<commit_message>
Little addition to AR types
</commit_message>
<xml_diff>
--- a/Bachelorarbeit.docx
+++ b/Bachelorarbeit.docx
@@ -2816,10 +2816,7 @@
         <w:pStyle w:val="StandardErstzeileneinzug"/>
       </w:pPr>
       <w:r>
-        <w:t xml:space="preserve">Azuma: </w:t>
-      </w:r>
-      <w:r>
-        <w:t xml:space="preserve">1. </w:t>
+        <w:t xml:space="preserve">Azuma: 1. </w:t>
       </w:r>
       <w:proofErr w:type="gramStart"/>
       <w:r>
@@ -2963,15 +2960,7 @@
         <w:t xml:space="preserve">Dictionary: </w:t>
       </w:r>
       <w:r>
-        <w:t xml:space="preserve">"Vision technologies that superimpose a computer-generated object on an image </w:t>
-      </w:r>
-      <w:proofErr w:type="gramStart"/>
-      <w:r>
-        <w:t>of</w:t>
-      </w:r>
-      <w:proofErr w:type="gramEnd"/>
-      <w:r>
-        <w:t xml:space="preserve"> a real-world scene."</w:t>
+        <w:t>"Vision technologies that superimpose a computer-generated object on an image of a real-world scene."</w:t>
       </w:r>
     </w:p>
     <w:p>
@@ -2992,10 +2981,7 @@
       </w:r>
       <w:proofErr w:type="spellEnd"/>
       <w:r>
-        <w:t xml:space="preserve"> (2012) </w:t>
-      </w:r>
-      <w:r>
-        <w:t>(Audio VR)</w:t>
+        <w:t xml:space="preserve"> (2012) (Audio VR)</w:t>
       </w:r>
     </w:p>
     <w:p>
@@ -3069,67 +3055,46 @@
         <w:t xml:space="preserve">: </w:t>
       </w:r>
       <w:r>
-        <w:t xml:space="preserve">“[AR] refers to all cases in which the display of an otherwise real </w:t>
-      </w:r>
-      <w:proofErr w:type="gramStart"/>
-      <w:r>
-        <w:t>environment</w:t>
-      </w:r>
-      <w:proofErr w:type="gramEnd"/>
-      <w:r>
-        <w:t xml:space="preserve"> is augmented by means of virtual (computer graphic) objects.”</w:t>
+        <w:t>“[AR] refers to all cases in which the display of an otherwise real environment is augmented by means of virtual (computer graphic) objects.”</w:t>
       </w:r>
     </w:p>
     <w:p>
       <w:pPr>
         <w:pStyle w:val="StandardErstzeileneinzug"/>
-      </w:pPr>
-      <w:proofErr w:type="spellStart"/>
-      <w:proofErr w:type="gramStart"/>
-      <w:r>
-        <w:t>Chronologisch</w:t>
-      </w:r>
-      <w:proofErr w:type="spellEnd"/>
-      <w:r>
-        <w:t xml:space="preserve"> </w:t>
-      </w:r>
-      <w:proofErr w:type="spellStart"/>
-      <w:r>
-        <w:t>ordnen</w:t>
-      </w:r>
-      <w:proofErr w:type="spellEnd"/>
-      <w:r>
-        <w:t>?</w:t>
-      </w:r>
-      <w:proofErr w:type="gramEnd"/>
+        <w:rPr>
+          <w:lang w:val="de-DE"/>
+        </w:rPr>
+      </w:pPr>
+      <w:r>
+        <w:rPr>
+          <w:lang w:val="de-DE"/>
+        </w:rPr>
+        <w:t>Chronologisch ordnen?</w:t>
+      </w:r>
     </w:p>
     <w:p>
       <w:pPr>
         <w:pStyle w:val="StandardErstzeileneinzug"/>
-      </w:pPr>
-      <w:r>
+        <w:rPr>
+          <w:lang w:val="de-DE"/>
+        </w:rPr>
+      </w:pPr>
+      <w:r>
+        <w:rPr>
+          <w:lang w:val="de-DE"/>
+        </w:rPr>
         <w:t>Sheridan</w:t>
       </w:r>
       <w:r>
-        <w:t xml:space="preserve"> (</w:t>
-      </w:r>
-      <w:proofErr w:type="spellStart"/>
-      <w:r>
-        <w:t>Faktoren</w:t>
-      </w:r>
-      <w:proofErr w:type="spellEnd"/>
-      <w:r>
-        <w:t xml:space="preserve"> </w:t>
-      </w:r>
-      <w:proofErr w:type="spellStart"/>
-      <w:r>
-        <w:t>für</w:t>
-      </w:r>
-      <w:proofErr w:type="spellEnd"/>
-      <w:r>
-        <w:t xml:space="preserve"> Presence)</w:t>
-      </w:r>
-      <w:r>
+        <w:rPr>
+          <w:lang w:val="de-DE"/>
+        </w:rPr>
+        <w:t xml:space="preserve"> (Faktoren für Presence)</w:t>
+      </w:r>
+      <w:r>
+        <w:rPr>
+          <w:lang w:val="de-DE"/>
+        </w:rPr>
         <w:t xml:space="preserve">: </w:t>
       </w:r>
     </w:p>
@@ -3349,53 +3314,83 @@
     <w:p>
       <w:pPr>
         <w:pStyle w:val="StandardErstzeileneinzug"/>
-        <w:rPr>
-          <w:lang w:val="de-DE"/>
-        </w:rPr>
-      </w:pPr>
-      <w:r>
-        <w:rPr>
-          <w:lang w:val="de-DE"/>
-        </w:rPr>
+      </w:pPr>
+      <w:r>
         <w:lastRenderedPageBreak/>
-        <w:t>Location-</w:t>
+        <w:t xml:space="preserve">Location-Based </w:t>
+      </w:r>
+      <w:r>
+        <w:t>(</w:t>
       </w:r>
       <w:proofErr w:type="spellStart"/>
       <w:r>
-        <w:rPr>
-          <w:lang w:val="de-DE"/>
-        </w:rPr>
-        <w:t>Based</w:t>
+        <w:t>geolocated</w:t>
       </w:r>
       <w:proofErr w:type="spellEnd"/>
       <w:r>
-        <w:rPr>
-          <w:lang w:val="de-DE"/>
-        </w:rPr>
+        <w:t xml:space="preserve">/marker-less) </w:t>
+      </w:r>
+      <w:r>
+        <w:t>vs Vision-Based</w:t>
+      </w:r>
+      <w:r>
+        <w:t xml:space="preserve"> (</w:t>
+      </w:r>
+      <w:r>
+        <w:t>artefact-based /marker-based) (</w:t>
+      </w:r>
+      <w:proofErr w:type="spellStart"/>
+      <w:r>
+        <w:t>Munnerley</w:t>
+      </w:r>
+      <w:proofErr w:type="spellEnd"/>
+      <w:r>
+        <w:t xml:space="preserve"> et al. (2012), FitzGerald et al. (2013)) -&gt; </w:t>
+      </w:r>
+      <w:proofErr w:type="spellStart"/>
+      <w:r>
+        <w:t>Hololens</w:t>
+      </w:r>
+      <w:proofErr w:type="spellEnd"/>
+      <w:r>
         <w:t xml:space="preserve"> </w:t>
       </w:r>
       <w:proofErr w:type="spellStart"/>
       <w:r>
-        <w:rPr>
-          <w:lang w:val="de-DE"/>
-        </w:rPr>
-        <w:t>vs</w:t>
+        <w:t>hervorheben</w:t>
       </w:r>
       <w:proofErr w:type="spellEnd"/>
       <w:r>
-        <w:rPr>
-          <w:lang w:val="de-DE"/>
-        </w:rPr>
-        <w:t xml:space="preserve"> Vision-</w:t>
+        <w:t xml:space="preserve"> </w:t>
       </w:r>
       <w:proofErr w:type="spellStart"/>
-      <w:r>
-        <w:rPr>
-          <w:lang w:val="de-DE"/>
-        </w:rPr>
-        <w:t>Based</w:t>
+      <w:proofErr w:type="gramStart"/>
+      <w:r>
+        <w:t>als</w:t>
       </w:r>
       <w:proofErr w:type="spellEnd"/>
+      <w:proofErr w:type="gramEnd"/>
+      <w:r>
+        <w:t xml:space="preserve"> </w:t>
+      </w:r>
+      <w:proofErr w:type="spellStart"/>
+      <w:r>
+        <w:t>alternativen</w:t>
+      </w:r>
+      <w:proofErr w:type="spellEnd"/>
+      <w:r>
+        <w:t xml:space="preserve"> </w:t>
+      </w:r>
+      <w:proofErr w:type="spellStart"/>
+      <w:r>
+        <w:t>dritten</w:t>
+      </w:r>
+      <w:proofErr w:type="spellEnd"/>
+      <w:r>
+        <w:t xml:space="preserve"> Ansatz</w:t>
+      </w:r>
+      <w:bookmarkStart w:id="7" w:name="_GoBack"/>
+      <w:bookmarkEnd w:id="7"/>
     </w:p>
     <w:p>
       <w:pPr>
@@ -3519,23 +3514,23 @@
       <w:pPr>
         <w:pStyle w:val="berschrift3"/>
       </w:pPr>
-      <w:bookmarkStart w:id="7" w:name="_Toc469567516"/>
+      <w:bookmarkStart w:id="8" w:name="_Toc469567516"/>
       <w:proofErr w:type="spellStart"/>
       <w:r>
         <w:t>Applications</w:t>
       </w:r>
-      <w:bookmarkEnd w:id="7"/>
+      <w:bookmarkEnd w:id="8"/>
       <w:proofErr w:type="spellEnd"/>
     </w:p>
     <w:p>
       <w:pPr>
         <w:pStyle w:val="berschrift4"/>
       </w:pPr>
-      <w:bookmarkStart w:id="8" w:name="_Toc469567517"/>
+      <w:bookmarkStart w:id="9" w:name="_Toc469567517"/>
       <w:r>
         <w:t>Industrial</w:t>
       </w:r>
-      <w:bookmarkEnd w:id="8"/>
+      <w:bookmarkEnd w:id="9"/>
     </w:p>
     <w:p>
       <w:pPr>
@@ -3546,7 +3541,7 @@
       <w:pPr>
         <w:pStyle w:val="berschrift4"/>
       </w:pPr>
-      <w:bookmarkStart w:id="9" w:name="_Toc469567518"/>
+      <w:bookmarkStart w:id="10" w:name="_Toc469567518"/>
       <w:r>
         <w:t xml:space="preserve">Education </w:t>
       </w:r>
@@ -3570,7 +3565,7 @@
       <w:r>
         <w:t>transfer</w:t>
       </w:r>
-      <w:bookmarkEnd w:id="9"/>
+      <w:bookmarkEnd w:id="10"/>
       <w:proofErr w:type="spellEnd"/>
     </w:p>
     <w:p>
@@ -3599,35 +3594,109 @@
       <w:pPr>
         <w:pStyle w:val="StandardErstzeileneinzug"/>
         <w:rPr>
-          <w:lang w:val="de-DE"/>
-        </w:rPr>
-      </w:pPr>
+          <w:lang w:val="es-ES_tradnl"/>
+        </w:rPr>
+      </w:pPr>
+      <w:r>
+        <w:rPr>
+          <w:lang w:val="es-ES_tradnl"/>
+        </w:rPr>
+        <w:t>Dunleavy (2009) (Alien Contact)</w:t>
+      </w:r>
+    </w:p>
+    <w:p>
+      <w:pPr>
+        <w:pStyle w:val="StandardErstzeileneinzug"/>
+        <w:rPr>
+          <w:lang w:val="es-ES_tradnl"/>
+        </w:rPr>
+      </w:pPr>
+      <w:r>
+        <w:rPr>
+          <w:lang w:val="es-ES_tradnl"/>
+        </w:rPr>
+        <w:t xml:space="preserve">Yamabe et al. </w:t>
+      </w:r>
+    </w:p>
+    <w:p>
+      <w:pPr>
+        <w:pStyle w:val="StandardErstzeileneinzug"/>
+        <w:rPr>
+          <w:lang w:val="de-DE"/>
+        </w:rPr>
+      </w:pPr>
+      <w:r>
+        <w:rPr>
+          <w:lang w:val="de-DE"/>
+        </w:rPr>
+        <w:t>Ishii et al. (Athletik speziell erwähnen, hier können andere eingebunden werden</w:t>
+      </w:r>
+      <w:r>
+        <w:rPr>
+          <w:lang w:val="de-DE"/>
+        </w:rPr>
+        <w:t xml:space="preserve">, z.B.: </w:t>
+      </w:r>
       <w:proofErr w:type="spellStart"/>
       <w:r>
         <w:rPr>
           <w:lang w:val="de-DE"/>
         </w:rPr>
-        <w:t>Dunleavy</w:t>
+        <w:t>Soga</w:t>
       </w:r>
       <w:proofErr w:type="spellEnd"/>
       <w:r>
         <w:rPr>
           <w:lang w:val="de-DE"/>
         </w:rPr>
-        <w:t xml:space="preserve"> (2009) (Alien </w:t>
-      </w:r>
+        <w:t xml:space="preserve"> et al. </w:t>
+      </w:r>
+      <w:r>
+        <w:rPr>
+          <w:lang w:val="de-DE"/>
+        </w:rPr>
+        <w:t xml:space="preserve">(2011), Rahman et al. (2011), </w:t>
+      </w:r>
+      <w:r>
+        <w:rPr>
+          <w:lang w:val="de-DE"/>
+        </w:rPr>
+        <w:t>)</w:t>
+      </w:r>
+    </w:p>
+    <w:p>
+      <w:pPr>
+        <w:pStyle w:val="StandardErstzeileneinzug"/>
+        <w:rPr>
+          <w:lang w:val="de-DE"/>
+        </w:rPr>
+      </w:pPr>
       <w:proofErr w:type="spellStart"/>
       <w:r>
         <w:rPr>
           <w:lang w:val="de-DE"/>
         </w:rPr>
-        <w:t>Contact</w:t>
+        <w:t>Ternier</w:t>
       </w:r>
       <w:proofErr w:type="spellEnd"/>
       <w:r>
         <w:rPr>
           <w:lang w:val="de-DE"/>
         </w:rPr>
+        <w:t xml:space="preserve"> et al. (2012) (</w:t>
+      </w:r>
+      <w:proofErr w:type="spellStart"/>
+      <w:r>
+        <w:rPr>
+          <w:lang w:val="de-DE"/>
+        </w:rPr>
+        <w:t>ARLearn</w:t>
+      </w:r>
+      <w:proofErr w:type="spellEnd"/>
+      <w:r>
+        <w:rPr>
+          <w:lang w:val="de-DE"/>
+        </w:rPr>
         <w:t>)</w:t>
       </w:r>
     </w:p>
@@ -3635,71 +3704,263 @@
       <w:pPr>
         <w:pStyle w:val="StandardErstzeileneinzug"/>
         <w:rPr>
-          <w:lang w:val="de-DE"/>
-        </w:rPr>
-      </w:pPr>
+          <w:lang w:val="es-ES_tradnl"/>
+        </w:rPr>
+      </w:pPr>
+      <w:r>
+        <w:rPr>
+          <w:lang w:val="de-DE"/>
+        </w:rPr>
+        <w:t xml:space="preserve">Schmitz et al. </w:t>
+      </w:r>
+      <w:r>
+        <w:rPr>
+          <w:lang w:val="es-ES_tradnl"/>
+        </w:rPr>
+        <w:t>(2012) (Ed. potential)</w:t>
+      </w:r>
+    </w:p>
+    <w:p>
+      <w:pPr>
+        <w:pStyle w:val="StandardErstzeileneinzug"/>
+      </w:pPr>
+      <w:r>
+        <w:rPr>
+          <w:lang w:val="es-ES_tradnl"/>
+        </w:rPr>
+        <w:t xml:space="preserve">Antonacci et al. </w:t>
+      </w:r>
+      <w:r>
+        <w:t>(2015)</w:t>
+      </w:r>
+      <w:r>
+        <w:t xml:space="preserve">, </w:t>
+      </w:r>
+    </w:p>
+    <w:p>
+      <w:pPr>
+        <w:pStyle w:val="StandardErstzeileneinzug"/>
+      </w:pPr>
+      <w:r>
+        <w:t xml:space="preserve">Dunleavy (2014): </w:t>
+      </w:r>
+      <w:r>
+        <w:t>“A review of the literature reveals the following three design principles as instructive: 1. Enable and then challenge (challenge): 2. Drive by gamified story (fantasy); and 3. See the unseen (curiosity).”</w:t>
+      </w:r>
+    </w:p>
+    <w:p>
+      <w:pPr>
+        <w:pStyle w:val="StandardErstzeileneinzug"/>
+        <w:rPr>
+          <w:lang w:val="de-DE"/>
+        </w:rPr>
+      </w:pPr>
+      <w:r>
+        <w:rPr>
+          <w:lang w:val="de-DE"/>
+        </w:rPr>
+        <w:t xml:space="preserve">Wichtige Übersichten: </w:t>
+      </w:r>
+      <w:r>
+        <w:rPr>
+          <w:lang w:val="de-DE"/>
+        </w:rPr>
+        <w:t xml:space="preserve">FitzGerald et al. (2013), </w:t>
+      </w:r>
+      <w:r>
+        <w:rPr>
+          <w:lang w:val="de-DE"/>
+        </w:rPr>
+        <w:t xml:space="preserve">Bower et al. </w:t>
+      </w:r>
+      <w:r>
+        <w:rPr>
+          <w:lang w:val="de-DE"/>
+        </w:rPr>
+        <w:t>(2014), Radu (2014)</w:t>
+      </w:r>
+    </w:p>
+    <w:p>
+      <w:pPr>
+        <w:pStyle w:val="berschrift4"/>
+        <w:rPr>
+          <w:lang w:val="en-US"/>
+        </w:rPr>
+      </w:pPr>
+      <w:bookmarkStart w:id="11" w:name="_Toc469567519"/>
+      <w:r>
+        <w:rPr>
+          <w:lang w:val="en-US"/>
+        </w:rPr>
+        <w:t>Augmented reality games</w:t>
+      </w:r>
+      <w:bookmarkEnd w:id="11"/>
+    </w:p>
+    <w:p>
+      <w:r>
+        <w:t xml:space="preserve">Trennung zwischen akademisch und kommerziell, </w:t>
+      </w:r>
       <w:proofErr w:type="spellStart"/>
       <w:r>
-        <w:rPr>
-          <w:lang w:val="de-DE"/>
-        </w:rPr>
-        <w:t>Yamabe</w:t>
+        <w:t>Edugames</w:t>
       </w:r>
       <w:proofErr w:type="spellEnd"/>
       <w:r>
-        <w:rPr>
-          <w:lang w:val="de-DE"/>
-        </w:rPr>
-        <w:t xml:space="preserve"> et al. </w:t>
-      </w:r>
+        <w:t xml:space="preserve"> erwähnen (</w:t>
+      </w:r>
+      <w:r>
+        <w:t>auch oben schon</w:t>
+      </w:r>
+      <w:r>
+        <w:t>)</w:t>
+      </w:r>
+    </w:p>
+    <w:p>
+      <w:pPr>
+        <w:rPr>
+          <w:lang w:val="en-US"/>
+        </w:rPr>
+      </w:pPr>
+      <w:r>
+        <w:t xml:space="preserve">Eye </w:t>
+      </w:r>
+      <w:proofErr w:type="spellStart"/>
+      <w:r>
+        <w:t>Toy</w:t>
+      </w:r>
+      <w:proofErr w:type="spellEnd"/>
+      <w:r>
+        <w:t xml:space="preserve"> als erstes kommerzielles? </w:t>
+      </w:r>
+      <w:r>
+        <w:rPr>
+          <w:lang w:val="en-US"/>
+        </w:rPr>
+        <w:t>(</w:t>
+      </w:r>
+      <w:proofErr w:type="spellStart"/>
+      <w:r>
+        <w:rPr>
+          <w:lang w:val="en-US"/>
+        </w:rPr>
+        <w:t>Zitat</w:t>
+      </w:r>
+      <w:proofErr w:type="spellEnd"/>
+      <w:r>
+        <w:rPr>
+          <w:lang w:val="en-US"/>
+        </w:rPr>
+        <w:t xml:space="preserve"> Wetzel et al., 2008)</w:t>
+      </w:r>
+    </w:p>
+    <w:p>
+      <w:pPr>
+        <w:rPr>
+          <w:lang w:val="en-US"/>
+        </w:rPr>
+      </w:pPr>
+      <w:proofErr w:type="spellStart"/>
+      <w:r>
+        <w:rPr>
+          <w:lang w:val="en-US"/>
+        </w:rPr>
+        <w:t>Pokemon</w:t>
+      </w:r>
+      <w:proofErr w:type="spellEnd"/>
+      <w:r>
+        <w:rPr>
+          <w:lang w:val="en-US"/>
+        </w:rPr>
+        <w:t xml:space="preserve"> Go</w:t>
+      </w:r>
+    </w:p>
+    <w:p>
+      <w:pPr>
+        <w:rPr>
+          <w:lang w:val="en-US"/>
+        </w:rPr>
+      </w:pPr>
+      <w:r>
+        <w:rPr>
+          <w:lang w:val="en-US"/>
+        </w:rPr>
+        <w:t xml:space="preserve">Design </w:t>
+      </w:r>
+      <w:proofErr w:type="spellStart"/>
+      <w:r>
+        <w:rPr>
+          <w:lang w:val="en-US"/>
+        </w:rPr>
+        <w:t>Prinzipien</w:t>
+      </w:r>
+      <w:proofErr w:type="spellEnd"/>
+      <w:r>
+        <w:rPr>
+          <w:lang w:val="en-US"/>
+        </w:rPr>
+        <w:t xml:space="preserve"> von Wetzel el al. (2008)</w:t>
+      </w:r>
+    </w:p>
+    <w:p>
+      <w:pPr>
+        <w:pStyle w:val="berschrift3"/>
+        <w:rPr>
+          <w:lang w:val="en-US"/>
+        </w:rPr>
+      </w:pPr>
+      <w:bookmarkStart w:id="12" w:name="_Toc469567521"/>
+      <w:r>
+        <w:rPr>
+          <w:lang w:val="en-US"/>
+        </w:rPr>
+        <w:lastRenderedPageBreak/>
+        <w:t>Outlook</w:t>
+      </w:r>
+      <w:bookmarkEnd w:id="12"/>
+    </w:p>
+    <w:p>
+      <w:pPr>
+        <w:pStyle w:val="berschrift4"/>
+        <w:rPr>
+          <w:lang w:val="en-US"/>
+        </w:rPr>
+      </w:pPr>
+      <w:bookmarkStart w:id="13" w:name="_Toc469567522"/>
+      <w:r>
+        <w:rPr>
+          <w:lang w:val="en-US"/>
+        </w:rPr>
+        <w:t>Possibilities</w:t>
+      </w:r>
+      <w:bookmarkEnd w:id="13"/>
+    </w:p>
+    <w:p>
+      <w:pPr>
+        <w:pStyle w:val="berschrift4"/>
+        <w:rPr>
+          <w:lang w:val="en-US"/>
+        </w:rPr>
+      </w:pPr>
+      <w:bookmarkStart w:id="14" w:name="_Toc469567523"/>
+      <w:r>
+        <w:rPr>
+          <w:lang w:val="en-US"/>
+        </w:rPr>
+        <w:t>Limitations</w:t>
+      </w:r>
+      <w:bookmarkEnd w:id="14"/>
     </w:p>
     <w:p>
       <w:pPr>
         <w:pStyle w:val="StandardErstzeileneinzug"/>
       </w:pPr>
-      <w:r>
-        <w:rPr>
-          <w:lang w:val="de-DE"/>
-        </w:rPr>
-        <w:t>Ishii et al. (Athletik speziell erwähnen, hier können andere eingebunden werden</w:t>
-      </w:r>
-      <w:r>
-        <w:rPr>
-          <w:lang w:val="de-DE"/>
-        </w:rPr>
-        <w:t xml:space="preserve">, z.B.: </w:t>
-      </w:r>
       <w:proofErr w:type="spellStart"/>
       <w:r>
-        <w:rPr>
-          <w:lang w:val="de-DE"/>
-        </w:rPr>
-        <w:t>Soga</w:t>
+        <w:t>Kruijff</w:t>
       </w:r>
       <w:proofErr w:type="spellEnd"/>
       <w:r>
-        <w:rPr>
-          <w:lang w:val="de-DE"/>
-        </w:rPr>
-        <w:t xml:space="preserve"> et al. </w:t>
-      </w:r>
-      <w:r>
-        <w:t>(2</w:t>
-      </w:r>
-      <w:r>
-        <w:t xml:space="preserve">011), </w:t>
-      </w:r>
-      <w:r>
-        <w:t>Rahman et al.</w:t>
-      </w:r>
-      <w:r>
-        <w:t xml:space="preserve"> (2011)</w:t>
-      </w:r>
-      <w:r>
-        <w:t xml:space="preserve">, </w:t>
-      </w:r>
-      <w:r>
-        <w:t>)</w:t>
+        <w:t xml:space="preserve"> et al. (2010)</w:t>
       </w:r>
     </w:p>
     <w:p>
@@ -3708,287 +3969,6 @@
       </w:pPr>
       <w:proofErr w:type="spellStart"/>
       <w:r>
-        <w:t>Ternier</w:t>
-      </w:r>
-      <w:proofErr w:type="spellEnd"/>
-      <w:r>
-        <w:t xml:space="preserve"> et al. (2012) (</w:t>
-      </w:r>
-      <w:proofErr w:type="spellStart"/>
-      <w:r>
-        <w:t>ARLearn</w:t>
-      </w:r>
-      <w:proofErr w:type="spellEnd"/>
-      <w:r>
-        <w:t>)</w:t>
-      </w:r>
-    </w:p>
-    <w:p>
-      <w:pPr>
-        <w:pStyle w:val="StandardErstzeileneinzug"/>
-        <w:rPr>
-          <w:lang w:val="es-ES_tradnl"/>
-        </w:rPr>
-      </w:pPr>
-      <w:r>
-        <w:t xml:space="preserve">Schmitz et al. </w:t>
-      </w:r>
-      <w:r>
-        <w:rPr>
-          <w:lang w:val="es-ES_tradnl"/>
-        </w:rPr>
-        <w:t>(2012) (Ed. potential)</w:t>
-      </w:r>
-    </w:p>
-    <w:p>
-      <w:pPr>
-        <w:pStyle w:val="StandardErstzeileneinzug"/>
-      </w:pPr>
-      <w:r>
-        <w:rPr>
-          <w:lang w:val="es-ES_tradnl"/>
-        </w:rPr>
-        <w:t xml:space="preserve">Antonacci et al. </w:t>
-      </w:r>
-      <w:r>
-        <w:t>(2015)</w:t>
-      </w:r>
-      <w:r>
-        <w:t xml:space="preserve">, </w:t>
-      </w:r>
-    </w:p>
-    <w:p>
-      <w:pPr>
-        <w:pStyle w:val="StandardErstzeileneinzug"/>
-      </w:pPr>
-      <w:r>
-        <w:t xml:space="preserve">Dunleavy (2014): </w:t>
-      </w:r>
-      <w:r>
-        <w:t>“A review of the literature reveals the following three design principles as instructive: 1. Enable and then challenge (challenge): 2. Drive by gamified story (fantasy); and 3. See the unseen (curiosity).”</w:t>
-      </w:r>
-    </w:p>
-    <w:p>
-      <w:pPr>
-        <w:pStyle w:val="StandardErstzeileneinzug"/>
-        <w:rPr>
-          <w:lang w:val="de-DE"/>
-        </w:rPr>
-      </w:pPr>
-      <w:r>
-        <w:rPr>
-          <w:lang w:val="de-DE"/>
-        </w:rPr>
-        <w:t xml:space="preserve">Wichtige Übersichten: </w:t>
-      </w:r>
-      <w:r>
-        <w:rPr>
-          <w:lang w:val="de-DE"/>
-        </w:rPr>
-        <w:t xml:space="preserve">FitzGerald et al. (2013), </w:t>
-      </w:r>
-      <w:r>
-        <w:rPr>
-          <w:lang w:val="de-DE"/>
-        </w:rPr>
-        <w:t xml:space="preserve">Bower et al. </w:t>
-      </w:r>
-      <w:r>
-        <w:rPr>
-          <w:lang w:val="de-DE"/>
-        </w:rPr>
-        <w:t>(2014), Radu (2014)</w:t>
-      </w:r>
-    </w:p>
-    <w:p>
-      <w:pPr>
-        <w:pStyle w:val="berschrift4"/>
-        <w:rPr>
-          <w:lang w:val="en-US"/>
-        </w:rPr>
-      </w:pPr>
-      <w:bookmarkStart w:id="10" w:name="_Toc469567519"/>
-      <w:r>
-        <w:rPr>
-          <w:lang w:val="en-US"/>
-        </w:rPr>
-        <w:t>Augmented reality games</w:t>
-      </w:r>
-      <w:bookmarkEnd w:id="10"/>
-    </w:p>
-    <w:p>
-      <w:r>
-        <w:t xml:space="preserve">Trennung zwischen akademisch und kommerziell, </w:t>
-      </w:r>
-      <w:proofErr w:type="spellStart"/>
-      <w:r>
-        <w:t>Edugames</w:t>
-      </w:r>
-      <w:proofErr w:type="spellEnd"/>
-      <w:r>
-        <w:t xml:space="preserve"> erwähnen (</w:t>
-      </w:r>
-      <w:r>
-        <w:t>auch oben schon</w:t>
-      </w:r>
-      <w:r>
-        <w:t>)</w:t>
-      </w:r>
-    </w:p>
-    <w:p>
-      <w:pPr>
-        <w:rPr>
-          <w:lang w:val="en-US"/>
-        </w:rPr>
-      </w:pPr>
-      <w:r>
-        <w:t xml:space="preserve">Eye </w:t>
-      </w:r>
-      <w:proofErr w:type="spellStart"/>
-      <w:r>
-        <w:t>Toy</w:t>
-      </w:r>
-      <w:proofErr w:type="spellEnd"/>
-      <w:r>
-        <w:t xml:space="preserve"> als erstes kommerzielles? </w:t>
-      </w:r>
-      <w:r>
-        <w:rPr>
-          <w:lang w:val="en-US"/>
-        </w:rPr>
-        <w:t>(</w:t>
-      </w:r>
-      <w:proofErr w:type="spellStart"/>
-      <w:r>
-        <w:rPr>
-          <w:lang w:val="en-US"/>
-        </w:rPr>
-        <w:t>Zitat</w:t>
-      </w:r>
-      <w:proofErr w:type="spellEnd"/>
-      <w:r>
-        <w:rPr>
-          <w:lang w:val="en-US"/>
-        </w:rPr>
-        <w:t xml:space="preserve"> Wetzel et al., 2008)</w:t>
-      </w:r>
-    </w:p>
-    <w:p>
-      <w:pPr>
-        <w:rPr>
-          <w:lang w:val="en-US"/>
-        </w:rPr>
-      </w:pPr>
-      <w:proofErr w:type="spellStart"/>
-      <w:r>
-        <w:rPr>
-          <w:lang w:val="en-US"/>
-        </w:rPr>
-        <w:t>Pokemon</w:t>
-      </w:r>
-      <w:proofErr w:type="spellEnd"/>
-      <w:r>
-        <w:rPr>
-          <w:lang w:val="en-US"/>
-        </w:rPr>
-        <w:t xml:space="preserve"> Go</w:t>
-      </w:r>
-    </w:p>
-    <w:p>
-      <w:pPr>
-        <w:rPr>
-          <w:lang w:val="en-US"/>
-        </w:rPr>
-      </w:pPr>
-      <w:r>
-        <w:rPr>
-          <w:lang w:val="en-US"/>
-        </w:rPr>
-        <w:t xml:space="preserve">Design </w:t>
-      </w:r>
-      <w:proofErr w:type="spellStart"/>
-      <w:r>
-        <w:rPr>
-          <w:lang w:val="en-US"/>
-        </w:rPr>
-        <w:t>Prinzipien</w:t>
-      </w:r>
-      <w:proofErr w:type="spellEnd"/>
-      <w:r>
-        <w:rPr>
-          <w:lang w:val="en-US"/>
-        </w:rPr>
-        <w:t xml:space="preserve"> von Wetzel el al. (2008)</w:t>
-      </w:r>
-    </w:p>
-    <w:p>
-      <w:pPr>
-        <w:pStyle w:val="berschrift3"/>
-        <w:rPr>
-          <w:lang w:val="en-US"/>
-        </w:rPr>
-      </w:pPr>
-      <w:bookmarkStart w:id="11" w:name="_Toc469567521"/>
-      <w:r>
-        <w:rPr>
-          <w:lang w:val="en-US"/>
-        </w:rPr>
-        <w:t>Outlook</w:t>
-      </w:r>
-      <w:bookmarkEnd w:id="11"/>
-    </w:p>
-    <w:p>
-      <w:pPr>
-        <w:pStyle w:val="berschrift4"/>
-        <w:rPr>
-          <w:lang w:val="en-US"/>
-        </w:rPr>
-      </w:pPr>
-      <w:bookmarkStart w:id="12" w:name="_Toc469567522"/>
-      <w:r>
-        <w:rPr>
-          <w:lang w:val="en-US"/>
-        </w:rPr>
-        <w:t>Possibilities</w:t>
-      </w:r>
-      <w:bookmarkEnd w:id="12"/>
-    </w:p>
-    <w:p>
-      <w:pPr>
-        <w:pStyle w:val="berschrift4"/>
-        <w:rPr>
-          <w:lang w:val="en-US"/>
-        </w:rPr>
-      </w:pPr>
-      <w:bookmarkStart w:id="13" w:name="_Toc469567523"/>
-      <w:r>
-        <w:rPr>
-          <w:lang w:val="en-US"/>
-        </w:rPr>
-        <w:t>Limitations</w:t>
-      </w:r>
-      <w:bookmarkEnd w:id="13"/>
-    </w:p>
-    <w:p>
-      <w:pPr>
-        <w:pStyle w:val="StandardErstzeileneinzug"/>
-      </w:pPr>
-      <w:proofErr w:type="spellStart"/>
-      <w:r>
-        <w:t>Kruijff</w:t>
-      </w:r>
-      <w:proofErr w:type="spellEnd"/>
-      <w:r>
-        <w:t xml:space="preserve"> et al. (2010)</w:t>
-      </w:r>
-    </w:p>
-    <w:p>
-      <w:pPr>
-        <w:pStyle w:val="StandardErstzeileneinzug"/>
-      </w:pPr>
-      <w:proofErr w:type="spellStart"/>
-      <w:r>
-        <w:lastRenderedPageBreak/>
         <w:t>Antonacci</w:t>
       </w:r>
       <w:proofErr w:type="spellEnd"/>
@@ -4057,12 +4037,7 @@
         </w:tabs>
       </w:pPr>
       <w:r>
-        <w:t>“The mobile device as a lens rath</w:t>
-      </w:r>
-      <w:bookmarkStart w:id="14" w:name="_GoBack"/>
-      <w:bookmarkEnd w:id="14"/>
-      <w:r>
-        <w:t xml:space="preserve">er than a screen is a critical design metaphor as </w:t>
+        <w:t xml:space="preserve">“The mobile device as a lens rather than a screen is a critical design metaphor as </w:t>
       </w:r>
       <w:r>
         <w:rPr>
@@ -4393,7 +4368,7 @@
         <w:rStyle w:val="Seitenzahl"/>
         <w:noProof/>
       </w:rPr>
-      <w:t>6</w:t>
+      <w:t>5</w:t>
     </w:r>
     <w:r>
       <w:rPr>
@@ -4433,7 +4408,7 @@
         <v:path o:extrusionok="f" gradientshapeok="t" o:connecttype="rect"/>
         <o:lock v:ext="edit" aspectratio="t"/>
       </v:shapetype>
-      <v:shape id="_x0000_i1081" type="#_x0000_t75" style="width:12pt;height:12pt;visibility:visible;mso-wrap-style:square" o:bullet="t">
+      <v:shape id="_x0000_i1027" type="#_x0000_t75" style="width:12pt;height:12pt;visibility:visible;mso-wrap-style:square" o:bullet="t">
         <v:imagedata r:id="rId1" o:title=""/>
       </v:shape>
     </w:pict>
@@ -5186,6 +5161,7 @@
   <w:style w:type="character" w:default="1" w:styleId="Absatz-Standardschriftart">
     <w:name w:val="Default Paragraph Font"/>
     <w:uiPriority w:val="1"/>
+    <w:semiHidden/>
     <w:unhideWhenUsed/>
   </w:style>
   <w:style w:type="table" w:default="1" w:styleId="NormaleTabelle">
@@ -5954,6 +5930,7 @@
   <w:style w:type="character" w:default="1" w:styleId="Absatz-Standardschriftart">
     <w:name w:val="Default Paragraph Font"/>
     <w:uiPriority w:val="1"/>
+    <w:semiHidden/>
     <w:unhideWhenUsed/>
   </w:style>
   <w:style w:type="table" w:default="1" w:styleId="NormaleTabelle">
@@ -6651,7 +6628,7 @@
 </file>
 
 <file path=customXml/itemProps1.xml><?xml version="1.0" encoding="utf-8"?>
-<ds:datastoreItem xmlns:ds="http://schemas.openxmlformats.org/officeDocument/2006/customXml" ds:itemID="{1273B2F5-3982-4493-99DF-D838998FB35C}">
+<ds:datastoreItem xmlns:ds="http://schemas.openxmlformats.org/officeDocument/2006/customXml" ds:itemID="{A7274981-FE2C-4AB5-A0D1-F0154E659929}">
   <ds:schemaRefs>
     <ds:schemaRef ds:uri="http://schemas.openxmlformats.org/officeDocument/2006/bibliography"/>
   </ds:schemaRefs>

</xml_diff>

<commit_message>
Addition to AR definitions - Milgram & Kishino mention audio, haptic, vestibular
</commit_message>
<xml_diff>
--- a/Bachelorarbeit.docx
+++ b/Bachelorarbeit.docx
@@ -2966,6 +2966,78 @@
     <w:p>
       <w:pPr>
         <w:pStyle w:val="StandardErstzeileneinzug"/>
+        <w:rPr>
+          <w:lang w:val="de-DE"/>
+        </w:rPr>
+      </w:pPr>
+      <w:proofErr w:type="spellStart"/>
+      <w:r>
+        <w:rPr>
+          <w:lang w:val="de-DE"/>
+        </w:rPr>
+        <w:t>Milgram</w:t>
+      </w:r>
+      <w:proofErr w:type="spellEnd"/>
+      <w:r>
+        <w:rPr>
+          <w:lang w:val="de-DE"/>
+        </w:rPr>
+        <w:t xml:space="preserve"> &amp; </w:t>
+      </w:r>
+      <w:proofErr w:type="spellStart"/>
+      <w:r>
+        <w:rPr>
+          <w:lang w:val="de-DE"/>
+        </w:rPr>
+        <w:t>Kishino</w:t>
+      </w:r>
+      <w:proofErr w:type="spellEnd"/>
+      <w:r>
+        <w:rPr>
+          <w:lang w:val="de-DE"/>
+        </w:rPr>
+        <w:t xml:space="preserve"> (1994) erwähnen Möglichkeiten von Audio</w:t>
+      </w:r>
+      <w:r>
+        <w:rPr>
+          <w:lang w:val="de-DE"/>
+        </w:rPr>
+        <w:t xml:space="preserve">, </w:t>
+      </w:r>
+      <w:proofErr w:type="spellStart"/>
+      <w:r>
+        <w:rPr>
+          <w:lang w:val="de-DE"/>
+        </w:rPr>
+        <w:t>Haptic</w:t>
+      </w:r>
+      <w:proofErr w:type="spellEnd"/>
+      <w:r>
+        <w:rPr>
+          <w:lang w:val="de-DE"/>
+        </w:rPr>
+        <w:t xml:space="preserve">, </w:t>
+      </w:r>
+      <w:proofErr w:type="spellStart"/>
+      <w:r>
+        <w:rPr>
+          <w:lang w:val="de-DE"/>
+        </w:rPr>
+        <w:t>Vestibular</w:t>
+      </w:r>
+      <w:proofErr w:type="spellEnd"/>
+      <w:r>
+        <w:rPr>
+          <w:lang w:val="de-DE"/>
+        </w:rPr>
+        <w:t xml:space="preserve"> AR</w:t>
+      </w:r>
+      <w:bookmarkStart w:id="7" w:name="_GoBack"/>
+      <w:bookmarkEnd w:id="7"/>
+    </w:p>
+    <w:p>
+      <w:pPr>
+        <w:pStyle w:val="StandardErstzeileneinzug"/>
       </w:pPr>
       <w:proofErr w:type="spellStart"/>
       <w:r>
@@ -3024,7 +3096,13 @@
         <w:pStyle w:val="StandardErstzeileneinzug"/>
       </w:pPr>
       <w:r>
-        <w:t xml:space="preserve">Milgram (1994): Spectrum -&gt; Sheridan (1992), </w:t>
+        <w:t xml:space="preserve">Milgram (1994): Spectrum </w:t>
+      </w:r>
+      <w:r>
+        <w:t>=</w:t>
+      </w:r>
+      <w:r>
+        <w:t xml:space="preserve">&gt; Sheridan (1992), </w:t>
       </w:r>
       <w:proofErr w:type="spellStart"/>
       <w:r>
@@ -3308,15 +3386,21 @@
         <w:t xml:space="preserve"> projectors, whose images are projected along the viewer’s line of sight at objects in the world</w:t>
       </w:r>
       <w:r>
-        <w:t>. The target objects are coated with a retroreflective material that reflects light back along the angle of incidence. Multiple users can see different images on the same target projected by their own head-worn systems, since the projected images can’t be seen except along the line of projection.”</w:t>
+        <w:t xml:space="preserve">. The target objects are coated with a retroreflective material that reflects light back along the angle of incidence. Multiple users can see different images on the same target </w:t>
+      </w:r>
+      <w:r>
+        <w:lastRenderedPageBreak/>
+        <w:t>projected by their own head-worn systems, since the projected images can’t be seen except along the line of projection.”</w:t>
       </w:r>
     </w:p>
     <w:p>
       <w:pPr>
         <w:pStyle w:val="StandardErstzeileneinzug"/>
-      </w:pPr>
-      <w:r>
-        <w:lastRenderedPageBreak/>
+        <w:rPr>
+          <w:lang w:val="de-DE"/>
+        </w:rPr>
+      </w:pPr>
+      <w:r>
         <w:t xml:space="preserve">Location-Based </w:t>
       </w:r>
       <w:r>
@@ -3345,52 +3429,42 @@
       </w:r>
       <w:proofErr w:type="spellEnd"/>
       <w:r>
-        <w:t xml:space="preserve"> et al. (2012), FitzGerald et al. (2013)) -&gt; </w:t>
+        <w:t xml:space="preserve"> et al. </w:t>
+      </w:r>
+      <w:r>
+        <w:rPr>
+          <w:lang w:val="de-DE"/>
+        </w:rPr>
+        <w:t xml:space="preserve">(2012), FitzGerald et al. (2013)) -&gt; </w:t>
       </w:r>
       <w:proofErr w:type="spellStart"/>
       <w:r>
+        <w:rPr>
+          <w:lang w:val="de-DE"/>
+        </w:rPr>
         <w:t>Hololens</w:t>
       </w:r>
       <w:proofErr w:type="spellEnd"/>
       <w:r>
-        <w:t xml:space="preserve"> </w:t>
-      </w:r>
-      <w:proofErr w:type="spellStart"/>
-      <w:r>
-        <w:t>hervorheben</w:t>
-      </w:r>
-      <w:proofErr w:type="spellEnd"/>
-      <w:r>
-        <w:t xml:space="preserve"> </w:t>
-      </w:r>
-      <w:proofErr w:type="spellStart"/>
+        <w:rPr>
+          <w:lang w:val="de-DE"/>
+        </w:rPr>
+        <w:t xml:space="preserve"> hervorheben </w:t>
+      </w:r>
       <w:proofErr w:type="gramStart"/>
       <w:r>
+        <w:rPr>
+          <w:lang w:val="de-DE"/>
+        </w:rPr>
         <w:t>als</w:t>
       </w:r>
-      <w:proofErr w:type="spellEnd"/>
       <w:proofErr w:type="gramEnd"/>
       <w:r>
-        <w:t xml:space="preserve"> </w:t>
-      </w:r>
-      <w:proofErr w:type="spellStart"/>
-      <w:r>
-        <w:t>alternativen</w:t>
-      </w:r>
-      <w:proofErr w:type="spellEnd"/>
-      <w:r>
-        <w:t xml:space="preserve"> </w:t>
-      </w:r>
-      <w:proofErr w:type="spellStart"/>
-      <w:r>
-        <w:t>dritten</w:t>
-      </w:r>
-      <w:proofErr w:type="spellEnd"/>
-      <w:r>
-        <w:t xml:space="preserve"> Ansatz</w:t>
-      </w:r>
-      <w:bookmarkStart w:id="7" w:name="_GoBack"/>
-      <w:bookmarkEnd w:id="7"/>
+        <w:rPr>
+          <w:lang w:val="de-DE"/>
+        </w:rPr>
+        <w:t xml:space="preserve"> alternativen dritten Ansatz</w:t>
+      </w:r>
     </w:p>
     <w:p>
       <w:pPr>
@@ -4368,7 +4442,7 @@
         <w:rStyle w:val="Seitenzahl"/>
         <w:noProof/>
       </w:rPr>
-      <w:t>5</w:t>
+      <w:t>4</w:t>
     </w:r>
     <w:r>
       <w:rPr>
@@ -6628,7 +6702,7 @@
 </file>
 
 <file path=customXml/itemProps1.xml><?xml version="1.0" encoding="utf-8"?>
-<ds:datastoreItem xmlns:ds="http://schemas.openxmlformats.org/officeDocument/2006/customXml" ds:itemID="{A7274981-FE2C-4AB5-A0D1-F0154E659929}">
+<ds:datastoreItem xmlns:ds="http://schemas.openxmlformats.org/officeDocument/2006/customXml" ds:itemID="{19BA8B0E-F85A-47FC-9FC3-8F54DF4707B1}">
   <ds:schemaRefs>
     <ds:schemaRef ds:uri="http://schemas.openxmlformats.org/officeDocument/2006/bibliography"/>
   </ds:schemaRefs>

</xml_diff>

<commit_message>
Updated structure with design patterns, expanded on introduction.
</commit_message>
<xml_diff>
--- a/Bachelorarbeit.docx
+++ b/Bachelorarbeit.docx
@@ -298,7 +298,16 @@
           <w:szCs w:val="40"/>
           <w:lang w:val="en-US"/>
         </w:rPr>
-        <w:t>Sensor-supported game mechanisms for augmented reality</w:t>
+        <w:t>Sensor-supported Game Mechanisms for Augmented R</w:t>
+      </w:r>
+      <w:r>
+        <w:rPr>
+          <w:color w:val="000000" w:themeColor="text1"/>
+          <w:sz w:val="40"/>
+          <w:szCs w:val="40"/>
+          <w:lang w:val="en-US"/>
+        </w:rPr>
+        <w:t>eality</w:t>
       </w:r>
     </w:p>
     <w:p>
@@ -636,7 +645,7 @@
           <w:lang w:val="en-US"/>
         </w:rPr>
       </w:pPr>
-      <w:bookmarkStart w:id="0" w:name="_Toc469567509"/>
+      <w:bookmarkStart w:id="0" w:name="_Toc469909343"/>
       <w:r>
         <w:rPr>
           <w:color w:val="000000" w:themeColor="text1"/>
@@ -684,6 +693,8 @@
         </w:rPr>
         <w:fldChar w:fldCharType="separate"/>
       </w:r>
+      <w:bookmarkStart w:id="1" w:name="_GoBack"/>
+      <w:bookmarkEnd w:id="1"/>
       <w:r>
         <w:rPr>
           <w:noProof/>
@@ -710,7 +721,7 @@
           <w:noProof/>
           <w:lang w:val="en-US"/>
         </w:rPr>
-        <w:instrText xml:space="preserve"> PAGEREF _Toc469567509 \h </w:instrText>
+        <w:instrText xml:space="preserve"> PAGEREF _Toc469909343 \h </w:instrText>
       </w:r>
       <w:r>
         <w:rPr>
@@ -792,7 +803,7 @@
           <w:noProof/>
           <w:lang w:val="en-US"/>
         </w:rPr>
-        <w:instrText xml:space="preserve"> PAGEREF _Toc469567510 \h </w:instrText>
+        <w:instrText xml:space="preserve"> PAGEREF _Toc469909344 \h </w:instrText>
       </w:r>
       <w:r>
         <w:rPr>
@@ -874,7 +885,7 @@
           <w:noProof/>
           <w:lang w:val="en-US"/>
         </w:rPr>
-        <w:instrText xml:space="preserve"> PAGEREF _Toc469567511 \h </w:instrText>
+        <w:instrText xml:space="preserve"> PAGEREF _Toc469909345 \h </w:instrText>
       </w:r>
       <w:r>
         <w:rPr>
@@ -956,7 +967,7 @@
           <w:noProof/>
           <w:lang w:val="en-US"/>
         </w:rPr>
-        <w:instrText xml:space="preserve"> PAGEREF _Toc469567512 \h </w:instrText>
+        <w:instrText xml:space="preserve"> PAGEREF _Toc469909346 \h </w:instrText>
       </w:r>
       <w:r>
         <w:rPr>
@@ -1038,7 +1049,7 @@
           <w:noProof/>
           <w:lang w:val="en-US"/>
         </w:rPr>
-        <w:instrText xml:space="preserve"> PAGEREF _Toc469567513 \h </w:instrText>
+        <w:instrText xml:space="preserve"> PAGEREF _Toc469909347 \h </w:instrText>
       </w:r>
       <w:r>
         <w:rPr>
@@ -1120,7 +1131,7 @@
           <w:noProof/>
           <w:lang w:val="en-US"/>
         </w:rPr>
-        <w:instrText xml:space="preserve"> PAGEREF _Toc469567514 \h </w:instrText>
+        <w:instrText xml:space="preserve"> PAGEREF _Toc469909348 \h </w:instrText>
       </w:r>
       <w:r>
         <w:rPr>
@@ -1202,7 +1213,7 @@
           <w:noProof/>
           <w:lang w:val="en-US"/>
         </w:rPr>
-        <w:instrText xml:space="preserve"> PAGEREF _Toc469567515 \h </w:instrText>
+        <w:instrText xml:space="preserve"> PAGEREF _Toc469909349 \h </w:instrText>
       </w:r>
       <w:r>
         <w:rPr>
@@ -1264,6 +1275,88 @@
           <w:noProof/>
           <w:lang w:val="en-US"/>
         </w:rPr>
+        <w:t>Technology</w:t>
+      </w:r>
+      <w:r>
+        <w:rPr>
+          <w:noProof/>
+          <w:lang w:val="en-US"/>
+        </w:rPr>
+        <w:tab/>
+      </w:r>
+      <w:r>
+        <w:rPr>
+          <w:noProof/>
+        </w:rPr>
+        <w:fldChar w:fldCharType="begin"/>
+      </w:r>
+      <w:r>
+        <w:rPr>
+          <w:noProof/>
+          <w:lang w:val="en-US"/>
+        </w:rPr>
+        <w:instrText xml:space="preserve"> PAGEREF _Toc469909350 \h </w:instrText>
+      </w:r>
+      <w:r>
+        <w:rPr>
+          <w:noProof/>
+        </w:rPr>
+      </w:r>
+      <w:r>
+        <w:rPr>
+          <w:noProof/>
+        </w:rPr>
+        <w:fldChar w:fldCharType="separate"/>
+      </w:r>
+      <w:r>
+        <w:rPr>
+          <w:noProof/>
+          <w:lang w:val="en-US"/>
+        </w:rPr>
+        <w:t>6</w:t>
+      </w:r>
+      <w:r>
+        <w:rPr>
+          <w:noProof/>
+        </w:rPr>
+        <w:fldChar w:fldCharType="end"/>
+      </w:r>
+    </w:p>
+    <w:p>
+      <w:pPr>
+        <w:pStyle w:val="Verzeichnis3"/>
+        <w:tabs>
+          <w:tab w:val="left" w:pos="1320"/>
+          <w:tab w:val="right" w:leader="dot" w:pos="8495"/>
+        </w:tabs>
+        <w:rPr>
+          <w:rFonts w:asciiTheme="minorHAnsi" w:eastAsiaTheme="minorEastAsia" w:hAnsiTheme="minorHAnsi" w:cstheme="minorBidi"/>
+          <w:noProof/>
+          <w:szCs w:val="22"/>
+          <w:lang w:val="en-US"/>
+        </w:rPr>
+      </w:pPr>
+      <w:r>
+        <w:rPr>
+          <w:noProof/>
+          <w:lang w:val="en-US"/>
+        </w:rPr>
+        <w:t>2.1.3</w:t>
+      </w:r>
+      <w:r>
+        <w:rPr>
+          <w:rFonts w:asciiTheme="minorHAnsi" w:eastAsiaTheme="minorEastAsia" w:hAnsiTheme="minorHAnsi" w:cstheme="minorBidi"/>
+          <w:noProof/>
+          <w:szCs w:val="22"/>
+          <w:lang w:val="en-US"/>
+        </w:rPr>
+        <w:tab/>
+      </w:r>
+      <w:r>
+        <w:rPr>
+          <w:noProof/>
+          <w:lang w:val="en-US"/>
+        </w:rPr>
         <w:t>Applications</w:t>
       </w:r>
       <w:r>
@@ -1284,7 +1377,7 @@
           <w:noProof/>
           <w:lang w:val="en-US"/>
         </w:rPr>
-        <w:instrText xml:space="preserve"> PAGEREF _Toc469567516 \h </w:instrText>
+        <w:instrText xml:space="preserve"> PAGEREF _Toc469909351 \h </w:instrText>
       </w:r>
       <w:r>
         <w:rPr>
@@ -1302,7 +1395,7 @@
           <w:noProof/>
           <w:lang w:val="en-US"/>
         </w:rPr>
-        <w:t>4</w:t>
+        <w:t>8</w:t>
       </w:r>
       <w:r>
         <w:rPr>
@@ -1330,7 +1423,7 @@
           <w:noProof/>
           <w:lang w:val="en-US"/>
         </w:rPr>
-        <w:t>2.1.2.1</w:t>
+        <w:t>2.1.3.1</w:t>
       </w:r>
       <w:r>
         <w:rPr>
@@ -1366,7 +1459,7 @@
           <w:noProof/>
           <w:lang w:val="en-US"/>
         </w:rPr>
-        <w:instrText xml:space="preserve"> PAGEREF _Toc469567517 \h </w:instrText>
+        <w:instrText xml:space="preserve"> PAGEREF _Toc469909352 \h </w:instrText>
       </w:r>
       <w:r>
         <w:rPr>
@@ -1384,7 +1477,7 @@
           <w:noProof/>
           <w:lang w:val="en-US"/>
         </w:rPr>
-        <w:t>4</w:t>
+        <w:t>8</w:t>
       </w:r>
       <w:r>
         <w:rPr>
@@ -1412,7 +1505,7 @@
           <w:noProof/>
           <w:lang w:val="en-US"/>
         </w:rPr>
-        <w:t>2.1.2.2</w:t>
+        <w:t>2.1.3.2</w:t>
       </w:r>
       <w:r>
         <w:rPr>
@@ -1448,7 +1541,7 @@
           <w:noProof/>
           <w:lang w:val="en-US"/>
         </w:rPr>
-        <w:instrText xml:space="preserve"> PAGEREF _Toc469567518 \h </w:instrText>
+        <w:instrText xml:space="preserve"> PAGEREF _Toc469909353 \h </w:instrText>
       </w:r>
       <w:r>
         <w:rPr>
@@ -1466,7 +1559,7 @@
           <w:noProof/>
           <w:lang w:val="en-US"/>
         </w:rPr>
-        <w:t>4</w:t>
+        <w:t>8</w:t>
       </w:r>
       <w:r>
         <w:rPr>
@@ -1494,7 +1587,7 @@
           <w:noProof/>
           <w:lang w:val="en-US"/>
         </w:rPr>
-        <w:t>2.1.2.3</w:t>
+        <w:t>2.1.3.3</w:t>
       </w:r>
       <w:r>
         <w:rPr>
@@ -1530,7 +1623,7 @@
           <w:noProof/>
           <w:lang w:val="en-US"/>
         </w:rPr>
-        <w:instrText xml:space="preserve"> PAGEREF _Toc469567519 \h </w:instrText>
+        <w:instrText xml:space="preserve"> PAGEREF _Toc469909354 \h </w:instrText>
       </w:r>
       <w:r>
         <w:rPr>
@@ -1548,7 +1641,7 @@
           <w:noProof/>
           <w:lang w:val="en-US"/>
         </w:rPr>
-        <w:t>4</w:t>
+        <w:t>10</w:t>
       </w:r>
       <w:r>
         <w:rPr>
@@ -1576,7 +1669,7 @@
           <w:noProof/>
           <w:lang w:val="en-US"/>
         </w:rPr>
-        <w:t>2.1.3</w:t>
+        <w:t>2.1.4</w:t>
       </w:r>
       <w:r>
         <w:rPr>
@@ -1592,7 +1685,7 @@
           <w:noProof/>
           <w:lang w:val="en-US"/>
         </w:rPr>
-        <w:t>Current technology</w:t>
+        <w:t>Outlook</w:t>
       </w:r>
       <w:r>
         <w:rPr>
@@ -1612,7 +1705,7 @@
           <w:noProof/>
           <w:lang w:val="en-US"/>
         </w:rPr>
-        <w:instrText xml:space="preserve"> PAGEREF _Toc469567520 \h </w:instrText>
+        <w:instrText xml:space="preserve"> PAGEREF _Toc469909355 \h </w:instrText>
       </w:r>
       <w:r>
         <w:rPr>
@@ -1630,7 +1723,253 @@
           <w:noProof/>
           <w:lang w:val="en-US"/>
         </w:rPr>
-        <w:t>4</w:t>
+        <w:t>12</w:t>
+      </w:r>
+      <w:r>
+        <w:rPr>
+          <w:noProof/>
+        </w:rPr>
+        <w:fldChar w:fldCharType="end"/>
+      </w:r>
+    </w:p>
+    <w:p>
+      <w:pPr>
+        <w:pStyle w:val="Verzeichnis4"/>
+        <w:tabs>
+          <w:tab w:val="left" w:pos="1540"/>
+          <w:tab w:val="right" w:leader="dot" w:pos="8495"/>
+        </w:tabs>
+        <w:rPr>
+          <w:rFonts w:asciiTheme="minorHAnsi" w:eastAsiaTheme="minorEastAsia" w:hAnsiTheme="minorHAnsi" w:cstheme="minorBidi"/>
+          <w:noProof/>
+          <w:szCs w:val="22"/>
+          <w:lang w:val="en-US"/>
+        </w:rPr>
+      </w:pPr>
+      <w:r>
+        <w:rPr>
+          <w:noProof/>
+          <w:lang w:val="en-US"/>
+        </w:rPr>
+        <w:t>2.1.4.1</w:t>
+      </w:r>
+      <w:r>
+        <w:rPr>
+          <w:rFonts w:asciiTheme="minorHAnsi" w:eastAsiaTheme="minorEastAsia" w:hAnsiTheme="minorHAnsi" w:cstheme="minorBidi"/>
+          <w:noProof/>
+          <w:szCs w:val="22"/>
+          <w:lang w:val="en-US"/>
+        </w:rPr>
+        <w:tab/>
+      </w:r>
+      <w:r>
+        <w:rPr>
+          <w:noProof/>
+          <w:lang w:val="en-US"/>
+        </w:rPr>
+        <w:t>Possibilities</w:t>
+      </w:r>
+      <w:r>
+        <w:rPr>
+          <w:noProof/>
+          <w:lang w:val="en-US"/>
+        </w:rPr>
+        <w:tab/>
+      </w:r>
+      <w:r>
+        <w:rPr>
+          <w:noProof/>
+        </w:rPr>
+        <w:fldChar w:fldCharType="begin"/>
+      </w:r>
+      <w:r>
+        <w:rPr>
+          <w:noProof/>
+          <w:lang w:val="en-US"/>
+        </w:rPr>
+        <w:instrText xml:space="preserve"> PAGEREF _Toc469909356 \h </w:instrText>
+      </w:r>
+      <w:r>
+        <w:rPr>
+          <w:noProof/>
+        </w:rPr>
+      </w:r>
+      <w:r>
+        <w:rPr>
+          <w:noProof/>
+        </w:rPr>
+        <w:fldChar w:fldCharType="separate"/>
+      </w:r>
+      <w:r>
+        <w:rPr>
+          <w:noProof/>
+          <w:lang w:val="en-US"/>
+        </w:rPr>
+        <w:t>12</w:t>
+      </w:r>
+      <w:r>
+        <w:rPr>
+          <w:noProof/>
+        </w:rPr>
+        <w:fldChar w:fldCharType="end"/>
+      </w:r>
+    </w:p>
+    <w:p>
+      <w:pPr>
+        <w:pStyle w:val="Verzeichnis4"/>
+        <w:tabs>
+          <w:tab w:val="left" w:pos="1540"/>
+          <w:tab w:val="right" w:leader="dot" w:pos="8495"/>
+        </w:tabs>
+        <w:rPr>
+          <w:rFonts w:asciiTheme="minorHAnsi" w:eastAsiaTheme="minorEastAsia" w:hAnsiTheme="minorHAnsi" w:cstheme="minorBidi"/>
+          <w:noProof/>
+          <w:szCs w:val="22"/>
+          <w:lang w:val="en-US"/>
+        </w:rPr>
+      </w:pPr>
+      <w:r>
+        <w:rPr>
+          <w:noProof/>
+          <w:lang w:val="en-US"/>
+        </w:rPr>
+        <w:t>2.1.4.2</w:t>
+      </w:r>
+      <w:r>
+        <w:rPr>
+          <w:rFonts w:asciiTheme="minorHAnsi" w:eastAsiaTheme="minorEastAsia" w:hAnsiTheme="minorHAnsi" w:cstheme="minorBidi"/>
+          <w:noProof/>
+          <w:szCs w:val="22"/>
+          <w:lang w:val="en-US"/>
+        </w:rPr>
+        <w:tab/>
+      </w:r>
+      <w:r>
+        <w:rPr>
+          <w:noProof/>
+          <w:lang w:val="en-US"/>
+        </w:rPr>
+        <w:t>Limitations</w:t>
+      </w:r>
+      <w:r>
+        <w:rPr>
+          <w:noProof/>
+          <w:lang w:val="en-US"/>
+        </w:rPr>
+        <w:tab/>
+      </w:r>
+      <w:r>
+        <w:rPr>
+          <w:noProof/>
+        </w:rPr>
+        <w:fldChar w:fldCharType="begin"/>
+      </w:r>
+      <w:r>
+        <w:rPr>
+          <w:noProof/>
+          <w:lang w:val="en-US"/>
+        </w:rPr>
+        <w:instrText xml:space="preserve"> PAGEREF _Toc469909357 \h </w:instrText>
+      </w:r>
+      <w:r>
+        <w:rPr>
+          <w:noProof/>
+        </w:rPr>
+      </w:r>
+      <w:r>
+        <w:rPr>
+          <w:noProof/>
+        </w:rPr>
+        <w:fldChar w:fldCharType="separate"/>
+      </w:r>
+      <w:r>
+        <w:rPr>
+          <w:noProof/>
+          <w:lang w:val="en-US"/>
+        </w:rPr>
+        <w:t>13</w:t>
+      </w:r>
+      <w:r>
+        <w:rPr>
+          <w:noProof/>
+        </w:rPr>
+        <w:fldChar w:fldCharType="end"/>
+      </w:r>
+    </w:p>
+    <w:p>
+      <w:pPr>
+        <w:pStyle w:val="Verzeichnis2"/>
+        <w:tabs>
+          <w:tab w:val="left" w:pos="880"/>
+          <w:tab w:val="right" w:leader="dot" w:pos="8495"/>
+        </w:tabs>
+        <w:rPr>
+          <w:rFonts w:asciiTheme="minorHAnsi" w:eastAsiaTheme="minorEastAsia" w:hAnsiTheme="minorHAnsi" w:cstheme="minorBidi"/>
+          <w:noProof/>
+          <w:szCs w:val="22"/>
+          <w:lang w:val="en-US"/>
+        </w:rPr>
+      </w:pPr>
+      <w:r>
+        <w:rPr>
+          <w:noProof/>
+          <w:lang w:val="en-US"/>
+        </w:rPr>
+        <w:t>2.2</w:t>
+      </w:r>
+      <w:r>
+        <w:rPr>
+          <w:rFonts w:asciiTheme="minorHAnsi" w:eastAsiaTheme="minorEastAsia" w:hAnsiTheme="minorHAnsi" w:cstheme="minorBidi"/>
+          <w:noProof/>
+          <w:szCs w:val="22"/>
+          <w:lang w:val="en-US"/>
+        </w:rPr>
+        <w:tab/>
+      </w:r>
+      <w:r>
+        <w:rPr>
+          <w:noProof/>
+          <w:lang w:val="en-US"/>
+        </w:rPr>
+        <w:t>Sensors</w:t>
+      </w:r>
+      <w:r>
+        <w:rPr>
+          <w:noProof/>
+          <w:lang w:val="en-US"/>
+        </w:rPr>
+        <w:tab/>
+      </w:r>
+      <w:r>
+        <w:rPr>
+          <w:noProof/>
+        </w:rPr>
+        <w:fldChar w:fldCharType="begin"/>
+      </w:r>
+      <w:r>
+        <w:rPr>
+          <w:noProof/>
+          <w:lang w:val="en-US"/>
+        </w:rPr>
+        <w:instrText xml:space="preserve"> PAGEREF _Toc469909358 \h </w:instrText>
+      </w:r>
+      <w:r>
+        <w:rPr>
+          <w:noProof/>
+        </w:rPr>
+      </w:r>
+      <w:r>
+        <w:rPr>
+          <w:noProof/>
+        </w:rPr>
+        <w:fldChar w:fldCharType="separate"/>
+      </w:r>
+      <w:r>
+        <w:rPr>
+          <w:noProof/>
+          <w:lang w:val="en-US"/>
+        </w:rPr>
+        <w:t>15</w:t>
       </w:r>
       <w:r>
         <w:rPr>
@@ -1658,7 +1997,7 @@
           <w:noProof/>
           <w:lang w:val="en-US"/>
         </w:rPr>
-        <w:t>2.1.4</w:t>
+        <w:t>2.2.1</w:t>
       </w:r>
       <w:r>
         <w:rPr>
@@ -1674,7 +2013,7 @@
           <w:noProof/>
           <w:lang w:val="en-US"/>
         </w:rPr>
-        <w:t>Outlook</w:t>
+        <w:t>Overview – sensors and actuators</w:t>
       </w:r>
       <w:r>
         <w:rPr>
@@ -1694,7 +2033,7 @@
           <w:noProof/>
           <w:lang w:val="en-US"/>
         </w:rPr>
-        <w:instrText xml:space="preserve"> PAGEREF _Toc469567521 \h </w:instrText>
+        <w:instrText xml:space="preserve"> PAGEREF _Toc469909359 \h </w:instrText>
       </w:r>
       <w:r>
         <w:rPr>
@@ -1712,7 +2051,7 @@
           <w:noProof/>
           <w:lang w:val="en-US"/>
         </w:rPr>
-        <w:t>4</w:t>
+        <w:t>15</w:t>
       </w:r>
       <w:r>
         <w:rPr>
@@ -1723,9 +2062,9 @@
     </w:p>
     <w:p>
       <w:pPr>
-        <w:pStyle w:val="Verzeichnis4"/>
+        <w:pStyle w:val="Verzeichnis3"/>
         <w:tabs>
-          <w:tab w:val="left" w:pos="1540"/>
+          <w:tab w:val="left" w:pos="1320"/>
           <w:tab w:val="right" w:leader="dot" w:pos="8495"/>
         </w:tabs>
         <w:rPr>
@@ -1740,7 +2079,7 @@
           <w:noProof/>
           <w:lang w:val="en-US"/>
         </w:rPr>
-        <w:t>2.1.4.1</w:t>
+        <w:t>2.2.2</w:t>
       </w:r>
       <w:r>
         <w:rPr>
@@ -1756,7 +2095,14 @@
           <w:noProof/>
           <w:lang w:val="en-US"/>
         </w:rPr>
-        <w:t>Possibilities</w:t>
+        <w:t>Sensors i</w:t>
+      </w:r>
+      <w:r>
+        <w:rPr>
+          <w:noProof/>
+          <w:lang w:val="en-US"/>
+        </w:rPr>
+        <w:t>n games</w:t>
       </w:r>
       <w:r>
         <w:rPr>
@@ -1776,7 +2122,7 @@
           <w:noProof/>
           <w:lang w:val="en-US"/>
         </w:rPr>
-        <w:instrText xml:space="preserve"> PAGEREF _Toc469567522 \h </w:instrText>
+        <w:instrText xml:space="preserve"> PAGEREF _Toc469909360 \h </w:instrText>
       </w:r>
       <w:r>
         <w:rPr>
@@ -1794,7 +2140,7 @@
           <w:noProof/>
           <w:lang w:val="en-US"/>
         </w:rPr>
-        <w:t>4</w:t>
+        <w:t>17</w:t>
       </w:r>
       <w:r>
         <w:rPr>
@@ -1805,9 +2151,9 @@
     </w:p>
     <w:p>
       <w:pPr>
-        <w:pStyle w:val="Verzeichnis4"/>
+        <w:pStyle w:val="Verzeichnis3"/>
         <w:tabs>
-          <w:tab w:val="left" w:pos="1540"/>
+          <w:tab w:val="left" w:pos="1320"/>
           <w:tab w:val="right" w:leader="dot" w:pos="8495"/>
         </w:tabs>
         <w:rPr>
@@ -1822,7 +2168,7 @@
           <w:noProof/>
           <w:lang w:val="en-US"/>
         </w:rPr>
-        <w:t>2.1.4.2</w:t>
+        <w:t>2.2.3</w:t>
       </w:r>
       <w:r>
         <w:rPr>
@@ -1838,7 +2184,7 @@
           <w:noProof/>
           <w:lang w:val="en-US"/>
         </w:rPr>
-        <w:t>Limitations</w:t>
+        <w:t>Sensors in augmented reality</w:t>
       </w:r>
       <w:r>
         <w:rPr>
@@ -1858,7 +2204,7 @@
           <w:noProof/>
           <w:lang w:val="en-US"/>
         </w:rPr>
-        <w:instrText xml:space="preserve"> PAGEREF _Toc469567523 \h </w:instrText>
+        <w:instrText xml:space="preserve"> PAGEREF _Toc469909361 \h </w:instrText>
       </w:r>
       <w:r>
         <w:rPr>
@@ -1876,7 +2222,7 @@
           <w:noProof/>
           <w:lang w:val="en-US"/>
         </w:rPr>
-        <w:t>4</w:t>
+        <w:t>18</w:t>
       </w:r>
       <w:r>
         <w:rPr>
@@ -1904,7 +2250,7 @@
           <w:noProof/>
           <w:lang w:val="en-US"/>
         </w:rPr>
-        <w:t>2.2</w:t>
+        <w:t>2.3</w:t>
       </w:r>
       <w:r>
         <w:rPr>
@@ -1920,7 +2266,7 @@
           <w:noProof/>
           <w:lang w:val="en-US"/>
         </w:rPr>
-        <w:t>Sensors</w:t>
+        <w:t>Design Patterns</w:t>
       </w:r>
       <w:r>
         <w:rPr>
@@ -1940,7 +2286,7 @@
           <w:noProof/>
           <w:lang w:val="en-US"/>
         </w:rPr>
-        <w:instrText xml:space="preserve"> PAGEREF _Toc469567524 \h </w:instrText>
+        <w:instrText xml:space="preserve"> PAGEREF _Toc469909362 \h </w:instrText>
       </w:r>
       <w:r>
         <w:rPr>
@@ -1958,7 +2304,7 @@
           <w:noProof/>
           <w:lang w:val="en-US"/>
         </w:rPr>
-        <w:t>4</w:t>
+        <w:t>20</w:t>
       </w:r>
       <w:r>
         <w:rPr>
@@ -1986,7 +2332,7 @@
           <w:noProof/>
           <w:lang w:val="en-US"/>
         </w:rPr>
-        <w:t>2.2.1</w:t>
+        <w:t>2.3.1</w:t>
       </w:r>
       <w:r>
         <w:rPr>
@@ -2002,7 +2348,7 @@
           <w:noProof/>
           <w:lang w:val="en-US"/>
         </w:rPr>
-        <w:t>Overview – sensors and actuators</w:t>
+        <w:t>Overview</w:t>
       </w:r>
       <w:r>
         <w:rPr>
@@ -2022,7 +2368,7 @@
           <w:noProof/>
           <w:lang w:val="en-US"/>
         </w:rPr>
-        <w:instrText xml:space="preserve"> PAGEREF _Toc469567525 \h </w:instrText>
+        <w:instrText xml:space="preserve"> PAGEREF _Toc469909363 \h </w:instrText>
       </w:r>
       <w:r>
         <w:rPr>
@@ -2040,7 +2386,7 @@
           <w:noProof/>
           <w:lang w:val="en-US"/>
         </w:rPr>
-        <w:t>4</w:t>
+        <w:t>20</w:t>
       </w:r>
       <w:r>
         <w:rPr>
@@ -2068,7 +2414,7 @@
           <w:noProof/>
           <w:lang w:val="en-US"/>
         </w:rPr>
-        <w:t>2.2.2</w:t>
+        <w:t>2.3.2</w:t>
       </w:r>
       <w:r>
         <w:rPr>
@@ -2084,7 +2430,7 @@
           <w:noProof/>
           <w:lang w:val="en-US"/>
         </w:rPr>
-        <w:t>Sensors in games</w:t>
+        <w:t>Patterns for Augmented Reality and Augmented Reality Games</w:t>
       </w:r>
       <w:r>
         <w:rPr>
@@ -2104,7 +2450,7 @@
           <w:noProof/>
           <w:lang w:val="en-US"/>
         </w:rPr>
-        <w:instrText xml:space="preserve"> PAGEREF _Toc469567526 \h </w:instrText>
+        <w:instrText xml:space="preserve"> PAGEREF _Toc469909364 \h </w:instrText>
       </w:r>
       <w:r>
         <w:rPr>
@@ -2122,89 +2468,7 @@
           <w:noProof/>
           <w:lang w:val="en-US"/>
         </w:rPr>
-        <w:t>4</w:t>
-      </w:r>
-      <w:r>
-        <w:rPr>
-          <w:noProof/>
-        </w:rPr>
-        <w:fldChar w:fldCharType="end"/>
-      </w:r>
-    </w:p>
-    <w:p>
-      <w:pPr>
-        <w:pStyle w:val="Verzeichnis3"/>
-        <w:tabs>
-          <w:tab w:val="left" w:pos="1320"/>
-          <w:tab w:val="right" w:leader="dot" w:pos="8495"/>
-        </w:tabs>
-        <w:rPr>
-          <w:rFonts w:asciiTheme="minorHAnsi" w:eastAsiaTheme="minorEastAsia" w:hAnsiTheme="minorHAnsi" w:cstheme="minorBidi"/>
-          <w:noProof/>
-          <w:szCs w:val="22"/>
-          <w:lang w:val="en-US"/>
-        </w:rPr>
-      </w:pPr>
-      <w:r>
-        <w:rPr>
-          <w:noProof/>
-          <w:lang w:val="en-US"/>
-        </w:rPr>
-        <w:t>2.2.3</w:t>
-      </w:r>
-      <w:r>
-        <w:rPr>
-          <w:rFonts w:asciiTheme="minorHAnsi" w:eastAsiaTheme="minorEastAsia" w:hAnsiTheme="minorHAnsi" w:cstheme="minorBidi"/>
-          <w:noProof/>
-          <w:szCs w:val="22"/>
-          <w:lang w:val="en-US"/>
-        </w:rPr>
-        <w:tab/>
-      </w:r>
-      <w:r>
-        <w:rPr>
-          <w:noProof/>
-          <w:lang w:val="en-US"/>
-        </w:rPr>
-        <w:t>Sensors in augmented reality</w:t>
-      </w:r>
-      <w:r>
-        <w:rPr>
-          <w:noProof/>
-          <w:lang w:val="en-US"/>
-        </w:rPr>
-        <w:tab/>
-      </w:r>
-      <w:r>
-        <w:rPr>
-          <w:noProof/>
-        </w:rPr>
-        <w:fldChar w:fldCharType="begin"/>
-      </w:r>
-      <w:r>
-        <w:rPr>
-          <w:noProof/>
-          <w:lang w:val="en-US"/>
-        </w:rPr>
-        <w:instrText xml:space="preserve"> PAGEREF _Toc469567527 \h </w:instrText>
-      </w:r>
-      <w:r>
-        <w:rPr>
-          <w:noProof/>
-        </w:rPr>
-      </w:r>
-      <w:r>
-        <w:rPr>
-          <w:noProof/>
-        </w:rPr>
-        <w:fldChar w:fldCharType="separate"/>
-      </w:r>
-      <w:r>
-        <w:rPr>
-          <w:noProof/>
-          <w:lang w:val="en-US"/>
-        </w:rPr>
-        <w:t>4</w:t>
+        <w:t>20</w:t>
       </w:r>
       <w:r>
         <w:rPr>
@@ -2268,7 +2532,7 @@
           <w:noProof/>
           <w:lang w:val="en-US"/>
         </w:rPr>
-        <w:instrText xml:space="preserve"> PAGEREF _Toc469567528 \h </w:instrText>
+        <w:instrText xml:space="preserve"> PAGEREF _Toc469909365 \h </w:instrText>
       </w:r>
       <w:r>
         <w:rPr>
@@ -2286,7 +2550,7 @@
           <w:noProof/>
           <w:lang w:val="en-US"/>
         </w:rPr>
-        <w:t>4</w:t>
+        <w:t>20</w:t>
       </w:r>
       <w:r>
         <w:rPr>
@@ -2347,7 +2611,7 @@
         <w:rPr>
           <w:noProof/>
         </w:rPr>
-        <w:instrText xml:space="preserve"> PAGEREF _Toc469567529 \h </w:instrText>
+        <w:instrText xml:space="preserve"> PAGEREF _Toc469909366 \h </w:instrText>
       </w:r>
       <w:r>
         <w:rPr>
@@ -2364,7 +2628,7 @@
         <w:rPr>
           <w:noProof/>
         </w:rPr>
-        <w:t>4</w:t>
+        <w:t>20</w:t>
       </w:r>
       <w:r>
         <w:rPr>
@@ -2424,7 +2688,7 @@
         <w:rPr>
           <w:noProof/>
         </w:rPr>
-        <w:instrText xml:space="preserve"> PAGEREF _Toc469567530 \h </w:instrText>
+        <w:instrText xml:space="preserve"> PAGEREF _Toc469909367 \h </w:instrText>
       </w:r>
       <w:r>
         <w:rPr>
@@ -2441,7 +2705,7 @@
         <w:rPr>
           <w:noProof/>
         </w:rPr>
-        <w:t>4</w:t>
+        <w:t>20</w:t>
       </w:r>
       <w:r>
         <w:rPr>
@@ -2457,22 +2721,22 @@
       <w:r>
         <w:fldChar w:fldCharType="end"/>
       </w:r>
-      <w:bookmarkStart w:id="1" w:name="_Toc469567510"/>
+      <w:bookmarkStart w:id="2" w:name="_Toc469909344"/>
       <w:r>
         <w:t>Background</w:t>
       </w:r>
-      <w:bookmarkEnd w:id="1"/>
+      <w:bookmarkEnd w:id="2"/>
     </w:p>
     <w:p>
       <w:pPr>
         <w:pStyle w:val="berschrift2"/>
       </w:pPr>
-      <w:bookmarkStart w:id="2" w:name="_Toc469567511"/>
+      <w:bookmarkStart w:id="3" w:name="_Toc469909345"/>
       <w:proofErr w:type="spellStart"/>
       <w:r>
         <w:t>Introduction</w:t>
       </w:r>
-      <w:bookmarkEnd w:id="2"/>
+      <w:bookmarkEnd w:id="3"/>
       <w:proofErr w:type="spellEnd"/>
     </w:p>
     <w:p>
@@ -2488,7 +2752,11 @@
       </w:r>
       <w:proofErr w:type="spellEnd"/>
       <w:r>
-        <w:t xml:space="preserve"> Go, coupled with advancements in the related domain of Virtual Reality, has spurred popular interest in the combination of real and virtual content which has long been an area of academic interest. Microsoft’s </w:t>
+        <w:t xml:space="preserve"> Go, coupled with advancements in the related domain of Virtual Reality, has spurred popular interest in the combination of real and virtual content which has long been an area of academic </w:t>
+      </w:r>
+      <w:r>
+        <w:lastRenderedPageBreak/>
+        <w:t xml:space="preserve">interest. Microsoft’s </w:t>
       </w:r>
       <w:proofErr w:type="spellStart"/>
       <w:r>
@@ -2524,322 +2792,333 @@
         </w:rPr>
       </w:pPr>
       <w:r>
+        <w:t xml:space="preserve">This research paper seeks to provide an introduction </w:t>
+      </w:r>
+      <w:r>
+        <w:t xml:space="preserve">to relevant topics </w:t>
+      </w:r>
+      <w:r>
+        <w:t xml:space="preserve">before </w:t>
+      </w:r>
+      <w:r>
+        <w:t>discussing</w:t>
+      </w:r>
+      <w:r>
+        <w:t xml:space="preserve"> a framework for sensor-supported Augmented Reality games.</w:t>
+      </w:r>
+      <w:r>
+        <w:t xml:space="preserve"> First, definitions and technology for </w:t>
+      </w:r>
+      <w:r>
+        <w:t xml:space="preserve">Augmented Reality </w:t>
+      </w:r>
+      <w:r>
+        <w:t xml:space="preserve">are presented with examples of existing applications in the fields of education and expertise transfer, industrial use, and video games, followed by a brief discussion on the potential and limitations of the medium. Afterwards, the paper goes into </w:t>
+      </w:r>
+      <w:r>
+        <w:t xml:space="preserve">sensor technology and applications, with a special focus on video games, </w:t>
+      </w:r>
+      <w:r>
+        <w:t>and finally design patterns</w:t>
+      </w:r>
+      <w:r>
+        <w:t>. In the second half, a framework for sensor-supported Augmented Reality is conceived of and partially implemented in the Unity game engine for the Microsoft HoloLens.</w:t>
+      </w:r>
+    </w:p>
+    <w:p>
+      <w:pPr>
+        <w:pStyle w:val="berschrift2"/>
+        <w:rPr>
+          <w:lang w:val="en-US"/>
+        </w:rPr>
+      </w:pPr>
+      <w:bookmarkStart w:id="4" w:name="_Toc469909346"/>
+      <w:r>
+        <w:rPr>
+          <w:lang w:val="en-US"/>
+        </w:rPr>
+        <w:t>Motivation</w:t>
+      </w:r>
+      <w:bookmarkEnd w:id="4"/>
+    </w:p>
+    <w:p>
+      <w:pPr>
+        <w:pStyle w:val="StandardErstzeileneinzug"/>
+      </w:pPr>
+      <w:r>
+        <w:t>This paper builds on the work the author performed during a</w:t>
+      </w:r>
+      <w:r>
+        <w:t>n internship at the Open University of the Netherlands</w:t>
+      </w:r>
+      <w:r>
+        <w:t>, as part of the WEKIT project. WEKIT (Wearable Experience for Knowledge Intensive Training) is a European research project that aims to develop a new approach to expertise transfer by means of wearable technolo</w:t>
+      </w:r>
+      <w:r>
+        <w:t>gy, by means of task-sensitive A</w:t>
+      </w:r>
+      <w:r>
+        <w:t xml:space="preserve">ugmented </w:t>
+      </w:r>
+      <w:r>
+        <w:t>R</w:t>
+      </w:r>
+      <w:r>
+        <w:t xml:space="preserve">eality. During this internship, the author was able to familiarize himself with </w:t>
+      </w:r>
+      <w:r>
+        <w:t>topics</w:t>
+      </w:r>
+      <w:r>
+        <w:t xml:space="preserve"> </w:t>
+      </w:r>
+      <w:r>
+        <w:t>such as</w:t>
+      </w:r>
+      <w:r>
+        <w:t xml:space="preserve"> </w:t>
+      </w:r>
+      <w:r>
+        <w:t>A</w:t>
+      </w:r>
+      <w:r>
+        <w:t xml:space="preserve">ugmented </w:t>
+      </w:r>
+      <w:r>
+        <w:t>R</w:t>
+      </w:r>
+      <w:r>
+        <w:t xml:space="preserve">eality and the </w:t>
+      </w:r>
+      <w:r>
+        <w:t>combination of various sensors.</w:t>
+      </w:r>
+    </w:p>
+    <w:p>
+      <w:pPr>
+        <w:pStyle w:val="StandardErstzeileneinzug"/>
+      </w:pPr>
+      <w:r>
+        <w:t xml:space="preserve">A </w:t>
+      </w:r>
+      <w:r>
+        <w:t xml:space="preserve">focus group survey </w:t>
+      </w:r>
+      <w:r>
+        <w:t xml:space="preserve">(see appendix) </w:t>
+      </w:r>
+      <w:r>
+        <w:t>was conducted</w:t>
+      </w:r>
+      <w:r>
+        <w:t xml:space="preserve"> in preparation for this paper with </w:t>
+      </w:r>
+      <w:r>
+        <w:t xml:space="preserve">18 participants – </w:t>
+      </w:r>
+      <w:r>
+        <w:t>current and former game design students, as well as one professor for game design</w:t>
+      </w:r>
+      <w:r>
+        <w:t>, with at least one year of gam</w:t>
+      </w:r>
+      <w:r>
+        <w:t xml:space="preserve">e development experience each. This </w:t>
+      </w:r>
+      <w:r>
+        <w:t xml:space="preserve">revealed interest </w:t>
+      </w:r>
+      <w:r>
+        <w:t xml:space="preserve">but inexperience </w:t>
+      </w:r>
+      <w:r>
+        <w:t xml:space="preserve">in the </w:t>
+      </w:r>
+      <w:r>
+        <w:t xml:space="preserve">usage and </w:t>
+      </w:r>
+      <w:r>
+        <w:t>development of augmented reality applicati</w:t>
+      </w:r>
+      <w:r>
+        <w:t>ons</w:t>
+      </w:r>
+      <w:r>
+        <w:t>; although all but one of the participants knew the term Augmented Reality, only half of them reported having used AR applications before and only three out of the 18 participants had experience developing them, 12 of the remaining 15 expressing interest in doing so.</w:t>
+      </w:r>
+      <w:r>
+        <w:t xml:space="preserve"> </w:t>
+      </w:r>
+      <w:r>
+        <w:t>Despite this, the participants showed mixed</w:t>
+      </w:r>
+      <w:r>
+        <w:t xml:space="preserve"> (though generally positive) expectations </w:t>
+      </w:r>
+      <w:r>
+        <w:t xml:space="preserve">of the field in regards to both </w:t>
+      </w:r>
+      <w:r>
+        <w:t>the gaming industry in general</w:t>
+      </w:r>
+      <w:r>
+        <w:t xml:space="preserve"> and education</w:t>
+      </w:r>
+      <w:r>
+        <w:t xml:space="preserve"> in particular</w:t>
+      </w:r>
+      <w:r>
+        <w:t xml:space="preserve">: When asked whether Augmented Reality games would be important in these domains in the future, both averaged a score of 3.388… on a Likert scale from 1 (disagreement) to 5 (agreement). </w:t>
+      </w:r>
+      <w:r>
+        <w:t xml:space="preserve">The response to </w:t>
+      </w:r>
+      <w:r>
+        <w:t xml:space="preserve">whether they thought using additional sensor data could improve Augmented Reality applications, especially data relating to the user such as data on movement or body posture, was </w:t>
+      </w:r>
+      <w:r>
+        <w:t>more uniformly</w:t>
+      </w:r>
+      <w:r>
+        <w:t xml:space="preserve"> </w:t>
+      </w:r>
+      <w:r>
+        <w:t xml:space="preserve">positive, </w:t>
+      </w:r>
+      <w:r>
+        <w:t>averaging a score of 4.388…, although s</w:t>
+      </w:r>
+      <w:r>
+        <w:t xml:space="preserve">ome participants noted a lack of knowledge of sensor technology. </w:t>
+      </w:r>
+    </w:p>
+    <w:p>
+      <w:pPr>
+        <w:pStyle w:val="StandardErstzeileneinzug"/>
+      </w:pPr>
+      <w:r>
+        <w:t>This combination of interest</w:t>
+      </w:r>
+      <w:r>
+        <w:t xml:space="preserve"> offset with </w:t>
+      </w:r>
+      <w:r>
+        <w:t>lack of experience and</w:t>
+      </w:r>
+      <w:r>
+        <w:t xml:space="preserve"> skepticism </w:t>
+      </w:r>
+      <w:r>
+        <w:t xml:space="preserve">towards the future </w:t>
+      </w:r>
+      <w:r>
+        <w:t>suggested</w:t>
+      </w:r>
+      <w:r>
+        <w:t xml:space="preserve"> that </w:t>
+      </w:r>
+      <w:r>
+        <w:t xml:space="preserve">an investigation </w:t>
+      </w:r>
+      <w:r>
+        <w:t xml:space="preserve">into the prospects of augmented reality gaming could prove beneficial to </w:t>
+      </w:r>
+      <w:r>
+        <w:t xml:space="preserve">current </w:t>
+      </w:r>
+      <w:r>
+        <w:t>game design students.</w:t>
+      </w:r>
+    </w:p>
+    <w:p>
+      <w:pPr>
+        <w:pStyle w:val="berschrift1"/>
+      </w:pPr>
+      <w:bookmarkStart w:id="5" w:name="_Toc469909347"/>
+      <w:proofErr w:type="spellStart"/>
+      <w:r>
         <w:lastRenderedPageBreak/>
-        <w:t xml:space="preserve">This research paper seeks to provide an introduction into Augmented Reality and sensor technology and applications, with a special focus on video games, </w:t>
-      </w:r>
-      <w:r>
-        <w:t xml:space="preserve">before </w:t>
-      </w:r>
-      <w:r>
-        <w:t>attempt</w:t>
-      </w:r>
-      <w:r>
-        <w:t>ing</w:t>
-      </w:r>
+        <w:t>Literature</w:t>
+      </w:r>
+      <w:proofErr w:type="spellEnd"/>
       <w:r>
         <w:t xml:space="preserve"> </w:t>
       </w:r>
-      <w:r>
-        <w:t>to design and implement in the Unity game engine a framework for sensor-supported Augmented Reality games.</w:t>
-      </w:r>
+      <w:proofErr w:type="spellStart"/>
+      <w:r>
+        <w:t>review</w:t>
+      </w:r>
+      <w:bookmarkEnd w:id="5"/>
+      <w:proofErr w:type="spellEnd"/>
     </w:p>
     <w:p>
       <w:pPr>
         <w:pStyle w:val="berschrift2"/>
-        <w:rPr>
-          <w:lang w:val="en-US"/>
-        </w:rPr>
-      </w:pPr>
-      <w:bookmarkStart w:id="3" w:name="_Toc469567512"/>
-      <w:r>
-        <w:rPr>
-          <w:lang w:val="en-US"/>
-        </w:rPr>
-        <w:t>Motivation</w:t>
-      </w:r>
-      <w:bookmarkEnd w:id="3"/>
-    </w:p>
-    <w:p>
-      <w:pPr>
-        <w:pStyle w:val="StandardErstzeileneinzug"/>
-      </w:pPr>
-      <w:r>
-        <w:t>This paper builds on the work the author performed during a</w:t>
-      </w:r>
-      <w:r>
-        <w:t>n internship at the Open University of the Netherlands</w:t>
-      </w:r>
-      <w:r>
-        <w:t>, as part of the WEKIT project. WEKIT (Wearable Experience for Knowledge Intensive Training) is a European research project that aims to develop a new approach to expertise transfer by means of wearable technolo</w:t>
-      </w:r>
-      <w:r>
-        <w:t>gy, by means of task-sensitive A</w:t>
-      </w:r>
-      <w:r>
-        <w:t xml:space="preserve">ugmented </w:t>
-      </w:r>
-      <w:r>
-        <w:t>R</w:t>
-      </w:r>
-      <w:r>
-        <w:t xml:space="preserve">eality. During this internship, the author was able to familiarize himself with </w:t>
-      </w:r>
-      <w:r>
-        <w:t>topics</w:t>
-      </w:r>
+      </w:pPr>
+      <w:bookmarkStart w:id="6" w:name="_Toc469909348"/>
+      <w:proofErr w:type="spellStart"/>
+      <w:r>
+        <w:t>Augmented</w:t>
+      </w:r>
+      <w:proofErr w:type="spellEnd"/>
+      <w:r>
+        <w:t xml:space="preserve"> Reality</w:t>
+      </w:r>
+      <w:bookmarkEnd w:id="6"/>
+    </w:p>
+    <w:p>
+      <w:pPr>
+        <w:pStyle w:val="StandardErstzeileneinzug"/>
+      </w:pPr>
+      <w:r>
+        <w:t xml:space="preserve">Johnson et al. (2011): “Augmented reality, a capability that has been around for decades, is shifting from what was once seen as a gimmick to a </w:t>
+      </w:r>
+      <w:proofErr w:type="spellStart"/>
+      <w:r>
+        <w:t>bonafide</w:t>
+      </w:r>
+      <w:proofErr w:type="spellEnd"/>
+      <w:r>
+        <w:t xml:space="preserve"> game-changer. (...) While the most prevalent uses of augmented reality so far have been in the consumer sector (for marketing, social engagement, amusement, or location-based information), new uses seem to emerge almost daily, as tools for creating new applications become ever easier to use.”</w:t>
+      </w:r>
+    </w:p>
+    <w:p>
+      <w:pPr>
+        <w:pStyle w:val="StandardErstzeileneinzug"/>
+      </w:pPr>
+      <w:r>
+        <w:t xml:space="preserve">Bower et al. (2014): </w:t>
+      </w:r>
+      <w:r>
+        <w:t>Augmented Reality is yet another example of technology rendering lower order thinking tasks redundant (...)”</w:t>
+      </w:r>
+    </w:p>
+    <w:p>
+      <w:pPr>
+        <w:pStyle w:val="berschrift3"/>
+      </w:pPr>
+      <w:bookmarkStart w:id="7" w:name="_Toc469909349"/>
+      <w:proofErr w:type="spellStart"/>
+      <w:r>
+        <w:t>Definitions</w:t>
+      </w:r>
+      <w:proofErr w:type="spellEnd"/>
       <w:r>
         <w:t xml:space="preserve"> </w:t>
       </w:r>
-      <w:r>
-        <w:t>such as</w:t>
-      </w:r>
+      <w:proofErr w:type="spellStart"/>
+      <w:r>
+        <w:t>and</w:t>
+      </w:r>
+      <w:proofErr w:type="spellEnd"/>
       <w:r>
         <w:t xml:space="preserve"> </w:t>
       </w:r>
-      <w:r>
-        <w:t>A</w:t>
-      </w:r>
-      <w:r>
-        <w:t xml:space="preserve">ugmented </w:t>
-      </w:r>
-      <w:r>
-        <w:t>R</w:t>
-      </w:r>
-      <w:r>
-        <w:t xml:space="preserve">eality and the </w:t>
-      </w:r>
-      <w:r>
-        <w:t>combination of various sensors.</w:t>
-      </w:r>
-    </w:p>
-    <w:p>
-      <w:pPr>
-        <w:pStyle w:val="StandardErstzeileneinzug"/>
-      </w:pPr>
-      <w:r>
-        <w:t xml:space="preserve">A </w:t>
-      </w:r>
-      <w:r>
-        <w:t xml:space="preserve">focus group survey </w:t>
-      </w:r>
-      <w:r>
-        <w:t xml:space="preserve">(see appendix) </w:t>
-      </w:r>
-      <w:r>
-        <w:t>was conducted</w:t>
-      </w:r>
-      <w:r>
-        <w:t xml:space="preserve"> in preparation for this paper with </w:t>
-      </w:r>
-      <w:r>
-        <w:t xml:space="preserve">18 participants – </w:t>
-      </w:r>
-      <w:r>
-        <w:t>current and former game design students, as well as one professor for game design</w:t>
-      </w:r>
-      <w:r>
-        <w:t>, with at least one year of gam</w:t>
-      </w:r>
-      <w:r>
-        <w:t xml:space="preserve">e development experience each. This </w:t>
-      </w:r>
-      <w:r>
-        <w:t xml:space="preserve">revealed interest </w:t>
-      </w:r>
-      <w:r>
-        <w:t xml:space="preserve">but inexperience </w:t>
-      </w:r>
-      <w:r>
-        <w:t xml:space="preserve">in the </w:t>
-      </w:r>
-      <w:r>
-        <w:t xml:space="preserve">usage and </w:t>
-      </w:r>
-      <w:r>
-        <w:t>development of augmented reality applicati</w:t>
-      </w:r>
-      <w:r>
-        <w:t>ons</w:t>
-      </w:r>
-      <w:r>
-        <w:t>; although all but one of the participants knew the term Augmented Reality, only half of them reported having used AR applications before and only three out of the 18 participants had experience developing them, 12 of the remaining 15 expressing interest in doing so.</w:t>
-      </w:r>
-      <w:r>
-        <w:t xml:space="preserve"> </w:t>
-      </w:r>
-      <w:r>
-        <w:t>Despite this, the participants showed mixed</w:t>
-      </w:r>
-      <w:r>
-        <w:t xml:space="preserve"> (though generally positive) expectations </w:t>
-      </w:r>
-      <w:r>
-        <w:t xml:space="preserve">of the field in regards to both </w:t>
-      </w:r>
-      <w:r>
-        <w:t>the gaming industry in general</w:t>
-      </w:r>
-      <w:r>
-        <w:t xml:space="preserve"> and education</w:t>
-      </w:r>
-      <w:r>
-        <w:t xml:space="preserve"> in particular</w:t>
-      </w:r>
-      <w:r>
-        <w:t xml:space="preserve">: When asked whether Augmented Reality games would be important in these domains in the future, both averaged a score of 3.388… on a Likert scale from 1 (disagreement) to 5 (agreement). </w:t>
-      </w:r>
-      <w:r>
-        <w:t xml:space="preserve">The response to </w:t>
-      </w:r>
-      <w:r>
-        <w:t xml:space="preserve">whether they thought using additional sensor data could improve Augmented Reality applications, especially data relating to the user such as data on movement or body posture, was </w:t>
-      </w:r>
-      <w:r>
-        <w:t>more uniformly</w:t>
-      </w:r>
-      <w:r>
-        <w:t xml:space="preserve"> </w:t>
-      </w:r>
-      <w:r>
-        <w:t xml:space="preserve">positive, </w:t>
-      </w:r>
-      <w:r>
-        <w:t>averaging a score of 4.388…, although s</w:t>
-      </w:r>
-      <w:r>
-        <w:t xml:space="preserve">ome participants noted a lack of knowledge of sensor technology. </w:t>
-      </w:r>
-    </w:p>
-    <w:p>
-      <w:pPr>
-        <w:pStyle w:val="StandardErstzeileneinzug"/>
-      </w:pPr>
-      <w:r>
-        <w:t>This combination of interest</w:t>
-      </w:r>
-      <w:r>
-        <w:t xml:space="preserve"> offset with </w:t>
-      </w:r>
-      <w:r>
-        <w:t>lack of experience and</w:t>
-      </w:r>
-      <w:r>
-        <w:t xml:space="preserve"> skepticism </w:t>
-      </w:r>
-      <w:r>
-        <w:t xml:space="preserve">towards the future </w:t>
-      </w:r>
-      <w:r>
-        <w:t>suggested</w:t>
-      </w:r>
-      <w:r>
-        <w:t xml:space="preserve"> that </w:t>
-      </w:r>
-      <w:r>
-        <w:t xml:space="preserve">an investigation </w:t>
-      </w:r>
-      <w:r>
-        <w:t xml:space="preserve">into the prospects of augmented reality gaming could prove beneficial to </w:t>
-      </w:r>
-      <w:r>
-        <w:t xml:space="preserve">current </w:t>
-      </w:r>
-      <w:r>
-        <w:t>game design students.</w:t>
-      </w:r>
-    </w:p>
-    <w:p>
-      <w:pPr>
-        <w:pStyle w:val="berschrift1"/>
-      </w:pPr>
-      <w:bookmarkStart w:id="4" w:name="_Toc469567513"/>
-      <w:proofErr w:type="spellStart"/>
-      <w:r>
-        <w:t>Literature</w:t>
-      </w:r>
-      <w:proofErr w:type="spellEnd"/>
-      <w:r>
-        <w:t xml:space="preserve"> </w:t>
-      </w:r>
-      <w:proofErr w:type="spellStart"/>
-      <w:r>
-        <w:t>review</w:t>
-      </w:r>
-      <w:bookmarkEnd w:id="4"/>
-      <w:proofErr w:type="spellEnd"/>
-    </w:p>
-    <w:p>
-      <w:pPr>
-        <w:pStyle w:val="berschrift2"/>
-      </w:pPr>
-      <w:bookmarkStart w:id="5" w:name="_Toc469567514"/>
-      <w:proofErr w:type="spellStart"/>
-      <w:r>
-        <w:t>Augmented</w:t>
-      </w:r>
-      <w:proofErr w:type="spellEnd"/>
-      <w:r>
-        <w:t xml:space="preserve"> Reality</w:t>
-      </w:r>
-      <w:bookmarkEnd w:id="5"/>
-    </w:p>
-    <w:p>
-      <w:pPr>
-        <w:pStyle w:val="StandardErstzeileneinzug"/>
-      </w:pPr>
-      <w:r>
-        <w:t xml:space="preserve">Johnson et al. (2011): “Augmented reality, a capability that has been around for decades, is shifting from what was once seen as a gimmick to a </w:t>
-      </w:r>
-      <w:proofErr w:type="spellStart"/>
-      <w:r>
-        <w:t>bonafide</w:t>
-      </w:r>
-      <w:proofErr w:type="spellEnd"/>
-      <w:r>
-        <w:t xml:space="preserve"> game-changer. (...) While the most prevalent uses of augmented reality so far have been in the consumer sector (for marketing, </w:t>
-      </w:r>
-      <w:r>
-        <w:lastRenderedPageBreak/>
-        <w:t>social engagement, amusement, or location-based information), new uses seem to emerge almost daily, as tools for creating new applications become ever easier to use.”</w:t>
-      </w:r>
-    </w:p>
-    <w:p>
-      <w:pPr>
-        <w:pStyle w:val="StandardErstzeileneinzug"/>
-      </w:pPr>
-      <w:r>
-        <w:t xml:space="preserve">Bower et al. (2014): </w:t>
-      </w:r>
-      <w:r>
-        <w:t>Augmented Reality is yet another example of technology rendering lower order thinking tasks redundant (...)”</w:t>
-      </w:r>
-    </w:p>
-    <w:p>
-      <w:pPr>
-        <w:pStyle w:val="berschrift3"/>
-      </w:pPr>
-      <w:bookmarkStart w:id="6" w:name="_Toc469567515"/>
-      <w:proofErr w:type="spellStart"/>
-      <w:r>
-        <w:t>Definitions</w:t>
-      </w:r>
-      <w:proofErr w:type="spellEnd"/>
-      <w:r>
-        <w:t xml:space="preserve"> </w:t>
-      </w:r>
-      <w:proofErr w:type="spellStart"/>
-      <w:r>
-        <w:t>and</w:t>
-      </w:r>
-      <w:proofErr w:type="spellEnd"/>
-      <w:r>
-        <w:t xml:space="preserve"> </w:t>
-      </w:r>
       <w:proofErr w:type="spellStart"/>
       <w:r>
         <w:t>taxonomies</w:t>
       </w:r>
-      <w:bookmarkEnd w:id="6"/>
+      <w:bookmarkEnd w:id="7"/>
       <w:proofErr w:type="spellEnd"/>
     </w:p>
     <w:p>
@@ -2940,18 +3219,16 @@
         </w:rPr>
       </w:pPr>
       <w:r>
-        <w:t xml:space="preserve">-&gt; </w:t>
-      </w:r>
-      <w:proofErr w:type="spellStart"/>
-      <w:r>
-        <w:t>Keine</w:t>
-      </w:r>
-      <w:proofErr w:type="spellEnd"/>
-      <w:r>
-        <w:t xml:space="preserve"> 2D </w:t>
-      </w:r>
-      <w:proofErr w:type="spellStart"/>
-      <w:r>
+        <w:rPr>
+          <w:lang w:val="de-DE"/>
+        </w:rPr>
+        <w:t xml:space="preserve">-&gt; Keine 2D </w:t>
+      </w:r>
+      <w:proofErr w:type="spellStart"/>
+      <w:r>
+        <w:rPr>
+          <w:lang w:val="de-DE"/>
+        </w:rPr>
         <w:t>Overl</w:t>
       </w:r>
       <w:r>
@@ -2979,21 +3256,7 @@
         <w:rPr>
           <w:lang w:val="de-DE"/>
         </w:rPr>
-        <w:t xml:space="preserve"> okay, solange sie an Elemente im Raum gebunden </w:t>
-      </w:r>
-      <w:proofErr w:type="gramStart"/>
-      <w:r>
-        <w:rPr>
-          <w:lang w:val="de-DE"/>
-        </w:rPr>
-        <w:t>sind</w:t>
-      </w:r>
-      <w:proofErr w:type="gramEnd"/>
-      <w:r>
-        <w:rPr>
-          <w:lang w:val="de-DE"/>
-        </w:rPr>
-        <w:t>?)</w:t>
+        <w:t xml:space="preserve"> okay, solange sie an Elemente im Raum gebunden sind?)</w:t>
       </w:r>
     </w:p>
     <w:p>
@@ -3277,6 +3540,7 @@
         </w:numPr>
       </w:pPr>
       <w:r>
+        <w:lastRenderedPageBreak/>
         <w:t xml:space="preserve">Azuma (2001): </w:t>
       </w:r>
       <w:r>
@@ -3327,7 +3591,6 @@
         <w:pStyle w:val="StandardErstzeileneinzug"/>
       </w:pPr>
       <w:r>
-        <w:lastRenderedPageBreak/>
         <w:t>Specht et al. (2011):</w:t>
       </w:r>
       <w:r>
@@ -3651,6 +3914,7 @@
         </w:numPr>
       </w:pPr>
       <w:r>
+        <w:lastRenderedPageBreak/>
         <w:t>Space: Registered</w:t>
       </w:r>
     </w:p>
@@ -3719,7 +3983,6 @@
         <w:pStyle w:val="StandardErstzeileneinzug"/>
       </w:pPr>
       <w:r>
-        <w:lastRenderedPageBreak/>
         <w:t>Johnson et al</w:t>
       </w:r>
       <w:proofErr w:type="gramStart"/>
@@ -4004,12 +4267,14 @@
           <w:lang w:val="en-US"/>
         </w:rPr>
       </w:pPr>
+      <w:bookmarkStart w:id="8" w:name="_Toc469909350"/>
       <w:r>
         <w:rPr>
           <w:lang w:val="en-US"/>
         </w:rPr>
         <w:t>Technology</w:t>
       </w:r>
+      <w:bookmarkEnd w:id="8"/>
     </w:p>
     <w:p>
       <w:pPr>
@@ -4166,7 +4431,11 @@
         <w:t>all senses of the word ‘mobile’</w:t>
       </w:r>
       <w:r>
-        <w:t>, where the learner is not constrained to a desktop computer at a fixed location and the learning itself may be dynamic and across contexts.”</w:t>
+        <w:t xml:space="preserve">, where the learner is not constrained to a desktop </w:t>
+      </w:r>
+      <w:r>
+        <w:lastRenderedPageBreak/>
+        <w:t>computer at a fixed location and the learning itself may be dynamic and across contexts.”</w:t>
       </w:r>
     </w:p>
     <w:p>
@@ -4341,11 +4610,7 @@
         <w:t xml:space="preserve"> projectors, whose images are projected along the viewer’s line of sight at objects in the world</w:t>
       </w:r>
       <w:r>
-        <w:t xml:space="preserve">. </w:t>
-      </w:r>
-      <w:r>
-        <w:lastRenderedPageBreak/>
-        <w:t>The target objects are coated with a retroreflective material that reflects light back along the angle of incidence. Multiple users can see different images on the same target projected by their own head-worn systems, since the projected images can’t be seen except along the line of projection.”</w:t>
+        <w:t>. The target objects are coated with a retroreflective material that reflects light back along the angle of incidence. Multiple users can see different images on the same target projected by their own head-worn systems, since the projected images can’t be seen except along the line of projection.”</w:t>
       </w:r>
     </w:p>
     <w:p>
@@ -4401,6 +4666,9 @@
         <w:t xml:space="preserve"> et al. </w:t>
       </w:r>
       <w:r>
+        <w:rPr>
+          <w:lang w:val="de-DE"/>
+        </w:rPr>
         <w:t xml:space="preserve">(2012), FitzGerald et al. </w:t>
       </w:r>
       <w:r>
@@ -4837,6 +5105,7 @@
           <w:i/>
           <w:lang w:val="de-DE"/>
         </w:rPr>
+        <w:lastRenderedPageBreak/>
         <w:t xml:space="preserve">Software erwähnen? – </w:t>
       </w:r>
       <w:proofErr w:type="spellStart"/>
@@ -4888,12 +5157,12 @@
       <w:pPr>
         <w:pStyle w:val="berschrift3"/>
       </w:pPr>
-      <w:bookmarkStart w:id="7" w:name="_Toc469567516"/>
+      <w:bookmarkStart w:id="9" w:name="_Toc469909351"/>
       <w:proofErr w:type="spellStart"/>
       <w:r>
         <w:t>Applications</w:t>
       </w:r>
-      <w:bookmarkEnd w:id="7"/>
+      <w:bookmarkEnd w:id="9"/>
       <w:proofErr w:type="spellEnd"/>
     </w:p>
     <w:p>
@@ -4933,7 +5202,6 @@
         <w:rPr>
           <w:lang w:val="de-DE"/>
         </w:rPr>
-        <w:lastRenderedPageBreak/>
         <w:t>Antonacci</w:t>
       </w:r>
       <w:proofErr w:type="spellEnd"/>
@@ -4997,14 +5265,14 @@
           <w:lang w:val="en-US"/>
         </w:rPr>
       </w:pPr>
-      <w:bookmarkStart w:id="8" w:name="_Toc469567517"/>
+      <w:bookmarkStart w:id="10" w:name="_Toc469909352"/>
       <w:r>
         <w:rPr>
           <w:lang w:val="en-US"/>
         </w:rPr>
         <w:t>Industrial</w:t>
       </w:r>
-      <w:bookmarkEnd w:id="8"/>
+      <w:bookmarkEnd w:id="10"/>
     </w:p>
     <w:p>
       <w:pPr>
@@ -5103,14 +5371,14 @@
           <w:lang w:val="en-US"/>
         </w:rPr>
       </w:pPr>
-      <w:bookmarkStart w:id="9" w:name="_Toc469567518"/>
+      <w:bookmarkStart w:id="11" w:name="_Toc469909353"/>
       <w:r>
         <w:rPr>
           <w:lang w:val="en-US"/>
         </w:rPr>
         <w:t>Education and expertise transfer</w:t>
       </w:r>
-      <w:bookmarkEnd w:id="9"/>
+      <w:bookmarkEnd w:id="11"/>
     </w:p>
     <w:p>
       <w:pPr>
@@ -5220,7 +5488,11 @@
         <w:t>augmenting/adding to reality has always been a part of outdoor education</w:t>
       </w:r>
       <w:r>
-        <w:t xml:space="preserve">, whether it is through informative signposts at a site, costumed re-enactments of historical events, or straightforward on-site tuition by a teacher or parent. </w:t>
+        <w:t xml:space="preserve">, whether it is through informative signposts at a site, costumed re-enactments of </w:t>
+      </w:r>
+      <w:r>
+        <w:lastRenderedPageBreak/>
+        <w:t xml:space="preserve">historical events, or straightforward on-site tuition by a teacher or parent. </w:t>
       </w:r>
       <w:r>
         <w:rPr>
@@ -5268,7 +5540,6 @@
         </w:numPr>
       </w:pPr>
       <w:r>
-        <w:lastRenderedPageBreak/>
         <w:t>“Emerging multi-user virtual environment (MUVE)”</w:t>
       </w:r>
     </w:p>
@@ -5512,9 +5783,6 @@
     <w:p>
       <w:pPr>
         <w:pStyle w:val="StandardErstzeileneinzug"/>
-        <w:rPr>
-          <w:lang w:val="de-DE"/>
-        </w:rPr>
       </w:pPr>
       <w:r>
         <w:t xml:space="preserve">Dunleavy (2014): </w:t>
@@ -5523,79 +5791,40 @@
         <w:t xml:space="preserve">“A review of the literature reveals the following three design principles as instructive: 1. Enable and then challenge (challenge): 2. Drive by gamified story (fantasy); and 3. </w:t>
       </w:r>
       <w:r>
-        <w:rPr>
-          <w:lang w:val="de-DE"/>
-        </w:rPr>
-        <w:t xml:space="preserve">See </w:t>
-      </w:r>
-      <w:proofErr w:type="spellStart"/>
-      <w:r>
-        <w:rPr>
-          <w:lang w:val="de-DE"/>
-        </w:rPr>
-        <w:t>the</w:t>
-      </w:r>
-      <w:proofErr w:type="spellEnd"/>
-      <w:r>
-        <w:rPr>
-          <w:lang w:val="de-DE"/>
+        <w:t>See the unseen (curiosity).”</w:t>
+      </w:r>
+    </w:p>
+    <w:p>
+      <w:pPr>
+        <w:pStyle w:val="StandardErstzeileneinzug"/>
+        <w:rPr>
+          <w:lang w:val="de-DE"/>
+        </w:rPr>
+      </w:pPr>
+      <w:proofErr w:type="spellStart"/>
+      <w:r>
+        <w:rPr>
+          <w:b/>
+        </w:rPr>
+        <w:t>Wichtige</w:t>
+      </w:r>
+      <w:proofErr w:type="spellEnd"/>
+      <w:r>
+        <w:rPr>
+          <w:b/>
         </w:rPr>
         <w:t xml:space="preserve"> </w:t>
       </w:r>
       <w:proofErr w:type="spellStart"/>
       <w:r>
         <w:rPr>
-          <w:lang w:val="de-DE"/>
-        </w:rPr>
-        <w:t>unseen</w:t>
-      </w:r>
-      <w:proofErr w:type="spellEnd"/>
-      <w:r>
-        <w:rPr>
-          <w:lang w:val="de-DE"/>
-        </w:rPr>
-        <w:t xml:space="preserve"> (</w:t>
-      </w:r>
-      <w:proofErr w:type="spellStart"/>
-      <w:r>
-        <w:rPr>
-          <w:lang w:val="de-DE"/>
-        </w:rPr>
-        <w:t>curiosity</w:t>
-      </w:r>
-      <w:proofErr w:type="spellEnd"/>
-      <w:r>
-        <w:rPr>
-          <w:lang w:val="de-DE"/>
-        </w:rPr>
-        <w:t>).”</w:t>
-      </w:r>
-    </w:p>
-    <w:p>
-      <w:pPr>
-        <w:pStyle w:val="StandardErstzeileneinzug"/>
-        <w:rPr>
-          <w:lang w:val="de-DE"/>
-        </w:rPr>
-      </w:pPr>
-      <w:r>
-        <w:rPr>
           <w:b/>
-          <w:lang w:val="de-DE"/>
-        </w:rPr>
-        <w:t>Wichtige Übersichten</w:t>
-      </w:r>
-      <w:r>
-        <w:rPr>
-          <w:lang w:val="de-DE"/>
-        </w:rPr>
-        <w:t xml:space="preserve">: </w:t>
-      </w:r>
-      <w:r>
-        <w:rPr>
-          <w:lang w:val="de-DE"/>
-        </w:rPr>
-        <w:t xml:space="preserve">FitzGerald et al. </w:t>
+        </w:rPr>
+        <w:t>Übersichten</w:t>
+      </w:r>
+      <w:proofErr w:type="spellEnd"/>
+      <w:r>
+        <w:t xml:space="preserve">: FitzGerald et al. </w:t>
       </w:r>
       <w:r>
         <w:t>(2013)</w:t>
@@ -6178,6 +6407,7 @@
         <w:rPr>
           <w:lang w:val="de-DE"/>
         </w:rPr>
+        <w:lastRenderedPageBreak/>
         <w:t xml:space="preserve">Dede (2009): </w:t>
       </w:r>
       <w:proofErr w:type="spellStart"/>
@@ -6261,26 +6491,223 @@
       </w:r>
       <w:proofErr w:type="spellEnd"/>
       <w:r>
-        <w:t xml:space="preserve">: “In the vast majority of instances described above, Augmented Reality is being used by educators to provide students with pre-packaged learning experiences. This can lead to the situation where Augmented Reality only develops lower order </w:t>
+        <w:t>: “In the vast majority of instances described above, Augmented Reality is being used by educators to provide students with pre-packaged learning experiences. This can lead to the situation where Augmented Reality only develops lower order thinking skills by supporting understanding and application, without encouraging higher order integrative thinking skills such as analysis, evaluation and creation.”</w:t>
+      </w:r>
+    </w:p>
+    <w:p>
+      <w:pPr>
+        <w:pStyle w:val="StandardErstzeileneinzug"/>
+      </w:pPr>
+      <w:r>
+        <w:t xml:space="preserve">Bower et al. </w:t>
+      </w:r>
+      <w:r>
+        <w:t xml:space="preserve">(2014) </w:t>
+      </w:r>
+      <w:proofErr w:type="spellStart"/>
+      <w:r>
+        <w:t>schlägt</w:t>
+      </w:r>
+      <w:proofErr w:type="spellEnd"/>
+      <w:r>
+        <w:t xml:space="preserve"> </w:t>
+      </w:r>
+      <w:proofErr w:type="spellStart"/>
+      <w:r>
+        <w:t>stattdessen</w:t>
+      </w:r>
+      <w:proofErr w:type="spellEnd"/>
+      <w:r>
+        <w:t xml:space="preserve"> Design </w:t>
+      </w:r>
+      <w:proofErr w:type="spellStart"/>
+      <w:r>
+        <w:t>als</w:t>
+      </w:r>
+      <w:proofErr w:type="spellEnd"/>
+      <w:r>
+        <w:t xml:space="preserve"> Alternative </w:t>
+      </w:r>
+      <w:proofErr w:type="spellStart"/>
+      <w:r>
+        <w:t>vor</w:t>
+      </w:r>
+      <w:proofErr w:type="spellEnd"/>
+      <w:r>
+        <w:t xml:space="preserve"> (und </w:t>
+      </w:r>
+      <w:proofErr w:type="spellStart"/>
+      <w:r>
+        <w:t>gibt</w:t>
+      </w:r>
+      <w:proofErr w:type="spellEnd"/>
+      <w:r>
+        <w:t xml:space="preserve"> </w:t>
+      </w:r>
+      <w:proofErr w:type="spellStart"/>
+      <w:r>
+        <w:t>Beispiel</w:t>
+      </w:r>
+      <w:proofErr w:type="spellEnd"/>
+      <w:r>
+        <w:t xml:space="preserve"> </w:t>
+      </w:r>
+      <w:proofErr w:type="spellStart"/>
+      <w:r>
+        <w:t>dafür</w:t>
+      </w:r>
+      <w:proofErr w:type="spellEnd"/>
+      <w:r>
+        <w:t xml:space="preserve">): “The students, accompanied by their teachers, were invited to select a sculpture of their choice from the University Sculpture Park and then, using the </w:t>
+      </w:r>
+      <w:proofErr w:type="spellStart"/>
+      <w:r>
+        <w:t>Aurasma</w:t>
+      </w:r>
+      <w:proofErr w:type="spellEnd"/>
+      <w:r>
+        <w:t xml:space="preserve"> Augmented Reality platform (http://aurasma.com), design and create an Augmented Reality overlay that would be triggered by the sculpture. These Augmented Reality designs could then be used by visitors to the sculpture park so as to enhance their artistic experience.”</w:t>
+      </w:r>
+    </w:p>
+    <w:p>
+      <w:pPr>
+        <w:pStyle w:val="StandardErstzeileneinzug"/>
+      </w:pPr>
+      <w:r>
+        <w:t xml:space="preserve">Bower et al. (2014): </w:t>
+      </w:r>
+      <w:r>
+        <w:t>“Augmented Reality technology is advancing so rapidly that educational research has not been able to keep pace. Future research needs to move beyond Augmented Reality as a novel learning technology to examine learning and teaching issues of import.”</w:t>
+      </w:r>
+    </w:p>
+    <w:p>
+      <w:pPr>
+        <w:pStyle w:val="berschrift4"/>
+        <w:rPr>
+          <w:lang w:val="en-US"/>
+        </w:rPr>
+      </w:pPr>
+      <w:bookmarkStart w:id="12" w:name="_Toc469909354"/>
+      <w:r>
+        <w:rPr>
+          <w:lang w:val="en-US"/>
+        </w:rPr>
+        <w:t>Augmented reality games</w:t>
+      </w:r>
+      <w:bookmarkEnd w:id="12"/>
+    </w:p>
+    <w:p>
+      <w:pPr>
+        <w:pStyle w:val="StandardErstzeileneinzug"/>
+      </w:pPr>
+      <w:r>
+        <w:t>Wetzel (2013):</w:t>
+      </w:r>
+      <w:r>
+        <w:t xml:space="preserve"> “The advance of modern smartphones has finally made it possible to develop such games outside the realm of research and for the first time a large base of potential users can be reached to make such games economically feasible (at least in theory). This rather young strain of game development has however not yet formed a cohesive and structured understanding of what makes these games fun to play, how they function and what needs to be taken into consideration when designing, developing and staging them.”</w:t>
+      </w:r>
+    </w:p>
+    <w:p>
+      <w:pPr>
+        <w:pStyle w:val="StandardErstzeileneinzug"/>
+      </w:pPr>
+      <w:r>
+        <w:t xml:space="preserve">Wetzel (2013): </w:t>
+      </w:r>
+      <w:r>
+        <w:t xml:space="preserve">“Terms with similar definitions are Location-based Games (which require spatial change) [20] or Pervasive Games (which do not necessitate technology) [17]. All three terms are often used interchangeably, and the majority of games from each group arguably also </w:t>
+      </w:r>
+      <w:proofErr w:type="gramStart"/>
+      <w:r>
+        <w:t>belongs</w:t>
+      </w:r>
+      <w:proofErr w:type="gramEnd"/>
+      <w:r>
+        <w:t xml:space="preserve"> to the other two.”</w:t>
+      </w:r>
+      <w:r>
+        <w:t xml:space="preserve"> </w:t>
+      </w:r>
+    </w:p>
+    <w:p>
+      <w:pPr>
+        <w:pStyle w:val="StandardErstzeileneinzug"/>
+        <w:rPr>
+          <w:i/>
+        </w:rPr>
+      </w:pPr>
+      <w:proofErr w:type="gramStart"/>
+      <w:r>
+        <w:rPr>
+          <w:i/>
+        </w:rPr>
+        <w:t>(Full definition of location-based and pervasive games?)</w:t>
+      </w:r>
+      <w:proofErr w:type="gramEnd"/>
+    </w:p>
+    <w:p>
+      <w:pPr>
+        <w:pStyle w:val="StandardErstzeileneinzug"/>
+        <w:rPr>
+          <w:i/>
+          <w:lang w:val="de-DE"/>
+        </w:rPr>
+      </w:pPr>
+      <w:r>
+        <w:rPr>
+          <w:lang w:val="de-DE"/>
+        </w:rPr>
+        <w:t>Wetzel (2013) gibt Beispiel (Füllmaterial), unter anderem Geocaching</w:t>
+      </w:r>
+      <w:r>
+        <w:rPr>
+          <w:lang w:val="de-DE"/>
+        </w:rPr>
+        <w:t xml:space="preserve"> </w:t>
+      </w:r>
+      <w:r>
+        <w:rPr>
+          <w:i/>
+          <w:lang w:val="de-DE"/>
+        </w:rPr>
+        <w:t>(Passt das in einen strikten AR-Bereich?)</w:t>
+      </w:r>
+      <w:r>
+        <w:rPr>
+          <w:i/>
+          <w:lang w:val="de-DE"/>
+        </w:rPr>
+        <w:t>(FitzGerald sieht es wohl nicht so (sagt es nicht explizit))</w:t>
+      </w:r>
+    </w:p>
+    <w:p>
+      <w:pPr>
+        <w:pStyle w:val="StandardErstzeileneinzug"/>
+      </w:pPr>
+      <w:r>
+        <w:t xml:space="preserve">Wetzel (2013): “Commercial games which fully exploit the power that modern smartphones enable are still few and far between with Shadow Cities and Ingress perhaps the only two with a large player base. This lack of successful games is on the one hand certainly caused by the aforementioned complications concerning the development of MMRGs, but arguably also because the games are still relatively new and therefore knowledge is lacking about how best to </w:t>
       </w:r>
       <w:r>
         <w:lastRenderedPageBreak/>
-        <w:t>thinking skills by supporting understanding and application, without encouraging higher order integrative thinking skills such as analysis, evaluation and creation.”</w:t>
-      </w:r>
-    </w:p>
-    <w:p>
-      <w:pPr>
-        <w:pStyle w:val="StandardErstzeileneinzug"/>
-      </w:pPr>
-      <w:r>
-        <w:t xml:space="preserve">Bower et al. </w:t>
-      </w:r>
-      <w:r>
-        <w:t xml:space="preserve">(2014) </w:t>
-      </w:r>
-      <w:proofErr w:type="spellStart"/>
-      <w:r>
-        <w:t>schlägt</w:t>
+        <w:t>design and develop these games, what pitfalls and common errors to avoid and how to best engage players.”</w:t>
+      </w:r>
+    </w:p>
+    <w:p>
+      <w:pPr>
+        <w:pStyle w:val="StandardErstzeileneinzug"/>
+      </w:pPr>
+      <w:r>
+        <w:t xml:space="preserve">Johnson et al. </w:t>
+      </w:r>
+      <w:r>
+        <w:t>(2011): “Augmented reality is an active, not a passive technology”</w:t>
+      </w:r>
+      <w:r>
+        <w:t xml:space="preserve"> -&gt; </w:t>
+      </w:r>
+      <w:proofErr w:type="spellStart"/>
+      <w:r>
+        <w:t>Geeignet</w:t>
       </w:r>
       <w:proofErr w:type="spellEnd"/>
       <w:r>
@@ -6288,203 +6715,6 @@
       </w:r>
       <w:proofErr w:type="spellStart"/>
       <w:r>
-        <w:t>stattdessen</w:t>
-      </w:r>
-      <w:proofErr w:type="spellEnd"/>
-      <w:r>
-        <w:t xml:space="preserve"> Design </w:t>
-      </w:r>
-      <w:proofErr w:type="spellStart"/>
-      <w:r>
-        <w:t>als</w:t>
-      </w:r>
-      <w:proofErr w:type="spellEnd"/>
-      <w:r>
-        <w:t xml:space="preserve"> Alternative </w:t>
-      </w:r>
-      <w:proofErr w:type="spellStart"/>
-      <w:r>
-        <w:t>vor</w:t>
-      </w:r>
-      <w:proofErr w:type="spellEnd"/>
-      <w:r>
-        <w:t xml:space="preserve"> (und </w:t>
-      </w:r>
-      <w:proofErr w:type="spellStart"/>
-      <w:r>
-        <w:t>gibt</w:t>
-      </w:r>
-      <w:proofErr w:type="spellEnd"/>
-      <w:r>
-        <w:t xml:space="preserve"> </w:t>
-      </w:r>
-      <w:proofErr w:type="spellStart"/>
-      <w:r>
-        <w:t>Beispiel</w:t>
-      </w:r>
-      <w:proofErr w:type="spellEnd"/>
-      <w:r>
-        <w:t xml:space="preserve"> </w:t>
-      </w:r>
-      <w:proofErr w:type="spellStart"/>
-      <w:r>
-        <w:t>dafür</w:t>
-      </w:r>
-      <w:proofErr w:type="spellEnd"/>
-      <w:r>
-        <w:t xml:space="preserve">): “The students, accompanied by their teachers, were invited to select a sculpture of their choice from the University Sculpture Park and then, using the </w:t>
-      </w:r>
-      <w:proofErr w:type="spellStart"/>
-      <w:r>
-        <w:t>Aurasma</w:t>
-      </w:r>
-      <w:proofErr w:type="spellEnd"/>
-      <w:r>
-        <w:t xml:space="preserve"> Augmented Reality platform (http://aurasma.com), design and create an Augmented Reality overlay that would be triggered by the sculpture. These Augmented Reality designs could then be used by visitors to the sculpture park so as to enhance their artistic experience.”</w:t>
-      </w:r>
-    </w:p>
-    <w:p>
-      <w:pPr>
-        <w:pStyle w:val="StandardErstzeileneinzug"/>
-      </w:pPr>
-      <w:r>
-        <w:t xml:space="preserve">Bower et al. (2014): </w:t>
-      </w:r>
-      <w:r>
-        <w:t>“Augmented Reality technology is advancing so rapidly that educational research has not been able to keep pace. Future research needs to move beyond Augmented Reality as a novel learning technology to examine learning and teaching issues of import.”</w:t>
-      </w:r>
-    </w:p>
-    <w:p>
-      <w:pPr>
-        <w:pStyle w:val="berschrift4"/>
-        <w:rPr>
-          <w:lang w:val="en-US"/>
-        </w:rPr>
-      </w:pPr>
-      <w:bookmarkStart w:id="10" w:name="_Toc469567519"/>
-      <w:r>
-        <w:rPr>
-          <w:lang w:val="en-US"/>
-        </w:rPr>
-        <w:t>Augmented reality games</w:t>
-      </w:r>
-      <w:bookmarkEnd w:id="10"/>
-    </w:p>
-    <w:p>
-      <w:pPr>
-        <w:pStyle w:val="StandardErstzeileneinzug"/>
-      </w:pPr>
-      <w:r>
-        <w:t>Wetzel (2013):</w:t>
-      </w:r>
-      <w:r>
-        <w:t xml:space="preserve"> “The advance of modern smartphones has finally made it possible to develop such games outside the realm of research and for the first time a large base of potential users can be reached to make such games economically feasible (at least in theory). This rather young strain of game development has however not yet formed a cohesive and structured understanding of what makes these games fun to play, how they function and what needs to be taken into consideration when designing, developing and staging them.”</w:t>
-      </w:r>
-    </w:p>
-    <w:p>
-      <w:pPr>
-        <w:pStyle w:val="StandardErstzeileneinzug"/>
-      </w:pPr>
-      <w:r>
-        <w:t xml:space="preserve">Wetzel (2013): </w:t>
-      </w:r>
-      <w:r>
-        <w:t xml:space="preserve">“Terms with similar definitions are Location-based Games (which require spatial change) [20] or Pervasive Games (which do not necessitate technology) [17]. All three terms are often used interchangeably, and the majority of games from each group arguably also </w:t>
-      </w:r>
-      <w:proofErr w:type="gramStart"/>
-      <w:r>
-        <w:t>belongs</w:t>
-      </w:r>
-      <w:proofErr w:type="gramEnd"/>
-      <w:r>
-        <w:t xml:space="preserve"> to the other two.”</w:t>
-      </w:r>
-      <w:r>
-        <w:t xml:space="preserve"> </w:t>
-      </w:r>
-    </w:p>
-    <w:p>
-      <w:pPr>
-        <w:pStyle w:val="StandardErstzeileneinzug"/>
-        <w:rPr>
-          <w:i/>
-        </w:rPr>
-      </w:pPr>
-      <w:proofErr w:type="gramStart"/>
-      <w:r>
-        <w:rPr>
-          <w:i/>
-        </w:rPr>
-        <w:t>(Full definition of location-based and pervasive games?)</w:t>
-      </w:r>
-      <w:proofErr w:type="gramEnd"/>
-    </w:p>
-    <w:p>
-      <w:pPr>
-        <w:pStyle w:val="StandardErstzeileneinzug"/>
-        <w:rPr>
-          <w:i/>
-          <w:lang w:val="de-DE"/>
-        </w:rPr>
-      </w:pPr>
-      <w:r>
-        <w:rPr>
-          <w:lang w:val="de-DE"/>
-        </w:rPr>
-        <w:t>Wetzel (2013) gibt Beispiel (Füllmaterial), unter anderem Geocaching</w:t>
-      </w:r>
-      <w:r>
-        <w:rPr>
-          <w:lang w:val="de-DE"/>
-        </w:rPr>
-        <w:t xml:space="preserve"> </w:t>
-      </w:r>
-      <w:r>
-        <w:rPr>
-          <w:i/>
-          <w:lang w:val="de-DE"/>
-        </w:rPr>
-        <w:t>(Passt das in einen strikten AR-Bereich?)</w:t>
-      </w:r>
-      <w:r>
-        <w:rPr>
-          <w:i/>
-          <w:lang w:val="de-DE"/>
-        </w:rPr>
-        <w:t>(FitzGerald sieht es wohl nicht so (sagt es nicht explizit))</w:t>
-      </w:r>
-    </w:p>
-    <w:p>
-      <w:pPr>
-        <w:pStyle w:val="StandardErstzeileneinzug"/>
-      </w:pPr>
-      <w:r>
-        <w:t>Wetzel (2013): “Commercial games which fully exploit the power that modern smartphones enable are still few and far between with Shadow Cities and Ingress perhaps the only two with a large player base. This lack of successful games is on the one hand certainly caused by the aforementioned complications concerning the development of MMRGs, but arguably also because the games are still relatively new and therefore knowledge is lacking about how best to design and develop these games, what pitfalls and common errors to avoid and how to best engage players.”</w:t>
-      </w:r>
-    </w:p>
-    <w:p>
-      <w:pPr>
-        <w:pStyle w:val="StandardErstzeileneinzug"/>
-      </w:pPr>
-      <w:r>
-        <w:t xml:space="preserve">Johnson et al. </w:t>
-      </w:r>
-      <w:r>
-        <w:t>(2011): “Augmented reality is an active, not a passive technology”</w:t>
-      </w:r>
-      <w:r>
-        <w:t xml:space="preserve"> -&gt; </w:t>
-      </w:r>
-      <w:proofErr w:type="spellStart"/>
-      <w:r>
-        <w:t>Geeignet</w:t>
-      </w:r>
-      <w:proofErr w:type="spellEnd"/>
-      <w:r>
-        <w:t xml:space="preserve"> </w:t>
-      </w:r>
-      <w:proofErr w:type="spellStart"/>
-      <w:r>
         <w:t>für</w:t>
       </w:r>
       <w:proofErr w:type="spellEnd"/>
@@ -6497,7 +6727,6 @@
         <w:pStyle w:val="StandardErstzeileneinzug"/>
       </w:pPr>
       <w:r>
-        <w:lastRenderedPageBreak/>
         <w:t>FitzGerald et al.: “</w:t>
       </w:r>
       <w:r>
@@ -6964,6 +7193,7 @@
           <w:color w:val="000000"/>
           <w:szCs w:val="22"/>
         </w:rPr>
+        <w:lastRenderedPageBreak/>
         <w:t>Turn weaknesses into strengths</w:t>
       </w:r>
     </w:p>
@@ -7285,14 +7515,14 @@
           <w:lang w:val="en-US"/>
         </w:rPr>
       </w:pPr>
-      <w:bookmarkStart w:id="11" w:name="_Toc469567521"/>
+      <w:bookmarkStart w:id="13" w:name="_Toc469909355"/>
       <w:r>
         <w:rPr>
           <w:lang w:val="en-US"/>
         </w:rPr>
         <w:t>Outlook</w:t>
       </w:r>
-      <w:bookmarkEnd w:id="11"/>
+      <w:bookmarkEnd w:id="13"/>
     </w:p>
     <w:p>
       <w:pPr>
@@ -7301,14 +7531,14 @@
           <w:lang w:val="en-US"/>
         </w:rPr>
       </w:pPr>
-      <w:bookmarkStart w:id="12" w:name="_Toc469567522"/>
+      <w:bookmarkStart w:id="14" w:name="_Toc469909356"/>
       <w:r>
         <w:rPr>
           <w:lang w:val="en-US"/>
         </w:rPr>
         <w:t>Possibilities</w:t>
       </w:r>
-      <w:bookmarkEnd w:id="12"/>
+      <w:bookmarkEnd w:id="14"/>
     </w:p>
     <w:p>
       <w:pPr>
@@ -7446,6 +7676,7 @@
         <w:pStyle w:val="StandardErstzeileneinzug"/>
       </w:pPr>
       <w:r>
+        <w:lastRenderedPageBreak/>
         <w:t xml:space="preserve">Dunleavy et al. (2009): </w:t>
       </w:r>
       <w:r>
@@ -7464,7 +7695,6 @@
         </w:rPr>
       </w:pPr>
       <w:r>
-        <w:lastRenderedPageBreak/>
         <w:t xml:space="preserve">Schmitz et al. </w:t>
       </w:r>
       <w:r>
@@ -7514,7 +7744,6 @@
       <w:r>
         <w:rPr>
           <w:bCs/>
-          <w:lang w:val="de-DE"/>
         </w:rPr>
         <w:t xml:space="preserve">FitzGerald et al. </w:t>
       </w:r>
@@ -7587,8 +7816,6 @@
         </w:rPr>
         <w:t>”</w:t>
       </w:r>
-      <w:bookmarkStart w:id="13" w:name="_GoBack"/>
-      <w:bookmarkEnd w:id="13"/>
     </w:p>
     <w:p>
       <w:pPr>
@@ -7597,14 +7824,14 @@
           <w:lang w:val="en-US"/>
         </w:rPr>
       </w:pPr>
-      <w:bookmarkStart w:id="14" w:name="_Toc469567523"/>
+      <w:bookmarkStart w:id="15" w:name="_Toc469909357"/>
       <w:r>
         <w:rPr>
           <w:lang w:val="en-US"/>
         </w:rPr>
         <w:t>Limitations</w:t>
       </w:r>
-      <w:bookmarkEnd w:id="14"/>
+      <w:bookmarkEnd w:id="15"/>
     </w:p>
     <w:p>
       <w:pPr>
@@ -7847,6 +8074,7 @@
         </w:tabs>
       </w:pPr>
       <w:r>
+        <w:lastRenderedPageBreak/>
         <w:t xml:space="preserve">Dunleavy et al. (2009): </w:t>
       </w:r>
       <w:r>
@@ -7864,11 +8092,7 @@
         <w:t xml:space="preserve">Dunleavy et al. (2009): </w:t>
       </w:r>
       <w:r>
-        <w:t xml:space="preserve">“As students navigated through the game space, they were frequently observed ignoring the physical space around them to focus exclusively on the data being </w:t>
-      </w:r>
-      <w:r>
-        <w:lastRenderedPageBreak/>
-        <w:t xml:space="preserve">presented via the handheld. The research team recorded multiple examples of students being </w:t>
+        <w:t xml:space="preserve">“As students navigated through the game space, they were frequently observed ignoring the physical space around them to focus exclusively on the data being presented via the handheld. The research team recorded multiple examples of students being </w:t>
       </w:r>
       <w:r>
         <w:rPr>
@@ -7979,19 +8203,8 @@
           <w:tab w:val="left" w:pos="5640"/>
         </w:tabs>
       </w:pPr>
-      <w:proofErr w:type="spellStart"/>
-      <w:r>
-        <w:rPr>
-          <w:lang w:val="de-DE"/>
-        </w:rPr>
-        <w:t>Dunleavy</w:t>
-      </w:r>
-      <w:proofErr w:type="spellEnd"/>
-      <w:r>
-        <w:rPr>
-          <w:lang w:val="de-DE"/>
-        </w:rPr>
-        <w:t xml:space="preserve"> et al. </w:t>
+      <w:r>
+        <w:t xml:space="preserve">Dunleavy et al. </w:t>
       </w:r>
       <w:r>
         <w:t xml:space="preserve">(2009) </w:t>
@@ -8005,10 +8218,12 @@
         <w:t xml:space="preserve"> Wetter </w:t>
       </w:r>
       <w:proofErr w:type="spellStart"/>
+      <w:proofErr w:type="gramStart"/>
       <w:r>
         <w:t>als</w:t>
       </w:r>
       <w:proofErr w:type="spellEnd"/>
+      <w:proofErr w:type="gramEnd"/>
       <w:r>
         <w:t xml:space="preserve"> </w:t>
       </w:r>
@@ -8290,6 +8505,7 @@
       </w:pPr>
       <w:proofErr w:type="spellStart"/>
       <w:r>
+        <w:lastRenderedPageBreak/>
         <w:t>Julier</w:t>
       </w:r>
       <w:proofErr w:type="spellEnd"/>
@@ -8336,7 +8552,6 @@
         </w:numPr>
       </w:pPr>
       <w:r>
-        <w:lastRenderedPageBreak/>
         <w:t>Users will perform a broad range of tasks, from maintaining general situational awareness of their environment, to searching for specific objects, to attending to a specific set of objects involved in an activity.</w:t>
       </w:r>
     </w:p>
@@ -8407,14 +8622,14 @@
           <w:lang w:val="en-US"/>
         </w:rPr>
       </w:pPr>
-      <w:bookmarkStart w:id="15" w:name="_Toc469567524"/>
+      <w:bookmarkStart w:id="16" w:name="_Toc469909358"/>
       <w:r>
         <w:rPr>
           <w:lang w:val="en-US"/>
         </w:rPr>
         <w:t>Sensors</w:t>
       </w:r>
-      <w:bookmarkEnd w:id="15"/>
+      <w:bookmarkEnd w:id="16"/>
     </w:p>
     <w:p>
       <w:pPr>
@@ -8423,14 +8638,14 @@
           <w:lang w:val="en-US"/>
         </w:rPr>
       </w:pPr>
-      <w:bookmarkStart w:id="16" w:name="_Toc469567525"/>
+      <w:bookmarkStart w:id="17" w:name="_Toc469909359"/>
       <w:r>
         <w:rPr>
           <w:lang w:val="en-US"/>
         </w:rPr>
         <w:t>Overview – sensors and actuators</w:t>
       </w:r>
-      <w:bookmarkEnd w:id="16"/>
+      <w:bookmarkEnd w:id="17"/>
     </w:p>
     <w:p>
       <w:pPr>
@@ -8605,6 +8820,7 @@
         <w:rPr>
           <w:noProof/>
         </w:rPr>
+        <w:lastRenderedPageBreak/>
         <w:t>We outline a set of recommendations pertaining to the sensors that are most relevant for the WEKIT project taking into consideration the environmental, technical and human factors described in other deliverables.”</w:t>
       </w:r>
     </w:p>
@@ -8643,7 +8859,6 @@
         <w:pStyle w:val="StandardErstzeileneinzug"/>
       </w:pPr>
       <w:r>
-        <w:lastRenderedPageBreak/>
         <w:t>Ibid:</w:t>
       </w:r>
       <w:r>
@@ -8909,6 +9124,7 @@
         <w:ind w:firstLine="0"/>
       </w:pPr>
       <w:r>
+        <w:lastRenderedPageBreak/>
         <w:t xml:space="preserve">“There’s </w:t>
       </w:r>
       <w:proofErr w:type="spellStart"/>
@@ -8965,12 +9181,11 @@
       <w:pPr>
         <w:pStyle w:val="berschrift3"/>
       </w:pPr>
-      <w:bookmarkStart w:id="17" w:name="_Toc469567526"/>
-      <w:r>
-        <w:rPr>
-          <w:lang w:val="en-US"/>
-        </w:rPr>
-        <w:lastRenderedPageBreak/>
+      <w:bookmarkStart w:id="18" w:name="_Toc469909360"/>
+      <w:r>
+        <w:rPr>
+          <w:lang w:val="en-US"/>
+        </w:rPr>
         <w:t xml:space="preserve">Sensors </w:t>
       </w:r>
       <w:proofErr w:type="spellStart"/>
@@ -8988,7 +9203,7 @@
       <w:r>
         <w:t>games</w:t>
       </w:r>
-      <w:bookmarkEnd w:id="17"/>
+      <w:bookmarkEnd w:id="18"/>
       <w:proofErr w:type="spellEnd"/>
     </w:p>
     <w:p>
@@ -9149,63 +9364,53 @@
     <w:p>
       <w:pPr>
         <w:pStyle w:val="StandardErstzeileneinzug"/>
-      </w:pPr>
-      <w:r>
-        <w:t>Bauer et al. (2011): Kinect in Radiation Therapy</w:t>
-      </w:r>
-    </w:p>
-    <w:p>
-      <w:pPr>
-        <w:pStyle w:val="StandardErstzeileneinzug"/>
-        <w:rPr>
-          <w:lang w:val="de-DE"/>
-        </w:rPr>
-      </w:pPr>
-      <w:r>
-        <w:rPr>
-          <w:lang w:val="es-ES_tradnl"/>
-        </w:rPr>
-        <w:t xml:space="preserve">Xu et al. </w:t>
-      </w:r>
-      <w:r>
-        <w:rPr>
-          <w:lang w:val="de-DE"/>
-        </w:rPr>
-        <w:t xml:space="preserve">(2009): EMG + 3D </w:t>
-      </w:r>
-      <w:proofErr w:type="spellStart"/>
-      <w:r>
-        <w:rPr>
-          <w:lang w:val="de-DE"/>
-        </w:rPr>
-        <w:t>Accelerometer</w:t>
-      </w:r>
-      <w:proofErr w:type="spellEnd"/>
-      <w:r>
-        <w:rPr>
-          <w:lang w:val="de-DE"/>
-        </w:rPr>
-        <w:t xml:space="preserve"> in virtuellem </w:t>
-      </w:r>
-      <w:proofErr w:type="spellStart"/>
-      <w:r>
-        <w:rPr>
-          <w:lang w:val="de-DE"/>
-        </w:rPr>
-        <w:t>Rubik</w:t>
-      </w:r>
-      <w:r>
-        <w:rPr>
-          <w:lang w:val="de-DE"/>
-        </w:rPr>
-        <w:t>’s</w:t>
-      </w:r>
-      <w:proofErr w:type="spellEnd"/>
-      <w:r>
-        <w:rPr>
-          <w:lang w:val="de-DE"/>
-        </w:rPr>
-        <w:t xml:space="preserve"> Cube</w:t>
+        <w:rPr>
+          <w:lang w:val="de-DE"/>
+        </w:rPr>
+      </w:pPr>
+      <w:r>
+        <w:rPr>
+          <w:lang w:val="de-DE"/>
+        </w:rPr>
+        <w:t xml:space="preserve">Bauer et al. (2011): Kinect in Radiation </w:t>
+      </w:r>
+      <w:proofErr w:type="spellStart"/>
+      <w:r>
+        <w:rPr>
+          <w:lang w:val="de-DE"/>
+        </w:rPr>
+        <w:t>Therapy</w:t>
+      </w:r>
+      <w:proofErr w:type="spellEnd"/>
+    </w:p>
+    <w:p>
+      <w:pPr>
+        <w:pStyle w:val="StandardErstzeileneinzug"/>
+      </w:pPr>
+      <w:proofErr w:type="spellStart"/>
+      <w:r>
+        <w:rPr>
+          <w:lang w:val="de-DE"/>
+        </w:rPr>
+        <w:t>Xu</w:t>
+      </w:r>
+      <w:proofErr w:type="spellEnd"/>
+      <w:r>
+        <w:rPr>
+          <w:lang w:val="de-DE"/>
+        </w:rPr>
+        <w:t xml:space="preserve"> et al. </w:t>
+      </w:r>
+      <w:r>
+        <w:t xml:space="preserve">(2009): EMG + 3D Accelerometer in </w:t>
+      </w:r>
+      <w:proofErr w:type="spellStart"/>
+      <w:r>
+        <w:t>virtuellem</w:t>
+      </w:r>
+      <w:proofErr w:type="spellEnd"/>
+      <w:r>
+        <w:t xml:space="preserve"> Rubik’s Cube</w:t>
       </w:r>
     </w:p>
     <w:p>
@@ -9243,7 +9448,11 @@
         <w:t>input from biosensors</w:t>
       </w:r>
       <w:r>
-        <w:t xml:space="preserve"> attached to players to influence the game, meaning that body control is a critical element of the game. Examples include </w:t>
+        <w:t xml:space="preserve"> attached to players to influence the game, meaning that body control is a critical element of the </w:t>
+      </w:r>
+      <w:r>
+        <w:lastRenderedPageBreak/>
+        <w:t xml:space="preserve">game. Examples include </w:t>
       </w:r>
       <w:proofErr w:type="spellStart"/>
       <w:r>
@@ -9258,7 +9467,7 @@
       <w:pPr>
         <w:pStyle w:val="berschrift3"/>
       </w:pPr>
-      <w:bookmarkStart w:id="18" w:name="_Toc469567527"/>
+      <w:bookmarkStart w:id="19" w:name="_Toc469909361"/>
       <w:r>
         <w:t xml:space="preserve">Sensors in </w:t>
       </w:r>
@@ -9274,7 +9483,7 @@
       <w:r>
         <w:t>reality</w:t>
       </w:r>
-      <w:bookmarkEnd w:id="18"/>
+      <w:bookmarkEnd w:id="19"/>
       <w:proofErr w:type="spellEnd"/>
     </w:p>
     <w:p>
@@ -9306,7 +9515,6 @@
       </w:pPr>
       <w:proofErr w:type="spellStart"/>
       <w:r>
-        <w:lastRenderedPageBreak/>
         <w:t>Hier</w:t>
       </w:r>
       <w:proofErr w:type="spellEnd"/>
@@ -9678,6 +9886,7 @@
       </w:pPr>
       <w:proofErr w:type="spellStart"/>
       <w:r>
+        <w:lastRenderedPageBreak/>
         <w:t>Benko</w:t>
       </w:r>
       <w:proofErr w:type="spellEnd"/>
@@ -9764,7 +9973,6 @@
         <w:pStyle w:val="StandardErstzeileneinzug"/>
       </w:pPr>
       <w:r>
-        <w:lastRenderedPageBreak/>
         <w:t xml:space="preserve">Sharma et al.: </w:t>
       </w:r>
       <w:r>
@@ -10057,12 +10265,51 @@
     </w:p>
     <w:p>
       <w:pPr>
+        <w:pStyle w:val="berschrift2"/>
+      </w:pPr>
+      <w:bookmarkStart w:id="20" w:name="_Toc469909362"/>
+      <w:r>
+        <w:lastRenderedPageBreak/>
+        <w:t>Design Patterns</w:t>
+      </w:r>
+      <w:bookmarkEnd w:id="20"/>
+    </w:p>
+    <w:p>
+      <w:pPr>
+        <w:pStyle w:val="berschrift3"/>
+      </w:pPr>
+      <w:bookmarkStart w:id="21" w:name="_Toc469909363"/>
+      <w:proofErr w:type="spellStart"/>
+      <w:r>
+        <w:t>Overview</w:t>
+      </w:r>
+      <w:bookmarkEnd w:id="21"/>
+      <w:proofErr w:type="spellEnd"/>
+    </w:p>
+    <w:p>
+      <w:pPr>
+        <w:pStyle w:val="berschrift3"/>
+        <w:rPr>
+          <w:lang w:val="en-US"/>
+        </w:rPr>
+      </w:pPr>
+      <w:bookmarkStart w:id="22" w:name="_Toc469909364"/>
+      <w:r>
+        <w:rPr>
+          <w:lang w:val="en-US"/>
+        </w:rPr>
+        <w:t>Patterns for Augmented Reality and Augmented Reality Games</w:t>
+      </w:r>
+      <w:bookmarkEnd w:id="22"/>
+    </w:p>
+    <w:p>
+      <w:pPr>
         <w:pStyle w:val="berschrift1"/>
         <w:rPr>
           <w:lang w:val="en-US"/>
         </w:rPr>
       </w:pPr>
-      <w:bookmarkStart w:id="19" w:name="_Toc469567528"/>
+      <w:bookmarkStart w:id="23" w:name="_Toc469909365"/>
       <w:r>
         <w:rPr>
           <w:lang w:val="en-US"/>
@@ -10075,7 +10322,7 @@
         </w:rPr>
         <w:t>augmented reality games</w:t>
       </w:r>
-      <w:bookmarkEnd w:id="19"/>
+      <w:bookmarkEnd w:id="23"/>
     </w:p>
     <w:p>
       <w:pPr>
@@ -10084,7 +10331,7 @@
           <w:color w:val="000000" w:themeColor="text1"/>
         </w:rPr>
       </w:pPr>
-      <w:bookmarkStart w:id="20" w:name="_Toc469567529"/>
+      <w:bookmarkStart w:id="24" w:name="_Toc469909366"/>
       <w:proofErr w:type="spellStart"/>
       <w:r>
         <w:rPr>
@@ -10120,7 +10367,7 @@
         </w:rPr>
         <w:t>authenticity</w:t>
       </w:r>
-      <w:bookmarkEnd w:id="20"/>
+      <w:bookmarkEnd w:id="24"/>
       <w:proofErr w:type="spellEnd"/>
       <w:r>
         <w:rPr>
@@ -10136,14 +10383,14 @@
           <w:lang w:val="en-US"/>
         </w:rPr>
       </w:pPr>
-      <w:bookmarkStart w:id="21" w:name="_Toc469567530"/>
+      <w:bookmarkStart w:id="25" w:name="_Toc469909367"/>
       <w:r>
         <w:rPr>
           <w:lang w:val="en-US"/>
         </w:rPr>
         <w:t>Appendix</w:t>
       </w:r>
-      <w:bookmarkEnd w:id="21"/>
+      <w:bookmarkEnd w:id="25"/>
     </w:p>
     <w:sectPr>
       <w:headerReference w:type="even" r:id="rId13"/>
@@ -10271,7 +10518,7 @@
         <w:rStyle w:val="Seitenzahl"/>
         <w:noProof/>
       </w:rPr>
-      <w:t>19</w:t>
+      <w:t>2</w:t>
     </w:r>
     <w:r>
       <w:rPr>
@@ -10311,7 +10558,7 @@
         <v:path o:extrusionok="f" gradientshapeok="t" o:connecttype="rect"/>
         <o:lock v:ext="edit" aspectratio="t"/>
       </v:shapetype>
-      <v:shape id="_x0000_i1067" type="#_x0000_t75" style="width:12pt;height:12pt;visibility:visible;mso-wrap-style:square" o:bullet="t">
+      <v:shape id="_x0000_i1037" type="#_x0000_t75" style="width:12pt;height:12pt;visibility:visible;mso-wrap-style:square" o:bullet="t">
         <v:imagedata r:id="rId1" o:title=""/>
       </v:shape>
     </w:pict>
@@ -11730,6 +11977,7 @@
   <w:style w:type="character" w:default="1" w:styleId="Absatz-Standardschriftart">
     <w:name w:val="Default Paragraph Font"/>
     <w:uiPriority w:val="1"/>
+    <w:semiHidden/>
     <w:unhideWhenUsed/>
   </w:style>
   <w:style w:type="table" w:default="1" w:styleId="NormaleTabelle">
@@ -12497,6 +12745,7 @@
   <w:style w:type="character" w:default="1" w:styleId="Absatz-Standardschriftart">
     <w:name w:val="Default Paragraph Font"/>
     <w:uiPriority w:val="1"/>
+    <w:semiHidden/>
     <w:unhideWhenUsed/>
   </w:style>
   <w:style w:type="table" w:default="1" w:styleId="NormaleTabelle">
@@ -13193,7 +13442,7 @@
 </file>
 
 <file path=customXml/itemProps1.xml><?xml version="1.0" encoding="utf-8"?>
-<ds:datastoreItem xmlns:ds="http://schemas.openxmlformats.org/officeDocument/2006/customXml" ds:itemID="{BA330EB8-98B8-4380-978D-ADE6A6797191}">
+<ds:datastoreItem xmlns:ds="http://schemas.openxmlformats.org/officeDocument/2006/customXml" ds:itemID="{1C5838AD-3CEA-4C41-A6D8-1ADA53C43DD8}">
   <ds:schemaRefs>
     <ds:schemaRef ds:uri="http://schemas.openxmlformats.org/officeDocument/2006/bibliography"/>
   </ds:schemaRefs>

</xml_diff>

<commit_message>
Made references more consistent.
</commit_message>
<xml_diff>
--- a/Bachelorarbeit.docx
+++ b/Bachelorarbeit.docx
@@ -3473,7 +3473,7 @@
         <w:fldChar w:fldCharType="begin" w:fldLock="1"/>
       </w:r>
       <w:r>
-        <w:instrText>ADDIN CSL_CITATION { "citationItems" : [ { "id" : "ITEM-1", "itemData" : { "abstract" : "This paper surveys the field of augmented reality (AR), in which 3D virtual objects are integrated into a 3D real environment in real time. It describes the medical, manufac-turing, visualization, path planning, entertainment, and military applications that have been explored. This paper describes the characteristics of augmented reality systems, including a detailed discussion of the tradeoffs between optical and video blending approaches. Registration and sensing errors are two of the biggest problems in build-ing effective augmented reality systems, so this paper summarizes current efforts to overcome these problems. Future directions and areas requiring further research are discussed. This survey provides a starting point for anyone interested in researching or using augmented reality.", "author" : [ { "dropping-particle" : "", "family" : "Azuma", "given" : "Ronald", "non-dropping-particle" : "", "parse-names" : false, "suffix" : "" } ], "container-title" : "Presence: Teleoperators and virtual environments", "id" : "ITEM-1", "issue" : "4", "issued" : { "date-parts" : [ [ "1997" ] ] }, "note" : "1997. Modernen Vergleich zu finden wahrscheinlich eine gute Idee.\n\n\n\n\nDefinition AR:\u00a0\n1. Combines real and virtual\n2. Is interactive in real time\n3. Is registered in three dimensions\n-&amp;gt; Keine 2D Overlays (Text scheint zu widersprechen - 2D Overlays okay, solange sie an Elemente im Raum gebunden sind?)\n\n\n\n\n\n362f -&amp;gt; M\u00f6glichkeit eines Tiefensensors wird erw\u00e4ht -&amp;gt; Jetzt umgesetzt in Hololens\n\n\n\n\n\n&amp;quot;Specifically, AR demands more from trackers and sensors\nin three areas:\n- Greater input variety and bandwidth\n- Higher accuracy\n- Longer range&amp;quot;\n\n\n\n-&amp;gt; S.22 generell Infos zu Sensoren", "page" : "355-385", "title" : "A Survey of Augmented Reality", "type" : "article-journal", "volume" : "6" }, "uris" : [ "http://www.mendeley.com/documents/?uuid=a6a9ece9-edcb-3171-9378-2b95ce33b693" ] } ], "mendeley" : { "formattedCitation" : "(Azuma, 1997)", "plainTextFormattedCitation" : "(Azuma, 1997)", "previouslyFormattedCitation" : "(Azuma, 1997)" }, "properties" : { "noteIndex" : 0 }, "schema" : "https://github.com/citation-style-language/schema/raw/master/csl-citation.json" }</w:instrText>
+        <w:instrText>ADDIN CSL_CITATION { "citationItems" : [ { "id" : "ITEM-1", "itemData" : { "abstract" : "This paper surveys the field of augmented reality (AR), in which 3D virtual objects are integrated into a 3D real environment in real time. It describes the medical, manufac-turing, visualization, path planning, entertainment, and military applications that have been explored. This paper describes the characteristics of augmented reality systems, including a detailed discussion of the tradeoffs between optical and video blending approaches. Registration and sensing errors are two of the biggest problems in build-ing effective augmented reality systems, so this paper summarizes current efforts to overcome these problems. Future directions and areas requiring further research are discussed. This survey provides a starting point for anyone interested in researching or using augmented reality.", "author" : [ { "dropping-particle" : "", "family" : "Azuma", "given" : "Ronald T.", "non-dropping-particle" : "", "parse-names" : false, "suffix" : "" } ], "container-title" : "Presence: Teleoperators and virtual environments", "id" : "ITEM-1", "issue" : "4", "issued" : { "date-parts" : [ [ "1997" ] ] }, "note" : "1997. Modernen Vergleich zu finden wahrscheinlich eine gute Idee.\n\n\n\n\nDefinition AR:\u00a0\n1. Combines real and virtual\n2. Is interactive in real time\n3. Is registered in three dimensions\n-&amp;gt; Keine 2D Overlays (Text scheint zu widersprechen - 2D Overlays okay, solange sie an Elemente im Raum gebunden sind?)\n\n\n\n\n\n362f -&amp;gt; M\u00f6glichkeit eines Tiefensensors wird erw\u00e4ht -&amp;gt; Jetzt umgesetzt in Hololens\n\n\n\n\n\n&amp;quot;Specifically, AR demands more from trackers and sensors\nin three areas:\n- Greater input variety and bandwidth\n- Higher accuracy\n- Longer range&amp;quot;\n\n\n\n-&amp;gt; S.22 generell Infos zu Sensoren", "page" : "355-385", "title" : "A Survey of Augmented Reality", "type" : "article-journal", "volume" : "6" }, "uris" : [ "http://www.mendeley.com/documents/?uuid=a6a9ece9-edcb-3171-9378-2b95ce33b693" ] } ], "mendeley" : { "formattedCitation" : "(Azuma, 1997)", "plainTextFormattedCitation" : "(Azuma, 1997)", "previouslyFormattedCitation" : "(Azuma, 1997)" }, "properties" : { "noteIndex" : 0 }, "schema" : "https://github.com/citation-style-language/schema/raw/master/csl-citation.json" }</w:instrText>
       </w:r>
       <w:r>
         <w:fldChar w:fldCharType="separate"/>
@@ -3596,7 +3596,7 @@
         <w:rPr>
           <w:lang w:val="es-ES_tradnl"/>
         </w:rPr>
-        <w:instrText>ADDIN CSL_CITATION { "citationItems" : [ { "id" : "ITEM-1", "itemData" : { "DOI" : "10.4061/2011/908468", "ISBN" : "8192642658", "PMID" : "17691992", "author" : [ { "dropping-particle" : "", "family" : "Azuma", "given" : "Ronald", "non-dropping-particle" : "", "parse-names" : false, "suffix" : "" }, { "dropping-particle" : "", "family" : "Baillot", "given" : "Yohan", "non-dropping-particle" : "", "parse-names" : false, "suffix" : "" }, { "dropping-particle" : "", "family" : "Behringer", "given" : "Reinhold", "non-dropping-particle" : "", "parse-names" : false, "suffix" : "" }, { "dropping-particle" : "", "family" : "Feiner", "given" : "Steven", "non-dropping-particle" : "", "parse-names" : false, "suffix" : "" }, { "dropping-particle" : "", "family" : "Julier", "given" : "Simon", "non-dropping-particle" : "", "parse-names" : false, "suffix" : "" }, { "dropping-particle" : "", "family" : "MacIntyre", "given" : "Blair", "non-dropping-particle" : "", "parse-names" : false, "suffix" : "" } ], "container-title" : "IEEE Computer Graphics and Applications", "id" : "ITEM-1", "issue" : "6", "issued" : { "date-parts" : [ [ "2001" ] ] }, "page" : "34-47", "title" : "Recent advances in augmented reality", "type" : "article-journal", "volume" : "21" }, "uris" : [ "http://www.mendeley.com/documents/?uuid=2455c6d1-3552-4320-bb4a-98652bbf940e" ] } ], "mendeley" : { "formattedCitation" : "(Azuma et al., 2001)", "plainTextFormattedCitation" : "(Azuma et al., 2001)", "previouslyFormattedCitation" : "(Azuma et al., 2001)" }, "properties" : { "noteIndex" : 0 }, "schema" : "https://github.com/citation-style-language/schema/raw/master/csl-citation.json" }</w:instrText>
+        <w:instrText>ADDIN CSL_CITATION { "citationItems" : [ { "id" : "ITEM-1", "itemData" : { "DOI" : "10.4061/2011/908468", "ISBN" : "8192642658", "PMID" : "17691992", "author" : [ { "dropping-particle" : "", "family" : "Azuma", "given" : "Ronald T.", "non-dropping-particle" : "", "parse-names" : false, "suffix" : "" }, { "dropping-particle" : "", "family" : "Baillot", "given" : "Yohan", "non-dropping-particle" : "", "parse-names" : false, "suffix" : "" }, { "dropping-particle" : "", "family" : "Behringer", "given" : "Reinhold", "non-dropping-particle" : "", "parse-names" : false, "suffix" : "" }, { "dropping-particle" : "", "family" : "Feiner", "given" : "Steven", "non-dropping-particle" : "", "parse-names" : false, "suffix" : "" }, { "dropping-particle" : "", "family" : "Julier", "given" : "Simon", "non-dropping-particle" : "", "parse-names" : false, "suffix" : "" }, { "dropping-particle" : "", "family" : "MacIntyre", "given" : "Blair", "non-dropping-particle" : "", "parse-names" : false, "suffix" : "" } ], "container-title" : "IEEE Computer Graphics and Applications", "id" : "ITEM-1", "issue" : "6", "issued" : { "date-parts" : [ [ "2001" ] ] }, "page" : "34-47", "title" : "Recent advances in augmented reality", "type" : "article-journal", "volume" : "21" }, "uris" : [ "http://www.mendeley.com/documents/?uuid=2455c6d1-3552-4320-bb4a-98652bbf940e" ] } ], "mendeley" : { "formattedCitation" : "(Azuma et al., 2001)", "plainTextFormattedCitation" : "(Azuma et al., 2001)", "previouslyFormattedCitation" : "(Azuma et al., 2001)" }, "properties" : { "noteIndex" : 0 }, "schema" : "https://github.com/citation-style-language/schema/raw/master/csl-citation.json" }</w:instrText>
       </w:r>
       <w:r>
         <w:fldChar w:fldCharType="separate"/>
@@ -3985,7 +3985,7 @@
         <w:fldChar w:fldCharType="begin" w:fldLock="1"/>
       </w:r>
       <w:r>
-        <w:instrText>ADDIN CSL_CITATION { "citationItems" : [ { "id" : "ITEM-1", "itemData" : { "DOI" : "10.4061/2011/908468", "ISBN" : "8192642658", "PMID" : "17691992", "author" : [ { "dropping-particle" : "", "family" : "Azuma", "given" : "Ronald", "non-dropping-particle" : "", "parse-names" : false, "suffix" : "" }, { "dropping-particle" : "", "family" : "Baillot", "given" : "Yohan", "non-dropping-particle" : "", "parse-names" : false, "suffix" : "" }, { "dropping-particle" : "", "family" : "Behringer", "given" : "Reinhold", "non-dropping-particle" : "", "parse-names" : false, "suffix" : "" }, { "dropping-particle" : "", "family" : "Feiner", "given" : "Steven", "non-dropping-particle" : "", "parse-names" : false, "suffix" : "" }, { "dropping-particle" : "", "family" : "Julier", "given" : "Simon", "non-dropping-particle" : "", "parse-names" : false, "suffix" : "" }, { "dropping-particle" : "", "family" : "MacIntyre", "given" : "Blair", "non-dropping-particle" : "", "parse-names" : false, "suffix" : "" } ], "container-title" : "IEEE Computer Graphics and Applications", "id" : "ITEM-1", "issue" : "6", "issued" : { "date-parts" : [ [ "2001" ] ] }, "page" : "34-47", "title" : "Recent advances in augmented reality", "type" : "article-journal", "volume" : "21" }, "uris" : [ "http://www.mendeley.com/documents/?uuid=2455c6d1-3552-4320-bb4a-98652bbf940e" ] } ], "mendeley" : { "formattedCitation" : "(Azuma et al., 2001)", "plainTextFormattedCitation" : "(Azuma et al., 2001)", "previouslyFormattedCitation" : "(Azuma et al., 2001)" }, "properties" : { "noteIndex" : 0 }, "schema" : "https://github.com/citation-style-language/schema/raw/master/csl-citation.json" }</w:instrText>
+        <w:instrText>ADDIN CSL_CITATION { "citationItems" : [ { "id" : "ITEM-1", "itemData" : { "DOI" : "10.4061/2011/908468", "ISBN" : "8192642658", "PMID" : "17691992", "author" : [ { "dropping-particle" : "", "family" : "Azuma", "given" : "Ronald T.", "non-dropping-particle" : "", "parse-names" : false, "suffix" : "" }, { "dropping-particle" : "", "family" : "Baillot", "given" : "Yohan", "non-dropping-particle" : "", "parse-names" : false, "suffix" : "" }, { "dropping-particle" : "", "family" : "Behringer", "given" : "Reinhold", "non-dropping-particle" : "", "parse-names" : false, "suffix" : "" }, { "dropping-particle" : "", "family" : "Feiner", "given" : "Steven", "non-dropping-particle" : "", "parse-names" : false, "suffix" : "" }, { "dropping-particle" : "", "family" : "Julier", "given" : "Simon", "non-dropping-particle" : "", "parse-names" : false, "suffix" : "" }, { "dropping-particle" : "", "family" : "MacIntyre", "given" : "Blair", "non-dropping-particle" : "", "parse-names" : false, "suffix" : "" } ], "container-title" : "IEEE Computer Graphics and Applications", "id" : "ITEM-1", "issue" : "6", "issued" : { "date-parts" : [ [ "2001" ] ] }, "page" : "34-47", "title" : "Recent advances in augmented reality", "type" : "article-journal", "volume" : "21" }, "uris" : [ "http://www.mendeley.com/documents/?uuid=2455c6d1-3552-4320-bb4a-98652bbf940e" ] } ], "mendeley" : { "formattedCitation" : "(Azuma et al., 2001)", "plainTextFormattedCitation" : "(Azuma et al., 2001)", "previouslyFormattedCitation" : "(Azuma et al., 2001)" }, "properties" : { "noteIndex" : 0 }, "schema" : "https://github.com/citation-style-language/schema/raw/master/csl-citation.json" }</w:instrText>
       </w:r>
       <w:r>
         <w:fldChar w:fldCharType="separate"/>
@@ -4027,7 +4027,7 @@
         <w:fldChar w:fldCharType="begin" w:fldLock="1"/>
       </w:r>
       <w:r>
-        <w:instrText>ADDIN CSL_CITATION { "citationItems" : [ { "id" : "ITEM-1", "itemData" : { "DOI" : "10.4061/2011/908468", "ISBN" : "8192642658", "PMID" : "17691992", "author" : [ { "dropping-particle" : "", "family" : "Azuma", "given" : "Ronald", "non-dropping-particle" : "", "parse-names" : false, "suffix" : "" }, { "dropping-particle" : "", "family" : "Baillot", "given" : "Yohan", "non-dropping-particle" : "", "parse-names" : false, "suffix" : "" }, { "dropping-particle" : "", "family" : "Behringer", "given" : "Reinhold", "non-dropping-particle" : "", "parse-names" : false, "suffix" : "" }, { "dropping-particle" : "", "family" : "Feiner", "given" : "Steven", "non-dropping-particle" : "", "parse-names" : false, "suffix" : "" }, { "dropping-particle" : "", "family" : "Julier", "given" : "Simon", "non-dropping-particle" : "", "parse-names" : false, "suffix" : "" }, { "dropping-particle" : "", "family" : "MacIntyre", "given" : "Blair", "non-dropping-particle" : "", "parse-names" : false, "suffix" : "" } ], "container-title" : "IEEE Computer Graphics and Applications", "id" : "ITEM-1", "issue" : "6", "issued" : { "date-parts" : [ [ "2001" ] ] }, "page" : "34-47", "title" : "Recent advances in augmented reality", "type" : "article-journal", "volume" : "21" }, "uris" : [ "http://www.mendeley.com/documents/?uuid=2455c6d1-3552-4320-bb4a-98652bbf940e" ] } ], "mendeley" : { "formattedCitation" : "(Azuma et al., 2001)", "plainTextFormattedCitation" : "(Azuma et al., 2001)", "previouslyFormattedCitation" : "(Azuma et al., 2001)" }, "properties" : { "noteIndex" : 0 }, "schema" : "https://github.com/citation-style-language/schema/raw/master/csl-citation.json" }</w:instrText>
+        <w:instrText>ADDIN CSL_CITATION { "citationItems" : [ { "id" : "ITEM-1", "itemData" : { "DOI" : "10.4061/2011/908468", "ISBN" : "8192642658", "PMID" : "17691992", "author" : [ { "dropping-particle" : "", "family" : "Azuma", "given" : "Ronald T.", "non-dropping-particle" : "", "parse-names" : false, "suffix" : "" }, { "dropping-particle" : "", "family" : "Baillot", "given" : "Yohan", "non-dropping-particle" : "", "parse-names" : false, "suffix" : "" }, { "dropping-particle" : "", "family" : "Behringer", "given" : "Reinhold", "non-dropping-particle" : "", "parse-names" : false, "suffix" : "" }, { "dropping-particle" : "", "family" : "Feiner", "given" : "Steven", "non-dropping-particle" : "", "parse-names" : false, "suffix" : "" }, { "dropping-particle" : "", "family" : "Julier", "given" : "Simon", "non-dropping-particle" : "", "parse-names" : false, "suffix" : "" }, { "dropping-particle" : "", "family" : "MacIntyre", "given" : "Blair", "non-dropping-particle" : "", "parse-names" : false, "suffix" : "" } ], "container-title" : "IEEE Computer Graphics and Applications", "id" : "ITEM-1", "issue" : "6", "issued" : { "date-parts" : [ [ "2001" ] ] }, "page" : "34-47", "title" : "Recent advances in augmented reality", "type" : "article-journal", "volume" : "21" }, "uris" : [ "http://www.mendeley.com/documents/?uuid=2455c6d1-3552-4320-bb4a-98652bbf940e" ] } ], "mendeley" : { "formattedCitation" : "(Azuma et al., 2001)", "plainTextFormattedCitation" : "(Azuma et al., 2001)", "previouslyFormattedCitation" : "(Azuma et al., 2001)" }, "properties" : { "noteIndex" : 0 }, "schema" : "https://github.com/citation-style-language/schema/raw/master/csl-citation.json" }</w:instrText>
       </w:r>
       <w:r>
         <w:fldChar w:fldCharType="separate"/>
@@ -5428,7 +5428,7 @@
         <w:fldChar w:fldCharType="begin" w:fldLock="1"/>
       </w:r>
       <w:r>
-        <w:instrText>ADDIN CSL_CITATION { "citationItems" : [ { "id" : "ITEM-1", "itemData" : { "DOI" : "10.4061/2011/908468", "ISBN" : "8192642658", "PMID" : "17691992", "author" : [ { "dropping-particle" : "", "family" : "Azuma", "given" : "Ronald", "non-dropping-particle" : "", "parse-names" : false, "suffix" : "" }, { "dropping-particle" : "", "family" : "Baillot", "given" : "Yohan", "non-dropping-particle" : "", "parse-names" : false, "suffix" : "" }, { "dropping-particle" : "", "family" : "Behringer", "given" : "Reinhold", "non-dropping-particle" : "", "parse-names" : false, "suffix" : "" }, { "dropping-particle" : "", "family" : "Feiner", "given" : "Steven", "non-dropping-particle" : "", "parse-names" : false, "suffix" : "" }, { "dropping-particle" : "", "family" : "Julier", "given" : "Simon", "non-dropping-particle" : "", "parse-names" : false, "suffix" : "" }, { "dropping-particle" : "", "family" : "MacIntyre", "given" : "Blair", "non-dropping-particle" : "", "parse-names" : false, "suffix" : "" } ], "container-title" : "IEEE Computer Graphics and Applications", "id" : "ITEM-1", "issue" : "6", "issued" : { "date-parts" : [ [ "2001" ] ] }, "page" : "34-47", "title" : "Recent advances in augmented reality", "type" : "article-journal", "volume" : "21" }, "uris" : [ "http://www.mendeley.com/documents/?uuid=2455c6d1-3552-4320-bb4a-98652bbf940e" ] } ], "mendeley" : { "formattedCitation" : "(Azuma et al., 2001)", "plainTextFormattedCitation" : "(Azuma et al., 2001)", "previouslyFormattedCitation" : "(Azuma et al., 2001)" }, "properties" : { "noteIndex" : 0 }, "schema" : "https://github.com/citation-style-language/schema/raw/master/csl-citation.json" }</w:instrText>
+        <w:instrText>ADDIN CSL_CITATION { "citationItems" : [ { "id" : "ITEM-1", "itemData" : { "DOI" : "10.4061/2011/908468", "ISBN" : "8192642658", "PMID" : "17691992", "author" : [ { "dropping-particle" : "", "family" : "Azuma", "given" : "Ronald T.", "non-dropping-particle" : "", "parse-names" : false, "suffix" : "" }, { "dropping-particle" : "", "family" : "Baillot", "given" : "Yohan", "non-dropping-particle" : "", "parse-names" : false, "suffix" : "" }, { "dropping-particle" : "", "family" : "Behringer", "given" : "Reinhold", "non-dropping-particle" : "", "parse-names" : false, "suffix" : "" }, { "dropping-particle" : "", "family" : "Feiner", "given" : "Steven", "non-dropping-particle" : "", "parse-names" : false, "suffix" : "" }, { "dropping-particle" : "", "family" : "Julier", "given" : "Simon", "non-dropping-particle" : "", "parse-names" : false, "suffix" : "" }, { "dropping-particle" : "", "family" : "MacIntyre", "given" : "Blair", "non-dropping-particle" : "", "parse-names" : false, "suffix" : "" } ], "container-title" : "IEEE Computer Graphics and Applications", "id" : "ITEM-1", "issue" : "6", "issued" : { "date-parts" : [ [ "2001" ] ] }, "page" : "34-47", "title" : "Recent advances in augmented reality", "type" : "article-journal", "volume" : "21" }, "uris" : [ "http://www.mendeley.com/documents/?uuid=2455c6d1-3552-4320-bb4a-98652bbf940e" ] } ], "mendeley" : { "formattedCitation" : "(Azuma et al., 2001)", "plainTextFormattedCitation" : "(Azuma et al., 2001)", "previouslyFormattedCitation" : "(Azuma et al., 2001)" }, "properties" : { "noteIndex" : 0 }, "schema" : "https://github.com/citation-style-language/schema/raw/master/csl-citation.json" }</w:instrText>
       </w:r>
       <w:r>
         <w:fldChar w:fldCharType="separate"/>
@@ -5539,7 +5539,21 @@
         <w:rPr>
           <w:noProof/>
         </w:rPr>
-        <w:t>(Munnerley et al., 2012)</w:t>
+        <w:t>(</w:t>
+      </w:r>
+      <w:proofErr w:type="spellStart"/>
+      <w:r>
+        <w:rPr>
+          <w:noProof/>
+        </w:rPr>
+        <w:t>Munnerley</w:t>
+      </w:r>
+      <w:proofErr w:type="spellEnd"/>
+      <w:r>
+        <w:rPr>
+          <w:noProof/>
+        </w:rPr>
+        <w:t xml:space="preserve"> et al., 2012)</w:t>
       </w:r>
       <w:r>
         <w:fldChar w:fldCharType="end"/>
@@ -6063,7 +6077,7 @@
         <w:fldChar w:fldCharType="begin" w:fldLock="1"/>
       </w:r>
       <w:r>
-        <w:instrText>ADDIN CSL_CITATION { "citationItems" : [ { "id" : "ITEM-1", "itemData" : { "DOI" : "10.1109/ISMAR.2002.1115091", "ISBN" : "0769517811", "abstract" : "One of the unique applications of Mixed and Augmented Reality (MR / AR) systems is that hidden and occluded objects can be readily visualized. We call this specialized use of MR/AR, Obscured Information Visualization (OIV). In this paper, we describe the beginning of a research program designed to develop such visualizations through the use of principles derived from perceptual psychology and cognitive science. In this paper we surveyed the cognitive science literature as it applies to such visualization tasks, described experimental questions derived from these cognitive principles, and generated general guidelines that can be used in designing future OIV systems (as well improving AR displays more generally). Here we also report the results from an experiment that utilized a functioning AR-OIV system: we found that in a relative depth judgment, subjects reported rendered objects as being in front of real-world objects, except when additional occlusion and motion cues were presented together.", "author" : [ { "dropping-particle" : "", "family" : "Furmanski", "given" : "Chris", "non-dropping-particle" : "", "parse-names" : false, "suffix" : "" }, { "dropping-particle" : "", "family" : "Azuma", "given" : "Ronald", "non-dropping-particle" : "", "parse-names" : false, "suffix" : "" }, { "dropping-particle" : "", "family" : "Daily", "given" : "Mike", "non-dropping-particle" : "", "parse-names" : false, "suffix" : "" } ], "container-title" : "Proceedings of the International Symposium on Mixed and Augmented Reality (ISMAR'02)", "id" : "ITEM-1", "issued" : { "date-parts" : [ [ "2002" ] ] }, "publisher" : "IEEE", "title" : "Augmented-reality visualizations guided by cognition: Perceptual heuristics for combining visible and obscured information", "type" : "paper-conference" }, "uris" : [ "http://www.mendeley.com/documents/?uuid=0986705c-3d58-4321-ac6b-fcf6db32a6f4" ] } ], "mendeley" : { "formattedCitation" : "(Furmanski, Azuma, &amp; Daily, 2002)", "plainTextFormattedCitation" : "(Furmanski, Azuma, &amp; Daily, 2002)", "previouslyFormattedCitation" : "(Furmanski, Azuma, &amp; Daily, 2002)" }, "properties" : { "noteIndex" : 0 }, "schema" : "https://github.com/citation-style-language/schema/raw/master/csl-citation.json" }</w:instrText>
+        <w:instrText>ADDIN CSL_CITATION { "citationItems" : [ { "id" : "ITEM-1", "itemData" : { "DOI" : "10.1109/ISMAR.2002.1115091", "ISBN" : "0769517811", "abstract" : "One of the unique applications of Mixed and Augmented Reality (MR / AR) systems is that hidden and occluded objects can be readily visualized. We call this specialized use of MR/AR, Obscured Information Visualization (OIV). In this paper, we describe the beginning of a research program designed to develop such visualizations through the use of principles derived from perceptual psychology and cognitive science. In this paper we surveyed the cognitive science literature as it applies to such visualization tasks, described experimental questions derived from these cognitive principles, and generated general guidelines that can be used in designing future OIV systems (as well improving AR displays more generally). Here we also report the results from an experiment that utilized a functioning AR-OIV system: we found that in a relative depth judgment, subjects reported rendered objects as being in front of real-world objects, except when additional occlusion and motion cues were presented together.", "author" : [ { "dropping-particle" : "", "family" : "Furmanski", "given" : "Chris", "non-dropping-particle" : "", "parse-names" : false, "suffix" : "" }, { "dropping-particle" : "", "family" : "Azuma", "given" : "Ronald T.", "non-dropping-particle" : "", "parse-names" : false, "suffix" : "" }, { "dropping-particle" : "", "family" : "Daily", "given" : "Mike", "non-dropping-particle" : "", "parse-names" : false, "suffix" : "" } ], "container-title" : "Proceedings of the International Symposium on Mixed and Augmented Reality (ISMAR'02)", "id" : "ITEM-1", "issued" : { "date-parts" : [ [ "2002" ] ] }, "publisher" : "IEEE", "title" : "Augmented-reality visualizations guided by cognition: Perceptual heuristics for combining visible and obscured information", "type" : "paper-conference" }, "uris" : [ "http://www.mendeley.com/documents/?uuid=0986705c-3d58-4321-ac6b-fcf6db32a6f4" ] } ], "mendeley" : { "formattedCitation" : "(Furmanski, Azuma, &amp; Daily, 2002)", "plainTextFormattedCitation" : "(Furmanski, Azuma, &amp; Daily, 2002)", "previouslyFormattedCitation" : "(Furmanski, Azuma, &amp; Daily, 2002)" }, "properties" : { "noteIndex" : 0 }, "schema" : "https://github.com/citation-style-language/schema/raw/master/csl-citation.json" }</w:instrText>
       </w:r>
       <w:r>
         <w:rPr>
@@ -6106,7 +6120,7 @@
         <w:fldChar w:fldCharType="begin" w:fldLock="1"/>
       </w:r>
       <w:r>
-        <w:instrText>ADDIN CSL_CITATION { "citationItems" : [ { "id" : "ITEM-1", "itemData" : { "DOI" : "10.4061/2011/908468", "ISBN" : "8192642658", "PMID" : "17691992", "author" : [ { "dropping-particle" : "", "family" : "Azuma", "given" : "Ronald", "non-dropping-particle" : "", "parse-names" : false, "suffix" : "" }, { "dropping-particle" : "", "family" : "Baillot", "given" : "Yohan", "non-dropping-particle" : "", "parse-names" : false, "suffix" : "" }, { "dropping-particle" : "", "family" : "Behringer", "given" : "Reinhold", "non-dropping-particle" : "", "parse-names" : false, "suffix" : "" }, { "dropping-particle" : "", "family" : "Feiner", "given" : "Steven", "non-dropping-particle" : "", "parse-names" : false, "suffix" : "" }, { "dropping-particle" : "", "family" : "Julier", "given" : "Simon", "non-dropping-particle" : "", "parse-names" : false, "suffix" : "" }, { "dropping-particle" : "", "family" : "MacIntyre", "given" : "Blair", "non-dropping-particle" : "", "parse-names" : false, "suffix" : "" } ], "container-title" : "IEEE Computer Graphics and Applications", "id" : "ITEM-1", "issue" : "6", "issued" : { "date-parts" : [ [ "2001" ] ] }, "page" : "34-47", "title" : "Recent advances in augmented reality", "type" : "article-journal", "volume" : "21" }, "uris" : [ "http://www.mendeley.com/documents/?uuid=2455c6d1-3552-4320-bb4a-98652bbf940e" ] } ], "mendeley" : { "formattedCitation" : "(Azuma et al., 2001)", "plainTextFormattedCitation" : "(Azuma et al., 2001)", "previouslyFormattedCitation" : "(Azuma et al., 2001)" }, "properties" : { "noteIndex" : 0 }, "schema" : "https://github.com/citation-style-language/schema/raw/master/csl-citation.json" }</w:instrText>
+        <w:instrText>ADDIN CSL_CITATION { "citationItems" : [ { "id" : "ITEM-1", "itemData" : { "DOI" : "10.4061/2011/908468", "ISBN" : "8192642658", "PMID" : "17691992", "author" : [ { "dropping-particle" : "", "family" : "Azuma", "given" : "Ronald T.", "non-dropping-particle" : "", "parse-names" : false, "suffix" : "" }, { "dropping-particle" : "", "family" : "Baillot", "given" : "Yohan", "non-dropping-particle" : "", "parse-names" : false, "suffix" : "" }, { "dropping-particle" : "", "family" : "Behringer", "given" : "Reinhold", "non-dropping-particle" : "", "parse-names" : false, "suffix" : "" }, { "dropping-particle" : "", "family" : "Feiner", "given" : "Steven", "non-dropping-particle" : "", "parse-names" : false, "suffix" : "" }, { "dropping-particle" : "", "family" : "Julier", "given" : "Simon", "non-dropping-particle" : "", "parse-names" : false, "suffix" : "" }, { "dropping-particle" : "", "family" : "MacIntyre", "given" : "Blair", "non-dropping-particle" : "", "parse-names" : false, "suffix" : "" } ], "container-title" : "IEEE Computer Graphics and Applications", "id" : "ITEM-1", "issue" : "6", "issued" : { "date-parts" : [ [ "2001" ] ] }, "page" : "34-47", "title" : "Recent advances in augmented reality", "type" : "article-journal", "volume" : "21" }, "uris" : [ "http://www.mendeley.com/documents/?uuid=2455c6d1-3552-4320-bb4a-98652bbf940e" ] } ], "mendeley" : { "formattedCitation" : "(Azuma et al., 2001)", "plainTextFormattedCitation" : "(Azuma et al., 2001)", "previouslyFormattedCitation" : "(Azuma et al., 2001)" }, "properties" : { "noteIndex" : 0 }, "schema" : "https://github.com/citation-style-language/schema/raw/master/csl-citation.json" }</w:instrText>
       </w:r>
       <w:r>
         <w:fldChar w:fldCharType="separate"/>
@@ -6488,7 +6502,7 @@
         <w:fldChar w:fldCharType="begin" w:fldLock="1"/>
       </w:r>
       <w:r>
-        <w:instrText>ADDIN CSL_CITATION { "citationItems" : [ { "id" : "ITEM-1", "itemData" : { "DOI" : "10.1109/ISMAR.2002.1115091", "ISBN" : "0769517811", "abstract" : "One of the unique applications of Mixed and Augmented Reality (MR / AR) systems is that hidden and occluded objects can be readily visualized. We call this specialized use of MR/AR, Obscured Information Visualization (OIV). In this paper, we describe the beginning of a research program designed to develop such visualizations through the use of principles derived from perceptual psychology and cognitive science. In this paper we surveyed the cognitive science literature as it applies to such visualization tasks, described experimental questions derived from these cognitive principles, and generated general guidelines that can be used in designing future OIV systems (as well improving AR displays more generally). Here we also report the results from an experiment that utilized a functioning AR-OIV system: we found that in a relative depth judgment, subjects reported rendered objects as being in front of real-world objects, except when additional occlusion and motion cues were presented together.", "author" : [ { "dropping-particle" : "", "family" : "Furmanski", "given" : "Chris", "non-dropping-particle" : "", "parse-names" : false, "suffix" : "" }, { "dropping-particle" : "", "family" : "Azuma", "given" : "Ronald", "non-dropping-particle" : "", "parse-names" : false, "suffix" : "" }, { "dropping-particle" : "", "family" : "Daily", "given" : "Mike", "non-dropping-particle" : "", "parse-names" : false, "suffix" : "" } ], "container-title" : "Proceedings of the International Symposium on Mixed and Augmented Reality (ISMAR'02)", "id" : "ITEM-1", "issued" : { "date-parts" : [ [ "2002" ] ] }, "publisher" : "IEEE", "title" : "Augmented-reality visualizations guided by cognition: Perceptual heuristics for combining visible and obscured information", "type" : "paper-conference" }, "uris" : [ "http://www.mendeley.com/documents/?uuid=0986705c-3d58-4321-ac6b-fcf6db32a6f4" ] } ], "mendeley" : { "formattedCitation" : "(Furmanski et al., 2002)", "plainTextFormattedCitation" : "(Furmanski et al., 2002)", "previouslyFormattedCitation" : "(Furmanski et al., 2002)" }, "properties" : { "noteIndex" : 0 }, "schema" : "https://github.com/citation-style-language/schema/raw/master/csl-citation.json" }</w:instrText>
+        <w:instrText>ADDIN CSL_CITATION { "citationItems" : [ { "id" : "ITEM-1", "itemData" : { "DOI" : "10.1109/ISMAR.2002.1115091", "ISBN" : "0769517811", "abstract" : "One of the unique applications of Mixed and Augmented Reality (MR / AR) systems is that hidden and occluded objects can be readily visualized. We call this specialized use of MR/AR, Obscured Information Visualization (OIV). In this paper, we describe the beginning of a research program designed to develop such visualizations through the use of principles derived from perceptual psychology and cognitive science. In this paper we surveyed the cognitive science literature as it applies to such visualization tasks, described experimental questions derived from these cognitive principles, and generated general guidelines that can be used in designing future OIV systems (as well improving AR displays more generally). Here we also report the results from an experiment that utilized a functioning AR-OIV system: we found that in a relative depth judgment, subjects reported rendered objects as being in front of real-world objects, except when additional occlusion and motion cues were presented together.", "author" : [ { "dropping-particle" : "", "family" : "Furmanski", "given" : "Chris", "non-dropping-particle" : "", "parse-names" : false, "suffix" : "" }, { "dropping-particle" : "", "family" : "Azuma", "given" : "Ronald T.", "non-dropping-particle" : "", "parse-names" : false, "suffix" : "" }, { "dropping-particle" : "", "family" : "Daily", "given" : "Mike", "non-dropping-particle" : "", "parse-names" : false, "suffix" : "" } ], "container-title" : "Proceedings of the International Symposium on Mixed and Augmented Reality (ISMAR'02)", "id" : "ITEM-1", "issued" : { "date-parts" : [ [ "2002" ] ] }, "publisher" : "IEEE", "title" : "Augmented-reality visualizations guided by cognition: Perceptual heuristics for combining visible and obscured information", "type" : "paper-conference" }, "uris" : [ "http://www.mendeley.com/documents/?uuid=0986705c-3d58-4321-ac6b-fcf6db32a6f4" ] } ], "mendeley" : { "formattedCitation" : "(Furmanski et al., 2002)", "plainTextFormattedCitation" : "(Furmanski et al., 2002)", "previouslyFormattedCitation" : "(Furmanski et al., 2002)" }, "properties" : { "noteIndex" : 0 }, "schema" : "https://github.com/citation-style-language/schema/raw/master/csl-citation.json" }</w:instrText>
       </w:r>
       <w:r>
         <w:fldChar w:fldCharType="separate"/>
@@ -6517,13 +6531,7 @@
         <w:fldChar w:fldCharType="begin" w:fldLock="1"/>
       </w:r>
       <w:r>
-        <w:instrText xml:space="preserve">ADDIN CSL_CITATION { "citationItems" : [ { "id" : "ITEM-1", "itemData" : { "abstract" : "This paper surveys the field of augmented reality (AR), in which 3D virtual objects are integrated into a 3D real environment in real time. It describes the medical, manufac-turing, visualization, path planning, entertainment, and military applications that have been explored. This paper describes the characteristics of augmented reality systems, including a detailed discussion of the tradeoffs between optical and video blending approaches. Registration and sensing errors are two of the biggest problems in build-ing effective augmented reality systems, so this paper summarizes current efforts to overcome these problems. Future directions and areas requiring further research are discussed. This survey provides a starting point for anyone interested in researching or using augmented reality.", "author" : [ { "dropping-particle" : "", "family" : "Azuma", "given" : "Ronald", "non-dropping-particle" : "", "parse-names" : false, "suffix" : "" } ], "container-title" : "Presence: Teleoperators and virtual environments", "id" : "ITEM-1", "issue" : "4", "issued" : { "date-parts" : [ [ "1997" ] ] }, "note" : "1997. Modernen Vergleich zu finden wahrscheinlich eine gute Idee.\n\n\n\n\nDefinition AR:\u00a0\n1. Combines real and virtual\n2. Is interactive in real time\n3. Is registered in three dimensions\n-&amp;gt; Keine 2D Overlays (Text scheint zu widersprechen - 2D Overlays okay, solange sie an Elemente im Raum gebunden sind?)\n\n\n\n\n\n362f -&amp;gt; M\u00f6glichkeit eines Tiefensensors wird erw\u00e4ht -&amp;gt; Jetzt umgesetzt in Hololens\n\n\n\n\n\n&amp;quot;Specifically, AR demands more from trackers and sensors\nin three areas:\n- Greater input variety and bandwidth\n- Higher accuracy\n- Longer range&amp;quot;\n\n\n\n-&amp;gt; S.22 generell Infos zu Sensoren", "page" : "355-385", "title" : "A Survey of Augmented Reality", "type" : "article-journal", "volume" : "6" }, "uris" : [ "http://www.mendeley.com/documents/?uuid=a6a9ece9-edcb-3171-9378-2b95ce33b693" ] }, { "id" : "ITEM-2", "itemData" : { "DOI" : "10.4061/2011/908468", "ISBN" : "8192642658", "PMID" : "17691992", "author" : [ { "dropping-particle" : "", "family" </w:instrText>
-      </w:r>
-      <w:r>
-        <w:rPr>
-          <w:lang w:val="es-ES_tradnl"/>
-        </w:rPr>
-        <w:instrText>: "Azuma", "given" : "Ronald", "non-dropping-particle" : "", "parse-names" : false, "suffix" : "" }, { "dropping-particle" : "", "family" : "Baillot", "given" : "Yohan", "non-dropping-particle" : "", "parse-names" : false, "suffix" : "" }, { "dropping-particle" : "", "family" : "Behringer", "given" : "Reinhold", "non-dropping-particle" : "", "parse-names" : false, "suffix" : "" }, { "dropping-particle" : "", "family" : "Feiner", "given" : "Steven", "non-dropping-particle" : "", "parse-names" : false, "suffix" : "" }, { "dropping-particle" : "", "family" : "Julier", "given" : "Simon", "non-dropping-particle" : "", "parse-names" : false, "suffix" : "" }, { "dropping-particle" : "", "family" : "MacIntyre", "given" : "Blair", "non-dropping-particle" : "", "parse-names" : false, "suffix" : "" } ], "container-title" : "IEEE Computer Graphics and Applications", "id" : "ITEM-2", "issue" : "6", "issued" : { "date-parts" : [ [ "2001" ] ] }, "page" : "34-47", "title" : "Recent advances in augmented reality", "type" : "article-journal", "volume" : "21" }, "uris" : [ "http://www.mendeley.com/documents/?uuid=2455c6d1-3552-4320-bb4a-98652bbf940e" ] } ], "mendeley" : { "formattedCitation" : "(Azuma, 1997; Azuma et al., 2001)", "plainTextFormattedCitation" : "(Azuma, 1997; Azuma et al., 2001)", "previouslyFormattedCitation" : "(Azuma, 1997; Azuma et al., 2001)" }, "properties" : { "noteIndex" : 0 }, "schema" : "https://github.com/citation-style-language/schema/raw/master/csl-citation.json" }</w:instrText>
+        <w:instrText>ADDIN CSL_CITATION { "citationItems" : [ { "id" : "ITEM-1", "itemData" : { "abstract" : "This paper surveys the field of augmented reality (AR), in which 3D virtual objects are integrated into a 3D real environment in real time. It describes the medical, manufac-turing, visualization, path planning, entertainment, and military applications that have been explored. This paper describes the characteristics of augmented reality systems, including a detailed discussion of the tradeoffs between optical and video blending approaches. Registration and sensing errors are two of the biggest problems in build-ing effective augmented reality systems, so this paper summarizes current efforts to overcome these problems. Future directions and areas requiring further research are discussed. This survey provides a starting point for anyone interested in researching or using augmented reality.", "author" : [ { "dropping-particle" : "", "family" : "Azuma", "given" : "Ronald T.", "non-dropping-particle" : "", "parse-names" : false, "suffix" : "" } ], "container-title" : "Presence: Teleoperators and virtual environments", "id" : "ITEM-1", "issue" : "4", "issued" : { "date-parts" : [ [ "1997" ] ] }, "note" : "1997. Modernen Vergleich zu finden wahrscheinlich eine gute Idee.\n\n\n\n\nDefinition AR:\u00a0\n1. Combines real and virtual\n2. Is interactive in real time\n3. Is registered in three dimensions\n-&amp;gt; Keine 2D Overlays (Text scheint zu widersprechen - 2D Overlays okay, solange sie an Elemente im Raum gebunden sind?)\n\n\n\n\n\n362f -&amp;gt; M\u00f6glichkeit eines Tiefensensors wird erw\u00e4ht -&amp;gt; Jetzt umgesetzt in Hololens\n\n\n\n\n\n&amp;quot;Specifically, AR demands more from trackers and sensors\nin three areas:\n- Greater input variety and bandwidth\n- Higher accuracy\n- Longer range&amp;quot;\n\n\n\n-&amp;gt; S.22 generell Infos zu Sensoren", "page" : "355-385", "title" : "A Survey of Augmented Reality", "type" : "article-journal", "volume" : "6" }, "uris" : [ "http://www.mendeley.com/documents/?uuid=a6a9ece9-edcb-3171-9378-2b95ce33b693" ] }, { "id" : "ITEM-2", "itemData" : { "DOI" : "10.4061/2011/908468", "ISBN" : "8192642658", "PMID" : "17691992", "author" : [ { "dropping-particle" : "", "family" : "Azuma", "given" : "Ronald T.", "non-dropping-particle" : "", "parse-names" : false, "suffix" : "" }, { "dropping-particle" : "", "family" : "Baillot", "given" : "Yohan", "non-dropping-particle" : "", "parse-names" : false, "suffix" : "" }, { "dropping-particle" : "", "family" : "Behringer", "given" : "Reinhold", "non-dropping-particle" : "", "parse-names" : false, "suffix" : "" }, { "dropping-particle" : "", "family" : "Feiner", "given" : "Steven", "non-dropping-particle" : "", "parse-names" : false, "suffix" : "" }, { "dropping-particle" : "", "family" : "Julier", "given" : "Simon", "non-dropping-particle" : "", "parse-names" : false, "suffix" : "" }, { "dropping-particle" : "", "family" : "MacIntyre", "given" : "Blair", "non-dropping-particle" : "", "parse-names" : false, "suffix" : "" } ], "container-title" : "IEEE Computer Graphics and Applications", "id" : "ITEM-2", "issue" : "6", "issued" : { "date-parts" : [ [ "2001" ] ] }, "page" : "34-47", "title" : "Recent advances in augmented reality", "type" : "article-journal", "volume" : "21" }, "uris" : [ "http://www.mendeley.com/documents/?uuid=2455c6d1-3552-4320-bb4a-98652bbf940e" ] } ], "mendeley" : { "formattedCitation" : "(Azuma, 1997; Azuma et al., 2001)", "plainTextFormattedCitation" : "(Azuma, 1997; Azuma et al., 2001)", "previouslyFormattedCitation" : "(Azuma, 1997; Azuma et al., 2001)" }, "properties" : { "noteIndex" : 0 }, "schema" : "https://github.com/citation-style-language/schema/raw/master/csl-citation.json" }</w:instrText>
       </w:r>
       <w:r>
         <w:fldChar w:fldCharType="separate"/>
@@ -6864,7 +6872,7 @@
         <w:rPr>
           <w:lang w:val="de-DE"/>
         </w:rPr>
-        <w:instrText>ADDIN CSL_CITATION { "citationItems" : [ { "id" : "ITEM-1", "itemData" : { "abstract" : "This paper surveys the field of augmented reality (AR), in which 3D virtual objects are integrated into a 3D real environment in real time. It describes the medical, manufac-turing, visualization, path planning, entertainment, and military applications that have been explored. This paper describes the characteristics of augmented reality systems, including a detailed discussion of the tradeoffs between optical and video blending approaches. Registration and sensing errors are two of the biggest problems in build-ing effective augmented reality systems, so this paper summarizes current efforts to overcome these problems. Future directions and areas requiring further research are discussed. This survey provides a starting point for anyone interested in researching or using augmented reality.", "author" : [ { "dropping-particle" : "", "family" : "Azuma", "given" : "Ronald", "non-dropping-particle" : "", "parse-names" : false, "suffix" : "" } ], "container-title" : "Presence: Teleoperators and virtual environments", "id" : "ITEM-1", "issue" : "4", "issued" : { "date-parts" : [ [ "1997" ] ] }, "note" : "1997. Modernen Vergleich zu finden wahrscheinlich eine gute Idee.\n\n\n\n\nDefinition AR:\u00a0\n1. Combines real and virtual\n2. Is interactive in real time\n3. Is registered in three dimensions\n-&amp;gt; Keine 2D Overlays (Text scheint zu widersprechen - 2D Overlays okay, solange sie an Elemente im Raum gebunden sind?)\n\n\n\n\n\n362f -&amp;gt; M\u00f6glichkeit eines Tiefensensors wird erw\u00e4ht -&amp;gt; Jetzt umgesetzt in Hololens\n\n\n\n\n\n&amp;quot;Specifically, AR demands more from trackers and sensors\nin three areas:\n- Greater input variety and bandwidth\n- Higher accuracy\n- Longer range&amp;quot;\n\n\n\n-&amp;gt; S.22 generell Infos zu Sensoren", "page" : "355-385", "title" : "A Survey of Augmented Reality", "type" : "article-journal", "volume" : "6" }, "uris" : [ "http://www.mendeley.com/documents/?uuid=a6a9ece9-edcb-3171-9378-2b95ce33b693" ] } ], "mendeley" : { "formattedCitation" : "(Azuma, 1997)", "plainTextFormattedCitation" : "(Azuma, 1997)", "previouslyFormattedCitation" : "(Azuma, 1997)" }, "properties" : { "noteIndex" : 0 }, "schema" : "https://github.com/citation-style-language/schema/raw/master/csl-citation.json" }</w:instrText>
+        <w:instrText>ADDIN CSL_CITATION { "citationItems" : [ { "id" : "ITEM-1", "itemData" : { "abstract" : "This paper surveys the field of augmented reality (AR), in which 3D virtual objects are integrated into a 3D real environment in real time. It describes the medical, manufac-turing, visualization, path planning, entertainment, and military applications that have been explored. This paper describes the characteristics of augmented reality systems, including a detailed discussion of the tradeoffs between optical and video blending approaches. Registration and sensing errors are two of the biggest problems in build-ing effective augmented reality systems, so this paper summarizes current efforts to overcome these problems. Future directions and areas requiring further research are discussed. This survey provides a starting point for anyone interested in researching or using augmented reality.", "author" : [ { "dropping-particle" : "", "family" : "Azuma", "given" : "Ronald T.", "non-dropping-particle" : "", "parse-names" : false, "suffix" : "" } ], "container-title" : "Presence: Teleoperators and virtual environments", "id" : "ITEM-1", "issue" : "4", "issued" : { "date-parts" : [ [ "1997" ] ] }, "note" : "1997. Modernen Vergleich zu finden wahrscheinlich eine gute Idee.\n\n\n\n\nDefinition AR:\u00a0\n1. Combines real and virtual\n2. Is interactive in real time\n3. Is registered in three dimensions\n-&amp;gt; Keine 2D Overlays (Text scheint zu widersprechen - 2D Overlays okay, solange sie an Elemente im Raum gebunden sind?)\n\n\n\n\n\n362f -&amp;gt; M\u00f6glichkeit eines Tiefensensors wird erw\u00e4ht -&amp;gt; Jetzt umgesetzt in Hololens\n\n\n\n\n\n&amp;quot;Specifically, AR demands more from trackers and sensors\nin three areas:\n- Greater input variety and bandwidth\n- Higher accuracy\n- Longer range&amp;quot;\n\n\n\n-&amp;gt; S.22 generell Infos zu Sensoren", "page" : "355-385", "title" : "A Survey of Augmented Reality", "type" : "article-journal", "volume" : "6" }, "uris" : [ "http://www.mendeley.com/documents/?uuid=a6a9ece9-edcb-3171-9378-2b95ce33b693" ] } ], "mendeley" : { "formattedCitation" : "(Azuma, 1997)", "plainTextFormattedCitation" : "(Azuma, 1997)", "previouslyFormattedCitation" : "(Azuma, 1997)" }, "properties" : { "noteIndex" : 0 }, "schema" : "https://github.com/citation-style-language/schema/raw/master/csl-citation.json" }</w:instrText>
       </w:r>
       <w:r>
         <w:rPr>
@@ -9756,7 +9764,7 @@
         <w:fldChar w:fldCharType="begin" w:fldLock="1"/>
       </w:r>
       <w:r>
-        <w:instrText>ADDIN CSL_CITATION { "citationItems" : [ { "id" : "ITEM-1", "itemData" : { "DOI" : "10.4061/2011/908468", "ISBN" : "8192642658", "PMID" : "17691992", "author" : [ { "dropping-particle" : "", "family" : "Azuma", "given" : "Ronald", "non-dropping-particle" : "", "parse-names" : false, "suffix" : "" }, { "dropping-particle" : "", "family" : "Baillot", "given" : "Yohan", "non-dropping-particle" : "", "parse-names" : false, "suffix" : "" }, { "dropping-particle" : "", "family" : "Behringer", "given" : "Reinhold", "non-dropping-particle" : "", "parse-names" : false, "suffix" : "" }, { "dropping-particle" : "", "family" : "Feiner", "given" : "Steven", "non-dropping-particle" : "", "parse-names" : false, "suffix" : "" }, { "dropping-particle" : "", "family" : "Julier", "given" : "Simon", "non-dropping-particle" : "", "parse-names" : false, "suffix" : "" }, { "dropping-particle" : "", "family" : "MacIntyre", "given" : "Blair", "non-dropping-particle" : "", "parse-names" : false, "suffix" : "" } ], "container-title" : "IEEE Computer Graphics and Applications", "id" : "ITEM-1", "issue" : "6", "issued" : { "date-parts" : [ [ "2001" ] ] }, "page" : "34-47", "title" : "Recent advances in augmented reality", "type" : "article-journal", "volume" : "21" }, "uris" : [ "http://www.mendeley.com/documents/?uuid=2455c6d1-3552-4320-bb4a-98652bbf940e" ] } ], "mendeley" : { "formattedCitation" : "(Azuma et al., 2001)", "plainTextFormattedCitation" : "(Azuma et al., 2001)", "previouslyFormattedCitation" : "(Azuma et al., 2001)" }, "properties" : { "noteIndex" : 0 }, "schema" : "https://github.com/citation-style-language/schema/raw/master/csl-citation.json" }</w:instrText>
+        <w:instrText>ADDIN CSL_CITATION { "citationItems" : [ { "id" : "ITEM-1", "itemData" : { "DOI" : "10.4061/2011/908468", "ISBN" : "8192642658", "PMID" : "17691992", "author" : [ { "dropping-particle" : "", "family" : "Azuma", "given" : "Ronald T.", "non-dropping-particle" : "", "parse-names" : false, "suffix" : "" }, { "dropping-particle" : "", "family" : "Baillot", "given" : "Yohan", "non-dropping-particle" : "", "parse-names" : false, "suffix" : "" }, { "dropping-particle" : "", "family" : "Behringer", "given" : "Reinhold", "non-dropping-particle" : "", "parse-names" : false, "suffix" : "" }, { "dropping-particle" : "", "family" : "Feiner", "given" : "Steven", "non-dropping-particle" : "", "parse-names" : false, "suffix" : "" }, { "dropping-particle" : "", "family" : "Julier", "given" : "Simon", "non-dropping-particle" : "", "parse-names" : false, "suffix" : "" }, { "dropping-particle" : "", "family" : "MacIntyre", "given" : "Blair", "non-dropping-particle" : "", "parse-names" : false, "suffix" : "" } ], "container-title" : "IEEE Computer Graphics and Applications", "id" : "ITEM-1", "issue" : "6", "issued" : { "date-parts" : [ [ "2001" ] ] }, "page" : "34-47", "title" : "Recent advances in augmented reality", "type" : "article-journal", "volume" : "21" }, "uris" : [ "http://www.mendeley.com/documents/?uuid=2455c6d1-3552-4320-bb4a-98652bbf940e" ] } ], "mendeley" : { "formattedCitation" : "(Azuma et al., 2001)", "plainTextFormattedCitation" : "(Azuma et al., 2001)", "previouslyFormattedCitation" : "(Azuma et al., 2001)" }, "properties" : { "noteIndex" : 0 }, "schema" : "https://github.com/citation-style-language/schema/raw/master/csl-citation.json" }</w:instrText>
       </w:r>
       <w:r>
         <w:fldChar w:fldCharType="separate"/>
@@ -9975,7 +9983,7 @@
         <w:rPr>
           <w:lang w:val="es-ES_tradnl"/>
         </w:rPr>
-        <w:instrText>ADDIN CSL_CITATION { "citationItems" : [ { "id" : "ITEM-1", "itemData" : { "DOI" : "10.1109/ISMAR.2002.1115091", "ISBN" : "0769517811", "abstract" : "One of the unique applications of Mixed and Augmented Reality (MR / AR) systems is that hidden and occluded objects can be readily visualized. We call this specialized use of MR/AR, Obscured Information Visualization (OIV). In this paper, we describe the beginning of a research program designed to develop such visualizations through the use of principles derived from perceptual psychology and cognitive science. In this paper we surveyed the cognitive science literature as it applies to such visualization tasks, described experimental questions derived from these cognitive principles, and generated general guidelines that can be used in designing future OIV systems (as well improving AR displays more generally). Here we also report the results from an experiment that utilized a functioning AR-OIV system: we found that in a relative depth judgment, subjects reported rendered objects as being in front of real-world objects, except when additional occlusion and motion cues were presented together.", "author" : [ { "dropping-particle" : "", "family" : "Furmanski", "given" : "Chris", "non-dropping-particle" : "", "parse-names" : false, "suffix" : "" }, { "dropping-particle" : "", "family" : "Azuma", "given" : "Ronald", "non-dropping-particle" : "", "parse-names" : false, "suffix" : "" }, { "dropping-particle" : "", "family" : "Daily", "given" : "Mike", "non-dropping-particle" : "", "parse-names" : false, "suffix" : "" } ], "container-title" : "Proceedings of the International Symposium on Mixed and Augmented Reality (ISMAR'02)", "id" : "ITEM-1", "issued" : { "date-parts" : [ [ "2002" ] ] }, "publisher" : "IEEE", "title" : "Augmented-reality visualizations guided by cognition: Perceptual heuristics for combining visible and obscured information", "type" : "paper-conference" }, "uris" : [ "http://www.mendeley.com/documents/?uuid=0986705c-3d58-4321-ac6b-fcf6db32a6f4" ] } ], "mendeley" : { "formattedCitation" : "(Furmanski et al., 2002)", "plainTextFormattedCitation" : "(Furmanski et al., 2002)", "previouslyFormattedCitation" : "(Furmanski et al., 2002)" }, "properties" : { "noteIndex" : 0 }, "schema" : "https://github.com/citation-style-language/schema/raw/master/csl-citation.json" }</w:instrText>
+        <w:instrText>ADDIN CSL_CITATION { "citationItems" : [ { "id" : "ITEM-1", "itemData" : { "DOI" : "10.1109/ISMAR.2002.1115091", "ISBN" : "0769517811", "abstract" : "One of the unique applications of Mixed and Augmented Reality (MR / AR) systems is that hidden and occluded objects can be readily visualized. We call this specialized use of MR/AR, Obscured Information Visualization (OIV). In this paper, we describe the beginning of a research program designed to develop such visualizations through the use of principles derived from perceptual psychology and cognitive science. In this paper we surveyed the cognitive science literature as it applies to such visualization tasks, described experimental questions derived from these cognitive principles, and generated general guidelines that can be used in designing future OIV systems (as well improving AR displays more generally). Here we also report the results from an experiment that utilized a functioning AR-OIV system: we found that in a relative depth judgment, subjects reported rendered objects as being in front of real-world objects, except when additional occlusion and motion cues were presented together.", "author" : [ { "dropping-particle" : "", "family" : "Furmanski", "given" : "Chris", "non-dropping-particle" : "", "parse-names" : false, "suffix" : "" }, { "dropping-particle" : "", "family" : "Azuma", "given" : "Ronald T.", "non-dropping-particle" : "", "parse-names" : false, "suffix" : "" }, { "dropping-particle" : "", "family" : "Daily", "given" : "Mike", "non-dropping-particle" : "", "parse-names" : false, "suffix" : "" } ], "container-title" : "Proceedings of the International Symposium on Mixed and Augmented Reality (ISMAR'02)", "id" : "ITEM-1", "issued" : { "date-parts" : [ [ "2002" ] ] }, "publisher" : "IEEE", "title" : "Augmented-reality visualizations guided by cognition: Perceptual heuristics for combining visible and obscured information", "type" : "paper-conference" }, "uris" : [ "http://www.mendeley.com/documents/?uuid=0986705c-3d58-4321-ac6b-fcf6db32a6f4" ] } ], "mendeley" : { "formattedCitation" : "(Furmanski et al., 2002)", "plainTextFormattedCitation" : "(Furmanski et al., 2002)", "previouslyFormattedCitation" : "(Furmanski et al., 2002)" }, "properties" : { "noteIndex" : 0 }, "schema" : "https://github.com/citation-style-language/schema/raw/master/csl-citation.json" }</w:instrText>
       </w:r>
       <w:r>
         <w:rPr>
@@ -11688,7 +11696,7 @@
         <w:fldChar w:fldCharType="begin" w:fldLock="1"/>
       </w:r>
       <w:r>
-        <w:instrText>ADDIN CSL_CITATION { "citationItems" : [ { "id" : "ITEM-1", "itemData" : { "abstract" : "It is proposed that games, which are designed to generate positive affect, are most successful when they facilitate flow (Csikszentmihalyi 1992). Flow is a state of concentration, deep enjoyment, and total absorption in an activity. The study of games, and a resulting understanding of flow in games can inform the design of non-leisure software for positive affect. The paper considers the ways in which computer games contravene Nielsen's guidelines for heuristic evaluation (Nielsen and Molich 1990) and how these contraventions impact on flow. The paper also explores the implications for research that stem from the differences between games played on a personal computer and games played on a dedicated console. This research takes important initial steps towards defining how flow in computer games can inform affective design.", "author" : [ { "dropping-particle" : "", "family" : "Johnson", "given" : "Daniel M", "non-dropping-particle" : "", "parse-names" : false, "suffix" : "" }, { "dropping-particle" : "", "family" : "Wiles", "given" : "Janet", "non-dropping-particle" : "", "parse-names" : false, "suffix" : "" } ], "container-title" : "Ergonomics", "id" : "ITEM-1", "issue" : "13/14", "issued" : { "date-parts" : [ [ "2003" ] ] }, "page" : "1332-1345", "title" : "Effective Affective User Interface Design in Games", "type" : "article-journal", "volume" : "46" }, "uris" : [ "http://www.mendeley.com/documents/?uuid=6874e89c-9709-3588-9900-a2738b01e3ba" ] } ], "mendeley" : { "formattedCitation" : "(D. M. Johnson &amp; Wiles, 2003)", "plainTextFormattedCitation" : "(D. M. Johnson &amp; Wiles, 2003)", "previouslyFormattedCitation" : "(D. M. Johnson &amp; Wiles, 2003)" }, "properties" : { "noteIndex" : 0 }, "schema" : "https://github.com/citation-style-language/schema/raw/master/csl-citation.json" }</w:instrText>
+        <w:instrText>ADDIN CSL_CITATION { "citationItems" : [ { "id" : "ITEM-1", "itemData" : { "abstract" : "It is proposed that games, which are designed to generate positive affect, are most successful when they facilitate flow (Csikszentmihalyi 1992). Flow is a state of concentration, deep enjoyment, and total absorption in an activity. The study of games, and a resulting understanding of flow in games can inform the design of non-leisure software for positive affect. The paper considers the ways in which computer games contravene Nielsen's guidelines for heuristic evaluation (Nielsen and Molich 1990) and how these contraventions impact on flow. The paper also explores the implications for research that stem from the differences between games played on a personal computer and games played on a dedicated console. This research takes important initial steps towards defining how flow in computer games can inform affective design.", "author" : [ { "dropping-particle" : "", "family" : "Johnson", "given" : "Daniel M.", "non-dropping-particle" : "", "parse-names" : false, "suffix" : "" }, { "dropping-particle" : "", "family" : "Wiles", "given" : "Janet", "non-dropping-particle" : "", "parse-names" : false, "suffix" : "" } ], "container-title" : "Ergonomics", "id" : "ITEM-1", "issue" : "13/14", "issued" : { "date-parts" : [ [ "2003" ] ] }, "page" : "1332-1345", "title" : "Effective Affective User Interface Design in Games", "type" : "article-journal", "volume" : "46" }, "uris" : [ "http://www.mendeley.com/documents/?uuid=6874e89c-9709-3588-9900-a2738b01e3ba" ] } ], "mendeley" : { "formattedCitation" : "(D. M. Johnson &amp; Wiles, 2003)", "plainTextFormattedCitation" : "(D. M. Johnson &amp; Wiles, 2003)", "previouslyFormattedCitation" : "(D. M. Johnson &amp; Wiles, 2003)" }, "properties" : { "noteIndex" : 0 }, "schema" : "https://github.com/citation-style-language/schema/raw/master/csl-citation.json" }</w:instrText>
       </w:r>
       <w:r>
         <w:fldChar w:fldCharType="separate"/>
@@ -13646,7 +13654,7 @@
         <w:fldChar w:fldCharType="begin" w:fldLock="1"/>
       </w:r>
       <w:r>
-        <w:instrText>ADDIN CSL_CITATION { "citationItems" : [ { "id" : "ITEM-1", "itemData" : { "URL" : "http://www.gamasutra.com/view/feature/4261/the_case_for", "accessed" : { "date-parts" : [ [ "2016", "12", "14" ] ] }, "author" : [ { "dropping-particle" : "", "family" : "Kreimeier", "given" : "Bernd", "non-dropping-particle" : "", "parse-names" : false, "suffix" : "" } ], "container-title" : "Gamasutra", "id" : "ITEM-1", "issued" : { "date-parts" : [ [ "2002" ] ] }, "title" : "The Case For Game Design Patterns", "type" : "webpage" }, "uris" : [ "http://www.mendeley.com/documents/?uuid=fd1b94e2-9f45-373d-b6d3-4b6e32490b5d" ] } ], "mendeley" : { "formattedCitation" : "(Kreimeier, 2002)", "plainTextFormattedCitation" : "(Kreimeier, 2002)" }, "properties" : { "noteIndex" : 0 }, "schema" : "https://github.com/citation-style-language/schema/raw/master/csl-citation.json" }</w:instrText>
+        <w:instrText>ADDIN CSL_CITATION { "citationItems" : [ { "id" : "ITEM-1", "itemData" : { "URL" : "http://www.gamasutra.com/view/feature/4261/the_case_for", "accessed" : { "date-parts" : [ [ "2016", "12", "14" ] ] }, "author" : [ { "dropping-particle" : "", "family" : "Kreimeier", "given" : "Bernd", "non-dropping-particle" : "", "parse-names" : false, "suffix" : "" } ], "container-title" : "Gamasutra", "id" : "ITEM-1", "issued" : { "date-parts" : [ [ "2002" ] ] }, "title" : "The Case For Game Design Patterns", "type" : "webpage" }, "uris" : [ "http://www.mendeley.com/documents/?uuid=fd1b94e2-9f45-373d-b6d3-4b6e32490b5d" ] } ], "mendeley" : { "formattedCitation" : "(Kreimeier, 2002)", "plainTextFormattedCitation" : "(Kreimeier, 2002)", "previouslyFormattedCitation" : "(Kreimeier, 2002)" }, "properties" : { "noteIndex" : 0 }, "schema" : "https://github.com/citation-style-language/schema/raw/master/csl-citation.json" }</w:instrText>
       </w:r>
       <w:r>
         <w:fldChar w:fldCharType="separate"/>
@@ -14042,8 +14050,6 @@
       <w:r>
         <w:t xml:space="preserve"> in a structured fashion.”</w:t>
       </w:r>
-      <w:bookmarkStart w:id="22" w:name="_GoBack"/>
-      <w:bookmarkEnd w:id="22"/>
     </w:p>
     <w:p>
       <w:pPr>
@@ -14135,14 +14141,14 @@
           <w:lang w:val="en-US"/>
         </w:rPr>
       </w:pPr>
-      <w:bookmarkStart w:id="23" w:name="_Toc470026263"/>
+      <w:bookmarkStart w:id="22" w:name="_Toc470026263"/>
       <w:r>
         <w:rPr>
           <w:lang w:val="en-US"/>
         </w:rPr>
         <w:t>Patterns for Augmented Reality and Augmented Reality Games</w:t>
       </w:r>
-      <w:bookmarkEnd w:id="23"/>
+      <w:bookmarkEnd w:id="22"/>
     </w:p>
     <w:p>
       <w:pPr>
@@ -14950,7 +14956,7 @@
           <w:lang w:val="en-US"/>
         </w:rPr>
       </w:pPr>
-      <w:bookmarkStart w:id="24" w:name="_Toc470026264"/>
+      <w:bookmarkStart w:id="23" w:name="_Toc470026264"/>
       <w:r>
         <w:rPr>
           <w:lang w:val="en-US"/>
@@ -14963,22 +14969,24 @@
         </w:rPr>
         <w:t>augmented reality games</w:t>
       </w:r>
+      <w:bookmarkEnd w:id="23"/>
+    </w:p>
+    <w:p>
+      <w:pPr>
+        <w:pStyle w:val="berschrift1"/>
+        <w:rPr>
+          <w:lang w:val="en-US"/>
+        </w:rPr>
+      </w:pPr>
+      <w:bookmarkStart w:id="24" w:name="_Toc470026265"/>
+      <w:r>
+        <w:rPr>
+          <w:lang w:val="en-US"/>
+        </w:rPr>
+        <w:t>References</w:t>
+      </w:r>
+      <w:bookmarkStart w:id="25" w:name="_GoBack"/>
       <w:bookmarkEnd w:id="24"/>
-    </w:p>
-    <w:p>
-      <w:pPr>
-        <w:pStyle w:val="berschrift1"/>
-        <w:rPr>
-          <w:lang w:val="en-US"/>
-        </w:rPr>
-      </w:pPr>
-      <w:bookmarkStart w:id="25" w:name="_Toc470026265"/>
-      <w:r>
-        <w:rPr>
-          <w:lang w:val="en-US"/>
-        </w:rPr>
-        <w:t>References</w:t>
-      </w:r>
       <w:bookmarkEnd w:id="25"/>
     </w:p>
     <w:p>
@@ -14991,7 +14999,6 @@
         <w:rPr>
           <w:noProof/>
           <w:szCs w:val="24"/>
-          <w:lang w:val="en-US"/>
         </w:rPr>
       </w:pPr>
       <w:r>
@@ -15016,17 +15023,8 @@
         <w:rPr>
           <w:noProof/>
           <w:szCs w:val="24"/>
-          <w:lang w:val="es-ES_tradnl"/>
-        </w:rPr>
-        <w:t xml:space="preserve">Antonaci, A., Klemke, R., &amp; Specht, M. (2015). </w:t>
-      </w:r>
-      <w:r>
-        <w:rPr>
-          <w:noProof/>
-          <w:szCs w:val="24"/>
-          <w:lang w:val="en-US"/>
-        </w:rPr>
-        <w:t xml:space="preserve">Towards Design Patterns for Augmented Reality Serious Games. In </w:t>
+        </w:rPr>
+        <w:t xml:space="preserve">Antonaci, A., Klemke, R., &amp; Specht, M. (2015). Towards Design Patterns for Augmented Reality Serious Games. In </w:t>
       </w:r>
       <w:r>
         <w:rPr>
@@ -15034,7 +15032,6 @@
           <w:iCs/>
           <w:noProof/>
           <w:szCs w:val="24"/>
-          <w:lang w:val="en-US"/>
         </w:rPr>
         <w:t>The Mobile Learning Voyage - From Small Ripples to Massive Open Waters</w:t>
       </w:r>
@@ -15042,7 +15039,6 @@
         <w:rPr>
           <w:noProof/>
           <w:szCs w:val="24"/>
-          <w:lang w:val="en-US"/>
         </w:rPr>
         <w:t xml:space="preserve"> (pp. 273–282). https://doi.org/10.1007/978-3-319-25684-9_20</w:t>
       </w:r>
@@ -15057,16 +15053,14 @@
         <w:rPr>
           <w:noProof/>
           <w:szCs w:val="24"/>
-          <w:lang w:val="en-US"/>
-        </w:rPr>
-      </w:pPr>
-      <w:r>
-        <w:rPr>
-          <w:noProof/>
-          <w:szCs w:val="24"/>
-          <w:lang w:val="en-US"/>
-        </w:rPr>
-        <w:t xml:space="preserve">Azuma, R. (1997). A Survey of Augmented Reality. </w:t>
+        </w:rPr>
+      </w:pPr>
+      <w:r>
+        <w:rPr>
+          <w:noProof/>
+          <w:szCs w:val="24"/>
+        </w:rPr>
+        <w:t xml:space="preserve">Azuma, R. T. (1997). A Survey of Augmented Reality. </w:t>
       </w:r>
       <w:r>
         <w:rPr>
@@ -15074,7 +15068,6 @@
           <w:iCs/>
           <w:noProof/>
           <w:szCs w:val="24"/>
-          <w:lang w:val="en-US"/>
         </w:rPr>
         <w:t>Presence: Teleoperators and Virtual Environments</w:t>
       </w:r>
@@ -15082,7 +15075,6 @@
         <w:rPr>
           <w:noProof/>
           <w:szCs w:val="24"/>
-          <w:lang w:val="en-US"/>
         </w:rPr>
         <w:t xml:space="preserve">, </w:t>
       </w:r>
@@ -15092,7 +15084,6 @@
           <w:iCs/>
           <w:noProof/>
           <w:szCs w:val="24"/>
-          <w:lang w:val="en-US"/>
         </w:rPr>
         <w:t>6</w:t>
       </w:r>
@@ -15100,7 +15091,6 @@
         <w:rPr>
           <w:noProof/>
           <w:szCs w:val="24"/>
-          <w:lang w:val="en-US"/>
         </w:rPr>
         <w:t>(4), 355–385. Retrieved from http://www.dca.fee.unicamp.br/~leopini/DISCIPLINAS/IA369T-22014/Seminarios-entregues/Grupos-Visualização/Visualizacao-Gr-LuisPattam-paperdeapoio-1.pdf</w:t>
       </w:r>
@@ -15115,23 +15105,14 @@
         <w:rPr>
           <w:noProof/>
           <w:szCs w:val="24"/>
-          <w:lang w:val="en-US"/>
-        </w:rPr>
-      </w:pPr>
-      <w:r>
-        <w:rPr>
-          <w:noProof/>
-          <w:szCs w:val="24"/>
-        </w:rPr>
-        <w:t xml:space="preserve">Azuma, R., Baillot, Y., Behringer, R., Feiner, S., Julier, S., &amp; MacIntyre, B. (2001). </w:t>
-      </w:r>
-      <w:r>
-        <w:rPr>
-          <w:noProof/>
-          <w:szCs w:val="24"/>
-          <w:lang w:val="en-US"/>
-        </w:rPr>
-        <w:t xml:space="preserve">Recent advances in augmented reality. </w:t>
+        </w:rPr>
+      </w:pPr>
+      <w:r>
+        <w:rPr>
+          <w:noProof/>
+          <w:szCs w:val="24"/>
+        </w:rPr>
+        <w:t xml:space="preserve">Azuma, R. T., Baillot, Y., Behringer, R., Feiner, S., Julier, S., &amp; MacIntyre, B. (2001). Recent advances in augmented reality. </w:t>
       </w:r>
       <w:r>
         <w:rPr>
@@ -15139,7 +15120,6 @@
           <w:iCs/>
           <w:noProof/>
           <w:szCs w:val="24"/>
-          <w:lang w:val="en-US"/>
         </w:rPr>
         <w:t>IEEE Computer Graphics and Applications</w:t>
       </w:r>
@@ -15147,7 +15127,6 @@
         <w:rPr>
           <w:noProof/>
           <w:szCs w:val="24"/>
-          <w:lang w:val="en-US"/>
         </w:rPr>
         <w:t xml:space="preserve">, </w:t>
       </w:r>
@@ -15157,7 +15136,6 @@
           <w:iCs/>
           <w:noProof/>
           <w:szCs w:val="24"/>
-          <w:lang w:val="en-US"/>
         </w:rPr>
         <w:t>21</w:t>
       </w:r>
@@ -15165,7 +15143,6 @@
         <w:rPr>
           <w:noProof/>
           <w:szCs w:val="24"/>
-          <w:lang w:val="en-US"/>
         </w:rPr>
         <w:t>(6), 34–47. https://doi.org/10.4061/2011/908468</w:t>
       </w:r>
@@ -15180,23 +15157,14 @@
         <w:rPr>
           <w:noProof/>
           <w:szCs w:val="24"/>
-          <w:lang w:val="en-US"/>
-        </w:rPr>
-      </w:pPr>
-      <w:r>
-        <w:rPr>
-          <w:noProof/>
-          <w:szCs w:val="24"/>
-        </w:rPr>
-        <w:t xml:space="preserve">Bauer, S., Wasza, J., Haase, S., Marosi, N., &amp; Hornegger, J. (2011). </w:t>
-      </w:r>
-      <w:r>
-        <w:rPr>
-          <w:noProof/>
-          <w:szCs w:val="24"/>
-          <w:lang w:val="en-US"/>
-        </w:rPr>
-        <w:t xml:space="preserve">Multi-modal Surface Registration for Markerless Initial Patient Setup in Radiation Therapy using Microsoft’s Kinect Sensor. In </w:t>
+        </w:rPr>
+      </w:pPr>
+      <w:r>
+        <w:rPr>
+          <w:noProof/>
+          <w:szCs w:val="24"/>
+        </w:rPr>
+        <w:t xml:space="preserve">Bauer, S., Wasza, J., Haase, S., Marosi, N., &amp; Hornegger, J. (2011). Multi-modal Surface Registration for Markerless Initial Patient Setup in Radiation Therapy using Microsoft’s Kinect Sensor. In </w:t>
       </w:r>
       <w:r>
         <w:rPr>
@@ -15204,7 +15172,6 @@
           <w:iCs/>
           <w:noProof/>
           <w:szCs w:val="24"/>
-          <w:lang w:val="en-US"/>
         </w:rPr>
         <w:t>Proc. IEEE Workshop on Consumer Depth Cameras for Computer Vision (CDC4CV)</w:t>
       </w:r>
@@ -15212,7 +15179,6 @@
         <w:rPr>
           <w:noProof/>
           <w:szCs w:val="24"/>
-          <w:lang w:val="en-US"/>
         </w:rPr>
         <w:t xml:space="preserve"> (pp. 1175–1181). IEEE Press. Retrieved from http://www5.informatik.uni-erlangen.de/Forschung/Publikationen/2011/Bauer11-MSR.pdf</w:t>
       </w:r>
@@ -15227,14 +15193,12 @@
         <w:rPr>
           <w:noProof/>
           <w:szCs w:val="24"/>
-          <w:lang w:val="en-US"/>
-        </w:rPr>
-      </w:pPr>
-      <w:r>
-        <w:rPr>
-          <w:noProof/>
-          <w:szCs w:val="24"/>
-          <w:lang w:val="en-US"/>
+        </w:rPr>
+      </w:pPr>
+      <w:r>
+        <w:rPr>
+          <w:noProof/>
+          <w:szCs w:val="24"/>
         </w:rPr>
         <w:t xml:space="preserve">Benko, H., Holz, C., Sinclair, M., &amp; Ofek, E. (2016). NormalTouch and TextureTouch : High-fidelity 3D Haptic Shape Rendering on Handheld Virtual Reality Controllers. In </w:t>
       </w:r>
@@ -15244,7 +15208,6 @@
           <w:iCs/>
           <w:noProof/>
           <w:szCs w:val="24"/>
-          <w:lang w:val="en-US"/>
         </w:rPr>
         <w:t>Proceedings of the 29th Annual Symposium on User Interface Software and Technology</w:t>
       </w:r>
@@ -15252,7 +15215,6 @@
         <w:rPr>
           <w:noProof/>
           <w:szCs w:val="24"/>
-          <w:lang w:val="en-US"/>
         </w:rPr>
         <w:t xml:space="preserve"> (pp. 717–728). ACM. https://doi.org/10.1145/2984511.2984526</w:t>
       </w:r>
@@ -15267,14 +15229,12 @@
         <w:rPr>
           <w:noProof/>
           <w:szCs w:val="24"/>
-          <w:lang w:val="en-US"/>
-        </w:rPr>
-      </w:pPr>
-      <w:r>
-        <w:rPr>
-          <w:noProof/>
-          <w:szCs w:val="24"/>
-          <w:lang w:val="en-US"/>
+        </w:rPr>
+      </w:pPr>
+      <w:r>
+        <w:rPr>
+          <w:noProof/>
+          <w:szCs w:val="24"/>
         </w:rPr>
         <w:lastRenderedPageBreak/>
         <w:t xml:space="preserve">Bower, M., Howe, C., McCredie, N., Robinson, A., &amp; Grover, D. (2014). Augmented Reality in education – cases, places and potentials. </w:t>
@@ -15285,7 +15245,6 @@
           <w:iCs/>
           <w:noProof/>
           <w:szCs w:val="24"/>
-          <w:lang w:val="en-US"/>
         </w:rPr>
         <w:t>Educational Media International</w:t>
       </w:r>
@@ -15293,7 +15252,6 @@
         <w:rPr>
           <w:noProof/>
           <w:szCs w:val="24"/>
-          <w:lang w:val="en-US"/>
         </w:rPr>
         <w:t xml:space="preserve">, </w:t>
       </w:r>
@@ -15303,7 +15261,6 @@
           <w:iCs/>
           <w:noProof/>
           <w:szCs w:val="24"/>
-          <w:lang w:val="en-US"/>
         </w:rPr>
         <w:t>51</w:t>
       </w:r>
@@ -15311,7 +15268,6 @@
         <w:rPr>
           <w:noProof/>
           <w:szCs w:val="24"/>
-          <w:lang w:val="en-US"/>
         </w:rPr>
         <w:t>(1), 1–15. https://doi.org/10.1080/09523987.2014.889400</w:t>
       </w:r>
@@ -15326,14 +15282,12 @@
         <w:rPr>
           <w:noProof/>
           <w:szCs w:val="24"/>
-          <w:lang w:val="en-US"/>
-        </w:rPr>
-      </w:pPr>
-      <w:r>
-        <w:rPr>
-          <w:noProof/>
-          <w:szCs w:val="24"/>
-          <w:lang w:val="en-US"/>
+        </w:rPr>
+      </w:pPr>
+      <w:r>
+        <w:rPr>
+          <w:noProof/>
+          <w:szCs w:val="24"/>
         </w:rPr>
         <w:t xml:space="preserve">Brown, E., &amp; Cairns, P. (2004). A Grounded Investigation of Game Immersion. In </w:t>
       </w:r>
@@ -15343,7 +15297,6 @@
           <w:iCs/>
           <w:noProof/>
           <w:szCs w:val="24"/>
-          <w:lang w:val="en-US"/>
         </w:rPr>
         <w:t>CHI’04 extended abstracts on Human factors in computing systems</w:t>
       </w:r>
@@ -15351,7 +15304,6 @@
         <w:rPr>
           <w:noProof/>
           <w:szCs w:val="24"/>
-          <w:lang w:val="en-US"/>
         </w:rPr>
         <w:t xml:space="preserve"> (pp. 1297–1300). ACM. Retrieved from http://complexworld.pbworks.com/f/Brown+and+Cairns+(2004).pdf</w:t>
       </w:r>
@@ -15366,14 +15318,12 @@
         <w:rPr>
           <w:noProof/>
           <w:szCs w:val="24"/>
-          <w:lang w:val="en-US"/>
-        </w:rPr>
-      </w:pPr>
-      <w:r>
-        <w:rPr>
-          <w:noProof/>
-          <w:szCs w:val="24"/>
-          <w:lang w:val="en-US"/>
+        </w:rPr>
+      </w:pPr>
+      <w:r>
+        <w:rPr>
+          <w:noProof/>
+          <w:szCs w:val="24"/>
         </w:rPr>
         <w:t>Chandler, D., &amp; Munday, R. (2011). A Dictionary of Media and Communication. Oxford University Press. https://doi.org/10.1093/acref/9780199568758.001.0001</w:t>
       </w:r>
@@ -15388,14 +15338,12 @@
         <w:rPr>
           <w:noProof/>
           <w:szCs w:val="24"/>
-          <w:lang w:val="en-US"/>
-        </w:rPr>
-      </w:pPr>
-      <w:r>
-        <w:rPr>
-          <w:noProof/>
-          <w:szCs w:val="24"/>
-          <w:lang w:val="en-US"/>
+        </w:rPr>
+      </w:pPr>
+      <w:r>
+        <w:rPr>
+          <w:noProof/>
+          <w:szCs w:val="24"/>
         </w:rPr>
         <w:t xml:space="preserve">Dede, C. (2009). Immersive Interfaces for Engagement and Learning. </w:t>
       </w:r>
@@ -15405,7 +15353,6 @@
           <w:iCs/>
           <w:noProof/>
           <w:szCs w:val="24"/>
-          <w:lang w:val="en-US"/>
         </w:rPr>
         <w:t>Science</w:t>
       </w:r>
@@ -15413,7 +15360,6 @@
         <w:rPr>
           <w:noProof/>
           <w:szCs w:val="24"/>
-          <w:lang w:val="en-US"/>
         </w:rPr>
         <w:t xml:space="preserve">, </w:t>
       </w:r>
@@ -15423,7 +15369,6 @@
           <w:iCs/>
           <w:noProof/>
           <w:szCs w:val="24"/>
-          <w:lang w:val="en-US"/>
         </w:rPr>
         <w:t>323</w:t>
       </w:r>
@@ -15431,7 +15376,6 @@
         <w:rPr>
           <w:noProof/>
           <w:szCs w:val="24"/>
-          <w:lang w:val="en-US"/>
         </w:rPr>
         <w:t>(5910), 66–69. Retrieved from https://pdfs.semanticscholar.org/844a/742b416bf914c3e22e6a0c3d9f7f1d58a185.pdf</w:t>
       </w:r>
@@ -15446,14 +15390,12 @@
         <w:rPr>
           <w:noProof/>
           <w:szCs w:val="24"/>
-          <w:lang w:val="en-US"/>
-        </w:rPr>
-      </w:pPr>
-      <w:r>
-        <w:rPr>
-          <w:noProof/>
-          <w:szCs w:val="24"/>
-          <w:lang w:val="en-US"/>
+        </w:rPr>
+      </w:pPr>
+      <w:r>
+        <w:rPr>
+          <w:noProof/>
+          <w:szCs w:val="24"/>
         </w:rPr>
         <w:t xml:space="preserve">Dunleavy, M. (2014). Design Principles for Augmented Reality Learning. </w:t>
       </w:r>
@@ -15463,7 +15405,6 @@
           <w:iCs/>
           <w:noProof/>
           <w:szCs w:val="24"/>
-          <w:lang w:val="en-US"/>
         </w:rPr>
         <w:t>TechTrends</w:t>
       </w:r>
@@ -15471,7 +15412,6 @@
         <w:rPr>
           <w:noProof/>
           <w:szCs w:val="24"/>
-          <w:lang w:val="en-US"/>
         </w:rPr>
         <w:t xml:space="preserve">, </w:t>
       </w:r>
@@ -15481,7 +15421,6 @@
           <w:iCs/>
           <w:noProof/>
           <w:szCs w:val="24"/>
-          <w:lang w:val="en-US"/>
         </w:rPr>
         <w:t>58</w:t>
       </w:r>
@@ -15489,7 +15428,6 @@
         <w:rPr>
           <w:noProof/>
           <w:szCs w:val="24"/>
-          <w:lang w:val="en-US"/>
         </w:rPr>
         <w:t>(1), 28–34. https://doi.org/10.1007/s11528-013-0717-2</w:t>
       </w:r>
@@ -15504,14 +15442,12 @@
         <w:rPr>
           <w:noProof/>
           <w:szCs w:val="24"/>
-          <w:lang w:val="en-US"/>
-        </w:rPr>
-      </w:pPr>
-      <w:r>
-        <w:rPr>
-          <w:noProof/>
-          <w:szCs w:val="24"/>
-          <w:lang w:val="en-US"/>
+        </w:rPr>
+      </w:pPr>
+      <w:r>
+        <w:rPr>
+          <w:noProof/>
+          <w:szCs w:val="24"/>
         </w:rPr>
         <w:t xml:space="preserve">Dunleavy, M., Dede, C., &amp; Mitchell, R. (2009). Affordances and limitations of immersive participatory augmented reality simulations for teaching and learning. </w:t>
       </w:r>
@@ -15521,7 +15457,6 @@
           <w:iCs/>
           <w:noProof/>
           <w:szCs w:val="24"/>
-          <w:lang w:val="en-US"/>
         </w:rPr>
         <w:t>Journal of Science Education and Technology</w:t>
       </w:r>
@@ -15529,7 +15464,6 @@
         <w:rPr>
           <w:noProof/>
           <w:szCs w:val="24"/>
-          <w:lang w:val="en-US"/>
         </w:rPr>
         <w:t xml:space="preserve">, </w:t>
       </w:r>
@@ -15539,7 +15473,6 @@
           <w:iCs/>
           <w:noProof/>
           <w:szCs w:val="24"/>
-          <w:lang w:val="en-US"/>
         </w:rPr>
         <w:t>18</w:t>
       </w:r>
@@ -15547,7 +15480,6 @@
         <w:rPr>
           <w:noProof/>
           <w:szCs w:val="24"/>
-          <w:lang w:val="en-US"/>
         </w:rPr>
         <w:t>(1), 7–22. https://doi.org/10.1007/s10956-008-9119-1</w:t>
       </w:r>
@@ -15562,14 +15494,12 @@
         <w:rPr>
           <w:noProof/>
           <w:szCs w:val="24"/>
-          <w:lang w:val="en-US"/>
-        </w:rPr>
-      </w:pPr>
-      <w:r>
-        <w:rPr>
-          <w:noProof/>
-          <w:szCs w:val="24"/>
-          <w:lang w:val="en-US"/>
+        </w:rPr>
+      </w:pPr>
+      <w:r>
+        <w:rPr>
+          <w:noProof/>
+          <w:szCs w:val="24"/>
         </w:rPr>
         <w:t xml:space="preserve">Durlach, N. I., &amp; Mavor, A. S. (Eds.). (1995). </w:t>
       </w:r>
@@ -15579,7 +15509,6 @@
           <w:iCs/>
           <w:noProof/>
           <w:szCs w:val="24"/>
-          <w:lang w:val="en-US"/>
         </w:rPr>
         <w:t>Virtual reality : scientific and technological challenges</w:t>
       </w:r>
@@ -15587,7 +15516,6 @@
         <w:rPr>
           <w:noProof/>
           <w:szCs w:val="24"/>
-          <w:lang w:val="en-US"/>
         </w:rPr>
         <w:t>. Washington: National Academy Press. https://doi.org/10.17226/4761</w:t>
       </w:r>
@@ -15602,14 +15530,12 @@
         <w:rPr>
           <w:noProof/>
           <w:szCs w:val="24"/>
-          <w:lang w:val="en-US"/>
-        </w:rPr>
-      </w:pPr>
-      <w:r>
-        <w:rPr>
-          <w:noProof/>
-          <w:szCs w:val="24"/>
-          <w:lang w:val="en-US"/>
+        </w:rPr>
+      </w:pPr>
+      <w:r>
+        <w:rPr>
+          <w:noProof/>
+          <w:szCs w:val="24"/>
         </w:rPr>
         <w:t xml:space="preserve">Feiner, S., MacIntyre, B., Höllerer, T., &amp; Webster, A. (1997). A Touring Machine: Prototyping 3D Mobile Augmented Reality Systems for Exploring the Urban Environment. </w:t>
       </w:r>
@@ -15619,7 +15545,6 @@
           <w:iCs/>
           <w:noProof/>
           <w:szCs w:val="24"/>
-          <w:lang w:val="en-US"/>
         </w:rPr>
         <w:t>Personal Technologies</w:t>
       </w:r>
@@ -15627,7 +15552,6 @@
         <w:rPr>
           <w:noProof/>
           <w:szCs w:val="24"/>
-          <w:lang w:val="en-US"/>
         </w:rPr>
         <w:t xml:space="preserve">, </w:t>
       </w:r>
@@ -15637,7 +15561,6 @@
           <w:iCs/>
           <w:noProof/>
           <w:szCs w:val="24"/>
-          <w:lang w:val="en-US"/>
         </w:rPr>
         <w:t>1</w:t>
       </w:r>
@@ -15645,7 +15568,6 @@
         <w:rPr>
           <w:noProof/>
           <w:szCs w:val="24"/>
-          <w:lang w:val="en-US"/>
         </w:rPr>
         <w:t>(4), 208–217. Retrieved from https://www.researchgate.net/profile/Blair_Macintyre/publication/221240775_A_Touring_Machine_Prototyping_3D_Mobile_Augmented_Reality_Systems_for_Exploring_the_Urban_Environment/links/0f31753c5290d35949000000.pdf</w:t>
       </w:r>
@@ -15660,14 +15582,12 @@
         <w:rPr>
           <w:noProof/>
           <w:szCs w:val="24"/>
-          <w:lang w:val="en-US"/>
-        </w:rPr>
-      </w:pPr>
-      <w:r>
-        <w:rPr>
-          <w:noProof/>
-          <w:szCs w:val="24"/>
-          <w:lang w:val="en-US"/>
+        </w:rPr>
+      </w:pPr>
+      <w:r>
+        <w:rPr>
+          <w:noProof/>
+          <w:szCs w:val="24"/>
         </w:rPr>
         <w:t xml:space="preserve">FitzGerald, E., Ferguson, R., Adams, A., Gaved, M., Mor, Y., &amp; Thomas, R. (2013). Augmented reality and mobile learning: the state of the art. </w:t>
       </w:r>
@@ -15677,7 +15597,6 @@
           <w:iCs/>
           <w:noProof/>
           <w:szCs w:val="24"/>
-          <w:lang w:val="en-US"/>
         </w:rPr>
         <w:t>International Journal of Mobile and Blended Learning</w:t>
       </w:r>
@@ -15685,7 +15604,6 @@
         <w:rPr>
           <w:noProof/>
           <w:szCs w:val="24"/>
-          <w:lang w:val="en-US"/>
         </w:rPr>
         <w:t xml:space="preserve">, </w:t>
       </w:r>
@@ -15695,7 +15613,6 @@
           <w:iCs/>
           <w:noProof/>
           <w:szCs w:val="24"/>
-          <w:lang w:val="en-US"/>
         </w:rPr>
         <w:t>5</w:t>
       </w:r>
@@ -15703,7 +15620,6 @@
         <w:rPr>
           <w:noProof/>
           <w:szCs w:val="24"/>
-          <w:lang w:val="en-US"/>
         </w:rPr>
         <w:t>(4), 43–58. Retrieved from http://oro.open.ac.uk/38386/8/__userdata_documents4_ctb44_Desktop_FitzGerald paper-IJMBL 5%284%29.pdf</w:t>
       </w:r>
@@ -15718,16 +15634,14 @@
         <w:rPr>
           <w:noProof/>
           <w:szCs w:val="24"/>
-          <w:lang w:val="en-US"/>
-        </w:rPr>
-      </w:pPr>
-      <w:r>
-        <w:rPr>
-          <w:noProof/>
-          <w:szCs w:val="24"/>
-          <w:lang w:val="en-US"/>
-        </w:rPr>
-        <w:t xml:space="preserve">Furmanski, C., Azuma, R., &amp; Daily, M. (2002). Augmented-reality visualizations guided by cognition: Perceptual heuristics for combining visible and obscured information. In </w:t>
+        </w:rPr>
+      </w:pPr>
+      <w:r>
+        <w:rPr>
+          <w:noProof/>
+          <w:szCs w:val="24"/>
+        </w:rPr>
+        <w:t xml:space="preserve">Furmanski, C., Azuma, R. T., &amp; Daily, M. (2002). Augmented-reality visualizations guided by cognition: Perceptual heuristics for combining visible and obscured information. In </w:t>
       </w:r>
       <w:r>
         <w:rPr>
@@ -15735,7 +15649,6 @@
           <w:iCs/>
           <w:noProof/>
           <w:szCs w:val="24"/>
-          <w:lang w:val="en-US"/>
         </w:rPr>
         <w:t>Proceedings of the International Symposium on Mixed and Augmented Reality (ISMAR’02)</w:t>
       </w:r>
@@ -15743,7 +15656,6 @@
         <w:rPr>
           <w:noProof/>
           <w:szCs w:val="24"/>
-          <w:lang w:val="en-US"/>
         </w:rPr>
         <w:t>. IEEE. https://doi.org/10.1109/ISMAR.2002.1115091</w:t>
       </w:r>
@@ -15758,14 +15670,12 @@
         <w:rPr>
           <w:noProof/>
           <w:szCs w:val="24"/>
-          <w:lang w:val="en-US"/>
-        </w:rPr>
-      </w:pPr>
-      <w:r>
-        <w:rPr>
-          <w:noProof/>
-          <w:szCs w:val="24"/>
-          <w:lang w:val="en-US"/>
+        </w:rPr>
+      </w:pPr>
+      <w:r>
+        <w:rPr>
+          <w:noProof/>
+          <w:szCs w:val="24"/>
         </w:rPr>
         <w:t xml:space="preserve">Hol, J. D., Schön, T. B., Gustafsson, F., &amp; Slycke, P. J. (2006). Sensor Fusion for Augmented Reality. In </w:t>
       </w:r>
@@ -15775,7 +15685,6 @@
           <w:iCs/>
           <w:noProof/>
           <w:szCs w:val="24"/>
-          <w:lang w:val="en-US"/>
         </w:rPr>
         <w:t>2006 9th International Conference on Information Fusion</w:t>
       </w:r>
@@ -15783,7 +15692,6 @@
         <w:rPr>
           <w:noProof/>
           <w:szCs w:val="24"/>
-          <w:lang w:val="en-US"/>
         </w:rPr>
         <w:t xml:space="preserve"> (pp. 1–6). IEEE. https://doi.org/10.1109/ICIF.2006.301604</w:t>
       </w:r>
@@ -15798,14 +15706,12 @@
         <w:rPr>
           <w:noProof/>
           <w:szCs w:val="24"/>
-          <w:lang w:val="en-US"/>
-        </w:rPr>
-      </w:pPr>
-      <w:r>
-        <w:rPr>
-          <w:noProof/>
-          <w:szCs w:val="24"/>
-          <w:lang w:val="en-US"/>
+        </w:rPr>
+      </w:pPr>
+      <w:r>
+        <w:rPr>
+          <w:noProof/>
+          <w:szCs w:val="24"/>
         </w:rPr>
         <w:t xml:space="preserve">Ishii, H., Wisneski, C., Orbanes, J., Chun, B., &amp; Paradiso, J. (1999). PingPongPlus: design of an </w:t>
       </w:r>
@@ -15813,7 +15719,6 @@
         <w:rPr>
           <w:noProof/>
           <w:szCs w:val="24"/>
-          <w:lang w:val="en-US"/>
         </w:rPr>
         <w:lastRenderedPageBreak/>
         <w:t xml:space="preserve">athletic-tangible interface for computer-supported cooperative play. In </w:t>
@@ -15824,7 +15729,6 @@
           <w:iCs/>
           <w:noProof/>
           <w:szCs w:val="24"/>
-          <w:lang w:val="en-US"/>
         </w:rPr>
         <w:t>Proceedings of the SIGCHI conference on Human factors in computing systems</w:t>
       </w:r>
@@ -15832,7 +15736,6 @@
         <w:rPr>
           <w:noProof/>
           <w:szCs w:val="24"/>
-          <w:lang w:val="en-US"/>
         </w:rPr>
         <w:t>. ACM. https://doi.org/http://doi.acm.org/10.1145/302979.303115</w:t>
       </w:r>
@@ -15847,14 +15750,12 @@
         <w:rPr>
           <w:noProof/>
           <w:szCs w:val="24"/>
-          <w:lang w:val="en-US"/>
-        </w:rPr>
-      </w:pPr>
-      <w:r>
-        <w:rPr>
-          <w:noProof/>
-          <w:szCs w:val="24"/>
-          <w:lang w:val="en-US"/>
+        </w:rPr>
+      </w:pPr>
+      <w:r>
+        <w:rPr>
+          <w:noProof/>
+          <w:szCs w:val="24"/>
         </w:rPr>
         <w:t xml:space="preserve">Johnson, D. M., &amp; Wiles, J. (2003). Effective Affective User Interface Design in Games. </w:t>
       </w:r>
@@ -15864,7 +15765,6 @@
           <w:iCs/>
           <w:noProof/>
           <w:szCs w:val="24"/>
-          <w:lang w:val="en-US"/>
         </w:rPr>
         <w:t>Ergonomics</w:t>
       </w:r>
@@ -15872,7 +15772,6 @@
         <w:rPr>
           <w:noProof/>
           <w:szCs w:val="24"/>
-          <w:lang w:val="en-US"/>
         </w:rPr>
         <w:t xml:space="preserve">, </w:t>
       </w:r>
@@ -15882,7 +15781,6 @@
           <w:iCs/>
           <w:noProof/>
           <w:szCs w:val="24"/>
-          <w:lang w:val="en-US"/>
         </w:rPr>
         <w:t>46</w:t>
       </w:r>
@@ -15890,7 +15788,6 @@
         <w:rPr>
           <w:noProof/>
           <w:szCs w:val="24"/>
-          <w:lang w:val="en-US"/>
         </w:rPr>
         <w:t>(13/14), 1332–1345. Retrieved from http://eprints.qut.edu.au/6693/1/6693.pdf</w:t>
       </w:r>
@@ -15905,14 +15802,12 @@
         <w:rPr>
           <w:noProof/>
           <w:szCs w:val="24"/>
-          <w:lang w:val="en-US"/>
-        </w:rPr>
-      </w:pPr>
-      <w:r>
-        <w:rPr>
-          <w:noProof/>
-          <w:szCs w:val="24"/>
-          <w:lang w:val="en-US"/>
+        </w:rPr>
+      </w:pPr>
+      <w:r>
+        <w:rPr>
+          <w:noProof/>
+          <w:szCs w:val="24"/>
         </w:rPr>
         <w:t xml:space="preserve">Johnson, L., Adams Becker, S., Cummins, M., Estrada, V., Freeman, A., &amp; Hall, C. (2016). </w:t>
       </w:r>
@@ -15922,7 +15817,6 @@
           <w:iCs/>
           <w:noProof/>
           <w:szCs w:val="24"/>
-          <w:lang w:val="en-US"/>
         </w:rPr>
         <w:t>NMC Horizon Report: 2016 Higher Education Edition.</w:t>
       </w:r>
@@ -15930,7 +15824,6 @@
         <w:rPr>
           <w:noProof/>
           <w:szCs w:val="24"/>
-          <w:lang w:val="en-US"/>
         </w:rPr>
         <w:t xml:space="preserve"> Austin, Texas: The New Media Consortium. Retrieved from http://cdn.nmc.org/media/2016-nmc-horizon-report-he-EN.pdf</w:t>
       </w:r>
@@ -15945,14 +15838,12 @@
         <w:rPr>
           <w:noProof/>
           <w:szCs w:val="24"/>
-          <w:lang w:val="en-US"/>
-        </w:rPr>
-      </w:pPr>
-      <w:r>
-        <w:rPr>
-          <w:noProof/>
-          <w:szCs w:val="24"/>
-          <w:lang w:val="en-US"/>
+        </w:rPr>
+      </w:pPr>
+      <w:r>
+        <w:rPr>
+          <w:noProof/>
+          <w:szCs w:val="24"/>
         </w:rPr>
         <w:t xml:space="preserve">Johnson, L., Smith, R., Willis, H., Levine, A., &amp; Haywood, K. (2011). </w:t>
       </w:r>
@@ -15962,7 +15853,6 @@
           <w:iCs/>
           <w:noProof/>
           <w:szCs w:val="24"/>
-          <w:lang w:val="en-US"/>
         </w:rPr>
         <w:t>The 2011 Horizon Report</w:t>
       </w:r>
@@ -15970,7 +15860,6 @@
         <w:rPr>
           <w:noProof/>
           <w:szCs w:val="24"/>
-          <w:lang w:val="en-US"/>
         </w:rPr>
         <w:t>. Austin, Texas: The New Media Consortium. Retrieved from http://www.nmc.org/pdf/2011-Horizon-Report.pdf</w:t>
       </w:r>
@@ -15985,23 +15874,14 @@
         <w:rPr>
           <w:noProof/>
           <w:szCs w:val="24"/>
-          <w:lang w:val="en-US"/>
-        </w:rPr>
-      </w:pPr>
-      <w:r>
-        <w:rPr>
-          <w:noProof/>
-          <w:szCs w:val="24"/>
-        </w:rPr>
-        <w:t xml:space="preserve">Julier, S., Lanzagorta, M., Baillot, Y., Rosenblum, L., Feiner, S., Höllerer, T., &amp; Sestito, S. (2000). </w:t>
-      </w:r>
-      <w:r>
-        <w:rPr>
-          <w:noProof/>
-          <w:szCs w:val="24"/>
-          <w:lang w:val="en-US"/>
-        </w:rPr>
-        <w:t xml:space="preserve">Information filtering for mobile augmented reality. In </w:t>
+        </w:rPr>
+      </w:pPr>
+      <w:r>
+        <w:rPr>
+          <w:noProof/>
+          <w:szCs w:val="24"/>
+        </w:rPr>
+        <w:t xml:space="preserve">Julier, S., Lanzagorta, M., Baillot, Y., Rosenblum, L., Feiner, S., Höllerer, T., &amp; Sestito, S. (2000). Information filtering for mobile augmented reality. In </w:t>
       </w:r>
       <w:r>
         <w:rPr>
@@ -16009,7 +15889,6 @@
           <w:iCs/>
           <w:noProof/>
           <w:szCs w:val="24"/>
-          <w:lang w:val="en-US"/>
         </w:rPr>
         <w:t>Proceedings - IEEE and ACM International Symposium on Augmented Reality, ISAR 2000</w:t>
       </w:r>
@@ -16017,7 +15896,6 @@
         <w:rPr>
           <w:noProof/>
           <w:szCs w:val="24"/>
-          <w:lang w:val="en-US"/>
         </w:rPr>
         <w:t xml:space="preserve"> (pp. 3–11). IEEE. https://doi.org/10.1109/ISAR.2000.880917</w:t>
       </w:r>
@@ -16032,14 +15910,12 @@
         <w:rPr>
           <w:noProof/>
           <w:szCs w:val="24"/>
-          <w:lang w:val="en-US"/>
-        </w:rPr>
-      </w:pPr>
-      <w:r>
-        <w:rPr>
-          <w:noProof/>
-          <w:szCs w:val="24"/>
-          <w:lang w:val="en-US"/>
+        </w:rPr>
+      </w:pPr>
+      <w:r>
+        <w:rPr>
+          <w:noProof/>
+          <w:szCs w:val="24"/>
         </w:rPr>
         <w:t>Kreimeier, B. (2002). The Case For Game Design Patterns. Retrieved December 14, 2016, from http://www.gamasutra.com/view/feature/4261/the_case_for</w:t>
       </w:r>
@@ -16054,23 +15930,14 @@
         <w:rPr>
           <w:noProof/>
           <w:szCs w:val="24"/>
-          <w:lang w:val="en-US"/>
-        </w:rPr>
-      </w:pPr>
-      <w:r>
-        <w:rPr>
-          <w:noProof/>
-          <w:szCs w:val="24"/>
-        </w:rPr>
-        <w:t xml:space="preserve">Kruijff, E., Swan II, J. E., &amp; Feiner, S. (2010). </w:t>
-      </w:r>
-      <w:r>
-        <w:rPr>
-          <w:noProof/>
-          <w:szCs w:val="24"/>
-          <w:lang w:val="en-US"/>
-        </w:rPr>
-        <w:t>Perceptual Issues in Augmented Reality Revisited. Retrieved from http://www.icg.tu-graz.ac.at/Members/kruijff/perceptual_issues_AR.pdf</w:t>
+        </w:rPr>
+      </w:pPr>
+      <w:r>
+        <w:rPr>
+          <w:noProof/>
+          <w:szCs w:val="24"/>
+        </w:rPr>
+        <w:t>Kruijff, E., Swan II, J. E., &amp; Feiner, S. (2010). Perceptual Issues in Augmented Reality Revisited. Retrieved from http://www.icg.tu-graz.ac.at/Members/kruijff/perceptual_issues_AR.pdf</w:t>
       </w:r>
     </w:p>
     <w:p>
@@ -16083,23 +15950,14 @@
         <w:rPr>
           <w:noProof/>
           <w:szCs w:val="24"/>
-          <w:lang w:val="en-US"/>
-        </w:rPr>
-      </w:pPr>
-      <w:r>
-        <w:rPr>
-          <w:noProof/>
-          <w:szCs w:val="24"/>
-        </w:rPr>
-        <w:t xml:space="preserve">Luckin, R., &amp; Stanton Fraser, D. (2011). </w:t>
-      </w:r>
-      <w:r>
-        <w:rPr>
-          <w:noProof/>
-          <w:szCs w:val="24"/>
-          <w:lang w:val="en-US"/>
-        </w:rPr>
-        <w:t xml:space="preserve">Limitless or pointless?: An Evaluation of Augmented Reality Technology in the School and Home. </w:t>
+        </w:rPr>
+      </w:pPr>
+      <w:r>
+        <w:rPr>
+          <w:noProof/>
+          <w:szCs w:val="24"/>
+        </w:rPr>
+        <w:t xml:space="preserve">Luckin, R., &amp; Stanton Fraser, D. (2011). Limitless or pointless?: An Evaluation of Augmented Reality Technology in the School and Home. </w:t>
       </w:r>
       <w:r>
         <w:rPr>
@@ -16107,7 +15965,6 @@
           <w:iCs/>
           <w:noProof/>
           <w:szCs w:val="24"/>
-          <w:lang w:val="en-US"/>
         </w:rPr>
         <w:t>International Journal of Technology Enhanced Learning</w:t>
       </w:r>
@@ -16115,7 +15972,6 @@
         <w:rPr>
           <w:noProof/>
           <w:szCs w:val="24"/>
-          <w:lang w:val="en-US"/>
         </w:rPr>
         <w:t xml:space="preserve">, </w:t>
       </w:r>
@@ -16125,7 +15981,6 @@
           <w:iCs/>
           <w:noProof/>
           <w:szCs w:val="24"/>
-          <w:lang w:val="en-US"/>
         </w:rPr>
         <w:t>3</w:t>
       </w:r>
@@ -16133,7 +15988,6 @@
         <w:rPr>
           <w:noProof/>
           <w:szCs w:val="24"/>
-          <w:lang w:val="en-US"/>
         </w:rPr>
         <w:t>(5), 510–524. Retrieved from https://www.researchgate.net/profile/Rosemary_Luckin/publication/262287243_Limitless_or_pointless_An_evaluation_of_augmented_reality_technology_in_the_school_and_home/links/5481c4a40cf2792435d8878d.pdf</w:t>
       </w:r>
@@ -16148,14 +16002,12 @@
         <w:rPr>
           <w:noProof/>
           <w:szCs w:val="24"/>
-          <w:lang w:val="en-US"/>
-        </w:rPr>
-      </w:pPr>
-      <w:r>
-        <w:rPr>
-          <w:noProof/>
-          <w:szCs w:val="24"/>
-          <w:lang w:val="en-US"/>
+        </w:rPr>
+      </w:pPr>
+      <w:r>
+        <w:rPr>
+          <w:noProof/>
+          <w:szCs w:val="24"/>
         </w:rPr>
         <w:t xml:space="preserve">Lundgren, S., &amp; Björk, S. (2003). Game Mechanics: Describing Computer-Augmented Games in Terms of Interaction. In </w:t>
       </w:r>
@@ -16165,7 +16017,6 @@
           <w:iCs/>
           <w:noProof/>
           <w:szCs w:val="24"/>
-          <w:lang w:val="en-US"/>
         </w:rPr>
         <w:t>Proceedings of TIDSE ’03</w:t>
       </w:r>
@@ -16173,7 +16024,6 @@
         <w:rPr>
           <w:noProof/>
           <w:szCs w:val="24"/>
-          <w:lang w:val="en-US"/>
         </w:rPr>
         <w:t>. Retrieved from http://www.cse.chalmers.se/research/group/idc/publication/pdf/lundgren_bjork_game_mechanics.pdf</w:t>
       </w:r>
@@ -16188,14 +16038,12 @@
         <w:rPr>
           <w:noProof/>
           <w:szCs w:val="24"/>
-          <w:lang w:val="en-US"/>
-        </w:rPr>
-      </w:pPr>
-      <w:r>
-        <w:rPr>
-          <w:noProof/>
-          <w:szCs w:val="24"/>
-          <w:lang w:val="en-US"/>
+        </w:rPr>
+      </w:pPr>
+      <w:r>
+        <w:rPr>
+          <w:noProof/>
+          <w:szCs w:val="24"/>
         </w:rPr>
         <w:t xml:space="preserve">McGee, K. (2007). Patterns and Computer Game Design Innovation. In </w:t>
       </w:r>
@@ -16205,7 +16053,6 @@
           <w:iCs/>
           <w:noProof/>
           <w:szCs w:val="24"/>
-          <w:lang w:val="en-US"/>
         </w:rPr>
         <w:t>Proceedings of the 4th Australasian conference on Interactive entertainment</w:t>
       </w:r>
@@ -16213,7 +16060,6 @@
         <w:rPr>
           <w:noProof/>
           <w:szCs w:val="24"/>
-          <w:lang w:val="en-US"/>
         </w:rPr>
         <w:t>. RMIT University. Retrieved from http://citeseerx.ist.psu.edu/viewdoc/download?doi=10.1.1.90.29&amp;rep=rep1&amp;type=pdf</w:t>
       </w:r>
@@ -16228,14 +16074,12 @@
         <w:rPr>
           <w:noProof/>
           <w:szCs w:val="24"/>
-          <w:lang w:val="en-US"/>
-        </w:rPr>
-      </w:pPr>
-      <w:r>
-        <w:rPr>
-          <w:noProof/>
-          <w:szCs w:val="24"/>
-          <w:lang w:val="en-US"/>
+        </w:rPr>
+      </w:pPr>
+      <w:r>
+        <w:rPr>
+          <w:noProof/>
+          <w:szCs w:val="24"/>
         </w:rPr>
         <w:t xml:space="preserve">Milgram, P., &amp; Kishino, F. (1994). Taxonomy of mixed reality visual displays. </w:t>
       </w:r>
@@ -16245,7 +16089,6 @@
           <w:iCs/>
           <w:noProof/>
           <w:szCs w:val="24"/>
-          <w:lang w:val="en-US"/>
         </w:rPr>
         <w:t>IEICE Transactions on Information and Systems</w:t>
       </w:r>
@@ -16253,7 +16096,6 @@
         <w:rPr>
           <w:noProof/>
           <w:szCs w:val="24"/>
-          <w:lang w:val="en-US"/>
         </w:rPr>
         <w:t xml:space="preserve">, </w:t>
       </w:r>
@@ -16263,7 +16105,6 @@
           <w:iCs/>
           <w:noProof/>
           <w:szCs w:val="24"/>
-          <w:lang w:val="en-US"/>
         </w:rPr>
         <w:t>77</w:t>
       </w:r>
@@ -16271,7 +16112,6 @@
         <w:rPr>
           <w:noProof/>
           <w:szCs w:val="24"/>
-          <w:lang w:val="en-US"/>
         </w:rPr>
         <w:t xml:space="preserve">(12), 1321–1329. </w:t>
       </w:r>
@@ -16279,7 +16119,6 @@
         <w:rPr>
           <w:noProof/>
           <w:szCs w:val="24"/>
-          <w:lang w:val="en-US"/>
         </w:rPr>
         <w:lastRenderedPageBreak/>
         <w:t>https://doi.org/10.1.1.102.4646</w:t>
@@ -16295,14 +16134,12 @@
         <w:rPr>
           <w:noProof/>
           <w:szCs w:val="24"/>
-          <w:lang w:val="en-US"/>
-        </w:rPr>
-      </w:pPr>
-      <w:r>
-        <w:rPr>
-          <w:noProof/>
-          <w:szCs w:val="24"/>
-          <w:lang w:val="en-US"/>
+        </w:rPr>
+      </w:pPr>
+      <w:r>
+        <w:rPr>
+          <w:noProof/>
+          <w:szCs w:val="24"/>
         </w:rPr>
         <w:t xml:space="preserve">Munnerley, D., Bacon, M., Wilson, A., Steele, J., Hedberg, J., &amp; Fitzgerald, R. (2012). Confronting an augmented reality. </w:t>
       </w:r>
@@ -16312,7 +16149,6 @@
           <w:iCs/>
           <w:noProof/>
           <w:szCs w:val="24"/>
-          <w:lang w:val="en-US"/>
         </w:rPr>
         <w:t>Research in Lerning Technology</w:t>
       </w:r>
@@ -16320,7 +16156,6 @@
         <w:rPr>
           <w:noProof/>
           <w:szCs w:val="24"/>
-          <w:lang w:val="en-US"/>
         </w:rPr>
         <w:t xml:space="preserve">, </w:t>
       </w:r>
@@ -16330,7 +16165,6 @@
           <w:iCs/>
           <w:noProof/>
           <w:szCs w:val="24"/>
-          <w:lang w:val="en-US"/>
         </w:rPr>
         <w:t>20</w:t>
       </w:r>
@@ -16338,7 +16172,6 @@
         <w:rPr>
           <w:noProof/>
           <w:szCs w:val="24"/>
-          <w:lang w:val="en-US"/>
         </w:rPr>
         <w:t>, 39–48. https://doi.org/10.3402/rlt.v20i0.19189</w:t>
       </w:r>
@@ -16353,14 +16186,12 @@
         <w:rPr>
           <w:noProof/>
           <w:szCs w:val="24"/>
-          <w:lang w:val="en-US"/>
-        </w:rPr>
-      </w:pPr>
-      <w:r>
-        <w:rPr>
-          <w:noProof/>
-          <w:szCs w:val="24"/>
-          <w:lang w:val="en-US"/>
+        </w:rPr>
+      </w:pPr>
+      <w:r>
+        <w:rPr>
+          <w:noProof/>
+          <w:szCs w:val="24"/>
         </w:rPr>
         <w:t xml:space="preserve">Papagiannakis, G., Singh, G., &amp; Magnenat-Thalmann, N. (2008). A survey of mobile and wireless technologies for augmented reality systems. </w:t>
       </w:r>
@@ -16370,7 +16201,6 @@
           <w:iCs/>
           <w:noProof/>
           <w:szCs w:val="24"/>
-          <w:lang w:val="en-US"/>
         </w:rPr>
         <w:t>Computer Animation and Virtual Worlds</w:t>
       </w:r>
@@ -16378,7 +16208,6 @@
         <w:rPr>
           <w:noProof/>
           <w:szCs w:val="24"/>
-          <w:lang w:val="en-US"/>
         </w:rPr>
         <w:t xml:space="preserve">, </w:t>
       </w:r>
@@ -16388,7 +16217,6 @@
           <w:iCs/>
           <w:noProof/>
           <w:szCs w:val="24"/>
-          <w:lang w:val="en-US"/>
         </w:rPr>
         <w:t>19</w:t>
       </w:r>
@@ -16396,7 +16224,6 @@
         <w:rPr>
           <w:noProof/>
           <w:szCs w:val="24"/>
-          <w:lang w:val="en-US"/>
         </w:rPr>
         <w:t>(1), 3–22. Retrieved from http://calhoun.nps.edu/bitstream/handle/10945/41253/Singh_d912f5075af50e0812_2008.pdf?sequence=1</w:t>
       </w:r>
@@ -16411,14 +16238,12 @@
         <w:rPr>
           <w:noProof/>
           <w:szCs w:val="24"/>
-          <w:lang w:val="en-US"/>
-        </w:rPr>
-      </w:pPr>
-      <w:r>
-        <w:rPr>
-          <w:noProof/>
-          <w:szCs w:val="24"/>
-          <w:lang w:val="en-US"/>
+        </w:rPr>
+      </w:pPr>
+      <w:r>
+        <w:rPr>
+          <w:noProof/>
+          <w:szCs w:val="24"/>
         </w:rPr>
         <w:t xml:space="preserve">Radu, I. (2014). Augmented reality in education: a meta-review and cross-media analysis. </w:t>
       </w:r>
@@ -16428,7 +16253,6 @@
           <w:iCs/>
           <w:noProof/>
           <w:szCs w:val="24"/>
-          <w:lang w:val="en-US"/>
         </w:rPr>
         <w:t>Personal and Ubiquitous Computing</w:t>
       </w:r>
@@ -16436,7 +16260,6 @@
         <w:rPr>
           <w:noProof/>
           <w:szCs w:val="24"/>
-          <w:lang w:val="en-US"/>
         </w:rPr>
         <w:t xml:space="preserve">, </w:t>
       </w:r>
@@ -16446,7 +16269,6 @@
           <w:iCs/>
           <w:noProof/>
           <w:szCs w:val="24"/>
-          <w:lang w:val="en-US"/>
         </w:rPr>
         <w:t>18</w:t>
       </w:r>
@@ -16454,7 +16276,6 @@
         <w:rPr>
           <w:noProof/>
           <w:szCs w:val="24"/>
-          <w:lang w:val="en-US"/>
         </w:rPr>
         <w:t>(6), 1533–1543. https://doi.org/10.1007/s00779-013-0747-y</w:t>
       </w:r>
@@ -16469,14 +16290,12 @@
         <w:rPr>
           <w:noProof/>
           <w:szCs w:val="24"/>
-          <w:lang w:val="en-US"/>
-        </w:rPr>
-      </w:pPr>
-      <w:r>
-        <w:rPr>
-          <w:noProof/>
-          <w:szCs w:val="24"/>
-          <w:lang w:val="en-US"/>
+        </w:rPr>
+      </w:pPr>
+      <w:r>
+        <w:rPr>
+          <w:noProof/>
+          <w:szCs w:val="24"/>
         </w:rPr>
         <w:t xml:space="preserve">Rahman, M. M., Mitobe, K., Suzuki, M., Takano, C., &amp; Yoshimura, N. (2011). Analysis of dexterous finger movement for piano education using motion capture system. </w:t>
       </w:r>
@@ -16486,7 +16305,6 @@
           <w:iCs/>
           <w:noProof/>
           <w:szCs w:val="24"/>
-          <w:lang w:val="en-US"/>
         </w:rPr>
         <w:t>International Journal of Science and Technology Education Research</w:t>
       </w:r>
@@ -16494,7 +16312,6 @@
         <w:rPr>
           <w:noProof/>
           <w:szCs w:val="24"/>
-          <w:lang w:val="en-US"/>
         </w:rPr>
         <w:t xml:space="preserve">, </w:t>
       </w:r>
@@ -16504,7 +16321,6 @@
           <w:iCs/>
           <w:noProof/>
           <w:szCs w:val="24"/>
-          <w:lang w:val="en-US"/>
         </w:rPr>
         <w:t>2</w:t>
       </w:r>
@@ -16512,7 +16328,6 @@
         <w:rPr>
           <w:noProof/>
           <w:szCs w:val="24"/>
-          <w:lang w:val="en-US"/>
         </w:rPr>
         <w:t>(2), 22–31. Retrieved from http://www.academicjournals.org/journal/IJSTER/article-full-text-pdf/802984F2917</w:t>
       </w:r>
@@ -16527,14 +16342,12 @@
         <w:rPr>
           <w:noProof/>
           <w:szCs w:val="24"/>
-          <w:lang w:val="en-US"/>
-        </w:rPr>
-      </w:pPr>
-      <w:r>
-        <w:rPr>
-          <w:noProof/>
-          <w:szCs w:val="24"/>
-          <w:lang w:val="en-US"/>
+        </w:rPr>
+      </w:pPr>
+      <w:r>
+        <w:rPr>
+          <w:noProof/>
+          <w:szCs w:val="24"/>
         </w:rPr>
         <w:t xml:space="preserve">Robinett, W. (1992). Synthetic experience: a proposed taxonomy. </w:t>
       </w:r>
@@ -16544,7 +16357,6 @@
           <w:iCs/>
           <w:noProof/>
           <w:szCs w:val="24"/>
-          <w:lang w:val="en-US"/>
         </w:rPr>
         <w:t>Presence: Teleoperators and Virtual Environments</w:t>
       </w:r>
@@ -16552,7 +16364,6 @@
         <w:rPr>
           <w:noProof/>
           <w:szCs w:val="24"/>
-          <w:lang w:val="en-US"/>
         </w:rPr>
         <w:t xml:space="preserve">, </w:t>
       </w:r>
@@ -16562,7 +16373,6 @@
           <w:iCs/>
           <w:noProof/>
           <w:szCs w:val="24"/>
-          <w:lang w:val="en-US"/>
         </w:rPr>
         <w:t>1</w:t>
       </w:r>
@@ -16570,7 +16380,6 @@
         <w:rPr>
           <w:noProof/>
           <w:szCs w:val="24"/>
-          <w:lang w:val="en-US"/>
         </w:rPr>
         <w:t>(2), 229–247.</w:t>
       </w:r>
@@ -16585,23 +16394,14 @@
         <w:rPr>
           <w:noProof/>
           <w:szCs w:val="24"/>
-          <w:lang w:val="en-US"/>
-        </w:rPr>
-      </w:pPr>
-      <w:r>
-        <w:rPr>
-          <w:noProof/>
-          <w:szCs w:val="24"/>
-        </w:rPr>
-        <w:t xml:space="preserve">Schall, G., Wagner, D., Reitmayr, G., Taichmann, E., Wieser, M., Schmalstieg, D., &amp; Hofmann-Wellenhof, B. (2009). </w:t>
-      </w:r>
-      <w:r>
-        <w:rPr>
-          <w:noProof/>
-          <w:szCs w:val="24"/>
-          <w:lang w:val="en-US"/>
-        </w:rPr>
-        <w:t xml:space="preserve">Global Pose Estimation using Multi-Sensor Fusion for Outdoor Augmented Reality. In </w:t>
+        </w:rPr>
+      </w:pPr>
+      <w:r>
+        <w:rPr>
+          <w:noProof/>
+          <w:szCs w:val="24"/>
+        </w:rPr>
+        <w:t xml:space="preserve">Schall, G., Wagner, D., Reitmayr, G., Taichmann, E., Wieser, M., Schmalstieg, D., &amp; Hofmann-Wellenhof, B. (2009). Global Pose Estimation using Multi-Sensor Fusion for Outdoor Augmented Reality. In </w:t>
       </w:r>
       <w:r>
         <w:rPr>
@@ -16609,7 +16409,6 @@
           <w:iCs/>
           <w:noProof/>
           <w:szCs w:val="24"/>
-          <w:lang w:val="en-US"/>
         </w:rPr>
         <w:t>Proceedings of the 2009 8th IEEE International Symposium on Mixed and Augmented Reality</w:t>
       </w:r>
@@ -16617,7 +16416,6 @@
         <w:rPr>
           <w:noProof/>
           <w:szCs w:val="24"/>
-          <w:lang w:val="en-US"/>
         </w:rPr>
         <w:t xml:space="preserve"> (pp. 153–162). Retrieved from http://citeseerx.ist.psu.edu/viewdoc/download?doi=10.1.1.156.6860&amp;rep=rep1&amp;type=pdf</w:t>
       </w:r>
@@ -16632,23 +16430,14 @@
         <w:rPr>
           <w:noProof/>
           <w:szCs w:val="24"/>
-          <w:lang w:val="en-US"/>
-        </w:rPr>
-      </w:pPr>
-      <w:r>
-        <w:rPr>
-          <w:noProof/>
-          <w:szCs w:val="24"/>
-        </w:rPr>
-        <w:t xml:space="preserve">Schmitz, B., Specht, M., &amp; Klemke, R. (2012). </w:t>
-      </w:r>
-      <w:r>
-        <w:rPr>
-          <w:noProof/>
-          <w:szCs w:val="24"/>
-          <w:lang w:val="en-US"/>
-        </w:rPr>
-        <w:t xml:space="preserve">An Analysis of the Educational Potential of Augmented Reality Games for Learning. In M. Specht, J. Multisilta, &amp; M. Sharples (Eds.), </w:t>
+        </w:rPr>
+      </w:pPr>
+      <w:r>
+        <w:rPr>
+          <w:noProof/>
+          <w:szCs w:val="24"/>
+        </w:rPr>
+        <w:t xml:space="preserve">Schmitz, B., Specht, M., &amp; Klemke, R. (2012). An Analysis of the Educational Potential of Augmented Reality Games for Learning. In M. Specht, J. Multisilta, &amp; M. Sharples (Eds.), </w:t>
       </w:r>
       <w:r>
         <w:rPr>
@@ -16656,7 +16445,6 @@
           <w:iCs/>
           <w:noProof/>
           <w:szCs w:val="24"/>
-          <w:lang w:val="en-US"/>
         </w:rPr>
         <w:t>Proceedings of the 11th World Conference on Mobile and Contextual Learning 2012</w:t>
       </w:r>
@@ -16664,7 +16452,6 @@
         <w:rPr>
           <w:noProof/>
           <w:szCs w:val="24"/>
-          <w:lang w:val="en-US"/>
         </w:rPr>
         <w:t xml:space="preserve"> (pp. 140–147). Retrieved from http://dspace.ou.nl/handle/1820/4790</w:t>
       </w:r>
@@ -16679,14 +16466,12 @@
         <w:rPr>
           <w:noProof/>
           <w:szCs w:val="24"/>
-          <w:lang w:val="en-US"/>
-        </w:rPr>
-      </w:pPr>
-      <w:r>
-        <w:rPr>
-          <w:noProof/>
-          <w:szCs w:val="24"/>
-          <w:lang w:val="en-US"/>
+        </w:rPr>
+      </w:pPr>
+      <w:r>
+        <w:rPr>
+          <w:noProof/>
+          <w:szCs w:val="24"/>
         </w:rPr>
         <w:t xml:space="preserve">Sharma, P., Wild, F., Klemke, R., Helin, K., &amp; Azam, T. (2016). </w:t>
       </w:r>
@@ -16696,7 +16481,6 @@
           <w:iCs/>
           <w:noProof/>
           <w:szCs w:val="24"/>
-          <w:lang w:val="en-US"/>
         </w:rPr>
         <w:t>D3.1 Requirement analysis and sensor specifications – First version</w:t>
       </w:r>
@@ -16704,7 +16488,6 @@
         <w:rPr>
           <w:noProof/>
           <w:szCs w:val="24"/>
-          <w:lang w:val="en-US"/>
         </w:rPr>
         <w:t>. (F. Wild &amp; P. Sharma, Eds.).</w:t>
       </w:r>
@@ -16719,14 +16502,12 @@
         <w:rPr>
           <w:noProof/>
           <w:szCs w:val="24"/>
-          <w:lang w:val="en-US"/>
-        </w:rPr>
-      </w:pPr>
-      <w:r>
-        <w:rPr>
-          <w:noProof/>
-          <w:szCs w:val="24"/>
-          <w:lang w:val="en-US"/>
+        </w:rPr>
+      </w:pPr>
+      <w:r>
+        <w:rPr>
+          <w:noProof/>
+          <w:szCs w:val="24"/>
         </w:rPr>
         <w:t xml:space="preserve">Sheridan, T. B. (1992). Musings on Telepresence and Virtual Presence. </w:t>
       </w:r>
@@ -16736,7 +16517,6 @@
           <w:iCs/>
           <w:noProof/>
           <w:szCs w:val="24"/>
-          <w:lang w:val="en-US"/>
         </w:rPr>
         <w:t>Presence: Teleoperators and Virtual Environments</w:t>
       </w:r>
@@ -16744,7 +16524,6 @@
         <w:rPr>
           <w:noProof/>
           <w:szCs w:val="24"/>
-          <w:lang w:val="en-US"/>
         </w:rPr>
         <w:t xml:space="preserve">, </w:t>
       </w:r>
@@ -16754,7 +16533,6 @@
           <w:iCs/>
           <w:noProof/>
           <w:szCs w:val="24"/>
-          <w:lang w:val="en-US"/>
         </w:rPr>
         <w:t>1</w:t>
       </w:r>
@@ -16762,7 +16540,6 @@
         <w:rPr>
           <w:noProof/>
           <w:szCs w:val="24"/>
-          <w:lang w:val="en-US"/>
         </w:rPr>
         <w:t>(1), 120–126.</w:t>
       </w:r>
@@ -16783,7 +16560,6 @@
         <w:rPr>
           <w:noProof/>
           <w:szCs w:val="24"/>
-          <w:lang w:val="en-US"/>
         </w:rPr>
         <w:t xml:space="preserve">Soga, M., Nishino, T., &amp; Taki, H. (2011). Proposal and development of motion navigator enabling learners to observe expert’s motion from expert’s viewpoint by augmented reality. In A. König, A. Dengel, K. Hinkelmann, K. Kise, R. J. Howlett, &amp; L. C. Jain (Eds.), </w:t>
       </w:r>
@@ -16793,7 +16569,6 @@
           <w:iCs/>
           <w:noProof/>
           <w:szCs w:val="24"/>
-          <w:lang w:val="en-US"/>
         </w:rPr>
         <w:t>Knowledge-Based and Intelligent Information and Engineering Systems, Part III</w:t>
       </w:r>
@@ -16801,16 +16576,8 @@
         <w:rPr>
           <w:noProof/>
           <w:szCs w:val="24"/>
-          <w:lang w:val="en-US"/>
-        </w:rPr>
-        <w:t xml:space="preserve"> (pp. 40–48). </w:t>
-      </w:r>
-      <w:r>
-        <w:rPr>
-          <w:noProof/>
-          <w:szCs w:val="24"/>
-        </w:rPr>
-        <w:t>Springer Berlin Heidelberg. https://doi.org/10.1007/978-3-642-23854-3</w:t>
+        </w:rPr>
+        <w:t xml:space="preserve"> (pp. 40–48). Springer Berlin Heidelberg. https://doi.org/10.1007/978-3-642-23854-3</w:t>
       </w:r>
     </w:p>
     <w:p>
@@ -16823,7 +16590,6 @@
         <w:rPr>
           <w:noProof/>
           <w:szCs w:val="24"/>
-          <w:lang w:val="en-US"/>
         </w:rPr>
       </w:pPr>
       <w:r>
@@ -16832,15 +16598,7 @@
           <w:szCs w:val="24"/>
         </w:rPr>
         <w:lastRenderedPageBreak/>
-        <w:t xml:space="preserve">Specht, M., Ternier, S., &amp; Greller, W. (2011). </w:t>
-      </w:r>
-      <w:r>
-        <w:rPr>
-          <w:noProof/>
-          <w:szCs w:val="24"/>
-          <w:lang w:val="en-US"/>
-        </w:rPr>
-        <w:t xml:space="preserve">Dimensions of Mobile Augmented Reality for Learning: A First Inventory. </w:t>
+        <w:t xml:space="preserve">Specht, M., Ternier, S., &amp; Greller, W. (2011). Dimensions of Mobile Augmented Reality for Learning: A First Inventory. </w:t>
       </w:r>
       <w:r>
         <w:rPr>
@@ -16848,7 +16606,6 @@
           <w:iCs/>
           <w:noProof/>
           <w:szCs w:val="24"/>
-          <w:lang w:val="en-US"/>
         </w:rPr>
         <w:t>Journal of the Research Center for Educational Technology (RCET)</w:t>
       </w:r>
@@ -16856,7 +16613,6 @@
         <w:rPr>
           <w:noProof/>
           <w:szCs w:val="24"/>
-          <w:lang w:val="en-US"/>
         </w:rPr>
         <w:t xml:space="preserve">, </w:t>
       </w:r>
@@ -16866,7 +16622,6 @@
           <w:iCs/>
           <w:noProof/>
           <w:szCs w:val="24"/>
-          <w:lang w:val="en-US"/>
         </w:rPr>
         <w:t>7</w:t>
       </w:r>
@@ -16874,7 +16629,6 @@
         <w:rPr>
           <w:noProof/>
           <w:szCs w:val="24"/>
-          <w:lang w:val="en-US"/>
         </w:rPr>
         <w:t>(1), 117–127. Retrieved from http://rcetj.org/index.php/rcetj/article/viewFile/151/241</w:t>
       </w:r>
@@ -16889,14 +16643,12 @@
         <w:rPr>
           <w:noProof/>
           <w:szCs w:val="24"/>
-          <w:lang w:val="en-US"/>
-        </w:rPr>
-      </w:pPr>
-      <w:r>
-        <w:rPr>
-          <w:noProof/>
-          <w:szCs w:val="24"/>
-          <w:lang w:val="en-US"/>
+        </w:rPr>
+      </w:pPr>
+      <w:r>
+        <w:rPr>
+          <w:noProof/>
+          <w:szCs w:val="24"/>
         </w:rPr>
         <w:t xml:space="preserve">Sutherland, I. E. (1968). A head-mounted three dimensional display. In </w:t>
       </w:r>
@@ -16906,7 +16658,6 @@
           <w:iCs/>
           <w:noProof/>
           <w:szCs w:val="24"/>
-          <w:lang w:val="en-US"/>
         </w:rPr>
         <w:t>Proceedings of the December 9-11, 1968, fall joint computer conference, part I</w:t>
       </w:r>
@@ -16914,7 +16665,6 @@
         <w:rPr>
           <w:noProof/>
           <w:szCs w:val="24"/>
-          <w:lang w:val="en-US"/>
         </w:rPr>
         <w:t xml:space="preserve"> (pp. 757–764). https://doi.org/10.1145/1476589.1476686</w:t>
       </w:r>
@@ -16936,15 +16686,7 @@
           <w:noProof/>
           <w:szCs w:val="24"/>
         </w:rPr>
-        <w:t xml:space="preserve">Ternier, S., De Vries, F., Börner, D., &amp; Specht, M. (2012). </w:t>
-      </w:r>
-      <w:r>
-        <w:rPr>
-          <w:noProof/>
-          <w:szCs w:val="24"/>
-          <w:lang w:val="en-US"/>
-        </w:rPr>
-        <w:t xml:space="preserve">Mobile augmented reality with audio, supporting fieldwork of Cultural Sciences students in Florence. In G. Eleftherakis, M. Hinchey, &amp; M. Holcombe (Eds.), </w:t>
+        <w:t xml:space="preserve">Ternier, S., De Vries, F., Börner, D., &amp; Specht, M. (2012). Mobile augmented reality with audio, supporting fieldwork of Cultural Sciences students in Florence. In G. Eleftherakis, M. Hinchey, &amp; M. Holcombe (Eds.), </w:t>
       </w:r>
       <w:r>
         <w:rPr>
@@ -16952,7 +16694,6 @@
           <w:iCs/>
           <w:noProof/>
           <w:szCs w:val="24"/>
-          <w:lang w:val="en-US"/>
         </w:rPr>
         <w:t>Software Engineering and Formal Methods - Proceedings of 10th International Conference, SEFM 2012</w:t>
       </w:r>
@@ -16960,16 +16701,8 @@
         <w:rPr>
           <w:noProof/>
           <w:szCs w:val="24"/>
-          <w:lang w:val="en-US"/>
-        </w:rPr>
-        <w:t xml:space="preserve"> (pp. 367–379). </w:t>
-      </w:r>
-      <w:r>
-        <w:rPr>
-          <w:noProof/>
-          <w:szCs w:val="24"/>
-        </w:rPr>
-        <w:t>Springer. Retrieved from http://dspace.ou.nl/handle/1820/5034</w:t>
+        </w:rPr>
+        <w:t xml:space="preserve"> (pp. 367–379). Springer. Retrieved from http://dspace.ou.nl/handle/1820/5034</w:t>
       </w:r>
     </w:p>
     <w:p>
@@ -16982,23 +16715,14 @@
         <w:rPr>
           <w:noProof/>
           <w:szCs w:val="24"/>
-          <w:lang w:val="en-US"/>
-        </w:rPr>
-      </w:pPr>
-      <w:r>
-        <w:rPr>
-          <w:noProof/>
-          <w:szCs w:val="24"/>
-        </w:rPr>
-        <w:t xml:space="preserve">Ternier, S., Klemke, R., Kalz, M., van Ulzen, P., &amp; Specht, M. (2012). </w:t>
-      </w:r>
-      <w:r>
-        <w:rPr>
-          <w:noProof/>
-          <w:szCs w:val="24"/>
-          <w:lang w:val="en-US"/>
-        </w:rPr>
-        <w:t xml:space="preserve">ARLearn: Augmented reality meets augmented virtuality. </w:t>
+        </w:rPr>
+      </w:pPr>
+      <w:r>
+        <w:rPr>
+          <w:noProof/>
+          <w:szCs w:val="24"/>
+        </w:rPr>
+        <w:t xml:space="preserve">Ternier, S., Klemke, R., Kalz, M., van Ulzen, P., &amp; Specht, M. (2012). ARLearn: Augmented reality meets augmented virtuality. </w:t>
       </w:r>
       <w:r>
         <w:rPr>
@@ -17006,7 +16730,6 @@
           <w:iCs/>
           <w:noProof/>
           <w:szCs w:val="24"/>
-          <w:lang w:val="en-US"/>
         </w:rPr>
         <w:t>Journal of Universal Computer Science</w:t>
       </w:r>
@@ -17014,7 +16737,6 @@
         <w:rPr>
           <w:noProof/>
           <w:szCs w:val="24"/>
-          <w:lang w:val="en-US"/>
         </w:rPr>
         <w:t xml:space="preserve">, </w:t>
       </w:r>
@@ -17024,7 +16746,6 @@
           <w:iCs/>
           <w:noProof/>
           <w:szCs w:val="24"/>
-          <w:lang w:val="en-US"/>
         </w:rPr>
         <w:t>18</w:t>
       </w:r>
@@ -17032,7 +16753,6 @@
         <w:rPr>
           <w:noProof/>
           <w:szCs w:val="24"/>
-          <w:lang w:val="en-US"/>
         </w:rPr>
         <w:t>(15), 2143–2164. https://doi.org/10.3217/jucs-018-15-2143</w:t>
       </w:r>
@@ -17047,14 +16767,12 @@
         <w:rPr>
           <w:noProof/>
           <w:szCs w:val="24"/>
-          <w:lang w:val="en-US"/>
-        </w:rPr>
-      </w:pPr>
-      <w:r>
-        <w:rPr>
-          <w:noProof/>
-          <w:szCs w:val="24"/>
-          <w:lang w:val="en-US"/>
+        </w:rPr>
+      </w:pPr>
+      <w:r>
+        <w:rPr>
+          <w:noProof/>
+          <w:szCs w:val="24"/>
         </w:rPr>
         <w:t xml:space="preserve">Wetzel, R. (2013). A Case for Design Patterns supporting the Development of Mobile Mixed Reality Games. </w:t>
       </w:r>
@@ -17064,7 +16782,6 @@
           <w:iCs/>
           <w:noProof/>
           <w:szCs w:val="24"/>
-          <w:lang w:val="en-US"/>
         </w:rPr>
         <w:t>Foundations of Digital Games</w:t>
       </w:r>
@@ -17072,7 +16789,6 @@
         <w:rPr>
           <w:noProof/>
           <w:szCs w:val="24"/>
-          <w:lang w:val="en-US"/>
         </w:rPr>
         <w:t>. Retrieved from http://www.fdg2013.org/program/workshops/papers/DPG2013/b6-wetzel.pdf</w:t>
       </w:r>
@@ -17087,23 +16803,14 @@
         <w:rPr>
           <w:noProof/>
           <w:szCs w:val="24"/>
-          <w:lang w:val="en-US"/>
-        </w:rPr>
-      </w:pPr>
-      <w:r>
-        <w:rPr>
-          <w:noProof/>
-          <w:szCs w:val="24"/>
-        </w:rPr>
-        <w:t xml:space="preserve">Wetzel, R., Mccall, R., Braun, A.-K., &amp; Broll, W. (2008). </w:t>
-      </w:r>
-      <w:r>
-        <w:rPr>
-          <w:noProof/>
-          <w:szCs w:val="24"/>
-          <w:lang w:val="en-US"/>
-        </w:rPr>
-        <w:t xml:space="preserve">Guidelines for Designing Augmented Reality Games. In </w:t>
+        </w:rPr>
+      </w:pPr>
+      <w:r>
+        <w:rPr>
+          <w:noProof/>
+          <w:szCs w:val="24"/>
+        </w:rPr>
+        <w:t xml:space="preserve">Wetzel, R., Mccall, R., Braun, A.-K., &amp; Broll, W. (2008). Guidelines for Designing Augmented Reality Games. In </w:t>
       </w:r>
       <w:r>
         <w:rPr>
@@ -17111,7 +16818,6 @@
           <w:iCs/>
           <w:noProof/>
           <w:szCs w:val="24"/>
-          <w:lang w:val="en-US"/>
         </w:rPr>
         <w:t>Proceedings of the 2008 Conference on Future Play: Research, Play, Share</w:t>
       </w:r>
@@ -17119,7 +16825,6 @@
         <w:rPr>
           <w:noProof/>
           <w:szCs w:val="24"/>
-          <w:lang w:val="en-US"/>
         </w:rPr>
         <w:t xml:space="preserve"> (pp. 173–180). Retrieved from http://eprints.lincoln.ac.uk/24599/1/Wetzel et al. - 2008 - Guidelines for designing augmented reality games.pdf</w:t>
       </w:r>
@@ -17134,14 +16839,12 @@
         <w:rPr>
           <w:noProof/>
           <w:szCs w:val="24"/>
-          <w:lang w:val="en-US"/>
-        </w:rPr>
-      </w:pPr>
-      <w:r>
-        <w:rPr>
-          <w:noProof/>
-          <w:szCs w:val="24"/>
-          <w:lang w:val="en-US"/>
+        </w:rPr>
+      </w:pPr>
+      <w:r>
+        <w:rPr>
+          <w:noProof/>
+          <w:szCs w:val="24"/>
         </w:rPr>
         <w:t xml:space="preserve">Xu, Z., Xiang, C., Wen-Hui, W., Ji-Hai, Y., Lantz, V., &amp; Kong-Qiao, W. (2009). Hand Gesture Recognition and Virtual Game Control Based on 3D Accelerometer and EMG Sensors. In </w:t>
       </w:r>
@@ -17151,7 +16854,6 @@
           <w:iCs/>
           <w:noProof/>
           <w:szCs w:val="24"/>
-          <w:lang w:val="en-US"/>
         </w:rPr>
         <w:t>Proceedings of the 14th international conference on Intelligent user interfaces</w:t>
       </w:r>
@@ -17159,7 +16861,6 @@
         <w:rPr>
           <w:noProof/>
           <w:szCs w:val="24"/>
-          <w:lang w:val="en-US"/>
         </w:rPr>
         <w:t xml:space="preserve"> (pp. 401–406). ACM. Retrieved from https://pdfs.semanticscholar.org/6878/79899cb5c520970fd76eaca8b79e4aee820d.pdf</w:t>
       </w:r>
@@ -17174,14 +16875,12 @@
         <w:rPr>
           <w:noProof/>
           <w:szCs w:val="24"/>
-          <w:lang w:val="en-US"/>
-        </w:rPr>
-      </w:pPr>
-      <w:r>
-        <w:rPr>
-          <w:noProof/>
-          <w:szCs w:val="24"/>
-          <w:lang w:val="en-US"/>
+        </w:rPr>
+      </w:pPr>
+      <w:r>
+        <w:rPr>
+          <w:noProof/>
+          <w:szCs w:val="24"/>
         </w:rPr>
         <w:t xml:space="preserve">Yamabe, T., &amp; Nakajima, T. (2013). Playful training with augmented reality games: Case studies towards reality-oriented system design. </w:t>
       </w:r>
@@ -17191,7 +16890,6 @@
           <w:iCs/>
           <w:noProof/>
           <w:szCs w:val="24"/>
-          <w:lang w:val="en-US"/>
         </w:rPr>
         <w:t>Multimedia Tools and Applications</w:t>
       </w:r>
@@ -17199,7 +16897,6 @@
         <w:rPr>
           <w:noProof/>
           <w:szCs w:val="24"/>
-          <w:lang w:val="en-US"/>
         </w:rPr>
         <w:t xml:space="preserve">, </w:t>
       </w:r>
@@ -17209,7 +16906,6 @@
           <w:iCs/>
           <w:noProof/>
           <w:szCs w:val="24"/>
-          <w:lang w:val="en-US"/>
         </w:rPr>
         <w:t>62</w:t>
       </w:r>
@@ -17217,7 +16913,6 @@
         <w:rPr>
           <w:noProof/>
           <w:szCs w:val="24"/>
-          <w:lang w:val="en-US"/>
         </w:rPr>
         <w:t>(1), 259–286. https://doi.org/10.1007/s11042-011-0979-7</w:t>
       </w:r>
@@ -17232,14 +16927,12 @@
         <w:rPr>
           <w:noProof/>
           <w:szCs w:val="24"/>
-          <w:lang w:val="en-US"/>
-        </w:rPr>
-      </w:pPr>
-      <w:r>
-        <w:rPr>
-          <w:noProof/>
-          <w:szCs w:val="24"/>
-          <w:lang w:val="en-US"/>
+        </w:rPr>
+      </w:pPr>
+      <w:r>
+        <w:rPr>
+          <w:noProof/>
+          <w:szCs w:val="24"/>
         </w:rPr>
         <w:t xml:space="preserve">You, S., &amp; Neumann, U. (2001). </w:t>
       </w:r>
@@ -17249,7 +16942,6 @@
           <w:iCs/>
           <w:noProof/>
           <w:szCs w:val="24"/>
-          <w:lang w:val="en-US"/>
         </w:rPr>
         <w:t>Fusion of Vision and Gyro Tracking for Robust Augmented Reality Registration</w:t>
       </w:r>
@@ -17257,7 +16949,6 @@
         <w:rPr>
           <w:noProof/>
           <w:szCs w:val="24"/>
-          <w:lang w:val="en-US"/>
         </w:rPr>
         <w:t>. Retrieved from https://trac.v2.nl/export/5432/andres/Documentation/INS Kalman/fusion of vision and gyro tracking for AR.pdf</w:t>
       </w:r>
@@ -17271,14 +16962,12 @@
         <w:ind w:left="480" w:hanging="480"/>
         <w:rPr>
           <w:noProof/>
-          <w:lang w:val="en-US"/>
-        </w:rPr>
-      </w:pPr>
-      <w:r>
-        <w:rPr>
-          <w:noProof/>
-          <w:szCs w:val="24"/>
-          <w:lang w:val="en-US"/>
+        </w:rPr>
+      </w:pPr>
+      <w:r>
+        <w:rPr>
+          <w:noProof/>
+          <w:szCs w:val="24"/>
         </w:rPr>
         <w:t xml:space="preserve">Zhang, Z. (2012). Microsoft Kinect Sensor and Its Effect. </w:t>
       </w:r>
@@ -17288,7 +16977,6 @@
           <w:iCs/>
           <w:noProof/>
           <w:szCs w:val="24"/>
-          <w:lang w:val="en-US"/>
         </w:rPr>
         <w:t>IEEE Multimedia</w:t>
       </w:r>
@@ -17296,7 +16984,6 @@
         <w:rPr>
           <w:noProof/>
           <w:szCs w:val="24"/>
-          <w:lang w:val="en-US"/>
         </w:rPr>
         <w:t xml:space="preserve">, </w:t>
       </w:r>
@@ -17306,7 +16993,6 @@
           <w:iCs/>
           <w:noProof/>
           <w:szCs w:val="24"/>
-          <w:lang w:val="en-US"/>
         </w:rPr>
         <w:t>19</w:t>
       </w:r>
@@ -17314,7 +17000,6 @@
         <w:rPr>
           <w:noProof/>
           <w:szCs w:val="24"/>
-          <w:lang w:val="en-US"/>
         </w:rPr>
         <w:t>(2), 4–10. Retrieved from https://www.researchgate.net/profile/Zhengyou_Zhang/publication/254058710_Microsoft</w:t>
       </w:r>
@@ -17322,7 +17007,6 @@
         <w:rPr>
           <w:noProof/>
           <w:szCs w:val="24"/>
-          <w:lang w:val="en-US"/>
         </w:rPr>
         <w:lastRenderedPageBreak/>
         <w:t>_Kinect_Sensor_and_Its_Effect/links/00b7d53ab783285cdb000000.pdf</w:t>
@@ -17534,7 +17218,7 @@
         <w:rStyle w:val="Seitenzahl"/>
         <w:noProof/>
       </w:rPr>
-      <w:t>20</w:t>
+      <w:t>22</w:t>
     </w:r>
     <w:r>
       <w:rPr>
@@ -17574,7 +17258,7 @@
         <v:path o:extrusionok="f" gradientshapeok="t" o:connecttype="rect"/>
         <o:lock v:ext="edit" aspectratio="t"/>
       </v:shapetype>
-      <v:shape id="_x0000_i1039" type="#_x0000_t75" style="width:12pt;height:12pt;visibility:visible;mso-wrap-style:square" o:bullet="t">
+      <v:shape id="_x0000_i1027" type="#_x0000_t75" style="width:12pt;height:12pt;visibility:visible;mso-wrap-style:square" o:bullet="t">
         <v:imagedata r:id="rId1" o:title=""/>
       </v:shape>
     </w:pict>
@@ -18993,6 +18677,7 @@
   <w:style w:type="character" w:default="1" w:styleId="Absatz-Standardschriftart">
     <w:name w:val="Default Paragraph Font"/>
     <w:uiPriority w:val="1"/>
+    <w:semiHidden/>
     <w:unhideWhenUsed/>
   </w:style>
   <w:style w:type="table" w:default="1" w:styleId="NormaleTabelle">
@@ -19760,6 +19445,7 @@
   <w:style w:type="character" w:default="1" w:styleId="Absatz-Standardschriftart">
     <w:name w:val="Default Paragraph Font"/>
     <w:uiPriority w:val="1"/>
+    <w:semiHidden/>
     <w:unhideWhenUsed/>
   </w:style>
   <w:style w:type="table" w:default="1" w:styleId="NormaleTabelle">
@@ -20456,7 +20142,7 @@
 </file>
 
 <file path=customXml/itemProps1.xml><?xml version="1.0" encoding="utf-8"?>
-<ds:datastoreItem xmlns:ds="http://schemas.openxmlformats.org/officeDocument/2006/customXml" ds:itemID="{890A4063-62CD-4B98-B538-C5B62B7471EB}">
+<ds:datastoreItem xmlns:ds="http://schemas.openxmlformats.org/officeDocument/2006/customXml" ds:itemID="{4AB5CEBD-AAD4-4780-8F2D-93910D4A8D26}">
   <ds:schemaRefs>
     <ds:schemaRef ds:uri="http://schemas.openxmlformats.org/officeDocument/2006/bibliography"/>
   </ds:schemaRefs>

</xml_diff>

<commit_message>
Games (should probably be expanded, if not in text then in number of examples).
</commit_message>
<xml_diff>
--- a/Bachelorarbeit.docx
+++ b/Bachelorarbeit.docx
@@ -4110,7 +4110,7 @@
           <w:lang w:val="de-DE"/>
         </w:rPr>
         <w:drawing>
-          <wp:inline distT="0" distB="0" distL="0" distR="0" wp14:anchorId="775D1A25" wp14:editId="49C0E91D">
+          <wp:inline distT="0" distB="0" distL="0" distR="0" wp14:anchorId="4DD2D0CB" wp14:editId="2BA0D4FD">
             <wp:extent cx="5173132" cy="990600"/>
             <wp:effectExtent l="0" t="0" r="8890" b="0"/>
             <wp:docPr id="1" name="Grafik 1"/>
@@ -7300,9 +7300,6 @@
         <w:fldChar w:fldCharType="begin" w:fldLock="1"/>
       </w:r>
       <w:r>
-        <w:rPr>
-          <w:lang w:val="de-DE"/>
-        </w:rPr>
         <w:instrText>ADDIN CSL_CITATION { "citationItems" : [ { "id" : "ITEM-1", "itemData" : { "abstract" : "This paper presents a review of practical research papers on augmented reality games for learning. The study evaluates how these games may impact motivation (affective learning outcomes) and knowledge gain (cognitive learning outcomes). For the analysis, we use game design patterns for mobile games and Bloom's taxonomy of educational objectives. Our study results substantiate the generally assumed motivational potential of augmented reality games. Also, they indicate that augmented reality games may have the potential to bring about cognitive learning outcomes.", "author" : [ { "dropping-particle" : "", "family" : "Schmitz", "given" : "Birgit", "non-dropping-particle" : "",</w:instrText>
       </w:r>
       <w:r>
@@ -7381,9 +7378,119 @@
         <w:pStyle w:val="StandardErstzeileneinzug"/>
       </w:pPr>
       <w:r>
+        <w:t xml:space="preserve">Games are an application particularly suited for the medium of Augmented Reality. As </w:t>
+      </w:r>
+      <w:r>
         <w:fldChar w:fldCharType="begin" w:fldLock="1"/>
       </w:r>
       <w:r>
+        <w:instrText>ADDIN CSL_CITATION { "citationItems" : [ { "id" : "ITEM-1", "itemData" : { "PMID" : "20715204", "author" : [ { "dropping-particle" : "", "family" : "Johnson", "given" : "L.", "non-dropping-particle" : "", "parse-names" : false, "suffix" : "" }, { "dropping-particle" : "", "family" : "Smith", "given" : "R.", "non-dropping-particle" : "", "parse-names" : false, "suffix" : "" }, { "dropping-particle" : "", "family" : "Willis", "given" : "H.", "non-dropping-particle" : "", "parse-names" : false, "suffix" : "" }, { "dropping-particle" : "", "family" : "Levine", "given" : "A.", "non-dropping-particle" : "", "parse-names" : false, "suffix" : "" }, { "dropping-particle" : "", "family" : "Haywood", "given" : "K.", "non-dropping-particle" : "", "parse-names" : false, "suffix" : "" } ], "id" : "ITEM-1", "issued" : { "date-parts" : [ [ "2011" ] ] }, "publisher" : "The New Media Consortium", "publisher-place" : "Austin, Texas", "title" : "The 2011 Horizon Report", "type" : "report" }, "uris" : [ "http://www.mendeley.com/documents/?uuid=c107a810-dc46-4795-9d9d-59552c629334" ] } ], "mendeley" : { "formattedCitation" : "(L. Johnson et al., 2011)", "plainTextFormattedCitation" : "(L. Johnson et al., 2011)", "previouslyFormattedCitation" : "(L. Johnson et al., 2011)" }, "properties" : { "noteIndex" : 0 }, "schema" : "https://github.com/citation-style-language/schema/raw/master/csl-citation.json" }</w:instrText>
+      </w:r>
+      <w:r>
+        <w:fldChar w:fldCharType="separate"/>
+      </w:r>
+      <w:r>
+        <w:rPr>
+          <w:noProof/>
+        </w:rPr>
+        <w:t>(L. Johnson et al., 2011)</w:t>
+      </w:r>
+      <w:r>
+        <w:fldChar w:fldCharType="end"/>
+      </w:r>
+      <w:r>
+        <w:t xml:space="preserve"> state</w:t>
+      </w:r>
+      <w:r>
+        <w:t>: “Augmented reality is an active, not a passive technology</w:t>
+      </w:r>
+      <w:r>
+        <w:t>.</w:t>
+      </w:r>
+      <w:r>
+        <w:t>”</w:t>
+      </w:r>
+      <w:r>
+        <w:t xml:space="preserve"> </w:t>
+      </w:r>
+      <w:r>
+        <w:fldChar w:fldCharType="begin" w:fldLock="1"/>
+      </w:r>
+      <w:r>
+        <w:instrText>ADDIN CSL_CITATION { "citationItems" : [ { "id" : "ITEM-1", "itemData" : { "abstract" : "In this paper, the authors examine the state of the art in augmented reality (AR) for mobile learning. Previous\r\nwork in the field of mobile learning has included AR as a component of a wider toolkit but little has been done\r\nto discuss the phenomenon in detail or to examine in a balanced fashion its potential for learning, identifying\r\nboth positive and negative aspects. The authors seek to provide a working definition of AR and to examine\r\nhow it can be embedded within situated learning in outdoor settings. The authors classify it according to key\r\naspects (device/technology, mode of interaction/learning design, type of media, personal or shared experiences,\r\nwhether the experience is portable or static, and the learning activities/outcomes). The authors discuss\r\nthe technical and pedagogical challenges presented by AR, before looking at ways in which it can be used for\r\nlearning. Finally, the paper looks ahead to AR technologies that may be employed in the future.", "author" : [ { "dropping-particle" : "", "family" : "FitzGerald", "given" : "Elizabeth", "non-dropping-particle" : "", "parse-names" : false, "suffix" : "" }, { "dropping-particle" : "", "family" : "Ferguson", "given" : "Rebecca", "non-dropping-particle" : "", "parse-names" : false, "suffix" : "" }, { "dropping-particle" : "", "family" : "Adams", "given" : "Anne", "non-dropping-particle" : "", "parse-names" : false, "suffix" : "" }, { "dropping-particle" : "", "family" : "Gaved", "given" : "Mark", "non-dropping-particle" : "", "parse-names" : false, "suffix" : "" }, { "dropping-particle" : "", "family" : "Mor", "given" : "Yishay", "non-dropping-particle" : "", "parse-names" : false, "suffix" : "" }, { "dropping-particle" : "", "family" : "Thomas", "given" : "Rhodri", "non-dropping-particle" : "", "parse-names" : false, "suffix" : "" } ], "container-title" : "International Journal of Mobile and Blended Learning", "id" : "ITEM-1", "issue" : "4", "issued" : { "date-parts" : [ [ "2013" ] ] }, "page" : "43-58", "title" : "Augmented reality and mobile learning: the state of the art", "type" : "article-journal", "volume" : "5" }, "uris" : [ "http://www.mendeley.com/documents/?uuid=e7a48376-4e41-36f5-8c29-eb66d1946d92" ] } ], "mendeley" : { "formattedCitation" : "(FitzGerald et al., 2013)", "plainTextFormattedCitation" : "(FitzGerald et al., 2013)", "previouslyFormattedCitation" : "(FitzGerald et al., 2013)" }, "properties" : { "noteIndex" : 0 }, "schema" : "https://github.com/citation-style-language/schema/raw/master/csl-citation.json" }</w:instrText>
+      </w:r>
+      <w:r>
+        <w:fldChar w:fldCharType="separate"/>
+      </w:r>
+      <w:r>
+        <w:rPr>
+          <w:noProof/>
+        </w:rPr>
+        <w:t>(FitzGerald et al., 2013)</w:t>
+      </w:r>
+      <w:r>
+        <w:fldChar w:fldCharType="end"/>
+      </w:r>
+      <w:r>
+        <w:t xml:space="preserve"> somewhat similarly emphasize the “dialogue between the media and th</w:t>
+      </w:r>
+      <w:r>
+        <w:t xml:space="preserve">e context in which it is used.” Although commercial AR games can be said </w:t>
+      </w:r>
+      <w:r>
+        <w:fldChar w:fldCharType="begin" w:fldLock="1"/>
+      </w:r>
+      <w:r>
+        <w:instrText>ADDIN CSL_CITATION { "citationItems" : [ { "id" : "ITEM-1", "itemData" : { "abstract" : "The growing popularity of augmented reality (AR) games in both a research and more recently commercial context has led for a need to take a closer look at design related issues which impact on player experience. While issues relating to this area have been considered, to date most of the emphasis has been on the technology aspects. Furthermore it is almost always assumed that the augmented reality element in itself will provide a sufficient experience for the player. This has led to a need to evaluate what makes a successful augmented reality game. In this paper we present a set of design guidelines which are drawn from experiences of three mixed reality games. The guidelines provide specific guidance on relationships between real and virtual space, social interaction, use of AR technologies, maintaining consistent themes and implicitly address higher level aspects such as presence within a particular augmented reality place.", "author" : [ { "dropping-particle" : "", "family" : "Wetzel", "given" : "Richard", "non-dropping-particle" : "", "parse-names" : false, "suffix" : "" }, { "dropping-particle" : "", "family" : "Mccall", "given" : "Rod", "non-dropping-particle" : "", "parse-names" : false, "suffix" : "" }, { "dropping-particle" : "", "family" : "Braun", "given" : "Anne-Kathrin", "non-dropping-particle" : "", "parse-names" : false, "suffix" : "" }, { "dropping-particle" : "", "family" : "Broll", "given" : "Wolfgang", "non-dropping-particle" : "", "parse-names" : false, "suffix" : "" } ], "container-title" : "Proceedings of the 2008 Conference on Future Play: Research, Play, Share", "id" : "ITEM-1", "issued" : { "date-parts" : [ [ "2008" ] ] }, "page" : "173-180", "title" : "Guidelines for Designing Augmented Reality Games", "type" : "paper-conference" }, "uris" : [ "http://www.mendeley.com/documents/?uuid=8f03209e-6758-37bb-bbd4-299e8f69f285" ] } ], "mendeley" : { "formattedCitation" : "(Wetzel et al., 2008)", "plainTextFormattedCitation" : "(Wetzel et al., 2008)", "previouslyFormattedCitation" : "(Wetzel et al., 2008)" }, "properties" : { "noteIndex" : 0 }, "schema" : "https://github.com/citation-style-language/schema/raw/master/csl-citation.json" }</w:instrText>
+      </w:r>
+      <w:r>
+        <w:fldChar w:fldCharType="separate"/>
+      </w:r>
+      <w:r>
+        <w:rPr>
+          <w:noProof/>
+        </w:rPr>
+        <w:t>(Wetzel et al., 2008)</w:t>
+      </w:r>
+      <w:r>
+        <w:fldChar w:fldCharType="end"/>
+      </w:r>
+      <w:r>
+        <w:t xml:space="preserve"> to go back as far as 2003’s </w:t>
+      </w:r>
+      <w:commentRangeStart w:id="20"/>
+      <w:proofErr w:type="spellStart"/>
+      <w:r>
+        <w:t>EyeToy</w:t>
+      </w:r>
+      <w:commentRangeEnd w:id="20"/>
+      <w:proofErr w:type="spellEnd"/>
+      <w:r>
+        <w:rPr>
+          <w:rStyle w:val="Kommentarzeichen"/>
+          <w:lang w:val="de-DE"/>
+        </w:rPr>
+        <w:commentReference w:id="20"/>
+      </w:r>
+      <w:r>
+        <w:t xml:space="preserve">, </w:t>
+      </w:r>
+      <w:commentRangeStart w:id="21"/>
+      <w:r>
+        <w:t xml:space="preserve">efforts were for a long time focused on research, until the advance of smartphone technology, which made devices with Augmented Reality capabilities widely available (see 2.1), gave developers a venue </w:t>
+      </w:r>
+      <w:commentRangeEnd w:id="21"/>
+      <w:r>
+        <w:rPr>
+          <w:rStyle w:val="Kommentarzeichen"/>
+          <w:lang w:val="de-DE"/>
+        </w:rPr>
+        <w:commentReference w:id="21"/>
+      </w:r>
+      <w:r>
+        <w:fldChar w:fldCharType="begin" w:fldLock="1"/>
+      </w:r>
+      <w:r>
         <w:instrText>ADDIN CSL_CITATION { "citationItems" : [ { "id" : "ITEM-1", "itemData" : { "abstract" : "This paper proposes a design pattern language applicable to mobile mixed reality games. While on the one hand the language covers direct game mechanics and therefore game design considerations, it also aims to provide similar for other aspects of mobile mixed reality games, namely authoring, content creation, interfaces, orchestration as well as testing and logging. Eleven patterns based on these aspects are described in more detail.", "author" : [ { "dropping-particle" : "", "family" : "Wetzel", "given" : "Richard", "non-dropping-particle" : "", "parse-names" : false, "suffix" : "" } ], "container-title" : "Foundations of Digital Games", "id" : "ITEM-1", "issued" : { "date-parts" : [ [ "2013" ] ] }, "title" : "A Case for Design Patterns supporting the Development of Mobile Mixed Reality Games", "type" : "article-journal" }, "uris" : [ "http://www.mendeley.com/documents/?uuid=5d6eca59-ad19-3dea-9415-86f5e3a3495f" ] } ], "mendeley" : { "formattedCitation" : "(Wetzel, 2013)", "plainTextFormattedCitation" : "(Wetzel, 2013)", "previouslyFormattedCitation" : "(Wetzel, 2013)" }, "properties" : { "noteIndex" : 0 }, "schema" : "https://github.com/citation-style-language/schema/raw/master/csl-citation.json" }</w:instrText>
       </w:r>
       <w:r>
@@ -7399,20 +7506,210 @@
         <w:fldChar w:fldCharType="end"/>
       </w:r>
       <w:r>
-        <w:t>:</w:t>
-      </w:r>
-      <w:r>
-        <w:t xml:space="preserve"> “The advance of modern smartphones has finally made it possible to develop such games outside the realm of research and for the first time a large base of potential users can be reached to make such games economically feasible (at least in theory). This rather young strain of game development has however not yet formed a cohesive and structured understanding of what makes these games fun to play, how they function and what needs to be taken into consideration when designing, developing and staging them.”</w:t>
-      </w:r>
-    </w:p>
-    <w:p>
-      <w:pPr>
-        <w:pStyle w:val="StandardErstzeileneinzug"/>
-      </w:pPr>
+        <w:t xml:space="preserve">, though according to Wetzel knowledge about how to best approach the design of AR games was still lacking, a sentiment </w:t>
+      </w:r>
       <w:r>
         <w:fldChar w:fldCharType="begin" w:fldLock="1"/>
       </w:r>
       <w:r>
+        <w:instrText>ADDIN CSL_CITATION { "citationItems" : [ { "id" : "ITEM-1", "itemData" : { "DOI" : "10.1007/978-3-319-25684-9_20", "ISBN" : "978-3-319-25683-2", "author" : [ { "dropping-particle" : "", "family" : "Antonaci", "given" : "Alessandra", "non-dropping-particle" : "", "parse-names" : false, "suffix" : "" }, { "dropping-particle" : "", "family" : "Klemke", "given" : "Roland", "non-dropping-particle" : "", "parse-names" : false, "suffix" : "" }, { "dropping-particle" : "", "family" : "Specht", "given" : "Marcus", "non-dropping-particle" : "", "parse-names" : false, "suffix" : "" } ], "container-title" : "The Mobile Learning Voyage - From Small Ripples to Massive Open Waters", "id" : "ITEM-1", "issued" : { "date-parts" : [ [ "2015" ] ] }, "page" : "273-282", "title" : "Towards Design Patterns for Augmented Reality Serious Games", "type" : "chapter" }, "uris" : [ "http://www.mendeley.com/documents/?uuid=4f761f2c-2cdb-36ed-94f8-624c3fc47464" ] } ], "mendeley" : { "formattedCitation" : "(Antonaci, Klemke, &amp; Specht, 2015)", "plainTextFormattedCitation" : "(Antonaci, Klemke, &amp; Specht, 2015)", "previouslyFormattedCitation" : "(Antonaci, Klemke, &amp; Specht, 2015)" }, "properties" : { "noteIndex" : 0 }, "schema" : "https://github.com/citation-style-language/schema/raw/master/csl-citation.json" }</w:instrText>
+      </w:r>
+      <w:r>
+        <w:fldChar w:fldCharType="separate"/>
+      </w:r>
+      <w:r>
+        <w:rPr>
+          <w:noProof/>
+        </w:rPr>
+        <w:t>(Antonaci, Klemke, &amp; Specht, 2015)</w:t>
+      </w:r>
+      <w:r>
+        <w:fldChar w:fldCharType="end"/>
+      </w:r>
+      <w:r>
+        <w:t xml:space="preserve"> share: </w:t>
+      </w:r>
+      <w:r>
+        <w:t>“</w:t>
+      </w:r>
+      <w:r>
+        <w:t xml:space="preserve">Little </w:t>
+      </w:r>
+      <w:r>
+        <w:t>is known on how to systematically apply game-design patterns to augmented reality.”</w:t>
+      </w:r>
+      <w:r>
+        <w:t xml:space="preserve"> Similar to these sources, </w:t>
+      </w:r>
+      <w:r>
+        <w:fldChar w:fldCharType="begin" w:fldLock="1"/>
+      </w:r>
+      <w:r>
+        <w:instrText>ADDIN CSL_CITATION { "citationItems" : [ { "id" : "ITEM-1", "itemData" : { "DOI" : "10.1007/s11528-013-0717-2", "ISBN" : "8756-3894", "ISSN" : "87563894", "abstract" : "Augmented reality is an emerging technology that utilizes mobile, context-aware devices (e.g., smartphones, tablets) that enable participants to interact with digital information embedded within the physical environment. This overview of design principles focuses on specific strategies that instructional designers can use to develop AR learning expe</w:instrText>
+      </w:r>
+      <w:r>
+        <w:instrText>riences. A review of the literature reveals the following three design principles as instructive: 1. Enable and then challenge (challenge): 2. Drive by gamified story (fantasy); and 3. See the unseen (curiosity). These design principles can also be viewed as an attempt to either leverage the unique affordances of AR or minimize the limitations of the medium as reported in the literature (Dunleavy &amp; Dede, 2014). As the field matures and more research teams explore the potential of AR to enhance teaching and learning, it will be critical to determine the design techniques that optimize the unique affordances of AR, minimize the limitations of the medium, and ultimately enhance learning across the curriculum.", "author" : [ { "dropping-particle" : "", "family" : "Dunleavy", "given" : "Matt", "non-dropping-particle" : "", "parse-names" : false, "suffix" : "" } ], "container-title" : "TechTrends", "id" : "ITEM-1", "issue" : "1", "issued" : { "date-parts" : [ [ "2014" ] ] }, "page" : "28-34", "title" : "Design Principles for Augmented Reality Learning", "type" : "article-journal", "volume" : "58" }, "uris" : [ "http://www.mendeley.com/documents/?uuid=098e9ae9-2bed-46bc-a032-bc676da50d27" ] } ], "mendeley" : { "formattedCitation" : "(Dunleavy, 2014)", "plainTextFormattedCitation" : "(Dunleavy, 2014)", "previouslyFormattedCitation" : "(Dunleavy, 2014)" }, "properties" : { "noteIndex" : 0 }, "schema" : "https://github.com/citation-style-language/schema/raw/master/csl-citation.json" }</w:instrText>
+      </w:r>
+      <w:r>
+        <w:fldChar w:fldCharType="separate"/>
+      </w:r>
+      <w:r>
+        <w:rPr>
+          <w:noProof/>
+        </w:rPr>
+        <w:t>(Dunleavy, 2014)</w:t>
+      </w:r>
+      <w:r>
+        <w:fldChar w:fldCharType="end"/>
+      </w:r>
+      <w:r>
+        <w:t xml:space="preserve"> </w:t>
+      </w:r>
+      <w:r>
+        <w:t>attempted to extrapolate design guidelines from the AR game Dino Dig, which despite having educational content was primarily intended to entertain.</w:t>
+      </w:r>
+    </w:p>
+    <w:p>
+      <w:pPr>
+        <w:pStyle w:val="StandardErstzeileneinzug"/>
+      </w:pPr>
+      <w:r>
+        <w:t xml:space="preserve">One approach to the design of Augmented Reality games is concerned with translating existing games into this new medium. </w:t>
+      </w:r>
+      <w:proofErr w:type="spellStart"/>
+      <w:r>
+        <w:t>PingPongPlus</w:t>
+      </w:r>
+      <w:proofErr w:type="spellEnd"/>
+      <w:r>
+        <w:t xml:space="preserve"> by </w:t>
+      </w:r>
+      <w:r>
+        <w:rPr>
+          <w:lang w:val="de-DE"/>
+        </w:rPr>
+        <w:fldChar w:fldCharType="begin" w:fldLock="1"/>
+      </w:r>
+      <w:r>
+        <w:instrText>ADDIN CSL_CITATION { "citationItems" : [ { "id" : "ITEM-1", "itemData" : { "DOI" : "http://doi.acm.org/10.1145/302979.303115", "ISBN" : "0201485591", "abstract" : "This paper introduces a novel interface for digitally-augmented cooperative play. We present the concept of the athletic-tangible interface, a new class of interaction which uses tangible objects and full-body motion in physical spaces with digital augmentation. We detail the implementation of PingPongPlus, a reactive ping-pong table, which features a novel sound-based ball tracking technology. The game is augmented and transformed with dynamic graphics and sound, determined by the position of impact, and the rhythm and style of play. A variety of different modes of play and initial experiences with PingPongPlus are also described.", "author" : [ { "dropping-particle" : "", "family" : "Ishii", "given" : "H.", "non-dropping-particle" : "", "parse-names" : false, "suffix" : "" }, { "dropping-particle" : "", "family" : "Wisneski", "given" : "C.", "non-dropping-particle" : "", "parse-names" : false, "suffix" : "" }, { "dropping-particle" : "", "family" : "Orbanes", "given" : "J.", "non-dropping-particle" : "", "parse-names" : false, "suffix" : "" }, { "dropping-particle" : "", "family" : "Chun", "given" : "B.", "non-dropping-particle" : "", "parse-names" : false, "suffix" : "" }, { "dropping-particle" : "", "family" : "Paradiso", "given" : "J.", "non-dropping-particle" : "", "parse-names" : false, "suffix" : "" } ], "container-title" : "Proceedings of the SIGCHI conference on Human factors in computing systems", "id" : "ITEM-1", "issued" : { "date-parts" : [ [ "1999" ] ] }, "publisher" : "ACM", "title" : "PingPongPlus: design of an athletic-tangible interface for computer-supported cooperative play", "type" : "paper-conference" }, "uris" : [ "http://www.mendeley.com/documents/?uuid=c770b15e-3869-3ab1-a926-14604b8506ab" ] } ], "mendeley" : { "formattedCitation" : "(Ishii et al., 1999)", "plainTextFormattedCitation" : "(Ishii et al., 1999)", "previouslyFormattedCitation" : "(Ishii et al., 1999)" }, "properties" : { "noteIndex" : 0 }, "schema" : "https://github.com/citation-style-language/schema/raw/master/csl-citation.json" }</w:instrText>
+      </w:r>
+      <w:r>
+        <w:rPr>
+          <w:lang w:val="de-DE"/>
+        </w:rPr>
+        <w:fldChar w:fldCharType="separate"/>
+      </w:r>
+      <w:r>
+        <w:rPr>
+          <w:noProof/>
+        </w:rPr>
+        <w:t>(Ishii et al., 1999)</w:t>
+      </w:r>
+      <w:r>
+        <w:rPr>
+          <w:lang w:val="de-DE"/>
+        </w:rPr>
+        <w:fldChar w:fldCharType="end"/>
+      </w:r>
+      <w:r>
+        <w:t xml:space="preserve"> </w:t>
+      </w:r>
+      <w:r>
+        <w:t>uses microphones to locate the ball</w:t>
+      </w:r>
+      <w:r>
+        <w:t>’s points of impact</w:t>
+      </w:r>
+      <w:r>
+        <w:t xml:space="preserve"> on a ping pong table</w:t>
+      </w:r>
+      <w:r>
+        <w:t xml:space="preserve"> and utilizes a projector to augment the game according to one of several different game modes that go beyond the original game, for example by encouraging players to cooperate. </w:t>
+      </w:r>
+      <w:r>
+        <w:fldChar w:fldCharType="begin" w:fldLock="1"/>
+      </w:r>
+      <w:r>
+        <w:instrText>ADDIN CSL_CITATION { "citationItems" : [ { "id" : "ITEM-1", "itemData" : { "abstract" : "This article discusses technological developments and applications of mobile augmented reality (AR) and their application in learning. Augmented reality interaction design patterns are introduced and educational patterns for supporting certain learning objectives with AR approaches are discussed. The article then identifies several dimensions of a user context identified with sensors contained in mobile devices and used for the contextualization of learning experiences. Finally, an AR game concept, \u201cLocatory\u201d, is presented that combines a game logic with collaborative game play and personalized mobile augmented reality visualization.", "author" : [ { "dropping-particle" : "", "family" : "Specht", "given" : "Marcus", "non-dropping-particle" : "", "parse-names" : false, "suffix" : "" }, { "dropping-particle" : "", "family" : "Ternier", "given" : "Stefaan", "non-dropping-particle" : "", "parse-names" : false, "suffix" : "" }, { "dropping-particle" : "", "family" : "Greller", "given" : "Wolfgang", "non-dropping-particle" : "", "parse-names" : false, "suffix" : "" } ], "container-title" : "Journal of the Research Center for E</w:instrText>
+      </w:r>
+      <w:r>
+        <w:instrText>ducational Technology (RCET)", "id" : "ITEM-1", "issue" : "1", "issued" : { "date-parts" : [ [ "2011" ] ] }, "page" : "117-127", "title" : "Dimensions of Mobile Augmented Reality for Learning: A First Inventory", "type" : "article-journal", "volume" : "7" }, "uris" : [ "http://www.mendeley.com/documents/?uuid=4eabcc66-9e6e-3ed8-9ee2-23553c2fdc68" ] } ], "mendeley" : { "formattedCitation" : "(Specht et al., 2011)", "plainTextFormattedCitation" : "(Specht et al., 2011)", "previouslyFormattedCitation" : "(Specht et al., 2011)" }, "properties" : { "noteIndex" : 0 }, "schema" : "https://github.com/citation-style-language/schema/raw/master/csl-citation.json" }</w:instrText>
+      </w:r>
+      <w:r>
+        <w:fldChar w:fldCharType="separate"/>
+      </w:r>
+      <w:r>
+        <w:rPr>
+          <w:noProof/>
+        </w:rPr>
+        <w:t>(Specht et al., 2011)</w:t>
+      </w:r>
+      <w:r>
+        <w:fldChar w:fldCharType="end"/>
+      </w:r>
+      <w:r>
+        <w:t xml:space="preserve">‘s </w:t>
+      </w:r>
+      <w:proofErr w:type="spellStart"/>
+      <w:r>
+        <w:t>Locatory</w:t>
+      </w:r>
+      <w:proofErr w:type="spellEnd"/>
+      <w:r>
+        <w:t xml:space="preserve"> is an AR adaptation of the </w:t>
+      </w:r>
+      <w:r>
+        <w:t xml:space="preserve">game </w:t>
+      </w:r>
+      <w:r>
+        <w:t>Memory®</w:t>
+      </w:r>
+      <w:r>
+        <w:t>, requiring players to find virtual cards spread around the environment</w:t>
+      </w:r>
+      <w:r>
+        <w:t xml:space="preserve"> and then match them to real </w:t>
+      </w:r>
+      <w:commentRangeStart w:id="22"/>
+      <w:r>
+        <w:t>landmarks</w:t>
+      </w:r>
+      <w:commentRangeEnd w:id="22"/>
+      <w:r>
+        <w:rPr>
+          <w:rStyle w:val="Kommentarzeichen"/>
+          <w:lang w:val="de-DE"/>
+        </w:rPr>
+        <w:commentReference w:id="22"/>
+      </w:r>
+      <w:r>
+        <w:t>.</w:t>
+      </w:r>
+      <w:r>
+        <w:t xml:space="preserve"> </w:t>
+      </w:r>
+      <w:r>
+        <w:t xml:space="preserve">Most recently, </w:t>
+      </w:r>
+      <w:commentRangeStart w:id="23"/>
+      <w:r>
+        <w:t>Pokémon GO</w:t>
+      </w:r>
+      <w:commentRangeEnd w:id="23"/>
+      <w:r>
+        <w:rPr>
+          <w:rStyle w:val="Kommentarzeichen"/>
+          <w:lang w:val="de-DE"/>
+        </w:rPr>
+        <w:commentReference w:id="23"/>
+      </w:r>
+      <w:r>
+        <w:t xml:space="preserve">, an Augmented Reality game based on Nintendo’s Pokémon franchise and Ingress (cited by </w:t>
+      </w:r>
+      <w:r>
+        <w:fldChar w:fldCharType="begin" w:fldLock="1"/>
+      </w:r>
+      <w:r>
         <w:instrText>ADDIN CSL_CITATION { "citationItems" : [ { "id" : "ITEM-1", "itemData" : { "abstract" : "This paper proposes a design pattern language applicable to mobile mixed reality games. While on the one hand the language covers direct game mechanics and therefore game design considerations, it also aims to provide similar for other aspects of mobile mixed reality games, namely authoring, content creation, interfaces, orchestration as well as testing and logging. Eleven patterns based on these aspects are described in more detail.", "author" : [ { "dropping-particle" : "", "family" : "Wetzel", "given" : "Richard", "non-dropping-particle" : "", "parse-names" : false, "suffix" : "" } ], "container-title" : "Foundations of Digital Games", "id" : "ITEM-1", "issued" : { "date-parts" : [ [ "2013" ] ] }, "title" : "A Case for Design Patterns supporting the Development of Mobile Mixed Reality Games", "type" : "article-journal" }, "uris" : [ "http://www.mendeley.com/documents/?uuid=5d6eca59-ad19-3dea-9415-86f5e3a3495f" ] } ], "mendeley" : { "formattedCitation" : "(Wetzel, 2013)", "plainTextFormattedCitation" : "(Wetzel, 2013)", "previouslyFormattedCitation" : "(Wetzel, 2013)" }, "properties" : { "noteIndex" : 0 }, "schema" : "https://github.com/citation-style-language/schema/raw/master/csl-citation.json" }</w:instrText>
       </w:r>
       <w:r>
@@ -7428,1045 +7725,143 @@
         <w:fldChar w:fldCharType="end"/>
       </w:r>
       <w:r>
+        <w:t xml:space="preserve"> as a rare example of a mobile AR game with a large player base), released to great success, breaking download records </w:t>
+      </w:r>
+      <w:r>
+        <w:fldChar w:fldCharType="begin" w:fldLock="1"/>
+      </w:r>
+      <w:r>
+        <w:instrText>ADDIN CSL_CITATION { "citationItems" : [ { "id" : "ITEM-1", "itemData" : { "URL" : "http://www.polygon.com/2016/7/22/12258490/pokemon-go-itunes-record-apple-confirms", "accessed" : { "date-parts" : [ [ "2016", "12", "27" ] ] }, "author" : [ { "dropping-particle" : "", "family" : "Crecente", "given" : "Brian", "non-dropping-particle" : "", "parse-names" : false, "suffix" : "" } ], "id" : "ITEM-1", "issued" : { "date-parts" : [ [ "2016" ] ] }, "title" : "Pok\u00e9mon Go breaks iTunes record, Apple confirms", "type" : "webpage" }, "uris" : [ "http://www.mendeley.com/documents/?uuid=c1276f4c-27b6-38ab-bf70-23cecaa4c414" ] } ], "mendeley" : { "formattedCitation" : "(Crecente, 2016)", "plainTextFormattedCitation" : "(Crecente, 2016)", "previouslyFormattedCitation" : "(Crecente, 2016)" }, "properties" : { "noteIndex" : 0 }, "schema" : "https://github.com/citation-style-language/schema/raw/master/csl-citation.json" }</w:instrText>
+      </w:r>
+      <w:r>
+        <w:fldChar w:fldCharType="separate"/>
+      </w:r>
+      <w:r>
+        <w:rPr>
+          <w:noProof/>
+        </w:rPr>
+        <w:t>(Crecente, 2016)</w:t>
+      </w:r>
+      <w:r>
+        <w:fldChar w:fldCharType="end"/>
+      </w:r>
+      <w:r>
+        <w:t xml:space="preserve">. </w:t>
+      </w:r>
+      <w:r>
+        <w:t xml:space="preserve">On the other hand, </w:t>
+      </w:r>
+      <w:r>
+        <w:fldChar w:fldCharType="begin" w:fldLock="1"/>
+      </w:r>
+      <w:r>
+        <w:instrText>ADDIN CSL_CITATION { "citationItems" : [ { "id" : "ITEM-1", "itemData" : { "abstract" : "The growing popularity of augmented reality (AR) games in both a research and more recently commercial context has led for a need to take a closer look at design related issues which impact on player experience. While issues relating to this area have been considered, to date most of the emphasis has been on the technology aspects. Furthermore it is almost always assumed that the augmented reality element in itself will provide a sufficient experience for the player. This has led to a need to evaluate what makes a successful augmented reality game. In this paper we present a set of design guidelines which are drawn from experiences of three mixed reality games. The guidelines provide specific guidance on relationships between real and virtual space, social interaction, use of AR technologies, maintaining consistent themes and implicitly address higher level aspects such as presence within a particular augmented reality place.", "author" : [ { "dropping-particle" : "", "family" : "Wetzel", "given" : "Richard", "non-dropping-particle" : "", "parse-names" : false, "suffix" : "" }, { "dropping-particle" : "", "family" : "Mccall", "given" : "Rod", "non-dropping-particle" : "", "parse-names" : false, "suffix" : "" }, { "dropping-particle" : "", "family" : "Braun", "given" : "Anne-Kathrin", "non-dropping-particle" : "", "parse-names" : false, "suffix" : "" }, { "dropping-particle" : "", "family" : "Broll", "given" : "Wolfgang", "non-dropping-particle" : "", "parse-names" : false, "suffix" : "" } ], "container-title" : "Proceedings of the 2008 Conference on Future Play: Research, Play, Share", "id" : "ITEM-1", "issued" : { "date-parts" : [ [ "2008" ] ] }, "page" : "173-180", "title" : "Guidelines for Designing Augmented Reality Games", "type" : "paper-conference" }, "uris" : [ "http://www.mendeley.com/documents/?uuid=8f03209e-6758-37bb-bbd4-299e8f69f285" ] } ], "mendeley" : { "formattedCitation" : "(Wetzel et al., 2008)", "plainTextFormattedCitation" : "(Wetzel et al., 2008)" }, "properties" : { "noteIndex" : 0 }, "schema" : "https://github.com/citation-style-language/schema/raw/master/csl-citation.json" }</w:instrText>
+      </w:r>
+      <w:r>
+        <w:fldChar w:fldCharType="separate"/>
+      </w:r>
+      <w:r>
+        <w:rPr>
+          <w:noProof/>
+        </w:rPr>
+        <w:t>(Wetzel et al., 2008)</w:t>
+      </w:r>
+      <w:r>
+        <w:fldChar w:fldCharType="end"/>
+      </w:r>
+      <w:r>
+        <w:t xml:space="preserve"> criticized AR card game The Eye of Judgement, stating it “[did]</w:t>
+      </w:r>
+      <w:r>
+        <w:t xml:space="preserve"> not map well to augmented reality</w:t>
+      </w:r>
+      <w:r>
+        <w:t xml:space="preserve"> (…) </w:t>
+      </w:r>
+      <w:r>
+        <w:t xml:space="preserve">as the game only tries to be visually more appealing than the originals but does not include genuine engaging game </w:t>
+      </w:r>
+      <w:commentRangeStart w:id="24"/>
+      <w:r>
+        <w:t>play</w:t>
+      </w:r>
+      <w:commentRangeEnd w:id="24"/>
+      <w:r>
+        <w:rPr>
+          <w:rStyle w:val="Kommentarzeichen"/>
+          <w:lang w:val="de-DE"/>
+        </w:rPr>
+        <w:commentReference w:id="24"/>
+      </w:r>
+      <w:r>
+        <w:t>.</w:t>
+      </w:r>
+      <w:r>
+        <w:t>”</w:t>
+      </w:r>
+      <w:bookmarkStart w:id="25" w:name="_GoBack"/>
+      <w:bookmarkEnd w:id="25"/>
+    </w:p>
+    <w:p>
+      <w:pPr>
+        <w:pStyle w:val="berschrift3"/>
+        <w:rPr>
+          <w:lang w:val="en-US"/>
+        </w:rPr>
+      </w:pPr>
+      <w:bookmarkStart w:id="26" w:name="_Toc470602004"/>
+      <w:r>
+        <w:rPr>
+          <w:lang w:val="en-US"/>
+        </w:rPr>
+        <w:lastRenderedPageBreak/>
+        <w:t>Outlook</w:t>
+      </w:r>
+      <w:bookmarkEnd w:id="26"/>
+    </w:p>
+    <w:p>
+      <w:pPr>
+        <w:pStyle w:val="berschrift4"/>
+        <w:rPr>
+          <w:lang w:val="en-US"/>
+        </w:rPr>
+      </w:pPr>
+      <w:bookmarkStart w:id="27" w:name="_Toc470602005"/>
+      <w:r>
+        <w:rPr>
+          <w:lang w:val="en-US"/>
+        </w:rPr>
+        <w:t>Possibilities</w:t>
+      </w:r>
+      <w:bookmarkEnd w:id="27"/>
+    </w:p>
+    <w:p>
+      <w:pPr>
+        <w:pStyle w:val="StandardErstzeileneinzug"/>
+      </w:pPr>
+      <w:r>
+        <w:fldChar w:fldCharType="begin" w:fldLock="1"/>
+      </w:r>
+      <w:r>
+        <w:instrText>ADDIN CSL_CITATION { "citationItems" : [ { "id" : "ITEM-1", "itemData" : { "DOI" : "10.1007/s11528-013-0717-2", "ISBN" : "8756-3894", "ISSN" : "87563894", "abstract" : "Augmented reality is an emerging technology that utilizes mobile, context-aware devices (e.g., smartphones, tablets) that enable participants to interact with digital information embedded within the physical environment. This overview of design principles focuses on specific strategies that instructional designers can use to develop AR learning experiences. A review of the literature reveals the following three design principles as instructive: 1. Enable and then challenge (challenge): 2. Drive by gamified story (fantasy); and 3. See the unseen (curiosity). These design principles can also be viewed as an attempt to either leverage the unique affordances of AR or minimize the limitations of the medium as reported in the literature (Dunleavy &amp; Dede, 2014). As the field matures and more research teams explore the potential of AR to enhance teaching and learning, it will be critical to determine the design techniques that optimize the unique affordances of AR, minimize the limitations of the medium, and ultimately enhance learning across the curriculum.", "author" : [ { "dropping-particle" : "", "family" : "Dunleavy", "given" : "Matt", "non-dropping-particle" : "", "parse-names" : false, "suffix" : "" } ], "container-title" : "TechTrends", "id" : "ITEM-1", "issue" : "1", "issued" : { "date-parts" : [ [ "2014" ] ] }, "page" : "28-34", "title" : "Design Principles for Augmented Reality Learning", "type" : "article-journal", "volume" : "58" }, "uris" : [ "http://www.mendeley.com/documents/?uuid=098e9ae9-2bed-46bc-a032-bc676da50d27" ] } ], "mendeley" : { "formattedCitation" : "(Dunleavy, 2014)", "plainTextFormattedCitation" : "(Dunleavy, 2014)", "previouslyFormattedCitation" : "(Dunleavy, 2014)" }, "properties" : { "noteIndex" : 0 }, "schema" : "https://github.com/citation-style-language/schema/raw/master/csl-citation.json" }</w:instrText>
+      </w:r>
+      <w:r>
+        <w:fldChar w:fldCharType="separate"/>
+      </w:r>
+      <w:r>
+        <w:rPr>
+          <w:noProof/>
+        </w:rPr>
+        <w:t>(Dunleavy, 2014)</w:t>
+      </w:r>
+      <w:r>
+        <w:fldChar w:fldCharType="end"/>
+      </w:r>
+      <w:r>
         <w:t xml:space="preserve">: </w:t>
       </w:r>
       <w:r>
-        <w:t xml:space="preserve">“Terms with similar definitions are Location-based Games (which require spatial change) [20] or Pervasive Games (which do not necessitate technology) [17]. All three terms are often used interchangeably, and the majority of games from each group arguably also </w:t>
-      </w:r>
-      <w:proofErr w:type="gramStart"/>
-      <w:r>
-        <w:t>belongs</w:t>
-      </w:r>
-      <w:proofErr w:type="gramEnd"/>
-      <w:r>
-        <w:t xml:space="preserve"> to the other two.”</w:t>
-      </w:r>
-      <w:r>
-        <w:t xml:space="preserve"> </w:t>
-      </w:r>
-    </w:p>
-    <w:p>
-      <w:pPr>
-        <w:pStyle w:val="StandardErstzeileneinzug"/>
-        <w:rPr>
-          <w:i/>
-        </w:rPr>
-      </w:pPr>
-      <w:proofErr w:type="gramStart"/>
-      <w:r>
-        <w:rPr>
-          <w:i/>
-        </w:rPr>
-        <w:t>(Full definition of location-based and pervasive games?)</w:t>
-      </w:r>
-      <w:proofErr w:type="gramEnd"/>
-    </w:p>
-    <w:p>
-      <w:pPr>
-        <w:pStyle w:val="StandardErstzeileneinzug"/>
-        <w:rPr>
-          <w:i/>
-          <w:lang w:val="de-DE"/>
-        </w:rPr>
-      </w:pPr>
-      <w:r>
-        <w:rPr>
-          <w:lang w:val="de-DE"/>
-        </w:rPr>
-        <w:fldChar w:fldCharType="begin" w:fldLock="1"/>
-      </w:r>
-      <w:r>
-        <w:rPr>
-          <w:lang w:val="de-DE"/>
-        </w:rPr>
-        <w:instrText>ADDIN CSL_CITATION { "citationItems" : [ { "id" : "ITEM-1", "itemData" : { "abstract" : "This paper proposes a design pattern language applicable to mobile mixed reality games. While on the one hand the language covers direct game mechanics and therefore game design considerations, it also aims to provide similar for other aspects of mobile mixed reality games, namely authoring, content creation, interfaces, orchestration as well as testing and logging. Eleven patterns based on these aspects are described in more detail.", "author" : [ { "dropping-particle" : "", "family" : "Wetzel", "given" : "Richard", "non-dropping-particle" : "", "parse-names" : false, "suffix" : "" } ], "container-title" : "Foundations of Digital Games", "id" : "ITEM-1", "issued" : { "date-parts" : [ [ "2013" ] ] }, "title" : "A Case for Design Patterns supporting the Development of Mobile Mixed Reality Games", "type" : "article-journal" }, "uris" : [ "http://www.mendeley.com/documents/?uuid=5d6eca59-ad19-3dea-9415-86f5e3a3495f" ] } ], "mendeley" : { "formattedCitation" : "(Wetzel, 2013)", "plainTextFormattedCitation" : "(Wetzel, 2013)", "previouslyFormattedCitation" : "(Wetzel, 2013)" }, "properties" : { "noteIndex" : 0 }, "schema" : "https://github.com/citation-style-language/schema/raw/master/csl-citation.json" }</w:instrText>
-      </w:r>
-      <w:r>
-        <w:rPr>
-          <w:lang w:val="de-DE"/>
-        </w:rPr>
-        <w:fldChar w:fldCharType="separate"/>
-      </w:r>
-      <w:r>
-        <w:rPr>
-          <w:noProof/>
-          <w:lang w:val="de-DE"/>
-        </w:rPr>
-        <w:t>(Wetzel, 2013)</w:t>
-      </w:r>
-      <w:r>
-        <w:rPr>
-          <w:lang w:val="de-DE"/>
-        </w:rPr>
-        <w:fldChar w:fldCharType="end"/>
-      </w:r>
-      <w:r>
-        <w:rPr>
-          <w:lang w:val="de-DE"/>
-        </w:rPr>
-        <w:t xml:space="preserve"> gibt Beispiel (Füllmaterial), unter anderem Geocaching</w:t>
-      </w:r>
-      <w:r>
-        <w:rPr>
-          <w:lang w:val="de-DE"/>
-        </w:rPr>
-        <w:t xml:space="preserve"> </w:t>
-      </w:r>
-      <w:r>
-        <w:rPr>
-          <w:i/>
-          <w:lang w:val="de-DE"/>
-        </w:rPr>
-        <w:t>(Passt das in einen strikten AR-Bereich?)</w:t>
-      </w:r>
-      <w:r>
-        <w:rPr>
-          <w:i/>
-          <w:lang w:val="de-DE"/>
-        </w:rPr>
-        <w:t>(FitzGerald sieht es wohl nicht so (sagt es nicht explizit))</w:t>
-      </w:r>
-    </w:p>
-    <w:p>
-      <w:pPr>
-        <w:pStyle w:val="StandardErstzeileneinzug"/>
-      </w:pPr>
-      <w:r>
-        <w:fldChar w:fldCharType="begin" w:fldLock="1"/>
-      </w:r>
-      <w:r>
-        <w:instrText>ADDIN CSL_CITATION { "citationItems" : [ { "id" : "ITEM-1", "itemData" : { "abstract" : "This paper proposes a design pattern language applicable to mobile mixed reality games. While on the one hand the language covers direct game mechanics and therefore game design considerations, it also aims to provide similar for other aspects of mobile mixed reality games, namely authoring, content creation, interfaces, orchestration as well as testing and logging. Eleven patterns based on these aspects are described in more detail.", "author" : [ { "dropping-particle" : "", "family" : "Wetzel", "given" : "Richard", "non-dropping-particle" : "", "parse-names" : false, "suffix" : "" } ], "container-title" : "Foundations of Digital Games", "id" : "ITEM-1", "issued" : { "date-parts" : [ [ "2013" ] ] }, "title" : "A Case for Design Patterns supporting the Development of Mobile Mixed Reality Games", "type" : "article-journal" }, "uris" : [ "http://www.mendeley.com/documents/?uuid=5d6eca59-ad19-3dea-9415-86f5e3a3495f" ] } ], "mendeley" : { "formattedCitation" : "(Wetzel, 2013)", "plainTextFormattedCitation" : "(Wetzel, 2013)", "previouslyFormattedCitation" : "(Wetzel, 2013)" }, "properties" : { "noteIndex" : 0 }, "schema" : "https://github.com/citation-style-language/schema/raw/master/csl-citation.json" }</w:instrText>
-      </w:r>
-      <w:r>
-        <w:fldChar w:fldCharType="separate"/>
-      </w:r>
-      <w:r>
-        <w:rPr>
-          <w:noProof/>
-        </w:rPr>
-        <w:t>(Wetzel, 2013)</w:t>
-      </w:r>
-      <w:r>
-        <w:fldChar w:fldCharType="end"/>
-      </w:r>
-      <w:r>
-        <w:t>: “Commercial games which fully exploit the power that modern smartphones enable are still few and far between with Shadow Cities and Ingress perhaps the only two with a large player base. This lack of successful games is on the one hand certainly caused by the aforementioned complications concerning the development of MMRGs, but arguably also because the games are still relatively new and therefore knowledge is lacking about how best to design and develop these games, what pitfalls and common errors to avoid and how to best engage players.”</w:t>
-      </w:r>
-    </w:p>
-    <w:p>
-      <w:pPr>
-        <w:pStyle w:val="StandardErstzeileneinzug"/>
-      </w:pPr>
-      <w:r>
-        <w:fldChar w:fldCharType="begin" w:fldLock="1"/>
-      </w:r>
-      <w:r>
-        <w:instrText>ADDIN CSL_CITATION { "citationItems" : [ { "id" : "ITEM-1", "itemData" : { "PMID" : "20715204", "author" : [ { "dropping-particle" : "", "family" : "Johnson", "given" : "L.", "non-dropping-particle" : "", "parse-names" : false, "suffix" : "" }, { "dropping-particle" : "", "family" : "Smith", "given" : "R.", "non-dropping-particle" : "", "parse-names" : false, "suffix" : "" }, { "dropping-particle" : "", "family" : "Willis", "given" : "H.", "non-dropping-particle" : "", "parse-names" : false, "suffix" : "" }, { "dropping-particle" : "", "family" : "Levine", "given" : "A.", "non-dropping-particle" : "", "parse-names" : false, "suffix" : "" }, { "dropping-particle" : "", "family" : "Haywood", "given" : "K.", "non-dropping-particle" : "", "parse-names" : false, "suffix" : "" } ], "id" : "ITEM-1", "issued" : { "date-parts" : [ [ "2011" ] ] }, "publisher" : "The New Media Consortium", "publisher-place" : "Austin, Texas", "title" : "The 2011 Horizon Report", "type" : "report" }, "uris" : [ "http://www.mendeley.com/documents/?uuid=c107a810-dc46-4795-9d9d-59552c629334" ] } ], "mendeley" : { "formattedCitation" : "(L. Johnson et al., 2011)", "plainTextFormattedCitation" : "(L. Johnson et al., 2011)", "previouslyFormattedCitation" : "(L. Johnson et al., 2011)" }, "properties" : { "noteIndex" : 0 }, "schema" : "https://github.com/citation-style-language/schema/raw/master/csl-citation.json" }</w:instrText>
-      </w:r>
-      <w:r>
-        <w:fldChar w:fldCharType="separate"/>
-      </w:r>
-      <w:r>
-        <w:rPr>
-          <w:noProof/>
-        </w:rPr>
-        <w:t>(L. Johnson et al., 2011)</w:t>
-      </w:r>
-      <w:r>
-        <w:fldChar w:fldCharType="end"/>
-      </w:r>
-      <w:r>
-        <w:t>: “Augmented reality is an active, not a passive technology”</w:t>
-      </w:r>
-      <w:r>
-        <w:t xml:space="preserve"> -&gt; </w:t>
-      </w:r>
-      <w:proofErr w:type="spellStart"/>
-      <w:r>
-        <w:t>Geeignet</w:t>
-      </w:r>
-      <w:proofErr w:type="spellEnd"/>
-      <w:r>
-        <w:t xml:space="preserve"> </w:t>
-      </w:r>
-      <w:proofErr w:type="spellStart"/>
-      <w:r>
-        <w:t>für</w:t>
-      </w:r>
-      <w:proofErr w:type="spellEnd"/>
-      <w:r>
-        <w:t xml:space="preserve"> Games</w:t>
-      </w:r>
-    </w:p>
-    <w:p>
-      <w:pPr>
-        <w:pStyle w:val="StandardErstzeileneinzug"/>
-        <w:numPr>
-          <w:ilvl w:val="0"/>
-          <w:numId w:val="3"/>
-        </w:numPr>
-      </w:pPr>
-      <w:r>
-        <w:fldChar w:fldCharType="begin" w:fldLock="1"/>
-      </w:r>
-      <w:r>
-        <w:instrText>ADDIN CSL_CITATION { "citationItems" : [ { "id" : "ITEM-1", "itemData" : { "abstract" : "In this paper, the authors examine the state of the art in augmented reality (AR) for mobile learning. Previous\r\nwork in the field of mobile learning has included AR as a component of a wider toolkit but little has been done\r\nto discuss the phenomenon in detail or to examine in a balanced fashion its potential for learning, identifying\r\nboth positive and negative aspects. The authors seek to provide a working definition of AR and to examine\r\nhow it can be embedded within situated learning in outdoor settings. The authors classify it according to key\r\naspects (device/technology, mode of interaction/learning design, type of media, personal or shared experiences,\r\nwhether the experience is portable or static, and the learning activities/outcomes). The authors discuss\r\nthe technical and pedagogical challenges presented by AR, before looking at ways in which it can be used for\r\nlearning. Finally, the paper looks ahead to AR technologies that may be employed in the future.", "author" : [ { "dropping-particle" : "", "family" : "FitzGerald", "given" : "Elizabeth", "non-dropping-particle" : "", "parse-names" : false, "suffix" : "" }, { "dropping-particle" : "", "family" : "Ferguson", "given" : "Rebecca", "non-dropping-particle" : "", "parse-names" : false, "suffix" : "" }, { "dropping-particle" : "", "family" : "Adams", "given" : "Anne", "non-dropping-particle" : "", "parse-names" : false, "suffix" : "" }, { "dropping-particle" : "", "family" : "Gaved", "given" : "Mark", "non-dropping-particle" : "", "parse-names" : false, "suffix" : "" }, { "dropping-particle" : "", "family" : "Mor", "given" : "Yishay", "non-dropping-particle" : "", "parse-names" : false, "suffix" : "" }, { "dropping-particle" : "", "family" : "Thomas", "given" : "Rhodri", "non-dropping-particle" : "", "parse-names" : false, "suffix" : "" } ], "container-title" : "International Journal of Mobile and Blended Learning", "id" : "ITEM-1", "issue" : "4", "issued" : { "date-parts" : [ [ "2013" ] ] }, "page" : "43-58", "title" : "Augmented reality and mobile learning: the state of the art", "type" : "article-journal", "volume" : "5" }, "uris" : [ "http://www.mendeley.com/documents/?uuid=e7a48376-4e41-36f5-8c29-eb66d1946d92" ] } ], "mendeley" : { "formattedCitation" : "(FitzGerald et al., 2013)", "plainTextFormattedCitation" : "(FitzGerald et al., 2013)", "previouslyFormattedCitation" : "(FitzGerald et al., 2013)" }, "properties" : { "noteIndex" : 0 }, "schema" : "https://github.com/citation-style-language/schema/raw/master/csl-citation.json" }</w:instrText>
-      </w:r>
-      <w:r>
-        <w:fldChar w:fldCharType="separate"/>
-      </w:r>
-      <w:r>
-        <w:rPr>
-          <w:noProof/>
-        </w:rPr>
-        <w:t>(FitzGerald et al., 2013)</w:t>
-      </w:r>
-      <w:r>
-        <w:fldChar w:fldCharType="end"/>
-      </w:r>
-      <w:r>
-        <w:t>: “</w:t>
-      </w:r>
-      <w:r>
-        <w:t>It is not enough to state that AR consists of availability or presence of digital media within a particular location, as this could encompass passers-by playing music on their mp3 players as they travel through that environment.”</w:t>
-      </w:r>
-    </w:p>
-    <w:p>
-      <w:pPr>
-        <w:pStyle w:val="StandardErstzeileneinzug"/>
-        <w:rPr>
-          <w:i/>
-          <w:lang w:val="de-DE"/>
-        </w:rPr>
-      </w:pPr>
-      <w:r>
-        <w:rPr>
-          <w:i/>
-          <w:lang w:val="de-DE"/>
-        </w:rPr>
-        <w:t xml:space="preserve">Trennung zwischen akademisch und kommerziell, </w:t>
-      </w:r>
-      <w:proofErr w:type="spellStart"/>
-      <w:r>
-        <w:rPr>
-          <w:i/>
-          <w:lang w:val="de-DE"/>
-        </w:rPr>
-        <w:t>Edugames</w:t>
-      </w:r>
-      <w:proofErr w:type="spellEnd"/>
-      <w:r>
-        <w:rPr>
-          <w:i/>
-          <w:lang w:val="de-DE"/>
-        </w:rPr>
-        <w:t xml:space="preserve"> erwähnen (auch oben schon)</w:t>
-      </w:r>
-    </w:p>
-    <w:p>
-      <w:pPr>
-        <w:pStyle w:val="StandardErstzeileneinzug"/>
-        <w:rPr>
-          <w:i/>
-        </w:rPr>
-      </w:pPr>
-      <w:r>
-        <w:rPr>
-          <w:i/>
-          <w:lang w:val="de-DE"/>
-        </w:rPr>
-        <w:t xml:space="preserve">Eye </w:t>
-      </w:r>
-      <w:proofErr w:type="spellStart"/>
-      <w:r>
-        <w:rPr>
-          <w:i/>
-          <w:lang w:val="de-DE"/>
-        </w:rPr>
-        <w:t>Toy</w:t>
-      </w:r>
-      <w:proofErr w:type="spellEnd"/>
-      <w:r>
-        <w:rPr>
-          <w:i/>
-          <w:lang w:val="de-DE"/>
-        </w:rPr>
-        <w:t xml:space="preserve"> als erstes kommerzielles? </w:t>
-      </w:r>
-      <w:r>
-        <w:rPr>
-          <w:i/>
-        </w:rPr>
-        <w:t>(</w:t>
-      </w:r>
-      <w:proofErr w:type="spellStart"/>
-      <w:r>
-        <w:rPr>
-          <w:i/>
-        </w:rPr>
-        <w:t>Zitat</w:t>
-      </w:r>
-      <w:proofErr w:type="spellEnd"/>
-      <w:r>
-        <w:rPr>
-          <w:i/>
-        </w:rPr>
-        <w:t xml:space="preserve"> </w:t>
-      </w:r>
-      <w:r>
-        <w:rPr>
-          <w:i/>
-        </w:rPr>
-        <w:fldChar w:fldCharType="begin" w:fldLock="1"/>
-      </w:r>
-      <w:r>
-        <w:rPr>
-          <w:i/>
-        </w:rPr>
-        <w:instrText>ADDIN CSL_CITATION { "citationItems" : [ { "id" : "ITEM-1", "itemData" : { "abstract" : "The growing popularity of augmented reality (AR) games in both a research and more recently commercial context has led for a need to take a closer look at design related issues which impact on player experience. While issues relating to this area have been considered, to date most of the emphasis has been on the technology aspects. Furthermore it is almost always assumed that the augmented reality element in itself will provide a sufficient experience for the player. This has led to a need to evaluate what makes a successful augmented reality game. In this paper we present a set of design guidelines which are drawn from experiences of three mixed reality games. The guidelines provide specific guidance on relationships between real and virtual space, social interaction, use of AR technologies, maintaining consistent themes and implicitly address higher level aspects such as presence within a particular augmented reality place.", "author" : [ { "dropping-particle" : "", "family" : "Wetzel", "given" : "Richard", "non-dropping-particle" : "", "parse-names" : false, "suffix" : "" }, { "dropping-particle" : "", "family" : "Mccall", "given" : "Rod", "non-dropping-particle" : "", "parse-names" : false, "suffix" : "" }, { "dropping-particle" : "", "family" : "Braun", "given" : "Anne-Kathrin", "non-dropping-particle" : "", "parse-names" : false, "suffix" : "" }, { "dropping-particle" : "", "family" : "Broll", "given" : "Wolfgang", "non-dropping-particle" : "", "parse-names" : false, "suffix" : "" } ], "container-title" : "Proceedings of the 2008 Conference on Future Play: Research, Play, Share", "id" : "ITEM-1", "issued" : { "date-parts" : [ [ "2008" ] ] }, "page" : "173-180", "title" : "Guidelines for Designing Augmented Reality Games", "type" : "paper-conference" }, "uris" : [ "http://www.mendeley.com/documents/?uuid=8f03209e-6758-37bb-bbd4-299e8f69f285" ] } ], "mendeley" : { "formattedCitation" : "(Wetzel et al., 2008)", "plainTextFormattedCitation" : "(Wetzel et al., 2008)", "previouslyFormattedCitation" : "(Wetzel et al., 2008)" }, "properties" : { "noteIndex" : 0 }, "schema" : "https://github.com/citation-style-language/schema/raw/master/csl-citation.json" }</w:instrText>
-      </w:r>
-      <w:r>
-        <w:rPr>
-          <w:i/>
-        </w:rPr>
-        <w:fldChar w:fldCharType="separate"/>
-      </w:r>
-      <w:r>
-        <w:rPr>
-          <w:noProof/>
-        </w:rPr>
-        <w:t>(Wetzel et al., 2008)</w:t>
-      </w:r>
-      <w:r>
-        <w:rPr>
-          <w:i/>
-        </w:rPr>
-        <w:fldChar w:fldCharType="end"/>
-      </w:r>
-      <w:r>
-        <w:rPr>
-          <w:i/>
-        </w:rPr>
-        <w:t>)</w:t>
-      </w:r>
-    </w:p>
-    <w:p>
-      <w:pPr>
-        <w:pStyle w:val="StandardErstzeileneinzug"/>
-        <w:rPr>
-          <w:i/>
-        </w:rPr>
-      </w:pPr>
-      <w:proofErr w:type="spellStart"/>
-      <w:r>
-        <w:rPr>
-          <w:i/>
-        </w:rPr>
-        <w:t>Pokemon</w:t>
-      </w:r>
-      <w:proofErr w:type="spellEnd"/>
-      <w:r>
-        <w:rPr>
-          <w:i/>
-        </w:rPr>
-        <w:t xml:space="preserve"> Go</w:t>
-      </w:r>
-    </w:p>
-    <w:p>
-      <w:pPr>
-        <w:pStyle w:val="StandardErstzeileneinzug"/>
-      </w:pPr>
-      <w:r>
-        <w:lastRenderedPageBreak/>
-        <w:fldChar w:fldCharType="begin" w:fldLock="1"/>
-      </w:r>
-      <w:r>
-        <w:instrText>ADDIN CSL_CITATION { "citationItems" : [ { "id" : "ITEM-1", "itemData" : { "DOI" : "10.1007/s11528-013-0717-2", "ISBN" : "8756-3894", "ISSN" : "87563894", "abstract" : "Augmented reality is an emerging technology that utilizes mobile, context-aware devices (e.g., smartphones, tablets) that enable participants to interact with digital information embedded within the physical environment. This overview of design principles focuses on specific strategies that instructional designers can use to develop AR learning experiences. A review of the literature reveals the following three design principles as instructive: 1. Enable and then challenge (challenge): 2. Drive by gamified story (fantasy); and 3. See the unseen (curiosity). These design principles can also be viewed as an attempt to either leverage the unique affordances of AR or minimize the limitations of the medium as reported in the literature (Dunleavy &amp; Dede, 2014). As the field matures and more research teams explore the potential of AR to enhance teaching and learning, it will be critical to determine the design techniques that optimize the unique affordances of AR, minimize the limitations of the medium, and ultimately enhance learning across the curriculum.", "author" : [ { "dropping-particle" : "", "family" : "Dunleavy", "given" : "Matt", "non-dropping-particle" : "", "parse-names" : false, "suffix" : "" } ], "container-title" : "TechTrends", "id" : "ITEM-1", "issue" : "1", "issued" : { "date-parts" : [ [ "2014" ] ] }, "page" : "28-34", "title" : "Design Principles for Augmented Reality Learning", "type" : "article-journal", "volume" : "58" }, "uris" : [ "http://www.mendeley.com/documents/?uuid=098e9ae9-2bed-46bc-a032-bc676da50d27" ] } ], "mendeley" : { "formattedCitation" : "(Dunleavy, 2014)", "plainTextFormattedCitation" : "(Dunleavy, 2014)", "previouslyFormattedCitation" : "(Dunleavy, 2014)" }, "properties" : { "noteIndex" : 0 }, "schema" : "https://github.com/citation-style-language/schema/raw/master/csl-citation.json" }</w:instrText>
-      </w:r>
-      <w:r>
-        <w:fldChar w:fldCharType="separate"/>
-      </w:r>
-      <w:r>
-        <w:rPr>
-          <w:noProof/>
-        </w:rPr>
-        <w:t>(Dunleavy, 2014)</w:t>
-      </w:r>
-      <w:r>
-        <w:fldChar w:fldCharType="end"/>
-      </w:r>
-      <w:r>
-        <w:t>: Dino Dig (</w:t>
-      </w:r>
-      <w:r>
-        <w:t>“Although the main purpose of Dino Dig was to entertain, these same design principles of enabling and then challenging could be used in an AR experience with specific learning objectives.”</w:t>
-      </w:r>
-      <w:r>
-        <w:t>)</w:t>
-      </w:r>
-    </w:p>
-    <w:p>
-      <w:pPr>
-        <w:pStyle w:val="StandardErstzeileneinzug"/>
-      </w:pPr>
-      <w:r>
-        <w:fldChar w:fldCharType="begin" w:fldLock="1"/>
-      </w:r>
-      <w:r>
-        <w:instrText>ADDIN CSL_CITATION { "citationItems" : [ { "id" : "ITEM-1", "itemData" : { "DOI" : "10.1007/978-3-319-25684-9_20", "ISBN" : "978-3-319-25683-2", "author" : [ { "dropping-particle" : "", "family" : "Antonaci", "given" : "Alessandra", "non-dropping-particle" : "", "parse-names" : false, "suffix" : "" }, { "dropping-particle" : "", "family" : "Klemke", "given" : "Roland", "non-dropping-particle" : "", "parse-names" : false, "suffix" : "" }, { "dropping-particle" : "", "family" : "Specht", "given" : "Marcus", "non-dropping-particle" : "", "parse-names" : false, "suffix" : "" } ], "container-title" : "The Mobile Learning Voyage - From Small Ripples to Massive Open Waters", "id" : "ITEM-1", "issued" : { "date-parts" : [ [ "2015" ] ] }, "page" : "273-282", "title" : "Towards Design Patterns for Augmented Reality Serious Games", "type" : "chapter" }, "uris" : [ "http://www.mendeley.com/documents/?uuid=4f761f2c-2cdb-36ed-94f8-624c3fc47464" ] } ], "mendeley" : { "formattedCitation" : "(Antonaci, Klemke, &amp; Specht, 2015)", "plainTextFormattedCitation" : "(Antonaci, Klemke, &amp; Specht, 2015)", "previouslyFormattedCitation" : "(Antonaci, Klemke, &amp; Specht, 2015)" }, "properties" : { "noteIndex" : 0 }, "schema" : "https://github.com/citation-style-language/schema/raw/master/csl-citation.json" }</w:instrText>
-      </w:r>
-      <w:r>
-        <w:fldChar w:fldCharType="separate"/>
-      </w:r>
-      <w:r>
-        <w:rPr>
-          <w:noProof/>
-        </w:rPr>
-        <w:t>(Antonaci, Klemke, &amp; Specht, 2015)</w:t>
-      </w:r>
-      <w:r>
-        <w:fldChar w:fldCharType="end"/>
-      </w:r>
-      <w:r>
-        <w:t xml:space="preserve">: </w:t>
-      </w:r>
-      <w:r>
-        <w:t>“</w:t>
-      </w:r>
-      <w:r>
-        <w:t>[L]</w:t>
-      </w:r>
-      <w:proofErr w:type="spellStart"/>
-      <w:r>
-        <w:t>ittle</w:t>
-      </w:r>
-      <w:proofErr w:type="spellEnd"/>
-      <w:r>
-        <w:t xml:space="preserve"> </w:t>
-      </w:r>
-      <w:r>
-        <w:t>is known on how to systematically apply game-design patterns to augmented reality.”</w:t>
-      </w:r>
-      <w:r>
-        <w:t xml:space="preserve"> </w:t>
-      </w:r>
-    </w:p>
-    <w:p>
-      <w:pPr>
-        <w:pStyle w:val="StandardErstzeileneinzug"/>
-      </w:pPr>
-      <w:r>
-        <w:fldChar w:fldCharType="begin" w:fldLock="1"/>
-      </w:r>
-      <w:r>
-        <w:instrText>ADDIN CSL_CITATION { "citationItems" : [ { "id" : "ITEM-1", "itemData" : { "abstract" : "This paper proposes a design pattern language applicable to mobile mixed reality games. While on the one hand the language covers direct game mechanics and therefore game design considerations, it also aims to provide similar for other aspects of mobile mixed reality games, namely authoring, content creation, interfaces, orchestration as well as testing and logging. Eleven patterns based on these aspects are described in more detail.", "author" : [ { "dropping-particle" : "", "family" : "Wetzel", "given" : "Richard", "non-dropping-particle" : "", "parse-names" : false, "suffix" : "" } ], "container-title" : "Foundations of Digital Games", "id" : "ITEM-1", "issued" : { "date-parts" : [ [ "2013" ] ] }, "title" : "A Case for Design Patterns supporting the Development of Mobile Mixed Reality Games", "type" : "article-journal" }, "uris" : [ "http://www.mendeley.com/documents/?uuid=5d6eca59-ad19-3dea-9415-86f5e3a3495f" ] } ], "mendeley" : { "formattedCitation" : "(Wetzel, 2013)", "plainTextFormattedCitation" : "(Wetzel, 2013)", "previouslyFormattedCitation" : "(Wetzel, 2013)" }, "properties" : { "noteIndex" : 0 }, "schema" : "https://github.com/citation-style-language/schema/raw/master/csl-citation.json" }</w:instrText>
-      </w:r>
-      <w:r>
-        <w:fldChar w:fldCharType="separate"/>
-      </w:r>
-      <w:r>
-        <w:rPr>
-          <w:noProof/>
-        </w:rPr>
-        <w:t>(Wetzel, 2013)</w:t>
-      </w:r>
-      <w:r>
-        <w:fldChar w:fldCharType="end"/>
-      </w:r>
-      <w:r>
-        <w:t xml:space="preserve"> proposes</w:t>
-      </w:r>
-      <w:r>
-        <w:t xml:space="preserve"> </w:t>
-      </w:r>
-      <w:r>
-        <w:t xml:space="preserve">patterns for </w:t>
-      </w:r>
-      <w:r>
-        <w:t>Mobile Mixed Reality Games: “</w:t>
-      </w:r>
-      <w:r>
-        <w:t>While on the one hand the language covers direct game mechanics and therefore game design considerations, it also aims to provide similar for other aspects of mobile mixed reality games, namely authoring, content creation, interfaces, orchestration as well as testing and logging. Eleven patterns based on these aspects are described in more detail.”</w:t>
-      </w:r>
-    </w:p>
-    <w:p>
-      <w:pPr>
-        <w:pStyle w:val="StandardErstzeileneinzug"/>
-        <w:ind w:firstLine="0"/>
-      </w:pPr>
-      <w:r>
-        <w:t>Ibid (</w:t>
-      </w:r>
-      <w:proofErr w:type="spellStart"/>
-      <w:r>
-        <w:t>Struktur</w:t>
-      </w:r>
-      <w:proofErr w:type="spellEnd"/>
-      <w:r>
-        <w:t xml:space="preserve"> </w:t>
-      </w:r>
-      <w:proofErr w:type="spellStart"/>
-      <w:r>
-        <w:t>für</w:t>
-      </w:r>
-      <w:proofErr w:type="spellEnd"/>
-      <w:r>
-        <w:t xml:space="preserve"> Pattern): “</w:t>
-      </w:r>
-      <w:r>
-        <w:t xml:space="preserve">Name, Categories, Problem, Solution, Examples, Description, Effects, </w:t>
-      </w:r>
-      <w:proofErr w:type="gramStart"/>
-      <w:r>
-        <w:t>Connections</w:t>
-      </w:r>
-      <w:proofErr w:type="gramEnd"/>
-      <w:r>
-        <w:t>”</w:t>
-      </w:r>
-    </w:p>
-    <w:p>
-      <w:pPr>
-        <w:pStyle w:val="StandardErstzeileneinzug"/>
-      </w:pPr>
-      <w:r>
-        <w:fldChar w:fldCharType="begin" w:fldLock="1"/>
-      </w:r>
-      <w:r>
-        <w:instrText>ADDIN CSL_CITATION { "citationItems" : [ { "id" : "ITEM-1", "itemData" : { "abstract" : "The growing popularity of augmented reality (AR) games in both a research and more recently commercial context has led for a need to take a closer look at design related issues which impact on player experience. While issues relating to this area have been considered, to date most of the emphasis has been on the technology aspects. Furthermore it is almost always assumed that the augmented reality element in itself will provide a sufficient experience for the player. This has led to a need to evaluate what makes a successful augmented reality game. In this paper we present a set of design guidelines which are drawn from experiences of three mixed reality games. The guidelines provide specific guidance on relationships between real and virtual space, social interaction, use of AR technologies, maintaining consistent themes and implicitly address higher level aspects such as presence within a particular augmented reality place.", "author" : [ { "dropping-particle" : "", "family" : "Wetzel", "given" : "Richard", "non-dropping-particle" : "", "parse-names" : false, "suffix" : "" }, { "dropping-particle" : "", "family" : "Mccall", "given" : "Rod", "non-dropping-particle" : "", "parse-names" : false, "suffix" : "" }, { "dropping-particle" : "", "family" : "Braun", "given" : "Anne-Kathrin", "non-dropping-particle" : "", "parse-names" : false, "suffix" : "" }, { "dropping-particle" : "", "family" : "Broll", "given" : "Wolfgang", "non-dropping-particle" : "", "parse-names" : false, "suffix" : "" } ], "container-title" : "Proceedings of the 2008 Conference on Future Play: Research, Play, Share", "id" : "ITEM-1", "issued" : { "date-parts" : [ [ "2008" ] ] }, "page" : "173-180", "title" : "Guidelines for Designing Augmented Reality Games", "type" : "paper-conference" }, "uris" : [ "http://www.mendeley.com/documents/?uuid=8f03209e-6758-37bb-bbd4-299e8f69f285" ] } ], "mendeley" : { "formattedCitation" : "(Wetzel et al., 2008)", "plainTextFormattedCitation" : "(Wetzel et al., 2008)", "previouslyFormattedCitation" : "(Wetzel et al., 2008)" }, "properties" : { "noteIndex" : 0 }, "schema" : "https://github.com/citation-style-language/schema/raw/master/csl-citation.json" }</w:instrText>
-      </w:r>
-      <w:r>
-        <w:fldChar w:fldCharType="separate"/>
-      </w:r>
-      <w:r>
-        <w:rPr>
-          <w:noProof/>
-        </w:rPr>
-        <w:t>(Wetzel et al., 2008)</w:t>
-      </w:r>
-      <w:r>
-        <w:fldChar w:fldCharType="end"/>
-      </w:r>
-      <w:r>
-        <w:t xml:space="preserve">: </w:t>
-      </w:r>
-      <w:r>
-        <w:t xml:space="preserve">“When playing an AR game, the player needs to be equipped with </w:t>
-      </w:r>
-      <w:r>
-        <w:rPr>
-          <w:b/>
-          <w:bCs/>
-        </w:rPr>
-        <w:t>appropriate hardware</w:t>
-      </w:r>
-      <w:r>
-        <w:t xml:space="preserve"> [6]. In addition to a computer, this hardware often involves technologies for detecting the position and orientation of the player or other game entities. Some games also require communication mechanisms that enable team play or data sharing.</w:t>
-      </w:r>
-      <w:r>
-        <w:t>”</w:t>
-      </w:r>
-    </w:p>
-    <w:p>
-      <w:pPr>
-        <w:pStyle w:val="StandardErstzeileneinzug"/>
-        <w:rPr>
-          <w:lang w:val="de-DE"/>
-        </w:rPr>
-      </w:pPr>
-      <w:r>
-        <w:fldChar w:fldCharType="begin" w:fldLock="1"/>
-      </w:r>
-      <w:r>
-        <w:instrText>ADDIN CSL_CITATION { "citationItems" : [ { "id" : "ITEM-1", "itemData" : { "abstract" : "The growing popularity of augmented reality (AR) games in both a research and more recently commercial context has led for a need to take a closer look at design related issues which impact on player experience. While issues relating to this area have been considered, to date most of the emphasis has been on the technology aspects. Furthermore it is almost always assumed that the augmented reality element in itself will provide a sufficient experience for the player. This has led to a need to evaluate what makes a successful augmented reality game. In this paper we present a set of design guidelines which are drawn from experiences of three mixed reality games. The guidelines provide specific guidance on relationships between real and virtual space, social interaction, use of AR technologies, maintaining consistent themes and implicitly address higher level aspects such as presence within a particular augmented reality place.", "author" : [ { "dropping-particle" : "", "family" : "Wetzel", "given" : "Richard", "non-dropping-particle" : "", "parse-names" : false, "suffix" : "" }, { "dropping-particle" : "", "family" : "Mccall", "given" : "Rod", "non-dropping-particle" : "", "parse-names" : false, "suffix" : "" }, { "dropping-particle" : "", "family" : "Braun", "given" : "Anne-Kathrin", "non-dropping-particle" : "", "parse-names" : false, "suffix" : "" }, { "dropping-particle" : "", "family" : "Broll", "given" : "Wolfgang", "non-dropping-particle" : "", "parse-names" : false, "suffix" : "" } ], "container-title" : "Proceedings of the 2008 Conference on Future Play: Research, Play, Share", "id" : "ITEM-1", "issued" : { "date-parts" : [ [ "2008" ] ] }, "page" : "173-180", "title" : "Guidelines for Designing Augmented Reality Games", "type" : "paper-conference" }, "uris" : [ "http://www.mendeley.com/documents/?uuid=8f03209e-6758-37bb-bbd4-299e8f69f285" ] } ], "mendeley" : { "formattedCitation" : "(Wetzel et al., 2008)", "plainTextFormattedCitation" : "(Wetzel et al., 2008)", "previouslyFormattedCitation" : "(Wetzel et al., 2008)" }, "properties" : { "noteIndex" : 0 }, "schema" : "https://github.com/citation-style-language/schema/raw/master/csl-citation.json" }</w:instrText>
-      </w:r>
-      <w:r>
-        <w:fldChar w:fldCharType="separate"/>
-      </w:r>
-      <w:r>
-        <w:rPr>
-          <w:noProof/>
-        </w:rPr>
-        <w:t>(Wetzel et al., 2008)</w:t>
-      </w:r>
-      <w:r>
-        <w:fldChar w:fldCharType="end"/>
-      </w:r>
-      <w:r>
-        <w:t xml:space="preserve">: </w:t>
-      </w:r>
-      <w:r>
-        <w:t xml:space="preserve">“In addition to games developed within research groups, there exists a small amount of commercially available AR games. </w:t>
-      </w:r>
-      <w:r>
-        <w:rPr>
-          <w:lang w:val="de-DE"/>
-        </w:rPr>
-        <w:t xml:space="preserve">The </w:t>
-      </w:r>
-      <w:proofErr w:type="spellStart"/>
-      <w:r>
-        <w:rPr>
-          <w:lang w:val="de-DE"/>
-        </w:rPr>
-        <w:t>first</w:t>
-      </w:r>
-      <w:proofErr w:type="spellEnd"/>
-      <w:r>
-        <w:rPr>
-          <w:lang w:val="de-DE"/>
-        </w:rPr>
-        <w:t xml:space="preserve"> was </w:t>
-      </w:r>
-      <w:r>
-        <w:rPr>
-          <w:b/>
-          <w:bCs/>
-          <w:lang w:val="de-DE"/>
-        </w:rPr>
-        <w:t xml:space="preserve">Eye </w:t>
-      </w:r>
-      <w:proofErr w:type="spellStart"/>
-      <w:r>
-        <w:rPr>
-          <w:b/>
-          <w:bCs/>
-          <w:lang w:val="de-DE"/>
-        </w:rPr>
-        <w:t>Toy</w:t>
-      </w:r>
-      <w:proofErr w:type="spellEnd"/>
-      <w:r>
-        <w:rPr>
-          <w:b/>
-          <w:bCs/>
-          <w:lang w:val="de-DE"/>
-        </w:rPr>
-        <w:t>®</w:t>
-      </w:r>
-      <w:r>
-        <w:rPr>
-          <w:lang w:val="de-DE"/>
-        </w:rPr>
-        <w:t xml:space="preserve">.” </w:t>
-      </w:r>
-      <w:r>
-        <w:rPr>
-          <w:b/>
-          <w:i/>
-          <w:lang w:val="de-DE"/>
-        </w:rPr>
-        <w:t>DIESER TEIL KÖNNTE AUCH IN SENSORS.</w:t>
-      </w:r>
-    </w:p>
-    <w:p>
-      <w:pPr>
-        <w:pStyle w:val="StandardErstzeileneinzug"/>
-        <w:rPr>
-          <w:i/>
-          <w:lang w:val="de-DE"/>
-        </w:rPr>
-      </w:pPr>
-      <w:r>
-        <w:rPr>
-          <w:i/>
-          <w:lang w:val="de-DE"/>
-        </w:rPr>
-        <w:fldChar w:fldCharType="begin" w:fldLock="1"/>
-      </w:r>
-      <w:r>
-        <w:rPr>
-          <w:i/>
-          <w:lang w:val="de-DE"/>
-        </w:rPr>
-        <w:instrText>ADDIN CSL_CITATION { "citationItems" : [ { "id" : "ITEM-1", "itemData" : { "abstract" : "The growing popularity of augmented reality (AR) games in both a research and more recently commercial context has led for a need to take a closer look at design related issues which impact on player experience. While issues relating to this area have been considered, to date most of the emphasis has been on the technology aspects. Furthermore it is almost always assumed that the augmented reality element in itself will provide a sufficient experience for the player. This has led to a need to evaluate what makes a successful augmented reality game. In this paper we present a set of design guidelines which are drawn from experiences of three mixed reality games. The guidelines provide specific guidance on relationships between real and virtual space, social interaction, use of AR technologies, maintaining consistent themes and implicitly address higher level aspects such as presence within a particular augmented reality place.", "author" : [ { "dropping-particle" : "", "family" : "Wetzel", "given" : "Richard", "non-dropping-particle" : "", "parse-names" : false, "suffix" : "" }, { "dropping-particle" : "", "family" : "Mccall", "given" : "Rod", "non-dropping-particle" : "", "parse-names" : false, "suffix" : "" }, { "dropping-particle" : "", "family" : "Braun", "given" : "Anne-Kathrin", "non-dropping-particle" : "", "parse-names" : false, "suffix" : "" }, { "dropping-particle" : "", "family" : "Broll", "given" : "Wolfgang", "non-dropping-particle" : "", "parse-names" : false, "suffix" : "" } ], "container-title" : "Proceedings of the 2008 Conference on Future Play: Research, Play, Share", "id" : "ITEM-1", "issued" : { "date-parts" : [ [ "2008" ] ] }, "page" : "173-180", "title" : "Guidelines for Designing Augmented Reality Games", "type" : "paper-conference" }, "uris" : [ "http://www.mendeley.com/documents/?uuid=8f03209e-6758-37bb-bbd4-299e8f69f285" ] } ], "mendeley" : { "formattedCitation" : "(Wetzel et al., 2008)", "plainTextFormattedCitation" : "(Wetzel et al., 2008)", "previouslyFormattedCitation" : "(Wetzel et al., 2008)" }, "properties" : { "noteIndex" : 0 }, "schema" : "https://github.com/citation-style-language/schema/raw/master/csl-citation.json" }</w:instrText>
-      </w:r>
-      <w:r>
-        <w:rPr>
-          <w:i/>
-          <w:lang w:val="de-DE"/>
-        </w:rPr>
-        <w:fldChar w:fldCharType="separate"/>
-      </w:r>
-      <w:r>
-        <w:rPr>
-          <w:noProof/>
-          <w:lang w:val="de-DE"/>
-        </w:rPr>
-        <w:t>(Wetzel et al., 2008)</w:t>
-      </w:r>
-      <w:r>
-        <w:rPr>
-          <w:i/>
-          <w:lang w:val="de-DE"/>
-        </w:rPr>
-        <w:fldChar w:fldCharType="end"/>
-      </w:r>
-      <w:r>
-        <w:rPr>
-          <w:i/>
-          <w:lang w:val="de-DE"/>
-        </w:rPr>
-        <w:t xml:space="preserve"> vergleicht 2 selbst entwickelte Spiele und The Eye </w:t>
-      </w:r>
-      <w:proofErr w:type="spellStart"/>
-      <w:r>
-        <w:rPr>
-          <w:i/>
-          <w:lang w:val="de-DE"/>
-        </w:rPr>
-        <w:t>of</w:t>
-      </w:r>
-      <w:proofErr w:type="spellEnd"/>
-      <w:r>
-        <w:rPr>
-          <w:i/>
-          <w:lang w:val="de-DE"/>
-        </w:rPr>
-        <w:t xml:space="preserve"> </w:t>
-      </w:r>
-      <w:proofErr w:type="spellStart"/>
-      <w:r>
-        <w:rPr>
-          <w:i/>
-          <w:lang w:val="de-DE"/>
-        </w:rPr>
-        <w:t>Judgement</w:t>
-      </w:r>
-      <w:proofErr w:type="spellEnd"/>
-      <w:r>
-        <w:rPr>
-          <w:i/>
-          <w:lang w:val="de-DE"/>
-        </w:rPr>
-        <w:t xml:space="preserve"> (PS3)</w:t>
-      </w:r>
-      <w:proofErr w:type="gramStart"/>
-      <w:r>
-        <w:rPr>
-          <w:i/>
-          <w:lang w:val="de-DE"/>
-        </w:rPr>
-        <w:t>.(</w:t>
-      </w:r>
-      <w:proofErr w:type="gramEnd"/>
-      <w:r>
-        <w:rPr>
-          <w:i/>
-          <w:lang w:val="de-DE"/>
-        </w:rPr>
-        <w:t xml:space="preserve">Eye </w:t>
-      </w:r>
-      <w:proofErr w:type="spellStart"/>
-      <w:r>
-        <w:rPr>
-          <w:i/>
-          <w:lang w:val="de-DE"/>
-        </w:rPr>
-        <w:t>of</w:t>
-      </w:r>
-      <w:proofErr w:type="spellEnd"/>
-      <w:r>
-        <w:rPr>
-          <w:i/>
-          <w:lang w:val="de-DE"/>
-        </w:rPr>
-        <w:t xml:space="preserve"> </w:t>
-      </w:r>
-      <w:proofErr w:type="spellStart"/>
-      <w:r>
-        <w:rPr>
-          <w:i/>
-          <w:lang w:val="de-DE"/>
-        </w:rPr>
-        <w:t>Judgement</w:t>
-      </w:r>
-      <w:proofErr w:type="spellEnd"/>
-      <w:r>
-        <w:rPr>
-          <w:i/>
-          <w:lang w:val="de-DE"/>
-        </w:rPr>
-        <w:t>=AR??)</w:t>
-      </w:r>
-    </w:p>
-    <w:p>
-      <w:pPr>
-        <w:pStyle w:val="StandardErstzeileneinzug"/>
-      </w:pPr>
-      <w:r>
-        <w:rPr>
-          <w:i/>
-        </w:rPr>
-        <w:t xml:space="preserve">Can You See Me Now? </w:t>
-      </w:r>
-      <w:r>
-        <w:rPr>
-          <w:i/>
-        </w:rPr>
-        <w:t>(</w:t>
-      </w:r>
-      <w:proofErr w:type="spellStart"/>
-      <w:r>
-        <w:rPr>
-          <w:i/>
-        </w:rPr>
-        <w:t>Referenziert</w:t>
-      </w:r>
-      <w:proofErr w:type="spellEnd"/>
-      <w:r>
-        <w:rPr>
-          <w:i/>
-        </w:rPr>
-        <w:t xml:space="preserve"> in </w:t>
-      </w:r>
-      <w:r>
-        <w:rPr>
-          <w:i/>
-        </w:rPr>
-        <w:fldChar w:fldCharType="begin" w:fldLock="1"/>
-      </w:r>
-      <w:r>
-        <w:rPr>
-          <w:i/>
-        </w:rPr>
-        <w:instrText>ADDIN CSL_CITATION { "citationItems" : [ { "id" : "ITEM-1", "itemData" : { "abstract" : "We report how new types of games can be created using the possibilities of embedded computing, sensors, new output devices and ad-hoc wireless networks while keeping characteristics from traditional non-computerized games. Applying both a technological and use-oriented research approach, we identified a number of new interaction acts made possible by the new technology. These are described using game mechanics, a concept developed by the game design community. The identified mechanics, together with examples of games using them, are described as well as the benefits and limitations of using the game mechanic concept.", "author" : [ { "dropping-particle" : "", "family" : "Lundgren", "given" : "Sus", "non-dropping-particle" : "", "parse-names" : false, "suffix" : "" }, { "dropping-particle" : "", "family" : "Bj\u00f6rk", "given" : "Staffan", "non-dropping-particle" : "", "parse-names" : false, "suffix" : "" } ], "container-title" : "Proceedings of TIDSE '03", "id" : "ITEM-1", "issued" : { "date-parts" : [ [ "2003" ] ] }, "title" : "Game Mechanics: Describing Computer-Augmented Games in Terms of Interaction", "type" : "paper-conference" }, "uris" : [ "http://www.mendeley.com/documents/?uuid=44c0e6e8-0e80-31ac-89b8-7b4c303195f7" ] } ], "mendeley" : { "formattedCitation" : "(Lundgren &amp; Bj\u00f6rk, 2003)", "plainTextFormattedCitation" : "(Lundgren &amp; Bj\u00f6rk, 2003)", "previouslyFormattedCitation" : "(Lundgren &amp; Bj\u00f6rk, 2003)" }, "properties" : { "noteIndex" : 0 }, "schema" : "https://github.com/citation-style-language/schema/raw/master/csl-citation.json" }</w:instrText>
-      </w:r>
-      <w:r>
-        <w:rPr>
-          <w:i/>
-        </w:rPr>
-        <w:fldChar w:fldCharType="separate"/>
-      </w:r>
-      <w:r>
-        <w:rPr>
-          <w:noProof/>
-        </w:rPr>
-        <w:t>(Lundgren &amp; Björk, 2003)</w:t>
-      </w:r>
-      <w:r>
-        <w:rPr>
-          <w:i/>
-        </w:rPr>
-        <w:fldChar w:fldCharType="end"/>
-      </w:r>
-      <w:r>
-        <w:rPr>
-          <w:i/>
-        </w:rPr>
-        <w:t xml:space="preserve">) </w:t>
-      </w:r>
-      <w:r>
-        <w:t>”f</w:t>
-      </w:r>
-      <w:r>
-        <w:t>eatures two kinds of players: some play online using avatars, moving the avatars across a map of the city while other players roam the actual city, chasing the avatars using handheld computers (PDAs) that inform them about the avatars’ whereabouts.”</w:t>
-      </w:r>
-    </w:p>
-    <w:p>
-      <w:pPr>
-        <w:pStyle w:val="StandardErstzeileneinzug"/>
-      </w:pPr>
-      <w:r>
-        <w:rPr>
-          <w:lang w:val="de-DE"/>
-        </w:rPr>
-        <w:fldChar w:fldCharType="begin" w:fldLock="1"/>
-      </w:r>
-      <w:r>
-        <w:rPr>
-          <w:lang w:val="de-DE"/>
-        </w:rPr>
-        <w:instrText>ADDIN CSL_CITATION { "citationItems" : [ { "id" : "ITEM-1", "itemData" : { "DOI" : "http://doi.acm.org/10.1145/302979.303115", "ISBN" : "0201485591", "abstract" : "This paper introduces a novel interface for digitally-augmented cooperative play. We present the concept of the athletic-tangible interface, a new class of interaction which uses tangible objects and full-body motion in physical spaces with digital augmentation. We detail the implementation of PingPongPlus, a reactive ping-pong table, which features a novel sound-based ball tracking technology. The game is augmented and transformed with dynamic graphics and sound, determined by the position of impact, and the rhythm and style of play. A variety of different modes of play and initial experiences with PingPongPlus are also described.", "author" : [ { "dropping-particle" : "", "family" : "Ishii", "given" : "H.", "non-dropping-particle" : "", "parse-names" : false, "suffix" : "" }, { "dropping-particle" : "", "family" : "Wisneski", "given" : "C.", "non-dropping-particle" : "", "parse-names" : false, "suffix" : "" }, { "dropping-particle" : "", "family" : "Orbanes", "given" : "J.", "non-dropping-particle" : "", "parse-names" : false, "suffix" : "" }, { "dropping-particle" : "", "family" : "Chun", "given" : "B.", "non-dropping-particle" : "", "parse-names" : false, "suffix" : "" }, { "dropping-particle" : "", "family" : "Paradiso", "given" : "J.", "non-dropping-particle" : "", "parse-names" : false, "suffix" : "" } ], "container-title" : "Proceedings of the SIGCHI conference on Human factors in computing systems", "id" : "ITEM-1", "issued" : { "date-parts" : [ [ "1999" ] ] }, "publisher" : "ACM", "title" : "PingPongPlus: design of an athletic-tangible interface for computer-supported cooperative play", "type" : "paper-conference" }, "uris" : [ "http://www.mendeley.com/documents/?uuid=c770b15e-3869-3ab1-a926-14604b8506ab" ] } ], "mendeley" : { "formattedCitation" : "(Ishii et al., 1999)", "plainTextFormattedCitation" : "(Ishii et al., 1999)", "previouslyFormattedCitation" : "(Ishii et al., 1999)" }, "properties" : { "noteIndex" : 0 }, "schema" : "https://github.com/citation-style-language/schema/raw/master/csl-citation.json" }</w:instrText>
-      </w:r>
-      <w:r>
-        <w:rPr>
-          <w:lang w:val="de-DE"/>
-        </w:rPr>
-        <w:fldChar w:fldCharType="separate"/>
-      </w:r>
-      <w:r>
-        <w:rPr>
-          <w:noProof/>
-          <w:lang w:val="de-DE"/>
-        </w:rPr>
-        <w:t>(Ishii et al., 1999)</w:t>
-      </w:r>
-      <w:r>
-        <w:rPr>
-          <w:lang w:val="de-DE"/>
-        </w:rPr>
-        <w:fldChar w:fldCharType="end"/>
-      </w:r>
-      <w:r>
-        <w:rPr>
-          <w:lang w:val="de-DE"/>
-        </w:rPr>
-        <w:t xml:space="preserve">: </w:t>
-      </w:r>
-      <w:proofErr w:type="spellStart"/>
-      <w:r>
-        <w:rPr>
-          <w:lang w:val="de-DE"/>
-        </w:rPr>
-        <w:t>PingPongPlus</w:t>
-      </w:r>
-      <w:proofErr w:type="spellEnd"/>
-      <w:r>
-        <w:rPr>
-          <w:lang w:val="de-DE"/>
-        </w:rPr>
-        <w:t xml:space="preserve"> nicht nur als Erweiterung, sondern Transformation des Grundspiels (versch. </w:t>
-      </w:r>
-      <w:proofErr w:type="spellStart"/>
-      <w:r>
-        <w:t>Spielmodi</w:t>
-      </w:r>
-      <w:proofErr w:type="spellEnd"/>
-      <w:r>
-        <w:t xml:space="preserve">): “We have designed and implemented over a dozen different application modes on the </w:t>
-      </w:r>
-      <w:proofErr w:type="spellStart"/>
-      <w:r>
-        <w:t>PingPongPlus</w:t>
-      </w:r>
-      <w:proofErr w:type="spellEnd"/>
-      <w:r>
-        <w:t xml:space="preserve"> table.</w:t>
-      </w:r>
-      <w:proofErr w:type="gramStart"/>
-      <w:r>
-        <w:t>”</w:t>
-      </w:r>
-      <w:r>
-        <w:t>,</w:t>
-      </w:r>
-      <w:proofErr w:type="gramEnd"/>
-      <w:r>
-        <w:t xml:space="preserve"> </w:t>
-      </w:r>
-      <w:proofErr w:type="spellStart"/>
-      <w:r>
-        <w:t>Beispiel</w:t>
-      </w:r>
-      <w:proofErr w:type="spellEnd"/>
-      <w:r>
-        <w:t xml:space="preserve"> Water Ripples Mode, Painting mode, …</w:t>
-      </w:r>
-    </w:p>
-    <w:p>
-      <w:pPr>
-        <w:pStyle w:val="StandardErstzeileneinzug"/>
-        <w:rPr>
-          <w:lang w:val="de-DE"/>
-        </w:rPr>
-      </w:pPr>
-      <w:r>
-        <w:fldChar w:fldCharType="begin" w:fldLock="1"/>
-      </w:r>
-      <w:r>
-        <w:rPr>
-          <w:lang w:val="de-DE"/>
-        </w:rPr>
-        <w:instrText>ADDIN CSL_CITATION { "citationItems" : [ { "id" : "ITEM-1", "itemData" : { "abstract" : "This article discusses technological developments and applications of mobile augmented reality (AR) and their application in learning. Augmented reality interaction design patterns are introduced and educational patterns for supporting certain learning objectives with AR approaches are discussed. The article then identifies several dimensions of a user context identified with sensors contained in mobile devices and used for the contextualization of learning experiences. Finally, an AR game concept, \u201cLocatory\u201d, is presented that combines a game logic with collaborative game play and personalized mobile augmented reality visualization.", "author" : [ { "dropping-particle" : "", "family" : "Specht", "given" : "Marcus", "non-dropping-particle" : "", "parse-names" : false, "suffix" : "" }, { "dropping-particle" : "", "family" : "Ternier", "given" : "Stefaan", "non-dropping-particle" : "", "parse-names" : false, "suffix" : "" }, { "dropping-particle" : "", "family" : "Greller", "given" : "Wolfgang", "non-dropping-particle" : "", "parse-names" : false, "suffix" : "" } ], "container-title" : "Journal of the Research Center for Educational Technology (RCET)", "id" : "ITEM-1", "issue" : "1", "issued" : { "date-parts" : [ [ "2011" ] ] }, "page" : "117-127", "title" : "Dimensions of Mobile Augmented Reality for Learning: A First Inventory", "type" : "article-journal", "volume" : "7" }, "uris" : [ "http://www.mendeley.com/documents/?uuid=4eabcc66-9e6e-3ed8-9ee2-23553c2fdc68" ] } ], "mendeley" : { "formattedCitation" : "(Specht et al., 2011)", "plainTextFormattedCitation" : "(Specht et al., 2011)", "previouslyFormattedCitation" : "(Specht et al., 2011)" }, "properties" : { "noteIndex" : 0 }, "schema" : "https://github.com/citation-style-language/schema/raw/master/csl-citation.json" }</w:instrText>
-      </w:r>
-      <w:r>
-        <w:fldChar w:fldCharType="separate"/>
-      </w:r>
-      <w:r>
-        <w:rPr>
-          <w:noProof/>
-          <w:lang w:val="de-DE"/>
-        </w:rPr>
-        <w:t>(Specht et al., 2011)</w:t>
-      </w:r>
-      <w:r>
-        <w:fldChar w:fldCharType="end"/>
-      </w:r>
-      <w:r>
-        <w:rPr>
-          <w:lang w:val="de-DE"/>
-        </w:rPr>
-        <w:t xml:space="preserve">: </w:t>
-      </w:r>
-      <w:proofErr w:type="spellStart"/>
-      <w:r>
-        <w:rPr>
-          <w:lang w:val="de-DE"/>
-        </w:rPr>
-        <w:t>Locatory</w:t>
-      </w:r>
-      <w:proofErr w:type="spellEnd"/>
-      <w:r>
-        <w:rPr>
-          <w:lang w:val="de-DE"/>
-        </w:rPr>
-        <w:t xml:space="preserve"> (Weiterentwicklung Memory)</w:t>
-      </w:r>
-    </w:p>
-    <w:p>
-      <w:pPr>
-        <w:pStyle w:val="berschrift3"/>
-        <w:rPr>
-          <w:lang w:val="en-US"/>
-        </w:rPr>
-      </w:pPr>
-      <w:bookmarkStart w:id="20" w:name="_Toc470602004"/>
-      <w:r>
-        <w:rPr>
-          <w:lang w:val="en-US"/>
-        </w:rPr>
-        <w:t>Outlook</w:t>
-      </w:r>
-      <w:bookmarkEnd w:id="20"/>
-    </w:p>
-    <w:p>
-      <w:pPr>
-        <w:pStyle w:val="berschrift4"/>
-        <w:rPr>
-          <w:lang w:val="en-US"/>
-        </w:rPr>
-      </w:pPr>
-      <w:bookmarkStart w:id="21" w:name="_Toc470602005"/>
-      <w:r>
-        <w:rPr>
-          <w:lang w:val="en-US"/>
-        </w:rPr>
-        <w:t>Possibilities</w:t>
-      </w:r>
-      <w:bookmarkEnd w:id="21"/>
-    </w:p>
-    <w:p>
-      <w:pPr>
-        <w:pStyle w:val="StandardErstzeileneinzug"/>
-      </w:pPr>
-      <w:r>
-        <w:fldChar w:fldCharType="begin" w:fldLock="1"/>
-      </w:r>
-      <w:r>
-        <w:instrText>ADDIN CSL_CITATION { "citationItems" : [ { "id" : "ITEM-1", "itemData" : { "DOI" : "10.1007/s11528-013-0717-2", "ISBN" : "8756-3894", "ISSN" : "87563894", "abstract" : "Augmented reality is an emerging technology that utilizes mobile, context-aware devices (e.g., smartphones, tablets) that enable participants to interact with digital information embedded within the physical environment. This overview of design principles focuses on specific strategies that instructional designers can use to develop AR learning experiences. A review of the literature reveals the following three design principles as instructive: 1. Enable and then challenge (challenge): 2. Drive by gamified story (fantasy); and 3. See the unseen (curiosity). These design principles can also be viewed as an attempt to either leverage the unique affordances of AR or minimize the limitations of the medium as reported in the literature (Dunleavy &amp; Dede, 2014). As the field matures and more research teams explore the potential of AR to enhance teaching and learning, it will be critical to determine the design techniques that optimize the unique affordances of AR, minimize the limitations of the medium, and ultimately enhance learning across the curriculum.", "author" : [ { "dropping-particle" : "", "family" : "Dunleavy", "given" : "Matt", "non-dropping-particle" : "", "parse-names" : false, "suffix" : "" } ], "container-title" : "TechTrends", "id" : "ITEM-1", "issue" : "1", "issued" : { "date-parts" : [ [ "2014" ] ] }, "page" : "28-34", "title" : "Design Principles for Augmented Reality Learning", "type" : "article-journal", "volume" : "58" }, "uris" : [ "http://www.mendeley.com/documents/?uuid=098e9ae9-2bed-46bc-a032-bc676da50d27" ] } ], "mendeley" : { "formattedCitation" : "(Dunleavy, 2014)", "plainTextFormattedCitation" : "(Dunleavy, 2014)", "previouslyFormattedCitation" : "(Dunleavy, 2014)" }, "properties" : { "noteIndex" : 0 }, "schema" : "https://github.com/citation-style-language/schema/raw/master/csl-citation.json" }</w:instrText>
-      </w:r>
-      <w:r>
-        <w:fldChar w:fldCharType="separate"/>
-      </w:r>
-      <w:r>
-        <w:rPr>
-          <w:noProof/>
-        </w:rPr>
-        <w:t>(Dunleavy, 2014)</w:t>
-      </w:r>
-      <w:r>
-        <w:fldChar w:fldCharType="end"/>
-      </w:r>
-      <w:r>
-        <w:t xml:space="preserve">: </w:t>
-      </w:r>
-      <w:r>
-        <w:t xml:space="preserve">“This ability to scaffold and support positive interdependence to accomplish an objective situated within a physical space is the most frequently reported affordance of AR (Dunleavy, Dede, &amp; Mitchell, 2009; Facer, Joiner, Stanton, Reid, Hull, and </w:t>
-      </w:r>
-      <w:r>
-        <w:lastRenderedPageBreak/>
-        <w:t xml:space="preserve">Kirk, 2004; </w:t>
+        <w:t xml:space="preserve">“This ability to scaffold and support positive interdependence to accomplish an objective situated within a physical space is the most frequently reported affordance of AR (Dunleavy, Dede, &amp; Mitchell, 2009; Facer, Joiner, Stanton, Reid, Hull, and Kirk, 2004; </w:t>
       </w:r>
       <w:proofErr w:type="spellStart"/>
       <w:r>
@@ -8939,6 +8334,7 @@
         <w:ind w:firstLine="0"/>
       </w:pPr>
       <w:r>
+        <w:lastRenderedPageBreak/>
         <w:t xml:space="preserve">“Many academically </w:t>
       </w:r>
       <w:r>
@@ -9025,15 +8421,7 @@
           <w:b/>
           <w:bCs/>
         </w:rPr>
-        <w:t xml:space="preserve">AR may fully or partially replace a </w:t>
-      </w:r>
-      <w:r>
-        <w:rPr>
-          <w:b/>
-          <w:bCs/>
-        </w:rPr>
-        <w:lastRenderedPageBreak/>
-        <w:t>sense.</w:t>
+        <w:t>AR may fully or partially replace a sense.</w:t>
       </w:r>
       <w:r>
         <w:t xml:space="preserve"> (...) These and other non-mainstream experiences must be kept firmly in mind when enumerating the potential use cases of AR, and as we contemplate rules and possible exceptions.”</w:t>
@@ -9201,14 +8589,14 @@
           <w:lang w:val="en-US"/>
         </w:rPr>
       </w:pPr>
-      <w:bookmarkStart w:id="22" w:name="_Toc470602006"/>
+      <w:bookmarkStart w:id="28" w:name="_Toc470602006"/>
       <w:r>
         <w:rPr>
           <w:lang w:val="en-US"/>
         </w:rPr>
         <w:t>Limitations</w:t>
       </w:r>
-      <w:bookmarkEnd w:id="22"/>
+      <w:bookmarkEnd w:id="28"/>
     </w:p>
     <w:p>
       <w:pPr>
@@ -9529,7 +8917,11 @@
         <w:t>several studies have documented that students have the tendency to become fixated on the mobile device rather than observing the environment</w:t>
       </w:r>
       <w:r>
-        <w:t xml:space="preserve"> (Dunleavy et al., 2009, Dunleavy &amp; Simmons, 2011; Perry et al., 2008; Squire, 2010). While location-based and vision-based AR can provide powerful and compelling experiences, </w:t>
+        <w:t xml:space="preserve"> (Dunleavy et al., 2009, Dunleavy &amp; </w:t>
+      </w:r>
+      <w:r>
+        <w:lastRenderedPageBreak/>
+        <w:t xml:space="preserve">Simmons, 2011; Perry et al., 2008; Squire, 2010). While location-based and vision-based AR can provide powerful and compelling experiences, </w:t>
       </w:r>
       <w:r>
         <w:rPr>
@@ -9550,7 +8942,6 @@
         </w:tabs>
       </w:pPr>
       <w:r>
-        <w:lastRenderedPageBreak/>
         <w:fldChar w:fldCharType="begin" w:fldLock="1"/>
       </w:r>
       <w:r>
@@ -10221,7 +9612,11 @@
       </w:r>
       <w:proofErr w:type="spellEnd"/>
       <w:r>
-        <w:t xml:space="preserve"> AR, but may be off-putting for users who are not aware exactly what data is being collected or who are wary of being tracked or targeted by companies which provide </w:t>
+        <w:t xml:space="preserve"> AR, but may be off-putting for users who are </w:t>
+      </w:r>
+      <w:r>
+        <w:lastRenderedPageBreak/>
+        <w:t xml:space="preserve">not aware exactly what data is being collected or who are wary of being tracked or targeted by companies which provide </w:t>
       </w:r>
       <w:proofErr w:type="spellStart"/>
       <w:r>
@@ -10321,7 +9716,6 @@
         <w:pStyle w:val="StandardErstzeileneinzug"/>
       </w:pPr>
       <w:r>
-        <w:lastRenderedPageBreak/>
         <w:fldChar w:fldCharType="begin" w:fldLock="1"/>
       </w:r>
       <w:r>
@@ -10672,6 +10066,7 @@
         <w:pStyle w:val="StandardErstzeileneinzug"/>
       </w:pPr>
       <w:r>
+        <w:lastRenderedPageBreak/>
         <w:fldChar w:fldCharType="begin" w:fldLock="1"/>
       </w:r>
       <w:r>
@@ -10763,7 +10158,6 @@
           <w:i/>
           <w:iCs/>
         </w:rPr>
-        <w:lastRenderedPageBreak/>
         <w:t>Pay No Attention to the Man Behind the Curtain</w:t>
       </w:r>
       <w:r>
@@ -11291,6 +10685,7 @@
         <w:ind w:firstLine="0"/>
       </w:pPr>
       <w:r>
+        <w:lastRenderedPageBreak/>
         <w:t xml:space="preserve">Ibid: ABER: “Subjects began to adapt almost immediately upon putting on the HMD (...) </w:t>
       </w:r>
       <w:proofErr w:type="gramStart"/>
@@ -11329,7 +10724,6 @@
         <w:pStyle w:val="StandardErstzeileneinzug"/>
       </w:pPr>
       <w:r>
-        <w:lastRenderedPageBreak/>
         <w:fldChar w:fldCharType="begin" w:fldLock="1"/>
       </w:r>
       <w:r>
@@ -11992,7 +11386,11 @@
         <w:t xml:space="preserve">: </w:t>
       </w:r>
       <w:r>
-        <w:t>“There are also several topics that need to be addressed in order to ease the adoption of this technology into school classrooms. First, AR experiences need to be designed with curriculum and pedagogy in mind. (...) Further, future work can investigate the investment costs for teacher training, as well as investments in hardware and other infrastructure required to integrating AR in classrooms. There are also space considerations, because due to the high degree of physical interaction, AR experiences typically require a larger space than computer experiences. Finally, classroom applications will typically benefit from networked connectivity, such that students can collaborate around virtual content, and so that teachers can monitor and control the experience, thus requiring infrastructure for wireless networking.”</w:t>
+        <w:t xml:space="preserve">“There are also several topics that need to be addressed in order to ease the adoption of this technology into school classrooms. First, AR experiences need to be designed with curriculum and pedagogy in mind. (...) Further, future work can investigate the investment costs for teacher training, as well as investments in hardware and other infrastructure required to </w:t>
+      </w:r>
+      <w:r>
+        <w:lastRenderedPageBreak/>
+        <w:t>integrating AR in classrooms. There are also space considerations, because due to the high degree of physical interaction, AR experiences typically require a larger space than computer experiences. Finally, classroom applications will typically benefit from networked connectivity, such that students can collaborate around virtual content, and so that teachers can monitor and control the experience, thus requiring infrastructure for wireless networking.”</w:t>
       </w:r>
     </w:p>
     <w:p>
@@ -12007,15 +11405,14 @@
           <w:lang w:val="en-US"/>
         </w:rPr>
       </w:pPr>
-      <w:bookmarkStart w:id="23" w:name="_Toc470602007"/>
-      <w:r>
-        <w:rPr>
-          <w:lang w:val="en-US"/>
-        </w:rPr>
-        <w:lastRenderedPageBreak/>
+      <w:bookmarkStart w:id="29" w:name="_Toc470602007"/>
+      <w:r>
+        <w:rPr>
+          <w:lang w:val="en-US"/>
+        </w:rPr>
         <w:t>Sensors</w:t>
       </w:r>
-      <w:bookmarkEnd w:id="23"/>
+      <w:bookmarkEnd w:id="29"/>
     </w:p>
     <w:p>
       <w:pPr>
@@ -12024,14 +11421,14 @@
           <w:lang w:val="en-US"/>
         </w:rPr>
       </w:pPr>
-      <w:bookmarkStart w:id="24" w:name="_Toc470602008"/>
+      <w:bookmarkStart w:id="30" w:name="_Toc470602008"/>
       <w:r>
         <w:rPr>
           <w:lang w:val="en-US"/>
         </w:rPr>
         <w:t>Overview – sensors and actuators</w:t>
       </w:r>
-      <w:bookmarkEnd w:id="24"/>
+      <w:bookmarkEnd w:id="30"/>
     </w:p>
     <w:p>
       <w:pPr>
@@ -12117,7 +11514,7 @@
         <w:rPr>
           <w:lang w:val="de-DE"/>
         </w:rPr>
-        <w:instrText>ADDIN CSL_CITATION { "citationItems" : [ { "id" : "ITEM-1", "itemData" : { "abstract" : "Although finger bones construction of human body is very complex and difficult to measure but it is necessary to measure the dexterous finger movement of a pianist for piano playing. This paper has measured the finger movements with six degrees of freedom of an expert pianist, using a magnetic motion capture system by which it is possible to measure any type of finger movements during their activities. From the current research novice players/beginners can get the information about intertap interval time of a particular finger, finger height in space, finger status and finger tip velocity during playing the piano. Moreover it has shown an easy digital recording process of the hand's movements using a hand MoCap system. These themes are crucial to acquire knowledge of any kind of finger movements and its digitization. The results has presented in this paper are particularly helpful for novice players as well as applications where dexterous finger movements are essentials such as piano education and different games.", "author" : [ { "dropping-particle" : "", "family" : "Rahman", "given" : "Md Mostafizur", "non-dropping-particle" : "", "parse-names" : false, "suffix" : "" }, { "dropping-particle" : "", "family" : "Mitobe", "given" : "Kazutaka", "non-dropping-particle" : "", "parse-names" : false, "suffix" : "" }, { "dropping-particle" : "", "family" : "Suzuki", "given" : "Masafumi", "non-dropping-particle" : "", "parse-names" : false, "suffix" : "" }, { "dropping-particle" : "", "family" : "Takano", "given" : "Chihiro", "non-dropping-particle" : "", "parse-names" : false, "suffix" : "" }, { "dropping-particle" : "", "family" : "Yoshimura", "given" : "Noboru", "non-dropping-particle" : "", "parse-names" : false, "suffix" : "" } ], "container-title" : "International Journal of Science and Technology Education Research", "id" : "ITEM-1", "issue" : "2", "issued" : { "date-parts" : [ [ "2011" ] ] }, "page" : "22-31", "title" : "Analysis of dexterous finger movement for piano education using motion capture system", "type" : "article-journal", "volume" : "2" }, "uris" : [ "http://www.mendeley.com/documents/?uuid=de402a57-72ba-3848-902b-446912db6deb" ] } ], "mendeley" : { "formattedCitation" : "(Rahman, Mitobe, Suzuki, Takano, &amp; Yoshimura, 2011)", "plainTextFormattedCitation" : "(Rahman, Mitobe, Suzuki, Takano, &amp; Yoshimura, 2011)", "previouslyFormattedCitation" : "(Rahman et al., 2011)" }, "properties" : { "noteIndex" : 0 }, "schema" : "https://github.com/citation-style-language/schema/raw/master/csl-citation.json" }</w:instrText>
+        <w:instrText>ADDIN CSL_CITATION { "citationItems" : [ { "id" : "ITEM-1", "itemData" : { "abstract" : "Although finger bones construction of human body is very complex and difficult to measure but it is necessary to measure the dexterous finger movement of a pianist for piano playing. This paper has measured the finger movements with six degrees of freedom of an expert pianist, using a magnetic motion capture system by which it is possible to measure any type of finger movements during their activities. From the current research novice players/beginners can get the information about intertap interval time of a particular finger, finger height in space, finger status and finger tip velocity during playing the piano. Moreover it has shown an easy digital recording process of the hand's movements using a hand MoCap system. These themes are crucial to acquire knowledge of any kind of finger movements and its digitization. The results has presented in this paper are particularly helpful for novice players as well as applications where dexterous finger movements are essentials such as piano education and different games.", "author" : [ { "dropping-particle" : "", "family" : "Rahman", "given" : "Md Mostafizur", "non-dropping-particle" : "", "parse-names" : false, "suffix" : "" }, { "dropping-particle" : "", "family" : "Mitobe", "given" : "Kazutaka", "non-dropping-particle" : "", "parse-names" : false, "suffix" : "" }, { "dropping-particle" : "", "family" : "Suzuki", "given" : "Masafumi", "non-dropping-particle" : "", "parse-names" : false, "suffix" : "" }, { "dropping-particle" : "", "family" : "Takano", "given" : "Chihiro", "non-dropping-particle" : "", "parse-names" : false, "suffix" : "" }, { "dropping-particle" : "", "family" : "Yoshimura", "given" : "Noboru", "non-dropping-particle" : "", "parse-names" : false, "suffix" : "" } ], "container-title" : "International Journal of Science and Technology Education Research", "id" : "ITEM-1", "issue" : "2", "issued" : { "date-parts" : [ [ "2011" ] ] }, "page" : "22-31", "title" : "Analysis of dexterous finger movement for piano education using motion capture system", "type" : "article-journal", "volume" : "2" }, "uris" : [ "http://www.mendeley.com/documents/?uuid=de402a57-72ba-3848-902b-446912db6deb" ] } ], "mendeley" : { "formattedCitation" : "(Rahman, Mitobe, Suzuki, Takano, &amp; Yoshimura, 2011)", "plainTextFormattedCitation" : "(Rahman, Mitobe, Suzuki, Takano, &amp; Yoshimura, 2011)", "previouslyFormattedCitation" : "(Rahman, Mitobe, Suzuki, Takano, &amp; Yoshimura, 2011)" }, "properties" : { "noteIndex" : 0 }, "schema" : "https://github.com/citation-style-language/schema/raw/master/csl-citation.json" }</w:instrText>
       </w:r>
       <w:r>
         <w:rPr>
@@ -12454,6 +11851,7 @@
         <w:rPr>
           <w:noProof/>
         </w:rPr>
+        <w:lastRenderedPageBreak/>
         <w:t>We outline a set of recommendations pertaining to the sensors that are most relevant for the WEKIT project taking into consideration the environmental, technical and human factors described in other deliverables.”</w:t>
       </w:r>
     </w:p>
@@ -12503,11 +11901,7 @@
         <w:t xml:space="preserve"> </w:t>
       </w:r>
       <w:r>
-        <w:t xml:space="preserve">“In design synthesis, the product or system is defined in terms of the hardware and software components which together make up and define the system. The result of this phase is the process output in the form of the physical architecture, or the system prototype where each </w:t>
-      </w:r>
-      <w:r>
-        <w:lastRenderedPageBreak/>
-        <w:t>component must meet at least one functional requirement, and any component can support many functions</w:t>
+        <w:t>“In design synthesis, the product or system is defined in terms of the hardware and software components which together make up and define the system. The result of this phase is the process output in the form of the physical architecture, or the system prototype where each component must meet at least one functional requirement, and any component can support many functions</w:t>
       </w:r>
       <w:hyperlink r:id="rId12" w:history="1">
         <w:r>
@@ -12761,6 +12155,7 @@
         <w:ind w:firstLine="0"/>
       </w:pPr>
       <w:r>
+        <w:lastRenderedPageBreak/>
         <w:t xml:space="preserve">“There’s </w:t>
       </w:r>
       <w:proofErr w:type="spellStart"/>
@@ -12817,12 +12212,11 @@
       <w:pPr>
         <w:pStyle w:val="berschrift3"/>
       </w:pPr>
-      <w:bookmarkStart w:id="25" w:name="_Toc470602009"/>
-      <w:r>
-        <w:rPr>
-          <w:lang w:val="en-US"/>
-        </w:rPr>
-        <w:lastRenderedPageBreak/>
+      <w:bookmarkStart w:id="31" w:name="_Toc470602009"/>
+      <w:r>
+        <w:rPr>
+          <w:lang w:val="en-US"/>
+        </w:rPr>
         <w:t xml:space="preserve">Sensors </w:t>
       </w:r>
       <w:proofErr w:type="spellStart"/>
@@ -12840,7 +12234,7 @@
       <w:r>
         <w:t>games</w:t>
       </w:r>
-      <w:bookmarkEnd w:id="25"/>
+      <w:bookmarkEnd w:id="31"/>
       <w:proofErr w:type="spellEnd"/>
     </w:p>
     <w:p>
@@ -13579,6 +12973,7 @@
         <w:rPr>
           <w:lang w:val="de-DE"/>
         </w:rPr>
+        <w:lastRenderedPageBreak/>
         <w:t>game</w:t>
       </w:r>
       <w:proofErr w:type="spellEnd"/>
@@ -13604,7 +12999,7 @@
       <w:pPr>
         <w:pStyle w:val="berschrift3"/>
       </w:pPr>
-      <w:bookmarkStart w:id="26" w:name="_Toc470602010"/>
+      <w:bookmarkStart w:id="32" w:name="_Toc470602010"/>
       <w:r>
         <w:t xml:space="preserve">Sensors in </w:t>
       </w:r>
@@ -13620,7 +13015,7 @@
       <w:r>
         <w:t>reality</w:t>
       </w:r>
-      <w:bookmarkEnd w:id="26"/>
+      <w:bookmarkEnd w:id="32"/>
       <w:proofErr w:type="spellEnd"/>
     </w:p>
     <w:p>
@@ -13675,7 +13070,6 @@
       </w:pPr>
       <w:proofErr w:type="spellStart"/>
       <w:r>
-        <w:lastRenderedPageBreak/>
         <w:t>Hier</w:t>
       </w:r>
       <w:proofErr w:type="spellEnd"/>
@@ -14251,7 +13645,11 @@
         <w:t>[O]</w:t>
       </w:r>
       <w:r>
-        <w:t>n several occasions we observed people trying out our devices when they were not well calibrated (</w:t>
+        <w:t xml:space="preserve">n several occasions we </w:t>
+      </w:r>
+      <w:r>
+        <w:lastRenderedPageBreak/>
+        <w:t>observed people trying out our devices when they were not well calibrated (</w:t>
       </w:r>
       <w:r>
         <w:t>…</w:t>
@@ -14312,11 +13710,7 @@
         </w:r>
       </w:hyperlink>
       <w:r>
-        <w:t xml:space="preserve">, provide eye tracking </w:t>
-      </w:r>
-      <w:r>
-        <w:lastRenderedPageBreak/>
-        <w:t xml:space="preserve">add-ons for Oculus Rift DK2, HTC Vive Binocular, and Epson </w:t>
+        <w:t xml:space="preserve">, provide eye tracking add-ons for Oculus Rift DK2, HTC Vive Binocular, and Epson </w:t>
       </w:r>
       <w:proofErr w:type="spellStart"/>
       <w:r>
@@ -14753,22 +14147,22 @@
       <w:pPr>
         <w:pStyle w:val="berschrift2"/>
       </w:pPr>
-      <w:bookmarkStart w:id="27" w:name="_Toc470602011"/>
+      <w:bookmarkStart w:id="33" w:name="_Toc470602011"/>
       <w:r>
         <w:t>Design Patterns</w:t>
       </w:r>
-      <w:bookmarkEnd w:id="27"/>
+      <w:bookmarkEnd w:id="33"/>
     </w:p>
     <w:p>
       <w:pPr>
         <w:pStyle w:val="berschrift3"/>
       </w:pPr>
-      <w:bookmarkStart w:id="28" w:name="_Toc470602012"/>
+      <w:bookmarkStart w:id="34" w:name="_Toc470602012"/>
       <w:proofErr w:type="spellStart"/>
       <w:r>
         <w:t>Overview</w:t>
       </w:r>
-      <w:bookmarkEnd w:id="28"/>
+      <w:bookmarkEnd w:id="34"/>
       <w:proofErr w:type="spellEnd"/>
     </w:p>
     <w:p>
@@ -14819,6 +14213,7 @@
         <w:ind w:firstLine="0"/>
       </w:pPr>
       <w:r>
+        <w:lastRenderedPageBreak/>
         <w:t xml:space="preserve">Ibid: “Such Patterns are </w:t>
       </w:r>
       <w:r>
@@ -14841,11 +14236,7 @@
         <w:t xml:space="preserve">Ibid: </w:t>
       </w:r>
       <w:r>
-        <w:t xml:space="preserve">“More importantly, there is very little in the literature – beyond Alexander’s initial sketch [2]) – about the process of identifying and articulating the information necessary for a well-formulated Pattern. There seems to be an unspoken assumption that this is a social process of </w:t>
-      </w:r>
-      <w:r>
-        <w:lastRenderedPageBreak/>
-        <w:t xml:space="preserve">trial and error. Thus, </w:t>
+        <w:t xml:space="preserve">“More importantly, there is very little in the literature – beyond Alexander’s initial sketch [2]) – about the process of identifying and articulating the information necessary for a well-formulated Pattern. There seems to be an unspoken assumption that this is a social process of trial and error. Thus, </w:t>
       </w:r>
       <w:r>
         <w:rPr>
@@ -15244,6 +14635,7 @@
         <w:ind w:firstLine="0"/>
       </w:pPr>
       <w:r>
+        <w:lastRenderedPageBreak/>
         <w:t xml:space="preserve">Ibid: </w:t>
       </w:r>
       <w:r>
@@ -15310,7 +14702,6 @@
         <w:rPr>
           <w:b/>
         </w:rPr>
-        <w:lastRenderedPageBreak/>
         <w:t>effects not explicitly described</w:t>
       </w:r>
       <w:r>
@@ -15506,7 +14897,7 @@
       <w:pPr>
         <w:pStyle w:val="berschrift3"/>
       </w:pPr>
-      <w:bookmarkStart w:id="29" w:name="_Toc470602013"/>
+      <w:bookmarkStart w:id="35" w:name="_Toc470602013"/>
       <w:r>
         <w:t xml:space="preserve">Patterns </w:t>
       </w:r>
@@ -15518,7 +14909,7 @@
       <w:r>
         <w:t xml:space="preserve"> Games</w:t>
       </w:r>
-      <w:bookmarkEnd w:id="29"/>
+      <w:bookmarkEnd w:id="35"/>
     </w:p>
     <w:p>
       <w:pPr>
@@ -15632,6 +15023,7 @@
         <w:ind w:firstLine="0"/>
       </w:pPr>
       <w:r>
+        <w:lastRenderedPageBreak/>
         <w:t xml:space="preserve">Ibid: </w:t>
       </w:r>
       <w:r>
@@ -15707,76 +15099,19 @@
           <w:lang w:val="en-US"/>
         </w:rPr>
       </w:pPr>
-      <w:bookmarkStart w:id="30" w:name="_Toc470602014"/>
-      <w:r>
-        <w:rPr>
-          <w:lang w:val="en-US"/>
-        </w:rPr>
-        <w:lastRenderedPageBreak/>
+      <w:bookmarkStart w:id="36" w:name="_Toc470602014"/>
+      <w:r>
+        <w:rPr>
+          <w:lang w:val="en-US"/>
+        </w:rPr>
         <w:t>Patterns for Augmented Reality and Augmented Reality Games</w:t>
       </w:r>
-      <w:bookmarkEnd w:id="30"/>
-    </w:p>
-    <w:p>
-      <w:pPr>
-        <w:pStyle w:val="StandardErstzeileneinzug"/>
-      </w:pPr>
-      <w:r>
-        <w:fldChar w:fldCharType="begin" w:fldLock="1"/>
-      </w:r>
-      <w:r>
-        <w:rPr>
-          <w:lang w:val="de-DE"/>
-        </w:rPr>
-        <w:instrText>ADDIN CSL_CITATION { "citationItems" : [ { "id" : "ITEM-1", "itemData" : { "abstract" : "This article discusses technological developments and applications of mobile augmented reality (AR) and their application in learning. Augmented reality interaction design patterns are introduced and educational patterns for supporting certain learning objectives with AR approaches are discussed. The article then identifies several dimensions of a user context identified with sensors contained in mobile devices and used for the contextualization of learning experiences. Finally, an AR game concept, \u201cLocatory\u201d, is presented that combines a game logic with collaborative game play and personalized mobile augmented reality visualization.", "author" : [ { "dropping-particle" : "", "family" : "Specht", "given" : "Marcus", "non-dropping-particle" : "", "parse-names" : false, "suffix" : "" }, { "dropping-particle" : "", "family" : "Ternier", "given" : "Stefaan", "non-dropping-particle" : "", "parse-names" : false, "suffix" : "" }, { "dropping-particle" : "", "family" : "Greller", "given" : "Wolfgang", "non-dropping-particle" : "", "parse-names" : false, "suffix" : "" } ], "container-title" : "Journal of the Research Center for Educational Technology (RCET)", "id" : "ITEM-1", "issue" : "1", "issued" : { "date-parts" : [ [ "2011" ] ] }, "page" : "117-127", "title" : "Dimensions of Mobile Augmented Reality for Learning: A First Inventory", "type" : "article-journal", "volume" : "7" }, "uris" : [ "http://www.mendeley.com/documents/?uuid=4eabcc66-9e6e-3ed8-9ee2-23553c2fdc68" ] } ], "mendeley" : { "formattedCitation" : "(Specht et al., 2011)", "plainTextFormattedCitation" : "(Specht et al., 2011)", "previouslyFormattedCitation" : "(Specht et al., 2011)" }, "properties" : { "noteIndex" : 0 }, "schema" : "https://github.com/citation-style-language/schema/raw/master/csl-citation.json" }</w:instrText>
-      </w:r>
-      <w:r>
-        <w:fldChar w:fldCharType="separate"/>
-      </w:r>
-      <w:r>
-        <w:rPr>
-          <w:noProof/>
-          <w:lang w:val="de-DE"/>
-        </w:rPr>
-        <w:t>(Specht et al., 2011)</w:t>
-      </w:r>
-      <w:r>
-        <w:fldChar w:fldCharType="end"/>
-      </w:r>
-      <w:r>
-        <w:rPr>
-          <w:lang w:val="de-DE"/>
-        </w:rPr>
-        <w:t xml:space="preserve">: </w:t>
-      </w:r>
-      <w:r>
-        <w:fldChar w:fldCharType="begin" w:fldLock="1"/>
-      </w:r>
-      <w:r>
-        <w:rPr>
-          <w:lang w:val="de-DE"/>
-        </w:rPr>
-        <w:instrText>ADDIN CSL_CITATION { "citationItems" : [ { "id" : "ITEM-1", "itemData" : { "abstract" : "This article discusses technological developments and applications of mobile augmented reality (AR) and their application in learning. Augmented reality interaction design patterns are introduced and educational patterns for supporting certain learning objectives with AR approaches are discussed. The article then identifies several dimensions of a user context identified with sensors contained in mobile devices and used for the contextualization of learning experiences. Finally, an AR game concept, \u201cLocatory\u201d, is presented that combines a game logic with collaborative game play and personalized mobile augmented reality visualization.", "author" : [ { "dropping-particle" : "", "family" : "Specht", "given" : "Marcus", "non-dropping-particle" : "", "parse-names" : false, "suffix" : "" }, { "dropping-particle" : "", "family" : "Ternier", "given" : "Stefaan", "non-dropping-particle" : "", "parse-names" : false, "suffix" : "" }, { "dropping-particle" : "", "family" : "Greller", "given" : "Wolfgang", "non-dropping-particle" : "", "parse-names" : false, "suffix" : "" } ], "container-title" : "Journal of the Research Center for Educational Technology (RCET)", "id" : "ITEM-1", "issue" : "1", "issued" : { "date-parts" : [ [ "2011" ] ] }, "page" : "117-127", "title" : "Dimensions of Mobile Augmented Reality for Learning: A First Inventory", "type" : "article-journal", "volume" : "7" }, "uris" : [ "http://www.mendeley.com/documents/?uuid=4eabcc66-9e6e-3ed8-9ee2-23553c2fdc68" ] } ], "mendeley" : { "formattedCitation" : "(Specht et al., 2011)", "plainTextFormattedCitation" : "(Specht et al., 2011)", "previouslyFormattedCitation" : "(Specht et al., 2011)" }, "properties" : { "noteIndex" : 0 }, "schema" : "https://github.com/citation-style-language/schema/raw/master/csl-citation.json" }</w:instrText>
-      </w:r>
-      <w:r>
-        <w:fldChar w:fldCharType="separate"/>
-      </w:r>
-      <w:r>
-        <w:rPr>
-          <w:noProof/>
-          <w:lang w:val="de-DE"/>
-        </w:rPr>
-        <w:t>(Specht et al., 2011)</w:t>
-      </w:r>
-      <w:r>
-        <w:fldChar w:fldCharType="end"/>
-      </w:r>
-      <w:r>
-        <w:rPr>
-          <w:lang w:val="de-DE"/>
-        </w:rPr>
-        <w:t xml:space="preserve">: </w:t>
-      </w:r>
+      <w:bookmarkEnd w:id="36"/>
+    </w:p>
+    <w:p>
+      <w:pPr>
+        <w:pStyle w:val="StandardErstzeileneinzug"/>
+      </w:pPr>
       <w:r>
         <w:fldChar w:fldCharType="begin" w:fldLock="1"/>
       </w:r>
@@ -16390,6 +15725,7 @@
         <w:ind w:firstLine="0"/>
       </w:pPr>
       <w:r>
+        <w:lastRenderedPageBreak/>
         <w:t xml:space="preserve">Ibid: </w:t>
       </w:r>
       <w:r>
@@ -16506,11 +15842,7 @@
       </w:r>
       <w:proofErr w:type="gramEnd"/>
       <w:r>
-        <w:t xml:space="preserve"> Furthermore it is almost always assumed that the augmented reality element in itself </w:t>
-      </w:r>
-      <w:r>
-        <w:lastRenderedPageBreak/>
-        <w:t>will provide a sufficient experience for the player. This has led to a need to evaluate what makes a successful augmented reality game.”</w:t>
+        <w:t xml:space="preserve"> Furthermore it is almost always assumed that the augmented reality element in itself will provide a sufficient experience for the player. This has led to a need to evaluate what makes a successful augmented reality game.”</w:t>
       </w:r>
     </w:p>
     <w:p>
@@ -16864,11 +16196,12 @@
           <w:lang w:val="en-US"/>
         </w:rPr>
       </w:pPr>
-      <w:bookmarkStart w:id="31" w:name="_Toc470602015"/>
-      <w:r>
-        <w:rPr>
-          <w:lang w:val="en-US"/>
-        </w:rPr>
+      <w:bookmarkStart w:id="37" w:name="_Toc470602015"/>
+      <w:r>
+        <w:rPr>
+          <w:lang w:val="en-US"/>
+        </w:rPr>
+        <w:lastRenderedPageBreak/>
         <w:t xml:space="preserve">Development of a framework for sensor-supported </w:t>
       </w:r>
       <w:r>
@@ -16877,7 +16210,7 @@
         </w:rPr>
         <w:t>augmented reality games</w:t>
       </w:r>
-      <w:bookmarkEnd w:id="31"/>
+      <w:bookmarkEnd w:id="37"/>
     </w:p>
     <w:p>
       <w:pPr>
@@ -16886,14 +16219,14 @@
           <w:lang w:val="en-US"/>
         </w:rPr>
       </w:pPr>
-      <w:bookmarkStart w:id="32" w:name="_Toc470602016"/>
+      <w:bookmarkStart w:id="38" w:name="_Toc470602016"/>
       <w:r>
         <w:rPr>
           <w:lang w:val="en-US"/>
         </w:rPr>
         <w:t>Conception</w:t>
       </w:r>
-      <w:bookmarkEnd w:id="32"/>
+      <w:bookmarkEnd w:id="38"/>
     </w:p>
     <w:p>
       <w:pPr>
@@ -17022,7 +16355,6 @@
         <w:pStyle w:val="StandardErstzeileneinzug"/>
       </w:pPr>
       <w:r>
-        <w:lastRenderedPageBreak/>
         <w:fldChar w:fldCharType="begin" w:fldLock="1"/>
       </w:r>
       <w:r>
@@ -17191,14 +16523,14 @@
           <w:lang w:val="en-US"/>
         </w:rPr>
       </w:pPr>
-      <w:bookmarkStart w:id="33" w:name="_Toc470602017"/>
+      <w:bookmarkStart w:id="39" w:name="_Toc470602017"/>
       <w:r>
         <w:rPr>
           <w:lang w:val="en-US"/>
         </w:rPr>
         <w:t>References</w:t>
       </w:r>
-      <w:bookmarkEnd w:id="33"/>
+      <w:bookmarkEnd w:id="39"/>
     </w:p>
     <w:p>
       <w:pPr>
@@ -17230,8 +16562,6 @@
         </w:rPr>
         <w:fldChar w:fldCharType="separate"/>
       </w:r>
-      <w:bookmarkStart w:id="34" w:name="_GoBack"/>
-      <w:bookmarkEnd w:id="34"/>
       <w:r>
         <w:rPr>
           <w:noProof/>
@@ -17305,7 +16635,15 @@
           <w:noProof/>
           <w:szCs w:val="24"/>
         </w:rPr>
-        <w:t>(4), 355–385. Retrieved from http://www.dca.fee.unicamp.br/~leopini/DISCIPLINAS/IA369T-22014/Seminarios-entregues/Grupos-Visualização/Visualizacao-Gr-LuisPattam-paperdeapoio-1.pdf</w:t>
+        <w:t>(4), 355–385. Retrieved from http://www.dca.fee.unicamp.br/~leopini/DISCIPLINAS/IA369T-22014/Seminarios-</w:t>
+      </w:r>
+      <w:r>
+        <w:rPr>
+          <w:noProof/>
+          <w:szCs w:val="24"/>
+        </w:rPr>
+        <w:lastRenderedPageBreak/>
+        <w:t>entregues/Grupos-Visualização/Visualizacao-Gr-LuisPattam-paperdeapoio-1.pdf</w:t>
       </w:r>
     </w:p>
     <w:p>
@@ -17422,7 +16760,6 @@
           <w:noProof/>
           <w:szCs w:val="24"/>
         </w:rPr>
-        <w:lastRenderedPageBreak/>
         <w:t>Proceedings of the 29th Annual Symposium on User Interface Software and Technology</w:t>
       </w:r>
       <w:r>
@@ -17594,39 +16931,7 @@
           <w:noProof/>
           <w:szCs w:val="24"/>
         </w:rPr>
-        <w:t xml:space="preserve">Dede, C. (2009). Immersive Interfaces for Engagement and Learning. </w:t>
-      </w:r>
-      <w:r>
-        <w:rPr>
-          <w:i/>
-          <w:iCs/>
-          <w:noProof/>
-          <w:szCs w:val="24"/>
-        </w:rPr>
-        <w:t>Science</w:t>
-      </w:r>
-      <w:r>
-        <w:rPr>
-          <w:noProof/>
-          <w:szCs w:val="24"/>
-        </w:rPr>
-        <w:t xml:space="preserve">, </w:t>
-      </w:r>
-      <w:r>
-        <w:rPr>
-          <w:i/>
-          <w:iCs/>
-          <w:noProof/>
-          <w:szCs w:val="24"/>
-        </w:rPr>
-        <w:t>323</w:t>
-      </w:r>
-      <w:r>
-        <w:rPr>
-          <w:noProof/>
-          <w:szCs w:val="24"/>
-        </w:rPr>
-        <w:t>(5910), 66–69. Retrieved from https://pdfs.semanticscholar.org/844a/742b416bf914c3e22e6a0c3d9f7f1d58a185.pdf</w:t>
+        <w:t>Crecente, B. (2016). Pokémon Go breaks iTunes record, Apple confirms. Retrieved December 27, 2016, from http://www.polygon.com/2016/7/22/12258490/pokemon-go-itunes-record-apple-confirms</w:t>
       </w:r>
     </w:p>
     <w:p>
@@ -17646,7 +16951,7 @@
           <w:noProof/>
           <w:szCs w:val="24"/>
         </w:rPr>
-        <w:t xml:space="preserve">Dunleavy, M. (2014). Design Principles for Augmented Reality Learning. </w:t>
+        <w:t xml:space="preserve">Dede, C. (2009). Immersive Interfaces for Engagement and Learning. </w:t>
       </w:r>
       <w:r>
         <w:rPr>
@@ -17655,7 +16960,7 @@
           <w:noProof/>
           <w:szCs w:val="24"/>
         </w:rPr>
-        <w:t>TechTrends</w:t>
+        <w:t>Science</w:t>
       </w:r>
       <w:r>
         <w:rPr>
@@ -17671,14 +16976,14 @@
           <w:noProof/>
           <w:szCs w:val="24"/>
         </w:rPr>
-        <w:t>58</w:t>
-      </w:r>
-      <w:r>
-        <w:rPr>
-          <w:noProof/>
-          <w:szCs w:val="24"/>
-        </w:rPr>
-        <w:t>(1), 28–34. https://doi.org/10.1007/s11528-013-0717-2</w:t>
+        <w:t>323</w:t>
+      </w:r>
+      <w:r>
+        <w:rPr>
+          <w:noProof/>
+          <w:szCs w:val="24"/>
+        </w:rPr>
+        <w:t>(5910), 66–69. Retrieved from https://pdfs.semanticscholar.org/844a/742b416bf914c3e22e6a0c3d9f7f1d58a185.pdf</w:t>
       </w:r>
     </w:p>
     <w:p>
@@ -17698,7 +17003,7 @@
           <w:noProof/>
           <w:szCs w:val="24"/>
         </w:rPr>
-        <w:t xml:space="preserve">Dunleavy, M., Dede, C., &amp; Mitchell, R. (2009). Affordances and limitations of immersive participatory augmented reality simulations for teaching and learning. </w:t>
+        <w:t xml:space="preserve">Dunleavy, M. (2014). Design Principles for Augmented Reality Learning. </w:t>
       </w:r>
       <w:r>
         <w:rPr>
@@ -17707,7 +17012,7 @@
           <w:noProof/>
           <w:szCs w:val="24"/>
         </w:rPr>
-        <w:t>Journal of Science Education and Technology</w:t>
+        <w:t>TechTrends</w:t>
       </w:r>
       <w:r>
         <w:rPr>
@@ -17723,14 +17028,14 @@
           <w:noProof/>
           <w:szCs w:val="24"/>
         </w:rPr>
-        <w:t>18</w:t>
-      </w:r>
-      <w:r>
-        <w:rPr>
-          <w:noProof/>
-          <w:szCs w:val="24"/>
-        </w:rPr>
-        <w:t>(1), 7–22. https://doi.org/10.1007/s10956-008-9119-1</w:t>
+        <w:t>58</w:t>
+      </w:r>
+      <w:r>
+        <w:rPr>
+          <w:noProof/>
+          <w:szCs w:val="24"/>
+        </w:rPr>
+        <w:t>(1), 28–34. https://doi.org/10.1007/s11528-013-0717-2</w:t>
       </w:r>
     </w:p>
     <w:p>
@@ -17750,7 +17055,7 @@
           <w:noProof/>
           <w:szCs w:val="24"/>
         </w:rPr>
-        <w:t xml:space="preserve">Feiner, S., MacIntyre, B., Höllerer, T., &amp; Webster, A. (1997). A Touring Machine: Prototyping 3D Mobile Augmented Reality Systems for Exploring the Urban Environment. </w:t>
+        <w:t xml:space="preserve">Dunleavy, M., Dede, C., &amp; Mitchell, R. (2009). Affordances and limitations of immersive participatory augmented reality simulations for teaching and learning. </w:t>
       </w:r>
       <w:r>
         <w:rPr>
@@ -17759,7 +17064,7 @@
           <w:noProof/>
           <w:szCs w:val="24"/>
         </w:rPr>
-        <w:t>Personal Technologies</w:t>
+        <w:t>Journal of Science Education and Technology</w:t>
       </w:r>
       <w:r>
         <w:rPr>
@@ -17775,14 +17080,14 @@
           <w:noProof/>
           <w:szCs w:val="24"/>
         </w:rPr>
-        <w:t>1</w:t>
-      </w:r>
-      <w:r>
-        <w:rPr>
-          <w:noProof/>
-          <w:szCs w:val="24"/>
-        </w:rPr>
-        <w:t>(4), 208–217. Retrieved from https://www.researchgate.net/profile/Blair_Macintyre/publication/221240775_A_Touring_Machine_Prototyping_3D_Mobile_Augmented_Reality_Systems_for_Exploring_the_Urban_Environment/links/0f31753c5290d35949000000.pdf</w:t>
+        <w:t>18</w:t>
+      </w:r>
+      <w:r>
+        <w:rPr>
+          <w:noProof/>
+          <w:szCs w:val="24"/>
+        </w:rPr>
+        <w:t>(1), 7–22. https://doi.org/10.1007/s10956-008-9119-1</w:t>
       </w:r>
     </w:p>
     <w:p>
@@ -17802,7 +17107,8 @@
           <w:noProof/>
           <w:szCs w:val="24"/>
         </w:rPr>
-        <w:t xml:space="preserve">FitzGerald, E., Ferguson, R., Adams, A., Gaved, M., Mor, Y., &amp; Thomas, R. (2013). Augmented reality and mobile learning: the state of the art. </w:t>
+        <w:lastRenderedPageBreak/>
+        <w:t xml:space="preserve">Feiner, S., MacIntyre, B., Höllerer, T., &amp; Webster, A. (1997). A Touring Machine: Prototyping 3D Mobile Augmented Reality Systems for Exploring the Urban Environment. </w:t>
       </w:r>
       <w:r>
         <w:rPr>
@@ -17811,7 +17117,7 @@
           <w:noProof/>
           <w:szCs w:val="24"/>
         </w:rPr>
-        <w:t>International Journal of Mobile and Blended Learning</w:t>
+        <w:t>Personal Technologies</w:t>
       </w:r>
       <w:r>
         <w:rPr>
@@ -17827,14 +17133,14 @@
           <w:noProof/>
           <w:szCs w:val="24"/>
         </w:rPr>
-        <w:t>5</w:t>
-      </w:r>
-      <w:r>
-        <w:rPr>
-          <w:noProof/>
-          <w:szCs w:val="24"/>
-        </w:rPr>
-        <w:t>(4), 43–58. Retrieved from http://oro.open.ac.uk/38386/8/__userdata_documents4_ctb44_Desktop_FitzGerald paper-IJMBL 5%284%29.pdf</w:t>
+        <w:t>1</w:t>
+      </w:r>
+      <w:r>
+        <w:rPr>
+          <w:noProof/>
+          <w:szCs w:val="24"/>
+        </w:rPr>
+        <w:t>(4), 208–217. Retrieved from https://www.researchgate.net/profile/Blair_Macintyre/publication/221240775_A_Touring_Machine_Prototyping_3D_Mobile_Augmented_Reality_Systems_for_Exploring_the_Urban_Environment/links/0f31753c5290d35949000000.pdf</w:t>
       </w:r>
     </w:p>
     <w:p>
@@ -17854,7 +17160,7 @@
           <w:noProof/>
           <w:szCs w:val="24"/>
         </w:rPr>
-        <w:t xml:space="preserve">Fitzgerald, E., Taylor, C., &amp; Craven, M. (2013). To the Castle! A comparison of two audio guides to enable public discovery of historical events. </w:t>
+        <w:t xml:space="preserve">FitzGerald, E., Ferguson, R., Adams, A., Gaved, M., Mor, Y., &amp; Thomas, R. (2013). Augmented reality and mobile learning: the state of the art. </w:t>
       </w:r>
       <w:r>
         <w:rPr>
@@ -17863,7 +17169,7 @@
           <w:noProof/>
           <w:szCs w:val="24"/>
         </w:rPr>
-        <w:t>Personal and Ubiquitous Computing</w:t>
+        <w:t>International Journal of Mobile and Blended Learning</w:t>
       </w:r>
       <w:r>
         <w:rPr>
@@ -17879,14 +17185,14 @@
           <w:noProof/>
           <w:szCs w:val="24"/>
         </w:rPr>
-        <w:t>17</w:t>
-      </w:r>
-      <w:r>
-        <w:rPr>
-          <w:noProof/>
-          <w:szCs w:val="24"/>
-        </w:rPr>
-        <w:t>(4), 749–760. https://doi.org/10.1007/s00779-012-0624-0</w:t>
+        <w:t>5</w:t>
+      </w:r>
+      <w:r>
+        <w:rPr>
+          <w:noProof/>
+          <w:szCs w:val="24"/>
+        </w:rPr>
+        <w:t>(4), 43–58. Retrieved from http://oro.open.ac.uk/38386/8/__userdata_documents4_ctb44_Desktop_FitzGerald paper-IJMBL 5%284%29.pdf</w:t>
       </w:r>
     </w:p>
     <w:p>
@@ -17906,8 +17212,7 @@
           <w:noProof/>
           <w:szCs w:val="24"/>
         </w:rPr>
-        <w:lastRenderedPageBreak/>
-        <w:t xml:space="preserve">Furmanski, C., Azuma, R. T., &amp; Daily, M. (2002). Augmented-reality visualizations guided by cognition: Perceptual heuristics for combining visible and obscured information. In </w:t>
+        <w:t xml:space="preserve">Fitzgerald, E., Taylor, C., &amp; Craven, M. (2013). To the Castle! A comparison of two audio guides to enable public discovery of historical events. </w:t>
       </w:r>
       <w:r>
         <w:rPr>
@@ -17916,14 +17221,30 @@
           <w:noProof/>
           <w:szCs w:val="24"/>
         </w:rPr>
-        <w:t>Proceedings of the International Symposium on Mixed and Augmented Reality (ISMAR’02)</w:t>
-      </w:r>
-      <w:r>
-        <w:rPr>
-          <w:noProof/>
-          <w:szCs w:val="24"/>
-        </w:rPr>
-        <w:t>. IEEE. https://doi.org/10.1109/ISMAR.2002.1115091</w:t>
+        <w:t>Personal and Ubiquitous Computing</w:t>
+      </w:r>
+      <w:r>
+        <w:rPr>
+          <w:noProof/>
+          <w:szCs w:val="24"/>
+        </w:rPr>
+        <w:t xml:space="preserve">, </w:t>
+      </w:r>
+      <w:r>
+        <w:rPr>
+          <w:i/>
+          <w:iCs/>
+          <w:noProof/>
+          <w:szCs w:val="24"/>
+        </w:rPr>
+        <w:t>17</w:t>
+      </w:r>
+      <w:r>
+        <w:rPr>
+          <w:noProof/>
+          <w:szCs w:val="24"/>
+        </w:rPr>
+        <w:t>(4), 749–760. https://doi.org/10.1007/s00779-012-0624-0</w:t>
       </w:r>
     </w:p>
     <w:p>
@@ -17943,7 +17264,7 @@
           <w:noProof/>
           <w:szCs w:val="24"/>
         </w:rPr>
-        <w:t xml:space="preserve">Henderson, S. J., &amp; Feiner, S. (2009). Evaluating the benefits of augmented reality for task localization in maintenance of an armored personnel carrier turret. In </w:t>
+        <w:t xml:space="preserve">Furmanski, C., Azuma, R. T., &amp; Daily, M. (2002). Augmented-reality visualizations guided by cognition: Perceptual heuristics for combining visible and obscured information. In </w:t>
       </w:r>
       <w:r>
         <w:rPr>
@@ -17952,14 +17273,14 @@
           <w:noProof/>
           <w:szCs w:val="24"/>
         </w:rPr>
-        <w:t>IEEE International Symposium on Mixed and Augmented Reality 2009</w:t>
-      </w:r>
-      <w:r>
-        <w:rPr>
-          <w:noProof/>
-          <w:szCs w:val="24"/>
-        </w:rPr>
-        <w:t xml:space="preserve"> (pp. 135–144). IEEE. https://doi.org/10.1109/ISMAR.2009.5336486</w:t>
+        <w:t>Proceedings of the International Symposium on Mixed and Augmented Reality (ISMAR’02)</w:t>
+      </w:r>
+      <w:r>
+        <w:rPr>
+          <w:noProof/>
+          <w:szCs w:val="24"/>
+        </w:rPr>
+        <w:t>. IEEE. https://doi.org/10.1109/ISMAR.2002.1115091</w:t>
       </w:r>
     </w:p>
     <w:p>
@@ -17979,7 +17300,7 @@
           <w:noProof/>
           <w:szCs w:val="24"/>
         </w:rPr>
-        <w:t xml:space="preserve">Hol, J. D., Schön, T. B., Gustafsson, F., &amp; Slycke, P. J. (2006). Sensor Fusion for Augmented Reality. In </w:t>
+        <w:t xml:space="preserve">Henderson, S. J., &amp; Feiner, S. (2009). Evaluating the benefits of augmented reality for task localization in maintenance of an armored personnel carrier turret. In </w:t>
       </w:r>
       <w:r>
         <w:rPr>
@@ -17988,14 +17309,14 @@
           <w:noProof/>
           <w:szCs w:val="24"/>
         </w:rPr>
-        <w:t>2006 9th International Conference on Information Fusion</w:t>
-      </w:r>
-      <w:r>
-        <w:rPr>
-          <w:noProof/>
-          <w:szCs w:val="24"/>
-        </w:rPr>
-        <w:t xml:space="preserve"> (pp. 1–6). IEEE. https://doi.org/10.1109/ICIF.2006.301604</w:t>
+        <w:t>IEEE International Symposium on Mixed and Augmented Reality 2009</w:t>
+      </w:r>
+      <w:r>
+        <w:rPr>
+          <w:noProof/>
+          <w:szCs w:val="24"/>
+        </w:rPr>
+        <w:t xml:space="preserve"> (pp. 135–144). IEEE. https://doi.org/10.1109/ISMAR.2009.5336486</w:t>
       </w:r>
     </w:p>
     <w:p>
@@ -18015,7 +17336,7 @@
           <w:noProof/>
           <w:szCs w:val="24"/>
         </w:rPr>
-        <w:t xml:space="preserve">Ishii, H., Wisneski, C., Orbanes, J., Chun, B., &amp; Paradiso, J. (1999). PingPongPlus: design of an athletic-tangible interface for computer-supported cooperative play. In </w:t>
+        <w:t xml:space="preserve">Hol, J. D., Schön, T. B., Gustafsson, F., &amp; Slycke, P. J. (2006). Sensor Fusion for Augmented Reality. In </w:t>
       </w:r>
       <w:r>
         <w:rPr>
@@ -18024,14 +17345,14 @@
           <w:noProof/>
           <w:szCs w:val="24"/>
         </w:rPr>
-        <w:t>Proceedings of the SIGCHI conference on Human factors in computing systems</w:t>
-      </w:r>
-      <w:r>
-        <w:rPr>
-          <w:noProof/>
-          <w:szCs w:val="24"/>
-        </w:rPr>
-        <w:t>. ACM. https://doi.org/http://doi.acm.org/10.1145/302979.303115</w:t>
+        <w:t>2006 9th International Conference on Information Fusion</w:t>
+      </w:r>
+      <w:r>
+        <w:rPr>
+          <w:noProof/>
+          <w:szCs w:val="24"/>
+        </w:rPr>
+        <w:t xml:space="preserve"> (pp. 1–6). IEEE. https://doi.org/10.1109/ICIF.2006.301604</w:t>
       </w:r>
     </w:p>
     <w:p>
@@ -18051,7 +17372,7 @@
           <w:noProof/>
           <w:szCs w:val="24"/>
         </w:rPr>
-        <w:t xml:space="preserve">Johnson, D. M., &amp; Wiles, J. (2003). Effective Affective User Interface Design in Games. </w:t>
+        <w:t xml:space="preserve">Ishii, H., Wisneski, C., Orbanes, J., Chun, B., &amp; Paradiso, J. (1999). PingPongPlus: design of an athletic-tangible interface for computer-supported cooperative play. In </w:t>
       </w:r>
       <w:r>
         <w:rPr>
@@ -18060,30 +17381,14 @@
           <w:noProof/>
           <w:szCs w:val="24"/>
         </w:rPr>
-        <w:t>Ergonomics</w:t>
-      </w:r>
-      <w:r>
-        <w:rPr>
-          <w:noProof/>
-          <w:szCs w:val="24"/>
-        </w:rPr>
-        <w:t xml:space="preserve">, </w:t>
-      </w:r>
-      <w:r>
-        <w:rPr>
-          <w:i/>
-          <w:iCs/>
-          <w:noProof/>
-          <w:szCs w:val="24"/>
-        </w:rPr>
-        <w:t>46</w:t>
-      </w:r>
-      <w:r>
-        <w:rPr>
-          <w:noProof/>
-          <w:szCs w:val="24"/>
-        </w:rPr>
-        <w:t>(13/14), 1332–1345. Retrieved from http://eprints.qut.edu.au/6693/1/6693.pdf</w:t>
+        <w:t>Proceedings of the SIGCHI conference on Human factors in computing systems</w:t>
+      </w:r>
+      <w:r>
+        <w:rPr>
+          <w:noProof/>
+          <w:szCs w:val="24"/>
+        </w:rPr>
+        <w:t>. ACM. https://doi.org/http://doi.acm.org/10.1145/302979.303115</w:t>
       </w:r>
     </w:p>
     <w:p>
@@ -18103,7 +17408,7 @@
           <w:noProof/>
           <w:szCs w:val="24"/>
         </w:rPr>
-        <w:t xml:space="preserve">Johnson, L., Adams Becker, S., Cummins, M., Estrada, V., Freeman, A., &amp; Hall, C. (2016). </w:t>
+        <w:t xml:space="preserve">Johnson, D. M., &amp; Wiles, J. (2003). Effective Affective User Interface Design in Games. </w:t>
       </w:r>
       <w:r>
         <w:rPr>
@@ -18112,14 +17417,30 @@
           <w:noProof/>
           <w:szCs w:val="24"/>
         </w:rPr>
-        <w:t>NMC Horizon Report: 2016 Higher Education Edition.</w:t>
-      </w:r>
-      <w:r>
-        <w:rPr>
-          <w:noProof/>
-          <w:szCs w:val="24"/>
-        </w:rPr>
-        <w:t xml:space="preserve"> Austin, Texas: The New Media Consortium. Retrieved from http://cdn.nmc.org/media/2016-nmc-horizon-report-he-EN.pdf</w:t>
+        <w:t>Ergonomics</w:t>
+      </w:r>
+      <w:r>
+        <w:rPr>
+          <w:noProof/>
+          <w:szCs w:val="24"/>
+        </w:rPr>
+        <w:t xml:space="preserve">, </w:t>
+      </w:r>
+      <w:r>
+        <w:rPr>
+          <w:i/>
+          <w:iCs/>
+          <w:noProof/>
+          <w:szCs w:val="24"/>
+        </w:rPr>
+        <w:t>46</w:t>
+      </w:r>
+      <w:r>
+        <w:rPr>
+          <w:noProof/>
+          <w:szCs w:val="24"/>
+        </w:rPr>
+        <w:t>(13/14), 1332–1345. Retrieved from http://eprints.qut.edu.au/6693/1/6693.pdf</w:t>
       </w:r>
     </w:p>
     <w:p>
@@ -18139,7 +17460,7 @@
           <w:noProof/>
           <w:szCs w:val="24"/>
         </w:rPr>
-        <w:t xml:space="preserve">Johnson, L., Smith, R., Willis, H., Levine, A., &amp; Haywood, K. (2011). </w:t>
+        <w:t xml:space="preserve">Johnson, L., Adams Becker, S., Cummins, M., Estrada, V., Freeman, A., &amp; Hall, C. (2016). </w:t>
       </w:r>
       <w:r>
         <w:rPr>
@@ -18148,14 +17469,14 @@
           <w:noProof/>
           <w:szCs w:val="24"/>
         </w:rPr>
-        <w:t>The 2011 Horizon Report</w:t>
-      </w:r>
-      <w:r>
-        <w:rPr>
-          <w:noProof/>
-          <w:szCs w:val="24"/>
-        </w:rPr>
-        <w:t>. Austin, Texas: The New Media Consortium. Retrieved from http://www.nmc.org/pdf/2011-Horizon-Report.pdf</w:t>
+        <w:t>NMC Horizon Report: 2016 Higher Education Edition.</w:t>
+      </w:r>
+      <w:r>
+        <w:rPr>
+          <w:noProof/>
+          <w:szCs w:val="24"/>
+        </w:rPr>
+        <w:t xml:space="preserve"> Austin, Texas: The New Media Consortium. Retrieved from http://cdn.nmc.org/media/2016-nmc-horizon-report-he-EN.pdf</w:t>
       </w:r>
     </w:p>
     <w:p>
@@ -18175,7 +17496,7 @@
           <w:noProof/>
           <w:szCs w:val="24"/>
         </w:rPr>
-        <w:t xml:space="preserve">Julier, S., Lanzagorta, M., Baillot, Y., Rosenblum, L., Feiner, S., Höllerer, T., &amp; Sestito, S. (2000). Information filtering for mobile augmented reality. In </w:t>
+        <w:t xml:space="preserve">Johnson, L., Smith, R., Willis, H., Levine, A., &amp; Haywood, K. (2011). </w:t>
       </w:r>
       <w:r>
         <w:rPr>
@@ -18184,14 +17505,24 @@
           <w:noProof/>
           <w:szCs w:val="24"/>
         </w:rPr>
-        <w:t>Proceedings - IEEE and ACM International Symposium on Augmented Reality, ISAR 2000</w:t>
-      </w:r>
-      <w:r>
-        <w:rPr>
-          <w:noProof/>
-          <w:szCs w:val="24"/>
-        </w:rPr>
-        <w:t xml:space="preserve"> (pp. 3–11). IEEE. https://doi.org/10.1109/ISAR.2000.880917</w:t>
+        <w:t xml:space="preserve">The 2011 Horizon </w:t>
+      </w:r>
+      <w:r>
+        <w:rPr>
+          <w:i/>
+          <w:iCs/>
+          <w:noProof/>
+          <w:szCs w:val="24"/>
+        </w:rPr>
+        <w:lastRenderedPageBreak/>
+        <w:t>Report</w:t>
+      </w:r>
+      <w:r>
+        <w:rPr>
+          <w:noProof/>
+          <w:szCs w:val="24"/>
+        </w:rPr>
+        <w:t>. Austin, Texas: The New Media Consortium. Retrieved from http://www.nmc.org/pdf/2011-Horizon-Report.pdf</w:t>
       </w:r>
     </w:p>
     <w:p>
@@ -18211,7 +17542,23 @@
           <w:noProof/>
           <w:szCs w:val="24"/>
         </w:rPr>
-        <w:t>Kreimeier, B. (2002). The Case For Game Design Patterns. Retrieved December 14, 2016, from http://www.gamasutra.com/view/feature/4261/the_case_for</w:t>
+        <w:t xml:space="preserve">Julier, S., Lanzagorta, M., Baillot, Y., Rosenblum, L., Feiner, S., Höllerer, T., &amp; Sestito, S. (2000). Information filtering for mobile augmented reality. In </w:t>
+      </w:r>
+      <w:r>
+        <w:rPr>
+          <w:i/>
+          <w:iCs/>
+          <w:noProof/>
+          <w:szCs w:val="24"/>
+        </w:rPr>
+        <w:t>Proceedings - IEEE and ACM International Symposium on Augmented Reality, ISAR 2000</w:t>
+      </w:r>
+      <w:r>
+        <w:rPr>
+          <w:noProof/>
+          <w:szCs w:val="24"/>
+        </w:rPr>
+        <w:t xml:space="preserve"> (pp. 3–11). IEEE. https://doi.org/10.1109/ISAR.2000.880917</w:t>
       </w:r>
     </w:p>
     <w:p>
@@ -18231,7 +17578,7 @@
           <w:noProof/>
           <w:szCs w:val="24"/>
         </w:rPr>
-        <w:t>Kruijff, E., Swan II, J. E., &amp; Feiner, S. (2010). Perceptual Issues in Augmented Reality Revisited. Retrieved from http://www.icg.tu-graz.ac.at/Members/kruijff/perceptual_issues_AR.pdf</w:t>
+        <w:t>Kreimeier, B. (2002). The Case For Game Design Patterns. Retrieved December 14, 2016, from http://www.gamasutra.com/view/feature/4261/the_case_for</w:t>
       </w:r>
     </w:p>
     <w:p>
@@ -18251,7 +17598,7 @@
           <w:noProof/>
           <w:szCs w:val="24"/>
         </w:rPr>
-        <w:t>Lamantia, J. (2009). Inside Out: Interaction Design for Augmented Reality. Retrieved December 19, 2016, from http://www.uxmatters.com/mt/archives/2009/08/inside-out-interaction-design-for-augmented-reality.php</w:t>
+        <w:t>Kruijff, E., Swan II, J. E., &amp; Feiner, S. (2010). Perceptual Issues in Augmented Reality Revisited. Retrieved from http://www.icg.tu-graz.ac.at/Members/kruijff/perceptual_issues_AR.pdf</w:t>
       </w:r>
     </w:p>
     <w:p>
@@ -18271,40 +17618,7 @@
           <w:noProof/>
           <w:szCs w:val="24"/>
         </w:rPr>
-        <w:lastRenderedPageBreak/>
-        <w:t xml:space="preserve">Luckin, R., &amp; Stanton Fraser, D. (2011). Limitless or pointless?: An Evaluation of Augmented Reality Technology in the School and Home. </w:t>
-      </w:r>
-      <w:r>
-        <w:rPr>
-          <w:i/>
-          <w:iCs/>
-          <w:noProof/>
-          <w:szCs w:val="24"/>
-        </w:rPr>
-        <w:t>International Journal of Technology Enhanced Learning</w:t>
-      </w:r>
-      <w:r>
-        <w:rPr>
-          <w:noProof/>
-          <w:szCs w:val="24"/>
-        </w:rPr>
-        <w:t xml:space="preserve">, </w:t>
-      </w:r>
-      <w:r>
-        <w:rPr>
-          <w:i/>
-          <w:iCs/>
-          <w:noProof/>
-          <w:szCs w:val="24"/>
-        </w:rPr>
-        <w:t>3</w:t>
-      </w:r>
-      <w:r>
-        <w:rPr>
-          <w:noProof/>
-          <w:szCs w:val="24"/>
-        </w:rPr>
-        <w:t>(5), 510–524. Retrieved from https://www.researchgate.net/profile/Rosemary_Luckin/publication/262287243_Limitless_or_pointless_An_evaluation_of_augmented_reality_technology_in_the_school_and_home/links/5481c4a40cf2792435d8878d.pdf</w:t>
+        <w:t>Lamantia, J. (2009). Inside Out: Interaction Design for Augmented Reality. Retrieved December 19, 2016, from http://www.uxmatters.com/mt/archives/2009/08/inside-out-interaction-design-for-augmented-reality.php</w:t>
       </w:r>
     </w:p>
     <w:p>
@@ -18324,7 +17638,7 @@
           <w:noProof/>
           <w:szCs w:val="24"/>
         </w:rPr>
-        <w:t xml:space="preserve">Lundgren, S., &amp; Björk, S. (2003). Game Mechanics: Describing Computer-Augmented Games in Terms of Interaction. In </w:t>
+        <w:t xml:space="preserve">Luckin, R., &amp; Stanton Fraser, D. (2011). Limitless or pointless?: An Evaluation of Augmented Reality Technology in the School and Home. </w:t>
       </w:r>
       <w:r>
         <w:rPr>
@@ -18333,14 +17647,30 @@
           <w:noProof/>
           <w:szCs w:val="24"/>
         </w:rPr>
-        <w:t>Proceedings of TIDSE ’03</w:t>
-      </w:r>
-      <w:r>
-        <w:rPr>
-          <w:noProof/>
-          <w:szCs w:val="24"/>
-        </w:rPr>
-        <w:t>. Retrieved from http://www.cse.chalmers.se/research/group/idc/publication/pdf/lundgren_bjork_game_mechanics.pdf</w:t>
+        <w:t>International Journal of Technology Enhanced Learning</w:t>
+      </w:r>
+      <w:r>
+        <w:rPr>
+          <w:noProof/>
+          <w:szCs w:val="24"/>
+        </w:rPr>
+        <w:t xml:space="preserve">, </w:t>
+      </w:r>
+      <w:r>
+        <w:rPr>
+          <w:i/>
+          <w:iCs/>
+          <w:noProof/>
+          <w:szCs w:val="24"/>
+        </w:rPr>
+        <w:t>3</w:t>
+      </w:r>
+      <w:r>
+        <w:rPr>
+          <w:noProof/>
+          <w:szCs w:val="24"/>
+        </w:rPr>
+        <w:t>(5), 510–524. Retrieved from https://www.researchgate.net/profile/Rosemary_Luckin/publication/262287243_Limitless_or_pointless_An_evaluation_of_augmented_reality_technology_in_the_school_and_home/links/5481c4a40cf2792435d8878d.pdf</w:t>
       </w:r>
     </w:p>
     <w:p>
@@ -18360,7 +17690,7 @@
           <w:noProof/>
           <w:szCs w:val="24"/>
         </w:rPr>
-        <w:t xml:space="preserve">Mattern, F., &amp; Floerkemeier, C. (2010). From the Internet of Computers to the Internet of Things. In K. Sachs, I. Petrov, &amp; P. Guerrero (Eds.), </w:t>
+        <w:t xml:space="preserve">Lundgren, S., &amp; Björk, S. (2003). Game Mechanics: Describing Computer-Augmented Games in Terms of Interaction. In </w:t>
       </w:r>
       <w:r>
         <w:rPr>
@@ -18369,14 +17699,14 @@
           <w:noProof/>
           <w:szCs w:val="24"/>
         </w:rPr>
-        <w:t>From Active Data Management to Event-Based Systems and More (Lecture Notes in Computer Science, 6462)</w:t>
-      </w:r>
-      <w:r>
-        <w:rPr>
-          <w:noProof/>
-          <w:szCs w:val="24"/>
-        </w:rPr>
-        <w:t xml:space="preserve"> (pp. 242–259). Springer Berlin Heidelberg. Retrieved from http://ruangbacafmipa.staff.ub.ac.id/files/2012/02/ebooksclub.org__From_Active_Data_Management_to_Event_Based_Systems_and_More.pdf#page=258</w:t>
+        <w:t>Proceedings of TIDSE ’03</w:t>
+      </w:r>
+      <w:r>
+        <w:rPr>
+          <w:noProof/>
+          <w:szCs w:val="24"/>
+        </w:rPr>
+        <w:t>. Retrieved from http://www.cse.chalmers.se/research/group/idc/publication/pdf/lundgren_bjork_game_mechanics.pdf</w:t>
       </w:r>
     </w:p>
     <w:p>
@@ -18396,7 +17726,7 @@
           <w:noProof/>
           <w:szCs w:val="24"/>
         </w:rPr>
-        <w:t xml:space="preserve">McGee, K. (2007). Patterns and Computer Game Design Innovation. In </w:t>
+        <w:t xml:space="preserve">Mattern, F., &amp; Floerkemeier, C. (2010). From the Internet of Computers to the Internet of Things. In K. Sachs, I. Petrov, &amp; P. Guerrero (Eds.), </w:t>
       </w:r>
       <w:r>
         <w:rPr>
@@ -18405,14 +17735,14 @@
           <w:noProof/>
           <w:szCs w:val="24"/>
         </w:rPr>
-        <w:t>Proceedings of the 4th Australasian conference on Interactive entertainment</w:t>
-      </w:r>
-      <w:r>
-        <w:rPr>
-          <w:noProof/>
-          <w:szCs w:val="24"/>
-        </w:rPr>
-        <w:t>. RMIT University. Retrieved from http://citeseerx.ist.psu.edu/viewdoc/download?doi=10.1.1.90.29&amp;rep=rep1&amp;type=pdf</w:t>
+        <w:t>From Active Data Management to Event-Based Systems and More (Lecture Notes in Computer Science, 6462)</w:t>
+      </w:r>
+      <w:r>
+        <w:rPr>
+          <w:noProof/>
+          <w:szCs w:val="24"/>
+        </w:rPr>
+        <w:t xml:space="preserve"> (pp. 242–259). Springer Berlin Heidelberg. Retrieved from http://ruangbacafmipa.staff.ub.ac.id/files/2012/02/ebooksclub.org__From_Active_Data_Management_to_Event_Based_Systems_and_More.pdf#page=258</w:t>
       </w:r>
     </w:p>
     <w:p>
@@ -18432,7 +17762,7 @@
           <w:noProof/>
           <w:szCs w:val="24"/>
         </w:rPr>
-        <w:t xml:space="preserve">Milgram, P., &amp; Kishino, F. (1994). Taxonomy of mixed reality visual displays. </w:t>
+        <w:t xml:space="preserve">McGee, K. (2007). Patterns and Computer Game Design Innovation. In </w:t>
       </w:r>
       <w:r>
         <w:rPr>
@@ -18441,30 +17771,14 @@
           <w:noProof/>
           <w:szCs w:val="24"/>
         </w:rPr>
-        <w:t>IEICE Transactions on Information and Systems</w:t>
-      </w:r>
-      <w:r>
-        <w:rPr>
-          <w:noProof/>
-          <w:szCs w:val="24"/>
-        </w:rPr>
-        <w:t xml:space="preserve">, </w:t>
-      </w:r>
-      <w:r>
-        <w:rPr>
-          <w:i/>
-          <w:iCs/>
-          <w:noProof/>
-          <w:szCs w:val="24"/>
-        </w:rPr>
-        <w:t>77</w:t>
-      </w:r>
-      <w:r>
-        <w:rPr>
-          <w:noProof/>
-          <w:szCs w:val="24"/>
-        </w:rPr>
-        <w:t>(12), 1321–1329. https://doi.org/10.1.1.102.4646</w:t>
+        <w:t>Proceedings of the 4th Australasian conference on Interactive entertainment</w:t>
+      </w:r>
+      <w:r>
+        <w:rPr>
+          <w:noProof/>
+          <w:szCs w:val="24"/>
+        </w:rPr>
+        <w:t>. RMIT University. Retrieved from http://citeseerx.ist.psu.edu/viewdoc/download?doi=10.1.1.90.29&amp;rep=rep1&amp;type=pdf</w:t>
       </w:r>
     </w:p>
     <w:p>
@@ -18484,7 +17798,7 @@
           <w:noProof/>
           <w:szCs w:val="24"/>
         </w:rPr>
-        <w:t xml:space="preserve">Mulloni, A., Dünser, A., &amp; Schmalstieg, D. (2010). Zooming Interfaces for Augmented Reality Browsers. In </w:t>
+        <w:t xml:space="preserve">Milgram, P., &amp; Kishino, F. (1994). Taxonomy of mixed reality visual displays. </w:t>
       </w:r>
       <w:r>
         <w:rPr>
@@ -18493,14 +17807,30 @@
           <w:noProof/>
           <w:szCs w:val="24"/>
         </w:rPr>
-        <w:t>Proceedings of the 12th international conference on Human computer interaction with mobile devices and services</w:t>
-      </w:r>
-      <w:r>
-        <w:rPr>
-          <w:noProof/>
-          <w:szCs w:val="24"/>
-        </w:rPr>
-        <w:t xml:space="preserve"> (pp. 161–170). New York: ACM. https://doi.org/10.1145/1851600.1851629</w:t>
+        <w:t>IEICE Transactions on Information and Systems</w:t>
+      </w:r>
+      <w:r>
+        <w:rPr>
+          <w:noProof/>
+          <w:szCs w:val="24"/>
+        </w:rPr>
+        <w:t xml:space="preserve">, </w:t>
+      </w:r>
+      <w:r>
+        <w:rPr>
+          <w:i/>
+          <w:iCs/>
+          <w:noProof/>
+          <w:szCs w:val="24"/>
+        </w:rPr>
+        <w:t>77</w:t>
+      </w:r>
+      <w:r>
+        <w:rPr>
+          <w:noProof/>
+          <w:szCs w:val="24"/>
+        </w:rPr>
+        <w:t>(12), 1321–1329. https://doi.org/10.1.1.102.4646</w:t>
       </w:r>
     </w:p>
     <w:p>
@@ -18520,7 +17850,15 @@
           <w:noProof/>
           <w:szCs w:val="24"/>
         </w:rPr>
-        <w:t xml:space="preserve">Munnerley, D., Bacon, M., Wilson, A., Steele, J., Hedberg, J., &amp; Fitzgerald, R. (2012). Confronting an augmented reality. </w:t>
+        <w:t xml:space="preserve">Mulloni, A., Dünser, A., &amp; Schmalstieg, D. (2010). Zooming Interfaces for Augmented Reality </w:t>
+      </w:r>
+      <w:r>
+        <w:rPr>
+          <w:noProof/>
+          <w:szCs w:val="24"/>
+        </w:rPr>
+        <w:lastRenderedPageBreak/>
+        <w:t xml:space="preserve">Browsers. In </w:t>
       </w:r>
       <w:r>
         <w:rPr>
@@ -18529,30 +17867,14 @@
           <w:noProof/>
           <w:szCs w:val="24"/>
         </w:rPr>
-        <w:t>Research in Lerning Technology</w:t>
-      </w:r>
-      <w:r>
-        <w:rPr>
-          <w:noProof/>
-          <w:szCs w:val="24"/>
-        </w:rPr>
-        <w:t xml:space="preserve">, </w:t>
-      </w:r>
-      <w:r>
-        <w:rPr>
-          <w:i/>
-          <w:iCs/>
-          <w:noProof/>
-          <w:szCs w:val="24"/>
-        </w:rPr>
-        <w:t>20</w:t>
-      </w:r>
-      <w:r>
-        <w:rPr>
-          <w:noProof/>
-          <w:szCs w:val="24"/>
-        </w:rPr>
-        <w:t>, 39–48. https://doi.org/10.3402/rlt.v20i0.19189</w:t>
+        <w:t>Proceedings of the 12th international conference on Human computer interaction with mobile devices and services</w:t>
+      </w:r>
+      <w:r>
+        <w:rPr>
+          <w:noProof/>
+          <w:szCs w:val="24"/>
+        </w:rPr>
+        <w:t xml:space="preserve"> (pp. 161–170). New York: ACM. https://doi.org/10.1145/1851600.1851629</w:t>
       </w:r>
     </w:p>
     <w:p>
@@ -18572,7 +17894,7 @@
           <w:noProof/>
           <w:szCs w:val="24"/>
         </w:rPr>
-        <w:t xml:space="preserve">Nilsson, S., Johansson, B., &amp; Jönsson, A. (2009). Using AR to support cross-organisational collaboration in dynamic tasks. In </w:t>
+        <w:t xml:space="preserve">Munnerley, D., Bacon, M., Wilson, A., Steele, J., Hedberg, J., &amp; Fitzgerald, R. (2012). Confronting an augmented reality. </w:t>
       </w:r>
       <w:r>
         <w:rPr>
@@ -18581,14 +17903,30 @@
           <w:noProof/>
           <w:szCs w:val="24"/>
         </w:rPr>
-        <w:t>In Proceedings of the 8th IEEE International Symposium on Mixed and Augmented Reality, ISMAR</w:t>
-      </w:r>
-      <w:r>
-        <w:rPr>
-          <w:noProof/>
-          <w:szCs w:val="24"/>
-        </w:rPr>
-        <w:t xml:space="preserve"> (pp. 3–12). Washington, DC: IEEE Computer Society. https://doi.org/10.1109/ISMAR.2009.5336522</w:t>
+        <w:t>Research in Lerning Technology</w:t>
+      </w:r>
+      <w:r>
+        <w:rPr>
+          <w:noProof/>
+          <w:szCs w:val="24"/>
+        </w:rPr>
+        <w:t xml:space="preserve">, </w:t>
+      </w:r>
+      <w:r>
+        <w:rPr>
+          <w:i/>
+          <w:iCs/>
+          <w:noProof/>
+          <w:szCs w:val="24"/>
+        </w:rPr>
+        <w:t>20</w:t>
+      </w:r>
+      <w:r>
+        <w:rPr>
+          <w:noProof/>
+          <w:szCs w:val="24"/>
+        </w:rPr>
+        <w:t>, 39–48. https://doi.org/10.3402/rlt.v20i0.19189</w:t>
       </w:r>
     </w:p>
     <w:p>
@@ -18608,7 +17946,7 @@
           <w:noProof/>
           <w:szCs w:val="24"/>
         </w:rPr>
-        <w:t xml:space="preserve">Olshannikova, E., Ometov, A., Koucheryavy, Y., &amp; Olsson, T. (2015). Visualizing Big Data with augmented and virtual reality: challenges and research agenda. </w:t>
+        <w:t xml:space="preserve">Nilsson, S., Johansson, B., &amp; Jönsson, A. (2009). Using AR to support cross-organisational collaboration in dynamic tasks. In </w:t>
       </w:r>
       <w:r>
         <w:rPr>
@@ -18617,30 +17955,14 @@
           <w:noProof/>
           <w:szCs w:val="24"/>
         </w:rPr>
-        <w:t>Journal of Big Data</w:t>
-      </w:r>
-      <w:r>
-        <w:rPr>
-          <w:noProof/>
-          <w:szCs w:val="24"/>
-        </w:rPr>
-        <w:t xml:space="preserve">, </w:t>
-      </w:r>
-      <w:r>
-        <w:rPr>
-          <w:i/>
-          <w:iCs/>
-          <w:noProof/>
-          <w:szCs w:val="24"/>
-        </w:rPr>
-        <w:t>2</w:t>
-      </w:r>
-      <w:r>
-        <w:rPr>
-          <w:noProof/>
-          <w:szCs w:val="24"/>
-        </w:rPr>
-        <w:t>(1). https://doi.org/10.1186/s40537-015-0031-2</w:t>
+        <w:t>In Proceedings of the 8th IEEE International Symposium on Mixed and Augmented Reality, ISMAR</w:t>
+      </w:r>
+      <w:r>
+        <w:rPr>
+          <w:noProof/>
+          <w:szCs w:val="24"/>
+        </w:rPr>
+        <w:t xml:space="preserve"> (pp. 3–12). Washington, DC: IEEE Computer Society. https://doi.org/10.1109/ISMAR.2009.5336522</w:t>
       </w:r>
     </w:p>
     <w:p>
@@ -18660,15 +17982,7 @@
           <w:noProof/>
           <w:szCs w:val="24"/>
         </w:rPr>
-        <w:t xml:space="preserve">Papagiannakis, G., Singh, G., &amp; Magnenat-Thalmann, N. (2008). A survey of mobile and </w:t>
-      </w:r>
-      <w:r>
-        <w:rPr>
-          <w:noProof/>
-          <w:szCs w:val="24"/>
-        </w:rPr>
-        <w:lastRenderedPageBreak/>
-        <w:t xml:space="preserve">wireless technologies for augmented reality systems. </w:t>
+        <w:t xml:space="preserve">Olshannikova, E., Ometov, A., Koucheryavy, Y., &amp; Olsson, T. (2015). Visualizing Big Data with augmented and virtual reality: challenges and research agenda. </w:t>
       </w:r>
       <w:r>
         <w:rPr>
@@ -18677,7 +17991,7 @@
           <w:noProof/>
           <w:szCs w:val="24"/>
         </w:rPr>
-        <w:t>Computer Animation and Virtual Worlds</w:t>
+        <w:t>Journal of Big Data</w:t>
       </w:r>
       <w:r>
         <w:rPr>
@@ -18693,14 +18007,14 @@
           <w:noProof/>
           <w:szCs w:val="24"/>
         </w:rPr>
-        <w:t>19</w:t>
-      </w:r>
-      <w:r>
-        <w:rPr>
-          <w:noProof/>
-          <w:szCs w:val="24"/>
-        </w:rPr>
-        <w:t>(1), 3–22. Retrieved from http://calhoun.nps.edu/bitstream/handle/10945/41253/Singh_d912f5075af50e0812_2008.pdf?sequence=1</w:t>
+        <w:t>2</w:t>
+      </w:r>
+      <w:r>
+        <w:rPr>
+          <w:noProof/>
+          <w:szCs w:val="24"/>
+        </w:rPr>
+        <w:t>(1). https://doi.org/10.1186/s40537-015-0031-2</w:t>
       </w:r>
     </w:p>
     <w:p>
@@ -18720,7 +18034,7 @@
           <w:noProof/>
           <w:szCs w:val="24"/>
         </w:rPr>
-        <w:t xml:space="preserve">Radu, I. (2014). Augmented reality in education: a meta-review and cross-media analysis. </w:t>
+        <w:t xml:space="preserve">Papagiannakis, G., Singh, G., &amp; Magnenat-Thalmann, N. (2008). A survey of mobile and wireless technologies for augmented reality systems. </w:t>
       </w:r>
       <w:r>
         <w:rPr>
@@ -18729,7 +18043,7 @@
           <w:noProof/>
           <w:szCs w:val="24"/>
         </w:rPr>
-        <w:t>Personal and Ubiquitous Computing</w:t>
+        <w:t>Computer Animation and Virtual Worlds</w:t>
       </w:r>
       <w:r>
         <w:rPr>
@@ -18745,14 +18059,14 @@
           <w:noProof/>
           <w:szCs w:val="24"/>
         </w:rPr>
-        <w:t>18</w:t>
-      </w:r>
-      <w:r>
-        <w:rPr>
-          <w:noProof/>
-          <w:szCs w:val="24"/>
-        </w:rPr>
-        <w:t>(6), 1533–1543. https://doi.org/10.1007/s00779-013-0747-y</w:t>
+        <w:t>19</w:t>
+      </w:r>
+      <w:r>
+        <w:rPr>
+          <w:noProof/>
+          <w:szCs w:val="24"/>
+        </w:rPr>
+        <w:t>(1), 3–22. Retrieved from http://calhoun.nps.edu/bitstream/handle/10945/41253/Singh_d912f5075af50e0812_2008.pdf?sequence=1</w:t>
       </w:r>
     </w:p>
     <w:p>
@@ -18772,7 +18086,7 @@
           <w:noProof/>
           <w:szCs w:val="24"/>
         </w:rPr>
-        <w:t xml:space="preserve">Rahman, M. M., Mitobe, K., Suzuki, M., Takano, C., &amp; Yoshimura, N. (2011). Analysis of dexterous finger movement for piano education using motion capture system. </w:t>
+        <w:t xml:space="preserve">Radu, I. (2014). Augmented reality in education: a meta-review and cross-media analysis. </w:t>
       </w:r>
       <w:r>
         <w:rPr>
@@ -18781,7 +18095,7 @@
           <w:noProof/>
           <w:szCs w:val="24"/>
         </w:rPr>
-        <w:t>International Journal of Science and Technology Education Research</w:t>
+        <w:t>Personal and Ubiquitous Computing</w:t>
       </w:r>
       <w:r>
         <w:rPr>
@@ -18797,14 +18111,14 @@
           <w:noProof/>
           <w:szCs w:val="24"/>
         </w:rPr>
-        <w:t>2</w:t>
-      </w:r>
-      <w:r>
-        <w:rPr>
-          <w:noProof/>
-          <w:szCs w:val="24"/>
-        </w:rPr>
-        <w:t>(2), 22–31. Retrieved from http://www.academicjournals.org/journal/IJSTER/article-full-text-pdf/802984F2917</w:t>
+        <w:t>18</w:t>
+      </w:r>
+      <w:r>
+        <w:rPr>
+          <w:noProof/>
+          <w:szCs w:val="24"/>
+        </w:rPr>
+        <w:t>(6), 1533–1543. https://doi.org/10.1007/s00779-013-0747-y</w:t>
       </w:r>
     </w:p>
     <w:p>
@@ -18824,7 +18138,7 @@
           <w:noProof/>
           <w:szCs w:val="24"/>
         </w:rPr>
-        <w:t xml:space="preserve">Robinett, W. (1992). Synthetic experience: a proposed taxonomy. </w:t>
+        <w:t xml:space="preserve">Rahman, M. M., Mitobe, K., Suzuki, M., Takano, C., &amp; Yoshimura, N. (2011). Analysis of dexterous finger movement for piano education using motion capture system. </w:t>
       </w:r>
       <w:r>
         <w:rPr>
@@ -18833,7 +18147,7 @@
           <w:noProof/>
           <w:szCs w:val="24"/>
         </w:rPr>
-        <w:t>Presence: Teleoperators and Virtual Environments</w:t>
+        <w:t>International Journal of Science and Technology Education Research</w:t>
       </w:r>
       <w:r>
         <w:rPr>
@@ -18849,14 +18163,14 @@
           <w:noProof/>
           <w:szCs w:val="24"/>
         </w:rPr>
-        <w:t>1</w:t>
-      </w:r>
-      <w:r>
-        <w:rPr>
-          <w:noProof/>
-          <w:szCs w:val="24"/>
-        </w:rPr>
-        <w:t>(2), 229–247.</w:t>
+        <w:t>2</w:t>
+      </w:r>
+      <w:r>
+        <w:rPr>
+          <w:noProof/>
+          <w:szCs w:val="24"/>
+        </w:rPr>
+        <w:t>(2), 22–31. Retrieved from http://www.academicjournals.org/journal/IJSTER/article-full-text-pdf/802984F2917</w:t>
       </w:r>
     </w:p>
     <w:p>
@@ -18876,7 +18190,7 @@
           <w:noProof/>
           <w:szCs w:val="24"/>
         </w:rPr>
-        <w:t xml:space="preserve">Schall, G., Wagner, D., Reitmayr, G., Taichmann, E., Wieser, M., Schmalstieg, D., &amp; Hofmann-Wellenhof, B. (2009). Global Pose Estimation using Multi-Sensor Fusion for Outdoor Augmented Reality. In </w:t>
+        <w:t xml:space="preserve">Robinett, W. (1992). Synthetic experience: a proposed taxonomy. </w:t>
       </w:r>
       <w:r>
         <w:rPr>
@@ -18885,14 +18199,30 @@
           <w:noProof/>
           <w:szCs w:val="24"/>
         </w:rPr>
-        <w:t>Proceedings of the 2009 8th IEEE International Symposium on Mixed and Augmented Reality</w:t>
-      </w:r>
-      <w:r>
-        <w:rPr>
-          <w:noProof/>
-          <w:szCs w:val="24"/>
-        </w:rPr>
-        <w:t xml:space="preserve"> (pp. 153–162). Retrieved from http://citeseerx.ist.psu.edu/viewdoc/download?doi=10.1.1.156.6860&amp;rep=rep1&amp;type=pdf</w:t>
+        <w:t>Presence: Teleoperators and Virtual Environments</w:t>
+      </w:r>
+      <w:r>
+        <w:rPr>
+          <w:noProof/>
+          <w:szCs w:val="24"/>
+        </w:rPr>
+        <w:t xml:space="preserve">, </w:t>
+      </w:r>
+      <w:r>
+        <w:rPr>
+          <w:i/>
+          <w:iCs/>
+          <w:noProof/>
+          <w:szCs w:val="24"/>
+        </w:rPr>
+        <w:t>1</w:t>
+      </w:r>
+      <w:r>
+        <w:rPr>
+          <w:noProof/>
+          <w:szCs w:val="24"/>
+        </w:rPr>
+        <w:t>(2), 229–247.</w:t>
       </w:r>
     </w:p>
     <w:p>
@@ -18912,7 +18242,23 @@
           <w:noProof/>
           <w:szCs w:val="24"/>
         </w:rPr>
-        <w:t>Schell, J. (2015). VR and AR: 2016, 2020, 2025. Retrieved December 26, 2016, from https://www.youtube.com/watch?v=wD0bp0r-EpI</w:t>
+        <w:t xml:space="preserve">Schall, G., Wagner, D., Reitmayr, G., Taichmann, E., Wieser, M., Schmalstieg, D., &amp; Hofmann-Wellenhof, B. (2009). Global Pose Estimation using Multi-Sensor Fusion for Outdoor Augmented Reality. In </w:t>
+      </w:r>
+      <w:r>
+        <w:rPr>
+          <w:i/>
+          <w:iCs/>
+          <w:noProof/>
+          <w:szCs w:val="24"/>
+        </w:rPr>
+        <w:t>Proceedings of the 2009 8th IEEE International Symposium on Mixed and Augmented Reality</w:t>
+      </w:r>
+      <w:r>
+        <w:rPr>
+          <w:noProof/>
+          <w:szCs w:val="24"/>
+        </w:rPr>
+        <w:t xml:space="preserve"> (pp. 153–162). Retrieved from http://citeseerx.ist.psu.edu/viewdoc/download?doi=10.1.1.156.6860&amp;rep=rep1&amp;type=pdf</w:t>
       </w:r>
     </w:p>
     <w:p>
@@ -18932,23 +18278,7 @@
           <w:noProof/>
           <w:szCs w:val="24"/>
         </w:rPr>
-        <w:t xml:space="preserve">Schmitz, B., Specht, M., &amp; Klemke, R. (2012). An Analysis of the Educational Potential of Augmented Reality Games for Learning. In M. Specht, J. Multisilta, &amp; M. Sharples (Eds.), </w:t>
-      </w:r>
-      <w:r>
-        <w:rPr>
-          <w:i/>
-          <w:iCs/>
-          <w:noProof/>
-          <w:szCs w:val="24"/>
-        </w:rPr>
-        <w:t>Proceedings of the 11th World Conference on Mobile and Contextual Learning 2012</w:t>
-      </w:r>
-      <w:r>
-        <w:rPr>
-          <w:noProof/>
-          <w:szCs w:val="24"/>
-        </w:rPr>
-        <w:t xml:space="preserve"> (pp. 140–147). Retrieved from http://dspace.ou.nl/handle/1820/4790</w:t>
+        <w:t>Schell, J. (2015). VR and AR: 2016, 2020, 2025. Retrieved December 26, 2016, from https://www.youtube.com/watch?v=wD0bp0r-EpI</w:t>
       </w:r>
     </w:p>
     <w:p>
@@ -18968,7 +18298,7 @@
           <w:noProof/>
           <w:szCs w:val="24"/>
         </w:rPr>
-        <w:t xml:space="preserve">Sharma, P., Wild, F., Klemke, R., Helin, K., &amp; Azam, T. (2016). </w:t>
+        <w:t xml:space="preserve">Schmitz, B., Specht, M., &amp; Klemke, R. (2012). An Analysis of the Educational Potential of Augmented Reality Games for Learning. In M. Specht, J. Multisilta, &amp; M. Sharples (Eds.), </w:t>
       </w:r>
       <w:r>
         <w:rPr>
@@ -18977,14 +18307,15 @@
           <w:noProof/>
           <w:szCs w:val="24"/>
         </w:rPr>
-        <w:t>D3.1 Requirement analysis and sensor specifications – First version</w:t>
-      </w:r>
-      <w:r>
-        <w:rPr>
-          <w:noProof/>
-          <w:szCs w:val="24"/>
-        </w:rPr>
-        <w:t>. (F. Wild &amp; P. Sharma, Eds.).</w:t>
+        <w:lastRenderedPageBreak/>
+        <w:t>Proceedings of the 11th World Conference on Mobile and Contextual Learning 2012</w:t>
+      </w:r>
+      <w:r>
+        <w:rPr>
+          <w:noProof/>
+          <w:szCs w:val="24"/>
+        </w:rPr>
+        <w:t xml:space="preserve"> (pp. 140–147). Retrieved from http://dspace.ou.nl/handle/1820/4790</w:t>
       </w:r>
     </w:p>
     <w:p>
@@ -19004,7 +18335,7 @@
           <w:noProof/>
           <w:szCs w:val="24"/>
         </w:rPr>
-        <w:t xml:space="preserve">Specht, M., Ternier, S., &amp; Greller, W. (2011). Dimensions of Mobile Augmented Reality for Learning: A First Inventory. </w:t>
+        <w:t xml:space="preserve">Sharma, P., Wild, F., Klemke, R., Helin, K., &amp; Azam, T. (2016). </w:t>
       </w:r>
       <w:r>
         <w:rPr>
@@ -19013,30 +18344,14 @@
           <w:noProof/>
           <w:szCs w:val="24"/>
         </w:rPr>
-        <w:t>Journal of the Research Center for Educational Technology (RCET)</w:t>
-      </w:r>
-      <w:r>
-        <w:rPr>
-          <w:noProof/>
-          <w:szCs w:val="24"/>
-        </w:rPr>
-        <w:t xml:space="preserve">, </w:t>
-      </w:r>
-      <w:r>
-        <w:rPr>
-          <w:i/>
-          <w:iCs/>
-          <w:noProof/>
-          <w:szCs w:val="24"/>
-        </w:rPr>
-        <w:t>7</w:t>
-      </w:r>
-      <w:r>
-        <w:rPr>
-          <w:noProof/>
-          <w:szCs w:val="24"/>
-        </w:rPr>
-        <w:t>(1), 117–127. Retrieved from http://rcetj.org/index.php/rcetj/article/viewFile/151/241</w:t>
+        <w:t>D3.1 Requirement analysis and sensor specifications – First version</w:t>
+      </w:r>
+      <w:r>
+        <w:rPr>
+          <w:noProof/>
+          <w:szCs w:val="24"/>
+        </w:rPr>
+        <w:t>. (F. Wild &amp; P. Sharma, Eds.).</w:t>
       </w:r>
     </w:p>
     <w:p>
@@ -19056,7 +18371,7 @@
           <w:noProof/>
           <w:szCs w:val="24"/>
         </w:rPr>
-        <w:t xml:space="preserve">Sutherland, I. E. (1968). A head-mounted three dimensional display. In </w:t>
+        <w:t xml:space="preserve">Specht, M., Ternier, S., &amp; Greller, W. (2011). Dimensions of Mobile Augmented Reality for Learning: A First Inventory. </w:t>
       </w:r>
       <w:r>
         <w:rPr>
@@ -19065,14 +18380,30 @@
           <w:noProof/>
           <w:szCs w:val="24"/>
         </w:rPr>
-        <w:t>Proceedings of the December 9-11, 1968, fall joint computer conference, part I</w:t>
-      </w:r>
-      <w:r>
-        <w:rPr>
-          <w:noProof/>
-          <w:szCs w:val="24"/>
-        </w:rPr>
-        <w:t xml:space="preserve"> (pp. 757–764). https://doi.org/10.1145/1476589.1476686</w:t>
+        <w:t>Journal of the Research Center for Educational Technology (RCET)</w:t>
+      </w:r>
+      <w:r>
+        <w:rPr>
+          <w:noProof/>
+          <w:szCs w:val="24"/>
+        </w:rPr>
+        <w:t xml:space="preserve">, </w:t>
+      </w:r>
+      <w:r>
+        <w:rPr>
+          <w:i/>
+          <w:iCs/>
+          <w:noProof/>
+          <w:szCs w:val="24"/>
+        </w:rPr>
+        <w:t>7</w:t>
+      </w:r>
+      <w:r>
+        <w:rPr>
+          <w:noProof/>
+          <w:szCs w:val="24"/>
+        </w:rPr>
+        <w:t>(1), 117–127. Retrieved from http://rcetj.org/index.php/rcetj/article/viewFile/151/241</w:t>
       </w:r>
     </w:p>
     <w:p>
@@ -19092,7 +18423,7 @@
           <w:noProof/>
           <w:szCs w:val="24"/>
         </w:rPr>
-        <w:t xml:space="preserve">Ternier, S., De Vries, F., Börner, D., &amp; Specht, M. (2012). Mobile augmented reality with audio, supporting fieldwork of Cultural Sciences students in Florence. In G. Eleftherakis, M. Hinchey, &amp; M. Holcombe (Eds.), </w:t>
+        <w:t xml:space="preserve">Sutherland, I. E. (1968). A head-mounted three dimensional display. In </w:t>
       </w:r>
       <w:r>
         <w:rPr>
@@ -19101,24 +18432,14 @@
           <w:noProof/>
           <w:szCs w:val="24"/>
         </w:rPr>
-        <w:t xml:space="preserve">Software Engineering and Formal Methods - </w:t>
-      </w:r>
-      <w:r>
-        <w:rPr>
-          <w:i/>
-          <w:iCs/>
-          <w:noProof/>
-          <w:szCs w:val="24"/>
-        </w:rPr>
-        <w:lastRenderedPageBreak/>
-        <w:t>Proceedings of 10th International Conference, SEFM 2012</w:t>
-      </w:r>
-      <w:r>
-        <w:rPr>
-          <w:noProof/>
-          <w:szCs w:val="24"/>
-        </w:rPr>
-        <w:t xml:space="preserve"> (pp. 367–379). Springer. Retrieved from http://dspace.ou.nl/handle/1820/5034</w:t>
+        <w:t>Proceedings of the December 9-11, 1968, fall joint computer conference, part I</w:t>
+      </w:r>
+      <w:r>
+        <w:rPr>
+          <w:noProof/>
+          <w:szCs w:val="24"/>
+        </w:rPr>
+        <w:t xml:space="preserve"> (pp. 757–764). https://doi.org/10.1145/1476589.1476686</w:t>
       </w:r>
     </w:p>
     <w:p>
@@ -19138,7 +18459,7 @@
           <w:noProof/>
           <w:szCs w:val="24"/>
         </w:rPr>
-        <w:t xml:space="preserve">Ternier, S., Klemke, R., Kalz, M., van Ulzen, P., &amp; Specht, M. (2012). ARLearn: Augmented reality meets augmented virtuality. </w:t>
+        <w:t xml:space="preserve">Ternier, S., De Vries, F., Börner, D., &amp; Specht, M. (2012). Mobile augmented reality with audio, supporting fieldwork of Cultural Sciences students in Florence. In G. Eleftherakis, M. Hinchey, &amp; M. Holcombe (Eds.), </w:t>
       </w:r>
       <w:r>
         <w:rPr>
@@ -19147,30 +18468,14 @@
           <w:noProof/>
           <w:szCs w:val="24"/>
         </w:rPr>
-        <w:t>Journal of Universal Computer Science</w:t>
-      </w:r>
-      <w:r>
-        <w:rPr>
-          <w:noProof/>
-          <w:szCs w:val="24"/>
-        </w:rPr>
-        <w:t xml:space="preserve">, </w:t>
-      </w:r>
-      <w:r>
-        <w:rPr>
-          <w:i/>
-          <w:iCs/>
-          <w:noProof/>
-          <w:szCs w:val="24"/>
-        </w:rPr>
-        <w:t>18</w:t>
-      </w:r>
-      <w:r>
-        <w:rPr>
-          <w:noProof/>
-          <w:szCs w:val="24"/>
-        </w:rPr>
-        <w:t>(15), 2143–2164. https://doi.org/10.3217/jucs-018-15-2143</w:t>
+        <w:t>Software Engineering and Formal Methods - Proceedings of 10th International Conference, SEFM 2012</w:t>
+      </w:r>
+      <w:r>
+        <w:rPr>
+          <w:noProof/>
+          <w:szCs w:val="24"/>
+        </w:rPr>
+        <w:t xml:space="preserve"> (pp. 367–379). Springer. Retrieved from http://dspace.ou.nl/handle/1820/5034</w:t>
       </w:r>
     </w:p>
     <w:p>
@@ -19190,7 +18495,7 @@
           <w:noProof/>
           <w:szCs w:val="24"/>
         </w:rPr>
-        <w:t xml:space="preserve">Wetzel, R. (2013). A Case for Design Patterns supporting the Development of Mobile Mixed Reality Games. </w:t>
+        <w:t xml:space="preserve">Ternier, S., Klemke, R., Kalz, M., van Ulzen, P., &amp; Specht, M. (2012). ARLearn: Augmented reality meets augmented virtuality. </w:t>
       </w:r>
       <w:r>
         <w:rPr>
@@ -19199,14 +18504,30 @@
           <w:noProof/>
           <w:szCs w:val="24"/>
         </w:rPr>
-        <w:t>Foundations of Digital Games</w:t>
-      </w:r>
-      <w:r>
-        <w:rPr>
-          <w:noProof/>
-          <w:szCs w:val="24"/>
-        </w:rPr>
-        <w:t>. Retrieved from http://www.fdg2013.org/program/workshops/papers/DPG2013/b6-wetzel.pdf</w:t>
+        <w:t>Journal of Universal Computer Science</w:t>
+      </w:r>
+      <w:r>
+        <w:rPr>
+          <w:noProof/>
+          <w:szCs w:val="24"/>
+        </w:rPr>
+        <w:t xml:space="preserve">, </w:t>
+      </w:r>
+      <w:r>
+        <w:rPr>
+          <w:i/>
+          <w:iCs/>
+          <w:noProof/>
+          <w:szCs w:val="24"/>
+        </w:rPr>
+        <w:t>18</w:t>
+      </w:r>
+      <w:r>
+        <w:rPr>
+          <w:noProof/>
+          <w:szCs w:val="24"/>
+        </w:rPr>
+        <w:t>(15), 2143–2164. https://doi.org/10.3217/jucs-018-15-2143</w:t>
       </w:r>
     </w:p>
     <w:p>
@@ -19226,7 +18547,7 @@
           <w:noProof/>
           <w:szCs w:val="24"/>
         </w:rPr>
-        <w:t xml:space="preserve">Wetzel, R., Mccall, R., Braun, A.-K., &amp; Broll, W. (2008). Guidelines for Designing Augmented Reality Games. In </w:t>
+        <w:t xml:space="preserve">Wetzel, R. (2013). A Case for Design Patterns supporting the Development of Mobile Mixed Reality Games. </w:t>
       </w:r>
       <w:r>
         <w:rPr>
@@ -19235,14 +18556,14 @@
           <w:noProof/>
           <w:szCs w:val="24"/>
         </w:rPr>
-        <w:t>Proceedings of the 2008 Conference on Future Play: Research, Play, Share</w:t>
-      </w:r>
-      <w:r>
-        <w:rPr>
-          <w:noProof/>
-          <w:szCs w:val="24"/>
-        </w:rPr>
-        <w:t xml:space="preserve"> (pp. 173–180). Retrieved from http://eprints.lincoln.ac.uk/24599/1/Wetzel et al. - 2008 - Guidelines for designing augmented reality games.pdf</w:t>
+        <w:t>Foundations of Digital Games</w:t>
+      </w:r>
+      <w:r>
+        <w:rPr>
+          <w:noProof/>
+          <w:szCs w:val="24"/>
+        </w:rPr>
+        <w:t>. Retrieved from http://www.fdg2013.org/program/workshops/papers/DPG2013/b6-wetzel.pdf</w:t>
       </w:r>
     </w:p>
     <w:p>
@@ -19262,7 +18583,7 @@
           <w:noProof/>
           <w:szCs w:val="24"/>
         </w:rPr>
-        <w:t xml:space="preserve">Xu, Z., Xiang, C., Wen-Hui, W., Ji-Hai, Y., Lantz, V., &amp; Kong-Qiao, W. (2009). Hand Gesture Recognition and Virtual Game Control Based on 3D Accelerometer and EMG Sensors. In </w:t>
+        <w:t xml:space="preserve">Wetzel, R., Mccall, R., Braun, A.-K., &amp; Broll, W. (2008). Guidelines for Designing Augmented Reality Games. In </w:t>
       </w:r>
       <w:r>
         <w:rPr>
@@ -19271,14 +18592,14 @@
           <w:noProof/>
           <w:szCs w:val="24"/>
         </w:rPr>
-        <w:t>Proceedings of the 14th international conference on Intelligent user interfaces</w:t>
-      </w:r>
-      <w:r>
-        <w:rPr>
-          <w:noProof/>
-          <w:szCs w:val="24"/>
-        </w:rPr>
-        <w:t xml:space="preserve"> (pp. 401–406). ACM. Retrieved from https://pdfs.semanticscholar.org/6878/79899cb5c520970fd76eaca8b79e4aee820d.pdf</w:t>
+        <w:t>Proceedings of the 2008 Conference on Future Play: Research, Play, Share</w:t>
+      </w:r>
+      <w:r>
+        <w:rPr>
+          <w:noProof/>
+          <w:szCs w:val="24"/>
+        </w:rPr>
+        <w:t xml:space="preserve"> (pp. 173–180). Retrieved from http://eprints.lincoln.ac.uk/24599/1/Wetzel et al. - 2008 - Guidelines for designing augmented reality games.pdf</w:t>
       </w:r>
     </w:p>
     <w:p>
@@ -19298,7 +18619,7 @@
           <w:noProof/>
           <w:szCs w:val="24"/>
         </w:rPr>
-        <w:t xml:space="preserve">Yamabe, T., &amp; Nakajima, T. (2013). Playful training with augmented reality games: Case studies towards reality-oriented system design. </w:t>
+        <w:t xml:space="preserve">Xu, Z., Xiang, C., Wen-Hui, W., Ji-Hai, Y., Lantz, V., &amp; Kong-Qiao, W. (2009). Hand Gesture Recognition and Virtual Game Control Based on 3D Accelerometer and EMG Sensors. In </w:t>
       </w:r>
       <w:r>
         <w:rPr>
@@ -19307,30 +18628,14 @@
           <w:noProof/>
           <w:szCs w:val="24"/>
         </w:rPr>
-        <w:t>Multimedia Tools and Applications</w:t>
-      </w:r>
-      <w:r>
-        <w:rPr>
-          <w:noProof/>
-          <w:szCs w:val="24"/>
-        </w:rPr>
-        <w:t xml:space="preserve">, </w:t>
-      </w:r>
-      <w:r>
-        <w:rPr>
-          <w:i/>
-          <w:iCs/>
-          <w:noProof/>
-          <w:szCs w:val="24"/>
-        </w:rPr>
-        <w:t>62</w:t>
-      </w:r>
-      <w:r>
-        <w:rPr>
-          <w:noProof/>
-          <w:szCs w:val="24"/>
-        </w:rPr>
-        <w:t>(1), 259–286. https://doi.org/10.1007/s11042-011-0979-7</w:t>
+        <w:t>Proceedings of the 14th international conference on Intelligent user interfaces</w:t>
+      </w:r>
+      <w:r>
+        <w:rPr>
+          <w:noProof/>
+          <w:szCs w:val="24"/>
+        </w:rPr>
+        <w:t xml:space="preserve"> (pp. 401–406). ACM. Retrieved from https://pdfs.semanticscholar.org/6878/79899cb5c520970fd76eaca8b79e4aee820d.pdf</w:t>
       </w:r>
     </w:p>
     <w:p>
@@ -19350,7 +18655,7 @@
           <w:noProof/>
           <w:szCs w:val="24"/>
         </w:rPr>
-        <w:t xml:space="preserve">You, S., &amp; Neumann, U. (2001). </w:t>
+        <w:t xml:space="preserve">Yamabe, T., &amp; Nakajima, T. (2013). Playful training with augmented reality games: Case studies towards reality-oriented system design. </w:t>
       </w:r>
       <w:r>
         <w:rPr>
@@ -19359,14 +18664,30 @@
           <w:noProof/>
           <w:szCs w:val="24"/>
         </w:rPr>
-        <w:t>Fusion of Vision and Gyro Tracking for Robust Augmented Reality Registration</w:t>
-      </w:r>
-      <w:r>
-        <w:rPr>
-          <w:noProof/>
-          <w:szCs w:val="24"/>
-        </w:rPr>
-        <w:t>. Retrieved from https://trac.v2.nl/export/5432/andres/Documentation/INS Kalman/fusion of vision and gyro tracking for AR.pdf</w:t>
+        <w:t>Multimedia Tools and Applications</w:t>
+      </w:r>
+      <w:r>
+        <w:rPr>
+          <w:noProof/>
+          <w:szCs w:val="24"/>
+        </w:rPr>
+        <w:t xml:space="preserve">, </w:t>
+      </w:r>
+      <w:r>
+        <w:rPr>
+          <w:i/>
+          <w:iCs/>
+          <w:noProof/>
+          <w:szCs w:val="24"/>
+        </w:rPr>
+        <w:t>62</w:t>
+      </w:r>
+      <w:r>
+        <w:rPr>
+          <w:noProof/>
+          <w:szCs w:val="24"/>
+        </w:rPr>
+        <w:t>(1), 259–286. https://doi.org/10.1007/s11042-011-0979-7</w:t>
       </w:r>
     </w:p>
     <w:p>
@@ -19386,7 +18707,7 @@
           <w:noProof/>
           <w:szCs w:val="24"/>
         </w:rPr>
-        <w:t xml:space="preserve">Zagal, J. P., Mateas, M., Fernández-Vara, C., Hochhalter, B., &amp; Lichti, N. (2005). Towards an Ontological Language for Game Analysis. In </w:t>
+        <w:t xml:space="preserve">You, S., &amp; Neumann, U. (2001). </w:t>
       </w:r>
       <w:r>
         <w:rPr>
@@ -19395,14 +18716,22 @@
           <w:noProof/>
           <w:szCs w:val="24"/>
         </w:rPr>
-        <w:t>Proceedings of DiGRA 2005 Conference</w:t>
-      </w:r>
-      <w:r>
-        <w:rPr>
-          <w:noProof/>
-          <w:szCs w:val="24"/>
-        </w:rPr>
-        <w:t xml:space="preserve"> (pp. 3–14). Retrieved from https://users.soe.ucsc.edu/~michaelm/publications/zagal-worlds-in-play-2007.pdf</w:t>
+        <w:t>Fusion of Vision and Gyro Tracking for Robust Augmented Reality Registration</w:t>
+      </w:r>
+      <w:r>
+        <w:rPr>
+          <w:noProof/>
+          <w:szCs w:val="24"/>
+        </w:rPr>
+        <w:t xml:space="preserve">. Retrieved from https://trac.v2.nl/export/5432/andres/Documentation/INS Kalman/fusion of vision and </w:t>
+      </w:r>
+      <w:r>
+        <w:rPr>
+          <w:noProof/>
+          <w:szCs w:val="24"/>
+        </w:rPr>
+        <w:lastRenderedPageBreak/>
+        <w:t>gyro tracking for AR.pdf</w:t>
       </w:r>
     </w:p>
     <w:p>
@@ -19414,14 +18743,15 @@
         <w:ind w:left="480" w:hanging="480"/>
         <w:rPr>
           <w:noProof/>
-        </w:rPr>
-      </w:pPr>
-      <w:r>
-        <w:rPr>
-          <w:noProof/>
-          <w:szCs w:val="24"/>
-        </w:rPr>
-        <w:t xml:space="preserve">Zhang, Z. (2012). Microsoft Kinect Sensor and Its Effect. </w:t>
+          <w:szCs w:val="24"/>
+        </w:rPr>
+      </w:pPr>
+      <w:r>
+        <w:rPr>
+          <w:noProof/>
+          <w:szCs w:val="24"/>
+        </w:rPr>
+        <w:t xml:space="preserve">Zagal, J. P., Mateas, M., Fernández-Vara, C., Hochhalter, B., &amp; Lichti, N. (2005). Towards an Ontological Language for Game Analysis. In </w:t>
       </w:r>
       <w:r>
         <w:rPr>
@@ -19430,30 +18760,14 @@
           <w:noProof/>
           <w:szCs w:val="24"/>
         </w:rPr>
-        <w:t>IEEE Multimedia</w:t>
-      </w:r>
-      <w:r>
-        <w:rPr>
-          <w:noProof/>
-          <w:szCs w:val="24"/>
-        </w:rPr>
-        <w:t xml:space="preserve">, </w:t>
-      </w:r>
-      <w:r>
-        <w:rPr>
-          <w:i/>
-          <w:iCs/>
-          <w:noProof/>
-          <w:szCs w:val="24"/>
-        </w:rPr>
-        <w:t>19</w:t>
-      </w:r>
-      <w:r>
-        <w:rPr>
-          <w:noProof/>
-          <w:szCs w:val="24"/>
-        </w:rPr>
-        <w:t>(2), 4–10. Retrieved from https://www.researchgate.net/profile/Zhengyou_Zhang/publication/254058710_Microsoft_Kinect_Sensor_and_Its_Effect/links/00b7d53ab783285cdb000000.pdf</w:t>
+        <w:t>Proceedings of DiGRA 2005 Conference</w:t>
+      </w:r>
+      <w:r>
+        <w:rPr>
+          <w:noProof/>
+          <w:szCs w:val="24"/>
+        </w:rPr>
+        <w:t xml:space="preserve"> (pp. 3–14). Retrieved from https://users.soe.ucsc.edu/~michaelm/publications/zagal-worlds-in-play-2007.pdf</w:t>
       </w:r>
     </w:p>
     <w:p>
@@ -19464,6 +18778,57 @@
         <w:adjustRightInd w:val="0"/>
         <w:ind w:left="480" w:hanging="480"/>
         <w:rPr>
+          <w:noProof/>
+        </w:rPr>
+      </w:pPr>
+      <w:r>
+        <w:rPr>
+          <w:noProof/>
+          <w:szCs w:val="24"/>
+        </w:rPr>
+        <w:t xml:space="preserve">Zhang, Z. (2012). Microsoft Kinect Sensor and Its Effect. </w:t>
+      </w:r>
+      <w:r>
+        <w:rPr>
+          <w:i/>
+          <w:iCs/>
+          <w:noProof/>
+          <w:szCs w:val="24"/>
+        </w:rPr>
+        <w:t>IEEE Multimedia</w:t>
+      </w:r>
+      <w:r>
+        <w:rPr>
+          <w:noProof/>
+          <w:szCs w:val="24"/>
+        </w:rPr>
+        <w:t xml:space="preserve">, </w:t>
+      </w:r>
+      <w:r>
+        <w:rPr>
+          <w:i/>
+          <w:iCs/>
+          <w:noProof/>
+          <w:szCs w:val="24"/>
+        </w:rPr>
+        <w:t>19</w:t>
+      </w:r>
+      <w:r>
+        <w:rPr>
+          <w:noProof/>
+          <w:szCs w:val="24"/>
+        </w:rPr>
+        <w:t>(2), 4–10. Retrieved from https://www.researchgate.net/profile/Zhengyou_Zhang/publication/254058710_Microsoft_Kinect_Sensor_and_Its_Effect/links/00b7d53ab783285cdb000000.pdf</w:t>
+      </w:r>
+    </w:p>
+    <w:p>
+      <w:pPr>
+        <w:widowControl w:val="0"/>
+        <w:autoSpaceDE w:val="0"/>
+        <w:autoSpaceDN w:val="0"/>
+        <w:adjustRightInd w:val="0"/>
+        <w:ind w:left="480" w:hanging="480"/>
+        <w:rPr>
           <w:lang w:val="en-US"/>
         </w:rPr>
       </w:pPr>
@@ -19481,7 +18846,7 @@
           <w:color w:val="000000" w:themeColor="text1"/>
         </w:rPr>
       </w:pPr>
-      <w:bookmarkStart w:id="35" w:name="_Toc470602018"/>
+      <w:bookmarkStart w:id="40" w:name="_Toc470602018"/>
       <w:proofErr w:type="spellStart"/>
       <w:r>
         <w:rPr>
@@ -19517,7 +18882,7 @@
         </w:rPr>
         <w:t>authenticity</w:t>
       </w:r>
-      <w:bookmarkEnd w:id="35"/>
+      <w:bookmarkEnd w:id="40"/>
       <w:proofErr w:type="spellEnd"/>
     </w:p>
     <w:p>
@@ -19527,14 +18892,14 @@
           <w:lang w:val="en-US"/>
         </w:rPr>
       </w:pPr>
-      <w:bookmarkStart w:id="36" w:name="_Toc470602019"/>
+      <w:bookmarkStart w:id="41" w:name="_Toc470602019"/>
       <w:r>
         <w:rPr>
           <w:lang w:val="en-US"/>
         </w:rPr>
         <w:t>Appendix</w:t>
       </w:r>
-      <w:bookmarkEnd w:id="36"/>
+      <w:bookmarkEnd w:id="41"/>
     </w:p>
     <w:sectPr>
       <w:headerReference w:type="even" r:id="rId14"/>
@@ -19667,6 +19032,99 @@
       </w:pPr>
       <w:r>
         <w:t>Beispiele sind jetzt rausgestrichen, aber bei Bedarf noch in alten Versionen vorhanden.</w:t>
+      </w:r>
+    </w:p>
+  </w:comment>
+  <w:comment w:id="20" w:author="Felix" w:date="2016-12-27T16:46:00Z" w:initials="F">
+    <w:p>
+      <w:pPr>
+        <w:pStyle w:val="Kommentartext"/>
+      </w:pPr>
+      <w:r>
+        <w:rPr>
+          <w:rStyle w:val="Kommentarzeichen"/>
+        </w:rPr>
+        <w:annotationRef/>
+      </w:r>
+      <w:r>
+        <w:t>Zitieren?</w:t>
+      </w:r>
+    </w:p>
+  </w:comment>
+  <w:comment w:id="21" w:author="Felix" w:date="2016-12-27T17:03:00Z" w:initials="F">
+    <w:p>
+      <w:pPr>
+        <w:pStyle w:val="Kommentartext"/>
+      </w:pPr>
+      <w:r>
+        <w:rPr>
+          <w:rStyle w:val="Kommentarzeichen"/>
+        </w:rPr>
+        <w:annotationRef/>
+      </w:r>
+      <w:r>
+        <w:t>Nicht sicher, wie gut Wetzel als Quelle dafür ist</w:t>
+      </w:r>
+    </w:p>
+  </w:comment>
+  <w:comment w:id="22" w:author="Felix" w:date="2016-12-27T18:57:00Z" w:initials="F">
+    <w:p>
+      <w:pPr>
+        <w:pStyle w:val="Kommentartext"/>
+      </w:pPr>
+      <w:r>
+        <w:rPr>
+          <w:rStyle w:val="Kommentarzeichen"/>
+        </w:rPr>
+        <w:annotationRef/>
+      </w:r>
+      <w:proofErr w:type="spellStart"/>
+      <w:r>
+        <w:t>ARQuake</w:t>
+      </w:r>
+      <w:proofErr w:type="spellEnd"/>
+      <w:r>
+        <w:t xml:space="preserve"> / </w:t>
+      </w:r>
+      <w:proofErr w:type="spellStart"/>
+      <w:r>
+        <w:t>Pacman</w:t>
+      </w:r>
+      <w:proofErr w:type="spellEnd"/>
+      <w:r>
+        <w:t xml:space="preserve"> auch hier?</w:t>
+      </w:r>
+    </w:p>
+  </w:comment>
+  <w:comment w:id="23" w:author="Felix" w:date="2016-12-27T19:16:00Z" w:initials="F">
+    <w:p>
+      <w:pPr>
+        <w:pStyle w:val="Kommentartext"/>
+      </w:pPr>
+      <w:r>
+        <w:rPr>
+          <w:rStyle w:val="Kommentarzeichen"/>
+        </w:rPr>
+        <w:annotationRef/>
+      </w:r>
+      <w:r>
+        <w:t>Zitierweise?</w:t>
+      </w:r>
+    </w:p>
+  </w:comment>
+  <w:comment w:id="24" w:author="Felix" w:date="2016-12-27T19:34:00Z" w:initials="F">
+    <w:p>
+      <w:pPr>
+        <w:pStyle w:val="Kommentartext"/>
+      </w:pPr>
+      <w:r>
+        <w:rPr>
+          <w:rStyle w:val="Kommentarzeichen"/>
+        </w:rPr>
+        <w:annotationRef/>
+      </w:r>
+      <w:r>
+        <w:t>Bereich sollte wohl deutlich mehr Beispiele + andere Ansätze haben.</w:t>
       </w:r>
     </w:p>
   </w:comment>
@@ -19787,7 +19245,7 @@
         <w:rStyle w:val="Seitenzahl"/>
         <w:noProof/>
       </w:rPr>
-      <w:t>11</w:t>
+      <w:t>8</w:t>
     </w:r>
     <w:r>
       <w:rPr>
@@ -19827,7 +19285,7 @@
         <v:path o:extrusionok="f" gradientshapeok="t" o:connecttype="rect"/>
         <o:lock v:ext="edit" aspectratio="t"/>
       </v:shapetype>
-      <v:shape id="_x0000_i1039" type="#_x0000_t75" style="width:12pt;height:12pt;visibility:visible;mso-wrap-style:square" o:bullet="t">
+      <v:shape id="_x0000_i1035" type="#_x0000_t75" style="width:12pt;height:12pt;visibility:visible;mso-wrap-style:square" o:bullet="t">
         <v:imagedata r:id="rId1" o:title=""/>
       </v:shape>
     </w:pict>
@@ -24176,7 +23634,7 @@
 </file>
 
 <file path=customXml/itemProps1.xml><?xml version="1.0" encoding="utf-8"?>
-<ds:datastoreItem xmlns:ds="http://schemas.openxmlformats.org/officeDocument/2006/customXml" ds:itemID="{06FBA2C6-1416-4017-935B-AF9648B68643}">
+<ds:datastoreItem xmlns:ds="http://schemas.openxmlformats.org/officeDocument/2006/customXml" ds:itemID="{4B205F32-70A6-4951-94EE-7479AB6BF8DA}">
   <ds:schemaRefs>
     <ds:schemaRef ds:uri="http://schemas.openxmlformats.org/officeDocument/2006/bibliography"/>
   </ds:schemaRefs>

</xml_diff>

<commit_message>
Changed formatting on subheaders
</commit_message>
<xml_diff>
--- a/Bachelorarbeit.docx
+++ b/Bachelorarbeit.docx
@@ -3990,21 +3990,7 @@
         <w:rPr>
           <w:noProof/>
         </w:rPr>
-        <w:t>(</w:t>
-      </w:r>
-      <w:proofErr w:type="spellStart"/>
-      <w:r>
-        <w:rPr>
-          <w:noProof/>
-        </w:rPr>
-        <w:t>Lamantia</w:t>
-      </w:r>
-      <w:proofErr w:type="spellEnd"/>
-      <w:r>
-        <w:rPr>
-          <w:noProof/>
-        </w:rPr>
-        <w:t>, 2009)</w:t>
+        <w:t>(Lamantia, 2009)</w:t>
       </w:r>
       <w:r>
         <w:fldChar w:fldCharType="end"/>
@@ -5372,21 +5358,7 @@
         <w:rPr>
           <w:noProof/>
         </w:rPr>
-        <w:t>(</w:t>
-      </w:r>
-      <w:proofErr w:type="spellStart"/>
-      <w:r>
-        <w:rPr>
-          <w:noProof/>
-        </w:rPr>
-        <w:t>Calo</w:t>
-      </w:r>
-      <w:proofErr w:type="spellEnd"/>
-      <w:r>
-        <w:rPr>
-          <w:noProof/>
-        </w:rPr>
-        <w:t xml:space="preserve"> et al., 2015; Feiner, MacIntyre, Höllerer, &amp; Webster, 1997)</w:t>
+        <w:t>(Calo et al., 2015; Feiner, MacIntyre, Höllerer, &amp; Webster, 1997)</w:t>
       </w:r>
       <w:r>
         <w:fldChar w:fldCharType="end"/>
@@ -5898,7 +5870,9 @@
         </w:rPr>
         <w:t>Techniques</w:t>
       </w:r>
+      <w:bookmarkStart w:id="14" w:name="_GoBack"/>
       <w:bookmarkEnd w:id="13"/>
+      <w:bookmarkEnd w:id="14"/>
     </w:p>
     <w:p>
       <w:pPr>
@@ -6343,17 +6317,17 @@
       <w:r>
         <w:t xml:space="preserve">attempts to recognize structures and features with the aim of automatically describing the contents of an </w:t>
       </w:r>
-      <w:commentRangeStart w:id="14"/>
+      <w:commentRangeStart w:id="15"/>
       <w:r>
         <w:t>image</w:t>
       </w:r>
-      <w:commentRangeEnd w:id="14"/>
+      <w:commentRangeEnd w:id="15"/>
       <w:r>
         <w:rPr>
           <w:rStyle w:val="Kommentarzeichen"/>
           <w:lang w:val="de-DE"/>
         </w:rPr>
-        <w:commentReference w:id="14"/>
+        <w:commentReference w:id="15"/>
       </w:r>
       <w:r>
         <w:t>.”</w:t>
@@ -6363,12 +6337,12 @@
       <w:pPr>
         <w:pStyle w:val="berschrift3"/>
       </w:pPr>
-      <w:bookmarkStart w:id="15" w:name="_Toc470602000"/>
+      <w:bookmarkStart w:id="16" w:name="_Toc470602000"/>
       <w:proofErr w:type="spellStart"/>
       <w:r>
         <w:t>Applications</w:t>
       </w:r>
-      <w:bookmarkEnd w:id="15"/>
+      <w:bookmarkEnd w:id="16"/>
       <w:proofErr w:type="spellEnd"/>
     </w:p>
     <w:p>
@@ -6405,14 +6379,14 @@
           <w:lang w:val="en-US"/>
         </w:rPr>
       </w:pPr>
-      <w:bookmarkStart w:id="16" w:name="_Toc470602001"/>
+      <w:bookmarkStart w:id="17" w:name="_Toc470602001"/>
       <w:r>
         <w:rPr>
           <w:lang w:val="en-US"/>
         </w:rPr>
         <w:t>Commercial</w:t>
       </w:r>
-      <w:bookmarkEnd w:id="16"/>
+      <w:bookmarkEnd w:id="17"/>
     </w:p>
     <w:p>
       <w:pPr>
@@ -6679,29 +6653,29 @@
           <w:lang w:val="en-US"/>
         </w:rPr>
       </w:pPr>
-      <w:bookmarkStart w:id="17" w:name="_Toc470602002"/>
+      <w:bookmarkStart w:id="18" w:name="_Toc470602002"/>
       <w:r>
         <w:rPr>
           <w:lang w:val="en-US"/>
         </w:rPr>
         <w:t xml:space="preserve">Education and expertise </w:t>
       </w:r>
-      <w:commentRangeStart w:id="18"/>
+      <w:commentRangeStart w:id="19"/>
       <w:r>
         <w:rPr>
           <w:lang w:val="en-US"/>
         </w:rPr>
         <w:t>transfer</w:t>
       </w:r>
-      <w:bookmarkEnd w:id="17"/>
-      <w:commentRangeEnd w:id="18"/>
+      <w:bookmarkEnd w:id="18"/>
+      <w:commentRangeEnd w:id="19"/>
       <w:r>
         <w:rPr>
           <w:rStyle w:val="Kommentarzeichen"/>
           <w:b w:val="0"/>
           <w:bCs w:val="0"/>
         </w:rPr>
-        <w:commentReference w:id="18"/>
+        <w:commentReference w:id="19"/>
       </w:r>
     </w:p>
     <w:p>
@@ -7364,14 +7338,14 @@
           <w:lang w:val="en-US"/>
         </w:rPr>
       </w:pPr>
-      <w:bookmarkStart w:id="19" w:name="_Toc470602003"/>
+      <w:bookmarkStart w:id="20" w:name="_Toc470602003"/>
       <w:r>
         <w:rPr>
           <w:lang w:val="en-US"/>
         </w:rPr>
         <w:t>Augmented reality games</w:t>
       </w:r>
-      <w:bookmarkEnd w:id="19"/>
+      <w:bookmarkEnd w:id="20"/>
     </w:p>
     <w:p>
       <w:pPr>
@@ -7458,34 +7432,34 @@
       <w:r>
         <w:t xml:space="preserve"> to go back as far as 2003’s </w:t>
       </w:r>
-      <w:commentRangeStart w:id="20"/>
+      <w:commentRangeStart w:id="21"/>
       <w:proofErr w:type="spellStart"/>
       <w:r>
         <w:t>EyeToy</w:t>
       </w:r>
-      <w:commentRangeEnd w:id="20"/>
+      <w:commentRangeEnd w:id="21"/>
       <w:proofErr w:type="spellEnd"/>
       <w:r>
         <w:rPr>
           <w:rStyle w:val="Kommentarzeichen"/>
           <w:lang w:val="de-DE"/>
         </w:rPr>
-        <w:commentReference w:id="20"/>
+        <w:commentReference w:id="21"/>
       </w:r>
       <w:r>
         <w:t xml:space="preserve">, </w:t>
       </w:r>
-      <w:commentRangeStart w:id="21"/>
+      <w:commentRangeStart w:id="22"/>
       <w:r>
         <w:t xml:space="preserve">efforts were for a long time focused on research, until the advance of smartphone technology, which made devices with Augmented Reality capabilities widely available (see 2.1), gave developers a venue </w:t>
       </w:r>
-      <w:commentRangeEnd w:id="21"/>
+      <w:commentRangeEnd w:id="22"/>
       <w:r>
         <w:rPr>
           <w:rStyle w:val="Kommentarzeichen"/>
           <w:lang w:val="de-DE"/>
         </w:rPr>
-        <w:commentReference w:id="21"/>
+        <w:commentReference w:id="22"/>
       </w:r>
       <w:r>
         <w:fldChar w:fldCharType="begin" w:fldLock="1"/>
@@ -7670,17 +7644,17 @@
       <w:r>
         <w:t xml:space="preserve"> and then match them to real </w:t>
       </w:r>
-      <w:commentRangeStart w:id="22"/>
+      <w:commentRangeStart w:id="23"/>
       <w:r>
         <w:t>landmarks</w:t>
       </w:r>
-      <w:commentRangeEnd w:id="22"/>
+      <w:commentRangeEnd w:id="23"/>
       <w:r>
         <w:rPr>
           <w:rStyle w:val="Kommentarzeichen"/>
           <w:lang w:val="de-DE"/>
         </w:rPr>
-        <w:commentReference w:id="22"/>
+        <w:commentReference w:id="23"/>
       </w:r>
       <w:r>
         <w:t>.</w:t>
@@ -7691,17 +7665,17 @@
       <w:r>
         <w:t xml:space="preserve">Most recently, </w:t>
       </w:r>
-      <w:commentRangeStart w:id="23"/>
+      <w:commentRangeStart w:id="24"/>
       <w:r>
         <w:t>Pokémon GO</w:t>
       </w:r>
-      <w:commentRangeEnd w:id="23"/>
+      <w:commentRangeEnd w:id="24"/>
       <w:r>
         <w:rPr>
           <w:rStyle w:val="Kommentarzeichen"/>
           <w:lang w:val="de-DE"/>
         </w:rPr>
-        <w:commentReference w:id="23"/>
+        <w:commentReference w:id="24"/>
       </w:r>
       <w:r>
         <w:t xml:space="preserve">, an Augmented Reality game based on Nintendo’s Pokémon franchise and Ingress (cited by </w:t>
@@ -7781,17 +7755,17 @@
       <w:r>
         <w:t xml:space="preserve">as the game only tries to be visually more appealing than the originals but does not include genuine engaging game </w:t>
       </w:r>
-      <w:commentRangeStart w:id="24"/>
+      <w:commentRangeStart w:id="25"/>
       <w:r>
         <w:t>play</w:t>
       </w:r>
-      <w:commentRangeEnd w:id="24"/>
+      <w:commentRangeEnd w:id="25"/>
       <w:r>
         <w:rPr>
           <w:rStyle w:val="Kommentarzeichen"/>
           <w:lang w:val="de-DE"/>
         </w:rPr>
-        <w:commentReference w:id="24"/>
+        <w:commentReference w:id="25"/>
       </w:r>
       <w:r>
         <w:t>.</w:t>
@@ -7807,7 +7781,7 @@
           <w:lang w:val="en-US"/>
         </w:rPr>
       </w:pPr>
-      <w:bookmarkStart w:id="25" w:name="_Toc470602004"/>
+      <w:bookmarkStart w:id="26" w:name="_Toc470602004"/>
       <w:r>
         <w:rPr>
           <w:lang w:val="en-US"/>
@@ -7815,7 +7789,7 @@
         <w:lastRenderedPageBreak/>
         <w:t>Outlook</w:t>
       </w:r>
-      <w:bookmarkEnd w:id="25"/>
+      <w:bookmarkEnd w:id="26"/>
     </w:p>
     <w:p>
       <w:pPr>
@@ -7837,15 +7811,13 @@
           <w:lang w:val="en-US"/>
         </w:rPr>
       </w:pPr>
-      <w:bookmarkStart w:id="26" w:name="_Toc470602005"/>
+      <w:bookmarkStart w:id="27" w:name="_Toc470602005"/>
       <w:r>
         <w:rPr>
           <w:lang w:val="en-US"/>
         </w:rPr>
         <w:t>Possibilities</w:t>
       </w:r>
-      <w:bookmarkStart w:id="27" w:name="_GoBack"/>
-      <w:bookmarkEnd w:id="26"/>
       <w:bookmarkEnd w:id="27"/>
     </w:p>
     <w:p>
@@ -7921,34 +7893,208 @@
         <w:t>Motivational effects of mobile game design patterns used within AR learning games</w:t>
       </w:r>
       <w:r>
-        <w:t>”: Patterns include AR itself – “</w:t>
-      </w:r>
-      <w:r>
-        <w:t>Students feel ‘pe</w:t>
-      </w:r>
-      <w:r>
-        <w:t xml:space="preserve">rsonally embodied’ in the game. </w:t>
-      </w:r>
-      <w:r>
-        <w:t>Their</w:t>
-      </w:r>
-      <w:r>
+        <w:t>”: Patterns include AR itself – “Students feel ‘personally embodied’ in the game. Their actions in the game are intrinsically motivated (Rosenbaum et al., 2006). Learners are attentive (</w:t>
+      </w:r>
+      <w:proofErr w:type="spellStart"/>
+      <w:r>
+        <w:t>Wijers</w:t>
+      </w:r>
+      <w:proofErr w:type="spellEnd"/>
+      <w:r>
+        <w:t xml:space="preserve"> et al., 2010). Students are mentally ready for learning (</w:t>
+      </w:r>
+      <w:proofErr w:type="spellStart"/>
+      <w:r>
+        <w:t>Schwabe</w:t>
+      </w:r>
+      <w:proofErr w:type="spellEnd"/>
+      <w:r>
+        <w:t xml:space="preserve"> and </w:t>
+      </w:r>
+      <w:proofErr w:type="spellStart"/>
+      <w:r>
+        <w:t>Göth</w:t>
+      </w:r>
+      <w:proofErr w:type="spellEnd"/>
+      <w:r>
+        <w:t>, 2005).”</w:t>
+      </w:r>
+    </w:p>
+    <w:p>
+      <w:pPr>
+        <w:pStyle w:val="StandardErstzeileneinzug"/>
+      </w:pPr>
+      <w:r>
+        <w:rPr>
+          <w:bCs/>
+        </w:rPr>
+        <w:fldChar w:fldCharType="begin" w:fldLock="1"/>
+      </w:r>
+      <w:r>
+        <w:rPr>
+          <w:bCs/>
+        </w:rPr>
+        <w:instrText>ADDIN CSL_CITATION { "citationItems" : [ { "id" : "ITEM-1", "itemData" : { "abstract" : "In this paper, the authors examine the state of the art in augmented reality (AR) for mobile learning. Previous\r\nwork in the field of mobile learning has included AR as a component of a wider toolkit but little has been done\r\nto discuss the phenomenon in detail or to examine in a balanced fashion its potential for learning, identifying\r\nboth positive and negative aspects. The authors seek to provide a working definition of AR and to examine\r\nhow it can be embedded within situated learning in outdoor settings. The authors classify it according to key\r\naspects (device/technology, mode of interaction/learning design, type of media, personal or shared experiences,\r\nwhether the experience is portable or static, and the learning activities/outcomes). The authors discuss\r\nthe technical and pedagogical challenges presented by AR, before looking at ways in which it can be used for\r\nlearning. Finally, the paper looks ahead to AR technologies that may be employed in the future.", "author" : [ { "dropping-particle" : "", "family" : "FitzGerald", "given" : "Elizabeth", "non-dropping-particle" : "", "parse-names" : false, "suffix" : "" }, { "dropping-particle" : "", "family" : "Ferguson", "given" : "Rebecca", "non-dropping-particle" : "", "parse-names" : false, "suffix" : "" }, { "dropping-particle" : "", "family" : "Adams", "given" : "Anne", "non-dropping-particle" : "", "parse-names" : false, "suffix" : "" }, { "dropping-particle" : "", "family" : "Gaved", "given" : "Mark", "non-dropping-particle" : "", "parse-names" : false, "suffix" : "" }, { "dropping-particle" : "", "family" : "Mor", "given" : "Yishay", "non-dropping-particle" : "", "parse-names" : false, "suffix" : "" }, { "dropping-particle" : "", "family" : "Thomas", "given" : "Rhodri", "non-dropping-particle" : "", "parse-names" : false, "suffix" : "" } ], "container-title" : "International Journal of Mobile and Blended Learning", "id" : "ITEM-1", "issue" : "4", "issued" : { "date-parts" : [ [ "2013" ] ] }, "page" : "43-58", "title" : "Augmented reality and mobile learning: the state of the art", "type" : "article-journal", "volume" : "5" }, "uris" : [ "http://www.mendeley.com/documents/?uuid=e7a48376-4e41-36f5-8c29-eb66d1946d92" ] } ], "mendeley" : { "formattedCitation" : "(FitzGerald et al., 2013)", "plainTextFormattedCitation" : "(FitzGerald et al., 2013)", "previouslyFormattedCitation" : "(FitzGerald et al., 2013)" }, "properties" : { "noteIndex" : 0 }, "schema" : "https://github.com/citation-style-language/schema/raw/master/csl-citation.json" }</w:instrText>
+      </w:r>
+      <w:r>
+        <w:rPr>
+          <w:bCs/>
+        </w:rPr>
+        <w:fldChar w:fldCharType="separate"/>
+      </w:r>
+      <w:r>
+        <w:rPr>
+          <w:bCs/>
+          <w:noProof/>
+        </w:rPr>
+        <w:t>(FitzGerald et al., 2013)</w:t>
+      </w:r>
+      <w:r>
+        <w:rPr>
+          <w:bCs/>
+        </w:rPr>
+        <w:fldChar w:fldCharType="end"/>
+      </w:r>
+      <w:r>
+        <w:rPr>
+          <w:bCs/>
+        </w:rPr>
+        <w:t xml:space="preserve"> et al. </w:t>
+      </w:r>
+      <w:r>
+        <w:rPr>
+          <w:bCs/>
+        </w:rPr>
+        <w:t>(</w:t>
+      </w:r>
+      <w:proofErr w:type="spellStart"/>
+      <w:r>
+        <w:rPr>
+          <w:bCs/>
+        </w:rPr>
+        <w:t>über</w:t>
+      </w:r>
+      <w:proofErr w:type="spellEnd"/>
+      <w:r>
+        <w:rPr>
+          <w:bCs/>
+        </w:rPr>
         <w:t xml:space="preserve"> </w:t>
       </w:r>
       <w:r>
-        <w:t>actions in the game are intrinsically motivated (Rosenbaum</w:t>
+        <w:rPr>
+          <w:bCs/>
+        </w:rPr>
+        <w:fldChar w:fldCharType="begin" w:fldLock="1"/>
+      </w:r>
+      <w:r>
+        <w:rPr>
+          <w:bCs/>
+        </w:rPr>
+        <w:instrText>ADDIN CSL_CITATION { "citationItems" : [ { "id" : "ITEM-1", "itemData" : { "author" : [ { "dropping-particle" : "", "family" : "Luckin", "given" : "Rosemary", "non-dropping-particle" : "", "parse-names" : false, "suffix" : "" }, { "dropping-particle" : "", "family" : "Stanton Fraser", "given" : "Dana\u00eb", "non-dropping-particle" : "", "parse-names" : false, "suffix" : "" } ], "container-title" : "International Journal of Technology Enhanced Learning", "id" : "ITEM-1", "issue" : "5", "issued" : { "date-parts" : [ [ "2011" ] ] }, "page" : "510-524", "title" : "Limitless or pointless?: An Evaluation of Augmented Reality Technology in the School and Home", "type" : "article-journal", "volume" : "3" }, "uris" : [ "http://www.mendeley.com/documents/?uuid=635f7a46-10bf-3ff0-8560-2a0422c3abd5" ] } ], "mendeley" : { "formattedCitation" : "(Luckin &amp; Stanton Fraser, 2011)", "plainTextFormattedCitation" : "(Luckin &amp; Stanton Fraser, 2011)", "previouslyFormattedCitation" : "(Luckin &amp; Stanton Fraser, 2011)" }, "properties" : { "noteIndex" : 0 }, "schema" : "https://github.com/citation-style-language/schema/raw/master/csl-citation.json" }</w:instrText>
+      </w:r>
+      <w:r>
+        <w:rPr>
+          <w:bCs/>
+        </w:rPr>
+        <w:fldChar w:fldCharType="separate"/>
+      </w:r>
+      <w:r>
+        <w:rPr>
+          <w:bCs/>
+          <w:noProof/>
+        </w:rPr>
+        <w:t>(Luckin &amp; Stanton Fraser, 2011)</w:t>
+      </w:r>
+      <w:r>
+        <w:rPr>
+          <w:bCs/>
+        </w:rPr>
+        <w:fldChar w:fldCharType="end"/>
+      </w:r>
+      <w:r>
+        <w:rPr>
+          <w:bCs/>
+        </w:rPr>
+        <w:t>): “The study [</w:t>
+      </w:r>
+      <w:proofErr w:type="spellStart"/>
+      <w:r>
+        <w:rPr>
+          <w:bCs/>
+        </w:rPr>
+        <w:t>Luckin</w:t>
+      </w:r>
+      <w:proofErr w:type="spellEnd"/>
+      <w:r>
+        <w:rPr>
+          <w:bCs/>
+        </w:rPr>
+        <w:t xml:space="preserve"> &amp; Stanton Fraser] identified other positive aspec</w:t>
+      </w:r>
+      <w:r>
+        <w:t xml:space="preserve">ts of AR, including </w:t>
+      </w:r>
+      <w:r>
+        <w:t xml:space="preserve">(…) </w:t>
+      </w:r>
+      <w:r>
+        <w:t xml:space="preserve">the </w:t>
+      </w:r>
+      <w:r>
+        <w:t xml:space="preserve">immersive and engaging nature of 3D AR </w:t>
+      </w:r>
+      <w:proofErr w:type="spellStart"/>
+      <w:r>
+        <w:t>visualisations</w:t>
+      </w:r>
+      <w:proofErr w:type="spellEnd"/>
+      <w:r>
+        <w:t>.”</w:t>
+      </w:r>
+    </w:p>
+    <w:p>
+      <w:pPr>
+        <w:pStyle w:val="StandardErstzeileneinzug"/>
+      </w:pPr>
+      <w:r>
+        <w:rPr>
+          <w:b/>
+        </w:rPr>
+        <w:t>Cognitive</w:t>
+      </w:r>
+      <w:r>
+        <w:t>:</w:t>
       </w:r>
       <w:r>
         <w:t xml:space="preserve"> </w:t>
       </w:r>
       <w:r>
-        <w:t>et al., 2006).</w:t>
-      </w:r>
-      <w:r>
-        <w:t xml:space="preserve"> Learners are </w:t>
-      </w:r>
-      <w:r>
-        <w:t>attentive (</w:t>
+        <w:fldChar w:fldCharType="begin" w:fldLock="1"/>
+      </w:r>
+      <w:r>
+        <w:instrText>ADDIN CSL_CITATION { "citationItems" : [ { "id" : "ITEM-1", "itemData" : { "abstract" : "This paper presents a review of practical research papers on augmented reality games for learning. The study evaluates how these games may impact motivation (affective learning outcomes) and knowledge gain (cognitive learning outcomes). For the analysis, we use game design patterns for mobile games and Bloom's taxonomy of educational objectives. Our study results substantiate the generally assumed motivational potential of augmented reality games. Also, they indicate that augmented reality games may have the potential to bring about cognitive learning outcomes.", "author" : [ { "dropping-particle" : "", "family" : "Schmitz", "given" : "Birgit", "non-dropping-particle" : "", "parse-names" : false, "suffix" : "" }, { "dropping-particle" : "", "family" : "Specht", "given" : "Marcus", "non-dropping-particle" : "", "parse-names" : false, "suffix" : "" }, { "dropping-particle" : "", "family" : "Klemke", "given" : "Roland", "non-dropping-particle" : "", "parse-names" : false, "suffix" : "" } ], "container-title" : "Proceedings of the 11th World Conference on Mobile and Contextual Learning 2012", "editor" : [ { "dropping-particle" : "", "family" : "Specht", "given" : "Marcus", "non-dropping-particle" : "", "parse-names" : false, "suffix" : "" }, { "dropping-particle" : "", "family" : "Multisilta", "given" : "J", "non-dropping-particle" : "", "parse-names" : false, "suffix" : "" }, { "dropping-particle" : "", "family" : "Sharples", "given" : "M", "non-dropping-particle" : "", "parse-names" : false, "suffix" : "" } ], "id" : "ITEM-1", "issued" : { "date-parts" : [ [ "2012" ] ] }, "page" : "140-147", "title" : "An Analysis of the Educational Potential of Augmented Reality Games for Learning", "type" : "paper-conference" }, "uris" : [ "http://www.mendeley.com/documents/?uuid=d5405358-09b0-37f0-8f89-ab09e2b9b83d" ] } ], "mendeley" : { "formattedCitation" : "(Schmitz et al., 2012)", "plainTextFormattedCitation" : "(Schmitz et al., 2012)", "previouslyFormattedCitation" : "(Schmitz et al., 2012)" }, "properties" : { "noteIndex" : 0 }, "schema" : "https://github.com/citation-style-language/schema/raw/master/csl-citation.json" }</w:instrText>
+      </w:r>
+      <w:r>
+        <w:fldChar w:fldCharType="separate"/>
+      </w:r>
+      <w:r>
+        <w:rPr>
+          <w:noProof/>
+        </w:rPr>
+        <w:t>(Schmitz et al., 2012)</w:t>
+      </w:r>
+      <w:r>
+        <w:fldChar w:fldCharType="end"/>
+      </w:r>
+      <w:r>
+        <w:t>: “</w:t>
+      </w:r>
+      <w:r>
+        <w:t>Cognitive effects of patterns used within AR learning games.</w:t>
+      </w:r>
+      <w:r>
+        <w:t>”: Patterns include AR itself – “Students notice and discuss geometrical aspects of the world (</w:t>
       </w:r>
       <w:proofErr w:type="spellStart"/>
       <w:r>
@@ -7956,247 +8102,7 @@
       </w:r>
       <w:proofErr w:type="spellEnd"/>
       <w:r>
-        <w:t xml:space="preserve"> et al., 2010).</w:t>
-      </w:r>
-      <w:r>
-        <w:t xml:space="preserve"> </w:t>
-      </w:r>
-      <w:r>
-        <w:t>Students are mentally ready for learning (</w:t>
-      </w:r>
-      <w:proofErr w:type="spellStart"/>
-      <w:r>
-        <w:t>Schwabe</w:t>
-      </w:r>
-      <w:proofErr w:type="spellEnd"/>
-      <w:r>
-        <w:t xml:space="preserve"> and</w:t>
-      </w:r>
-      <w:r>
-        <w:t xml:space="preserve"> </w:t>
-      </w:r>
-      <w:proofErr w:type="spellStart"/>
-      <w:r>
-        <w:t>Göth</w:t>
-      </w:r>
-      <w:proofErr w:type="spellEnd"/>
-      <w:r>
-        <w:t>, 2005).</w:t>
-      </w:r>
-      <w:r>
-        <w:t>”</w:t>
-      </w:r>
-    </w:p>
-    <w:p>
-      <w:pPr>
-        <w:pStyle w:val="StandardErstzeileneinzug"/>
-      </w:pPr>
-      <w:r>
-        <w:rPr>
-          <w:bCs/>
-        </w:rPr>
-        <w:fldChar w:fldCharType="begin" w:fldLock="1"/>
-      </w:r>
-      <w:r>
-        <w:rPr>
-          <w:bCs/>
-        </w:rPr>
-        <w:instrText>ADDIN CSL_CITATION { "citationItems" : [ { "id" : "ITEM-1", "itemData" : { "abstract" : "In this paper, the authors examine the state of the art in augmented reality (AR) for mobile learning. Previous\r\nwork in the field of mobile learning has included AR as a component of a wider toolkit but little has been done\r\nto discuss the phenomenon in detail or to examine in a balanced fashion its potential for learning, identifying\r\nboth positive and negative aspects. The authors seek to provide a working definition of AR and to examine\r\nhow it can be embedded within situated learning in outdoor settings. The authors classify it according to key\r\naspects (device/technology, mode of interaction/learning design, type of media, personal or shared experiences,\r\nwhether the experience is portable or static, and the learning activities/outcomes). The authors discuss\r\nthe technical and pedagogical challenges presented by AR, before looking at ways in which it can be used for\r\nlearning. Finally, the paper looks ahead to AR technologies that may be employed in the future.", "author" : [ { "dropping-particle" : "", "family" : "FitzGerald", "given" : "Elizabeth", "non-dropping-particle" : "", "parse-names" : false, "suffix" : "" }, { "dropping-particle" : "", "family" : "Ferguson", "given" : "Rebecca", "non-dropping-particle" : "", "parse-names" : false, "suffix" : "" }, { "dropping-particle" : "", "family" : "Adams", "given" : "Anne", "non-dropping-particle" : "", "parse-names" : false, "suffix" : "" }, { "dropping-particle" : "", "family" : "Gaved", "given" : "Mark", "non-dropping-particle" : "", "parse-names" : false, "suffix" : "" }, { "dropping-particle" : "", "family" : "Mor", "given" : "Yishay", "non-dropping-particle" : "", "parse-names" : false, "suffix" : "" }, { "dropping-particle" : "", "family" : "Thomas", "given" : "Rhodri", "non-dropping-particle" : "", "parse-names" : false, "suffix" : "" } ], "container-title" : "International Journal of Mobile and Blended Learning", "id" : "ITEM-1", "issue" : "4", "issued" : { "date-parts" : [ [ "2013" ] ] }, "page" : "43-58", "title" : "Augmented reality and mobile learning: the state of the art", "type" : "article-journal", "volume" : "5" }, "uris" : [ "http://www.mendeley.com/documents/?uuid=e7a48376-4e41-36f5-8c29-eb66d1946d92" ] } ], "mendeley" : { "formattedCitation" : "(FitzGerald et al., 2013)", "plainTextFormattedCitation" : "(FitzGerald et al., 2013)", "previouslyFormattedCitation" : "(FitzGerald et al., 2013)" }, "properties" : { "noteIndex" : 0 }, "schema" : "https://github.com/citation-style-language/schema/raw/master/csl-citation.json" }</w:instrText>
-      </w:r>
-      <w:r>
-        <w:rPr>
-          <w:bCs/>
-        </w:rPr>
-        <w:fldChar w:fldCharType="separate"/>
-      </w:r>
-      <w:r>
-        <w:rPr>
-          <w:bCs/>
-          <w:noProof/>
-        </w:rPr>
-        <w:t>(FitzGerald et al., 2013)</w:t>
-      </w:r>
-      <w:r>
-        <w:rPr>
-          <w:bCs/>
-        </w:rPr>
-        <w:fldChar w:fldCharType="end"/>
-      </w:r>
-      <w:r>
-        <w:rPr>
-          <w:bCs/>
-        </w:rPr>
-        <w:t xml:space="preserve"> et al. </w:t>
-      </w:r>
-      <w:r>
-        <w:rPr>
-          <w:bCs/>
-        </w:rPr>
-        <w:t>(</w:t>
-      </w:r>
-      <w:proofErr w:type="spellStart"/>
-      <w:r>
-        <w:rPr>
-          <w:bCs/>
-        </w:rPr>
-        <w:t>über</w:t>
-      </w:r>
-      <w:proofErr w:type="spellEnd"/>
-      <w:r>
-        <w:rPr>
-          <w:bCs/>
-        </w:rPr>
-        <w:t xml:space="preserve"> </w:t>
-      </w:r>
-      <w:r>
-        <w:rPr>
-          <w:bCs/>
-        </w:rPr>
-        <w:fldChar w:fldCharType="begin" w:fldLock="1"/>
-      </w:r>
-      <w:r>
-        <w:rPr>
-          <w:bCs/>
-        </w:rPr>
-        <w:instrText>ADDIN CSL_CITATION { "citationItems" : [ { "id" : "ITEM-1", "itemData" : { "author" : [ { "dropping-particle" : "", "family" : "Luckin", "given" : "Rosemary", "non-dropping-particle" : "", "parse-names" : false, "suffix" : "" }, { "dropping-particle" : "", "family" : "Stanton Fraser", "given" : "Dana\u00eb", "non-dropping-particle" : "", "parse-names" : false, "suffix" : "" } ], "container-title" : "International Journal of Technology Enhanced Learning", "id" : "ITEM-1", "issue" : "5", "issued" : { "date-parts" : [ [ "2011" ] ] }, "page" : "510-524", "title" : "Limitless or pointless?: An Evaluation of Augmented Reality Technology in the School and Home", "type" : "article-journal", "volume" : "3" }, "uris" : [ "http://www.mendeley.com/documents/?uuid=635f7a46-10bf-3ff0-8560-2a0422c3abd5" ] } ], "mendeley" : { "formattedCitation" : "(Luckin &amp; Stanton Fraser, 2011)", "plainTextFormattedCitation" : "(Luckin &amp; Stanton Fraser, 2011)", "previouslyFormattedCitation" : "(Luckin &amp; Stanton Fraser, 2011)" }, "properties" : { "noteIndex" : 0 }, "schema" : "https://github.com/citation-style-language/schema/raw/master/csl-citation.json" }</w:instrText>
-      </w:r>
-      <w:r>
-        <w:rPr>
-          <w:bCs/>
-        </w:rPr>
-        <w:fldChar w:fldCharType="separate"/>
-      </w:r>
-      <w:r>
-        <w:rPr>
-          <w:bCs/>
-          <w:noProof/>
-        </w:rPr>
-        <w:t>(Luckin &amp; Stanton Fraser, 2011)</w:t>
-      </w:r>
-      <w:r>
-        <w:rPr>
-          <w:bCs/>
-        </w:rPr>
-        <w:fldChar w:fldCharType="end"/>
-      </w:r>
-      <w:r>
-        <w:rPr>
-          <w:bCs/>
-        </w:rPr>
-        <w:t>): “The study [</w:t>
-      </w:r>
-      <w:proofErr w:type="spellStart"/>
-      <w:r>
-        <w:rPr>
-          <w:bCs/>
-        </w:rPr>
-        <w:t>Luckin</w:t>
-      </w:r>
-      <w:proofErr w:type="spellEnd"/>
-      <w:r>
-        <w:rPr>
-          <w:bCs/>
-        </w:rPr>
-        <w:t xml:space="preserve"> &amp; Stanton Fraser] identified other positive aspec</w:t>
-      </w:r>
-      <w:r>
-        <w:t xml:space="preserve">ts of AR, including </w:t>
-      </w:r>
-      <w:r>
-        <w:t xml:space="preserve">(…) </w:t>
-      </w:r>
-      <w:r>
-        <w:t xml:space="preserve">the </w:t>
-      </w:r>
-      <w:r>
-        <w:t xml:space="preserve">immersive and engaging nature of 3D AR </w:t>
-      </w:r>
-      <w:proofErr w:type="spellStart"/>
-      <w:r>
-        <w:t>visualisations</w:t>
-      </w:r>
-      <w:proofErr w:type="spellEnd"/>
-      <w:r>
-        <w:t>.”</w:t>
-      </w:r>
-    </w:p>
-    <w:p>
-      <w:pPr>
-        <w:pStyle w:val="StandardErstzeileneinzug"/>
-      </w:pPr>
-      <w:r>
-        <w:rPr>
-          <w:b/>
-        </w:rPr>
-        <w:t>Cognitive</w:t>
-      </w:r>
-      <w:r>
-        <w:t>:</w:t>
-      </w:r>
-      <w:r>
-        <w:t xml:space="preserve"> </w:t>
-      </w:r>
-      <w:r>
-        <w:fldChar w:fldCharType="begin" w:fldLock="1"/>
-      </w:r>
-      <w:r>
-        <w:instrText>ADDIN CSL_CITATION { "citationItems" : [ { "id" : "ITEM-1", "itemData" : { "abstract" : "This paper presents a review of practical research papers on augmented reality games for learning. The study evaluates how these games may impact motivation (affective learning outcomes) and knowledge gain (cognitive learning outcomes). For the analysis, we use game design patterns for mobile games and Bloom's taxonomy of educational objectives. Our study results substantiate the generally assumed motivational potential of augmented reality games. Also, they indicate that augmented reality games may have the potential to bring about cognitive learning outcomes.", "author" : [ { "dropping-particle" : "", "family" : "Schmitz", "given" : "Birgit", "non-dropping-particle" : "", "parse-names" : false, "suffix" : "" }, { "dropping-particle" : "", "family" : "Specht", "given" : "Marcus", "non-dropping-particle" : "", "parse-names" : false, "suffix" : "" }, { "dropping-particle" : "", "family" : "Klemke", "given" : "Roland", "non-dropping-particle" : "", "parse-names" : false, "suffix" : "" } ], "container-title" : "Proceedings of the 11th World Conference on Mobile and Contextual Learning 2012", "editor" : [ { "dropping-particle" : "", "family" : "Specht", "given" : "Marcus", "non-dropping-particle" : "", "parse-names" : false, "suffix" : "" }, { "dropping-particle" : "", "family" : "Multisilta", "given" : "J", "non-dropping-particle" : "", "parse-names" : false, "suffix" : "" }, { "dropping-particle" : "", "family" : "Sharples", "given" : "M", "non-dropping-particle" : "", "parse-names" : false, "suffix" : "" } ], "id" : "ITEM-1", "issued" : { "date-parts" : [ [ "2012" ] ] }, "page" : "140-147", "title" : "An Analysis of the Educational Potential of Augmented Reality Games for Learning", "type" : "paper-conference" }, "uris" : [ "http://www.mendeley.com/documents/?uuid=d5405358-09b0-37f0-8f89-ab09e2b9b83d" ] } ], "mendeley" : { "formattedCitation" : "(Schmitz et al., 2012)", "plainTextFormattedCitation" : "(Schmitz et al., 2012)", "previouslyFormattedCitation" : "(Schmitz et al., 2012)" }, "properties" : { "noteIndex" : 0 }, "schema" : "https://github.com/citation-style-language/schema/raw/master/csl-citation.json" }</w:instrText>
-      </w:r>
-      <w:r>
-        <w:fldChar w:fldCharType="separate"/>
-      </w:r>
-      <w:r>
-        <w:rPr>
-          <w:noProof/>
-        </w:rPr>
-        <w:t>(Schmitz et al., 2012)</w:t>
-      </w:r>
-      <w:r>
-        <w:fldChar w:fldCharType="end"/>
-      </w:r>
-      <w:r>
-        <w:t>: “</w:t>
-      </w:r>
-      <w:r>
-        <w:t>Cognitive effects of patterns used within AR learning games.</w:t>
-      </w:r>
-      <w:r>
-        <w:t>”: Patterns include AR itself – “</w:t>
-      </w:r>
-      <w:r>
-        <w:t>Students notice and discuss geometrical aspects of the</w:t>
-      </w:r>
-      <w:r>
-        <w:t xml:space="preserve"> </w:t>
-      </w:r>
-      <w:r>
-        <w:t>world (</w:t>
-      </w:r>
-      <w:proofErr w:type="spellStart"/>
-      <w:r>
-        <w:t>Wijers</w:t>
-      </w:r>
-      <w:proofErr w:type="spellEnd"/>
-      <w:r>
-        <w:t xml:space="preserve"> et al., 2010).</w:t>
-      </w:r>
-      <w:r>
-        <w:t xml:space="preserve"> </w:t>
-      </w:r>
-      <w:r>
-        <w:t>Students can describe and illustrate a disease model</w:t>
-      </w:r>
-      <w:r>
-        <w:t xml:space="preserve"> </w:t>
-      </w:r>
-      <w:r>
-        <w:t>(Rosenbaum et al., 2006).</w:t>
-      </w:r>
-      <w:r>
-        <w:t xml:space="preserve"> </w:t>
-      </w:r>
-      <w:r>
-        <w:t xml:space="preserve">Students reflect on the process of </w:t>
+        <w:t xml:space="preserve"> et al., 2010). Students can describe and illustrate a disease model (Rosenbaum et al., 2006). Students reflect on the process of </w:t>
       </w:r>
       <w:proofErr w:type="gramStart"/>
       <w:r>
@@ -8212,16 +8118,7 @@
       </w:r>
       <w:proofErr w:type="spellEnd"/>
       <w:r>
-        <w:t xml:space="preserve"> et</w:t>
-      </w:r>
-      <w:r>
-        <w:t xml:space="preserve"> </w:t>
-      </w:r>
-      <w:r>
-        <w:t>al., 2008).</w:t>
-      </w:r>
-      <w:r>
-        <w:t>”</w:t>
+        <w:t xml:space="preserve"> et al., 2008).”</w:t>
       </w:r>
     </w:p>
     <w:p>
@@ -9135,6 +9032,9 @@
     <w:p>
       <w:pPr>
         <w:pStyle w:val="StandardErstzeileneinzug"/>
+        <w:rPr>
+          <w:lang w:val="de-DE"/>
+        </w:rPr>
       </w:pPr>
       <w:r>
         <w:lastRenderedPageBreak/>
@@ -9173,15 +9073,21 @@
         <w:fldChar w:fldCharType="begin" w:fldLock="1"/>
       </w:r>
       <w:r>
-        <w:instrText>ADDIN CSL_CITATION { "citationItems" : [ { "id" : "ITEM-1", "itemData" : { "abstract" : "In this article the use of augmented reality with a smartphone for fieldwork of Cultural Sciences students is discussed based on two pilots in Florence. A tool named ARLearn developed to support different learning in different contexts using the multimedia capabilities and location based service on smartphones. In the pilots assignments were given in spoken messages and students collected notes by recording their own voice and taking pictures of artifacts in Florence. The use of the tool for fieldwork helped students with systematical collection of data for their essay. The educational design and ARLearn toolkit is developed further to enable individual fieldwork students and other educational scenarios.", "author" : [ { "dropping-particle" : "", "family" : "Ternier", "given" : "Stefaan", "non-dropping-particle" : "", "parse-names" : false, "suffix" : "" }, { "dropping-particle" : "", "family" : "Vries", "given" : "Fred", "non-dropping-particle" : "De", "parse-names" : false, "suffix" : "" }, { "dropping-particle" : "", "family" : "B\u00f6rner", "given" : "Dirk", "non-dropping-particle" : "", "parse-names" : false, "suffix" : "" }, { "dropping-particle" : "", "family" : "Specht", "given" : "Marcus", "non-dropping-particle" : "", "parse-names" : false, "suffix" : "" } ], "container-title" : "Software Engineering and Formal Methods - Proceedings of 10th International Conference, SEFM 2012", "editor" : [ { "dropping-particle" : "", "family" : "Eleftherakis", "given" : "G", "non-dropping-particle" : "", "parse-names" : false, "suffix" : "" }, { "dropping-particle" : "", "family" : "Hinchey", "given" : "M", "non-dropping-particle" : "", "parse-names" : false, "suffix" : "" }, { "dropping-particle" : "", "family" : "Holcombe", "given" : "M", "non-dropping-particle" : "", "parse-names" : false, "suffix" : "" } ], "id" : "ITEM-1", "issued" : { "date-parts" : [ [ "2012" ] ] }, "page" : "367-379", "publisher" : "Springer", "title" : "Mobile augmented reality with audio, supporting fieldwork of Cultural Sciences students in Florence", "type" : "paper-conference" }, "uris" : [ "http://www.mendeley.com/documents/?uuid=452e00c0-576f-3c2c-a801-e94151486318" ] } ], "mendeley" : { "formattedCitation" : "(Ternier, De Vries, et al., 2012)", "plainTextFormattedCitation" : "(Ternier, De Vries, et al., 2012)", "previouslyFormattedCitation" : "(Ternier, De Vries, et al., 2012)" }, "properties" : { "noteIndex" : 0 }, "schema" : "https://github.com/citation-style-language/schema/raw/master/csl-citation.json" }</w:instrText>
+        <w:instrText>ADDIN CSL_CITATION { "citationItems" : [ { "id" : "ITEM-1", "itemData" : { "abstract" : "In this article the use of augmented reality with a smartphone for fieldwork of Cultural Sciences students is discussed based on two pilots in Florence. A tool named ARLearn developed to support different learning in different contexts using the multimedia capabilities and location based service on smartphones. In the pilots assignments were given in spoken messages and students collected notes by recording their own voice and taking pictures of artifacts in Florence. The use of the tool for fieldwork helped students with systematical collection of data for their essay. The educational design and ARLearn toolkit is developed further to enable individual fieldwork students and other educational scenarios.", "author" : [ { "dropping-particle" : "", "family" : "Ternier", "given" : "Stefaan", "non-dropping-particle" : "", "parse-names" : false, "suffix" : "" }, { "dropping-particle" : "", "family" : "Vries", "given" : "Fred", "non-dropping-particle" : "De", "parse-names" : false, "suffix" : "" }, { "dropping-particle" :</w:instrText>
+      </w:r>
+      <w:r>
+        <w:rPr>
+          <w:lang w:val="de-DE"/>
+        </w:rPr>
+        <w:instrText xml:space="preserve"> "", "family" : "B\u00f6rner", "given" : "Dirk", "non-dropping-particle" : "", "parse-names" : false, "suffix" : "" }, { "dropping-particle" : "", "family" : "Specht", "given" : "Marcus", "non-dropping-particle" : "", "parse-names" : false, "suffix" : "" } ], "container-title" : "Software Engineering and Formal Methods - Proceedings of 10th International Conference, SEFM 2012", "editor" : [ { "dropping-particle" : "", "family" : "Eleftherakis", "given" : "G", "non-dropping-particle" : "", "parse-names" : false, "suffix" : "" }, { "dropping-particle" : "", "family" : "Hinchey", "given" : "M", "non-dropping-particle" : "", "parse-names" : false, "suffix" : "" }, { "dropping-particle" : "", "family" : "Holcombe", "given" : "M", "non-dropping-particle" : "", "parse-names" : false, "suffix" : "" } ], "id" : "ITEM-1", "issued" : { "date-parts" : [ [ "2012" ] ] }, "page" : "367-379", "publisher" : "Springer", "title" : "Mobile augmented reality with audio, supporting fieldwork of Cultural Sciences students in Florence", "type" : "paper-conference" }, "uris" : [ "http://www.mendeley.com/documents/?uuid=452e00c0-576f-3c2c-a801-e94151486318" ] } ], "mendeley" : { "formattedCitation" : "(Ternier, De Vries, et al., 2012)", "plainTextFormattedCitation" : "(Ternier, De Vries, et al., 2012)", "previouslyFormattedCitation" : "(Ternier, De Vries, et al., 2012)" }, "properties" : { "noteIndex" : 0 }, "schema" : "https://github.com/citation-style-language/schema/raw/master/csl-citation.json" }</w:instrText>
       </w:r>
       <w:r>
         <w:fldChar w:fldCharType="separate"/>
       </w:r>
-      <w:proofErr w:type="gramStart"/>
-      <w:r>
-        <w:rPr>
-          <w:noProof/>
+      <w:r>
+        <w:rPr>
+          <w:noProof/>
+          <w:lang w:val="de-DE"/>
         </w:rPr>
         <w:t>(Ternier, De Vries, et al., 2012)</w:t>
       </w:r>
@@ -9189,65 +9095,17 @@
         <w:fldChar w:fldCharType="end"/>
       </w:r>
       <w:r>
+        <w:rPr>
+          <w:lang w:val="de-DE"/>
+        </w:rPr>
         <w:t xml:space="preserve"> </w:t>
       </w:r>
-      <w:proofErr w:type="spellStart"/>
-      <w:r>
-        <w:t>ähnlich</w:t>
-      </w:r>
-      <w:proofErr w:type="spellEnd"/>
-      <w:r>
-        <w:t xml:space="preserve"> (</w:t>
-      </w:r>
-      <w:proofErr w:type="spellStart"/>
-      <w:r>
-        <w:t>Auch</w:t>
-      </w:r>
-      <w:proofErr w:type="spellEnd"/>
-      <w:r>
-        <w:t xml:space="preserve"> </w:t>
-      </w:r>
-      <w:proofErr w:type="spellStart"/>
-      <w:r>
-        <w:t>draußen</w:t>
-      </w:r>
-      <w:proofErr w:type="spellEnd"/>
-      <w:r>
-        <w:t xml:space="preserve"> </w:t>
-      </w:r>
-      <w:proofErr w:type="spellStart"/>
-      <w:r>
-        <w:t>durch</w:t>
-      </w:r>
-      <w:proofErr w:type="spellEnd"/>
-      <w:r>
-        <w:t xml:space="preserve"> </w:t>
-      </w:r>
-      <w:proofErr w:type="spellStart"/>
-      <w:r>
-        <w:t>Infrastruktur</w:t>
-      </w:r>
-      <w:proofErr w:type="spellEnd"/>
-      <w:r>
-        <w:t xml:space="preserve"> </w:t>
-      </w:r>
-      <w:proofErr w:type="spellStart"/>
-      <w:r>
-        <w:t>beschränkt</w:t>
-      </w:r>
-      <w:proofErr w:type="spellEnd"/>
-      <w:r>
-        <w:t xml:space="preserve">) in </w:t>
-      </w:r>
-      <w:proofErr w:type="spellStart"/>
-      <w:r>
-        <w:t>Florenz</w:t>
-      </w:r>
-      <w:proofErr w:type="spellEnd"/>
-      <w:r>
-        <w:t>.</w:t>
-      </w:r>
-      <w:proofErr w:type="gramEnd"/>
+      <w:r>
+        <w:rPr>
+          <w:lang w:val="de-DE"/>
+        </w:rPr>
+        <w:t>ähnlich (Auch draußen durch Infrastruktur beschränkt) in Florenz.</w:t>
+      </w:r>
     </w:p>
     <w:p>
       <w:pPr>
@@ -18355,7 +18213,7 @@
       </w:r>
     </w:p>
   </w:comment>
-  <w:comment w:id="14" w:author="Felix" w:date="2016-12-26T19:57:00Z" w:initials="F">
+  <w:comment w:id="15" w:author="Felix" w:date="2016-12-26T19:57:00Z" w:initials="F">
     <w:p>
       <w:pPr>
         <w:pStyle w:val="Kommentartext"/>
@@ -18379,7 +18237,7 @@
       </w:r>
     </w:p>
   </w:comment>
-  <w:comment w:id="18" w:author="Felix" w:date="2016-12-27T15:52:00Z" w:initials="F">
+  <w:comment w:id="19" w:author="Felix" w:date="2016-12-27T15:52:00Z" w:initials="F">
     <w:p>
       <w:pPr>
         <w:pStyle w:val="Kommentartext"/>
@@ -18403,7 +18261,7 @@
       </w:r>
     </w:p>
   </w:comment>
-  <w:comment w:id="20" w:author="Felix" w:date="2016-12-27T16:46:00Z" w:initials="F">
+  <w:comment w:id="21" w:author="Felix" w:date="2016-12-27T16:46:00Z" w:initials="F">
     <w:p>
       <w:pPr>
         <w:pStyle w:val="Kommentartext"/>
@@ -18419,7 +18277,7 @@
       </w:r>
     </w:p>
   </w:comment>
-  <w:comment w:id="21" w:author="Felix" w:date="2016-12-27T17:03:00Z" w:initials="F">
+  <w:comment w:id="22" w:author="Felix" w:date="2016-12-27T17:03:00Z" w:initials="F">
     <w:p>
       <w:pPr>
         <w:pStyle w:val="Kommentartext"/>
@@ -18435,7 +18293,7 @@
       </w:r>
     </w:p>
   </w:comment>
-  <w:comment w:id="22" w:author="Felix" w:date="2016-12-27T18:57:00Z" w:initials="F">
+  <w:comment w:id="23" w:author="Felix" w:date="2016-12-27T18:57:00Z" w:initials="F">
     <w:p>
       <w:pPr>
         <w:pStyle w:val="Kommentartext"/>
@@ -18464,7 +18322,7 @@
       </w:r>
     </w:p>
   </w:comment>
-  <w:comment w:id="23" w:author="Felix" w:date="2016-12-27T19:16:00Z" w:initials="F">
+  <w:comment w:id="24" w:author="Felix" w:date="2016-12-27T19:16:00Z" w:initials="F">
     <w:p>
       <w:pPr>
         <w:pStyle w:val="Kommentartext"/>
@@ -18480,7 +18338,7 @@
       </w:r>
     </w:p>
   </w:comment>
-  <w:comment w:id="24" w:author="Felix" w:date="2016-12-27T19:34:00Z" w:initials="F">
+  <w:comment w:id="25" w:author="Felix" w:date="2016-12-27T19:34:00Z" w:initials="F">
     <w:p>
       <w:pPr>
         <w:pStyle w:val="Kommentartext"/>
@@ -18613,7 +18471,7 @@
         <w:rStyle w:val="Seitenzahl"/>
         <w:noProof/>
       </w:rPr>
-      <w:t>18</w:t>
+      <w:t>2</w:t>
     </w:r>
     <w:r>
       <w:rPr>
@@ -18653,7 +18511,7 @@
         <v:path o:extrusionok="f" gradientshapeok="t" o:connecttype="rect"/>
         <o:lock v:ext="edit" aspectratio="t"/>
       </v:shapetype>
-      <v:shape id="_x0000_i1064" type="#_x0000_t75" style="width:12pt;height:12pt;visibility:visible;mso-wrap-style:square" o:bullet="t">
+      <v:shape id="_x0000_i1040" type="#_x0000_t75" style="width:12pt;height:12pt;visibility:visible;mso-wrap-style:square" o:bullet="t">
         <v:imagedata r:id="rId1" o:title=""/>
       </v:shape>
     </w:pict>
@@ -21357,8 +21215,9 @@
     <w:name w:val="heading 3"/>
     <w:basedOn w:val="Standard"/>
     <w:next w:val="Standard"/>
+    <w:autoRedefine/>
     <w:qFormat/>
-    <w:rsid w:val="00C4539F"/>
+    <w:rsid w:val="00FC0E0E"/>
     <w:pPr>
       <w:keepNext/>
       <w:numPr>
@@ -21366,6 +21225,7 @@
         <w:numId w:val="1"/>
       </w:numPr>
       <w:spacing w:before="240" w:after="60"/>
+      <w:ind w:left="720"/>
       <w:outlineLvl w:val="2"/>
     </w:pPr>
     <w:rPr>
@@ -21380,8 +21240,9 @@
     <w:name w:val="heading 4"/>
     <w:basedOn w:val="Standard"/>
     <w:next w:val="Standard"/>
+    <w:autoRedefine/>
     <w:qFormat/>
-    <w:rsid w:val="00EB04C1"/>
+    <w:rsid w:val="00FC0E0E"/>
     <w:pPr>
       <w:keepNext/>
       <w:numPr>
@@ -21394,7 +21255,7 @@
     <w:rPr>
       <w:b/>
       <w:bCs/>
-      <w:sz w:val="28"/>
+      <w:sz w:val="26"/>
       <w:szCs w:val="28"/>
     </w:rPr>
   </w:style>
@@ -21503,6 +21364,7 @@
   <w:style w:type="character" w:default="1" w:styleId="Absatz-Standardschriftart">
     <w:name w:val="Default Paragraph Font"/>
     <w:uiPriority w:val="1"/>
+    <w:semiHidden/>
     <w:unhideWhenUsed/>
   </w:style>
   <w:style w:type="table" w:default="1" w:styleId="NormaleTabelle">
@@ -22141,8 +22003,9 @@
     <w:name w:val="heading 3"/>
     <w:basedOn w:val="Standard"/>
     <w:next w:val="Standard"/>
+    <w:autoRedefine/>
     <w:qFormat/>
-    <w:rsid w:val="00C4539F"/>
+    <w:rsid w:val="00FC0E0E"/>
     <w:pPr>
       <w:keepNext/>
       <w:numPr>
@@ -22150,6 +22013,7 @@
         <w:numId w:val="1"/>
       </w:numPr>
       <w:spacing w:before="240" w:after="60"/>
+      <w:ind w:left="720"/>
       <w:outlineLvl w:val="2"/>
     </w:pPr>
     <w:rPr>
@@ -22164,8 +22028,9 @@
     <w:name w:val="heading 4"/>
     <w:basedOn w:val="Standard"/>
     <w:next w:val="Standard"/>
+    <w:autoRedefine/>
     <w:qFormat/>
-    <w:rsid w:val="00EB04C1"/>
+    <w:rsid w:val="00FC0E0E"/>
     <w:pPr>
       <w:keepNext/>
       <w:numPr>
@@ -22178,7 +22043,7 @@
     <w:rPr>
       <w:b/>
       <w:bCs/>
-      <w:sz w:val="28"/>
+      <w:sz w:val="26"/>
       <w:szCs w:val="28"/>
     </w:rPr>
   </w:style>
@@ -22287,6 +22152,7 @@
   <w:style w:type="character" w:default="1" w:styleId="Absatz-Standardschriftart">
     <w:name w:val="Default Paragraph Font"/>
     <w:uiPriority w:val="1"/>
+    <w:semiHidden/>
     <w:unhideWhenUsed/>
   </w:style>
   <w:style w:type="table" w:default="1" w:styleId="NormaleTabelle">
@@ -23000,7 +22866,7 @@
 </file>
 
 <file path=customXml/itemProps1.xml><?xml version="1.0" encoding="utf-8"?>
-<ds:datastoreItem xmlns:ds="http://schemas.openxmlformats.org/officeDocument/2006/customXml" ds:itemID="{A6D0083A-8F95-46F2-9D97-3A6571719D05}">
+<ds:datastoreItem xmlns:ds="http://schemas.openxmlformats.org/officeDocument/2006/customXml" ds:itemID="{C22D4643-0B3A-4D36-B5B7-37D92D441594}">
   <ds:schemaRefs>
     <ds:schemaRef ds:uri="http://schemas.openxmlformats.org/officeDocument/2006/bibliography"/>
   </ds:schemaRefs>

</xml_diff>

<commit_message>
Moved page number to bottom
</commit_message>
<xml_diff>
--- a/Bachelorarbeit.docx
+++ b/Bachelorarbeit.docx
@@ -3758,7 +3758,12 @@
         <w:pStyle w:val="StandardErstzeileneinzug"/>
       </w:pPr>
       <w:r>
-        <w:t xml:space="preserve">This section does not attempt to present a comprehensive overview of any of its topics, as doing so would be out of its scope. It does however mention papers that go more in-depth. </w:t>
+        <w:t>This section does not attempt to present a comprehensive overview of any of its topics, as doing so would be out of its scope. It does how</w:t>
+      </w:r>
+      <w:bookmarkStart w:id="7" w:name="_GoBack"/>
+      <w:bookmarkEnd w:id="7"/>
+      <w:r>
+        <w:t xml:space="preserve">ever mention papers that go more in-depth. </w:t>
       </w:r>
     </w:p>
     <w:p>
@@ -3768,7 +3773,7 @@
           <w:lang w:val="en-US"/>
         </w:rPr>
       </w:pPr>
-      <w:bookmarkStart w:id="7" w:name="_Toc470601995"/>
+      <w:bookmarkStart w:id="8" w:name="_Toc470601995"/>
       <w:r>
         <w:rPr>
           <w:lang w:val="en-US"/>
@@ -3776,7 +3781,7 @@
         <w:lastRenderedPageBreak/>
         <w:t>Augmented Reality</w:t>
       </w:r>
-      <w:bookmarkEnd w:id="7"/>
+      <w:bookmarkEnd w:id="8"/>
     </w:p>
     <w:p>
       <w:pPr>
@@ -3917,7 +3922,7 @@
       <w:pPr>
         <w:pStyle w:val="berschrift3"/>
       </w:pPr>
-      <w:bookmarkStart w:id="8" w:name="_Toc470601996"/>
+      <w:bookmarkStart w:id="9" w:name="_Toc470601996"/>
       <w:proofErr w:type="spellStart"/>
       <w:r>
         <w:t>Definitions</w:t>
@@ -3938,7 +3943,7 @@
       <w:r>
         <w:t>taxonomies</w:t>
       </w:r>
-      <w:bookmarkEnd w:id="8"/>
+      <w:bookmarkEnd w:id="9"/>
       <w:proofErr w:type="spellEnd"/>
     </w:p>
     <w:p>
@@ -5041,7 +5046,7 @@
       <w:r>
         <w:t xml:space="preserve">disappearing borders between Augmented Reality and Virtual Reality, </w:t>
       </w:r>
-      <w:commentRangeStart w:id="9"/>
+      <w:commentRangeStart w:id="10"/>
       <w:r>
         <w:fldChar w:fldCharType="begin" w:fldLock="1"/>
       </w:r>
@@ -5060,13 +5065,13 @@
       <w:r>
         <w:fldChar w:fldCharType="end"/>
       </w:r>
-      <w:commentRangeEnd w:id="9"/>
+      <w:commentRangeEnd w:id="10"/>
       <w:r>
         <w:rPr>
           <w:rStyle w:val="Kommentarzeichen"/>
           <w:lang w:val="de-DE"/>
         </w:rPr>
-        <w:commentReference w:id="9"/>
+        <w:commentReference w:id="10"/>
       </w:r>
       <w:r>
         <w:t xml:space="preserve"> predicts that </w:t>
@@ -5139,14 +5144,14 @@
           <w:lang w:val="en-US"/>
         </w:rPr>
       </w:pPr>
-      <w:bookmarkStart w:id="10" w:name="_Toc470601997"/>
+      <w:bookmarkStart w:id="11" w:name="_Toc470601997"/>
       <w:r>
         <w:rPr>
           <w:lang w:val="en-US"/>
         </w:rPr>
         <w:t>Approaches</w:t>
       </w:r>
-      <w:bookmarkEnd w:id="10"/>
+      <w:bookmarkEnd w:id="11"/>
     </w:p>
     <w:p>
       <w:pPr>
@@ -5307,7 +5312,7 @@
           <w:lang w:val="en-US"/>
         </w:rPr>
       </w:pPr>
-      <w:bookmarkStart w:id="11" w:name="_Toc470601998"/>
+      <w:bookmarkStart w:id="12" w:name="_Toc470601998"/>
       <w:r>
         <w:rPr>
           <w:lang w:val="en-US"/>
@@ -5315,7 +5320,7 @@
         <w:lastRenderedPageBreak/>
         <w:t>Technology</w:t>
       </w:r>
-      <w:bookmarkEnd w:id="11"/>
+      <w:bookmarkEnd w:id="12"/>
     </w:p>
     <w:p>
       <w:pPr>
@@ -5840,17 +5845,17 @@
       <w:r>
         <w:t xml:space="preserve">, most notably smartphones (see section 2.1.3 for various </w:t>
       </w:r>
-      <w:commentRangeStart w:id="12"/>
+      <w:commentRangeStart w:id="13"/>
       <w:r>
         <w:t>examples</w:t>
       </w:r>
-      <w:commentRangeEnd w:id="12"/>
+      <w:commentRangeEnd w:id="13"/>
       <w:r>
         <w:rPr>
           <w:rStyle w:val="Kommentarzeichen"/>
           <w:lang w:val="de-DE"/>
         </w:rPr>
-        <w:commentReference w:id="12"/>
+        <w:commentReference w:id="13"/>
       </w:r>
       <w:r>
         <w:t>).</w:t>
@@ -5863,15 +5868,13 @@
           <w:lang w:val="en-US"/>
         </w:rPr>
       </w:pPr>
-      <w:bookmarkStart w:id="13" w:name="_Toc470601999"/>
+      <w:bookmarkStart w:id="14" w:name="_Toc470601999"/>
       <w:r>
         <w:rPr>
           <w:lang w:val="en-US"/>
         </w:rPr>
         <w:t>Techniques</w:t>
       </w:r>
-      <w:bookmarkStart w:id="14" w:name="_GoBack"/>
-      <w:bookmarkEnd w:id="13"/>
       <w:bookmarkEnd w:id="14"/>
     </w:p>
     <w:p>
@@ -7243,11 +7246,11 @@
         <w:t>“</w:t>
       </w:r>
       <w:r>
-        <w:t xml:space="preserve">Augmented Reality is being used by educators to provide students with pre-packaged learning experiences. This can lead to the situation where Augmented Reality only </w:t>
+        <w:t>Augmented Reality is being used by educators to provide students with pre-</w:t>
       </w:r>
       <w:r>
         <w:lastRenderedPageBreak/>
-        <w:t>develops lower order thinking skills by supporting understanding and application, without encouraging higher order integrative thinking skills such as analysis, evaluation and creation.”)</w:t>
+        <w:t>packaged learning experiences. This can lead to the situation where Augmented Reality only develops lower order thinking skills by supporting understanding and application, without encouraging higher order integrative thinking skills such as analysis, evaluation and creation.”)</w:t>
       </w:r>
       <w:r>
         <w:t xml:space="preserve">, they acknowledge its potential and recommend students be </w:t>
@@ -9481,6 +9484,7 @@
         </w:numPr>
       </w:pPr>
       <w:r>
+        <w:lastRenderedPageBreak/>
         <w:t>Tracking and Registration</w:t>
       </w:r>
     </w:p>
@@ -9493,7 +9497,6 @@
         </w:numPr>
       </w:pPr>
       <w:r>
-        <w:lastRenderedPageBreak/>
         <w:t>3D graphics and real-time performance</w:t>
       </w:r>
     </w:p>
@@ -9821,6 +9824,7 @@
         </w:numPr>
       </w:pPr>
       <w:r>
+        <w:lastRenderedPageBreak/>
         <w:t>Certain objects are important to all users whenever they are performing a particular task.</w:t>
       </w:r>
     </w:p>
@@ -9833,7 +9837,6 @@
         </w:numPr>
       </w:pPr>
       <w:r>
-        <w:lastRenderedPageBreak/>
         <w:t>Some objects (such as the way points that define a route) are only important to the activities of a particular user.</w:t>
       </w:r>
     </w:p>
@@ -10220,6 +10223,7 @@
         <w:pStyle w:val="StandardErstzeileneinzug"/>
       </w:pPr>
       <w:r>
+        <w:lastRenderedPageBreak/>
         <w:fldChar w:fldCharType="begin" w:fldLock="1"/>
       </w:r>
       <w:r>
@@ -10246,11 +10250,7 @@
       </w:r>
       <w:proofErr w:type="spellEnd"/>
       <w:r>
-        <w:t xml:space="preserve">: “When players encounter AR games for the first time they are typically impressed, enjoy playing them and have ideas for other AR games. However, this </w:t>
-      </w:r>
-      <w:r>
-        <w:lastRenderedPageBreak/>
-        <w:t>observation does not mean that all AR games are “good”, rather it is often related to the experience of the new and novel technologies.”</w:t>
+        <w:t>: “When players encounter AR games for the first time they are typically impressed, enjoy playing them and have ideas for other AR games. However, this observation does not mean that all AR games are “good”, rather it is often related to the experience of the new and novel technologies.”</w:t>
       </w:r>
     </w:p>
     <w:p>
@@ -10842,6 +10842,7 @@
         <w:rPr>
           <w:lang w:val="de-DE"/>
         </w:rPr>
+        <w:lastRenderedPageBreak/>
         <w:t xml:space="preserve">EMG (z.B. bei </w:t>
       </w:r>
       <w:r>
@@ -10887,7 +10888,6 @@
         <w:pStyle w:val="StandardErstzeileneinzug"/>
       </w:pPr>
       <w:r>
-        <w:lastRenderedPageBreak/>
         <w:fldChar w:fldCharType="begin" w:fldLock="1"/>
       </w:r>
       <w:r>
@@ -11287,7 +11287,11 @@
       </w:r>
       <w:proofErr w:type="spellEnd"/>
       <w:r>
-        <w:t>, object enrichment, think aloud protocol, zoom, and slow motion. In this section, we decompose the different transfer mechanisms to low level functions and their associated state-of-the-art sensors.”</w:t>
+        <w:t xml:space="preserve">, object enrichment, think aloud protocol, zoom, and slow motion. In this section, we decompose </w:t>
+      </w:r>
+      <w:r>
+        <w:lastRenderedPageBreak/>
+        <w:t>the different transfer mechanisms to low level functions and their associated state-of-the-art sensors.”</w:t>
       </w:r>
     </w:p>
     <w:p>
@@ -11329,7 +11333,6 @@
           <w:b/>
           <w:lang w:val="de-DE"/>
         </w:rPr>
-        <w:lastRenderedPageBreak/>
         <w:t>Einschränkungen in der Kombination von Sensoren!</w:t>
       </w:r>
     </w:p>
@@ -11646,6 +11649,7 @@
         <w:ind w:firstLine="0"/>
       </w:pPr>
       <w:r>
+        <w:lastRenderedPageBreak/>
         <w:fldChar w:fldCharType="begin" w:fldLock="1"/>
       </w:r>
       <w:r>
@@ -11678,7 +11682,6 @@
         <w:pStyle w:val="StandardErstzeileneinzug"/>
       </w:pPr>
       <w:r>
-        <w:lastRenderedPageBreak/>
         <w:fldChar w:fldCharType="begin" w:fldLock="1"/>
       </w:r>
       <w:r>
@@ -12460,6 +12463,7 @@
       </w:pPr>
       <w:proofErr w:type="spellStart"/>
       <w:r>
+        <w:lastRenderedPageBreak/>
         <w:t>Auch</w:t>
       </w:r>
       <w:proofErr w:type="spellEnd"/>
@@ -12501,7 +12505,6 @@
           <w:b/>
           <w:bCs/>
         </w:rPr>
-        <w:lastRenderedPageBreak/>
         <w:t>The ultimate goal is to have a free-to-walk, eyes-free, and hands-free interface</w:t>
       </w:r>
       <w:r>
@@ -13119,7 +13122,15 @@
           <w:b/>
           <w:bCs/>
         </w:rPr>
-        <w:t>vibration, more complex 3D interactive models, scripts to networked devices</w:t>
+        <w:t xml:space="preserve">vibration, </w:t>
+      </w:r>
+      <w:r>
+        <w:rPr>
+          <w:b/>
+          <w:bCs/>
+        </w:rPr>
+        <w:lastRenderedPageBreak/>
+        <w:t>more complex 3D interactive models, scripts to networked devices</w:t>
       </w:r>
       <w:r>
         <w:t xml:space="preserve"> such as printers and lights as outlined by “Internet of Things” proponents).”</w:t>
@@ -13177,7 +13188,6 @@
         <w:pStyle w:val="StandardErstzeileneinzug"/>
       </w:pPr>
       <w:r>
-        <w:lastRenderedPageBreak/>
         <w:fldChar w:fldCharType="begin" w:fldLock="1"/>
       </w:r>
       <w:r>
@@ -13645,7 +13655,11 @@
       </w:r>
       <w:proofErr w:type="spellEnd"/>
       <w:r>
-        <w:t xml:space="preserve">, “game design Patterns are semiformal interdependent descriptions of commonly recurring parts of the design of a game that concern gameplay” [4]. (...) Specifically, their game design Patterns are largely </w:t>
+        <w:t xml:space="preserve">, “game design Patterns are semiformal interdependent descriptions of commonly recurring parts of the design of a game that concern gameplay” [4]. </w:t>
+      </w:r>
+      <w:r>
+        <w:lastRenderedPageBreak/>
+        <w:t xml:space="preserve">(...) Specifically, their game design Patterns are largely </w:t>
       </w:r>
       <w:r>
         <w:rPr>
@@ -13706,11 +13720,7 @@
         <w:t>Design patterns</w:t>
       </w:r>
       <w:r>
-        <w:t xml:space="preserve"> were first introduced for the use in architectural and city planning contexts [1, 2]. These design patterns ranged from large-scale ideas about how to </w:t>
-      </w:r>
-      <w:r>
-        <w:lastRenderedPageBreak/>
-        <w:t>develop towns and cities in a country to setting-up lively neighborhoods and all the way down to minute details of room construction. Together they formed a pattern language aimed at offering insights and guidelines into how to design for everyday use as well as offering a common ground and vocabulary for discussion.”</w:t>
+        <w:t xml:space="preserve"> were first introduced for the use in architectural and city planning contexts [1, 2]. These design patterns ranged from large-scale ideas about how to develop towns and cities in a country to setting-up lively neighborhoods and all the way down to minute details of room construction. Together they formed a pattern language aimed at offering insights and guidelines into how to design for everyday use as well as offering a common ground and vocabulary for discussion.”</w:t>
       </w:r>
     </w:p>
     <w:p>
@@ -14066,6 +14076,7 @@
         <w:ind w:firstLine="0"/>
       </w:pPr>
       <w:r>
+        <w:lastRenderedPageBreak/>
         <w:t xml:space="preserve">Ibid: </w:t>
       </w:r>
       <w:r>
@@ -14154,7 +14165,6 @@
         <w:ind w:firstLine="0"/>
       </w:pPr>
       <w:r>
-        <w:lastRenderedPageBreak/>
         <w:t>Ibid: “In order for something to qualify as a pattern, it has to have been applied in several examples already. Otherwise one might argue that it does not constitute a real pattern.</w:t>
       </w:r>
       <w:r>
@@ -14503,6 +14513,7 @@
         </w:rPr>
       </w:pPr>
       <w:r>
+        <w:lastRenderedPageBreak/>
         <w:fldChar w:fldCharType="begin" w:fldLock="1"/>
       </w:r>
       <w:r>
@@ -14700,7 +14711,6 @@
         <w:pStyle w:val="StandardErstzeileneinzug"/>
       </w:pPr>
       <w:r>
-        <w:lastRenderedPageBreak/>
         <w:fldChar w:fldCharType="begin" w:fldLock="1"/>
       </w:r>
       <w:r>
@@ -15099,6 +15109,7 @@
         </w:numPr>
       </w:pPr>
       <w:r>
+        <w:lastRenderedPageBreak/>
         <w:t>Do not stay digital</w:t>
       </w:r>
     </w:p>
@@ -15195,7 +15206,6 @@
         </w:numPr>
       </w:pPr>
       <w:r>
-        <w:lastRenderedPageBreak/>
         <w:t>Create meaningful content</w:t>
       </w:r>
     </w:p>
@@ -15597,7 +15607,11 @@
         <w:t xml:space="preserve">: </w:t>
       </w:r>
       <w:r>
-        <w:t>“How do we create new Patterns? The main method sketched by Alexander is roughly as follows. Start by noticing an architectural situation where one feels good. Now, try to identify something architectural that contributes to this good feeling: try to articulate it in the form of an architectural relationship that can clearly be present (or not) in a structure. (...) Once one feels one has identified such a Feature, work to identify the conflicting Forces it resolves. Finally, identify the Context in which it is relevant (...). Finally, test the Pattern empirically by investigating the reaction people have to structures that manifest the Pattern versus those that do not.”</w:t>
+        <w:t xml:space="preserve">“How do we create new Patterns? The main method sketched by Alexander is roughly as follows. Start by noticing an architectural situation where one feels good. Now, try to identify something architectural that contributes to this good feeling: try to articulate it in the form of an architectural relationship that can clearly be present (or not) in a structure. (...) Once </w:t>
+      </w:r>
+      <w:r>
+        <w:lastRenderedPageBreak/>
+        <w:t>one feels one has identified such a Feature, work to identify the conflicting Forces it resolves. Finally, identify the Context in which it is relevant (...). Finally, test the Pattern empirically by investigating the reaction people have to structures that manifest the Pattern versus those that do not.”</w:t>
       </w:r>
     </w:p>
     <w:p>
@@ -15695,15 +15709,7 @@
           <w:b/>
           <w:bCs/>
         </w:rPr>
-        <w:t xml:space="preserve">The goal of this </w:t>
-      </w:r>
-      <w:r>
-        <w:rPr>
-          <w:b/>
-          <w:bCs/>
-        </w:rPr>
-        <w:lastRenderedPageBreak/>
-        <w:t>study is not to uncover some new form of perceptual adaptation or extend the theory of perceptual adaptation.</w:t>
+        <w:t>The goal of this study is not to uncover some new form of perceptual adaptation or extend the theory of perceptual adaptation.</w:t>
       </w:r>
       <w:r>
         <w:t xml:space="preserve"> This study is based on </w:t>
@@ -16017,7 +16023,17 @@
           <w:noProof/>
           <w:szCs w:val="24"/>
         </w:rPr>
-        <w:t>Presence: Teleoperators and Virtual Environments</w:t>
+        <w:t xml:space="preserve">Presence: Teleoperators </w:t>
+      </w:r>
+      <w:r>
+        <w:rPr>
+          <w:i/>
+          <w:iCs/>
+          <w:noProof/>
+          <w:szCs w:val="24"/>
+        </w:rPr>
+        <w:lastRenderedPageBreak/>
+        <w:t>and Virtual Environments</w:t>
       </w:r>
       <w:r>
         <w:rPr>
@@ -16112,15 +16128,7 @@
           <w:noProof/>
           <w:szCs w:val="24"/>
         </w:rPr>
-        <w:t>Calo, R., Denning, T., Friedman, B., Kohno, T., Magassa, L., McReynolds, E., … Woo, J. (2015). Augmented Reality: A Technology and Policy Primer. Retrieved from http://techpolicylab.org/wp-content/uploads/2016/02/Augmented_Reality_Primer-</w:t>
-      </w:r>
-      <w:r>
-        <w:rPr>
-          <w:noProof/>
-          <w:szCs w:val="24"/>
-        </w:rPr>
-        <w:lastRenderedPageBreak/>
-        <w:t>TechPolicyLab.pdf</w:t>
+        <w:t>Calo, R., Denning, T., Friedman, B., Kohno, T., Magassa, L., McReynolds, E., … Woo, J. (2015). Augmented Reality: A Technology and Policy Primer. Retrieved from http://techpolicylab.org/wp-content/uploads/2016/02/Augmented_Reality_Primer-TechPolicyLab.pdf</w:t>
       </w:r>
     </w:p>
     <w:p>
@@ -16492,6 +16500,7 @@
           <w:noProof/>
           <w:szCs w:val="24"/>
         </w:rPr>
+        <w:lastRenderedPageBreak/>
         <w:t xml:space="preserve">Furmanski, C., Azuma, R. T., &amp; Daily, M. (2002). Augmented-reality visualizations guided by cognition: Perceptual heuristics for combining visible and obscured information. In </w:t>
       </w:r>
       <w:r>
@@ -16564,15 +16573,7 @@
           <w:noProof/>
           <w:szCs w:val="24"/>
         </w:rPr>
-        <w:t xml:space="preserve">Hol, J. D., Schön, T. B., Gustafsson, F., &amp; Slycke, P. J. (2006). Sensor Fusion for Augmented </w:t>
-      </w:r>
-      <w:r>
-        <w:rPr>
-          <w:noProof/>
-          <w:szCs w:val="24"/>
-        </w:rPr>
-        <w:lastRenderedPageBreak/>
-        <w:t xml:space="preserve">Reality. In </w:t>
+        <w:t xml:space="preserve">Hol, J. D., Schön, T. B., Gustafsson, F., &amp; Slycke, P. J. (2006). Sensor Fusion for Augmented Reality. In </w:t>
       </w:r>
       <w:r>
         <w:rPr>
@@ -16844,7 +16845,15 @@
           <w:noProof/>
           <w:szCs w:val="24"/>
         </w:rPr>
-        <w:t>Lamantia, J. (2009). Inside Out: Interaction Design for Augmented Reality. Retrieved December 19, 2016, from http://www.uxmatters.com/mt/archives/2009/08/inside-out-interaction-design-for-augmented-reality.php</w:t>
+        <w:t>Lamantia, J. (2009). Inside Out: Interaction Design for Augmented Reality. Retrieved December 19, 2016, from http://www.uxmatters.com/mt/archives/2009/08/inside-out-</w:t>
+      </w:r>
+      <w:r>
+        <w:rPr>
+          <w:noProof/>
+          <w:szCs w:val="24"/>
+        </w:rPr>
+        <w:lastRenderedPageBreak/>
+        <w:t>interaction-design-for-augmented-reality.php</w:t>
       </w:r>
     </w:p>
     <w:p>
@@ -16932,15 +16941,7 @@
           <w:noProof/>
           <w:szCs w:val="24"/>
         </w:rPr>
-        <w:t>. Retrieved from http://www.cse.chalmers.se/research/group/idc/publication/pdf/lundgren_bjork_game_mec</w:t>
-      </w:r>
-      <w:r>
-        <w:rPr>
-          <w:noProof/>
-          <w:szCs w:val="24"/>
-        </w:rPr>
-        <w:lastRenderedPageBreak/>
-        <w:t>hanics.pdf</w:t>
+        <w:t>. Retrieved from http://www.cse.chalmers.se/research/group/idc/publication/pdf/lundgren_bjork_game_mechanics.pdf</w:t>
       </w:r>
     </w:p>
     <w:p>
@@ -17233,6 +17234,7 @@
           <w:noProof/>
           <w:szCs w:val="24"/>
         </w:rPr>
+        <w:lastRenderedPageBreak/>
         <w:t>2</w:t>
       </w:r>
       <w:r>
@@ -17373,7 +17375,6 @@
           <w:noProof/>
           <w:szCs w:val="24"/>
         </w:rPr>
-        <w:lastRenderedPageBreak/>
         <w:t>International Journal of Science and Technology Education Research</w:t>
       </w:r>
       <w:r>
@@ -17685,6 +17686,7 @@
           <w:noProof/>
           <w:szCs w:val="24"/>
         </w:rPr>
+        <w:lastRenderedPageBreak/>
         <w:t xml:space="preserve">Ternier, S., De Vries, F., Börner, D., &amp; Specht, M. (2012). Mobile augmented reality with audio, supporting fieldwork of Cultural Sciences students in Florence. In G. Eleftherakis, M. Hinchey, &amp; M. Holcombe (Eds.), </w:t>
       </w:r>
       <w:r>
@@ -17809,15 +17811,7 @@
           <w:noProof/>
           <w:szCs w:val="24"/>
         </w:rPr>
-        <w:t xml:space="preserve">Wetzel, R., Mccall, R., Braun, A.-K., &amp; Broll, W. (2008). Guidelines for Designing Augmented </w:t>
-      </w:r>
-      <w:r>
-        <w:rPr>
-          <w:noProof/>
-          <w:szCs w:val="24"/>
-        </w:rPr>
-        <w:lastRenderedPageBreak/>
-        <w:t xml:space="preserve">Reality Games. In </w:t>
+        <w:t xml:space="preserve">Wetzel, R., Mccall, R., Braun, A.-K., &amp; Broll, W. (2008). Guidelines for Designing Augmented Reality Games. In </w:t>
       </w:r>
       <w:r>
         <w:rPr>
@@ -18078,6 +18072,7 @@
         <w:rPr>
           <w:color w:val="000000" w:themeColor="text1"/>
         </w:rPr>
+        <w:lastRenderedPageBreak/>
         <w:t>Declaration</w:t>
       </w:r>
       <w:proofErr w:type="spellEnd"/>
@@ -18129,7 +18124,7 @@
     </w:p>
     <w:sectPr>
       <w:headerReference w:type="even" r:id="rId14"/>
-      <w:headerReference w:type="default" r:id="rId15"/>
+      <w:footerReference w:type="default" r:id="rId15"/>
       <w:pgSz w:w="11907" w:h="16834" w:code="9"/>
       <w:pgMar w:top="1701" w:right="1134" w:bottom="1134" w:left="1134" w:header="720" w:footer="720" w:gutter="1134"/>
       <w:cols w:space="720"/>
@@ -18157,7 +18152,7 @@
       </w:r>
     </w:p>
   </w:comment>
-  <w:comment w:id="9" w:author="Felix" w:date="2016-12-26T13:48:00Z" w:initials="F">
+  <w:comment w:id="10" w:author="Felix" w:date="2016-12-26T13:48:00Z" w:initials="F">
     <w:p>
       <w:pPr>
         <w:pStyle w:val="Kommentartext"/>
@@ -18173,7 +18168,7 @@
       </w:r>
     </w:p>
   </w:comment>
-  <w:comment w:id="12" w:author="Felix" w:date="2016-12-26T17:45:00Z" w:initials="F">
+  <w:comment w:id="13" w:author="Felix" w:date="2016-12-26T17:45:00Z" w:initials="F">
     <w:p>
       <w:pPr>
         <w:pStyle w:val="StandardErstzeileneinzug"/>
@@ -18380,6 +18375,51 @@
     </w:p>
   </w:endnote>
 </w:endnotes>
+</file>
+
+<file path=word/footer1.xml><?xml version="1.0" encoding="utf-8"?>
+<w:ftr xmlns:wpc="http://schemas.microsoft.com/office/word/2010/wordprocessingCanvas" xmlns:mc="http://schemas.openxmlformats.org/markup-compatibility/2006" xmlns:o="urn:schemas-microsoft-com:office:office" xmlns:r="http://schemas.openxmlformats.org/officeDocument/2006/relationships" xmlns:m="http://schemas.openxmlformats.org/officeDocument/2006/math" xmlns:v="urn:schemas-microsoft-com:vml" xmlns:wp14="http://schemas.microsoft.com/office/word/2010/wordprocessingDrawing" xmlns:wp="http://schemas.openxmlformats.org/drawingml/2006/wordprocessingDrawing" xmlns:w10="urn:schemas-microsoft-com:office:word" xmlns:w="http://schemas.openxmlformats.org/wordprocessingml/2006/main" xmlns:w14="http://schemas.microsoft.com/office/word/2010/wordml" xmlns:wpg="http://schemas.microsoft.com/office/word/2010/wordprocessingGroup" xmlns:wpi="http://schemas.microsoft.com/office/word/2010/wordprocessingInk" xmlns:wne="http://schemas.microsoft.com/office/word/2006/wordml" xmlns:wps="http://schemas.microsoft.com/office/word/2010/wordprocessingShape" mc:Ignorable="w14 wp14">
+  <w:sdt>
+    <w:sdtPr>
+      <w:id w:val="-1281722152"/>
+      <w:docPartObj>
+        <w:docPartGallery w:val="Page Numbers (Bottom of Page)"/>
+        <w:docPartUnique/>
+      </w:docPartObj>
+    </w:sdtPr>
+    <w:sdtContent>
+      <w:p>
+        <w:pPr>
+          <w:pStyle w:val="Fuzeile"/>
+          <w:jc w:val="center"/>
+        </w:pPr>
+        <w:r>
+          <w:fldChar w:fldCharType="begin"/>
+        </w:r>
+        <w:r>
+          <w:instrText>PAGE   \* MERGEFORMAT</w:instrText>
+        </w:r>
+        <w:r>
+          <w:fldChar w:fldCharType="separate"/>
+        </w:r>
+        <w:r>
+          <w:rPr>
+            <w:noProof/>
+          </w:rPr>
+          <w:t>2</w:t>
+        </w:r>
+        <w:r>
+          <w:fldChar w:fldCharType="end"/>
+        </w:r>
+      </w:p>
+    </w:sdtContent>
+  </w:sdt>
+  <w:p>
+    <w:pPr>
+      <w:pStyle w:val="Fuzeile"/>
+    </w:pPr>
+  </w:p>
+</w:ftr>
 </file>
 
 <file path=word/footnotes.xml><?xml version="1.0" encoding="utf-8"?>
@@ -18438,56 +18478,6 @@
 </w:hdr>
 </file>
 
-<file path=word/header2.xml><?xml version="1.0" encoding="utf-8"?>
-<w:hdr xmlns:wpc="http://schemas.microsoft.com/office/word/2010/wordprocessingCanvas" xmlns:mc="http://schemas.openxmlformats.org/markup-compatibility/2006" xmlns:o="urn:schemas-microsoft-com:office:office" xmlns:r="http://schemas.openxmlformats.org/officeDocument/2006/relationships" xmlns:m="http://schemas.openxmlformats.org/officeDocument/2006/math" xmlns:v="urn:schemas-microsoft-com:vml" xmlns:wp14="http://schemas.microsoft.com/office/word/2010/wordprocessingDrawing" xmlns:wp="http://schemas.openxmlformats.org/drawingml/2006/wordprocessingDrawing" xmlns:w10="urn:schemas-microsoft-com:office:word" xmlns:w="http://schemas.openxmlformats.org/wordprocessingml/2006/main" xmlns:w14="http://schemas.microsoft.com/office/word/2010/wordml" xmlns:wpg="http://schemas.microsoft.com/office/word/2010/wordprocessingGroup" xmlns:wpi="http://schemas.microsoft.com/office/word/2010/wordprocessingInk" xmlns:wne="http://schemas.microsoft.com/office/word/2006/wordml" xmlns:wps="http://schemas.microsoft.com/office/word/2010/wordprocessingShape" mc:Ignorable="w14 wp14">
-  <w:p>
-    <w:pPr>
-      <w:pStyle w:val="Kopfzeile"/>
-      <w:framePr w:wrap="around" w:vAnchor="text" w:hAnchor="margin" w:xAlign="center" w:y="1"/>
-      <w:rPr>
-        <w:rStyle w:val="Seitenzahl"/>
-      </w:rPr>
-    </w:pPr>
-    <w:r>
-      <w:rPr>
-        <w:rStyle w:val="Seitenzahl"/>
-      </w:rPr>
-      <w:fldChar w:fldCharType="begin"/>
-    </w:r>
-    <w:r>
-      <w:rPr>
-        <w:rStyle w:val="Seitenzahl"/>
-      </w:rPr>
-      <w:instrText xml:space="preserve">PAGE  </w:instrText>
-    </w:r>
-    <w:r>
-      <w:rPr>
-        <w:rStyle w:val="Seitenzahl"/>
-      </w:rPr>
-      <w:fldChar w:fldCharType="separate"/>
-    </w:r>
-    <w:r>
-      <w:rPr>
-        <w:rStyle w:val="Seitenzahl"/>
-        <w:noProof/>
-      </w:rPr>
-      <w:t>2</w:t>
-    </w:r>
-    <w:r>
-      <w:rPr>
-        <w:rStyle w:val="Seitenzahl"/>
-      </w:rPr>
-      <w:fldChar w:fldCharType="end"/>
-    </w:r>
-  </w:p>
-  <w:p>
-    <w:pPr>
-      <w:pStyle w:val="Kopfzeile"/>
-    </w:pPr>
-  </w:p>
-</w:hdr>
-</file>
-
 <file path=word/numbering.xml><?xml version="1.0" encoding="utf-8"?>
 <w:numbering xmlns:wpc="http://schemas.microsoft.com/office/word/2010/wordprocessingCanvas" xmlns:mc="http://schemas.openxmlformats.org/markup-compatibility/2006" xmlns:o="urn:schemas-microsoft-com:office:office" xmlns:r="http://schemas.openxmlformats.org/officeDocument/2006/relationships" xmlns:m="http://schemas.openxmlformats.org/officeDocument/2006/math" xmlns:v="urn:schemas-microsoft-com:vml" xmlns:wp14="http://schemas.microsoft.com/office/word/2010/wordprocessingDrawing" xmlns:wp="http://schemas.openxmlformats.org/drawingml/2006/wordprocessingDrawing" xmlns:w10="urn:schemas-microsoft-com:office:word" xmlns:w="http://schemas.openxmlformats.org/wordprocessingml/2006/main" xmlns:w14="http://schemas.microsoft.com/office/word/2010/wordml" xmlns:wpg="http://schemas.microsoft.com/office/word/2010/wordprocessingGroup" xmlns:wpi="http://schemas.microsoft.com/office/word/2010/wordprocessingInk" xmlns:wne="http://schemas.microsoft.com/office/word/2006/wordml" xmlns:wps="http://schemas.microsoft.com/office/word/2010/wordprocessingShape" mc:Ignorable="w14 wp14">
   <w:numPicBullet w:numPicBulletId="0">
@@ -18511,7 +18501,7 @@
         <v:path o:extrusionok="f" gradientshapeok="t" o:connecttype="rect"/>
         <o:lock v:ext="edit" aspectratio="t"/>
       </v:shapetype>
-      <v:shape id="_x0000_i1040" type="#_x0000_t75" style="width:12pt;height:12pt;visibility:visible;mso-wrap-style:square" o:bullet="t">
+      <v:shape id="_x0000_i1096" type="#_x0000_t75" style="width:12pt;height:12pt;visibility:visible;mso-wrap-style:square" o:bullet="t">
         <v:imagedata r:id="rId1" o:title=""/>
       </v:shape>
     </w:pict>
@@ -21026,6 +21016,7 @@
     <w:lsdException w:name="toc 2" w:uiPriority="39"/>
     <w:lsdException w:name="toc 3" w:uiPriority="39"/>
     <w:lsdException w:name="toc 4" w:uiPriority="39"/>
+    <w:lsdException w:name="footer" w:uiPriority="99"/>
     <w:lsdException w:name="caption" w:qFormat="1"/>
     <w:lsdException w:name="List Number" w:semiHidden="0" w:unhideWhenUsed="0"/>
     <w:lsdException w:name="List 4" w:semiHidden="0" w:unhideWhenUsed="0"/>
@@ -21725,6 +21716,7 @@
     <w:name w:val="footer"/>
     <w:basedOn w:val="Standard"/>
     <w:link w:val="FuzeileZchn"/>
+    <w:uiPriority w:val="99"/>
     <w:unhideWhenUsed/>
     <w:rsid w:val="00AD1BE0"/>
     <w:pPr>
@@ -21739,6 +21731,7 @@
     <w:name w:val="Fußzeile Zchn"/>
     <w:basedOn w:val="Absatz-Standardschriftart"/>
     <w:link w:val="Fuzeile"/>
+    <w:uiPriority w:val="99"/>
     <w:rsid w:val="00AD1BE0"/>
     <w:rPr>
       <w:rFonts w:ascii="Arial" w:hAnsi="Arial"/>
@@ -21814,6 +21807,7 @@
     <w:lsdException w:name="toc 2" w:uiPriority="39"/>
     <w:lsdException w:name="toc 3" w:uiPriority="39"/>
     <w:lsdException w:name="toc 4" w:uiPriority="39"/>
+    <w:lsdException w:name="footer" w:uiPriority="99"/>
     <w:lsdException w:name="caption" w:qFormat="1"/>
     <w:lsdException w:name="List Number" w:semiHidden="0" w:unhideWhenUsed="0"/>
     <w:lsdException w:name="List 4" w:semiHidden="0" w:unhideWhenUsed="0"/>
@@ -22513,6 +22507,7 @@
     <w:name w:val="footer"/>
     <w:basedOn w:val="Standard"/>
     <w:link w:val="FuzeileZchn"/>
+    <w:uiPriority w:val="99"/>
     <w:unhideWhenUsed/>
     <w:rsid w:val="00AD1BE0"/>
     <w:pPr>
@@ -22527,6 +22522,7 @@
     <w:name w:val="Fußzeile Zchn"/>
     <w:basedOn w:val="Absatz-Standardschriftart"/>
     <w:link w:val="Fuzeile"/>
+    <w:uiPriority w:val="99"/>
     <w:rsid w:val="00AD1BE0"/>
     <w:rPr>
       <w:rFonts w:ascii="Arial" w:hAnsi="Arial"/>
@@ -22866,7 +22862,7 @@
 </file>
 
 <file path=customXml/itemProps1.xml><?xml version="1.0" encoding="utf-8"?>
-<ds:datastoreItem xmlns:ds="http://schemas.openxmlformats.org/officeDocument/2006/customXml" ds:itemID="{C22D4643-0B3A-4D36-B5B7-37D92D441594}">
+<ds:datastoreItem xmlns:ds="http://schemas.openxmlformats.org/officeDocument/2006/customXml" ds:itemID="{1436044F-C8ED-4430-A20D-58552231E8F7}">
   <ds:schemaRefs>
     <ds:schemaRef ds:uri="http://schemas.openxmlformats.org/officeDocument/2006/bibliography"/>
   </ds:schemaRefs>

</xml_diff>

<commit_message>
Reproduced Virtuality Continuum in Powerpoint, added this version to the doc.
</commit_message>
<xml_diff>
--- a/Bachelorarbeit.docx
+++ b/Bachelorarbeit.docx
@@ -3758,12 +3758,7 @@
         <w:pStyle w:val="StandardErstzeileneinzug"/>
       </w:pPr>
       <w:r>
-        <w:t>This section does not attempt to present a comprehensive overview of any of its topics, as doing so would be out of its scope. It does how</w:t>
-      </w:r>
-      <w:bookmarkStart w:id="7" w:name="_GoBack"/>
-      <w:bookmarkEnd w:id="7"/>
-      <w:r>
-        <w:t xml:space="preserve">ever mention papers that go more in-depth. </w:t>
+        <w:t xml:space="preserve">This section does not attempt to present a comprehensive overview of any of its topics, as doing so would be out of its scope. It does however mention papers that go more in-depth. </w:t>
       </w:r>
     </w:p>
     <w:p>
@@ -3773,7 +3768,7 @@
           <w:lang w:val="en-US"/>
         </w:rPr>
       </w:pPr>
-      <w:bookmarkStart w:id="8" w:name="_Toc470601995"/>
+      <w:bookmarkStart w:id="7" w:name="_Toc470601995"/>
       <w:r>
         <w:rPr>
           <w:lang w:val="en-US"/>
@@ -3781,40 +3776,287 @@
         <w:lastRenderedPageBreak/>
         <w:t>Augmented Reality</w:t>
       </w:r>
+      <w:bookmarkEnd w:id="7"/>
+    </w:p>
+    <w:p>
+      <w:pPr>
+        <w:pStyle w:val="StandardErstzeileneinzug"/>
+      </w:pPr>
+      <w:r>
+        <w:t xml:space="preserve">In 2011, the NMC Horizon Report stated that </w:t>
+      </w:r>
+      <w:r>
+        <w:t xml:space="preserve">“Augmented reality, a capability that has been around for decades, is shifting from what was once seen as a gimmick to a </w:t>
+      </w:r>
+      <w:proofErr w:type="spellStart"/>
+      <w:r>
+        <w:t>bonafide</w:t>
+      </w:r>
+      <w:proofErr w:type="spellEnd"/>
+      <w:r>
+        <w:t xml:space="preserve"> game-change</w:t>
+      </w:r>
+      <w:r>
+        <w:t>r</w:t>
+      </w:r>
+      <w:r>
+        <w:t>”</w:t>
+      </w:r>
+      <w:r>
+        <w:t xml:space="preserve"> </w:t>
+      </w:r>
+      <w:r>
+        <w:fldChar w:fldCharType="begin" w:fldLock="1"/>
+      </w:r>
+      <w:r>
+        <w:instrText>ADDIN CSL_CITATION { "citationItems" : [ { "id" : "ITEM-1", "itemData" : { "PMID" : "20715204", "author" : [ { "dropping-particle" : "", "family" : "Johnson", "given" : "L.", "non-dropping-particle" : "", "parse-names" : false, "suffix" : "" }, { "dropping-particle" : "", "family" : "Smith", "given" : "R.", "non-dropping-particle" : "", "parse-names" : false, "suffix" : "" }, { "dropping-particle" : "", "family" : "Willis", "given" : "H.", "non-dropping-particle" : "", "parse-names" : false, "suffix" : "" }, { "dropping-particle" : "", "family" : "Levine", "given" : "A.", "non-dropping-particle" : "", "parse-names" : false, "suffix" : "" }, { "dropping-particle" : "", "family" : "Haywood", "given" : "K.", "non-dropping-particle" : "", "parse-names" : false, "suffix" : "" } ], "id" : "ITEM-1", "issued" : { "date-parts" : [ [ "2011" ] ] }, "publisher" : "The New Media Consortium", "publisher-place" : "Austin, Texas", "title" : "The 2011 Horizon Report", "type" : "report" }, "uris" : [ "http://www.mendeley.com/documents/?uuid=c107a810-dc46-4795-9d9d-59552c629334" ] } ], "mendeley" : { "formattedCitation" : "(L. Johnson, Smith, Willis, Levine, &amp; Haywood, 2011)", "plainTextFormattedCitation" : "(L. Johnson, Smith, Willis, Levine, &amp; Haywood, 2011)", "previouslyFormattedCitation" : "(L. Johnson, Smith, Willis, Levine, &amp; Haywood, 2011)" }, "properties" : { "noteIndex" : 0 }, "schema" : "https://github.com/citation-style-language/schema/raw/master/csl-citation.json" }</w:instrText>
+      </w:r>
+      <w:r>
+        <w:fldChar w:fldCharType="separate"/>
+      </w:r>
+      <w:r>
+        <w:rPr>
+          <w:noProof/>
+        </w:rPr>
+        <w:t>(L. Johnson, Smith, Willis, Levine, &amp; Haywood, 2011)</w:t>
+      </w:r>
+      <w:r>
+        <w:fldChar w:fldCharType="end"/>
+      </w:r>
+      <w:r>
+        <w:t xml:space="preserve">. Since then, the availability of Augmented Reality, or AR, applications on </w:t>
+      </w:r>
+      <w:r>
+        <w:t xml:space="preserve">consumer-grade devices such as smartphones has been driving the field forward, as referenced by researchers like </w:t>
+      </w:r>
+      <w:r>
+        <w:fldChar w:fldCharType="begin" w:fldLock="1"/>
+      </w:r>
+      <w:r>
+        <w:instrText>ADDIN CSL_CITATION { "citationItems" : [ { "id" : "ITEM-1", "itemData" : { "DOI" : "10.3402/rlt.v20i0.19189", "ISBN" : "9789197707145", "ISSN" : "21567069", "author" : [ { "dropping-particle" : "", "family" : "Munnerley", "given" : "Danny", "non-dropping-particle" : "", "parse-names" : false, "suffix" : "" }, { "dropping-particle" : "", "family" : "Bacon", "given" : "Matt", "non-dropping-particle" : "", "parse-names" : false, "suffix" : "" }, { "dropping-particle" : "", "family" : "Wilson", "given" : "Anna", "non-dropping-particle" : "", "parse-names" : false, "suffix" : "" }, { "dropping-particle" : "", "family" : "Steele", "given" : "James", "non-dropping-particle" : "", "parse-names" : false, "suffix" : "" }, { "dropping-particle" : "", "family" : "Hedberg", "given" : "John", "non-dropping-particle" : "", "parse-names" : false, "suffix" : "" }, { "dropping-particle" : "", "family" : "Fitzgerald", "given" : "Robert", "non-dropping-particle" : "", "parse-names" : false, "suffix" : "" } ], "container-title" : "Research in Lerning Technology", "id" : "ITEM-1", "issued" : { "date-parts" : [ [ "2012" ] ] }, "page" : "39-48", "title" : "Confronting an augmented reality", "type" : "article-journal", "volume" : "20" }, "uris" : [ "http://www.mendeley.com/documents/?uuid=389eb625-cda9-497a-adee-81db66fa5f84" ] } ], "mendeley" : { "formattedCitation" : "(Munnerley et al., 2012)", "plainTextFormattedCitation" : "(Munnerley et al., 2012)", "previouslyFormattedCitation" : "(Munnerley et al., 2012)" }, "properties" : { "noteIndex" : 0 }, "schema" : "https://github.com/citation-style-language/schema/raw/master/csl-citation.json" }</w:instrText>
+      </w:r>
+      <w:r>
+        <w:fldChar w:fldCharType="separate"/>
+      </w:r>
+      <w:r>
+        <w:rPr>
+          <w:noProof/>
+        </w:rPr>
+        <w:t>(Munnerley et al., 2012)</w:t>
+      </w:r>
+      <w:r>
+        <w:fldChar w:fldCharType="end"/>
+      </w:r>
+      <w:r>
+        <w:t xml:space="preserve"> (</w:t>
+      </w:r>
+      <w:r>
+        <w:t xml:space="preserve">“The fact that these new layers can be accessed </w:t>
+      </w:r>
+      <w:r>
+        <w:t>with consumer-level mobile devices means</w:t>
+      </w:r>
+      <w:r>
+        <w:t xml:space="preserve"> that they offer a uniquely open way to enrich environments and offer multiple, </w:t>
+      </w:r>
+      <w:r>
+        <w:t>flexible learning opportunities</w:t>
+      </w:r>
+      <w:r>
+        <w:t>”</w:t>
+      </w:r>
+      <w:r>
+        <w:t xml:space="preserve">) and </w:t>
+      </w:r>
+      <w:r>
+        <w:fldChar w:fldCharType="begin" w:fldLock="1"/>
+      </w:r>
+      <w:r>
+        <w:instrText>ADDIN CSL_CITATION { "citationItems" : [ { "id" : "ITEM-1", "itemData" : { "abstract" : "This article discusses technological developments and applications of mobile augmented reality (AR) and their application in learning. Augmented reality interaction design patterns are introduced and educational patterns for supporting certain learning objectives with AR approaches are discussed. The article then identifies several dimensions of a user context identified with sensors contained in mobile devices and used for the contextualization of learning experiences. Finally, an AR game concept, \u201cLocatory\u201d, is presented that combines a game logic with collaborative game play and personalized mobile augmented reality visualization.", "author" : [ { "dropping-particle" : "", "family" : "Specht", "given" : "Marcus", "non-dropping-particle" : "", "parse-names" : false, "suffix" : "" }, { "dropping-particle" : "", "family" : "Ternier", "given" : "Stefaan", "non-dropping-particle" : "", "parse-names" : false, "suffix" : "" }, { "dropping-particle" : "", "family" : "Greller", "given" : "Wolfgang", "non-dropping-particle" : "", "parse-names" : false, "suffix" : "" } ], "container-title" : "Journal of the Research Center for Educational Technology (RCET)", "id" : "ITEM-1", "issue" : "1", "issued" : { "date-parts" : [ [ "2011" ] ] }, "page" : "117-127", "title" : "Dimensions of Mobile Augmented Reality for Learning: A First Inventory", "type" : "article-journal", "volume" : "7" }, "uris" : [ "http://www.mendeley.com/documents/?uuid=4eabcc66-9e6e-3ed8-9ee2-23553c2fdc68" ] } ], "mendeley" : { "formattedCitation" : "(Specht, Ternier, &amp; Greller, 2011)", "plainTextFormattedCitation" : "(Specht, Ternier, &amp; Greller, 2011)", "previouslyFormattedCitation" : "(Specht, Ternier, &amp; Greller, 2011)" }, "properties" : { "noteIndex" : 0 }, "schema" : "https://github.com/citation-style-language/schema/raw/master/csl-citation.json" }</w:instrText>
+      </w:r>
+      <w:r>
+        <w:fldChar w:fldCharType="separate"/>
+      </w:r>
+      <w:r>
+        <w:rPr>
+          <w:noProof/>
+        </w:rPr>
+        <w:t>(Specht, Ternier, &amp; Greller, 2011)</w:t>
+      </w:r>
+      <w:r>
+        <w:fldChar w:fldCharType="end"/>
+      </w:r>
+      <w:r>
+        <w:t xml:space="preserve"> </w:t>
+      </w:r>
+      <w:r>
+        <w:t>(</w:t>
+      </w:r>
+      <w:r>
+        <w:t>“The introduction of augmented reality applications to smartphones enabled new and mobile AR</w:t>
+      </w:r>
+      <w:r>
+        <w:t xml:space="preserve"> experiences for everyday users</w:t>
+      </w:r>
+      <w:r>
+        <w:t>”</w:t>
+      </w:r>
+      <w:r>
+        <w:t>).</w:t>
+      </w:r>
+    </w:p>
+    <w:p>
+      <w:pPr>
+        <w:pStyle w:val="StandardErstzeileneinzug"/>
+      </w:pPr>
+      <w:r>
+        <w:t xml:space="preserve">This section will first present a number of definitions and taxonomies for Augmented Reality, before listing examples from the educational, entertainment and commercial sector. </w:t>
+      </w:r>
+    </w:p>
+    <w:p>
+      <w:pPr>
+        <w:pStyle w:val="berschrift3"/>
+      </w:pPr>
+      <w:bookmarkStart w:id="8" w:name="_Toc470601996"/>
+      <w:proofErr w:type="spellStart"/>
+      <w:r>
+        <w:t>Definitions</w:t>
+      </w:r>
+      <w:proofErr w:type="spellEnd"/>
+      <w:r>
+        <w:t xml:space="preserve"> </w:t>
+      </w:r>
+      <w:proofErr w:type="spellStart"/>
+      <w:r>
+        <w:t>and</w:t>
+      </w:r>
+      <w:proofErr w:type="spellEnd"/>
+      <w:r>
+        <w:t xml:space="preserve"> </w:t>
+      </w:r>
+      <w:proofErr w:type="spellStart"/>
+      <w:r>
+        <w:t>taxonomies</w:t>
+      </w:r>
       <w:bookmarkEnd w:id="8"/>
-    </w:p>
-    <w:p>
-      <w:pPr>
-        <w:pStyle w:val="StandardErstzeileneinzug"/>
-      </w:pPr>
-      <w:r>
-        <w:t xml:space="preserve">In 2011, the NMC Horizon Report stated that </w:t>
-      </w:r>
-      <w:r>
-        <w:t xml:space="preserve">“Augmented reality, a capability that has been around for decades, is shifting from what was once seen as a gimmick to a </w:t>
-      </w:r>
-      <w:proofErr w:type="spellStart"/>
-      <w:r>
-        <w:t>bonafide</w:t>
-      </w:r>
-      <w:proofErr w:type="spellEnd"/>
-      <w:r>
-        <w:t xml:space="preserve"> game-change</w:t>
-      </w:r>
-      <w:r>
-        <w:t>r</w:t>
-      </w:r>
-      <w:r>
-        <w:t>”</w:t>
+      <w:proofErr w:type="spellEnd"/>
+    </w:p>
+    <w:p>
+      <w:pPr>
+        <w:pStyle w:val="StandardErstzeileneinzug"/>
+      </w:pPr>
+      <w:r>
+        <w:t xml:space="preserve">The term Augmented Reality was first used by researcher Tom </w:t>
+      </w:r>
+      <w:proofErr w:type="spellStart"/>
+      <w:r>
+        <w:t>Caudell</w:t>
+      </w:r>
+      <w:proofErr w:type="spellEnd"/>
+      <w:r>
+        <w:t xml:space="preserve"> in 1992, according to e.g. </w:t>
+      </w:r>
+      <w:r>
+        <w:fldChar w:fldCharType="begin" w:fldLock="1"/>
+      </w:r>
+      <w:r>
+        <w:instrText>ADDIN CSL_CITATION { "citationItems" : [ { "id" : "ITEM-1", "itemData" : { "DOI" : "10.1186/s40537-015-0031-2", "ISSN" : "2196-1115", "abstract" : "This paper provides a multi-disciplinary overview of the research issues and achievements in the field of Big Data and its visualization techniques and tools. The main aim is to summarize challenges in visualization methods for existing Big Data, as well as to offer novel solutions for issues related to the current state of Big Data Visualization. This paper provides a classification\\n of existing data types, analytical methods, visualization techniques and tools, with a particular emphasis placed on surveying the evolution of visualization methodology over the past years. Based on the results, we reveal disadvantages of existing visualization methods. Despite the technological development of the modern world, human involvement (interaction), judgment and logical thinking are necessary while working with Big Data. Therefore, the role of human perceptional limitations involving large amounts of information is evaluated. Based on the results, a non-traditional approach is proposed: we discuss how the capabilities of Augmented Reality and Virtual Reality could be applied to the field of Big Data Visualization. We discuss the promising utility of Mixed Reality technology integration with applications in Big Data Visualization. Placing the most essential data in the central area of the human visual field in Mixed Reality would allow one to obtain the presented information in a short period of time without significant data losses due to human perceptual issues. Furthermore, we discuss the impacts of new technologies, such as Virtual Reality displays and Augmented Reality helmets on the Big Data visualization as well as to the classification of the main challenges of integrating the technology.", "author" : [ { "dropping-particle" : "", "family" : "Olshannikova", "given" : "Ekaterina", "non-dropping-particle" : "", "parse-names" : false, "suffix" : "" }, { "dropping-particle" : "", "family" : "Ometov", "given" : "Aleksandr", "non-dropping-particle" : "", "parse-names" : false, "suffix" : "" }, { "dropping-particle" : "", "family" : "Koucheryavy", "given" : "Yevgeni", "non-dropping-particle" : "", "parse-names" : false, "suffix" : "" }, { "dropping-particle" : "", "family" : "Olsson", "given" : "Thomas", "non-dropping-particle" : "", "parse-names" : false, "suffix" : "" } ], "container-title" : "Journal of Big Data", "id" : "ITEM-1", "issue" : "1", "issued" : { "date-parts" : [ [ "2015" ] ] }, "publisher" : "Springer International Publishing", "title" : "Visualizing Big Data with augmented and virtual reality: challenges and research agenda", "type" : "article-journal", "volume" : "2" }, "uris" : [ "http://www.mendeley.com/documents/?uuid=e84917da-21b8-4db6-b708-22d4aa3db0ea" ] } ], "mendeley" : { "formattedCitation" : "(Olshannikova, Ometov, Koucheryavy, &amp; Olsson, 2015)", "plainTextFormattedCitation" : "(Olshannikova, Ometov, Koucheryavy, &amp; Olsson, 2015)", "previouslyFormattedCitation" : "(Olshannikova, Ometov, Koucheryavy, &amp; Olsson, 2015)" }, "properties" : { "noteIndex" : 0 }, "schema" : "https://github.com/citation-style-language/schema/raw/master/csl-citation.json" }</w:instrText>
+      </w:r>
+      <w:r>
+        <w:fldChar w:fldCharType="separate"/>
+      </w:r>
+      <w:r>
+        <w:rPr>
+          <w:noProof/>
+        </w:rPr>
+        <w:t>(Olshannikova, Ometov, Koucheryavy, &amp; Olsson, 2015)</w:t>
+      </w:r>
+      <w:r>
+        <w:fldChar w:fldCharType="end"/>
+      </w:r>
+      <w:r>
+        <w:t>, however there exist a multitude of definitions, however it has retroactively been applied to older work (</w:t>
+      </w:r>
+      <w:r>
+        <w:fldChar w:fldCharType="begin" w:fldLock="1"/>
+      </w:r>
+      <w:r>
+        <w:instrText>ADDIN CSL_CITATION { "citationItems" : [ { "id" : "ITEM-1", "itemData" : { "URL" : "http://www.uxmatters.com/mt/archives/2009/08/inside-out-interaction-design-for-augmented-reality.php", "accessed" : { "date-parts" : [ [ "2016", "12", "19" ] ] }, "author" : [ { "dropping-particle" : "", "family" : "Lamantia", "given" : "Joe", "non-dropping-particle" : "", "parse-names" : false, "suffix" : "" } ], "id" : "ITEM-1", "issued" : { "date-parts" : [ [ "2009" ] ] }, "title" : "Inside Out: Interaction Design for Augmented Reality", "type" : "webpage" }, "uris" : [ "http://www.mendeley.com/documents/?uuid=2ee8d70a-a9d2-30b9-9cd6-43bc01857dab" ] } ], "mendeley" : { "formattedCitation" : "(Lamantia, 2009)", "plainTextFormattedCitation" : "(Lamantia, 2009)", "previouslyFormattedCitation" : "(Lamantia, 2009)" }, "properties" : { "noteIndex" : 0 }, "schema" : "https://github.com/citation-style-language/schema/raw/master/csl-citation.json" }</w:instrText>
+      </w:r>
+      <w:r>
+        <w:fldChar w:fldCharType="separate"/>
+      </w:r>
+      <w:r>
+        <w:rPr>
+          <w:noProof/>
+        </w:rPr>
+        <w:t>(Lamantia, 2009)</w:t>
+      </w:r>
+      <w:r>
+        <w:fldChar w:fldCharType="end"/>
+      </w:r>
+      <w:r>
+        <w:t xml:space="preserve">: </w:t>
+      </w:r>
+      <w:r>
+        <w:t>“</w:t>
+      </w:r>
+      <w:r>
+        <w:t>[T]</w:t>
+      </w:r>
+      <w:r>
+        <w:t>he functional and experiential concept originated with the head-up instrument displays and targeting devices airplane manufacturers created for military pilots shortly after World War II.”</w:t>
+      </w:r>
+      <w:r>
+        <w:t xml:space="preserve"> Others refer </w:t>
+      </w:r>
+      <w:proofErr w:type="gramStart"/>
+      <w:r>
+        <w:t xml:space="preserve">to </w:t>
+      </w:r>
+      <w:r>
+        <w:t>)</w:t>
+      </w:r>
+      <w:proofErr w:type="gramEnd"/>
+      <w:r>
+        <w:t xml:space="preserve"> and there exist a m</w:t>
+      </w:r>
+      <w:r>
+        <w:t>ultitude of definitions.</w:t>
       </w:r>
       <w:r>
         <w:t xml:space="preserve"> </w:t>
       </w:r>
+    </w:p>
+    <w:p>
+      <w:pPr>
+        <w:pStyle w:val="StandardErstzeileneinzug"/>
+      </w:pPr>
+      <w:r>
+        <w:t xml:space="preserve">A frequently cited general description of AR utilizes the </w:t>
+      </w:r>
+      <w:proofErr w:type="spellStart"/>
+      <w:r>
+        <w:t>V</w:t>
+      </w:r>
+      <w:r>
+        <w:t>irtuality</w:t>
+      </w:r>
+      <w:proofErr w:type="spellEnd"/>
+      <w:r>
+        <w:t xml:space="preserve"> </w:t>
+      </w:r>
+      <w:r>
+        <w:t>C</w:t>
+      </w:r>
+      <w:r>
+        <w:t xml:space="preserve">ontinuum by </w:t>
+      </w:r>
       <w:r>
         <w:fldChar w:fldCharType="begin" w:fldLock="1"/>
       </w:r>
       <w:r>
-        <w:instrText>ADDIN CSL_CITATION { "citationItems" : [ { "id" : "ITEM-1", "itemData" : { "PMID" : "20715204", "author" : [ { "dropping-particle" : "", "family" : "Johnson", "given" : "L.", "non-dropping-particle" : "", "parse-names" : false, "suffix" : "" }, { "dropping-particle" : "", "family" : "Smith", "given" : "R.", "non-dropping-particle" : "", "parse-names" : false, "suffix" : "" }, { "dropping-particle" : "", "family" : "Willis", "given" : "H.", "non-dropping-particle" : "", "parse-names" : false, "suffix" : "" }, { "dropping-particle" : "", "family" : "Levine", "given" : "A.", "non-dropping-particle" : "", "parse-names" : false, "suffix" : "" }, { "dropping-particle" : "", "family" : "Haywood", "given" : "K.", "non-dropping-particle" : "", "parse-names" : false, "suffix" : "" } ], "id" : "ITEM-1", "issued" : { "date-parts" : [ [ "2011" ] ] }, "publisher" : "The New Media Consortium", "publisher-place" : "Austin, Texas", "title" : "The 2011 Horizon Report", "type" : "report" }, "uris" : [ "http://www.mendeley.com/documents/?uuid=c107a810-dc46-4795-9d9d-59552c629334" ] } ], "mendeley" : { "formattedCitation" : "(L. Johnson, Smith, Willis, Levine, &amp; Haywood, 2011)", "plainTextFormattedCitation" : "(L. Johnson, Smith, Willis, Levine, &amp; Haywood, 2011)", "previouslyFormattedCitation" : "(L. Johnson, Smith, Willis, Levine, &amp; Haywood, 2011)" }, "properties" : { "noteIndex" : 0 }, "schema" : "https://github.com/citation-style-language/schema/raw/master/csl-citation.json" }</w:instrText>
+        <w:instrText>ADDIN CSL_CITATION { "citationItems" : [ { "id" : "ITEM-1", "itemData" : { "DOI" : "10.1.1.102.4646", "ISBN" : "0916-8532", "PMID" : "25246403", "abstract" : "This paper focuses on Mixed Reality (MR) visual displays, a particular subset of Virtual Reality (VR) related technologies that involve the merging of real and virtual worlds somewhere along the \"virtuality continuum\" which connects completely real environments to completely virtual ones. Probably the best known of these is Augmented Reality (AR), which refers to all cases in which the display of an otherwise real environment is augmented by means of virtual (computer graphic) objects. The converse case on the virtuality continuum is therefore Augmented Virtuality (AV). Six classes of hybrid MR display environments are identified. However, an attempt to distinguish these classes on the basis of whether they are primarily video or computer graphics based, whether the real world is viewed directly or via some electronic display medium, whether the viewer is intended to feel part of the world or on the outside looking in, and whether or not the scale of the display is intended to map orthoscopically onto the real world leads to quite different groupings among the six identified classes, thereby demonstrating the need for an efficient taxonomy, or classification framework, according to which essential differences can be identified. The 'obvious' distinction between the terms \"real\" and \"virtual\" is shown to have a number of different aspects, depending on whether one is dealing with real or virtual objects, real or virtual images, and direct or non-direct viewing of these. An (approximately) three dimensional taxonomy is proposed, comprising the following dimensions: Extent of World Knowledge (\"how much do we know about the world being displayed?\"), Reproduction Fidelity (\"how 'realistically' are we able to display it?\"), and Extent of Presence Metaphor (\"what is the extent of the illusion that the observer is present within that world?\"). key words: virtual reality (VR), augmented reality (AR), mixed reality (MR)", "author" : [ { "dropping-particle" : "", "family" : "Milgram", "given" : "Paul", "non-dropping-particle" : "", "parse-names" : false, "suffix" : "" }, { "dropping-particle" : "", "family" : "Kishino", "given" : "Fumio", "non-dropping-particle" : "", "parse-names" : false, "suffix" : "" } ], "container-title" : "IEICE Transactions on Information and Systems", "id" : "ITEM-1", "issue" : "12", "issued" : { "date-parts" : [ [ "1994" ] ] }, "page" : "1321-1329", "title" : "Taxonomy of mixed reality visual displays", "type" : "article-journal", "volume" : "77" }, "uris" : [ "http://www.mendeley.com/documents/?uuid=50c86f1d-3890-35c9-aeeb-6994bb70005e" ] } ], "mendeley" : { "formattedCitation" : "(Milgram &amp; Kishino, 1994)", "plainTextFormattedCitation" : "(Milgram &amp; Kishino, 1994)", "previouslyFormattedCitation" : "(Milgram &amp; Kishino, 1994)" }, "properties" : { "noteIndex" : 0 }, "schema" : "https://github.com/citation-style-language/schema/raw/master/csl-citation.json" }</w:instrText>
       </w:r>
       <w:r>
         <w:fldChar w:fldCharType="separate"/>
@@ -3823,259 +4065,12 @@
         <w:rPr>
           <w:noProof/>
         </w:rPr>
-        <w:t>(L. Johnson, Smith, Willis, Levine, &amp; Haywood, 2011)</w:t>
+        <w:t>(Milgram &amp; Kishino, 1994)</w:t>
       </w:r>
       <w:r>
         <w:fldChar w:fldCharType="end"/>
       </w:r>
       <w:r>
-        <w:t xml:space="preserve">. Since then, the availability of Augmented Reality, or AR, applications on </w:t>
-      </w:r>
-      <w:r>
-        <w:t xml:space="preserve">consumer-grade devices such as smartphones has been driving the field forward, as referenced by researchers like </w:t>
-      </w:r>
-      <w:r>
-        <w:fldChar w:fldCharType="begin" w:fldLock="1"/>
-      </w:r>
-      <w:r>
-        <w:instrText>ADDIN CSL_CITATION { "citationItems" : [ { "id" : "ITEM-1", "itemData" : { "DOI" : "10.3402/rlt.v20i0.19189", "ISBN" : "9789197707145", "ISSN" : "21567069", "author" : [ { "dropping-particle" : "", "family" : "Munnerley", "given" : "Danny", "non-dropping-particle" : "", "parse-names" : false, "suffix" : "" }, { "dropping-particle" : "", "family" : "Bacon", "given" : "Matt", "non-dropping-particle" : "", "parse-names" : false, "suffix" : "" }, { "dropping-particle" : "", "family" : "Wilson", "given" : "Anna", "non-dropping-particle" : "", "parse-names" : false, "suffix" : "" }, { "dropping-particle" : "", "family" : "Steele", "given" : "James", "non-dropping-particle" : "", "parse-names" : false, "suffix" : "" }, { "dropping-particle" : "", "family" : "Hedberg", "given" : "John", "non-dropping-particle" : "", "parse-names" : false, "suffix" : "" }, { "dropping-particle" : "", "family" : "Fitzgerald", "given" : "Robert", "non-dropping-particle" : "", "parse-names" : false, "suffix" : "" } ], "container-title" : "Research in Lerning Technology", "id" : "ITEM-1", "issued" : { "date-parts" : [ [ "2012" ] ] }, "page" : "39-48", "title" : "Confronting an augmented reality", "type" : "article-journal", "volume" : "20" }, "uris" : [ "http://www.mendeley.com/documents/?uuid=389eb625-cda9-497a-adee-81db66fa5f84" ] } ], "mendeley" : { "formattedCitation" : "(Munnerley et al., 2012)", "plainTextFormattedCitation" : "(Munnerley et al., 2012)", "previouslyFormattedCitation" : "(Munnerley et al., 2012)" }, "properties" : { "noteIndex" : 0 }, "schema" : "https://github.com/citation-style-language/schema/raw/master/csl-citation.json" }</w:instrText>
-      </w:r>
-      <w:r>
-        <w:fldChar w:fldCharType="separate"/>
-      </w:r>
-      <w:r>
-        <w:rPr>
-          <w:noProof/>
-        </w:rPr>
-        <w:t>(Munnerley et al., 2012)</w:t>
-      </w:r>
-      <w:r>
-        <w:fldChar w:fldCharType="end"/>
-      </w:r>
-      <w:r>
-        <w:t xml:space="preserve"> (</w:t>
-      </w:r>
-      <w:r>
-        <w:t xml:space="preserve">“The fact that these new layers can be accessed </w:t>
-      </w:r>
-      <w:r>
-        <w:t>with consumer-level mobile devices means</w:t>
-      </w:r>
-      <w:r>
-        <w:t xml:space="preserve"> that they offer a uniquely open way to enrich environments and offer multiple, </w:t>
-      </w:r>
-      <w:r>
-        <w:t>flexible learning opportunities</w:t>
-      </w:r>
-      <w:r>
-        <w:t>”</w:t>
-      </w:r>
-      <w:r>
-        <w:t xml:space="preserve">) and </w:t>
-      </w:r>
-      <w:r>
-        <w:fldChar w:fldCharType="begin" w:fldLock="1"/>
-      </w:r>
-      <w:r>
-        <w:instrText>ADDIN CSL_CITATION { "citationItems" : [ { "id" : "ITEM-1", "itemData" : { "abstract" : "This article discusses technological developments and applications of mobile augmented reality (AR) and their application in learning. Augmented reality interaction design patterns are introduced and educational patterns for supporting certain learning objectives with AR approaches are discussed. The article then identifies several dimensions of a user context identified with sensors contained in mobile devices and used for the contextualization of learning experiences. Finally, an AR game concept, \u201cLocatory\u201d, is presented that combines a game logic with collaborative game play and personalized mobile augmented reality visualization.", "author" : [ { "dropping-particle" : "", "family" : "Specht", "given" : "Marcus", "non-dropping-particle" : "", "parse-names" : false, "suffix" : "" }, { "dropping-particle" : "", "family" : "Ternier", "given" : "Stefaan", "non-dropping-particle" : "", "parse-names" : false, "suffix" : "" }, { "dropping-particle" : "", "family" : "Greller", "given" : "Wolfgang", "non-dropping-particle" : "", "parse-names" : false, "suffix" : "" } ], "container-title" : "Journal of the Research Center for Educational Technology (RCET)", "id" : "ITEM-1", "issue" : "1", "issued" : { "date-parts" : [ [ "2011" ] ] }, "page" : "117-127", "title" : "Dimensions of Mobile Augmented Reality for Learning: A First Inventory", "type" : "article-journal", "volume" : "7" }, "uris" : [ "http://www.mendeley.com/documents/?uuid=4eabcc66-9e6e-3ed8-9ee2-23553c2fdc68" ] } ], "mendeley" : { "formattedCitation" : "(Specht, Ternier, &amp; Greller, 2011)", "plainTextFormattedCitation" : "(Specht, Ternier, &amp; Greller, 2011)", "previouslyFormattedCitation" : "(Specht, Ternier, &amp; Greller, 2011)" }, "properties" : { "noteIndex" : 0 }, "schema" : "https://github.com/citation-style-language/schema/raw/master/csl-citation.json" }</w:instrText>
-      </w:r>
-      <w:r>
-        <w:fldChar w:fldCharType="separate"/>
-      </w:r>
-      <w:r>
-        <w:rPr>
-          <w:noProof/>
-        </w:rPr>
-        <w:t>(Specht, Ternier, &amp; Greller, 2011)</w:t>
-      </w:r>
-      <w:r>
-        <w:fldChar w:fldCharType="end"/>
-      </w:r>
-      <w:r>
-        <w:t xml:space="preserve"> </w:t>
-      </w:r>
-      <w:r>
-        <w:t>(</w:t>
-      </w:r>
-      <w:r>
-        <w:t>“The introduction of augmented reality applications to smartphones enabled new and mobile AR</w:t>
-      </w:r>
-      <w:r>
-        <w:t xml:space="preserve"> experiences for everyday users</w:t>
-      </w:r>
-      <w:r>
-        <w:t>”</w:t>
-      </w:r>
-      <w:r>
-        <w:t>).</w:t>
-      </w:r>
-    </w:p>
-    <w:p>
-      <w:pPr>
-        <w:pStyle w:val="StandardErstzeileneinzug"/>
-      </w:pPr>
-      <w:r>
-        <w:t xml:space="preserve">This section will first present a number of definitions and taxonomies for Augmented Reality, before listing examples from the educational, entertainment and commercial sector. </w:t>
-      </w:r>
-    </w:p>
-    <w:p>
-      <w:pPr>
-        <w:pStyle w:val="berschrift3"/>
-      </w:pPr>
-      <w:bookmarkStart w:id="9" w:name="_Toc470601996"/>
-      <w:proofErr w:type="spellStart"/>
-      <w:r>
-        <w:t>Definitions</w:t>
-      </w:r>
-      <w:proofErr w:type="spellEnd"/>
-      <w:r>
-        <w:t xml:space="preserve"> </w:t>
-      </w:r>
-      <w:proofErr w:type="spellStart"/>
-      <w:r>
-        <w:t>and</w:t>
-      </w:r>
-      <w:proofErr w:type="spellEnd"/>
-      <w:r>
-        <w:t xml:space="preserve"> </w:t>
-      </w:r>
-      <w:proofErr w:type="spellStart"/>
-      <w:r>
-        <w:t>taxonomies</w:t>
-      </w:r>
-      <w:bookmarkEnd w:id="9"/>
-      <w:proofErr w:type="spellEnd"/>
-    </w:p>
-    <w:p>
-      <w:pPr>
-        <w:pStyle w:val="StandardErstzeileneinzug"/>
-      </w:pPr>
-      <w:r>
-        <w:t xml:space="preserve">The term Augmented Reality was first used by researcher Tom </w:t>
-      </w:r>
-      <w:proofErr w:type="spellStart"/>
-      <w:r>
-        <w:t>Caudell</w:t>
-      </w:r>
-      <w:proofErr w:type="spellEnd"/>
-      <w:r>
-        <w:t xml:space="preserve"> in 1992, according to e.g. </w:t>
-      </w:r>
-      <w:r>
-        <w:fldChar w:fldCharType="begin" w:fldLock="1"/>
-      </w:r>
-      <w:r>
-        <w:instrText>ADDIN CSL_CITATION { "citationItems" : [ { "id" : "ITEM-1", "itemData" : { "DOI" : "10.1186/s40537-015-0031-2", "ISSN" : "2196-1115", "abstract" : "This paper provides a multi-disciplinary overview of the research issues and achievements in the field of Big Data and its visualization techniques and tools. The main aim is to summarize challenges in visualization methods for existing Big Data, as well as to offer novel solutions for issues related to the current state of Big Data Visualization. This paper provides a classification\\n of existing data types, analytical methods, visualization techniques and tools, with a particular emphasis placed on surveying the evolution of visualization methodology over the past years. Based on the results, we reveal disadvantages of existing visualization methods. Despite the technological development of the modern world, human involvement (interaction), judgment and logical thinking are necessary while working with Big Data. Therefore, the role of human perceptional limitations involving large amounts of information is evaluated. Based on the results, a non-traditional approach is proposed: we discuss how the capabilities of Augmented Reality and Virtual Reality could be applied to the field of Big Data Visualization. We discuss the promising utility of Mixed Reality technology integration with applications in Big Data Visualization. Placing the most essential data in the central area of the human visual field in Mixed Reality would allow one to obtain the presented information in a short period of time without significant data losses due to human perceptual issues. Furthermore, we discuss the impacts of new technologies, such as Virtual Reality displays and Augmented Reality helmets on the Big Data visualization as well as to the classification of the main challenges of integrating the technology.", "author" : [ { "dropping-particle" : "", "family" : "Olshannikova", "given" : "Ekaterina", "non-dropping-particle" : "", "parse-names" : false, "suffix" : "" }, { "dropping-particle" : "", "family" : "Ometov", "given" : "Aleksandr", "non-dropping-particle" : "", "parse-names" : false, "suffix" : "" }, { "dropping-particle" : "", "family" : "Koucheryavy", "given" : "Yevgeni", "non-dropping-particle" : "", "parse-names" : false, "suffix" : "" }, { "dropping-particle" : "", "family" : "Olsson", "given" : "Thomas", "non-dropping-particle" : "", "parse-names" : false, "suffix" : "" } ], "container-title" : "Journal of Big Data", "id" : "ITEM-1", "issue" : "1", "issued" : { "date-parts" : [ [ "2015" ] ] }, "publisher" : "Springer International Publishing", "title" : "Visualizing Big Data with augmented and virtual reality: challenges and research agenda", "type" : "article-journal", "volume" : "2" }, "uris" : [ "http://www.mendeley.com/documents/?uuid=e84917da-21b8-4db6-b708-22d4aa3db0ea" ] } ], "mendeley" : { "formattedCitation" : "(Olshannikova, Ometov, Koucheryavy, &amp; Olsson, 2015)", "plainTextFormattedCitation" : "(Olshannikova, Ometov, Koucheryavy, &amp; Olsson, 2015)", "previouslyFormattedCitation" : "(Olshannikova, Ometov, Koucheryavy, &amp; Olsson, 2015)" }, "properties" : { "noteIndex" : 0 }, "schema" : "https://github.com/citation-style-language/schema/raw/master/csl-citation.json" }</w:instrText>
-      </w:r>
-      <w:r>
-        <w:fldChar w:fldCharType="separate"/>
-      </w:r>
-      <w:r>
-        <w:rPr>
-          <w:noProof/>
-        </w:rPr>
-        <w:t>(Olshannikova, Ometov, Koucheryavy, &amp; Olsson, 2015)</w:t>
-      </w:r>
-      <w:r>
-        <w:fldChar w:fldCharType="end"/>
-      </w:r>
-      <w:r>
-        <w:t>, however there exist a multitude of definitions, however it has retroactively been applied to older work (</w:t>
-      </w:r>
-      <w:r>
-        <w:fldChar w:fldCharType="begin" w:fldLock="1"/>
-      </w:r>
-      <w:r>
-        <w:instrText>ADDIN CSL_CITATION { "citationItems" : [ { "id" : "ITEM-1", "itemData" : { "URL" : "http://www.uxmatters.com/mt/archives/2009/08/inside-out-interaction-design-for-augmented-reality.php", "accessed" : { "date-parts" : [ [ "2016", "12", "19" ] ] }, "author" : [ { "dropping-particle" : "", "family" : "Lamantia", "given" : "Joe", "non-dropping-particle" : "", "parse-names" : false, "suffix" : "" } ], "id" : "ITEM-1", "issued" : { "date-parts" : [ [ "2009" ] ] }, "title" : "Inside Out: Interaction Design for Augmented Reality", "type" : "webpage" }, "uris" : [ "http://www.mendeley.com/documents/?uuid=2ee8d70a-a9d2-30b9-9cd6-43bc01857dab" ] } ], "mendeley" : { "formattedCitation" : "(Lamantia, 2009)", "plainTextFormattedCitation" : "(Lamantia, 2009)", "previouslyFormattedCitation" : "(Lamantia, 2009)" }, "properties" : { "noteIndex" : 0 }, "schema" : "https://github.com/citation-style-language/schema/raw/master/csl-citation.json" }</w:instrText>
-      </w:r>
-      <w:r>
-        <w:fldChar w:fldCharType="separate"/>
-      </w:r>
-      <w:r>
-        <w:rPr>
-          <w:noProof/>
-        </w:rPr>
-        <w:t>(Lamantia, 2009)</w:t>
-      </w:r>
-      <w:r>
-        <w:fldChar w:fldCharType="end"/>
-      </w:r>
-      <w:r>
-        <w:t xml:space="preserve">: </w:t>
-      </w:r>
-      <w:r>
-        <w:t>“</w:t>
-      </w:r>
-      <w:r>
-        <w:t>[T]</w:t>
-      </w:r>
-      <w:r>
-        <w:t>he functional and experiential concept originated with the head-up instrument displays and targeting devices airplane manufacturers created for military pilots shortly after World War II.”</w:t>
-      </w:r>
-      <w:r>
-        <w:t xml:space="preserve"> Others refer </w:t>
-      </w:r>
-      <w:proofErr w:type="gramStart"/>
-      <w:r>
-        <w:t xml:space="preserve">to </w:t>
-      </w:r>
-      <w:r>
-        <w:t>)</w:t>
-      </w:r>
-      <w:proofErr w:type="gramEnd"/>
-      <w:r>
-        <w:t xml:space="preserve"> and there exist a m</w:t>
-      </w:r>
-      <w:r>
-        <w:t>ultitude of definitions.</w:t>
-      </w:r>
-      <w:r>
-        <w:t xml:space="preserve"> </w:t>
-      </w:r>
-    </w:p>
-    <w:p>
-      <w:pPr>
-        <w:pStyle w:val="StandardErstzeileneinzug"/>
-      </w:pPr>
-      <w:r>
-        <w:t xml:space="preserve">A frequently cited general description of AR utilizes the </w:t>
-      </w:r>
-      <w:proofErr w:type="spellStart"/>
-      <w:r>
-        <w:t>V</w:t>
-      </w:r>
-      <w:r>
-        <w:t>irtuality</w:t>
-      </w:r>
-      <w:proofErr w:type="spellEnd"/>
-      <w:r>
-        <w:t xml:space="preserve"> </w:t>
-      </w:r>
-      <w:r>
-        <w:t>C</w:t>
-      </w:r>
-      <w:r>
-        <w:t xml:space="preserve">ontinuum by </w:t>
-      </w:r>
-      <w:r>
-        <w:fldChar w:fldCharType="begin" w:fldLock="1"/>
-      </w:r>
-      <w:r>
-        <w:instrText>ADDIN CSL_CITATION { "citationItems" : [ { "id" : "ITEM-1", "itemData" : { "DOI" : "10.1.1.102.4646", "ISBN" : "0916-8532", "PMID" : "25246403", "abstract" : "This paper focuses on Mixed Reality (MR) visual displays, a particular subset of Virtual Reality (VR) related technologies that involve the merging of real and virtual worlds somewhere along the \"virtuality continuum\" which connects completely real environments to completely virtual ones. Probably the best known of these is Augmented Reality (AR), which refers to all cases in which the display of an otherwise real environment is augmented by means of virtual (computer graphic) objects. The converse case on the virtuality continuum is therefore Augmented Virtuality (AV). Six classes of hybrid MR display environments are identified. However, an attempt to distinguish these classes on the basis of whether they are primarily video or computer graphics based, whether the real world is viewed directly or via some electronic display medium, whether the viewer is intended to feel part of the world or on the outside looking in, and whether or not the scale of the display is intended to map orthoscopically onto the real world leads to quite different groupings among the six identified classes, thereby demonstrating the need for an efficient taxonomy, or classification framework, according to which essential differences can be identified. The 'obvious' distinction between the terms \"real\" and \"virtual\" is shown to have a number of different aspects, depending on whether one is dealing with real or virtual objects, real or virtual images, and direct or non-direct viewing of these. An (approximately) three dimensional taxonomy is proposed, comprising the following dimensions: Extent of World Knowledge (\"how much do we know about the world being displayed?\"), Reproduction Fidelity (\"how 'realistically' are we able to display it?\"), and Extent of Presence Metaphor (\"what is the extent of the illusion that the observer is present within that world?\"). key words: virtual reality (VR), augmented reality (AR), mixed reality (MR)", "author" : [ { "dropping-particle" : "", "family" : "Milgram", "given" : "Paul", "non-dropping-particle" : "", "parse-names" : false, "suffix" : "" }, { "dropping-particle" : "", "family" : "Kishino", "given" : "Fumio", "non-dropping-particle" : "", "parse-names" : false, "suffix" : "" } ], "container-title" : "IEICE Transactions on Information and Systems", "id" : "ITEM-1", "issue" : "12", "issued" : { "date-parts" : [ [ "1994" ] ] }, "page" : "1321-1329", "title" : "Taxonomy of mixed reality visual displays", "type" : "article-journal", "volume" : "77" }, "uris" : [ "http://www.mendeley.com/documents/?uuid=50c86f1d-3890-35c9-aeeb-6994bb70005e" ] } ], "mendeley" : { "formattedCitation" : "(Milgram &amp; Kishino, 1994)", "plainTextFormattedCitation" : "(Milgram &amp; Kishino, 1994)", "previouslyFormattedCitation" : "(Milgram &amp; Kishino, 1994)" }, "properties" : { "noteIndex" : 0 }, "schema" : "https://github.com/citation-style-language/schema/raw/master/csl-citation.json" }</w:instrText>
-      </w:r>
-      <w:r>
-        <w:fldChar w:fldCharType="separate"/>
-      </w:r>
-      <w:r>
-        <w:rPr>
-          <w:noProof/>
-        </w:rPr>
-        <w:t>(Milgram &amp; Kishino, 1994)</w:t>
-      </w:r>
-      <w:r>
-        <w:fldChar w:fldCharType="end"/>
-      </w:r>
-      <w:r>
         <w:t xml:space="preserve">, which places real environments on the left, virtual environment environments on the right, and Augmented Reality left from the center (under the umbrella term of mixed reality, which also includes “augmented </w:t>
       </w:r>
       <w:proofErr w:type="spellStart"/>
@@ -4093,7 +4088,6 @@
     <w:p>
       <w:pPr>
         <w:pStyle w:val="StandardErstzeileneinzug"/>
-        <w:jc w:val="center"/>
       </w:pPr>
       <w:r>
         <w:rPr>
@@ -4101,10 +4095,10 @@
           <w:lang w:val="de-DE"/>
         </w:rPr>
         <w:drawing>
-          <wp:inline distT="0" distB="0" distL="0" distR="0" wp14:anchorId="511154C1" wp14:editId="20ED544B">
-            <wp:extent cx="5173132" cy="990600"/>
-            <wp:effectExtent l="0" t="0" r="8890" b="0"/>
-            <wp:docPr id="1" name="Grafik 1"/>
+          <wp:inline distT="0" distB="0" distL="0" distR="0">
+            <wp:extent cx="5400675" cy="1000125"/>
+            <wp:effectExtent l="0" t="0" r="0" b="0"/>
+            <wp:docPr id="3" name="Grafik 3" descr="C:\Users\Felix\Desktop\Git\Bachelor\Continuum.png"/>
             <wp:cNvGraphicFramePr>
               <a:graphicFrameLocks xmlns:a="http://schemas.openxmlformats.org/drawingml/2006/main" noChangeAspect="1"/>
             </wp:cNvGraphicFramePr>
@@ -4112,13 +4106,13 @@
               <a:graphicData uri="http://schemas.openxmlformats.org/drawingml/2006/picture">
                 <pic:pic xmlns:pic="http://schemas.openxmlformats.org/drawingml/2006/picture">
                   <pic:nvPicPr>
-                    <pic:cNvPr id="0" name="Picture 3"/>
+                    <pic:cNvPr id="0" name="Picture 3" descr="C:\Users\Felix\Desktop\Git\Bachelor\Continuum.png"/>
                     <pic:cNvPicPr>
                       <a:picLocks noChangeAspect="1" noChangeArrowheads="1"/>
                     </pic:cNvPicPr>
                   </pic:nvPicPr>
                   <pic:blipFill>
-                    <a:blip r:embed="rId11">
+                    <a:blip r:embed="rId11" cstate="print">
                       <a:extLst>
                         <a:ext uri="{28A0092B-C50C-407E-A947-70E740481C1C}">
                           <a14:useLocalDpi xmlns:a14="http://schemas.microsoft.com/office/drawing/2010/main" val="0"/>
@@ -4133,7 +4127,7 @@
                   <pic:spPr bwMode="auto">
                     <a:xfrm>
                       <a:off x="0" y="0"/>
-                      <a:ext cx="5173132" cy="990600"/>
+                      <a:ext cx="5400675" cy="1000125"/>
                     </a:xfrm>
                     <a:prstGeom prst="rect">
                       <a:avLst/>
@@ -4149,6 +4143,8 @@
           </wp:inline>
         </w:drawing>
       </w:r>
+      <w:bookmarkStart w:id="9" w:name="_GoBack"/>
+      <w:bookmarkEnd w:id="9"/>
     </w:p>
     <w:p>
       <w:pPr>
@@ -9082,7 +9078,13 @@
         <w:rPr>
           <w:lang w:val="de-DE"/>
         </w:rPr>
-        <w:instrText xml:space="preserve"> "", "family" : "B\u00f6rner", "given" : "Dirk", "non-dropping-particle" : "", "parse-names" : false, "suffix" : "" }, { "dropping-particle" : "", "family" : "Specht", "given" : "Marcus", "non-dropping-particle" : "", "parse-names" : false, "suffix" : "" } ], "container-title" : "Software Engineering and Formal Methods - Proceedings of 10th International Conference, SEFM 2012", "editor" : [ { "dropping-particle" : "", "family" : "Eleftherakis", "given" : "G", "non-dropping-particle" : "", "parse-names" : false, "suffix" : "" }, { "dropping-particle" : "", "family" : "Hinchey", "given" : "M", "non-dropping-particle" : "", "parse-names" : false, "suffix" : "" }, { "dropping-particle" : "", "family" : "Holcombe", "given" : "M", "non-dropping-particle" : "", "parse-names" : false, "suffix" : "" } ], "id" : "ITEM-1", "issued" : { "date-parts" : [ [ "2012" ] ] }, "page" : "367-379", "publisher" : "Springer", "title" : "Mobile augmented reality with audio, supporting fieldwork of Cultural Sciences students in Florence", "type" : "paper-conference" }, "uris" : [ "http://www.mendeley.com/documents/?uuid=452e00c0-576f-3c2c-a801-e94151486318" ] } ], "mendeley" : { "formattedCitation" : "(Ternier, De Vries, et al., 2012)", "plainTextFormattedCitation" : "(Ternier, De Vries, et al., 2012)", "previouslyFormattedCitation" : "(Ternier, De Vries, et al., 2012)" }, "properties" : { "noteIndex" : 0 }, "schema" : "https://github.com/citation-style-language/schema/raw/master/csl-citation.json" }</w:instrText>
+        <w:instrText xml:space="preserve"> "", "family" : "B\u00f6rner", "given" : "Dirk", "non-dropping-particle" : "", "parse-names" : false, "suffix" : "" }, { "dropping-particle" : "", "family" : "Specht", "given" : "Marcus", "non-dropping-particle</w:instrText>
+      </w:r>
+      <w:r>
+        <w:rPr>
+          <w:lang w:val="de-DE"/>
+        </w:rPr>
+        <w:instrText>" : "", "parse-names" : false, "suffix" : "" } ], "container-title" : "Software Engineering and Formal Methods - Proceedings of 10th International Conference, SEFM 2012", "editor" : [ { "dropping-particle" : "", "family" : "Eleftherakis", "given" : "G", "non-dropping-particle" : "", "parse-names" : false, "suffix" : "" }, { "dropping-particle" : "", "family" : "Hinchey", "given" : "M", "non-dropping-particle" : "", "parse-names" : false, "suffix" : "" }, { "dropping-particle" : "", "family" : "Holcombe", "given" : "M", "non-dropping-particle" : "", "parse-names" : false, "suffix" : "" } ], "id" : "ITEM-1", "issued" : { "date-parts" : [ [ "2012" ] ] }, "page" : "367-379", "publisher" : "Springer", "title" : "Mobile augmented reality with audio, supporting fieldwork of Cultural Sciences students in Florence", "type" : "paper-conference" }, "uris" : [ "http://www.mendeley.com/documents/?uuid=452e00c0-576f-3c2c-a801-e94151486318" ] } ], "mendeley" : { "formattedCitation" : "(Ternier, De Vries, et al., 2012)", "plainTextFormattedCitation" : "(Ternier, De Vries, et al., 2012)", "previouslyFormattedCitation" : "(Ternier, De Vries, et al., 2012)" }, "properties" : { "noteIndex" : 0 }, "schema" : "https://github.com/citation-style-language/schema/raw/master/csl-citation.json" }</w:instrText>
       </w:r>
       <w:r>
         <w:fldChar w:fldCharType="separate"/>
@@ -15777,6 +15779,7 @@
         <w:rPr>
           <w:noProof/>
           <w:szCs w:val="24"/>
+          <w:lang w:val="en-US"/>
         </w:rPr>
       </w:pPr>
       <w:r>
@@ -15801,8 +15804,17 @@
         <w:rPr>
           <w:noProof/>
           <w:szCs w:val="24"/>
-        </w:rPr>
-        <w:t xml:space="preserve">Antonaci, A., Klemke, R., &amp; Specht, M. (2015). Towards Design Patterns for Augmented Reality Serious Games. In </w:t>
+          <w:lang w:val="es-ES_tradnl"/>
+        </w:rPr>
+        <w:t xml:space="preserve">Antonaci, A., Klemke, R., &amp; Specht, M. (2015). </w:t>
+      </w:r>
+      <w:r>
+        <w:rPr>
+          <w:noProof/>
+          <w:szCs w:val="24"/>
+          <w:lang w:val="en-US"/>
+        </w:rPr>
+        <w:t xml:space="preserve">Towards Design Patterns for Augmented Reality Serious Games. In </w:t>
       </w:r>
       <w:r>
         <w:rPr>
@@ -15810,6 +15822,7 @@
           <w:iCs/>
           <w:noProof/>
           <w:szCs w:val="24"/>
+          <w:lang w:val="en-US"/>
         </w:rPr>
         <w:t>The Mobile Learning Voyage - From Small Ripples to Massive Open Waters</w:t>
       </w:r>
@@ -15817,6 +15830,7 @@
         <w:rPr>
           <w:noProof/>
           <w:szCs w:val="24"/>
+          <w:lang w:val="en-US"/>
         </w:rPr>
         <w:t xml:space="preserve"> (pp. 273–282). https://doi.org/10.1007/978-3-319-25684-9_20</w:t>
       </w:r>
@@ -15831,12 +15845,14 @@
         <w:rPr>
           <w:noProof/>
           <w:szCs w:val="24"/>
-        </w:rPr>
-      </w:pPr>
-      <w:r>
-        <w:rPr>
-          <w:noProof/>
-          <w:szCs w:val="24"/>
+          <w:lang w:val="en-US"/>
+        </w:rPr>
+      </w:pPr>
+      <w:r>
+        <w:rPr>
+          <w:noProof/>
+          <w:szCs w:val="24"/>
+          <w:lang w:val="en-US"/>
         </w:rPr>
         <w:t xml:space="preserve">Azuma, R. T. (1997). A Survey of Augmented Reality. </w:t>
       </w:r>
@@ -15846,6 +15862,7 @@
           <w:iCs/>
           <w:noProof/>
           <w:szCs w:val="24"/>
+          <w:lang w:val="en-US"/>
         </w:rPr>
         <w:t>Presence: Teleoperators and Virtual Environments</w:t>
       </w:r>
@@ -15853,6 +15870,7 @@
         <w:rPr>
           <w:noProof/>
           <w:szCs w:val="24"/>
+          <w:lang w:val="en-US"/>
         </w:rPr>
         <w:t xml:space="preserve">, </w:t>
       </w:r>
@@ -15862,6 +15880,7 @@
           <w:iCs/>
           <w:noProof/>
           <w:szCs w:val="24"/>
+          <w:lang w:val="en-US"/>
         </w:rPr>
         <w:t>6</w:t>
       </w:r>
@@ -15869,6 +15888,7 @@
         <w:rPr>
           <w:noProof/>
           <w:szCs w:val="24"/>
+          <w:lang w:val="en-US"/>
         </w:rPr>
         <w:t>(4), 355–385. Retrieved from http://www.dca.fee.unicamp.br/~leopini/DISCIPLINAS/IA369T-22014/Seminarios-entregues/Grupos-Visualização/Visualizacao-Gr-LuisPattam-paperdeapoio-1.pdf</w:t>
       </w:r>
@@ -15883,14 +15903,23 @@
         <w:rPr>
           <w:noProof/>
           <w:szCs w:val="24"/>
-        </w:rPr>
-      </w:pPr>
-      <w:r>
-        <w:rPr>
-          <w:noProof/>
-          <w:szCs w:val="24"/>
-        </w:rPr>
-        <w:t xml:space="preserve">Azuma, R. T., Baillot, Y., Behringer, R., Feiner, S., Julier, S., &amp; MacIntyre, B. (2001). Recent advances in augmented reality. </w:t>
+          <w:lang w:val="en-US"/>
+        </w:rPr>
+      </w:pPr>
+      <w:r>
+        <w:rPr>
+          <w:noProof/>
+          <w:szCs w:val="24"/>
+        </w:rPr>
+        <w:t xml:space="preserve">Azuma, R. T., Baillot, Y., Behringer, R., Feiner, S., Julier, S., &amp; MacIntyre, B. (2001). </w:t>
+      </w:r>
+      <w:r>
+        <w:rPr>
+          <w:noProof/>
+          <w:szCs w:val="24"/>
+          <w:lang w:val="en-US"/>
+        </w:rPr>
+        <w:t xml:space="preserve">Recent advances in augmented reality. </w:t>
       </w:r>
       <w:r>
         <w:rPr>
@@ -15898,6 +15927,7 @@
           <w:iCs/>
           <w:noProof/>
           <w:szCs w:val="24"/>
+          <w:lang w:val="en-US"/>
         </w:rPr>
         <w:t>IEEE Computer Graphics and Applications</w:t>
       </w:r>
@@ -15905,6 +15935,7 @@
         <w:rPr>
           <w:noProof/>
           <w:szCs w:val="24"/>
+          <w:lang w:val="en-US"/>
         </w:rPr>
         <w:t xml:space="preserve">, </w:t>
       </w:r>
@@ -15914,6 +15945,7 @@
           <w:iCs/>
           <w:noProof/>
           <w:szCs w:val="24"/>
+          <w:lang w:val="en-US"/>
         </w:rPr>
         <w:t>21</w:t>
       </w:r>
@@ -15921,6 +15953,7 @@
         <w:rPr>
           <w:noProof/>
           <w:szCs w:val="24"/>
+          <w:lang w:val="en-US"/>
         </w:rPr>
         <w:t>(6), 34–47. https://doi.org/10.4061/2011/908468</w:t>
       </w:r>
@@ -15935,14 +15968,23 @@
         <w:rPr>
           <w:noProof/>
           <w:szCs w:val="24"/>
-        </w:rPr>
-      </w:pPr>
-      <w:r>
-        <w:rPr>
-          <w:noProof/>
-          <w:szCs w:val="24"/>
-        </w:rPr>
-        <w:t xml:space="preserve">Bauer, S., Wasza, J., Haase, S., Marosi, N., &amp; Hornegger, J. (2011). Multi-modal Surface Registration for Markerless Initial Patient Setup in Radiation Therapy using Microsoft’s Kinect Sensor. In </w:t>
+          <w:lang w:val="en-US"/>
+        </w:rPr>
+      </w:pPr>
+      <w:r>
+        <w:rPr>
+          <w:noProof/>
+          <w:szCs w:val="24"/>
+        </w:rPr>
+        <w:t xml:space="preserve">Bauer, S., Wasza, J., Haase, S., Marosi, N., &amp; Hornegger, J. (2011). </w:t>
+      </w:r>
+      <w:r>
+        <w:rPr>
+          <w:noProof/>
+          <w:szCs w:val="24"/>
+          <w:lang w:val="en-US"/>
+        </w:rPr>
+        <w:t xml:space="preserve">Multi-modal Surface Registration for Markerless Initial Patient Setup in Radiation Therapy using Microsoft’s Kinect Sensor. In </w:t>
       </w:r>
       <w:r>
         <w:rPr>
@@ -15950,6 +15992,7 @@
           <w:iCs/>
           <w:noProof/>
           <w:szCs w:val="24"/>
+          <w:lang w:val="en-US"/>
         </w:rPr>
         <w:t>Proc. IEEE Workshop on Consumer Depth Cameras for Computer Vision (CDC4CV)</w:t>
       </w:r>
@@ -15957,6 +16000,7 @@
         <w:rPr>
           <w:noProof/>
           <w:szCs w:val="24"/>
+          <w:lang w:val="en-US"/>
         </w:rPr>
         <w:t xml:space="preserve"> (pp. 1175–1181). IEEE Press. Retrieved from http://www5.informatik.uni-erlangen.de/Forschung/Publikationen/2011/Bauer11-MSR.pdf</w:t>
       </w:r>
@@ -15977,6 +16021,7 @@
         <w:rPr>
           <w:noProof/>
           <w:szCs w:val="24"/>
+          <w:lang w:val="en-US"/>
         </w:rPr>
         <w:t xml:space="preserve">Benko, H., Holz, C., Sinclair, M., &amp; Ofek, E. (2016). NormalTouch and TextureTouch : High-fidelity 3D Haptic Shape Rendering on Handheld Virtual Reality Controllers. In </w:t>
       </w:r>
@@ -15986,6 +16031,7 @@
           <w:iCs/>
           <w:noProof/>
           <w:szCs w:val="24"/>
+          <w:lang w:val="en-US"/>
         </w:rPr>
         <w:t>Proceedings of the 29th Annual Symposium on User Interface Software and Technology</w:t>
       </w:r>
@@ -15993,8 +16039,16 @@
         <w:rPr>
           <w:noProof/>
           <w:szCs w:val="24"/>
-        </w:rPr>
-        <w:t xml:space="preserve"> (pp. 717–728). ACM. https://doi.org/10.1145/2984511.2984526</w:t>
+          <w:lang w:val="en-US"/>
+        </w:rPr>
+        <w:t xml:space="preserve"> (pp. 717–728). </w:t>
+      </w:r>
+      <w:r>
+        <w:rPr>
+          <w:noProof/>
+          <w:szCs w:val="24"/>
+        </w:rPr>
+        <w:t>ACM. https://doi.org/10.1145/2984511.2984526</w:t>
       </w:r>
     </w:p>
     <w:p>
@@ -16007,14 +16061,23 @@
         <w:rPr>
           <w:noProof/>
           <w:szCs w:val="24"/>
-        </w:rPr>
-      </w:pPr>
-      <w:r>
-        <w:rPr>
-          <w:noProof/>
-          <w:szCs w:val="24"/>
-        </w:rPr>
-        <w:t xml:space="preserve">Biocca, F. A., &amp; Rolland, J. P. (1998). Virtual Eyes Can Rearrange Your Body: Adaptation to Visual Displacement in See-Through, Head-Mounted Displays. </w:t>
+          <w:lang w:val="en-US"/>
+        </w:rPr>
+      </w:pPr>
+      <w:r>
+        <w:rPr>
+          <w:noProof/>
+          <w:szCs w:val="24"/>
+        </w:rPr>
+        <w:t xml:space="preserve">Biocca, F. A., &amp; Rolland, J. P. (1998). </w:t>
+      </w:r>
+      <w:r>
+        <w:rPr>
+          <w:noProof/>
+          <w:szCs w:val="24"/>
+          <w:lang w:val="en-US"/>
+        </w:rPr>
+        <w:t xml:space="preserve">Virtual Eyes Can Rearrange Your Body: Adaptation to Visual Displacement in See-Through, Head-Mounted Displays. </w:t>
       </w:r>
       <w:r>
         <w:rPr>
@@ -16022,6 +16085,7 @@
           <w:iCs/>
           <w:noProof/>
           <w:szCs w:val="24"/>
+          <w:lang w:val="en-US"/>
         </w:rPr>
         <w:t xml:space="preserve">Presence: Teleoperators </w:t>
       </w:r>
@@ -16031,6 +16095,7 @@
           <w:iCs/>
           <w:noProof/>
           <w:szCs w:val="24"/>
+          <w:lang w:val="en-US"/>
         </w:rPr>
         <w:lastRenderedPageBreak/>
         <w:t>and Virtual Environments</w:t>
@@ -16039,6 +16104,7 @@
         <w:rPr>
           <w:noProof/>
           <w:szCs w:val="24"/>
+          <w:lang w:val="en-US"/>
         </w:rPr>
         <w:t xml:space="preserve">, </w:t>
       </w:r>
@@ -16048,6 +16114,7 @@
           <w:iCs/>
           <w:noProof/>
           <w:szCs w:val="24"/>
+          <w:lang w:val="en-US"/>
         </w:rPr>
         <w:t>7</w:t>
       </w:r>
@@ -16055,6 +16122,7 @@
         <w:rPr>
           <w:noProof/>
           <w:szCs w:val="24"/>
+          <w:lang w:val="en-US"/>
         </w:rPr>
         <w:t>(3), 262–277. Retrieved from http://citeseerx.ist.psu.edu/viewdoc/download?doi=10.1.1.541.8417&amp;rep=rep1&amp;type=pdf</w:t>
       </w:r>
@@ -16069,12 +16137,14 @@
         <w:rPr>
           <w:noProof/>
           <w:szCs w:val="24"/>
-        </w:rPr>
-      </w:pPr>
-      <w:r>
-        <w:rPr>
-          <w:noProof/>
-          <w:szCs w:val="24"/>
+          <w:lang w:val="en-US"/>
+        </w:rPr>
+      </w:pPr>
+      <w:r>
+        <w:rPr>
+          <w:noProof/>
+          <w:szCs w:val="24"/>
+          <w:lang w:val="en-US"/>
         </w:rPr>
         <w:t xml:space="preserve">Bower, M., Howe, C., McCredie, N., Robinson, A., &amp; Grover, D. (2014). Augmented Reality in education – cases, places and potentials. </w:t>
       </w:r>
@@ -16084,6 +16154,7 @@
           <w:iCs/>
           <w:noProof/>
           <w:szCs w:val="24"/>
+          <w:lang w:val="en-US"/>
         </w:rPr>
         <w:t>Educational Media International</w:t>
       </w:r>
@@ -16091,6 +16162,7 @@
         <w:rPr>
           <w:noProof/>
           <w:szCs w:val="24"/>
+          <w:lang w:val="en-US"/>
         </w:rPr>
         <w:t xml:space="preserve">, </w:t>
       </w:r>
@@ -16100,6 +16172,7 @@
           <w:iCs/>
           <w:noProof/>
           <w:szCs w:val="24"/>
+          <w:lang w:val="en-US"/>
         </w:rPr>
         <w:t>51</w:t>
       </w:r>
@@ -16107,6 +16180,7 @@
         <w:rPr>
           <w:noProof/>
           <w:szCs w:val="24"/>
+          <w:lang w:val="en-US"/>
         </w:rPr>
         <w:t>(1), 1–15. https://doi.org/10.1080/09523987.2014.889400</w:t>
       </w:r>
@@ -16121,12 +16195,14 @@
         <w:rPr>
           <w:noProof/>
           <w:szCs w:val="24"/>
-        </w:rPr>
-      </w:pPr>
-      <w:r>
-        <w:rPr>
-          <w:noProof/>
-          <w:szCs w:val="24"/>
+          <w:lang w:val="en-US"/>
+        </w:rPr>
+      </w:pPr>
+      <w:r>
+        <w:rPr>
+          <w:noProof/>
+          <w:szCs w:val="24"/>
+          <w:lang w:val="en-US"/>
         </w:rPr>
         <w:t>Calo, R., Denning, T., Friedman, B., Kohno, T., Magassa, L., McReynolds, E., … Woo, J. (2015). Augmented Reality: A Technology and Policy Primer. Retrieved from http://techpolicylab.org/wp-content/uploads/2016/02/Augmented_Reality_Primer-TechPolicyLab.pdf</w:t>
       </w:r>
@@ -16141,12 +16217,14 @@
         <w:rPr>
           <w:noProof/>
           <w:szCs w:val="24"/>
-        </w:rPr>
-      </w:pPr>
-      <w:r>
-        <w:rPr>
-          <w:noProof/>
-          <w:szCs w:val="24"/>
+          <w:lang w:val="en-US"/>
+        </w:rPr>
+      </w:pPr>
+      <w:r>
+        <w:rPr>
+          <w:noProof/>
+          <w:szCs w:val="24"/>
+          <w:lang w:val="en-US"/>
         </w:rPr>
         <w:t>Chandler, D., &amp; Munday, R. (2011). A Dictionary of Media and Communication. Oxford University Press. https://doi.org/10.1093/acref/9780199568758.001.0001</w:t>
       </w:r>
@@ -16161,12 +16239,14 @@
         <w:rPr>
           <w:noProof/>
           <w:szCs w:val="24"/>
-        </w:rPr>
-      </w:pPr>
-      <w:r>
-        <w:rPr>
-          <w:noProof/>
-          <w:szCs w:val="24"/>
+          <w:lang w:val="en-US"/>
+        </w:rPr>
+      </w:pPr>
+      <w:r>
+        <w:rPr>
+          <w:noProof/>
+          <w:szCs w:val="24"/>
+          <w:lang w:val="en-US"/>
         </w:rPr>
         <w:t>Crecente, B. (2016). Pokémon Go breaks iTunes record, Apple confirms. Retrieved December 27, 2016, from http://www.polygon.com/2016/7/22/12258490/pokemon-go-itunes-record-apple-confirms</w:t>
       </w:r>
@@ -16181,12 +16261,14 @@
         <w:rPr>
           <w:noProof/>
           <w:szCs w:val="24"/>
-        </w:rPr>
-      </w:pPr>
-      <w:r>
-        <w:rPr>
-          <w:noProof/>
-          <w:szCs w:val="24"/>
+          <w:lang w:val="en-US"/>
+        </w:rPr>
+      </w:pPr>
+      <w:r>
+        <w:rPr>
+          <w:noProof/>
+          <w:szCs w:val="24"/>
+          <w:lang w:val="en-US"/>
         </w:rPr>
         <w:t xml:space="preserve">Dede, C. (2009). Immersive Interfaces for Engagement and Learning. </w:t>
       </w:r>
@@ -16196,6 +16278,7 @@
           <w:iCs/>
           <w:noProof/>
           <w:szCs w:val="24"/>
+          <w:lang w:val="en-US"/>
         </w:rPr>
         <w:t>Science</w:t>
       </w:r>
@@ -16203,6 +16286,7 @@
         <w:rPr>
           <w:noProof/>
           <w:szCs w:val="24"/>
+          <w:lang w:val="en-US"/>
         </w:rPr>
         <w:t xml:space="preserve">, </w:t>
       </w:r>
@@ -16212,6 +16296,7 @@
           <w:iCs/>
           <w:noProof/>
           <w:szCs w:val="24"/>
+          <w:lang w:val="en-US"/>
         </w:rPr>
         <w:t>323</w:t>
       </w:r>
@@ -16219,6 +16304,7 @@
         <w:rPr>
           <w:noProof/>
           <w:szCs w:val="24"/>
+          <w:lang w:val="en-US"/>
         </w:rPr>
         <w:t>(5910), 66–69. Retrieved from https://pdfs.semanticscholar.org/844a/742b416bf914c3e22e6a0c3d9f7f1d58a185.pdf</w:t>
       </w:r>
@@ -16233,12 +16319,14 @@
         <w:rPr>
           <w:noProof/>
           <w:szCs w:val="24"/>
-        </w:rPr>
-      </w:pPr>
-      <w:r>
-        <w:rPr>
-          <w:noProof/>
-          <w:szCs w:val="24"/>
+          <w:lang w:val="en-US"/>
+        </w:rPr>
+      </w:pPr>
+      <w:r>
+        <w:rPr>
+          <w:noProof/>
+          <w:szCs w:val="24"/>
+          <w:lang w:val="en-US"/>
         </w:rPr>
         <w:t xml:space="preserve">Dunleavy, M. (2014). Design Principles for Augmented Reality Learning. </w:t>
       </w:r>
@@ -16248,6 +16336,7 @@
           <w:iCs/>
           <w:noProof/>
           <w:szCs w:val="24"/>
+          <w:lang w:val="en-US"/>
         </w:rPr>
         <w:t>TechTrends</w:t>
       </w:r>
@@ -16255,6 +16344,7 @@
         <w:rPr>
           <w:noProof/>
           <w:szCs w:val="24"/>
+          <w:lang w:val="en-US"/>
         </w:rPr>
         <w:t xml:space="preserve">, </w:t>
       </w:r>
@@ -16264,6 +16354,7 @@
           <w:iCs/>
           <w:noProof/>
           <w:szCs w:val="24"/>
+          <w:lang w:val="en-US"/>
         </w:rPr>
         <w:t>58</w:t>
       </w:r>
@@ -16271,6 +16362,7 @@
         <w:rPr>
           <w:noProof/>
           <w:szCs w:val="24"/>
+          <w:lang w:val="en-US"/>
         </w:rPr>
         <w:t>(1), 28–34. https://doi.org/10.1007/s11528-013-0717-2</w:t>
       </w:r>
@@ -16285,12 +16377,14 @@
         <w:rPr>
           <w:noProof/>
           <w:szCs w:val="24"/>
-        </w:rPr>
-      </w:pPr>
-      <w:r>
-        <w:rPr>
-          <w:noProof/>
-          <w:szCs w:val="24"/>
+          <w:lang w:val="en-US"/>
+        </w:rPr>
+      </w:pPr>
+      <w:r>
+        <w:rPr>
+          <w:noProof/>
+          <w:szCs w:val="24"/>
+          <w:lang w:val="en-US"/>
         </w:rPr>
         <w:t xml:space="preserve">Dunleavy, M., Dede, C., &amp; Mitchell, R. (2009). Affordances and limitations of immersive participatory augmented reality simulations for teaching and learning. </w:t>
       </w:r>
@@ -16300,6 +16394,7 @@
           <w:iCs/>
           <w:noProof/>
           <w:szCs w:val="24"/>
+          <w:lang w:val="en-US"/>
         </w:rPr>
         <w:t>Journal of Science Education and Technology</w:t>
       </w:r>
@@ -16307,6 +16402,7 @@
         <w:rPr>
           <w:noProof/>
           <w:szCs w:val="24"/>
+          <w:lang w:val="en-US"/>
         </w:rPr>
         <w:t xml:space="preserve">, </w:t>
       </w:r>
@@ -16316,6 +16412,7 @@
           <w:iCs/>
           <w:noProof/>
           <w:szCs w:val="24"/>
+          <w:lang w:val="en-US"/>
         </w:rPr>
         <w:t>18</w:t>
       </w:r>
@@ -16323,6 +16420,7 @@
         <w:rPr>
           <w:noProof/>
           <w:szCs w:val="24"/>
+          <w:lang w:val="en-US"/>
         </w:rPr>
         <w:t>(1), 7–22. https://doi.org/10.1007/s10956-008-9119-1</w:t>
       </w:r>
@@ -16337,14 +16435,23 @@
         <w:rPr>
           <w:noProof/>
           <w:szCs w:val="24"/>
-        </w:rPr>
-      </w:pPr>
-      <w:r>
-        <w:rPr>
-          <w:noProof/>
-          <w:szCs w:val="24"/>
-        </w:rPr>
-        <w:t xml:space="preserve">Feiner, S., MacIntyre, B., Höllerer, T., &amp; Webster, A. (1997). A Touring Machine: Prototyping 3D Mobile Augmented Reality Systems for Exploring the Urban Environment. </w:t>
+          <w:lang w:val="en-US"/>
+        </w:rPr>
+      </w:pPr>
+      <w:r>
+        <w:rPr>
+          <w:noProof/>
+          <w:szCs w:val="24"/>
+        </w:rPr>
+        <w:t xml:space="preserve">Feiner, S., MacIntyre, B., Höllerer, T., &amp; Webster, A. (1997). </w:t>
+      </w:r>
+      <w:r>
+        <w:rPr>
+          <w:noProof/>
+          <w:szCs w:val="24"/>
+          <w:lang w:val="en-US"/>
+        </w:rPr>
+        <w:t xml:space="preserve">A Touring Machine: Prototyping 3D Mobile Augmented Reality Systems for Exploring the Urban Environment. </w:t>
       </w:r>
       <w:r>
         <w:rPr>
@@ -16352,6 +16459,7 @@
           <w:iCs/>
           <w:noProof/>
           <w:szCs w:val="24"/>
+          <w:lang w:val="en-US"/>
         </w:rPr>
         <w:t>Personal Technologies</w:t>
       </w:r>
@@ -16359,6 +16467,7 @@
         <w:rPr>
           <w:noProof/>
           <w:szCs w:val="24"/>
+          <w:lang w:val="en-US"/>
         </w:rPr>
         <w:t xml:space="preserve">, </w:t>
       </w:r>
@@ -16368,6 +16477,7 @@
           <w:iCs/>
           <w:noProof/>
           <w:szCs w:val="24"/>
+          <w:lang w:val="en-US"/>
         </w:rPr>
         <w:t>1</w:t>
       </w:r>
@@ -16375,6 +16485,7 @@
         <w:rPr>
           <w:noProof/>
           <w:szCs w:val="24"/>
+          <w:lang w:val="en-US"/>
         </w:rPr>
         <w:t>(4), 208–217. Retrieved from https://www.researchgate.net/profile/Blair_Macintyre/publication/221240775_A_Touring_Machine_Prototyping_3D_Mobile_Augmented_Reality_Systems_for_Exploring_the_Urban_Environment/links/0f31753c5290d35949000000.pdf</w:t>
       </w:r>
@@ -16389,12 +16500,14 @@
         <w:rPr>
           <w:noProof/>
           <w:szCs w:val="24"/>
-        </w:rPr>
-      </w:pPr>
-      <w:r>
-        <w:rPr>
-          <w:noProof/>
-          <w:szCs w:val="24"/>
+          <w:lang w:val="en-US"/>
+        </w:rPr>
+      </w:pPr>
+      <w:r>
+        <w:rPr>
+          <w:noProof/>
+          <w:szCs w:val="24"/>
+          <w:lang w:val="en-US"/>
         </w:rPr>
         <w:t xml:space="preserve">FitzGerald, E., Ferguson, R., Adams, A., Gaved, M., Mor, Y., &amp; Thomas, R. (2013). Augmented reality and mobile learning: the state of the art. </w:t>
       </w:r>
@@ -16404,6 +16517,7 @@
           <w:iCs/>
           <w:noProof/>
           <w:szCs w:val="24"/>
+          <w:lang w:val="en-US"/>
         </w:rPr>
         <w:t>International Journal of Mobile and Blended Learning</w:t>
       </w:r>
@@ -16411,6 +16525,7 @@
         <w:rPr>
           <w:noProof/>
           <w:szCs w:val="24"/>
+          <w:lang w:val="en-US"/>
         </w:rPr>
         <w:t xml:space="preserve">, </w:t>
       </w:r>
@@ -16420,6 +16535,7 @@
           <w:iCs/>
           <w:noProof/>
           <w:szCs w:val="24"/>
+          <w:lang w:val="en-US"/>
         </w:rPr>
         <w:t>5</w:t>
       </w:r>
@@ -16427,6 +16543,7 @@
         <w:rPr>
           <w:noProof/>
           <w:szCs w:val="24"/>
+          <w:lang w:val="en-US"/>
         </w:rPr>
         <w:t>(4), 43–58. Retrieved from http://oro.open.ac.uk/38386/8/__userdata_documents4_ctb44_Desktop_FitzGerald paper-IJMBL 5%284%29.pdf</w:t>
       </w:r>
@@ -16441,12 +16558,14 @@
         <w:rPr>
           <w:noProof/>
           <w:szCs w:val="24"/>
-        </w:rPr>
-      </w:pPr>
-      <w:r>
-        <w:rPr>
-          <w:noProof/>
-          <w:szCs w:val="24"/>
+          <w:lang w:val="en-US"/>
+        </w:rPr>
+      </w:pPr>
+      <w:r>
+        <w:rPr>
+          <w:noProof/>
+          <w:szCs w:val="24"/>
+          <w:lang w:val="en-US"/>
         </w:rPr>
         <w:t xml:space="preserve">Fitzgerald, E., Taylor, C., &amp; Craven, M. (2013). To the Castle! A comparison of two audio guides to enable public discovery of historical events. </w:t>
       </w:r>
@@ -16456,6 +16575,7 @@
           <w:iCs/>
           <w:noProof/>
           <w:szCs w:val="24"/>
+          <w:lang w:val="en-US"/>
         </w:rPr>
         <w:t>Personal and Ubiquitous Computing</w:t>
       </w:r>
@@ -16463,6 +16583,7 @@
         <w:rPr>
           <w:noProof/>
           <w:szCs w:val="24"/>
+          <w:lang w:val="en-US"/>
         </w:rPr>
         <w:t xml:space="preserve">, </w:t>
       </w:r>
@@ -16472,6 +16593,7 @@
           <w:iCs/>
           <w:noProof/>
           <w:szCs w:val="24"/>
+          <w:lang w:val="en-US"/>
         </w:rPr>
         <w:t>17</w:t>
       </w:r>
@@ -16479,6 +16601,7 @@
         <w:rPr>
           <w:noProof/>
           <w:szCs w:val="24"/>
+          <w:lang w:val="en-US"/>
         </w:rPr>
         <w:t>(4), 749–760. https://doi.org/10.1007/s00779-012-0624-0</w:t>
       </w:r>
@@ -16499,6 +16622,7 @@
         <w:rPr>
           <w:noProof/>
           <w:szCs w:val="24"/>
+          <w:lang w:val="en-US"/>
         </w:rPr>
         <w:lastRenderedPageBreak/>
         <w:t xml:space="preserve">Furmanski, C., Azuma, R. T., &amp; Daily, M. (2002). Augmented-reality visualizations guided by cognition: Perceptual heuristics for combining visible and obscured information. In </w:t>
@@ -16509,6 +16633,7 @@
           <w:iCs/>
           <w:noProof/>
           <w:szCs w:val="24"/>
+          <w:lang w:val="en-US"/>
         </w:rPr>
         <w:t>Proceedings of the International Symposium on Mixed and Augmented Reality (ISMAR’02)</w:t>
       </w:r>
@@ -16516,8 +16641,16 @@
         <w:rPr>
           <w:noProof/>
           <w:szCs w:val="24"/>
-        </w:rPr>
-        <w:t>. IEEE. https://doi.org/10.1109/ISMAR.2002.1115091</w:t>
+          <w:lang w:val="en-US"/>
+        </w:rPr>
+        <w:t xml:space="preserve">. </w:t>
+      </w:r>
+      <w:r>
+        <w:rPr>
+          <w:noProof/>
+          <w:szCs w:val="24"/>
+        </w:rPr>
+        <w:t>IEEE. https://doi.org/10.1109/ISMAR.2002.1115091</w:t>
       </w:r>
     </w:p>
     <w:p>
@@ -16530,14 +16663,23 @@
         <w:rPr>
           <w:noProof/>
           <w:szCs w:val="24"/>
-        </w:rPr>
-      </w:pPr>
-      <w:r>
-        <w:rPr>
-          <w:noProof/>
-          <w:szCs w:val="24"/>
-        </w:rPr>
-        <w:t xml:space="preserve">Henderson, S. J., &amp; Feiner, S. (2009). Evaluating the benefits of augmented reality for task localization in maintenance of an armored personnel carrier turret. In </w:t>
+          <w:lang w:val="en-US"/>
+        </w:rPr>
+      </w:pPr>
+      <w:r>
+        <w:rPr>
+          <w:noProof/>
+          <w:szCs w:val="24"/>
+        </w:rPr>
+        <w:t xml:space="preserve">Henderson, S. J., &amp; Feiner, S. (2009). </w:t>
+      </w:r>
+      <w:r>
+        <w:rPr>
+          <w:noProof/>
+          <w:szCs w:val="24"/>
+          <w:lang w:val="en-US"/>
+        </w:rPr>
+        <w:t xml:space="preserve">Evaluating the benefits of augmented reality for task localization in maintenance of an armored personnel carrier turret. In </w:t>
       </w:r>
       <w:r>
         <w:rPr>
@@ -16545,6 +16687,7 @@
           <w:iCs/>
           <w:noProof/>
           <w:szCs w:val="24"/>
+          <w:lang w:val="en-US"/>
         </w:rPr>
         <w:t>IEEE International Symposium on Mixed and Augmented Reality 2009</w:t>
       </w:r>
@@ -16552,6 +16695,7 @@
         <w:rPr>
           <w:noProof/>
           <w:szCs w:val="24"/>
+          <w:lang w:val="en-US"/>
         </w:rPr>
         <w:t xml:space="preserve"> (pp. 135–144). IEEE. https://doi.org/10.1109/ISMAR.2009.5336486</w:t>
       </w:r>
@@ -16566,12 +16710,14 @@
         <w:rPr>
           <w:noProof/>
           <w:szCs w:val="24"/>
-        </w:rPr>
-      </w:pPr>
-      <w:r>
-        <w:rPr>
-          <w:noProof/>
-          <w:szCs w:val="24"/>
+          <w:lang w:val="en-US"/>
+        </w:rPr>
+      </w:pPr>
+      <w:r>
+        <w:rPr>
+          <w:noProof/>
+          <w:szCs w:val="24"/>
+          <w:lang w:val="en-US"/>
         </w:rPr>
         <w:t xml:space="preserve">Hol, J. D., Schön, T. B., Gustafsson, F., &amp; Slycke, P. J. (2006). Sensor Fusion for Augmented Reality. In </w:t>
       </w:r>
@@ -16581,6 +16727,7 @@
           <w:iCs/>
           <w:noProof/>
           <w:szCs w:val="24"/>
+          <w:lang w:val="en-US"/>
         </w:rPr>
         <w:t>2006 9th International Conference on Information Fusion</w:t>
       </w:r>
@@ -16588,6 +16735,7 @@
         <w:rPr>
           <w:noProof/>
           <w:szCs w:val="24"/>
+          <w:lang w:val="en-US"/>
         </w:rPr>
         <w:t xml:space="preserve"> (pp. 1–6). IEEE. https://doi.org/10.1109/ICIF.2006.301604</w:t>
       </w:r>
@@ -16602,12 +16750,14 @@
         <w:rPr>
           <w:noProof/>
           <w:szCs w:val="24"/>
-        </w:rPr>
-      </w:pPr>
-      <w:r>
-        <w:rPr>
-          <w:noProof/>
-          <w:szCs w:val="24"/>
+          <w:lang w:val="en-US"/>
+        </w:rPr>
+      </w:pPr>
+      <w:r>
+        <w:rPr>
+          <w:noProof/>
+          <w:szCs w:val="24"/>
+          <w:lang w:val="en-US"/>
         </w:rPr>
         <w:t xml:space="preserve">Ishii, H., Wisneski, C., Orbanes, J., Chun, B., &amp; Paradiso, J. (1999). PingPongPlus: design of an athletic-tangible interface for computer-supported cooperative play. In </w:t>
       </w:r>
@@ -16617,6 +16767,7 @@
           <w:iCs/>
           <w:noProof/>
           <w:szCs w:val="24"/>
+          <w:lang w:val="en-US"/>
         </w:rPr>
         <w:t>Proceedings of the SIGCHI conference on Human factors in computing systems</w:t>
       </w:r>
@@ -16624,6 +16775,7 @@
         <w:rPr>
           <w:noProof/>
           <w:szCs w:val="24"/>
+          <w:lang w:val="en-US"/>
         </w:rPr>
         <w:t>. ACM. https://doi.org/http://doi.acm.org/10.1145/302979.303115</w:t>
       </w:r>
@@ -16638,12 +16790,14 @@
         <w:rPr>
           <w:noProof/>
           <w:szCs w:val="24"/>
-        </w:rPr>
-      </w:pPr>
-      <w:r>
-        <w:rPr>
-          <w:noProof/>
-          <w:szCs w:val="24"/>
+          <w:lang w:val="en-US"/>
+        </w:rPr>
+      </w:pPr>
+      <w:r>
+        <w:rPr>
+          <w:noProof/>
+          <w:szCs w:val="24"/>
+          <w:lang w:val="en-US"/>
         </w:rPr>
         <w:t xml:space="preserve">Johnson, D. M., &amp; Wiles, J. (2003). Effective Affective User Interface Design in Games. </w:t>
       </w:r>
@@ -16653,6 +16807,7 @@
           <w:iCs/>
           <w:noProof/>
           <w:szCs w:val="24"/>
+          <w:lang w:val="en-US"/>
         </w:rPr>
         <w:t>Ergonomics</w:t>
       </w:r>
@@ -16660,6 +16815,7 @@
         <w:rPr>
           <w:noProof/>
           <w:szCs w:val="24"/>
+          <w:lang w:val="en-US"/>
         </w:rPr>
         <w:t xml:space="preserve">, </w:t>
       </w:r>
@@ -16669,6 +16825,7 @@
           <w:iCs/>
           <w:noProof/>
           <w:szCs w:val="24"/>
+          <w:lang w:val="en-US"/>
         </w:rPr>
         <w:t>46</w:t>
       </w:r>
@@ -16676,6 +16833,7 @@
         <w:rPr>
           <w:noProof/>
           <w:szCs w:val="24"/>
+          <w:lang w:val="en-US"/>
         </w:rPr>
         <w:t>(13/14), 1332–1345. Retrieved from http://eprints.qut.edu.au/6693/1/6693.pdf</w:t>
       </w:r>
@@ -16690,12 +16848,14 @@
         <w:rPr>
           <w:noProof/>
           <w:szCs w:val="24"/>
-        </w:rPr>
-      </w:pPr>
-      <w:r>
-        <w:rPr>
-          <w:noProof/>
-          <w:szCs w:val="24"/>
+          <w:lang w:val="en-US"/>
+        </w:rPr>
+      </w:pPr>
+      <w:r>
+        <w:rPr>
+          <w:noProof/>
+          <w:szCs w:val="24"/>
+          <w:lang w:val="en-US"/>
         </w:rPr>
         <w:t xml:space="preserve">Johnson, L., Adams Becker, S., Cummins, M., Estrada, V., Freeman, A., &amp; Hall, C. (2016). </w:t>
       </w:r>
@@ -16705,6 +16865,7 @@
           <w:iCs/>
           <w:noProof/>
           <w:szCs w:val="24"/>
+          <w:lang w:val="en-US"/>
         </w:rPr>
         <w:t>NMC Horizon Report: 2016 Higher Education Edition.</w:t>
       </w:r>
@@ -16712,6 +16873,7 @@
         <w:rPr>
           <w:noProof/>
           <w:szCs w:val="24"/>
+          <w:lang w:val="en-US"/>
         </w:rPr>
         <w:t xml:space="preserve"> Austin, Texas: The New Media Consortium. Retrieved from http://cdn.nmc.org/media/2016-nmc-horizon-report-he-EN.pdf</w:t>
       </w:r>
@@ -16726,12 +16888,14 @@
         <w:rPr>
           <w:noProof/>
           <w:szCs w:val="24"/>
-        </w:rPr>
-      </w:pPr>
-      <w:r>
-        <w:rPr>
-          <w:noProof/>
-          <w:szCs w:val="24"/>
+          <w:lang w:val="en-US"/>
+        </w:rPr>
+      </w:pPr>
+      <w:r>
+        <w:rPr>
+          <w:noProof/>
+          <w:szCs w:val="24"/>
+          <w:lang w:val="en-US"/>
         </w:rPr>
         <w:t xml:space="preserve">Johnson, L., Smith, R., Willis, H., Levine, A., &amp; Haywood, K. (2011). </w:t>
       </w:r>
@@ -16741,6 +16905,7 @@
           <w:iCs/>
           <w:noProof/>
           <w:szCs w:val="24"/>
+          <w:lang w:val="en-US"/>
         </w:rPr>
         <w:t>The 2011 Horizon Report</w:t>
       </w:r>
@@ -16748,6 +16913,7 @@
         <w:rPr>
           <w:noProof/>
           <w:szCs w:val="24"/>
+          <w:lang w:val="en-US"/>
         </w:rPr>
         <w:t>. Austin, Texas: The New Media Consortium. Retrieved from http://www.nmc.org/pdf/2011-Horizon-Report.pdf</w:t>
       </w:r>
@@ -16762,14 +16928,23 @@
         <w:rPr>
           <w:noProof/>
           <w:szCs w:val="24"/>
-        </w:rPr>
-      </w:pPr>
-      <w:r>
-        <w:rPr>
-          <w:noProof/>
-          <w:szCs w:val="24"/>
-        </w:rPr>
-        <w:t xml:space="preserve">Julier, S., Lanzagorta, M., Baillot, Y., Rosenblum, L., Feiner, S., Höllerer, T., &amp; Sestito, S. (2000). Information filtering for mobile augmented reality. In </w:t>
+          <w:lang w:val="en-US"/>
+        </w:rPr>
+      </w:pPr>
+      <w:r>
+        <w:rPr>
+          <w:noProof/>
+          <w:szCs w:val="24"/>
+        </w:rPr>
+        <w:t xml:space="preserve">Julier, S., Lanzagorta, M., Baillot, Y., Rosenblum, L., Feiner, S., Höllerer, T., &amp; Sestito, S. (2000). </w:t>
+      </w:r>
+      <w:r>
+        <w:rPr>
+          <w:noProof/>
+          <w:szCs w:val="24"/>
+          <w:lang w:val="en-US"/>
+        </w:rPr>
+        <w:t xml:space="preserve">Information filtering for mobile augmented reality. In </w:t>
       </w:r>
       <w:r>
         <w:rPr>
@@ -16777,6 +16952,7 @@
           <w:iCs/>
           <w:noProof/>
           <w:szCs w:val="24"/>
+          <w:lang w:val="en-US"/>
         </w:rPr>
         <w:t>Proceedings - IEEE and ACM International Symposium on Augmented Reality, ISAR 2000</w:t>
       </w:r>
@@ -16784,6 +16960,7 @@
         <w:rPr>
           <w:noProof/>
           <w:szCs w:val="24"/>
+          <w:lang w:val="en-US"/>
         </w:rPr>
         <w:t xml:space="preserve"> (pp. 3–11). IEEE. https://doi.org/10.1109/ISAR.2000.880917</w:t>
       </w:r>
@@ -16798,12 +16975,14 @@
         <w:rPr>
           <w:noProof/>
           <w:szCs w:val="24"/>
-        </w:rPr>
-      </w:pPr>
-      <w:r>
-        <w:rPr>
-          <w:noProof/>
-          <w:szCs w:val="24"/>
+          <w:lang w:val="en-US"/>
+        </w:rPr>
+      </w:pPr>
+      <w:r>
+        <w:rPr>
+          <w:noProof/>
+          <w:szCs w:val="24"/>
+          <w:lang w:val="en-US"/>
         </w:rPr>
         <w:t>Kreimeier, B. (2002). The Case For Game Design Patterns. Retrieved December 14, 2016, from http://www.gamasutra.com/view/feature/4261/the_case_for</w:t>
       </w:r>
@@ -16818,14 +16997,23 @@
         <w:rPr>
           <w:noProof/>
           <w:szCs w:val="24"/>
-        </w:rPr>
-      </w:pPr>
-      <w:r>
-        <w:rPr>
-          <w:noProof/>
-          <w:szCs w:val="24"/>
-        </w:rPr>
-        <w:t>Kruijff, E., Swan II, J. E., &amp; Feiner, S. (2010). Perceptual Issues in Augmented Reality Revisited. Retrieved from http://www.icg.tu-graz.ac.at/Members/kruijff/perceptual_issues_AR.pdf</w:t>
+          <w:lang w:val="en-US"/>
+        </w:rPr>
+      </w:pPr>
+      <w:r>
+        <w:rPr>
+          <w:noProof/>
+          <w:szCs w:val="24"/>
+        </w:rPr>
+        <w:t xml:space="preserve">Kruijff, E., Swan II, J. E., &amp; Feiner, S. (2010). </w:t>
+      </w:r>
+      <w:r>
+        <w:rPr>
+          <w:noProof/>
+          <w:szCs w:val="24"/>
+          <w:lang w:val="en-US"/>
+        </w:rPr>
+        <w:t>Perceptual Issues in Augmented Reality Revisited. Retrieved from http://www.icg.tu-graz.ac.at/Members/kruijff/perceptual_issues_AR.pdf</w:t>
       </w:r>
     </w:p>
     <w:p>
@@ -16838,12 +17026,14 @@
         <w:rPr>
           <w:noProof/>
           <w:szCs w:val="24"/>
-        </w:rPr>
-      </w:pPr>
-      <w:r>
-        <w:rPr>
-          <w:noProof/>
-          <w:szCs w:val="24"/>
+          <w:lang w:val="en-US"/>
+        </w:rPr>
+      </w:pPr>
+      <w:r>
+        <w:rPr>
+          <w:noProof/>
+          <w:szCs w:val="24"/>
+          <w:lang w:val="en-US"/>
         </w:rPr>
         <w:t>Lamantia, J. (2009). Inside Out: Interaction Design for Augmented Reality. Retrieved December 19, 2016, from http://www.uxmatters.com/mt/archives/2009/08/inside-out-</w:t>
       </w:r>
@@ -16851,6 +17041,7 @@
         <w:rPr>
           <w:noProof/>
           <w:szCs w:val="24"/>
+          <w:lang w:val="en-US"/>
         </w:rPr>
         <w:lastRenderedPageBreak/>
         <w:t>interaction-design-for-augmented-reality.php</w:t>
@@ -16866,14 +17057,23 @@
         <w:rPr>
           <w:noProof/>
           <w:szCs w:val="24"/>
-        </w:rPr>
-      </w:pPr>
-      <w:r>
-        <w:rPr>
-          <w:noProof/>
-          <w:szCs w:val="24"/>
-        </w:rPr>
-        <w:t xml:space="preserve">Luckin, R., &amp; Stanton Fraser, D. (2011). Limitless or pointless?: An Evaluation of Augmented Reality Technology in the School and Home. </w:t>
+          <w:lang w:val="en-US"/>
+        </w:rPr>
+      </w:pPr>
+      <w:r>
+        <w:rPr>
+          <w:noProof/>
+          <w:szCs w:val="24"/>
+        </w:rPr>
+        <w:t xml:space="preserve">Luckin, R., &amp; Stanton Fraser, D. (2011). </w:t>
+      </w:r>
+      <w:r>
+        <w:rPr>
+          <w:noProof/>
+          <w:szCs w:val="24"/>
+          <w:lang w:val="en-US"/>
+        </w:rPr>
+        <w:t xml:space="preserve">Limitless or pointless?: An Evaluation of Augmented Reality Technology in the School and Home. </w:t>
       </w:r>
       <w:r>
         <w:rPr>
@@ -16881,6 +17081,7 @@
           <w:iCs/>
           <w:noProof/>
           <w:szCs w:val="24"/>
+          <w:lang w:val="en-US"/>
         </w:rPr>
         <w:t>International Journal of Technology Enhanced Learning</w:t>
       </w:r>
@@ -16888,6 +17089,7 @@
         <w:rPr>
           <w:noProof/>
           <w:szCs w:val="24"/>
+          <w:lang w:val="en-US"/>
         </w:rPr>
         <w:t xml:space="preserve">, </w:t>
       </w:r>
@@ -16897,6 +17099,7 @@
           <w:iCs/>
           <w:noProof/>
           <w:szCs w:val="24"/>
+          <w:lang w:val="en-US"/>
         </w:rPr>
         <w:t>3</w:t>
       </w:r>
@@ -16904,6 +17107,7 @@
         <w:rPr>
           <w:noProof/>
           <w:szCs w:val="24"/>
+          <w:lang w:val="en-US"/>
         </w:rPr>
         <w:t>(5), 510–524. Retrieved from https://www.researchgate.net/profile/Rosemary_Luckin/publication/262287243_Limitless_or_pointless_An_evaluation_of_augmented_reality_technology_in_the_school_and_home/links/5481c4a40cf2792435d8878d.pdf</w:t>
       </w:r>
@@ -16918,12 +17122,14 @@
         <w:rPr>
           <w:noProof/>
           <w:szCs w:val="24"/>
-        </w:rPr>
-      </w:pPr>
-      <w:r>
-        <w:rPr>
-          <w:noProof/>
-          <w:szCs w:val="24"/>
+          <w:lang w:val="en-US"/>
+        </w:rPr>
+      </w:pPr>
+      <w:r>
+        <w:rPr>
+          <w:noProof/>
+          <w:szCs w:val="24"/>
+          <w:lang w:val="en-US"/>
         </w:rPr>
         <w:t xml:space="preserve">Lundgren, S., &amp; Björk, S. (2003). Game Mechanics: Describing Computer-Augmented Games in Terms of Interaction. In </w:t>
       </w:r>
@@ -16933,6 +17139,7 @@
           <w:iCs/>
           <w:noProof/>
           <w:szCs w:val="24"/>
+          <w:lang w:val="en-US"/>
         </w:rPr>
         <w:t>Proceedings of TIDSE ’03</w:t>
       </w:r>
@@ -16940,6 +17147,7 @@
         <w:rPr>
           <w:noProof/>
           <w:szCs w:val="24"/>
+          <w:lang w:val="en-US"/>
         </w:rPr>
         <w:t>. Retrieved from http://www.cse.chalmers.se/research/group/idc/publication/pdf/lundgren_bjork_game_mechanics.pdf</w:t>
       </w:r>
@@ -16954,12 +17162,14 @@
         <w:rPr>
           <w:noProof/>
           <w:szCs w:val="24"/>
-        </w:rPr>
-      </w:pPr>
-      <w:r>
-        <w:rPr>
-          <w:noProof/>
-          <w:szCs w:val="24"/>
+          <w:lang w:val="en-US"/>
+        </w:rPr>
+      </w:pPr>
+      <w:r>
+        <w:rPr>
+          <w:noProof/>
+          <w:szCs w:val="24"/>
+          <w:lang w:val="en-US"/>
         </w:rPr>
         <w:t xml:space="preserve">Mattern, F., &amp; Floerkemeier, C. (2010). From the Internet of Computers to the Internet of Things. In K. Sachs, I. Petrov, &amp; P. Guerrero (Eds.), </w:t>
       </w:r>
@@ -16969,6 +17179,7 @@
           <w:iCs/>
           <w:noProof/>
           <w:szCs w:val="24"/>
+          <w:lang w:val="en-US"/>
         </w:rPr>
         <w:t>From Active Data Management to Event-Based Systems and More (Lecture Notes in Computer Science, 6462)</w:t>
       </w:r>
@@ -16976,6 +17187,7 @@
         <w:rPr>
           <w:noProof/>
           <w:szCs w:val="24"/>
+          <w:lang w:val="en-US"/>
         </w:rPr>
         <w:t xml:space="preserve"> (pp. 242–259). Springer Berlin Heidelberg. Retrieved from http://ruangbacafmipa.staff.ub.ac.id/files/2012/02/ebooksclub.org__From_Active_Data_Management_to_Event_Based_Systems_and_More.pdf#page=258</w:t>
       </w:r>
@@ -16990,12 +17202,14 @@
         <w:rPr>
           <w:noProof/>
           <w:szCs w:val="24"/>
-        </w:rPr>
-      </w:pPr>
-      <w:r>
-        <w:rPr>
-          <w:noProof/>
-          <w:szCs w:val="24"/>
+          <w:lang w:val="en-US"/>
+        </w:rPr>
+      </w:pPr>
+      <w:r>
+        <w:rPr>
+          <w:noProof/>
+          <w:szCs w:val="24"/>
+          <w:lang w:val="en-US"/>
         </w:rPr>
         <w:t xml:space="preserve">McGee, K. (2007). Patterns and Computer Game Design Innovation. In </w:t>
       </w:r>
@@ -17005,6 +17219,7 @@
           <w:iCs/>
           <w:noProof/>
           <w:szCs w:val="24"/>
+          <w:lang w:val="en-US"/>
         </w:rPr>
         <w:t>Proceedings of the 4th Australasian conference on Interactive entertainment</w:t>
       </w:r>
@@ -17012,6 +17227,7 @@
         <w:rPr>
           <w:noProof/>
           <w:szCs w:val="24"/>
+          <w:lang w:val="en-US"/>
         </w:rPr>
         <w:t>. RMIT University. Retrieved from http://citeseerx.ist.psu.edu/viewdoc/download?doi=10.1.1.90.29&amp;rep=rep1&amp;type=pdf</w:t>
       </w:r>
@@ -17026,12 +17242,14 @@
         <w:rPr>
           <w:noProof/>
           <w:szCs w:val="24"/>
-        </w:rPr>
-      </w:pPr>
-      <w:r>
-        <w:rPr>
-          <w:noProof/>
-          <w:szCs w:val="24"/>
+          <w:lang w:val="en-US"/>
+        </w:rPr>
+      </w:pPr>
+      <w:r>
+        <w:rPr>
+          <w:noProof/>
+          <w:szCs w:val="24"/>
+          <w:lang w:val="en-US"/>
         </w:rPr>
         <w:t xml:space="preserve">Milgram, P., &amp; Kishino, F. (1994). Taxonomy of mixed reality visual displays. </w:t>
       </w:r>
@@ -17041,6 +17259,7 @@
           <w:iCs/>
           <w:noProof/>
           <w:szCs w:val="24"/>
+          <w:lang w:val="en-US"/>
         </w:rPr>
         <w:t>IEICE Transactions on Information and Systems</w:t>
       </w:r>
@@ -17048,6 +17267,7 @@
         <w:rPr>
           <w:noProof/>
           <w:szCs w:val="24"/>
+          <w:lang w:val="en-US"/>
         </w:rPr>
         <w:t xml:space="preserve">, </w:t>
       </w:r>
@@ -17057,6 +17277,7 @@
           <w:iCs/>
           <w:noProof/>
           <w:szCs w:val="24"/>
+          <w:lang w:val="en-US"/>
         </w:rPr>
         <w:t>77</w:t>
       </w:r>
@@ -17064,6 +17285,7 @@
         <w:rPr>
           <w:noProof/>
           <w:szCs w:val="24"/>
+          <w:lang w:val="en-US"/>
         </w:rPr>
         <w:t>(12), 1321–1329. https://doi.org/10.1.1.102.4646</w:t>
       </w:r>
@@ -17078,12 +17300,14 @@
         <w:rPr>
           <w:noProof/>
           <w:szCs w:val="24"/>
-        </w:rPr>
-      </w:pPr>
-      <w:r>
-        <w:rPr>
-          <w:noProof/>
-          <w:szCs w:val="24"/>
+          <w:lang w:val="en-US"/>
+        </w:rPr>
+      </w:pPr>
+      <w:r>
+        <w:rPr>
+          <w:noProof/>
+          <w:szCs w:val="24"/>
+          <w:lang w:val="en-US"/>
         </w:rPr>
         <w:t xml:space="preserve">Mulloni, A., Dünser, A., &amp; Schmalstieg, D. (2010). Zooming Interfaces for Augmented Reality Browsers. In </w:t>
       </w:r>
@@ -17093,6 +17317,7 @@
           <w:iCs/>
           <w:noProof/>
           <w:szCs w:val="24"/>
+          <w:lang w:val="en-US"/>
         </w:rPr>
         <w:t>Proceedings of the 12th international conference on Human computer interaction with mobile devices and services</w:t>
       </w:r>
@@ -17100,6 +17325,7 @@
         <w:rPr>
           <w:noProof/>
           <w:szCs w:val="24"/>
+          <w:lang w:val="en-US"/>
         </w:rPr>
         <w:t xml:space="preserve"> (pp. 161–170). New York: ACM. https://doi.org/10.1145/1851600.1851629</w:t>
       </w:r>
@@ -17114,12 +17340,14 @@
         <w:rPr>
           <w:noProof/>
           <w:szCs w:val="24"/>
-        </w:rPr>
-      </w:pPr>
-      <w:r>
-        <w:rPr>
-          <w:noProof/>
-          <w:szCs w:val="24"/>
+          <w:lang w:val="en-US"/>
+        </w:rPr>
+      </w:pPr>
+      <w:r>
+        <w:rPr>
+          <w:noProof/>
+          <w:szCs w:val="24"/>
+          <w:lang w:val="en-US"/>
         </w:rPr>
         <w:t xml:space="preserve">Munnerley, D., Bacon, M., Wilson, A., Steele, J., Hedberg, J., &amp; Fitzgerald, R. (2012). Confronting an augmented reality. </w:t>
       </w:r>
@@ -17129,6 +17357,7 @@
           <w:iCs/>
           <w:noProof/>
           <w:szCs w:val="24"/>
+          <w:lang w:val="en-US"/>
         </w:rPr>
         <w:t>Research in Lerning Technology</w:t>
       </w:r>
@@ -17136,6 +17365,7 @@
         <w:rPr>
           <w:noProof/>
           <w:szCs w:val="24"/>
+          <w:lang w:val="en-US"/>
         </w:rPr>
         <w:t xml:space="preserve">, </w:t>
       </w:r>
@@ -17145,6 +17375,7 @@
           <w:iCs/>
           <w:noProof/>
           <w:szCs w:val="24"/>
+          <w:lang w:val="en-US"/>
         </w:rPr>
         <w:t>20</w:t>
       </w:r>
@@ -17152,6 +17383,7 @@
         <w:rPr>
           <w:noProof/>
           <w:szCs w:val="24"/>
+          <w:lang w:val="en-US"/>
         </w:rPr>
         <w:t>, 39–48. https://doi.org/10.3402/rlt.v20i0.19189</w:t>
       </w:r>
@@ -17166,12 +17398,14 @@
         <w:rPr>
           <w:noProof/>
           <w:szCs w:val="24"/>
-        </w:rPr>
-      </w:pPr>
-      <w:r>
-        <w:rPr>
-          <w:noProof/>
-          <w:szCs w:val="24"/>
+          <w:lang w:val="en-US"/>
+        </w:rPr>
+      </w:pPr>
+      <w:r>
+        <w:rPr>
+          <w:noProof/>
+          <w:szCs w:val="24"/>
+          <w:lang w:val="en-US"/>
         </w:rPr>
         <w:t xml:space="preserve">Nilsson, S., Johansson, B., &amp; Jönsson, A. (2009). Using AR to support cross-organisational collaboration in dynamic tasks. In </w:t>
       </w:r>
@@ -17181,6 +17415,7 @@
           <w:iCs/>
           <w:noProof/>
           <w:szCs w:val="24"/>
+          <w:lang w:val="en-US"/>
         </w:rPr>
         <w:t>In Proceedings of the 8th IEEE International Symposium on Mixed and Augmented Reality, ISMAR</w:t>
       </w:r>
@@ -17188,6 +17423,7 @@
         <w:rPr>
           <w:noProof/>
           <w:szCs w:val="24"/>
+          <w:lang w:val="en-US"/>
         </w:rPr>
         <w:t xml:space="preserve"> (pp. 3–12). Washington, DC: IEEE Computer Society. https://doi.org/10.1109/ISMAR.2009.5336522</w:t>
       </w:r>
@@ -17202,12 +17438,14 @@
         <w:rPr>
           <w:noProof/>
           <w:szCs w:val="24"/>
-        </w:rPr>
-      </w:pPr>
-      <w:r>
-        <w:rPr>
-          <w:noProof/>
-          <w:szCs w:val="24"/>
+          <w:lang w:val="en-US"/>
+        </w:rPr>
+      </w:pPr>
+      <w:r>
+        <w:rPr>
+          <w:noProof/>
+          <w:szCs w:val="24"/>
+          <w:lang w:val="en-US"/>
         </w:rPr>
         <w:t xml:space="preserve">Olshannikova, E., Ometov, A., Koucheryavy, Y., &amp; Olsson, T. (2015). Visualizing Big Data with augmented and virtual reality: challenges and research agenda. </w:t>
       </w:r>
@@ -17217,6 +17455,7 @@
           <w:iCs/>
           <w:noProof/>
           <w:szCs w:val="24"/>
+          <w:lang w:val="en-US"/>
         </w:rPr>
         <w:t>Journal of Big Data</w:t>
       </w:r>
@@ -17224,6 +17463,7 @@
         <w:rPr>
           <w:noProof/>
           <w:szCs w:val="24"/>
+          <w:lang w:val="en-US"/>
         </w:rPr>
         <w:t xml:space="preserve">, </w:t>
       </w:r>
@@ -17233,6 +17473,7 @@
           <w:iCs/>
           <w:noProof/>
           <w:szCs w:val="24"/>
+          <w:lang w:val="en-US"/>
         </w:rPr>
         <w:lastRenderedPageBreak/>
         <w:t>2</w:t>
@@ -17241,6 +17482,7 @@
         <w:rPr>
           <w:noProof/>
           <w:szCs w:val="24"/>
+          <w:lang w:val="en-US"/>
         </w:rPr>
         <w:t>(1). https://doi.org/10.1186/s40537-015-0031-2</w:t>
       </w:r>
@@ -17255,12 +17497,14 @@
         <w:rPr>
           <w:noProof/>
           <w:szCs w:val="24"/>
-        </w:rPr>
-      </w:pPr>
-      <w:r>
-        <w:rPr>
-          <w:noProof/>
-          <w:szCs w:val="24"/>
+          <w:lang w:val="en-US"/>
+        </w:rPr>
+      </w:pPr>
+      <w:r>
+        <w:rPr>
+          <w:noProof/>
+          <w:szCs w:val="24"/>
+          <w:lang w:val="en-US"/>
         </w:rPr>
         <w:t xml:space="preserve">Papagiannakis, G., Singh, G., &amp; Magnenat-Thalmann, N. (2008). A survey of mobile and wireless technologies for augmented reality systems. </w:t>
       </w:r>
@@ -17270,6 +17514,7 @@
           <w:iCs/>
           <w:noProof/>
           <w:szCs w:val="24"/>
+          <w:lang w:val="en-US"/>
         </w:rPr>
         <w:t>Computer Animation and Virtual Worlds</w:t>
       </w:r>
@@ -17277,6 +17522,7 @@
         <w:rPr>
           <w:noProof/>
           <w:szCs w:val="24"/>
+          <w:lang w:val="en-US"/>
         </w:rPr>
         <w:t xml:space="preserve">, </w:t>
       </w:r>
@@ -17286,6 +17532,7 @@
           <w:iCs/>
           <w:noProof/>
           <w:szCs w:val="24"/>
+          <w:lang w:val="en-US"/>
         </w:rPr>
         <w:t>19</w:t>
       </w:r>
@@ -17293,6 +17540,7 @@
         <w:rPr>
           <w:noProof/>
           <w:szCs w:val="24"/>
+          <w:lang w:val="en-US"/>
         </w:rPr>
         <w:t>(1), 3–22. Retrieved from http://calhoun.nps.edu/bitstream/handle/10945/41253/Singh_d912f5075af50e0812_2008.pdf?sequence=1</w:t>
       </w:r>
@@ -17307,12 +17555,14 @@
         <w:rPr>
           <w:noProof/>
           <w:szCs w:val="24"/>
-        </w:rPr>
-      </w:pPr>
-      <w:r>
-        <w:rPr>
-          <w:noProof/>
-          <w:szCs w:val="24"/>
+          <w:lang w:val="en-US"/>
+        </w:rPr>
+      </w:pPr>
+      <w:r>
+        <w:rPr>
+          <w:noProof/>
+          <w:szCs w:val="24"/>
+          <w:lang w:val="en-US"/>
         </w:rPr>
         <w:t xml:space="preserve">Radu, I. (2014). Augmented reality in education: a meta-review and cross-media analysis. </w:t>
       </w:r>
@@ -17322,6 +17572,7 @@
           <w:iCs/>
           <w:noProof/>
           <w:szCs w:val="24"/>
+          <w:lang w:val="en-US"/>
         </w:rPr>
         <w:t>Personal and Ubiquitous Computing</w:t>
       </w:r>
@@ -17329,6 +17580,7 @@
         <w:rPr>
           <w:noProof/>
           <w:szCs w:val="24"/>
+          <w:lang w:val="en-US"/>
         </w:rPr>
         <w:t xml:space="preserve">, </w:t>
       </w:r>
@@ -17338,6 +17590,7 @@
           <w:iCs/>
           <w:noProof/>
           <w:szCs w:val="24"/>
+          <w:lang w:val="en-US"/>
         </w:rPr>
         <w:t>18</w:t>
       </w:r>
@@ -17345,6 +17598,7 @@
         <w:rPr>
           <w:noProof/>
           <w:szCs w:val="24"/>
+          <w:lang w:val="en-US"/>
         </w:rPr>
         <w:t>(6), 1533–1543. https://doi.org/10.1007/s00779-013-0747-y</w:t>
       </w:r>
@@ -17359,12 +17613,14 @@
         <w:rPr>
           <w:noProof/>
           <w:szCs w:val="24"/>
-        </w:rPr>
-      </w:pPr>
-      <w:r>
-        <w:rPr>
-          <w:noProof/>
-          <w:szCs w:val="24"/>
+          <w:lang w:val="en-US"/>
+        </w:rPr>
+      </w:pPr>
+      <w:r>
+        <w:rPr>
+          <w:noProof/>
+          <w:szCs w:val="24"/>
+          <w:lang w:val="en-US"/>
         </w:rPr>
         <w:t xml:space="preserve">Rahman, M. M., Mitobe, K., Suzuki, M., Takano, C., &amp; Yoshimura, N. (2011). Analysis of dexterous finger movement for piano education using motion capture system. </w:t>
       </w:r>
@@ -17374,6 +17630,7 @@
           <w:iCs/>
           <w:noProof/>
           <w:szCs w:val="24"/>
+          <w:lang w:val="en-US"/>
         </w:rPr>
         <w:t>International Journal of Science and Technology Education Research</w:t>
       </w:r>
@@ -17381,6 +17638,7 @@
         <w:rPr>
           <w:noProof/>
           <w:szCs w:val="24"/>
+          <w:lang w:val="en-US"/>
         </w:rPr>
         <w:t xml:space="preserve">, </w:t>
       </w:r>
@@ -17390,6 +17648,7 @@
           <w:iCs/>
           <w:noProof/>
           <w:szCs w:val="24"/>
+          <w:lang w:val="en-US"/>
         </w:rPr>
         <w:t>2</w:t>
       </w:r>
@@ -17397,6 +17656,7 @@
         <w:rPr>
           <w:noProof/>
           <w:szCs w:val="24"/>
+          <w:lang w:val="en-US"/>
         </w:rPr>
         <w:t>(2), 22–31. Retrieved from http://www.academicjournals.org/journal/IJSTER/article-full-text-pdf/802984F2917</w:t>
       </w:r>
@@ -17411,12 +17671,14 @@
         <w:rPr>
           <w:noProof/>
           <w:szCs w:val="24"/>
-        </w:rPr>
-      </w:pPr>
-      <w:r>
-        <w:rPr>
-          <w:noProof/>
-          <w:szCs w:val="24"/>
+          <w:lang w:val="en-US"/>
+        </w:rPr>
+      </w:pPr>
+      <w:r>
+        <w:rPr>
+          <w:noProof/>
+          <w:szCs w:val="24"/>
+          <w:lang w:val="en-US"/>
         </w:rPr>
         <w:t xml:space="preserve">Robinett, W. (1992). Synthetic experience: a proposed taxonomy. </w:t>
       </w:r>
@@ -17426,6 +17688,7 @@
           <w:iCs/>
           <w:noProof/>
           <w:szCs w:val="24"/>
+          <w:lang w:val="en-US"/>
         </w:rPr>
         <w:t>Presence: Teleoperators and Virtual Environments</w:t>
       </w:r>
@@ -17433,6 +17696,7 @@
         <w:rPr>
           <w:noProof/>
           <w:szCs w:val="24"/>
+          <w:lang w:val="en-US"/>
         </w:rPr>
         <w:t xml:space="preserve">, </w:t>
       </w:r>
@@ -17442,6 +17706,7 @@
           <w:iCs/>
           <w:noProof/>
           <w:szCs w:val="24"/>
+          <w:lang w:val="en-US"/>
         </w:rPr>
         <w:t>1</w:t>
       </w:r>
@@ -17449,6 +17714,7 @@
         <w:rPr>
           <w:noProof/>
           <w:szCs w:val="24"/>
+          <w:lang w:val="en-US"/>
         </w:rPr>
         <w:t>(2), 229–247.</w:t>
       </w:r>
@@ -17463,14 +17729,23 @@
         <w:rPr>
           <w:noProof/>
           <w:szCs w:val="24"/>
-        </w:rPr>
-      </w:pPr>
-      <w:r>
-        <w:rPr>
-          <w:noProof/>
-          <w:szCs w:val="24"/>
-        </w:rPr>
-        <w:t xml:space="preserve">Schall, G., Wagner, D., Reitmayr, G., Taichmann, E., Wieser, M., Schmalstieg, D., &amp; Hofmann-Wellenhof, B. (2009). Global Pose Estimation using Multi-Sensor Fusion for Outdoor Augmented Reality. In </w:t>
+          <w:lang w:val="en-US"/>
+        </w:rPr>
+      </w:pPr>
+      <w:r>
+        <w:rPr>
+          <w:noProof/>
+          <w:szCs w:val="24"/>
+        </w:rPr>
+        <w:t xml:space="preserve">Schall, G., Wagner, D., Reitmayr, G., Taichmann, E., Wieser, M., Schmalstieg, D., &amp; Hofmann-Wellenhof, B. (2009). </w:t>
+      </w:r>
+      <w:r>
+        <w:rPr>
+          <w:noProof/>
+          <w:szCs w:val="24"/>
+          <w:lang w:val="en-US"/>
+        </w:rPr>
+        <w:t xml:space="preserve">Global Pose Estimation using Multi-Sensor Fusion for Outdoor Augmented Reality. In </w:t>
       </w:r>
       <w:r>
         <w:rPr>
@@ -17478,6 +17753,7 @@
           <w:iCs/>
           <w:noProof/>
           <w:szCs w:val="24"/>
+          <w:lang w:val="en-US"/>
         </w:rPr>
         <w:t>Proceedings of the 2009 8th IEEE International Symposium on Mixed and Augmented Reality</w:t>
       </w:r>
@@ -17485,6 +17761,7 @@
         <w:rPr>
           <w:noProof/>
           <w:szCs w:val="24"/>
+          <w:lang w:val="en-US"/>
         </w:rPr>
         <w:t xml:space="preserve"> (pp. 153–162). Retrieved from http://citeseerx.ist.psu.edu/viewdoc/download?doi=10.1.1.156.6860&amp;rep=rep1&amp;type=pdf</w:t>
       </w:r>
@@ -17499,12 +17776,14 @@
         <w:rPr>
           <w:noProof/>
           <w:szCs w:val="24"/>
-        </w:rPr>
-      </w:pPr>
-      <w:r>
-        <w:rPr>
-          <w:noProof/>
-          <w:szCs w:val="24"/>
+          <w:lang w:val="en-US"/>
+        </w:rPr>
+      </w:pPr>
+      <w:r>
+        <w:rPr>
+          <w:noProof/>
+          <w:szCs w:val="24"/>
+          <w:lang w:val="en-US"/>
         </w:rPr>
         <w:t>Schell, J. (2015). VR and AR: 2016, 2020, 2025. Retrieved December 26, 2016, from https://www.youtube.com/watch?v=wD0bp0r-EpI</w:t>
       </w:r>
@@ -17519,14 +17798,23 @@
         <w:rPr>
           <w:noProof/>
           <w:szCs w:val="24"/>
-        </w:rPr>
-      </w:pPr>
-      <w:r>
-        <w:rPr>
-          <w:noProof/>
-          <w:szCs w:val="24"/>
-        </w:rPr>
-        <w:t xml:space="preserve">Schmitz, B., Specht, M., &amp; Klemke, R. (2012). An Analysis of the Educational Potential of Augmented Reality Games for Learning. In M. Specht, J. Multisilta, &amp; M. Sharples (Eds.), </w:t>
+          <w:lang w:val="en-US"/>
+        </w:rPr>
+      </w:pPr>
+      <w:r>
+        <w:rPr>
+          <w:noProof/>
+          <w:szCs w:val="24"/>
+        </w:rPr>
+        <w:t xml:space="preserve">Schmitz, B., Specht, M., &amp; Klemke, R. (2012). </w:t>
+      </w:r>
+      <w:r>
+        <w:rPr>
+          <w:noProof/>
+          <w:szCs w:val="24"/>
+          <w:lang w:val="en-US"/>
+        </w:rPr>
+        <w:t xml:space="preserve">An Analysis of the Educational Potential of Augmented Reality Games for Learning. In M. Specht, J. Multisilta, &amp; M. Sharples (Eds.), </w:t>
       </w:r>
       <w:r>
         <w:rPr>
@@ -17534,6 +17822,7 @@
           <w:iCs/>
           <w:noProof/>
           <w:szCs w:val="24"/>
+          <w:lang w:val="en-US"/>
         </w:rPr>
         <w:t>Proceedings of the 11th World Conference on Mobile and Contextual Learning 2012</w:t>
       </w:r>
@@ -17541,6 +17830,7 @@
         <w:rPr>
           <w:noProof/>
           <w:szCs w:val="24"/>
+          <w:lang w:val="en-US"/>
         </w:rPr>
         <w:t xml:space="preserve"> (pp. 140–147). Retrieved from http://dspace.ou.nl/handle/1820/4790</w:t>
       </w:r>
@@ -17555,12 +17845,14 @@
         <w:rPr>
           <w:noProof/>
           <w:szCs w:val="24"/>
-        </w:rPr>
-      </w:pPr>
-      <w:r>
-        <w:rPr>
-          <w:noProof/>
-          <w:szCs w:val="24"/>
+          <w:lang w:val="en-US"/>
+        </w:rPr>
+      </w:pPr>
+      <w:r>
+        <w:rPr>
+          <w:noProof/>
+          <w:szCs w:val="24"/>
+          <w:lang w:val="en-US"/>
         </w:rPr>
         <w:t xml:space="preserve">Sharma, P., Wild, F., Klemke, R., Helin, K., &amp; Azam, T. (2016). </w:t>
       </w:r>
@@ -17570,6 +17862,7 @@
           <w:iCs/>
           <w:noProof/>
           <w:szCs w:val="24"/>
+          <w:lang w:val="en-US"/>
         </w:rPr>
         <w:t>D3.1 Requirement analysis and sensor specifications – First version</w:t>
       </w:r>
@@ -17577,6 +17870,7 @@
         <w:rPr>
           <w:noProof/>
           <w:szCs w:val="24"/>
+          <w:lang w:val="en-US"/>
         </w:rPr>
         <w:t>. (F. Wild &amp; P. Sharma, Eds.).</w:t>
       </w:r>
@@ -17591,12 +17885,14 @@
         <w:rPr>
           <w:noProof/>
           <w:szCs w:val="24"/>
-        </w:rPr>
-      </w:pPr>
-      <w:r>
-        <w:rPr>
-          <w:noProof/>
-          <w:szCs w:val="24"/>
+          <w:lang w:val="en-US"/>
+        </w:rPr>
+      </w:pPr>
+      <w:r>
+        <w:rPr>
+          <w:noProof/>
+          <w:szCs w:val="24"/>
+          <w:lang w:val="en-US"/>
         </w:rPr>
         <w:t xml:space="preserve">Specht, M., Ternier, S., &amp; Greller, W. (2011). Dimensions of Mobile Augmented Reality for Learning: A First Inventory. </w:t>
       </w:r>
@@ -17606,6 +17902,7 @@
           <w:iCs/>
           <w:noProof/>
           <w:szCs w:val="24"/>
+          <w:lang w:val="en-US"/>
         </w:rPr>
         <w:t>Journal of the Research Center for Educational Technology (RCET)</w:t>
       </w:r>
@@ -17613,6 +17910,7 @@
         <w:rPr>
           <w:noProof/>
           <w:szCs w:val="24"/>
+          <w:lang w:val="en-US"/>
         </w:rPr>
         <w:t xml:space="preserve">, </w:t>
       </w:r>
@@ -17622,6 +17920,7 @@
           <w:iCs/>
           <w:noProof/>
           <w:szCs w:val="24"/>
+          <w:lang w:val="en-US"/>
         </w:rPr>
         <w:t>7</w:t>
       </w:r>
@@ -17629,6 +17928,7 @@
         <w:rPr>
           <w:noProof/>
           <w:szCs w:val="24"/>
+          <w:lang w:val="en-US"/>
         </w:rPr>
         <w:t>(1), 117–127. Retrieved from http://rcetj.org/index.php/rcetj/article/viewFile/151/241</w:t>
       </w:r>
@@ -17643,12 +17943,14 @@
         <w:rPr>
           <w:noProof/>
           <w:szCs w:val="24"/>
-        </w:rPr>
-      </w:pPr>
-      <w:r>
-        <w:rPr>
-          <w:noProof/>
-          <w:szCs w:val="24"/>
+          <w:lang w:val="en-US"/>
+        </w:rPr>
+      </w:pPr>
+      <w:r>
+        <w:rPr>
+          <w:noProof/>
+          <w:szCs w:val="24"/>
+          <w:lang w:val="en-US"/>
         </w:rPr>
         <w:t xml:space="preserve">Sutherland, I. E. (1968). A head-mounted three dimensional display. In </w:t>
       </w:r>
@@ -17658,6 +17960,7 @@
           <w:iCs/>
           <w:noProof/>
           <w:szCs w:val="24"/>
+          <w:lang w:val="en-US"/>
         </w:rPr>
         <w:t>Proceedings of the December 9-11, 1968, fall joint computer conference, part I</w:t>
       </w:r>
@@ -17665,6 +17968,7 @@
         <w:rPr>
           <w:noProof/>
           <w:szCs w:val="24"/>
+          <w:lang w:val="en-US"/>
         </w:rPr>
         <w:t xml:space="preserve"> (pp. 757–764). https://doi.org/10.1145/1476589.1476686</w:t>
       </w:r>
@@ -17687,7 +17991,15 @@
           <w:szCs w:val="24"/>
         </w:rPr>
         <w:lastRenderedPageBreak/>
-        <w:t xml:space="preserve">Ternier, S., De Vries, F., Börner, D., &amp; Specht, M. (2012). Mobile augmented reality with audio, supporting fieldwork of Cultural Sciences students in Florence. In G. Eleftherakis, M. Hinchey, &amp; M. Holcombe (Eds.), </w:t>
+        <w:t xml:space="preserve">Ternier, S., De Vries, F., Börner, D., &amp; Specht, M. (2012). </w:t>
+      </w:r>
+      <w:r>
+        <w:rPr>
+          <w:noProof/>
+          <w:szCs w:val="24"/>
+          <w:lang w:val="en-US"/>
+        </w:rPr>
+        <w:t xml:space="preserve">Mobile augmented reality with audio, supporting fieldwork of Cultural Sciences students in Florence. In G. Eleftherakis, M. Hinchey, &amp; M. Holcombe (Eds.), </w:t>
       </w:r>
       <w:r>
         <w:rPr>
@@ -17695,6 +18007,7 @@
           <w:iCs/>
           <w:noProof/>
           <w:szCs w:val="24"/>
+          <w:lang w:val="en-US"/>
         </w:rPr>
         <w:t>Software Engineering and Formal Methods - Proceedings of 10th International Conference, SEFM 2012</w:t>
       </w:r>
@@ -17702,8 +18015,16 @@
         <w:rPr>
           <w:noProof/>
           <w:szCs w:val="24"/>
-        </w:rPr>
-        <w:t xml:space="preserve"> (pp. 367–379). Springer. Retrieved from http://dspace.ou.nl/handle/1820/5034</w:t>
+          <w:lang w:val="en-US"/>
+        </w:rPr>
+        <w:t xml:space="preserve"> (pp. 367–379). </w:t>
+      </w:r>
+      <w:r>
+        <w:rPr>
+          <w:noProof/>
+          <w:szCs w:val="24"/>
+        </w:rPr>
+        <w:t>Springer. Retrieved from http://dspace.ou.nl/handle/1820/5034</w:t>
       </w:r>
     </w:p>
     <w:p>
@@ -17716,14 +18037,23 @@
         <w:rPr>
           <w:noProof/>
           <w:szCs w:val="24"/>
-        </w:rPr>
-      </w:pPr>
-      <w:r>
-        <w:rPr>
-          <w:noProof/>
-          <w:szCs w:val="24"/>
-        </w:rPr>
-        <w:t xml:space="preserve">Ternier, S., Klemke, R., Kalz, M., van Ulzen, P., &amp; Specht, M. (2012). ARLearn: Augmented reality meets augmented virtuality. </w:t>
+          <w:lang w:val="en-US"/>
+        </w:rPr>
+      </w:pPr>
+      <w:r>
+        <w:rPr>
+          <w:noProof/>
+          <w:szCs w:val="24"/>
+        </w:rPr>
+        <w:t xml:space="preserve">Ternier, S., Klemke, R., Kalz, M., van Ulzen, P., &amp; Specht, M. (2012). </w:t>
+      </w:r>
+      <w:r>
+        <w:rPr>
+          <w:noProof/>
+          <w:szCs w:val="24"/>
+          <w:lang w:val="en-US"/>
+        </w:rPr>
+        <w:t xml:space="preserve">ARLearn: Augmented reality meets augmented virtuality. </w:t>
       </w:r>
       <w:r>
         <w:rPr>
@@ -17731,6 +18061,7 @@
           <w:iCs/>
           <w:noProof/>
           <w:szCs w:val="24"/>
+          <w:lang w:val="en-US"/>
         </w:rPr>
         <w:t>Journal of Universal Computer Science</w:t>
       </w:r>
@@ -17738,6 +18069,7 @@
         <w:rPr>
           <w:noProof/>
           <w:szCs w:val="24"/>
+          <w:lang w:val="en-US"/>
         </w:rPr>
         <w:t xml:space="preserve">, </w:t>
       </w:r>
@@ -17747,6 +18079,7 @@
           <w:iCs/>
           <w:noProof/>
           <w:szCs w:val="24"/>
+          <w:lang w:val="en-US"/>
         </w:rPr>
         <w:t>18</w:t>
       </w:r>
@@ -17754,6 +18087,7 @@
         <w:rPr>
           <w:noProof/>
           <w:szCs w:val="24"/>
+          <w:lang w:val="en-US"/>
         </w:rPr>
         <w:t>(15), 2143–2164. https://doi.org/10.3217/jucs-018-15-2143</w:t>
       </w:r>
@@ -17768,12 +18102,14 @@
         <w:rPr>
           <w:noProof/>
           <w:szCs w:val="24"/>
-        </w:rPr>
-      </w:pPr>
-      <w:r>
-        <w:rPr>
-          <w:noProof/>
-          <w:szCs w:val="24"/>
+          <w:lang w:val="en-US"/>
+        </w:rPr>
+      </w:pPr>
+      <w:r>
+        <w:rPr>
+          <w:noProof/>
+          <w:szCs w:val="24"/>
+          <w:lang w:val="en-US"/>
         </w:rPr>
         <w:t xml:space="preserve">Wetzel, R. (2013). A Case for Design Patterns supporting the Development of Mobile Mixed Reality Games. </w:t>
       </w:r>
@@ -17783,6 +18119,7 @@
           <w:iCs/>
           <w:noProof/>
           <w:szCs w:val="24"/>
+          <w:lang w:val="en-US"/>
         </w:rPr>
         <w:t>Foundations of Digital Games</w:t>
       </w:r>
@@ -17790,6 +18127,7 @@
         <w:rPr>
           <w:noProof/>
           <w:szCs w:val="24"/>
+          <w:lang w:val="en-US"/>
         </w:rPr>
         <w:t>. Retrieved from http://www.fdg2013.org/program/workshops/papers/DPG2013/b6-wetzel.pdf</w:t>
       </w:r>
@@ -17804,14 +18142,23 @@
         <w:rPr>
           <w:noProof/>
           <w:szCs w:val="24"/>
-        </w:rPr>
-      </w:pPr>
-      <w:r>
-        <w:rPr>
-          <w:noProof/>
-          <w:szCs w:val="24"/>
-        </w:rPr>
-        <w:t xml:space="preserve">Wetzel, R., Mccall, R., Braun, A.-K., &amp; Broll, W. (2008). Guidelines for Designing Augmented Reality Games. In </w:t>
+          <w:lang w:val="en-US"/>
+        </w:rPr>
+      </w:pPr>
+      <w:r>
+        <w:rPr>
+          <w:noProof/>
+          <w:szCs w:val="24"/>
+        </w:rPr>
+        <w:t xml:space="preserve">Wetzel, R., Mccall, R., Braun, A.-K., &amp; Broll, W. (2008). </w:t>
+      </w:r>
+      <w:r>
+        <w:rPr>
+          <w:noProof/>
+          <w:szCs w:val="24"/>
+          <w:lang w:val="en-US"/>
+        </w:rPr>
+        <w:t xml:space="preserve">Guidelines for Designing Augmented Reality Games. In </w:t>
       </w:r>
       <w:r>
         <w:rPr>
@@ -17819,6 +18166,7 @@
           <w:iCs/>
           <w:noProof/>
           <w:szCs w:val="24"/>
+          <w:lang w:val="en-US"/>
         </w:rPr>
         <w:t>Proceedings of the 2008 Conference on Future Play: Research, Play, Share</w:t>
       </w:r>
@@ -17826,6 +18174,7 @@
         <w:rPr>
           <w:noProof/>
           <w:szCs w:val="24"/>
+          <w:lang w:val="en-US"/>
         </w:rPr>
         <w:t xml:space="preserve"> (pp. 173–180). Retrieved from http://eprints.lincoln.ac.uk/24599/1/Wetzel et al. - 2008 - Guidelines for designing augmented reality games.pdf</w:t>
       </w:r>
@@ -17840,12 +18189,14 @@
         <w:rPr>
           <w:noProof/>
           <w:szCs w:val="24"/>
-        </w:rPr>
-      </w:pPr>
-      <w:r>
-        <w:rPr>
-          <w:noProof/>
-          <w:szCs w:val="24"/>
+          <w:lang w:val="en-US"/>
+        </w:rPr>
+      </w:pPr>
+      <w:r>
+        <w:rPr>
+          <w:noProof/>
+          <w:szCs w:val="24"/>
+          <w:lang w:val="en-US"/>
         </w:rPr>
         <w:t xml:space="preserve">Xu, Z., Xiang, C., Wen-Hui, W., Ji-Hai, Y., Lantz, V., &amp; Kong-Qiao, W. (2009). Hand Gesture Recognition and Virtual Game Control Based on 3D Accelerometer and EMG Sensors. In </w:t>
       </w:r>
@@ -17855,6 +18206,7 @@
           <w:iCs/>
           <w:noProof/>
           <w:szCs w:val="24"/>
+          <w:lang w:val="en-US"/>
         </w:rPr>
         <w:t>Proceedings of the 14th international conference on Intelligent user interfaces</w:t>
       </w:r>
@@ -17862,6 +18214,7 @@
         <w:rPr>
           <w:noProof/>
           <w:szCs w:val="24"/>
+          <w:lang w:val="en-US"/>
         </w:rPr>
         <w:t xml:space="preserve"> (pp. 401–406). ACM. Retrieved from https://pdfs.semanticscholar.org/6878/79899cb5c520970fd76eaca8b79e4aee820d.pdf</w:t>
       </w:r>
@@ -17876,12 +18229,14 @@
         <w:rPr>
           <w:noProof/>
           <w:szCs w:val="24"/>
-        </w:rPr>
-      </w:pPr>
-      <w:r>
-        <w:rPr>
-          <w:noProof/>
-          <w:szCs w:val="24"/>
+          <w:lang w:val="en-US"/>
+        </w:rPr>
+      </w:pPr>
+      <w:r>
+        <w:rPr>
+          <w:noProof/>
+          <w:szCs w:val="24"/>
+          <w:lang w:val="en-US"/>
         </w:rPr>
         <w:t xml:space="preserve">Yamabe, T., &amp; Nakajima, T. (2013). Playful training with augmented reality games: Case studies towards reality-oriented system design. </w:t>
       </w:r>
@@ -17891,6 +18246,7 @@
           <w:iCs/>
           <w:noProof/>
           <w:szCs w:val="24"/>
+          <w:lang w:val="en-US"/>
         </w:rPr>
         <w:t>Multimedia Tools and Applications</w:t>
       </w:r>
@@ -17898,6 +18254,7 @@
         <w:rPr>
           <w:noProof/>
           <w:szCs w:val="24"/>
+          <w:lang w:val="en-US"/>
         </w:rPr>
         <w:t xml:space="preserve">, </w:t>
       </w:r>
@@ -17907,6 +18264,7 @@
           <w:iCs/>
           <w:noProof/>
           <w:szCs w:val="24"/>
+          <w:lang w:val="en-US"/>
         </w:rPr>
         <w:t>62</w:t>
       </w:r>
@@ -17914,6 +18272,7 @@
         <w:rPr>
           <w:noProof/>
           <w:szCs w:val="24"/>
+          <w:lang w:val="en-US"/>
         </w:rPr>
         <w:t>(1), 259–286. https://doi.org/10.1007/s11042-011-0979-7</w:t>
       </w:r>
@@ -17928,12 +18287,14 @@
         <w:rPr>
           <w:noProof/>
           <w:szCs w:val="24"/>
-        </w:rPr>
-      </w:pPr>
-      <w:r>
-        <w:rPr>
-          <w:noProof/>
-          <w:szCs w:val="24"/>
+          <w:lang w:val="en-US"/>
+        </w:rPr>
+      </w:pPr>
+      <w:r>
+        <w:rPr>
+          <w:noProof/>
+          <w:szCs w:val="24"/>
+          <w:lang w:val="en-US"/>
         </w:rPr>
         <w:t xml:space="preserve">You, S., &amp; Neumann, U. (2001). </w:t>
       </w:r>
@@ -17943,6 +18304,7 @@
           <w:iCs/>
           <w:noProof/>
           <w:szCs w:val="24"/>
+          <w:lang w:val="en-US"/>
         </w:rPr>
         <w:t>Fusion of Vision and Gyro Tracking for Robust Augmented Reality Registration</w:t>
       </w:r>
@@ -17950,6 +18312,7 @@
         <w:rPr>
           <w:noProof/>
           <w:szCs w:val="24"/>
+          <w:lang w:val="en-US"/>
         </w:rPr>
         <w:t>. Retrieved from https://trac.v2.nl/export/5432/andres/Documentation/INS Kalman/fusion of vision and gyro tracking for AR.pdf</w:t>
       </w:r>
@@ -17964,14 +18327,23 @@
         <w:rPr>
           <w:noProof/>
           <w:szCs w:val="24"/>
-        </w:rPr>
-      </w:pPr>
-      <w:r>
-        <w:rPr>
-          <w:noProof/>
-          <w:szCs w:val="24"/>
-        </w:rPr>
-        <w:t xml:space="preserve">Zagal, J. P., Mateas, M., Fernández-Vara, C., Hochhalter, B., &amp; Lichti, N. (2005). Towards an Ontological Language for Game Analysis. In </w:t>
+          <w:lang w:val="en-US"/>
+        </w:rPr>
+      </w:pPr>
+      <w:r>
+        <w:rPr>
+          <w:noProof/>
+          <w:szCs w:val="24"/>
+        </w:rPr>
+        <w:t xml:space="preserve">Zagal, J. P., Mateas, M., Fernández-Vara, C., Hochhalter, B., &amp; Lichti, N. (2005). </w:t>
+      </w:r>
+      <w:r>
+        <w:rPr>
+          <w:noProof/>
+          <w:szCs w:val="24"/>
+          <w:lang w:val="en-US"/>
+        </w:rPr>
+        <w:t xml:space="preserve">Towards an Ontological Language for Game Analysis. In </w:t>
       </w:r>
       <w:r>
         <w:rPr>
@@ -17979,6 +18351,7 @@
           <w:iCs/>
           <w:noProof/>
           <w:szCs w:val="24"/>
+          <w:lang w:val="en-US"/>
         </w:rPr>
         <w:t>Proceedings of DiGRA 2005 Conference</w:t>
       </w:r>
@@ -17986,6 +18359,7 @@
         <w:rPr>
           <w:noProof/>
           <w:szCs w:val="24"/>
+          <w:lang w:val="en-US"/>
         </w:rPr>
         <w:t xml:space="preserve"> (pp. 3–14). Retrieved from https://users.soe.ucsc.edu/~michaelm/publications/zagal-worlds-in-play-2007.pdf</w:t>
       </w:r>
@@ -17999,12 +18373,14 @@
         <w:ind w:left="480" w:hanging="480"/>
         <w:rPr>
           <w:noProof/>
-        </w:rPr>
-      </w:pPr>
-      <w:r>
-        <w:rPr>
-          <w:noProof/>
-          <w:szCs w:val="24"/>
+          <w:lang w:val="en-US"/>
+        </w:rPr>
+      </w:pPr>
+      <w:r>
+        <w:rPr>
+          <w:noProof/>
+          <w:szCs w:val="24"/>
+          <w:lang w:val="en-US"/>
         </w:rPr>
         <w:t xml:space="preserve">Zhang, Z. (2012). Microsoft Kinect Sensor and Its Effect. </w:t>
       </w:r>
@@ -18014,6 +18390,7 @@
           <w:iCs/>
           <w:noProof/>
           <w:szCs w:val="24"/>
+          <w:lang w:val="en-US"/>
         </w:rPr>
         <w:t>IEEE Multimedia</w:t>
       </w:r>
@@ -18021,6 +18398,7 @@
         <w:rPr>
           <w:noProof/>
           <w:szCs w:val="24"/>
+          <w:lang w:val="en-US"/>
         </w:rPr>
         <w:t xml:space="preserve">, </w:t>
       </w:r>
@@ -18030,6 +18408,7 @@
           <w:iCs/>
           <w:noProof/>
           <w:szCs w:val="24"/>
+          <w:lang w:val="en-US"/>
         </w:rPr>
         <w:t>19</w:t>
       </w:r>
@@ -18037,6 +18416,7 @@
         <w:rPr>
           <w:noProof/>
           <w:szCs w:val="24"/>
+          <w:lang w:val="en-US"/>
         </w:rPr>
         <w:t>(2), 4–10. Retrieved from https://www.researchgate.net/profile/Zhengyou_Zhang/publication/254058710_Microsoft_Kinect_Sensor_and_Its_Effect/links/00b7d53ab783285cdb000000.pdf</w:t>
       </w:r>
@@ -18406,7 +18786,7 @@
           <w:rPr>
             <w:noProof/>
           </w:rPr>
-          <w:t>2</w:t>
+          <w:t>5</w:t>
         </w:r>
         <w:r>
           <w:fldChar w:fldCharType="end"/>
@@ -18501,7 +18881,7 @@
         <v:path o:extrusionok="f" gradientshapeok="t" o:connecttype="rect"/>
         <o:lock v:ext="edit" aspectratio="t"/>
       </v:shapetype>
-      <v:shape id="_x0000_i1096" type="#_x0000_t75" style="width:12pt;height:12pt;visibility:visible;mso-wrap-style:square" o:bullet="t">
+      <v:shape id="_x0000_i1028" type="#_x0000_t75" style="width:12pt;height:12pt;visibility:visible;mso-wrap-style:square" o:bullet="t">
         <v:imagedata r:id="rId1" o:title=""/>
       </v:shape>
     </w:pict>
@@ -22862,7 +23242,7 @@
 </file>
 
 <file path=customXml/itemProps1.xml><?xml version="1.0" encoding="utf-8"?>
-<ds:datastoreItem xmlns:ds="http://schemas.openxmlformats.org/officeDocument/2006/customXml" ds:itemID="{1436044F-C8ED-4430-A20D-58552231E8F7}">
+<ds:datastoreItem xmlns:ds="http://schemas.openxmlformats.org/officeDocument/2006/customXml" ds:itemID="{F137DCDA-3714-4B82-A09F-8236D5DC9BAC}">
   <ds:schemaRefs>
     <ds:schemaRef ds:uri="http://schemas.openxmlformats.org/officeDocument/2006/bibliography"/>
   </ds:schemaRefs>

</xml_diff>

<commit_message>
Adjusted quotations according to APA (ellipses, changed capitalization, ...) and commented the page numbers for the quotes I changed.
</commit_message>
<xml_diff>
--- a/Bachelorarbeit.docx
+++ b/Bachelorarbeit.docx
@@ -80,6 +80,7 @@
           </wp:anchor>
         </w:drawing>
       </w:r>
+      <w:proofErr w:type="spellStart"/>
       <w:r>
         <w:rPr>
           <w:color w:val="000000" w:themeColor="text1"/>
@@ -87,7 +88,17 @@
           <w:szCs w:val="28"/>
           <w:lang w:val="en-US"/>
         </w:rPr>
-        <w:t xml:space="preserve">Mediadesign </w:t>
+        <w:t>Mediadesign</w:t>
+      </w:r>
+      <w:proofErr w:type="spellEnd"/>
+      <w:r>
+        <w:rPr>
+          <w:color w:val="000000" w:themeColor="text1"/>
+          <w:sz w:val="28"/>
+          <w:szCs w:val="28"/>
+          <w:lang w:val="en-US"/>
+        </w:rPr>
+        <w:t xml:space="preserve"> </w:t>
       </w:r>
       <w:r>
         <w:rPr>
@@ -3490,7 +3501,7 @@
         <w:fldChar w:fldCharType="end"/>
       </w:r>
       <w:r>
-        <w:t xml:space="preserve"> speaks of “[t]</w:t>
+        <w:t xml:space="preserve"> speaks of “t</w:t>
       </w:r>
       <w:r>
         <w:t>he convergence of mobile computing and wearable computing with augmented reality</w:t>
@@ -3966,7 +3977,13 @@
         <w:rPr>
           <w:lang w:val="en-US"/>
         </w:rPr>
-        <w:t>: “[T]he functional and experiential concept originated with the head-up instrument displays and targeting devices airplane manufacturers created for military pilots shortly after World War II.”) and there exist a m</w:t>
+        <w:t>: “T</w:t>
+      </w:r>
+      <w:r>
+        <w:rPr>
+          <w:lang w:val="en-US"/>
+        </w:rPr>
+        <w:t>he functional and experiential concept originated with the head-up instrument displays and targeting devices airplane manufacturers created for military pilots shortly after World War II.”) and there exist a m</w:t>
       </w:r>
       <w:r>
         <w:rPr>
@@ -4256,8 +4273,6 @@
       <w:r>
         <w:t xml:space="preserve"> real and virtual</w:t>
       </w:r>
-      <w:bookmarkStart w:id="8" w:name="_GoBack"/>
-      <w:bookmarkEnd w:id="8"/>
     </w:p>
     <w:p>
       <w:pPr>
@@ -4602,7 +4617,13 @@
         <w:fldChar w:fldCharType="end"/>
       </w:r>
       <w:r>
-        <w:t xml:space="preserve">, whose application for cultural sciences students’ field trips focused on audio augmentation, arguing that “[j]ust like a user should - while driving a car - use sight as much as possible to drive, we believe that with location based learning, a learner’s eyes must be primarily used to examine the environment.” </w:t>
+        <w:t>, whose application for cultural sciences students’ field trips focused on aud</w:t>
+      </w:r>
+      <w:r>
+        <w:t>io augmentation, arguing that “j</w:t>
+      </w:r>
+      <w:r>
+        <w:t xml:space="preserve">ust like a user should - while driving a car - use sight as much as possible to drive, we believe that with location based learning, a learner’s eyes must be primarily used to examine the environment.” </w:t>
       </w:r>
       <w:r>
         <w:fldChar w:fldCharType="begin" w:fldLock="1"/>
@@ -4737,7 +4758,7 @@
         <w:t>, stating that “</w:t>
       </w:r>
       <w:r>
-        <w:t>[w]</w:t>
+        <w:t>w</w:t>
       </w:r>
       <w:r>
         <w:t>e find these definitions too generic and in direct conceptual conflict with closely related systems such as context-aware or immersive systems, mixed reali</w:t>
@@ -4755,7 +4776,41 @@
         <w:t xml:space="preserve">that their working definition </w:t>
       </w:r>
       <w:r>
-        <w:t>still includes senses other than vision, being “a system that enhances a person’s primary senses (vision, aural, and tactile) with virtual or naturally invisible information made visible by digital means (…) where ‘view’ also includes other primary human senses.”</w:t>
+        <w:t xml:space="preserve">still includes senses other than vision, being </w:t>
+      </w:r>
+      <w:commentRangeStart w:id="8"/>
+      <w:r>
+        <w:t>“a system that enhances a person’s primary senses (vision, aural, and tactile) with virtual or naturally invisible information m</w:t>
+      </w:r>
+      <w:r>
+        <w:t>ade visible by digital means</w:t>
+      </w:r>
+      <w:proofErr w:type="gramStart"/>
+      <w:r>
+        <w:t>. .</w:t>
+      </w:r>
+      <w:proofErr w:type="gramEnd"/>
+      <w:r>
+        <w:t xml:space="preserve"> . .</w:t>
+      </w:r>
+      <w:r>
+        <w:t xml:space="preserve"> </w:t>
+      </w:r>
+      <w:proofErr w:type="gramStart"/>
+      <w:r>
+        <w:t>where</w:t>
+      </w:r>
+      <w:proofErr w:type="gramEnd"/>
+      <w:r>
+        <w:t xml:space="preserve"> ‘view’ also includes other primary human senses.”</w:t>
+      </w:r>
+      <w:commentRangeEnd w:id="8"/>
+      <w:r>
+        <w:rPr>
+          <w:rStyle w:val="Kommentarzeichen"/>
+          <w:lang w:val="de-DE"/>
+        </w:rPr>
+        <w:commentReference w:id="8"/>
       </w:r>
     </w:p>
     <w:p>
@@ -4789,6 +4844,7 @@
       <w:r>
         <w:t xml:space="preserve"> </w:t>
       </w:r>
+      <w:commentRangeStart w:id="9"/>
       <w:r>
         <w:t>“</w:t>
       </w:r>
@@ -4796,11 +4852,19 @@
         <w:t>require removing real objects from the perceived environment, in addition to adding virtual objects.</w:t>
       </w:r>
       <w:r>
-        <w:t xml:space="preserve"> (…)</w:t>
+        <w:t xml:space="preserve"> . . .</w:t>
       </w:r>
       <w:r>
         <w:t xml:space="preserve"> Some researchers call the task of removing real objects mediated or diminished reality, but we consider it a subset of AR.”</w:t>
       </w:r>
+      <w:commentRangeEnd w:id="9"/>
+      <w:r>
+        <w:rPr>
+          <w:rStyle w:val="Kommentarzeichen"/>
+          <w:lang w:val="de-DE"/>
+        </w:rPr>
+        <w:commentReference w:id="9"/>
+      </w:r>
       <w:r>
         <w:t xml:space="preserve"> Similarly, </w:t>
       </w:r>
@@ -4847,7 +4911,10 @@
         <w:t>”</w:t>
       </w:r>
       <w:r>
-        <w:t>[t]he</w:t>
+        <w:t>t</w:t>
+      </w:r>
+      <w:r>
+        <w:t>he</w:t>
       </w:r>
       <w:r>
         <w:t xml:space="preserve"> real playing field is never seen on the screen as it is completely overlaid by virtual characters and objects</w:t>
@@ -4871,8 +4938,8 @@
         <w:lastRenderedPageBreak/>
         <w:t xml:space="preserve">Augmented Reality and Virtual Reality, </w:t>
       </w:r>
-      <w:commentRangeStart w:id="9"/>
       <w:commentRangeStart w:id="10"/>
+      <w:commentRangeStart w:id="11"/>
       <w:r>
         <w:fldChar w:fldCharType="begin" w:fldLock="1"/>
       </w:r>
@@ -4891,16 +4958,17 @@
       <w:r>
         <w:fldChar w:fldCharType="end"/>
       </w:r>
-      <w:commentRangeEnd w:id="9"/>
+      <w:commentRangeEnd w:id="10"/>
       <w:r>
         <w:rPr>
           <w:rStyle w:val="Kommentarzeichen"/>
         </w:rPr>
-        <w:commentReference w:id="9"/>
+        <w:commentReference w:id="10"/>
       </w:r>
       <w:r>
         <w:t xml:space="preserve"> predicts that </w:t>
       </w:r>
+      <w:commentRangeStart w:id="12"/>
       <w:r>
         <w:rPr>
           <w:bCs/>
@@ -4917,12 +4985,44 @@
         <w:rPr>
           <w:bCs/>
         </w:rPr>
-        <w:t xml:space="preserve"> have AR things (...) because you want them both to be good and to be good t</w:t>
+        <w:t xml:space="preserve"> have AR things</w:t>
       </w:r>
       <w:r>
         <w:rPr>
           <w:bCs/>
         </w:rPr>
+        <w:t>.</w:t>
+      </w:r>
+      <w:r>
+        <w:rPr>
+          <w:bCs/>
+        </w:rPr>
+        <w:t xml:space="preserve"> . . .</w:t>
+      </w:r>
+      <w:r>
+        <w:rPr>
+          <w:bCs/>
+        </w:rPr>
+        <w:t xml:space="preserve"> </w:t>
+      </w:r>
+      <w:proofErr w:type="gramStart"/>
+      <w:r>
+        <w:rPr>
+          <w:bCs/>
+        </w:rPr>
+        <w:t>because</w:t>
+      </w:r>
+      <w:proofErr w:type="gramEnd"/>
+      <w:r>
+        <w:rPr>
+          <w:bCs/>
+        </w:rPr>
+        <w:t xml:space="preserve"> you want them both to be good and to be good t</w:t>
+      </w:r>
+      <w:r>
+        <w:rPr>
+          <w:bCs/>
+        </w:rPr>
         <w:t>hey’re going to</w:t>
       </w:r>
       <w:r>
@@ -4937,13 +5037,21 @@
         </w:rPr>
         <w:t>”</w:t>
       </w:r>
-      <w:commentRangeEnd w:id="10"/>
+      <w:commentRangeEnd w:id="11"/>
       <w:r>
         <w:rPr>
           <w:rStyle w:val="Kommentarzeichen"/>
           <w:lang w:val="de-DE"/>
         </w:rPr>
-        <w:commentReference w:id="10"/>
+        <w:commentReference w:id="11"/>
+      </w:r>
+      <w:commentRangeEnd w:id="12"/>
+      <w:r>
+        <w:rPr>
+          <w:rStyle w:val="Kommentarzeichen"/>
+          <w:lang w:val="de-DE"/>
+        </w:rPr>
+        <w:commentReference w:id="12"/>
       </w:r>
     </w:p>
     <w:p>
@@ -4953,14 +5061,14 @@
           <w:lang w:val="en-US"/>
         </w:rPr>
       </w:pPr>
-      <w:bookmarkStart w:id="11" w:name="_Toc471055207"/>
+      <w:bookmarkStart w:id="13" w:name="_Toc471055207"/>
       <w:r>
         <w:rPr>
           <w:lang w:val="en-US"/>
         </w:rPr>
         <w:t>Approaches</w:t>
       </w:r>
-      <w:bookmarkEnd w:id="11"/>
+      <w:bookmarkEnd w:id="13"/>
     </w:p>
     <w:p>
       <w:pPr>
@@ -5162,14 +5270,14 @@
           <w:lang w:val="en-US"/>
         </w:rPr>
       </w:pPr>
-      <w:bookmarkStart w:id="12" w:name="_Toc471055208"/>
+      <w:bookmarkStart w:id="14" w:name="_Toc471055208"/>
       <w:r>
         <w:rPr>
           <w:lang w:val="en-US"/>
         </w:rPr>
         <w:t>Technology</w:t>
       </w:r>
-      <w:bookmarkEnd w:id="12"/>
+      <w:bookmarkEnd w:id="14"/>
     </w:p>
     <w:p>
       <w:pPr>
@@ -5275,7 +5383,7 @@
         <w:t>“</w:t>
       </w:r>
       <w:r>
-        <w:t>[e]</w:t>
+        <w:t>e</w:t>
       </w:r>
       <w:r>
         <w:t>ventually we would like to allow the user to walk freely about the room”</w:t>
@@ -5332,7 +5440,48 @@
         <w:fldChar w:fldCharType="end"/>
       </w:r>
       <w:r>
-        <w:t xml:space="preserve"> went so far as to include mobility in their list of features of AR (see section 2.1.1), explaining that “[i]n the long term, we expect that many augmented reality systems will be wearable (…). However, a system does not need to be wearable to technically be considered an AR system;”</w:t>
+        <w:t xml:space="preserve"> went so far as to include mobility in their list of features of AR (see se</w:t>
+      </w:r>
+      <w:r>
+        <w:t xml:space="preserve">ction 2.1.1), explaining that </w:t>
+      </w:r>
+      <w:commentRangeStart w:id="15"/>
+      <w:r>
+        <w:t>“i</w:t>
+      </w:r>
+      <w:r>
+        <w:t>n the long term, we expect that many augmented real</w:t>
+      </w:r>
+      <w:r>
+        <w:t>ity systems will be wearable</w:t>
+      </w:r>
+      <w:proofErr w:type="gramStart"/>
+      <w:r>
+        <w:t xml:space="preserve">. </w:t>
+      </w:r>
+      <w:r>
+        <w:t>.</w:t>
+      </w:r>
+      <w:proofErr w:type="gramEnd"/>
+      <w:r>
+        <w:t xml:space="preserve"> . . </w:t>
+      </w:r>
+      <w:r>
+        <w:t>However, a system does not need to be wearable to technical</w:t>
+      </w:r>
+      <w:r>
+        <w:t>ly be considered an AR system.</w:t>
+      </w:r>
+      <w:r>
+        <w:t>”</w:t>
+      </w:r>
+      <w:commentRangeEnd w:id="15"/>
+      <w:r>
+        <w:rPr>
+          <w:rStyle w:val="Kommentarzeichen"/>
+          <w:lang w:val="de-DE"/>
+        </w:rPr>
+        <w:commentReference w:id="15"/>
       </w:r>
       <w:r>
         <w:t xml:space="preserve"> </w:t>
@@ -5725,16 +5874,16 @@
       <w:r>
         <w:t xml:space="preserve">, most notably smartphones (see section 2.1.3 for various </w:t>
       </w:r>
-      <w:commentRangeStart w:id="13"/>
+      <w:commentRangeStart w:id="16"/>
       <w:r>
         <w:t>examples</w:t>
       </w:r>
-      <w:commentRangeEnd w:id="13"/>
+      <w:commentRangeEnd w:id="16"/>
       <w:r>
         <w:rPr>
           <w:rStyle w:val="Kommentarzeichen"/>
         </w:rPr>
-        <w:commentReference w:id="13"/>
+        <w:commentReference w:id="16"/>
       </w:r>
       <w:r>
         <w:t>).</w:t>
@@ -5747,14 +5896,14 @@
           <w:lang w:val="en-US"/>
         </w:rPr>
       </w:pPr>
-      <w:bookmarkStart w:id="14" w:name="_Toc471055209"/>
+      <w:bookmarkStart w:id="17" w:name="_Toc471055209"/>
       <w:r>
         <w:rPr>
           <w:lang w:val="en-US"/>
         </w:rPr>
         <w:t>Techniques</w:t>
       </w:r>
-      <w:bookmarkEnd w:id="14"/>
+      <w:bookmarkEnd w:id="17"/>
     </w:p>
     <w:p>
       <w:pPr>
@@ -5847,7 +5996,28 @@
       </w:r>
       <w:r>
         <w:lastRenderedPageBreak/>
-        <w:t>associated with virtual assets – “When a user (…) explores a space the POIs are revealed and the content can be accessed.” This exploration can be based solely on location</w:t>
+        <w:t>associated with v</w:t>
+      </w:r>
+      <w:r>
+        <w:t xml:space="preserve">irtual assets – </w:t>
+      </w:r>
+      <w:commentRangeStart w:id="18"/>
+      <w:r>
+        <w:t>“When a user . . .</w:t>
+      </w:r>
+      <w:r>
+        <w:t xml:space="preserve"> explores a space the POIs are revealed and the content can be accessed.”</w:t>
+      </w:r>
+      <w:commentRangeEnd w:id="18"/>
+      <w:r>
+        <w:rPr>
+          <w:rStyle w:val="Kommentarzeichen"/>
+          <w:lang w:val="de-DE"/>
+        </w:rPr>
+        <w:commentReference w:id="18"/>
+      </w:r>
+      <w:r>
+        <w:t xml:space="preserve"> This exploration can be based solely on location</w:t>
       </w:r>
       <w:r>
         <w:t xml:space="preserve"> – usually provided through GPS – </w:t>
@@ -6146,16 +6316,16 @@
       <w:r>
         <w:t xml:space="preserve"> explain “attempts to recognize structures and features with the aim of automatically describing the contents of an </w:t>
       </w:r>
-      <w:commentRangeStart w:id="15"/>
+      <w:commentRangeStart w:id="19"/>
       <w:r>
         <w:t>image</w:t>
       </w:r>
-      <w:commentRangeEnd w:id="15"/>
+      <w:commentRangeEnd w:id="19"/>
       <w:r>
         <w:rPr>
           <w:rStyle w:val="Kommentarzeichen"/>
         </w:rPr>
-        <w:commentReference w:id="15"/>
+        <w:commentReference w:id="19"/>
       </w:r>
       <w:r>
         <w:t>.”</w:t>
@@ -6168,14 +6338,14 @@
           <w:lang w:val="en-US"/>
         </w:rPr>
       </w:pPr>
-      <w:bookmarkStart w:id="16" w:name="_Toc471055210"/>
+      <w:bookmarkStart w:id="20" w:name="_Toc471055210"/>
       <w:r>
         <w:rPr>
           <w:lang w:val="en-US"/>
         </w:rPr>
         <w:t>Applications</w:t>
       </w:r>
-      <w:bookmarkEnd w:id="16"/>
+      <w:bookmarkEnd w:id="20"/>
     </w:p>
     <w:p>
       <w:pPr>
@@ -6209,7 +6379,7 @@
           <w:lang w:val="en-US"/>
         </w:rPr>
       </w:pPr>
-      <w:bookmarkStart w:id="17" w:name="_Toc471055211"/>
+      <w:bookmarkStart w:id="21" w:name="_Toc471055211"/>
       <w:r>
         <w:rPr>
           <w:lang w:val="en-US"/>
@@ -6217,7 +6387,7 @@
         <w:lastRenderedPageBreak/>
         <w:t>Commercial</w:t>
       </w:r>
-      <w:bookmarkEnd w:id="17"/>
+      <w:bookmarkEnd w:id="21"/>
     </w:p>
     <w:p>
       <w:pPr>
@@ -6485,21 +6655,21 @@
           <w:lang w:val="en-US"/>
         </w:rPr>
       </w:pPr>
-      <w:bookmarkStart w:id="18" w:name="_Toc471055212"/>
+      <w:bookmarkStart w:id="22" w:name="_Toc471055212"/>
       <w:r>
         <w:rPr>
           <w:lang w:val="en-US"/>
         </w:rPr>
         <w:t xml:space="preserve">Education and expertise </w:t>
       </w:r>
-      <w:commentRangeStart w:id="19"/>
+      <w:commentRangeStart w:id="23"/>
       <w:r>
         <w:rPr>
           <w:lang w:val="en-US"/>
         </w:rPr>
         <w:t>transfer</w:t>
       </w:r>
-      <w:commentRangeEnd w:id="19"/>
+      <w:commentRangeEnd w:id="23"/>
       <w:r>
         <w:rPr>
           <w:rStyle w:val="Kommentarzeichen"/>
@@ -6507,9 +6677,9 @@
           <w:bCs w:val="0"/>
           <w:lang w:val="en-US"/>
         </w:rPr>
-        <w:commentReference w:id="19"/>
-      </w:r>
-      <w:bookmarkEnd w:id="18"/>
+        <w:commentReference w:id="23"/>
+      </w:r>
+      <w:bookmarkEnd w:id="22"/>
     </w:p>
     <w:p>
       <w:pPr>
@@ -6570,7 +6740,13 @@
         <w:rPr>
           <w:lang w:val="en-US"/>
         </w:rPr>
-        <w:t xml:space="preserve">“[a] </w:t>
+        <w:t>“a</w:t>
+      </w:r>
+      <w:r>
+        <w:rPr>
+          <w:lang w:val="en-US"/>
+        </w:rPr>
+        <w:t xml:space="preserve"> </w:t>
       </w:r>
       <w:r>
         <w:rPr>
@@ -6644,7 +6820,19 @@
         <w:rPr>
           <w:lang w:val="en-US"/>
         </w:rPr>
-        <w:t xml:space="preserve"> named Augmented Reality as one of three kinds of technological interfaces “now shaping how people learn”, along with “[t]he familiar ‘world- to- the- desktop’ interface” and multi-user virtual environments. </w:t>
+        <w:t xml:space="preserve"> named Augmented Reality as one of three kinds of technological interfaces “now shaping </w:t>
+      </w:r>
+      <w:r>
+        <w:rPr>
+          <w:lang w:val="en-US"/>
+        </w:rPr>
+        <w:t>how people learn”, along with “t</w:t>
+      </w:r>
+      <w:r>
+        <w:rPr>
+          <w:lang w:val="en-US"/>
+        </w:rPr>
+        <w:t xml:space="preserve">he familiar ‘world- to- the- desktop’ interface” and multi-user virtual environments. </w:t>
       </w:r>
       <w:r>
         <w:rPr>
@@ -6981,7 +7169,45 @@
       </w:r>
       <w:r>
         <w:lastRenderedPageBreak/>
-        <w:t>impossible or infeasible to experience otherwise (...), they are dynamic and interactive allowing student control over the educational content (...), and they scaffold and assess user learning (...).”)</w:t>
+        <w:t>impossible or infeasible t</w:t>
+      </w:r>
+      <w:r>
+        <w:t xml:space="preserve">o experience </w:t>
+      </w:r>
+      <w:proofErr w:type="gramStart"/>
+      <w:r>
+        <w:t>otherwise .</w:t>
+      </w:r>
+      <w:proofErr w:type="gramEnd"/>
+      <w:r>
+        <w:t xml:space="preserve"> . .</w:t>
+      </w:r>
+      <w:r>
+        <w:t>, they are dynamic and interactive allowing student contro</w:t>
+      </w:r>
+      <w:r>
+        <w:t xml:space="preserve">l over the educational content </w:t>
+      </w:r>
+      <w:r>
+        <w:t>.</w:t>
+      </w:r>
+      <w:r>
+        <w:t xml:space="preserve"> </w:t>
+      </w:r>
+      <w:r>
+        <w:t>.</w:t>
+      </w:r>
+      <w:r>
+        <w:t xml:space="preserve"> .</w:t>
+      </w:r>
+      <w:r>
+        <w:t>, and they scaffold</w:t>
+      </w:r>
+      <w:r>
+        <w:t xml:space="preserve"> and assess user learning.</w:t>
+      </w:r>
+      <w:r>
+        <w:t>”)</w:t>
       </w:r>
     </w:p>
     <w:p>
@@ -7022,7 +7248,19 @@
         <w:fldChar w:fldCharType="end"/>
       </w:r>
       <w:r>
-        <w:t xml:space="preserve">’s enumeration of unique affordances of AR:”[T]he greater fidelity of real world environments, the ability of team members to talk face-to-face with its bandwidth on multiple dimensions, and the capacity to promote kinesthetic learning through physical movement through richly sensory spatial contexts.” </w:t>
+        <w:t>’s enumeratio</w:t>
+      </w:r>
+      <w:r>
+        <w:t>n of unique affordances of AR:</w:t>
+      </w:r>
+      <w:r>
+        <w:t xml:space="preserve"> </w:t>
+      </w:r>
+      <w:r>
+        <w:t>“T</w:t>
+      </w:r>
+      <w:r>
+        <w:t xml:space="preserve">he greater fidelity of real world environments, the ability of team members to talk face-to-face with its bandwidth on multiple dimensions, and the capacity to promote kinesthetic learning through physical movement through richly sensory spatial contexts.” </w:t>
       </w:r>
       <w:r>
         <w:t xml:space="preserve">Furthermore, </w:t>
@@ -7167,14 +7405,14 @@
           <w:lang w:val="en-US"/>
         </w:rPr>
       </w:pPr>
-      <w:bookmarkStart w:id="20" w:name="_Toc471055213"/>
+      <w:bookmarkStart w:id="24" w:name="_Toc471055213"/>
       <w:r>
         <w:rPr>
           <w:lang w:val="en-US"/>
         </w:rPr>
         <w:t>Augmented reality games</w:t>
       </w:r>
-      <w:bookmarkEnd w:id="20"/>
+      <w:bookmarkEnd w:id="24"/>
     </w:p>
     <w:p>
       <w:pPr>
@@ -7305,20 +7543,20 @@
         </w:rPr>
         <w:t xml:space="preserve"> to go back as far as 2003’s </w:t>
       </w:r>
-      <w:commentRangeStart w:id="21"/>
+      <w:commentRangeStart w:id="25"/>
       <w:r>
         <w:rPr>
           <w:lang w:val="en-US"/>
         </w:rPr>
         <w:t>EyeToy</w:t>
       </w:r>
-      <w:commentRangeEnd w:id="21"/>
+      <w:commentRangeEnd w:id="25"/>
       <w:r>
         <w:rPr>
           <w:rStyle w:val="Kommentarzeichen"/>
           <w:lang w:val="en-US"/>
         </w:rPr>
-        <w:commentReference w:id="21"/>
+        <w:commentReference w:id="25"/>
       </w:r>
       <w:r>
         <w:rPr>
@@ -7326,20 +7564,20 @@
         </w:rPr>
         <w:t xml:space="preserve">, </w:t>
       </w:r>
-      <w:commentRangeStart w:id="22"/>
+      <w:commentRangeStart w:id="26"/>
       <w:r>
         <w:rPr>
           <w:lang w:val="en-US"/>
         </w:rPr>
         <w:t xml:space="preserve">efforts were for a long time focused on research, until the advance of smartphone technology, which made devices with Augmented Reality capabilities widely available (see 2.1), gave developers a venue </w:t>
       </w:r>
-      <w:commentRangeEnd w:id="22"/>
+      <w:commentRangeEnd w:id="26"/>
       <w:r>
         <w:rPr>
           <w:rStyle w:val="Kommentarzeichen"/>
           <w:lang w:val="en-US"/>
         </w:rPr>
-        <w:commentReference w:id="22"/>
+        <w:commentReference w:id="26"/>
       </w:r>
       <w:r>
         <w:rPr>
@@ -7521,16 +7759,16 @@
       <w:r>
         <w:t xml:space="preserve"> and then match them to real </w:t>
       </w:r>
-      <w:commentRangeStart w:id="23"/>
+      <w:commentRangeStart w:id="27"/>
       <w:r>
         <w:t>landmarks</w:t>
       </w:r>
-      <w:commentRangeEnd w:id="23"/>
+      <w:commentRangeEnd w:id="27"/>
       <w:r>
         <w:rPr>
           <w:rStyle w:val="Kommentarzeichen"/>
         </w:rPr>
-        <w:commentReference w:id="23"/>
+        <w:commentReference w:id="27"/>
       </w:r>
       <w:r>
         <w:t>.</w:t>
@@ -7541,16 +7779,16 @@
       <w:r>
         <w:t xml:space="preserve">Most recently, </w:t>
       </w:r>
-      <w:commentRangeStart w:id="24"/>
+      <w:commentRangeStart w:id="28"/>
       <w:r>
         <w:t>Pokémon GO</w:t>
       </w:r>
-      <w:commentRangeEnd w:id="24"/>
+      <w:commentRangeEnd w:id="28"/>
       <w:r>
         <w:rPr>
           <w:rStyle w:val="Kommentarzeichen"/>
         </w:rPr>
-        <w:commentReference w:id="24"/>
+        <w:commentReference w:id="28"/>
       </w:r>
       <w:r>
         <w:t xml:space="preserve">, an Augmented Reality game based on Nintendo’s Pokémon franchise and Ingress (cited by </w:t>
@@ -7619,22 +7857,57 @@
         <w:fldChar w:fldCharType="end"/>
       </w:r>
       <w:r>
-        <w:t xml:space="preserve"> criticized AR card game The Eye of Judgement, stating it “[did] not map well to augmented reality (…) as the game only tries to be visually more appealing than the originals but does not include genuine engaging game </w:t>
-      </w:r>
-      <w:commentRangeStart w:id="25"/>
+        <w:t xml:space="preserve"> criticized AR card game The Ey</w:t>
+      </w:r>
+      <w:r>
+        <w:t>e of Judgement, stating it did</w:t>
+      </w:r>
+      <w:r>
+        <w:t xml:space="preserve"> </w:t>
+      </w:r>
+      <w:commentRangeStart w:id="29"/>
+      <w:r>
+        <w:t>“</w:t>
+      </w:r>
+      <w:r>
+        <w:t>not m</w:t>
+      </w:r>
+      <w:r>
+        <w:t>ap well to augmented reality. . . .</w:t>
+      </w:r>
+      <w:r>
+        <w:t xml:space="preserve"> </w:t>
+      </w:r>
+      <w:proofErr w:type="gramStart"/>
+      <w:r>
+        <w:t>as</w:t>
+      </w:r>
+      <w:proofErr w:type="gramEnd"/>
+      <w:r>
+        <w:t xml:space="preserve"> the game only tries to be visually more appealing than the originals but does not include genuine engaging game </w:t>
+      </w:r>
+      <w:commentRangeStart w:id="30"/>
       <w:r>
         <w:t>play</w:t>
       </w:r>
-      <w:commentRangeEnd w:id="25"/>
+      <w:commentRangeEnd w:id="30"/>
       <w:r>
         <w:rPr>
           <w:rStyle w:val="Kommentarzeichen"/>
         </w:rPr>
-        <w:commentReference w:id="25"/>
+        <w:commentReference w:id="30"/>
       </w:r>
       <w:r>
         <w:t>.”</w:t>
       </w:r>
+      <w:commentRangeEnd w:id="29"/>
+      <w:r>
+        <w:rPr>
+          <w:rStyle w:val="Kommentarzeichen"/>
+          <w:lang w:val="de-DE"/>
+        </w:rPr>
+        <w:commentReference w:id="29"/>
+      </w:r>
     </w:p>
     <w:p>
       <w:pPr>
@@ -7643,14 +7916,14 @@
           <w:lang w:val="en-US"/>
         </w:rPr>
       </w:pPr>
-      <w:bookmarkStart w:id="26" w:name="_Toc471055214"/>
+      <w:bookmarkStart w:id="31" w:name="_Toc471055214"/>
       <w:r>
         <w:rPr>
           <w:lang w:val="en-US"/>
         </w:rPr>
         <w:t>Outlook</w:t>
       </w:r>
-      <w:bookmarkEnd w:id="26"/>
+      <w:bookmarkEnd w:id="31"/>
     </w:p>
     <w:p>
       <w:pPr>
@@ -7672,14 +7945,14 @@
           <w:lang w:val="en-US"/>
         </w:rPr>
       </w:pPr>
-      <w:bookmarkStart w:id="27" w:name="_Toc471055215"/>
+      <w:bookmarkStart w:id="32" w:name="_Toc471055215"/>
       <w:r>
         <w:rPr>
           <w:lang w:val="en-US"/>
         </w:rPr>
         <w:t>Possibilities</w:t>
       </w:r>
-      <w:bookmarkEnd w:id="27"/>
+      <w:bookmarkEnd w:id="32"/>
     </w:p>
     <w:p>
       <w:pPr>
@@ -7735,13 +8008,30 @@
         <w:rPr>
           <w:noProof/>
         </w:rPr>
-        <w:t>(Radu, 2014)</w:t>
+        <w:t>(</w:t>
+      </w:r>
+      <w:proofErr w:type="spellStart"/>
+      <w:r>
+        <w:rPr>
+          <w:noProof/>
+        </w:rPr>
+        <w:t>Radu</w:t>
+      </w:r>
+      <w:proofErr w:type="spellEnd"/>
+      <w:r>
+        <w:rPr>
+          <w:noProof/>
+        </w:rPr>
+        <w:t>, 2014)</w:t>
       </w:r>
       <w:r>
         <w:fldChar w:fldCharType="end"/>
       </w:r>
       <w:r>
-        <w:t>: “[U]sers report feeling higher satisfaction, having more fun, and being more willing to repeat the AR experience.”)</w:t>
+        <w:t>: “U</w:t>
+      </w:r>
+      <w:r>
+        <w:t>sers report feeling higher satisfaction, having more fun, and being more willing to repeat the AR experience.”)</w:t>
       </w:r>
       <w:r>
         <w:t xml:space="preserve">. </w:t>
@@ -7933,14 +8223,14 @@
           <w:lang w:val="en-US"/>
         </w:rPr>
       </w:pPr>
-      <w:bookmarkStart w:id="28" w:name="_Toc471055216"/>
+      <w:bookmarkStart w:id="33" w:name="_Toc471055216"/>
       <w:r>
         <w:rPr>
           <w:lang w:val="en-US"/>
         </w:rPr>
         <w:t>Limitations</w:t>
       </w:r>
-      <w:bookmarkEnd w:id="28"/>
+      <w:bookmarkEnd w:id="33"/>
     </w:p>
     <w:p>
       <w:pPr>
@@ -8217,7 +8507,21 @@
         <w:t>existing</w:t>
       </w:r>
       <w:r>
-        <w:t xml:space="preserve"> at the same location as the displays , calling such intersensory conflicts and the resulting adaptation “[a]mong </w:t>
+        <w:t xml:space="preserve"> at the same location as the </w:t>
+      </w:r>
+      <w:proofErr w:type="gramStart"/>
+      <w:r>
+        <w:t>displays ,</w:t>
+      </w:r>
+      <w:proofErr w:type="gramEnd"/>
+      <w:r>
+        <w:t xml:space="preserve"> calling such intersensory conflicts</w:t>
+      </w:r>
+      <w:r>
+        <w:t xml:space="preserve"> and the resulting adaptation “a</w:t>
+      </w:r>
+      <w:r>
+        <w:t xml:space="preserve">mong </w:t>
       </w:r>
       <w:r>
         <w:t>the most critical issues in the design of immersive virtual environments</w:t>
@@ -8232,11 +8536,64 @@
         <w:t xml:space="preserve"> They report noticeably worse performance during hand-eye coordination tasks, as well as negative aftereffects. However, since modern technology allows cameras and displays to be located much closer together (in </w:t>
       </w:r>
       <w:r>
+        <w:fldChar w:fldCharType="begin" w:fldLock="1"/>
+      </w:r>
+      <w:r>
+        <w:instrText>ADDIN CSL_CITATION { "citationItems" : [ { "id" : "ITEM-1", "itemData" : { "abstract" : "Among the most critical issues in the design of immersive virtual environments are those that deal with the problem of technologically induced intersensory con and one of the results, sensorimotor adaptation. An experiment was conducted to sup-port the design of a prototype see-through, head-mounted display (HMD). When wearing video see-through HMDs in augmented reality systems, subjects see the world around them through a pair of head-mounted video cameras. The study looked at the effects of sensory rearrangement caused by a HMD design that displaced the user's ''virtual'' eye position forward (165 mm) and above (62 mm) toward the spatial position of the cameras. The position of the cameras creates images of the world that are slightly downward and inward from normal. Measures of hand-eye coordination and speed on a manual pegboard task revealed substantial perceptual costs of the eye displacement initially, but also evidence of adaptation. Upon wearing the video see-through HMD, subjects' pointing errors increased signi along the spatial dimensions displaced (the y dimension, above-below the target, and z dimension, in front-behind the target). Speed of performance on the pegboard task decreased by 43% compared to baseline performance. Pointing accuracy improved by approxi-mately 33% as subjects adapted to the sensory rearrangement , but it did not reach baseline performance. When subjects removed the see-through HMD, there was evidence that their hand-eye coordination had been altered. Negative aftereffects were observed in the form of greater errors in pointing accuracy compared to base-line. Although these aftereffects are temporary, the results may have serious practical implications for the use of video see-through HMDs by users (e.g., surgeons) who depend on very accurate hand-eye coordination.", "author" : [ { "dropping-particle" : "", "family" : "Biocca", "given" : "Frank A.", "non-dropping-particle" : "", "parse-names" : false, "suffix" : "" }, { "dropping-particle" : "", "family" : "Rolland", "given" : "J.P.", "non-dropping-particle" : "", "parse-names" : false, "suffix" : "" } ], "container-title" : "Presence: Teleoperators and Virtual Environments", "id" : "ITEM-1", "issue" : "3", "issued" : { "date-parts" : [ [ "1998" ] ] }, "page" : "262-277", "title" : "Virtual Eyes Can Rearrange Your Body: Adaptation to Visual Displacement in See-Through, Head-Mounted Displays", "type" : "article-journal", "volume" : "7" }, "uris" : [ "http://www.mendeley.com/documents/?uuid=70eb30d4-24c4-3a71-b990-e5488b3e7223" ] } ], "mendeley" : { "formattedCitation" : "(Biocca &amp; Rolland, 1998)", "plainTextFormattedCitation" : "(Biocca &amp; Rolland, 1998)", "previouslyFormattedCitation" : "(Biocca &amp; Rolland, 1998)" }, "properties" : { "noteIndex" : 0 }, "schema" : "https://github.com/citation-style-language/schema/raw/master/csl-citation.json" }</w:instrText>
+      </w:r>
+      <w:r>
+        <w:fldChar w:fldCharType="separate"/>
+      </w:r>
+      <w:r>
+        <w:rPr>
+          <w:noProof/>
+        </w:rPr>
+        <w:t xml:space="preserve">(Biocca &amp; </w:t>
+      </w:r>
+      <w:r>
+        <w:rPr>
+          <w:noProof/>
+        </w:rPr>
         <w:lastRenderedPageBreak/>
+        <w:t>Rolland, 1998)</w:t>
+      </w:r>
+      <w:r>
+        <w:fldChar w:fldCharType="end"/>
+      </w:r>
+      <w:r>
+        <w:t xml:space="preserve"> there was a displacement of 62 mm above and 165 mm forward), this </w:t>
+      </w:r>
+      <w:r>
+        <w:t>effect of visual displacement can be reasonably expected to be significantly reduced.</w:t>
+      </w:r>
+    </w:p>
+    <w:p>
+      <w:pPr>
+        <w:pStyle w:val="StandardErstzeileneinzug"/>
+      </w:pPr>
+      <w:r>
+        <w:t xml:space="preserve">The task of correctly aligning real and virtual objects, known as the registration problem, is another one that has not yet been solved, despite it being </w:t>
+      </w:r>
+      <w:r>
+        <w:t>“</w:t>
+      </w:r>
+      <w:r>
+        <w:t>one of the most researched areas in AR</w:t>
+      </w:r>
+      <w:r>
+        <w:t>.</w:t>
+      </w:r>
+      <w:r>
+        <w:t>”</w:t>
+      </w:r>
+      <w:r>
+        <w:t xml:space="preserve"> </w:t>
+      </w:r>
+      <w:r>
         <w:fldChar w:fldCharType="begin" w:fldLock="1"/>
       </w:r>
       <w:r>
-        <w:instrText>ADDIN CSL_CITATION { "citationItems" : [ { "id" : "ITEM-1", "itemData" : { "abstract" : "Among the most critical issues in the design of immersive virtual environments are those that deal with the problem of technologically induced intersensory con and one of the results, sensorimotor adaptation. An experiment was conducted to sup-port the design of a prototype see-through, head-mounted display (HMD). When wearing video see-through HMDs in augmented reality systems, subjects see the world around them through a pair of head-mounted video cameras. The study looked at the effects of sensory rearrangement caused by a HMD design that displaced the user's ''virtual'' eye position forward (165 mm) and above (62 mm) toward the spatial position of the cameras. The position of the cameras creates images of the world that are slightly downward and inward from normal. Measures of hand-eye coordination and speed on a manual pegboard task revealed substantial perceptual costs of the eye displacement initially, but also evidence of adaptation. Upon wearing the video see-through HMD, subjects' pointing errors increased signi along the spatial dimensions displaced (the y dimension, above-below the target, and z dimension, in front-behind the target). Speed of performance on the pegboard task decreased by 43% compared to baseline performance. Pointing accuracy improved by approxi-mately 33% as subjects adapted to the sensory rearrangement , but it did not reach baseline performance. When subjects removed the see-through HMD, there was evidence that their hand-eye coordination had been altered. Negative aftereffects were observed in the form of greater errors in pointing accuracy compared to base-line. Although these aftereffects are temporary, the results may have serious practical implications for the use of video see-through HMDs by users (e.g., surgeons) who depend on very accurate hand-eye coordination.", "author" : [ { "dropping-particle" : "", "family" : "Biocca", "given" : "Frank A.", "non-dropping-particle" : "", "parse-names" : false, "suffix" : "" }, { "dropping-particle" : "", "family" : "Rolland", "given" : "J.P.", "non-dropping-particle" : "", "parse-names" : false, "suffix" : "" } ], "container-title" : "Presence: Teleoperators and Virtual Environments", "id" : "ITEM-1", "issue" : "3", "issued" : { "date-parts" : [ [ "1998" ] ] }, "page" : "262-277", "title" : "Virtual Eyes Can Rearrange Your Body: Adaptation to Visual Displacement in See-Through, Head-Mounted Displays", "type" : "article-journal", "volume" : "7" }, "uris" : [ "http://www.mendeley.com/documents/?uuid=70eb30d4-24c4-3a71-b990-e5488b3e7223" ] } ], "mendeley" : { "formattedCitation" : "(Biocca &amp; Rolland, 1998)", "plainTextFormattedCitation" : "(Biocca &amp; Rolland, 1998)", "previouslyFormattedCitation" : "(Biocca &amp; Rolland, 1998)" }, "properties" : { "noteIndex" : 0 }, "schema" : "https://github.com/citation-style-language/schema/raw/master/csl-citation.json" }</w:instrText>
+        <w:instrText>ADDIN CSL_CITATION { "citationItems" : [ { "id" : "ITEM-1", "itemData" : { "abstract" : "This article discusses technological developments and applications of mobile augmented reality (AR) and their application in learning. Augmented reality interaction design patterns are introduced and educational patterns for supporting certain learning objectives with AR approaches are discussed. The article then identifies several dimensions of a user context identified with sensors contained in mobile devices and used for the contextualization of learning experiences. Finally, an AR game concept, \u201cLocatory\u201d, is presented that combines a game logic with collaborative game play and personalized mobile augmented reality visualization.", "author" : [ { "dropping-particle" : "", "family" : "Specht", "given" : "Marcus", "non-dropping-particle" : "", "parse-names" : false, "suffix" : "" }, { "dropping-particle" : "", "family" : "Ternier", "given" : "Stefaan", "non-dropping-particle" : "", "parse-names" : false, "suffix" : "" }, { "dropping-particle" : "", "family" : "Greller", "given" : "Wolfgang", "non-dropping-particle" : "", "parse-names" : false, "suffix" : "" } ], "container-title" : "Journal of the Research Center for Educational Technology (RCET)", "id" : "ITEM-1", "issue" : "1", "issued" : { "date-parts" : [ [ "2011" ] ] }, "page" : "117-127", "title" : "Dimensions of Mobile Augmented Reality for Learning: A First Inventory", "type" : "article-journal", "volume" : "7" }, "uris" : [ "http://www.mendeley.com/documents/?uuid=4eabcc66-9e6e-3ed8-9ee2-23553c2fdc68" ] } ], "mendeley" : { "formattedCitation" : "(Specht et al., 2011)", "plainTextFormattedCitation" : "(Specht et al., 2011)", "previouslyFormattedCitation" : "(Specht et al., 2011)" }, "properties" : { "noteIndex" : 0 }, "schema" : "https://github.com/citation-style-language/schema/raw/master/csl-citation.json" }</w:instrText>
       </w:r>
       <w:r>
         <w:fldChar w:fldCharType="separate"/>
@@ -8245,45 +8602,19 @@
         <w:rPr>
           <w:noProof/>
         </w:rPr>
-        <w:t>(Biocca &amp; Rolland, 1998)</w:t>
+        <w:t>(Specht et al., 2011)</w:t>
       </w:r>
       <w:r>
         <w:fldChar w:fldCharType="end"/>
       </w:r>
       <w:r>
-        <w:t xml:space="preserve"> there was a displacement of 62 mm above and 165 mm forward), this </w:t>
-      </w:r>
-      <w:r>
-        <w:t>effect of visual displacement can be reasonably expected to be significantly reduced.</w:t>
-      </w:r>
-    </w:p>
-    <w:p>
-      <w:pPr>
-        <w:pStyle w:val="StandardErstzeileneinzug"/>
-      </w:pPr>
-      <w:r>
-        <w:t xml:space="preserve">The task of correctly aligning real and virtual objects, known as the registration problem, is another one that has not yet been solved, despite it being </w:t>
-      </w:r>
-      <w:r>
-        <w:t>“</w:t>
-      </w:r>
-      <w:r>
-        <w:t>one of the most researched areas in AR</w:t>
-      </w:r>
-      <w:r>
-        <w:t>.</w:t>
-      </w:r>
-      <w:r>
-        <w:t>”</w:t>
-      </w:r>
-      <w:r>
-        <w:t xml:space="preserve"> </w:t>
+        <w:t xml:space="preserve"> According to </w:t>
       </w:r>
       <w:r>
         <w:fldChar w:fldCharType="begin" w:fldLock="1"/>
       </w:r>
       <w:r>
-        <w:instrText>ADDIN CSL_CITATION { "citationItems" : [ { "id" : "ITEM-1", "itemData" : { "abstract" : "This article discusses technological developments and applications of mobile augmented reality (AR) and their application in learning. Augmented reality interaction design patterns are introduced and educational patterns for supporting certain learning objectives with AR approaches are discussed. The article then identifies several dimensions of a user context identified with sensors contained in mobile devices and used for the contextualization of learning experiences. Finally, an AR game concept, \u201cLocatory\u201d, is presented that combines a game logic with collaborative game play and personalized mobile augmented reality visualization.", "author" : [ { "dropping-particle" : "", "family" : "Specht", "given" : "Marcus", "non-dropping-particle" : "", "parse-names" : false, "suffix" : "" }, { "dropping-particle" : "", "family" : "Ternier", "given" : "Stefaan", "non-dropping-particle" : "", "parse-names" : false, "suffix" : "" }, { "dropping-particle" : "", "family" : "Greller", "given" : "Wolfgang", "non-dropping-particle" : "", "parse-names" : false, "suffix" : "" } ], "container-title" : "Journal of the Research Center for Educational Technology (RCET)", "id" : "ITEM-1", "issue" : "1", "issued" : { "date-parts" : [ [ "2011" ] ] }, "page" : "117-127", "title" : "Dimensions of Mobile Augmented Reality for Learning: A First Inventory", "type" : "article-journal", "volume" : "7" }, "uris" : [ "http://www.mendeley.com/documents/?uuid=4eabcc66-9e6e-3ed8-9ee2-23553c2fdc68" ] } ], "mendeley" : { "formattedCitation" : "(Specht et al., 2011)", "plainTextFormattedCitation" : "(Specht et al., 2011)", "previouslyFormattedCitation" : "(Specht et al., 2011)" }, "properties" : { "noteIndex" : 0 }, "schema" : "https://github.com/citation-style-language/schema/raw/master/csl-citation.json" }</w:instrText>
+        <w:instrText>ADDIN CSL_CITATION { "citationItems" : [ { "id" : "ITEM-1", "itemData" : { "abstract" : "This paper surveys the field of augmented reality (AR), in which 3D virtual objects are integrated into a 3D real environment in real time. It describes the medical, manufac-turing, visualization, path planning, entertainment, and military applications that have been explored. This paper describes the characteristics of augmented reality systems, including a detailed discussion of the tradeoffs between optical and video blending approaches. Registration and sensing errors are two of the biggest problems in build-ing effective augmented reality systems, so this paper summarizes current efforts to overcome these problems. Future directions and areas requiring further research are discussed. This survey provides a starting point for anyone interested in researching or using augmented reality.", "author" : [ { "dropping-particle" : "", "family" : "Azuma", "given" : "Ronald T.", "non-dropping-particle" : "", "parse-names" : false, "suffix" : "" } ], "container-title" : "Presence: Teleoperators and virtual environments", "id" : "ITEM-1", "issue" : "4", "issued" : { "date-parts" : [ [ "1997" ] ] }, "note" : "1997. Modernen Vergleich zu finden wahrscheinlich eine gute Idee.\n\n\n\n\nDefinition AR:\u00a0\n1. Combines real and virtual\n2. Is interactive in real time\n3. Is registered in three dimensions\n-&amp;gt; Keine 2D Overlays (Text scheint zu widersprechen - 2D Overlays okay, solange sie an Elemente im Raum gebunden sind?)\n\n\n\n\n\n362f -&amp;gt; M\u00f6glichkeit eines Tiefensensors wird erw\u00e4ht -&amp;gt; Jetzt umgesetzt in Hololens\n\n\n\n\n\n&amp;quot;Specifically, AR demands more from trackers and sensors\nin three areas:\n- Greater input variety and bandwidth\n- Higher accuracy\n- Longer range&amp;quot;\n\n\n\n-&amp;gt; S.22 generell Infos zu Sensoren", "page" : "355-385", "title" : "A Survey of Augmented Reality", "type" : "article-journal", "volume" : "6" }, "uris" : [ "http://www.mendeley.com/documents/?uuid=a6a9ece9-edcb-3171-9378-2b95ce33b693" ] } ], "mendeley" : { "formattedCitation" : "(Azuma, 1997)", "plainTextFormattedCitation" : "(Azuma, 1997)", "previouslyFormattedCitation" : "(Azuma, 1997)" }, "properties" : { "noteIndex" : 0 }, "schema" : "https://github.com/citation-style-language/schema/raw/master/csl-citation.json" }</w:instrText>
       </w:r>
       <w:r>
         <w:fldChar w:fldCharType="separate"/>
@@ -8292,34 +8623,16 @@
         <w:rPr>
           <w:noProof/>
         </w:rPr>
-        <w:t>(Specht et al., 2011)</w:t>
+        <w:t>(Azuma, 1997)</w:t>
       </w:r>
       <w:r>
         <w:fldChar w:fldCharType="end"/>
       </w:r>
       <w:r>
-        <w:t xml:space="preserve"> According to </w:t>
-      </w:r>
-      <w:r>
-        <w:fldChar w:fldCharType="begin" w:fldLock="1"/>
-      </w:r>
-      <w:r>
-        <w:instrText>ADDIN CSL_CITATION { "citationItems" : [ { "id" : "ITEM-1", "itemData" : { "abstract" : "This paper surveys the field of augmented reality (AR), in which 3D virtual objects are integrated into a 3D real environment in real time. It describes the medical, manufac-turing, visualization, path planning, entertainment, and military applications that have been explored. This paper describes the characteristics of augmented reality systems, including a detailed discussion of the tradeoffs between optical and video blending approaches. Registration and sensing errors are two of the biggest problems in build-ing effective augmented reality systems, so this paper summarizes current efforts to overcome these problems. Future directions and areas requiring further research are discussed. This survey provides a starting point for anyone interested in researching or using augmented reality.", "author" : [ { "dropping-particle" : "", "family" : "Azuma", "given" : "Ronald T.", "non-dropping-particle" : "", "parse-names" : false, "suffix" : "" } ], "container-title" : "Presence: Teleoperators and virtual environments", "id" : "ITEM-1", "issue" : "4", "issued" : { "date-parts" : [ [ "1997" ] ] }, "note" : "1997. Modernen Vergleich zu finden wahrscheinlich eine gute Idee.\n\n\n\n\nDefinition AR:\u00a0\n1. Combines real and virtual\n2. Is interactive in real time\n3. Is registered in three dimensions\n-&amp;gt; Keine 2D Overlays (Text scheint zu widersprechen - 2D Overlays okay, solange sie an Elemente im Raum gebunden sind?)\n\n\n\n\n\n362f -&amp;gt; M\u00f6glichkeit eines Tiefensensors wird erw\u00e4ht -&amp;gt; Jetzt umgesetzt in Hololens\n\n\n\n\n\n&amp;quot;Specifically, AR demands more from trackers and sensors\nin three areas:\n- Greater input variety and bandwidth\n- Higher accuracy\n- Longer range&amp;quot;\n\n\n\n-&amp;gt; S.22 generell Infos zu Sensoren", "page" : "355-385", "title" : "A Survey of Augmented Reality", "type" : "article-journal", "volume" : "6" }, "uris" : [ "http://www.mendeley.com/documents/?uuid=a6a9ece9-edcb-3171-9378-2b95ce33b693" ] } ], "mendeley" : { "formattedCitation" : "(Azuma, 1997)", "plainTextFormattedCitation" : "(Azuma, 1997)", "previouslyFormattedCitation" : "(Azuma, 1997)" }, "properties" : { "noteIndex" : 0 }, "schema" : "https://github.com/citation-style-language/schema/raw/master/csl-citation.json" }</w:instrText>
-      </w:r>
-      <w:r>
-        <w:fldChar w:fldCharType="separate"/>
-      </w:r>
-      <w:r>
-        <w:rPr>
-          <w:noProof/>
-        </w:rPr>
-        <w:t>(Azuma, 1997)</w:t>
-      </w:r>
-      <w:r>
-        <w:fldChar w:fldCharType="end"/>
-      </w:r>
-      <w:r>
-        <w:t>, this task is necessary both for maintaining immersion and performing applications that require accuracy and thus “[w]</w:t>
+        <w:t>, this task is necessary both for maintaining immersion and performing applications that require accuracy and thus “</w:t>
+      </w:r>
+      <w:r>
+        <w:t>w</w:t>
       </w:r>
       <w:r>
         <w:t>ithout accurate registration, augmented reality will not be accepted in many applications.”</w:t>
@@ -8445,7 +8758,7 @@
         <w:t xml:space="preserve"> </w:t>
       </w:r>
       <w:r>
-        <w:t>that “[i]</w:t>
+        <w:t>that “i</w:t>
       </w:r>
       <w:r>
         <w:t>f a graphics-based AR system is to be effective, care must be taken to ensure that its display is not clut</w:t>
@@ -8484,7 +8797,7 @@
         <w:fldChar w:fldCharType="end"/>
       </w:r>
       <w:r>
-        <w:t xml:space="preserve"> similarly pointed out that “[o]</w:t>
+        <w:t xml:space="preserve"> similarly pointed out that “o</w:t>
       </w:r>
       <w:r>
         <w:t>ne of the most frequently reported AR design challenges is preventing student cognitive overload during the experience (Dunleavy et al., 2009; Klopfer and Squire, 2008; Perry, Klopfer, Norton, Sutch, Sanford, &amp; Facer, 2008).”</w:t>
@@ -8558,7 +8871,7 @@
         <w:t>“</w:t>
       </w:r>
       <w:r>
-        <w:t>[t]</w:t>
+        <w:t>t</w:t>
       </w:r>
       <w:r>
         <w:t>he mobile device as a lens rather than a screen</w:t>
@@ -8745,7 +9058,13 @@
         <w:fldChar w:fldCharType="end"/>
       </w:r>
       <w:r>
-        <w:t xml:space="preserve"> names as “[i]ssues related to display of information”:</w:t>
+        <w:t xml:space="preserve"> names as “i</w:t>
+      </w:r>
+      <w:r>
+        <w:t>ssues rel</w:t>
+      </w:r>
+      <w:r>
+        <w:t>ated to display of information” negligence, product liability, digital assault, and discrimination.</w:t>
       </w:r>
     </w:p>
     <w:p>
@@ -8867,7 +9186,10 @@
         <w:fldChar w:fldCharType="end"/>
       </w:r>
       <w:r>
-        <w:t xml:space="preserve"> list the following “[i]ssues related to the collection of information”:</w:t>
+        <w:t xml:space="preserve"> list the following “i</w:t>
+      </w:r>
+      <w:r>
+        <w:t>ssues related to the collection of information”:</w:t>
       </w:r>
     </w:p>
     <w:p>
@@ -8875,7 +9197,7 @@
         <w:pStyle w:val="StandardErstzeileneinzug"/>
         <w:numPr>
           <w:ilvl w:val="0"/>
-          <w:numId w:val="2"/>
+          <w:numId w:val="36"/>
         </w:numPr>
       </w:pPr>
       <w:r>
@@ -8887,7 +9209,7 @@
         <w:pStyle w:val="StandardErstzeileneinzug"/>
         <w:numPr>
           <w:ilvl w:val="0"/>
-          <w:numId w:val="2"/>
+          <w:numId w:val="36"/>
         </w:numPr>
       </w:pPr>
       <w:r>
@@ -8899,7 +9221,7 @@
         <w:pStyle w:val="StandardErstzeileneinzug"/>
         <w:numPr>
           <w:ilvl w:val="0"/>
-          <w:numId w:val="2"/>
+          <w:numId w:val="36"/>
         </w:numPr>
       </w:pPr>
       <w:r>
@@ -8911,7 +9233,7 @@
         <w:pStyle w:val="StandardErstzeileneinzug"/>
         <w:numPr>
           <w:ilvl w:val="0"/>
-          <w:numId w:val="2"/>
+          <w:numId w:val="36"/>
         </w:numPr>
       </w:pPr>
       <w:r>
@@ -9029,15 +9351,15 @@
           <w:lang w:val="en-US"/>
         </w:rPr>
       </w:pPr>
-      <w:bookmarkStart w:id="29" w:name="_Toc471055217"/>
-      <w:commentRangeStart w:id="30"/>
+      <w:bookmarkStart w:id="34" w:name="_Toc471055217"/>
+      <w:commentRangeStart w:id="35"/>
       <w:r>
         <w:rPr>
           <w:lang w:val="en-US"/>
         </w:rPr>
         <w:t>Sensors</w:t>
       </w:r>
-      <w:commentRangeEnd w:id="30"/>
+      <w:commentRangeEnd w:id="35"/>
       <w:r>
         <w:rPr>
           <w:rStyle w:val="Kommentarzeichen"/>
@@ -9048,9 +9370,9 @@
           <w:iCs w:val="0"/>
           <w:lang w:val="en-US"/>
         </w:rPr>
-        <w:commentReference w:id="30"/>
-      </w:r>
-      <w:bookmarkEnd w:id="29"/>
+        <w:commentReference w:id="35"/>
+      </w:r>
+      <w:bookmarkEnd w:id="34"/>
     </w:p>
     <w:p>
       <w:pPr>
@@ -9223,7 +9545,13 @@
         <w:pStyle w:val="StandardErstzeileneinzug"/>
       </w:pPr>
       <w:r>
-        <w:t xml:space="preserve">Sensors also play an important role in the Internet of Things in which “[p]hysical items are no longer disconnected from the virtual world, but can be controlled remotely and can act as physical access points to Internet services.” </w:t>
+        <w:t>Sensors also play an important role in th</w:t>
+      </w:r>
+      <w:r>
+        <w:t>e Internet of Things in which “p</w:t>
+      </w:r>
+      <w:r>
+        <w:t xml:space="preserve">hysical items are no longer disconnected from the virtual world, but can be controlled remotely and can act as physical access points to Internet services.” </w:t>
       </w:r>
       <w:r>
         <w:fldChar w:fldCharType="begin" w:fldLock="1"/>
@@ -9260,14 +9588,14 @@
           <w:lang w:val="en-US"/>
         </w:rPr>
       </w:pPr>
-      <w:bookmarkStart w:id="31" w:name="_Toc471055218"/>
+      <w:bookmarkStart w:id="36" w:name="_Toc471055218"/>
       <w:r>
         <w:rPr>
           <w:lang w:val="en-US"/>
         </w:rPr>
         <w:t>Sensors in games</w:t>
       </w:r>
-      <w:bookmarkEnd w:id="31"/>
+      <w:bookmarkEnd w:id="36"/>
     </w:p>
     <w:p>
       <w:pPr>
@@ -9316,7 +9644,19 @@
         <w:rPr>
           <w:lang w:val="en-US"/>
         </w:rPr>
-        <w:t xml:space="preserve">, “[t]his makes the system more autonomous, and can free the user from tedious input tasks.” As </w:t>
+        <w:t>, “</w:t>
+      </w:r>
+      <w:r>
+        <w:rPr>
+          <w:lang w:val="en-US"/>
+        </w:rPr>
+        <w:t>t</w:t>
+      </w:r>
+      <w:r>
+        <w:rPr>
+          <w:lang w:val="en-US"/>
+        </w:rPr>
+        <w:t xml:space="preserve">his makes the system more autonomous, and can free the user from tedious input tasks.” As </w:t>
       </w:r>
       <w:r>
         <w:rPr>
@@ -9516,16 +9856,16 @@
       <w:r>
         <w:t xml:space="preserve"> cite </w:t>
       </w:r>
-      <w:commentRangeStart w:id="32"/>
+      <w:commentRangeStart w:id="37"/>
       <w:r>
         <w:t>biofeedback games</w:t>
       </w:r>
-      <w:commentRangeEnd w:id="32"/>
+      <w:commentRangeEnd w:id="37"/>
       <w:r>
         <w:rPr>
           <w:rStyle w:val="Kommentarzeichen"/>
         </w:rPr>
-        <w:commentReference w:id="32"/>
+        <w:commentReference w:id="37"/>
       </w:r>
       <w:r>
         <w:rPr>
@@ -9563,16 +9903,16 @@
       <w:r>
         <w:t xml:space="preserve">ifferent sensors have different strengths and weaknesses that completely change the way a game might </w:t>
       </w:r>
-      <w:commentRangeStart w:id="33"/>
+      <w:commentRangeStart w:id="38"/>
       <w:r>
         <w:t>work</w:t>
       </w:r>
-      <w:commentRangeEnd w:id="33"/>
+      <w:commentRangeEnd w:id="38"/>
       <w:r>
         <w:rPr>
           <w:rStyle w:val="Kommentarzeichen"/>
         </w:rPr>
-        <w:commentReference w:id="33"/>
+        <w:commentReference w:id="38"/>
       </w:r>
       <w:r>
         <w:t>.”</w:t>
@@ -9585,14 +9925,14 @@
           <w:lang w:val="en-US"/>
         </w:rPr>
       </w:pPr>
-      <w:bookmarkStart w:id="34" w:name="_Toc471055219"/>
+      <w:bookmarkStart w:id="39" w:name="_Toc471055219"/>
       <w:r>
         <w:rPr>
           <w:lang w:val="en-US"/>
         </w:rPr>
         <w:t>Sensors in augmented reality</w:t>
       </w:r>
-      <w:bookmarkEnd w:id="34"/>
+      <w:bookmarkEnd w:id="39"/>
     </w:p>
     <w:p>
       <w:pPr>
@@ -9839,7 +10179,39 @@
         <w:fldChar w:fldCharType="end"/>
       </w:r>
       <w:r>
-        <w:t xml:space="preserve"> somewhat similarly expresses certainty that Augmented Reality (not explicitly referring to mobile AR) will come to include “new trigger types (…), more intelligent input recognition (…) and increased sophistication of expression types.”</w:t>
+        <w:t xml:space="preserve"> somewhat similarly expresses certainty that Augmented Reality (not explicitly referring to mobile AR) will come t</w:t>
+      </w:r>
+      <w:r>
+        <w:t xml:space="preserve">o include </w:t>
+      </w:r>
+      <w:commentRangeStart w:id="40"/>
+      <w:r>
+        <w:t xml:space="preserve">“new trigger </w:t>
+      </w:r>
+      <w:proofErr w:type="gramStart"/>
+      <w:r>
+        <w:t>types .</w:t>
+      </w:r>
+      <w:proofErr w:type="gramEnd"/>
+      <w:r>
+        <w:t xml:space="preserve"> . .</w:t>
+      </w:r>
+      <w:r>
+        <w:t>, more intell</w:t>
+      </w:r>
+      <w:r>
+        <w:t>igent input recognition . . .</w:t>
+      </w:r>
+      <w:r>
+        <w:t xml:space="preserve"> and increased sophistication of expression types.”</w:t>
+      </w:r>
+      <w:commentRangeEnd w:id="40"/>
+      <w:r>
+        <w:rPr>
+          <w:rStyle w:val="Kommentarzeichen"/>
+          <w:lang w:val="de-DE"/>
+        </w:rPr>
+        <w:commentReference w:id="40"/>
       </w:r>
     </w:p>
     <w:p>
@@ -10251,16 +10623,16 @@
           <w:lang w:val="en-US"/>
         </w:rPr>
       </w:pPr>
-      <w:bookmarkStart w:id="35" w:name="_Toc471055220"/>
-      <w:commentRangeStart w:id="36"/>
-      <w:commentRangeStart w:id="37"/>
+      <w:bookmarkStart w:id="42" w:name="_Toc471055220"/>
+      <w:commentRangeStart w:id="43"/>
+      <w:commentRangeStart w:id="44"/>
       <w:r>
         <w:rPr>
           <w:lang w:val="en-US"/>
         </w:rPr>
         <w:t>Design Patterns</w:t>
       </w:r>
-      <w:commentRangeEnd w:id="36"/>
+      <w:commentRangeEnd w:id="43"/>
       <w:r>
         <w:rPr>
           <w:rStyle w:val="Kommentarzeichen"/>
@@ -10271,9 +10643,9 @@
           <w:iCs w:val="0"/>
           <w:lang w:val="en-US"/>
         </w:rPr>
-        <w:commentReference w:id="36"/>
-      </w:r>
-      <w:commentRangeEnd w:id="37"/>
+        <w:commentReference w:id="43"/>
+      </w:r>
+      <w:commentRangeEnd w:id="44"/>
       <w:r>
         <w:rPr>
           <w:rStyle w:val="Kommentarzeichen"/>
@@ -10284,30 +10656,30 @@
           <w:iCs w:val="0"/>
           <w:lang w:val="en-US"/>
         </w:rPr>
-        <w:commentReference w:id="37"/>
-      </w:r>
-      <w:bookmarkEnd w:id="35"/>
-    </w:p>
-    <w:p>
-      <w:pPr>
-        <w:rPr>
-          <w:lang w:val="en-US"/>
-        </w:rPr>
-      </w:pPr>
-      <w:commentRangeStart w:id="38"/>
+        <w:commentReference w:id="44"/>
+      </w:r>
+      <w:bookmarkEnd w:id="42"/>
+    </w:p>
+    <w:p>
+      <w:pPr>
+        <w:rPr>
+          <w:lang w:val="en-US"/>
+        </w:rPr>
+      </w:pPr>
+      <w:commentRangeStart w:id="45"/>
       <w:r>
         <w:rPr>
           <w:lang w:val="en-US"/>
         </w:rPr>
         <w:t>Design</w:t>
       </w:r>
-      <w:commentRangeEnd w:id="38"/>
+      <w:commentRangeEnd w:id="45"/>
       <w:r>
         <w:rPr>
           <w:rStyle w:val="Kommentarzeichen"/>
           <w:lang w:val="en-US"/>
         </w:rPr>
-        <w:commentReference w:id="38"/>
+        <w:commentReference w:id="45"/>
       </w:r>
       <w:r>
         <w:rPr>
@@ -10315,20 +10687,20 @@
         </w:rPr>
         <w:t xml:space="preserve"> Patterns are a concept first proposed for use in </w:t>
       </w:r>
-      <w:commentRangeStart w:id="39"/>
+      <w:commentRangeStart w:id="46"/>
       <w:r>
         <w:rPr>
           <w:lang w:val="en-US"/>
         </w:rPr>
         <w:t>architecture</w:t>
       </w:r>
-      <w:commentRangeEnd w:id="39"/>
+      <w:commentRangeEnd w:id="46"/>
       <w:r>
         <w:rPr>
           <w:rStyle w:val="Kommentarzeichen"/>
           <w:lang w:val="en-US"/>
         </w:rPr>
-        <w:commentReference w:id="39"/>
+        <w:commentReference w:id="46"/>
       </w:r>
       <w:r>
         <w:rPr>
@@ -10589,16 +10961,16 @@
       <w:r>
         <w:t xml:space="preserve">Since their creation, design patterns have been applied to several </w:t>
       </w:r>
-      <w:commentRangeStart w:id="40"/>
+      <w:commentRangeStart w:id="47"/>
       <w:r>
         <w:t>different fields</w:t>
       </w:r>
-      <w:commentRangeEnd w:id="40"/>
+      <w:commentRangeEnd w:id="47"/>
       <w:r>
         <w:rPr>
           <w:rStyle w:val="Kommentarzeichen"/>
         </w:rPr>
-        <w:commentReference w:id="40"/>
+        <w:commentReference w:id="47"/>
       </w:r>
       <w:r>
         <w:t xml:space="preserve"> while largely retaining these core principl</w:t>
@@ -10609,16 +10981,16 @@
       <w:r>
         <w:t xml:space="preserve"> slightly strayed from this approach are the game design patterns by </w:t>
       </w:r>
-      <w:commentRangeStart w:id="41"/>
+      <w:commentRangeStart w:id="48"/>
       <w:r>
         <w:t>Björk and Holopainen</w:t>
       </w:r>
-      <w:commentRangeEnd w:id="41"/>
+      <w:commentRangeEnd w:id="48"/>
       <w:r>
         <w:rPr>
           <w:rStyle w:val="Kommentarzeichen"/>
         </w:rPr>
-        <w:commentReference w:id="41"/>
+        <w:commentReference w:id="48"/>
       </w:r>
       <w:r>
         <w:t xml:space="preserve">. According to </w:t>
@@ -10904,7 +11276,7 @@
           <w:lang w:val="en-US"/>
         </w:rPr>
       </w:pPr>
-      <w:bookmarkStart w:id="42" w:name="_Toc471055221"/>
+      <w:bookmarkStart w:id="49" w:name="_Toc471055221"/>
       <w:r>
         <w:rPr>
           <w:lang w:val="en-US"/>
@@ -10912,7 +11284,7 @@
         <w:lastRenderedPageBreak/>
         <w:t>Patterns for Games</w:t>
       </w:r>
-      <w:bookmarkEnd w:id="42"/>
+      <w:bookmarkEnd w:id="49"/>
     </w:p>
     <w:p>
       <w:pPr>
@@ -11152,16 +11524,16 @@
       <w:r>
         <w:t xml:space="preserve">these concerns, </w:t>
       </w:r>
-      <w:commentRangeStart w:id="43"/>
+      <w:commentRangeStart w:id="50"/>
       <w:r>
         <w:t>Björk &amp; Holopainen</w:t>
       </w:r>
-      <w:commentRangeEnd w:id="43"/>
+      <w:commentRangeEnd w:id="50"/>
       <w:r>
         <w:rPr>
           <w:rStyle w:val="Kommentarzeichen"/>
         </w:rPr>
-        <w:commentReference w:id="43"/>
+        <w:commentReference w:id="50"/>
       </w:r>
       <w:r>
         <w:t xml:space="preserve"> went on to </w:t>
@@ -11190,16 +11562,16 @@
       <w:r>
         <w:t xml:space="preserve"> “these game design patterns follow less of a strict problem-solution approach but rather describe identified game mechanics, their uses, occurrences and </w:t>
       </w:r>
-      <w:commentRangeStart w:id="44"/>
+      <w:commentRangeStart w:id="51"/>
       <w:r>
         <w:t>consequences</w:t>
       </w:r>
-      <w:commentRangeEnd w:id="44"/>
+      <w:commentRangeEnd w:id="51"/>
       <w:r>
         <w:rPr>
           <w:rStyle w:val="Kommentarzeichen"/>
         </w:rPr>
-        <w:commentReference w:id="44"/>
+        <w:commentReference w:id="51"/>
       </w:r>
       <w:r>
         <w:t>.”</w:t>
@@ -11233,16 +11605,16 @@
       <w:r>
         <w:t xml:space="preserve">. In the </w:t>
       </w:r>
-      <w:commentRangeStart w:id="45"/>
+      <w:commentRangeStart w:id="52"/>
       <w:r>
         <w:t xml:space="preserve">Game Ontology Project, </w:t>
       </w:r>
-      <w:commentRangeEnd w:id="45"/>
+      <w:commentRangeEnd w:id="52"/>
       <w:r>
         <w:rPr>
           <w:rStyle w:val="Kommentarzeichen"/>
         </w:rPr>
-        <w:commentReference w:id="45"/>
+        <w:commentReference w:id="52"/>
       </w:r>
       <w:r>
         <w:t>they set out to cr</w:t>
@@ -11285,35 +11657,35 @@
           <w:lang w:val="en-US"/>
         </w:rPr>
       </w:pPr>
-      <w:bookmarkStart w:id="46" w:name="_Toc471055222"/>
+      <w:bookmarkStart w:id="53" w:name="_Toc471055222"/>
       <w:r>
         <w:rPr>
           <w:lang w:val="en-US"/>
         </w:rPr>
         <w:t>Patterns for Augmented Reality and Augmented Reality Games</w:t>
       </w:r>
-      <w:bookmarkEnd w:id="46"/>
-    </w:p>
-    <w:p>
-      <w:pPr>
-        <w:rPr>
-          <w:lang w:val="en-US"/>
-        </w:rPr>
-      </w:pPr>
-      <w:commentRangeStart w:id="47"/>
+      <w:bookmarkEnd w:id="53"/>
+    </w:p>
+    <w:p>
+      <w:pPr>
+        <w:rPr>
+          <w:lang w:val="en-US"/>
+        </w:rPr>
+      </w:pPr>
+      <w:commentRangeStart w:id="54"/>
       <w:r>
         <w:rPr>
           <w:lang w:val="en-US"/>
         </w:rPr>
         <w:t>The</w:t>
       </w:r>
-      <w:commentRangeEnd w:id="47"/>
+      <w:commentRangeEnd w:id="54"/>
       <w:r>
         <w:rPr>
           <w:rStyle w:val="Kommentarzeichen"/>
           <w:lang w:val="en-US"/>
         </w:rPr>
-        <w:commentReference w:id="47"/>
+        <w:commentReference w:id="54"/>
       </w:r>
       <w:r>
         <w:rPr>
@@ -11499,16 +11871,16 @@
       <w:r>
         <w:t xml:space="preserve"> experiences consist of presenting entirely virtual objects to the AR environment. </w:t>
       </w:r>
-      <w:commentRangeStart w:id="48"/>
+      <w:commentRangeStart w:id="55"/>
       <w:r>
         <w:t>It is likely that many commercial Augmented Reality games will rely on this interaction pattern, especially if they are not location-based.</w:t>
       </w:r>
-      <w:commentRangeEnd w:id="48"/>
+      <w:commentRangeEnd w:id="55"/>
       <w:r>
         <w:rPr>
           <w:rStyle w:val="Kommentarzeichen"/>
         </w:rPr>
-        <w:commentReference w:id="48"/>
+        <w:commentReference w:id="55"/>
       </w:r>
       <w:r>
         <w:t xml:space="preserve"> The last interaction pattern </w:t>
@@ -11898,14 +12270,14 @@
           <w:lang w:val="en-US"/>
         </w:rPr>
       </w:pPr>
-      <w:bookmarkStart w:id="49" w:name="_Toc471055223"/>
+      <w:bookmarkStart w:id="56" w:name="_Toc471055223"/>
       <w:r>
         <w:rPr>
           <w:lang w:val="en-US"/>
         </w:rPr>
         <w:t>Development of a framework for sensor-supported augmented reality games</w:t>
       </w:r>
-      <w:bookmarkEnd w:id="49"/>
+      <w:bookmarkEnd w:id="56"/>
     </w:p>
     <w:p>
       <w:pPr>
@@ -12070,14 +12442,14 @@
           <w:lang w:val="en-US"/>
         </w:rPr>
       </w:pPr>
-      <w:bookmarkStart w:id="50" w:name="_Toc471055224"/>
+      <w:bookmarkStart w:id="57" w:name="_Toc471055224"/>
       <w:r>
         <w:rPr>
           <w:lang w:val="en-US"/>
         </w:rPr>
         <w:t>Conception</w:t>
       </w:r>
-      <w:bookmarkEnd w:id="50"/>
+      <w:bookmarkEnd w:id="57"/>
     </w:p>
     <w:p>
       <w:pPr>
@@ -12221,16 +12593,16 @@
       <w:r>
         <w:t xml:space="preserve"> can serve as a basis for the framework. They mapped low level functions </w:t>
       </w:r>
-      <w:commentRangeStart w:id="51"/>
+      <w:commentRangeStart w:id="58"/>
       <w:r>
         <w:t xml:space="preserve">such as gaze, voice, or hand gestures </w:t>
       </w:r>
-      <w:commentRangeEnd w:id="51"/>
+      <w:commentRangeEnd w:id="58"/>
       <w:r>
         <w:rPr>
           <w:rStyle w:val="Kommentarzeichen"/>
         </w:rPr>
-        <w:commentReference w:id="51"/>
+        <w:commentReference w:id="58"/>
       </w:r>
       <w:r>
         <w:t>to associated sensors for use with Augmented Reality and provide an overview of common issues different sensors might encounter. The design synthesis approach utilized in the paper may inspire work on this framework. A list of transfer mechanisms, although intended for expertise transfer, could also prove useful. Finally, they provide a list of challenges in combining different sensors in one system; compatibility with other sensors (for example interference caused by multiple devices using infra-red light) is an example of a category that differentiates the sensor-supported game mechanism framework from previous work.</w:t>
@@ -12375,14 +12747,14 @@
           <w:lang w:val="en-US"/>
         </w:rPr>
       </w:pPr>
-      <w:bookmarkStart w:id="52" w:name="_Toc471055225"/>
+      <w:bookmarkStart w:id="59" w:name="_Toc471055225"/>
       <w:r>
         <w:rPr>
           <w:lang w:val="en-US"/>
         </w:rPr>
         <w:t>References</w:t>
       </w:r>
-      <w:bookmarkEnd w:id="52"/>
+      <w:bookmarkEnd w:id="59"/>
     </w:p>
     <w:p>
       <w:pPr>
@@ -15141,7 +15513,7 @@
           <w:lang w:val="en-US"/>
         </w:rPr>
       </w:pPr>
-      <w:bookmarkStart w:id="53" w:name="_Toc471055226"/>
+      <w:bookmarkStart w:id="60" w:name="_Toc471055226"/>
       <w:r>
         <w:rPr>
           <w:lang w:val="en-US"/>
@@ -15149,7 +15521,7 @@
         <w:lastRenderedPageBreak/>
         <w:t>Declaration of authenticity</w:t>
       </w:r>
-      <w:bookmarkEnd w:id="53"/>
+      <w:bookmarkEnd w:id="60"/>
     </w:p>
     <w:p>
       <w:pPr>
@@ -15158,14 +15530,14 @@
           <w:lang w:val="en-US"/>
         </w:rPr>
       </w:pPr>
-      <w:bookmarkStart w:id="54" w:name="_Toc471055227"/>
+      <w:bookmarkStart w:id="61" w:name="_Toc471055227"/>
       <w:r>
         <w:rPr>
           <w:lang w:val="en-US"/>
         </w:rPr>
         <w:t>Appendix</w:t>
       </w:r>
-      <w:bookmarkEnd w:id="54"/>
+      <w:bookmarkEnd w:id="61"/>
     </w:p>
     <w:sectPr>
       <w:headerReference w:type="even" r:id="rId12"/>
@@ -15197,7 +15569,7 @@
       </w:r>
     </w:p>
   </w:comment>
-  <w:comment w:id="9" w:author="Felix" w:date="2016-12-26T13:48:00Z" w:initials="F">
+  <w:comment w:id="8" w:author="Felix" w:date="2017-01-02T02:04:00Z" w:initials="F">
     <w:p>
       <w:pPr>
         <w:pStyle w:val="Kommentartext"/>
@@ -15209,11 +15581,43 @@
         <w:annotationRef/>
       </w:r>
       <w:r>
+        <w:t>S.117</w:t>
+      </w:r>
+    </w:p>
+  </w:comment>
+  <w:comment w:id="9" w:author="Felix" w:date="2017-01-02T02:16:00Z" w:initials="F">
+    <w:p>
+      <w:pPr>
+        <w:pStyle w:val="Kommentartext"/>
+      </w:pPr>
+      <w:r>
+        <w:rPr>
+          <w:rStyle w:val="Kommentarzeichen"/>
+        </w:rPr>
+        <w:annotationRef/>
+      </w:r>
+      <w:r>
+        <w:t>S. 34</w:t>
+      </w:r>
+    </w:p>
+  </w:comment>
+  <w:comment w:id="10" w:author="Felix" w:date="2016-12-26T13:48:00Z" w:initials="F">
+    <w:p>
+      <w:pPr>
+        <w:pStyle w:val="Kommentartext"/>
+      </w:pPr>
+      <w:r>
+        <w:rPr>
+          <w:rStyle w:val="Kommentarzeichen"/>
+        </w:rPr>
+        <w:annotationRef/>
+      </w:r>
+      <w:r>
         <w:t>Anders zitieren?</w:t>
       </w:r>
     </w:p>
   </w:comment>
-  <w:comment w:id="10" w:author="Felix" w:date="2017-01-01T17:23:00Z" w:initials="F">
+  <w:comment w:id="11" w:author="Felix" w:date="2017-01-01T17:23:00Z" w:initials="F">
     <w:p>
       <w:pPr>
         <w:pStyle w:val="Kommentartext"/>
@@ -15237,7 +15641,39 @@
       </w:r>
     </w:p>
   </w:comment>
-  <w:comment w:id="13" w:author="Felix" w:date="2016-12-26T17:45:00Z" w:initials="F">
+  <w:comment w:id="12" w:author="Felix" w:date="2017-01-02T02:11:00Z" w:initials="F">
+    <w:p>
+      <w:pPr>
+        <w:pStyle w:val="Kommentartext"/>
+      </w:pPr>
+      <w:r>
+        <w:rPr>
+          <w:rStyle w:val="Kommentarzeichen"/>
+        </w:rPr>
+        <w:annotationRef/>
+      </w:r>
+      <w:r>
+        <w:t>20:32</w:t>
+      </w:r>
+    </w:p>
+  </w:comment>
+  <w:comment w:id="15" w:author="Felix" w:date="2017-01-02T02:18:00Z" w:initials="F">
+    <w:p>
+      <w:pPr>
+        <w:pStyle w:val="Kommentartext"/>
+      </w:pPr>
+      <w:r>
+        <w:rPr>
+          <w:rStyle w:val="Kommentarzeichen"/>
+        </w:rPr>
+        <w:annotationRef/>
+      </w:r>
+      <w:r>
+        <w:t>S. 4</w:t>
+      </w:r>
+    </w:p>
+  </w:comment>
+  <w:comment w:id="16" w:author="Felix" w:date="2016-12-26T17:45:00Z" w:initials="F">
     <w:p>
       <w:pPr>
         <w:pStyle w:val="StandardErstzeileneinzug"/>
@@ -15277,7 +15713,7 @@
       </w:r>
     </w:p>
   </w:comment>
-  <w:comment w:id="15" w:author="Felix" w:date="2016-12-26T19:57:00Z" w:initials="F">
+  <w:comment w:id="18" w:author="Felix" w:date="2017-01-02T02:20:00Z" w:initials="F">
     <w:p>
       <w:pPr>
         <w:pStyle w:val="Kommentartext"/>
@@ -15289,11 +15725,27 @@
         <w:annotationRef/>
       </w:r>
       <w:r>
+        <w:t>S. 44</w:t>
+      </w:r>
+    </w:p>
+  </w:comment>
+  <w:comment w:id="19" w:author="Felix" w:date="2016-12-26T19:57:00Z" w:initials="F">
+    <w:p>
+      <w:pPr>
+        <w:pStyle w:val="Kommentartext"/>
+      </w:pPr>
+      <w:r>
+        <w:rPr>
+          <w:rStyle w:val="Kommentarzeichen"/>
+        </w:rPr>
+        <w:annotationRef/>
+      </w:r>
+      <w:r>
         <w:t>Moderner Vergleich? Hololens speziell?</w:t>
       </w:r>
     </w:p>
   </w:comment>
-  <w:comment w:id="19" w:author="Felix" w:date="2016-12-27T15:52:00Z" w:initials="F">
+  <w:comment w:id="23" w:author="Felix" w:date="2016-12-27T15:52:00Z" w:initials="F">
     <w:p>
       <w:pPr>
         <w:pStyle w:val="Kommentartext"/>
@@ -15317,7 +15769,7 @@
       </w:r>
     </w:p>
   </w:comment>
-  <w:comment w:id="21" w:author="Felix" w:date="2016-12-27T16:46:00Z" w:initials="F">
+  <w:comment w:id="25" w:author="Felix" w:date="2016-12-27T16:46:00Z" w:initials="F">
     <w:p>
       <w:pPr>
         <w:pStyle w:val="Kommentartext"/>
@@ -15333,7 +15785,7 @@
       </w:r>
     </w:p>
   </w:comment>
-  <w:comment w:id="22" w:author="Felix" w:date="2016-12-27T17:03:00Z" w:initials="F">
+  <w:comment w:id="26" w:author="Felix" w:date="2016-12-27T17:03:00Z" w:initials="F">
     <w:p>
       <w:pPr>
         <w:pStyle w:val="Kommentartext"/>
@@ -15349,7 +15801,7 @@
       </w:r>
     </w:p>
   </w:comment>
-  <w:comment w:id="23" w:author="Felix" w:date="2016-12-27T18:57:00Z" w:initials="F">
+  <w:comment w:id="27" w:author="Felix" w:date="2016-12-27T18:57:00Z" w:initials="F">
     <w:p>
       <w:pPr>
         <w:pStyle w:val="Kommentartext"/>
@@ -15365,7 +15817,7 @@
       </w:r>
     </w:p>
   </w:comment>
-  <w:comment w:id="24" w:author="Felix" w:date="2016-12-27T19:16:00Z" w:initials="F">
+  <w:comment w:id="28" w:author="Felix" w:date="2016-12-27T19:16:00Z" w:initials="F">
     <w:p>
       <w:pPr>
         <w:pStyle w:val="Kommentartext"/>
@@ -15381,7 +15833,7 @@
       </w:r>
     </w:p>
   </w:comment>
-  <w:comment w:id="25" w:author="Felix" w:date="2016-12-27T19:34:00Z" w:initials="F">
+  <w:comment w:id="30" w:author="Felix" w:date="2016-12-27T19:34:00Z" w:initials="F">
     <w:p>
       <w:pPr>
         <w:pStyle w:val="Kommentartext"/>
@@ -15397,7 +15849,7 @@
       </w:r>
     </w:p>
   </w:comment>
-  <w:comment w:id="30" w:author="Felix" w:date="2016-12-29T11:17:00Z" w:initials="F">
+  <w:comment w:id="29" w:author="Felix" w:date="2017-01-02T02:22:00Z" w:initials="F">
     <w:p>
       <w:pPr>
         <w:pStyle w:val="Kommentartext"/>
@@ -15409,11 +15861,27 @@
         <w:annotationRef/>
       </w:r>
       <w:r>
+        <w:t>S. 178</w:t>
+      </w:r>
+    </w:p>
+  </w:comment>
+  <w:comment w:id="35" w:author="Felix" w:date="2016-12-29T11:17:00Z" w:initials="F">
+    <w:p>
+      <w:pPr>
+        <w:pStyle w:val="Kommentartext"/>
+      </w:pPr>
+      <w:r>
+        <w:rPr>
+          <w:rStyle w:val="Kommentarzeichen"/>
+        </w:rPr>
+        <w:annotationRef/>
+      </w:r>
+      <w:r>
         <w:t>Frage, ob Bereich so sinnvoll</w:t>
       </w:r>
     </w:p>
   </w:comment>
-  <w:comment w:id="32" w:author="Felix" w:date="2016-12-29T17:03:00Z" w:initials="F">
+  <w:comment w:id="37" w:author="Felix" w:date="2016-12-29T17:03:00Z" w:initials="F">
     <w:p>
       <w:pPr>
         <w:pStyle w:val="Kommentartext"/>
@@ -15429,7 +15897,7 @@
       </w:r>
     </w:p>
   </w:comment>
-  <w:comment w:id="33" w:author="Felix" w:date="2016-12-29T21:10:00Z" w:initials="F">
+  <w:comment w:id="38" w:author="Felix" w:date="2016-12-29T21:10:00Z" w:initials="F">
     <w:p>
       <w:pPr>
         <w:pStyle w:val="Kommentartext"/>
@@ -15445,7 +15913,7 @@
       </w:r>
     </w:p>
   </w:comment>
-  <w:comment w:id="36" w:author="Felix" w:date="2016-12-30T14:37:00Z" w:initials="F">
+  <w:comment w:id="40" w:author="Felix" w:date="2017-01-02T02:24:00Z" w:initials="F">
     <w:p>
       <w:pPr>
         <w:pStyle w:val="Kommentartext"/>
@@ -15457,17 +15925,16 @@
         <w:annotationRef/>
       </w:r>
       <w:r>
-        <w:t>Erster Abschnitt hat evtl nicht genug dazu, was eigentlich ein Pattern ist, definitiv nicht genug verschiedene Quellen.</w:t>
-      </w:r>
+        <w:t>S. 12</w:t>
+      </w:r>
+      <w:bookmarkStart w:id="41" w:name="_GoBack"/>
+      <w:bookmarkEnd w:id="41"/>
     </w:p>
   </w:comment>
-  <w:comment w:id="37" w:author="Felix" w:date="2016-12-30T21:38:00Z" w:initials="F">
+  <w:comment w:id="43" w:author="Felix" w:date="2016-12-30T14:37:00Z" w:initials="F">
     <w:p>
       <w:pPr>
         <w:pStyle w:val="Kommentartext"/>
-        <w:rPr>
-          <w:lang w:val="en-US"/>
-        </w:rPr>
       </w:pPr>
       <w:r>
         <w:rPr>
@@ -15476,6 +15943,33 @@
         <w:annotationRef/>
       </w:r>
       <w:r>
+        <w:t xml:space="preserve">Erster Abschnitt hat </w:t>
+      </w:r>
+      <w:proofErr w:type="spellStart"/>
+      <w:r>
+        <w:t>evtl</w:t>
+      </w:r>
+      <w:proofErr w:type="spellEnd"/>
+      <w:r>
+        <w:t xml:space="preserve"> nicht genug dazu, was eigentlich ein Pattern ist, definitiv nicht genug verschiedene Quellen.</w:t>
+      </w:r>
+    </w:p>
+  </w:comment>
+  <w:comment w:id="44" w:author="Felix" w:date="2016-12-30T21:38:00Z" w:initials="F">
+    <w:p>
+      <w:pPr>
+        <w:pStyle w:val="Kommentartext"/>
+        <w:rPr>
+          <w:lang w:val="en-US"/>
+        </w:rPr>
+      </w:pPr>
+      <w:r>
+        <w:rPr>
+          <w:rStyle w:val="Kommentarzeichen"/>
+        </w:rPr>
+        <w:annotationRef/>
+      </w:r>
+      <w:r>
         <w:rPr>
           <w:lang w:val="en-US"/>
         </w:rPr>
@@ -15483,7 +15977,7 @@
       </w:r>
     </w:p>
   </w:comment>
-  <w:comment w:id="38" w:author="Felix" w:date="2016-12-31T01:25:00Z" w:initials="F">
+  <w:comment w:id="45" w:author="Felix" w:date="2016-12-31T01:25:00Z" w:initials="F">
     <w:p>
       <w:pPr>
         <w:pStyle w:val="Kommentartext"/>
@@ -15505,7 +15999,7 @@
       </w:r>
     </w:p>
   </w:comment>
-  <w:comment w:id="39" w:author="Felix" w:date="2016-12-30T14:16:00Z" w:initials="F">
+  <w:comment w:id="46" w:author="Felix" w:date="2016-12-30T14:16:00Z" w:initials="F">
     <w:p>
       <w:pPr>
         <w:pStyle w:val="Kommentartext"/>
@@ -15521,7 +16015,7 @@
       </w:r>
     </w:p>
   </w:comment>
-  <w:comment w:id="40" w:author="Felix" w:date="2016-12-30T14:30:00Z" w:initials="F">
+  <w:comment w:id="47" w:author="Felix" w:date="2016-12-30T14:30:00Z" w:initials="F">
     <w:p>
       <w:pPr>
         <w:pStyle w:val="Kommentartext"/>
@@ -15537,7 +16031,7 @@
       </w:r>
     </w:p>
   </w:comment>
-  <w:comment w:id="41" w:author="Felix" w:date="2016-12-30T14:38:00Z" w:initials="F">
+  <w:comment w:id="48" w:author="Felix" w:date="2016-12-30T14:38:00Z" w:initials="F">
     <w:p>
       <w:pPr>
         <w:pStyle w:val="Kommentartext"/>
@@ -15553,7 +16047,7 @@
       </w:r>
     </w:p>
   </w:comment>
-  <w:comment w:id="43" w:author="Felix" w:date="2016-12-30T18:28:00Z" w:initials="F">
+  <w:comment w:id="50" w:author="Felix" w:date="2016-12-30T18:28:00Z" w:initials="F">
     <w:p>
       <w:pPr>
         <w:pStyle w:val="Kommentartext"/>
@@ -15569,7 +16063,7 @@
       </w:r>
     </w:p>
   </w:comment>
-  <w:comment w:id="44" w:author="Felix" w:date="2016-12-30T21:07:00Z" w:initials="F">
+  <w:comment w:id="51" w:author="Felix" w:date="2016-12-30T21:07:00Z" w:initials="F">
     <w:p>
       <w:pPr>
         <w:pStyle w:val="Kommentartext"/>
@@ -15591,7 +16085,7 @@
       </w:r>
     </w:p>
   </w:comment>
-  <w:comment w:id="45" w:author="Felix" w:date="2016-12-30T21:08:00Z" w:initials="F">
+  <w:comment w:id="52" w:author="Felix" w:date="2016-12-30T21:08:00Z" w:initials="F">
     <w:p>
       <w:pPr>
         <w:pStyle w:val="Kommentartext"/>
@@ -15607,7 +16101,7 @@
       </w:r>
     </w:p>
   </w:comment>
-  <w:comment w:id="47" w:author="Felix" w:date="2016-12-30T23:07:00Z" w:initials="F">
+  <w:comment w:id="54" w:author="Felix" w:date="2016-12-30T23:07:00Z" w:initials="F">
     <w:p>
       <w:pPr>
         <w:pStyle w:val="Kommentartext"/>
@@ -15623,7 +16117,7 @@
       </w:r>
     </w:p>
   </w:comment>
-  <w:comment w:id="48" w:author="Felix" w:date="2016-12-30T23:50:00Z" w:initials="F">
+  <w:comment w:id="55" w:author="Felix" w:date="2016-12-30T23:50:00Z" w:initials="F">
     <w:p>
       <w:pPr>
         <w:pStyle w:val="Kommentartext"/>
@@ -15639,7 +16133,7 @@
       </w:r>
     </w:p>
   </w:comment>
-  <w:comment w:id="51" w:author="Felix" w:date="2016-12-31T16:52:00Z" w:initials="F">
+  <w:comment w:id="58" w:author="Felix" w:date="2016-12-31T16:52:00Z" w:initials="F">
     <w:p>
       <w:pPr>
         <w:pStyle w:val="Kommentartext"/>
@@ -15687,7 +16181,6 @@
         <w:docPartUnique/>
       </w:docPartObj>
     </w:sdtPr>
-    <w:sdtEndPr/>
     <w:sdtContent>
       <w:p>
         <w:pPr>
@@ -15707,7 +16200,7 @@
           <w:rPr>
             <w:noProof/>
           </w:rPr>
-          <w:t>6</w:t>
+          <w:t>20</w:t>
         </w:r>
         <w:r>
           <w:fldChar w:fldCharType="end"/>
@@ -15802,7 +16295,7 @@
         <v:path o:extrusionok="f" gradientshapeok="t" o:connecttype="rect"/>
         <o:lock v:ext="edit" aspectratio="t"/>
       </v:shapetype>
-      <v:shape id="_x0000_i1030" type="#_x0000_t75" style="width:12pt;height:12pt;visibility:visible" o:bullet="t">
+      <v:shape id="_x0000_i1039" type="#_x0000_t75" style="width:12pt;height:12pt;visibility:visible" o:bullet="t">
         <v:imagedata r:id="rId1" o:title=""/>
       </v:shape>
     </w:pict>
@@ -17568,6 +18061,119 @@
     </w:lvl>
   </w:abstractNum>
   <w:abstractNum w:abstractNumId="14">
+    <w:nsid w:val="349A3B8F"/>
+    <w:multiLevelType w:val="hybridMultilevel"/>
+    <w:tmpl w:val="4FA83108"/>
+    <w:lvl w:ilvl="0" w:tplc="04070001">
+      <w:start w:val="1"/>
+      <w:numFmt w:val="bullet"/>
+      <w:lvlText w:val=""/>
+      <w:lvlJc w:val="left"/>
+      <w:pPr>
+        <w:ind w:left="644" w:hanging="360"/>
+      </w:pPr>
+      <w:rPr>
+        <w:rFonts w:ascii="Symbol" w:hAnsi="Symbol" w:hint="default"/>
+      </w:rPr>
+    </w:lvl>
+    <w:lvl w:ilvl="1" w:tplc="04070003" w:tentative="1">
+      <w:start w:val="1"/>
+      <w:numFmt w:val="bullet"/>
+      <w:lvlText w:val="o"/>
+      <w:lvlJc w:val="left"/>
+      <w:pPr>
+        <w:ind w:left="1364" w:hanging="360"/>
+      </w:pPr>
+      <w:rPr>
+        <w:rFonts w:ascii="Courier New" w:hAnsi="Courier New" w:cs="Courier New" w:hint="default"/>
+      </w:rPr>
+    </w:lvl>
+    <w:lvl w:ilvl="2" w:tplc="04070005" w:tentative="1">
+      <w:start w:val="1"/>
+      <w:numFmt w:val="bullet"/>
+      <w:lvlText w:val=""/>
+      <w:lvlJc w:val="left"/>
+      <w:pPr>
+        <w:ind w:left="2084" w:hanging="360"/>
+      </w:pPr>
+      <w:rPr>
+        <w:rFonts w:ascii="Wingdings" w:hAnsi="Wingdings" w:hint="default"/>
+      </w:rPr>
+    </w:lvl>
+    <w:lvl w:ilvl="3" w:tplc="04070001" w:tentative="1">
+      <w:start w:val="1"/>
+      <w:numFmt w:val="bullet"/>
+      <w:lvlText w:val=""/>
+      <w:lvlJc w:val="left"/>
+      <w:pPr>
+        <w:ind w:left="2804" w:hanging="360"/>
+      </w:pPr>
+      <w:rPr>
+        <w:rFonts w:ascii="Symbol" w:hAnsi="Symbol" w:hint="default"/>
+      </w:rPr>
+    </w:lvl>
+    <w:lvl w:ilvl="4" w:tplc="04070003" w:tentative="1">
+      <w:start w:val="1"/>
+      <w:numFmt w:val="bullet"/>
+      <w:lvlText w:val="o"/>
+      <w:lvlJc w:val="left"/>
+      <w:pPr>
+        <w:ind w:left="3524" w:hanging="360"/>
+      </w:pPr>
+      <w:rPr>
+        <w:rFonts w:ascii="Courier New" w:hAnsi="Courier New" w:cs="Courier New" w:hint="default"/>
+      </w:rPr>
+    </w:lvl>
+    <w:lvl w:ilvl="5" w:tplc="04070005" w:tentative="1">
+      <w:start w:val="1"/>
+      <w:numFmt w:val="bullet"/>
+      <w:lvlText w:val=""/>
+      <w:lvlJc w:val="left"/>
+      <w:pPr>
+        <w:ind w:left="4244" w:hanging="360"/>
+      </w:pPr>
+      <w:rPr>
+        <w:rFonts w:ascii="Wingdings" w:hAnsi="Wingdings" w:hint="default"/>
+      </w:rPr>
+    </w:lvl>
+    <w:lvl w:ilvl="6" w:tplc="04070001" w:tentative="1">
+      <w:start w:val="1"/>
+      <w:numFmt w:val="bullet"/>
+      <w:lvlText w:val=""/>
+      <w:lvlJc w:val="left"/>
+      <w:pPr>
+        <w:ind w:left="4964" w:hanging="360"/>
+      </w:pPr>
+      <w:rPr>
+        <w:rFonts w:ascii="Symbol" w:hAnsi="Symbol" w:hint="default"/>
+      </w:rPr>
+    </w:lvl>
+    <w:lvl w:ilvl="7" w:tplc="04070003" w:tentative="1">
+      <w:start w:val="1"/>
+      <w:numFmt w:val="bullet"/>
+      <w:lvlText w:val="o"/>
+      <w:lvlJc w:val="left"/>
+      <w:pPr>
+        <w:ind w:left="5684" w:hanging="360"/>
+      </w:pPr>
+      <w:rPr>
+        <w:rFonts w:ascii="Courier New" w:hAnsi="Courier New" w:cs="Courier New" w:hint="default"/>
+      </w:rPr>
+    </w:lvl>
+    <w:lvl w:ilvl="8" w:tplc="04070005" w:tentative="1">
+      <w:start w:val="1"/>
+      <w:numFmt w:val="bullet"/>
+      <w:lvlText w:val=""/>
+      <w:lvlJc w:val="left"/>
+      <w:pPr>
+        <w:ind w:left="6404" w:hanging="360"/>
+      </w:pPr>
+      <w:rPr>
+        <w:rFonts w:ascii="Wingdings" w:hAnsi="Wingdings" w:hint="default"/>
+      </w:rPr>
+    </w:lvl>
+  </w:abstractNum>
+  <w:abstractNum w:abstractNumId="15">
     <w:nsid w:val="385F4631"/>
     <w:multiLevelType w:val="multilevel"/>
     <w:tmpl w:val="3828B38C"/>
@@ -17716,7 +18322,7 @@
       </w:rPr>
     </w:lvl>
   </w:abstractNum>
-  <w:abstractNum w:abstractNumId="15">
+  <w:abstractNum w:abstractNumId="16">
     <w:nsid w:val="3AB43D3C"/>
     <w:multiLevelType w:val="multilevel"/>
     <w:tmpl w:val="EAC6693C"/>
@@ -17865,7 +18471,7 @@
       </w:rPr>
     </w:lvl>
   </w:abstractNum>
-  <w:abstractNum w:abstractNumId="16">
+  <w:abstractNum w:abstractNumId="17">
     <w:nsid w:val="3D1D3A2F"/>
     <w:multiLevelType w:val="multilevel"/>
     <w:tmpl w:val="A7643DC6"/>
@@ -18014,7 +18620,7 @@
       </w:rPr>
     </w:lvl>
   </w:abstractNum>
-  <w:abstractNum w:abstractNumId="17">
+  <w:abstractNum w:abstractNumId="18">
     <w:nsid w:val="41935BE2"/>
     <w:multiLevelType w:val="hybridMultilevel"/>
     <w:tmpl w:val="944A8738"/>
@@ -18126,7 +18732,7 @@
       </w:rPr>
     </w:lvl>
   </w:abstractNum>
-  <w:abstractNum w:abstractNumId="18">
+  <w:abstractNum w:abstractNumId="19">
     <w:nsid w:val="46B96EA2"/>
     <w:multiLevelType w:val="multilevel"/>
     <w:tmpl w:val="FA0E7850"/>
@@ -18275,7 +18881,7 @@
       </w:rPr>
     </w:lvl>
   </w:abstractNum>
-  <w:abstractNum w:abstractNumId="19">
+  <w:abstractNum w:abstractNumId="20">
     <w:nsid w:val="4E16662F"/>
     <w:multiLevelType w:val="multilevel"/>
     <w:tmpl w:val="BEE02BF2"/>
@@ -18424,7 +19030,7 @@
       </w:rPr>
     </w:lvl>
   </w:abstractNum>
-  <w:abstractNum w:abstractNumId="20">
+  <w:abstractNum w:abstractNumId="21">
     <w:nsid w:val="4E764C63"/>
     <w:multiLevelType w:val="hybridMultilevel"/>
     <w:tmpl w:val="76EA61EC"/>
@@ -18537,7 +19143,7 @@
       </w:rPr>
     </w:lvl>
   </w:abstractNum>
-  <w:abstractNum w:abstractNumId="21">
+  <w:abstractNum w:abstractNumId="22">
     <w:nsid w:val="587830DD"/>
     <w:multiLevelType w:val="multilevel"/>
     <w:tmpl w:val="9138A652"/>
@@ -18686,7 +19292,7 @@
       </w:rPr>
     </w:lvl>
   </w:abstractNum>
-  <w:abstractNum w:abstractNumId="22">
+  <w:abstractNum w:abstractNumId="23">
     <w:nsid w:val="5CFF59FE"/>
     <w:multiLevelType w:val="hybridMultilevel"/>
     <w:tmpl w:val="72EAFC4E"/>
@@ -18799,7 +19405,7 @@
       </w:rPr>
     </w:lvl>
   </w:abstractNum>
-  <w:abstractNum w:abstractNumId="23">
+  <w:abstractNum w:abstractNumId="24">
     <w:nsid w:val="6C530419"/>
     <w:multiLevelType w:val="multilevel"/>
     <w:tmpl w:val="B9324788"/>
@@ -18951,7 +19557,7 @@
       </w:rPr>
     </w:lvl>
   </w:abstractNum>
-  <w:abstractNum w:abstractNumId="24">
+  <w:abstractNum w:abstractNumId="25">
     <w:nsid w:val="75255EAF"/>
     <w:multiLevelType w:val="multilevel"/>
     <w:tmpl w:val="50622D56"/>
@@ -19100,7 +19706,7 @@
       </w:rPr>
     </w:lvl>
   </w:abstractNum>
-  <w:abstractNum w:abstractNumId="25">
+  <w:abstractNum w:abstractNumId="26">
     <w:nsid w:val="7BEC5C9B"/>
     <w:multiLevelType w:val="hybridMultilevel"/>
     <w:tmpl w:val="E7A65C3C"/>
@@ -19213,7 +19819,7 @@
       </w:rPr>
     </w:lvl>
   </w:abstractNum>
-  <w:abstractNum w:abstractNumId="26">
+  <w:abstractNum w:abstractNumId="27">
     <w:nsid w:val="7C0773D9"/>
     <w:multiLevelType w:val="hybridMultilevel"/>
     <w:tmpl w:val="141CD346"/>
@@ -19326,7 +19932,7 @@
       </w:rPr>
     </w:lvl>
   </w:abstractNum>
-  <w:abstractNum w:abstractNumId="27">
+  <w:abstractNum w:abstractNumId="28">
     <w:nsid w:val="7F890673"/>
     <w:multiLevelType w:val="hybridMultilevel"/>
     <w:tmpl w:val="20FCB612"/>
@@ -19440,13 +20046,13 @@
     </w:lvl>
   </w:abstractNum>
   <w:num w:numId="1">
-    <w:abstractNumId w:val="23"/>
+    <w:abstractNumId w:val="24"/>
   </w:num>
   <w:num w:numId="2">
     <w:abstractNumId w:val="7"/>
   </w:num>
   <w:num w:numId="3">
-    <w:abstractNumId w:val="17"/>
+    <w:abstractNumId w:val="18"/>
   </w:num>
   <w:num w:numId="4">
     <w:abstractNumId w:val="2"/>
@@ -19472,10 +20078,10 @@
     </w:lvlOverride>
   </w:num>
   <w:num w:numId="6">
-    <w:abstractNumId w:val="24"/>
+    <w:abstractNumId w:val="25"/>
   </w:num>
   <w:num w:numId="7">
-    <w:abstractNumId w:val="24"/>
+    <w:abstractNumId w:val="25"/>
     <w:lvlOverride w:ilvl="1">
       <w:lvl w:ilvl="1">
         <w:numFmt w:val="bullet"/>
@@ -19518,13 +20124,13 @@
     </w:lvlOverride>
   </w:num>
   <w:num w:numId="10">
+    <w:abstractNumId w:val="20"/>
+  </w:num>
+  <w:num w:numId="11">
     <w:abstractNumId w:val="19"/>
   </w:num>
-  <w:num w:numId="11">
-    <w:abstractNumId w:val="18"/>
-  </w:num>
   <w:num w:numId="12">
-    <w:abstractNumId w:val="15"/>
+    <w:abstractNumId w:val="16"/>
   </w:num>
   <w:num w:numId="13">
     <w:abstractNumId w:val="6"/>
@@ -19550,10 +20156,10 @@
     </w:lvlOverride>
   </w:num>
   <w:num w:numId="15">
-    <w:abstractNumId w:val="14"/>
+    <w:abstractNumId w:val="15"/>
   </w:num>
   <w:num w:numId="16">
-    <w:abstractNumId w:val="14"/>
+    <w:abstractNumId w:val="15"/>
     <w:lvlOverride w:ilvl="1">
       <w:lvl w:ilvl="1">
         <w:numFmt w:val="bullet"/>
@@ -19596,10 +20202,10 @@
     </w:lvlOverride>
   </w:num>
   <w:num w:numId="19">
-    <w:abstractNumId w:val="16"/>
+    <w:abstractNumId w:val="17"/>
   </w:num>
   <w:num w:numId="20">
-    <w:abstractNumId w:val="16"/>
+    <w:abstractNumId w:val="17"/>
     <w:lvlOverride w:ilvl="1">
       <w:lvl w:ilvl="1">
         <w:numFmt w:val="bullet"/>
@@ -19619,10 +20225,10 @@
     </w:lvlOverride>
   </w:num>
   <w:num w:numId="21">
-    <w:abstractNumId w:val="21"/>
+    <w:abstractNumId w:val="22"/>
   </w:num>
   <w:num w:numId="22">
-    <w:abstractNumId w:val="21"/>
+    <w:abstractNumId w:val="22"/>
     <w:lvlOverride w:ilvl="1">
       <w:lvl w:ilvl="1">
         <w:numFmt w:val="bullet"/>
@@ -19651,19 +20257,19 @@
     <w:abstractNumId w:val="8"/>
   </w:num>
   <w:num w:numId="26">
-    <w:abstractNumId w:val="25"/>
+    <w:abstractNumId w:val="26"/>
   </w:num>
   <w:num w:numId="27">
     <w:abstractNumId w:val="3"/>
   </w:num>
   <w:num w:numId="28">
-    <w:abstractNumId w:val="27"/>
+    <w:abstractNumId w:val="28"/>
   </w:num>
   <w:num w:numId="29">
-    <w:abstractNumId w:val="22"/>
+    <w:abstractNumId w:val="23"/>
   </w:num>
   <w:num w:numId="30">
-    <w:abstractNumId w:val="20"/>
+    <w:abstractNumId w:val="21"/>
   </w:num>
   <w:num w:numId="31">
     <w:abstractNumId w:val="13"/>
@@ -19672,13 +20278,16 @@
     <w:abstractNumId w:val="5"/>
   </w:num>
   <w:num w:numId="33">
-    <w:abstractNumId w:val="26"/>
+    <w:abstractNumId w:val="27"/>
   </w:num>
   <w:num w:numId="34">
     <w:abstractNumId w:val="0"/>
   </w:num>
   <w:num w:numId="35">
     <w:abstractNumId w:val="9"/>
+  </w:num>
+  <w:num w:numId="36">
+    <w:abstractNumId w:val="14"/>
   </w:num>
 </w:numbering>
 </file>
@@ -21551,7 +22160,7 @@
 </file>
 
 <file path=customXml/itemProps1.xml><?xml version="1.0" encoding="utf-8"?>
-<ds:datastoreItem xmlns:ds="http://schemas.openxmlformats.org/officeDocument/2006/customXml" ds:itemID="{00DFEB23-4ED8-4B67-8E7B-927D286BD780}">
+<ds:datastoreItem xmlns:ds="http://schemas.openxmlformats.org/officeDocument/2006/customXml" ds:itemID="{EC4C1718-951F-4B92-B6A0-DA1F33A32CBE}">
   <ds:schemaRefs>
     <ds:schemaRef ds:uri="http://schemas.openxmlformats.org/officeDocument/2006/bibliography"/>
   </ds:schemaRefs>

</xml_diff>

<commit_message>
A few citation / page number changes. Piles of garbage.
</commit_message>
<xml_diff>
--- a/Bachelorarbeit.docx
+++ b/Bachelorarbeit.docx
@@ -4371,7 +4371,7 @@
         <w:fldChar w:fldCharType="begin" w:fldLock="1"/>
       </w:r>
       <w:r>
-        <w:instrText>ADDIN CSL_CITATION { "citationItems" : [ { "id" : "ITEM-1", "itemData" : { "DOI" : "10.1.1.102.4646", "ISBN" : "0916-8532", "PMID" : "25246403", "abstract" : "This paper focuses on Mixed Reality (MR) visual displays, a particular subset of Virtual Reality (VR) related technologies that involve the merging of real and virtual worlds somewhere along the \"virtuality continuum\" which connects completely real environments to completely virtual ones. Probably the best known of these is Augmented Reality (AR), which refers to all cases in which the display of an otherwise real environment is augmented by means of virtual (computer graphic) objects. The converse case on the virtuality continuum is therefore Augmented Virtuality (AV). Six classes of hybrid MR display environments are identified. However, an attempt to distinguish these classes on the basis of whether they are primarily video or computer graphics based, whether the real world is viewed directly or via some electronic display medium, whether the viewer is intended to feel part of the world or on the outside looking in, and whether or not the scale of the display is intended to map orthoscopically onto the real world leads to quite different groupings among the six identified classes, thereby demonstrating the need for an efficient taxonomy, or classification framework, according to which essential differences can be identified. The 'obvious' distinction between the terms \"real\" and \"virtual\" is shown to have a number of different aspects, depending on whether one is dealing with real or virtual objects, real or virtual images, and direct or non-direct viewing of these. An (approximately) three dimensional taxonomy is proposed, comprising the following dimensions: Extent of World Knowledge (\"how much do we know about the world being displayed?\"), Reproduction Fidelity (\"how 'realistically' are we able to display it?\"), and Extent of Presence Metaphor (\"what is the extent of the illusion that the observer is present within that world?\"). key words: virtual reality (VR), augmented reality (AR), mixed reality (MR)", "author" : [ { "dropping-particle" : "", "family" : "Milgram", "given" : "Paul", "non-dropping-particle" : "", "parse-names" : false, "suffix" : "" }, { "dropping-particle" : "", "family" : "Kishino", "given" : "Fumio", "non-dropping-particle" : "", "parse-names" : false, "suffix" : "" } ], "container-title" : "IEICE Transactions on Information and Systems", "id" : "ITEM-1", "issue" : "12", "issued" : { "date-parts" : [ [ "1994" ] ] }, "page" : "1321-1329", "title" : "Taxonomy of mixed reality visual displays", "type" : "article-journal", "volume" : "77" }, "uris" : [ "http://www.mendeley.com/documents/?uuid=50c86f1d-3890-35c9-aeeb-6994bb70005e" ] } ], "mendeley" : { "formattedCitation" : "(Milgram &amp; Kishino, 1994)", "manualFormatting" : "Milgram &amp; Kishino (1994)", "plainTextFormattedCitation" : "(Milgram &amp; Kishino, 1994)", "previouslyFormattedCitation" : "(Milgram &amp; Kishino, 1994)" }, "properties" : { "noteIndex" : 0 }, "schema" : "https://github.com/citation-style-language/schema/raw/master/csl-citation.json" }</w:instrText>
+        <w:instrText>ADDIN CSL_CITATION { "citationItems" : [ { "id" : "ITEM-1", "itemData" : { "abstract" : "This paper focuses on Mixed Reality (MR) visual displays, a particular subset of Virtual Reality (VR) related technologies that involve the merging of real and virtual worlds somewhere along the \"virtuality continuum\" which connects completely real environments to completely virtual ones. Probably the best known of these is Augmented Reality (AR), which refers to all cases in which the display of an otherwise real environment is augmented by means of virtual (computer graphic) objects. The converse case on the virtuality continuum is therefore Augmented Virtuality (AV). Six classes of hybrid MR display environments are identified. However, an attempt to distinguish these classes on the basis of whether they are primarily video or computer graphics based, whether the real world is viewed directly or via some electronic display medium, whether the viewer is intended to feel part of the world or on the outside looking in, and whether or not the scale of the display is intended to map orthoscopically onto the real world leads to quite different groupings among the six identified classes, thereby demonstrating the need for an efficient taxonomy, or classification framework, according to which essential differences can be identified. The 'obvious' distinction between the terms \"real\" and \"virtual\" is shown to have a number of different aspects, depending on whether one is dealing with real or virtual objects, real or virtual images, and direct or non-direct viewing of these. An (approximately) three dimensional taxonomy is proposed, comprising the following dimensions: Extent of World Knowledge (\"how much do we know about the world being displayed?\"), Reproduction Fidelity (\"how 'realistically' are we able to display it?\"), and Extent of Presence Metaphor (\"what is the extent of the illusion that the observer is present within that world?\"). key words: virtual reality (VR), augmented reality (AR), mixed reality (MR)", "author" : [ { "dropping-particle" : "", "family" : "Milgram", "given" : "Paul", "non-dropping-particle" : "", "parse-names" : false, "suffix" : "" }, { "dropping-particle" : "", "family" : "Kishino", "given" : "Fumio", "non-dropping-particle" : "", "parse-names" : false, "suffix" : "" } ], "container-title" : "IEICE Transactions on Information and Systems", "id" : "ITEM-1", "issue" : "12", "issued" : { "date-parts" : [ [ "1994" ] ] }, "page" : "1321-1329", "title" : "Taxonomy of mixed reality visual displays", "type" : "article-journal", "volume" : "77" }, "uris" : [ "http://www.mendeley.com/documents/?uuid=50c86f1d-3890-35c9-aeeb-6994bb70005e" ] } ], "mendeley" : { "formattedCitation" : "(Milgram &amp; Kishino, 1994)", "manualFormatting" : "Milgram &amp; Kishino (1994)", "plainTextFormattedCitation" : "(Milgram &amp; Kishino, 1994)", "previouslyFormattedCitation" : "(Milgram &amp; Kishino, 1994)" }, "properties" : { "noteIndex" : 0 }, "schema" : "https://github.com/citation-style-language/schema/raw/master/csl-citation.json" }</w:instrText>
       </w:r>
       <w:r>
         <w:fldChar w:fldCharType="separate"/>
@@ -4435,7 +4435,7 @@
         </w:rPr>
         <w:lastRenderedPageBreak/>
         <w:drawing>
-          <wp:inline distT="0" distB="0" distL="0" distR="0" wp14:anchorId="5EDAAF60" wp14:editId="0686F110">
+          <wp:inline distT="0" distB="0" distL="0" distR="0" wp14:anchorId="031C7F96" wp14:editId="77575649">
             <wp:extent cx="5400675" cy="1000125"/>
             <wp:effectExtent l="0" t="0" r="0" b="0"/>
             <wp:docPr id="3" name="Grafik 3" descr="C:\Users\Felix\Desktop\Git\Bachelor\Continuum.png"/>
@@ -5245,13 +5245,16 @@
         <w:fldChar w:fldCharType="end"/>
       </w:r>
       <w:r>
-        <w:t xml:space="preserve"> still lists Augmented Reality as "Vision technologies that superimpose a computer-generated object on an image of a real-world scene", while one of the earlier attempts at classifying AR, </w:t>
+        <w:t xml:space="preserve"> still lists Augmented Reality as "Vision technologies that superimpose a computer-generated object on an image of a real-world scene", while one of the earlier attempts at classifying AR</w:t>
+      </w:r>
+      <w:r>
+        <w:t xml:space="preserve"> </w:t>
       </w:r>
       <w:r>
         <w:fldChar w:fldCharType="begin" w:fldLock="1"/>
       </w:r>
       <w:r>
-        <w:instrText>ADDIN CSL_CITATION { "citationItems" : [ { "id" : "ITEM-1", "itemData" : { "DOI" : "10.1.1.102.4646", "ISBN" : "0916-8532", "PMID" : "25246403", "abstract" : "This paper focuses on Mixed Reality (MR) visual displays, a particular subset of Virtual Reality (VR) related technologies that involve the merging of real and virtual worlds somewhere along the \"virtuality continuum\" which connects completely real environments to completely virtual ones. Probably the best known of these is Augmented Reality (AR), which refers to all cases in which the display of an otherwise real environment is augmented by means of virtual (computer graphic) objects. The converse case on the virtuality continuum is therefore Augmented Virtuality (AV). Six classes of hybrid MR display environments are identified. However, an attempt to distinguish these classes on the basis of whether they are primarily video or computer graphics based, whether the real world is viewed directly or via some electronic display medium, whether the viewer is intended to feel part of the world or on the outside looking in, and whether or not the scale of the display is intended to map orthoscopically onto the real world leads to quite different groupings among the six identified classes, thereby demonstrating the need for an efficient taxonomy, or classification framework, according to which essential differences can be identified. The 'obvious' distinction between the terms \"real\" and \"virtual\" is shown to have a number of different aspects, depending on whether one is dealing with real or virtual objects, real or virtual images, and direct or non-direct viewing of these. An (approximately) three dimensional taxonomy is proposed, comprising the following dimensions: Extent of World Knowledge (\"how much do we know about the world being displayed?\"), Reproduction Fidelity (\"how 'realistically' are we able to display it?\"), and Extent of Presence Metaphor (\"what is the extent of the illusion that the observer is present within that world?\"). key words: virtual reality (VR), augmented reality (AR), mixed reality (MR)", "author" : [ { "dropping-particle" : "", "family" : "Milgram", "given" : "Paul", "non-dropping-particle" : "", "parse-names" : false, "suffix" : "" }, { "dropping-particle" : "", "family" : "Kishino", "given" : "Fumio", "non-dropping-particle" : "", "parse-names" : false, "suffix" : "" } ], "container-title" : "IEICE Transactions on Information and Systems", "id" : "ITEM-1", "issue" : "12", "issued" : { "date-parts" : [ [ "1994" ] ] }, "page" : "1321-1329", "title" : "Taxonomy of mixed reality visual displays", "type" : "article-journal", "volume" : "77" }, "uris" : [ "http://www.mendeley.com/documents/?uuid=50c86f1d-3890-35c9-aeeb-6994bb70005e" ] } ], "mendeley" : { "formattedCitation" : "(Milgram &amp; Kishino, 1994)", "plainTextFormattedCitation" : "(Milgram &amp; Kishino, 1994)", "previouslyFormattedCitation" : "(Milgram &amp; Kishino, 1994)" }, "properties" : { "noteIndex" : 0 }, "schema" : "https://github.com/citation-style-language/schema/raw/master/csl-citation.json" }</w:instrText>
+        <w:instrText>ADDIN CSL_CITATION { "citationItems" : [ { "id" : "ITEM-1", "itemData" : { "abstract" : "This paper focuses on Mixed Reality (MR) visual displays, a particular subset of Virtual Reality (VR) related technologies that involve the merging of real and virtual worlds somewhere along the \"virtuality continuum\" which connects completely real environments to completely virtual ones. Probably the best known of these is Augmented Reality (AR), which refers to all cases in which the display of an otherwise real environment is augmented by means of virtual (computer graphic) objects. The converse case on the virtuality continuum is therefore Augmented Virtuality (AV). Six classes of hybrid MR display environments are identified. However, an attempt to distinguish these classes on the basis of whether they are primarily video or computer graphics based, whether the real world is viewed directly or via some electronic display medium, whether the viewer is intended to feel part of the world or on the outside looking in, and whether or not the scale of the display is intended to map orthoscopically onto the real world leads to quite different groupings among the six identified classes, thereby demonstrating the need for an efficient taxonomy, or classification framework, according to which essential differences can be identified. The 'obvious' distinction between the terms \"real\" and \"virtual\" is shown to have a number of different aspects, depending on whether one is dealing with real or virtual objects, real or virtual images, and direct or non-direct viewing of these. An (approximately) three dimensional taxonomy is proposed, comprising the following dimensions: Extent of World Knowledge (\"how much do we know about the world being displayed?\"), Reproduction Fidelity (\"how 'realistically' are we able to display it?\"), and Extent of Presence Metaphor (\"what is the extent of the illusion that the observer is present within that world?\"). key words: virtual reality (VR), augmented reality (AR), mixed reality (MR)", "author" : [ { "dropping-particle" : "", "family" : "Milgram", "given" : "Paul", "non-dropping-particle" : "", "parse-names" : false, "suffix" : "" }, { "dropping-particle" : "", "family" : "Kishino", "given" : "Fumio", "non-dropping-particle" : "", "parse-names" : false, "suffix" : "" } ], "container-title" : "IEICE Transactions on Information and Systems", "id" : "ITEM-1", "issue" : "12", "issued" : { "date-parts" : [ [ "1994" ] ] }, "page" : "1321-1329", "title" : "Taxonomy of mixed reality visual displays", "type" : "article-journal", "volume" : "77" }, "uris" : [ "http://www.mendeley.com/documents/?uuid=50c86f1d-3890-35c9-aeeb-6994bb70005e" ] } ], "mendeley" : { "formattedCitation" : "(Milgram &amp; Kishino, 1994)", "plainTextFormattedCitation" : "(Milgram &amp; Kishino, 1994)", "previouslyFormattedCitation" : "(Milgram &amp; Kishino, 1994)" }, "properties" : { "noteIndex" : 0 }, "schema" : "https://github.com/citation-style-language/schema/raw/master/csl-citation.json" }</w:instrText>
       </w:r>
       <w:r>
         <w:fldChar w:fldCharType="separate"/>
@@ -5266,81 +5269,17 @@
         <w:fldChar w:fldCharType="end"/>
       </w:r>
       <w:r>
-        <w:t>, also mentions haptic and vestibular AR not just in passing but as “natural [modes] of operation.”</w:t>
-      </w:r>
-    </w:p>
-    <w:p>
-      <w:pPr>
-        <w:pStyle w:val="StandardErstzeileneinzug"/>
-      </w:pPr>
-      <w:r>
-        <w:fldChar w:fldCharType="begin" w:fldLock="1"/>
-      </w:r>
-      <w:r>
-        <w:instrText>ADDIN CSL_CITATION { "citationItems" : [ { "id" : "ITEM-1", "itemData" : { "abstract" : "This article discusses technological developments and applications of mobile augmented reality (AR) and their application in learning. Augmented reality interaction design patterns are introduced and educational patterns for supporting certain learning objectives with AR approaches are discussed. The article then identifies several dimensions of a user context identified with sensors contained in mobile devices and used for the contextualization of learning experiences. Finally, an AR game concept, \u201cLocatory\u201d, is presented that combines a game logic with collaborative game play and personalized mobile augmented reality visualization.", "author" : [ { "dropping-particle" : "", "family" : "Specht", "given" : "Marcus", "non-dropping-particle" : "", "parse-names" : false, "suffix" : "" }, { "dropping-particle" : "", "family" : "Ternier", "given" : "Stefaan", "non-dropping-particle" : "", "parse-names" : false, "suffix" : "" }, { "dropping-particle" : "", "family" : "Greller", "given" : "Wolfgang", "non-dropping-particle" : "", "parse-names" : false, "suffix" : "" } ], "container-title" : "Journal of the Research Center for Educational Technology (RCET)", "id" : "ITEM-1", "issue" : "1", "issued" : { "date-parts" : [ [ "2011" ] ] }, "page" : "117-127", "title" : "Dimensions of Mobile Augmented Reality for Learning: A First Inventory", "type" : "article-journal", "volume" : "7" }, "uris" : [ "http://www.mendeley.com/documents/?uuid=4eabcc66-9e6e-3ed8-9ee2-23553c2fdc68" ] } ], "mendeley" : { "formattedCitation" : "(Specht et al., 2011)", "plainTextFormattedCitation" : "(Specht et al., 2011)", "previouslyFormattedCitation" : "(Specht et al., 2011)" }, "properties" : { "noteIndex" : 0 }, "schema" : "https://github.com/citation-style-language/schema/raw/master/csl-citation.json" }</w:instrText>
-      </w:r>
-      <w:r>
-        <w:fldChar w:fldCharType="separate"/>
-      </w:r>
-      <w:r>
-        <w:rPr>
-          <w:noProof/>
-        </w:rPr>
-        <w:t>(Specht et al., 2011)</w:t>
-      </w:r>
-      <w:r>
-        <w:fldChar w:fldCharType="end"/>
-      </w:r>
-      <w:r>
-        <w:t xml:space="preserve"> are critical to </w:t>
-      </w:r>
-      <w:r>
-        <w:t>over-</w:t>
-      </w:r>
-      <w:r>
-        <w:t>generalization</w:t>
-      </w:r>
-      <w:r>
-        <w:t>, stating that “</w:t>
-      </w:r>
-      <w:r>
-        <w:t>w</w:t>
-      </w:r>
-      <w:r>
-        <w:t>e find these definitions too generic and in direct conceptual conflict with closely related systems such as context-aware or immersive systems, mixed reali</w:t>
-      </w:r>
-      <w:r>
-        <w:t>ty, and personalized adaptation.</w:t>
+        <w:t xml:space="preserve"> also mentions haptic and vestibular AR not just in passing but a</w:t>
+      </w:r>
+      <w:r>
+        <w:t>s “natural [modes] of operation</w:t>
+      </w:r>
+      <w:commentRangeStart w:id="7"/>
+      <w:r>
+        <w:t>.</w:t>
       </w:r>
       <w:r>
         <w:t>”</w:t>
-      </w:r>
-      <w:r>
-        <w:t xml:space="preserve"> It should however be noted </w:t>
-      </w:r>
-      <w:r>
-        <w:t xml:space="preserve">that their working definition </w:t>
-      </w:r>
-      <w:r>
-        <w:t xml:space="preserve">still includes senses other than vision, being </w:t>
-      </w:r>
-      <w:commentRangeStart w:id="7"/>
-      <w:r>
-        <w:t>“a system that enhances a person’s primary senses (vision, aural, and tactile) with virtual or naturally invisible information m</w:t>
-      </w:r>
-      <w:r>
-        <w:t>ade visible by digital means. . . .</w:t>
-      </w:r>
-      <w:r>
-        <w:t xml:space="preserve"> </w:t>
-      </w:r>
-      <w:proofErr w:type="gramStart"/>
-      <w:r>
-        <w:t>where</w:t>
-      </w:r>
-      <w:proofErr w:type="gramEnd"/>
-      <w:r>
-        <w:t xml:space="preserve"> ‘view’ also includes other primary human senses.”</w:t>
       </w:r>
       <w:commentRangeEnd w:id="7"/>
       <w:r>
@@ -5356,13 +5295,109 @@
         <w:pStyle w:val="StandardErstzeileneinzug"/>
       </w:pPr>
       <w:r>
+        <w:fldChar w:fldCharType="begin" w:fldLock="1"/>
+      </w:r>
+      <w:r>
+        <w:instrText>ADDIN CSL_CITATION { "citationItems" : [ { "id" : "ITEM-1", "itemData" : { "abstract" : "This article discusses technological developments and applications of mobile augmented reality (AR) and their application in learning. Augmented reality interaction design patterns are introduced and educational patterns for supporting certain learning objectives with AR approaches are discussed. The article then identifies several dimensions of a user context identified with sensors contained in mobile devices and used for the contextualization of learning experiences. Finally, an AR game concept, \u201cLocatory\u201d, is presented that combines a game logic with collaborative game play and personalized mobile augmented reality visualization.", "author" : [ { "dropping-particle" : "", "family" : "Specht", "given" : "Marcus", "non-dropping-particle" : "", "parse-names" : false, "suffix" : "" }, { "dropping-particle" : "", "family" : "Ternier", "given" : "Stefaan", "non-dropping-particle" : "", "parse-names" : false, "suffix" : "" }, { "dropping-particle" : "", "family" : "Greller", "given" : "Wolfgang", "non-dropping-particle" : "", "parse-names" : false, "suffix" : "" } ], "container-title" : "Journal of the Research Center for Educational Technology (RCET)", "id" : "ITEM-1", "issue" : "1", "issued" : { "date-parts" : [ [ "2011" ] ] }, "page" : "117-127", "title" : "Dimensions of Mobile Augmented Reality for Learning: A First Inventory", "type" : "article-journal", "volume" : "7" }, "uris" : [ "http://www.mendeley.com/documents/?uuid=4eabcc66-9e6e-3ed8-9ee2-23553c2fdc68" ] } ], "mendeley" : { "formattedCitation" : "(Specht et al., 2011)", "manualFormatting" : "Specht et al. (2011)", "plainTextFormattedCitation" : "(Specht et al., 2011)", "previouslyFormattedCitation" : "(Specht et al., 2011)" }, "properties" : { "noteIndex" : 0 }, "schema" : "https://github.com/citation-style-language/schema/raw/master/csl-citation.json" }</w:instrText>
+      </w:r>
+      <w:r>
+        <w:fldChar w:fldCharType="separate"/>
+      </w:r>
+      <w:r>
+        <w:rPr>
+          <w:noProof/>
+        </w:rPr>
+        <w:t>Specht et a</w:t>
+      </w:r>
+      <w:r>
+        <w:rPr>
+          <w:noProof/>
+        </w:rPr>
+        <w:t>l. (</w:t>
+      </w:r>
+      <w:r>
+        <w:rPr>
+          <w:noProof/>
+        </w:rPr>
+        <w:t>2011)</w:t>
+      </w:r>
+      <w:r>
+        <w:fldChar w:fldCharType="end"/>
+      </w:r>
+      <w:r>
+        <w:t xml:space="preserve"> are critical to </w:t>
+      </w:r>
+      <w:r>
+        <w:t>over-</w:t>
+      </w:r>
+      <w:r>
+        <w:t>generalization</w:t>
+      </w:r>
+      <w:r>
+        <w:t>, stating that “</w:t>
+      </w:r>
+      <w:r>
+        <w:t>w</w:t>
+      </w:r>
+      <w:r>
+        <w:t>e find these definitions too generic and in direct conceptual conflict with closely related systems such as context-aware or immersive systems, mixed reali</w:t>
+      </w:r>
+      <w:r>
+        <w:t>ty, and personalized adaptation.</w:t>
+      </w:r>
+      <w:r>
+        <w:t>”</w:t>
+      </w:r>
+      <w:r>
+        <w:t xml:space="preserve"> It should however be noted </w:t>
+      </w:r>
+      <w:r>
+        <w:t xml:space="preserve">that their working definition </w:t>
+      </w:r>
+      <w:r>
+        <w:t>still includes senses other than vision, being “a system that enhances a person’s primary senses (v</w:t>
+      </w:r>
+      <w:bookmarkStart w:id="8" w:name="_GoBack"/>
+      <w:bookmarkEnd w:id="8"/>
+      <w:r>
+        <w:t>ision, aural, and tactile) with virtual or naturally invisible information m</w:t>
+      </w:r>
+      <w:r>
+        <w:t>ade visible by digital means. . . .</w:t>
+      </w:r>
+      <w:r>
+        <w:t xml:space="preserve"> </w:t>
+      </w:r>
+      <w:proofErr w:type="gramStart"/>
+      <w:r>
+        <w:t>where</w:t>
+      </w:r>
+      <w:proofErr w:type="gramEnd"/>
+      <w:r>
+        <w:t xml:space="preserve"> ‘view’ also incl</w:t>
+      </w:r>
+      <w:r>
+        <w:t>udes other primary human senses</w:t>
+      </w:r>
+      <w:r>
+        <w:t>”</w:t>
+      </w:r>
+      <w:r>
+        <w:t xml:space="preserve"> (p. 117).</w:t>
+      </w:r>
+    </w:p>
+    <w:p>
+      <w:pPr>
+        <w:pStyle w:val="StandardErstzeileneinzug"/>
+      </w:pPr>
+      <w:r>
         <w:t xml:space="preserve">Another venue for discussion is the role of real environments, reflecting Augmented Reality’s place on a continuum without easily definable borders. </w:t>
       </w:r>
       <w:r>
         <w:fldChar w:fldCharType="begin" w:fldLock="1"/>
       </w:r>
       <w:r>
-        <w:instrText>ADDIN CSL_CITATION { "citationItems" : [ { "id" : "ITEM-1", "itemData" : { "DOI" : "10.4061/2011/908468", "ISBN" : "8192642658", "PMID" : "17691992", "author" : [ { "dropping-particle" : "", "family" : "Azuma", "given" : "Ronald T.", "non-dropping-particle" : "", "parse-names" : false, "suffix" : "" }, { "dropping-particle" : "", "family" : "Baillot", "given" : "Yohan", "non-dropping-particle" : "", "parse-names" : false, "suffix" : "" }, { "dropping-particle" : "", "family" : "Behringer", "given" : "Reinhold", "non-dropping-particle" : "", "parse-names" : false, "suffix" : "" }, { "dropping-particle" : "", "family" : "Feiner", "given" : "Steven", "non-dropping-particle" : "", "parse-names" : false, "suffix" : "" }, { "dropping-particle" : "", "family" : "Julier", "given" : "Simon", "non-dropping-particle" : "", "parse-names" : false, "suffix" : "" }, { "dropping-particle" : "", "family" : "MacIntyre", "given" : "Blair", "non-dropping-particle" : "", "parse-names" : false, "suffix" : "" } ], "container-title" : "IEEE Computer Graphics and Applications", "id" : "ITEM-1", "issue" : "6", "issued" : { "date-parts" : [ [ "2001" ] ] }, "page" : "34-47", "title" : "Recent advances in augmented reality", "type" : "article-journal", "volume" : "21" }, "uris" : [ "http://www.mendeley.com/documents/?uuid=2455c6d1-3552-4320-bb4a-98652bbf940e" ] } ], "mendeley" : { "formattedCitation" : "(Azuma et al., 2001)", "plainTextFormattedCitation" : "(Azuma et al., 2001)", "previouslyFormattedCitation" : "(Azuma et al., 2001)" }, "properties" : { "noteIndex" : 0 }, "schema" : "https://github.com/citation-style-language/schema/raw/master/csl-citation.json" }</w:instrText>
+        <w:instrText>ADDIN CSL_CITATION { "citationItems" : [ { "id" : "ITEM-1", "itemData" : { "DOI" : "10.4061/2011/908468", "ISBN" : "8192642658", "PMID" : "17691992", "author" : [ { "dropping-particle" : "", "family" : "Azuma", "given" : "Ronald T.", "non-dropping-particle" : "", "parse-names" : false, "suffix" : "" }, { "dropping-particle" : "", "family" : "Baillot", "given" : "Yohan", "non-dropping-particle" : "", "parse-names" : false, "suffix" : "" }, { "dropping-particle" : "", "family" : "Behringer", "given" : "Reinhold", "non-dropping-particle" : "", "parse-names" : false, "suffix" : "" }, { "dropping-particle" : "", "family" : "Feiner", "given" : "Steven", "non-dropping-particle" : "", "parse-names" : false, "suffix" : "" }, { "dropping-particle" : "", "family" : "Julier", "given" : "Simon", "non-dropping-particle" : "", "parse-names" : false, "suffix" : "" }, { "dropping-particle" : "", "family" : "MacIntyre", "given" : "Blair", "non-dropping-particle" : "", "parse-names" : false, "suffix" : "" } ], "container-title" : "IEEE Computer Graphics and Applications", "id" : "ITEM-1", "issue" : "6", "issued" : { "date-parts" : [ [ "2001" ] ] }, "page" : "34-47", "title" : "Recent advances in augmented reality", "type" : "article-journal", "volume" : "21" }, "uris" : [ "http://www.mendeley.com/documents/?uuid=2455c6d1-3552-4320-bb4a-98652bbf940e" ] } ], "mendeley" : { "formattedCitation" : "(Azuma et al., 2001)", "manualFormatting" : "Azuma et al. (2001)", "plainTextFormattedCitation" : "(Azuma et al., 2001)", "previouslyFormattedCitation" : "(Azuma et al., 2001)" }, "properties" : { "noteIndex" : 0 }, "schema" : "https://github.com/citation-style-language/schema/raw/master/csl-citation.json" }</w:instrText>
       </w:r>
       <w:r>
         <w:fldChar w:fldCharType="separate"/>
@@ -5371,7 +5406,13 @@
         <w:rPr>
           <w:noProof/>
         </w:rPr>
-        <w:t>(Azuma et al., 2001)</w:t>
+        <w:t>Azuma et al. (</w:t>
+      </w:r>
+      <w:r>
+        <w:rPr>
+          <w:noProof/>
+        </w:rPr>
+        <w:t>2001)</w:t>
       </w:r>
       <w:r>
         <w:fldChar w:fldCharType="end"/>
@@ -5382,7 +5423,7 @@
       <w:r>
         <w:t xml:space="preserve"> </w:t>
       </w:r>
-      <w:commentRangeStart w:id="8"/>
+      <w:commentRangeStart w:id="9"/>
       <w:r>
         <w:t>“</w:t>
       </w:r>
@@ -5393,15 +5434,24 @@
         <w:t xml:space="preserve"> . . .</w:t>
       </w:r>
       <w:r>
-        <w:t xml:space="preserve"> Some researchers call the task of removing real objects mediated or diminished reality, but we consider it a subset of AR.”</w:t>
-      </w:r>
-      <w:commentRangeEnd w:id="8"/>
+        <w:t xml:space="preserve"> Some researchers call the task of removing real objects mediated or diminished reality, bu</w:t>
+      </w:r>
+      <w:r>
+        <w:t>t we consider it a subset of AR</w:t>
+      </w:r>
+      <w:r>
+        <w:t>”</w:t>
+      </w:r>
+      <w:commentRangeEnd w:id="9"/>
       <w:r>
         <w:rPr>
           <w:rStyle w:val="Kommentarzeichen"/>
           <w:lang w:val="de-DE"/>
         </w:rPr>
-        <w:commentReference w:id="8"/>
+        <w:commentReference w:id="9"/>
+      </w:r>
+      <w:r>
+        <w:t xml:space="preserve"> (p. 34).</w:t>
       </w:r>
       <w:r>
         <w:t xml:space="preserve"> Similarly, </w:t>
@@ -5443,11 +5493,11 @@
         <w:t xml:space="preserve"> </w:t>
       </w:r>
       <w:r>
-        <w:t xml:space="preserve">question whether the game The Eye of Judgement is in fact </w:t>
+        <w:t xml:space="preserve">question whether the game The Eye of Judgement is in fact Augmented </w:t>
       </w:r>
       <w:r>
         <w:lastRenderedPageBreak/>
-        <w:t xml:space="preserve">Augmented Reality, since, although a camera uses physical playing cards as input, </w:t>
+        <w:t xml:space="preserve">Reality, since, although a camera uses physical playing cards as input, </w:t>
       </w:r>
       <w:r>
         <w:t>”</w:t>
@@ -5476,8 +5526,8 @@
       <w:r>
         <w:t xml:space="preserve">disappearing borders between Augmented Reality and Virtual Reality, </w:t>
       </w:r>
-      <w:commentRangeStart w:id="9"/>
       <w:commentRangeStart w:id="10"/>
+      <w:commentRangeStart w:id="11"/>
       <w:r>
         <w:fldChar w:fldCharType="begin" w:fldLock="1"/>
       </w:r>
@@ -5496,17 +5546,17 @@
       <w:r>
         <w:fldChar w:fldCharType="end"/>
       </w:r>
-      <w:commentRangeEnd w:id="9"/>
+      <w:commentRangeEnd w:id="10"/>
       <w:r>
         <w:rPr>
           <w:rStyle w:val="Kommentarzeichen"/>
         </w:rPr>
-        <w:commentReference w:id="9"/>
+        <w:commentReference w:id="10"/>
       </w:r>
       <w:r>
         <w:t xml:space="preserve"> predicts that </w:t>
       </w:r>
-      <w:commentRangeStart w:id="11"/>
+      <w:commentRangeStart w:id="12"/>
       <w:r>
         <w:rPr>
           <w:bCs/>
@@ -5575,21 +5625,21 @@
         </w:rPr>
         <w:t>”</w:t>
       </w:r>
-      <w:commentRangeEnd w:id="10"/>
+      <w:commentRangeEnd w:id="11"/>
       <w:r>
         <w:rPr>
           <w:rStyle w:val="Kommentarzeichen"/>
           <w:lang w:val="de-DE"/>
         </w:rPr>
-        <w:commentReference w:id="10"/>
-      </w:r>
-      <w:commentRangeEnd w:id="11"/>
+        <w:commentReference w:id="11"/>
+      </w:r>
+      <w:commentRangeEnd w:id="12"/>
       <w:r>
         <w:rPr>
           <w:rStyle w:val="Kommentarzeichen"/>
           <w:lang w:val="de-DE"/>
         </w:rPr>
-        <w:commentReference w:id="11"/>
+        <w:commentReference w:id="12"/>
       </w:r>
     </w:p>
     <w:p>
@@ -5599,14 +5649,14 @@
           <w:lang w:val="en-US"/>
         </w:rPr>
       </w:pPr>
-      <w:bookmarkStart w:id="12" w:name="_Toc471154316"/>
+      <w:bookmarkStart w:id="13" w:name="_Toc471154316"/>
       <w:r>
         <w:rPr>
           <w:lang w:val="en-US"/>
         </w:rPr>
         <w:t>Approaches</w:t>
       </w:r>
-      <w:bookmarkEnd w:id="12"/>
+      <w:bookmarkEnd w:id="13"/>
     </w:p>
     <w:p>
       <w:pPr>
@@ -5808,14 +5858,14 @@
           <w:lang w:val="en-US"/>
         </w:rPr>
       </w:pPr>
-      <w:bookmarkStart w:id="13" w:name="_Toc471154317"/>
+      <w:bookmarkStart w:id="14" w:name="_Toc471154317"/>
       <w:r>
         <w:rPr>
           <w:lang w:val="en-US"/>
         </w:rPr>
         <w:t>Augmentation Basis</w:t>
       </w:r>
-      <w:bookmarkEnd w:id="13"/>
+      <w:bookmarkEnd w:id="14"/>
     </w:p>
     <w:p>
       <w:pPr>
@@ -5890,20 +5940,20 @@
       <w:r>
         <w:t xml:space="preserve">irtual assets – </w:t>
       </w:r>
-      <w:commentRangeStart w:id="14"/>
+      <w:commentRangeStart w:id="15"/>
       <w:r>
         <w:t>“When a user . . .</w:t>
       </w:r>
       <w:r>
         <w:t xml:space="preserve"> explores a space the POIs are revealed and the content can be accessed.”</w:t>
       </w:r>
-      <w:commentRangeEnd w:id="14"/>
+      <w:commentRangeEnd w:id="15"/>
       <w:r>
         <w:rPr>
           <w:rStyle w:val="Kommentarzeichen"/>
           <w:lang w:val="de-DE"/>
         </w:rPr>
-        <w:commentReference w:id="14"/>
+        <w:commentReference w:id="15"/>
       </w:r>
       <w:r>
         <w:t xml:space="preserve"> This exploration can be based solely on location – usually provided through GPS – as in </w:t>
@@ -6165,14 +6215,14 @@
           <w:lang w:val="en-US"/>
         </w:rPr>
       </w:pPr>
-      <w:bookmarkStart w:id="15" w:name="_Toc471154318"/>
+      <w:bookmarkStart w:id="16" w:name="_Toc471154318"/>
       <w:r>
         <w:rPr>
           <w:lang w:val="en-US"/>
         </w:rPr>
         <w:t>Technology</w:t>
       </w:r>
-      <w:bookmarkEnd w:id="15"/>
+      <w:bookmarkEnd w:id="16"/>
     </w:p>
     <w:p>
       <w:pPr>
@@ -6356,7 +6406,7 @@
       <w:r>
         <w:t xml:space="preserve">ction 2.1.1), explaining that </w:t>
       </w:r>
-      <w:commentRangeStart w:id="16"/>
+      <w:commentRangeStart w:id="17"/>
       <w:r>
         <w:t>“i</w:t>
       </w:r>
@@ -6381,13 +6431,13 @@
       <w:r>
         <w:t>”</w:t>
       </w:r>
-      <w:commentRangeEnd w:id="16"/>
+      <w:commentRangeEnd w:id="17"/>
       <w:r>
         <w:rPr>
           <w:rStyle w:val="Kommentarzeichen"/>
           <w:lang w:val="de-DE"/>
         </w:rPr>
-        <w:commentReference w:id="16"/>
+        <w:commentReference w:id="17"/>
       </w:r>
       <w:r>
         <w:t xml:space="preserve"> </w:t>
@@ -6785,14 +6835,14 @@
           <w:lang w:val="en-US"/>
         </w:rPr>
       </w:pPr>
-      <w:bookmarkStart w:id="17" w:name="_Toc471154319"/>
+      <w:bookmarkStart w:id="18" w:name="_Toc471154319"/>
       <w:r>
         <w:rPr>
           <w:lang w:val="en-US"/>
         </w:rPr>
         <w:t>Applications</w:t>
       </w:r>
-      <w:bookmarkEnd w:id="17"/>
+      <w:bookmarkEnd w:id="18"/>
     </w:p>
     <w:p>
       <w:pPr>
@@ -6845,14 +6895,14 @@
           <w:lang w:val="en-US"/>
         </w:rPr>
       </w:pPr>
-      <w:bookmarkStart w:id="18" w:name="_Toc471154320"/>
+      <w:bookmarkStart w:id="19" w:name="_Toc471154320"/>
       <w:r>
         <w:rPr>
           <w:lang w:val="en-US"/>
         </w:rPr>
         <w:t>Commercial</w:t>
       </w:r>
-      <w:bookmarkEnd w:id="18"/>
+      <w:bookmarkEnd w:id="19"/>
     </w:p>
     <w:p>
       <w:pPr>
@@ -7120,7 +7170,7 @@
           <w:lang w:val="en-US"/>
         </w:rPr>
       </w:pPr>
-      <w:bookmarkStart w:id="19" w:name="_Toc471154321"/>
+      <w:bookmarkStart w:id="20" w:name="_Toc471154321"/>
       <w:r>
         <w:rPr>
           <w:lang w:val="en-US"/>
@@ -7128,7 +7178,7 @@
         <w:lastRenderedPageBreak/>
         <w:t>Education and expertise transfer</w:t>
       </w:r>
-      <w:bookmarkEnd w:id="19"/>
+      <w:bookmarkEnd w:id="20"/>
     </w:p>
     <w:p>
       <w:pPr>
@@ -7836,14 +7886,14 @@
           <w:lang w:val="en-US"/>
         </w:rPr>
       </w:pPr>
-      <w:bookmarkStart w:id="20" w:name="_Toc471154322"/>
+      <w:bookmarkStart w:id="21" w:name="_Toc471154322"/>
       <w:r>
         <w:rPr>
           <w:lang w:val="en-US"/>
         </w:rPr>
         <w:t>Augmented reality games</w:t>
       </w:r>
-      <w:bookmarkEnd w:id="20"/>
+      <w:bookmarkEnd w:id="21"/>
     </w:p>
     <w:p>
       <w:pPr>
@@ -7974,20 +8024,20 @@
         </w:rPr>
         <w:t xml:space="preserve"> to go back as far as 2003’s </w:t>
       </w:r>
-      <w:commentRangeStart w:id="21"/>
+      <w:commentRangeStart w:id="22"/>
       <w:r>
         <w:rPr>
           <w:lang w:val="en-US"/>
         </w:rPr>
         <w:t>EyeToy</w:t>
       </w:r>
-      <w:commentRangeEnd w:id="21"/>
+      <w:commentRangeEnd w:id="22"/>
       <w:r>
         <w:rPr>
           <w:rStyle w:val="Kommentarzeichen"/>
           <w:lang w:val="en-US"/>
         </w:rPr>
-        <w:commentReference w:id="21"/>
+        <w:commentReference w:id="22"/>
       </w:r>
       <w:r>
         <w:rPr>
@@ -7995,20 +8045,20 @@
         </w:rPr>
         <w:t xml:space="preserve">, </w:t>
       </w:r>
-      <w:commentRangeStart w:id="22"/>
+      <w:commentRangeStart w:id="23"/>
       <w:r>
         <w:rPr>
           <w:lang w:val="en-US"/>
         </w:rPr>
         <w:t xml:space="preserve">efforts were for a long time focused on research, until the advance of smartphone technology, which made devices with Augmented Reality capabilities widely available (see 2.1), gave developers a venue </w:t>
       </w:r>
-      <w:commentRangeEnd w:id="22"/>
+      <w:commentRangeEnd w:id="23"/>
       <w:r>
         <w:rPr>
           <w:rStyle w:val="Kommentarzeichen"/>
           <w:lang w:val="en-US"/>
         </w:rPr>
-        <w:commentReference w:id="22"/>
+        <w:commentReference w:id="23"/>
       </w:r>
       <w:r>
         <w:rPr>
@@ -8196,16 +8246,16 @@
       <w:r>
         <w:t xml:space="preserve"> and then match them to real </w:t>
       </w:r>
-      <w:commentRangeStart w:id="23"/>
+      <w:commentRangeStart w:id="24"/>
       <w:r>
         <w:t>landmarks</w:t>
       </w:r>
-      <w:commentRangeEnd w:id="23"/>
+      <w:commentRangeEnd w:id="24"/>
       <w:r>
         <w:rPr>
           <w:rStyle w:val="Kommentarzeichen"/>
         </w:rPr>
-        <w:commentReference w:id="23"/>
+        <w:commentReference w:id="24"/>
       </w:r>
       <w:r>
         <w:t>.</w:t>
@@ -8216,16 +8266,16 @@
       <w:r>
         <w:t xml:space="preserve">Most recently, </w:t>
       </w:r>
-      <w:commentRangeStart w:id="24"/>
+      <w:commentRangeStart w:id="25"/>
       <w:r>
         <w:t>Pokémon GO</w:t>
       </w:r>
-      <w:commentRangeEnd w:id="24"/>
+      <w:commentRangeEnd w:id="25"/>
       <w:r>
         <w:rPr>
           <w:rStyle w:val="Kommentarzeichen"/>
         </w:rPr>
-        <w:commentReference w:id="24"/>
+        <w:commentReference w:id="25"/>
       </w:r>
       <w:r>
         <w:t xml:space="preserve"> </w:t>
@@ -8353,7 +8403,7 @@
       <w:r>
         <w:t xml:space="preserve"> </w:t>
       </w:r>
-      <w:commentRangeStart w:id="25"/>
+      <w:commentRangeStart w:id="26"/>
       <w:r>
         <w:t>“</w:t>
       </w:r>
@@ -8374,27 +8424,27 @@
       <w:r>
         <w:t xml:space="preserve"> the game only tries to be visually more appealing than the originals but does not include genuine engaging game </w:t>
       </w:r>
-      <w:commentRangeStart w:id="26"/>
+      <w:commentRangeStart w:id="27"/>
       <w:r>
         <w:t>play</w:t>
       </w:r>
+      <w:commentRangeEnd w:id="27"/>
+      <w:r>
+        <w:rPr>
+          <w:rStyle w:val="Kommentarzeichen"/>
+        </w:rPr>
+        <w:commentReference w:id="27"/>
+      </w:r>
+      <w:r>
+        <w:t>.”</w:t>
+      </w:r>
       <w:commentRangeEnd w:id="26"/>
-      <w:r>
-        <w:rPr>
-          <w:rStyle w:val="Kommentarzeichen"/>
-        </w:rPr>
-        <w:commentReference w:id="26"/>
-      </w:r>
-      <w:r>
-        <w:t>.”</w:t>
-      </w:r>
-      <w:commentRangeEnd w:id="25"/>
       <w:r>
         <w:rPr>
           <w:rStyle w:val="Kommentarzeichen"/>
           <w:lang w:val="de-DE"/>
         </w:rPr>
-        <w:commentReference w:id="25"/>
+        <w:commentReference w:id="26"/>
       </w:r>
     </w:p>
     <w:p>
@@ -8404,14 +8454,14 @@
           <w:lang w:val="en-US"/>
         </w:rPr>
       </w:pPr>
-      <w:bookmarkStart w:id="27" w:name="_Toc471154323"/>
+      <w:bookmarkStart w:id="28" w:name="_Toc471154323"/>
       <w:r>
         <w:rPr>
           <w:lang w:val="en-US"/>
         </w:rPr>
         <w:t>Outlook</w:t>
       </w:r>
-      <w:bookmarkEnd w:id="27"/>
+      <w:bookmarkEnd w:id="28"/>
     </w:p>
     <w:p>
       <w:pPr>
@@ -8433,14 +8483,14 @@
           <w:lang w:val="en-US"/>
         </w:rPr>
       </w:pPr>
-      <w:bookmarkStart w:id="28" w:name="_Toc471154324"/>
+      <w:bookmarkStart w:id="29" w:name="_Toc471154324"/>
       <w:r>
         <w:rPr>
           <w:lang w:val="en-US"/>
         </w:rPr>
         <w:t>Possibilities</w:t>
       </w:r>
-      <w:bookmarkEnd w:id="28"/>
+      <w:bookmarkEnd w:id="29"/>
     </w:p>
     <w:p>
       <w:pPr>
@@ -8714,14 +8764,14 @@
           <w:lang w:val="en-US"/>
         </w:rPr>
       </w:pPr>
-      <w:bookmarkStart w:id="29" w:name="_Toc471154325"/>
+      <w:bookmarkStart w:id="30" w:name="_Toc471154325"/>
       <w:r>
         <w:rPr>
           <w:lang w:val="en-US"/>
         </w:rPr>
         <w:t>Limitations</w:t>
       </w:r>
-      <w:bookmarkEnd w:id="29"/>
+      <w:bookmarkEnd w:id="30"/>
     </w:p>
     <w:p>
       <w:pPr>
@@ -9836,14 +9886,14 @@
           <w:lang w:val="en-US"/>
         </w:rPr>
       </w:pPr>
-      <w:bookmarkStart w:id="30" w:name="_Toc471154326"/>
+      <w:bookmarkStart w:id="31" w:name="_Toc471154326"/>
       <w:r>
         <w:rPr>
           <w:lang w:val="en-US"/>
         </w:rPr>
         <w:t>Sensors</w:t>
       </w:r>
-      <w:bookmarkEnd w:id="30"/>
+      <w:bookmarkEnd w:id="31"/>
     </w:p>
     <w:p>
       <w:pPr>
@@ -10082,7 +10132,7 @@
           <w:lang w:val="en-US"/>
         </w:rPr>
       </w:pPr>
-      <w:bookmarkStart w:id="31" w:name="_Toc471154327"/>
+      <w:bookmarkStart w:id="32" w:name="_Toc471154327"/>
       <w:r>
         <w:rPr>
           <w:lang w:val="en-US"/>
@@ -10090,7 +10140,7 @@
         <w:lastRenderedPageBreak/>
         <w:t>Sensors in games</w:t>
       </w:r>
-      <w:bookmarkEnd w:id="31"/>
+      <w:bookmarkEnd w:id="32"/>
     </w:p>
     <w:p>
       <w:pPr>
@@ -10347,16 +10397,16 @@
       <w:r>
         <w:t xml:space="preserve"> cite </w:t>
       </w:r>
-      <w:commentRangeStart w:id="32"/>
+      <w:commentRangeStart w:id="33"/>
       <w:r>
         <w:t>biofeedback games</w:t>
       </w:r>
-      <w:commentRangeEnd w:id="32"/>
+      <w:commentRangeEnd w:id="33"/>
       <w:r>
         <w:rPr>
           <w:rStyle w:val="Kommentarzeichen"/>
         </w:rPr>
-        <w:commentReference w:id="32"/>
+        <w:commentReference w:id="33"/>
       </w:r>
       <w:r>
         <w:rPr>
@@ -10402,16 +10452,16 @@
       <w:r>
         <w:t xml:space="preserve">ifferent sensors have different strengths and weaknesses that completely change the way a game might </w:t>
       </w:r>
-      <w:commentRangeStart w:id="33"/>
+      <w:commentRangeStart w:id="34"/>
       <w:r>
         <w:t>work</w:t>
       </w:r>
-      <w:commentRangeEnd w:id="33"/>
+      <w:commentRangeEnd w:id="34"/>
       <w:r>
         <w:rPr>
           <w:rStyle w:val="Kommentarzeichen"/>
         </w:rPr>
-        <w:commentReference w:id="33"/>
+        <w:commentReference w:id="34"/>
       </w:r>
       <w:r>
         <w:t>.”</w:t>
@@ -10424,14 +10474,14 @@
           <w:lang w:val="en-US"/>
         </w:rPr>
       </w:pPr>
-      <w:bookmarkStart w:id="34" w:name="_Toc471154328"/>
+      <w:bookmarkStart w:id="35" w:name="_Toc471154328"/>
       <w:r>
         <w:rPr>
           <w:lang w:val="en-US"/>
         </w:rPr>
         <w:t>Sensors in augmented reality</w:t>
       </w:r>
-      <w:bookmarkEnd w:id="34"/>
+      <w:bookmarkEnd w:id="35"/>
     </w:p>
     <w:p>
       <w:pPr>
@@ -10687,7 +10737,7 @@
       <w:r>
         <w:t xml:space="preserve">o include </w:t>
       </w:r>
-      <w:commentRangeStart w:id="35"/>
+      <w:commentRangeStart w:id="36"/>
       <w:r>
         <w:t>“new trigger types . . .</w:t>
       </w:r>
@@ -10700,13 +10750,13 @@
       <w:r>
         <w:t xml:space="preserve"> and increased sophistication of expression types.”</w:t>
       </w:r>
-      <w:commentRangeEnd w:id="35"/>
+      <w:commentRangeEnd w:id="36"/>
       <w:r>
         <w:rPr>
           <w:rStyle w:val="Kommentarzeichen"/>
           <w:lang w:val="de-DE"/>
         </w:rPr>
-        <w:commentReference w:id="35"/>
+        <w:commentReference w:id="36"/>
       </w:r>
     </w:p>
     <w:p>
@@ -11117,15 +11167,15 @@
           <w:lang w:val="en-US"/>
         </w:rPr>
       </w:pPr>
-      <w:bookmarkStart w:id="36" w:name="_Toc471154329"/>
-      <w:commentRangeStart w:id="37"/>
+      <w:bookmarkStart w:id="37" w:name="_Toc471154329"/>
+      <w:commentRangeStart w:id="38"/>
       <w:r>
         <w:rPr>
           <w:lang w:val="en-US"/>
         </w:rPr>
         <w:t>Design Patterns</w:t>
       </w:r>
-      <w:commentRangeEnd w:id="37"/>
+      <w:commentRangeEnd w:id="38"/>
       <w:r>
         <w:rPr>
           <w:rStyle w:val="Kommentarzeichen"/>
@@ -11136,30 +11186,30 @@
           <w:iCs w:val="0"/>
           <w:lang w:val="en-US"/>
         </w:rPr>
-        <w:commentReference w:id="37"/>
-      </w:r>
-      <w:bookmarkEnd w:id="36"/>
-    </w:p>
-    <w:p>
-      <w:pPr>
-        <w:rPr>
-          <w:lang w:val="en-US"/>
-        </w:rPr>
-      </w:pPr>
-      <w:commentRangeStart w:id="38"/>
+        <w:commentReference w:id="38"/>
+      </w:r>
+      <w:bookmarkEnd w:id="37"/>
+    </w:p>
+    <w:p>
+      <w:pPr>
+        <w:rPr>
+          <w:lang w:val="en-US"/>
+        </w:rPr>
+      </w:pPr>
+      <w:commentRangeStart w:id="39"/>
       <w:r>
         <w:rPr>
           <w:lang w:val="en-US"/>
         </w:rPr>
         <w:t>Design</w:t>
       </w:r>
-      <w:commentRangeEnd w:id="38"/>
+      <w:commentRangeEnd w:id="39"/>
       <w:r>
         <w:rPr>
           <w:rStyle w:val="Kommentarzeichen"/>
           <w:lang w:val="en-US"/>
         </w:rPr>
-        <w:commentReference w:id="38"/>
+        <w:commentReference w:id="39"/>
       </w:r>
       <w:r>
         <w:rPr>
@@ -11173,20 +11223,20 @@
         </w:rPr>
         <w:t xml:space="preserve">atterns are a concept first proposed for use in </w:t>
       </w:r>
-      <w:commentRangeStart w:id="39"/>
+      <w:commentRangeStart w:id="40"/>
       <w:r>
         <w:rPr>
           <w:lang w:val="en-US"/>
         </w:rPr>
         <w:t>architecture</w:t>
       </w:r>
-      <w:commentRangeEnd w:id="39"/>
+      <w:commentRangeEnd w:id="40"/>
       <w:r>
         <w:rPr>
           <w:rStyle w:val="Kommentarzeichen"/>
           <w:lang w:val="en-US"/>
         </w:rPr>
-        <w:commentReference w:id="39"/>
+        <w:commentReference w:id="40"/>
       </w:r>
       <w:r>
         <w:rPr>
@@ -11265,15 +11315,7 @@
         <w:rPr>
           <w:lang w:val="en-US"/>
         </w:rPr>
-        <w:t xml:space="preserve"> </w:t>
-      </w:r>
-      <w:bookmarkStart w:id="40" w:name="_GoBack"/>
-      <w:bookmarkEnd w:id="40"/>
-      <w:r>
-        <w:rPr>
-          <w:lang w:val="en-US"/>
-        </w:rPr>
-        <w:t>More precisely, design patterns “</w:t>
+        <w:t xml:space="preserve"> More precisely, design patterns “</w:t>
       </w:r>
       <w:r>
         <w:rPr>
@@ -11635,6 +11677,9 @@
         <w:instrText>ADDIN CSL_CITATION { "citationItems" : [ { "id" : "ITEM-1", "itemData" : { "abstract" : "The Game Ontology Project (GOP) is creating a framework for describing, analyzing and studying games, by defining a hierarchy of concepts abstracted from an analysis of many specific games. GOP borrows concepts and methods from prototype theory as well as grounded theory to achieve a framework that is always growing and changing as new games are analyzed or particular research questions are explored. The top level of the ontology (interface, rules, goals, entities, and entity manipulation) is described as well as a particular ontological entry. Finally, by engaging in three short discussions centered on relevant games studies research questions, the ontology's utility is demonstrated.</w:instrText>
       </w:r>
       <w:r>
+        <w:rPr>
+          <w:lang w:val="de-DE"/>
+        </w:rPr>
         <w:instrText>", "author" : [ { "dropping-particle" : "", "family" : "Zagal", "given" : "Jos\u00e9 P.", "non-dropping-particle" : "", "parse-names" : false, "suffix" : "" }, { "dropping-particle" : "", "family" : "Mateas", "given" : "Michael", "non-dropping-particle" : "", "parse-names" : false, "suffix" : "" }, { "dropping-particle" : "", "family" : "Fern\u00e1ndez-Vara", "given" : "Clara", "non-dropping-particle" : "", "parse-names" : false, "suffix" : "" }, { "dropping-particle" : "", "family" : "Hoch</w:instrText>
       </w:r>
       <w:r>
@@ -11666,11 +11711,17 @@
     <w:p>
       <w:pPr>
         <w:pStyle w:val="StandardErstzeileneinzug"/>
+        <w:rPr>
+          <w:lang w:val="de-DE"/>
+        </w:rPr>
       </w:pPr>
       <w:r>
         <w:fldChar w:fldCharType="begin" w:fldLock="1"/>
       </w:r>
       <w:r>
+        <w:rPr>
+          <w:lang w:val="de-DE"/>
+        </w:rPr>
         <w:instrText>ADDIN CSL_CITATION { "citationItems" : [ { "id" : "ITEM-1", "itemData" : { "abstract" : "How can we help people design well-formed and innovative games? The design Patterns of Christopher Alexander is one methodology that has been proposed to assist in the de-sign of well-formed artifacts. However, most work on game-design Patterns to date has opted either for \" best practice \" style Patterns \u2013 or for an alternative model of Patterns to support game innovation. This paper describes initial work to develop materials to help developers identify and formu-late \" best practice \" game design Patterns \u2013 and to use the resulting Patterns as part of creating innovative games.", "author" : [ { "dropping-particle" : "", "family" : "McGee", "given" : "Kevin", "non-dropping-particle" : "", "parse-names" : false, "suffix" : "" } ], "container-title" : "Proceedings of the 4th Australasian conference on Interactive entertainment", "id" : "ITEM-1", "issued" : { "date-parts" : [ [ "2007" ] ] }, "publisher" : "RMIT University", "title" : "Patterns and Computer Game Design Innovation", "type" : "paper-conference" }, "uris" : [ "http://www.mendeley.com/documents/?uuid=50160196-7253-366c-a919-cad3b76e59b3" ] } ], "mendeley" : { "formattedCitation" : "(McGee, 2007)", "plainTextFormattedCitation" : "(McGee, 2007)", "previouslyFormattedCitation" : "(McGee, 2007)" }, "properties" : { "noteIndex" : 0 }, "schema" : "https://github.com/citation-style-language/schema/raw/master/csl-citation.json" }</w:instrText>
       </w:r>
       <w:r>
@@ -11679,6 +11730,7 @@
       <w:r>
         <w:rPr>
           <w:noProof/>
+          <w:lang w:val="de-DE"/>
         </w:rPr>
         <w:t>(McGee, 2007)</w:t>
       </w:r>
@@ -11686,7 +11738,108 @@
         <w:fldChar w:fldCharType="end"/>
       </w:r>
       <w:r>
-        <w:t xml:space="preserve"> outlines the general characteristics of patterns as:</w:t>
+        <w:rPr>
+          <w:lang w:val="de-DE"/>
+        </w:rPr>
+        <w:t xml:space="preserve"> </w:t>
+      </w:r>
+      <w:proofErr w:type="spellStart"/>
+      <w:r>
+        <w:rPr>
+          <w:lang w:val="de-DE"/>
+        </w:rPr>
+        <w:t>outlines</w:t>
+      </w:r>
+      <w:proofErr w:type="spellEnd"/>
+      <w:r>
+        <w:rPr>
+          <w:lang w:val="de-DE"/>
+        </w:rPr>
+        <w:t xml:space="preserve"> </w:t>
+      </w:r>
+      <w:proofErr w:type="spellStart"/>
+      <w:r>
+        <w:rPr>
+          <w:lang w:val="de-DE"/>
+        </w:rPr>
+        <w:t>the</w:t>
+      </w:r>
+      <w:proofErr w:type="spellEnd"/>
+      <w:r>
+        <w:rPr>
+          <w:lang w:val="de-DE"/>
+        </w:rPr>
+        <w:t xml:space="preserve"> </w:t>
+      </w:r>
+      <w:proofErr w:type="spellStart"/>
+      <w:r>
+        <w:rPr>
+          <w:lang w:val="de-DE"/>
+        </w:rPr>
+        <w:t>general</w:t>
+      </w:r>
+      <w:proofErr w:type="spellEnd"/>
+      <w:r>
+        <w:rPr>
+          <w:lang w:val="de-DE"/>
+        </w:rPr>
+        <w:t xml:space="preserve"> </w:t>
+      </w:r>
+      <w:proofErr w:type="spellStart"/>
+      <w:r>
+        <w:rPr>
+          <w:lang w:val="de-DE"/>
+        </w:rPr>
+        <w:t>characteristics</w:t>
+      </w:r>
+      <w:proofErr w:type="spellEnd"/>
+      <w:r>
+        <w:rPr>
+          <w:lang w:val="de-DE"/>
+        </w:rPr>
+        <w:t xml:space="preserve"> </w:t>
+      </w:r>
+      <w:proofErr w:type="spellStart"/>
+      <w:r>
+        <w:rPr>
+          <w:lang w:val="de-DE"/>
+        </w:rPr>
+        <w:t>of</w:t>
+      </w:r>
+      <w:proofErr w:type="spellEnd"/>
+      <w:r>
+        <w:rPr>
+          <w:lang w:val="de-DE"/>
+        </w:rPr>
+        <w:t xml:space="preserve"> </w:t>
+      </w:r>
+      <w:proofErr w:type="spellStart"/>
+      <w:r>
+        <w:rPr>
+          <w:lang w:val="de-DE"/>
+        </w:rPr>
+        <w:t>patterns</w:t>
+      </w:r>
+      <w:proofErr w:type="spellEnd"/>
+      <w:r>
+        <w:rPr>
+          <w:lang w:val="de-DE"/>
+        </w:rPr>
+        <w:t xml:space="preserve"> </w:t>
+      </w:r>
+      <w:proofErr w:type="spellStart"/>
+      <w:r>
+        <w:rPr>
+          <w:lang w:val="de-DE"/>
+        </w:rPr>
+        <w:t>as</w:t>
+      </w:r>
+      <w:proofErr w:type="spellEnd"/>
+      <w:r>
+        <w:rPr>
+          <w:lang w:val="de-DE"/>
+        </w:rPr>
+        <w:t>:</w:t>
       </w:r>
     </w:p>
     <w:p>
@@ -14692,7 +14845,7 @@
           <w:noProof/>
           <w:szCs w:val="24"/>
         </w:rPr>
-        <w:t>(12), 1321–1329. https://doi.org/10.1.1.102.4646</w:t>
+        <w:t>(12), 1321–1329. Retrieved from https://cs.gmu.edu/~zduric/cs499/Readings/r76JBo-Milgram_IEICE_1994.pdf</w:t>
       </w:r>
     </w:p>
     <w:p>
@@ -15802,7 +15955,7 @@
 
 <file path=word/comments.xml><?xml version="1.0" encoding="utf-8"?>
 <w:comments xmlns:wpc="http://schemas.microsoft.com/office/word/2010/wordprocessingCanvas" xmlns:mc="http://schemas.openxmlformats.org/markup-compatibility/2006" xmlns:o="urn:schemas-microsoft-com:office:office" xmlns:r="http://schemas.openxmlformats.org/officeDocument/2006/relationships" xmlns:m="http://schemas.openxmlformats.org/officeDocument/2006/math" xmlns:v="urn:schemas-microsoft-com:vml" xmlns:wp14="http://schemas.microsoft.com/office/word/2010/wordprocessingDrawing" xmlns:wp="http://schemas.openxmlformats.org/drawingml/2006/wordprocessingDrawing" xmlns:w10="urn:schemas-microsoft-com:office:word" xmlns:w="http://schemas.openxmlformats.org/wordprocessingml/2006/main" xmlns:w14="http://schemas.microsoft.com/office/word/2010/wordml" xmlns:wpg="http://schemas.microsoft.com/office/word/2010/wordprocessingGroup" xmlns:wpi="http://schemas.microsoft.com/office/word/2010/wordprocessingInk" xmlns:wne="http://schemas.microsoft.com/office/word/2006/wordml" xmlns:wps="http://schemas.microsoft.com/office/word/2010/wordprocessingShape" mc:Ignorable="w14 wp14">
-  <w:comment w:id="7" w:author="Felix" w:date="2017-01-02T02:04:00Z" w:initials="F">
+  <w:comment w:id="7" w:author="Felix" w:date="2017-01-03T15:21:00Z" w:initials="F">
     <w:p>
       <w:pPr>
         <w:pStyle w:val="Kommentartext"/>
@@ -15814,11 +15967,11 @@
         <w:annotationRef/>
       </w:r>
       <w:r>
-        <w:t>S.117</w:t>
+        <w:t>Seitenangabe?</w:t>
       </w:r>
     </w:p>
   </w:comment>
-  <w:comment w:id="8" w:author="Felix" w:date="2017-01-02T02:16:00Z" w:initials="F">
+  <w:comment w:id="9" w:author="Felix" w:date="2017-01-02T02:16:00Z" w:initials="F">
     <w:p>
       <w:pPr>
         <w:pStyle w:val="Kommentartext"/>
@@ -15834,7 +15987,7 @@
       </w:r>
     </w:p>
   </w:comment>
-  <w:comment w:id="9" w:author="Felix" w:date="2016-12-26T13:48:00Z" w:initials="F">
+  <w:comment w:id="10" w:author="Felix" w:date="2016-12-26T13:48:00Z" w:initials="F">
     <w:p>
       <w:pPr>
         <w:pStyle w:val="Kommentartext"/>
@@ -15850,7 +16003,7 @@
       </w:r>
     </w:p>
   </w:comment>
-  <w:comment w:id="10" w:author="Felix" w:date="2017-01-01T17:23:00Z" w:initials="F">
+  <w:comment w:id="11" w:author="Felix" w:date="2017-01-01T17:23:00Z" w:initials="F">
     <w:p>
       <w:pPr>
         <w:pStyle w:val="Kommentartext"/>
@@ -15874,7 +16027,7 @@
       </w:r>
     </w:p>
   </w:comment>
-  <w:comment w:id="11" w:author="Felix" w:date="2017-01-02T02:11:00Z" w:initials="F">
+  <w:comment w:id="12" w:author="Felix" w:date="2017-01-02T02:11:00Z" w:initials="F">
     <w:p>
       <w:pPr>
         <w:pStyle w:val="Kommentartext"/>
@@ -15890,7 +16043,7 @@
       </w:r>
     </w:p>
   </w:comment>
-  <w:comment w:id="14" w:author="Felix" w:date="2017-01-02T18:55:00Z" w:initials="F">
+  <w:comment w:id="15" w:author="Felix" w:date="2017-01-02T18:55:00Z" w:initials="F">
     <w:p>
       <w:pPr>
         <w:pStyle w:val="Kommentartext"/>
@@ -15906,7 +16059,7 @@
       </w:r>
     </w:p>
   </w:comment>
-  <w:comment w:id="16" w:author="Felix" w:date="2017-01-02T02:18:00Z" w:initials="F">
+  <w:comment w:id="17" w:author="Felix" w:date="2017-01-02T02:18:00Z" w:initials="F">
     <w:p>
       <w:pPr>
         <w:pStyle w:val="Kommentartext"/>
@@ -15922,7 +16075,7 @@
       </w:r>
     </w:p>
   </w:comment>
-  <w:comment w:id="21" w:author="Felix" w:date="2017-01-02T19:13:00Z" w:initials="F">
+  <w:comment w:id="22" w:author="Felix" w:date="2017-01-02T19:13:00Z" w:initials="F">
     <w:p>
       <w:pPr>
         <w:pStyle w:val="Kommentartext"/>
@@ -15946,7 +16099,7 @@
       </w:r>
     </w:p>
   </w:comment>
-  <w:comment w:id="22" w:author="Felix" w:date="2016-12-27T17:03:00Z" w:initials="F">
+  <w:comment w:id="23" w:author="Felix" w:date="2016-12-27T17:03:00Z" w:initials="F">
     <w:p>
       <w:pPr>
         <w:pStyle w:val="Kommentartext"/>
@@ -15962,7 +16115,7 @@
       </w:r>
     </w:p>
   </w:comment>
-  <w:comment w:id="23" w:author="Felix" w:date="2016-12-27T18:57:00Z" w:initials="F">
+  <w:comment w:id="24" w:author="Felix" w:date="2016-12-27T18:57:00Z" w:initials="F">
     <w:p>
       <w:pPr>
         <w:pStyle w:val="Kommentartext"/>
@@ -15978,7 +16131,7 @@
       </w:r>
     </w:p>
   </w:comment>
-  <w:comment w:id="24" w:author="Felix" w:date="2016-12-27T19:16:00Z" w:initials="F">
+  <w:comment w:id="25" w:author="Felix" w:date="2016-12-27T19:16:00Z" w:initials="F">
     <w:p>
       <w:pPr>
         <w:pStyle w:val="Kommentartext"/>
@@ -15994,7 +16147,7 @@
       </w:r>
     </w:p>
   </w:comment>
-  <w:comment w:id="26" w:author="Felix" w:date="2017-01-02T19:14:00Z" w:initials="F">
+  <w:comment w:id="27" w:author="Felix" w:date="2017-01-02T19:14:00Z" w:initials="F">
     <w:p>
       <w:pPr>
         <w:pStyle w:val="Kommentartext"/>
@@ -16042,7 +16195,7 @@
       </w:r>
     </w:p>
   </w:comment>
-  <w:comment w:id="25" w:author="Felix" w:date="2017-01-02T02:22:00Z" w:initials="F">
+  <w:comment w:id="26" w:author="Felix" w:date="2017-01-02T02:22:00Z" w:initials="F">
     <w:p>
       <w:pPr>
         <w:pStyle w:val="Kommentartext"/>
@@ -16058,7 +16211,7 @@
       </w:r>
     </w:p>
   </w:comment>
-  <w:comment w:id="32" w:author="Felix" w:date="2016-12-29T17:03:00Z" w:initials="F">
+  <w:comment w:id="33" w:author="Felix" w:date="2016-12-29T17:03:00Z" w:initials="F">
     <w:p>
       <w:pPr>
         <w:pStyle w:val="Kommentartext"/>
@@ -16074,7 +16227,7 @@
       </w:r>
     </w:p>
   </w:comment>
-  <w:comment w:id="33" w:author="Felix" w:date="2016-12-29T21:10:00Z" w:initials="F">
+  <w:comment w:id="34" w:author="Felix" w:date="2016-12-29T21:10:00Z" w:initials="F">
     <w:p>
       <w:pPr>
         <w:pStyle w:val="Kommentartext"/>
@@ -16090,7 +16243,7 @@
       </w:r>
     </w:p>
   </w:comment>
-  <w:comment w:id="35" w:author="Felix" w:date="2017-01-02T02:24:00Z" w:initials="F">
+  <w:comment w:id="36" w:author="Felix" w:date="2017-01-02T02:24:00Z" w:initials="F">
     <w:p>
       <w:pPr>
         <w:pStyle w:val="Kommentartext"/>
@@ -16106,7 +16259,7 @@
       </w:r>
     </w:p>
   </w:comment>
-  <w:comment w:id="37" w:author="Felix" w:date="2017-01-02T19:22:00Z" w:initials="F">
+  <w:comment w:id="38" w:author="Felix" w:date="2017-01-02T19:22:00Z" w:initials="F">
     <w:p>
       <w:pPr>
         <w:pStyle w:val="Kommentartext"/>
@@ -16131,50 +16284,50 @@
       <w:r>
         <w:t>Du müsstest in der verwendeten Quelle schauen, wie sie den Pattern-Begriff verwenden und dann ggf. als Synonym für Design Pattern oder als Spezialform von Design Pattern einführen. Wenn beides nicht passt, ggf. eine eigene Definition verwenden.</w:t>
       </w:r>
-    </w:p>
-  </w:comment>
-  <w:comment w:id="38" w:author="Felix" w:date="2017-01-02T19:23:00Z" w:initials="F">
-    <w:p>
-      <w:pPr>
-        <w:pStyle w:val="Kommentartext"/>
-        <w:rPr>
-          <w:rStyle w:val="Kommentarzeichen"/>
-        </w:rPr>
-      </w:pPr>
-      <w:r>
-        <w:rPr>
-          <w:rStyle w:val="Kommentarzeichen"/>
-        </w:rPr>
-        <w:annotationRef/>
-      </w:r>
-      <w:r>
-        <w:rPr>
-          <w:rStyle w:val="Kommentarzeichen"/>
-        </w:rPr>
-        <w:t xml:space="preserve">Was kann als Grund für die Betrachtung von Patterns angegeben werden? </w:t>
-      </w:r>
-    </w:p>
-    <w:p>
-      <w:pPr>
-        <w:pStyle w:val="Kommentartext"/>
-      </w:pPr>
-      <w:r>
-        <w:rPr>
-          <w:rStyle w:val="Kommentarzeichen"/>
-        </w:rPr>
-        <w:t xml:space="preserve">Roland: </w:t>
-      </w:r>
-      <w:r>
-        <w:t>AR ist ein neues Feld, Patterns sind eine Strukturierungshilfe, die sich für Games in anderen Bereichen bewährt haben, daher wird hier ihre Übertragung auf AR untersucht</w:t>
-      </w:r>
-    </w:p>
-    <w:p>
-      <w:pPr>
-        <w:pStyle w:val="Kommentartext"/>
-      </w:pPr>
     </w:p>
   </w:comment>
   <w:comment w:id="39" w:author="Felix" w:date="2017-01-02T19:23:00Z" w:initials="F">
+    <w:p>
+      <w:pPr>
+        <w:pStyle w:val="Kommentartext"/>
+        <w:rPr>
+          <w:rStyle w:val="Kommentarzeichen"/>
+        </w:rPr>
+      </w:pPr>
+      <w:r>
+        <w:rPr>
+          <w:rStyle w:val="Kommentarzeichen"/>
+        </w:rPr>
+        <w:annotationRef/>
+      </w:r>
+      <w:r>
+        <w:rPr>
+          <w:rStyle w:val="Kommentarzeichen"/>
+        </w:rPr>
+        <w:t xml:space="preserve">Was kann als Grund für die Betrachtung von Patterns angegeben werden? </w:t>
+      </w:r>
+    </w:p>
+    <w:p>
+      <w:pPr>
+        <w:pStyle w:val="Kommentartext"/>
+      </w:pPr>
+      <w:r>
+        <w:rPr>
+          <w:rStyle w:val="Kommentarzeichen"/>
+        </w:rPr>
+        <w:t xml:space="preserve">Roland: </w:t>
+      </w:r>
+      <w:r>
+        <w:t>AR ist ein neues Feld, Patterns sind eine Strukturierungshilfe, die sich für Games in anderen Bereichen bewährt haben, daher wird hier ihre Übertragung auf AR untersucht</w:t>
+      </w:r>
+    </w:p>
+    <w:p>
+      <w:pPr>
+        <w:pStyle w:val="Kommentartext"/>
+      </w:pPr>
+    </w:p>
+  </w:comment>
+  <w:comment w:id="40" w:author="Felix" w:date="2017-01-02T19:23:00Z" w:initials="F">
     <w:p>
       <w:pPr>
         <w:pStyle w:val="Kommentartext"/>
@@ -16444,7 +16597,7 @@
           <w:rPr>
             <w:noProof/>
           </w:rPr>
-          <w:t>26</w:t>
+          <w:t>7</w:t>
         </w:r>
         <w:r>
           <w:fldChar w:fldCharType="end"/>
@@ -22520,7 +22673,7 @@
 </file>
 
 <file path=customXml/itemProps1.xml><?xml version="1.0" encoding="utf-8"?>
-<ds:datastoreItem xmlns:ds="http://schemas.openxmlformats.org/officeDocument/2006/customXml" ds:itemID="{0E682AF5-597D-4945-B711-11AFFCDC932D}">
+<ds:datastoreItem xmlns:ds="http://schemas.openxmlformats.org/officeDocument/2006/customXml" ds:itemID="{61ACB66F-B5AE-4484-BBA0-F3A9E1193A59}">
   <ds:schemaRefs>
     <ds:schemaRef ds:uri="http://schemas.openxmlformats.org/officeDocument/2006/bibliography"/>
   </ds:schemaRefs>

</xml_diff>

<commit_message>
Mostly conclusion stuff. Whatever.
</commit_message>
<xml_diff>
--- a/Bachelorarbeit.docx
+++ b/Bachelorarbeit.docx
@@ -4435,7 +4435,7 @@
         </w:rPr>
         <w:lastRenderedPageBreak/>
         <w:drawing>
-          <wp:inline distT="0" distB="0" distL="0" distR="0" wp14:anchorId="031C7F96" wp14:editId="77575649">
+          <wp:inline distT="0" distB="0" distL="0" distR="0" wp14:anchorId="0FF8DD8C" wp14:editId="5957EEE8">
             <wp:extent cx="5400675" cy="1000125"/>
             <wp:effectExtent l="0" t="0" r="0" b="0"/>
             <wp:docPr id="3" name="Grafik 3" descr="C:\Users\Felix\Desktop\Git\Bachelor\Continuum.png"/>
@@ -5355,12 +5355,7 @@
         <w:t xml:space="preserve">that their working definition </w:t>
       </w:r>
       <w:r>
-        <w:t>still includes senses other than vision, being “a system that enhances a person’s primary senses (v</w:t>
-      </w:r>
-      <w:bookmarkStart w:id="8" w:name="_GoBack"/>
-      <w:bookmarkEnd w:id="8"/>
-      <w:r>
-        <w:t>ision, aural, and tactile) with virtual or naturally invisible information m</w:t>
+        <w:t>still includes senses other than vision, being “a system that enhances a person’s primary senses (vision, aural, and tactile) with virtual or naturally invisible information m</w:t>
       </w:r>
       <w:r>
         <w:t>ade visible by digital means. . . .</w:t>
@@ -5423,7 +5418,7 @@
       <w:r>
         <w:t xml:space="preserve"> </w:t>
       </w:r>
-      <w:commentRangeStart w:id="9"/>
+      <w:commentRangeStart w:id="8"/>
       <w:r>
         <w:t>“</w:t>
       </w:r>
@@ -5442,13 +5437,13 @@
       <w:r>
         <w:t>”</w:t>
       </w:r>
-      <w:commentRangeEnd w:id="9"/>
+      <w:commentRangeEnd w:id="8"/>
       <w:r>
         <w:rPr>
           <w:rStyle w:val="Kommentarzeichen"/>
           <w:lang w:val="de-DE"/>
         </w:rPr>
-        <w:commentReference w:id="9"/>
+        <w:commentReference w:id="8"/>
       </w:r>
       <w:r>
         <w:t xml:space="preserve"> (p. 34).</w:t>
@@ -5526,120 +5521,120 @@
       <w:r>
         <w:t xml:space="preserve">disappearing borders between Augmented Reality and Virtual Reality, </w:t>
       </w:r>
+      <w:commentRangeStart w:id="9"/>
       <w:commentRangeStart w:id="10"/>
+      <w:r>
+        <w:fldChar w:fldCharType="begin" w:fldLock="1"/>
+      </w:r>
+      <w:r>
+        <w:instrText>ADDIN CSL_CITATION { "citationItems" : [ { "id" : "ITEM-1", "itemData" : { "URL" : "https://www.youtube.com/watch?v=wD0bp0r-EpI", "accessed" : { "date-parts" : [ [ "2016", "12", "26" ] ] }, "author" : [ { "dropping-particle" : "", "family" : "Schell", "given" : "Jesse", "non-dropping-particle" : "", "parse-names" : false, "suffix" : "" } ], "container-title" : "VRX conference", "id" : "ITEM-1", "issued" : { "date-parts" : [ [ "2015" ] ] }, "note" : "INNERHALB VON WORD \u00dcBERARBEITEN", "publisher-place" : "San Francisco, CA", "title" : "VR and AR: 2016, 2020, 2025", "type" : "webpage" }, "uris" : [ "http://www.mendeley.com/documents/?uuid=384e00b1-0ae7-3d06-a1dc-e4eb5a1467f4" ] } ], "mendeley" : { "formattedCitation" : "(Schell, 2015)", "plainTextFormattedCitation" : "(Schell, 2015)", "previouslyFormattedCitation" : "(Schell, 2015)" }, "properties" : { "noteIndex" : 0 }, "schema" : "https://github.com/citation-style-language/schema/raw/master/csl-citation.json" }</w:instrText>
+      </w:r>
+      <w:r>
+        <w:fldChar w:fldCharType="separate"/>
+      </w:r>
+      <w:r>
+        <w:rPr>
+          <w:noProof/>
+        </w:rPr>
+        <w:t>(Schell, 2015)</w:t>
+      </w:r>
+      <w:r>
+        <w:fldChar w:fldCharType="end"/>
+      </w:r>
+      <w:commentRangeEnd w:id="9"/>
+      <w:r>
+        <w:rPr>
+          <w:rStyle w:val="Kommentarzeichen"/>
+        </w:rPr>
+        <w:commentReference w:id="9"/>
+      </w:r>
+      <w:r>
+        <w:t xml:space="preserve"> predicts that </w:t>
+      </w:r>
       <w:commentRangeStart w:id="11"/>
       <w:r>
-        <w:fldChar w:fldCharType="begin" w:fldLock="1"/>
-      </w:r>
-      <w:r>
-        <w:instrText>ADDIN CSL_CITATION { "citationItems" : [ { "id" : "ITEM-1", "itemData" : { "URL" : "https://www.youtube.com/watch?v=wD0bp0r-EpI", "accessed" : { "date-parts" : [ [ "2016", "12", "26" ] ] }, "author" : [ { "dropping-particle" : "", "family" : "Schell", "given" : "Jesse", "non-dropping-particle" : "", "parse-names" : false, "suffix" : "" } ], "container-title" : "VRX conference", "id" : "ITEM-1", "issued" : { "date-parts" : [ [ "2015" ] ] }, "note" : "INNERHALB VON WORD \u00dcBERARBEITEN", "publisher-place" : "San Francisco, CA", "title" : "VR and AR: 2016, 2020, 2025", "type" : "webpage" }, "uris" : [ "http://www.mendeley.com/documents/?uuid=384e00b1-0ae7-3d06-a1dc-e4eb5a1467f4" ] } ], "mendeley" : { "formattedCitation" : "(Schell, 2015)", "plainTextFormattedCitation" : "(Schell, 2015)", "previouslyFormattedCitation" : "(Schell, 2015)" }, "properties" : { "noteIndex" : 0 }, "schema" : "https://github.com/citation-style-language/schema/raw/master/csl-citation.json" }</w:instrText>
-      </w:r>
-      <w:r>
-        <w:fldChar w:fldCharType="separate"/>
-      </w:r>
-      <w:r>
-        <w:rPr>
-          <w:noProof/>
-        </w:rPr>
-        <w:t>(Schell, 2015)</w:t>
-      </w:r>
-      <w:r>
-        <w:fldChar w:fldCharType="end"/>
+        <w:rPr>
+          <w:bCs/>
+        </w:rPr>
+        <w:t>“b</w:t>
+      </w:r>
+      <w:r>
+        <w:rPr>
+          <w:bCs/>
+        </w:rPr>
+        <w:t>y 2025 we’re going to have VR things and we’re going to</w:t>
+      </w:r>
+      <w:r>
+        <w:rPr>
+          <w:bCs/>
+        </w:rPr>
+        <w:t xml:space="preserve"> have AR things</w:t>
+      </w:r>
+      <w:r>
+        <w:rPr>
+          <w:bCs/>
+        </w:rPr>
+        <w:t>.</w:t>
+      </w:r>
+      <w:r>
+        <w:rPr>
+          <w:bCs/>
+        </w:rPr>
+        <w:t xml:space="preserve"> . . .</w:t>
+      </w:r>
+      <w:r>
+        <w:rPr>
+          <w:bCs/>
+        </w:rPr>
+        <w:t xml:space="preserve"> </w:t>
+      </w:r>
+      <w:proofErr w:type="gramStart"/>
+      <w:r>
+        <w:rPr>
+          <w:bCs/>
+        </w:rPr>
+        <w:t>because</w:t>
+      </w:r>
+      <w:proofErr w:type="gramEnd"/>
+      <w:r>
+        <w:rPr>
+          <w:bCs/>
+        </w:rPr>
+        <w:t xml:space="preserve"> you want them both to be good and to be good t</w:t>
+      </w:r>
+      <w:r>
+        <w:rPr>
+          <w:bCs/>
+        </w:rPr>
+        <w:t>hey’re going to</w:t>
+      </w:r>
+      <w:r>
+        <w:rPr>
+          <w:bCs/>
+        </w:rPr>
+        <w:t xml:space="preserve"> need to use different technologies and systems.</w:t>
+      </w:r>
+      <w:r>
+        <w:rPr>
+          <w:bCs/>
+        </w:rPr>
+        <w:t>”</w:t>
       </w:r>
       <w:commentRangeEnd w:id="10"/>
-      <w:r>
-        <w:rPr>
-          <w:rStyle w:val="Kommentarzeichen"/>
-        </w:rPr>
-        <w:commentReference w:id="10"/>
-      </w:r>
-      <w:r>
-        <w:t xml:space="preserve"> predicts that </w:t>
-      </w:r>
-      <w:commentRangeStart w:id="12"/>
-      <w:r>
-        <w:rPr>
-          <w:bCs/>
-        </w:rPr>
-        <w:t>“b</w:t>
-      </w:r>
-      <w:r>
-        <w:rPr>
-          <w:bCs/>
-        </w:rPr>
-        <w:t>y 2025 we’re going to have VR things and we’re going to</w:t>
-      </w:r>
-      <w:r>
-        <w:rPr>
-          <w:bCs/>
-        </w:rPr>
-        <w:t xml:space="preserve"> have AR things</w:t>
-      </w:r>
-      <w:r>
-        <w:rPr>
-          <w:bCs/>
-        </w:rPr>
-        <w:t>.</w:t>
-      </w:r>
-      <w:r>
-        <w:rPr>
-          <w:bCs/>
-        </w:rPr>
-        <w:t xml:space="preserve"> . . .</w:t>
-      </w:r>
-      <w:r>
-        <w:rPr>
-          <w:bCs/>
-        </w:rPr>
-        <w:t xml:space="preserve"> </w:t>
-      </w:r>
-      <w:proofErr w:type="gramStart"/>
-      <w:r>
-        <w:rPr>
-          <w:bCs/>
-        </w:rPr>
-        <w:t>because</w:t>
-      </w:r>
-      <w:proofErr w:type="gramEnd"/>
-      <w:r>
-        <w:rPr>
-          <w:bCs/>
-        </w:rPr>
-        <w:t xml:space="preserve"> you want them both to be good and to be good t</w:t>
-      </w:r>
-      <w:r>
-        <w:rPr>
-          <w:bCs/>
-        </w:rPr>
-        <w:t>hey’re going to</w:t>
-      </w:r>
-      <w:r>
-        <w:rPr>
-          <w:bCs/>
-        </w:rPr>
-        <w:t xml:space="preserve"> need to use different technologies and systems.</w:t>
-      </w:r>
-      <w:r>
-        <w:rPr>
-          <w:bCs/>
-        </w:rPr>
-        <w:t>”</w:t>
-      </w:r>
-      <w:commentRangeEnd w:id="11"/>
       <w:r>
         <w:rPr>
           <w:rStyle w:val="Kommentarzeichen"/>
           <w:lang w:val="de-DE"/>
         </w:rPr>
-        <w:commentReference w:id="11"/>
-      </w:r>
-      <w:commentRangeEnd w:id="12"/>
+        <w:commentReference w:id="10"/>
+      </w:r>
+      <w:commentRangeEnd w:id="11"/>
       <w:r>
         <w:rPr>
           <w:rStyle w:val="Kommentarzeichen"/>
           <w:lang w:val="de-DE"/>
         </w:rPr>
-        <w:commentReference w:id="12"/>
+        <w:commentReference w:id="11"/>
       </w:r>
     </w:p>
     <w:p>
@@ -5649,13 +5644,222 @@
           <w:lang w:val="en-US"/>
         </w:rPr>
       </w:pPr>
-      <w:bookmarkStart w:id="13" w:name="_Toc471154316"/>
+      <w:bookmarkStart w:id="12" w:name="_Toc471154316"/>
       <w:r>
         <w:rPr>
           <w:lang w:val="en-US"/>
         </w:rPr>
         <w:t>Approaches</w:t>
       </w:r>
+      <w:bookmarkEnd w:id="12"/>
+    </w:p>
+    <w:p>
+      <w:pPr>
+        <w:rPr>
+          <w:lang w:val="en-US"/>
+        </w:rPr>
+      </w:pPr>
+      <w:r>
+        <w:rPr>
+          <w:lang w:val="en-US"/>
+        </w:rPr>
+        <w:t xml:space="preserve">This section is concerned with the ways in which Augmented Reality systems have been and can be constructed. It makes a </w:t>
+      </w:r>
+      <w:r>
+        <w:rPr>
+          <w:lang w:val="en-US"/>
+        </w:rPr>
+        <w:t xml:space="preserve">distinction between technology and </w:t>
+      </w:r>
+      <w:r>
+        <w:rPr>
+          <w:lang w:val="en-US"/>
+        </w:rPr>
+        <w:t>techniques</w:t>
+      </w:r>
+      <w:r>
+        <w:rPr>
+          <w:lang w:val="en-US"/>
+        </w:rPr>
+        <w:t xml:space="preserve">, loosely based on the distinction </w:t>
+      </w:r>
+      <w:r>
+        <w:rPr>
+          <w:lang w:val="en-US"/>
+        </w:rPr>
+        <w:fldChar w:fldCharType="begin" w:fldLock="1"/>
+      </w:r>
+      <w:r>
+        <w:rPr>
+          <w:lang w:val="en-US"/>
+        </w:rPr>
+        <w:instrText>ADDIN CSL_CITATION { "citationItems" : [ { "id" : "ITEM-1", "itemData" : { "DOI" : "10.1080/09523987.2014.889400", "abstract" : "Augmented Reality is poised to profoundly transform Education as we know it. The capacity to overlay rich media onto the real-world for viewing through web-enabled devices such as phones and tablet devices means that information can be made available to students at the exact time and place of need. This has the potential to reduce cognitive overload by providing students with `perfectly situated scaffolding', as well as enable learning in a range of other ways. This paper will review uses of Augmented Reality both in mainstream society and in education, and discuss the pedagogical potentials afforded by the technology. Based on the prevalence of information delivery uses of Augmented Reality in Education, we argue the merit of having students design Augmented Reality experiences in order to develop their higher order thinking capabilities. A case study of `learning by design' using Augmented Reality in high school Visual Art is presented, with samples of student work and their feedback indicating that the approach resulted in high levels of independent thinking, creativity and critical analysis. The paper concludes by establishing a future outlook for Augmented Reality and setting a research agenda going forward.", "author" : [ { "dropping-particle" : "", "family" : "Bower", "given" : "Matt", "non-dropping-particle" : "", "parse-names" : false, "suffix" : "" }, { "dropping-particle" : "", "family" : "Howe", "given" : "Cathie", "non-dropping-particle" : "", "parse-names" : false, "suffix" : "" }, { "dropping-particle" : "", "family" : "McCredie", "given" : "Nerida", "non-dropping-particle" : "", "parse-names" : false, "suffix" : "" }, { "dropping-particle" : "", "family" : "Robinson", "given" : "Austin", "non-dropping-particle" : "", "parse-names" : false, "suffix" : "" }, { "dropping-particle" : "", "family" : "Grover", "given" : "David", "non-dropping-particle" : "", "parse-names" : false, "suffix" : "" } ], "container-title" : "Educational Media International", "id" : "ITEM-1", "issue" : "1", "issued" : { "date-parts" : [ [ "2014" ] ] }, "page" : "1-15", "title" : "Augmented Reality in education \u2013 cases, places and potentials", "type" : "article-journal", "volume" : "51" }, "uris" : [ "http://www.mendeley.com/documents/?uuid=f7742ff8-44c3-45c0-b1b4-9ddff54f2c28" ] } ], "mendeley" : { "formattedCitation" : "(Bower, Howe, McCredie, Robinson, &amp; Grover, 2014)", "plainTextFormattedCitation" : "(Bower, Howe, McCredie, Robinson, &amp; Grover, 2014)", "previouslyFormattedCitation" : "(Bower, Howe, McCredie, Robinson, &amp; Grover, 2014)" }, "properties" : { "noteIndex" : 0 }, "schema" : "https://github.com/citation-style-language/schema/raw/master/csl-citation.json" }</w:instrText>
+      </w:r>
+      <w:r>
+        <w:rPr>
+          <w:lang w:val="en-US"/>
+        </w:rPr>
+        <w:fldChar w:fldCharType="separate"/>
+      </w:r>
+      <w:r>
+        <w:rPr>
+          <w:noProof/>
+          <w:lang w:val="en-US"/>
+        </w:rPr>
+        <w:t>(Bower, Howe, McCredie, Robinson, &amp; Grover, 2014)</w:t>
+      </w:r>
+      <w:r>
+        <w:rPr>
+          <w:lang w:val="en-US"/>
+        </w:rPr>
+        <w:fldChar w:fldCharType="end"/>
+      </w:r>
+      <w:r>
+        <w:rPr>
+          <w:lang w:val="en-US"/>
+        </w:rPr>
+        <w:t xml:space="preserve"> make between basic hardware requirements and “other technologies” with which Augmented Reality experiences may be improved</w:t>
+      </w:r>
+      <w:r>
+        <w:rPr>
+          <w:lang w:val="en-US"/>
+        </w:rPr>
+        <w:t xml:space="preserve">. </w:t>
+      </w:r>
+      <w:r>
+        <w:rPr>
+          <w:lang w:val="en-US"/>
+        </w:rPr>
+        <w:t xml:space="preserve">Generally, section 2.1.2.1 </w:t>
+      </w:r>
+      <w:r>
+        <w:rPr>
+          <w:lang w:val="en-US"/>
+        </w:rPr>
+        <w:t>demonstrates ways in which information is conveyed from the device to the user, while the techniques in section 2.1.2.2 serve to transfer information from the environment to the device</w:t>
+      </w:r>
+      <w:r>
+        <w:rPr>
+          <w:lang w:val="en-US"/>
+        </w:rPr>
+        <w:t>.</w:t>
+      </w:r>
+    </w:p>
+    <w:p>
+      <w:pPr>
+        <w:pStyle w:val="StandardErstzeileneinzug"/>
+      </w:pPr>
+      <w:r>
+        <w:t>This distinction is</w:t>
+      </w:r>
+      <w:r>
+        <w:t xml:space="preserve"> not pe</w:t>
+      </w:r>
+      <w:r>
+        <w:t xml:space="preserve">rfect, as there </w:t>
+      </w:r>
+      <w:r>
+        <w:t xml:space="preserve">is </w:t>
+      </w:r>
+      <w:r>
+        <w:t>some overlap</w:t>
+      </w:r>
+      <w:r>
+        <w:t xml:space="preserve"> between the categories</w:t>
+      </w:r>
+      <w:r>
+        <w:t xml:space="preserve">. </w:t>
+      </w:r>
+      <w:r>
+        <w:t xml:space="preserve">For example, </w:t>
+      </w:r>
+      <w:r>
+        <w:fldChar w:fldCharType="begin" w:fldLock="1"/>
+      </w:r>
+      <w:r>
+        <w:instrText>ADDIN CSL_CITATION { "citationItems" : [ { "id" : "ITEM-1", "itemData" : { "DOI" : "10.4061/2011/908468", "ISBN" : "8192642658", "PMID" : "17691992", "author" : [ { "dropping-particle" : "", "family" : "Azuma", "given" : "Ronald T.", "non-dropping-particle" : "", "parse-names" : false, "suffix" : "" }, { "dropping-particle" : "", "family" : "Baillot", "given" : "Yohan", "non-dropping-particle" : "", "parse-names" : false, "suffix" : "" }, { "dropping-particle" : "", "family" : "Behringer", "given" : "Reinhold", "non-dropping-particle" : "", "parse-names" : false, "suffix" : "" }, { "dropping-particle" : "", "family" : "Feiner", "given" : "Steven", "non-dropping-particle" : "", "parse-names" : false, "suffix" : "" }, { "dropping-particle" : "", "family" : "Julier", "given" : "Simon", "non-dropping-particle" : "", "parse-names" : false, "suffix" : "" }, { "dropping-particle" : "", "family" : "MacIntyre", "given" : "Blair", "non-dropping-particle" : "", "parse-names" : false, "suffix" : "" } ], "container-title" : "IEEE Computer Graphics and Applications", "id" : "ITEM-1", "issue" : "6", "issued" : { "date-parts" : [ [ "2001" ] ] }, "page" : "34-47", "title" : "Recent advances in augmented reality", "type" : "article-journal", "volume" : "21" }, "uris" : [ "http://www.mendeley.com/documents/?uuid=2455c6d1-3552-4320-bb4a-98652bbf940e" ] } ], "mendeley" : { "formattedCitation" : "(Azuma et al., 2001)", "plainTextFormattedCitation" : "(Azuma et al., 2001)", "previouslyFormattedCitation" : "(Azuma et al., 2001)" }, "properties" : { "noteIndex" : 0 }, "schema" : "https://github.com/citation-style-language/schema/raw/master/csl-citation.json" }</w:instrText>
+      </w:r>
+      <w:r>
+        <w:fldChar w:fldCharType="separate"/>
+      </w:r>
+      <w:r>
+        <w:rPr>
+          <w:noProof/>
+        </w:rPr>
+        <w:t>(Azuma et al., 2001)</w:t>
+      </w:r>
+      <w:r>
+        <w:fldChar w:fldCharType="end"/>
+      </w:r>
+      <w:r>
+        <w:t xml:space="preserve"> groups both displays, which are discussed in 2.1.2.1, and tracking, which is a subject of 2.1.2.2, under the category of “enabling technologies”</w:t>
+      </w:r>
+      <w:r>
+        <w:t xml:space="preserve">, while </w:t>
+      </w:r>
+      <w:r>
+        <w:fldChar w:fldCharType="begin" w:fldLock="1"/>
+      </w:r>
+      <w:r>
+        <w:instrText>ADDIN CSL_CITATION { "citationItems" : [ { "id" : "ITEM-1", "itemData" : { "abstract" : "Recent advances in hardware and software for mobile computing have enabled a new breed of mobile AR systems and applications. A new breed of computing called \u0093 \" augmented ubiquitous computing\u0094 \" has resulted from the convergence of wearable computing, wireless networking and mobile AR interfaces. In this paper we provide a survey of different mobile and wireless technologies and how they have impact AR. Our goal is to place them into different categories so that it becomes easier to understand the state of art and to help identify new directions of research.", "author" : [ { "dropping-particle" : "", "family" : "Papagiannakis", "given" : "George", "non-dropping-particle" : "", "parse-names" : false, "suffix" : "" }, { "dropping-particle" : "", "family" : "Singh", "given" : "Gurminder", "non-dropping-particle" : "", "parse-names" : false, "suffix" : "" }, { "dropping-particle" : "", "family" : "Magnenat-Thalmann", "given" : "Nadia", "non-dropping-particle" : "", "parse-names" : false, "suffix" : "" } ], "id" : "ITEM-1", "issued" : { "date-parts" : [ [ "2008" ] ] }, "title" : "A survey of mobile and wireless technologies for augmented reality systems", "type" : "article-journal" }, "uris" : [ "http://www.mendeley.com/documents/?uuid=ee70efc8-2a52-33ba-ae02-a0de3c488b4d" ] } ], "mendeley" : { "formattedCitation" : "(Papagiannakis et al., 2008)", "plainTextFormattedCitation" : "(Papagiannakis et al., 2008)", "previouslyFormattedCitation" : "(Papagiannakis et al., 2008)" }, "properties" : { "noteIndex" : 0 }, "schema" : "https://github.com/citation-style-language/schema/raw/master/csl-citation.json" }</w:instrText>
+      </w:r>
+      <w:r>
+        <w:fldChar w:fldCharType="separate"/>
+      </w:r>
+      <w:r>
+        <w:rPr>
+          <w:noProof/>
+        </w:rPr>
+        <w:t>(Papagiannakis et al., 2008)</w:t>
+      </w:r>
+      <w:r>
+        <w:fldChar w:fldCharType="end"/>
+      </w:r>
+      <w:r>
+        <w:t xml:space="preserve"> makes a distinction between “technological characteristics” and “the applicability in different environments like indoor or outdoor”, both of which </w:t>
+      </w:r>
+      <w:r>
+        <w:t xml:space="preserve">would </w:t>
+      </w:r>
+      <w:r>
+        <w:t xml:space="preserve">fall under “Technology” </w:t>
+      </w:r>
+      <w:r>
+        <w:t>under the chosen classification</w:t>
+      </w:r>
+      <w:r>
+        <w:t xml:space="preserve">. Despite this, for </w:t>
+      </w:r>
+      <w:r>
+        <w:t>the purposes of this</w:t>
+      </w:r>
+      <w:r>
+        <w:t xml:space="preserve"> the</w:t>
+      </w:r>
+      <w:r>
+        <w:t>s</w:t>
+      </w:r>
+      <w:r>
+        <w:t>is</w:t>
+      </w:r>
+      <w:r>
+        <w:t xml:space="preserve"> at least, the present categorization should serve to provide some structure.</w:t>
+      </w:r>
+    </w:p>
+    <w:p>
+      <w:pPr>
+        <w:pStyle w:val="berschrift4"/>
+        <w:rPr>
+          <w:lang w:val="en-US"/>
+        </w:rPr>
+      </w:pPr>
+      <w:bookmarkStart w:id="13" w:name="_Toc471154317"/>
+      <w:r>
+        <w:rPr>
+          <w:lang w:val="en-US"/>
+        </w:rPr>
+        <w:t>Augmentation Basis</w:t>
+      </w:r>
       <w:bookmarkEnd w:id="13"/>
     </w:p>
     <w:p>
@@ -5668,121 +5872,50 @@
         <w:rPr>
           <w:lang w:val="en-US"/>
         </w:rPr>
-        <w:t xml:space="preserve">This section is concerned with the ways in which Augmented Reality systems have been and can be constructed. It makes a </w:t>
-      </w:r>
-      <w:r>
-        <w:rPr>
-          <w:lang w:val="en-US"/>
-        </w:rPr>
-        <w:t xml:space="preserve">distinction between technology and </w:t>
-      </w:r>
-      <w:r>
-        <w:rPr>
-          <w:lang w:val="en-US"/>
-        </w:rPr>
-        <w:t>techniques</w:t>
-      </w:r>
-      <w:r>
-        <w:rPr>
-          <w:lang w:val="en-US"/>
-        </w:rPr>
-        <w:t xml:space="preserve">, loosely based on the distinction </w:t>
-      </w:r>
-      <w:r>
-        <w:rPr>
-          <w:lang w:val="en-US"/>
-        </w:rPr>
+        <w:t>There are fundamentally two different approaches to Augmented Reality: Location-based and vision-based.</w:t>
+      </w:r>
+    </w:p>
+    <w:p>
+      <w:pPr>
+        <w:pStyle w:val="StandardErstzeileneinzug"/>
+      </w:pPr>
+      <w:r>
+        <w:t xml:space="preserve">Location-based (also known as </w:t>
+      </w:r>
+      <w:proofErr w:type="spellStart"/>
+      <w:r>
+        <w:t>geolocated</w:t>
+      </w:r>
+      <w:proofErr w:type="spellEnd"/>
+      <w:r>
+        <w:t xml:space="preserve">, marker-less or gravimetric </w:t>
+      </w:r>
+      <w:r>
         <w:fldChar w:fldCharType="begin" w:fldLock="1"/>
       </w:r>
       <w:r>
-        <w:rPr>
-          <w:lang w:val="en-US"/>
-        </w:rPr>
-        <w:instrText>ADDIN CSL_CITATION { "citationItems" : [ { "id" : "ITEM-1", "itemData" : { "DOI" : "10.1080/09523987.2014.889400", "abstract" : "Augmented Reality is poised to profoundly transform Education as we know it. The capacity to overlay rich media onto the real-world for viewing through web-enabled devices such as phones and tablet devices means that information can be made available to students at the exact time and place of need. This has the potential to reduce cognitive overload by providing students with `perfectly situated scaffolding', as well as enable learning in a range of other ways. This paper will review uses of Augmented Reality both in mainstream society and in education, and discuss the pedagogical potentials afforded by the technology. Based on the prevalence of information delivery uses of Augmented Reality in Education, we argue the merit of having students design Augmented Reality experiences in order to develop their higher order thinking capabilities. A case study of `learning by design' using Augmented Reality in high school Visual Art is presented, with samples of student work and their feedback indicating that the approach resulted in high levels of independent thinking, creativity and critical analysis. The paper concludes by establishing a future outlook for Augmented Reality and setting a research agenda going forward.", "author" : [ { "dropping-particle" : "", "family" : "Bower", "given" : "Matt", "non-dropping-particle" : "", "parse-names" : false, "suffix" : "" }, { "dropping-particle" : "", "family" : "Howe", "given" : "Cathie", "non-dropping-particle" : "", "parse-names" : false, "suffix" : "" }, { "dropping-particle" : "", "family" : "McCredie", "given" : "Nerida", "non-dropping-particle" : "", "parse-names" : false, "suffix" : "" }, { "dropping-particle" : "", "family" : "Robinson", "given" : "Austin", "non-dropping-particle" : "", "parse-names" : false, "suffix" : "" }, { "dropping-particle" : "", "family" : "Grover", "given" : "David", "non-dropping-particle" : "", "parse-names" : false, "suffix" : "" } ], "container-title" : "Educational Media International", "id" : "ITEM-1", "issue" : "1", "issued" : { "date-parts" : [ [ "2014" ] ] }, "page" : "1-15", "title" : "Augmented Reality in education \u2013 cases, places and potentials", "type" : "article-journal", "volume" : "51" }, "uris" : [ "http://www.mendeley.com/documents/?uuid=f7742ff8-44c3-45c0-b1b4-9ddff54f2c28" ] } ], "mendeley" : { "formattedCitation" : "(Bower, Howe, McCredie, Robinson, &amp; Grover, 2014)", "plainTextFormattedCitation" : "(Bower, Howe, McCredie, Robinson, &amp; Grover, 2014)", "previouslyFormattedCitation" : "(Bower, Howe, McCredie, Robinson, &amp; Grover, 2014)" }, "properties" : { "noteIndex" : 0 }, "schema" : "https://github.com/citation-style-language/schema/raw/master/csl-citation.json" }</w:instrText>
-      </w:r>
-      <w:r>
-        <w:rPr>
-          <w:lang w:val="en-US"/>
-        </w:rPr>
+        <w:instrText>ADDIN CSL_CITATION { "citationItems" : [ { "id" : "ITEM-1", "itemData" : { "PMID" : "20715204", "author" : [ { "dropping-particle" : "", "family" : "Johnson", "given" : "L.", "non-dropping-particle" : "", "parse-names" : false, "suffix" : "" }, { "dropping-particle" : "", "family" : "Smith", "given" : "R.", "non-dropping-particle" : "", "parse-names" : false, "suffix" : "" }, { "dropping-particle" : "", "family" : "Willis", "given" : "H.", "non-dropping-particle" : "", "parse-names" : false, "suffix" : "" }, { "dropping-particle" : "", "family" : "Levine", "given" : "A.", "non-dropping-particle" : "", "parse-names" : false, "suffix" : "" }, { "dropping-particle" : "", "family" : "Haywood", "given" : "K.", "non-dropping-particle" : "", "parse-names" : false, "suffix" : "" } ], "id" : "ITEM-1", "issued" : { "date-parts" : [ [ "2011" ] ] }, "publisher" : "The New Media Consortium", "publisher-place" : "Austin, Texas", "title" : "The 2011 Horizon Report", "type" : "report" }, "uris" : [ "http://www.mendeley.com/documents/?uuid=c107a810-dc46-4795-9d9d-59552c629334" ] }, { "id" : "ITEM-2", "itemData" : { "DOI" : "10.3402/rlt.v20i0.19189", "ISBN" : "9789197707145", "ISSN" : "21567069", "author" : [ { "dropping-particle" : "", "family" : "Munnerley", "given" : "Danny", "non-dropping-particle" : "", "parse-names" : false, "suffix" : "" }, { "dropping-particle" : "", "family" : "Bacon", "given" : "Matt", "non-dropping-particle" : "", "parse-names" : false, "suffix" : "" }, { "dropping-particle" : "", "family" : "Wilson", "given" : "Anna", "non-dropping-particle" : "", "parse-names" : false, "suffix" : "" }, { "dropping-particle" : "", "family" : "Steele", "given" : "James", "non-dropping-particle" : "", "parse-names" : false, "suffix" : "" }, { "dropping-particle" : "", "family" : "Hedberg", "given" : "John", "non-dropping-particle" : "", "parse-names" : false, "suffix" : "" }, { "dropping-particle" : "", "family" : "Fitzgerald", "given" : "Robert", "non-dropping-particle" : "", "parse-names" : false, "suffix" : "" } ], "container-title" : "Research in Lerning Technology", "id" : "ITEM-2", "issued" : { "date-parts" : [ [ "2012" ] ] }, "page" : "39-48", "title" : "Confronting an augmented reality", "type" : "article-journal", "volume" : "20" }, "uris" : [ "http://www.mendeley.com/documents/?uuid=389eb625-cda9-497a-adee-81db66fa5f84" ] }, { "id" : "ITEM-3", "itemData" : { "abstract" : "In this paper, the authors examine the state of the art in augmented reality (AR) for mobile learning. Previous\r\nwork in the field of mobile learning has included AR as a component of a wider toolkit but little has been done\r\nto discuss the phenomenon in detail or to examine in a balanced fashion its potential for learning, identifying\r\nboth positive and negative aspects. The authors seek to provide a working definition of AR and to examine\r\nhow it can be embedded within situated learning in outdoor settings. The authors classify it according to key\r\naspects (device/technology, mode of interaction/learning design, type of media, personal or shared experiences,\r\nwhether the experience is portable or static, and the learning activities/outcomes). The authors discuss\r\nthe technical and pedagogical challenges presented by AR, before looking at ways in which it can be used for\r\nlearning. Finally, the paper looks ahead to AR technologies that may be employed in the future.", "author" : [ { "dropping-particle" : "", "family" : "FitzGerald", "given" : "Elizabeth", "non-dropping-particle" : "", "parse-names" : false, "suffix" : "" }, { "dropping-particle" : "", "family" : "Ferguson", "given" : "Rebecca", "non-dropping-particle" : "", "parse-names" : false, "suffix" : "" }, { "dropping-particle" : "", "family" : "Adams", "given" : "Anne", "non-dropping-particle" : "", "parse-names" : false, "suffix" : "" }, { "dropping-particle" : "", "family" : "Gaved", "given" : "Mark", "non-dropping-particle" : "", "parse-names" : false, "suffix" : "" }, { "dropping-particle" : "", "family" : "Mor", "given" : "Yishay", "non-dropping-particle" : "", "parse-names" : false, "suffix" : "" }, { "dropping-particle" : "", "family" : "Thomas", "given" : "Rhodri", "non-dropping-particle" : "", "parse-names" : false, "suffix" : "" } ], "container-title" : "International Journal of Mobile and Blended Learning", "id" : "ITEM-3", "issue" : "4", "issued" : { "date-parts" : [ [ "2013" ] ] }, "page" : "43-58", "title" : "Augmented reality and mobile learning: the state of the art", "type" : "article-journal", "volume" : "5" }, "uris" : [ "http://www.mendeley.com/documents/?uuid=e7a48376-4e41-36f5-8c29-eb66d1946d92" ] } ], "mendeley" : { "formattedCitation" : "(FitzGerald et al., 2013; L. Johnson et al., 2011; Munnerley et al., 2012)", "plainTextFormattedCitation" : "(FitzGerald et al., 2013; L. Johnson et al., 2011; Munnerley et al., 2012)", "previouslyFormattedCitation" : "(FitzGerald et al., 2013; L. Johnson et al., 2011; Munnerley et al., 2012)" }, "properties" : { "noteIndex" : 0 }, "schema" : "https://github.com/citation-style-language/schema/raw/master/csl-citation.json" }</w:instrText>
+      </w:r>
+      <w:r>
         <w:fldChar w:fldCharType="separate"/>
       </w:r>
       <w:r>
         <w:rPr>
           <w:noProof/>
-          <w:lang w:val="en-US"/>
-        </w:rPr>
-        <w:t>(Bower, Howe, McCredie, Robinson, &amp; Grover, 2014)</w:t>
-      </w:r>
-      <w:r>
-        <w:rPr>
-          <w:lang w:val="en-US"/>
-        </w:rPr>
+        </w:rPr>
+        <w:t>(FitzGerald et al., 2013; L. Johnson et al., 2011; Munnerley et al., 2012)</w:t>
+      </w:r>
+      <w:r>
         <w:fldChar w:fldCharType="end"/>
       </w:r>
       <w:r>
-        <w:rPr>
-          <w:lang w:val="en-US"/>
-        </w:rPr>
-        <w:t xml:space="preserve"> make between basic hardware requirements and “other technologies” with which Augmented Reality experiences may be improved</w:t>
-      </w:r>
-      <w:r>
-        <w:rPr>
-          <w:lang w:val="en-US"/>
-        </w:rPr>
-        <w:t xml:space="preserve">. </w:t>
-      </w:r>
-      <w:r>
-        <w:rPr>
-          <w:lang w:val="en-US"/>
-        </w:rPr>
-        <w:t xml:space="preserve">Generally, section 2.1.2.1 </w:t>
-      </w:r>
-      <w:r>
-        <w:rPr>
-          <w:lang w:val="en-US"/>
-        </w:rPr>
-        <w:t>demonstrates ways in which information is conveyed from the device to the user, while the techniques in section 2.1.2.2 serve to transfer information from the environment to the device</w:t>
-      </w:r>
-      <w:r>
-        <w:rPr>
-          <w:lang w:val="en-US"/>
-        </w:rPr>
-        <w:t>.</w:t>
-      </w:r>
-    </w:p>
-    <w:p>
-      <w:pPr>
-        <w:pStyle w:val="StandardErstzeileneinzug"/>
-      </w:pPr>
-      <w:r>
-        <w:t>This distinction is</w:t>
-      </w:r>
-      <w:r>
-        <w:t xml:space="preserve"> not pe</w:t>
-      </w:r>
-      <w:r>
-        <w:t xml:space="preserve">rfect, as there </w:t>
-      </w:r>
-      <w:r>
-        <w:t xml:space="preserve">is </w:t>
-      </w:r>
-      <w:r>
-        <w:t>some overlap</w:t>
-      </w:r>
-      <w:r>
-        <w:t xml:space="preserve"> between the categories</w:t>
-      </w:r>
-      <w:r>
-        <w:t xml:space="preserve">. </w:t>
-      </w:r>
-      <w:r>
-        <w:t xml:space="preserve">For example, </w:t>
+        <w:t xml:space="preserve">) AR outputs information based on the user’s position. According to </w:t>
       </w:r>
       <w:r>
         <w:fldChar w:fldCharType="begin" w:fldLock="1"/>
       </w:r>
       <w:r>
-        <w:instrText>ADDIN CSL_CITATION { "citationItems" : [ { "id" : "ITEM-1", "itemData" : { "DOI" : "10.4061/2011/908468", "ISBN" : "8192642658", "PMID" : "17691992", "author" : [ { "dropping-particle" : "", "family" : "Azuma", "given" : "Ronald T.", "non-dropping-particle" : "", "parse-names" : false, "suffix" : "" }, { "dropping-particle" : "", "family" : "Baillot", "given" : "Yohan", "non-dropping-particle" : "", "parse-names" : false, "suffix" : "" }, { "dropping-particle" : "", "family" : "Behringer", "given" : "Reinhold", "non-dropping-particle" : "", "parse-names" : false, "suffix" : "" }, { "dropping-particle" : "", "family" : "Feiner", "given" : "Steven", "non-dropping-particle" : "", "parse-names" : false, "suffix" : "" }, { "dropping-particle" : "", "family" : "Julier", "given" : "Simon", "non-dropping-particle" : "", "parse-names" : false, "suffix" : "" }, { "dropping-particle" : "", "family" : "MacIntyre", "given" : "Blair", "non-dropping-particle" : "", "parse-names" : false, "suffix" : "" } ], "container-title" : "IEEE Computer Graphics and Applications", "id" : "ITEM-1", "issue" : "6", "issued" : { "date-parts" : [ [ "2001" ] ] }, "page" : "34-47", "title" : "Recent advances in augmented reality", "type" : "article-journal", "volume" : "21" }, "uris" : [ "http://www.mendeley.com/documents/?uuid=2455c6d1-3552-4320-bb4a-98652bbf940e" ] } ], "mendeley" : { "formattedCitation" : "(Azuma et al., 2001)", "plainTextFormattedCitation" : "(Azuma et al., 2001)", "previouslyFormattedCitation" : "(Azuma et al., 2001)" }, "properties" : { "noteIndex" : 0 }, "schema" : "https://github.com/citation-style-language/schema/raw/master/csl-citation.json" }</w:instrText>
+        <w:instrText>ADDIN CSL_CITATION { "citationItems" : [ { "id" : "ITEM-1", "itemData" : { "DOI" : "10.3402/rlt.v20i0.19189", "ISBN" : "9789197707145", "ISSN" : "21567069", "author" : [ { "dropping-particle" : "", "family" : "Munnerley", "given" : "Danny", "non-dropping-particle" : "", "parse-names" : false, "suffix" : "" }, { "dropping-particle" : "", "family" : "Bacon", "given" : "Matt", "non-dropping-particle" : "", "parse-names" : false, "suffix" : "" }, { "dropping-particle" : "", "family" : "Wilson", "given" : "Anna", "non-dropping-particle" : "", "parse-names" : false, "suffix" : "" }, { "dropping-particle" : "", "family" : "Steele", "given" : "James", "non-dropping-particle" : "", "parse-names" : false, "suffix" : "" }, { "dropping-particle" : "", "family" : "Hedberg", "given" : "John", "non-dropping-particle" : "", "parse-names" : false, "suffix" : "" }, { "dropping-particle" : "", "family" : "Fitzgerald", "given" : "Robert", "non-dropping-particle" : "", "parse-names" : false, "suffix" : "" } ], "container-title" : "Research in Lerning Technology", "id" : "ITEM-1", "issued" : { "date-parts" : [ [ "2012" ] ] }, "page" : "39-48", "title" : "Confronting an augmented reality", "type" : "article-journal", "volume" : "20" }, "uris" : [ "http://www.mendeley.com/documents/?uuid=389eb625-cda9-497a-adee-81db66fa5f84" ] } ], "mendeley" : { "formattedCitation" : "(Munnerley et al., 2012)", "plainTextFormattedCitation" : "(Munnerley et al., 2012)", "previouslyFormattedCitation" : "(Munnerley et al., 2012)" }, "properties" : { "noteIndex" : 0 }, "schema" : "https://github.com/citation-style-language/schema/raw/master/csl-citation.json" }</w:instrText>
       </w:r>
       <w:r>
         <w:fldChar w:fldCharType="separate"/>
@@ -5791,169 +5924,31 @@
         <w:rPr>
           <w:noProof/>
         </w:rPr>
-        <w:t>(Azuma et al., 2001)</w:t>
+        <w:t>(Munnerley et al., 2012)</w:t>
       </w:r>
       <w:r>
         <w:fldChar w:fldCharType="end"/>
       </w:r>
       <w:r>
-        <w:t xml:space="preserve"> groups both displays, which are discussed in 2.1.2.1, and tracking, which is a subject of 2.1.2.2, under the category of “enabling technologies”</w:t>
-      </w:r>
-      <w:r>
-        <w:t xml:space="preserve">, while </w:t>
-      </w:r>
-      <w:r>
-        <w:fldChar w:fldCharType="begin" w:fldLock="1"/>
-      </w:r>
-      <w:r>
-        <w:instrText>ADDIN CSL_CITATION { "citationItems" : [ { "id" : "ITEM-1", "itemData" : { "abstract" : "Recent advances in hardware and software for mobile computing have enabled a new breed of mobile AR systems and applications. A new breed of computing called \u0093 \" augmented ubiquitous computing\u0094 \" has resulted from the convergence of wearable computing, wireless networking and mobile AR interfaces. In this paper we provide a survey of different mobile and wireless technologies and how they have impact AR. Our goal is to place them into different categories so that it becomes easier to understand the state of art and to help identify new directions of research.", "author" : [ { "dropping-particle" : "", "family" : "Papagiannakis", "given" : "George", "non-dropping-particle" : "", "parse-names" : false, "suffix" : "" }, { "dropping-particle" : "", "family" : "Singh", "given" : "Gurminder", "non-dropping-particle" : "", "parse-names" : false, "suffix" : "" }, { "dropping-particle" : "", "family" : "Magnenat-Thalmann", "given" : "Nadia", "non-dropping-particle" : "", "parse-names" : false, "suffix" : "" } ], "id" : "ITEM-1", "issued" : { "date-parts" : [ [ "2008" ] ] }, "title" : "A survey of mobile and wireless technologies for augmented reality systems", "type" : "article-journal" }, "uris" : [ "http://www.mendeley.com/documents/?uuid=ee70efc8-2a52-33ba-ae02-a0de3c488b4d" ] } ], "mendeley" : { "formattedCitation" : "(Papagiannakis et al., 2008)", "plainTextFormattedCitation" : "(Papagiannakis et al., 2008)", "previouslyFormattedCitation" : "(Papagiannakis et al., 2008)" }, "properties" : { "noteIndex" : 0 }, "schema" : "https://github.com/citation-style-language/schema/raw/master/csl-citation.json" }</w:instrText>
-      </w:r>
-      <w:r>
-        <w:fldChar w:fldCharType="separate"/>
-      </w:r>
-      <w:r>
-        <w:rPr>
-          <w:noProof/>
-        </w:rPr>
-        <w:t>(Papagiannakis et al., 2008)</w:t>
-      </w:r>
-      <w:r>
-        <w:fldChar w:fldCharType="end"/>
-      </w:r>
-      <w:r>
-        <w:t xml:space="preserve"> makes a distinction between “technological characteristics” and “the applicability in different environments like indoor or outdoor”, both of which </w:t>
-      </w:r>
-      <w:r>
-        <w:t xml:space="preserve">would </w:t>
-      </w:r>
-      <w:r>
-        <w:t xml:space="preserve">fall under “Technology” </w:t>
-      </w:r>
-      <w:r>
-        <w:t>under the chosen classification</w:t>
-      </w:r>
-      <w:r>
-        <w:t xml:space="preserve">. Despite this, for </w:t>
-      </w:r>
-      <w:r>
-        <w:t>the purposes of this</w:t>
-      </w:r>
-      <w:r>
-        <w:t xml:space="preserve"> the</w:t>
-      </w:r>
-      <w:r>
-        <w:t>s</w:t>
-      </w:r>
-      <w:r>
-        <w:t>is</w:t>
-      </w:r>
-      <w:r>
-        <w:t xml:space="preserve"> at least, the present categorization should serve to provide some structure.</w:t>
-      </w:r>
-    </w:p>
-    <w:p>
-      <w:pPr>
-        <w:pStyle w:val="berschrift4"/>
-        <w:rPr>
-          <w:lang w:val="en-US"/>
-        </w:rPr>
-      </w:pPr>
-      <w:bookmarkStart w:id="14" w:name="_Toc471154317"/>
-      <w:r>
-        <w:rPr>
-          <w:lang w:val="en-US"/>
-        </w:rPr>
-        <w:t>Augmentation Basis</w:t>
-      </w:r>
-      <w:bookmarkEnd w:id="14"/>
-    </w:p>
-    <w:p>
-      <w:pPr>
-        <w:rPr>
-          <w:lang w:val="en-US"/>
-        </w:rPr>
-      </w:pPr>
-      <w:r>
-        <w:rPr>
-          <w:lang w:val="en-US"/>
-        </w:rPr>
-        <w:t>There are fundamentally two different approaches to Augmented Reality: Location-based and vision-based.</w:t>
-      </w:r>
-    </w:p>
-    <w:p>
-      <w:pPr>
-        <w:pStyle w:val="StandardErstzeileneinzug"/>
-      </w:pPr>
-      <w:r>
-        <w:t xml:space="preserve">Location-based (also known as </w:t>
-      </w:r>
-      <w:proofErr w:type="spellStart"/>
-      <w:r>
-        <w:t>geolocated</w:t>
-      </w:r>
-      <w:proofErr w:type="spellEnd"/>
-      <w:r>
-        <w:t xml:space="preserve">, marker-less or gravimetric </w:t>
-      </w:r>
-      <w:r>
-        <w:fldChar w:fldCharType="begin" w:fldLock="1"/>
-      </w:r>
-      <w:r>
-        <w:instrText>ADDIN CSL_CITATION { "citationItems" : [ { "id" : "ITEM-1", "itemData" : { "PMID" : "20715204", "author" : [ { "dropping-particle" : "", "family" : "Johnson", "given" : "L.", "non-dropping-particle" : "", "parse-names" : false, "suffix" : "" }, { "dropping-particle" : "", "family" : "Smith", "given" : "R.", "non-dropping-particle" : "", "parse-names" : false, "suffix" : "" }, { "dropping-particle" : "", "family" : "Willis", "given" : "H.", "non-dropping-particle" : "", "parse-names" : false, "suffix" : "" }, { "dropping-particle" : "", "family" : "Levine", "given" : "A.", "non-dropping-particle" : "", "parse-names" : false, "suffix" : "" }, { "dropping-particle" : "", "family" : "Haywood", "given" : "K.", "non-dropping-particle" : "", "parse-names" : false, "suffix" : "" } ], "id" : "ITEM-1", "issued" : { "date-parts" : [ [ "2011" ] ] }, "publisher" : "The New Media Consortium", "publisher-place" : "Austin, Texas", "title" : "The 2011 Horizon Report", "type" : "report" }, "uris" : [ "http://www.mendeley.com/documents/?uuid=c107a810-dc46-4795-9d9d-59552c629334" ] }, { "id" : "ITEM-2", "itemData" : { "DOI" : "10.3402/rlt.v20i0.19189", "ISBN" : "9789197707145", "ISSN" : "21567069", "author" : [ { "dropping-particle" : "", "family" : "Munnerley", "given" : "Danny", "non-dropping-particle" : "", "parse-names" : false, "suffix" : "" }, { "dropping-particle" : "", "family" : "Bacon", "given" : "Matt", "non-dropping-particle" : "", "parse-names" : false, "suffix" : "" }, { "dropping-particle" : "", "family" : "Wilson", "given" : "Anna", "non-dropping-particle" : "", "parse-names" : false, "suffix" : "" }, { "dropping-particle" : "", "family" : "Steele", "given" : "James", "non-dropping-particle" : "", "parse-names" : false, "suffix" : "" }, { "dropping-particle" : "", "family" : "Hedberg", "given" : "John", "non-dropping-particle" : "", "parse-names" : false, "suffix" : "" }, { "dropping-particle" : "", "family" : "Fitzgerald", "given" : "Robert", "non-dropping-particle" : "", "parse-names" : false, "suffix" : "" } ], "container-title" : "Research in Lerning Technology", "id" : "ITEM-2", "issued" : { "date-parts" : [ [ "2012" ] ] }, "page" : "39-48", "title" : "Confronting an augmented reality", "type" : "article-journal", "volume" : "20" }, "uris" : [ "http://www.mendeley.com/documents/?uuid=389eb625-cda9-497a-adee-81db66fa5f84" ] }, { "id" : "ITEM-3", "itemData" : { "abstract" : "In this paper, the authors examine the state of the art in augmented reality (AR) for mobile learning. Previous\r\nwork in the field of mobile learning has included AR as a component of a wider toolkit but little has been done\r\nto discuss the phenomenon in detail or to examine in a balanced fashion its potential for learning, identifying\r\nboth positive and negative aspects. The authors seek to provide a working definition of AR and to examine\r\nhow it can be embedded within situated learning in outdoor settings. The authors classify it according to key\r\naspects (device/technology, mode of interaction/learning design, type of media, personal or shared experiences,\r\nwhether the experience is portable or static, and the learning activities/outcomes). The authors discuss\r\nthe technical and pedagogical challenges presented by AR, before looking at ways in which it can be used for\r\nlearning. Finally, the paper looks ahead to AR technologies that may be employed in the future.", "author" : [ { "dropping-particle" : "", "family" : "FitzGerald", "given" : "Elizabeth", "non-dropping-particle" : "", "parse-names" : false, "suffix" : "" }, { "dropping-particle" : "", "family" : "Ferguson", "given" : "Rebecca", "non-dropping-particle" : "", "parse-names" : false, "suffix" : "" }, { "dropping-particle" : "", "family" : "Adams", "given" : "Anne", "non-dropping-particle" : "", "parse-names" : false, "suffix" : "" }, { "dropping-particle" : "", "family" : "Gaved", "given" : "Mark", "non-dropping-particle" : "", "parse-names" : false, "suffix" : "" }, { "dropping-particle" : "", "family" : "Mor", "given" : "Yishay", "non-dropping-particle" : "", "parse-names" : false, "suffix" : "" }, { "dropping-particle" : "", "family" : "Thomas", "given" : "Rhodri", "non-dropping-particle" : "", "parse-names" : false, "suffix" : "" } ], "container-title" : "International Journal of Mobile and Blended Learning", "id" : "ITEM-3", "issue" : "4", "issued" : { "date-parts" : [ [ "2013" ] ] }, "page" : "43-58", "title" : "Augmented reality and mobile learning: the state of the art", "type" : "article-journal", "volume" : "5" }, "uris" : [ "http://www.mendeley.com/documents/?uuid=e7a48376-4e41-36f5-8c29-eb66d1946d92" ] } ], "mendeley" : { "formattedCitation" : "(FitzGerald et al., 2013; L. Johnson et al., 2011; Munnerley et al., 2012)", "plainTextFormattedCitation" : "(FitzGerald et al., 2013; L. Johnson et al., 2011; Munnerley et al., 2012)", "previouslyFormattedCitation" : "(FitzGerald et al., 2013; L. Johnson et al., 2011; Munnerley et al., 2012)" }, "properties" : { "noteIndex" : 0 }, "schema" : "https://github.com/citation-style-language/schema/raw/master/csl-citation.json" }</w:instrText>
-      </w:r>
-      <w:r>
-        <w:fldChar w:fldCharType="separate"/>
-      </w:r>
-      <w:r>
-        <w:rPr>
-          <w:noProof/>
-        </w:rPr>
-        <w:t>(FitzGerald et al., 2013; L. Johnson et al., 2011; Munnerley et al., 2012)</w:t>
-      </w:r>
-      <w:r>
-        <w:fldChar w:fldCharType="end"/>
-      </w:r>
-      <w:r>
-        <w:t xml:space="preserve">) AR outputs information based on the user’s position. According to </w:t>
-      </w:r>
-      <w:r>
-        <w:fldChar w:fldCharType="begin" w:fldLock="1"/>
-      </w:r>
-      <w:r>
-        <w:instrText>ADDIN CSL_CITATION { "citationItems" : [ { "id" : "ITEM-1", "itemData" : { "DOI" : "10.3402/rlt.v20i0.19189", "ISBN" : "9789197707145", "ISSN" : "21567069", "author" : [ { "dropping-particle" : "", "family" : "Munnerley", "given" : "Danny", "non-dropping-particle" : "", "parse-names" : false, "suffix" : "" }, { "dropping-particle" : "", "family" : "Bacon", "given" : "Matt", "non-dropping-particle" : "", "parse-names" : false, "suffix" : "" }, { "dropping-particle" : "", "family" : "Wilson", "given" : "Anna", "non-dropping-particle" : "", "parse-names" : false, "suffix" : "" }, { "dropping-particle" : "", "family" : "Steele", "given" : "James", "non-dropping-particle" : "", "parse-names" : false, "suffix" : "" }, { "dropping-particle" : "", "family" : "Hedberg", "given" : "John", "non-dropping-particle" : "", "parse-names" : false, "suffix" : "" }, { "dropping-particle" : "", "family" : "Fitzgerald", "given" : "Robert", "non-dropping-particle" : "", "parse-names" : false, "suffix" : "" } ], "container-title" : "Research in Lerning Technology", "id" : "ITEM-1", "issued" : { "date-parts" : [ [ "2012" ] ] }, "page" : "39-48", "title" : "Confronting an augmented reality", "type" : "article-journal", "volume" : "20" }, "uris" : [ "http://www.mendeley.com/documents/?uuid=389eb625-cda9-497a-adee-81db66fa5f84" ] } ], "mendeley" : { "formattedCitation" : "(Munnerley et al., 2012)", "plainTextFormattedCitation" : "(Munnerley et al., 2012)", "previouslyFormattedCitation" : "(Munnerley et al., 2012)" }, "properties" : { "noteIndex" : 0 }, "schema" : "https://github.com/citation-style-language/schema/raw/master/csl-citation.json" }</w:instrText>
-      </w:r>
-      <w:r>
-        <w:fldChar w:fldCharType="separate"/>
-      </w:r>
-      <w:r>
-        <w:rPr>
-          <w:noProof/>
-        </w:rPr>
-        <w:t>(Munnerley et al., 2012)</w:t>
-      </w:r>
-      <w:r>
-        <w:fldChar w:fldCharType="end"/>
-      </w:r>
-      <w:r>
         <w:t xml:space="preserve"> Points of Interest (POI) are defined and associated with v</w:t>
       </w:r>
       <w:r>
         <w:t xml:space="preserve">irtual assets – </w:t>
       </w:r>
-      <w:commentRangeStart w:id="15"/>
+      <w:commentRangeStart w:id="14"/>
       <w:r>
         <w:t>“When a user . . .</w:t>
       </w:r>
       <w:r>
         <w:t xml:space="preserve"> explores a space the POIs are revealed and the content can be accessed.”</w:t>
       </w:r>
-      <w:commentRangeEnd w:id="15"/>
+      <w:commentRangeEnd w:id="14"/>
       <w:r>
         <w:rPr>
           <w:rStyle w:val="Kommentarzeichen"/>
           <w:lang w:val="de-DE"/>
         </w:rPr>
-        <w:commentReference w:id="15"/>
+        <w:commentReference w:id="14"/>
       </w:r>
       <w:r>
         <w:t xml:space="preserve"> This exploration can be based solely on location – usually provided through GPS – as in </w:t>
@@ -6215,14 +6210,14 @@
           <w:lang w:val="en-US"/>
         </w:rPr>
       </w:pPr>
-      <w:bookmarkStart w:id="16" w:name="_Toc471154318"/>
+      <w:bookmarkStart w:id="15" w:name="_Toc471154318"/>
       <w:r>
         <w:rPr>
           <w:lang w:val="en-US"/>
         </w:rPr>
         <w:t>Technology</w:t>
       </w:r>
-      <w:bookmarkEnd w:id="16"/>
+      <w:bookmarkEnd w:id="15"/>
     </w:p>
     <w:p>
       <w:pPr>
@@ -6406,7 +6401,7 @@
       <w:r>
         <w:t xml:space="preserve">ction 2.1.1), explaining that </w:t>
       </w:r>
-      <w:commentRangeStart w:id="17"/>
+      <w:commentRangeStart w:id="16"/>
       <w:r>
         <w:t>“i</w:t>
       </w:r>
@@ -6431,13 +6426,13 @@
       <w:r>
         <w:t>”</w:t>
       </w:r>
-      <w:commentRangeEnd w:id="17"/>
+      <w:commentRangeEnd w:id="16"/>
       <w:r>
         <w:rPr>
           <w:rStyle w:val="Kommentarzeichen"/>
           <w:lang w:val="de-DE"/>
         </w:rPr>
-        <w:commentReference w:id="17"/>
+        <w:commentReference w:id="16"/>
       </w:r>
       <w:r>
         <w:t xml:space="preserve"> </w:t>
@@ -6835,14 +6830,14 @@
           <w:lang w:val="en-US"/>
         </w:rPr>
       </w:pPr>
-      <w:bookmarkStart w:id="18" w:name="_Toc471154319"/>
+      <w:bookmarkStart w:id="17" w:name="_Toc471154319"/>
       <w:r>
         <w:rPr>
           <w:lang w:val="en-US"/>
         </w:rPr>
         <w:t>Applications</w:t>
       </w:r>
-      <w:bookmarkEnd w:id="18"/>
+      <w:bookmarkEnd w:id="17"/>
     </w:p>
     <w:p>
       <w:pPr>
@@ -6895,14 +6890,14 @@
           <w:lang w:val="en-US"/>
         </w:rPr>
       </w:pPr>
-      <w:bookmarkStart w:id="19" w:name="_Toc471154320"/>
+      <w:bookmarkStart w:id="18" w:name="_Toc471154320"/>
       <w:r>
         <w:rPr>
           <w:lang w:val="en-US"/>
         </w:rPr>
         <w:t>Commercial</w:t>
       </w:r>
-      <w:bookmarkEnd w:id="19"/>
+      <w:bookmarkEnd w:id="18"/>
     </w:p>
     <w:p>
       <w:pPr>
@@ -7170,7 +7165,7 @@
           <w:lang w:val="en-US"/>
         </w:rPr>
       </w:pPr>
-      <w:bookmarkStart w:id="20" w:name="_Toc471154321"/>
+      <w:bookmarkStart w:id="19" w:name="_Toc471154321"/>
       <w:r>
         <w:rPr>
           <w:lang w:val="en-US"/>
@@ -7178,7 +7173,7 @@
         <w:lastRenderedPageBreak/>
         <w:t>Education and expertise transfer</w:t>
       </w:r>
-      <w:bookmarkEnd w:id="20"/>
+      <w:bookmarkEnd w:id="19"/>
     </w:p>
     <w:p>
       <w:pPr>
@@ -7886,14 +7881,14 @@
           <w:lang w:val="en-US"/>
         </w:rPr>
       </w:pPr>
-      <w:bookmarkStart w:id="21" w:name="_Toc471154322"/>
+      <w:bookmarkStart w:id="20" w:name="_Toc471154322"/>
       <w:r>
         <w:rPr>
           <w:lang w:val="en-US"/>
         </w:rPr>
         <w:t>Augmented reality games</w:t>
       </w:r>
-      <w:bookmarkEnd w:id="21"/>
+      <w:bookmarkEnd w:id="20"/>
     </w:p>
     <w:p>
       <w:pPr>
@@ -8024,12 +8019,33 @@
         </w:rPr>
         <w:t xml:space="preserve"> to go back as far as 2003’s </w:t>
       </w:r>
+      <w:commentRangeStart w:id="21"/>
+      <w:r>
+        <w:rPr>
+          <w:lang w:val="en-US"/>
+        </w:rPr>
+        <w:t>EyeToy</w:t>
+      </w:r>
+      <w:commentRangeEnd w:id="21"/>
+      <w:r>
+        <w:rPr>
+          <w:rStyle w:val="Kommentarzeichen"/>
+          <w:lang w:val="en-US"/>
+        </w:rPr>
+        <w:commentReference w:id="21"/>
+      </w:r>
+      <w:r>
+        <w:rPr>
+          <w:lang w:val="en-US"/>
+        </w:rPr>
+        <w:t xml:space="preserve">, </w:t>
+      </w:r>
       <w:commentRangeStart w:id="22"/>
       <w:r>
         <w:rPr>
           <w:lang w:val="en-US"/>
         </w:rPr>
-        <w:t>EyeToy</w:t>
+        <w:t xml:space="preserve">efforts were for a long time focused on research, until the advance of smartphone technology, which made devices with Augmented Reality capabilities widely available (see 2.1), gave developers a venue </w:t>
       </w:r>
       <w:commentRangeEnd w:id="22"/>
       <w:r>
@@ -8038,27 +8054,6 @@
           <w:lang w:val="en-US"/>
         </w:rPr>
         <w:commentReference w:id="22"/>
-      </w:r>
-      <w:r>
-        <w:rPr>
-          <w:lang w:val="en-US"/>
-        </w:rPr>
-        <w:t xml:space="preserve">, </w:t>
-      </w:r>
-      <w:commentRangeStart w:id="23"/>
-      <w:r>
-        <w:rPr>
-          <w:lang w:val="en-US"/>
-        </w:rPr>
-        <w:t xml:space="preserve">efforts were for a long time focused on research, until the advance of smartphone technology, which made devices with Augmented Reality capabilities widely available (see 2.1), gave developers a venue </w:t>
-      </w:r>
-      <w:commentRangeEnd w:id="23"/>
-      <w:r>
-        <w:rPr>
-          <w:rStyle w:val="Kommentarzeichen"/>
-          <w:lang w:val="en-US"/>
-        </w:rPr>
-        <w:commentReference w:id="23"/>
       </w:r>
       <w:r>
         <w:rPr>
@@ -8246,9 +8241,29 @@
       <w:r>
         <w:t xml:space="preserve"> and then match them to real </w:t>
       </w:r>
+      <w:commentRangeStart w:id="23"/>
+      <w:r>
+        <w:t>landmarks</w:t>
+      </w:r>
+      <w:commentRangeEnd w:id="23"/>
+      <w:r>
+        <w:rPr>
+          <w:rStyle w:val="Kommentarzeichen"/>
+        </w:rPr>
+        <w:commentReference w:id="23"/>
+      </w:r>
+      <w:r>
+        <w:t>.</w:t>
+      </w:r>
+      <w:r>
+        <w:t xml:space="preserve"> </w:t>
+      </w:r>
+      <w:r>
+        <w:t xml:space="preserve">Most recently, </w:t>
+      </w:r>
       <w:commentRangeStart w:id="24"/>
       <w:r>
-        <w:t>landmarks</w:t>
+        <w:t>Pokémon GO</w:t>
       </w:r>
       <w:commentRangeEnd w:id="24"/>
       <w:r>
@@ -8258,193 +8273,173 @@
         <w:commentReference w:id="24"/>
       </w:r>
       <w:r>
-        <w:t>.</w:t>
-      </w:r>
-      <w:r>
         <w:t xml:space="preserve"> </w:t>
       </w:r>
       <w:r>
-        <w:t xml:space="preserve">Most recently, </w:t>
+        <w:fldChar w:fldCharType="begin" w:fldLock="1"/>
+      </w:r>
+      <w:r>
+        <w:instrText>ADDIN CSL_CITATION { "citationItems" : [ { "id" : "ITEM-1", "itemData" : { "author" : [ { "dropping-particle" : "", "family" : "Niantic", "given" : "", "non-dropping-particle" : "", "parse-names" : false, "suffix" : "" } ], "id" : "ITEM-1", "issued" : { "date-parts" : [ [ "2016" ] ] }, "publisher" : "Niantic", "publisher-place" : "San Francisco, CA", "title" : "Pok\u00e9mon GO", "type" : "article" }, "uris" : [ "http://www.mendeley.com/documents/?uuid=b87fc874-c866-4b53-983c-2dc0a6ea444e" ] } ], "mendeley" : { "formattedCitation" : "(Niantic, 2016)", "plainTextFormattedCitation" : "(Niantic, 2016)", "previouslyFormattedCitation" : "(Niantic, 2016)" }, "properties" : { "noteIndex" : 0 }, "schema" : "https://github.com/citation-style-language/schema/raw/master/csl-citation.json" }</w:instrText>
+      </w:r>
+      <w:r>
+        <w:fldChar w:fldCharType="separate"/>
+      </w:r>
+      <w:r>
+        <w:rPr>
+          <w:noProof/>
+        </w:rPr>
+        <w:t>(Niantic, 2016)</w:t>
+      </w:r>
+      <w:r>
+        <w:fldChar w:fldCharType="end"/>
+      </w:r>
+      <w:r>
+        <w:t xml:space="preserve">, an Augmented Reality game based on </w:t>
+      </w:r>
+      <w:r>
+        <w:t xml:space="preserve">the well-known </w:t>
+      </w:r>
+      <w:r>
+        <w:t xml:space="preserve">Pokémon franchise and Ingress </w:t>
+      </w:r>
+      <w:r>
+        <w:fldChar w:fldCharType="begin" w:fldLock="1"/>
+      </w:r>
+      <w:r>
+        <w:instrText>ADDIN CSL_CITATION { "citationItems" : [ { "id" : "ITEM-1", "itemData" : { "author" : [ { "dropping-particle" : "", "family" : "Niantic", "given" : "", "non-dropping-particle" : "", "parse-names" : false, "suffix" : "" } ], "id" : "ITEM-1", "issued" : { "date-parts" : [ [ "2013" ] ] }, "publisher" : "Niantic", "publisher-place" : "San Francisco, CA", "title" : "Ingress", "type" : "article" }, "uris" : [ "http://www.mendeley.com/documents/?uuid=d725efb6-63f2-42e4-bc1d-1cf2bf6f4864" ] } ], "mendeley" : { "formattedCitation" : "(Niantic, 2013)", "plainTextFormattedCitation" : "(Niantic, 2013)", "previouslyFormattedCitation" : "(Niantic, 2013)" }, "properties" : { "noteIndex" : 0 }, "schema" : "https://github.com/citation-style-language/schema/raw/master/csl-citation.json" }</w:instrText>
+      </w:r>
+      <w:r>
+        <w:fldChar w:fldCharType="separate"/>
+      </w:r>
+      <w:r>
+        <w:rPr>
+          <w:noProof/>
+        </w:rPr>
+        <w:t>(Niantic, 2013)</w:t>
+      </w:r>
+      <w:r>
+        <w:fldChar w:fldCharType="end"/>
+      </w:r>
+      <w:r>
+        <w:t xml:space="preserve"> </w:t>
+      </w:r>
+      <w:r>
+        <w:t xml:space="preserve">(cited by </w:t>
+      </w:r>
+      <w:r>
+        <w:fldChar w:fldCharType="begin" w:fldLock="1"/>
+      </w:r>
+      <w:r>
+        <w:instrText>ADDIN CSL_CITATION { "citationItems" : [ { "id" : "ITEM-1", "itemData" : { "abstract" : "This paper proposes a design pattern language applicable to mobile mixed reality games. While on the one hand the language covers direct game mechanics and therefore game design considerations, it also aims to provide similar for other aspects of mobile mixed reality games, namely authoring, content creation, interfaces, orchestration as well as testing and logging. Eleven patterns based on these aspects are described in more detail.", "author" : [ { "dropping-particle" : "", "family" : "Wetzel", "given" : "Richard", "non-dropping-particle" : "", "parse-names" : false, "suffix" : "" } ], "container-title" : "Foundations of Digital Games", "id" : "ITEM-1", "issued" : { "date-parts" : [ [ "2013" ] ] }, "title" : "A Case for Design Patterns supporting the Development of Mobile Mixed Reality Games", "type" : "article-journal" }, "uris" : [ "http://www.mendeley.com/documents/?uuid=5d6eca59-ad19-3dea-9415-86f5e3a3495f" ] } ], "mendeley" : { "formattedCitation" : "(Wetzel, 2013)", "plainTextFormattedCitation" : "(Wetzel, 2013)", "previouslyFormattedCitation" : "(Wetzel, 2013)" }, "properties" : { "noteIndex" : 0 }, "schema" : "https://github.com/citation-style-language/schema/raw/master/csl-citation.json" }</w:instrText>
+      </w:r>
+      <w:r>
+        <w:fldChar w:fldCharType="separate"/>
+      </w:r>
+      <w:r>
+        <w:rPr>
+          <w:noProof/>
+        </w:rPr>
+        <w:t>(Wetzel, 2013)</w:t>
+      </w:r>
+      <w:r>
+        <w:fldChar w:fldCharType="end"/>
+      </w:r>
+      <w:r>
+        <w:t xml:space="preserve"> as a rare example of a mobile AR game with a large player base), released to great success, breaking download records </w:t>
+      </w:r>
+      <w:r>
+        <w:fldChar w:fldCharType="begin" w:fldLock="1"/>
+      </w:r>
+      <w:r>
+        <w:instrText>ADDIN CSL_CITATION { "citationItems" : [ { "id" : "ITEM-1", "itemData" : { "URL" : "http://www.polygon.com/2016/7/22/12258490/pokemon-go-itunes-record-apple-confirms", "accessed" : { "date-parts" : [ [ "2016", "12", "27" ] ] }, "author" : [ { "dropping-particle" : "", "family" : "Crecente", "given" : "Brian", "non-dropping-particle" : "", "parse-names" : false, "suffix" : "" } ], "id" : "ITEM-1", "issued" : { "date-parts" : [ [ "2016" ] ] }, "title" : "Pok\u00e9mon Go breaks iTunes record, Apple confirms", "type" : "webpage" }, "uris" : [ "http://www.mendeley.com/documents/?uuid=c1276f4c-27b6-38ab-bf70-23cecaa4c414" ] } ], "mendeley" : { "formattedCitation" : "(Crecente, 2016)", "plainTextFormattedCitation" : "(Crecente, 2016)", "previouslyFormattedCitation" : "(Crecente, 2016)" }, "properties" : { "noteIndex" : 0 }, "schema" : "https://github.com/citation-style-language/schema/raw/master/csl-citation.json" }</w:instrText>
+      </w:r>
+      <w:r>
+        <w:fldChar w:fldCharType="separate"/>
+      </w:r>
+      <w:r>
+        <w:rPr>
+          <w:noProof/>
+        </w:rPr>
+        <w:t>(Crecente, 2016)</w:t>
+      </w:r>
+      <w:r>
+        <w:fldChar w:fldCharType="end"/>
+      </w:r>
+      <w:r>
+        <w:t xml:space="preserve">. </w:t>
+      </w:r>
+      <w:r>
+        <w:t xml:space="preserve">On the other hand, </w:t>
+      </w:r>
+      <w:r>
+        <w:fldChar w:fldCharType="begin" w:fldLock="1"/>
+      </w:r>
+      <w:r>
+        <w:instrText>ADDIN CSL_CITATION { "citationItems" : [ { "id" : "ITEM-1", "itemData" : { "abstract" : "The growing popularity of augmented reality (AR) games in both a research and more recently commercial context has led for a need to take a closer look at design related issues which impact on player experience. While issues relating to this area have been considered, to date most of the emphasis has been on the technology aspects. Furthermore it is almost always assumed that the augmented reality element in itself will provide a sufficient experience for the player. This has led to a need to evaluate what makes a successful augmented reality game. In this paper we present a set of design guidelines which are drawn from experiences of three mixed reality games. The guidelines provide specific guidance on relationships between real and virtual space, social interaction, use of AR technologies, maintaining consistent themes and implicitly address higher level aspects such as presence within a particular augmented reality place.", "author" : [ { "dropping-particle" : "", "family" : "Wetzel", "given" : "Richard", "non-dropping-particle" : "", "parse-names" : false, "suffix" : "" }, { "dropping-particle" : "", "family" : "McCall", "given" : "Rod", "non-dropping-particle" : "", "parse-names" : false, "suffix" : "" }, { "dropping-particle" : "", "family" : "Braun", "given" : "Anne-Kathrin", "non-dropping-particle" : "", "parse-names" : false, "suffix" : "" }, { "dropping-particle" : "", "family" : "Broll", "given" : "Wolfgang", "non-dropping-particle" : "", "parse-names" : false, "suffix" : "" } ], "container-title" : "Proceedings of the 2008 Conference on Future Play: Research, Play, Share", "id" : "ITEM-1", "issued" : { "date-parts" : [ [ "2008" ] ] }, "page" : "173-180", "title" : "Guidelines for Designing Augmented Reality Games", "type" : "paper-conference" }, "uris" : [ "http://www.mendeley.com/documents/?uuid=8f03209e-6758-37bb-bbd4-299e8f69f285" ] } ], "mendeley" : { "formattedCitation" : "(Wetzel et al., 2008)", "plainTextFormattedCitation" : "(Wetzel et al., 2008)", "previouslyFormattedCitation" : "(Wetzel et al., 2008)" }, "properties" : { "noteIndex" : 0 }, "schema" : "https://github.com/citation-style-language/schema/raw/master/csl-citation.json" }</w:instrText>
+      </w:r>
+      <w:r>
+        <w:fldChar w:fldCharType="separate"/>
+      </w:r>
+      <w:r>
+        <w:rPr>
+          <w:noProof/>
+        </w:rPr>
+        <w:t>(Wetzel et al., 2008)</w:t>
+      </w:r>
+      <w:r>
+        <w:fldChar w:fldCharType="end"/>
+      </w:r>
+      <w:r>
+        <w:t xml:space="preserve"> criticized AR card game The Ey</w:t>
+      </w:r>
+      <w:r>
+        <w:t>e of Judgement, stating it did</w:t>
+      </w:r>
+      <w:r>
+        <w:t xml:space="preserve"> </w:t>
       </w:r>
       <w:commentRangeStart w:id="25"/>
       <w:r>
-        <w:t>Pokémon GO</w:t>
+        <w:t>“</w:t>
+      </w:r>
+      <w:r>
+        <w:t>not m</w:t>
+      </w:r>
+      <w:r>
+        <w:t>ap well to augmented reality. . . .</w:t>
+      </w:r>
+      <w:r>
+        <w:t xml:space="preserve"> </w:t>
+      </w:r>
+      <w:proofErr w:type="gramStart"/>
+      <w:r>
+        <w:t>as</w:t>
+      </w:r>
+      <w:proofErr w:type="gramEnd"/>
+      <w:r>
+        <w:t xml:space="preserve"> the game only tries to be visually more appealing than the originals but does not include genuine engaging game </w:t>
+      </w:r>
+      <w:commentRangeStart w:id="26"/>
+      <w:r>
+        <w:t>play</w:t>
+      </w:r>
+      <w:commentRangeEnd w:id="26"/>
+      <w:r>
+        <w:rPr>
+          <w:rStyle w:val="Kommentarzeichen"/>
+        </w:rPr>
+        <w:commentReference w:id="26"/>
+      </w:r>
+      <w:r>
+        <w:t>.”</w:t>
       </w:r>
       <w:commentRangeEnd w:id="25"/>
-      <w:r>
-        <w:rPr>
-          <w:rStyle w:val="Kommentarzeichen"/>
-        </w:rPr>
-        <w:commentReference w:id="25"/>
-      </w:r>
-      <w:r>
-        <w:t xml:space="preserve"> </w:t>
-      </w:r>
-      <w:r>
-        <w:fldChar w:fldCharType="begin" w:fldLock="1"/>
-      </w:r>
-      <w:r>
-        <w:instrText>ADDIN CSL_CITATION { "citationItems" : [ { "id" : "ITEM-1", "itemData" : { "author" : [ { "dropping-particle" : "", "family" : "Niantic", "given" : "", "non-dropping-particle" : "", "parse-names" : false, "suffix" : "" } ], "id" : "ITEM-1", "issued" : { "date-parts" : [ [ "2016" ] ] }, "publisher" : "Niantic", "publisher-place" : "San Francisco, CA", "title" : "Pok\u00e9mon GO", "type" : "article" }, "uris" : [ "http://www.mendeley.com/documents/?uuid=b87fc874-c866-4b53-983c-2dc0a6ea444e" ] } ], "mendeley" : { "formattedCitation" : "(Niantic, 2016)", "plainTextFormattedCitation" : "(Niantic, 2016)", "previouslyFormattedCitation" : "(Niantic, 2016)" }, "properties" : { "noteIndex" : 0 }, "schema" : "https://github.com/citation-style-language/schema/raw/master/csl-citation.json" }</w:instrText>
-      </w:r>
-      <w:r>
-        <w:fldChar w:fldCharType="separate"/>
-      </w:r>
-      <w:r>
-        <w:rPr>
-          <w:noProof/>
-        </w:rPr>
-        <w:t>(Niantic, 2016)</w:t>
-      </w:r>
-      <w:r>
-        <w:fldChar w:fldCharType="end"/>
-      </w:r>
-      <w:r>
-        <w:t xml:space="preserve">, an Augmented Reality game based on </w:t>
-      </w:r>
-      <w:r>
-        <w:t xml:space="preserve">the well-known </w:t>
-      </w:r>
-      <w:r>
-        <w:t xml:space="preserve">Pokémon franchise and Ingress </w:t>
-      </w:r>
-      <w:r>
-        <w:fldChar w:fldCharType="begin" w:fldLock="1"/>
-      </w:r>
-      <w:r>
-        <w:instrText>ADDIN CSL_CITATION { "citationItems" : [ { "id" : "ITEM-1", "itemData" : { "author" : [ { "dropping-particle" : "", "family" : "Niantic", "given" : "", "non-dropping-particle" : "", "parse-names" : false, "suffix" : "" } ], "id" : "ITEM-1", "issued" : { "date-parts" : [ [ "2013" ] ] }, "publisher" : "Niantic", "publisher-place" : "San Francisco, CA", "title" : "Ingress", "type" : "article" }, "uris" : [ "http://www.mendeley.com/documents/?uuid=d725efb6-63f2-42e4-bc1d-1cf2bf6f4864" ] } ], "mendeley" : { "formattedCitation" : "(Niantic, 2013)", "plainTextFormattedCitation" : "(Niantic, 2013)", "previouslyFormattedCitation" : "(Niantic, 2013)" }, "properties" : { "noteIndex" : 0 }, "schema" : "https://github.com/citation-style-language/schema/raw/master/csl-citation.json" }</w:instrText>
-      </w:r>
-      <w:r>
-        <w:fldChar w:fldCharType="separate"/>
-      </w:r>
-      <w:r>
-        <w:rPr>
-          <w:noProof/>
-        </w:rPr>
-        <w:t>(Niantic, 2013)</w:t>
-      </w:r>
-      <w:r>
-        <w:fldChar w:fldCharType="end"/>
-      </w:r>
-      <w:r>
-        <w:t xml:space="preserve"> </w:t>
-      </w:r>
-      <w:r>
-        <w:t xml:space="preserve">(cited by </w:t>
-      </w:r>
-      <w:r>
-        <w:fldChar w:fldCharType="begin" w:fldLock="1"/>
-      </w:r>
-      <w:r>
-        <w:instrText>ADDIN CSL_CITATION { "citationItems" : [ { "id" : "ITEM-1", "itemData" : { "abstract" : "This paper proposes a design pattern language applicable to mobile mixed reality games. While on the one hand the language covers direct game mechanics and therefore game design considerations, it also aims to provide similar for other aspects of mobile mixed reality games, namely authoring, content creation, interfaces, orchestration as well as testing and logging. Eleven patterns based on these aspects are described in more detail.", "author" : [ { "dropping-particle" : "", "family" : "Wetzel", "given" : "Richard", "non-dropping-particle" : "", "parse-names" : false, "suffix" : "" } ], "container-title" : "Foundations of Digital Games", "id" : "ITEM-1", "issued" : { "date-parts" : [ [ "2013" ] ] }, "title" : "A Case for Design Patterns supporting the Development of Mobile Mixed Reality Games", "type" : "article-journal" }, "uris" : [ "http://www.mendeley.com/documents/?uuid=5d6eca59-ad19-3dea-9415-86f5e3a3495f" ] } ], "mendeley" : { "formattedCitation" : "(Wetzel, 2013)", "plainTextFormattedCitation" : "(Wetzel, 2013)", "previouslyFormattedCitation" : "(Wetzel, 2013)" }, "properties" : { "noteIndex" : 0 }, "schema" : "https://github.com/citation-style-language/schema/raw/master/csl-citation.json" }</w:instrText>
-      </w:r>
-      <w:r>
-        <w:fldChar w:fldCharType="separate"/>
-      </w:r>
-      <w:r>
-        <w:rPr>
-          <w:noProof/>
-        </w:rPr>
-        <w:t>(Wetzel, 2013)</w:t>
-      </w:r>
-      <w:r>
-        <w:fldChar w:fldCharType="end"/>
-      </w:r>
-      <w:r>
-        <w:t xml:space="preserve"> as a rare example of a mobile AR game with a large player base), released to great success, breaking download records </w:t>
-      </w:r>
-      <w:r>
-        <w:fldChar w:fldCharType="begin" w:fldLock="1"/>
-      </w:r>
-      <w:r>
-        <w:instrText>ADDIN CSL_CITATION { "citationItems" : [ { "id" : "ITEM-1", "itemData" : { "URL" : "http://www.polygon.com/2016/7/22/12258490/pokemon-go-itunes-record-apple-confirms", "accessed" : { "date-parts" : [ [ "2016", "12", "27" ] ] }, "author" : [ { "dropping-particle" : "", "family" : "Crecente", "given" : "Brian", "non-dropping-particle" : "", "parse-names" : false, "suffix" : "" } ], "id" : "ITEM-1", "issued" : { "date-parts" : [ [ "2016" ] ] }, "title" : "Pok\u00e9mon Go breaks iTunes record, Apple confirms", "type" : "webpage" }, "uris" : [ "http://www.mendeley.com/documents/?uuid=c1276f4c-27b6-38ab-bf70-23cecaa4c414" ] } ], "mendeley" : { "formattedCitation" : "(Crecente, 2016)", "plainTextFormattedCitation" : "(Crecente, 2016)", "previouslyFormattedCitation" : "(Crecente, 2016)" }, "properties" : { "noteIndex" : 0 }, "schema" : "https://github.com/citation-style-language/schema/raw/master/csl-citation.json" }</w:instrText>
-      </w:r>
-      <w:r>
-        <w:fldChar w:fldCharType="separate"/>
-      </w:r>
-      <w:r>
-        <w:rPr>
-          <w:noProof/>
-        </w:rPr>
-        <w:t>(Crecente, 2016)</w:t>
-      </w:r>
-      <w:r>
-        <w:fldChar w:fldCharType="end"/>
-      </w:r>
-      <w:r>
-        <w:t xml:space="preserve">. </w:t>
-      </w:r>
-      <w:r>
-        <w:t xml:space="preserve">On the other hand, </w:t>
-      </w:r>
-      <w:r>
-        <w:fldChar w:fldCharType="begin" w:fldLock="1"/>
-      </w:r>
-      <w:r>
-        <w:instrText>ADDIN CSL_CITATION { "citationItems" : [ { "id" : "ITEM-1", "itemData" : { "abstract" : "The growing popularity of augmented reality (AR) games in both a research and more recently commercial context has led for a need to take a closer look at design related issues which impact on player experience. While issues relating to this area have been considered, to date most of the emphasis has been on the technology aspects. Furthermore it is almost always assumed that the augmented reality element in itself will provide a sufficient experience for the player. This has led to a need to evaluate what makes a successful augmented reality game. In this paper we present a set of design guidelines which are drawn from experiences of three mixed reality games. The guidelines provide specific guidance on relationships between real and virtual space, social interaction, use of AR technologies, maintaining consistent themes and implicitly address higher level aspects such as presence within a particular augmented reality place.", "author" : [ { "dropping-particle" : "", "family" : "Wetzel", "given" : "Richard", "non-dropping-particle" : "", "parse-names" : false, "suffix" : "" }, { "dropping-particle" : "", "family" : "McCall", "given" : "Rod", "non-dropping-particle" : "", "parse-names" : false, "suffix" : "" }, { "dropping-particle" : "", "family" : "Braun", "given" : "Anne-Kathrin", "non-dropping-particle" : "", "parse-names" : false, "suffix" : "" }, { "dropping-particle" : "", "family" : "Broll", "given" : "Wolfgang", "non-dropping-particle" : "", "parse-names" : false, "suffix" : "" } ], "container-title" : "Proceedings of the 2008 Conference on Future Play: Research, Play, Share", "id" : "ITEM-1", "issued" : { "date-parts" : [ [ "2008" ] ] }, "page" : "173-180", "title" : "Guidelines for Designing Augmented Reality Games", "type" : "paper-conference" }, "uris" : [ "http://www.mendeley.com/documents/?uuid=8f03209e-6758-37bb-bbd4-299e8f69f285" ] } ], "mendeley" : { "formattedCitation" : "(Wetzel et al., 2008)", "plainTextFormattedCitation" : "(Wetzel et al., 2008)", "previouslyFormattedCitation" : "(Wetzel et al., 2008)" }, "properties" : { "noteIndex" : 0 }, "schema" : "https://github.com/citation-style-language/schema/raw/master/csl-citation.json" }</w:instrText>
-      </w:r>
-      <w:r>
-        <w:fldChar w:fldCharType="separate"/>
-      </w:r>
-      <w:r>
-        <w:rPr>
-          <w:noProof/>
-        </w:rPr>
-        <w:t>(Wetzel et al., 2008)</w:t>
-      </w:r>
-      <w:r>
-        <w:fldChar w:fldCharType="end"/>
-      </w:r>
-      <w:r>
-        <w:t xml:space="preserve"> criticized AR card game The Ey</w:t>
-      </w:r>
-      <w:r>
-        <w:t>e of Judgement, stating it did</w:t>
-      </w:r>
-      <w:r>
-        <w:t xml:space="preserve"> </w:t>
-      </w:r>
-      <w:commentRangeStart w:id="26"/>
-      <w:r>
-        <w:t>“</w:t>
-      </w:r>
-      <w:r>
-        <w:t>not m</w:t>
-      </w:r>
-      <w:r>
-        <w:t>ap well to augmented reality. . . .</w:t>
-      </w:r>
-      <w:r>
-        <w:t xml:space="preserve"> </w:t>
-      </w:r>
-      <w:proofErr w:type="gramStart"/>
-      <w:r>
-        <w:t>as</w:t>
-      </w:r>
-      <w:proofErr w:type="gramEnd"/>
-      <w:r>
-        <w:t xml:space="preserve"> the game only tries to be visually more appealing than the originals but does not include genuine engaging game </w:t>
-      </w:r>
-      <w:commentRangeStart w:id="27"/>
-      <w:r>
-        <w:t>play</w:t>
-      </w:r>
-      <w:commentRangeEnd w:id="27"/>
-      <w:r>
-        <w:rPr>
-          <w:rStyle w:val="Kommentarzeichen"/>
-        </w:rPr>
-        <w:commentReference w:id="27"/>
-      </w:r>
-      <w:r>
-        <w:t>.”</w:t>
-      </w:r>
-      <w:commentRangeEnd w:id="26"/>
       <w:r>
         <w:rPr>
           <w:rStyle w:val="Kommentarzeichen"/>
           <w:lang w:val="de-DE"/>
         </w:rPr>
-        <w:commentReference w:id="26"/>
+        <w:commentReference w:id="25"/>
       </w:r>
     </w:p>
     <w:p>
@@ -8454,43 +8449,43 @@
           <w:lang w:val="en-US"/>
         </w:rPr>
       </w:pPr>
-      <w:bookmarkStart w:id="28" w:name="_Toc471154323"/>
+      <w:bookmarkStart w:id="27" w:name="_Toc471154323"/>
       <w:r>
         <w:rPr>
           <w:lang w:val="en-US"/>
         </w:rPr>
         <w:t>Outlook</w:t>
       </w:r>
+      <w:bookmarkEnd w:id="27"/>
+    </w:p>
+    <w:p>
+      <w:pPr>
+        <w:rPr>
+          <w:lang w:val="en-US"/>
+        </w:rPr>
+      </w:pPr>
+      <w:r>
+        <w:rPr>
+          <w:lang w:val="en-US"/>
+        </w:rPr>
+        <w:t>This section provides an overview over the potential of AR and what challenges it will need to overcome in order to realize it.</w:t>
+      </w:r>
+    </w:p>
+    <w:p>
+      <w:pPr>
+        <w:pStyle w:val="berschrift4"/>
+        <w:rPr>
+          <w:lang w:val="en-US"/>
+        </w:rPr>
+      </w:pPr>
+      <w:bookmarkStart w:id="28" w:name="_Toc471154324"/>
+      <w:r>
+        <w:rPr>
+          <w:lang w:val="en-US"/>
+        </w:rPr>
+        <w:t>Possibilities</w:t>
+      </w:r>
       <w:bookmarkEnd w:id="28"/>
-    </w:p>
-    <w:p>
-      <w:pPr>
-        <w:rPr>
-          <w:lang w:val="en-US"/>
-        </w:rPr>
-      </w:pPr>
-      <w:r>
-        <w:rPr>
-          <w:lang w:val="en-US"/>
-        </w:rPr>
-        <w:t>This section provides an overview over the potential of AR and what challenges it will need to overcome in order to realize it.</w:t>
-      </w:r>
-    </w:p>
-    <w:p>
-      <w:pPr>
-        <w:pStyle w:val="berschrift4"/>
-        <w:rPr>
-          <w:lang w:val="en-US"/>
-        </w:rPr>
-      </w:pPr>
-      <w:bookmarkStart w:id="29" w:name="_Toc471154324"/>
-      <w:r>
-        <w:rPr>
-          <w:lang w:val="en-US"/>
-        </w:rPr>
-        <w:t>Possibilities</w:t>
-      </w:r>
-      <w:bookmarkEnd w:id="29"/>
     </w:p>
     <w:p>
       <w:pPr>
@@ -8764,14 +8759,14 @@
           <w:lang w:val="en-US"/>
         </w:rPr>
       </w:pPr>
-      <w:bookmarkStart w:id="30" w:name="_Toc471154325"/>
+      <w:bookmarkStart w:id="29" w:name="_Toc471154325"/>
       <w:r>
         <w:rPr>
           <w:lang w:val="en-US"/>
         </w:rPr>
         <w:t>Limitations</w:t>
       </w:r>
-      <w:bookmarkEnd w:id="30"/>
+      <w:bookmarkEnd w:id="29"/>
     </w:p>
     <w:p>
       <w:pPr>
@@ -9886,14 +9881,14 @@
           <w:lang w:val="en-US"/>
         </w:rPr>
       </w:pPr>
-      <w:bookmarkStart w:id="31" w:name="_Toc471154326"/>
+      <w:bookmarkStart w:id="30" w:name="_Toc471154326"/>
       <w:r>
         <w:rPr>
           <w:lang w:val="en-US"/>
         </w:rPr>
         <w:t>Sensors</w:t>
       </w:r>
-      <w:bookmarkEnd w:id="31"/>
+      <w:bookmarkEnd w:id="30"/>
     </w:p>
     <w:p>
       <w:pPr>
@@ -10132,7 +10127,7 @@
           <w:lang w:val="en-US"/>
         </w:rPr>
       </w:pPr>
-      <w:bookmarkStart w:id="32" w:name="_Toc471154327"/>
+      <w:bookmarkStart w:id="31" w:name="_Toc471154327"/>
       <w:r>
         <w:rPr>
           <w:lang w:val="en-US"/>
@@ -10140,7 +10135,7 @@
         <w:lastRenderedPageBreak/>
         <w:t>Sensors in games</w:t>
       </w:r>
-      <w:bookmarkEnd w:id="32"/>
+      <w:bookmarkEnd w:id="31"/>
     </w:p>
     <w:p>
       <w:pPr>
@@ -10397,9 +10392,64 @@
       <w:r>
         <w:t xml:space="preserve"> cite </w:t>
       </w:r>
+      <w:commentRangeStart w:id="32"/>
+      <w:r>
+        <w:t>biofeedback games</w:t>
+      </w:r>
+      <w:commentRangeEnd w:id="32"/>
+      <w:r>
+        <w:rPr>
+          <w:rStyle w:val="Kommentarzeichen"/>
+        </w:rPr>
+        <w:commentReference w:id="32"/>
+      </w:r>
+      <w:r>
+        <w:rPr>
+          <w:rStyle w:val="Kommentarzeichen"/>
+        </w:rPr>
+        <w:t xml:space="preserve">, </w:t>
+      </w:r>
+      <w:r>
+        <w:t>which are controlled through biosensors attached to the user.</w:t>
+      </w:r>
+      <w:r>
+        <w:t xml:space="preserve"> Unlike the Rubik’s Cube described above, which attempts to emulate an analog game, these biofeedback games, through their unusual interfaces, are highly different from traditional </w:t>
+      </w:r>
+      <w:proofErr w:type="gramStart"/>
+      <w:r>
+        <w:t>videogames.</w:t>
+      </w:r>
+      <w:proofErr w:type="gramEnd"/>
+      <w:r>
+        <w:t xml:space="preserve"> As </w:t>
+      </w:r>
+      <w:r>
+        <w:fldChar w:fldCharType="begin" w:fldLock="1"/>
+      </w:r>
+      <w:r>
+        <w:instrText>ADDIN CSL_CITATION { "citationItems" : [ { "id" : "ITEM-1", "itemData" : { "abstract" : "This paper proposes a design pattern language applicable to mobile mixed reality games. While on the one hand the language covers direct game mechanics and therefore game design considerations, it also aims to provide similar for other aspects of mobile mixed reality games, namely authoring, content creation, interfaces, orchestration as well as testing and logging. Eleven patterns based on these aspects are described in more detail.", "author" : [ { "dropping-particle" : "", "family" : "Wetzel", "given" : "Richard", "non-dropping-particle" : "", "parse-names" : false, "suffix" : "" } ], "container-title" : "Foundations of Digital Games", "id" : "ITEM-1", "issued" : { "date-parts" : [ [ "2013" ] ] }, "title" : "A Case for Design Patterns supporting the Development of Mobile Mixed Reality Games", "type" : "article-journal" }, "uris" : [ "http://www.mendeley.com/documents/?uuid=5d6eca59-ad19-3dea-9415-86f5e3a3495f" ] } ], "mendeley" : { "formattedCitation" : "(Wetzel, 2013)", "plainTextFormattedCitation" : "(Wetzel, 2013)", "previouslyFormattedCitation" : "(Wetzel, 2013)" }, "properties" : { "noteIndex" : 0 }, "schema" : "https://github.com/citation-style-language/schema/raw/master/csl-citation.json" }</w:instrText>
+      </w:r>
+      <w:r>
+        <w:fldChar w:fldCharType="separate"/>
+      </w:r>
+      <w:r>
+        <w:rPr>
+          <w:noProof/>
+        </w:rPr>
+        <w:t>(Wetzel, 2013)</w:t>
+      </w:r>
+      <w:r>
+        <w:fldChar w:fldCharType="end"/>
+      </w:r>
+      <w:r>
+        <w:t xml:space="preserve"> notes: “D</w:t>
+      </w:r>
+      <w:r>
+        <w:t xml:space="preserve">ifferent sensors have different strengths and weaknesses that completely change the way a game might </w:t>
+      </w:r>
       <w:commentRangeStart w:id="33"/>
       <w:r>
-        <w:t>biofeedback games</w:t>
+        <w:t>work</w:t>
       </w:r>
       <w:commentRangeEnd w:id="33"/>
       <w:r>
@@ -10409,61 +10459,6 @@
         <w:commentReference w:id="33"/>
       </w:r>
       <w:r>
-        <w:rPr>
-          <w:rStyle w:val="Kommentarzeichen"/>
-        </w:rPr>
-        <w:t xml:space="preserve">, </w:t>
-      </w:r>
-      <w:r>
-        <w:t>which are controlled through biosensors attached to the user.</w:t>
-      </w:r>
-      <w:r>
-        <w:t xml:space="preserve"> Unlike the Rubik’s Cube described above, which attempts to emulate an analog game, these biofeedback games, through their unusual interfaces, are highly different from traditional </w:t>
-      </w:r>
-      <w:proofErr w:type="gramStart"/>
-      <w:r>
-        <w:t>videogames.</w:t>
-      </w:r>
-      <w:proofErr w:type="gramEnd"/>
-      <w:r>
-        <w:t xml:space="preserve"> As </w:t>
-      </w:r>
-      <w:r>
-        <w:fldChar w:fldCharType="begin" w:fldLock="1"/>
-      </w:r>
-      <w:r>
-        <w:instrText>ADDIN CSL_CITATION { "citationItems" : [ { "id" : "ITEM-1", "itemData" : { "abstract" : "This paper proposes a design pattern language applicable to mobile mixed reality games. While on the one hand the language covers direct game mechanics and therefore game design considerations, it also aims to provide similar for other aspects of mobile mixed reality games, namely authoring, content creation, interfaces, orchestration as well as testing and logging. Eleven patterns based on these aspects are described in more detail.", "author" : [ { "dropping-particle" : "", "family" : "Wetzel", "given" : "Richard", "non-dropping-particle" : "", "parse-names" : false, "suffix" : "" } ], "container-title" : "Foundations of Digital Games", "id" : "ITEM-1", "issued" : { "date-parts" : [ [ "2013" ] ] }, "title" : "A Case for Design Patterns supporting the Development of Mobile Mixed Reality Games", "type" : "article-journal" }, "uris" : [ "http://www.mendeley.com/documents/?uuid=5d6eca59-ad19-3dea-9415-86f5e3a3495f" ] } ], "mendeley" : { "formattedCitation" : "(Wetzel, 2013)", "plainTextFormattedCitation" : "(Wetzel, 2013)", "previouslyFormattedCitation" : "(Wetzel, 2013)" }, "properties" : { "noteIndex" : 0 }, "schema" : "https://github.com/citation-style-language/schema/raw/master/csl-citation.json" }</w:instrText>
-      </w:r>
-      <w:r>
-        <w:fldChar w:fldCharType="separate"/>
-      </w:r>
-      <w:r>
-        <w:rPr>
-          <w:noProof/>
-        </w:rPr>
-        <w:t>(Wetzel, 2013)</w:t>
-      </w:r>
-      <w:r>
-        <w:fldChar w:fldCharType="end"/>
-      </w:r>
-      <w:r>
-        <w:t xml:space="preserve"> notes: “D</w:t>
-      </w:r>
-      <w:r>
-        <w:t xml:space="preserve">ifferent sensors have different strengths and weaknesses that completely change the way a game might </w:t>
-      </w:r>
-      <w:commentRangeStart w:id="34"/>
-      <w:r>
-        <w:t>work</w:t>
-      </w:r>
-      <w:commentRangeEnd w:id="34"/>
-      <w:r>
-        <w:rPr>
-          <w:rStyle w:val="Kommentarzeichen"/>
-        </w:rPr>
-        <w:commentReference w:id="34"/>
-      </w:r>
-      <w:r>
         <w:t>.”</w:t>
       </w:r>
     </w:p>
@@ -10474,14 +10469,14 @@
           <w:lang w:val="en-US"/>
         </w:rPr>
       </w:pPr>
-      <w:bookmarkStart w:id="35" w:name="_Toc471154328"/>
+      <w:bookmarkStart w:id="34" w:name="_Toc471154328"/>
       <w:r>
         <w:rPr>
           <w:lang w:val="en-US"/>
         </w:rPr>
         <w:t>Sensors in augmented reality</w:t>
       </w:r>
-      <w:bookmarkEnd w:id="35"/>
+      <w:bookmarkEnd w:id="34"/>
     </w:p>
     <w:p>
       <w:pPr>
@@ -10737,7 +10732,7 @@
       <w:r>
         <w:t xml:space="preserve">o include </w:t>
       </w:r>
-      <w:commentRangeStart w:id="36"/>
+      <w:commentRangeStart w:id="35"/>
       <w:r>
         <w:t>“new trigger types . . .</w:t>
       </w:r>
@@ -10750,13 +10745,13 @@
       <w:r>
         <w:t xml:space="preserve"> and increased sophistication of expression types.”</w:t>
       </w:r>
-      <w:commentRangeEnd w:id="36"/>
+      <w:commentRangeEnd w:id="35"/>
       <w:r>
         <w:rPr>
           <w:rStyle w:val="Kommentarzeichen"/>
           <w:lang w:val="de-DE"/>
         </w:rPr>
-        <w:commentReference w:id="36"/>
+        <w:commentReference w:id="35"/>
       </w:r>
     </w:p>
     <w:p>
@@ -11027,6 +11022,50 @@
           <w:noProof/>
         </w:rPr>
         <w:t>(“Introducing the Microsoft HoloLens Development Edition,” 2016)</w:t>
+      </w:r>
+      <w:r>
+        <w:fldChar w:fldCharType="end"/>
+      </w:r>
+      <w:r>
+        <w:t>, processed w</w:t>
+      </w:r>
+      <w:bookmarkStart w:id="36" w:name="_GoBack"/>
+      <w:bookmarkEnd w:id="36"/>
+      <w:r>
+        <w:t>ith a “</w:t>
+      </w:r>
+      <w:r>
+        <w:t>dedicated sensor fusion processing unit</w:t>
+      </w:r>
+      <w:r>
+        <w:t xml:space="preserve">” </w:t>
+      </w:r>
+      <w:r>
+        <w:fldChar w:fldCharType="begin" w:fldLock="1"/>
+      </w:r>
+      <w:r>
+        <w:instrText>ADDIN CSL_CITATION { "citationItems" : [ { "id" : "ITEM-1", "itemData" : { "author" : [ { "dropping-particle" : "", "family" : "Sharma", "given" : "Puneet", "non-dropping-particle" : "", "parse-names" : false, "suffix" : "" }, { "dropping-particle" : "", "family" : "Wild", "given" : "Fridolin", "non-dropping-particle" : "", "parse-names" : false, "suffix" : "" }, { "dropping-particle" : "", "family" : "Klemke", "given" : "Roland", "non-dropping-particle" : "", "parse-names" : false, "suffix" : "" }, { "dropping-particle" : "", "family" : "Helin", "given" : "Kaj", "non-dropping-particle" : "", "parse-names" : false, "suffix" : "" }, { "dropping-particle" : "", "family" : "Azam", "given" : "Tre", "non-dropping-particle" : "", "parse-names" : false, "suffix" : "" } ], "editor" : [ { "dropping-particle" : "", "family" : "Wild", "given" : "Fridolin", "non-dropping-particle" : "", "parse-names" : false, "suffix" : "" }, { "dropping-particle" : "", "family" : "Sharma", "given" : "Puneet", "non-dropping-particle" : "", "parse-names" : false, "suffix" : "" } ], "id" : "ITEM-1", "issued" : { "date-parts" : [ [ "2016" ] ] }, "title" : "D3.1 Requirement analysis and sensor specifications \u2013 First version", "type" : "book" }, "uris" : [ "http://www.mendeley.com/documents/?uuid=2e53e214-0587-4253-9170-aae347737643" ] } ], "mendeley" : { "formattedCitation" : "(Sharma et al., 2016)", "manualFormatting" : "(Sharma et al., 2016, p. 19)", "plainTextFormattedCitation" : "(Sharma et al., 2016)", "previouslyFormattedCitation" : "(Sharma et al., 2016)" }, "properties" : { "noteIndex" : 0 }, "schema" : "https://github.com/citation-style-language/schema/raw/master/csl-citation.json" }</w:instrText>
+      </w:r>
+      <w:r>
+        <w:fldChar w:fldCharType="separate"/>
+      </w:r>
+      <w:r>
+        <w:rPr>
+          <w:noProof/>
+        </w:rPr>
+        <w:t>(Sharma et al., 2016</w:t>
+      </w:r>
+      <w:r>
+        <w:rPr>
+          <w:noProof/>
+        </w:rPr>
+        <w:t>, p. 19</w:t>
+      </w:r>
+      <w:r>
+        <w:rPr>
+          <w:noProof/>
+        </w:rPr>
+        <w:t>)</w:t>
       </w:r>
       <w:r>
         <w:fldChar w:fldCharType="end"/>
@@ -11664,11 +11703,11 @@
         <w:t>concerned with idea generation</w:t>
       </w:r>
       <w:r>
-        <w:t xml:space="preserve">. Cases like this make the definition of patterns somewhat difficult, especially when taking into account related but distinct concepts such as design rules </w:t>
+        <w:t xml:space="preserve">. Cases like this make the definition of patterns somewhat </w:t>
       </w:r>
       <w:r>
         <w:lastRenderedPageBreak/>
-        <w:t xml:space="preserve">“which offer advice and guidelines for specific design situations” </w:t>
+        <w:t xml:space="preserve">difficult, especially when taking into account related but distinct concepts such as design rules “which offer advice and guidelines for specific design situations” </w:t>
       </w:r>
       <w:r>
         <w:fldChar w:fldCharType="begin" w:fldLock="1"/>
@@ -12226,6 +12265,7 @@
         <w:pStyle w:val="StandardErstzeileneinzug"/>
       </w:pPr>
       <w:r>
+        <w:lastRenderedPageBreak/>
         <w:t xml:space="preserve">A conceptually similar approach was taken by </w:t>
       </w:r>
       <w:r>
@@ -12270,61 +12310,281 @@
         <w:t xml:space="preserve"> games</w:t>
       </w:r>
       <w:r>
-        <w:t xml:space="preserve">, with </w:t>
-      </w:r>
+        <w:t xml:space="preserve">, with pattern-like entries existing in a hierarchy the top level of which includes interface, rules, entity manipulation, and goals. </w:t>
+      </w:r>
+      <w:r>
+        <w:fldChar w:fldCharType="begin" w:fldLock="1"/>
+      </w:r>
+      <w:r>
+        <w:instrText>ADDIN CSL_CITATION { "citationItems" : [ { "id" : "ITEM-1", "itemData" : { "abstract" : "The Game Ontology Project (GOP) is creating a framework for describing, analyzing and studying games, by defining a hierarchy of concepts abstracted from an analysis of many specific games. GOP borrows concepts and methods from prototype theory as well as grounded theory to achieve a framework that is always growing and changing as new games are analyzed or particular research questions are explored. The top level of the ontology (interface, rules, goals, entities, and entity manipulation) is described as well as a particular ontological entry. Finally, by engaging in three short discussions centered on relevant games studies research questions, the ontology's utility is demonstrated.", "author" : [ { "dropping-particle" : "", "family" : "Zagal", "given" : "Jos\u00e9 P.", "non-dropping-particle" : "", "parse-names" : false, "suffix" : "" }, { "dropping-particle" : "", "family" : "Mateas", "given" : "Michael", "non-dropping-particle" : "", "parse-names" : false, "suffix" : "" }, { "dropping-particle" : "", "family" : "Fern\u00e1ndez-Vara", "given" : "Clara", "non-dropping-particle" : "", "parse-names" : false, "suffix" : "" }, { "dropping-particle" : "", "family" : "Hochhalter", "given" : "Brian", "non-dropping-particle" : "", "parse-names" : false, "suffix" : "" }, { "dropping-particle" : "", "family" : "Lichti", "given" : "Nolan", "non-dropping-particle" : "", "parse-names" : false, "suffix" : "" } ], "container-title" : "Proceedings of DiGRA 2005 Conference", "id" : "ITEM-1", "issued" : { "date-parts" : [ [ "2005" ] ] }, "page" : "3-14", "title" : "Towards an Ontological Language for Game Analysis", "type" : "paper-conference" }, "uris" : [ "http://www.mendeley.com/documents/?uuid=fecc200d-e44c-3268-90e7-7271b10b8383" ] } ], "mendeley" : { "formattedCitation" : "(Zagal et al., 2005)", "plainTextFormattedCitation" : "(Zagal et al., 2005)", "previouslyFormattedCitation" : "(Zagal et al., 2005)" }, "properties" : { "noteIndex" : 0 }, "schema" : "https://github.com/citation-style-language/schema/raw/master/csl-citation.json" }</w:instrText>
+      </w:r>
+      <w:r>
+        <w:fldChar w:fldCharType="separate"/>
+      </w:r>
+      <w:r>
+        <w:rPr>
+          <w:noProof/>
+        </w:rPr>
+        <w:t>(Zagal et al., 2005)</w:t>
+      </w:r>
+      <w:r>
+        <w:fldChar w:fldCharType="end"/>
+      </w:r>
+      <w:r>
+        <w:t xml:space="preserve"> also emphasize that these are not criteria for creating good games. An entry is defined by title, description, strong and weak examples, parent and potential child elements, and potentially elements that the entry is a part of. The ontology is based on methods from prototype theory and grounded theory.</w:t>
+      </w:r>
+    </w:p>
+    <w:p>
+      <w:pPr>
+        <w:pStyle w:val="berschrift3"/>
+        <w:rPr>
+          <w:lang w:val="en-US"/>
+        </w:rPr>
+      </w:pPr>
+      <w:bookmarkStart w:id="47" w:name="_Toc471154331"/>
+      <w:r>
+        <w:rPr>
+          <w:lang w:val="en-US"/>
+        </w:rPr>
+        <w:t>Patterns for Augmented Reality and Augmented Reality Games</w:t>
+      </w:r>
+      <w:bookmarkEnd w:id="47"/>
+    </w:p>
+    <w:p>
+      <w:pPr>
+        <w:rPr>
+          <w:lang w:val="en-US"/>
+        </w:rPr>
+      </w:pPr>
+      <w:r>
+        <w:rPr>
+          <w:lang w:val="en-US"/>
+        </w:rPr>
+        <w:t xml:space="preserve">The literature review revealed only a few pattern approaches for the general domain of Augmented Reality. In addition, the results were not design patterns but less formal interaction patterns; nonetheless they still provide valuable data which the framework presented in this paper may build on and have thus been included. </w:t>
+      </w:r>
+    </w:p>
+    <w:p>
+      <w:pPr>
+        <w:pStyle w:val="StandardErstzeileneinzug"/>
+      </w:pPr>
+      <w:r>
+        <w:fldChar w:fldCharType="begin" w:fldLock="1"/>
+      </w:r>
+      <w:r>
+        <w:instrText>ADDIN CSL_CITATION { "citationItems" : [ { "id" : "ITEM-1", "itemData" : { "abstract" : "In this article the use of augmented reality with a smartphone for fieldwork of Cultural Sciences students is discussed based on two pilots in Florence. A tool named ARLearn developed to support different learning in different contexts using the multimedia capabilities and location based service on smartphones. In the pilots assignments were given in spoken messages and students collected notes by recording their own voice and taking pictures of artifacts in Florence. The use of the tool for fieldwork helped students with systematical collection of data for their essay. The educational design and ARLearn toolkit is developed further to enable individual fieldwork students and other educational scenarios.", "author" : [ { "dropping-particle" : "", "family" : "Ternier", "given" : "Stefaan", "non-dropping-particle" : "", "parse-names" : false, "suffix" : "" }, { "dropping-particle" : "", "family" : "Vries", "given" : "Fred", "non-dropping-particle" : "De", "parse-names" : false, "suffix" : "" }, { "dropping-particle" : "", "family" : "B\u00f6rner", "given" : "Dirk", "non-dropping-particle" : "", "parse-names" : false, "suffix" : "" }, { "dropping-particle" : "", "family" : "Specht", "given" : "Marcus", "non-dropping-particle" : "", "parse-names" : false, "suffix" : "" } ], "container-title" : "Software Engineering and Formal Methods - Proceedings of 10th International Conference, SEFM 2012", "editor" : [ { "dropping-particle" : "", "family" : "Eleftherakis", "given" : "G", "non-dropping-particle" : "", "parse-names" : false, "suffix" : "" }, { "dropping-particle" : "", "family" : "Hinchey", "given" : "M", "non-dropping-particle" : "", "parse-names" : false, "suffix" : "" }, { "dropping-particle" : "", "family" : "Holcombe", "given" : "M", "non-dropping-particle" : "", "parse-names" : false, "suffix" : "" } ], "id" : "ITEM-1", "issued" : { "date-parts" : [ [ "2012" ] ] }, "page" : "367-379", "publisher" : "Springer", "title" : "Mobile augmented reality with audio, supporting fieldwork of Cultural Sciences students in Florence", "type" : "paper-conference" }, "uris" : [ "http://www.mendeley.com/documents/?uuid=452e00c0-576f-3c2c-a801-e94151486318" ] } ], "mendeley" : { "formattedCitation" : "(Ternier, De Vries, et al., 2012)", "plainTextFormattedCitation" : "(Ternier, De Vries, et al., 2012)", "previouslyFormattedCitation" : "(Ternier, De Vries, et al., 2012)" }, "properties" : { "noteIndex" : 0 }, "schema" : "https://github.com/citation-style-language/schema/raw/master/csl-citation.json" }</w:instrText>
+      </w:r>
+      <w:r>
+        <w:fldChar w:fldCharType="separate"/>
+      </w:r>
+      <w:r>
+        <w:rPr>
+          <w:noProof/>
+        </w:rPr>
+        <w:t>(Ternier, De Vries, et al., 2012)</w:t>
+      </w:r>
+      <w:r>
+        <w:fldChar w:fldCharType="end"/>
+      </w:r>
+      <w:r>
+        <w:t xml:space="preserve"> </w:t>
+      </w:r>
+      <w:r>
+        <w:t xml:space="preserve">refer to the </w:t>
+      </w:r>
+      <w:r>
+        <w:t>“</w:t>
+      </w:r>
+      <w:r>
+        <w:t>Point Of Interest</w:t>
+      </w:r>
+      <w:r>
+        <w:t>”</w:t>
+      </w:r>
+      <w:r>
+        <w:t xml:space="preserve"> (POI) interaction pattern implemented in mobile Augmented Reality browsers</w:t>
+      </w:r>
+      <w:r>
+        <w:t>. When arriving at pre-defined points</w:t>
+      </w:r>
+      <w:r>
+        <w:t xml:space="preserve"> (making this an interaction pattern for location-based AR)</w:t>
+      </w:r>
+      <w:r>
+        <w:t xml:space="preserve">, users receive information about the environment through a choice of channels. Every user is treated the same way. </w:t>
+      </w:r>
+      <w:r>
+        <w:t xml:space="preserve">According to </w:t>
+      </w:r>
+      <w:r>
+        <w:fldChar w:fldCharType="begin" w:fldLock="1"/>
+      </w:r>
+      <w:r>
+        <w:instrText>ADDIN CSL_CITATION { "citationItems" : [ { "id" : "ITEM-1", "itemData" : { "abstract" : "In this paper, the authors examine the state of the art in augmented reality (AR) for mobile learning. Previous\r\nwork in the field of mobile learning has included AR as a component of a wider toolkit but little has been done\r\nto discuss the phenomenon in detail or to examine in a balanced fashion its potential for learning, identifying\r\nboth positive and negative aspects. The authors seek to provide a working definition of AR and to examine\r\nhow it can be embedded within situated learning in outdoor settings. The authors classify it according to key\r\naspects (device/technology, mode of interaction/learning design, type of media, personal or shared experiences,\r\nwhether the experience is portable or static, and the learning activities/outcomes). The authors discuss\r\nthe technical and pedagogical challenges presented by AR, before looking at ways in which it can be used for\r\nlearning. Finally, the paper looks ahead to AR technologies that may be employed in the future.", "author" : [ { "dropping-particle" : "", "family" : "FitzGerald", "given" : "Elizabeth", "non-dropping-particle" : "", "parse-names" : false, "suffix" : "" }, { "dropping-particle" : "", "family" : "Ferguson", "given" : "Rebecca", "non-dropping-particle" : "", "parse-names" : false, "suffix" : "" }, { "dropping-particle" : "", "family" : "Adams", "given" : "Anne", "non-dropping-particle" : "", "parse-names" : false, "suffix" : "" }, { "dropping-particle" : "", "family" : "Gaved", "given" : "Mark", "non-dropping-particle" : "", "parse-names" : false, "suffix" : "" }, { "dropping-particle" : "", "family" : "Mor", "given" : "Yishay", "non-dropping-particle" : "", "parse-names" : false, "suffix" : "" }, { "dropping-particle" : "", "family" : "Thomas", "given" : "Rhodri", "non-dropping-particle" : "", "parse-names" : false, "suffix" : "" } ], "container-title" : "International Journal of Mobile and Blended Learning", "id" : "ITEM-1", "issue" : "4", "issued" : { "date-parts" : [ [ "2013" ] ] }, "page" : "43-58", "title" : "Augmented reality and mobile learning: the state of the art", "type" : "article-journal", "volume" : "5" }, "uris" : [ "http://www.mendeley.com/documents/?uuid=e7a48376-4e41-36f5-8c29-eb66d1946d92" ] } ], "mendeley" : { "formattedCitation" : "(FitzGerald et al., 2013)", "plainTextFormattedCitation" : "(FitzGerald et al., 2013)", "previouslyFormattedCitation" : "(FitzGerald et al., 2013)" }, "properties" : { "noteIndex" : 0 }, "schema" : "https://github.com/citation-style-language/schema/raw/master/csl-citation.json" }</w:instrText>
+      </w:r>
+      <w:r>
+        <w:fldChar w:fldCharType="separate"/>
+      </w:r>
+      <w:r>
+        <w:rPr>
+          <w:noProof/>
+        </w:rPr>
+        <w:t>(FitzGerald et al., 2013)</w:t>
+      </w:r>
+      <w:r>
+        <w:fldChar w:fldCharType="end"/>
+      </w:r>
+      <w:r>
+        <w:t xml:space="preserve">, browsers may also point the user towards nearby points of interest. </w:t>
+      </w:r>
+      <w:r>
+        <w:fldChar w:fldCharType="begin" w:fldLock="1"/>
+      </w:r>
+      <w:r>
+        <w:instrText>ADDIN CSL_CITATION { "citationItems" : [ { "id" : "ITEM-1", "itemData" : { "DOI" : "10.3402/rlt.v20i0.19189", "ISBN" : "9789197707145", "ISSN" : "21567069", "author" : [ { "dropping-particle" : "", "family" : "Munnerley", "given" : "Danny", "non-dropping-particle" : "", "parse-names" : false, "suffix" : "" }, { "dropping-particle" : "", "family" : "Bacon", "given" : "Matt", "non-dropping-particle" : "", "parse-names" : false, "suffix" : "" }, { "dropping-particle" : "", "family" : "Wilson", "given" : "Anna", "non-dropping-particle" : "", "parse-names" : false, "suffix" : "" }, { "dropping-particle" : "", "family" : "Steele", "given" : "James", "non-dropping-particle" : "", "parse-names" : false, "suffix" : "" }, { "dropping-particle" : "", "family" : "Hedberg", "given" : "John", "non-dropping-particle" : "", "parse-names" : false, "suffix" : "" }, { "dropping-particle" : "", "family" : "Fitzgerald", "given" : "Robert", "non-dropping-particle" : "", "parse-names" : false, "suffix" : "" } ], "container-title" : "Research in Lerning Technology", "id" : "ITEM-1", "issued" : { "date-parts" : [ [ "2012" ] ] }, "page" : "39-48", "title" : "Confronting an augmented reality", "type" : "article-journal", "volume" : "20" }, "uris" : [ "http://www.mendeley.com/documents/?uuid=389eb625-cda9-497a-adee-81db66fa5f84" ] } ], "mendeley" : { "formattedCitation" : "(Munnerley et al., 2012)", "plainTextFormattedCitation" : "(Munnerley et al., 2012)", "previouslyFormattedCitation" : "(Munnerley et al., 2012)" }, "properties" : { "noteIndex" : 0 }, "schema" : "https://github.com/citation-style-language/schema/raw/master/csl-citation.json" }</w:instrText>
+      </w:r>
+      <w:r>
+        <w:fldChar w:fldCharType="separate"/>
+      </w:r>
+      <w:r>
+        <w:rPr>
+          <w:noProof/>
+        </w:rPr>
+        <w:t>(Munnerley et al., 2012)</w:t>
+      </w:r>
+      <w:r>
+        <w:fldChar w:fldCharType="end"/>
+      </w:r>
+      <w:r>
+        <w:t xml:space="preserve"> note that although one has to be present in order to perceive the information relayed at </w:t>
+      </w:r>
+      <w:proofErr w:type="gramStart"/>
+      <w:r>
+        <w:t>a POI</w:t>
+      </w:r>
+      <w:proofErr w:type="gramEnd"/>
+      <w:r>
+        <w:t>, POIs</w:t>
+      </w:r>
+      <w:r>
+        <w:t xml:space="preserve"> can be set regardless of the creator’s location at any time</w:t>
+      </w:r>
+      <w:r>
+        <w:t>.</w:t>
+      </w:r>
+    </w:p>
+    <w:p>
+      <w:pPr>
+        <w:pStyle w:val="StandardErstzeileneinzug"/>
+      </w:pPr>
+      <w:r>
+        <w:fldChar w:fldCharType="begin" w:fldLock="1"/>
+      </w:r>
+      <w:r>
+        <w:instrText>ADDIN CSL_CITATION { "citationItems" : [ { "id" : "ITEM-1", "itemData" : { "URL" : "http://www.uxmatters.com/mt/archives/2009/08/inside-out-interaction-design-for-augmented-reality.php", "accessed" : { "date-parts" : [ [ "2016", "12", "19" ] ] }, "author" : [ { "dropping-particle" : "", "family" : "Lamantia", "given" : "Joe", "non-dropping-particle" : "", "parse-names" : false, "suffix" : "" } ], "id" : "ITEM-1", "issued" : { "date-parts" : [ [ "2009" ] ] }, "title" : "Inside Out: Interaction Design for Augmented Reality", "type" : "webpage" }, "uris" : [ "http://www.mendeley.com/documents/?uuid=2ee8d70a-a9d2-30b9-9cd6-43bc01857dab" ] } ], "mendeley" : { "formattedCitation" : "(Lamantia, 2009)", "plainTextFormattedCitation" : "(Lamantia, 2009)", "previouslyFormattedCitation" : "(Lamantia, 2009)" }, "properties" : { "noteIndex" : 0 }, "schema" : "https://github.com/citation-style-language/schema/raw/master/csl-citation.json" }</w:instrText>
+      </w:r>
+      <w:r>
+        <w:fldChar w:fldCharType="separate"/>
+      </w:r>
+      <w:r>
+        <w:rPr>
+          <w:noProof/>
+        </w:rPr>
+        <w:t>(Lamantia, 2009)</w:t>
+      </w:r>
+      <w:r>
+        <w:fldChar w:fldCharType="end"/>
+      </w:r>
+      <w:r>
+        <w:t xml:space="preserve"> presents four interaction patterns, pertaining to how information is presented to the user. The </w:t>
+      </w:r>
+      <w:r>
+        <w:rPr>
+          <w:i/>
+        </w:rPr>
+        <w:t>Head-Up Display</w:t>
+      </w:r>
+      <w:r>
+        <w:t xml:space="preserve"> (HUD) presents information from a fixed point of view, i.e. the information is not assig</w:t>
+      </w:r>
+      <w:r>
+        <w:t xml:space="preserve">ned some coordinate in 3D space; normally this will align with the user’s field of view. </w:t>
+      </w:r>
+      <w:r>
+        <w:t xml:space="preserve">The </w:t>
+      </w:r>
+      <w:r>
+        <w:rPr>
+          <w:i/>
+        </w:rPr>
+        <w:t>Tricorder</w:t>
+      </w:r>
+      <w:r>
+        <w:t xml:space="preserve"> </w:t>
+      </w:r>
+      <w:r>
+        <w:t xml:space="preserve">interaction pattern overlaps with the Point Of Interest pattern described above; it refers to scenarios in which information is scanned from the environment by directing the device at points of interest, adding “pieces of information to an existing real-world experience, representing them directly within the combined, augmented-reality, or mixed-reality experience.” </w:t>
+      </w:r>
+      <w:r>
+        <w:rPr>
+          <w:i/>
+        </w:rPr>
+        <w:t>Holochess</w:t>
+      </w:r>
+      <w:r>
+        <w:t xml:space="preserve"> experiences consist of presenting entirely virtual objects to the AR environment. </w:t>
+      </w:r>
+      <w:commentRangeStart w:id="48"/>
+      <w:r>
+        <w:t>It is likely that many commercial Augmented Reality games will rely on this interaction pattern, especially if they are not location-based.</w:t>
+      </w:r>
+      <w:commentRangeEnd w:id="48"/>
+      <w:r>
+        <w:rPr>
+          <w:rStyle w:val="Kommentarzeichen"/>
+        </w:rPr>
+        <w:commentReference w:id="48"/>
+      </w:r>
+      <w:r>
+        <w:t xml:space="preserve"> The last interaction pattern </w:t>
+      </w:r>
+      <w:r>
+        <w:fldChar w:fldCharType="begin" w:fldLock="1"/>
+      </w:r>
+      <w:r>
+        <w:instrText>ADDIN CSL_CITATION { "citationItems" : [ { "id" : "ITEM-1", "itemData" : { "URL" : "http://www.uxmatters.com/mt/archives/2009/08/inside-out-interaction-design-for-augmented-reality.php", "accessed" : { "date-parts" : [ [ "2016", "12", "19" ] ] }, "author" : [ { "dropping-particle" : "", "family" : "Lamantia", "given" : "Joe", "non-dropping-particle" : "", "parse-names" : false, "suffix" : "" } ], "id" : "ITEM-1", "issued" : { "date-parts" : [ [ "2009" ] ] }, "title" : "Inside Out: Interaction Design for Augmented Reality", "type" : "webpage" }, "uris" : [ "http://www.mendeley.com/documents/?uuid=2ee8d70a-a9d2-30b9-9cd6-43bc01857dab" ] } ], "mendeley" : { "formattedCitation" : "(Lamantia, 2009)", "manualFormatting" : "Lamantia", "plainTextFormattedCitation" : "(Lamantia, 2009)", "previouslyFormattedCitation" : "(Lamantia, 2009)" }, "properties" : { "noteIndex" : 0 }, "schema" : "https://github.com/citation-style-language/schema/raw/master/csl-citation.json" }</w:instrText>
+      </w:r>
+      <w:r>
+        <w:fldChar w:fldCharType="separate"/>
+      </w:r>
+      <w:r>
+        <w:rPr>
+          <w:noProof/>
+        </w:rPr>
+        <w:t>Lamantia</w:t>
+      </w:r>
+      <w:r>
+        <w:fldChar w:fldCharType="end"/>
+      </w:r>
+      <w:r>
+        <w:t xml:space="preserve"> brings up is essentially Obscured Information Visualization. </w:t>
+      </w:r>
+      <w:r>
+        <w:rPr>
+          <w:i/>
+        </w:rPr>
+        <w:t>X-Ray Vision-</w:t>
+      </w:r>
+      <w:r>
+        <w:t xml:space="preserve">based experiences “[simulate] seeing beneath the surface of objects, people, or places.” </w:t>
+      </w:r>
+    </w:p>
+    <w:p>
+      <w:pPr>
+        <w:pStyle w:val="StandardErstzeileneinzug"/>
+      </w:pPr>
       <w:r>
         <w:lastRenderedPageBreak/>
-        <w:t xml:space="preserve">pattern-like entries existing in a hierarchy the top level of which includes interface, rules, entity manipulation, and goals. </w:t>
-      </w:r>
-      <w:r>
-        <w:fldChar w:fldCharType="begin" w:fldLock="1"/>
-      </w:r>
-      <w:r>
-        <w:instrText>ADDIN CSL_CITATION { "citationItems" : [ { "id" : "ITEM-1", "itemData" : { "abstract" : "The Game Ontology Project (GOP) is creating a framework for describing, analyzing and studying games, by defining a hierarchy of concepts abstracted from an analysis of many specific games. GOP borrows concepts and methods from prototype theory as well as grounded theory to achieve a framework that is always growing and changing as new games are analyzed or particular research questions are explored. The top level of the ontology (interface, rules, goals, entities, and entity manipulation) is described as well as a particular ontological entry. Finally, by engaging in three short discussions centered on relevant games studies research questions, the ontology's utility is demonstrated.", "author" : [ { "dropping-particle" : "", "family" : "Zagal", "given" : "Jos\u00e9 P.", "non-dropping-particle" : "", "parse-names" : false, "suffix" : "" }, { "dropping-particle" : "", "family" : "Mateas", "given" : "Michael", "non-dropping-particle" : "", "parse-names" : false, "suffix" : "" }, { "dropping-particle" : "", "family" : "Fern\u00e1ndez-Vara", "given" : "Clara", "non-dropping-particle" : "", "parse-names" : false, "suffix" : "" }, { "dropping-particle" : "", "family" : "Hochhalter", "given" : "Brian", "non-dropping-particle" : "", "parse-names" : false, "suffix" : "" }, { "dropping-particle" : "", "family" : "Lichti", "given" : "Nolan", "non-dropping-particle" : "", "parse-names" : false, "suffix" : "" } ], "container-title" : "Proceedings of DiGRA 2005 Conference", "id" : "ITEM-1", "issued" : { "date-parts" : [ [ "2005" ] ] }, "page" : "3-14", "title" : "Towards an Ontological Language for Game Analysis", "type" : "paper-conference" }, "uris" : [ "http://www.mendeley.com/documents/?uuid=fecc200d-e44c-3268-90e7-7271b10b8383" ] } ], "mendeley" : { "formattedCitation" : "(Zagal et al., 2005)", "plainTextFormattedCitation" : "(Zagal et al., 2005)", "previouslyFormattedCitation" : "(Zagal et al., 2005)" }, "properties" : { "noteIndex" : 0 }, "schema" : "https://github.com/citation-style-language/schema/raw/master/csl-citation.json" }</w:instrText>
-      </w:r>
-      <w:r>
-        <w:fldChar w:fldCharType="separate"/>
-      </w:r>
-      <w:r>
-        <w:rPr>
-          <w:noProof/>
-        </w:rPr>
-        <w:t>(Zagal et al., 2005)</w:t>
-      </w:r>
-      <w:r>
-        <w:fldChar w:fldCharType="end"/>
-      </w:r>
-      <w:r>
-        <w:t xml:space="preserve"> also emphasize that these are not criteria for creating good games. An entry is defined by title, description, strong and weak examples, parent and potential child elements, and potentially elements that the entry is a part of. The ontology is based on methods from prototype theory and grounded theory.</w:t>
-      </w:r>
-    </w:p>
-    <w:p>
-      <w:pPr>
-        <w:pStyle w:val="berschrift3"/>
-        <w:rPr>
-          <w:lang w:val="en-US"/>
-        </w:rPr>
-      </w:pPr>
-      <w:bookmarkStart w:id="47" w:name="_Toc471154331"/>
-      <w:r>
-        <w:rPr>
-          <w:lang w:val="en-US"/>
-        </w:rPr>
-        <w:t>Patterns for Augmented Reality and Augmented Reality Games</w:t>
-      </w:r>
-      <w:bookmarkEnd w:id="47"/>
-    </w:p>
-    <w:p>
-      <w:pPr>
-        <w:rPr>
-          <w:lang w:val="en-US"/>
-        </w:rPr>
-      </w:pPr>
-      <w:r>
-        <w:rPr>
-          <w:lang w:val="en-US"/>
-        </w:rPr>
-        <w:t xml:space="preserve">The literature review revealed only a few pattern approaches for the general domain of Augmented Reality. In addition, the results were not design patterns but less formal interaction patterns; nonetheless they still provide valuable data which the framework presented in this paper may build on and have thus been included. </w:t>
+        <w:t xml:space="preserve">There have been multiple propositions and first attempts at design patterns for Augmented Reality games, however no comprehensive list has as of yet come of it. </w:t>
       </w:r>
     </w:p>
     <w:p>
@@ -12332,230 +12592,6 @@
         <w:pStyle w:val="StandardErstzeileneinzug"/>
       </w:pPr>
       <w:r>
-        <w:fldChar w:fldCharType="begin" w:fldLock="1"/>
-      </w:r>
-      <w:r>
-        <w:instrText>ADDIN CSL_CITATION { "citationItems" : [ { "id" : "ITEM-1", "itemData" : { "abstract" : "In this article the use of augmented reality with a smartphone for fieldwork of Cultural Sciences students is discussed based on two pilots in Florence. A tool named ARLearn developed to support different learning in different contexts using the multimedia capabilities and location based service on smartphones. In the pilots assignments were given in spoken messages and students collected notes by recording their own voice and taking pictures of artifacts in Florence. The use of the tool for fieldwork helped students with systematical collection of data for their essay. The educational design and ARLearn toolkit is developed further to enable individual fieldwork students and other educational scenarios.", "author" : [ { "dropping-particle" : "", "family" : "Ternier", "given" : "Stefaan", "non-dropping-particle" : "", "parse-names" : false, "suffix" : "" }, { "dropping-particle" : "", "family" : "Vries", "given" : "Fred", "non-dropping-particle" : "De", "parse-names" : false, "suffix" : "" }, { "dropping-particle" : "", "family" : "B\u00f6rner", "given" : "Dirk", "non-dropping-particle" : "", "parse-names" : false, "suffix" : "" }, { "dropping-particle" : "", "family" : "Specht", "given" : "Marcus", "non-dropping-particle" : "", "parse-names" : false, "suffix" : "" } ], "container-title" : "Software Engineering and Formal Methods - Proceedings of 10th International Conference, SEFM 2012", "editor" : [ { "dropping-particle" : "", "family" : "Eleftherakis", "given" : "G", "non-dropping-particle" : "", "parse-names" : false, "suffix" : "" }, { "dropping-particle" : "", "family" : "Hinchey", "given" : "M", "non-dropping-particle" : "", "parse-names" : false, "suffix" : "" }, { "dropping-particle" : "", "family" : "Holcombe", "given" : "M", "non-dropping-particle" : "", "parse-names" : false, "suffix" : "" } ], "id" : "ITEM-1", "issued" : { "date-parts" : [ [ "2012" ] ] }, "page" : "367-379", "publisher" : "Springer", "title" : "Mobile augmented reality with audio, supporting fieldwork of Cultural Sciences students in Florence", "type" : "paper-conference" }, "uris" : [ "http://www.mendeley.com/documents/?uuid=452e00c0-576f-3c2c-a801-e94151486318" ] } ], "mendeley" : { "formattedCitation" : "(Ternier, De Vries, et al., 2012)", "plainTextFormattedCitation" : "(Ternier, De Vries, et al., 2012)", "previouslyFormattedCitation" : "(Ternier, De Vries, et al., 2012)" }, "properties" : { "noteIndex" : 0 }, "schema" : "https://github.com/citation-style-language/schema/raw/master/csl-citation.json" }</w:instrText>
-      </w:r>
-      <w:r>
-        <w:fldChar w:fldCharType="separate"/>
-      </w:r>
-      <w:r>
-        <w:rPr>
-          <w:noProof/>
-        </w:rPr>
-        <w:t>(Ternier, De Vries, et al., 2012)</w:t>
-      </w:r>
-      <w:r>
-        <w:fldChar w:fldCharType="end"/>
-      </w:r>
-      <w:r>
-        <w:t xml:space="preserve"> </w:t>
-      </w:r>
-      <w:r>
-        <w:t xml:space="preserve">refer to the </w:t>
-      </w:r>
-      <w:r>
-        <w:t>“</w:t>
-      </w:r>
-      <w:r>
-        <w:t>Point Of Interest</w:t>
-      </w:r>
-      <w:r>
-        <w:t>”</w:t>
-      </w:r>
-      <w:r>
-        <w:t xml:space="preserve"> (POI) interaction pattern implemented in mobile Augmented Reality browsers</w:t>
-      </w:r>
-      <w:r>
-        <w:t>. When arriving at pre-defined points</w:t>
-      </w:r>
-      <w:r>
-        <w:t xml:space="preserve"> (making this an interaction pattern for location-based AR)</w:t>
-      </w:r>
-      <w:r>
-        <w:t xml:space="preserve">, users receive information about the environment through a choice of channels. Every user is treated the same way. </w:t>
-      </w:r>
-      <w:r>
-        <w:t xml:space="preserve">According to </w:t>
-      </w:r>
-      <w:r>
-        <w:fldChar w:fldCharType="begin" w:fldLock="1"/>
-      </w:r>
-      <w:r>
-        <w:instrText>ADDIN CSL_CITATION { "citationItems" : [ { "id" : "ITEM-1", "itemData" : { "abstract" : "In this paper, the authors examine the state of the art in augmented reality (AR) for mobile learning. Previous\r\nwork in the field of mobile learning has included AR as a component of a wider toolkit but little has been done\r\nto discuss the phenomenon in detail or to examine in a balanced fashion its potential for learning, identifying\r\nboth positive and negative aspects. The authors seek to provide a working definition of AR and to examine\r\nhow it can be embedded within situated learning in outdoor settings. The authors classify it according to key\r\naspects (device/technology, mode of interaction/learning design, type of media, personal or shared experiences,\r\nwhether the experience is portable or static, and the learning activities/outcomes). The authors discuss\r\nthe technical and pedagogical challenges presented by AR, before looking at ways in which it can be used for\r\nlearning. Finally, the paper looks ahead to AR technologies that may be employed in the future.", "author" : [ { "dropping-particle" : "", "family" : "FitzGerald", "given" : "Elizabeth", "non-dropping-particle" : "", "parse-names" : false, "suffix" : "" }, { "dropping-particle" : "", "family" : "Ferguson", "given" : "Rebecca", "non-dropping-particle" : "", "parse-names" : false, "suffix" : "" }, { "dropping-particle" : "", "family" : "Adams", "given" : "Anne", "non-dropping-particle" : "", "parse-names" : false, "suffix" : "" }, { "dropping-particle" : "", "family" : "Gaved", "given" : "Mark", "non-dropping-particle" : "", "parse-names" : false, "suffix" : "" }, { "dropping-particle" : "", "family" : "Mor", "given" : "Yishay", "non-dropping-particle" : "", "parse-names" : false, "suffix" : "" }, { "dropping-particle" : "", "family" : "Thomas", "given" : "Rhodri", "non-dropping-particle" : "", "parse-names" : false, "suffix" : "" } ], "container-title" : "International Journal of Mobile and Blended Learning", "id" : "ITEM-1", "issue" : "4", "issued" : { "date-parts" : [ [ "2013" ] ] }, "page" : "43-58", "title" : "Augmented reality and mobile learning: the state of the art", "type" : "article-journal", "volume" : "5" }, "uris" : [ "http://www.mendeley.com/documents/?uuid=e7a48376-4e41-36f5-8c29-eb66d1946d92" ] } ], "mendeley" : { "formattedCitation" : "(FitzGerald et al., 2013)", "plainTextFormattedCitation" : "(FitzGerald et al., 2013)", "previouslyFormattedCitation" : "(FitzGerald et al., 2013)" }, "properties" : { "noteIndex" : 0 }, "schema" : "https://github.com/citation-style-language/schema/raw/master/csl-citation.json" }</w:instrText>
-      </w:r>
-      <w:r>
-        <w:fldChar w:fldCharType="separate"/>
-      </w:r>
-      <w:r>
-        <w:rPr>
-          <w:noProof/>
-        </w:rPr>
-        <w:t>(FitzGerald et al., 2013)</w:t>
-      </w:r>
-      <w:r>
-        <w:fldChar w:fldCharType="end"/>
-      </w:r>
-      <w:r>
-        <w:t xml:space="preserve">, browsers may also point the user towards nearby points of interest. </w:t>
-      </w:r>
-      <w:r>
-        <w:fldChar w:fldCharType="begin" w:fldLock="1"/>
-      </w:r>
-      <w:r>
-        <w:instrText>ADDIN CSL_CITATION { "citationItems" : [ { "id" : "ITEM-1", "itemData" : { "DOI" : "10.3402/rlt.v20i0.19189", "ISBN" : "9789197707145", "ISSN" : "21567069", "author" : [ { "dropping-particle" : "", "family" : "Munnerley", "given" : "Danny", "non-dropping-particle" : "", "parse-names" : false, "suffix" : "" }, { "dropping-particle" : "", "family" : "Bacon", "given" : "Matt", "non-dropping-particle" : "", "parse-names" : false, "suffix" : "" }, { "dropping-particle" : "", "family" : "Wilson", "given" : "Anna", "non-dropping-particle" : "", "parse-names" : false, "suffix" : "" }, { "dropping-particle" : "", "family" : "Steele", "given" : "James", "non-dropping-particle" : "", "parse-names" : false, "suffix" : "" }, { "dropping-particle" : "", "family" : "Hedberg", "given" : "John", "non-dropping-particle" : "", "parse-names" : false, "suffix" : "" }, { "dropping-particle" : "", "family" : "Fitzgerald", "given" : "Robert", "non-dropping-particle" : "", "parse-names" : false, "suffix" : "" } ], "container-title" : "Research in Lerning Technology", "id" : "ITEM-1", "issued" : { "date-parts" : [ [ "2012" ] ] }, "page" : "39-48", "title" : "Confronting an augmented reality", "type" : "article-journal", "volume" : "20" }, "uris" : [ "http://www.mendeley.com/documents/?uuid=389eb625-cda9-497a-adee-81db66fa5f84" ] } ], "mendeley" : { "formattedCitation" : "(Munnerley et al., 2012)", "plainTextFormattedCitation" : "(Munnerley et al., 2012)", "previouslyFormattedCitation" : "(Munnerley et al., 2012)" }, "properties" : { "noteIndex" : 0 }, "schema" : "https://github.com/citation-style-language/schema/raw/master/csl-citation.json" }</w:instrText>
-      </w:r>
-      <w:r>
-        <w:fldChar w:fldCharType="separate"/>
-      </w:r>
-      <w:r>
-        <w:rPr>
-          <w:noProof/>
-        </w:rPr>
-        <w:t>(Munnerley et al., 2012)</w:t>
-      </w:r>
-      <w:r>
-        <w:fldChar w:fldCharType="end"/>
-      </w:r>
-      <w:r>
-        <w:t xml:space="preserve"> note that although one has to be present in order to perceive the information relayed at </w:t>
-      </w:r>
-      <w:proofErr w:type="gramStart"/>
-      <w:r>
-        <w:t>a POI</w:t>
-      </w:r>
-      <w:proofErr w:type="gramEnd"/>
-      <w:r>
-        <w:t>, POIs</w:t>
-      </w:r>
-      <w:r>
-        <w:t xml:space="preserve"> can be set regardless of the creator’s location at any time</w:t>
-      </w:r>
-      <w:r>
-        <w:t>.</w:t>
-      </w:r>
-    </w:p>
-    <w:p>
-      <w:pPr>
-        <w:pStyle w:val="StandardErstzeileneinzug"/>
-      </w:pPr>
-      <w:r>
-        <w:fldChar w:fldCharType="begin" w:fldLock="1"/>
-      </w:r>
-      <w:r>
-        <w:instrText>ADDIN CSL_CITATION { "citationItems" : [ { "id" : "ITEM-1", "itemData" : { "URL" : "http://www.uxmatters.com/mt/archives/2009/08/inside-out-interaction-design-for-augmented-reality.php", "accessed" : { "date-parts" : [ [ "2016", "12", "19" ] ] }, "author" : [ { "dropping-particle" : "", "family" : "Lamantia", "given" : "Joe", "non-dropping-particle" : "", "parse-names" : false, "suffix" : "" } ], "id" : "ITEM-1", "issued" : { "date-parts" : [ [ "2009" ] ] }, "title" : "Inside Out: Interaction Design for Augmented Reality", "type" : "webpage" }, "uris" : [ "http://www.mendeley.com/documents/?uuid=2ee8d70a-a9d2-30b9-9cd6-43bc01857dab" ] } ], "mendeley" : { "formattedCitation" : "(Lamantia, 2009)", "plainTextFormattedCitation" : "(Lamantia, 2009)", "previouslyFormattedCitation" : "(Lamantia, 2009)" }, "properties" : { "noteIndex" : 0 }, "schema" : "https://github.com/citation-style-language/schema/raw/master/csl-citation.json" }</w:instrText>
-      </w:r>
-      <w:r>
-        <w:fldChar w:fldCharType="separate"/>
-      </w:r>
-      <w:r>
-        <w:rPr>
-          <w:noProof/>
-        </w:rPr>
-        <w:t>(Lamantia, 2009)</w:t>
-      </w:r>
-      <w:r>
-        <w:fldChar w:fldCharType="end"/>
-      </w:r>
-      <w:r>
-        <w:t xml:space="preserve"> presents four interaction patterns, pertaining to how information is presented to the user. The </w:t>
-      </w:r>
-      <w:r>
-        <w:rPr>
-          <w:i/>
-        </w:rPr>
-        <w:t>Head-Up Display</w:t>
-      </w:r>
-      <w:r>
-        <w:t xml:space="preserve"> (HUD) presents information from a fixed point of view, i.e. the information is not assig</w:t>
-      </w:r>
-      <w:r>
-        <w:t xml:space="preserve">ned some coordinate in 3D space; normally this will align with the user’s field of view. </w:t>
-      </w:r>
-      <w:r>
-        <w:t xml:space="preserve">The </w:t>
-      </w:r>
-      <w:r>
-        <w:rPr>
-          <w:i/>
-        </w:rPr>
-        <w:t>Tricorder</w:t>
-      </w:r>
-      <w:r>
-        <w:t xml:space="preserve"> </w:t>
-      </w:r>
-      <w:r>
-        <w:t xml:space="preserve">interaction pattern overlaps with the Point Of Interest pattern described above; it refers to scenarios in which information is scanned from the environment by directing the device at points of interest, adding “pieces of information to an existing real-world experience, representing them directly within the combined, augmented-reality, or mixed-reality experience.” </w:t>
-      </w:r>
-      <w:r>
-        <w:rPr>
-          <w:i/>
-        </w:rPr>
-        <w:t>Holochess</w:t>
-      </w:r>
-      <w:r>
-        <w:t xml:space="preserve"> experiences consist of presenting entirely virtual objects to the AR environment. </w:t>
-      </w:r>
-      <w:commentRangeStart w:id="48"/>
-      <w:r>
-        <w:t>It is likely that many commercial Augmented Reality games will rely on this interaction pattern, especially if they are not location-based.</w:t>
-      </w:r>
-      <w:commentRangeEnd w:id="48"/>
-      <w:r>
-        <w:rPr>
-          <w:rStyle w:val="Kommentarzeichen"/>
-        </w:rPr>
-        <w:commentReference w:id="48"/>
-      </w:r>
-      <w:r>
-        <w:t xml:space="preserve"> The last interaction pattern </w:t>
-      </w:r>
-      <w:r>
-        <w:fldChar w:fldCharType="begin" w:fldLock="1"/>
-      </w:r>
-      <w:r>
-        <w:instrText>ADDIN CSL_CITATION { "citationItems" : [ { "id" : "ITEM-1", "itemData" : { "URL" : "http://www.uxmatters.com/mt/archives/2009/08/inside-out-interaction-design-for-augmented-reality.php", "accessed" : { "date-parts" : [ [ "2016", "12", "19" ] ] }, "author" : [ { "dropping-particle" : "", "family" : "Lamantia", "given" : "Joe", "non-dropping-particle" : "", "parse-names" : false, "suffix" : "" } ], "id" : "ITEM-1", "issued" : { "date-parts" : [ [ "2009" ] ] }, "title" : "Inside Out: Interaction Design for Augmented Reality", "type" : "webpage" }, "uris" : [ "http://www.mendeley.com/documents/?uuid=2ee8d70a-a9d2-30b9-9cd6-43bc01857dab" ] } ], "mendeley" : { "formattedCitation" : "(Lamantia, 2009)", "manualFormatting" : "Lamantia", "plainTextFormattedCitation" : "(Lamantia, 2009)", "previouslyFormattedCitation" : "(Lamantia, 2009)" }, "properties" : { "noteIndex" : 0 }, "schema" : "https://github.com/citation-style-language/schema/raw/master/csl-citation.json" }</w:instrText>
-      </w:r>
-      <w:r>
-        <w:fldChar w:fldCharType="separate"/>
-      </w:r>
-      <w:r>
-        <w:rPr>
-          <w:noProof/>
-        </w:rPr>
-        <w:t>Lamantia</w:t>
-      </w:r>
-      <w:r>
-        <w:fldChar w:fldCharType="end"/>
-      </w:r>
-      <w:r>
-        <w:t xml:space="preserve"> brings up is essentially Obscured Information Visualization. </w:t>
-      </w:r>
-      <w:r>
-        <w:rPr>
-          <w:i/>
-        </w:rPr>
-        <w:t>X-Ray Vision-</w:t>
-      </w:r>
-      <w:r>
-        <w:t xml:space="preserve">based experiences “[simulate] seeing beneath the surface of objects, people, or places.” </w:t>
-      </w:r>
-    </w:p>
-    <w:p>
-      <w:pPr>
-        <w:pStyle w:val="StandardErstzeileneinzug"/>
-      </w:pPr>
-      <w:r>
-        <w:t xml:space="preserve">There have been multiple propositions and first attempts at design patterns for Augmented Reality games, however no comprehensive list has as of yet come of it. </w:t>
-      </w:r>
-    </w:p>
-    <w:p>
-      <w:pPr>
-        <w:pStyle w:val="StandardErstzeileneinzug"/>
-      </w:pPr>
-      <w:r>
-        <w:lastRenderedPageBreak/>
         <w:fldChar w:fldCharType="begin" w:fldLock="1"/>
       </w:r>
       <w:r>
@@ -12860,6 +12896,7 @@
         </w:numPr>
       </w:pPr>
       <w:r>
+        <w:lastRenderedPageBreak/>
         <w:t>Do not just convert</w:t>
       </w:r>
     </w:p>
@@ -12884,7 +12921,6 @@
         </w:numPr>
       </w:pPr>
       <w:r>
-        <w:lastRenderedPageBreak/>
         <w:t>Choose your tracking wisely</w:t>
       </w:r>
       <w:commentRangeEnd w:id="49"/>
@@ -13210,6 +13246,7 @@
         </w:numPr>
       </w:pPr>
       <w:r>
+        <w:lastRenderedPageBreak/>
         <w:t>Identify the cause.</w:t>
       </w:r>
     </w:p>
@@ -13222,7 +13259,6 @@
         </w:numPr>
       </w:pPr>
       <w:r>
-        <w:lastRenderedPageBreak/>
         <w:t>Articulate it in a way so the feature’s presence in other structures can be binarily identified.</w:t>
       </w:r>
     </w:p>
@@ -13785,7 +13821,15 @@
           <w:noProof/>
           <w:szCs w:val="24"/>
         </w:rPr>
-        <w:t>(4), 359–376. Retrieved from https://guzdial.cc.gatech.edu/hci-seminar/uploads/1/BorchersInteractionPatterns.pdf</w:t>
+        <w:t>(4), 359–376. Retrieved from https://guzdial.cc.gatech.edu/hci-seminar/uploads/1/Bo</w:t>
+      </w:r>
+      <w:r>
+        <w:rPr>
+          <w:noProof/>
+          <w:szCs w:val="24"/>
+        </w:rPr>
+        <w:lastRenderedPageBreak/>
+        <w:t>rchersInteractionPatterns.pdf</w:t>
       </w:r>
     </w:p>
     <w:p>
@@ -13805,15 +13849,7 @@
           <w:noProof/>
           <w:szCs w:val="24"/>
         </w:rPr>
-        <w:t xml:space="preserve">Bower, M., Howe, C., McCredie, N., Robinson, A., &amp; Grover, D. (2014). Augmented Reality </w:t>
-      </w:r>
-      <w:r>
-        <w:rPr>
-          <w:noProof/>
-          <w:szCs w:val="24"/>
-        </w:rPr>
-        <w:lastRenderedPageBreak/>
-        <w:t xml:space="preserve">in education – cases, places and potentials. </w:t>
+        <w:t xml:space="preserve">Bower, M., Howe, C., McCredie, N., Robinson, A., &amp; Grover, D. (2014). Augmented Reality in education – cases, places and potentials. </w:t>
       </w:r>
       <w:r>
         <w:rPr>
@@ -14201,7 +14237,15 @@
           <w:noProof/>
           <w:szCs w:val="24"/>
         </w:rPr>
-        <w:t xml:space="preserve">FitzGerald, E., Ferguson, R., Adams, A., Gaved, M., Mor, Y., &amp; Thomas, R. (2013). Augmented reality and mobile learning: the state of the art. </w:t>
+        <w:t>FitzGerald, E., Ferguson, R., Adams, A., Gaved, M., Mor, Y., &amp; Thomas, R. (2013). Augmented reality and mob</w:t>
+      </w:r>
+      <w:r>
+        <w:rPr>
+          <w:noProof/>
+          <w:szCs w:val="24"/>
+        </w:rPr>
+        <w:lastRenderedPageBreak/>
+        <w:t xml:space="preserve">ile learning: the state of the art. </w:t>
       </w:r>
       <w:r>
         <w:rPr>
@@ -14233,15 +14277,7 @@
           <w:noProof/>
           <w:szCs w:val="24"/>
         </w:rPr>
-        <w:t xml:space="preserve">(4), 43–58. Retrieved from </w:t>
-      </w:r>
-      <w:r>
-        <w:rPr>
-          <w:noProof/>
-          <w:szCs w:val="24"/>
-        </w:rPr>
-        <w:lastRenderedPageBreak/>
-        <w:t>http://oro.open.ac.uk/38386/8/__userdata_documents4_ctb44_Desktop_FitzGerald paper-IJMBL 5%284%29.pdf</w:t>
+        <w:t>(4), 43–58. Retrieved from http://oro.open.ac.uk/38386/8/__userdata_documents4_ctb44_Desktop_FitzGerald paper-IJMBL 5%284%29.pdf</w:t>
       </w:r>
     </w:p>
     <w:p>
@@ -14581,7 +14617,15 @@
           <w:noProof/>
           <w:szCs w:val="24"/>
         </w:rPr>
-        <w:t>. Austin, Texas: The New Media Consortium. Retrieved from http://www.nmc.org/pdf/2011-Horizon-Report.pdf</w:t>
+        <w:t>. Austin, Texas: The New Media Consortium. Retrieved from http://www.nmc.org/pdf/20</w:t>
+      </w:r>
+      <w:r>
+        <w:rPr>
+          <w:noProof/>
+          <w:szCs w:val="24"/>
+        </w:rPr>
+        <w:lastRenderedPageBreak/>
+        <w:t>11-Horizon-Report.pdf</w:t>
       </w:r>
     </w:p>
     <w:p>
@@ -14601,15 +14645,7 @@
           <w:noProof/>
           <w:szCs w:val="24"/>
         </w:rPr>
-        <w:t xml:space="preserve">Julier, S., Lanzagorta, M., Baillot, Y., Rosenblum, L., Feiner, S., Höllerer, T., &amp; Sestito, S. </w:t>
-      </w:r>
-      <w:r>
-        <w:rPr>
-          <w:noProof/>
-          <w:szCs w:val="24"/>
-        </w:rPr>
-        <w:lastRenderedPageBreak/>
-        <w:t xml:space="preserve">(2000). Information filtering for mobile augmented reality. In </w:t>
+        <w:t xml:space="preserve">Julier, S., Lanzagorta, M., Baillot, Y., Rosenblum, L., Feiner, S., Höllerer, T., &amp; Sestito, S. (2000). Information filtering for mobile augmented reality. In </w:t>
       </w:r>
       <w:r>
         <w:rPr>
@@ -14881,7 +14917,15 @@
           <w:noProof/>
           <w:szCs w:val="24"/>
         </w:rPr>
-        <w:t xml:space="preserve"> (pp. 161–170). New York: ACM. https://doi.org/10.1145/1851600.1851629</w:t>
+        <w:t xml:space="preserve"> (pp. 161–170). New York: ACM. https://do</w:t>
+      </w:r>
+      <w:r>
+        <w:rPr>
+          <w:noProof/>
+          <w:szCs w:val="24"/>
+        </w:rPr>
+        <w:lastRenderedPageBreak/>
+        <w:t>i.org/10.1145/1851600.1851629</w:t>
       </w:r>
     </w:p>
     <w:p>
@@ -14901,15 +14945,7 @@
           <w:noProof/>
           <w:szCs w:val="24"/>
         </w:rPr>
-        <w:t xml:space="preserve">Munnerley, D., Bacon, M., Wilson, A., Steele, J., Hedberg, J., &amp; Fitzgerald, R. (2012). </w:t>
-      </w:r>
-      <w:r>
-        <w:rPr>
-          <w:noProof/>
-          <w:szCs w:val="24"/>
-        </w:rPr>
-        <w:lastRenderedPageBreak/>
-        <w:t xml:space="preserve">Confronting an augmented reality. </w:t>
+        <w:t xml:space="preserve">Munnerley, D., Bacon, M., Wilson, A., Steele, J., Hedberg, J., &amp; Fitzgerald, R. (2012). Confronting an augmented reality. </w:t>
       </w:r>
       <w:r>
         <w:rPr>
@@ -15285,7 +15321,15 @@
           <w:noProof/>
           <w:szCs w:val="24"/>
         </w:rPr>
-        <w:t xml:space="preserve"> (pp. 140–147). Retrieved from http://dspace.ou.nl/handle/1820/4790</w:t>
+        <w:t xml:space="preserve"> (pp. 140–147). Retr</w:t>
+      </w:r>
+      <w:r>
+        <w:rPr>
+          <w:noProof/>
+          <w:szCs w:val="24"/>
+        </w:rPr>
+        <w:lastRenderedPageBreak/>
+        <w:t>ieved from http://dspace.ou.nl/handle/1820/4790</w:t>
       </w:r>
     </w:p>
     <w:p>
@@ -15305,15 +15349,7 @@
           <w:noProof/>
           <w:szCs w:val="24"/>
         </w:rPr>
-        <w:t>Sensor. (n.d.). Retrieved December 29, 2016, from https://www.merriam-</w:t>
-      </w:r>
-      <w:r>
-        <w:rPr>
-          <w:noProof/>
-          <w:szCs w:val="24"/>
-        </w:rPr>
-        <w:lastRenderedPageBreak/>
-        <w:t>webster.com/dictionary/sensor</w:t>
+        <w:t>Sensor. (n.d.). Retrieved December 29, 2016, from https://www.merriam-webster.com/dictionary/sensor</w:t>
       </w:r>
     </w:p>
     <w:p>
@@ -15689,7 +15725,7 @@
           <w:noProof/>
           <w:szCs w:val="24"/>
         </w:rPr>
-        <w:t xml:space="preserve">Xu, Z., Xiang, C., Wen-Hui, W., Ji-Hai, Y., Lantz, V., &amp; Kong-Qiao, W. (2009). Hand Gesture Recognition and Virtual Game Control Based on 3D Accelerometer and EMG </w:t>
+        <w:t>Xu, Z., Xiang, C., Wen-Hui, W., Ji-Hai, Y., L</w:t>
       </w:r>
       <w:r>
         <w:rPr>
@@ -15697,7 +15733,7 @@
           <w:szCs w:val="24"/>
         </w:rPr>
         <w:lastRenderedPageBreak/>
-        <w:t xml:space="preserve">Sensors. In </w:t>
+        <w:t xml:space="preserve">antz, V., &amp; Kong-Qiao, W. (2009). Hand Gesture Recognition and Virtual Game Control Based on 3D Accelerometer and EMG Sensors. In </w:t>
       </w:r>
       <w:r>
         <w:rPr>
@@ -15971,7 +16007,7 @@
       </w:r>
     </w:p>
   </w:comment>
-  <w:comment w:id="9" w:author="Felix" w:date="2017-01-02T02:16:00Z" w:initials="F">
+  <w:comment w:id="8" w:author="Felix" w:date="2017-01-02T02:16:00Z" w:initials="F">
     <w:p>
       <w:pPr>
         <w:pStyle w:val="Kommentartext"/>
@@ -15987,7 +16023,7 @@
       </w:r>
     </w:p>
   </w:comment>
-  <w:comment w:id="10" w:author="Felix" w:date="2016-12-26T13:48:00Z" w:initials="F">
+  <w:comment w:id="9" w:author="Felix" w:date="2016-12-26T13:48:00Z" w:initials="F">
     <w:p>
       <w:pPr>
         <w:pStyle w:val="Kommentartext"/>
@@ -16003,7 +16039,7 @@
       </w:r>
     </w:p>
   </w:comment>
-  <w:comment w:id="11" w:author="Felix" w:date="2017-01-01T17:23:00Z" w:initials="F">
+  <w:comment w:id="10" w:author="Felix" w:date="2017-01-01T17:23:00Z" w:initials="F">
     <w:p>
       <w:pPr>
         <w:pStyle w:val="Kommentartext"/>
@@ -16027,7 +16063,7 @@
       </w:r>
     </w:p>
   </w:comment>
-  <w:comment w:id="12" w:author="Felix" w:date="2017-01-02T02:11:00Z" w:initials="F">
+  <w:comment w:id="11" w:author="Felix" w:date="2017-01-02T02:11:00Z" w:initials="F">
     <w:p>
       <w:pPr>
         <w:pStyle w:val="Kommentartext"/>
@@ -16043,7 +16079,7 @@
       </w:r>
     </w:p>
   </w:comment>
-  <w:comment w:id="15" w:author="Felix" w:date="2017-01-02T18:55:00Z" w:initials="F">
+  <w:comment w:id="14" w:author="Felix" w:date="2017-01-02T18:55:00Z" w:initials="F">
     <w:p>
       <w:pPr>
         <w:pStyle w:val="Kommentartext"/>
@@ -16059,7 +16095,7 @@
       </w:r>
     </w:p>
   </w:comment>
-  <w:comment w:id="17" w:author="Felix" w:date="2017-01-02T02:18:00Z" w:initials="F">
+  <w:comment w:id="16" w:author="Felix" w:date="2017-01-02T02:18:00Z" w:initials="F">
     <w:p>
       <w:pPr>
         <w:pStyle w:val="Kommentartext"/>
@@ -16075,7 +16111,7 @@
       </w:r>
     </w:p>
   </w:comment>
-  <w:comment w:id="22" w:author="Felix" w:date="2017-01-02T19:13:00Z" w:initials="F">
+  <w:comment w:id="21" w:author="Felix" w:date="2017-01-02T19:13:00Z" w:initials="F">
     <w:p>
       <w:pPr>
         <w:pStyle w:val="Kommentartext"/>
@@ -16099,7 +16135,7 @@
       </w:r>
     </w:p>
   </w:comment>
-  <w:comment w:id="23" w:author="Felix" w:date="2016-12-27T17:03:00Z" w:initials="F">
+  <w:comment w:id="22" w:author="Felix" w:date="2016-12-27T17:03:00Z" w:initials="F">
     <w:p>
       <w:pPr>
         <w:pStyle w:val="Kommentartext"/>
@@ -16115,7 +16151,7 @@
       </w:r>
     </w:p>
   </w:comment>
-  <w:comment w:id="24" w:author="Felix" w:date="2016-12-27T18:57:00Z" w:initials="F">
+  <w:comment w:id="23" w:author="Felix" w:date="2016-12-27T18:57:00Z" w:initials="F">
     <w:p>
       <w:pPr>
         <w:pStyle w:val="Kommentartext"/>
@@ -16131,7 +16167,7 @@
       </w:r>
     </w:p>
   </w:comment>
-  <w:comment w:id="25" w:author="Felix" w:date="2016-12-27T19:16:00Z" w:initials="F">
+  <w:comment w:id="24" w:author="Felix" w:date="2016-12-27T19:16:00Z" w:initials="F">
     <w:p>
       <w:pPr>
         <w:pStyle w:val="Kommentartext"/>
@@ -16147,7 +16183,7 @@
       </w:r>
     </w:p>
   </w:comment>
-  <w:comment w:id="27" w:author="Felix" w:date="2017-01-02T19:14:00Z" w:initials="F">
+  <w:comment w:id="26" w:author="Felix" w:date="2017-01-02T19:14:00Z" w:initials="F">
     <w:p>
       <w:pPr>
         <w:pStyle w:val="Kommentartext"/>
@@ -16195,7 +16231,7 @@
       </w:r>
     </w:p>
   </w:comment>
-  <w:comment w:id="26" w:author="Felix" w:date="2017-01-02T02:22:00Z" w:initials="F">
+  <w:comment w:id="25" w:author="Felix" w:date="2017-01-02T02:22:00Z" w:initials="F">
     <w:p>
       <w:pPr>
         <w:pStyle w:val="Kommentartext"/>
@@ -16211,7 +16247,7 @@
       </w:r>
     </w:p>
   </w:comment>
-  <w:comment w:id="33" w:author="Felix" w:date="2016-12-29T17:03:00Z" w:initials="F">
+  <w:comment w:id="32" w:author="Felix" w:date="2016-12-29T17:03:00Z" w:initials="F">
     <w:p>
       <w:pPr>
         <w:pStyle w:val="Kommentartext"/>
@@ -16227,7 +16263,7 @@
       </w:r>
     </w:p>
   </w:comment>
-  <w:comment w:id="34" w:author="Felix" w:date="2016-12-29T21:10:00Z" w:initials="F">
+  <w:comment w:id="33" w:author="Felix" w:date="2016-12-29T21:10:00Z" w:initials="F">
     <w:p>
       <w:pPr>
         <w:pStyle w:val="Kommentartext"/>
@@ -16243,7 +16279,7 @@
       </w:r>
     </w:p>
   </w:comment>
-  <w:comment w:id="36" w:author="Felix" w:date="2017-01-02T02:24:00Z" w:initials="F">
+  <w:comment w:id="35" w:author="Felix" w:date="2017-01-02T02:24:00Z" w:initials="F">
     <w:p>
       <w:pPr>
         <w:pStyle w:val="Kommentartext"/>
@@ -16578,6 +16614,7 @@
         <w:docPartUnique/>
       </w:docPartObj>
     </w:sdtPr>
+    <w:sdtEndPr/>
     <w:sdtContent>
       <w:p>
         <w:pPr>
@@ -16597,7 +16634,7 @@
           <w:rPr>
             <w:noProof/>
           </w:rPr>
-          <w:t>7</w:t>
+          <w:t>21</w:t>
         </w:r>
         <w:r>
           <w:fldChar w:fldCharType="end"/>
@@ -16692,7 +16729,7 @@
         <v:path o:extrusionok="f" gradientshapeok="t" o:connecttype="rect"/>
         <o:lock v:ext="edit" aspectratio="t"/>
       </v:shapetype>
-      <v:shape id="_x0000_i1030" type="#_x0000_t75" style="width:12pt;height:12pt;visibility:visible" o:bullet="t">
+      <v:shape id="_x0000_i1028" type="#_x0000_t75" style="width:12pt;height:12pt;visibility:visible" o:bullet="t">
         <v:imagedata r:id="rId1" o:title=""/>
       </v:shape>
     </w:pict>
@@ -22673,7 +22710,7 @@
 </file>
 
 <file path=customXml/itemProps1.xml><?xml version="1.0" encoding="utf-8"?>
-<ds:datastoreItem xmlns:ds="http://schemas.openxmlformats.org/officeDocument/2006/customXml" ds:itemID="{61ACB66F-B5AE-4484-BBA0-F3A9E1193A59}">
+<ds:datastoreItem xmlns:ds="http://schemas.openxmlformats.org/officeDocument/2006/customXml" ds:itemID="{567AB8D4-BF83-4F42-A889-23254ABCED83}">
   <ds:schemaRefs>
     <ds:schemaRef ds:uri="http://schemas.openxmlformats.org/officeDocument/2006/bibliography"/>
   </ds:schemaRefs>

</xml_diff>

<commit_message>
Changes to thesis and conclusion, yadda yadda
</commit_message>
<xml_diff>
--- a/Bachelorarbeit.docx
+++ b/Bachelorarbeit.docx
@@ -4435,7 +4435,7 @@
         </w:rPr>
         <w:lastRenderedPageBreak/>
         <w:drawing>
-          <wp:inline distT="0" distB="0" distL="0" distR="0" wp14:anchorId="6835C806" wp14:editId="72478A7C">
+          <wp:inline distT="0" distB="0" distL="0" distR="0" wp14:anchorId="6EAF9C99" wp14:editId="621799C8">
             <wp:extent cx="5400675" cy="1000125"/>
             <wp:effectExtent l="0" t="0" r="0" b="0"/>
             <wp:docPr id="3" name="Grafik 3" descr="C:\Users\Felix\Desktop\Git\Bachelor\Continuum.png"/>
@@ -5443,7 +5443,7 @@
         <w:rPr>
           <w:i/>
         </w:rPr>
-        <w:instrText>ADDIN CSL_CITATION { "citationItems" : [ { "id" : "ITEM-1", "itemData" : { "abstract" : "The growing popularity of augmented reality (AR) games in both a research and more recently commercial context has led for a need to take a closer look at design related issues which impact on player experience. While issues relating to this area have been considered, to date most of the emphasis has been on the technology aspects. Furthermore it is almost always assumed that the augmented reality element in itself will provide a sufficient experience for the player. This has led to a need to evaluate what makes a successful augmented reality game. In this paper we present a set of design guidelines which are drawn from experiences of three mixed reality games. The guidelines provide specific guidance on relationships between real and virtual space, social interaction, use of AR technologies, maintaining consistent themes and implicitly address higher level aspects such as presence within a particular augmented reality place.", "author" : [ { "dropping-particle" : "", "family" : "Wetzel", "given" : "Richard", "non-dropping-particle" : "", "parse-names" : false, "suffix" : "" }, { "dropping-particle" : "", "family" : "McCall", "given" : "Rod", "non-dropping-particle" : "", "parse-names" : false, "suffix" : "" }, { "dropping-particle" : "", "family" : "Braun", "given" : "Anne-Kathrin", "non-dropping-particle" : "", "parse-names" : false, "suffix" : "" }, { "dropping-particle" : "", "family" : "Broll", "given" : "Wolfgang", "non-dropping-particle" : "", "parse-names" : false, "suffix" : "" } ], "container-title" : "Proceedings of the 2008 Conference on Future Play: Research, Play, Share", "id" : "ITEM-1", "issued" : { "date-parts" : [ [ "2008" ] ] }, "page" : "173-180", "title" : "Guidelines for Designing Augmented Reality Games", "type" : "paper-conference" }, "uris" : [ "http://www.mendeley.com/documents/?uuid=8f03209e-6758-37bb-bbd4-299e8f69f285" ] } ], "mendeley" : { "formattedCitation" : "(Wetzel, McCall, Braun, &amp; Broll, 2008)", "plainTextFormattedCitation" : "(Wetzel, McCall, Braun, &amp; Broll, 2008)", "previouslyFormattedCitation" : "(Wetzel, McCall, Braun, &amp; Broll, 2008)" }, "properties" : { "noteIndex" : 0 }, "schema" : "https://github.com/citation-style-language/schema/raw/master/csl-citation.json" }</w:instrText>
+        <w:instrText>ADDIN CSL_CITATION { "citationItems" : [ { "id" : "ITEM-1", "itemData" : { "abstract" : "The growing popularity of augmented reality (AR) games in both a research and more recently commercial context has led for a need to take a closer look at design related issues which impact on player experience. While issues relating to this area have been considered, to date most of the emphasis has been on the technology aspects. Furthermore it is almost always assumed that the augmented reality element in itself will provide a sufficient experience for the player. This has led to a need to evaluate what makes a successful augmented reality game. In this paper we present a set of design guidelines which are drawn from experiences of three mixed reality games. The guidelines provide specific guidance on relationships between real and virtual space, social interaction, use of AR technologies, maintaining consistent themes and implicitly address higher level aspects such as presence within a particular augmented reality place.", "author" : [ { "dropping-particle" : "", "family" : "Wetzel", "given" : "Richard", "non-dropping-particle" : "", "parse-names" : false, "suffix" : "" }, { "dropping-particle" : "", "family" : "McCall", "given" : "Rod", "non-dropping-particle" : "", "parse-names" : false, "suffix" : "" }, { "dropping-particle" : "", "family" : "Braun", "given" : "Anne-Kathrin", "non-dropping-particle" : "", "parse-names" : false, "suffix" : "" }, { "dropping-particle" : "", "family" : "Broll", "given" : "Wolfgang", "non-dropping-particle" : "", "parse-names" : false, "suffix" : "" } ], "container-title" : "Proceedings of the 2008 Conference on Future Play: Research, Play, Share", "id" : "ITEM-1", "issued" : { "date-parts" : [ [ "2008" ] ] }, "page" : "173-180", "title" : "Guidelines for Designing Augmented Reality Games", "type" : "paper-conference" }, "uris" : [ "http://www.mendeley.com/documents/?uuid=8f03209e-6758-37bb-bbd4-299e8f69f285" ] } ], "mendeley" : { "formattedCitation" : "(Wetzel, McCall, Braun, &amp; Broll, 2008)", "manualFormatting" : "Wetzel, McCall, Braun, &amp; Broll (2008)", "plainTextFormattedCitation" : "(Wetzel, McCall, Braun, &amp; Broll, 2008)", "previouslyFormattedCitation" : "(Wetzel, McCall, Braun, &amp; Broll, 2008)" }, "properties" : { "noteIndex" : 0 }, "schema" : "https://github.com/citation-style-language/schema/raw/master/csl-citation.json" }</w:instrText>
       </w:r>
       <w:r>
         <w:rPr>
@@ -5455,14 +5455,26 @@
         <w:rPr>
           <w:noProof/>
         </w:rPr>
-        <w:t xml:space="preserve">(Wetzel, McCall, </w:t>
+        <w:t xml:space="preserve">Wetzel, McCall, </w:t>
       </w:r>
       <w:r>
         <w:rPr>
           <w:noProof/>
         </w:rPr>
         <w:lastRenderedPageBreak/>
-        <w:t>Braun, &amp; Broll, 2008)</w:t>
+        <w:t>Braun</w:t>
+      </w:r>
+      <w:r>
+        <w:rPr>
+          <w:noProof/>
+        </w:rPr>
+        <w:t>, &amp; Broll (</w:t>
+      </w:r>
+      <w:r>
+        <w:rPr>
+          <w:noProof/>
+        </w:rPr>
+        <w:t>2008)</w:t>
       </w:r>
       <w:r>
         <w:rPr>
@@ -5477,152 +5489,163 @@
         <w:t xml:space="preserve"> </w:t>
       </w:r>
       <w:r>
-        <w:t xml:space="preserve">question whether the game The Eye of Judgement is in fact Augmented Reality, since, although a camera uses physical playing cards as input, </w:t>
+        <w:t xml:space="preserve">question whether the game </w:t>
+      </w:r>
+      <w:r>
+        <w:t>“</w:t>
+      </w:r>
+      <w:r>
+        <w:t>The Eye of Judgement</w:t>
       </w:r>
       <w:r>
         <w:t>”</w:t>
       </w:r>
       <w:r>
+        <w:t xml:space="preserve"> is in fact Augmented Reality, since, although a camera uses physical playing cards as input, </w:t>
+      </w:r>
+      <w:r>
+        <w:t>“</w:t>
+      </w:r>
+      <w:r>
         <w:t>t</w:t>
       </w:r>
       <w:r>
         <w:t>he</w:t>
       </w:r>
       <w:r>
-        <w:t xml:space="preserve"> real playing field is never seen on the screen as it is completely overlaid by virtual characters and objects</w:t>
-      </w:r>
-      <w:r>
+        <w:t xml:space="preserve"> real playing field is never seen on the screen as it is completely overlaid by virtual characters and objects”</w:t>
+      </w:r>
+      <w:r>
+        <w:t xml:space="preserve"> (p. 177).</w:t>
+      </w:r>
+      <w:bookmarkStart w:id="7" w:name="_GoBack"/>
+      <w:bookmarkEnd w:id="7"/>
+      <w:r>
+        <w:t xml:space="preserve"> Bringing up discussions about the </w:t>
+      </w:r>
+      <w:r>
+        <w:t xml:space="preserve">seemingly </w:t>
+      </w:r>
+      <w:r>
+        <w:t xml:space="preserve">disappearing borders between Augmented Reality and Virtual Reality, </w:t>
+      </w:r>
+      <w:commentRangeStart w:id="8"/>
+      <w:commentRangeStart w:id="9"/>
+      <w:r>
+        <w:fldChar w:fldCharType="begin" w:fldLock="1"/>
+      </w:r>
+      <w:r>
+        <w:instrText>ADDIN CSL_CITATION { "citationItems" : [ { "id" : "ITEM-1", "itemData" : { "URL" : "https://www.youtube.com/watch?v=wD0bp0r-EpI", "accessed" : { "date-parts" : [ [ "2016", "12", "26" ] ] }, "author" : [ { "dropping-particle" : "", "family" : "Schell", "given" : "Jesse", "non-dropping-particle" : "", "parse-names" : false, "suffix" : "" } ], "container-title" : "VRX conference", "id" : "ITEM-1", "issued" : { "date-parts" : [ [ "2015" ] ] }, "note" : "INNERHALB VON WORD \u00dcBERARBEITEN", "publisher-place" : "San Francisco, CA", "title" : "VR and AR: 2016, 2020, 2025", "type" : "webpage" }, "uris" : [ "http://www.mendeley.com/documents/?uuid=384e00b1-0ae7-3d06-a1dc-e4eb5a1467f4" ] } ], "mendeley" : { "formattedCitation" : "(Schell, 2015)", "manualFormatting" : "Schell (2015)", "plainTextFormattedCitation" : "(Schell, 2015)", "previouslyFormattedCitation" : "(Schell, 2015)" }, "properties" : { "noteIndex" : 0 }, "schema" : "https://github.com/citation-style-language/schema/raw/master/csl-citation.json" }</w:instrText>
+      </w:r>
+      <w:r>
+        <w:fldChar w:fldCharType="separate"/>
+      </w:r>
+      <w:r>
+        <w:rPr>
+          <w:noProof/>
+        </w:rPr>
+        <w:t>Schell (</w:t>
+      </w:r>
+      <w:r>
+        <w:rPr>
+          <w:noProof/>
+        </w:rPr>
+        <w:t>201</w:t>
+      </w:r>
+      <w:r>
+        <w:rPr>
+          <w:noProof/>
+        </w:rPr>
+        <w:t>5)</w:t>
+      </w:r>
+      <w:r>
+        <w:fldChar w:fldCharType="end"/>
+      </w:r>
+      <w:commentRangeEnd w:id="8"/>
+      <w:r>
+        <w:rPr>
+          <w:rStyle w:val="Kommentarzeichen"/>
+        </w:rPr>
+        <w:commentReference w:id="8"/>
+      </w:r>
+      <w:r>
+        <w:t xml:space="preserve"> predicts that </w:t>
+      </w:r>
+      <w:r>
+        <w:rPr>
+          <w:bCs/>
+        </w:rPr>
+        <w:t>“b</w:t>
+      </w:r>
+      <w:r>
+        <w:rPr>
+          <w:bCs/>
+        </w:rPr>
+        <w:t>y 2025 we’re going to have VR things and we’re going to</w:t>
+      </w:r>
+      <w:r>
+        <w:rPr>
+          <w:bCs/>
+        </w:rPr>
+        <w:t xml:space="preserve"> have AR things</w:t>
+      </w:r>
+      <w:r>
+        <w:rPr>
+          <w:bCs/>
+        </w:rPr>
         <w:t>.</w:t>
       </w:r>
       <w:r>
+        <w:rPr>
+          <w:bCs/>
+        </w:rPr>
+        <w:t xml:space="preserve"> . . .</w:t>
+      </w:r>
+      <w:r>
+        <w:rPr>
+          <w:bCs/>
+        </w:rPr>
+        <w:t xml:space="preserve"> </w:t>
+      </w:r>
+      <w:proofErr w:type="gramStart"/>
+      <w:r>
+        <w:rPr>
+          <w:bCs/>
+        </w:rPr>
+        <w:t>because</w:t>
+      </w:r>
+      <w:proofErr w:type="gramEnd"/>
+      <w:r>
+        <w:rPr>
+          <w:bCs/>
+        </w:rPr>
+        <w:t xml:space="preserve"> you want them both to be good and to be good t</w:t>
+      </w:r>
+      <w:r>
+        <w:rPr>
+          <w:bCs/>
+        </w:rPr>
+        <w:t>hey’re going to</w:t>
+      </w:r>
+      <w:r>
+        <w:rPr>
+          <w:bCs/>
+        </w:rPr>
+        <w:t xml:space="preserve"> need to use dif</w:t>
+      </w:r>
+      <w:r>
+        <w:rPr>
+          <w:bCs/>
+        </w:rPr>
+        <w:t>ferent technologies and systems</w:t>
+      </w:r>
+      <w:r>
+        <w:rPr>
+          <w:bCs/>
+        </w:rPr>
         <w:t>”</w:t>
       </w:r>
-      <w:r>
-        <w:t xml:space="preserve"> Bringing up discussions about the </w:t>
-      </w:r>
-      <w:r>
-        <w:t xml:space="preserve">seemingly </w:t>
-      </w:r>
-      <w:r>
-        <w:t xml:space="preserve">disappearing borders between Augmented Reality and Virtual Reality, </w:t>
-      </w:r>
-      <w:commentRangeStart w:id="7"/>
-      <w:commentRangeStart w:id="8"/>
-      <w:r>
-        <w:fldChar w:fldCharType="begin" w:fldLock="1"/>
-      </w:r>
-      <w:r>
-        <w:instrText>ADDIN CSL_CITATION { "citationItems" : [ { "id" : "ITEM-1", "itemData" : { "URL" : "https://www.youtube.com/watch?v=wD0bp0r-EpI", "accessed" : { "date-parts" : [ [ "2016", "12", "26" ] ] }, "author" : [ { "dropping-particle" : "", "family" : "Schell", "given" : "Jesse", "non-dropping-particle" : "", "parse-names" : false, "suffix" : "" } ], "container-title" : "VRX conference", "id" : "ITEM-1", "issued" : { "date-parts" : [ [ "2015" ] ] }, "note" : "INNERHALB VON WORD \u00dcBERARBEITEN", "publisher-place" : "San Francisco, CA", "title" : "VR and AR: 2016, 2020, 2025", "type" : "webpage" }, "uris" : [ "http://www.mendeley.com/documents/?uuid=384e00b1-0ae7-3d06-a1dc-e4eb5a1467f4" ] } ], "mendeley" : { "formattedCitation" : "(Schell, 2015)", "manualFormatting" : "Schell (2015)", "plainTextFormattedCitation" : "(Schell, 2015)", "previouslyFormattedCitation" : "(Schell, 2015)" }, "properties" : { "noteIndex" : 0 }, "schema" : "https://github.com/citation-style-language/schema/raw/master/csl-citation.json" }</w:instrText>
-      </w:r>
-      <w:r>
-        <w:fldChar w:fldCharType="separate"/>
-      </w:r>
-      <w:r>
-        <w:rPr>
-          <w:noProof/>
-        </w:rPr>
-        <w:t>Schell (</w:t>
-      </w:r>
-      <w:r>
-        <w:rPr>
-          <w:noProof/>
-        </w:rPr>
-        <w:t>201</w:t>
-      </w:r>
-      <w:r>
-        <w:rPr>
-          <w:noProof/>
-        </w:rPr>
-        <w:t>5)</w:t>
-      </w:r>
-      <w:r>
-        <w:fldChar w:fldCharType="end"/>
-      </w:r>
-      <w:commentRangeEnd w:id="7"/>
-      <w:r>
-        <w:rPr>
-          <w:rStyle w:val="Kommentarzeichen"/>
-        </w:rPr>
-        <w:commentReference w:id="7"/>
-      </w:r>
-      <w:r>
-        <w:t xml:space="preserve"> predicts that </w:t>
-      </w:r>
-      <w:r>
-        <w:rPr>
-          <w:bCs/>
-        </w:rPr>
-        <w:t>“b</w:t>
-      </w:r>
-      <w:r>
-        <w:rPr>
-          <w:bCs/>
-        </w:rPr>
-        <w:t>y 2025 we’re going to have VR things and we’re going to</w:t>
-      </w:r>
-      <w:r>
-        <w:rPr>
-          <w:bCs/>
-        </w:rPr>
-        <w:t xml:space="preserve"> have AR things</w:t>
-      </w:r>
-      <w:r>
-        <w:rPr>
-          <w:bCs/>
-        </w:rPr>
-        <w:t>.</w:t>
-      </w:r>
-      <w:r>
-        <w:rPr>
-          <w:bCs/>
-        </w:rPr>
-        <w:t xml:space="preserve"> . . .</w:t>
-      </w:r>
-      <w:r>
-        <w:rPr>
-          <w:bCs/>
-        </w:rPr>
-        <w:t xml:space="preserve"> </w:t>
-      </w:r>
-      <w:proofErr w:type="gramStart"/>
-      <w:r>
-        <w:rPr>
-          <w:bCs/>
-        </w:rPr>
-        <w:t>because</w:t>
-      </w:r>
-      <w:proofErr w:type="gramEnd"/>
-      <w:r>
-        <w:rPr>
-          <w:bCs/>
-        </w:rPr>
-        <w:t xml:space="preserve"> you want them both to be good and to be good t</w:t>
-      </w:r>
-      <w:r>
-        <w:rPr>
-          <w:bCs/>
-        </w:rPr>
-        <w:t>hey’re going to</w:t>
-      </w:r>
-      <w:r>
-        <w:rPr>
-          <w:bCs/>
-        </w:rPr>
-        <w:t xml:space="preserve"> need to use dif</w:t>
-      </w:r>
-      <w:r>
-        <w:rPr>
-          <w:bCs/>
-        </w:rPr>
-        <w:t>ferent technologies and systems</w:t>
-      </w:r>
-      <w:r>
-        <w:rPr>
-          <w:bCs/>
-        </w:rPr>
-        <w:t>”</w:t>
-      </w:r>
-      <w:commentRangeEnd w:id="8"/>
+      <w:commentRangeEnd w:id="9"/>
       <w:r>
         <w:rPr>
           <w:bCs/>
@@ -5634,7 +5657,7 @@
           <w:rStyle w:val="Kommentarzeichen"/>
           <w:lang w:val="de-DE"/>
         </w:rPr>
-        <w:commentReference w:id="8"/>
+        <w:commentReference w:id="9"/>
       </w:r>
     </w:p>
     <w:p>
@@ -5644,14 +5667,14 @@
           <w:lang w:val="en-US"/>
         </w:rPr>
       </w:pPr>
-      <w:bookmarkStart w:id="9" w:name="_Toc471154316"/>
+      <w:bookmarkStart w:id="10" w:name="_Toc471154316"/>
       <w:r>
         <w:rPr>
           <w:lang w:val="en-US"/>
         </w:rPr>
         <w:t>Approaches</w:t>
       </w:r>
-      <w:bookmarkEnd w:id="9"/>
+      <w:bookmarkEnd w:id="10"/>
     </w:p>
     <w:p>
       <w:pPr>
@@ -5972,14 +5995,14 @@
           <w:lang w:val="en-US"/>
         </w:rPr>
       </w:pPr>
-      <w:bookmarkStart w:id="10" w:name="_Toc471154317"/>
+      <w:bookmarkStart w:id="11" w:name="_Toc471154317"/>
       <w:r>
         <w:rPr>
           <w:lang w:val="en-US"/>
         </w:rPr>
         <w:t>Augmentation Basis</w:t>
       </w:r>
-      <w:bookmarkEnd w:id="10"/>
+      <w:bookmarkEnd w:id="11"/>
     </w:p>
     <w:p>
       <w:pPr>
@@ -6252,13 +6275,19 @@
         <w:fldChar w:fldCharType="end"/>
       </w:r>
       <w:r>
-        <w:t xml:space="preserve"> mentions that using infra-red lights can vastly improve tracking quality) and thus vision-based approaches are best suited to prepared environments. Meanwhile location-based systems can suffer from inaccuracy or loss of tracking (for example GPS does not work indoors) – marker-based tracking can be a “much more stable and a simple yet often times effective solution.” </w:t>
+        <w:t xml:space="preserve"> mentions that using infra-red lights can vastly improve tracking quality) and thus vision-based approaches are best suited to prepared environments. Meanwhile location-based systems can suffer from inaccuracy or loss of tracking (for example GPS does not work indoors) – marker-based tracking can be a “much more stable and a simple yet</w:t>
+      </w:r>
+      <w:r>
+        <w:t xml:space="preserve"> often times effective solution</w:t>
+      </w:r>
+      <w:r>
+        <w:t xml:space="preserve">” </w:t>
       </w:r>
       <w:r>
         <w:fldChar w:fldCharType="begin" w:fldLock="1"/>
       </w:r>
       <w:r>
-        <w:instrText>ADDIN CSL_CITATION { "citationItems" : [ { "id" : "ITEM-1", "itemData" : { "abstract" : "The growing popularity of augmented reality (AR) games in both a research and more recently commercial context has led for a need to take a closer look at design related issues which impact on player experience. While issues relating to this area have been considered, to date most of the emphasis has been on the technology aspects. Furthermore it is almost always assumed that the augmented reality element in itself will provide a sufficient experience for the player. This has led to a need to evaluate what makes a successful augmented reality game. In this paper we present a set of design guidelines which are drawn from experiences of three mixed reality games. The guidelines provide specific guidance on relationships between real and virtual space, social interaction, use of AR technologies, maintaining consistent themes and implicitly address higher level aspects such as presence within a particular augmented reality place.", "author" : [ { "dropping-particle" : "", "family" : "Wetzel", "given" : "Richard", "non-dropping-particle" : "", "parse-names" : false, "suffix" : "" }, { "dropping-particle" : "", "family" : "McCall", "given" : "Rod", "non-dropping-particle" : "", "parse-names" : false, "suffix" : "" }, { "dropping-particle" : "", "family" : "Braun", "given" : "Anne-Kathrin", "non-dropping-particle" : "", "parse-names" : false, "suffix" : "" }, { "dropping-particle" : "", "family" : "Broll", "given" : "Wolfgang", "non-dropping-particle" : "", "parse-names" : false, "suffix" : "" } ], "container-title" : "Proceedings of the 2008 Conference on Future Play: Research, Play, Share", "id" : "ITEM-1", "issued" : { "date-parts" : [ [ "2008" ] ] }, "page" : "173-180", "title" : "Guidelines for Designing Augmented Reality Games", "type" : "paper-conference" }, "uris" : [ "http://www.mendeley.com/documents/?uuid=8f03209e-6758-37bb-bbd4-299e8f69f285" ] } ], "mendeley" : { "formattedCitation" : "(Wetzel et al., 2008)", "plainTextFormattedCitation" : "(Wetzel et al., 2008)", "previouslyFormattedCitation" : "(Wetzel et al., 2008)" }, "properties" : { "noteIndex" : 0 }, "schema" : "https://github.com/citation-style-language/schema/raw/master/csl-citation.json" }</w:instrText>
+        <w:instrText>ADDIN CSL_CITATION { "citationItems" : [ { "id" : "ITEM-1", "itemData" : { "abstract" : "The growing popularity of augmented reality (AR) games in both a research and more recently commercial context has led for a need to take a closer look at design related issues which impact on player experience. While issues relating to this area have been considered, to date most of the emphasis has been on the technology aspects. Furthermore it is almost always assumed that the augmented reality element in itself will provide a sufficient experience for the player. This has led to a need to evaluate what makes a successful augmented reality game. In this paper we present a set of design guidelines which are drawn from experiences of three mixed reality games. The guidelines provide specific guidance on relationships between real and virtual space, social interaction, use of AR technologies, maintaining consistent themes and implicitly address higher level aspects such as presence within a particular augmented reality place.", "author" : [ { "dropping-particle" : "", "family" : "Wetzel", "given" : "Richard", "non-dropping-particle" : "", "parse-names" : false, "suffix" : "" }, { "dropping-particle" : "", "family" : "McCall", "given" : "Rod", "non-dropping-particle" : "", "parse-names" : false, "suffix" : "" }, { "dropping-particle" : "", "family" : "Braun", "given" : "Anne-Kathrin", "non-dropping-particle" : "", "parse-names" : false, "suffix" : "" }, { "dropping-particle" : "", "family" : "Broll", "given" : "Wolfgang", "non-dropping-particle" : "", "parse-names" : false, "suffix" : "" } ], "container-title" : "Proceedings of the 2008 Conference on Future Play: Research, Play, Share", "id" : "ITEM-1", "issued" : { "date-parts" : [ [ "2008" ] ] }, "page" : "173-180", "title" : "Guidelines for Designing Augmented Reality Games", "type" : "paper-conference" }, "uris" : [ "http://www.mendeley.com/documents/?uuid=8f03209e-6758-37bb-bbd4-299e8f69f285" ] } ], "mendeley" : { "formattedCitation" : "(Wetzel et al., 2008)", "manualFormatting" : "(Wetzel et al., 2008, p. 178)", "plainTextFormattedCitation" : "(Wetzel et al., 2008)", "previouslyFormattedCitation" : "(Wetzel et al., 2008)" }, "properties" : { "noteIndex" : 0 }, "schema" : "https://github.com/citation-style-language/schema/raw/master/csl-citation.json" }</w:instrText>
       </w:r>
       <w:r>
         <w:fldChar w:fldCharType="separate"/>
@@ -6267,10 +6296,25 @@
         <w:rPr>
           <w:noProof/>
         </w:rPr>
-        <w:t>(Wetzel et al., 2008)</w:t>
+        <w:t>(Wetzel et al., 2008</w:t>
+      </w:r>
+      <w:r>
+        <w:rPr>
+          <w:noProof/>
+        </w:rPr>
+        <w:t>, p. 178</w:t>
+      </w:r>
+      <w:r>
+        <w:rPr>
+          <w:noProof/>
+        </w:rPr>
+        <w:t>)</w:t>
       </w:r>
       <w:r>
         <w:fldChar w:fldCharType="end"/>
+      </w:r>
+      <w:r>
+        <w:t>.</w:t>
       </w:r>
     </w:p>
     <w:p>
@@ -6339,8 +6383,6 @@
       <w:r>
         <w:t>[HOLOLENS]</w:t>
       </w:r>
-      <w:bookmarkStart w:id="11" w:name="_GoBack"/>
-      <w:bookmarkEnd w:id="11"/>
     </w:p>
     <w:p>
       <w:pPr>
@@ -8212,7 +8254,19 @@
         <w:rPr>
           <w:lang w:val="en-US"/>
         </w:rPr>
-        <w:t xml:space="preserve">, though according to Wetzel knowledge about how to best approach the design of AR games was still lacking, a sentiment </w:t>
+        <w:t>, though according to Wetzel</w:t>
+      </w:r>
+      <w:r>
+        <w:rPr>
+          <w:lang w:val="en-US"/>
+        </w:rPr>
+        <w:t>,</w:t>
+      </w:r>
+      <w:r>
+        <w:rPr>
+          <w:lang w:val="en-US"/>
+        </w:rPr>
+        <w:t xml:space="preserve"> knowledge about how to best approach the design of AR games was still lacking, a sentiment </w:t>
       </w:r>
       <w:r>
         <w:rPr>
@@ -12894,7 +12948,7 @@
         <w:fldChar w:fldCharType="begin" w:fldLock="1"/>
       </w:r>
       <w:r>
-        <w:instrText>ADDIN CSL_CITATION { "citationItems" : [ { "id" : "ITEM-1", "itemData" : { "abstract" : "The growing popularity of augmented reality (AR) games in both a research and more recently commercial context has led for a need to take a closer look at design related issues which impact on player experience. While issues relating to this area have been considered, to date most of the emphasis has been on the technology aspects. Furthermore it is almost always assumed that the augmented reality element in itself will provide a sufficient experience for the player. This has led to a need to evaluate what makes a successful augmented reality game. In this paper we present a set of design guidelines which are drawn from experiences of three mixed reality games. The guidelines provide specific guidance on relationships between real and virtual space, social interaction, use of AR technologies, maintaining consistent themes and implicitly address higher level aspects such as presence within a particular augmented reality place.", "author" : [ { "dropping-particle" : "", "family" : "Wetzel", "given" : "Richard", "non-dropping-particle" : "", "parse-names" : false, "suffix" : "" }, { "dropping-particle" : "", "family" : "McCall", "given" : "Rod", "non-dropping-particle" : "", "parse-names" : false, "suffix" : "" }, { "dropping-particle" : "", "family" : "Braun", "given" : "Anne-Kathrin", "non-dropping-particle" : "", "parse-names" : false, "suffix" : "" }, { "dropping-particle" : "", "family" : "Broll", "given" : "Wolfgang", "non-dropping-particle" : "", "parse-names" : false, "suffix" : "" } ], "container-title" : "Proceedings of the 2008 Conference on Future Play: Research, Play, Share", "id" : "ITEM-1", "issued" : { "date-parts" : [ [ "2008" ] ] }, "page" : "173-180", "title" : "Guidelines for Designing Augmented Reality Games", "type" : "paper-conference" }, "uris" : [ "http://www.mendeley.com/documents/?uuid=8f03209e-6758-37bb-bbd4-299e8f69f285" ] } ], "mendeley" : { "formattedCitation" : "(Wetzel et al., 2008)", "plainTextFormattedCitation" : "(Wetzel et al., 2008)", "previouslyFormattedCitation" : "(Wetzel et al., 2008)" }, "properties" : { "noteIndex" : 0 }, "schema" : "https://github.com/citation-style-language/schema/raw/master/csl-citation.json" }</w:instrText>
+        <w:instrText>ADDIN CSL_CITATION { "citationItems" : [ { "id" : "ITEM-1", "itemData" : { "abstract" : "The growing popularity of augmented reality (AR) games in both a research and more recently commercial context has led for a need to take a closer look at design related issues which impact on player experience. While issues relating to this area have been considered, to date most of the emphasis has been on the technology aspects. Furthermore it is almost always assumed that the augmented reality element in itself will provide a sufficient experience for the player. This has led to a need to evaluate what makes a successful augmented reality game. In this paper we present a set of design guidelines which are drawn from experiences of three mixed reality games. The guidelines provide specific guidance on relationships between real and virtual space, social interaction, use of AR technologies, maintaining consistent themes and implicitly address higher level aspects such as presence within a particular augmented reality place.", "author" : [ { "dropping-particle" : "", "family" : "Wetzel", "given" : "Richard", "non-dropping-particle" : "", "parse-names" : false, "suffix" : "" }, { "dropping-particle" : "", "family" : "McCall", "given" : "Rod", "non-dropping-particle" : "", "parse-names" : false, "suffix" : "" }, { "dropping-particle" : "", "family" : "Braun", "given" : "Anne-Kathrin", "non-dropping-particle" : "", "parse-names" : false, "suffix" : "" }, { "dropping-particle" : "", "family" : "Broll", "given" : "Wolfgang", "non-dropping-particle" : "", "parse-names" : false, "suffix" : "" } ], "container-title" : "Proceedings of the 2008 Conference on Future Play: Research, Play, Share", "id" : "ITEM-1", "issued" : { "date-parts" : [ [ "2008" ] ] }, "page" : "173-180", "title" : "Guidelines for Designing Augmented Reality Games", "type" : "paper-conference" }, "uris" : [ "http://www.mendeley.com/documents/?uuid=8f03209e-6758-37bb-bbd4-299e8f69f285" ] } ], "mendeley" : { "formattedCitation" : "(Wetzel et al., 2008)", "manualFormatting" : "Wetzel et al. (2008)", "plainTextFormattedCitation" : "(Wetzel et al., 2008)", "previouslyFormattedCitation" : "(Wetzel et al., 2008)" }, "properties" : { "noteIndex" : 0 }, "schema" : "https://github.com/citation-style-language/schema/raw/master/csl-citation.json" }</w:instrText>
       </w:r>
       <w:r>
         <w:fldChar w:fldCharType="separate"/>
@@ -12903,7 +12957,19 @@
         <w:rPr>
           <w:noProof/>
         </w:rPr>
-        <w:t>(Wetzel et al., 2008)</w:t>
+        <w:t>Wetzel et al. (</w:t>
+      </w:r>
+      <w:r>
+        <w:rPr>
+          <w:noProof/>
+        </w:rPr>
+        <w:t>200</w:t>
+      </w:r>
+      <w:r>
+        <w:rPr>
+          <w:noProof/>
+        </w:rPr>
+        <w:t>8)</w:t>
       </w:r>
       <w:r>
         <w:fldChar w:fldCharType="end"/>
@@ -12912,444 +12978,295 @@
         <w:t xml:space="preserve"> already treaded similar ground with their </w:t>
       </w:r>
       <w:r>
+        <w:t>“</w:t>
+      </w:r>
+      <w:r>
+        <w:t>G</w:t>
+      </w:r>
+      <w:r>
+        <w:t xml:space="preserve">uidelines for </w:t>
+      </w:r>
+      <w:r>
+        <w:t>D</w:t>
+      </w:r>
+      <w:r>
+        <w:t xml:space="preserve">esigning </w:t>
+      </w:r>
+      <w:r>
+        <w:t>Augmented Reality Games.</w:t>
+      </w:r>
+      <w:r>
+        <w:t>”</w:t>
+      </w:r>
+      <w:r>
+        <w:t xml:space="preserve"> </w:t>
+      </w:r>
+      <w:r>
+        <w:t xml:space="preserve">These guidelines have easily identifiable names with descriptions which contain examples and take the form of solutions to specific design problems. Examples include “Experience First, Technology Second,” </w:t>
+      </w:r>
+      <w:r>
+        <w:t xml:space="preserve">“Use the Real Environment,” and “Choose </w:t>
+      </w:r>
+      <w:proofErr w:type="gramStart"/>
+      <w:r>
+        <w:t>your</w:t>
+      </w:r>
+      <w:proofErr w:type="gramEnd"/>
+      <w:r>
+        <w:t xml:space="preserve"> tracking wisely” (pp. 177-179).</w:t>
+      </w:r>
+    </w:p>
+    <w:p>
+      <w:pPr>
+        <w:pStyle w:val="berschrift2"/>
+      </w:pPr>
+      <w:bookmarkStart w:id="32" w:name="_Toc471154332"/>
+      <w:proofErr w:type="spellStart"/>
+      <w:r>
+        <w:lastRenderedPageBreak/>
+        <w:t>Conclusion</w:t>
+      </w:r>
+      <w:bookmarkEnd w:id="32"/>
+      <w:proofErr w:type="spellEnd"/>
+    </w:p>
+    <w:p>
+      <w:r>
+        <w:t>Roland: Als Abschluss des Literaturkapitels fehlt mir noch eine kurze Zusammenfassung mit Bezug zu Deiner Arbeit: welche Ergebnisse nimmst Du mit, worauf baust Du auf, wovon grenzt Du Dich ab, was wird vertieft? Dazu reichen vermutlich 1-2 Absätze</w:t>
+      </w:r>
+    </w:p>
+    <w:p>
+      <w:pPr>
+        <w:pStyle w:val="berschrift1"/>
+        <w:rPr>
+          <w:lang w:val="en-US"/>
+        </w:rPr>
+      </w:pPr>
+      <w:bookmarkStart w:id="33" w:name="_Toc471154333"/>
+      <w:r>
+        <w:rPr>
+          <w:lang w:val="en-US"/>
+        </w:rPr>
+        <w:t>Development of a framework for sensor-supported augmented reality games</w:t>
+      </w:r>
+      <w:bookmarkEnd w:id="33"/>
+    </w:p>
+    <w:p>
+      <w:pPr>
+        <w:rPr>
+          <w:lang w:val="en-US"/>
+        </w:rPr>
+      </w:pPr>
+      <w:r>
+        <w:rPr>
+          <w:lang w:val="en-US"/>
+        </w:rPr>
+        <w:t xml:space="preserve">The second contribution this </w:t>
+      </w:r>
+      <w:r>
+        <w:rPr>
+          <w:lang w:val="en-US"/>
+        </w:rPr>
+        <w:t>thesis</w:t>
+      </w:r>
+      <w:r>
+        <w:rPr>
+          <w:lang w:val="en-US"/>
+        </w:rPr>
+        <w:t xml:space="preserve"> sets out to make is </w:t>
+      </w:r>
+      <w:proofErr w:type="gramStart"/>
+      <w:r>
+        <w:rPr>
+          <w:lang w:val="en-US"/>
+        </w:rPr>
+        <w:t xml:space="preserve">a </w:t>
+      </w:r>
+      <w:r>
+        <w:rPr>
+          <w:lang w:val="en-US"/>
+        </w:rPr>
+        <w:t>taxonomy</w:t>
+      </w:r>
+      <w:proofErr w:type="gramEnd"/>
+      <w:r>
+        <w:rPr>
+          <w:lang w:val="en-US"/>
+        </w:rPr>
+        <w:t xml:space="preserve"> of</w:t>
+      </w:r>
+      <w:r>
+        <w:rPr>
+          <w:lang w:val="en-US"/>
+        </w:rPr>
+        <w:t xml:space="preserve"> user interactions in Augmented Reality utilizing sensors, based on patterns. Afterwards, the author attempts to </w:t>
+      </w:r>
+      <w:r>
+        <w:rPr>
+          <w:lang w:val="en-US"/>
+        </w:rPr>
+        <w:t xml:space="preserve">exemplarily translate some of the found interactions into a framework for the Unity game engine, for use with the Microsoft </w:t>
+      </w:r>
+      <w:r>
+        <w:rPr>
+          <w:lang w:val="en-US"/>
+        </w:rPr>
+        <w:t>HoloLens</w:t>
+      </w:r>
+      <w:r>
+        <w:rPr>
+          <w:lang w:val="en-US"/>
+        </w:rPr>
+        <w:t>.</w:t>
+      </w:r>
+    </w:p>
+    <w:p>
+      <w:pPr>
+        <w:pStyle w:val="StandardErstzeileneinzug"/>
+      </w:pPr>
+      <w:r>
+        <w:t xml:space="preserve">As in the study by </w:t>
+      </w:r>
+      <w:r>
+        <w:fldChar w:fldCharType="begin" w:fldLock="1"/>
+      </w:r>
+      <w:r>
+        <w:instrText>ADDIN CSL_CITATION { "citationItems" : [ { "id" : "ITEM-1", "itemData" : { "abstract" : "Among the most critical issues in the design of immersive virtual environments are those that deal with the problem of technologically induced intersensory con and one of the results, sensorimotor adaptation. An experiment was conducted to sup-port the design of a prototype see-through, head-mounted display (HMD). When wearing video see-through HMDs in augmented reality systems, subjects see the world around them through a pair of head-mounted video cameras. The study looked at the effects of sensory rearrangement caused by a HMD design that displaced the user's ''virtual'' eye position forward (165 mm) and above (62 mm) toward the spatial position of the cameras. The position of the cameras creates images of the world that are slightly downward and inward from normal. Measures of hand-eye coordination and speed on a manual pegboard task revealed substantial perceptual costs of the eye displacement initially, but also evidence of adaptation. Upon wearing the video see-through HMD, subjects' pointing errors increased signi along the spatial dimensions displaced (the y dimension, above-below the target, and z dimension, in front-behind the target). Speed of performance on the pegboard task decreased by 43% compared to baseline performance. Pointing accuracy improved by approxi-mately 33% as subjects adapted to the sensory rearrangement , but it did not reach baseline performance. When subjects removed the see-through HMD, there was evidence that their hand-eye coordination had been altered. Negative aftereffects were observed in the form of greater errors in pointing accuracy compared to base-line. Although these aftereffects are temporary, the results may have serious practical implications for the use of video see-through HMDs by users (e.g., surgeons) who depend on very accurate hand-eye coordination.", "author" : [ { "dropping-particle" : "", "family" : "Biocca", "given" : "Frank A.", "non-dropping-particle" : "", "parse-names" : false, "suffix" : "" }, { "dropping-particle" : "", "family" : "Rolland", "given" : "J.P.", "non-dropping-particle" : "", "parse-names" : false, "suffix" : "" } ], "container-title" : "Presence: Teleoperators and Virtual Environments", "id" : "ITEM-1", "issue" : "3", "issued" : { "date-parts" : [ [ "1998" ] ] }, "page" : "262-277", "title" : "Virtual Eyes Can Rearrange Your Body: Adaptation to Visual Displacement in See-Through, Head-Mounted Displays", "type" : "article-journal", "volume" : "7" }, "uris" : [ "http://www.mendeley.com/documents/?uuid=70eb30d4-24c4-3a71-b990-e5488b3e7223" ] } ], "mendeley" : { "formattedCitation" : "(Biocca &amp; Rolland, 1998)", "plainTextFormattedCitation" : "(Biocca &amp; Rolland, 1998)", "previouslyFormattedCitation" : "(Biocca &amp; Rolland, 1998)" }, "properties" : { "noteIndex" : 0 }, "schema" : "https://github.com/citation-style-language/schema/raw/master/csl-citation.json" }</w:instrText>
+      </w:r>
+      <w:r>
+        <w:fldChar w:fldCharType="separate"/>
+      </w:r>
+      <w:r>
+        <w:rPr>
+          <w:noProof/>
+        </w:rPr>
+        <w:t>(Biocca &amp; Rolland, 1998)</w:t>
+      </w:r>
+      <w:r>
+        <w:fldChar w:fldCharType="end"/>
+      </w:r>
+      <w:r>
+        <w:t>, it is important to emphasize that the approach taken in this paper is that of the design sciences to “create technological artifacts that augment human ability (Biocca, 1996), not ones that manipulate human abilities solely for the purpose of experimentation and observation.”</w:t>
+      </w:r>
+    </w:p>
+    <w:p>
+      <w:pPr>
+        <w:pStyle w:val="StandardErstzeileneinzug"/>
+      </w:pPr>
+      <w:r>
+        <w:t xml:space="preserve">Additionally, mirroring </w:t>
+      </w:r>
+      <w:r>
+        <w:t xml:space="preserve">approaches </w:t>
+      </w:r>
+      <w:r>
+        <w:t xml:space="preserve">to game design patterns </w:t>
+      </w:r>
+      <w:r>
+        <w:t xml:space="preserve">described above, </w:t>
+      </w:r>
+      <w:r>
+        <w:t xml:space="preserve">this is not an attempt to instruct developers on what techniques to use but simply a classification of possible interactions, akin to the game mechanic terminology. To avoid confusion associated with the use of </w:t>
+      </w:r>
+      <w:r>
         <w:rPr>
           <w:i/>
         </w:rPr>
-        <w:t>G</w:t>
+        <w:t>game mechanics</w:t>
+      </w:r>
+      <w:r>
+        <w:t xml:space="preserve"> </w:t>
+      </w:r>
+      <w:r>
+        <w:t xml:space="preserve">to refer to techniques on a software level (as </w:t>
+      </w:r>
+      <w:r>
+        <w:t xml:space="preserve">the classification in this </w:t>
+      </w:r>
+      <w:r>
+        <w:t>thesis</w:t>
+      </w:r>
+      <w:r>
+        <w:t xml:space="preserve"> is </w:t>
+      </w:r>
+      <w:r>
+        <w:t xml:space="preserve">strictly </w:t>
+      </w:r>
+      <w:r>
+        <w:t xml:space="preserve">one of game design </w:t>
+      </w:r>
+      <w:r>
+        <w:t xml:space="preserve">and the integration </w:t>
+      </w:r>
+      <w:r>
+        <w:t xml:space="preserve">of these techniques </w:t>
+      </w:r>
+      <w:r>
+        <w:t xml:space="preserve">into a game engine is simply a proof of concept), </w:t>
+      </w:r>
+      <w:r>
+        <w:t xml:space="preserve">the </w:t>
+      </w:r>
+      <w:r>
+        <w:t>“</w:t>
+      </w:r>
+      <w:r>
+        <w:t>equivalent</w:t>
+      </w:r>
+      <w:r>
+        <w:t>”</w:t>
+      </w:r>
+      <w:r>
+        <w:t xml:space="preserve"> </w:t>
+      </w:r>
+      <w:r>
+        <w:fldChar w:fldCharType="begin" w:fldLock="1"/>
+      </w:r>
+      <w:r>
+        <w:instrText>ADDIN CSL_CITATION { "citationItems" : [ { "id" : "ITEM-1", "itemData" : { "abstract" : "We report how new types of games can be created using the possibilities of embedded computing, sensors, new output devices and ad-hoc wireless networks while keeping characteristics from traditional non-computerized games. Applying both a technological and use-oriented research approach, we identified a number of new interaction acts made possible by the new technology. These are described using game mechanics, a concept developed by the game design community. The identified mechanics, together with examples of games using them, are described as well as the benefits and limitations of using the game mechanic concept.", "author" : [ { "dropping-particle" : "", "family" : "Lundgren", "given" : "Sus", "non-dropping-particle" : "", "parse-names" : false, "suffix" : "" }, { "dropping-particle" : "", "family" : "Bj\u00f6rk", "given" : "Staffan", "non-dropping-particle" : "", "parse-names" : false, "suffix" : "" } ], "container-title" : "Proceedings of TIDSE '03", "id" : "ITEM-1", "issued" : { "date-parts" : [ [ "2003" ] ] }, "title" : "Game Mechanics: Describing Computer-Augmented Games in Terms of Interaction", "type" : "paper-conference" }, "uris" : [ "http://www.mendeley.com/documents/?uuid=44c0e6e8-0e80-31ac-89b8-7b4c303195f7" ] } ], "mendeley" : { "formattedCitation" : "(Lundgren &amp; Bj\u00f6rk, 2003)", "plainTextFormattedCitation" : "(Lundgren &amp; Bj\u00f6rk, 2003)", "previouslyFormattedCitation" : "(Lundgren &amp; Bj\u00f6rk, 2003)" }, "properties" : { "noteIndex" : 0 }, "schema" : "https://github.com/citation-style-language/schema/raw/master/csl-citation.json" }</w:instrText>
+      </w:r>
+      <w:r>
+        <w:fldChar w:fldCharType="separate"/>
+      </w:r>
+      <w:r>
+        <w:rPr>
+          <w:noProof/>
+        </w:rPr>
+        <w:t>(Lundgren &amp; Björk, 2003)</w:t>
+      </w:r>
+      <w:r>
+        <w:fldChar w:fldCharType="end"/>
+      </w:r>
+      <w:r>
+        <w:t xml:space="preserve"> term </w:t>
       </w:r>
       <w:r>
         <w:rPr>
           <w:i/>
         </w:rPr>
-        <w:t xml:space="preserve">uidelines for </w:t>
-      </w:r>
-      <w:r>
-        <w:rPr>
-          <w:i/>
-        </w:rPr>
-        <w:t>D</w:t>
-      </w:r>
-      <w:r>
-        <w:rPr>
-          <w:i/>
-        </w:rPr>
-        <w:t xml:space="preserve">esigning </w:t>
-      </w:r>
-      <w:r>
-        <w:rPr>
-          <w:i/>
-        </w:rPr>
-        <w:t>Augmented Reality Games</w:t>
-      </w:r>
-      <w:r>
-        <w:t xml:space="preserve">. The guidelines, discussed in more depth in the paper, are: </w:t>
-      </w:r>
-    </w:p>
-    <w:p>
-      <w:pPr>
-        <w:pStyle w:val="StandardErstzeileneinzug"/>
-        <w:numPr>
-          <w:ilvl w:val="0"/>
-          <w:numId w:val="33"/>
-        </w:numPr>
-      </w:pPr>
-      <w:commentRangeStart w:id="32"/>
-      <w:r>
-        <w:t>Experiences First, Technology Second</w:t>
-      </w:r>
-    </w:p>
-    <w:p>
-      <w:pPr>
-        <w:pStyle w:val="StandardErstzeileneinzug"/>
-        <w:numPr>
-          <w:ilvl w:val="0"/>
-          <w:numId w:val="33"/>
-        </w:numPr>
-      </w:pPr>
-      <w:r>
-        <w:t>Stick to the theme</w:t>
-      </w:r>
-    </w:p>
-    <w:p>
-      <w:pPr>
-        <w:pStyle w:val="StandardErstzeileneinzug"/>
-        <w:numPr>
-          <w:ilvl w:val="0"/>
-          <w:numId w:val="33"/>
-        </w:numPr>
-      </w:pPr>
-      <w:r>
-        <w:lastRenderedPageBreak/>
-        <w:t>Do not stay digital</w:t>
-      </w:r>
-    </w:p>
-    <w:p>
-      <w:pPr>
-        <w:pStyle w:val="StandardErstzeileneinzug"/>
-        <w:numPr>
-          <w:ilvl w:val="0"/>
-          <w:numId w:val="33"/>
-        </w:numPr>
-      </w:pPr>
-      <w:r>
-        <w:t>Use the Real Environment</w:t>
-      </w:r>
-    </w:p>
-    <w:p>
-      <w:pPr>
-        <w:pStyle w:val="StandardErstzeileneinzug"/>
-        <w:numPr>
-          <w:ilvl w:val="0"/>
-          <w:numId w:val="33"/>
-        </w:numPr>
-      </w:pPr>
-      <w:r>
-        <w:t>Keep it simple</w:t>
-      </w:r>
-    </w:p>
-    <w:p>
-      <w:pPr>
-        <w:pStyle w:val="StandardErstzeileneinzug"/>
-        <w:numPr>
-          <w:ilvl w:val="0"/>
-          <w:numId w:val="33"/>
-        </w:numPr>
-      </w:pPr>
-      <w:r>
-        <w:t>Create Sharable Experiences</w:t>
-      </w:r>
-    </w:p>
-    <w:p>
-      <w:pPr>
-        <w:pStyle w:val="StandardErstzeileneinzug"/>
-        <w:numPr>
-          <w:ilvl w:val="0"/>
-          <w:numId w:val="33"/>
-        </w:numPr>
-      </w:pPr>
-      <w:r>
-        <w:t>Use Various Social Elements</w:t>
-      </w:r>
-    </w:p>
-    <w:p>
-      <w:pPr>
-        <w:pStyle w:val="StandardErstzeileneinzug"/>
-        <w:numPr>
-          <w:ilvl w:val="0"/>
-          <w:numId w:val="33"/>
-        </w:numPr>
-      </w:pPr>
-      <w:r>
-        <w:t>Show Reality</w:t>
-      </w:r>
-    </w:p>
-    <w:p>
-      <w:pPr>
-        <w:pStyle w:val="StandardErstzeileneinzug"/>
-        <w:numPr>
-          <w:ilvl w:val="0"/>
-          <w:numId w:val="33"/>
-        </w:numPr>
-      </w:pPr>
-      <w:r>
-        <w:t>Turn weaknesses into strengths</w:t>
-      </w:r>
-    </w:p>
-    <w:p>
-      <w:pPr>
-        <w:pStyle w:val="StandardErstzeileneinzug"/>
-        <w:numPr>
-          <w:ilvl w:val="0"/>
-          <w:numId w:val="33"/>
-        </w:numPr>
-      </w:pPr>
-      <w:r>
-        <w:t>Do not just convert</w:t>
-      </w:r>
-    </w:p>
-    <w:p>
-      <w:pPr>
-        <w:pStyle w:val="StandardErstzeileneinzug"/>
-        <w:numPr>
-          <w:ilvl w:val="0"/>
-          <w:numId w:val="33"/>
-        </w:numPr>
-      </w:pPr>
-      <w:r>
-        <w:t>Create meaningful content</w:t>
-      </w:r>
-    </w:p>
-    <w:p>
-      <w:pPr>
-        <w:pStyle w:val="StandardErstzeileneinzug"/>
-        <w:numPr>
-          <w:ilvl w:val="0"/>
-          <w:numId w:val="33"/>
-        </w:numPr>
-      </w:pPr>
-      <w:r>
-        <w:t>Choose your tracking wisely</w:t>
-      </w:r>
-      <w:commentRangeEnd w:id="32"/>
-      <w:r>
-        <w:rPr>
-          <w:rStyle w:val="Kommentarzeichen"/>
-          <w:lang w:val="de-DE"/>
-        </w:rPr>
-        <w:commentReference w:id="32"/>
+        <w:t>mechanism</w:t>
+      </w:r>
+      <w:r>
+        <w:t xml:space="preserve"> </w:t>
+      </w:r>
+      <w:r>
+        <w:t>is used.</w:t>
       </w:r>
     </w:p>
     <w:p>
       <w:pPr>
         <w:pStyle w:val="berschrift2"/>
-      </w:pPr>
-      <w:bookmarkStart w:id="33" w:name="_Toc471154332"/>
-      <w:proofErr w:type="spellStart"/>
-      <w:r>
-        <w:t>Conclusion</w:t>
-      </w:r>
-      <w:bookmarkEnd w:id="33"/>
-      <w:proofErr w:type="spellEnd"/>
-    </w:p>
-    <w:p>
-      <w:r>
-        <w:t>Roland: Als Abschluss des Literaturkapitels fehlt mir noch eine kurze Zusammenfassung mit Bezug zu Deiner Arbeit: welche Ergebnisse nimmst Du mit, worauf baust Du auf, wovon grenzt Du Dich ab, was wird vertieft? Dazu reichen vermutlich 1-2 Absätze</w:t>
-      </w:r>
-    </w:p>
-    <w:p>
-      <w:pPr>
-        <w:pStyle w:val="berschrift1"/>
-        <w:rPr>
-          <w:lang w:val="en-US"/>
-        </w:rPr>
-      </w:pPr>
-      <w:bookmarkStart w:id="34" w:name="_Toc471154333"/>
-      <w:r>
-        <w:rPr>
-          <w:lang w:val="en-US"/>
-        </w:rPr>
-        <w:t>Development of a framework for sensor-supported augmented reality games</w:t>
+        <w:rPr>
+          <w:lang w:val="en-US"/>
+        </w:rPr>
+      </w:pPr>
+      <w:bookmarkStart w:id="34" w:name="_Toc471154334"/>
+      <w:r>
+        <w:rPr>
+          <w:lang w:val="en-US"/>
+        </w:rPr>
+        <w:t>Conception</w:t>
       </w:r>
       <w:bookmarkEnd w:id="34"/>
-    </w:p>
-    <w:p>
-      <w:pPr>
-        <w:rPr>
-          <w:lang w:val="en-US"/>
-        </w:rPr>
-      </w:pPr>
-      <w:r>
-        <w:rPr>
-          <w:lang w:val="en-US"/>
-        </w:rPr>
-        <w:t xml:space="preserve">The second contribution this </w:t>
-      </w:r>
-      <w:r>
-        <w:rPr>
-          <w:lang w:val="en-US"/>
-        </w:rPr>
-        <w:t>thesis</w:t>
-      </w:r>
-      <w:r>
-        <w:rPr>
-          <w:lang w:val="en-US"/>
-        </w:rPr>
-        <w:t xml:space="preserve"> sets out to make is </w:t>
-      </w:r>
-      <w:proofErr w:type="gramStart"/>
-      <w:r>
-        <w:rPr>
-          <w:lang w:val="en-US"/>
-        </w:rPr>
-        <w:t xml:space="preserve">a </w:t>
-      </w:r>
-      <w:r>
-        <w:rPr>
-          <w:lang w:val="en-US"/>
-        </w:rPr>
-        <w:t>taxonomy</w:t>
-      </w:r>
-      <w:proofErr w:type="gramEnd"/>
-      <w:r>
-        <w:rPr>
-          <w:lang w:val="en-US"/>
-        </w:rPr>
-        <w:t xml:space="preserve"> of</w:t>
-      </w:r>
-      <w:r>
-        <w:rPr>
-          <w:lang w:val="en-US"/>
-        </w:rPr>
-        <w:t xml:space="preserve"> user interactions in Augmented Reality utilizing sensors, based on patterns. Afterwards, the author attempts to </w:t>
-      </w:r>
-      <w:r>
-        <w:rPr>
-          <w:lang w:val="en-US"/>
-        </w:rPr>
-        <w:t xml:space="preserve">exemplarily translate some of the found interactions into a framework for the Unity game engine, for use with the Microsoft </w:t>
-      </w:r>
-      <w:r>
-        <w:rPr>
-          <w:lang w:val="en-US"/>
-        </w:rPr>
-        <w:t>HoloLens</w:t>
-      </w:r>
-      <w:r>
-        <w:rPr>
-          <w:lang w:val="en-US"/>
-        </w:rPr>
-        <w:t>.</w:t>
-      </w:r>
-    </w:p>
-    <w:p>
-      <w:pPr>
-        <w:pStyle w:val="StandardErstzeileneinzug"/>
-      </w:pPr>
-      <w:r>
-        <w:t xml:space="preserve">As in the study by </w:t>
-      </w:r>
-      <w:r>
-        <w:fldChar w:fldCharType="begin" w:fldLock="1"/>
-      </w:r>
-      <w:r>
-        <w:instrText>ADDIN CSL_CITATION { "citationItems" : [ { "id" : "ITEM-1", "itemData" : { "abstract" : "Among the most critical issues in the design of immersive virtual environments are those that deal with the problem of technologically induced intersensory con and one of the results, sensorimotor adaptation. An experiment was conducted to sup-port the design of a prototype see-through, head-mounted display (HMD). When wearing video see-through HMDs in augmented reality systems, subjects see the world around them through a pair of head-mounted video cameras. The study looked at the effects of sensory rearrangement caused by a HMD design that displaced the user's ''virtual'' eye position forward (165 mm) and above (62 mm) toward the spatial position of the cameras. The position of the cameras creates images of the world that are slightly downward and inward from normal. Measures of hand-eye coordination and speed on a manual pegboard task revealed substantial perceptual costs of the eye displacement initially, but also evidence of adaptation. Upon wearing the video see-through HMD, subjects' pointing errors increased signi along the spatial dimensions displaced (the y dimension, above-below the target, and z dimension, in front-behind the target). Speed of performance on the pegboard task decreased by 43% compared to baseline performance. Pointing accuracy improved by approxi-mately 33% as subjects adapted to the sensory rearrangement , but it did not reach baseline performance. When subjects removed the see-through HMD, there was evidence that their hand-eye coordination had been altered. Negative aftereffects were observed in the form of greater errors in pointing accuracy compared to base-line. Although these aftereffects are temporary, the results may have serious practical implications for the use of video see-through HMDs by users (e.g., surgeons) who depend on very accurate hand-eye coordination.", "author" : [ { "dropping-particle" : "", "family" : "Biocca", "given" : "Frank A.", "non-dropping-particle" : "", "parse-names" : false, "suffix" : "" }, { "dropping-particle" : "", "family" : "Rolland", "given" : "J.P.", "non-dropping-particle" : "", "parse-names" : false, "suffix" : "" } ], "container-title" : "Presence: Teleoperators and Virtual Environments", "id" : "ITEM-1", "issue" : "3", "issued" : { "date-parts" : [ [ "1998" ] ] }, "page" : "262-277", "title" : "Virtual Eyes Can Rearrange Your Body: Adaptation to Visual Displacement in See-Through, Head-Mounted Displays", "type" : "article-journal", "volume" : "7" }, "uris" : [ "http://www.mendeley.com/documents/?uuid=70eb30d4-24c4-3a71-b990-e5488b3e7223" ] } ], "mendeley" : { "formattedCitation" : "(Biocca &amp; Rolland, 1998)", "plainTextFormattedCitation" : "(Biocca &amp; Rolland, 1998)", "previouslyFormattedCitation" : "(Biocca &amp; Rolland, 1998)" }, "properties" : { "noteIndex" : 0 }, "schema" : "https://github.com/citation-style-language/schema/raw/master/csl-citation.json" }</w:instrText>
-      </w:r>
-      <w:r>
-        <w:fldChar w:fldCharType="separate"/>
-      </w:r>
-      <w:r>
-        <w:rPr>
-          <w:noProof/>
-        </w:rPr>
-        <w:t>(Biocca &amp; Rolland, 1998)</w:t>
-      </w:r>
-      <w:r>
-        <w:fldChar w:fldCharType="end"/>
-      </w:r>
-      <w:r>
-        <w:t>, it is important to emphasize that the approach taken in this paper is that of the design sciences to “create technological artifacts that augment human ability (Biocca, 1996), not ones that manipulate human abilities solely for the purpose of experimentation and observation.”</w:t>
-      </w:r>
-    </w:p>
-    <w:p>
-      <w:pPr>
-        <w:pStyle w:val="StandardErstzeileneinzug"/>
-      </w:pPr>
-      <w:r>
-        <w:t xml:space="preserve">Additionally, mirroring </w:t>
-      </w:r>
-      <w:r>
-        <w:t xml:space="preserve">approaches </w:t>
-      </w:r>
-      <w:r>
-        <w:t xml:space="preserve">to game design patterns </w:t>
-      </w:r>
-      <w:r>
-        <w:t xml:space="preserve">described above, </w:t>
-      </w:r>
-      <w:r>
-        <w:t xml:space="preserve">this is not an attempt to instruct developers on what techniques to use but simply a classification of possible interactions, akin to the game mechanic terminology. To avoid confusion associated with the use of </w:t>
-      </w:r>
-      <w:r>
-        <w:rPr>
-          <w:i/>
-        </w:rPr>
-        <w:t>game mechanics</w:t>
-      </w:r>
-      <w:r>
-        <w:t xml:space="preserve"> </w:t>
-      </w:r>
-      <w:r>
-        <w:t xml:space="preserve">to refer to techniques on a software level (as </w:t>
-      </w:r>
-      <w:r>
-        <w:t xml:space="preserve">the classification in this </w:t>
-      </w:r>
-      <w:r>
-        <w:t>thesis</w:t>
-      </w:r>
-      <w:r>
-        <w:t xml:space="preserve"> is </w:t>
-      </w:r>
-      <w:r>
-        <w:t xml:space="preserve">strictly </w:t>
-      </w:r>
-      <w:r>
-        <w:t xml:space="preserve">one of game design </w:t>
-      </w:r>
-      <w:r>
-        <w:t xml:space="preserve">and the integration </w:t>
-      </w:r>
-      <w:r>
-        <w:t xml:space="preserve">of these techniques </w:t>
-      </w:r>
-      <w:r>
-        <w:t xml:space="preserve">into a game engine is simply a proof of concept), </w:t>
-      </w:r>
-      <w:r>
-        <w:t xml:space="preserve">the </w:t>
-      </w:r>
-      <w:r>
-        <w:t>“</w:t>
-      </w:r>
-      <w:r>
-        <w:t>equivalent</w:t>
-      </w:r>
-      <w:r>
-        <w:t>”</w:t>
-      </w:r>
-      <w:r>
-        <w:t xml:space="preserve"> </w:t>
-      </w:r>
-      <w:r>
-        <w:fldChar w:fldCharType="begin" w:fldLock="1"/>
-      </w:r>
-      <w:r>
-        <w:instrText>ADDIN CSL_CITATION { "citationItems" : [ { "id" : "ITEM-1", "itemData" : { "abstract" : "We report how new types of games can be created using the possibilities of embedded computing, sensors, new output devices and ad-hoc wireless networks while keeping characteristics from traditional non-computerized games. Applying both a technological and use-oriented research approach, we identified a number of new interaction acts made possible by the new technology. These are described using game mechanics, a concept developed by the game design community. The identified mechanics, together with examples of games using them, are described as well as the benefits and limitations of using the game mechanic concept.", "author" : [ { "dropping-particle" : "", "family" : "Lundgren", "given" : "Sus", "non-dropping-particle" : "", "parse-names" : false, "suffix" : "" }, { "dropping-particle" : "", "family" : "Bj\u00f6rk", "given" : "Staffan", "non-dropping-particle" : "", "parse-names" : false, "suffix" : "" } ], "container-title" : "Proceedings of TIDSE '03", "id" : "ITEM-1", "issued" : { "date-parts" : [ [ "2003" ] ] }, "title" : "Game Mechanics: Describing Computer-Augmented Games in Terms of Interaction", "type" : "paper-conference" }, "uris" : [ "http://www.mendeley.com/documents/?uuid=44c0e6e8-0e80-31ac-89b8-7b4c303195f7" ] } ], "mendeley" : { "formattedCitation" : "(Lundgren &amp; Bj\u00f6rk, 2003)", "plainTextFormattedCitation" : "(Lundgren &amp; Bj\u00f6rk, 2003)", "previouslyFormattedCitation" : "(Lundgren &amp; Bj\u00f6rk, 2003)" }, "properties" : { "noteIndex" : 0 }, "schema" : "https://github.com/citation-style-language/schema/raw/master/csl-citation.json" }</w:instrText>
-      </w:r>
-      <w:r>
-        <w:fldChar w:fldCharType="separate"/>
-      </w:r>
-      <w:r>
-        <w:rPr>
-          <w:noProof/>
-        </w:rPr>
-        <w:t>(Lundgren &amp; Björk, 2003)</w:t>
-      </w:r>
-      <w:r>
-        <w:fldChar w:fldCharType="end"/>
-      </w:r>
-      <w:r>
-        <w:t xml:space="preserve"> term </w:t>
-      </w:r>
-      <w:r>
-        <w:rPr>
-          <w:i/>
-        </w:rPr>
-        <w:t>mechanism</w:t>
-      </w:r>
-      <w:r>
-        <w:t xml:space="preserve"> </w:t>
-      </w:r>
-      <w:r>
-        <w:t>is used.</w:t>
-      </w:r>
-    </w:p>
-    <w:p>
-      <w:pPr>
-        <w:pStyle w:val="berschrift2"/>
-        <w:rPr>
-          <w:lang w:val="en-US"/>
-        </w:rPr>
-      </w:pPr>
-      <w:bookmarkStart w:id="35" w:name="_Toc471154334"/>
-      <w:r>
-        <w:rPr>
-          <w:lang w:val="en-US"/>
-        </w:rPr>
-        <w:lastRenderedPageBreak/>
-        <w:t>Conception</w:t>
-      </w:r>
-      <w:bookmarkEnd w:id="35"/>
     </w:p>
     <w:p>
       <w:pPr>
@@ -13450,6 +13367,7 @@
         </w:numPr>
       </w:pPr>
       <w:r>
+        <w:lastRenderedPageBreak/>
         <w:t>Identify relevant contexts</w:t>
       </w:r>
     </w:p>
@@ -13493,16 +13411,16 @@
       <w:r>
         <w:t xml:space="preserve"> can serve as a basis for the framework. They mapped low level functions </w:t>
       </w:r>
-      <w:commentRangeStart w:id="36"/>
+      <w:commentRangeStart w:id="35"/>
       <w:r>
         <w:t xml:space="preserve">such as gaze, voice, or hand gestures </w:t>
       </w:r>
-      <w:commentRangeEnd w:id="36"/>
+      <w:commentRangeEnd w:id="35"/>
       <w:r>
         <w:rPr>
           <w:rStyle w:val="Kommentarzeichen"/>
         </w:rPr>
-        <w:commentReference w:id="36"/>
+        <w:commentReference w:id="35"/>
       </w:r>
       <w:r>
         <w:t>to associated sensors for use with Augmented Reality and provide an overview of common issues different sensors might encounter. The design synthesis approach utilized in the paper may inspire work on this framework. A list of transfer mechanisms, although intended for expertise transfer, could also prove useful. Finally, they provide a list of challenges in combining different sensors in one system; compatibility with other sensors (for example interference caused by multiple devices using infra-red light) is an example of a category that differentiates the sensor-supported game mechanism framework from previous work.</w:t>
@@ -13601,7 +13519,6 @@
         </w:numPr>
       </w:pPr>
       <w:r>
-        <w:lastRenderedPageBreak/>
         <w:t>Synchronization of data owing to different data rates of the sensors (e.g., EEG, Augmented reality glasses, microphone).</w:t>
       </w:r>
     </w:p>
@@ -13648,14 +13565,15 @@
           <w:lang w:val="en-US"/>
         </w:rPr>
       </w:pPr>
-      <w:bookmarkStart w:id="37" w:name="_Toc471154335"/>
-      <w:r>
-        <w:rPr>
-          <w:lang w:val="en-US"/>
-        </w:rPr>
+      <w:bookmarkStart w:id="36" w:name="_Toc471154335"/>
+      <w:r>
+        <w:rPr>
+          <w:lang w:val="en-US"/>
+        </w:rPr>
+        <w:lastRenderedPageBreak/>
         <w:t>References</w:t>
       </w:r>
-      <w:bookmarkEnd w:id="37"/>
+      <w:bookmarkEnd w:id="36"/>
     </w:p>
     <w:p>
       <w:pPr>
@@ -13936,15 +13854,7 @@
           <w:noProof/>
           <w:szCs w:val="24"/>
         </w:rPr>
-        <w:t xml:space="preserve">(3), 262–277. Retrieved from </w:t>
-      </w:r>
-      <w:r>
-        <w:rPr>
-          <w:noProof/>
-          <w:szCs w:val="24"/>
-        </w:rPr>
-        <w:lastRenderedPageBreak/>
-        <w:t>http://citeseerx.ist.psu.edu/viewdoc/download?doi=10.1.1.541.8417&amp;rep=rep1&amp;type=pdf</w:t>
+        <w:t>(3), 262–277. Retrieved from http://citeseerx.ist.psu.edu/viewdoc/download?doi=10.1.1.541.8417&amp;rep=rep1&amp;type=pdf</w:t>
       </w:r>
     </w:p>
     <w:p>
@@ -14068,7 +13978,15 @@
           <w:noProof/>
           <w:szCs w:val="24"/>
         </w:rPr>
-        <w:t>Calo, R., Denning, T., Friedman, B., Kohno, T., Magassa, L., McReynolds, E., … Woo, J. (2015). Augmented Reality: A Technology and Policy Primer. Retrieved from http://techpolicylab.org/wp-content/uploads/2016/02/Augmented_Reality_Primer-TechPolicyLab.pdf</w:t>
+        <w:t xml:space="preserve">Calo, R., Denning, T., Friedman, B., Kohno, T., Magassa, L., McReynolds, E., … Woo, J. </w:t>
+      </w:r>
+      <w:r>
+        <w:rPr>
+          <w:noProof/>
+          <w:szCs w:val="24"/>
+        </w:rPr>
+        <w:lastRenderedPageBreak/>
+        <w:t>(2015). Augmented Reality: A Technology and Policy Primer. Retrieved from http://techpolicylab.org/wp-content/uploads/2016/02/Augmented_Reality_Primer-TechPolicyLab.pdf</w:t>
       </w:r>
     </w:p>
     <w:p>
@@ -14384,15 +14302,7 @@
           <w:noProof/>
           <w:szCs w:val="24"/>
         </w:rPr>
-        <w:t xml:space="preserve">(4), 208–217. Retrieved from </w:t>
-      </w:r>
-      <w:r>
-        <w:rPr>
-          <w:noProof/>
-          <w:szCs w:val="24"/>
-        </w:rPr>
-        <w:lastRenderedPageBreak/>
-        <w:t>https://www.researchgate.net/profile/Blair_Macintyre/publication/221240775_A_Touring_Machine_Prototyping_3D_Mobile_Augmented_Reality_Systems_for_Exploring_the_Urban_Environment/links/0f31753c5290d35949000000.pdf</w:t>
+        <w:t>(4), 208–217. Retrieved from https://www.researchgate.net/profile/Blair_Macintyre/publication/221240775_A_Touring_Machine_Prototyping_3D_Mobile_Augmented_Reality_Systems_for_Exploring_the_Urban_Environment/links/0f31753c5290d35949000000.pdf</w:t>
       </w:r>
     </w:p>
     <w:p>
@@ -14464,7 +14374,15 @@
           <w:noProof/>
           <w:szCs w:val="24"/>
         </w:rPr>
-        <w:t xml:space="preserve">Fitzgerald, E., Taylor, C., &amp; Craven, M. (2013). To the Castle! A comparison of two audio guides to enable public discovery of historical events. </w:t>
+        <w:t xml:space="preserve">Fitzgerald, E., Taylor, C., &amp; Craven, M. (2013). To the Castle! A comparison of two audio </w:t>
+      </w:r>
+      <w:r>
+        <w:rPr>
+          <w:noProof/>
+          <w:szCs w:val="24"/>
+        </w:rPr>
+        <w:lastRenderedPageBreak/>
+        <w:t xml:space="preserve">guides to enable public discovery of historical events. </w:t>
       </w:r>
       <w:r>
         <w:rPr>
@@ -14748,15 +14666,7 @@
           <w:noProof/>
           <w:szCs w:val="24"/>
         </w:rPr>
-        <w:t xml:space="preserve"> Austin, Texas: The New Media </w:t>
-      </w:r>
-      <w:r>
-        <w:rPr>
-          <w:noProof/>
-          <w:szCs w:val="24"/>
-        </w:rPr>
-        <w:lastRenderedPageBreak/>
-        <w:t>Consortium. Retrieved from http://cdn.nmc.org/media/2016-nmc-horizon-report-he-EN.pdf</w:t>
+        <w:t xml:space="preserve"> Austin, Texas: The New Media Consortium. Retrieved from http://cdn.nmc.org/media/2016-nmc-horizon-report-he-EN.pdf</w:t>
       </w:r>
     </w:p>
     <w:p>
@@ -14848,6 +14758,7 @@
           <w:noProof/>
           <w:szCs w:val="24"/>
         </w:rPr>
+        <w:lastRenderedPageBreak/>
         <w:t>Kreimeier, B. (2002). The Case For Game Design Patterns. Retrieved December 14, 2016, from http://www.gamasutra.com/view/feature/4261/the_case_for</w:t>
       </w:r>
     </w:p>
@@ -15048,15 +14959,7 @@
           <w:noProof/>
           <w:szCs w:val="24"/>
         </w:rPr>
-        <w:t xml:space="preserve">(12), 1321–1329. Retrieved from </w:t>
-      </w:r>
-      <w:r>
-        <w:rPr>
-          <w:noProof/>
-          <w:szCs w:val="24"/>
-        </w:rPr>
-        <w:lastRenderedPageBreak/>
-        <w:t>https://cs.gmu.edu/~zduric/cs499/Readings/r76JBo-Milgram_IEICE_1994.pdf</w:t>
+        <w:t>(12), 1321–1329. Retrieved from https://cs.gmu.edu/~zduric/cs499/Readings/r76JBo-Milgram_IEICE_1994.pdf</w:t>
       </w:r>
     </w:p>
     <w:p>
@@ -15184,6 +15087,7 @@
           <w:noProof/>
           <w:szCs w:val="24"/>
         </w:rPr>
+        <w:lastRenderedPageBreak/>
         <w:t>Niantic. (2016). Pokémon GO. San Francisco, CA: Niantic.</w:t>
       </w:r>
     </w:p>
@@ -15452,15 +15356,7 @@
           <w:noProof/>
           <w:szCs w:val="24"/>
         </w:rPr>
-        <w:t xml:space="preserve">Schell, J. (2015). VR and AR: 2016, 2020, 2025. Retrieved December 26, 2016, from </w:t>
-      </w:r>
-      <w:r>
-        <w:rPr>
-          <w:noProof/>
-          <w:szCs w:val="24"/>
-        </w:rPr>
-        <w:lastRenderedPageBreak/>
-        <w:t>https://www.youtube.com/watch?v=wD0bp0r-EpI</w:t>
+        <w:t>Schell, J. (2015). VR and AR: 2016, 2020, 2025. Retrieved December 26, 2016, from https://www.youtube.com/watch?v=wD0bp0r-EpI</w:t>
       </w:r>
     </w:p>
     <w:p>
@@ -15572,6 +15468,7 @@
           <w:noProof/>
           <w:szCs w:val="24"/>
         </w:rPr>
+        <w:lastRenderedPageBreak/>
         <w:t xml:space="preserve">Specht, M., Ternier, S., &amp; Greller, W. (2011). Dimensions of Mobile Augmented Reality for Learning: A First Inventory. </w:t>
       </w:r>
       <w:r>
@@ -15840,7 +15737,6 @@
           <w:noProof/>
           <w:szCs w:val="24"/>
         </w:rPr>
-        <w:lastRenderedPageBreak/>
         <w:t xml:space="preserve">White, R. M. (1987). A Sensor Classification Scheme. </w:t>
       </w:r>
       <w:r>
@@ -15929,6 +15825,7 @@
           <w:noProof/>
           <w:szCs w:val="24"/>
         </w:rPr>
+        <w:lastRenderedPageBreak/>
         <w:t xml:space="preserve">Yamabe, T., &amp; Nakajima, T. (2013). Playful training with augmented reality games: Case studies towards reality-oriented system design. </w:t>
       </w:r>
       <w:r>
@@ -16112,30 +16009,30 @@
           <w:lang w:val="en-US"/>
         </w:rPr>
       </w:pPr>
-      <w:bookmarkStart w:id="38" w:name="_Toc471154336"/>
+      <w:bookmarkStart w:id="37" w:name="_Toc471154336"/>
       <w:r>
         <w:rPr>
           <w:lang w:val="en-US"/>
         </w:rPr>
         <w:t>Declaration of authenticity</w:t>
       </w:r>
+      <w:bookmarkEnd w:id="37"/>
+    </w:p>
+    <w:p>
+      <w:pPr>
+        <w:pStyle w:val="berschrift1"/>
+        <w:rPr>
+          <w:lang w:val="en-US"/>
+        </w:rPr>
+      </w:pPr>
+      <w:bookmarkStart w:id="38" w:name="_Toc471154337"/>
+      <w:r>
+        <w:rPr>
+          <w:lang w:val="en-US"/>
+        </w:rPr>
+        <w:t>Appendix</w:t>
+      </w:r>
       <w:bookmarkEnd w:id="38"/>
-    </w:p>
-    <w:p>
-      <w:pPr>
-        <w:pStyle w:val="berschrift1"/>
-        <w:rPr>
-          <w:lang w:val="en-US"/>
-        </w:rPr>
-      </w:pPr>
-      <w:bookmarkStart w:id="39" w:name="_Toc471154337"/>
-      <w:r>
-        <w:rPr>
-          <w:lang w:val="en-US"/>
-        </w:rPr>
-        <w:t>Appendix</w:t>
-      </w:r>
-      <w:bookmarkEnd w:id="39"/>
     </w:p>
     <w:sectPr>
       <w:headerReference w:type="even" r:id="rId12"/>
@@ -16151,7 +16048,7 @@
 
 <file path=word/comments.xml><?xml version="1.0" encoding="utf-8"?>
 <w:comments xmlns:wpc="http://schemas.microsoft.com/office/word/2010/wordprocessingCanvas" xmlns:mc="http://schemas.openxmlformats.org/markup-compatibility/2006" xmlns:o="urn:schemas-microsoft-com:office:office" xmlns:r="http://schemas.openxmlformats.org/officeDocument/2006/relationships" xmlns:m="http://schemas.openxmlformats.org/officeDocument/2006/math" xmlns:v="urn:schemas-microsoft-com:vml" xmlns:wp14="http://schemas.microsoft.com/office/word/2010/wordprocessingDrawing" xmlns:wp="http://schemas.openxmlformats.org/drawingml/2006/wordprocessingDrawing" xmlns:w10="urn:schemas-microsoft-com:office:word" xmlns:w="http://schemas.openxmlformats.org/wordprocessingml/2006/main" xmlns:w14="http://schemas.microsoft.com/office/word/2010/wordml" xmlns:wpg="http://schemas.microsoft.com/office/word/2010/wordprocessingGroup" xmlns:wpi="http://schemas.microsoft.com/office/word/2010/wordprocessingInk" xmlns:wne="http://schemas.microsoft.com/office/word/2006/wordml" xmlns:wps="http://schemas.microsoft.com/office/word/2010/wordprocessingShape" mc:Ignorable="w14 wp14">
-  <w:comment w:id="7" w:author="Felix" w:date="2016-12-26T13:48:00Z" w:initials="F">
+  <w:comment w:id="8" w:author="Felix" w:date="2016-12-26T13:48:00Z" w:initials="F">
     <w:p>
       <w:pPr>
         <w:pStyle w:val="Kommentartext"/>
@@ -16167,7 +16064,7 @@
       </w:r>
     </w:p>
   </w:comment>
-  <w:comment w:id="8" w:author="Felix" w:date="2017-01-01T17:23:00Z" w:initials="F">
+  <w:comment w:id="9" w:author="Felix" w:date="2017-01-01T17:23:00Z" w:initials="F">
     <w:p>
       <w:pPr>
         <w:pStyle w:val="Kommentartext"/>
@@ -16312,31 +16209,7 @@
       </w:r>
     </w:p>
   </w:comment>
-  <w:comment w:id="32" w:author="Felix" w:date="2017-01-02T19:29:00Z" w:initials="F">
-    <w:p>
-      <w:pPr>
-        <w:pStyle w:val="Kommentartext"/>
-      </w:pPr>
-      <w:r>
-        <w:rPr>
-          <w:rStyle w:val="Kommentarzeichen"/>
-        </w:rPr>
-        <w:annotationRef/>
-      </w:r>
-      <w:r>
-        <w:t>Sind solche Listen sinnvoll? Details besser auslassen?</w:t>
-      </w:r>
-    </w:p>
-    <w:p>
-      <w:pPr>
-        <w:pStyle w:val="Kommentartext"/>
-      </w:pPr>
-      <w:r>
-        <w:t>Roland: Wenn diese Guidelines für Deine weitere Arbeit wichtig sind (z.B. weil Du Dein Framework darauf aufbaust), sollten sie in mehr Detail besprochen sein (z.B. 1-2 Sätze pro Guideline). Wenn Du sie nur erwähnen willst, würde ich die Liste durch einen Absatz Fließtext ersetzen, der die Idee der Guidelines erklärt und nur ein paar der Guidelines explizit erwähnt.</w:t>
-      </w:r>
-    </w:p>
-  </w:comment>
-  <w:comment w:id="36" w:author="Felix" w:date="2016-12-31T16:52:00Z" w:initials="F">
+  <w:comment w:id="35" w:author="Felix" w:date="2016-12-31T16:52:00Z" w:initials="F">
     <w:p>
       <w:pPr>
         <w:pStyle w:val="Kommentartext"/>
@@ -16389,6 +16262,7 @@
         <w:docPartUnique/>
       </w:docPartObj>
     </w:sdtPr>
+    <w:sdtEndPr/>
     <w:sdtContent>
       <w:p>
         <w:pPr>
@@ -16408,7 +16282,7 @@
           <w:rPr>
             <w:noProof/>
           </w:rPr>
-          <w:t>9</w:t>
+          <w:t>8</w:t>
         </w:r>
         <w:r>
           <w:fldChar w:fldCharType="end"/>
@@ -16503,7 +16377,7 @@
         <v:path o:extrusionok="f" gradientshapeok="t" o:connecttype="rect"/>
         <o:lock v:ext="edit" aspectratio="t"/>
       </v:shapetype>
-      <v:shape id="_x0000_i1039" type="#_x0000_t75" style="width:12pt;height:12pt;visibility:visible" o:bullet="t">
+      <v:shape id="_x0000_i1027" type="#_x0000_t75" style="width:12pt;height:12pt;visibility:visible" o:bullet="t">
         <v:imagedata r:id="rId1" o:title=""/>
       </v:shape>
     </w:pict>
@@ -22484,7 +22358,7 @@
 </file>
 
 <file path=customXml/itemProps1.xml><?xml version="1.0" encoding="utf-8"?>
-<ds:datastoreItem xmlns:ds="http://schemas.openxmlformats.org/officeDocument/2006/customXml" ds:itemID="{588DE9D8-3C6A-4B14-8D5E-033BBC66C227}">
+<ds:datastoreItem xmlns:ds="http://schemas.openxmlformats.org/officeDocument/2006/customXml" ds:itemID="{27DD28AD-5FF5-4B2F-A246-CD8C8D169E23}">
   <ds:schemaRefs>
     <ds:schemaRef ds:uri="http://schemas.openxmlformats.org/officeDocument/2006/bibliography"/>
   </ds:schemaRefs>

</xml_diff>

<commit_message>
Schmitz section in conclusion (spoiler its nothing), adjusted their citations and some nearby ones.
</commit_message>
<xml_diff>
--- a/Bachelorarbeit.docx
+++ b/Bachelorarbeit.docx
@@ -4435,7 +4435,7 @@
         </w:rPr>
         <w:lastRenderedPageBreak/>
         <w:drawing>
-          <wp:inline distT="0" distB="0" distL="0" distR="0" wp14:anchorId="03AB044F" wp14:editId="52D107FD">
+          <wp:inline distT="0" distB="0" distL="0" distR="0" wp14:anchorId="7B9209EA" wp14:editId="2C934640">
             <wp:extent cx="5400675" cy="1000125"/>
             <wp:effectExtent l="0" t="0" r="0" b="0"/>
             <wp:docPr id="3" name="Grafik 3" descr="C:\Users\Felix\Desktop\Git\Bachelor\Continuum.png"/>
@@ -5159,7 +5159,13 @@
         <w:t>” (</w:t>
       </w:r>
       <w:r>
-        <w:t>§1 para. 2</w:t>
+        <w:t>§</w:t>
+      </w:r>
+      <w:r>
+        <w:t xml:space="preserve"> </w:t>
+      </w:r>
+      <w:r>
+        <w:t>1 para. 2</w:t>
       </w:r>
       <w:r>
         <w:t>).</w:t>
@@ -6386,7 +6392,13 @@
         <w:t>”</w:t>
       </w:r>
       <w:r>
-        <w:t xml:space="preserve"> (§4 para. 1). The Microsoft HoloLens takes a somewhat related approach: By utilizing a depth camera and </w:t>
+        <w:t xml:space="preserve"> (§</w:t>
+      </w:r>
+      <w:r>
+        <w:t xml:space="preserve"> </w:t>
+      </w:r>
+      <w:r>
+        <w:t xml:space="preserve">4 para. 1). The Microsoft HoloLens takes a somewhat related approach: By utilizing a depth camera and </w:t>
       </w:r>
       <w:r>
         <w:t>tracking head movement through various sensors</w:t>
@@ -8082,7 +8094,7 @@
         <w:fldChar w:fldCharType="begin" w:fldLock="1"/>
       </w:r>
       <w:r>
-        <w:instrText>ADDIN CSL_CITATION { "citationItems" : [ { "id" : "ITEM-1", "itemData" : { "abstract" : "This paper presents a review of practical research papers on augmented reality games for learning. The study evaluates how these games may impact motivation (affective learning outcomes) and knowledge gain (cognitive learning outcomes). For the analysis, we use game design patterns for mobile games and Bloom's taxonomy of educational objectives. Our study results substantiate the generally assumed motivational potential of augmented reality games. Also, they indicate that augmented reality games may have the potential to bring about cognitive learning outcomes.", "author" : [ { "dropping-particle" : "", "family" : "Schmitz", "given" : "Birgit", "non-dropping-particle" : "", "parse-names" : false, "suffix" : "" }, { "dropping-particle" : "", "family" : "Specht", "given" : "Marcus", "non-dropping-particle" : "", "parse-names" : false, "suffix" : "" }, { "dropping-particle" : "", "family" : "Klemke", "given" : "Roland", "non-dropping-particle" : "", "parse-names" : false, "suffix" : "" } ], "container-title" : "Proceedings of the 11th World Conference on Mobile and Contextual Learning 2012", "editor" : [ { "dropping-particle" : "", "family" : "Specht", "given" : "Marcus", "non-dropping-particle" : "", "parse-names" : false, "suffix" : "" }, { "dropping-particle" : "", "family" : "Multisilta", "given" : "J", "non-dropping-particle" : "", "parse-names" : false, "suffix" : "" }, { "dropping-particle" : "", "family" : "Sharples", "given" : "M", "non-dropping-particle" : "", "parse-names" : false, "suffix" : "" } ], "id" : "ITEM-1", "issued" : { "date-parts" : [ [ "2012" ] ] }, "page" : "140-147", "title" : "An Analysis of the Educational Potential of Augmented Reality Games for Learning", "type" : "paper-conference" }, "uris" : [ "http://www.mendeley.com/documents/?uuid=d5405358-09b0-37f0-8f89-ab09e2b9b83d" ] } ], "mendeley" : { "formattedCitation" : "(Schmitz, Specht, &amp; Klemke, 2012)", "plainTextFormattedCitation" : "(Schmitz, Specht, &amp; Klemke, 2012)", "previouslyFormattedCitation" : "(Schmitz, Specht, &amp; Klemke, 2012)" }, "properties" : { "noteIndex" : 0 }, "schema" : "https://github.com/citation-style-language/schema/raw/master/csl-citation.json" }</w:instrText>
+        <w:instrText>ADDIN CSL_CITATION { "citationItems" : [ { "id" : "ITEM-1", "itemData" : { "abstract" : "This paper presents a review of practical research papers on augmented reality games for learning. The study evaluates how these games may impact motivation (affective learning outcomes) and knowledge gain (cognitive learning outcomes). For the analysis, we use game design patterns for mobile games and Bloom's taxonomy of educational objectives. Our study results substantiate the generally assumed motivational potential of augmented reality games. Also, they indicate that augmented reality games may have the potential to bring about cognitive learning outcomes.", "author" : [ { "dropping-particle" : "", "family" : "Schmitz", "given" : "Birgit", "non-dropping-particle" : "", "parse-names" : false, "suffix" : "" }, { "dropping-particle" : "", "family" : "Specht", "given" : "Marcus", "non-dropping-particle" : "", "parse-names" : false, "suffix" : "" }, { "dropping-particle" : "", "family" : "Klemke", "given" : "Roland", "non-dropping-particle" : "", "parse-names" : false, "suffix" : "" } ], "container-title" : "Proceedings of the 11th World Conference on Mobile and Contextual Learning 2012", "editor" : [ { "dropping-particle" : "", "family" : "Specht", "given" : "Marcus", "non-dropping-particle" : "", "parse-names" : false, "suffix" : "" }, { "dropping-particle" : "", "family" : "Multisilta", "given" : "J", "non-dropping-particle" : "", "parse-names" : false, "suffix" : "" }, { "dropping-particle" : "", "family" : "Sharples", "given" : "M", "non-dropping-particle" : "", "parse-names" : false, "suffix" : "" } ], "id" : "ITEM-1", "issued" : { "date-parts" : [ [ "2012" ] ] }, "page" : "140-147", "title" : "An Analysis of the Educational Potential of Augmented Reality Games for Learning", "type" : "paper-conference" }, "uris" : [ "http://www.mendeley.com/documents/?uuid=d5405358-09b0-37f0-8f89-ab09e2b9b83d" ] } ], "mendeley" : { "formattedCitation" : "(Schmitz, Specht, &amp; Klemke, 2012)", "manualFormatting" : "Schmitz, Specht, &amp; Klemke (2012)", "plainTextFormattedCitation" : "(Schmitz, Specht, &amp; Klemke, 2012)", "previouslyFormattedCitation" : "(Schmitz, Specht, &amp; Klemke, 2012)" }, "properties" : { "noteIndex" : 0 }, "schema" : "https://github.com/citation-style-language/schema/raw/master/csl-citation.json" }</w:instrText>
       </w:r>
       <w:r>
         <w:fldChar w:fldCharType="separate"/>
@@ -8091,7 +8103,13 @@
         <w:rPr>
           <w:noProof/>
         </w:rPr>
-        <w:t>(Schmitz, Specht, &amp; Klemke, 2012)</w:t>
+        <w:t>Schmitz, Specht, &amp; Klemke (</w:t>
+      </w:r>
+      <w:r>
+        <w:rPr>
+          <w:noProof/>
+        </w:rPr>
+        <w:t>2012)</w:t>
       </w:r>
       <w:r>
         <w:fldChar w:fldCharType="end"/>
@@ -8103,7 +8121,7 @@
         <w:fldChar w:fldCharType="begin" w:fldLock="1"/>
       </w:r>
       <w:r>
-        <w:instrText>ADDIN CSL_CITATION { "citationItems" : [ { "id" : "ITEM-1", "itemData" : { "DOI" : "10.1007/s11528-013-0717-2", "ISBN" : "8756-3894", "ISSN" : "87563894", "abstract" : "Augmented reality is an emerging technology that utilizes mobile, context-aware devices (e.g., smartphones, tablets) that enable participants to interact with digital information embedded within the physical environment. This overview of design principles focuses on specific strategies that instructional designers can use to develop AR learning experiences. A review of the literature reveals the following three design principles as instructive: 1. Enable and then challenge (challenge): 2. Drive by gamified story (fantasy); and 3. See the unseen (curiosity). These design principles can also be viewed as an attempt to either leverage the unique affordances of AR or minimize the limitations of the medium as reported in the literature (Dunleavy &amp; Dede, 2014). As the field matures and more research teams explore the potential of AR to enhance teaching and learning, it will be critical to determine the design techniques that optimize the unique affordances of AR, minimize the limitations of the medium, and ultimately enhance learning across the curriculum.", "author" : [ { "dropping-particle" : "", "family" : "Dunleavy", "given" : "Matt", "non-dropping-particle" : "", "parse-names" : false, "suffix" : "" } ], "container-title" : "TechTrends", "id" : "ITEM-1", "issue" : "1", "issued" : { "date-parts" : [ [ "2014" ] ] }, "page" : "28-34", "title" : "Design Principles for Augmented Reality Learning", "type" : "article-journal", "volume" : "58" }, "uris" : [ "http://www.mendeley.com/documents/?uuid=098e9ae9-2bed-46bc-a032-bc676da50d27" ] } ], "mendeley" : { "formattedCitation" : "(Dunleavy, 2014)", "plainTextFormattedCitation" : "(Dunleavy, 2014)", "previouslyFormattedCitation" : "(Dunleavy, 2014)" }, "properties" : { "noteIndex" : 0 }, "schema" : "https://github.com/citation-style-language/schema/raw/master/csl-citation.json" }</w:instrText>
+        <w:instrText>ADDIN CSL_CITATION { "citationItems" : [ { "id" : "ITEM-1", "itemData" : { "DOI" : "10.1007/s11528-013-0717-2", "ISBN" : "8756-3894", "ISSN" : "87563894", "abstract" : "Augmented reality is an emerging technology that utilizes mobile, context-aware devices (e.g., smartphones, tablets) that enable participants to interact with digital information embedded within the physical environment. This overview of design principles focuses on specific strategies that instructional designers can use to develop AR learning experiences. A review of the literature reveals the following three design principles as instructive: 1. Enable and then challenge (challenge): 2. Drive by gamified story (fantasy); and 3. See the unseen (curiosity). These design principles can also be viewed as an attempt to either leverage the unique affordances of AR or minimize the limitations of the medium as reported in the literature (Dunleavy &amp; Dede, 2014). As the field matures and more research teams explore the potential of AR to enhance teaching and learning, it will be critical to determine the design techniques that optimize the unique affordances of AR, minimize the limitations of the medium, and ultimately enhance learning across the curriculum.", "author" : [ { "dropping-particle" : "", "family" : "Dunleavy", "given" : "Matt", "non-dropping-particle" : "", "parse-names" : false, "suffix" : "" } ], "container-title" : "TechTrends", "id" : "ITEM-1", "issue" : "1", "issued" : { "date-parts" : [ [ "2014" ] ] }, "page" : "28-34", "title" : "Design Principles for Augmented Reality Learning", "type" : "article-journal", "volume" : "58" }, "uris" : [ "http://www.mendeley.com/documents/?uuid=098e9ae9-2bed-46bc-a032-bc676da50d27" ] } ], "mendeley" : { "formattedCitation" : "(Dunleavy, 2014)", "manualFormatting" : "Dunleavy (2014)", "plainTextFormattedCitation" : "(Dunleavy, 2014)", "previouslyFormattedCitation" : "(Dunleavy, 2014)" }, "properties" : { "noteIndex" : 0 }, "schema" : "https://github.com/citation-style-language/schema/raw/master/csl-citation.json" }</w:instrText>
       </w:r>
       <w:r>
         <w:fldChar w:fldCharType="separate"/>
@@ -8112,7 +8130,13 @@
         <w:rPr>
           <w:noProof/>
         </w:rPr>
-        <w:t>(Dunleavy, 2014)</w:t>
+        <w:t>Dunleavy (</w:t>
+      </w:r>
+      <w:r>
+        <w:rPr>
+          <w:noProof/>
+        </w:rPr>
+        <w:t>2014)</w:t>
       </w:r>
       <w:r>
         <w:fldChar w:fldCharType="end"/>
@@ -8124,7 +8148,13 @@
         <w:t>three design principl</w:t>
       </w:r>
       <w:r>
-        <w:t>es for learning-oriented AR – “Enable and then challenge”, “drive by gamified story”, and “see the unseen”.</w:t>
+        <w:t>es for learning-oriented AR – “Enable and then challenge”, “drive by gamified story”, and “see the unseen”</w:t>
+      </w:r>
+      <w:r>
+        <w:t xml:space="preserve"> (p. 29)</w:t>
+      </w:r>
+      <w:r>
+        <w:t>.</w:t>
       </w:r>
     </w:p>
     <w:p>
@@ -8821,7 +8851,7 @@
         <w:fldChar w:fldCharType="begin" w:fldLock="1"/>
       </w:r>
       <w:r>
-        <w:instrText>ADDIN CSL_CITATION { "citationItems" : [ { "id" : "ITEM-1", "itemData" : { "abstract" : "This paper presents a review of practical research papers on augmented reality games for learning. The study evaluates how these games may impact motivation (affective learning outcomes) and knowledge gain (cognitive learning outcomes). For the analysis, we use game design patterns for mobile games and Bloom's taxonomy of educational objectives. Our study results substantiate the generally assumed motivational potential of augmented reality games. Also, they indicate that augmented reality games may have the potential to bring about cognitive learning outcomes.", "author" : [ { "dropping-particle" : "", "family" : "Schmitz", "given" : "Birgit", "non-dropping-particle" : "", "parse-names" : false, "suffix" : "" }, { "dropping-particle" : "", "family" : "Specht", "given" : "Marcus", "non-dropping-particle" : "", "parse-names" : false, "suffix" : "" }, { "dropping-particle" : "", "family" : "Klemke", "given" : "Roland", "non-dropping-particle" : "", "parse-names" : false, "suffix" : "" } ], "container-title" : "Proceedings of the 11th World Conference on Mobile and Contextual Learning 2012", "editor" : [ { "dropping-particle" : "", "family" : "Specht", "given" : "Marcus", "non-dropping-particle" : "", "parse-names" : false, "suffix" : "" }, { "dropping-particle" : "", "family" : "Multisilta", "given" : "J", "non-dropping-particle" : "", "parse-names" : false, "suffix" : "" }, { "dropping-particle" : "", "family" : "Sharples", "given" : "M", "non-dropping-particle" : "", "parse-names" : false, "suffix" : "" } ], "id" : "ITEM-1", "issued" : { "date-parts" : [ [ "2012" ] ] }, "page" : "140-147", "title" : "An Analysis of the Educational Potential of Augmented Reality Games for Learning", "type" : "paper-conference" }, "uris" : [ "http://www.mendeley.com/documents/?uuid=d5405358-09b0-37f0-8f89-ab09e2b9b83d" ] } ], "mendeley" : { "formattedCitation" : "(Schmitz et al., 2012)", "plainTextFormattedCitation" : "(Schmitz et al., 2012)", "previouslyFormattedCitation" : "(Schmitz et al., 2012)" }, "properties" : { "noteIndex" : 0 }, "schema" : "https://github.com/citation-style-language/schema/raw/master/csl-citation.json" }</w:instrText>
+        <w:instrText>ADDIN CSL_CITATION { "citationItems" : [ { "id" : "ITEM-1", "itemData" : { "abstract" : "This paper presents a review of practical research papers on augmented reality games for learning. The study evaluates how these games may impact motivation (affective learning outcomes) and knowledge gain (cognitive learning outcomes). For the analysis, we use game design patterns for mobile games and Bloom's taxonomy of educational objectives. Our study results substantiate the generally assumed motivational potential of augmented reality games. Also, they indicate that augmented reality games may have the potential to bring about cognitive learning outcomes.", "author" : [ { "dropping-particle" : "", "family" : "Schmitz", "given" : "Birgit", "non-dropping-particle" : "", "parse-names" : false, "suffix" : "" }, { "dropping-particle" : "", "family" : "Specht", "given" : "Marcus", "non-dropping-particle" : "", "parse-names" : false, "suffix" : "" }, { "dropping-particle" : "", "family" : "Klemke", "given" : "Roland", "non-dropping-particle" : "", "parse-names" : false, "suffix" : "" } ], "container-title" : "Proceedings of the 11th World Conference on Mobile and Contextual Learning 2012", "editor" : [ { "dropping-particle" : "", "family" : "Specht", "given" : "Marcus", "non-dropping-particle" : "", "parse-names" : false, "suffix" : "" }, { "dropping-particle" : "", "family" : "Multisilta", "given" : "J", "non-dropping-particle" : "", "parse-names" : false, "suffix" : "" }, { "dropping-particle" : "", "family" : "Sharples", "given" : "M", "non-dropping-particle" : "", "parse-names" : false, "suffix" : "" } ], "id" : "ITEM-1", "issued" : { "date-parts" : [ [ "2012" ] ] }, "page" : "140-147", "title" : "An Analysis of the Educational Potential of Augmented Reality Games for Learning", "type" : "paper-conference" }, "uris" : [ "http://www.mendeley.com/documents/?uuid=d5405358-09b0-37f0-8f89-ab09e2b9b83d" ] } ], "mendeley" : { "formattedCitation" : "(Schmitz et al., 2012)", "manualFormatting" : "Schmitz et al. (2012)", "plainTextFormattedCitation" : "(Schmitz et al., 2012)", "previouslyFormattedCitation" : "(Schmitz et al., 2012)" }, "properties" : { "noteIndex" : 0 }, "schema" : "https://github.com/citation-style-language/schema/raw/master/csl-citation.json" }</w:instrText>
       </w:r>
       <w:r>
         <w:fldChar w:fldCharType="separate"/>
@@ -8830,7 +8860,13 @@
         <w:rPr>
           <w:noProof/>
         </w:rPr>
-        <w:t>(Schmitz et al., 2012)</w:t>
+        <w:t>Schmitz et al. (</w:t>
+      </w:r>
+      <w:r>
+        <w:rPr>
+          <w:noProof/>
+        </w:rPr>
+        <w:t>2012)</w:t>
       </w:r>
       <w:r>
         <w:fldChar w:fldCharType="end"/>
@@ -8842,7 +8878,32 @@
         <w:t xml:space="preserve">: </w:t>
       </w:r>
       <w:r>
-        <w:t>“Students feel ‘personally embodied’ in the game. Their actions in the game are intrinsically motivated (Rosenbaum et al., 2006). Learners are attentive (Wijers et al., 2010). Students are mentally ready for learning (Schwabe and Göth, 2005).”</w:t>
+        <w:t>“Students feel ‘personally embodied’ in the game. Their actions in the game are intrinsically motivated (Rosenbaum et al., 2006). Learners are attentive (Wijers et al., 2010). Students are mentally ready for le</w:t>
+      </w:r>
+      <w:r>
+        <w:t>arning (</w:t>
+      </w:r>
+      <w:proofErr w:type="spellStart"/>
+      <w:r>
+        <w:t>Schwabe</w:t>
+      </w:r>
+      <w:proofErr w:type="spellEnd"/>
+      <w:r>
+        <w:t xml:space="preserve"> and </w:t>
+      </w:r>
+      <w:proofErr w:type="spellStart"/>
+      <w:r>
+        <w:t>Göth</w:t>
+      </w:r>
+      <w:proofErr w:type="spellEnd"/>
+      <w:r>
+        <w:t>, 2005)</w:t>
+      </w:r>
+      <w:r>
+        <w:t>”</w:t>
+      </w:r>
+      <w:r>
+        <w:t xml:space="preserve"> (Table 1).</w:t>
       </w:r>
     </w:p>
     <w:p>
@@ -10858,7 +10919,7 @@
         <w:fldChar w:fldCharType="begin" w:fldLock="1"/>
       </w:r>
       <w:r>
-        <w:instrText>ADDIN CSL_CITATION { "citationItems" : [ { "id" : "ITEM-1", "itemData" : { "abstract" : "This paper presents a review of practical research papers on augmented reality games for learning. The study evaluates how these games may impact motivation (affective learning outcomes) and knowledge gain (cognitive learning outcomes). For the analysis, we use game design patterns for mobile games and Bloom's taxonomy of educational objectives. Our study results substantiate the generally assumed motivational potential of augmented reality games. Also, they indicate that augmented reality games may have the potential to bring about cognitive learning outcomes.", "author" : [ { "dropping-particle" : "", "family" : "Schmitz", "given" : "Birgit", "non-dropping-particle" : "", "parse-names" : false, "suffix" : "" }, { "dropping-particle" : "", "family" : "Specht", "given" : "Marcus", "non-dropping-particle" : "", "parse-names" : false, "suffix" : "" }, { "dropping-particle" : "", "family" : "Klemke", "given" : "Roland", "non-dropping-particle" : "", "parse-names" : false, "suffix" : "" } ], "container-title" : "Proceedings of the 11th World Conference on Mobile and Contextual Learning 2012", "editor" : [ { "dropping-particle" : "", "family" : "Specht", "given" : "Marcus", "non-dropping-particle" : "", "parse-names" : false, "suffix" : "" }, { "dropping-particle" : "", "family" : "Multisilta", "given" : "J", "non-dropping-particle" : "", "parse-names" : false, "suffix" : "" }, { "dropping-particle" : "", "family" : "Sharples", "given" : "M", "non-dropping-particle" : "", "parse-names" : false, "suffix" : "" } ], "id" : "ITEM-1", "issued" : { "date-parts" : [ [ "2012" ] ] }, "page" : "140-147", "title" : "An Analysis of the Educational Potential of Augmented Reality Games for Learning", "type" : "paper-conference" }, "uris" : [ "http://www.mendeley.com/documents/?uuid=d5405358-09b0-37f0-8f89-ab09e2b9b83d" ] } ], "mendeley" : { "formattedCitation" : "(Schmitz et al., 2012)", "plainTextFormattedCitation" : "(Schmitz et al., 2012)", "previouslyFormattedCitation" : "(Schmitz et al., 2012)" }, "properties" : { "noteIndex" : 0 }, "schema" : "https://github.com/citation-style-language/schema/raw/master/csl-citation.json" }</w:instrText>
+        <w:instrText>ADDIN CSL_CITATION { "citationItems" : [ { "id" : "ITEM-1", "itemData" : { "abstract" : "This paper presents a review of practical research papers on augmented reality games for learning. The study evaluates how these games may impact motivation (affective learning outcomes) and knowledge gain (cognitive learning outcomes). For the analysis, we use game design patterns for mobile games and Bloom's taxonomy of educational objectives. Our study results substantiate the generally assumed motivational potential of augmented reality games. Also, they indicate that augmented reality games may have the potential to bring about cognitive learning outcomes.", "author" : [ { "dropping-particle" : "", "family" : "Schmitz", "given" : "Birgit", "non-dropping-particle" : "", "parse-names" : false, "suffix" : "" }, { "dropping-particle" : "", "family" : "Specht", "given" : "Marcus", "non-dropping-particle" : "", "parse-names" : false, "suffix" : "" }, { "dropping-particle" : "", "family" : "Klemke", "given" : "Roland", "non-dropping-particle" : "", "parse-names" : false, "suffix" : "" } ], "container-title" : "Proceedings of the 11th World Conference on Mobile and Contextual Learning 2012", "editor" : [ { "dropping-particle" : "", "family" : "Specht", "given" : "Marcus", "non-dropping-particle" : "", "parse-names" : false, "suffix" : "" }, { "dropping-particle" : "", "family" : "Multisilta", "given" : "J", "non-dropping-particle" : "", "parse-names" : false, "suffix" : "" }, { "dropping-particle" : "", "family" : "Sharples", "given" : "M", "non-dropping-particle" : "", "parse-names" : false, "suffix" : "" } ], "id" : "ITEM-1", "issued" : { "date-parts" : [ [ "2012" ] ] }, "page" : "140-147", "title" : "An Analysis of the Educational Potential of Augmented Reality Games for Learning", "type" : "paper-conference" }, "uris" : [ "http://www.mendeley.com/documents/?uuid=d5405358-09b0-37f0-8f89-ab09e2b9b83d" ] } ], "mendeley" : { "formattedCitation" : "(Schmitz et al., 2012)", "manualFormatting" : "Schmitz et al. (2012)", "plainTextFormattedCitation" : "(Schmitz et al., 2012)", "previouslyFormattedCitation" : "(Schmitz et al., 2012)" }, "properties" : { "noteIndex" : 0 }, "schema" : "https://github.com/citation-style-language/schema/raw/master/csl-citation.json" }</w:instrText>
       </w:r>
       <w:r>
         <w:fldChar w:fldCharType="separate"/>
@@ -10867,7 +10928,13 @@
         <w:rPr>
           <w:noProof/>
         </w:rPr>
-        <w:t>(Schmitz et al., 2012)</w:t>
+        <w:t>Schmitz et al. (</w:t>
+      </w:r>
+      <w:r>
+        <w:rPr>
+          <w:noProof/>
+        </w:rPr>
+        <w:t>2012)</w:t>
       </w:r>
       <w:r>
         <w:fldChar w:fldCharType="end"/>
@@ -10885,6 +10952,9 @@
         <w:t>being standard features</w:t>
       </w:r>
       <w:r>
+        <w:t xml:space="preserve"> (p. 1)</w:t>
+      </w:r>
+      <w:r>
         <w:t>.</w:t>
       </w:r>
       <w:r>
@@ -10894,7 +10964,7 @@
         <w:fldChar w:fldCharType="begin" w:fldLock="1"/>
       </w:r>
       <w:r>
-        <w:instrText>ADDIN CSL_CITATION { "citationItems" : [ { "id" : "ITEM-1", "itemData" : { "abstract" : "Recent advances in hardware and software for mobile computing have enabled a new breed of mobile AR systems and applications. A new breed of computing called \u0093 \" augmented ubiquitous computing\u0094 \" has resulted from the convergence of wearable computing, wireless networking and mobile AR interfaces. In this paper we provide a survey of different mobile and wireless technologies and how they have impact AR. Our goal is to place them into different categories so that it becomes easier to understand the state of art and to help identify new directions of research.", "author" : [ { "dropping-particle" : "", "family" : "Papagiannakis", "given" : "George", "non-dropping-particle" : "", "parse-names" : false, "suffix" : "" }, { "dropping-particle" : "", "family" : "Singh", "given" : "Gurminder", "non-dropping-particle" : "", "parse-names" : false, "suffix" : "" }, { "dropping-particle" : "", "family" : "Magnenat-Thalmann", "given" : "Nadia", "non-dropping-particle" : "", "parse-names" : false, "suffix" : "" } ], "id" : "ITEM-1", "issued" : { "date-parts" : [ [ "2008" ] ] }, "title" : "A survey of mobile and wireless technologies for augmented reality systems", "type" : "article-journal" }, "uris" : [ "http://www.mendeley.com/documents/?uuid=ee70efc8-2a52-33ba-ae02-a0de3c488b4d" ] } ], "mendeley" : { "formattedCitation" : "(Papagiannakis et al., 2008)", "plainTextFormattedCitation" : "(Papagiannakis et al., 2008)", "previouslyFormattedCitation" : "(Papagiannakis et al., 2008)" }, "properties" : { "noteIndex" : 0 }, "schema" : "https://github.com/citation-style-language/schema/raw/master/csl-citation.json" }</w:instrText>
+        <w:instrText>ADDIN CSL_CITATION { "citationItems" : [ { "id" : "ITEM-1", "itemData" : { "abstract" : "Recent advances in hardware and software for mobile computing have enabled a new breed of mobile AR systems and applications. A new breed of computing called \u0093 \" augmented ubiquitous computing\u0094 \" has resulted from the convergence of wearable computing, wireless networking and mobile AR interfaces. In this paper we provide a survey of different mobile and wireless technologies and how they have impact AR. Our goal is to place them into different categories so that it becomes easier to understand the state of art and to help identify new directions of research.", "author" : [ { "dropping-particle" : "", "family" : "Papagiannakis", "given" : "George", "non-dropping-particle" : "", "parse-names" : false, "suffix" : "" }, { "dropping-particle" : "", "family" : "Singh", "given" : "Gurminder", "non-dropping-particle" : "", "parse-names" : false, "suffix" : "" }, { "dropping-particle" : "", "family" : "Magnenat-Thalmann", "given" : "Nadia", "non-dropping-particle" : "", "parse-names" : false, "suffix" : "" } ], "id" : "ITEM-1", "issued" : { "date-parts" : [ [ "2008" ] ] }, "title" : "A survey of mobile and wireless technologies for augmented reality systems", "type" : "article-journal" }, "uris" : [ "http://www.mendeley.com/documents/?uuid=ee70efc8-2a52-33ba-ae02-a0de3c488b4d" ] } ], "mendeley" : { "formattedCitation" : "(Papagiannakis et al., 2008)", "manualFormatting" : "Papagiannakis et al. (2008)", "plainTextFormattedCitation" : "(Papagiannakis et al., 2008)", "previouslyFormattedCitation" : "(Papagiannakis et al., 2008)" }, "properties" : { "noteIndex" : 0 }, "schema" : "https://github.com/citation-style-language/schema/raw/master/csl-citation.json" }</w:instrText>
       </w:r>
       <w:r>
         <w:fldChar w:fldCharType="separate"/>
@@ -10903,7 +10973,13 @@
         <w:rPr>
           <w:noProof/>
         </w:rPr>
-        <w:t>(Papagiannakis et al., 2008)</w:t>
+        <w:t>Papagiannakis et al. (</w:t>
+      </w:r>
+      <w:r>
+        <w:rPr>
+          <w:noProof/>
+        </w:rPr>
+        <w:t>2008)</w:t>
       </w:r>
       <w:r>
         <w:fldChar w:fldCharType="end"/>
@@ -10918,7 +10994,13 @@
         <w:t>MARS</w:t>
       </w:r>
       <w:r>
-        <w:t>, defining as the “ultimate goal” the ability to use them “eyes-free and hands-free” while walking.</w:t>
+        <w:t>, defining as the “ultimate goal” the ability to use them “eyes-free and hands-free” while walking</w:t>
+      </w:r>
+      <w:r>
+        <w:t xml:space="preserve"> (p. 12)</w:t>
+      </w:r>
+      <w:r>
+        <w:t>.</w:t>
       </w:r>
       <w:r>
         <w:t xml:space="preserve"> </w:t>
@@ -12881,7 +12963,7 @@
         <w:fldChar w:fldCharType="begin" w:fldLock="1"/>
       </w:r>
       <w:r>
-        <w:instrText>ADDIN CSL_CITATION { "citationItems" : [ { "id" : "ITEM-1", "itemData" : { "abstract" : "This paper presents a review of practical research papers on augmented reality games for learning. The study evaluates how these games may impact motivation (affective learning outcomes) and knowledge gain (cognitive learning outcomes). For the analysis, we use game design patterns for mobile games and Bloom's taxonomy of educational objectives. Our study results substantiate the generally assumed motivational potential of augmented reality games. Also, they indicate that augmented reality games may have the potential to bring about cognitive learning outcomes.", "author" : [ { "dropping-particle" : "", "family" : "Schmitz", "given" : "Birgit", "non-dropping-particle" : "", "parse-names" : false, "suffix" : "" }, { "dropping-particle" : "", "family" : "Specht", "given" : "Marcus", "non-dropping-particle" : "", "parse-names" : false, "suffix" : "" }, { "dropping-particle" : "", "family" : "Klemke", "given" : "Roland", "non-dropping-particle" : "", "parse-names" : false, "suffix" : "" } ], "container-title" : "Proceedings of the 11th World Conference on Mobile and Contextual Learning 2012", "editor" : [ { "dropping-particle" : "", "family" : "Specht", "given" : "Marcus", "non-dropping-particle" : "", "parse-names" : false, "suffix" : "" }, { "dropping-particle" : "", "family" : "Multisilta", "given" : "J", "non-dropping-particle" : "", "parse-names" : false, "suffix" : "" }, { "dropping-particle" : "", "family" : "Sharples", "given" : "M", "non-dropping-particle" : "", "parse-names" : false, "suffix" : "" } ], "id" : "ITEM-1", "issued" : { "date-parts" : [ [ "2012" ] ] }, "page" : "140-147", "title" : "An Analysis of the Educational Potential of Augmented Reality Games for Learning", "type" : "paper-conference" }, "uris" : [ "http://www.mendeley.com/documents/?uuid=d5405358-09b0-37f0-8f89-ab09e2b9b83d" ] } ], "mendeley" : { "formattedCitation" : "(Schmitz et al., 2012)", "plainTextFormattedCitation" : "(Schmitz et al., 2012)", "previouslyFormattedCitation" : "(Schmitz et al., 2012)" }, "properties" : { "noteIndex" : 0 }, "schema" : "https://github.com/citation-style-language/schema/raw/master/csl-citation.json" }</w:instrText>
+        <w:instrText>ADDIN CSL_CITATION { "citationItems" : [ { "id" : "ITEM-1", "itemData" : { "abstract" : "This paper presents a review of practical research papers on augmented reality games for learning. The study evaluates how these games may impact motivation (affective learning outcomes) and knowledge gain (cognitive learning outcomes). For the analysis, we use game design patterns for mobile games and Bloom's taxonomy of educational objectives. Our study results substantiate the generally assumed motivational potential of augmented reality games. Also, they indicate that augmented reality games may have the potential to bring about cognitive learning outcomes.", "author" : [ { "dropping-particle" : "", "family" : "Schmitz", "given" : "Birgit", "non-dropping-particle" : "", "parse-names" : false, "suffix" : "" }, { "dropping-particle" : "", "family" : "Specht", "given" : "Marcus", "non-dropping-particle" : "", "parse-names" : false, "suffix" : "" }, { "dropping-particle" : "", "family" : "Klemke", "given" : "Roland", "non-dropping-particle" : "", "parse-names" : false, "suffix" : "" } ], "container-title" : "Proceedings of the 11th World Conference on Mobile and Contextual Learning 2012", "editor" : [ { "dropping-particle" : "", "family" : "Specht", "given" : "Marcus", "non-dropping-particle" : "", "parse-names" : false, "suffix" : "" }, { "dropping-particle" : "", "family" : "Multisilta", "given" : "J", "non-dropping-particle" : "", "parse-names" : false, "suffix" : "" }, { "dropping-particle" : "", "family" : "Sharples", "given" : "M", "non-dropping-particle" : "", "parse-names" : false, "suffix" : "" } ], "id" : "ITEM-1", "issued" : { "date-parts" : [ [ "2012" ] ] }, "page" : "140-147", "title" : "An Analysis of the Educational Potential of Augmented Reality Games for Learning", "type" : "paper-conference" }, "uris" : [ "http://www.mendeley.com/documents/?uuid=d5405358-09b0-37f0-8f89-ab09e2b9b83d" ] } ], "mendeley" : { "formattedCitation" : "(Schmitz et al., 2012)", "manualFormatting" : "Schmitz et al. (2012)", "plainTextFormattedCitation" : "(Schmitz et al., 2012)", "previouslyFormattedCitation" : "(Schmitz et al., 2012)" }, "properties" : { "noteIndex" : 0 }, "schema" : "https://github.com/citation-style-language/schema/raw/master/csl-citation.json" }</w:instrText>
       </w:r>
       <w:r>
         <w:fldChar w:fldCharType="separate"/>
@@ -12890,7 +12972,19 @@
         <w:rPr>
           <w:noProof/>
         </w:rPr>
-        <w:t>(Schmitz et al., 2012)</w:t>
+        <w:t>Schmi</w:t>
+      </w:r>
+      <w:r>
+        <w:rPr>
+          <w:noProof/>
+        </w:rPr>
+        <w:t>tz et al. (</w:t>
+      </w:r>
+      <w:r>
+        <w:rPr>
+          <w:noProof/>
+        </w:rPr>
+        <w:t>2012)</w:t>
       </w:r>
       <w:r>
         <w:fldChar w:fldCharType="end"/>
@@ -12902,7 +12996,7 @@
         <w:fldChar w:fldCharType="begin" w:fldLock="1"/>
       </w:r>
       <w:r>
-        <w:instrText>ADDIN CSL_CITATION { "citationItems" : [ { "id" : "ITEM-1", "itemData" : { "abstract" : "This paper presents a review of practical research papers on augmented reality games for learning. The study evaluates how these games may impact motivation (affective learning outcomes) and knowledge gain (cognitive learning outcomes). For the analysis, we use game design patterns for mobile games and Bloom's taxonomy of educational objectives. Our study results substantiate the generally assumed motivational potential of augmented reality games. Also, they indicate that augmented reality games may have the potential to bring about cognitive learning outcomes.", "author" : [ { "dropping-particle" : "", "family" : "Schmitz", "given" : "Birgit", "non-dropping-particle" : "", "parse-names" : false, "suffix" : "" }, { "dropping-particle" : "", "family" : "Specht", "given" : "Marcus", "non-dropping-particle" : "", "parse-names" : false, "suffix" : "" }, { "dropping-particle" : "", "family" : "Klemke", "given" : "Roland", "non-dropping-particle" : "", "parse-names" : false, "suffix" : "" } ], "container-title" : "Proceedings of the 11th World Conference on Mobile and Contextual Learning 2012", "editor" : [ { "dropping-particle" : "", "family" : "Specht", "given" : "Marcus", "non-dropping-particle" : "", "parse-names" : false, "suffix" : "" }, { "dropping-particle" : "", "family" : "Multisilta", "given" : "J", "non-dropping-particle" : "", "parse-names" : false, "suffix" : "" }, { "dropping-particle" : "", "family" : "Sharples", "given" : "M", "non-dropping-particle" : "", "parse-names" : false, "suffix" : "" } ], "id" : "ITEM-1", "issued" : { "date-parts" : [ [ "2012" ] ] }, "page" : "140-147", "title" : "An Analysis of the Educational Potential of Augmented Reality Games for Learning", "type" : "paper-conference" }, "uris" : [ "http://www.mendeley.com/documents/?uuid=d5405358-09b0-37f0-8f89-ab09e2b9b83d" ] } ], "mendeley" : { "formattedCitation" : "(Schmitz et al., 2012)", "plainTextFormattedCitation" : "(Schmitz et al., 2012)", "previouslyFormattedCitation" : "(Schmitz et al., 2012)" }, "properties" : { "noteIndex" : 0 }, "schema" : "https://github.com/citation-style-language/schema/raw/master/csl-citation.json" }</w:instrText>
+        <w:instrText>ADDIN CSL_CITATION { "citationItems" : [ { "id" : "ITEM-1", "itemData" : { "abstract" : "This paper presents a review of practical research papers on augmented reality games for learning. The study evaluates how these games may impact motivation (affective learning outcomes) and knowledge gain (cognitive learning outcomes). For the analysis, we use game design patterns for mobile games and Bloom's taxonomy of educational objectives. Our study results substantiate the generally assumed motivational potential of augmented reality games. Also, they indicate that augmented reality games may have the potential to bring about cognitive learning outcomes.", "author" : [ { "dropping-particle" : "", "family" : "Schmitz", "given" : "Birgit", "non-dropping-particle" : "", "parse-names" : false, "suffix" : "" }, { "dropping-particle" : "", "family" : "Specht", "given" : "Marcus", "non-dropping-particle" : "", "parse-names" : false, "suffix" : "" }, { "dropping-particle" : "", "family" : "Klemke", "given" : "Roland", "non-dropping-particle" : "", "parse-names" : false, "suffix" : "" } ], "container-title" : "Proceedings of the 11th World Conference on Mobile and Contextual Learning 2012", "editor" : [ { "dropping-particle" : "", "family" : "Specht", "given" : "Marcus", "non-dropping-particle" : "", "parse-names" : false, "suffix" : "" }, { "dropping-particle" : "", "family" : "Multisilta", "given" : "J", "non-dropping-particle" : "", "parse-names" : false, "suffix" : "" }, { "dropping-particle" : "", "family" : "Sharples", "given" : "M", "non-dropping-particle" : "", "parse-names" : false, "suffix" : "" } ], "id" : "ITEM-1", "issued" : { "date-parts" : [ [ "2012" ] ] }, "page" : "140-147", "title" : "An Analysis of the Educational Potential of Augmented Reality Games for Learning", "type" : "paper-conference" }, "uris" : [ "http://www.mendeley.com/documents/?uuid=d5405358-09b0-37f0-8f89-ab09e2b9b83d" ] } ], "mendeley" : { "formattedCitation" : "(Schmitz et al., 2012)", "manualFormatting" : "Schmitz et al.", "plainTextFormattedCitation" : "(Schmitz et al., 2012)", "previouslyFormattedCitation" : "(Schmitz et al., 2012)" }, "properties" : { "noteIndex" : 0 }, "schema" : "https://github.com/citation-style-language/schema/raw/master/csl-citation.json" }</w:instrText>
       </w:r>
       <w:r>
         <w:fldChar w:fldCharType="separate"/>
@@ -12911,13 +13005,34 @@
         <w:rPr>
           <w:noProof/>
         </w:rPr>
-        <w:t>(Schmitz et al., 2012)</w:t>
+        <w:t>Schmitz et al.</w:t>
       </w:r>
       <w:r>
         <w:fldChar w:fldCharType="end"/>
       </w:r>
       <w:r>
-        <w:t xml:space="preserve"> also investigated the effects of the pattern Roleplaying, stating that it “seems to be highly relevant for the design of AR learning games.” </w:t>
+        <w:t xml:space="preserve"> also investigated the effects of the pattern </w:t>
+      </w:r>
+      <w:r>
+        <w:t>“</w:t>
+      </w:r>
+      <w:r>
+        <w:t>Roleplaying</w:t>
+      </w:r>
+      <w:r>
+        <w:t>”</w:t>
+      </w:r>
+      <w:r>
+        <w:t xml:space="preserve">, stating that it “seems to be highly relevant for </w:t>
+      </w:r>
+      <w:r>
+        <w:t>the design of AR learning games</w:t>
+      </w:r>
+      <w:r>
+        <w:t xml:space="preserve">” </w:t>
+      </w:r>
+      <w:r>
+        <w:t>(p. 3).</w:t>
       </w:r>
     </w:p>
     <w:p>
@@ -12999,7 +13114,7 @@
         <w:fldChar w:fldCharType="begin" w:fldLock="1"/>
       </w:r>
       <w:r>
-        <w:instrText>ADDIN CSL_CITATION { "citationItems" : [ { "id" : "ITEM-1", "itemData" : { "abstract" : "This paper proposes a design pattern language applicable to mobile mixed reality games. While on the one hand the language covers direct game mechanics and therefore game design considerations, it also aims to provide similar for other aspects of mobile mixed reality games, namely authoring, content creation, interfaces, orchestration as well as testing and logging. Eleven patterns based on these aspects are described in more detail.", "author" : [ { "dropping-particle" : "", "family" : "Wetzel", "given" : "Richard", "non-dropping-particle" : "", "parse-names" : false, "suffix" : "" } ], "container-title" : "Foundations of Digital Games", "id" : "ITEM-1", "issued" : { "date-parts" : [ [ "2013" ] ] }, "title" : "A Case for Design Patterns supporting the Development of Mobile Mixed Reality Games", "type" : "article-journal" }, "uris" : [ "http://www.mendeley.com/documents/?uuid=5d6eca59-ad19-3dea-9415-86f5e3a3495f" ] } ], "mendeley" : { "formattedCitation" : "(Wetzel, 2013)", "manualFormatting" : "Wetzel, 2013)", "plainTextFormattedCitation" : "(Wetzel, 2013)", "previouslyFormattedCitation" : "(Wetzel, 2013)" }, "properties" : { "noteIndex" : 0 }, "schema" : "https://github.com/citation-style-language/schema/raw/master/csl-citation.json" }</w:instrText>
+        <w:instrText>ADDIN CSL_CITATION { "citationItems" : [ { "id" : "ITEM-1", "itemData" : { "abstract" : "This paper proposes a design pattern language applicable to mobile mixed reality games. While on the one hand the language covers direct game mechanics and therefore game design considerations, it also aims to provide similar for other aspects of mobile mixed reality games, namely authoring, content creation, interfaces, orchestration as well as testing and logging. Eleven patterns based on these aspects are described in more detail.", "author" : [ { "dropping-particle" : "", "family" : "Wetzel", "given" : "Richard", "non-dropping-particle" : "", "parse-names" : false, "suffix" : "" } ], "container-title" : "Foundations of Digital Games", "id" : "ITEM-1", "issued" : { "date-parts" : [ [ "2013" ] ] }, "title" : "A Case for Design Patterns supporting the Development of Mobile Mixed Reality Games", "type" : "article-journal" }, "uris" : [ "http://www.mendeley.com/documents/?uuid=5d6eca59-ad19-3dea-9415-86f5e3a3495f" ] } ], "mendeley" : { "formattedCitation" : "(Wetzel, 2013)", "manualFormatting" : "Wetzel (2013)", "plainTextFormattedCitation" : "(Wetzel, 2013)", "previouslyFormattedCitation" : "(Wetzel, 2013)" }, "properties" : { "noteIndex" : 0 }, "schema" : "https://github.com/citation-style-language/schema/raw/master/csl-citation.json" }</w:instrText>
       </w:r>
       <w:r>
         <w:fldChar w:fldCharType="separate"/>
@@ -15369,12 +15484,21 @@
           <w:szCs w:val="24"/>
         </w:rPr>
       </w:pPr>
-      <w:r>
-        <w:rPr>
-          <w:noProof/>
-          <w:szCs w:val="24"/>
-        </w:rPr>
-        <w:t xml:space="preserve">Schmitz, B., Specht, M., &amp; Klemke, R. (2012). An Analysis of the Educational Potential of Augmented Reality Games for Learning. In M. Specht, J. Multisilta, &amp; M. Sharples (Eds.), </w:t>
+      <w:bookmarkStart w:id="35" w:name="_GoBack"/>
+      <w:r>
+        <w:rPr>
+          <w:noProof/>
+          <w:szCs w:val="24"/>
+        </w:rPr>
+        <w:t>Schmitz</w:t>
+      </w:r>
+      <w:bookmarkEnd w:id="35"/>
+      <w:r>
+        <w:rPr>
+          <w:noProof/>
+          <w:szCs w:val="24"/>
+        </w:rPr>
+        <w:t xml:space="preserve">, B., Specht, M., &amp; Klemke, R. (2012). An Analysis of the Educational Potential of Augmented Reality Games for Learning. In M. Specht, J. Multisilta, &amp; M. Sharples (Eds.), </w:t>
       </w:r>
       <w:r>
         <w:rPr>
@@ -16018,7 +16142,11 @@
     </w:p>
     <w:p>
       <w:pPr>
-        <w:pStyle w:val="berschrift1"/>
+        <w:widowControl w:val="0"/>
+        <w:autoSpaceDE w:val="0"/>
+        <w:autoSpaceDN w:val="0"/>
+        <w:adjustRightInd w:val="0"/>
+        <w:ind w:left="480" w:hanging="480"/>
         <w:rPr>
           <w:lang w:val="en-US"/>
         </w:rPr>
@@ -16029,16 +16157,14 @@
         </w:rPr>
         <w:fldChar w:fldCharType="end"/>
       </w:r>
-      <w:bookmarkStart w:id="35" w:name="_Toc471154336"/>
-      <w:bookmarkStart w:id="36" w:name="_GoBack"/>
+      <w:bookmarkStart w:id="36" w:name="_Toc471154336"/>
+      <w:r>
+        <w:rPr>
+          <w:lang w:val="en-US"/>
+        </w:rPr>
+        <w:t>Declaration of authenticity</w:t>
+      </w:r>
       <w:bookmarkEnd w:id="36"/>
-      <w:r>
-        <w:rPr>
-          <w:lang w:val="en-US"/>
-        </w:rPr>
-        <w:t>Declaration of authenticity</w:t>
-      </w:r>
-      <w:bookmarkEnd w:id="35"/>
     </w:p>
     <w:p>
       <w:pPr>
@@ -16271,7 +16397,7 @@
           <w:rPr>
             <w:noProof/>
           </w:rPr>
-          <w:t>9</w:t>
+          <w:t>31</w:t>
         </w:r>
         <w:r>
           <w:fldChar w:fldCharType="end"/>
@@ -22347,7 +22473,7 @@
 </file>
 
 <file path=customXml/itemProps1.xml><?xml version="1.0" encoding="utf-8"?>
-<ds:datastoreItem xmlns:ds="http://schemas.openxmlformats.org/officeDocument/2006/customXml" ds:itemID="{C3EDF5AC-1169-4ADF-8BD7-FA1D80864E41}">
+<ds:datastoreItem xmlns:ds="http://schemas.openxmlformats.org/officeDocument/2006/customXml" ds:itemID="{3A247F66-527C-4A42-9A92-7E66424F14BB}">
   <ds:schemaRefs>
     <ds:schemaRef ds:uri="http://schemas.openxmlformats.org/officeDocument/2006/bibliography"/>
   </ds:schemaRefs>

</xml_diff>

<commit_message>
Same procedure as every year.
</commit_message>
<xml_diff>
--- a/Bachelorarbeit.docx
+++ b/Bachelorarbeit.docx
@@ -3207,7 +3207,13 @@
         <w:t>discussing</w:t>
       </w:r>
       <w:r>
-        <w:t xml:space="preserve"> a framework for sensor-supported Augmented Reality games. First, definitions and technology for </w:t>
+        <w:t xml:space="preserve"> a framework for sensor-supported Augmented Reality games. First, definitions and </w:t>
+      </w:r>
+      <w:r>
+        <w:t>approaches to</w:t>
+      </w:r>
+      <w:r>
+        <w:t xml:space="preserve"> </w:t>
       </w:r>
       <w:r>
         <w:t xml:space="preserve">Augmented Reality </w:t>
@@ -3416,7 +3422,22 @@
         <w:t xml:space="preserve">focus group survey </w:t>
       </w:r>
       <w:r>
-        <w:t xml:space="preserve">(see appendix) </w:t>
+        <w:t>(</w:t>
+      </w:r>
+      <w:commentRangeStart w:id="3"/>
+      <w:r>
+        <w:t>see appendix</w:t>
+      </w:r>
+      <w:commentRangeEnd w:id="3"/>
+      <w:r>
+        <w:rPr>
+          <w:rStyle w:val="Kommentarzeichen"/>
+          <w:lang w:val="de-DE"/>
+        </w:rPr>
+        <w:commentReference w:id="3"/>
+      </w:r>
+      <w:r>
+        <w:t xml:space="preserve">) </w:t>
       </w:r>
       <w:r>
         <w:t>was conducted</w:t>
@@ -3467,11 +3488,20 @@
         <w:t>ons</w:t>
       </w:r>
       <w:r>
-        <w:t xml:space="preserve">; although all but one of the participants knew the term Augmented Reality, only half of them reported having used AR applications before and only three out of the 18 participants had experience developing them, 12 of the remaining </w:t>
+        <w:t xml:space="preserve">; although all but one of the participants knew the term Augmented Reality, only half of them reported having used AR applications before and only three out of the 18 participants had experience developing them, </w:t>
+      </w:r>
+      <w:r>
+        <w:t xml:space="preserve">however </w:t>
+      </w:r>
+      <w:r>
+        <w:t xml:space="preserve">12 of the </w:t>
       </w:r>
       <w:r>
         <w:lastRenderedPageBreak/>
-        <w:t>15 expressing interest in doing so.</w:t>
+        <w:t>remaining 15 expressed</w:t>
+      </w:r>
+      <w:r>
+        <w:t xml:space="preserve"> interest in doing so.</w:t>
       </w:r>
       <w:r>
         <w:t xml:space="preserve"> </w:t>
@@ -3570,14 +3600,14 @@
           <w:lang w:val="en-US"/>
         </w:rPr>
       </w:pPr>
-      <w:bookmarkStart w:id="3" w:name="_Toc471154312"/>
+      <w:bookmarkStart w:id="4" w:name="_Toc471154312"/>
       <w:r>
         <w:rPr>
           <w:lang w:val="en-US"/>
         </w:rPr>
         <w:t>Related Work</w:t>
       </w:r>
-      <w:bookmarkEnd w:id="3"/>
+      <w:bookmarkEnd w:id="4"/>
     </w:p>
     <w:p>
       <w:pPr>
@@ -3867,7 +3897,7 @@
           <w:lang w:val="en-US"/>
         </w:rPr>
       </w:pPr>
-      <w:bookmarkStart w:id="4" w:name="_Toc471154313"/>
+      <w:bookmarkStart w:id="5" w:name="_Toc471154313"/>
       <w:r>
         <w:rPr>
           <w:lang w:val="en-US"/>
@@ -3875,7 +3905,7 @@
         <w:lastRenderedPageBreak/>
         <w:t>Literature review</w:t>
       </w:r>
-      <w:bookmarkEnd w:id="4"/>
+      <w:bookmarkEnd w:id="5"/>
     </w:p>
     <w:p>
       <w:pPr>
@@ -3905,14 +3935,14 @@
           <w:lang w:val="en-US"/>
         </w:rPr>
       </w:pPr>
-      <w:bookmarkStart w:id="5" w:name="_Toc471154314"/>
+      <w:bookmarkStart w:id="6" w:name="_Toc471154314"/>
       <w:r>
         <w:rPr>
           <w:lang w:val="en-US"/>
         </w:rPr>
         <w:t>Augmented Reality</w:t>
       </w:r>
-      <w:bookmarkEnd w:id="5"/>
+      <w:bookmarkEnd w:id="6"/>
     </w:p>
     <w:p>
       <w:pPr>
@@ -4169,7 +4199,7 @@
           <w:lang w:val="en-US"/>
         </w:rPr>
       </w:pPr>
-      <w:bookmarkStart w:id="6" w:name="_Toc471154315"/>
+      <w:bookmarkStart w:id="7" w:name="_Toc471154315"/>
       <w:r>
         <w:rPr>
           <w:lang w:val="en-US"/>
@@ -4182,7 +4212,7 @@
         </w:rPr>
         <w:t xml:space="preserve"> and classifications</w:t>
       </w:r>
-      <w:bookmarkEnd w:id="6"/>
+      <w:bookmarkEnd w:id="7"/>
     </w:p>
     <w:p>
       <w:pPr>
@@ -4206,7 +4236,7 @@
         <w:rPr>
           <w:lang w:val="en-US"/>
         </w:rPr>
-        <w:instrText>ADDIN CSL_CITATION { "citationItems" : [ { "id" : "ITEM-1", "itemData" : { "DOI" : "10.1186/s40537-015-0031-2", "ISSN" : "2196-1115", "abstract" : "This paper provides a multi-disciplinary overview of the research issues and achievements in the field of Big Data and its visualization techniques and tools. The main aim is to summarize challenges in visualization methods for existing Big Data, as well as to offer novel solutions for issues related to the current state of Big Data Visualization. This paper provides a classification\\n of existing data types, analytical methods, visualization techniques and tools, with a particular emphasis placed on surveying the evolution of visualization methodology over the past years. Based on the results, we reveal disadvantages of existing visualization methods. Despite the technological development of the modern world, human involvement (interaction), judgment and logical thinking are necessary while working with Big Data. Therefore, the role of human perceptional limitations involving large amounts of information is evaluated. Based on the results, a non-traditional approach is proposed: we discuss how the capabilities of Augmented Reality and Virtual Reality could be applied to the field of Big Data Visualization. We discuss the promising utility of Mixed Reality technology integration with applications in Big Data Visualization. Placing the most essential data in the central area of the human visual field in Mixed Reality would allow one to obtain the presented information in a short period of time without significant data losses due to human perceptual issues. Furthermore, we discuss the impacts of new technologies, such as Virtual Reality displays and Augmented Reality helmets on the Big Data visualization as well as to the classification of the main challenges of integrating the technology.", "author" : [ { "dropping-particle" : "", "family" : "Olshannikova", "given" : "Ekaterina", "non-dropping-particle" : "", "parse-names" : false, "suffix" : "" }, { "dropping-particle" : "", "family" : "Ometov", "given" : "Aleksandr", "non-dropping-particle" : "", "parse-names" : false, "suffix" : "" }, { "dropping-particle" : "", "family" : "Koucheryavy", "given" : "Yevgeni", "non-dropping-particle" : "", "parse-names" : false, "suffix" : "" }, { "dropping-particle" : "", "family" : "Olsson", "given" : "Thomas", "non-dropping-particle" : "", "parse-names" : false, "suffix" : "" } ], "container-title" : "Journal of Big Data", "id" : "ITEM-1", "issue" : "1", "issued" : { "date-parts" : [ [ "2015" ] ] }, "publisher" : "Springer International Publishing", "title" : "Visualizing Big Data with augmented and virtual reality: challenges and research agenda", "type" : "article-journal", "volume" : "2" }, "uris" : [ "http://www.mendeley.com/documents/?uuid=e84917da-21b8-4db6-b708-22d4aa3db0ea" ] } ], "mendeley" : { "formattedCitation" : "(Olshannikova, Ometov, Koucheryavy, &amp; Olsson, 2015)", "manualFormatting" : "Olshannikova, Ometov, Koucheryavy, &amp; Olsson (2015)", "plainTextFormattedCitation" : "(Olshannikova, Ometov, Koucheryavy, &amp; Olsson, 2015)", "previouslyFormattedCitation" : "(Olshannikova, Ometov, Koucheryavy, &amp; Olsson, 2015)" }, "properties" : { "noteIndex" : 0 }, "schema" : "https://github.com/citation-style-language/schema/raw/master/csl-citation.json" }</w:instrText>
+        <w:instrText>ADDIN CSL_CITATION { "citationItems" : [ { "id" : "ITEM-1", "itemData" : { "DOI" : "10.1186/s40537-015-0031-2", "ISSN" : "2196-1115", "abstract" : "This paper provides a multi-disciplinary overview of the research issues and achievements in the field of Big Data and its visualization techniques and tools. The main aim is to summarize challenges in visualization methods for existing Big Data, as well as to offer novel solutions for issues related to the current state of Big Data Visualization. This paper provides a classification\\n of existing data types, analytical methods, visualization techniques and tools, with a particular emphasis placed on surveying the evolution of visualization methodology over the past years. Based on the results, we reveal disadvantages of existing visualization methods. Despite the technological development of the modern world, human involvement (interaction), judgment and logical thinking are necessary while working with Big Data. Therefore, the role of human perceptional limitations involving large amounts of information is evaluated. Based on the results, a non-traditional approach is proposed: we discuss how the capabilities of Augmented Reality and Virtual Reality could be applied to the field of Big Data Visualization. We discuss the promising utility of Mixed Reality technology integration with applications in Big Data Visualization. Placing the most essential data in the central area of the human visual field in Mixed Reality would allow one to obtain the presented information in a short period of time without significant data losses due to human perceptual issues. Furthermore, we discuss the impacts of new technologies, such as Virtual Reality displays and Augmented Reality helmets on the Big Data visualization as well as to the classification of the main challenges of integrating the technology.", "author" : [ { "dropping-particle" : "", "family" : "Olshannikova", "given" : "Ekaterina", "non-dropping-particle" : "", "parse-names" : false, "suffix" : "" }, { "dropping-particle" : "", "family" : "Ometov", "given" : "Aleksandr", "non-dropping-particle" : "", "parse-names" : false, "suffix" : "" }, { "dropping-particle" : "", "family" : "Koucheryavy", "given" : "Yevgeni", "non-dropping-particle" : "", "parse-names" : false, "suffix" : "" }, { "dropping-particle" : "", "family" : "Olsson", "given" : "Thomas", "non-dropping-particle" : "", "parse-names" : false, "suffix" : "" } ], "container-title" : "Journal of Big Data", "id" : "ITEM-1", "issue" : "1", "issued" : { "date-parts" : [ [ "2015" ] ] }, "publisher" : "Springer International Publishing", "title" : "Visualizing Big Data with augmented and virtual reality: challenges and research agenda", "type" : "article-journal", "volume" : "2" }, "uris" : [ "http://www.mendeley.com/documents/?uuid=e84917da-21b8-4db6-b708-22d4aa3db0ea" ] } ], "mendeley" : { "formattedCitation" : "(Olshannikova, Ometov, Koucheryavy, &amp; Olsson, 2015)", "manualFormatting" : "Olshannikova, Ometov, Koucheryavy, &amp; Olsson (2015, p. 18)", "plainTextFormattedCitation" : "(Olshannikova, Ometov, Koucheryavy, &amp; Olsson, 2015)", "previouslyFormattedCitation" : "(Olshannikova, Ometov, Koucheryavy, &amp; Olsson, 2015)" }, "properties" : { "noteIndex" : 0 }, "schema" : "https://github.com/citation-style-language/schema/raw/master/csl-citation.json" }</w:instrText>
       </w:r>
       <w:r>
         <w:rPr>
@@ -4233,7 +4263,21 @@
           <w:noProof/>
           <w:lang w:val="en-US"/>
         </w:rPr>
-        <w:t>2015)</w:t>
+        <w:t>2015</w:t>
+      </w:r>
+      <w:r>
+        <w:rPr>
+          <w:noProof/>
+          <w:lang w:val="en-US"/>
+        </w:rPr>
+        <w:t>, p. 18</w:t>
+      </w:r>
+      <w:r>
+        <w:rPr>
+          <w:noProof/>
+          <w:lang w:val="en-US"/>
+        </w:rPr>
+        <w:t>)</w:t>
       </w:r>
       <w:r>
         <w:rPr>
@@ -4257,7 +4301,19 @@
         <w:rPr>
           <w:lang w:val="en-US"/>
         </w:rPr>
-        <w:t>he functional and experiential concept originated with the head-up instrument displays and targeting devices airplane manufacturers created for military pilots shortly after World War II.”</w:t>
+        <w:t>he functional and experiential concept originated with the head-up instrument displays and targeting devices airplane manufacturers created for military pi</w:t>
+      </w:r>
+      <w:r>
+        <w:rPr>
+          <w:lang w:val="en-US"/>
+        </w:rPr>
+        <w:t>lots shortly after World War II</w:t>
+      </w:r>
+      <w:r>
+        <w:rPr>
+          <w:lang w:val="en-US"/>
+        </w:rPr>
+        <w:t>”</w:t>
       </w:r>
       <w:r>
         <w:rPr>
@@ -4275,7 +4331,7 @@
         <w:rPr>
           <w:lang w:val="en-US"/>
         </w:rPr>
-        <w:instrText>ADDIN CSL_CITATION { "citationItems" : [ { "id" : "ITEM-1", "itemData" : { "URL" : "http://www.uxmatters.com/mt/archives/2009/08/inside-out-interaction-design-for-augmented-reality.php", "accessed" : { "date-parts" : [ [ "2016", "12", "19" ] ] }, "author" : [ { "dropping-particle" : "", "family" : "Lamantia", "given" : "Joe", "non-dropping-particle" : "", "parse-names" : false, "suffix" : "" } ], "id" : "ITEM-1", "issued" : { "date-parts" : [ [ "2009" ] ] }, "title" : "Inside Out: Interaction Design for Augmented Reality", "type" : "webpage" }, "uris" : [ "http://www.mendeley.com/documents/?uuid=2ee8d70a-a9d2-30b9-9cd6-43bc01857dab" ] } ], "mendeley" : { "formattedCitation" : "(Lamantia, 2009)", "manualFormatting" : "(Lamantia, 2009, \"Augmented Reality: A Thumbnail Sketch para. 1\")", "plainTextFormattedCitation" : "(Lamantia, 2009)", "previouslyFormattedCitation" : "(Lamantia, 2009)" }, "properties" : { "noteIndex" : 0 }, "schema" : "https://github.com/citation-style-language/schema/raw/master/csl-citation.json" }</w:instrText>
+        <w:instrText>ADDIN CSL_CITATION { "citationItems" : [ { "id" : "ITEM-1", "itemData" : { "URL" : "http://www.uxmatters.com/mt/archives/2009/08/inside-out-interaction-design-for-augmented-reality.php", "accessed" : { "date-parts" : [ [ "2016", "12", "19" ] ] }, "author" : [ { "dropping-particle" : "", "family" : "Lamantia", "given" : "Joe", "non-dropping-particle" : "", "parse-names" : false, "suffix" : "" } ], "id" : "ITEM-1", "issued" : { "date-parts" : [ [ "2009" ] ] }, "title" : "Inside Out: Interaction Design for Augmented Reality", "type" : "webpage" }, "uris" : [ "http://www.mendeley.com/documents/?uuid=2ee8d70a-a9d2-30b9-9cd6-43bc01857dab" ] } ], "mendeley" : { "formattedCitation" : "(Lamantia, 2009)", "manualFormatting" : "(Lamantia, 2009, \"Augmented Reality: A Thumbnail Sketch\" para. 1)", "plainTextFormattedCitation" : "(Lamantia, 2009)", "previouslyFormattedCitation" : "(Lamantia, 2009)" }, "properties" : { "noteIndex" : 0 }, "schema" : "https://github.com/citation-style-language/schema/raw/master/csl-citation.json" }</w:instrText>
       </w:r>
       <w:r>
         <w:rPr>
@@ -4309,7 +4365,14 @@
           <w:noProof/>
           <w:lang w:val="en-US"/>
         </w:rPr>
-        <w:t xml:space="preserve"> para. 1"</w:t>
+        <w:t>"</w:t>
+      </w:r>
+      <w:r>
+        <w:rPr>
+          <w:noProof/>
+          <w:lang w:val="en-US"/>
+        </w:rPr>
+        <w:t xml:space="preserve"> para. 1</w:t>
       </w:r>
       <w:r>
         <w:rPr>
@@ -4323,6 +4386,12 @@
           <w:lang w:val="en-US"/>
         </w:rPr>
         <w:fldChar w:fldCharType="end"/>
+      </w:r>
+      <w:r>
+        <w:rPr>
+          <w:lang w:val="en-US"/>
+        </w:rPr>
+        <w:t>.</w:t>
       </w:r>
       <w:r>
         <w:rPr>
@@ -4435,7 +4504,7 @@
         </w:rPr>
         <w:lastRenderedPageBreak/>
         <w:drawing>
-          <wp:inline distT="0" distB="0" distL="0" distR="0" wp14:anchorId="7B9209EA" wp14:editId="2C934640">
+          <wp:inline distT="0" distB="0" distL="0" distR="0" wp14:anchorId="37898942" wp14:editId="32637255">
             <wp:extent cx="5400675" cy="1000125"/>
             <wp:effectExtent l="0" t="0" r="0" b="0"/>
             <wp:docPr id="3" name="Grafik 3" descr="C:\Users\Felix\Desktop\Git\Bachelor\Continuum.png"/>
@@ -4452,7 +4521,7 @@
                     </pic:cNvPicPr>
                   </pic:nvPicPr>
                   <pic:blipFill>
-                    <a:blip r:embed="rId10" cstate="print">
+                    <a:blip r:embed="rId11" cstate="print">
                       <a:extLst>
                         <a:ext uri="{28A0092B-C50C-407E-A947-70E740481C1C}">
                           <a14:useLocalDpi xmlns:a14="http://schemas.microsoft.com/office/drawing/2010/main" val="0"/>
@@ -4532,7 +4601,41 @@
         <w:rPr>
           <w:lang w:val="en-US"/>
         </w:rPr>
-        <w:t>: Virtuality Continuum</w:t>
+        <w:t xml:space="preserve">: </w:t>
+      </w:r>
+      <w:r>
+        <w:rPr>
+          <w:lang w:val="en-US"/>
+        </w:rPr>
+        <w:t xml:space="preserve">Milgram &amp; </w:t>
+      </w:r>
+      <w:proofErr w:type="spellStart"/>
+      <w:r>
+        <w:rPr>
+          <w:lang w:val="en-US"/>
+        </w:rPr>
+        <w:t>Kishino’s</w:t>
+      </w:r>
+      <w:proofErr w:type="spellEnd"/>
+      <w:r>
+        <w:rPr>
+          <w:lang w:val="en-US"/>
+        </w:rPr>
+        <w:t xml:space="preserve"> </w:t>
+      </w:r>
+      <w:proofErr w:type="spellStart"/>
+      <w:r>
+        <w:rPr>
+          <w:lang w:val="en-US"/>
+        </w:rPr>
+        <w:t>Virtuality</w:t>
+      </w:r>
+      <w:proofErr w:type="spellEnd"/>
+      <w:r>
+        <w:rPr>
+          <w:lang w:val="en-US"/>
+        </w:rPr>
+        <w:t xml:space="preserve"> Continuum</w:t>
       </w:r>
     </w:p>
     <w:p>
@@ -4668,7 +4771,10 @@
         <w:fldChar w:fldCharType="end"/>
       </w:r>
       <w:r>
-        <w:t xml:space="preserve"> defines Augmented Reality applications a</w:t>
+        <w:t xml:space="preserve"> defined</w:t>
+      </w:r>
+      <w:r>
+        <w:t xml:space="preserve"> Augmented Reality applications a</w:t>
       </w:r>
       <w:r>
         <w:t>s</w:t>
@@ -5097,7 +5203,13 @@
         <w:fldChar w:fldCharType="end"/>
       </w:r>
       <w:r>
-        <w:t xml:space="preserve"> acknowledge that not all Augmented Reality systems are mobile or wearable (and that those attributes are not necessary for something to be considered AR), they express confidence that mobility will be increasingly </w:t>
+        <w:t xml:space="preserve"> acknowledge that not all Augmented Reality systems are mobile or wearabl</w:t>
+      </w:r>
+      <w:r>
+        <w:t>e (and that this attribute is</w:t>
+      </w:r>
+      <w:r>
+        <w:t xml:space="preserve"> not necessary for something to be considered AR), they express confidence that mobility will be increasingly </w:t>
       </w:r>
       <w:r>
         <w:t>common in the future (p. 4).</w:t>
@@ -5340,13 +5452,19 @@
         <w:t>e find these definitions too generic and in direct conceptual conflict with closely related systems such as context-aware or immersive systems, mixed reali</w:t>
       </w:r>
       <w:r>
-        <w:t>ty, and personalized adaptation.</w:t>
+        <w:t>ty, and personalized adaptation</w:t>
       </w:r>
       <w:r>
         <w:t>”</w:t>
       </w:r>
       <w:r>
-        <w:t xml:space="preserve"> It should however be noted </w:t>
+        <w:t xml:space="preserve"> </w:t>
+      </w:r>
+      <w:r>
+        <w:t xml:space="preserve">(p. 117). </w:t>
+      </w:r>
+      <w:r>
+        <w:t xml:space="preserve">It should however be noted </w:t>
       </w:r>
       <w:r>
         <w:t xml:space="preserve">that their working definition </w:t>
@@ -5507,7 +5625,19 @@
         <w:t>”</w:t>
       </w:r>
       <w:r>
-        <w:t xml:space="preserve"> is in fact Augmented Reality, since, although a camera uses physical playing cards as input, </w:t>
+        <w:t xml:space="preserve"> is in fact Augmented Reality, since, although</w:t>
+      </w:r>
+      <w:r>
+        <w:t xml:space="preserve"> </w:t>
+      </w:r>
+      <w:r>
+        <w:t xml:space="preserve">physical playing cards </w:t>
+      </w:r>
+      <w:r>
+        <w:t xml:space="preserve">recognized by a camera serve </w:t>
+      </w:r>
+      <w:r>
+        <w:t xml:space="preserve">as input, </w:t>
       </w:r>
       <w:r>
         <w:t>“</w:t>
@@ -5533,8 +5663,8 @@
       <w:r>
         <w:t xml:space="preserve">disappearing borders between Augmented Reality and Virtual Reality, </w:t>
       </w:r>
-      <w:commentRangeStart w:id="7"/>
       <w:commentRangeStart w:id="8"/>
+      <w:commentRangeStart w:id="9"/>
       <w:r>
         <w:fldChar w:fldCharType="begin" w:fldLock="1"/>
       </w:r>
@@ -5565,12 +5695,12 @@
       <w:r>
         <w:fldChar w:fldCharType="end"/>
       </w:r>
-      <w:commentRangeEnd w:id="7"/>
+      <w:commentRangeEnd w:id="8"/>
       <w:r>
         <w:rPr>
           <w:rStyle w:val="Kommentarzeichen"/>
         </w:rPr>
-        <w:commentReference w:id="7"/>
+        <w:commentReference w:id="8"/>
       </w:r>
       <w:r>
         <w:t xml:space="preserve"> predicts that </w:t>
@@ -5649,7 +5779,7 @@
         </w:rPr>
         <w:t>”</w:t>
       </w:r>
-      <w:commentRangeEnd w:id="8"/>
+      <w:commentRangeEnd w:id="9"/>
       <w:r>
         <w:rPr>
           <w:bCs/>
@@ -5661,7 +5791,7 @@
           <w:rStyle w:val="Kommentarzeichen"/>
           <w:lang w:val="de-DE"/>
         </w:rPr>
-        <w:commentReference w:id="8"/>
+        <w:commentReference w:id="9"/>
       </w:r>
     </w:p>
     <w:p>
@@ -5671,14 +5801,14 @@
           <w:lang w:val="en-US"/>
         </w:rPr>
       </w:pPr>
-      <w:bookmarkStart w:id="9" w:name="_Toc471154316"/>
+      <w:bookmarkStart w:id="10" w:name="_Toc471154316"/>
       <w:r>
         <w:rPr>
           <w:lang w:val="en-US"/>
         </w:rPr>
         <w:t>Approaches</w:t>
       </w:r>
-      <w:bookmarkEnd w:id="9"/>
+      <w:bookmarkEnd w:id="10"/>
     </w:p>
     <w:p>
       <w:pPr>
@@ -5708,7 +5838,7 @@
         <w:rPr>
           <w:lang w:val="en-US"/>
         </w:rPr>
-        <w:t>techniques</w:t>
+        <w:t>augmentation basis</w:t>
       </w:r>
       <w:r>
         <w:rPr>
@@ -5999,14 +6129,14 @@
           <w:lang w:val="en-US"/>
         </w:rPr>
       </w:pPr>
-      <w:bookmarkStart w:id="10" w:name="_Toc471154317"/>
+      <w:bookmarkStart w:id="11" w:name="_Toc471154317"/>
       <w:r>
         <w:rPr>
           <w:lang w:val="en-US"/>
         </w:rPr>
         <w:t>Augmentation Basis</w:t>
       </w:r>
-      <w:bookmarkEnd w:id="10"/>
+      <w:bookmarkEnd w:id="11"/>
     </w:p>
     <w:p>
       <w:pPr>
@@ -6103,7 +6233,11 @@
         <w:t xml:space="preserve"> (p. 44).</w:t>
       </w:r>
       <w:r>
-        <w:t xml:space="preserve"> This exploration can be based solely on location – usually provided through GPS – as in </w:t>
+        <w:t xml:space="preserve"> This exploration can be based solely on location – </w:t>
+      </w:r>
+      <w:r>
+        <w:lastRenderedPageBreak/>
+        <w:t xml:space="preserve">usually provided through GPS – as in </w:t>
       </w:r>
       <w:r>
         <w:t xml:space="preserve">the application by </w:t>
@@ -6133,11 +6267,7 @@
         <w:fldChar w:fldCharType="end"/>
       </w:r>
       <w:r>
-        <w:t xml:space="preserve">, or </w:t>
-      </w:r>
-      <w:r>
-        <w:lastRenderedPageBreak/>
-        <w:t xml:space="preserve">take into account user orientation for increased precision </w:t>
+        <w:t xml:space="preserve">, or take into account user orientation for increased precision </w:t>
       </w:r>
       <w:r>
         <w:fldChar w:fldCharType="begin" w:fldLock="1"/>
@@ -6193,7 +6323,7 @@
         <w:fldChar w:fldCharType="begin" w:fldLock="1"/>
       </w:r>
       <w:r>
-        <w:instrText>ADDIN CSL_CITATION { "citationItems" : [ { "id" : "ITEM-1", "itemData" : { "abstract" : "A novel framework enables accurate AR registration with integrated inertial gyroscope and vision tracking technologies. The framework includes a two-channel complementary motion filter that combines the low-frequency stability of vision sensors with the high-frequency tracking of gyroscope sensors, hence, achieving stable static and dynamic six-degree-of-freedom pose tracking. Our implementation uses an Extended Kalman filter (EKF). Quantitative analysis and experimental results show that the fusion method achieves dramatic improvements in tracking stability and robustness over either sensor alone. We also demonstrate a new fiducial design and detection system in our example AR annotation systems that illustrate the behavior and benefits of the new tracking method.", "author" : [ { "dropping-particle" : "", "family" : "You", "given" : "Suya", "non-dropping-particle" : "", "parse-names" : false, "suffix" : "" }, { "dropping-particle" : "", "family" : "Neumann", "given" : "Ulrich", "non-dropping-particle" : "", "parse-names" : false, "suffix" : "" } ], "id" : "ITEM-1", "issued" : { "date-parts" : [ [ "2001" ] ] }, "title" : "Fusion of Vision and Gyro Tracking for Robust Augmented Reality Registration", "type" : "report" }, "uris" : [ "http://www.mendeley.com/documents/?uuid=6f798a17-69bb-3d2b-837f-c67ce7ab76fe" ] } ], "mendeley" : { "formattedCitation" : "(You &amp; Neumann, 2001)", "plainTextFormattedCitation" : "(You &amp; Neumann, 2001)", "previouslyFormattedCitation" : "(You &amp; Neumann, 2001)" }, "properties" : { "noteIndex" : 0 }, "schema" : "https://github.com/citation-style-language/schema/raw/master/csl-citation.json" }</w:instrText>
+        <w:instrText>ADDIN CSL_CITATION { "citationItems" : [ { "id" : "ITEM-1", "itemData" : { "abstract" : "A novel framework enables accurate AR registration with integrated inertial gyroscope and vision tracking technologies. The framework includes a two-channel complementary motion filter that combines the low-frequency stability of vision sensors with the high-frequency tracking of gyroscope sensors, hence, achieving stable static and dynamic six-degree-of-freedom pose tracking. Our implementation uses an Extended Kalman filter (EKF). Quantitative analysis and experimental results show that the fusion method achieves dramatic improvements in tracking stability and robustness over either sensor alone. We also demonstrate a new fiducial design and detection system in our example AR annotation systems that illustrate the behavior and benefits of the new tracking method.", "author" : [ { "dropping-particle" : "", "family" : "You", "given" : "Suya", "non-dropping-particle" : "", "parse-names" : false, "suffix" : "" }, { "dropping-particle" : "", "family" : "Neumann", "given" : "Ulrich", "non-dropping-particle" : "", "parse-names" : false, "suffix" : "" } ], "id" : "ITEM-1", "issued" : { "date-parts" : [ [ "2001" ] ] }, "title" : "Fusion of Vision and Gyro Tracking for Robust Augmented Reality Registration", "type" : "report" }, "uris" : [ "http://www.mendeley.com/documents/?uuid=6f798a17-69bb-3d2b-837f-c67ce7ab76fe" ] } ], "mendeley" : { "formattedCitation" : "(You &amp; Neumann, 2001)", "manualFormatting" : "You &amp; Neumann (2001)", "plainTextFormattedCitation" : "(You &amp; Neumann, 2001)", "previouslyFormattedCitation" : "(You &amp; Neumann, 2001)" }, "properties" : { "noteIndex" : 0 }, "schema" : "https://github.com/citation-style-language/schema/raw/master/csl-citation.json" }</w:instrText>
       </w:r>
       <w:r>
         <w:fldChar w:fldCharType="separate"/>
@@ -6202,19 +6332,31 @@
         <w:rPr>
           <w:noProof/>
         </w:rPr>
-        <w:t>(You &amp; Neumann, 2001)</w:t>
+        <w:t>You &amp; Neumann (</w:t>
+      </w:r>
+      <w:r>
+        <w:rPr>
+          <w:noProof/>
+        </w:rPr>
+        <w:t>2001)</w:t>
       </w:r>
       <w:r>
         <w:fldChar w:fldCharType="end"/>
       </w:r>
       <w:r>
-        <w:t xml:space="preserve"> name as examples for fiducials corner features, square shape markers, circular markers and multi-ring color markers, while </w:t>
+        <w:t xml:space="preserve"> name as examples for fiducials corner features, square shape markers, circular markers and multi-ring color markers</w:t>
+      </w:r>
+      <w:r>
+        <w:t xml:space="preserve"> (§ 5.1)</w:t>
+      </w:r>
+      <w:r>
+        <w:t xml:space="preserve">, while </w:t>
       </w:r>
       <w:r>
         <w:fldChar w:fldCharType="begin" w:fldLock="1"/>
       </w:r>
       <w:r>
-        <w:instrText>ADDIN CSL_CITATION { "citationItems" : [ { "id" : "ITEM-1", "itemData" : { "DOI" : "10.3402/rlt.v20i0.19189", "ISBN" : "9789197707145", "ISSN" : "21567069", "author" : [ { "dropping-particle" : "", "family" : "Munnerley", "given" : "Danny", "non-dropping-particle" : "", "parse-names" : false, "suffix" : "" }, { "dropping-particle" : "", "family" : "Bacon", "given" : "Matt", "non-dropping-particle" : "", "parse-names" : false, "suffix" : "" }, { "dropping-particle" : "", "family" : "Wilson", "given" : "Anna", "non-dropping-particle" : "", "parse-names" : false, "suffix" : "" }, { "dropping-particle" : "", "family" : "Steele", "given" : "James", "non-dropping-particle" : "", "parse-names" : false, "suffix" : "" }, { "dropping-particle" : "", "family" : "Hedberg", "given" : "John", "non-dropping-particle" : "", "parse-names" : false, "suffix" : "" }, { "dropping-particle" : "", "family" : "Fitzgerald", "given" : "Robert", "non-dropping-particle" : "", "parse-names" : false, "suffix" : "" } ], "container-title" : "Research in Lerning Technology", "id" : "ITEM-1", "issued" : { "date-parts" : [ [ "2012" ] ] }, "page" : "39-48", "title" : "Confronting an augmented reality", "type" : "article-journal", "volume" : "20" }, "uris" : [ "http://www.mendeley.com/documents/?uuid=389eb625-cda9-497a-adee-81db66fa5f84" ] } ], "mendeley" : { "formattedCitation" : "(Munnerley et al., 2012)", "plainTextFormattedCitation" : "(Munnerley et al., 2012)", "previouslyFormattedCitation" : "(Munnerley et al., 2012)" }, "properties" : { "noteIndex" : 0 }, "schema" : "https://github.com/citation-style-language/schema/raw/master/csl-citation.json" }</w:instrText>
+        <w:instrText>ADDIN CSL_CITATION { "citationItems" : [ { "id" : "ITEM-1", "itemData" : { "DOI" : "10.3402/rlt.v20i0.19189", "ISBN" : "9789197707145", "ISSN" : "21567069", "author" : [ { "dropping-particle" : "", "family" : "Munnerley", "given" : "Danny", "non-dropping-particle" : "", "parse-names" : false, "suffix" : "" }, { "dropping-particle" : "", "family" : "Bacon", "given" : "Matt", "non-dropping-particle" : "", "parse-names" : false, "suffix" : "" }, { "dropping-particle" : "", "family" : "Wilson", "given" : "Anna", "non-dropping-particle" : "", "parse-names" : false, "suffix" : "" }, { "dropping-particle" : "", "family" : "Steele", "given" : "James", "non-dropping-particle" : "", "parse-names" : false, "suffix" : "" }, { "dropping-particle" : "", "family" : "Hedberg", "given" : "John", "non-dropping-particle" : "", "parse-names" : false, "suffix" : "" }, { "dropping-particle" : "", "family" : "Fitzgerald", "given" : "Robert", "non-dropping-particle" : "", "parse-names" : false, "suffix" : "" } ], "container-title" : "Research in Lerning Technology", "id" : "ITEM-1", "issued" : { "date-parts" : [ [ "2012" ] ] }, "page" : "39-48", "title" : "Confronting an augmented reality", "type" : "article-journal", "volume" : "20" }, "uris" : [ "http://www.mendeley.com/documents/?uuid=389eb625-cda9-497a-adee-81db66fa5f84" ] } ], "mendeley" : { "formattedCitation" : "(Munnerley et al., 2012)", "manualFormatting" : "Munnerley et al. (2012)", "plainTextFormattedCitation" : "(Munnerley et al., 2012)", "previouslyFormattedCitation" : "(Munnerley et al., 2012)" }, "properties" : { "noteIndex" : 0 }, "schema" : "https://github.com/citation-style-language/schema/raw/master/csl-citation.json" }</w:instrText>
       </w:r>
       <w:r>
         <w:fldChar w:fldCharType="separate"/>
@@ -6223,19 +6365,43 @@
         <w:rPr>
           <w:noProof/>
         </w:rPr>
-        <w:t>(Munnerley et al., 2012)</w:t>
+        <w:t>Munnerley et al. (</w:t>
+      </w:r>
+      <w:r>
+        <w:rPr>
+          <w:noProof/>
+        </w:rPr>
+        <w:t>2012)</w:t>
       </w:r>
       <w:r>
         <w:fldChar w:fldCharType="end"/>
       </w:r>
       <w:r>
-        <w:t xml:space="preserve"> refers to barcodes and QR codes and goes on to state that “recent developments in image recognition and mobile technology allow for any image to be used as a marker as long as it is pre-defined in the AR code.” </w:t>
+        <w:t xml:space="preserve"> refer</w:t>
+      </w:r>
+      <w:r>
+        <w:t xml:space="preserve"> </w:t>
+      </w:r>
+      <w:r>
+        <w:t>to barcodes and QR codes and go</w:t>
+      </w:r>
+      <w:r>
+        <w:t xml:space="preserve"> on to state that “recent developments in image recognition and mobile technology allow for any image to be used as a marker as long as i</w:t>
+      </w:r>
+      <w:r>
+        <w:t>t is pre-defined in the AR code</w:t>
+      </w:r>
+      <w:r>
+        <w:t xml:space="preserve">” </w:t>
+      </w:r>
+      <w:r>
+        <w:t xml:space="preserve">(p. 44). </w:t>
       </w:r>
       <w:r>
         <w:fldChar w:fldCharType="begin" w:fldLock="1"/>
       </w:r>
       <w:r>
-        <w:instrText>ADDIN CSL_CITATION { "citationItems" : [ { "id" : "ITEM-1", "itemData" : { "abstract" : "Recent advances in hardware and software for mobile computing have enabled a new breed of mobile AR systems and applications. A new breed of computing called \u0093 \" augmented ubiquitous computing\u0094 \" has resulted from the convergence of wearable computing, wireless networking and mobile AR interfaces. In this paper we provide a survey of different mobile and wireless technologies and how they have impact AR. Our goal is to place them into different categories so that it becomes easier to understand the state of art and to help identify new directions of research.", "author" : [ { "dropping-particle" : "", "family" : "Papagiannakis", "given" : "George", "non-dropping-particle" : "", "parse-names" : false, "suffix" : "" }, { "dropping-particle" : "", "family" : "Singh", "given" : "Gurminder", "non-dropping-particle" : "", "parse-names" : false, "suffix" : "" }, { "dropping-particle" : "", "family" : "Magnenat-Thalmann", "given" : "Nadia", "non-dropping-particle" : "", "parse-names" : false, "suffix" : "" } ], "id" : "ITEM-1", "issued" : { "date-parts" : [ [ "2008" ] ] }, "title" : "A survey of mobile and wireless technologies for augmented reality systems", "type" : "article-journal" }, "uris" : [ "http://www.mendeley.com/documents/?uuid=ee70efc8-2a52-33ba-ae02-a0de3c488b4d" ] } ], "mendeley" : { "formattedCitation" : "(Papagiannakis et al., 2008)", "plainTextFormattedCitation" : "(Papagiannakis et al., 2008)", "previouslyFormattedCitation" : "(Papagiannakis et al., 2008)" }, "properties" : { "noteIndex" : 0 }, "schema" : "https://github.com/citation-style-language/schema/raw/master/csl-citation.json" }</w:instrText>
+        <w:instrText>ADDIN CSL_CITATION { "citationItems" : [ { "id" : "ITEM-1", "itemData" : { "abstract" : "Recent advances in hardware and software for mobile computing have enabled a new breed of mobile AR systems and applications. A new breed of computing called \u0093 \" augmented ubiquitous computing\u0094 \" has resulted from the convergence of wearable computing, wireless networking and mobile AR interfaces. In this paper we provide a survey of different mobile and wireless technologies and how they have impact AR. Our goal is to place them into different categories so that it becomes easier to understand the state of art and to help identify new directions of research.", "author" : [ { "dropping-particle" : "", "family" : "Papagiannakis", "given" : "George", "non-dropping-particle" : "", "parse-names" : false, "suffix" : "" }, { "dropping-particle" : "", "family" : "Singh", "given" : "Gurminder", "non-dropping-particle" : "", "parse-names" : false, "suffix" : "" }, { "dropping-particle" : "", "family" : "Magnenat-Thalmann", "given" : "Nadia", "non-dropping-particle" : "", "parse-names" : false, "suffix" : "" } ], "id" : "ITEM-1", "issued" : { "date-parts" : [ [ "2008" ] ] }, "title" : "A survey of mobile and wireless technologies for augmented reality systems", "type" : "article-journal" }, "uris" : [ "http://www.mendeley.com/documents/?uuid=ee70efc8-2a52-33ba-ae02-a0de3c488b4d" ] } ], "mendeley" : { "formattedCitation" : "(Papagiannakis et al., 2008)", "manualFormatting" : "Papagiannakis et al. (2008)", "plainTextFormattedCitation" : "(Papagiannakis et al., 2008)", "previouslyFormattedCitation" : "(Papagiannakis et al., 2008)" }, "properties" : { "noteIndex" : 0 }, "schema" : "https://github.com/citation-style-language/schema/raw/master/csl-citation.json" }</w:instrText>
       </w:r>
       <w:r>
         <w:fldChar w:fldCharType="separate"/>
@@ -6244,13 +6410,28 @@
         <w:rPr>
           <w:noProof/>
         </w:rPr>
-        <w:t>(Papagiannakis et al., 2008)</w:t>
+        <w:t>Papagiannakis et al. (</w:t>
+      </w:r>
+      <w:r>
+        <w:rPr>
+          <w:noProof/>
+        </w:rPr>
+        <w:t>2008)</w:t>
       </w:r>
       <w:r>
         <w:fldChar w:fldCharType="end"/>
       </w:r>
       <w:r>
-        <w:t xml:space="preserve"> differentiates these passive markers and active fiducials like light-emitting diodes. </w:t>
+        <w:t xml:space="preserve"> differentiate</w:t>
+      </w:r>
+      <w:r>
+        <w:t xml:space="preserve"> </w:t>
+      </w:r>
+      <w:r>
+        <w:t xml:space="preserve">between </w:t>
+      </w:r>
+      <w:r>
+        <w:t xml:space="preserve">these passive markers and active fiducials like light-emitting diodes. </w:t>
       </w:r>
     </w:p>
     <w:p>
@@ -6264,7 +6445,7 @@
         <w:fldChar w:fldCharType="begin" w:fldLock="1"/>
       </w:r>
       <w:r>
-        <w:instrText>ADDIN CSL_CITATION { "citationItems" : [ { "id" : "ITEM-1", "itemData" : { "abstract" : "Recent advances in hardware and software for mobile computing have enabled a new breed of mobile AR systems and applications. A new breed of computing called \u0093 \" augmented ubiquitous computing\u0094 \" has resulted from the convergence of wearable computing, wireless networking and mobile AR interfaces. In this paper we provide a survey of different mobile and wireless technologies and how they have impact AR. Our goal is to place them into different categories so that it becomes easier to understand the state of art and to help identify new directions of research.", "author" : [ { "dropping-particle" : "", "family" : "Papagiannakis", "given" : "George", "non-dropping-particle" : "", "parse-names" : false, "suffix" : "" }, { "dropping-particle" : "", "family" : "Singh", "given" : "Gurminder", "non-dropping-particle" : "", "parse-names" : false, "suffix" : "" }, { "dropping-particle" : "", "family" : "Magnenat-Thalmann", "given" : "Nadia", "non-dropping-particle" : "", "parse-names" : false, "suffix" : "" } ], "id" : "ITEM-1", "issued" : { "date-parts" : [ [ "2008" ] ] }, "title" : "A survey of mobile and wireless technologies for augmented reality systems", "type" : "article-journal" }, "uris" : [ "http://www.mendeley.com/documents/?uuid=ee70efc8-2a52-33ba-ae02-a0de3c488b4d" ] } ], "mendeley" : { "formattedCitation" : "(Papagiannakis et al., 2008)", "plainTextFormattedCitation" : "(Papagiannakis et al., 2008)", "previouslyFormattedCitation" : "(Papagiannakis et al., 2008)" }, "properties" : { "noteIndex" : 0 }, "schema" : "https://github.com/citation-style-language/schema/raw/master/csl-citation.json" }</w:instrText>
+        <w:instrText>ADDIN CSL_CITATION { "citationItems" : [ { "id" : "ITEM-1", "itemData" : { "abstract" : "Recent advances in hardware and software for mobile computing have enabled a new breed of mobile AR systems and applications. A new breed of computing called \u0093 \" augmented ubiquitous computing\u0094 \" has resulted from the convergence of wearable computing, wireless networking and mobile AR interfaces. In this paper we provide a survey of different mobile and wireless technologies and how they have impact AR. Our goal is to place them into different categories so that it becomes easier to understand the state of art and to help identify new directions of research.", "author" : [ { "dropping-particle" : "", "family" : "Papagiannakis", "given" : "George", "non-dropping-particle" : "", "parse-names" : false, "suffix" : "" }, { "dropping-particle" : "", "family" : "Singh", "given" : "Gurminder", "non-dropping-particle" : "", "parse-names" : false, "suffix" : "" }, { "dropping-particle" : "", "family" : "Magnenat-Thalmann", "given" : "Nadia", "non-dropping-particle" : "", "parse-names" : false, "suffix" : "" } ], "id" : "ITEM-1", "issued" : { "date-parts" : [ [ "2008" ] ] }, "title" : "A survey of mobile and wireless technologies for augmented reality systems", "type" : "article-journal" }, "uris" : [ "http://www.mendeley.com/documents/?uuid=ee70efc8-2a52-33ba-ae02-a0de3c488b4d" ] } ], "mendeley" : { "formattedCitation" : "(Papagiannakis et al., 2008)", "manualFormatting" : "Papagiannakis et al. (2008, p. 10)", "plainTextFormattedCitation" : "(Papagiannakis et al., 2008)", "previouslyFormattedCitation" : "(Papagiannakis et al., 2008)" }, "properties" : { "noteIndex" : 0 }, "schema" : "https://github.com/citation-style-language/schema/raw/master/csl-citation.json" }</w:instrText>
       </w:r>
       <w:r>
         <w:fldChar w:fldCharType="separate"/>
@@ -6273,13 +6454,40 @@
         <w:rPr>
           <w:noProof/>
         </w:rPr>
-        <w:t>(Papagiannakis et al., 2008)</w:t>
+        <w:t>Papagiannakis et al. (</w:t>
+      </w:r>
+      <w:r>
+        <w:rPr>
+          <w:noProof/>
+        </w:rPr>
+        <w:t>2008</w:t>
+      </w:r>
+      <w:r>
+        <w:rPr>
+          <w:noProof/>
+        </w:rPr>
+        <w:t>, p. 10</w:t>
+      </w:r>
+      <w:r>
+        <w:rPr>
+          <w:noProof/>
+        </w:rPr>
+        <w:t>)</w:t>
       </w:r>
       <w:r>
         <w:fldChar w:fldCharType="end"/>
       </w:r>
       <w:r>
-        <w:t xml:space="preserve"> mentions that using infra-red lights can vastly improve tracking quality) and thus vision-based approaches are best suited to prepared environments. Meanwhile location-based systems can suffer from inaccuracy or loss of tracking (for example GPS does not work indoors) – marker-based tracking can be a “much more stable and a simple yet</w:t>
+        <w:t xml:space="preserve"> mention</w:t>
+      </w:r>
+      <w:r>
+        <w:t xml:space="preserve"> that using infra-red lights can vastly improve tracking quality) and thus vision-based approaches are </w:t>
+      </w:r>
+      <w:r>
+        <w:t xml:space="preserve">generally </w:t>
+      </w:r>
+      <w:r>
+        <w:t>best suited to prepared environments. Meanwhile location-based systems can suffer from inaccuracy or loss of tracking (for example GPS does not work indoors) – marker-based tracking can be a “much more stable and a simple yet</w:t>
       </w:r>
       <w:r>
         <w:t xml:space="preserve"> often times effective solution</w:t>
@@ -6344,7 +6552,7 @@
         <w:fldChar w:fldCharType="begin" w:fldLock="1"/>
       </w:r>
       <w:r>
-        <w:instrText>ADDIN CSL_CITATION { "citationItems" : [ { "id" : "ITEM-1", "itemData" : { "abstract" : "Outdoor Augmented Reality typically requires tracking in unprepared environments. For global registration, Global Positioning System (GPS) is currently the best sensing technology, but its precision and update rate are not sufficient for high quality tracking. We present a system that uses Kalman filtering for fusion of Differential GPS (DGPS) or Real-Time Kinematic (RTK) based GPS with barometric heights and also for an inertial measurement unit with gyroscopes, magnetometers and accelerometers to improve the transient oscillation. Typically, inertial sensors are subjected to drift and magnetometer measurements are distorted by electro-magnetic fields in the environment. For compensation, we additionally apply a visual orientation tracker which is drift-free through online mapping of the unknown environment. This tracker allows for correction of distortions of the 3-axis magnetic compass, which increases the robustness and accuracy of the pose estimates. We present results of applying this approach in an industrial application scenario.", "author" : [ { "dropping-particle" : "", "family" : "Schall", "given" : "Gerhard", "non-dropping-particle" : "", "parse-names" : false, "suffix" : "" }, { "dropping-particle" : "", "family" : "Wagner", "given" : "Daniel", "non-dropping-particle" : "", "parse-names" : false, "suffix" : "" }, { "dropping-particle" : "", "family" : "Reitmayr", "given" : "Gerhard", "non-dropping-particle" : "", "parse-names" : false, "suffix" : "" }, { "dropping-particle" : "", "family" : "Taichmann", "given" : "Elise", "non-dropping-particle" : "", "parse-names" : false, "suffix" : "" }, { "dropping-particle" : "", "family" : "Wieser", "given" : "Manfred", "non-dropping-particle" : "", "parse-names" : false, "suffix" : "" }, { "dropping-particle" : "", "family" : "Schmalstieg", "given" : "Dieter", "non-dropping-particle" : "", "parse-names" : false, "suffix" : "" }, { "dropping-particle" : "", "family" : "Hofmann-Wellenhof", "given" : "Bernhard", "non-dropping-particle" : "", "parse-names" : false, "suffix" : "" } ], "container-title" : "Proceedings of the 2009 8th IEEE International Symposium on Mixed and Augmented Reality", "id" : "ITEM-1", "issued" : { "date-parts" : [ [ "2009" ] ] }, "page" : "153-162", "title" : "Global Pose Estimation using Multi-Sensor Fusion for Outdoor Augmented Reality", "type" : "paper-conference" }, "uris" : [ "http://www.mendeley.com/documents/?uuid=a7f3a95b-b727-362f-a7c8-d17b02076584" ] } ], "mendeley" : { "formattedCitation" : "(Schall et al., 2009)", "plainTextFormattedCitation" : "(Schall et al., 2009)", "previouslyFormattedCitation" : "(Schall et al., 2009)" }, "properties" : { "noteIndex" : 0 }, "schema" : "https://github.com/citation-style-language/schema/raw/master/csl-citation.json" }</w:instrText>
+        <w:instrText>ADDIN CSL_CITATION { "citationItems" : [ { "id" : "ITEM-1", "itemData" : { "abstract" : "Outdoor Augmented Reality typically requires tracking in unprepared environments. For global registration, Global Positioning System (GPS) is currently the best sensing technology, but its precision and update rate are not sufficient for high quality tracking. We present a system that uses Kalman filtering for fusion of Differential GPS (DGPS) or Real-Time Kinematic (RTK) based GPS with barometric heights and also for an inertial measurement unit with gyroscopes, magnetometers and accelerometers to improve the transient oscillation. Typically, inertial sensors are subjected to drift and magnetometer measurements are distorted by electro-magnetic fields in the environment. For compensation, we additionally apply a visual orientation tracker which is drift-free through online mapping of the unknown environment. This tracker allows for correction of distortions of the 3-axis magnetic compass, which increases the robustness and accuracy of the pose estimates. We present results of applying this approach in an industrial application scenario.", "author" : [ { "dropping-particle" : "", "family" : "Schall", "given" : "Gerhard", "non-dropping-particle" : "", "parse-names" : false, "suffix" : "" }, { "dropping-particle" : "", "family" : "Wagner", "given" : "Daniel", "non-dropping-particle" : "", "parse-names" : false, "suffix" : "" }, { "dropping-particle" : "", "family" : "Reitmayr", "given" : "Gerhard", "non-dropping-particle" : "", "parse-names" : false, "suffix" : "" }, { "dropping-particle" : "", "family" : "Taichmann", "given" : "Elise", "non-dropping-particle" : "", "parse-names" : false, "suffix" : "" }, { "dropping-particle" : "", "family" : "Wieser", "given" : "Manfred", "non-dropping-particle" : "", "parse-names" : false, "suffix" : "" }, { "dropping-particle" : "", "family" : "Schmalstieg", "given" : "Dieter", "non-dropping-particle" : "", "parse-names" : false, "suffix" : "" }, { "dropping-particle" : "", "family" : "Hofmann-Wellenhof", "given" : "Bernhard", "non-dropping-particle" : "", "parse-names" : false, "suffix" : "" } ], "container-title" : "Proceedings of the 2009 8th IEEE International Symposium on Mixed and Augmented Reality", "id" : "ITEM-1", "issued" : { "date-parts" : [ [ "2009" ] ] }, "page" : "153-162", "title" : "Global Pose Estimation using Multi-Sensor Fusion for Outdoor Augmented Reality", "type" : "paper-conference" }, "uris" : [ "http://www.mendeley.com/documents/?uuid=a7f3a95b-b727-362f-a7c8-d17b02076584" ] } ], "mendeley" : { "formattedCitation" : "(Schall et al., 2009)", "manualFormatting" : "Schall et al. (2009)", "plainTextFormattedCitation" : "(Schall et al., 2009)", "previouslyFormattedCitation" : "(Schall et al., 2009)" }, "properties" : { "noteIndex" : 0 }, "schema" : "https://github.com/citation-style-language/schema/raw/master/csl-citation.json" }</w:instrText>
       </w:r>
       <w:r>
         <w:fldChar w:fldCharType="separate"/>
@@ -6353,7 +6561,13 @@
         <w:rPr>
           <w:noProof/>
         </w:rPr>
-        <w:t>(Schall et al., 2009)</w:t>
+        <w:t>Schall et al. (</w:t>
+      </w:r>
+      <w:r>
+        <w:rPr>
+          <w:noProof/>
+        </w:rPr>
+        <w:t>2009)</w:t>
       </w:r>
       <w:r>
         <w:fldChar w:fldCharType="end"/>
@@ -6464,14 +6678,14 @@
           <w:lang w:val="en-US"/>
         </w:rPr>
       </w:pPr>
-      <w:bookmarkStart w:id="11" w:name="_Toc471154318"/>
+      <w:bookmarkStart w:id="12" w:name="_Toc471154318"/>
       <w:r>
         <w:rPr>
           <w:lang w:val="en-US"/>
         </w:rPr>
         <w:t>Technology</w:t>
       </w:r>
-      <w:bookmarkEnd w:id="11"/>
+      <w:bookmarkEnd w:id="12"/>
     </w:p>
     <w:p>
       <w:pPr>
@@ -6489,7 +6703,7 @@
         <w:rPr>
           <w:lang w:val="en-US"/>
         </w:rPr>
-        <w:instrText>ADDIN CSL_CITATION { "citationItems" : [ { "id" : "ITEM-1", "itemData" : { "DOI" : "10.1145/1476589.1476686", "ISBN" : "158113052X", "abstract" : "The fundamental idea behind the three-dimensional display is to present the user with a perspective image which changes as he moves. The retinal image of the real objects which we see is, after all, only two-dimensional. Thus if we can place suitable two-dimensional images on the observer's retinas, we can create the illusion that he is seeing a three-dimensional object. Although stereo presentation is important to the three-dimensional illusion, it is less important than the change that takes place in the image when the observer moves his head. The image presented by the three-dimensional display must change in exactly the way that the image of a real object would change for similar motions of the user's head. Psychologists have long known that moving perspective images appear strikingly three-dimensional even without stereo presentation; the three-dimensional display described in this paper depends heavily on this \"kinetic depth effect.\"", "author" : [ { "dropping-particle" : "", "family" : "Sutherland", "given" : "Ivan E.", "non-dropping-particle" : "", "parse-names" : false, "suffix" : "" } ], "container-title" : "Proceedings of the December 9-11, 1968, fall joint computer conference, part I", "id" : "ITEM-1", "issued" : { "date-parts" : [ [ "1968" ] ] }, "page" : "757-764", "title" : "A head-mounted three dimensional display", "type" : "paper-conference" }, "uris" : [ "http://www.mendeley.com/documents/?uuid=2ca41c8b-dd7b-4794-8f6f-39f005264208" ] } ], "mendeley" : { "formattedCitation" : "(Sutherland, 1968)", "plainTextFormattedCitation" : "(Sutherland, 1968)", "previouslyFormattedCitation" : "(Sutherland, 1968)" }, "properties" : { "noteIndex" : 0 }, "schema" : "https://github.com/citation-style-language/schema/raw/master/csl-citation.json" }</w:instrText>
+        <w:instrText>ADDIN CSL_CITATION { "citationItems" : [ { "id" : "ITEM-1", "itemData" : { "DOI" : "10.1145/1476589.1476686", "ISBN" : "158113052X", "abstract" : "The fundamental idea behind the three-dimensional display is to present the user with a perspective image which changes as he moves. The retinal image of the real objects which we see is, after all, only two-dimensional. Thus if we can place suitable two-dimensional images on the observer's retinas, we can create the illusion that he is seeing a three-dimensional object. Although stereo presentation is important to the three-dimensional illusion, it is less important than the change that takes place in the image when the observer moves his head. The image presented by the three-dimensional display must change in exactly the way that the image of a real object would change for similar motions of the user's head. Psychologists have long known that moving perspective images appear strikingly three-dimensional even without stereo presentation; the three-dimensional display described in this paper depends heavily on this \"kinetic depth effect.\"", "author" : [ { "dropping-particle" : "", "family" : "Sutherland", "given" : "Ivan E.", "non-dropping-particle" : "", "parse-names" : false, "suffix" : "" } ], "container-title" : "Proceedings of the December 9-11, 1968, fall joint computer conference, part I", "id" : "ITEM-1", "issued" : { "date-parts" : [ [ "1968" ] ] }, "page" : "757-764", "title" : "A head-mounted three dimensional display", "type" : "paper-conference" }, "uris" : [ "http://www.mendeley.com/documents/?uuid=2ca41c8b-dd7b-4794-8f6f-39f005264208" ] } ], "mendeley" : { "formattedCitation" : "(Sutherland, 1968)", "manualFormatting" : "Sutherland (1968)", "plainTextFormattedCitation" : "(Sutherland, 1968)", "previouslyFormattedCitation" : "(Sutherland, 1968)" }, "properties" : { "noteIndex" : 0 }, "schema" : "https://github.com/citation-style-language/schema/raw/master/csl-citation.json" }</w:instrText>
       </w:r>
       <w:r>
         <w:rPr>
@@ -6502,7 +6716,14 @@
           <w:noProof/>
           <w:lang w:val="en-US"/>
         </w:rPr>
-        <w:t>(Sutherland, 1968)</w:t>
+        <w:t>Sutherland (</w:t>
+      </w:r>
+      <w:r>
+        <w:rPr>
+          <w:noProof/>
+          <w:lang w:val="en-US"/>
+        </w:rPr>
+        <w:t>1968)</w:t>
       </w:r>
       <w:r>
         <w:rPr>
@@ -6520,6 +6741,12 @@
         <w:rPr>
           <w:lang w:val="en-US"/>
         </w:rPr>
+        <w:t xml:space="preserve"> </w:t>
+      </w:r>
+      <w:r>
+        <w:rPr>
+          <w:lang w:val="en-US"/>
+        </w:rPr>
         <w:fldChar w:fldCharType="begin" w:fldLock="1"/>
       </w:r>
       <w:r>
@@ -6539,47 +6766,550 @@
           <w:noProof/>
           <w:lang w:val="en-US"/>
         </w:rPr>
+        <w:t>(Calo et al., 2015; Feiner, MacIntyre, Höllerer, &amp; Webster, 1997)</w:t>
+      </w:r>
+      <w:r>
+        <w:rPr>
+          <w:lang w:val="en-US"/>
+        </w:rPr>
+        <w:fldChar w:fldCharType="end"/>
+      </w:r>
+      <w:r>
+        <w:rPr>
+          <w:lang w:val="en-US"/>
+        </w:rPr>
+        <w:t xml:space="preserve">. </w:t>
+      </w:r>
+      <w:r>
+        <w:rPr>
+          <w:lang w:val="en-US"/>
+        </w:rPr>
+        <w:t xml:space="preserve">The way his device differs from later </w:t>
+      </w:r>
+      <w:r>
+        <w:rPr>
+          <w:lang w:val="en-US"/>
+        </w:rPr>
+        <w:t>Augmented Reality platforms highlights several areas of interest.</w:t>
+      </w:r>
+    </w:p>
+    <w:p>
+      <w:pPr>
+        <w:pStyle w:val="StandardErstzeileneinzug"/>
+      </w:pPr>
+      <w:r>
+        <w:lastRenderedPageBreak/>
+        <w:t xml:space="preserve">Firstly, there is the distinction between mobile and stationary (or desktop) AR. Though Sutherland’s display was restricted by the technology of the time, he stated that </w:t>
+      </w:r>
+      <w:r>
+        <w:t>“</w:t>
+      </w:r>
+      <w:r>
+        <w:t>e</w:t>
+      </w:r>
+      <w:r>
+        <w:t>ventually we would like to allow the user to walk freely about the room”</w:t>
+      </w:r>
+      <w:r>
+        <w:t xml:space="preserve"> (p. 760)</w:t>
+      </w:r>
+      <w:r>
+        <w:t xml:space="preserve">, leading </w:t>
+      </w:r>
+      <w:r>
+        <w:fldChar w:fldCharType="begin" w:fldLock="1"/>
+      </w:r>
+      <w:r>
+        <w:instrText>ADDIN CSL_CITATION { "citationItems" : [ { "id" : "ITEM-1", "itemData" : { "abstract" : "In this paper, the authors examine the state of the art in augmented reality (AR) for mobile learning. Previous\r\nwork in the field of mobile learning has included AR as a component of a wider toolkit but little has been done\r\nto discuss the phenomenon in detail or to examine in a balanced fashion its potential for learning, identifying\r\nboth positive and negative aspects. The authors seek to provide a working definition of AR and to examine\r\nhow it can be embedded within situated learning in outdoor settings. The authors classify it according to key\r\naspects (device/technology, mode of interaction/learning design, type of media, personal or shared experiences,\r\nwhether the experience is portable or static, and the learning activities/outcomes). The authors discuss\r\nthe technical and pedagogical challenges presented by AR, before looking at ways in which it can be used for\r\nlearning. Finally, the paper looks ahead to AR technologies that may be employed in the future.", "author" : [ { "dropping-particle" : "", "family" : "FitzGerald", "given" : "Elizabeth", "non-dropping-particle" : "", "parse-names" : false, "suffix" : "" }, { "dropping-particle" : "", "family" : "Ferguson", "given" : "Rebecca", "non-dropping-particle" : "", "parse-names" : false, "suffix" : "" }, { "dropping-particle" : "", "family" : "Adams", "given" : "Anne", "non-dropping-particle" : "", "parse-names" : false, "suffix" : "" }, { "dropping-particle" : "", "family" : "Gaved", "given" : "Mark", "non-dropping-particle" : "", "parse-names" : false, "suffix" : "" }, { "dropping-particle" : "", "family" : "Mor", "given" : "Yishay", "non-dropping-particle" : "", "parse-names" : false, "suffix" : "" }, { "dropping-particle" : "", "family" : "Thomas", "given" : "Rhodri", "non-dropping-particle" : "", "parse-names" : false, "suffix" : "" } ], "container-title" : "International Journal of Mobile and Blended Learning", "id" : "ITEM-1", "issue" : "4", "issued" : { "date-parts" : [ [ "2013" ] ] }, "page" : "43-58", "title" : "Augmented reality and mobile learning: the state of the art", "type" : "article-journal", "volume" : "5" }, "uris" : [ "http://www.mendeley.com/documents/?uuid=e7a48376-4e41-36f5-8c29-eb66d1946d92" ] } ], "mendeley" : { "formattedCitation" : "(FitzGerald et al., 2013)", "manualFormatting" : "FitzGerald et al. (2013)", "plainTextFormattedCitation" : "(FitzGerald et al., 2013)", "previouslyFormattedCitation" : "(FitzGerald et al., 2013)" }, "properties" : { "noteIndex" : 0 }, "schema" : "https://github.com/citation-style-language/schema/raw/master/csl-citation.json" }</w:instrText>
+      </w:r>
+      <w:r>
+        <w:fldChar w:fldCharType="separate"/>
+      </w:r>
+      <w:r>
+        <w:rPr>
+          <w:noProof/>
+        </w:rPr>
+        <w:t>FitzGerald et al. (</w:t>
+      </w:r>
+      <w:r>
+        <w:rPr>
+          <w:noProof/>
+        </w:rPr>
+        <w:t>2013)</w:t>
+      </w:r>
+      <w:r>
+        <w:fldChar w:fldCharType="end"/>
+      </w:r>
+      <w:r>
+        <w:t xml:space="preserve"> to state </w:t>
+      </w:r>
+      <w:r>
+        <w:t>that “</w:t>
+      </w:r>
+      <w:r>
+        <w:t>developers</w:t>
+      </w:r>
+      <w:r>
+        <w:t xml:space="preserve"> have always aimed</w:t>
+      </w:r>
+      <w:r>
+        <w:t xml:space="preserve"> to make AR portable</w:t>
+      </w:r>
+      <w:r>
+        <w:t xml:space="preserve">” </w:t>
+      </w:r>
+      <w:r>
+        <w:t xml:space="preserve">(p. 45). </w:t>
+      </w:r>
+      <w:r>
+        <w:fldChar w:fldCharType="begin" w:fldLock="1"/>
+      </w:r>
+      <w:r>
+        <w:instrText>ADDIN CSL_CITATION { "citationItems" : [ { "id" : "ITEM-1", "itemData" : { "author" : [ { "dropping-particle" : "", "family" : "Calo", "given" : "Ryan", "non-dropping-particle" : "", "parse-names" : false, "suffix" : "" }, { "dropping-particle" : "", "family" : "Denning", "given" : "Tamara", "non-dropping-particle" : "", "parse-names" : false, "suffix" : "" }, { "dropping-particle" : "", "family" : "Friedman", "given" : "Batya", "non-dropping-particle" : "", "parse-names" : false, "suffix" : "" }, { "dropping-particle" : "", "family" : "Kohno", "given" : "Tadayoshi", "non-dropping-particle" : "", "parse-names" : false, "suffix" : "" }, { "dropping-particle" : "", "family" : "Magassa", "given" : "Lassana", "non-dropping-particle" : "", "parse-names" : false, "suffix" : "" }, { "dropping-particle" : "", "family" : "McReynolds", "given" : "Emily", "non-dropping-particle" : "", "parse-names" : false, "suffix" : "" }, { "dropping-particle" : "", "family" : "Newell", "given" : "Bryce Clayton", "non-dropping-particle" : "", "parse-names" : false, "suffix" : "" }, { "dropping-particle" : "", "family" : "Roesner", "given" : "Franziska", "non-dropping-particle" : "", "parse-names" : false, "suffix" : "" }, { "dropping-particle" : "", "family" : "Woo", "given" : "Jesse", "non-dropping-particle" : "", "parse-names" : false, "suffix" : "" } ], "id" : "ITEM-1", "issued" : { "date-parts" : [ [ "2015" ] ] }, "title" : "Augmented Reality: A Technology and Policy Primer", "type" : "article-journal" }, "uris" : [ "http://www.mendeley.com/documents/?uuid=e5f9c831-75e5-3918-b8bb-591f35780ae9" ] } ], "mendeley" : { "formattedCitation" : "(Calo et al., 2015)", "manualFormatting" : "Calo et al. (2015)", "plainTextFormattedCitation" : "(Calo et al., 2015)", "previouslyFormattedCitation" : "(Calo et al., 2015)" }, "properties" : { "noteIndex" : 0 }, "schema" : "https://github.com/citation-style-language/schema/raw/master/csl-citation.json" }</w:instrText>
+      </w:r>
+      <w:r>
+        <w:fldChar w:fldCharType="separate"/>
+      </w:r>
+      <w:r>
+        <w:rPr>
+          <w:noProof/>
+        </w:rPr>
+        <w:t>Calo et al. (</w:t>
+      </w:r>
+      <w:r>
+        <w:rPr>
+          <w:noProof/>
+        </w:rPr>
+        <w:t>2015)</w:t>
+      </w:r>
+      <w:r>
+        <w:fldChar w:fldCharType="end"/>
+      </w:r>
+      <w:r>
+        <w:t xml:space="preserve"> went so far as to include mobility in their list of features of AR (see se</w:t>
+      </w:r>
+      <w:r>
+        <w:t>ction 2.1.1), explaining that “i</w:t>
+      </w:r>
+      <w:r>
+        <w:t>n the long term, we expect that many augmented real</w:t>
+      </w:r>
+      <w:r>
+        <w:t>ity systems will be wearable</w:t>
+      </w:r>
+      <w:r>
+        <w:t xml:space="preserve">. </w:t>
+      </w:r>
+      <w:r>
+        <w:t xml:space="preserve">. . . </w:t>
+      </w:r>
+      <w:proofErr w:type="gramStart"/>
+      <w:r>
+        <w:t>However, a system does not need to be wearable to technical</w:t>
+      </w:r>
+      <w:r>
+        <w:t>ly be considered an AR system</w:t>
+      </w:r>
+      <w:r>
+        <w:t>”</w:t>
+      </w:r>
+      <w:r>
+        <w:t xml:space="preserve"> (p. 4).</w:t>
+      </w:r>
+      <w:proofErr w:type="gramEnd"/>
+    </w:p>
+    <w:p>
+      <w:pPr>
+        <w:pStyle w:val="StandardErstzeileneinzug"/>
+      </w:pPr>
+      <w:r>
+        <w:t>The first truly mobile Augmented Reality</w:t>
+      </w:r>
+      <w:r>
+        <w:t xml:space="preserve"> system, </w:t>
+      </w:r>
+      <w:r>
+        <w:t>or MARS</w:t>
+      </w:r>
+      <w:r>
+        <w:t>,</w:t>
+      </w:r>
+      <w:r>
+        <w:t xml:space="preserve"> </w:t>
+      </w:r>
+      <w:r>
+        <w:fldChar w:fldCharType="begin" w:fldLock="1"/>
+      </w:r>
+      <w:r>
+        <w:instrText>ADDIN CSL_CITATION { "citationItems" : [ { "id" : "ITEM-1", "itemData" : { "abstract" : "Recent advances in hardware and software for mobile computing have enabled a new breed of mobile AR systems and applications. A new breed of computing called \u0093 \" augmented ubiquitous computing\u0094 \" has resulted from the convergence of wearable computing, wireless networking and mobile AR interfaces. In this paper we provide a survey of different mobile and wireless technologies and how they have impact AR. Our goal is to place them into different categories so that it becomes easier to understand the state of art and to help identify new directions of research.", "author" : [ { "dropping-particle" : "", "family" : "Papagiannakis", "given" : "George", "non-dropping-particle" : "", "parse-names" : false, "suffix" : "" }, { "dropping-particle" : "", "family" : "Singh", "given" : "Gurminder", "non-dropping-particle" : "", "parse-names" : false, "suffix" : "" }, { "dropping-particle" : "", "family" : "Magnenat-Thalmann", "given" : "Nadia", "non-dropping-particle" : "", "parse-names" : false, "suffix" : "" } ], "id" : "ITEM-1", "issued" : { "date-parts" : [ [ "2008" ] ] }, "title" : "A survey of mobile and wireless technologies for augmented reality systems", "type" : "article-journal" }, "uris" : [ "http://www.mendeley.com/documents/?uuid=ee70efc8-2a52-33ba-ae02-a0de3c488b4d" ] }, { "id" : "ITEM-2", "itemData" : { "DOI" : "10.1145/1851600.1851629", "author" : [ { "dropping-particle" : "", "family" : "Mulloni", "given" : "Alessandro", "non-dropping-particle" : "", "parse-names" : false, "suffix" : "" }, { "dropping-particle" : "", "family" : "D\u00fcnser", "given" : "Andreas", "non-dropping-particle" : "", "parse-names" : false, "suffix" : "" }, { "dropping-particle" : "", "family" : "Schmalstieg", "given" : "Dieter", "non-dropping-particle" : "", "parse-names" : false, "suffix" : "" } ], "container-title" : "Proceedings of the 12th international conference on Human computer interaction with mobile devices and services", "id" : "ITEM-2", "issued" : { "date-parts" : [ [ "2010" ] ] }, "page" : "161-170", "publisher" : "ACM", "publisher-place" : "New York", "title" : "Zooming Interfaces for Augmented Reality Browsers", "type" : "paper-conference" }, "uris" : [ "http://www.mendeley.com/documents/?uuid=180ce439-2630-3b59-bd65-0827daa93fe8" ] } ], "mendeley" : { "formattedCitation" : "(Mulloni, D\u00fcnser, &amp; Schmalstieg, 2010; Papagiannakis et al., 2008)", "plainTextFormattedCitation" : "(Mulloni, D\u00fcnser, &amp; Schmalstieg, 2010; Papagiannakis et al., 2008)", "previouslyFormattedCitation" : "(Mulloni, D\u00fcnser, &amp; Schmalstieg, 2010; Papagiannakis et al., 2008)" }, "properties" : { "noteIndex" : 0 }, "schema" : "https://github.com/citation-style-language/schema/raw/master/csl-citation.json" }</w:instrText>
+      </w:r>
+      <w:r>
+        <w:fldChar w:fldCharType="separate"/>
+      </w:r>
+      <w:r>
+        <w:rPr>
+          <w:noProof/>
+        </w:rPr>
+        <w:t>(Mulloni, Dünser, &amp; Schmalstieg, 2010; Papagiannakis et al., 2008)</w:t>
+      </w:r>
+      <w:r>
+        <w:fldChar w:fldCharType="end"/>
+      </w:r>
+      <w:r>
+        <w:t xml:space="preserve"> </w:t>
+      </w:r>
+      <w:r>
+        <w:t xml:space="preserve">was the Touring Machine by </w:t>
+      </w:r>
+      <w:r>
+        <w:fldChar w:fldCharType="begin" w:fldLock="1"/>
+      </w:r>
+      <w:r>
+        <w:instrText>ADDIN CSL_CITATION { "citationItems" : [ { "id" : "ITEM-1", "itemData" : { "abstract" : "We describe a prototype system that combines together\r\nthe overlaid 3D graphics of augmented reality with the\r\nuntethered freedom of mobile computing. The goal is to\r\nexplore how these two technologies might together make\r\npossible wearable computer systems that can support users\r\nin their everyday interactions with the world. We introduce\r\nan application that presents information about our university\u2019s\r\ncampus, using a head-tracked, see-through, headworn,\r\n3D display, and an untracked, opaque, handheld, 2D\r\ndisplay with stylus and trackpad. We provide an illustrated\r\nexplanation of how our prototype is used, and describe our\r\nrationale behind designing its software infrastructure and\r\nselecting the hardware on which it runs", "author" : [ { "dropping-particle" : "", "family" : "Feiner", "given" : "Steven", "non-dropping-particle" : "", "parse-names" : false, "suffix" : "" }, { "dropping-particle" : "", "family" : "MacIntyre", "given" : "Blair", "non-dropping-particle" : "", "parse-names" : false, "suffix" : "" }, { "dropping-particle" : "", "family" : "H\u00f6llerer", "given" : "Tobias", "non-dropping-particle" : "", "parse-names" : false, "suffix" : "" }, { "dropping-particle" : "", "family" : "Webster", "given" : "Anthony", "non-dropping-particle" : "", "parse-names" : false, "suffix" : "" } ], "container-title" : "Personal Technologies", "id" : "ITEM-1", "issue" : "4", "issued" : { "date-parts" : [ [ "1997" ] ] }, "page" : "208-217", "title" : "A Touring Machine: Prototyping 3D Mobile Augmented Reality Systems for Exploring the Urban Environment", "type" : "article-journal", "volume" : "1" }, "uris" : [ "http://www.mendeley.com/documents/?uuid=5435574e-55e4-3c99-8858-ab07575fbf2b" ] } ], "mendeley" : { "formattedCitation" : "(Feiner et al., 1997)", "manualFormatting" : "Feiner et al. (1997)", "plainTextFormattedCitation" : "(Feiner et al., 1997)", "previouslyFormattedCitation" : "(Feiner et al., 1997)" }, "properties" : { "noteIndex" : 0 }, "schema" : "https://github.com/citation-style-language/schema/raw/master/csl-citation.json" }</w:instrText>
+      </w:r>
+      <w:r>
+        <w:fldChar w:fldCharType="separate"/>
+      </w:r>
+      <w:r>
+        <w:rPr>
+          <w:noProof/>
+        </w:rPr>
+        <w:t>Feiner et al.</w:t>
+      </w:r>
+      <w:r>
+        <w:rPr>
+          <w:noProof/>
+        </w:rPr>
+        <w:t xml:space="preserve"> (</w:t>
+      </w:r>
+      <w:r>
+        <w:rPr>
+          <w:noProof/>
+        </w:rPr>
+        <w:t>1997)</w:t>
+      </w:r>
+      <w:r>
+        <w:fldChar w:fldCharType="end"/>
+      </w:r>
+      <w:r>
+        <w:t xml:space="preserve">, which </w:t>
+      </w:r>
+      <w:r>
+        <w:t xml:space="preserve">allowed the user to walk around relatively unconstrained, by wearing a backpack and a head-mounted display. </w:t>
+      </w:r>
+    </w:p>
+    <w:p>
+      <w:pPr>
+        <w:pStyle w:val="StandardErstzeileneinzug"/>
+        <w:rPr>
+          <w:noProof/>
+        </w:rPr>
+      </w:pPr>
+      <w:r>
+        <w:t>A topic which is closely related to this is type of display.</w:t>
+      </w:r>
+      <w:r>
+        <w:t xml:space="preserve"> The main distinction to make in this regard is between video see-through and optical see-through. </w:t>
+      </w:r>
+      <w:r>
+        <w:t xml:space="preserve">(See </w:t>
+      </w:r>
+      <w:r>
+        <w:fldChar w:fldCharType="begin" w:fldLock="1"/>
+      </w:r>
+      <w:r>
+        <w:instrText>ADDIN CSL_CITATION { "citationItems" : [ { "id" : "ITEM-1", "itemData" : { "abstract" : "This paper surveys the field of augmented reality (AR), in which 3D virtual objects are integrated into a 3D real environment in real time. It describes the medical, manufac-turing, visualization, path planning, entertainment, and military applications that have been explored. This paper describes the characteristics of augmented reality systems, including a detailed discussion of the tradeoffs between optical and video blending approaches. Registration and sensing errors are two of the biggest problems in build-ing effective augmented reality systems, so this paper summarizes current efforts to overcome these problems. Future directions and areas requiring further research are discussed. This survey provides a starting point for anyone interested in researching or using augmented reality.", "author" : [ { "dropping-particle" : "", "family" : "Azuma", "given" : "Ronald T.", "non-dropping-particle" : "", "parse-names" : false, "suffix" : "" } ], "container-title" : "Presence: Teleoperators and virtual environments", "id" : "ITEM-1", "issue" : "4", "issued" : { "date-parts" : [ [ "1997" ] ] }, "note" : "1997. Modernen Vergleich zu finden wahrscheinlich eine gute Idee.\n\n\n\n\nDefinition AR:\u00a0\n1. Combines real and virtual\n2. Is interactive in real time\n3. Is registered in three dimensions\n-&amp;gt; Keine 2D Overlays (Text scheint zu widersprechen - 2D Overlays okay, solange sie an Elemente im Raum gebunden sind?)\n\n\n\n\n\n362f -&amp;gt; M\u00f6glichkeit eines Tiefensensors wird erw\u00e4ht -&amp;gt; Jetzt umgesetzt in Hololens\n\n\n\n\n\n&amp;quot;Specifically, AR demands more from trackers and sensors\nin three areas:\n- Greater input variety and bandwidth\n- Higher accuracy\n- Longer range&amp;quot;\n\n\n\n-&amp;gt; S.22 generell Infos zu Sensoren", "page" : "355-385", "title" : "A Survey of Augmented Reality", "type" : "article-journal", "volume" : "6" }, "uris" : [ "http://www.mendeley.com/documents/?uuid=a6a9ece9-edcb-3171-9378-2b95ce33b693" ] } ], "mendeley" : { "formattedCitation" : "(Azuma, 1997)", "manualFormatting" : "Azuma (1997)", "plainTextFormattedCitation" : "(Azuma, 1997)", "previouslyFormattedCitation" : "(Azuma, 1997)" }, "properties" : { "noteIndex" : 0 }, "schema" : "https://github.com/citation-style-language/schema/raw/master/csl-citation.json" }</w:instrText>
+      </w:r>
+      <w:r>
+        <w:fldChar w:fldCharType="separate"/>
+      </w:r>
+      <w:r>
+        <w:rPr>
+          <w:noProof/>
+        </w:rPr>
+        <w:t>Azuma (</w:t>
+      </w:r>
+      <w:r>
+        <w:rPr>
+          <w:noProof/>
+        </w:rPr>
+        <w:t>1997)</w:t>
+      </w:r>
+      <w:r>
+        <w:fldChar w:fldCharType="end"/>
+      </w:r>
+      <w:r>
+        <w:t xml:space="preserve"> for a</w:t>
+      </w:r>
+      <w:r>
+        <w:t xml:space="preserve"> discussion on the advantages and disadvantages of these</w:t>
+      </w:r>
+      <w:r>
+        <w:t>)</w:t>
+      </w:r>
+      <w:r>
+        <w:t xml:space="preserve">. </w:t>
+      </w:r>
+      <w:r>
+        <w:t xml:space="preserve">Optical see-through refers to </w:t>
+      </w:r>
+      <w:r>
+        <w:t xml:space="preserve">the projection of information while still affording the user a view of the real world. </w:t>
+      </w:r>
+      <w:r>
+        <w:t xml:space="preserve">Video see-through displays </w:t>
+      </w:r>
+      <w:r>
+        <w:t xml:space="preserve">on the other hand </w:t>
+      </w:r>
+      <w:r>
+        <w:t>provide no direct view of the real world; instead, cameras are used to record the outside world, the video is co</w:t>
+      </w:r>
+      <w:r>
+        <w:t>mbined with visual augmentation</w:t>
+      </w:r>
+      <w:r>
+        <w:t xml:space="preserve"> and the result displayed. </w:t>
+      </w:r>
+      <w:r>
+        <w:t xml:space="preserve">A </w:t>
+      </w:r>
+      <w:r>
+        <w:t>method</w:t>
+      </w:r>
+      <w:r>
+        <w:t xml:space="preserve"> which might be considered optical see-through but is not as easily classified, functions by projecting information directly unto the world</w:t>
+      </w:r>
+      <w:r>
+        <w:t xml:space="preserve"> (outside of the device itself)</w:t>
+      </w:r>
+      <w:r>
+        <w:t xml:space="preserve">. </w:t>
+      </w:r>
+      <w:r>
+        <w:t>A few systems have achieved this by simply using commercial projector technology</w:t>
+      </w:r>
+      <w:r>
+        <w:t xml:space="preserve"> </w:t>
+      </w:r>
+      <w:r>
+        <w:fldChar w:fldCharType="begin" w:fldLock="1"/>
+      </w:r>
+      <w:r>
+        <w:instrText>ADDIN CSL_CITATION { "citationItems" : [ { "id" : "ITEM-1", "itemData" : { "DOI" : "10.1007/s11042-011-0979-7", "ISBN" : "1104201109797", "PMID" : "1314391833", "abstract" : "In this paper, we propose a reality-oriented augmentation approach to support training activities. The approach aims at adding new value and playful features to traditional training environments with keeping their original look-and-feel. For example, a game monitoring service enables to automatically record game events so that players can review a gaming process and strategy for soul-searching, or replay most impressive scenes to share the experience with others after the game finishes. Even several services are running on background, digital devices and services are seamlessly integrated to the game environment in unobtrusive way so that players can concentrate on training as usual. The concept can be applied to both traditional games (e. g., poker and the game of Go) and non-gaming activities (e. g., calligraphy and drumming). We developed four case studies on the concept: Augmented Reality Go, EmoPoker, Augmented Calligraphy and AR Drum Kit. We discuss design issues in the reality-oriented augmentation process based on user study results.", "author" : [ { "dropping-particle" : "", "family" : "Yamabe", "given" : "Tetsuo", "non-dropping-particle" : "", "parse-names" : false, "suffix" : "" }, { "dropping-particle" : "", "family" : "Nakajima", "given" : "Tatsuo", "non-dropping-particle" : "", "parse-names" : false, "suffix" : "" } ], "container-title" : "Multimedia Tools and Applications", "id" : "ITEM-1", "issue" : "1", "issued" : { "date-parts" : [ [ "2013" ] ] }, "page" : "259-286", "title" : "Playful training with augmented reality games: Case studies towards reality-oriented system design", "type" : "article-journal", "volume" : "62" }, "uris" : [ "http://www.mendeley.com/documents/?uuid=f9faea35-d6d6-3fc2-8b96-ec8dc3e057eb" ] }, { "id" : "ITEM-2", "itemData" : { "DOI" : "http://doi.acm.org/10.1145/302979.303115", "ISBN" : "0201485591", "abstract" : "This paper introduces a novel interface for digitally-augmented cooperative play. We present the concept of the athletic-tangible interface, a new class of interaction which uses tangible objects and full-body motion in physical spaces with digital augmentation. We detail the implementation of PingPongPlus, a reactive ping-pong table, which features a novel sound-based ball tracking technology. The game is augmented and transformed with dynamic graphics and sound, determined by the position of impact, and the rhythm and style of play. A variety of different modes of play and initial experiences with PingPongPlus are also described.", "author" : [ { "dropping-particle" : "", "family" : "Ishii", "given" : "H.", "non-dropping-particle" : "", "parse-names" : false, "suffix" : "" }, { "dropping-particle" : "", "family" : "Wisneski", "given" : "C.", "non-dropping-particle" : "", "parse-names" : false, "suffix" : "" }, { "dropping-particle" : "", "family" : "Orbanes", "given" : "J.", "non-dropping-particle" : "", "parse-names" : false, "suffix" : "" }, { "dropping-particle" : "", "family" : "Chun", "given" : "B.", "non-dropping-particle" : "", "parse-names" : false, "suffix" : "" }, { "dropping-particle" : "", "family" : "Paradiso", "given" : "J.", "non-dropping-particle" : "", "parse-names" : false, "suffix" : "" } ], "container-title" : "Proceedings of the SIGCHI conference on Human factors in computing systems", "id" : "ITEM-2", "issued" : { "date-parts" : [ [ "1999" ] ] }, "publisher" : "ACM", "title" : "PingPongPlus: design of an athletic-tangible interface for computer-supported cooperative play", "type" : "paper-conference" }, "uris" : [ "http://www.mendeley.com/documents/?uuid=c770b15e-3869-3ab1-a926-14604b8506ab" ] } ], "mendeley" : { "formattedCitation" : "(Ishii, Wisneski, Orbanes, Chun, &amp; Paradiso, 1999; Yamabe &amp; Nakajima, 2013)", "plainTextFormattedCitation" : "(Ishii, Wisneski, Orbanes, Chun, &amp; Paradiso, 1999; Yamabe &amp; Nakajima, 2013)", "previouslyFormattedCitation" : "(Ishii, Wisneski, Orbanes, Chun, &amp; Paradiso, 1999; Yamabe &amp; Nakajima, 2013)" }, "properties" : { "noteIndex" : 0 }, "schema" : "https://github.com/citation-style-language/schema/raw/master/csl-citation.json" }</w:instrText>
+      </w:r>
+      <w:r>
+        <w:fldChar w:fldCharType="separate"/>
+      </w:r>
+      <w:r>
+        <w:rPr>
+          <w:noProof/>
+        </w:rPr>
+        <w:t>(Ishii, Wisneski, Orbanes, Chun, &amp; Paradiso, 1999; Yamabe &amp; Nakajima, 2013)</w:t>
+      </w:r>
+      <w:r>
+        <w:fldChar w:fldCharType="end"/>
+      </w:r>
+      <w:r>
+        <w:t xml:space="preserve">, </w:t>
+      </w:r>
+      <w:r>
+        <w:t xml:space="preserve">an approach </w:t>
+      </w:r>
+      <w:r>
+        <w:t xml:space="preserve">which </w:t>
+      </w:r>
+      <w:r>
+        <w:t>is only suitable</w:t>
+      </w:r>
+      <w:r>
+        <w:t xml:space="preserve"> </w:t>
+      </w:r>
+      <w:r>
+        <w:t>if</w:t>
+      </w:r>
+      <w:r>
+        <w:t xml:space="preserve"> </w:t>
+      </w:r>
+      <w:r>
+        <w:t xml:space="preserve">secrecy is not required since it makes the information </w:t>
+      </w:r>
+      <w:r>
+        <w:t>visible for anyone and</w:t>
+      </w:r>
+      <w:r>
+        <w:t xml:space="preserve"> </w:t>
+      </w:r>
+      <w:r>
+        <w:t xml:space="preserve">additionally </w:t>
+      </w:r>
+      <w:r>
+        <w:t xml:space="preserve">doesn’t allow multiple users to see different images. </w:t>
+      </w:r>
+      <w:r>
+        <w:fldChar w:fldCharType="begin" w:fldLock="1"/>
+      </w:r>
+      <w:r>
+        <w:instrText>ADDIN CSL_CITATION { "citationItems" : [ { "id" : "ITEM-1", "itemData" : { "DOI" : "http://doi.acm.org/10.1145/302979.303115", "ISBN" : "0201485591", "abstract" : "This paper introduces a novel interface for digitally-augmented cooperative play. We present the concept of the athletic-tangible interface, a new class of interaction which uses tangible objects and full-body motion in physical spaces with digital augmentation. We detail the implementation of PingPongPlus, a reactive ping-pong table, which features a novel sound-based ball tracking technology. The game is augmented and transformed with dynamic graphics and sound, determined by the position of impact, and the rhythm and style of play. A variety of different modes of play and initial experiences with PingPongPlus are also described.", "author" : [ { "dropping-particle" : "", "family" : "Ishii", "given" : "H.", "non-dropping-particle" : "", "parse-names" : false, "suffix" : "" }, { "dropping-particle" : "", "family" : "Wisneski", "given" : "C.", "non-dropping-particle" : "", "parse-names" : false, "suffix" : "" }, { "dropping-particle" : "", "family" : "Orbanes", "given" : "J.", "non-dropping-particle" : "", "parse-names" : false, "suffix" : "" }, { "dropping-particle" : "", "family" : "Chun", "given" : "B.", "non-dropping-particle" : "", "parse-names" : false, "suffix" : "" }, { "dropping-particle" : "", "family" : "Paradiso", "given" : "J.", "non-dropping-particle" : "", "parse-names" : false, "suffix" : "" } ], "container-title" : "Proceedings of the SIGCHI conference on Human factors in computing systems", "id" : "ITEM-1", "issued" : { "date-parts" : [ [ "1999" ] ] }, "publisher" : "ACM", "title" : "PingPongPlus: design of an athletic-tangible interface for computer-supported cooperative play", "type" : "paper-conference" }, "uris" : [ "http://www.mendeley.com/documents/?uuid=c770b15e-3869-3ab1-a926-14604b8506ab" ] } ], "mendeley" : { "formattedCitation" : "(Ishii et al., 1999)", "manualFormatting" : "Ishii et al. (1999)", "plainTextFormattedCitation" : "(Ishii et al., 1999)", "previouslyFormattedCitation" : "(Ishii et al., 1999)" }, "properties" : { "noteIndex" : 0 }, "schema" : "https://github.com/citation-style-language/schema/raw/master/csl-citation.json" }</w:instrText>
+      </w:r>
+      <w:r>
+        <w:fldChar w:fldCharType="separate"/>
+      </w:r>
+      <w:r>
+        <w:rPr>
+          <w:noProof/>
+        </w:rPr>
+        <w:t xml:space="preserve">Ishii et al. </w:t>
+      </w:r>
+      <w:r>
+        <w:rPr>
+          <w:noProof/>
+        </w:rPr>
         <w:t>(</w:t>
       </w:r>
-      <w:proofErr w:type="spellStart"/>
-      <w:r>
-        <w:rPr>
-          <w:noProof/>
-          <w:lang w:val="en-US"/>
-        </w:rPr>
-        <w:t>Calo</w:t>
-      </w:r>
-      <w:proofErr w:type="spellEnd"/>
-      <w:r>
-        <w:rPr>
-          <w:noProof/>
-          <w:lang w:val="en-US"/>
-        </w:rPr>
-        <w:t xml:space="preserve"> et al., 2015; Feiner, MacIntyre, Höllerer, &amp; Webster, 1997)</w:t>
-      </w:r>
-      <w:r>
-        <w:rPr>
-          <w:lang w:val="en-US"/>
-        </w:rPr>
+      <w:r>
+        <w:rPr>
+          <w:noProof/>
+        </w:rPr>
+        <w:t>1999)</w:t>
+      </w:r>
+      <w:r>
         <w:fldChar w:fldCharType="end"/>
       </w:r>
       <w:r>
-        <w:rPr>
-          <w:lang w:val="en-US"/>
-        </w:rPr>
+        <w:t xml:space="preserve"> further note that their projector’s brightness was insufficient, requiring them to darken the room</w:t>
+      </w:r>
+      <w:r>
+        <w:t xml:space="preserve"> (p. 4)</w:t>
+      </w:r>
+      <w:r>
         <w:t xml:space="preserve">. </w:t>
       </w:r>
       <w:r>
-        <w:rPr>
-          <w:lang w:val="en-US"/>
-        </w:rPr>
-        <w:t xml:space="preserve">The way his device differs from later </w:t>
-      </w:r>
-      <w:r>
-        <w:rPr>
-          <w:lang w:val="en-US"/>
-        </w:rPr>
-        <w:t>Augmented Reality platforms highlights several areas of interest.</w:t>
+        <w:fldChar w:fldCharType="begin" w:fldLock="1"/>
+      </w:r>
+      <w:r>
+        <w:instrText>ADDIN CSL_CITATION { "citationItems" : [ { "id" : "ITEM-1", "itemData" : { "DOI" : "10.4061/2011/908468", "ISBN" : "8192642658", "PMID" : "17691992", "author" : [ { "dropping-particle" : "", "family" : "Azuma", "given" : "Ronald T.", "non-dropping-particle" : "", "parse-names" : false, "suffix" : "" }, { "dropping-particle" : "", "family" : "Baillot", "given" : "Yohan", "non-dropping-particle" : "", "parse-names" : false, "suffix" : "" }, { "dropping-particle" : "", "family" : "Behringer", "given" : "Reinhold", "non-dropping-particle" : "", "parse-names" : false, "suffix" : "" }, { "dropping-particle" : "", "family" : "Feiner", "given" : "Steven", "non-dropping-particle" : "", "parse-names" : false, "suffix" : "" }, { "dropping-particle" : "", "family" : "Julier", "given" : "Simon", "non-dropping-particle" : "", "parse-names" : false, "suffix" : "" }, { "dropping-particle" : "", "family" : "MacIntyre", "given" : "Blair", "non-dropping-particle" : "", "parse-names" : false, "suffix" : "" } ], "container-title" : "IEEE Computer Graphics and Applications", "id" : "ITEM-1", "issue" : "6", "issued" : { "date-parts" : [ [ "2001" ] ] }, "page" : "34-47", "title" : "Recent advances in augmented reality", "type" : "article-journal", "volume" : "21" }, "uris" : [ "http://www.mendeley.com/documents/?uuid=2455c6d1-3552-4320-bb4a-98652bbf940e" ] } ], "mendeley" : { "formattedCitation" : "(Azuma et al., 2001)", "manualFormatting" : "Azuma et al. (2001)", "plainTextFormattedCitation" : "(Azuma et al., 2001)", "previouslyFormattedCitation" : "(Azuma et al., 2001)" }, "properties" : { "noteIndex" : 0 }, "schema" : "https://github.com/citation-style-language/schema/raw/master/csl-citation.json" }</w:instrText>
+      </w:r>
+      <w:r>
+        <w:fldChar w:fldCharType="separate"/>
+      </w:r>
+      <w:r>
+        <w:rPr>
+          <w:noProof/>
+        </w:rPr>
+        <w:t>Azuma et al. (</w:t>
+      </w:r>
+      <w:r>
+        <w:rPr>
+          <w:noProof/>
+        </w:rPr>
+        <w:t>2001)</w:t>
+      </w:r>
+      <w:r>
+        <w:fldChar w:fldCharType="end"/>
+      </w:r>
+      <w:r>
+        <w:t xml:space="preserve"> bring up </w:t>
+      </w:r>
+      <w:r>
+        <w:t xml:space="preserve">reflective </w:t>
+      </w:r>
+      <w:r>
+        <w:t xml:space="preserve">systems that </w:t>
+      </w:r>
+      <w:r>
+        <w:t xml:space="preserve">do </w:t>
+      </w:r>
+      <w:r>
+        <w:t>allow multiple users to see different images</w:t>
+      </w:r>
+      <w:r>
+        <w:t>, while making the information visible only along the line of reflection; however this requires objects in the world to be coated with retroreflective material, further reducing its applicability in mobile AR</w:t>
+      </w:r>
+      <w:r>
+        <w:t xml:space="preserve"> (p. 35)</w:t>
+      </w:r>
+      <w:r>
+        <w:t xml:space="preserve">. While </w:t>
+      </w:r>
+      <w:r>
+        <w:fldChar w:fldCharType="begin" w:fldLock="1"/>
+      </w:r>
+      <w:r>
+        <w:instrText>ADDIN CSL_CITATION { "citationItems" : [ { "id" : "ITEM-1", "itemData" : { "abstract" : "This paper provides a classification of perceptual issues in augmented reality, created with a visual processing and interpreta-tion pipeline in mind. We organize issues into ones related to the environment, capturing, augmentation, display, and individual user differences. We also illuminate issues associated with more recent platforms such as handhelds or projector-camera systems. Throughout, we describe current approaches to addressing these problems, and suggest directions for future research.", "author" : [ { "dropping-particle" : "", "family" : "Kruijff", "given" : "Ernst", "non-dropping-particle" : "", "parse-names" : false, "suffix" : "" }, { "dropping-particle" : "", "family" : "Swan II", "given" : "J. Edward", "non-dropping-particle" : "", "parse-names" : false, "suffix" : "" }, { "dropping-particle" : "", "family" : "Feiner", "given" : "Steven", "non-dropping-particle" : "", "parse-names" : false, "suffix" : "" } ], "id" : "ITEM-1", "issued" : { "date-parts" : [ [ "2010" ] ] }, "title" : "Perceptual Issues in Augmented Reality Revisited", "type" : "article-journal" }, "uris" : [ "http://www.mendeley.com/documents/?uuid=097818e6-d6cf-338f-8e6d-e29aa582bd00" ] } ], "mendeley" : { "formattedCitation" : "(Kruijff, Swan II, &amp; Feiner, 2010)", "manualFormatting" : "Kruijff, Swan II, &amp; Feiner (2010)", "plainTextFormattedCitation" : "(Kruijff, Swan II, &amp; Feiner, 2010)", "previouslyFormattedCitation" : "(Kruijff, Swan II, &amp; Feiner, 2010)" }, "properties" : { "noteIndex" : 0 }, "schema" : "https://github.com/citation-style-language/schema/raw/master/csl-citation.json" }</w:instrText>
+      </w:r>
+      <w:r>
+        <w:fldChar w:fldCharType="separate"/>
+      </w:r>
+      <w:r>
+        <w:rPr>
+          <w:noProof/>
+        </w:rPr>
+        <w:t>Kruijff, Swan II, &amp; Feiner (</w:t>
+      </w:r>
+      <w:r>
+        <w:rPr>
+          <w:noProof/>
+        </w:rPr>
+        <w:t>2010)</w:t>
+      </w:r>
+      <w:r>
+        <w:fldChar w:fldCharType="end"/>
+      </w:r>
+      <w:r>
+        <w:t xml:space="preserve"> still </w:t>
+      </w:r>
+      <w:r>
+        <w:t xml:space="preserve">mention </w:t>
+      </w:r>
+      <w:r>
+        <w:t xml:space="preserve">projector-camera systems, the majority of dedicated Augmented Reality systems developed today seem to utilize other kinds of display technology, as demonstrated by </w:t>
+      </w:r>
+      <w:r>
+        <w:fldChar w:fldCharType="begin" w:fldLock="1"/>
+      </w:r>
+      <w:r>
+        <w:instrText>ADDIN CSL_CITATION { "citationItems" : [ { "id" : "ITEM-1", "itemData" : { "author" : [ { "dropping-particle" : "", "family" : "Calo", "given" : "Ryan", "non-dropping-particle" : "", "parse-names" : false, "suffix" : "" }, { "dropping-particle" : "", "family" : "Denning", "given" : "Tamara", "non-dropping-particle" : "", "parse-names" : false, "suffix" : "" }, { "dropping-particle" : "", "family" : "Friedman", "given" : "Batya", "non-dropping-particle" : "", "parse-names" : false, "suffix" : "" }, { "dropping-particle" : "", "family" : "Kohno", "given" : "Tadayoshi", "non-dropping-particle" : "", "parse-names" : false, "suffix" : "" }, { "dropping-particle" : "", "family" : "Magassa", "given" : "Lassana", "non-dropping-particle" : "", "parse-names" : false, "suffix" : "" }, { "dropping-particle" : "", "family" : "McReynolds", "given" : "Emily", "non-dropping-particle" : "", "parse-names" : false, "suffix" : "" }, { "dropping-particle" : "", "family" : "Newell", "given" : "Bryce Clayton", "non-dropping-particle" : "", "parse-names" : false, "suffix" : "" }, { "dropping-particle" : "", "family" : "Roesner", "given" : "Franziska", "non-dropping-particle" : "", "parse-names" : false, "suffix" : "" }, { "dropping-particle" : "", "family" : "Woo", "given" : "Jesse", "non-dropping-particle" : "", "parse-names" : false, "suffix" : "" } ], "id" : "ITEM-1", "issued" : { "date-parts" : [ [ "2015" ] ] }, "title" : "Augmented Reality: A Technology and Policy Primer", "type" : "article-journal" }, "uris" : [ "http://www.mendeley.com/documents/?uuid=e5f9c831-75e5-3918-b8bb-591f35780ae9" ] } ], "mendeley" : { "formattedCitation" : "(Calo et al., 2015)", "manualFormatting" : "Calo et al. (2015)", "plainTextFormattedCitation" : "(Calo et al., 2015)", "previouslyFormattedCitation" : "(Calo et al., 2015)" }, "properties" : { "noteIndex" : 0 }, "schema" : "https://github.com/citation-style-language/schema/raw/master/csl-citation.json" }</w:instrText>
+      </w:r>
+      <w:r>
+        <w:fldChar w:fldCharType="separate"/>
+      </w:r>
+      <w:r>
+        <w:rPr>
+          <w:noProof/>
+        </w:rPr>
+        <w:t>Calo et al. (</w:t>
+      </w:r>
+      <w:r>
+        <w:rPr>
+          <w:noProof/>
+        </w:rPr>
+        <w:t>2015)</w:t>
+      </w:r>
+      <w:r>
+        <w:fldChar w:fldCharType="end"/>
+      </w:r>
+      <w:r>
+        <w:t>’s list of</w:t>
+      </w:r>
+      <w:r>
+        <w:t xml:space="preserve"> “s</w:t>
+      </w:r>
+      <w:r>
+        <w:t>ome specific examples of AR being marketed or developed today</w:t>
+      </w:r>
+      <w:r>
+        <w:t xml:space="preserve">” </w:t>
+      </w:r>
+      <w:r>
+        <w:t xml:space="preserve">(p. 3) </w:t>
+      </w:r>
+      <w:r>
+        <w:t>not including any such setups</w:t>
+      </w:r>
+      <w:r>
+        <w:t xml:space="preserve">. </w:t>
       </w:r>
     </w:p>
     <w:p>
@@ -6587,25 +7317,14 @@
         <w:pStyle w:val="StandardErstzeileneinzug"/>
       </w:pPr>
       <w:r>
-        <w:t xml:space="preserve">Firstly, there is the distinction between mobile and stationary (or desktop) AR. Though Sutherland’s display was restricted by the technology of the time, he stated that </w:t>
-      </w:r>
-      <w:r>
-        <w:t>“</w:t>
-      </w:r>
-      <w:r>
-        <w:t>e</w:t>
-      </w:r>
-      <w:r>
-        <w:t>ventually we would like to allow the user to walk freely about the room”</w:t>
-      </w:r>
-      <w:r>
-        <w:t xml:space="preserve">, leading </w:t>
+        <w:lastRenderedPageBreak/>
+        <w:t xml:space="preserve">While most devices listed by </w:t>
       </w:r>
       <w:r>
         <w:fldChar w:fldCharType="begin" w:fldLock="1"/>
       </w:r>
       <w:r>
-        <w:instrText>ADDIN CSL_CITATION { "citationItems" : [ { "id" : "ITEM-1", "itemData" : { "abstract" : "In this paper, the authors examine the state of the art in augmented reality (AR) for mobile learning. Previous\r\nwork in the field of mobile learning has included AR as a component of a wider toolkit but little has been done\r\nto discuss the phenomenon in detail or to examine in a balanced fashion its potential for learning, identifying\r\nboth positive and negative aspects. The authors seek to provide a working definition of AR and to examine\r\nhow it can be embedded within situated learning in outdoor settings. The authors classify it according to key\r\naspects (device/technology, mode of interaction/learning design, type of media, personal or shared experiences,\r\nwhether the experience is portable or static, and the learning activities/outcomes). The authors discuss\r\nthe technical and pedagogical challenges presented by AR, before looking at ways in which it can be used for\r\nlearning. Finally, the paper looks ahead to AR technologies that may be employed in the future.", "author" : [ { "dropping-particle" : "", "family" : "FitzGerald", "given" : "Elizabeth", "non-dropping-particle" : "", "parse-names" : false, "suffix" : "" }, { "dropping-particle" : "", "family" : "Ferguson", "given" : "Rebecca", "non-dropping-particle" : "", "parse-names" : false, "suffix" : "" }, { "dropping-particle" : "", "family" : "Adams", "given" : "Anne", "non-dropping-particle" : "", "parse-names" : false, "suffix" : "" }, { "dropping-particle" : "", "family" : "Gaved", "given" : "Mark", "non-dropping-particle" : "", "parse-names" : false, "suffix" : "" }, { "dropping-particle" : "", "family" : "Mor", "given" : "Yishay", "non-dropping-particle" : "", "parse-names" : false, "suffix" : "" }, { "dropping-particle" : "", "family" : "Thomas", "given" : "Rhodri", "non-dropping-particle" : "", "parse-names" : false, "suffix" : "" } ], "container-title" : "International Journal of Mobile and Blended Learning", "id" : "ITEM-1", "issue" : "4", "issued" : { "date-parts" : [ [ "2013" ] ] }, "page" : "43-58", "title" : "Augmented reality and mobile learning: the state of the art", "type" : "article-journal", "volume" : "5" }, "uris" : [ "http://www.mendeley.com/documents/?uuid=e7a48376-4e41-36f5-8c29-eb66d1946d92" ] } ], "mendeley" : { "formattedCitation" : "(FitzGerald et al., 2013)", "plainTextFormattedCitation" : "(FitzGerald et al., 2013)", "previouslyFormattedCitation" : "(FitzGerald et al., 2013)" }, "properties" : { "noteIndex" : 0 }, "schema" : "https://github.com/citation-style-language/schema/raw/master/csl-citation.json" }</w:instrText>
+        <w:instrText>ADDIN CSL_CITATION { "citationItems" : [ { "id" : "ITEM-1", "itemData" : { "author" : [ { "dropping-particle" : "", "family" : "Calo", "given" : "Ryan", "non-dropping-particle" : "", "parse-names" : false, "suffix" : "" }, { "dropping-particle" : "", "family" : "Denning", "given" : "Tamara", "non-dropping-particle" : "", "parse-names" : false, "suffix" : "" }, { "dropping-particle" : "", "family" : "Friedman", "given" : "Batya", "non-dropping-particle" : "", "parse-names" : false, "suffix" : "" }, { "dropping-particle" : "", "family" : "Kohno", "given" : "Tadayoshi", "non-dropping-particle" : "", "parse-names" : false, "suffix" : "" }, { "dropping-particle" : "", "family" : "Magassa", "given" : "Lassana", "non-dropping-particle" : "", "parse-names" : false, "suffix" : "" }, { "dropping-particle" : "", "family" : "McReynolds", "given" : "Emily", "non-dropping-particle" : "", "parse-names" : false, "suffix" : "" }, { "dropping-particle" : "", "family" : "Newell", "given" : "Bryce Clayton", "non-dropping-particle" : "", "parse-names" : false, "suffix" : "" }, { "dropping-particle" : "", "family" : "Roesner", "given" : "Franziska", "non-dropping-particle" : "", "parse-names" : false, "suffix" : "" }, { "dropping-particle" : "", "family" : "Woo", "given" : "Jesse", "non-dropping-particle" : "", "parse-names" : false, "suffix" : "" } ], "id" : "ITEM-1", "issued" : { "date-parts" : [ [ "2015" ] ] }, "title" : "Augmented Reality: A Technology and Policy Primer", "type" : "article-journal" }, "uris" : [ "http://www.mendeley.com/documents/?uuid=e5f9c831-75e5-3918-b8bb-591f35780ae9" ] } ], "mendeley" : { "formattedCitation" : "(Calo et al., 2015)", "manualFormatting" : "Calo et al.", "plainTextFormattedCitation" : "(Calo et al., 2015)", "previouslyFormattedCitation" : "(Calo et al., 2015)" }, "properties" : { "noteIndex" : 0 }, "schema" : "https://github.com/citation-style-language/schema/raw/master/csl-citation.json" }</w:instrText>
       </w:r>
       <w:r>
         <w:fldChar w:fldCharType="separate"/>
@@ -6614,35 +7333,19 @@
         <w:rPr>
           <w:noProof/>
         </w:rPr>
-        <w:t xml:space="preserve">(FitzGerald et al., </w:t>
-      </w:r>
-      <w:r>
-        <w:rPr>
-          <w:noProof/>
-        </w:rPr>
-        <w:lastRenderedPageBreak/>
-        <w:t>2013)</w:t>
+        <w:t>Calo et al.</w:t>
       </w:r>
       <w:r>
         <w:fldChar w:fldCharType="end"/>
       </w:r>
       <w:r>
-        <w:t xml:space="preserve"> to state </w:t>
-      </w:r>
-      <w:r>
-        <w:t>that “</w:t>
-      </w:r>
-      <w:r>
-        <w:t>developers</w:t>
-      </w:r>
-      <w:r>
-        <w:t xml:space="preserve"> have always aimed to make AR portable.” </w:t>
+        <w:t xml:space="preserve">, as well as </w:t>
       </w:r>
       <w:r>
         <w:fldChar w:fldCharType="begin" w:fldLock="1"/>
       </w:r>
       <w:r>
-        <w:instrText>ADDIN CSL_CITATION { "citationItems" : [ { "id" : "ITEM-1", "itemData" : { "author" : [ { "dropping-particle" : "", "family" : "Calo", "given" : "Ryan", "non-dropping-particle" : "", "parse-names" : false, "suffix" : "" }, { "dropping-particle" : "", "family" : "Denning", "given" : "Tamara", "non-dropping-particle" : "", "parse-names" : false, "suffix" : "" }, { "dropping-particle" : "", "family" : "Friedman", "given" : "Batya", "non-dropping-particle" : "", "parse-names" : false, "suffix" : "" }, { "dropping-particle" : "", "family" : "Kohno", "given" : "Tadayoshi", "non-dropping-particle" : "", "parse-names" : false, "suffix" : "" }, { "dropping-particle" : "", "family" : "Magassa", "given" : "Lassana", "non-dropping-particle" : "", "parse-names" : false, "suffix" : "" }, { "dropping-particle" : "", "family" : "McReynolds", "given" : "Emily", "non-dropping-particle" : "", "parse-names" : false, "suffix" : "" }, { "dropping-particle" : "", "family" : "Newell", "given" : "Bryce Clayton", "non-dropping-particle" : "", "parse-names" : false, "suffix" : "" }, { "dropping-particle" : "", "family" : "Roesner", "given" : "Franziska", "non-dropping-particle" : "", "parse-names" : false, "suffix" : "" }, { "dropping-particle" : "", "family" : "Woo", "given" : "Jesse", "non-dropping-particle" : "", "parse-names" : false, "suffix" : "" } ], "id" : "ITEM-1", "issued" : { "date-parts" : [ [ "2015" ] ] }, "title" : "Augmented Reality: A Technology and Policy Primer", "type" : "article-journal" }, "uris" : [ "http://www.mendeley.com/documents/?uuid=e5f9c831-75e5-3918-b8bb-591f35780ae9" ] } ], "mendeley" : { "formattedCitation" : "(Calo et al., 2015)", "plainTextFormattedCitation" : "(Calo et al., 2015)", "previouslyFormattedCitation" : "(Calo et al., 2015)" }, "properties" : { "noteIndex" : 0 }, "schema" : "https://github.com/citation-style-language/schema/raw/master/csl-citation.json" }</w:instrText>
+        <w:instrText>ADDIN CSL_CITATION { "citationItems" : [ { "id" : "ITEM-1", "itemData" : { "author" : [ { "dropping-particle" : "", "family" : "Sharma", "given" : "Puneet", "non-dropping-particle" : "", "parse-names" : false, "suffix" : "" }, { "dropping-particle" : "", "family" : "Wild", "given" : "Fridolin", "non-dropping-particle" : "", "parse-names" : false, "suffix" : "" }, { "dropping-particle" : "", "family" : "Klemke", "given" : "Roland", "non-dropping-particle" : "", "parse-names" : false, "suffix" : "" }, { "dropping-particle" : "", "family" : "Helin", "given" : "Kaj", "non-dropping-particle" : "", "parse-names" : false, "suffix" : "" }, { "dropping-particle" : "", "family" : "Azam", "given" : "Tre", "non-dropping-particle" : "", "parse-names" : false, "suffix" : "" } ], "editor" : [ { "dropping-particle" : "", "family" : "Wild", "given" : "Fridolin", "non-dropping-particle" : "", "parse-names" : false, "suffix" : "" }, { "dropping-particle" : "", "family" : "Sharma", "given" : "Puneet", "non-dropping-particle" : "", "parse-names" : false, "suffix" : "" } ], "id" : "ITEM-1", "issued" : { "date-parts" : [ [ "2016" ] ] }, "title" : "D3.1 Requirement analysis and sensor specifications \u2013 First version", "type" : "book" }, "uris" : [ "http://www.mendeley.com/documents/?uuid=2e53e214-0587-4253-9170-aae347737643" ] } ], "mendeley" : { "formattedCitation" : "(Sharma, Wild, Klemke, Helin, &amp; Azam, 2016)", "manualFormatting" : "Sharma, Wild, Klemke, Helin, &amp; Azam (2016)", "plainTextFormattedCitation" : "(Sharma, Wild, Klemke, Helin, &amp; Azam, 2016)", "previouslyFormattedCitation" : "(Sharma, Wild, Klemke, Helin, &amp; Azam, 2016)" }, "properties" : { "noteIndex" : 0 }, "schema" : "https://github.com/citation-style-language/schema/raw/master/csl-citation.json" }</w:instrText>
       </w:r>
       <w:r>
         <w:fldChar w:fldCharType="separate"/>
@@ -6651,68 +7354,52 @@
         <w:rPr>
           <w:noProof/>
         </w:rPr>
-        <w:t>(Calo et al., 2015)</w:t>
+        <w:t>Shar</w:t>
+      </w:r>
+      <w:r>
+        <w:rPr>
+          <w:noProof/>
+        </w:rPr>
+        <w:t>ma, Wild, Klemke, Helin, &amp; Azam</w:t>
+      </w:r>
+      <w:r>
+        <w:rPr>
+          <w:noProof/>
+        </w:rPr>
+        <w:t xml:space="preserve"> </w:t>
+      </w:r>
+      <w:r>
+        <w:rPr>
+          <w:noProof/>
+        </w:rPr>
+        <w:t>(</w:t>
+      </w:r>
+      <w:r>
+        <w:rPr>
+          <w:noProof/>
+        </w:rPr>
+        <w:t>2016)</w:t>
       </w:r>
       <w:r>
         <w:fldChar w:fldCharType="end"/>
       </w:r>
       <w:r>
-        <w:t xml:space="preserve"> went so far as to include mobility in their list of features of AR (see se</w:t>
-      </w:r>
-      <w:r>
-        <w:t>ction 2.1.1), explaining that “i</w:t>
-      </w:r>
-      <w:r>
-        <w:t>n the long term, we expect that many augmented real</w:t>
-      </w:r>
-      <w:r>
-        <w:t>ity systems will be wearable</w:t>
-      </w:r>
-      <w:r>
-        <w:t xml:space="preserve">. </w:t>
-      </w:r>
-      <w:r>
-        <w:t xml:space="preserve">. . . </w:t>
-      </w:r>
-      <w:proofErr w:type="gramStart"/>
-      <w:r>
-        <w:t>However, a system does not need to be wearable to technical</w:t>
-      </w:r>
-      <w:r>
-        <w:t>ly be considered an AR system</w:t>
-      </w:r>
-      <w:r>
-        <w:t>”</w:t>
-      </w:r>
-      <w:r>
-        <w:t xml:space="preserve"> (p. 4).</w:t>
-      </w:r>
-      <w:proofErr w:type="gramEnd"/>
-    </w:p>
-    <w:p>
-      <w:pPr>
-        <w:pStyle w:val="StandardErstzeileneinzug"/>
-      </w:pPr>
-      <w:r>
-        <w:t>The first truly mobile Augmented Reality</w:t>
-      </w:r>
-      <w:r>
-        <w:t xml:space="preserve"> system, </w:t>
-      </w:r>
-      <w:r>
-        <w:t>or MARS</w:t>
-      </w:r>
-      <w:r>
-        <w:t>,</w:t>
-      </w:r>
-      <w:r>
         <w:t xml:space="preserve"> </w:t>
       </w:r>
       <w:r>
+        <w:t>are head-worn displays (also referred to as head-mounted displays</w:t>
+      </w:r>
+      <w:r>
+        <w:t xml:space="preserve"> (HMDs)</w:t>
+      </w:r>
+      <w:r>
+        <w:t xml:space="preserve">), other types of displays such as hand-held and wrist-worn ones have also been used </w:t>
+      </w:r>
+      <w:r>
         <w:fldChar w:fldCharType="begin" w:fldLock="1"/>
       </w:r>
       <w:r>
-        <w:instrText>ADDIN CSL_CITATION { "citationItems" : [ { "id" : "ITEM-1", "itemData" : { "abstract" : "Recent advances in hardware and software for mobile computing have enabled a new breed of mobile AR systems and applications. A new breed of computing called \u0093 \" augmented ubiquitous computing\u0094 \" has resulted from the convergence of wearable computing, wireless networking and mobile AR interfaces. In this paper we provide a survey of different mobile and wireless technologies and how they have impact AR. Our goal is to place them into different categories so that it becomes easier to understand the state of art and to help identify new directions of research.", "author" : [ { "dropping-particle" : "", "family" : "Papagiannakis", "given" : "George", "non-dropping-particle" : "", "parse-names" : false, "suffix" : "" }, { "dropping-particle" : "", "family" : "Singh", "given" : "Gurminder", "non-dropping-particle" : "", "parse-names" : false, "suffix" : "" }, { "dropping-particle" : "", "family" : "Magnenat-Thalmann", "given" : "Nadia", "non-dropping-particle" : "", "parse-names" : false, "suffix" : "" } ], "id" : "ITEM-1", "issued" : { "date-parts" : [ [ "2008" ] ] }, "title" : "A survey of mobile and wireless technologies for augmented reality systems", "type" : "article-journal" }, "uris" : [ "http://www.mendeley.com/documents/?uuid=ee70efc8-2a52-33ba-ae02-a0de3c488b4d" ] }, { "id" : "ITEM-2", "itemData" : { "DOI" : "10.1145/1851600.1851629", "author" : [ { "dropping-particle" : "", "family" : "Mulloni", "given" : "Alessandro", "non-dropping-particle" : "", "parse-names" : false, "suffix" : "" }, { "dropping-particle" : "", "family" : "D\u00fcnser", "given" : "Andreas", "non-dropping-particle" : "", "parse-names" : false, "suffix" : "" }, { "dropping-particle" : "", "family" : "Schmalstieg", "given" : "Dieter", "non-dropping-particle" : "", "parse-names" : false, "suffix" : "" } ], "container-title" : "Proceedings of the 12th international conference on Human computer interaction with mobile devices and services", "id" : "ITEM-2", "issued" : { "date-parts" : [ [ "2010" ] ] }, "page" : "161-170", "publisher" : "ACM", "publisher-place" : "New York", "title" : "Zooming Interfaces for Augmented Reality Browsers", "type" : "paper-conference" }, "uris" : [ "http://www.mendeley.com/documents/?uuid=180ce439-2630-3b59-bd65-0827daa93fe8" ] } ], "mendeley" : { "formattedCitation" : "(Mulloni, D\u00fcnser, &amp; Schmalstieg, 2010; Papagiannakis et al., 2008)", "plainTextFormattedCitation" : "(Mulloni, D\u00fcnser, &amp; Schmalstieg, 2010; Papagiannakis et al., 2008)", "previouslyFormattedCitation" : "(Mulloni, D\u00fcnser, &amp; Schmalstieg, 2010; Papagiannakis et al., 2008)" }, "properties" : { "noteIndex" : 0 }, "schema" : "https://github.com/citation-style-language/schema/raw/master/csl-citation.json" }</w:instrText>
+        <w:instrText>ADDIN CSL_CITATION { "citationItems" : [ { "id" : "ITEM-1", "itemData" : { "abstract" : "Recent advances in hardware and software for mobile computing have enabled a new breed of mobile AR systems and applications. A new breed of computing called \u0093 \" augmented ubiquitous computing\u0094 \" has resulted from the convergence of wearable computing, wireless networking and mobile AR interfaces. In this paper we provide a survey of different mobile and wireless technologies and how they have impact AR. Our goal is to place them into different categories so that it becomes easier to understand the state of art and to help identify new directions of research.", "author" : [ { "dropping-particle" : "", "family" : "Papagiannakis", "given" : "George", "non-dropping-particle" : "", "parse-names" : false, "suffix" : "" }, { "dropping-particle" : "", "family" : "Singh", "given" : "Gurminder", "non-dropping-particle" : "", "parse-names" : false, "suffix" : "" }, { "dropping-particle" : "", "family" : "Magnenat-Thalmann", "given" : "Nadia", "non-dropping-particle" : "", "parse-names" : false, "suffix" : "" } ], "id" : "ITEM-1", "issued" : { "date-parts" : [ [ "2008" ] ] }, "title" : "A survey of mobile and wireless technologies for augmented reality systems", "type" : "article-journal" }, "uris" : [ "http://www.mendeley.com/documents/?uuid=ee70efc8-2a52-33ba-ae02-a0de3c488b4d" ] } ], "mendeley" : { "formattedCitation" : "(Papagiannakis et al., 2008)", "manualFormatting" : "(Papagiannakis et al., 2008, p. 11)", "plainTextFormattedCitation" : "(Papagiannakis et al., 2008)", "previouslyFormattedCitation" : "(Papagiannakis et al., 2008)" }, "properties" : { "noteIndex" : 0 }, "schema" : "https://github.com/citation-style-language/schema/raw/master/csl-citation.json" }</w:instrText>
       </w:r>
       <w:r>
         <w:fldChar w:fldCharType="separate"/>
@@ -6721,372 +7408,39 @@
         <w:rPr>
           <w:noProof/>
         </w:rPr>
-        <w:t>(Mulloni, Dünser, &amp; Schmalstieg, 2010; Papagiannakis et al., 2008)</w:t>
+        <w:t>(Papagiannakis et al., 2008</w:t>
+      </w:r>
+      <w:r>
+        <w:rPr>
+          <w:noProof/>
+        </w:rPr>
+        <w:t>, p. 11</w:t>
+      </w:r>
+      <w:r>
+        <w:rPr>
+          <w:noProof/>
+        </w:rPr>
+        <w:t>)</w:t>
       </w:r>
       <w:r>
         <w:fldChar w:fldCharType="end"/>
       </w:r>
-      <w:r>
-        <w:t xml:space="preserve"> </w:t>
-      </w:r>
-      <w:r>
-        <w:t xml:space="preserve">was the Touring Machine by </w:t>
-      </w:r>
-      <w:r>
-        <w:fldChar w:fldCharType="begin" w:fldLock="1"/>
-      </w:r>
-      <w:r>
-        <w:instrText>ADDIN CSL_CITATION { "citationItems" : [ { "id" : "ITEM-1", "itemData" : { "abstract" : "We describe a prototype system that combines together\r\nthe overlaid 3D graphics of augmented reality with the\r\nuntethered freedom of mobile computing. The goal is to\r\nexplore how these two technologies might together make\r\npossible wearable computer systems that can support users\r\nin their everyday interactions with the world. We introduce\r\nan application that presents information about our university\u2019s\r\ncampus, using a head-tracked, see-through, headworn,\r\n3D display, and an untracked, opaque, handheld, 2D\r\ndisplay with stylus and trackpad. We provide an illustrated\r\nexplanation of how our prototype is used, and describe our\r\nrationale behind designing its software infrastructure and\r\nselecting the hardware on which it runs", "author" : [ { "dropping-particle" : "", "family" : "Feiner", "given" : "Steven", "non-dropping-particle" : "", "parse-names" : false, "suffix" : "" }, { "dropping-particle" : "", "family" : "MacIntyre", "given" : "Blair", "non-dropping-particle" : "", "parse-names" : false, "suffix" : "" }, { "dropping-particle" : "", "family" : "H\u00f6llerer", "given" : "Tobias", "non-dropping-particle" : "", "parse-names" : false, "suffix" : "" }, { "dropping-particle" : "", "family" : "Webster", "given" : "Anthony", "non-dropping-particle" : "", "parse-names" : false, "suffix" : "" } ], "container-title" : "Personal Technologies", "id" : "ITEM-1", "issue" : "4", "issued" : { "date-parts" : [ [ "1997" ] ] }, "page" : "208-217", "title" : "A Touring Machine: Prototyping 3D Mobile Augmented Reality Systems for Exploring the Urban Environment", "type" : "article-journal", "volume" : "1" }, "uris" : [ "http://www.mendeley.com/documents/?uuid=5435574e-55e4-3c99-8858-ab07575fbf2b" ] } ], "mendeley" : { "formattedCitation" : "(Feiner et al., 1997)", "plainTextFormattedCitation" : "(Feiner et al., 1997)", "previouslyFormattedCitation" : "(Feiner et al., 1997)" }, "properties" : { "noteIndex" : 0 }, "schema" : "https://github.com/citation-style-language/schema/raw/master/csl-citation.json" }</w:instrText>
-      </w:r>
-      <w:r>
-        <w:fldChar w:fldCharType="separate"/>
-      </w:r>
-      <w:r>
-        <w:rPr>
-          <w:noProof/>
-        </w:rPr>
-        <w:t>(Feiner et al., 1997)</w:t>
-      </w:r>
-      <w:r>
-        <w:fldChar w:fldCharType="end"/>
-      </w:r>
-      <w:r>
-        <w:t xml:space="preserve">, which </w:t>
-      </w:r>
-      <w:r>
-        <w:t xml:space="preserve">allowed the user to walk around relatively unconstrained, by wearing a backpack and a head-mounted display. </w:t>
-      </w:r>
-    </w:p>
-    <w:p>
-      <w:pPr>
-        <w:pStyle w:val="StandardErstzeileneinzug"/>
-      </w:pPr>
-      <w:r>
-        <w:t>A topic which is closely related to this is type of display.</w:t>
-      </w:r>
-      <w:r>
-        <w:t xml:space="preserve"> The main distinction to make in this regard is between video see-through and optical see-through. </w:t>
-      </w:r>
-      <w:r>
-        <w:t xml:space="preserve">A discussion on the advantages and disadvantages of these can be found in </w:t>
-      </w:r>
-      <w:r>
-        <w:fldChar w:fldCharType="begin" w:fldLock="1"/>
-      </w:r>
-      <w:r>
-        <w:instrText>ADDIN CSL_CITATION { "citationItems" : [ { "id" : "ITEM-1", "itemData" : { "abstract" : "This paper surveys the field of augmented reality (AR), in which 3D virtual objects are integrated into a 3D real environment in real time. It describes the medical, manufac-turing, visualization, path planning, entertainment, and military applications that have been explored. This paper describes the characteristics of augmented reality systems, including a detailed discussion of the tradeoffs between optical and video blending approaches. Registration and sensing errors are two of the biggest problems in build-ing effective augmented reality systems, so this paper summarizes current efforts to overcome these problems. Future directions and areas requiring further research are discussed. This survey provides a starting point for anyone interested in researching or using augmented reality.", "author" : [ { "dropping-particle" : "", "family" : "Azuma", "given" : "Ronald T.", "non-dropping-particle" : "", "parse-names" : false, "suffix" : "" } ], "container-title" : "Presence: Teleoperators and virtual environments", "id" : "ITEM-1", "issue" : "4", "issued" : { "date-parts" : [ [ "1997" ] ] }, "note" : "1997. Modernen Vergleich zu finden wahrscheinlich eine gute Idee.\n\n\n\n\nDefinition AR:\u00a0\n1. Combines real and virtual\n2. Is interactive in real time\n3. Is registered in three dimensions\n-&amp;gt; Keine 2D Overlays (Text scheint zu widersprechen - 2D Overlays okay, solange sie an Elemente im Raum gebunden sind?)\n\n\n\n\n\n362f -&amp;gt; M\u00f6glichkeit eines Tiefensensors wird erw\u00e4ht -&amp;gt; Jetzt umgesetzt in Hololens\n\n\n\n\n\n&amp;quot;Specifically, AR demands more from trackers and sensors\nin three areas:\n- Greater input variety and bandwidth\n- Higher accuracy\n- Longer range&amp;quot;\n\n\n\n-&amp;gt; S.22 generell Infos zu Sensoren", "page" : "355-385", "title" : "A Survey of Augmented Reality", "type" : "article-journal", "volume" : "6" }, "uris" : [ "http://www.mendeley.com/documents/?uuid=a6a9ece9-edcb-3171-9378-2b95ce33b693" ] } ], "mendeley" : { "formattedCitation" : "(Azuma, 1997)", "plainTextFormattedCitation" : "(Azuma, 1997)", "previouslyFormattedCitation" : "(Azuma, 1997)" }, "properties" : { "noteIndex" : 0 }, "schema" : "https://github.com/citation-style-language/schema/raw/master/csl-citation.json" }</w:instrText>
-      </w:r>
-      <w:r>
-        <w:fldChar w:fldCharType="separate"/>
-      </w:r>
-      <w:r>
-        <w:rPr>
-          <w:noProof/>
-        </w:rPr>
-        <w:t>(Azuma, 1997)</w:t>
-      </w:r>
-      <w:r>
-        <w:fldChar w:fldCharType="end"/>
-      </w:r>
-      <w:r>
-        <w:t xml:space="preserve">. </w:t>
-      </w:r>
-      <w:r>
-        <w:t xml:space="preserve">Optical see-through refers to </w:t>
-      </w:r>
-      <w:r>
-        <w:t xml:space="preserve">the projection of information while still affording the user a view of the real world. </w:t>
-      </w:r>
-      <w:r>
-        <w:t xml:space="preserve">Video see-through displays </w:t>
-      </w:r>
-      <w:r>
-        <w:t xml:space="preserve">on the other hand </w:t>
-      </w:r>
-      <w:r>
-        <w:t>provide no direct view of the real world; instead, cameras are used to record the outside world, the video is co</w:t>
-      </w:r>
-      <w:r>
-        <w:t>mbined with visual augmentation</w:t>
-      </w:r>
-      <w:r>
-        <w:t xml:space="preserve"> and the result displayed. </w:t>
-      </w:r>
-      <w:r>
-        <w:t xml:space="preserve">A </w:t>
-      </w:r>
-      <w:r>
-        <w:t>method</w:t>
-      </w:r>
-      <w:r>
-        <w:t xml:space="preserve"> which might be considered optical see-through but is not as easily classified, functions by projecting information directly unto the world</w:t>
-      </w:r>
-      <w:r>
-        <w:t xml:space="preserve"> (outside of the device itself)</w:t>
-      </w:r>
-      <w:r>
-        <w:t xml:space="preserve">. </w:t>
-      </w:r>
-      <w:r>
-        <w:t xml:space="preserve">A few systems have achieved this by simply using commercial projector technology, such as </w:t>
-      </w:r>
-      <w:r>
-        <w:fldChar w:fldCharType="begin" w:fldLock="1"/>
-      </w:r>
-      <w:r>
-        <w:instrText>ADDIN CSL_CITATION { "citationItems" : [ { "id" : "ITEM-1", "itemData" : { "DOI" : "10.1007/s11042-011-0979-7", "ISBN" : "1104201109797", "PMID" : "1314391833", "abstract" : "In this paper, we propose a reality-oriented augmentation approach to support training activities. The approach aims at adding new value and playful features to traditional training environments with keeping their original look-and-feel. For example, a game monitoring service enables to automatically record game events so that players can review a gaming process and strategy for soul-searching, or replay most impressive scenes to share the experience with others after the game finishes. Even several services are running on background, digital devices and services are seamlessly integrated to the game environment in unobtrusive way so that players can concentrate on training as usual. The concept can be applied to both traditional games (e. g., poker and the game of Go) and non-gaming activities (e. g., calligraphy and drumming). We developed four case studies on the concept: Augmented Reality Go, EmoPoker, Augmented Calligraphy and AR Drum Kit. We discuss design issues in the reality-oriented augmentation process based on user study results.", "author" : [ { "dropping-particle" : "", "family" : "Yamabe", "given" : "Tetsuo", "non-dropping-particle" : "", "parse-names" : false, "suffix" : "" }, { "dropping-particle" : "", "family" : "Nakajima", "given" : "Tatsuo", "non-dropping-particle" : "", "parse-names" : false, "suffix" : "" } ], "container-title" : "Multimedia Tools and Applications", "id" : "ITEM-1", "issue" : "1", "issued" : { "date-parts" : [ [ "2013" ] ] }, "page" : "259-286", "title" : "Playful training with augmented reality games: Case studies towards reality-oriented system design", "type" : "article-journal", "volume" : "62" }, "uris" : [ "http://www.mendeley.com/documents/?uuid=f9faea35-d6d6-3fc2-8b96-ec8dc3e057eb" ] }, { "id" : "ITEM-2", "itemData" : { "DOI" : "http://doi.acm.org/10.1145/302979.303115", "ISBN" : "0201485591", "abstract" : "This paper introduces a novel interface for digitally-augmented cooperative play. We present the concept of the athletic-tangible interface, a new class of interaction which uses tangible objects and full-body motion in physical spaces with digital augmentation. We detail the implementation of PingPongPlus, a reactive ping-pong table, which features a novel sound-based ball tracking technology. The game is augmented and transformed with dynamic graphics and sound, determined by the position of impact, and the rhythm and style of play. A variety of different modes of play and initial experiences with PingPongPlus are also described.", "author" : [ { "dropping-particle" : "", "family" : "Ishii", "given" : "H.", "non-dropping-particle" : "", "parse-names" : false, "suffix" : "" }, { "dropping-particle" : "", "family" : "Wisneski", "given" : "C.", "non-dropping-particle" : "", "parse-names" : false, "suffix" : "" }, { "dropping-particle" : "", "family" : "Orbanes", "given" : "J.", "non-dropping-particle" : "", "parse-names" : false, "suffix" : "" }, { "dropping-particle" : "", "family" : "Chun", "given" : "B.", "non-dropping-particle" : "", "parse-names" : false, "suffix" : "" }, { "dropping-particle" : "", "family" : "Paradiso", "given" : "J.", "non-dropping-particle" : "", "parse-names" : false, "suffix" : "" } ], "container-title" : "Proceedings of the SIGCHI conference on Human factors in computing systems", "id" : "ITEM-2", "issued" : { "date-parts" : [ [ "1999" ] ] }, "publisher" : "ACM", "title" : "PingPongPlus: design of an athletic-tangible interface for computer-supported cooperative play", "type" : "paper-conference" }, "uris" : [ "http://www.mendeley.com/documents/?uuid=c770b15e-3869-3ab1-a926-14604b8506ab" ] } ], "mendeley" : { "formattedCitation" : "(Ishii, Wisneski, Orbanes, Chun, &amp; Paradiso, 1999; Yamabe &amp; Nakajima, 2013)", "plainTextFormattedCitation" : "(Ishii, Wisneski, Orbanes, Chun, &amp; Paradiso, 1999; Yamabe &amp; Nakajima, 2013)", "previouslyFormattedCitation" : "(Ishii, Wisneski, Orbanes, Chun, &amp; Paradiso, 1999; Yamabe &amp; Nakajima, 2013)" }, "properties" : { "noteIndex" : 0 }, "schema" : "https://github.com/citation-style-language/schema/raw/master/csl-citation.json" }</w:instrText>
-      </w:r>
-      <w:r>
-        <w:fldChar w:fldCharType="separate"/>
-      </w:r>
-      <w:r>
-        <w:rPr>
-          <w:noProof/>
-        </w:rPr>
-        <w:t>(Ishii, Wisneski, Orbanes, Chun, &amp; Paradiso, 1999; Yamabe &amp; Nakajima, 2013)</w:t>
-      </w:r>
-      <w:r>
-        <w:fldChar w:fldCharType="end"/>
-      </w:r>
-      <w:r>
-        <w:t xml:space="preserve">, </w:t>
-      </w:r>
-      <w:r>
-        <w:t xml:space="preserve">an approach </w:t>
-      </w:r>
-      <w:r>
-        <w:t xml:space="preserve">which </w:t>
-      </w:r>
-      <w:r>
-        <w:t>is only suitable</w:t>
-      </w:r>
-      <w:r>
-        <w:t xml:space="preserve"> </w:t>
-      </w:r>
-      <w:r>
-        <w:t>if</w:t>
-      </w:r>
-      <w:r>
-        <w:t xml:space="preserve"> </w:t>
-      </w:r>
-      <w:r>
-        <w:t xml:space="preserve">secrecy is not required since it makes the information </w:t>
-      </w:r>
-      <w:r>
-        <w:t>visible for anyone and</w:t>
-      </w:r>
-      <w:r>
-        <w:t xml:space="preserve"> </w:t>
-      </w:r>
-      <w:r>
-        <w:t xml:space="preserve">additionally </w:t>
-      </w:r>
-      <w:r>
-        <w:t xml:space="preserve">doesn’t allow multiple users to see different images. </w:t>
-      </w:r>
-      <w:r>
-        <w:fldChar w:fldCharType="begin" w:fldLock="1"/>
-      </w:r>
-      <w:r>
-        <w:instrText>ADDIN CSL_CITATION { "citationItems" : [ { "id" : "ITEM-1", "itemData" : { "DOI" : "http://doi.acm.org/10.1145/302979.303115", "ISBN" : "0201485591", "abstract" : "This paper introduces a novel interface for digitally-augmented cooperative play. We present the concept of the athletic-tangible interface, a new class of interaction which uses tangible objects and full-body motion in physical spaces with digital augmentation. We detail the implementation of PingPongPlus, a reactive ping-pong table, which features a novel sound-based ball tracking technology. The game is augmented and transformed with dynamic graphics and sound, determined by the position of impact, and the rhythm and style of play. A variety of different modes of play and initial experiences with PingPongPlus are also described.", "author" : [ { "dropping-particle" : "", "family" : "Ishii", "given" : "H.", "non-dropping-particle" : "", "parse-names" : false, "suffix" : "" }, { "dropping-particle" : "", "family" : "Wisneski", "given" : "C.", "non-dropping-particle" : "", "parse-names" : false, "suffix" : "" }, { "dropping-particle" : "", "family" : "Orbanes", "given" : "J.", "non-dropping-particle" : "", "parse-names" : false, "suffix" : "" }, { "dropping-particle" : "", "family" : "Chun", "given" : "B.", "non-dropping-particle" : "", "parse-names" : false, "suffix" : "" }, { "dropping-particle" : "", "family" : "Paradiso", "given" : "J.", "non-dropping-particle" : "", "parse-names" : false, "suffix" : "" } ], "container-title" : "Proceedings of the SIGCHI conference on Human factors in computing systems", "id" : "ITEM-1", "issued" : { "date-parts" : [ [ "1999" ] ] }, "publisher" : "ACM", "title" : "PingPongPlus: design of an athletic-tangible interface for computer-supported cooperative play", "type" : "paper-conference" }, "uris" : [ "http://www.mendeley.com/documents/?uuid=c770b15e-3869-3ab1-a926-14604b8506ab" ] } ], "mendeley" : { "formattedCitation" : "(Ishii et al., 1999)", "plainTextFormattedCitation" : "(Ishii et al., 1999)", "previouslyFormattedCitation" : "(Ishii et al., 1999)" }, "properties" : { "noteIndex" : 0 }, "schema" : "https://github.com/citation-style-language/schema/raw/master/csl-citation.json" }</w:instrText>
-      </w:r>
-      <w:r>
-        <w:fldChar w:fldCharType="separate"/>
-      </w:r>
-      <w:r>
-        <w:rPr>
-          <w:noProof/>
-        </w:rPr>
-        <w:t>(Ishii et al., 1999)</w:t>
-      </w:r>
-      <w:r>
-        <w:fldChar w:fldCharType="end"/>
-      </w:r>
-      <w:r>
-        <w:t xml:space="preserve"> further note that their projector’s brightness was insufficient, requiring them to darken the room. </w:t>
-      </w:r>
-      <w:r>
-        <w:fldChar w:fldCharType="begin" w:fldLock="1"/>
-      </w:r>
-      <w:r>
-        <w:instrText>ADDIN CSL_CITATION { "citationItems" : [ { "id" : "ITEM-1", "itemData" : { "DOI" : "10.4061/2011/908468", "ISBN" : "8192642658", "PMID" : "17691992", "author" : [ { "dropping-particle" : "", "family" : "Azuma", "given" : "Ronald T.", "non-dropping-particle" : "", "parse-names" : false, "suffix" : "" }, { "dropping-particle" : "", "family" : "Baillot", "given" : "Yohan", "non-dropping-particle" : "", "parse-names" : false, "suffix" : "" }, { "dropping-particle" : "", "family" : "Behringer", "given" : "Reinhold", "non-dropping-particle" : "", "parse-names" : false, "suffix" : "" }, { "dropping-particle" : "", "family" : "Feiner", "given" : "Steven", "non-dropping-particle" : "", "parse-names" : false, "suffix" : "" }, { "dropping-particle" : "", "family" : "Julier", "given" : "Simon", "non-dropping-particle" : "", "parse-names" : false, "suffix" : "" }, { "dropping-particle" : "", "family" : "MacIntyre", "given" : "Blair", "non-dropping-particle" : "", "parse-names" : false, "suffix" : "" } ], "container-title" : "IEEE Computer Graphics and Applications", "id" : "ITEM-1", "issue" : "6", "issued" : { "date-parts" : [ [ "2001" ] ] }, "page" : "34-47", "title" : "Recent advances in augmented reality", "type" : "article-journal", "volume" : "21" }, "uris" : [ "http://www.mendeley.com/documents/?uuid=2455c6d1-3552-4320-bb4a-98652bbf940e" ] } ], "mendeley" : { "formattedCitation" : "(Azuma et al., 2001)", "plainTextFormattedCitation" : "(Azuma et al., 2001)", "previouslyFormattedCitation" : "(Azuma et al., 2001)" }, "properties" : { "noteIndex" : 0 }, "schema" : "https://github.com/citation-style-language/schema/raw/master/csl-citation.json" }</w:instrText>
-      </w:r>
-      <w:r>
-        <w:fldChar w:fldCharType="separate"/>
-      </w:r>
-      <w:r>
-        <w:rPr>
-          <w:noProof/>
-        </w:rPr>
-        <w:t>(Azuma et al., 2001)</w:t>
-      </w:r>
-      <w:r>
-        <w:fldChar w:fldCharType="end"/>
-      </w:r>
-      <w:r>
-        <w:t xml:space="preserve"> bring up </w:t>
-      </w:r>
-      <w:r>
-        <w:t xml:space="preserve">reflective </w:t>
-      </w:r>
-      <w:r>
-        <w:t xml:space="preserve">systems that </w:t>
-      </w:r>
-      <w:r>
-        <w:t xml:space="preserve">do </w:t>
-      </w:r>
-      <w:r>
-        <w:t>allow multiple users to see different images</w:t>
-      </w:r>
-      <w:r>
-        <w:t xml:space="preserve">, while making the information visible only along the line of reflection; however this requires objects in the world to be coated with retroreflective material, further reducing its applicability in mobile AR. While </w:t>
-      </w:r>
-      <w:r>
-        <w:fldChar w:fldCharType="begin" w:fldLock="1"/>
-      </w:r>
-      <w:r>
-        <w:instrText>ADDIN CSL_CITATION { "citationItems" : [ { "id" : "ITEM-1", "itemData" : { "abstract" : "This paper provides a classification of perceptual issues in augmented reality, created with a visual processing and interpreta-tion pipeline in mind. We organize issues into ones related to the environment, capturing, augmentation, display, and individual user differences. We also illuminate issues associated with more recent platforms such as handhelds or projector-camera systems. Throughout, we describe current approaches to addressing these problems, and suggest directions for future research.", "author" : [ { "dropping-particle" : "", "family" : "Kruijff", "given" : "Ernst", "non-dropping-particle" : "", "parse-names" : false, "suffix" : "" }, { "dropping-particle" : "", "family" : "Swan II", "given" : "J. Edward", "non-dropping-particle" : "", "parse-names" : false, "suffix" : "" }, { "dropping-particle" : "", "family" : "Feiner", "given" : "Steven", "non-dropping-particle" : "", "parse-names" : false, "suffix" : "" } ], "id" : "ITEM-1", "issued" : { "date-parts" : [ [ "2010" ] ] }, "title" : "Perceptual Issues in Augmented Reality Revisited", "type" : "article-journal" }, "uris" : [ "http://www.mendeley.com/documents/?uuid=097818e6-d6cf-338f-8e6d-e29aa582bd00" ] } ], "mendeley" : { "formattedCitation" : "(Kruijff, Swan II, &amp; Feiner, 2010)", "plainTextFormattedCitation" : "(Kruijff, Swan II, &amp; Feiner, 2010)", "previouslyFormattedCitation" : "(Kruijff, Swan II, &amp; Feiner, 2010)" }, "properties" : { "noteIndex" : 0 }, "schema" : "https://github.com/citation-style-language/schema/raw/master/csl-citation.json" }</w:instrText>
-      </w:r>
-      <w:r>
-        <w:fldChar w:fldCharType="separate"/>
-      </w:r>
-      <w:r>
-        <w:rPr>
-          <w:noProof/>
-        </w:rPr>
-        <w:t>(Kruijff, Swan II, &amp; Feiner, 2010)</w:t>
-      </w:r>
-      <w:r>
-        <w:fldChar w:fldCharType="end"/>
-      </w:r>
-      <w:r>
-        <w:t xml:space="preserve"> still bring up projector-camera systems, the majority of dedicated Augmented Reality systems developed today seem to utilize other kinds of display technology, as demonstrated by </w:t>
-      </w:r>
-      <w:r>
-        <w:fldChar w:fldCharType="begin" w:fldLock="1"/>
-      </w:r>
-      <w:r>
-        <w:instrText>ADDIN CSL_CITATION { "citationItems" : [ { "id" : "ITEM-1", "itemData" : { "author" : [ { "dropping-particle" : "", "family" : "Calo", "given" : "Ryan", "non-dropping-particle" : "", "parse-names" : false, "suffix" : "" }, { "dropping-particle" : "", "family" : "Denning", "given" : "Tamara", "non-dropping-particle" : "", "parse-names" : false, "suffix" : "" }, { "dropping-particle" : "", "family" : "Friedman", "given" : "Batya", "non-dropping-particle" : "", "parse-names" : false, "suffix" : "" }, { "dropping-particle" : "", "family" : "Kohno", "given" : "Tadayoshi", "non-dropping-particle" : "", "parse-names" : false, "suffix" : "" }, { "dropping-particle" : "", "family" : "Magassa", "given" : "Lassana", "non-dropping-particle" : "", "parse-names" : false, "suffix" : "" }, { "dropping-particle" : "", "family" : "McReynolds", "given" : "Emily", "non-dropping-particle" : "", "parse-names" : false, "suffix" : "" }, { "dropping-particle" : "", "family" : "Newell", "given" : "Bryce Clayton", "non-dropping-particle" : "", "parse-names" : false, "suffix" : "" }, { "dropping-particle" : "", "family" : "Roesner", "given" : "Franziska", "non-dropping-particle" : "", "parse-names" : false, "suffix" : "" }, { "dropping-particle" : "", "family" : "Woo", "given" : "Jesse", "non-dropping-particle" : "", "parse-names" : false, "suffix" : "" } ], "id" : "ITEM-1", "issued" : { "date-parts" : [ [ "2015" ] ] }, "title" : "Augmented Reality: A Technology and Policy Primer", "type" : "article-journal" }, "uris" : [ "http://www.mendeley.com/documents/?uuid=e5f9c831-75e5-3918-b8bb-591f35780ae9" ] } ], "mendeley" : { "formattedCitation" : "(Calo et al., 2015)", "plainTextFormattedCitation" : "(Calo et al., 2015)", "previouslyFormattedCitation" : "(Calo et al., 2015)" }, "properties" : { "noteIndex" : 0 }, "schema" : "https://github.com/citation-style-language/schema/raw/master/csl-citation.json" }</w:instrText>
-      </w:r>
-      <w:r>
-        <w:fldChar w:fldCharType="separate"/>
-      </w:r>
-      <w:r>
-        <w:rPr>
-          <w:noProof/>
-        </w:rPr>
-        <w:t>(Calo et al., 2015)</w:t>
-      </w:r>
-      <w:r>
-        <w:fldChar w:fldCharType="end"/>
-      </w:r>
-      <w:r>
-        <w:t>’s list of</w:t>
-      </w:r>
-      <w:r>
-        <w:t xml:space="preserve"> “s</w:t>
-      </w:r>
-      <w:r>
-        <w:t>ome specific examples of AR being marketed or developed today</w:t>
-      </w:r>
-      <w:r>
-        <w:t xml:space="preserve">” </w:t>
-      </w:r>
-      <w:r>
-        <w:t>not including any such setups</w:t>
-      </w:r>
-      <w:r>
-        <w:t xml:space="preserve">. </w:t>
-      </w:r>
-    </w:p>
-    <w:p>
-      <w:pPr>
-        <w:pStyle w:val="StandardErstzeileneinzug"/>
-      </w:pPr>
-      <w:r>
-        <w:t xml:space="preserve">While most devices listed by </w:t>
-      </w:r>
-      <w:r>
-        <w:fldChar w:fldCharType="begin" w:fldLock="1"/>
-      </w:r>
-      <w:r>
-        <w:instrText>ADDIN CSL_CITATION { "citationItems" : [ { "id" : "ITEM-1", "itemData" : { "author" : [ { "dropping-particle" : "", "family" : "Calo", "given" : "Ryan", "non-dropping-particle" : "", "parse-names" : false, "suffix" : "" }, { "dropping-particle" : "", "family" : "Denning", "given" : "Tamara", "non-dropping-particle" : "", "parse-names" : false, "suffix" : "" }, { "dropping-particle" : "", "family" : "Friedman", "given" : "Batya", "non-dropping-particle" : "", "parse-names" : false, "suffix" : "" }, { "dropping-particle" : "", "family" : "Kohno", "given" : "Tadayoshi", "non-dropping-particle" : "", "parse-names" : false, "suffix" : "" }, { "dropping-particle" : "", "family" : "Magassa", "given" : "Lassana", "non-dropping-particle" : "", "parse-names" : false, "suffix" : "" }, { "dropping-particle" : "", "family" : "McReynolds", "given" : "Emily", "non-dropping-particle" : "", "parse-names" : false, "suffix" : "" }, { "dropping-particle" : "", "family" : "Newell", "given" : "Bryce Clayton", "non-dropping-particle" : "", "parse-names" : false, "suffix" : "" }, { "dropping-particle" : "", "family" : "Roesner", "given" : "Franziska", "non-dropping-particle" : "", "parse-names" : false, "suffix" : "" }, { "dropping-particle" : "", "family" : "Woo", "given" : "Jesse", "non-dropping-particle" : "", "parse-names" : false, "suffix" : "" } ], "id" : "ITEM-1", "issued" : { "date-parts" : [ [ "2015" ] ] }, "title" : "Augmented Reality: A Technology and Policy Primer", "type" : "article-journal" }, "uris" : [ "http://www.mendeley.com/documents/?uuid=e5f9c831-75e5-3918-b8bb-591f35780ae9" ] } ], "mendeley" : { "formattedCitation" : "(Calo et al., 2015)", "plainTextFormattedCitation" : "(Calo et al., 2015)", "previouslyFormattedCitation" : "(Calo et al., 2015)" }, "properties" : { "noteIndex" : 0 }, "schema" : "https://github.com/citation-style-language/schema/raw/master/csl-citation.json" }</w:instrText>
-      </w:r>
-      <w:r>
-        <w:fldChar w:fldCharType="separate"/>
-      </w:r>
-      <w:r>
-        <w:rPr>
-          <w:noProof/>
-        </w:rPr>
-        <w:t>(Calo et al., 2015)</w:t>
-      </w:r>
-      <w:r>
-        <w:fldChar w:fldCharType="end"/>
-      </w:r>
-      <w:r>
-        <w:t xml:space="preserve">, as well as </w:t>
-      </w:r>
-      <w:r>
-        <w:fldChar w:fldCharType="begin" w:fldLock="1"/>
-      </w:r>
-      <w:r>
-        <w:instrText>ADDIN CSL_CITATION { "citationItems" : [ { "id" : "ITEM-1", "itemData" : { "author" : [ { "dropping-particle" : "", "family" : "Sharma", "given" : "Puneet", "non-dropping-particle" : "", "parse-names" : false, "suffix" : "" }, { "dropping-particle" : "", "family" : "Wild", "given" : "Fridolin", "non-dropping-particle" : "", "parse-names" : false, "suffix" : "" }, { "dropping-particle" : "", "family" : "Klemke", "given" : "Roland", "non-dropping-particle" : "", "parse-names" : false, "suffix" : "" }, { "dropping-particle" : "", "family" : "Helin", "given" : "Kaj", "non-dropping-particle" : "", "parse-names" : false, "suffix" : "" }, { "dropping-particle" : "", "family" : "Azam", "given" : "Tre", "non-dropping-particle" : "", "parse-names" : false, "suffix" : "" } ], "editor" : [ { "dropping-particle" : "", "family" : "Wild", "given" : "Fridolin", "non-dropping-particle" : "", "parse-names" : false, "suffix" : "" }, { "dropping-particle" : "", "family" : "Sharma", "given" : "Puneet", "non-dropping-particle" : "", "parse-names" : false, "suffix" : "" } ], "id" : "ITEM-1", "issued" : { "date-parts" : [ [ "2016" ] ] }, "title" : "D3.1 Requirement analysis and sensor specifications \u2013 First version", "type" : "book" }, "uris" : [ "http://www.mendeley.com/documents/?uuid=2e53e214-0587-4253-9170-aae347737643" ] } ], "mendeley" : { "formattedCitation" : "(Sharma, Wild, Klemke, Helin, &amp; Azam, 2016)", "plainTextFormattedCitation" : "(Sharma, Wild, Klemke, Helin, &amp; Azam, 2016)", "previouslyFormattedCitation" : "(Sharma, Wild, Klemke, Helin, &amp; Azam, 2016)" }, "properties" : { "noteIndex" : 0 }, "schema" : "https://github.com/citation-style-language/schema/raw/master/csl-citation.json" }</w:instrText>
-      </w:r>
-      <w:r>
-        <w:fldChar w:fldCharType="separate"/>
-      </w:r>
-      <w:r>
-        <w:rPr>
-          <w:noProof/>
-        </w:rPr>
-        <w:t>(Sharma, Wild, Klemke, Helin, &amp; Azam, 2016)</w:t>
-      </w:r>
-      <w:r>
-        <w:fldChar w:fldCharType="end"/>
-      </w:r>
-      <w:r>
-        <w:t xml:space="preserve"> </w:t>
-      </w:r>
-      <w:r>
-        <w:t xml:space="preserve">are head-worn displays (also referred to as head-mounted displays), other </w:t>
-      </w:r>
-      <w:r>
-        <w:lastRenderedPageBreak/>
-        <w:t xml:space="preserve">types of displays such as hand-held and wrist-worn ones have also been used </w:t>
-      </w:r>
-      <w:r>
-        <w:fldChar w:fldCharType="begin" w:fldLock="1"/>
-      </w:r>
-      <w:r>
-        <w:instrText>ADDIN CSL_CITATION { "citationItems" : [ { "id" : "ITEM-1", "itemData" : { "abstract" : "Recent advances in hardware and software for mobile computing have enabled a new breed of mobile AR systems and applications. A new breed of computing called \u0093 \" augmented ubiquitous computing\u0094 \" has resulted from the convergence of wearable computing, wireless networking and mobile AR interfaces. In this paper we provide a survey of different mobile and wireless technologies and how they have impact AR. Our goal is to place them into different categories so that it becomes easier to understand the state of art and to help identify new directions of research.", "author" : [ { "dropping-particle" : "", "family" : "Papagiannakis", "given" : "George", "non-dropping-particle" : "", "parse-names" : false, "suffix" : "" }, { "dropping-particle" : "", "family" : "Singh", "given" : "Gurminder", "non-dropping-particle" : "", "parse-names" : false, "suffix" : "" }, { "dropping-particle" : "", "family" : "Magnenat-Thalmann", "given" : "Nadia", "non-dropping-particle" : "", "parse-names" : false, "suffix" : "" } ], "id" : "ITEM-1", "issued" : { "date-parts" : [ [ "2008" ] ] }, "title" : "A survey of mobile and wireless technologies for augmented reality systems", "type" : "article-journal" }, "uris" : [ "http://www.mendeley.com/documents/?uuid=ee70efc8-2a52-33ba-ae02-a0de3c488b4d" ] } ], "mendeley" : { "formattedCitation" : "(Papagiannakis et al., 2008)", "plainTextFormattedCitation" : "(Papagiannakis et al., 2008)", "previouslyFormattedCitation" : "(Papagiannakis et al., 2008)" }, "properties" : { "noteIndex" : 0 }, "schema" : "https://github.com/citation-style-language/schema/raw/master/csl-citation.json" }</w:instrText>
-      </w:r>
-      <w:r>
-        <w:fldChar w:fldCharType="separate"/>
-      </w:r>
-      <w:r>
-        <w:rPr>
-          <w:noProof/>
-        </w:rPr>
-        <w:t>(Papagiannakis et al., 2008)</w:t>
-      </w:r>
-      <w:r>
-        <w:fldChar w:fldCharType="end"/>
-      </w:r>
+      <w:bookmarkStart w:id="13" w:name="_GoBack"/>
+      <w:bookmarkEnd w:id="13"/>
       <w:r>
         <w:t>, most notably smartphones (</w:t>
       </w:r>
-      <w:commentRangeStart w:id="12"/>
+      <w:commentRangeStart w:id="14"/>
       <w:r>
         <w:t>see section 2.1.3 for various examples</w:t>
       </w:r>
-      <w:commentRangeEnd w:id="12"/>
+      <w:commentRangeEnd w:id="14"/>
       <w:r>
         <w:rPr>
           <w:rStyle w:val="Kommentarzeichen"/>
           <w:lang w:val="de-DE"/>
         </w:rPr>
-        <w:commentReference w:id="12"/>
+        <w:commentReference w:id="14"/>
       </w:r>
       <w:r>
         <w:t>).</w:t>
@@ -7099,14 +7453,14 @@
           <w:lang w:val="en-US"/>
         </w:rPr>
       </w:pPr>
-      <w:bookmarkStart w:id="13" w:name="_Toc471154319"/>
+      <w:bookmarkStart w:id="15" w:name="_Toc471154319"/>
       <w:r>
         <w:rPr>
           <w:lang w:val="en-US"/>
         </w:rPr>
         <w:t>Applications</w:t>
       </w:r>
-      <w:bookmarkEnd w:id="13"/>
+      <w:bookmarkEnd w:id="15"/>
     </w:p>
     <w:p>
       <w:pPr>
@@ -7152,14 +7506,14 @@
           <w:lang w:val="en-US"/>
         </w:rPr>
       </w:pPr>
-      <w:bookmarkStart w:id="14" w:name="_Toc471154320"/>
+      <w:bookmarkStart w:id="16" w:name="_Toc471154320"/>
       <w:r>
         <w:rPr>
           <w:lang w:val="en-US"/>
         </w:rPr>
         <w:t>Commercial</w:t>
       </w:r>
-      <w:bookmarkEnd w:id="14"/>
+      <w:bookmarkEnd w:id="16"/>
     </w:p>
     <w:p>
       <w:pPr>
@@ -7340,6 +7694,7 @@
         <w:pStyle w:val="StandardErstzeileneinzug"/>
       </w:pPr>
       <w:r>
+        <w:lastRenderedPageBreak/>
         <w:t xml:space="preserve">The field of Obscured Information Visualization (OIV) </w:t>
       </w:r>
       <w:r>
@@ -7361,488 +7716,488 @@
         <w:fldChar w:fldCharType="end"/>
       </w:r>
       <w:r>
-        <w:t xml:space="preserve"> has previously been used to make visible “underground infrastructures, such as water mains and </w:t>
+        <w:t xml:space="preserve"> has previously been used to make visible “underground infrastructures, such as water mains and electricity lines” </w:t>
+      </w:r>
+      <w:r>
+        <w:fldChar w:fldCharType="begin" w:fldLock="1"/>
+      </w:r>
+      <w:r>
+        <w:instrText>ADDIN CSL_CITATION { "citationItems" : [ { "id" : "ITEM-1", "itemData" : { "abstract" : "Outdoor Augmented Reality typically requires tracking in unprepared environments. For global registration, Global Positioning System (GPS) is currently the best sensing technology, but its precision and update rate are not sufficient for high quality tracking. We present a system that uses Kalman filtering for fusion of Differential GPS (DGPS) or Real-Time Kinematic (RTK) based GPS with barometric heights and also for an inertial measurement unit with gyroscopes, magnetometers and accelerometers to improve the transient oscillation. Typically, inertial sensors are subjected to drift and magnetometer measurements are distorted by electro-magnetic fields in the environment. For compensation, we additionally apply a visual orientation tracker which is drift-free through online mapping of the unknown environment. This tracker allows for correction of distortions of the 3-axis magnetic compass, which increases the robustness and accuracy of the pose estimates. We present results of applying this approach in an industrial application scenario.", "author" : [ { "dropping-particle" : "", "family" : "Schall", "given" : "Gerhard", "non-dropping-particle" : "", "parse-names" : false, "suffix" : "" }, { "dropping-particle" : "", "family" : "Wagner", "given" : "Daniel", "non-dropping-particle" : "", "parse-names" : false, "suffix" : "" }, { "dropping-particle" : "", "family" : "Reitmayr", "given" : "Gerhard", "non-dropping-particle" : "", "parse-names" : false, "suffix" : "" }, { "dropping-particle" : "", "family" : "Taichmann", "given" : "Elise", "non-dropping-particle" : "", "parse-names" : false, "suffix" : "" }, { "dropping-particle" : "", "family" : "Wieser", "given" : "Manfred", "non-dropping-particle" : "", "parse-names" : false, "suffix" : "" }, { "dropping-particle" : "", "family" : "Schmalstieg", "given" : "Dieter", "non-dropping-particle" : "", "parse-names" : false, "suffix" : "" }, { "dropping-particle" : "", "family" : "Hofmann-Wellenhof", "given" : "Bernhard", "non-dropping-particle" : "", "parse-names" : false, "suffix" : "" } ], "container-title" : "Proceedings of the 2009 8th IEEE International Symposium on Mixed and Augmented Reality", "id" : "ITEM-1", "issued" : { "date-parts" : [ [ "2009" ] ] }, "page" : "153-162", "title" : "Global Pose Estimation using Multi-Sensor Fusion for Outdoor Augmented Reality", "type" : "paper-conference" }, "uris" : [ "http://www.mendeley.com/documents/?uuid=a7f3a95b-b727-362f-a7c8-d17b02076584" ] } ], "mendeley" : { "formattedCitation" : "(Schall et al., 2009)", "plainTextFormattedCitation" : "(Schall et al., 2009)", "previouslyFormattedCitation" : "(Schall et al., 2009)" }, "properties" : { "noteIndex" : 0 }, "schema" : "https://github.com/citation-style-language/schema/raw/master/csl-citation.json" }</w:instrText>
+      </w:r>
+      <w:r>
+        <w:fldChar w:fldCharType="separate"/>
+      </w:r>
+      <w:r>
+        <w:rPr>
+          <w:noProof/>
+        </w:rPr>
+        <w:t>(Schall et al., 2009)</w:t>
+      </w:r>
+      <w:r>
+        <w:fldChar w:fldCharType="end"/>
+      </w:r>
+      <w:r>
+        <w:t xml:space="preserve"> and could potentially be applied to a wide array of maintenance tasks.</w:t>
+      </w:r>
+    </w:p>
+    <w:p>
+      <w:pPr>
+        <w:pStyle w:val="StandardErstzeileneinzug"/>
+      </w:pPr>
+      <w:r>
+        <w:t xml:space="preserve">Although it had at this point not yet been applied, </w:t>
+      </w:r>
+      <w:r>
+        <w:fldChar w:fldCharType="begin" w:fldLock="1"/>
+      </w:r>
+      <w:r>
+        <w:instrText>ADDIN CSL_CITATION { "citationItems" : [ { "id" : "ITEM-1", "itemData" : { "DOI" : "10.1186/s40537-015-0031-2", "ISSN" : "2196-1115", "abstract" : "This paper provides a multi-disciplinary overview of the research issues and achievements in the field of Big Data and its visualization techniques and tools. The main aim is to summarize challenges in visualization methods for existing Big Data, as well as to offer novel solutions for issues related to the current state of Big Data Visualization. This paper provides a classification\\n of existing data types, analytical methods, visualization techniques and tools, with a particular emphasis placed on surveying the evolution of visualization methodology over the past years. Based on the results, we reveal disadvantages of existing visualization methods. Despite the technological development of the modern world, human involvement (interaction), judgment and logical thinking are necessary while working with Big Data. Therefore, the role of human perceptional limitations involving large amounts of information is evaluated. Based on the results, a non-traditional approach is proposed: we discuss how the capabilities of Augmented Reality and Virtual Reality could be applied to the field of Big Data Visualization. We discuss the promising utility of Mixed Reality technology integration with applications in Big Data Visualization. Placing the most essential data in the central area of the human visual field in Mixed Reality would allow one to obtain the presented information in a short period of time without significant data losses due to human perceptual issues. Furthermore, we discuss the impacts of new technologies, such as Virtual Reality displays and Augmented Reality helmets on the Big Data visualization as well as to the classification of the main challenges of integrating the technology.", "author" : [ { "dropping-particle" : "", "family" : "Olshannikova", "given" : "Ekaterina", "non-dropping-particle" : "", "parse-names" : false, "suffix" : "" }, { "dropping-particle" : "", "family" : "Ometov", "given" : "Aleksandr", "non-dropping-particle" : "", "parse-names" : false, "suffix" : "" }, { "dropping-particle" : "", "family" : "Koucheryavy", "given" : "Yevgeni", "non-dropping-particle" : "", "parse-names" : false, "suffix" : "" }, { "dropping-particle" : "", "family" : "Olsson", "given" : "Thomas", "non-dropping-particle" : "", "parse-names" : false, "suffix" : "" } ], "container-title" : "Journal of Big Data", "id" : "ITEM-1", "issue" : "1", "issued" : { "date-parts" : [ [ "2015" ] ] }, "publisher" : "Springer International Publishing", "title" : "Visualizing Big Data with augmented and virtual reality: challenges and research agenda", "type" : "article-journal", "volume" : "2" }, "uris" : [ "http://www.mendeley.com/documents/?uuid=e84917da-21b8-4db6-b708-22d4aa3db0ea" ] } ], "mendeley" : { "formattedCitation" : "(Olshannikova et al., 2015)", "plainTextFormattedCitation" : "(Olshannikova et al., 2015)", "previouslyFormattedCitation" : "(Olshannikova et al., 2015)" }, "properties" : { "noteIndex" : 0 }, "schema" : "https://github.com/citation-style-language/schema/raw/master/csl-citation.json" }</w:instrText>
+      </w:r>
+      <w:r>
+        <w:fldChar w:fldCharType="separate"/>
+      </w:r>
+      <w:r>
+        <w:rPr>
+          <w:noProof/>
+        </w:rPr>
+        <w:t>(Olshannikova et al., 2015)</w:t>
+      </w:r>
+      <w:r>
+        <w:fldChar w:fldCharType="end"/>
+      </w:r>
+      <w:r>
+        <w:t xml:space="preserve"> </w:t>
+      </w:r>
+      <w:r>
+        <w:t xml:space="preserve">propose to make use of AR in Big Data visualization, stating that it </w:t>
+      </w:r>
+      <w:r>
+        <w:t>“might solve many issues from narrow visual angle, navigation, scaling, etc. For example, offering a way to have a complete 360-degrees view with a helmet can solve an angle problem.”</w:t>
+      </w:r>
+    </w:p>
+    <w:p>
+      <w:pPr>
+        <w:pStyle w:val="berschrift4"/>
+        <w:rPr>
+          <w:lang w:val="en-US"/>
+        </w:rPr>
+      </w:pPr>
+      <w:bookmarkStart w:id="17" w:name="_Toc471154321"/>
+      <w:r>
+        <w:rPr>
+          <w:lang w:val="en-US"/>
+        </w:rPr>
+        <w:t>Education and expertise transfer</w:t>
+      </w:r>
+      <w:bookmarkEnd w:id="17"/>
+    </w:p>
+    <w:p>
+      <w:pPr>
+        <w:rPr>
+          <w:lang w:val="en-US"/>
+        </w:rPr>
+      </w:pPr>
+      <w:r>
+        <w:rPr>
+          <w:lang w:val="en-US"/>
+        </w:rPr>
+        <w:t xml:space="preserve">As </w:t>
+      </w:r>
+      <w:r>
+        <w:rPr>
+          <w:lang w:val="en-US"/>
+        </w:rPr>
+        <w:fldChar w:fldCharType="begin" w:fldLock="1"/>
+      </w:r>
+      <w:r>
+        <w:rPr>
+          <w:lang w:val="en-US"/>
+        </w:rPr>
+        <w:instrText>ADDIN CSL_CITATION { "citationItems" : [ { "id" : "ITEM-1", "itemData" : { "DOI" : "10.1007/s00779-013-0747-y", "abstract" : "Augmented reality (AR) is an educational medium increasingly accessible to young users such as elementary school and high school students. Although previous research has shown that AR systems have the potential to improve student learning, the educational community remains unclear regarding the educational usefulness of AR and regarding contexts in which this technology is more effective than other educational medi-ums. This paper addresses these topics by analyzing 26 publications that have previously compared student learn-ing in AR versus non-AR applications. It identifies a list of positive and negative impacts of AR experiences on stu-dent learning and highlights factors that are potentially underlying these effects. This set of factors is argued to cause differences in educational effectiveness between AR and other media. Furthermore, based on the analysis, the paper presents a heuristic questionnaire generated for judging the educational potential of AR experiences.", "author" : [ { "dropping-particle" : "", "family" : "Radu", "given" : "Iulian", "non-dropping-particle" : "", "parse-names" : false, "suffix" : "" } ], "container-title" : "Personal and Ubiquitous Computing", "id" : "ITEM-1", "issue" : "6", "issued" : { "date-parts" : [ [ "2014" ] ] }, "page" : "1533-1543", "title" : "Augmented reality in education: a meta-review and cross-media analysis", "type" : "article-journal", "volume" : "18" }, "uris" : [ "http://www.mendeley.com/documents/?uuid=1ce63684-6e9f-3bbe-b663-0974b08f77cd" ] } ], "mendeley" : { "formattedCitation" : "(Radu, 2014)", "plainTextFormattedCitation" : "(Radu, 2014)", "previouslyFormattedCitation" : "(Radu, 2014)" }, "properties" : { "noteIndex" : 0 }, "schema" : "https://github.com/citation-style-language/schema/raw/master/csl-citation.json" }</w:instrText>
+      </w:r>
+      <w:r>
+        <w:rPr>
+          <w:lang w:val="en-US"/>
+        </w:rPr>
+        <w:fldChar w:fldCharType="separate"/>
+      </w:r>
+      <w:r>
+        <w:rPr>
+          <w:noProof/>
+          <w:lang w:val="en-US"/>
+        </w:rPr>
+        <w:t>(Radu, 2014)</w:t>
+      </w:r>
+      <w:r>
+        <w:rPr>
+          <w:lang w:val="en-US"/>
+        </w:rPr>
+        <w:fldChar w:fldCharType="end"/>
+      </w:r>
+      <w:r>
+        <w:rPr>
+          <w:lang w:val="en-US"/>
+        </w:rPr>
+        <w:t xml:space="preserve"> states, throughout its history</w:t>
+      </w:r>
+      <w:r>
+        <w:rPr>
+          <w:lang w:val="en-US"/>
+        </w:rPr>
+        <w:t xml:space="preserve"> </w:t>
+      </w:r>
+      <w:r>
+        <w:rPr>
+          <w:lang w:val="en-US"/>
+        </w:rPr>
+        <w:t>“a</w:t>
+      </w:r>
+      <w:r>
+        <w:rPr>
+          <w:lang w:val="en-US"/>
+        </w:rPr>
+        <w:t xml:space="preserve"> </w:t>
+      </w:r>
+      <w:r>
+        <w:rPr>
+          <w:lang w:val="en-US"/>
+        </w:rPr>
+        <w:t>relatively high amount of research studies have investigated the potential impact of augmented real</w:t>
+      </w:r>
+      <w:r>
+        <w:rPr>
+          <w:lang w:val="en-US"/>
+        </w:rPr>
+        <w:t>ity to benefit student learning</w:t>
+      </w:r>
+      <w:r>
+        <w:rPr>
+          <w:lang w:val="en-US"/>
+        </w:rPr>
+        <w:t>”</w:t>
+      </w:r>
+      <w:r>
+        <w:rPr>
+          <w:lang w:val="en-US"/>
+        </w:rPr>
+        <w:t xml:space="preserve">, demonstrating a high interest in this domain. </w:t>
+      </w:r>
+      <w:r>
+        <w:rPr>
+          <w:lang w:val="en-US"/>
+        </w:rPr>
+        <w:t xml:space="preserve">In 2009, </w:t>
+      </w:r>
+      <w:r>
+        <w:rPr>
+          <w:lang w:val="en-US"/>
+        </w:rPr>
+        <w:fldChar w:fldCharType="begin" w:fldLock="1"/>
+      </w:r>
+      <w:r>
+        <w:rPr>
+          <w:lang w:val="en-US"/>
+        </w:rPr>
+        <w:instrText>ADDIN CSL_CITATION { "citationItems" : [ { "id" : "ITEM-1", "itemData" : { "DOI" : "10.1007/s10956-008-9119-1", "ISBN" : "1059-0145", "abstract" : "Abstract The purpose of this study was to document how teachers and students describe and comprehend the ways in which participating in an augmented reality (AR) simulation aids or hinders teaching and learning. Like the multi-user virtual environment (MUVE) interface that underlies Internet games, AR is a good medium for immersive collaborative simulation, but has different strengths and limitations than MUVEs. Within a design-based research project, the researchers conducted multiple qualitative case studies across two middle schools (6th and 7th grade) and one high school (10th grade) in the northeastern United States to document the affordances and limitations of AR simulations from the student and teacher perspective. The researchers collected data through formal and informal interviews, direct observations, web site posts, and site documents. Teachers and students reported that the technology-mediated narrative and the interactive, situated, collaborative problem solving affordances of the AR simulation were highly engaging, especially among students who had previously presented behavioral and academic challenges for the teachers. However, while the AR simulation provided potentially transformative added value, it simultaneously presented unique technological, managerial, and cognitive challenges to teaching and learning.", "author" : [ { "dropping-particle" : "", "family" : "Dunleavy", "given" : "Matt", "non-dropping-particle" : "", "parse-names" : false, "suffix" : "" }, { "dropping-particle" : "", "family" : "Dede", "given" : "Chris", "non-dropping-particle" : "", "parse-names" : false, "suffix" : "" }, { "dropping-particle" : "", "family" : "Mitchell", "given" : "Rebecca", "non-dropping-particle" : "", "parse-names" : false, "suffix" : "" } ], "container-title" : "Journal of Science Education and Technology", "id" : "ITEM-1", "issue" : "1", "issued" : { "date-parts" : [ [ "2009" ] ] }, "page" : "7-22", "title" : "Affordances and limitations of immersive participatory augmented reality simulations for teaching and learning", "type" : "article-journal", "volume" : "18" }, "uris" : [ "http://www.mendeley.com/documents/?uuid=6f0722d1-070d-4593-a372-e86a96963457" ] } ], "mendeley" : { "formattedCitation" : "(Dunleavy, Dede, &amp; Mitchell, 2009)", "plainTextFormattedCitation" : "(Dunleavy, Dede, &amp; Mitchell, 2009)", "previouslyFormattedCitation" : "(Dunleavy, Dede, &amp; Mitchell, 2009)" }, "properties" : { "noteIndex" : 0 }, "schema" : "https://github.com/citation-style-language/schema/raw/master/csl-citation.json" }</w:instrText>
+      </w:r>
+      <w:r>
+        <w:rPr>
+          <w:lang w:val="en-US"/>
+        </w:rPr>
+        <w:fldChar w:fldCharType="separate"/>
+      </w:r>
+      <w:r>
+        <w:rPr>
+          <w:noProof/>
+          <w:lang w:val="en-US"/>
+        </w:rPr>
+        <w:t>(Dunleavy, Dede, &amp; Mitchell, 2009)</w:t>
+      </w:r>
+      <w:r>
+        <w:rPr>
+          <w:lang w:val="en-US"/>
+        </w:rPr>
+        <w:fldChar w:fldCharType="end"/>
+      </w:r>
+      <w:r>
+        <w:rPr>
+          <w:lang w:val="en-US"/>
+        </w:rPr>
+        <w:t xml:space="preserve"> named Augmented Reality as one of three kinds of technological interfaces “now shaping </w:t>
+      </w:r>
+      <w:r>
+        <w:rPr>
+          <w:lang w:val="en-US"/>
+        </w:rPr>
+        <w:t>how people learn”, along with “t</w:t>
+      </w:r>
+      <w:r>
+        <w:rPr>
+          <w:lang w:val="en-US"/>
+        </w:rPr>
+        <w:t xml:space="preserve">he familiar ‘world- to- the- desktop’ interface” and multi-user virtual environments. </w:t>
+      </w:r>
+      <w:r>
+        <w:rPr>
+          <w:lang w:val="en-US"/>
+        </w:rPr>
+        <w:t xml:space="preserve">The 2011 NMC Horizon Report </w:t>
+      </w:r>
+      <w:r>
+        <w:rPr>
+          <w:lang w:val="en-US"/>
+        </w:rPr>
+        <w:fldChar w:fldCharType="begin" w:fldLock="1"/>
+      </w:r>
+      <w:r>
+        <w:rPr>
+          <w:lang w:val="en-US"/>
+        </w:rPr>
+        <w:instrText>ADDIN CSL_CITATION { "citationItems" : [ { "id" : "ITEM-1", "itemData" : { "PMID" : "20715204", "author" : [ { "dropping-particle" : "", "family" : "Johnson", "given" : "L.", "non-dropping-particle" : "", "parse-names" : false, "suffix" : "" }, { "dropping-particle" : "", "family" : "Smith", "given" : "R.", "non-dropping-particle" : "", "parse-names" : false, "suffix" : "" }, { "dropping-particle" : "", "family" : "Willis", "given" : "H.", "non-dropping-particle" : "", "parse-names" : false, "suffix" : "" }, { "dropping-particle" : "", "family" : "Levine", "given" : "A.", "non-dropping-particle" : "", "parse-names" : false, "suffix" : "" }, { "dropping-particle" : "", "family" : "Haywood", "given" : "K.", "non-dropping-particle" : "", "parse-names" : false, "suffix" : "" } ], "id" : "ITEM-1", "issued" : { "date-parts" : [ [ "2011" ] ] }, "publisher" : "The New Media Consortium", "publisher-place" : "Austin, Texas", "title" : "The 2011 Horizon Report", "type" : "report" }, "uris" : [ "http://www.mendeley.com/documents/?uuid=c107a810-dc46-4795-9d9d-59552c629334" ] } ], "mendeley" : { "formattedCitation" : "(L. Johnson et al., 2011)", "plainTextFormattedCitation" : "(L. Johnson et al., 2011)", "previouslyFormattedCitation" : "(L. Johnson et al., 2011)" }, "properties" : { "noteIndex" : 0 }, "schema" : "https://github.com/citation-style-language/schema/raw/master/csl-citation.json" }</w:instrText>
+      </w:r>
+      <w:r>
+        <w:rPr>
+          <w:lang w:val="en-US"/>
+        </w:rPr>
+        <w:fldChar w:fldCharType="separate"/>
+      </w:r>
+      <w:r>
+        <w:rPr>
+          <w:noProof/>
+          <w:lang w:val="en-US"/>
+        </w:rPr>
+        <w:t>(L. Johnson et al., 2011)</w:t>
+      </w:r>
+      <w:r>
+        <w:rPr>
+          <w:lang w:val="en-US"/>
+        </w:rPr>
+        <w:fldChar w:fldCharType="end"/>
+      </w:r>
+      <w:r>
+        <w:rPr>
+          <w:lang w:val="en-US"/>
+        </w:rPr>
+        <w:t xml:space="preserve"> </w:t>
+      </w:r>
+      <w:r>
+        <w:rPr>
+          <w:lang w:val="en-US"/>
+        </w:rPr>
+        <w:t>estimated a time of 2-3 years until mainstream adoption of Augmented Reality as a tool for “</w:t>
+      </w:r>
+      <w:r>
+        <w:rPr>
+          <w:lang w:val="en-US"/>
+        </w:rPr>
+        <w:t>teaching, learning, or creative inquiry.</w:t>
+      </w:r>
+      <w:r>
+        <w:rPr>
+          <w:lang w:val="en-US"/>
+        </w:rPr>
+        <w:t xml:space="preserve">” Interestingly, the same estimate was repeated in the 2016 Higher Education Edition of the Horizon Report </w:t>
+      </w:r>
+      <w:r>
+        <w:rPr>
+          <w:lang w:val="en-US"/>
+        </w:rPr>
+        <w:fldChar w:fldCharType="begin" w:fldLock="1"/>
+      </w:r>
+      <w:r>
+        <w:rPr>
+          <w:lang w:val="en-US"/>
+        </w:rPr>
+        <w:instrText>ADDIN CSL_CITATION { "citationItems" : [ { "id" : "ITEM-1", "itemData" : { "author" : [ { "dropping-particle" : "", "family" : "Johnson", "given" : "L.", "non-dropping-particle" : "", "parse-names" : false, "suffix" : "" }, { "dropping-particle" : "", "family" : "Adams Becker", "given" : "S.", "non-dropping-particle" : "", "parse-names" : false, "suffix" : "" }, { "dropping-particle" : "", "family" : "Cummins", "given" : "M.", "non-dropping-particle" : "", "parse-names" : false, "suffix" : "" }, { "dropping-particle" : "", "family" : "Estrada", "given" : "V.", "non-dropping-particle" : "", "parse-names" : false, "suffix" : "" }, { "dropping-particle" : "", "family" : "Freeman", "given" : "A.", "non-dropping-particle" : "", "parse-names" : false, "suffix" : "" }, { "dropping-particle" : "", "family" : "Hall", "given" : "C.", "non-dropping-particle" : "", "parse-names" : false, "suffix" : "" } ], "id" : "ITEM-1", "issued" : { "date-parts" : [ [ "2016" ] ] }, "publisher" : "The New Media Consortium", "publisher-place" : "Austin, Texas", "title" : "NMC Horizon Report: 2016 Higher Education Edition.", "type" : "report" }, "uris" : [ "http://www.mendeley.com/documents/?uuid=ffffedb9-517e-3c31-a378-0b715de277e2" ] } ], "mendeley" : { "formattedCitation" : "(L. Johnson et al., 2016)", "plainTextFormattedCitation" : "(L. Johnson et al., 2016)", "previouslyFormattedCitation" : "(L. Johnson et al., 2016)" }, "properties" : { "noteIndex" : 0 }, "schema" : "https://github.com/citation-style-language/schema/raw/master/csl-citation.json" }</w:instrText>
+      </w:r>
+      <w:r>
+        <w:rPr>
+          <w:lang w:val="en-US"/>
+        </w:rPr>
+        <w:fldChar w:fldCharType="separate"/>
+      </w:r>
+      <w:r>
+        <w:rPr>
+          <w:noProof/>
+          <w:lang w:val="en-US"/>
+        </w:rPr>
+        <w:t>(L. Johnson et al., 2016)</w:t>
+      </w:r>
+      <w:r>
+        <w:rPr>
+          <w:lang w:val="en-US"/>
+        </w:rPr>
+        <w:fldChar w:fldCharType="end"/>
+      </w:r>
+      <w:r>
+        <w:rPr>
+          <w:lang w:val="en-US"/>
+        </w:rPr>
+        <w:t xml:space="preserve">, showing that despite the academic interest, Augmented Reality has not managed to </w:t>
+      </w:r>
+      <w:r>
+        <w:rPr>
+          <w:lang w:val="en-US"/>
+        </w:rPr>
+        <w:t xml:space="preserve">completely </w:t>
+      </w:r>
+      <w:r>
+        <w:rPr>
+          <w:lang w:val="en-US"/>
+        </w:rPr>
+        <w:t xml:space="preserve">ground itself in education, though the report does </w:t>
+      </w:r>
+      <w:r>
+        <w:rPr>
+          <w:lang w:val="en-US"/>
+        </w:rPr>
+        <w:t>express optimism that increasing ease of use will drive this development forward.</w:t>
+      </w:r>
+    </w:p>
+    <w:p>
+      <w:pPr>
+        <w:pStyle w:val="StandardErstzeileneinzug"/>
+      </w:pPr>
+      <w:r>
+        <w:t xml:space="preserve">Due to the abovementioned interest in Augmented Reality for learning, there have been not only a number of studies on the subject but also several meta-reviews and overviews. For </w:t>
+      </w:r>
+      <w:r>
+        <w:t xml:space="preserve">recent </w:t>
+      </w:r>
+      <w:r>
+        <w:t xml:space="preserve">extensive summaries of this topic, see for example </w:t>
+      </w:r>
+      <w:r>
+        <w:fldChar w:fldCharType="begin" w:fldLock="1"/>
+      </w:r>
+      <w:r>
+        <w:instrText>ADDIN CSL_CITATION { "citationItems" : [ { "id" : "ITEM-1", "itemData" : { "DOI" : "10.1007/s00779-012-0624-0", "abstract" : "This paper describes and compares two audio guides used to inform the general public about local historical events, specifically the 1831 Reform Riot as it happened in and around Nottingham in the UK. One audio guide consisted of a guided walk, organised and produced by a local community history group, where members of the group performed spoken narratives at specific points of interest around Nottingham city centre, delivered to a large group of participants. The other guide was a trail of geolocated audio files, created by the same community history group and delivered via location-aware smartphones to a smaller group of participants. This second guide provided similar historical information at the same points of interest as the guided walk, authored using a third party software app that employed a mapping facility to trigger audio events at specified locations. Our central research question was to examine how these experiences differed, or were similar; whether they provided an effective means of learning by the general public about local historical events; and how these kinds of techniques can be used in the future or by other community groups.", "author" : [ { "dropping-particle" : "", "family" : "Fitzgerald", "given" : "Elizabeth", "non-dropping-particle" : "", "parse-names" : false, "suffix" : "" }, { "dropping-particle" : "", "family" : "Taylor", "given" : "Claire", "non-dropping-particle" : "", "parse-names" : false, "suffix" : "" }, { "dropping-particle" : "", "family" : "Craven", "given" : "Michael", "non-dropping-particle" : "", "parse-names" : false, "suffix" : "" } ], "container-title" : "Personal and Ubiquitous Computing", "id" : "ITEM-1", "issue" : "4", "issued" : { "date-parts" : [ [ "2013" ] ] }, "page" : "749-760", "title" : "To the Castle! A comparison of two audio guides to enable public discovery of historical events", "type" : "article-journal", "volume" : "17" }, "uris" : [ "http://www.mendeley.com/documents/?uuid=960e9972-6855-3533-8a12-fa47b090e6f7" ] }, { "id" : "ITEM-2", "itemData" : { "DOI" : "10.1007/s00779-013-0747-y", "abstract" : "Augmented reality (AR) is an educational medium increasingly accessible to young users such as elementary school and high school students. Although previous research has shown that AR systems have the potential to improve student learning, the educational community remains unclear regarding the educational usefulness of AR and regarding contexts in which this technology is more effective than other educational medi-ums. This paper addresses these topics by analyzing 26 publications that have previously compared student learn-ing in AR versus non-AR applications. It identifies a list of positive and negative impacts of AR experiences on stu-dent learning and highlights factors that are potentially underlying these effects. This set of factors is argued to cause differences in educational effectiveness between AR and other media. Furthermore, based on the analysis, the paper presents a heuristic questionnaire generated for judging the educational potential of AR experiences.", "author" : [ { "dropping-particle" : "", "family" : "Radu", "given" : "Iulian", "non-dropping-particle" : "", "parse-names" : false, "suffix" : "" } ], "container-title" : "Personal and Ubiquitous Computing", "id" : "ITEM-2", "issue" : "6", "issued" : { "date-parts" : [ [ "2014" ] ] }, "page" : "1533-1543", "title" : "Augmented reality in education: a meta-review and cross-media analysis", "type" : "article-journal", "volume" : "18" }, "uris" : [ "http://www.mendeley.com/documents/?uuid=1ce63684-6e9f-3bbe-b663-0974b08f77cd" ] }, { "id" : "ITEM-3", "itemData" : { "DOI" : "10.1080/09523987.2014.889400", "abstract" : "Augmented Reality is poised to profoundly transform Education as we know it. The capacity to overlay rich media onto the real-world for viewing through web-enabled devices such as phones and tablet devices means that information can be made available to students at the exact time and place of need. This has the potential to reduce cognitive overload by providing students with `perfectly situated scaffolding', as well as enable learning in a range of other ways. This paper will review uses of Augmented Reality both in mainstream society and in education, and discuss the pedagogical potentials afforded by the technology. Based on the prevalence of information delivery uses of Augmented Reality in Education, we argue the merit of having students design Augmented Reality experiences in order to develop their higher order thinking capabilities. A case study of `learning by design' using Augmented Reality in high school Visual Art is presented, with samples of student work and their feedback indicating that the approach resulted in high levels of independent thinking, creativity and critical analysis. The paper concludes by establishing a future outlook for Augmented Reality and setting a research agenda going forward.", "author" : [ { "dropping-particle" : "", "family" : "Bower", "given" : "Matt", "non-dropping-particle" : "", "parse-names" : false, "suffix" : "" }, { "dropping-particle" : "", "family" : "Howe", "given" : "Cathie", "non-dropping-particle" : "", "parse-names" : false, "suffix" : "" }, { "dropping-particle" : "", "family" : "McCredie", "given" : "Nerida", "non-dropping-particle" : "", "parse-names" : false, "suffix" : "" }, { "dropping-particle" : "", "family" : "Robinson", "given" : "Austin", "non-dropping-particle" : "", "parse-names" : false, "suffix" : "" }, { "dropping-particle" : "", "family" : "Grover", "given" : "David", "non-dropping-particle" : "", "parse-names" : false, "suffix" : "" } ], "container-title" : "Educational Media International", "id" : "ITEM-3", "issue" : "1", "issued" : { "date-parts" : [ [ "2014" ] ] }, "page" : "1-15", "title" : "Augmented Reality in education \u2013 cases, places and potentials", "type" : "article-journal", "volume" : "51" }, "uris" : [ "http://www.mendeley.com/documents/?uuid=f7742ff8-44c3-45c0-b1b4-9ddff54f2c28" ] } ], "mendeley" : { "formattedCitation" : "(Bower et al., 2014; Fitzgerald, Taylor, &amp; Craven, 2013; Radu, 2014)", "plainTextFormattedCitation" : "(Bower et al., 2014; Fitzgerald, Taylor, &amp; Craven, 2013; Radu, 2014)", "previouslyFormattedCitation" : "(Bower et al., 2014; Fitzgerald, Taylor, &amp; Craven, 2013; Radu, 2014)" }, "properties" : { "noteIndex" : 0 }, "schema" : "https://github.com/citation-style-language/schema/raw/master/csl-citation.json" }</w:instrText>
+      </w:r>
+      <w:r>
+        <w:fldChar w:fldCharType="separate"/>
+      </w:r>
+      <w:r>
+        <w:rPr>
+          <w:noProof/>
+        </w:rPr>
+        <w:t>(Bower et al., 2014; Fitzgerald, Taylor, &amp; Craven, 2013; Radu, 2014)</w:t>
+      </w:r>
+      <w:r>
+        <w:fldChar w:fldCharType="end"/>
+      </w:r>
+      <w:r>
+        <w:t>.</w:t>
+      </w:r>
+      <w:r>
+        <w:t xml:space="preserve"> </w:t>
+      </w:r>
+      <w:r>
+        <w:fldChar w:fldCharType="begin" w:fldLock="1"/>
+      </w:r>
+      <w:r>
+        <w:instrText>ADDIN CSL_CITATION { "citationItems" : [ { "id" : "ITEM-1", "itemData" : { "DOI" : "10.1007/s00779-013-0747-y", "abstract" : "Augmented reality (AR) is an educational medium increasingly accessible to young users such as elementary school and high school students. Although previous research has shown that AR systems have the potential to improve student learning, the educational community remains unclear regarding the educational usefulness of AR and regarding contexts in which this technology is more effective than other educational medi-ums. This paper addresses these topics by analyzing 26 publications that have previously compared student learn-ing in AR versus non-AR applications. It identifies a list of positive and negative impacts of AR experiences on stu-dent learning and highlights factors that are potentially underlying these effects. This set of factors is argued to cause differences in educational effectiveness between AR and other media. Furthermore, based on the analysis, the paper presents a heuristic questionnaire generated for judging the educational potential of AR experiences.", "author" : [ { "dropping-particle" : "", "family" : "Radu", "given" : "Iulian", "non-dropping-particle" : "", "parse-names" : false, "suffix" : "" } ], "container-title" : "Personal and Ubiquitous Computing", "id" : "ITEM-1", "issue" : "6", "issued" : { "date-parts" : [ [ "2014" ] ] }, "page" : "1533-1543", "title" : "Augmented reality in education: a meta-review and cross-media analysis", "type" : "article-journal", "volume" : "18" }, "uris" : [ "http://www.mendeley.com/documents/?uuid=1ce63684-6e9f-3bbe-b663-0974b08f77cd" ] } ], "mendeley" : { "formattedCitation" : "(Radu, 2014)", "plainTextFormattedCitation" : "(Radu, 2014)", "previouslyFormattedCitation" : "(Radu, 2014)" }, "properties" : { "noteIndex" : 0 }, "schema" : "https://github.com/citation-style-language/schema/raw/master/csl-citation.json" }</w:instrText>
+      </w:r>
+      <w:r>
+        <w:fldChar w:fldCharType="separate"/>
+      </w:r>
+      <w:r>
+        <w:rPr>
+          <w:noProof/>
+        </w:rPr>
+        <w:t>(Radu, 2014)</w:t>
+      </w:r>
+      <w:r>
+        <w:fldChar w:fldCharType="end"/>
+      </w:r>
+      <w:r>
+        <w:t>‘s overview of areas that have been shown to benefit from Augmented Reality appl</w:t>
+      </w:r>
+      <w:r>
+        <w:t>ications includes l</w:t>
+      </w:r>
+      <w:r>
+        <w:t>earning spatial structure and function</w:t>
+      </w:r>
+      <w:r>
+        <w:t>, l</w:t>
+      </w:r>
+      <w:r>
+        <w:t>earning language associations</w:t>
+      </w:r>
+      <w:r>
+        <w:t>, l</w:t>
+      </w:r>
+      <w:r>
+        <w:t>ong-term memory retention</w:t>
+      </w:r>
+      <w:r>
+        <w:t>, i</w:t>
+      </w:r>
+      <w:r>
+        <w:t>mproved physical task performance</w:t>
+      </w:r>
+      <w:r>
+        <w:t>, i</w:t>
+      </w:r>
+      <w:r>
+        <w:t>mproved collaboration</w:t>
+      </w:r>
+      <w:r>
+        <w:t>, and i</w:t>
+      </w:r>
+      <w:r>
+        <w:t>ncreased student motivation</w:t>
+      </w:r>
+      <w:r>
+        <w:t>.</w:t>
+      </w:r>
+    </w:p>
+    <w:p>
+      <w:pPr>
+        <w:pStyle w:val="StandardErstzeileneinzug"/>
+      </w:pPr>
+      <w:r>
+        <w:t>Arguments as to why learning environments benefit from Augmented Reality have been proposed in multiple papers</w:t>
+      </w:r>
+      <w:r>
+        <w:t xml:space="preserve">. As </w:t>
+      </w:r>
+      <w:r>
+        <w:fldChar w:fldCharType="begin" w:fldLock="1"/>
+      </w:r>
+      <w:r>
+        <w:instrText>ADDIN CSL_CITATION { "citationItems" : [ { "id" : "ITEM-1", "itemData" : { "abstract" : "In this paper, the authors examine the state of the art in augmented reality (AR) for mobile learning. Previous\r\nwork in the field of mobile learning has included AR as a component of a wider toolkit but little has been done\r\nto discuss the phenomenon in detail or to examine in a balanced fashion its potential for learning, identifying\r\nboth positive and negative aspects. The authors seek to provide a working definition of AR and to examine\r\nhow it can be embedded within situated learning in outdoor settings. The authors classify it according to key\r\naspects (device/technology, mode of interaction/learning design, type of media, personal or shared experiences,\r\nwhether the experience is portable or static, and the learning activities/outcomes). The authors discuss\r\nthe technical and pedagogical challenges presented by AR, before looking at ways in which it can be used for\r\nlearning. Finally, the paper looks ahead to AR technologies that may be employed in the future.", "author" : [ { "dropping-particle" : "", "family" : "FitzGerald", "given" : "Elizabeth", "non-dropping-particle" : "", "parse-names" : false, "suffix" : "" }, { "dropping-particle" : "", "family" : "Ferguson", "given" : "Rebecca", "non-dropping-particle" : "", "parse-names" : false, "suffix" : "" }, { "dropping-particle" : "", "family" : "Adams", "given" : "Anne", "non-dropping-particle" : "", "parse-names" : false, "suffix" : "" }, { "dropping-particle" : "", "family" : "Gaved", "given" : "Mark", "non-dropping-particle" : "", "parse-names" : false, "suffix" : "" }, { "dropping-particle" : "", "family" : "Mor", "given" : "Yishay", "non-dropping-particle" : "", "parse-names" : false, "suffix" : "" }, { "dropping-particle" : "", "family" : "Thomas", "given" : "Rhodri", "non-dropping-particle" : "", "parse-names" : false, "suffix" : "" } ], "container-title" : "International Journal of Mobile and Blended Learning", "id" : "ITEM-1", "issue" : "4", "issued" : { "date-parts" : [ [ "2013" ] ] }, "page" : "43-58", "title" : "Augmented reality and mobile learning: the state of the art", "type" : "article-journal", "volume" : "5" }, "uris" : [ "http://www.mendeley.com/documents/?uuid=e7a48376-4e41-36f5-8c29-eb66d1946d92" ] } ], "mendeley" : { "formattedCitation" : "(FitzGerald et al., 2013)", "plainTextFormattedCitation" : "(FitzGerald et al., 2013)", "previouslyFormattedCitation" : "(FitzGerald et al., 2013)" }, "properties" : { "noteIndex" : 0 }, "schema" : "https://github.com/citation-style-language/schema/raw/master/csl-citation.json" }</w:instrText>
+      </w:r>
+      <w:r>
+        <w:fldChar w:fldCharType="separate"/>
+      </w:r>
+      <w:r>
+        <w:rPr>
+          <w:noProof/>
+        </w:rPr>
+        <w:t>(FitzGerald et al., 2013)</w:t>
+      </w:r>
+      <w:r>
+        <w:fldChar w:fldCharType="end"/>
+      </w:r>
+      <w:r>
+        <w:t xml:space="preserve"> point out, </w:t>
+      </w:r>
+      <w:r>
+        <w:t>“augmenting/adding to reality has always been a part of outdoor education</w:t>
+      </w:r>
+      <w:r>
+        <w:t>” and using Augmented Reality technology to these ends is a logical next step.</w:t>
+      </w:r>
+      <w:r>
+        <w:t xml:space="preserve"> </w:t>
+      </w:r>
+      <w:r>
+        <w:t xml:space="preserve">(Radu, 2014) compares various media in regards to </w:t>
       </w:r>
       <w:r>
         <w:lastRenderedPageBreak/>
-        <w:t xml:space="preserve">electricity lines” </w:t>
-      </w:r>
-      <w:r>
-        <w:fldChar w:fldCharType="begin" w:fldLock="1"/>
-      </w:r>
-      <w:r>
-        <w:instrText>ADDIN CSL_CITATION { "citationItems" : [ { "id" : "ITEM-1", "itemData" : { "abstract" : "Outdoor Augmented Reality typically requires tracking in unprepared environments. For global registration, Global Positioning System (GPS) is currently the best sensing technology, but its precision and update rate are not sufficient for high quality tracking. We present a system that uses Kalman filtering for fusion of Differential GPS (DGPS) or Real-Time Kinematic (RTK) based GPS with barometric heights and also for an inertial measurement unit with gyroscopes, magnetometers and accelerometers to improve the transient oscillation. Typically, inertial sensors are subjected to drift and magnetometer measurements are distorted by electro-magnetic fields in the environment. For compensation, we additionally apply a visual orientation tracker which is drift-free through online mapping of the unknown environment. This tracker allows for correction of distortions of the 3-axis magnetic compass, which increases the robustness and accuracy of the pose estimates. We present results of applying this approach in an industrial application scenario.", "author" : [ { "dropping-particle" : "", "family" : "Schall", "given" : "Gerhard", "non-dropping-particle" : "", "parse-names" : false, "suffix" : "" }, { "dropping-particle" : "", "family" : "Wagner", "given" : "Daniel", "non-dropping-particle" : "", "parse-names" : false, "suffix" : "" }, { "dropping-particle" : "", "family" : "Reitmayr", "given" : "Gerhard", "non-dropping-particle" : "", "parse-names" : false, "suffix" : "" }, { "dropping-particle" : "", "family" : "Taichmann", "given" : "Elise", "non-dropping-particle" : "", "parse-names" : false, "suffix" : "" }, { "dropping-particle" : "", "family" : "Wieser", "given" : "Manfred", "non-dropping-particle" : "", "parse-names" : false, "suffix" : "" }, { "dropping-particle" : "", "family" : "Schmalstieg", "given" : "Dieter", "non-dropping-particle" : "", "parse-names" : false, "suffix" : "" }, { "dropping-particle" : "", "family" : "Hofmann-Wellenhof", "given" : "Bernhard", "non-dropping-particle" : "", "parse-names" : false, "suffix" : "" } ], "container-title" : "Proceedings of the 2009 8th IEEE International Symposium on Mixed and Augmented Reality", "id" : "ITEM-1", "issued" : { "date-parts" : [ [ "2009" ] ] }, "page" : "153-162", "title" : "Global Pose Estimation using Multi-Sensor Fusion for Outdoor Augmented Reality", "type" : "paper-conference" }, "uris" : [ "http://www.mendeley.com/documents/?uuid=a7f3a95b-b727-362f-a7c8-d17b02076584" ] } ], "mendeley" : { "formattedCitation" : "(Schall et al., 2009)", "plainTextFormattedCitation" : "(Schall et al., 2009)", "previouslyFormattedCitation" : "(Schall et al., 2009)" }, "properties" : { "noteIndex" : 0 }, "schema" : "https://github.com/citation-style-language/schema/raw/master/csl-citation.json" }</w:instrText>
-      </w:r>
-      <w:r>
-        <w:fldChar w:fldCharType="separate"/>
-      </w:r>
-      <w:r>
-        <w:rPr>
-          <w:noProof/>
-        </w:rPr>
-        <w:t>(Schall et al., 2009)</w:t>
-      </w:r>
-      <w:r>
-        <w:fldChar w:fldCharType="end"/>
-      </w:r>
-      <w:r>
-        <w:t xml:space="preserve"> and could potentially be applied to a wide array of maintenance tasks.</w:t>
-      </w:r>
-    </w:p>
-    <w:p>
-      <w:pPr>
-        <w:pStyle w:val="StandardErstzeileneinzug"/>
-      </w:pPr>
-      <w:r>
-        <w:t xml:space="preserve">Although it had at this point not yet been applied, </w:t>
-      </w:r>
-      <w:r>
-        <w:fldChar w:fldCharType="begin" w:fldLock="1"/>
-      </w:r>
-      <w:r>
-        <w:instrText>ADDIN CSL_CITATION { "citationItems" : [ { "id" : "ITEM-1", "itemData" : { "DOI" : "10.1186/s40537-015-0031-2", "ISSN" : "2196-1115", "abstract" : "This paper provides a multi-disciplinary overview of the research issues and achievements in the field of Big Data and its visualization techniques and tools. The main aim is to summarize challenges in visualization methods for existing Big Data, as well as to offer novel solutions for issues related to the current state of Big Data Visualization. This paper provides a classification\\n of existing data types, analytical methods, visualization techniques and tools, with a particular emphasis placed on surveying the evolution of visualization methodology over the past years. Based on the results, we reveal disadvantages of existing visualization methods. Despite the technological development of the modern world, human involvement (interaction), judgment and logical thinking are necessary while working with Big Data. Therefore, the role of human perceptional limitations involving large amounts of information is evaluated. Based on the results, a non-traditional approach is proposed: we discuss how the capabilities of Augmented Reality and Virtual Reality could be applied to the field of Big Data Visualization. We discuss the promising utility of Mixed Reality technology integration with applications in Big Data Visualization. Placing the most essential data in the central area of the human visual field in Mixed Reality would allow one to obtain the presented information in a short period of time without significant data losses due to human perceptual issues. Furthermore, we discuss the impacts of new technologies, such as Virtual Reality displays and Augmented Reality helmets on the Big Data visualization as well as to the classification of the main challenges of integrating the technology.", "author" : [ { "dropping-particle" : "", "family" : "Olshannikova", "given" : "Ekaterina", "non-dropping-particle" : "", "parse-names" : false, "suffix" : "" }, { "dropping-particle" : "", "family" : "Ometov", "given" : "Aleksandr", "non-dropping-particle" : "", "parse-names" : false, "suffix" : "" }, { "dropping-particle" : "", "family" : "Koucheryavy", "given" : "Yevgeni", "non-dropping-particle" : "", "parse-names" : false, "suffix" : "" }, { "dropping-particle" : "", "family" : "Olsson", "given" : "Thomas", "non-dropping-particle" : "", "parse-names" : false, "suffix" : "" } ], "container-title" : "Journal of Big Data", "id" : "ITEM-1", "issue" : "1", "issued" : { "date-parts" : [ [ "2015" ] ] }, "publisher" : "Springer International Publishing", "title" : "Visualizing Big Data with augmented and virtual reality: challenges and research agenda", "type" : "article-journal", "volume" : "2" }, "uris" : [ "http://www.mendeley.com/documents/?uuid=e84917da-21b8-4db6-b708-22d4aa3db0ea" ] } ], "mendeley" : { "formattedCitation" : "(Olshannikova et al., 2015)", "plainTextFormattedCitation" : "(Olshannikova et al., 2015)", "previouslyFormattedCitation" : "(Olshannikova et al., 2015)" }, "properties" : { "noteIndex" : 0 }, "schema" : "https://github.com/citation-style-language/schema/raw/master/csl-citation.json" }</w:instrText>
-      </w:r>
-      <w:r>
-        <w:fldChar w:fldCharType="separate"/>
-      </w:r>
-      <w:r>
-        <w:rPr>
-          <w:noProof/>
-        </w:rPr>
-        <w:t>(Olshannikova et al., 2015)</w:t>
-      </w:r>
-      <w:r>
-        <w:fldChar w:fldCharType="end"/>
-      </w:r>
-      <w:r>
-        <w:t xml:space="preserve"> </w:t>
-      </w:r>
-      <w:r>
-        <w:t xml:space="preserve">propose to make use of AR in Big Data visualization, stating that it </w:t>
-      </w:r>
-      <w:r>
-        <w:t>“might solve many issues from narrow visual angle, navigation, scaling, etc. For example, offering a way to have a complete 360-degrees view with a helmet can solve an angle problem.”</w:t>
-      </w:r>
-    </w:p>
-    <w:p>
-      <w:pPr>
-        <w:pStyle w:val="berschrift4"/>
-        <w:rPr>
-          <w:lang w:val="en-US"/>
-        </w:rPr>
-      </w:pPr>
-      <w:bookmarkStart w:id="15" w:name="_Toc471154321"/>
-      <w:r>
-        <w:rPr>
-          <w:lang w:val="en-US"/>
-        </w:rPr>
-        <w:t>Education and expertise transfer</w:t>
-      </w:r>
-      <w:bookmarkEnd w:id="15"/>
-    </w:p>
-    <w:p>
-      <w:pPr>
-        <w:rPr>
-          <w:lang w:val="en-US"/>
-        </w:rPr>
-      </w:pPr>
-      <w:r>
-        <w:rPr>
-          <w:lang w:val="en-US"/>
-        </w:rPr>
-        <w:t xml:space="preserve">As </w:t>
-      </w:r>
-      <w:r>
-        <w:rPr>
-          <w:lang w:val="en-US"/>
-        </w:rPr>
-        <w:fldChar w:fldCharType="begin" w:fldLock="1"/>
-      </w:r>
-      <w:r>
-        <w:rPr>
-          <w:lang w:val="en-US"/>
-        </w:rPr>
-        <w:instrText>ADDIN CSL_CITATION { "citationItems" : [ { "id" : "ITEM-1", "itemData" : { "DOI" : "10.1007/s00779-013-0747-y", "abstract" : "Augmented reality (AR) is an educational medium increasingly accessible to young users such as elementary school and high school students. Although previous research has shown that AR systems have the potential to improve student learning, the educational community remains unclear regarding the educational usefulness of AR and regarding contexts in which this technology is more effective than other educational medi-ums. This paper addresses these topics by analyzing 26 publications that have previously compared student learn-ing in AR versus non-AR applications. It identifies a list of positive and negative impacts of AR experiences on stu-dent learning and highlights factors that are potentially underlying these effects. This set of factors is argued to cause differences in educational effectiveness between AR and other media. Furthermore, based on the analysis, the paper presents a heuristic questionnaire generated for judging the educational potential of AR experiences.", "author" : [ { "dropping-particle" : "", "family" : "Radu", "given" : "Iulian", "non-dropping-particle" : "", "parse-names" : false, "suffix" : "" } ], "container-title" : "Personal and Ubiquitous Computing", "id" : "ITEM-1", "issue" : "6", "issued" : { "date-parts" : [ [ "2014" ] ] }, "page" : "1533-1543", "title" : "Augmented reality in education: a meta-review and cross-media analysis", "type" : "article-journal", "volume" : "18" }, "uris" : [ "http://www.mendeley.com/documents/?uuid=1ce63684-6e9f-3bbe-b663-0974b08f77cd" ] } ], "mendeley" : { "formattedCitation" : "(Radu, 2014)", "plainTextFormattedCitation" : "(Radu, 2014)", "previouslyFormattedCitation" : "(Radu, 2014)" }, "properties" : { "noteIndex" : 0 }, "schema" : "https://github.com/citation-style-language/schema/raw/master/csl-citation.json" }</w:instrText>
-      </w:r>
-      <w:r>
-        <w:rPr>
-          <w:lang w:val="en-US"/>
-        </w:rPr>
-        <w:fldChar w:fldCharType="separate"/>
-      </w:r>
-      <w:r>
-        <w:rPr>
-          <w:noProof/>
-          <w:lang w:val="en-US"/>
-        </w:rPr>
-        <w:t>(Radu, 2014)</w:t>
-      </w:r>
-      <w:r>
-        <w:rPr>
-          <w:lang w:val="en-US"/>
-        </w:rPr>
-        <w:fldChar w:fldCharType="end"/>
-      </w:r>
-      <w:r>
-        <w:rPr>
-          <w:lang w:val="en-US"/>
-        </w:rPr>
-        <w:t xml:space="preserve"> states, throughout its history</w:t>
-      </w:r>
-      <w:r>
-        <w:rPr>
-          <w:lang w:val="en-US"/>
-        </w:rPr>
-        <w:t xml:space="preserve"> </w:t>
-      </w:r>
-      <w:r>
-        <w:rPr>
-          <w:lang w:val="en-US"/>
-        </w:rPr>
-        <w:t>“a</w:t>
-      </w:r>
-      <w:r>
-        <w:rPr>
-          <w:lang w:val="en-US"/>
-        </w:rPr>
-        <w:t xml:space="preserve"> </w:t>
-      </w:r>
-      <w:r>
-        <w:rPr>
-          <w:lang w:val="en-US"/>
-        </w:rPr>
-        <w:t>relatively high amount of research studies have investigated the potential impact of augmented real</w:t>
-      </w:r>
-      <w:r>
-        <w:rPr>
-          <w:lang w:val="en-US"/>
-        </w:rPr>
-        <w:t>ity to benefit student learning</w:t>
-      </w:r>
-      <w:r>
-        <w:rPr>
-          <w:lang w:val="en-US"/>
-        </w:rPr>
-        <w:t>”</w:t>
-      </w:r>
-      <w:r>
-        <w:rPr>
-          <w:lang w:val="en-US"/>
-        </w:rPr>
-        <w:t xml:space="preserve">, demonstrating a high interest in this domain. </w:t>
-      </w:r>
-      <w:r>
-        <w:rPr>
-          <w:lang w:val="en-US"/>
-        </w:rPr>
-        <w:t xml:space="preserve">In 2009, </w:t>
-      </w:r>
-      <w:r>
-        <w:rPr>
-          <w:lang w:val="en-US"/>
-        </w:rPr>
-        <w:fldChar w:fldCharType="begin" w:fldLock="1"/>
-      </w:r>
-      <w:r>
-        <w:rPr>
-          <w:lang w:val="en-US"/>
-        </w:rPr>
-        <w:instrText>ADDIN CSL_CITATION { "citationItems" : [ { "id" : "ITEM-1", "itemData" : { "DOI" : "10.1007/s10956-008-9119-1", "ISBN" : "1059-0145", "abstract" : "Abstract The purpose of this study was to document how teachers and students describe and comprehend the ways in which participating in an augmented reality (AR) simulation aids or hinders teaching and learning. Like the multi-user virtual environment (MUVE) interface that underlies Internet games, AR is a good medium for immersive collaborative simulation, but has different strengths and limitations than MUVEs. Within a design-based research project, the researchers conducted multiple qualitative case studies across two middle schools (6th and 7th grade) and one high school (10th grade) in the northeastern United States to document the affordances and limitations of AR simulations from the student and teacher perspective. The researchers collected data through formal and informal interviews, direct observations, web site posts, and site documents. Teachers and students reported that the technology-mediated narrative and the interactive, situated, collaborative problem solving affordances of the AR simulation were highly engaging, especially among students who had previously presented behavioral and academic challenges for the teachers. However, while the AR simulation provided potentially transformative added value, it simultaneously presented unique technological, managerial, and cognitive challenges to teaching and learning.", "author" : [ { "dropping-particle" : "", "family" : "Dunleavy", "given" : "Matt", "non-dropping-particle" : "", "parse-names" : false, "suffix" : "" }, { "dropping-particle" : "", "family" : "Dede", "given" : "Chris", "non-dropping-particle" : "", "parse-names" : false, "suffix" : "" }, { "dropping-particle" : "", "family" : "Mitchell", "given" : "Rebecca", "non-dropping-particle" : "", "parse-names" : false, "suffix" : "" } ], "container-title" : "Journal of Science Education and Technology", "id" : "ITEM-1", "issue" : "1", "issued" : { "date-parts" : [ [ "2009" ] ] }, "page" : "7-22", "title" : "Affordances and limitations of immersive participatory augmented reality simulations for teaching and learning", "type" : "article-journal", "volume" : "18" }, "uris" : [ "http://www.mendeley.com/documents/?uuid=6f0722d1-070d-4593-a372-e86a96963457" ] } ], "mendeley" : { "formattedCitation" : "(Dunleavy, Dede, &amp; Mitchell, 2009)", "plainTextFormattedCitation" : "(Dunleavy, Dede, &amp; Mitchell, 2009)", "previouslyFormattedCitation" : "(Dunleavy, Dede, &amp; Mitchell, 2009)" }, "properties" : { "noteIndex" : 0 }, "schema" : "https://github.com/citation-style-language/schema/raw/master/csl-citation.json" }</w:instrText>
-      </w:r>
-      <w:r>
-        <w:rPr>
-          <w:lang w:val="en-US"/>
-        </w:rPr>
-        <w:fldChar w:fldCharType="separate"/>
-      </w:r>
-      <w:r>
-        <w:rPr>
-          <w:noProof/>
-          <w:lang w:val="en-US"/>
-        </w:rPr>
-        <w:t>(Dunleavy, Dede, &amp; Mitchell, 2009)</w:t>
-      </w:r>
-      <w:r>
-        <w:rPr>
-          <w:lang w:val="en-US"/>
-        </w:rPr>
-        <w:fldChar w:fldCharType="end"/>
-      </w:r>
-      <w:r>
-        <w:rPr>
-          <w:lang w:val="en-US"/>
-        </w:rPr>
-        <w:t xml:space="preserve"> named Augmented Reality as one of three kinds of technological interfaces “now shaping </w:t>
-      </w:r>
-      <w:r>
-        <w:rPr>
-          <w:lang w:val="en-US"/>
-        </w:rPr>
-        <w:t>how people learn”, along with “t</w:t>
-      </w:r>
-      <w:r>
-        <w:rPr>
-          <w:lang w:val="en-US"/>
-        </w:rPr>
-        <w:t xml:space="preserve">he familiar ‘world- to- the- desktop’ interface” and multi-user virtual environments. </w:t>
-      </w:r>
-      <w:r>
-        <w:rPr>
-          <w:lang w:val="en-US"/>
-        </w:rPr>
-        <w:t xml:space="preserve">The 2011 NMC Horizon Report </w:t>
-      </w:r>
-      <w:r>
-        <w:rPr>
-          <w:lang w:val="en-US"/>
-        </w:rPr>
-        <w:fldChar w:fldCharType="begin" w:fldLock="1"/>
-      </w:r>
-      <w:r>
-        <w:rPr>
-          <w:lang w:val="en-US"/>
-        </w:rPr>
-        <w:instrText>ADDIN CSL_CITATION { "citationItems" : [ { "id" : "ITEM-1", "itemData" : { "PMID" : "20715204", "author" : [ { "dropping-particle" : "", "family" : "Johnson", "given" : "L.", "non-dropping-particle" : "", "parse-names" : false, "suffix" : "" }, { "dropping-particle" : "", "family" : "Smith", "given" : "R.", "non-dropping-particle" : "", "parse-names" : false, "suffix" : "" }, { "dropping-particle" : "", "family" : "Willis", "given" : "H.", "non-dropping-particle" : "", "parse-names" : false, "suffix" : "" }, { "dropping-particle" : "", "family" : "Levine", "given" : "A.", "non-dropping-particle" : "", "parse-names" : false, "suffix" : "" }, { "dropping-particle" : "", "family" : "Haywood", "given" : "K.", "non-dropping-particle" : "", "parse-names" : false, "suffix" : "" } ], "id" : "ITEM-1", "issued" : { "date-parts" : [ [ "2011" ] ] }, "publisher" : "The New Media Consortium", "publisher-place" : "Austin, Texas", "title" : "The 2011 Horizon Report", "type" : "report" }, "uris" : [ "http://www.mendeley.com/documents/?uuid=c107a810-dc46-4795-9d9d-59552c629334" ] } ], "mendeley" : { "formattedCitation" : "(L. Johnson et al., 2011)", "plainTextFormattedCitation" : "(L. Johnson et al., 2011)", "previouslyFormattedCitation" : "(L. Johnson et al., 2011)" }, "properties" : { "noteIndex" : 0 }, "schema" : "https://github.com/citation-style-language/schema/raw/master/csl-citation.json" }</w:instrText>
-      </w:r>
-      <w:r>
-        <w:rPr>
-          <w:lang w:val="en-US"/>
-        </w:rPr>
-        <w:fldChar w:fldCharType="separate"/>
-      </w:r>
-      <w:r>
-        <w:rPr>
-          <w:noProof/>
-          <w:lang w:val="en-US"/>
-        </w:rPr>
-        <w:t>(L. Johnson et al., 2011)</w:t>
-      </w:r>
-      <w:r>
-        <w:rPr>
-          <w:lang w:val="en-US"/>
-        </w:rPr>
-        <w:fldChar w:fldCharType="end"/>
-      </w:r>
-      <w:r>
-        <w:rPr>
-          <w:lang w:val="en-US"/>
-        </w:rPr>
-        <w:t xml:space="preserve"> </w:t>
-      </w:r>
-      <w:r>
-        <w:rPr>
-          <w:lang w:val="en-US"/>
-        </w:rPr>
-        <w:t>estimated a time of 2-3 years until mainstream adoption of Augmented Reality as a tool for “</w:t>
-      </w:r>
-      <w:r>
-        <w:rPr>
-          <w:lang w:val="en-US"/>
-        </w:rPr>
-        <w:t>teaching, learning, or creative inquiry.</w:t>
-      </w:r>
-      <w:r>
-        <w:rPr>
-          <w:lang w:val="en-US"/>
-        </w:rPr>
-        <w:t xml:space="preserve">” Interestingly, the same estimate was repeated in the 2016 Higher Education Edition of the Horizon Report </w:t>
-      </w:r>
-      <w:r>
-        <w:rPr>
-          <w:lang w:val="en-US"/>
-        </w:rPr>
-        <w:fldChar w:fldCharType="begin" w:fldLock="1"/>
-      </w:r>
-      <w:r>
-        <w:rPr>
-          <w:lang w:val="en-US"/>
-        </w:rPr>
-        <w:instrText>ADDIN CSL_CITATION { "citationItems" : [ { "id" : "ITEM-1", "itemData" : { "author" : [ { "dropping-particle" : "", "family" : "Johnson", "given" : "L.", "non-dropping-particle" : "", "parse-names" : false, "suffix" : "" }, { "dropping-particle" : "", "family" : "Adams Becker", "given" : "S.", "non-dropping-particle" : "", "parse-names" : false, "suffix" : "" }, { "dropping-particle" : "", "family" : "Cummins", "given" : "M.", "non-dropping-particle" : "", "parse-names" : false, "suffix" : "" }, { "dropping-particle" : "", "family" : "Estrada", "given" : "V.", "non-dropping-particle" : "", "parse-names" : false, "suffix" : "" }, { "dropping-particle" : "", "family" : "Freeman", "given" : "A.", "non-dropping-particle" : "", "parse-names" : false, "suffix" : "" }, { "dropping-particle" : "", "family" : "Hall", "given" : "C.", "non-dropping-particle" : "", "parse-names" : false, "suffix" : "" } ], "id" : "ITEM-1", "issued" : { "date-parts" : [ [ "2016" ] ] }, "publisher" : "The New Media Consortium", "publisher-place" : "Austin, Texas", "title" : "NMC Horizon Report: 2016 Higher Education Edition.", "type" : "report" }, "uris" : [ "http://www.mendeley.com/documents/?uuid=ffffedb9-517e-3c31-a378-0b715de277e2" ] } ], "mendeley" : { "formattedCitation" : "(L. Johnson et al., 2016)", "plainTextFormattedCitation" : "(L. Johnson et al., 2016)", "previouslyFormattedCitation" : "(L. Johnson et al., 2016)" }, "properties" : { "noteIndex" : 0 }, "schema" : "https://github.com/citation-style-language/schema/raw/master/csl-citation.json" }</w:instrText>
-      </w:r>
-      <w:r>
-        <w:rPr>
-          <w:lang w:val="en-US"/>
-        </w:rPr>
-        <w:fldChar w:fldCharType="separate"/>
-      </w:r>
-      <w:r>
-        <w:rPr>
-          <w:noProof/>
-          <w:lang w:val="en-US"/>
-        </w:rPr>
-        <w:t>(L. Johnson et al., 2016)</w:t>
-      </w:r>
-      <w:r>
-        <w:rPr>
-          <w:lang w:val="en-US"/>
-        </w:rPr>
-        <w:fldChar w:fldCharType="end"/>
-      </w:r>
-      <w:r>
-        <w:rPr>
-          <w:lang w:val="en-US"/>
-        </w:rPr>
-        <w:t xml:space="preserve">, showing that despite the academic interest, Augmented Reality has not managed to </w:t>
-      </w:r>
-      <w:r>
-        <w:rPr>
-          <w:lang w:val="en-US"/>
-        </w:rPr>
-        <w:t xml:space="preserve">completely </w:t>
-      </w:r>
-      <w:r>
-        <w:rPr>
-          <w:lang w:val="en-US"/>
-        </w:rPr>
-        <w:t xml:space="preserve">ground itself in education, though the report does </w:t>
-      </w:r>
-      <w:r>
-        <w:rPr>
-          <w:lang w:val="en-US"/>
-        </w:rPr>
-        <w:t>express optimism that increasing ease of use will drive this development forward.</w:t>
-      </w:r>
-    </w:p>
-    <w:p>
-      <w:pPr>
-        <w:pStyle w:val="StandardErstzeileneinzug"/>
-      </w:pPr>
-      <w:r>
-        <w:t xml:space="preserve">Due to the abovementioned interest in Augmented Reality for learning, there have been not only a number of studies on the subject but also several meta-reviews and overviews. For </w:t>
-      </w:r>
-      <w:r>
-        <w:t xml:space="preserve">recent </w:t>
-      </w:r>
-      <w:r>
-        <w:t xml:space="preserve">extensive summaries of this topic, see for example </w:t>
-      </w:r>
-      <w:r>
-        <w:fldChar w:fldCharType="begin" w:fldLock="1"/>
-      </w:r>
-      <w:r>
-        <w:instrText>ADDIN CSL_CITATION { "citationItems" : [ { "id" : "ITEM-1", "itemData" : { "DOI" : "10.1007/s00779-012-0624-0", "abstract" : "This paper describes and compares two audio guides used to inform the general public about local historical events, specifically the 1831 Reform Riot as it happened in and around Nottingham in the UK. One audio guide consisted of a guided walk, organised and produced by a local community history group, where members of the group performed spoken narratives at specific points of interest around Nottingham city centre, delivered to a large group of participants. The other guide was a trail of geolocated audio files, created by the same community history group and delivered via location-aware smartphones to a smaller group of participants. This second guide provided similar historical information at the same points of interest as the guided walk, authored using a third party software app that employed a mapping facility to trigger audio events at specified locations. Our central research question was to examine how these experiences differed, or were similar; whether they provided an effective means of learning by the general public about local historical events; and how these kinds of techniques can be used in the future or by other community groups.", "author" : [ { "dropping-particle" : "", "family" : "Fitzgerald", "given" : "Elizabeth", "non-dropping-particle" : "", "parse-names" : false, "suffix" : "" }, { "dropping-particle" : "", "family" : "Taylor", "given" : "Claire", "non-dropping-particle" : "", "parse-names" : false, "suffix" : "" }, { "dropping-particle" : "", "family" : "Craven", "given" : "Michael", "non-dropping-particle" : "", "parse-names" : false, "suffix" : "" } ], "container-title" : "Personal and Ubiquitous Computing", "id" : "ITEM-1", "issue" : "4", "issued" : { "date-parts" : [ [ "2013" ] ] }, "page" : "749-760", "title" : "To the Castle! A comparison of two audio guides to enable public discovery of historical events", "type" : "article-journal", "volume" : "17" }, "uris" : [ "http://www.mendeley.com/documents/?uuid=960e9972-6855-3533-8a12-fa47b090e6f7" ] }, { "id" : "ITEM-2", "itemData" : { "DOI" : "10.1007/s00779-013-0747-y", "abstract" : "Augmented reality (AR) is an educational medium increasingly accessible to young users such as elementary school and high school students. Although previous research has shown that AR systems have the potential to improve student learning, the educational community remains unclear regarding the educational usefulness of AR and regarding contexts in which this technology is more effective than other educational medi-ums. This paper addresses these topics by analyzing 26 publications that have previously compared student learn-ing in AR versus non-AR applications. It identifies a list of positive and negative impacts of AR experiences on stu-dent learning and highlights factors that are potentially underlying these effects. This set of factors is argued to cause differences in educational effectiveness between AR and other media. Furthermore, based on the analysis, the paper presents a heuristic questionnaire generated for judging the educational potential of AR experiences.", "author" : [ { "dropping-particle" : "", "family" : "Radu", "given" : "Iulian", "non-dropping-particle" : "", "parse-names" : false, "suffix" : "" } ], "container-title" : "Personal and Ubiquitous Computing", "id" : "ITEM-2", "issue" : "6", "issued" : { "date-parts" : [ [ "2014" ] ] }, "page" : "1533-1543", "title" : "Augmented reality in education: a meta-review and cross-media analysis", "type" : "article-journal", "volume" : "18" }, "uris" : [ "http://www.mendeley.com/documents/?uuid=1ce63684-6e9f-3bbe-b663-0974b08f77cd" ] }, { "id" : "ITEM-3", "itemData" : { "DOI" : "10.1080/09523987.2014.889400", "abstract" : "Augmented Reality is poised to profoundly transform Education as we know it. The capacity to overlay rich media onto the real-world for viewing through web-enabled devices such as phones and tablet devices means that information can be made available to students at the exact time and place of need. This has the potential to reduce cognitive overload by providing students with `perfectly situated scaffolding', as well as enable learning in a range of other ways. This paper will review uses of Augmented Reality both in mainstream society and in education, and discuss the pedagogical potentials afforded by the technology. Based on the prevalence of information delivery uses of Augmented Reality in Education, we argue the merit of having students design Augmented Reality experiences in order to develop their higher order thinking capabilities. A case study of `learning by design' using Augmented Reality in high school Visual Art is presented, with samples of student work and their feedback indicating that the approach resulted in high levels of independent thinking, creativity and critical analysis. The paper concludes by establishing a future outlook for Augmented Reality and setting a research agenda going forward.", "author" : [ { "dropping-particle" : "", "family" : "Bower", "given" : "Matt", "non-dropping-particle" : "", "parse-names" : false, "suffix" : "" }, { "dropping-particle" : "", "family" : "Howe", "given" : "Cathie", "non-dropping-particle" : "", "parse-names" : false, "suffix" : "" }, { "dropping-particle" : "", "family" : "McCredie", "given" : "Nerida", "non-dropping-particle" : "", "parse-names" : false, "suffix" : "" }, { "dropping-particle" : "", "family" : "Robinson", "given" : "Austin", "non-dropping-particle" : "", "parse-names" : false, "suffix" : "" }, { "dropping-particle" : "", "family" : "Grover", "given" : "David", "non-dropping-particle" : "", "parse-names" : false, "suffix" : "" } ], "container-title" : "Educational Media International", "id" : "ITEM-3", "issue" : "1", "issued" : { "date-parts" : [ [ "2014" ] ] }, "page" : "1-15", "title" : "Augmented Reality in education \u2013 cases, places and potentials", "type" : "article-journal", "volume" : "51" }, "uris" : [ "http://www.mendeley.com/documents/?uuid=f7742ff8-44c3-45c0-b1b4-9ddff54f2c28" ] } ], "mendeley" : { "formattedCitation" : "(Bower et al., 2014; Fitzgerald, Taylor, &amp; Craven, 2013; Radu, 2014)", "plainTextFormattedCitation" : "(Bower et al., 2014; Fitzgerald, Taylor, &amp; Craven, 2013; Radu, 2014)", "previouslyFormattedCitation" : "(Bower et al., 2014; Fitzgerald, Taylor, &amp; Craven, 2013; Radu, 2014)" }, "properties" : { "noteIndex" : 0 }, "schema" : "https://github.com/citation-style-language/schema/raw/master/csl-citation.json" }</w:instrText>
-      </w:r>
-      <w:r>
-        <w:fldChar w:fldCharType="separate"/>
-      </w:r>
-      <w:r>
-        <w:rPr>
-          <w:noProof/>
-        </w:rPr>
-        <w:t>(Bower et al., 2014; Fitzgerald, Taylor, &amp; Craven, 2013; Radu, 2014)</w:t>
-      </w:r>
-      <w:r>
-        <w:fldChar w:fldCharType="end"/>
-      </w:r>
-      <w:r>
-        <w:t>.</w:t>
-      </w:r>
-      <w:r>
-        <w:t xml:space="preserve"> </w:t>
-      </w:r>
-      <w:r>
-        <w:fldChar w:fldCharType="begin" w:fldLock="1"/>
-      </w:r>
-      <w:r>
-        <w:instrText>ADDIN CSL_CITATION { "citationItems" : [ { "id" : "ITEM-1", "itemData" : { "DOI" : "10.1007/s00779-013-0747-y", "abstract" : "Augmented reality (AR) is an educational medium increasingly accessible to young users such as elementary school and high school students. Although previous research has shown that AR systems have the potential to improve student learning, the educational community remains unclear regarding the educational usefulness of AR and regarding contexts in which this technology is more effective than other educational medi-ums. This paper addresses these topics by analyzing 26 publications that have previously compared student learn-ing in AR versus non-AR applications. It identifies a list of positive and negative impacts of AR experiences on stu-dent learning and highlights factors that are potentially underlying these effects. This set of factors is argued to cause differences in educational effectiveness between AR and other media. Furthermore, based on the analysis, the paper presents a heuristic questionnaire generated for judging the educational potential of AR experiences.", "author" : [ { "dropping-particle" : "", "family" : "Radu", "given" : "Iulian", "non-dropping-particle" : "", "parse-names" : false, "suffix" : "" } ], "container-title" : "Personal and Ubiquitous Computing", "id" : "ITEM-1", "issue" : "6", "issued" : { "date-parts" : [ [ "2014" ] ] }, "page" : "1533-1543", "title" : "Augmented reality in education: a meta-review and cross-media analysis", "type" : "article-journal", "volume" : "18" }, "uris" : [ "http://www.mendeley.com/documents/?uuid=1ce63684-6e9f-3bbe-b663-0974b08f77cd" ] } ], "mendeley" : { "formattedCitation" : "(Radu, 2014)", "plainTextFormattedCitation" : "(Radu, 2014)", "previouslyFormattedCitation" : "(Radu, 2014)" }, "properties" : { "noteIndex" : 0 }, "schema" : "https://github.com/citation-style-language/schema/raw/master/csl-citation.json" }</w:instrText>
-      </w:r>
-      <w:r>
-        <w:fldChar w:fldCharType="separate"/>
-      </w:r>
-      <w:r>
-        <w:rPr>
-          <w:noProof/>
-        </w:rPr>
-        <w:t>(Radu, 2014)</w:t>
-      </w:r>
-      <w:r>
-        <w:fldChar w:fldCharType="end"/>
-      </w:r>
-      <w:r>
-        <w:t>‘s overview of areas that have been shown to benefit from Augmented Reality appl</w:t>
-      </w:r>
-      <w:r>
-        <w:t>ications includes l</w:t>
-      </w:r>
-      <w:r>
-        <w:t>earning spatial structure and function</w:t>
-      </w:r>
-      <w:r>
-        <w:t>, l</w:t>
-      </w:r>
-      <w:r>
-        <w:t>earning language associations</w:t>
-      </w:r>
-      <w:r>
-        <w:t>, l</w:t>
-      </w:r>
-      <w:r>
-        <w:t>ong-term memory retention</w:t>
-      </w:r>
-      <w:r>
-        <w:t>, i</w:t>
-      </w:r>
-      <w:r>
-        <w:t>mproved physical task performance</w:t>
-      </w:r>
-      <w:r>
-        <w:t>, i</w:t>
-      </w:r>
-      <w:r>
-        <w:t>mproved collaboration</w:t>
-      </w:r>
-      <w:r>
-        <w:t>, and i</w:t>
-      </w:r>
-      <w:r>
-        <w:t>ncreased student motivation</w:t>
-      </w:r>
-      <w:r>
-        <w:t>.</w:t>
-      </w:r>
-    </w:p>
-    <w:p>
-      <w:pPr>
-        <w:pStyle w:val="StandardErstzeileneinzug"/>
-      </w:pPr>
-      <w:r>
-        <w:t>Arguments as to why learning environments benefit from Augmented Reality have been proposed in multiple papers</w:t>
-      </w:r>
-      <w:r>
-        <w:t xml:space="preserve">. As </w:t>
-      </w:r>
-      <w:r>
-        <w:fldChar w:fldCharType="begin" w:fldLock="1"/>
-      </w:r>
-      <w:r>
-        <w:instrText>ADDIN CSL_CITATION { "citationItems" : [ { "id" : "ITEM-1", "itemData" : { "abstract" : "In this paper, the authors examine the state of the art in augmented reality (AR) for mobile learning. Previous\r\nwork in the field of mobile learning has included AR as a component of a wider toolkit but little has been done\r\nto discuss the phenomenon in detail or to examine in a balanced fashion its potential for learning, identifying\r\nboth positive and negative aspects. The authors seek to provide a working definition of AR and to examine\r\nhow it can be embedded within situated learning in outdoor settings. The authors classify it according to key\r\naspects (device/technology, mode of interaction/learning design, type of media, personal or shared experiences,\r\nwhether the experience is portable or static, and the learning activities/outcomes). The authors discuss\r\nthe technical and pedagogical challenges presented by AR, before looking at ways in which it can be used for\r\nlearning. Finally, the paper looks ahead to AR technologies that may be employed in the future.", "author" : [ { "dropping-particle" : "", "family" : "FitzGerald", "given" : "Elizabeth", "non-dropping-particle" : "", "parse-names" : false, "suffix" : "" }, { "dropping-particle" : "", "family" : "Ferguson", "given" : "Rebecca", "non-dropping-particle" : "", "parse-names" : false, "suffix" : "" }, { "dropping-particle" : "", "family" : "Adams", "given" : "Anne", "non-dropping-particle" : "", "parse-names" : false, "suffix" : "" }, { "dropping-particle" : "", "family" : "Gaved", "given" : "Mark", "non-dropping-particle" : "", "parse-names" : false, "suffix" : "" }, { "dropping-particle" : "", "family" : "Mor", "given" : "Yishay", "non-dropping-particle" : "", "parse-names" : false, "suffix" : "" }, { "dropping-particle" : "", "family" : "Thomas", "given" : "Rhodri", "non-dropping-particle" : "", "parse-names" : false, "suffix" : "" } ], "container-title" : "International Journal of Mobile and Blended Learning", "id" : "ITEM-1", "issue" : "4", "issued" : { "date-parts" : [ [ "2013" ] ] }, "page" : "43-58", "title" : "Augmented reality and mobile learning: the state of the art", "type" : "article-journal", "volume" : "5" }, "uris" : [ "http://www.mendeley.com/documents/?uuid=e7a48376-4e41-36f5-8c29-eb66d1946d92" ] } ], "mendeley" : { "formattedCitation" : "(FitzGerald et al., 2013)", "plainTextFormattedCitation" : "(FitzGerald et al., 2013)", "previouslyFormattedCitation" : "(FitzGerald et al., 2013)" }, "properties" : { "noteIndex" : 0 }, "schema" : "https://github.com/citation-style-language/schema/raw/master/csl-citation.json" }</w:instrText>
-      </w:r>
-      <w:r>
-        <w:fldChar w:fldCharType="separate"/>
-      </w:r>
-      <w:r>
-        <w:rPr>
-          <w:noProof/>
-        </w:rPr>
-        <w:t>(FitzGerald et al., 2013)</w:t>
-      </w:r>
-      <w:r>
-        <w:fldChar w:fldCharType="end"/>
-      </w:r>
-      <w:r>
-        <w:t xml:space="preserve"> point out, </w:t>
-      </w:r>
-      <w:r>
-        <w:t>“augmenting/adding to reality has always been a part of outdoor education</w:t>
-      </w:r>
-      <w:r>
-        <w:t>” and using Augmented Reality technology to these ends is a logical next step.</w:t>
-      </w:r>
-      <w:r>
-        <w:t xml:space="preserve"> </w:t>
-      </w:r>
-      <w:r>
-        <w:t xml:space="preserve">(Radu, 2014) compares various media in regards to educational affordances and comes away with the following </w:t>
+        <w:t xml:space="preserve">educational affordances and comes away with the following </w:t>
       </w:r>
       <w:r>
         <w:t xml:space="preserve">factors </w:t>
@@ -7869,7 +8224,6 @@
         </w:numPr>
       </w:pPr>
       <w:r>
-        <w:lastRenderedPageBreak/>
         <w:t>Content is represented in novel ways</w:t>
       </w:r>
     </w:p>
@@ -8164,7 +8518,7 @@
           <w:lang w:val="en-US"/>
         </w:rPr>
       </w:pPr>
-      <w:bookmarkStart w:id="16" w:name="_Toc471154322"/>
+      <w:bookmarkStart w:id="18" w:name="_Toc471154322"/>
       <w:r>
         <w:rPr>
           <w:lang w:val="en-US"/>
@@ -8172,7 +8526,7 @@
         <w:lastRenderedPageBreak/>
         <w:t>Augmented reality games</w:t>
       </w:r>
-      <w:bookmarkEnd w:id="16"/>
+      <w:bookmarkEnd w:id="18"/>
     </w:p>
     <w:p>
       <w:pPr>
@@ -8680,16 +9034,16 @@
       <w:r>
         <w:t xml:space="preserve"> the game only tries to be visually more appealing than the originals but does not include genuine engaging game </w:t>
       </w:r>
-      <w:commentRangeStart w:id="17"/>
+      <w:commentRangeStart w:id="19"/>
       <w:r>
         <w:t>play</w:t>
       </w:r>
-      <w:commentRangeEnd w:id="17"/>
+      <w:commentRangeEnd w:id="19"/>
       <w:r>
         <w:rPr>
           <w:rStyle w:val="Kommentarzeichen"/>
         </w:rPr>
-        <w:commentReference w:id="17"/>
+        <w:commentReference w:id="19"/>
       </w:r>
       <w:r>
         <w:t>”</w:t>
@@ -8705,14 +9059,14 @@
           <w:lang w:val="en-US"/>
         </w:rPr>
       </w:pPr>
-      <w:bookmarkStart w:id="18" w:name="_Toc471154323"/>
+      <w:bookmarkStart w:id="20" w:name="_Toc471154323"/>
       <w:r>
         <w:rPr>
           <w:lang w:val="en-US"/>
         </w:rPr>
         <w:t>Outlook</w:t>
       </w:r>
-      <w:bookmarkEnd w:id="18"/>
+      <w:bookmarkEnd w:id="20"/>
     </w:p>
     <w:p>
       <w:pPr>
@@ -8734,7 +9088,7 @@
           <w:lang w:val="en-US"/>
         </w:rPr>
       </w:pPr>
-      <w:bookmarkStart w:id="19" w:name="_Toc471154324"/>
+      <w:bookmarkStart w:id="21" w:name="_Toc471154324"/>
       <w:r>
         <w:rPr>
           <w:lang w:val="en-US"/>
@@ -8742,7 +9096,7 @@
         <w:lastRenderedPageBreak/>
         <w:t>Possibilities</w:t>
       </w:r>
-      <w:bookmarkEnd w:id="19"/>
+      <w:bookmarkEnd w:id="21"/>
     </w:p>
     <w:p>
       <w:pPr>
@@ -9043,14 +9397,14 @@
           <w:lang w:val="en-US"/>
         </w:rPr>
       </w:pPr>
-      <w:bookmarkStart w:id="20" w:name="_Toc471154325"/>
+      <w:bookmarkStart w:id="22" w:name="_Toc471154325"/>
       <w:r>
         <w:rPr>
           <w:lang w:val="en-US"/>
         </w:rPr>
         <w:t>Limitations</w:t>
       </w:r>
-      <w:bookmarkEnd w:id="20"/>
+      <w:bookmarkEnd w:id="22"/>
     </w:p>
     <w:p>
       <w:pPr>
@@ -10168,14 +10522,14 @@
           <w:lang w:val="en-US"/>
         </w:rPr>
       </w:pPr>
-      <w:bookmarkStart w:id="21" w:name="_Toc471154326"/>
+      <w:bookmarkStart w:id="23" w:name="_Toc471154326"/>
       <w:r>
         <w:rPr>
           <w:lang w:val="en-US"/>
         </w:rPr>
         <w:t>Sensors</w:t>
       </w:r>
-      <w:bookmarkEnd w:id="21"/>
+      <w:bookmarkEnd w:id="23"/>
     </w:p>
     <w:p>
       <w:pPr>
@@ -10418,14 +10772,14 @@
           <w:lang w:val="en-US"/>
         </w:rPr>
       </w:pPr>
-      <w:bookmarkStart w:id="22" w:name="_Toc471154327"/>
+      <w:bookmarkStart w:id="24" w:name="_Toc471154327"/>
       <w:r>
         <w:rPr>
           <w:lang w:val="en-US"/>
         </w:rPr>
         <w:t>Sensors in games</w:t>
       </w:r>
-      <w:bookmarkEnd w:id="22"/>
+      <w:bookmarkEnd w:id="24"/>
     </w:p>
     <w:p>
       <w:pPr>
@@ -10726,16 +11080,16 @@
       <w:r>
         <w:t xml:space="preserve">ifferent sensors have different strengths and weaknesses that completely change the way a game might </w:t>
       </w:r>
-      <w:commentRangeStart w:id="23"/>
+      <w:commentRangeStart w:id="25"/>
       <w:r>
         <w:t>work</w:t>
       </w:r>
-      <w:commentRangeEnd w:id="23"/>
+      <w:commentRangeEnd w:id="25"/>
       <w:r>
         <w:rPr>
           <w:rStyle w:val="Kommentarzeichen"/>
         </w:rPr>
-        <w:commentReference w:id="23"/>
+        <w:commentReference w:id="25"/>
       </w:r>
       <w:r>
         <w:t>.”</w:t>
@@ -10748,7 +11102,7 @@
           <w:lang w:val="en-US"/>
         </w:rPr>
       </w:pPr>
-      <w:bookmarkStart w:id="24" w:name="_Toc471154328"/>
+      <w:bookmarkStart w:id="26" w:name="_Toc471154328"/>
       <w:r>
         <w:rPr>
           <w:lang w:val="en-US"/>
@@ -10756,7 +11110,7 @@
         <w:lastRenderedPageBreak/>
         <w:t>Sensors in augmented reality</w:t>
       </w:r>
-      <w:bookmarkEnd w:id="24"/>
+      <w:bookmarkEnd w:id="26"/>
     </w:p>
     <w:p>
       <w:pPr>
@@ -11513,14 +11867,14 @@
           <w:lang w:val="en-US"/>
         </w:rPr>
       </w:pPr>
-      <w:bookmarkStart w:id="25" w:name="_Toc471154329"/>
+      <w:bookmarkStart w:id="27" w:name="_Toc471154329"/>
       <w:r>
         <w:rPr>
           <w:lang w:val="en-US"/>
         </w:rPr>
         <w:t>Design Patterns</w:t>
       </w:r>
-      <w:bookmarkEnd w:id="25"/>
+      <w:bookmarkEnd w:id="27"/>
     </w:p>
     <w:p>
       <w:pPr>
@@ -11890,16 +12244,16 @@
       <w:r>
         <w:t xml:space="preserve">Since their creation, design patterns have been applied to several </w:t>
       </w:r>
-      <w:commentRangeStart w:id="26"/>
+      <w:commentRangeStart w:id="28"/>
       <w:r>
         <w:t>different fields</w:t>
       </w:r>
-      <w:commentRangeEnd w:id="26"/>
+      <w:commentRangeEnd w:id="28"/>
       <w:r>
         <w:rPr>
           <w:rStyle w:val="Kommentarzeichen"/>
         </w:rPr>
-        <w:commentReference w:id="26"/>
+        <w:commentReference w:id="28"/>
       </w:r>
       <w:r>
         <w:t xml:space="preserve"> while largely retaining these core principl</w:t>
@@ -12276,14 +12630,14 @@
           <w:lang w:val="en-US"/>
         </w:rPr>
       </w:pPr>
-      <w:bookmarkStart w:id="27" w:name="_Toc471154330"/>
+      <w:bookmarkStart w:id="29" w:name="_Toc471154330"/>
       <w:r>
         <w:rPr>
           <w:lang w:val="en-US"/>
         </w:rPr>
         <w:t>Patterns for Games</w:t>
       </w:r>
-      <w:bookmarkEnd w:id="27"/>
+      <w:bookmarkEnd w:id="29"/>
     </w:p>
     <w:p>
       <w:pPr>
@@ -12524,16 +12878,16 @@
       <w:r>
         <w:t xml:space="preserve">these concerns, </w:t>
       </w:r>
-      <w:commentRangeStart w:id="28"/>
+      <w:commentRangeStart w:id="30"/>
       <w:r>
         <w:t>Björk &amp; Holopainen</w:t>
       </w:r>
-      <w:commentRangeEnd w:id="28"/>
+      <w:commentRangeEnd w:id="30"/>
       <w:r>
         <w:rPr>
           <w:rStyle w:val="Kommentarzeichen"/>
         </w:rPr>
-        <w:commentReference w:id="28"/>
+        <w:commentReference w:id="30"/>
       </w:r>
       <w:r>
         <w:t xml:space="preserve"> went on to </w:t>
@@ -12562,16 +12916,16 @@
       <w:r>
         <w:t xml:space="preserve"> “these game design patterns follow less of a strict problem-solution approach but rather describe identified game mechanics, their uses, occurrences and </w:t>
       </w:r>
-      <w:commentRangeStart w:id="29"/>
+      <w:commentRangeStart w:id="31"/>
       <w:r>
         <w:t>consequences</w:t>
       </w:r>
-      <w:commentRangeEnd w:id="29"/>
+      <w:commentRangeEnd w:id="31"/>
       <w:r>
         <w:rPr>
           <w:rStyle w:val="Kommentarzeichen"/>
         </w:rPr>
-        <w:commentReference w:id="29"/>
+        <w:commentReference w:id="31"/>
       </w:r>
       <w:r>
         <w:t>.”</w:t>
@@ -12643,14 +12997,14 @@
           <w:lang w:val="en-US"/>
         </w:rPr>
       </w:pPr>
-      <w:bookmarkStart w:id="30" w:name="_Toc471154331"/>
+      <w:bookmarkStart w:id="32" w:name="_Toc471154331"/>
       <w:r>
         <w:rPr>
           <w:lang w:val="en-US"/>
         </w:rPr>
         <w:t>Patterns for Augmented Reality and Augmented Reality Games</w:t>
       </w:r>
-      <w:bookmarkEnd w:id="30"/>
+      <w:bookmarkEnd w:id="32"/>
     </w:p>
     <w:p>
       <w:pPr>
@@ -13261,12 +13615,12 @@
       <w:pPr>
         <w:pStyle w:val="berschrift2"/>
       </w:pPr>
-      <w:bookmarkStart w:id="31" w:name="_Toc471154332"/>
+      <w:bookmarkStart w:id="33" w:name="_Toc471154332"/>
       <w:proofErr w:type="spellStart"/>
       <w:r>
         <w:t>Conclusion</w:t>
       </w:r>
-      <w:bookmarkEnd w:id="31"/>
+      <w:bookmarkEnd w:id="33"/>
       <w:proofErr w:type="spellEnd"/>
     </w:p>
     <w:p>
@@ -13286,14 +13640,14 @@
           <w:lang w:val="en-US"/>
         </w:rPr>
       </w:pPr>
-      <w:bookmarkStart w:id="32" w:name="_Toc471154333"/>
+      <w:bookmarkStart w:id="34" w:name="_Toc471154333"/>
       <w:r>
         <w:rPr>
           <w:lang w:val="en-US"/>
         </w:rPr>
         <w:t>Development of a framework for sensor-supported augmented reality games</w:t>
       </w:r>
-      <w:bookmarkEnd w:id="32"/>
+      <w:bookmarkEnd w:id="34"/>
     </w:p>
     <w:p>
       <w:pPr>
@@ -13504,7 +13858,7 @@
           <w:lang w:val="en-US"/>
         </w:rPr>
       </w:pPr>
-      <w:bookmarkStart w:id="33" w:name="_Toc471154334"/>
+      <w:bookmarkStart w:id="35" w:name="_Toc471154334"/>
       <w:r>
         <w:rPr>
           <w:lang w:val="en-US"/>
@@ -13512,7 +13866,7 @@
         <w:lastRenderedPageBreak/>
         <w:t>Conception</w:t>
       </w:r>
-      <w:bookmarkEnd w:id="33"/>
+      <w:bookmarkEnd w:id="35"/>
     </w:p>
     <w:p>
       <w:pPr>
@@ -13664,14 +14018,14 @@
           <w:lang w:val="en-US"/>
         </w:rPr>
       </w:pPr>
-      <w:bookmarkStart w:id="34" w:name="_Toc471154335"/>
+      <w:bookmarkStart w:id="36" w:name="_Toc471154335"/>
       <w:r>
         <w:rPr>
           <w:lang w:val="en-US"/>
         </w:rPr>
         <w:t>References</w:t>
       </w:r>
-      <w:bookmarkEnd w:id="34"/>
+      <w:bookmarkEnd w:id="36"/>
     </w:p>
     <w:p>
       <w:pPr>
@@ -13805,7 +14159,17 @@
           <w:noProof/>
           <w:szCs w:val="24"/>
         </w:rPr>
-        <w:t>IEEE Computer Graphics and Applications</w:t>
+        <w:t>IEEE Computer Gra</w:t>
+      </w:r>
+      <w:r>
+        <w:rPr>
+          <w:i/>
+          <w:iCs/>
+          <w:noProof/>
+          <w:szCs w:val="24"/>
+        </w:rPr>
+        <w:lastRenderedPageBreak/>
+        <w:t>phics and Applications</w:t>
       </w:r>
       <w:r>
         <w:rPr>
@@ -13848,7 +14212,6 @@
           <w:noProof/>
           <w:szCs w:val="24"/>
         </w:rPr>
-        <w:lastRenderedPageBreak/>
         <w:t xml:space="preserve">Bauer, S., Wasza, J., Haase, S., Marosi, N., &amp; Hornegger, J. (2011). Multi-modal Surface Registration for Markerless Initial Patient Setup in Radiation Therapy using Microsoft’s Kinect Sensor. In </w:t>
       </w:r>
       <w:r>
@@ -14153,7 +14516,7 @@
           <w:noProof/>
           <w:szCs w:val="24"/>
         </w:rPr>
-        <w:t xml:space="preserve">Dasarathy, B. V. (1997). Sensor fusion potential exploitation-innovative architectures and </w:t>
+        <w:t xml:space="preserve">Dasarathy, B. V. </w:t>
       </w:r>
       <w:r>
         <w:rPr>
@@ -14161,7 +14524,7 @@
           <w:szCs w:val="24"/>
         </w:rPr>
         <w:lastRenderedPageBreak/>
-        <w:t xml:space="preserve">illustrative applications. </w:t>
+        <w:t xml:space="preserve">(1997). Sensor fusion potential exploitation-innovative architectures and illustrative applications. </w:t>
       </w:r>
       <w:r>
         <w:rPr>
@@ -14597,7 +14960,7 @@
           <w:noProof/>
           <w:szCs w:val="24"/>
         </w:rPr>
-        <w:t xml:space="preserve">Hol, J. D., Schön, T. B., Gustafsson, F., &amp; Slycke, P. J. (2006). Sensor Fusion for Augmented </w:t>
+        <w:t>Hol, J. D., Schön, T</w:t>
       </w:r>
       <w:r>
         <w:rPr>
@@ -14605,7 +14968,7 @@
           <w:szCs w:val="24"/>
         </w:rPr>
         <w:lastRenderedPageBreak/>
-        <w:t xml:space="preserve">Reality. In </w:t>
+        <w:t xml:space="preserve">. B., Gustafsson, F., &amp; Slycke, P. J. (2006). Sensor Fusion for Augmented Reality. In </w:t>
       </w:r>
       <w:r>
         <w:rPr>
@@ -14933,7 +15296,7 @@
           <w:noProof/>
           <w:szCs w:val="24"/>
         </w:rPr>
-        <w:t>. Retrieved from http://www.cse.chalmers.se/research/group/idc/publication/pdf/lundgren_bjork_game_m</w:t>
+        <w:t>. Retrieved from http://ww</w:t>
       </w:r>
       <w:r>
         <w:rPr>
@@ -14941,7 +15304,7 @@
           <w:szCs w:val="24"/>
         </w:rPr>
         <w:lastRenderedPageBreak/>
-        <w:t>echanics.pdf</w:t>
+        <w:t>w.cse.chalmers.se/research/group/idc/publication/pdf/lundgren_bjork_game_mechanics.pdf</w:t>
       </w:r>
     </w:p>
     <w:p>
@@ -15301,7 +15664,7 @@
           <w:noProof/>
           <w:szCs w:val="24"/>
         </w:rPr>
-        <w:t>Papagiannakis, G., Singh, G., &amp; Magnenat-Thalmann, N. (2008). A survey of mobile and wireless technologies for augmented reality systems. Retrieved from http://calhoun.nps.edu/bitstream/handle/10945/41253/Singh_d912f5075af50e0812_2008</w:t>
+        <w:t>Papagiannakis, G., Singh, G., &amp; Magnenat-Thalmann, N. (2008). A survey of mobile and wireless technologies for augmented reality systems. Retrieved from http://</w:t>
       </w:r>
       <w:r>
         <w:rPr>
@@ -15309,7 +15672,7 @@
           <w:szCs w:val="24"/>
         </w:rPr>
         <w:lastRenderedPageBreak/>
-        <w:t>.pdf?sequence=1</w:t>
+        <w:t>calhoun.nps.edu/bitstream/handle/10945/41253/Singh_d912f5075af50e0812_2008.pdf?sequence=1</w:t>
       </w:r>
     </w:p>
     <w:p>
@@ -15484,21 +15847,12 @@
           <w:szCs w:val="24"/>
         </w:rPr>
       </w:pPr>
-      <w:bookmarkStart w:id="35" w:name="_GoBack"/>
-      <w:r>
-        <w:rPr>
-          <w:noProof/>
-          <w:szCs w:val="24"/>
-        </w:rPr>
-        <w:t>Schmitz</w:t>
-      </w:r>
-      <w:bookmarkEnd w:id="35"/>
-      <w:r>
-        <w:rPr>
-          <w:noProof/>
-          <w:szCs w:val="24"/>
-        </w:rPr>
-        <w:t xml:space="preserve">, B., Specht, M., &amp; Klemke, R. (2012). An Analysis of the Educational Potential of Augmented Reality Games for Learning. In M. Specht, J. Multisilta, &amp; M. Sharples (Eds.), </w:t>
+      <w:r>
+        <w:rPr>
+          <w:noProof/>
+          <w:szCs w:val="24"/>
+        </w:rPr>
+        <w:t xml:space="preserve">Schmitz, B., Specht, M., &amp; Klemke, R. (2012). An Analysis of the Educational Potential of Augmented Reality Games for Learning. In M. Specht, J. Multisilta, &amp; M. Sharples (Eds.), </w:t>
       </w:r>
       <w:r>
         <w:rPr>
@@ -15698,7 +16052,7 @@
           <w:noProof/>
           <w:szCs w:val="24"/>
         </w:rPr>
-        <w:t xml:space="preserve">Ternier, S., De Vries, F., Börner, D., &amp; Specht, M. (2012). Mobile augmented reality with audio, supporting fieldwork of Cultural Sciences students in Florence. In G. Eleftherakis, </w:t>
+        <w:t>Ternier, S., De Vries, F., Börner, D., &amp; Specht, M. (2012). Mobile augmented reality with audio, supporting</w:t>
       </w:r>
       <w:r>
         <w:rPr>
@@ -15706,7 +16060,7 @@
           <w:szCs w:val="24"/>
         </w:rPr>
         <w:lastRenderedPageBreak/>
-        <w:t xml:space="preserve">M. Hinchey, &amp; M. Holcombe (Eds.), </w:t>
+        <w:t xml:space="preserve"> fieldwork of Cultural Sciences students in Florence. In G. Eleftherakis, M. Hinchey, &amp; M. Holcombe (Eds.), </w:t>
       </w:r>
       <w:r>
         <w:rPr>
@@ -16062,7 +16416,15 @@
           <w:noProof/>
           <w:szCs w:val="24"/>
         </w:rPr>
-        <w:t xml:space="preserve">Zagal, J. P., Mateas, M., Fernández-Vara, C., Hochhalter, B., &amp; Lichti, N. (2005). Towards an Ontological Language for Game Analysis. In </w:t>
+        <w:t>Zagal, J. P., Mateas, M., Fernández-Vara, C., Hochhalter, B., &amp; Lichti, N. (2005). Towards an Ontolo</w:t>
+      </w:r>
+      <w:r>
+        <w:rPr>
+          <w:noProof/>
+          <w:szCs w:val="24"/>
+        </w:rPr>
+        <w:lastRenderedPageBreak/>
+        <w:t xml:space="preserve">gical Language for Game Analysis. In </w:t>
       </w:r>
       <w:r>
         <w:rPr>
@@ -16078,15 +16440,7 @@
           <w:noProof/>
           <w:szCs w:val="24"/>
         </w:rPr>
-        <w:t xml:space="preserve"> </w:t>
-      </w:r>
-      <w:r>
-        <w:rPr>
-          <w:noProof/>
-          <w:szCs w:val="24"/>
-        </w:rPr>
-        <w:lastRenderedPageBreak/>
-        <w:t>(pp. 3–14). Retrieved from https://users.soe.ucsc.edu/~michaelm/publications/zagal-worlds-in-play-2007.pdf</w:t>
+        <w:t xml:space="preserve"> (pp. 3–14). Retrieved from https://users.soe.ucsc.edu/~michaelm/publications/zagal-worlds-in-play-2007.pdf</w:t>
       </w:r>
     </w:p>
     <w:p>
@@ -16157,14 +16511,14 @@
         </w:rPr>
         <w:fldChar w:fldCharType="end"/>
       </w:r>
-      <w:bookmarkStart w:id="36" w:name="_Toc471154336"/>
+      <w:bookmarkStart w:id="37" w:name="_Toc471154336"/>
       <w:r>
         <w:rPr>
           <w:lang w:val="en-US"/>
         </w:rPr>
         <w:t>Declaration of authenticity</w:t>
       </w:r>
-      <w:bookmarkEnd w:id="36"/>
+      <w:bookmarkEnd w:id="37"/>
     </w:p>
     <w:p>
       <w:pPr>
@@ -16173,14 +16527,14 @@
           <w:lang w:val="en-US"/>
         </w:rPr>
       </w:pPr>
-      <w:bookmarkStart w:id="37" w:name="_Toc471154337"/>
+      <w:bookmarkStart w:id="38" w:name="_Toc471154337"/>
       <w:r>
         <w:rPr>
           <w:lang w:val="en-US"/>
         </w:rPr>
         <w:t>Appendix</w:t>
       </w:r>
-      <w:bookmarkEnd w:id="37"/>
+      <w:bookmarkEnd w:id="38"/>
     </w:p>
     <w:sectPr>
       <w:headerReference w:type="even" r:id="rId12"/>
@@ -16196,7 +16550,7 @@
 
 <file path=word/comments.xml><?xml version="1.0" encoding="utf-8"?>
 <w:comments xmlns:wpc="http://schemas.microsoft.com/office/word/2010/wordprocessingCanvas" xmlns:mc="http://schemas.openxmlformats.org/markup-compatibility/2006" xmlns:o="urn:schemas-microsoft-com:office:office" xmlns:r="http://schemas.openxmlformats.org/officeDocument/2006/relationships" xmlns:m="http://schemas.openxmlformats.org/officeDocument/2006/math" xmlns:v="urn:schemas-microsoft-com:vml" xmlns:wp14="http://schemas.microsoft.com/office/word/2010/wordprocessingDrawing" xmlns:wp="http://schemas.openxmlformats.org/drawingml/2006/wordprocessingDrawing" xmlns:w10="urn:schemas-microsoft-com:office:word" xmlns:w="http://schemas.openxmlformats.org/wordprocessingml/2006/main" xmlns:w14="http://schemas.microsoft.com/office/word/2010/wordml" xmlns:wpg="http://schemas.microsoft.com/office/word/2010/wordprocessingGroup" xmlns:wpi="http://schemas.microsoft.com/office/word/2010/wordprocessingInk" xmlns:wne="http://schemas.microsoft.com/office/word/2006/wordml" xmlns:wps="http://schemas.microsoft.com/office/word/2010/wordprocessingShape" mc:Ignorable="w14 wp14">
-  <w:comment w:id="7" w:author="Felix" w:date="2016-12-26T13:48:00Z" w:initials="F">
+  <w:comment w:id="3" w:author="Felix" w:date="2017-01-05T13:21:00Z" w:initials="F">
     <w:p>
       <w:pPr>
         <w:pStyle w:val="Kommentartext"/>
@@ -16208,11 +16562,35 @@
         <w:annotationRef/>
       </w:r>
       <w:r>
+        <w:t xml:space="preserve">Soll </w:t>
+      </w:r>
+      <w:proofErr w:type="spellStart"/>
+      <w:r>
+        <w:t>dasüberhaupt</w:t>
+      </w:r>
+      <w:proofErr w:type="spellEnd"/>
+      <w:r>
+        <w:t xml:space="preserve"> da rein, oder nur auf die CD?</w:t>
+      </w:r>
+    </w:p>
+  </w:comment>
+  <w:comment w:id="8" w:author="Felix" w:date="2016-12-26T13:48:00Z" w:initials="F">
+    <w:p>
+      <w:pPr>
+        <w:pStyle w:val="Kommentartext"/>
+      </w:pPr>
+      <w:r>
+        <w:rPr>
+          <w:rStyle w:val="Kommentarzeichen"/>
+        </w:rPr>
+        <w:annotationRef/>
+      </w:r>
+      <w:r>
         <w:t>Anders zitieren?</w:t>
       </w:r>
     </w:p>
   </w:comment>
-  <w:comment w:id="8" w:author="Felix" w:date="2017-01-01T17:23:00Z" w:initials="F">
+  <w:comment w:id="9" w:author="Felix" w:date="2017-01-01T17:23:00Z" w:initials="F">
     <w:p>
       <w:pPr>
         <w:pStyle w:val="Kommentartext"/>
@@ -16236,7 +16614,7 @@
       </w:r>
     </w:p>
   </w:comment>
-  <w:comment w:id="12" w:author="Felix" w:date="2017-01-04T22:02:00Z" w:initials="F">
+  <w:comment w:id="14" w:author="Felix" w:date="2017-01-04T22:02:00Z" w:initials="F">
     <w:p>
       <w:pPr>
         <w:pStyle w:val="Kommentartext"/>
@@ -16260,7 +16638,7 @@
       </w:r>
     </w:p>
   </w:comment>
-  <w:comment w:id="17" w:author="Felix" w:date="2017-01-03T22:08:00Z" w:initials="F">
+  <w:comment w:id="19" w:author="Felix" w:date="2017-01-03T22:08:00Z" w:initials="F">
     <w:p>
       <w:pPr>
         <w:pStyle w:val="Kommentartext"/>
@@ -16276,7 +16654,7 @@
       </w:r>
     </w:p>
   </w:comment>
-  <w:comment w:id="23" w:author="Felix" w:date="2016-12-29T21:10:00Z" w:initials="F">
+  <w:comment w:id="25" w:author="Felix" w:date="2016-12-29T21:10:00Z" w:initials="F">
     <w:p>
       <w:pPr>
         <w:pStyle w:val="Kommentartext"/>
@@ -16292,7 +16670,7 @@
       </w:r>
     </w:p>
   </w:comment>
-  <w:comment w:id="26" w:author="Felix" w:date="2016-12-30T14:30:00Z" w:initials="F">
+  <w:comment w:id="28" w:author="Felix" w:date="2016-12-30T14:30:00Z" w:initials="F">
     <w:p>
       <w:pPr>
         <w:pStyle w:val="Kommentartext"/>
@@ -16308,7 +16686,7 @@
       </w:r>
     </w:p>
   </w:comment>
-  <w:comment w:id="28" w:author="Felix" w:date="2016-12-30T18:28:00Z" w:initials="F">
+  <w:comment w:id="30" w:author="Felix" w:date="2016-12-30T18:28:00Z" w:initials="F">
     <w:p>
       <w:pPr>
         <w:pStyle w:val="Kommentartext"/>
@@ -16324,7 +16702,7 @@
       </w:r>
     </w:p>
   </w:comment>
-  <w:comment w:id="29" w:author="Felix" w:date="2017-01-03T20:38:00Z" w:initials="F">
+  <w:comment w:id="31" w:author="Felix" w:date="2017-01-03T20:38:00Z" w:initials="F">
     <w:p>
       <w:pPr>
         <w:pStyle w:val="Kommentartext"/>
@@ -16397,7 +16775,7 @@
           <w:rPr>
             <w:noProof/>
           </w:rPr>
-          <w:t>31</w:t>
+          <w:t>11</w:t>
         </w:r>
         <w:r>
           <w:fldChar w:fldCharType="end"/>
@@ -16492,7 +16870,7 @@
         <v:path o:extrusionok="f" gradientshapeok="t" o:connecttype="rect"/>
         <o:lock v:ext="edit" aspectratio="t"/>
       </v:shapetype>
-      <v:shape id="_x0000_i1029" type="#_x0000_t75" style="width:12pt;height:12pt;visibility:visible" o:bullet="t">
+      <v:shape id="_x0000_i1041" type="#_x0000_t75" style="width:12pt;height:12pt;visibility:visible" o:bullet="t">
         <v:imagedata r:id="rId1" o:title=""/>
       </v:shape>
     </w:pict>
@@ -22473,7 +22851,7 @@
 </file>
 
 <file path=customXml/itemProps1.xml><?xml version="1.0" encoding="utf-8"?>
-<ds:datastoreItem xmlns:ds="http://schemas.openxmlformats.org/officeDocument/2006/customXml" ds:itemID="{3A247F66-527C-4A42-9A92-7E66424F14BB}">
+<ds:datastoreItem xmlns:ds="http://schemas.openxmlformats.org/officeDocument/2006/customXml" ds:itemID="{B49A36FC-44B4-4382-B097-C39C0ED2271A}">
   <ds:schemaRefs>
     <ds:schemaRef ds:uri="http://schemas.openxmlformats.org/officeDocument/2006/bibliography"/>
   </ds:schemaRefs>

</xml_diff>

<commit_message>
The idea is that once I get this dumb stuff out of the way, I'll be forced to do actual work.
</commit_message>
<xml_diff>
--- a/Bachelorarbeit.docx
+++ b/Bachelorarbeit.docx
@@ -4504,7 +4504,7 @@
         </w:rPr>
         <w:lastRenderedPageBreak/>
         <w:drawing>
-          <wp:inline distT="0" distB="0" distL="0" distR="0" wp14:anchorId="37898942" wp14:editId="32637255">
+          <wp:inline distT="0" distB="0" distL="0" distR="0" wp14:anchorId="19E95FE4" wp14:editId="2910662D">
             <wp:extent cx="5400675" cy="1000125"/>
             <wp:effectExtent l="0" t="0" r="0" b="0"/>
             <wp:docPr id="3" name="Grafik 3" descr="C:\Users\Felix\Desktop\Git\Bachelor\Continuum.png"/>
@@ -7425,22 +7425,20 @@
       <w:r>
         <w:fldChar w:fldCharType="end"/>
       </w:r>
-      <w:bookmarkStart w:id="13" w:name="_GoBack"/>
-      <w:bookmarkEnd w:id="13"/>
       <w:r>
         <w:t>, most notably smartphones (</w:t>
       </w:r>
-      <w:commentRangeStart w:id="14"/>
+      <w:commentRangeStart w:id="13"/>
       <w:r>
         <w:t>see section 2.1.3 for various examples</w:t>
       </w:r>
-      <w:commentRangeEnd w:id="14"/>
+      <w:commentRangeEnd w:id="13"/>
       <w:r>
         <w:rPr>
           <w:rStyle w:val="Kommentarzeichen"/>
           <w:lang w:val="de-DE"/>
         </w:rPr>
-        <w:commentReference w:id="14"/>
+        <w:commentReference w:id="13"/>
       </w:r>
       <w:r>
         <w:t>).</w:t>
@@ -7453,13 +7451,66 @@
           <w:lang w:val="en-US"/>
         </w:rPr>
       </w:pPr>
-      <w:bookmarkStart w:id="15" w:name="_Toc471154319"/>
+      <w:bookmarkStart w:id="14" w:name="_Toc471154319"/>
       <w:r>
         <w:rPr>
           <w:lang w:val="en-US"/>
         </w:rPr>
         <w:t>Applications</w:t>
       </w:r>
+      <w:bookmarkEnd w:id="14"/>
+    </w:p>
+    <w:p>
+      <w:pPr>
+        <w:rPr>
+          <w:lang w:val="en-US"/>
+        </w:rPr>
+      </w:pPr>
+      <w:r>
+        <w:rPr>
+          <w:lang w:val="en-US"/>
+        </w:rPr>
+        <w:t xml:space="preserve">Here, some examples are delineated of how Augmented Reality has been applied. Specifically, this part of the paper looks into educational and game applications, as well as commercial and industrial applications in general. This is only exemplary, as Augmented Reality has also been applied in other contexts such as the military and medical domain. To cover a wider field of applications </w:t>
+      </w:r>
+      <w:r>
+        <w:rPr>
+          <w:lang w:val="en-US"/>
+        </w:rPr>
+        <w:t xml:space="preserve">or give more examples of each </w:t>
+      </w:r>
+      <w:r>
+        <w:rPr>
+          <w:lang w:val="en-US"/>
+        </w:rPr>
+        <w:t xml:space="preserve">would however fall outside the scope of this </w:t>
+      </w:r>
+      <w:r>
+        <w:rPr>
+          <w:lang w:val="en-US"/>
+        </w:rPr>
+        <w:t>thesis</w:t>
+      </w:r>
+      <w:r>
+        <w:rPr>
+          <w:lang w:val="en-US"/>
+        </w:rPr>
+        <w:t>.</w:t>
+      </w:r>
+    </w:p>
+    <w:p>
+      <w:pPr>
+        <w:pStyle w:val="berschrift4"/>
+        <w:rPr>
+          <w:lang w:val="en-US"/>
+        </w:rPr>
+      </w:pPr>
+      <w:bookmarkStart w:id="15" w:name="_Toc471154320"/>
+      <w:r>
+        <w:rPr>
+          <w:lang w:val="en-US"/>
+        </w:rPr>
+        <w:t>Commercial</w:t>
+      </w:r>
       <w:bookmarkEnd w:id="15"/>
     </w:p>
     <w:p>
@@ -7472,25 +7523,744 @@
         <w:rPr>
           <w:lang w:val="en-US"/>
         </w:rPr>
-        <w:t xml:space="preserve">Here, some examples are delineated of how Augmented Reality has been applied. Specifically, this part of the paper looks into educational and game applications, as well as commercial and industrial applications in general. This is only exemplary, as Augmented Reality has also been applied in other contexts such as the military and medical domain. To cover a wider field of applications </w:t>
-      </w:r>
-      <w:r>
-        <w:rPr>
-          <w:lang w:val="en-US"/>
-        </w:rPr>
-        <w:t xml:space="preserve">or give more examples of each </w:t>
-      </w:r>
-      <w:r>
-        <w:rPr>
-          <w:lang w:val="en-US"/>
-        </w:rPr>
-        <w:t xml:space="preserve">would however fall outside the scope of this </w:t>
-      </w:r>
-      <w:r>
-        <w:rPr>
-          <w:lang w:val="en-US"/>
-        </w:rPr>
-        <w:t>thesis</w:t>
+        <w:t>A</w:t>
+      </w:r>
+      <w:r>
+        <w:rPr>
+          <w:lang w:val="en-US"/>
+        </w:rPr>
+        <w:t xml:space="preserve"> large number of examples </w:t>
+      </w:r>
+      <w:r>
+        <w:rPr>
+          <w:lang w:val="en-US"/>
+        </w:rPr>
+        <w:t xml:space="preserve">of industrial applications </w:t>
+      </w:r>
+      <w:r>
+        <w:rPr>
+          <w:lang w:val="en-US"/>
+        </w:rPr>
+        <w:t>have already been gathered</w:t>
+      </w:r>
+      <w:r>
+        <w:rPr>
+          <w:lang w:val="en-US"/>
+        </w:rPr>
+        <w:t xml:space="preserve"> </w:t>
+      </w:r>
+      <w:r>
+        <w:rPr>
+          <w:lang w:val="en-US"/>
+        </w:rPr>
+        <w:fldChar w:fldCharType="begin" w:fldLock="1"/>
+      </w:r>
+      <w:r>
+        <w:rPr>
+          <w:lang w:val="en-US"/>
+        </w:rPr>
+        <w:instrText>ADDIN CSL_CITATION { "citationItems" : [ { "id" : "ITEM-1", "itemData" : { "abstract" : "This paper surveys the field of augmented reality (AR), in which 3D virtual objects are integrated into a 3D real environment in real time. It describes the medical, manufac-turing, visualization, path planning, entertainment, and military applications that have been explored. This paper describes the characteristics of augmented reality systems, including a detailed discussion of the tradeoffs between optical and video blending approaches. Registration and sensing errors are two of the biggest problems in build-ing effective augmented reality systems, so this paper summarizes current efforts to overcome these problems. Future directions and areas requiring further research are discussed. This survey provides a starting point for anyone interested in researching or using augmented reality.", "author" : [ { "dropping-particle" : "", "family" : "Azuma", "given" : "Ronald T.", "non-dropping-particle" : "", "parse-names" : false, "suffix" : "" } ], "container-title" : "Presence: Teleoperators and virtual environments", "id" : "ITEM-1", "issue" : "4", "issued" : { "date-parts" : [ [ "1997" ] ] }, "note" : "1997. Modernen Vergleich zu finden wahrscheinlich eine gute Idee.\n\n\n\n\nDefinition AR:\u00a0\n1. Combines real and virtual\n2. Is interactive in real time\n3. Is registered in three dimensions\n-&amp;gt; Keine 2D Overlays (Text scheint zu widersprechen - 2D Overlays okay, solange sie an Elemente im Raum gebunden sind?)\n\n\n\n\n\n362f -&amp;gt; M\u00f6glichkeit eines Tiefensensors wird erw\u00e4ht -&amp;gt; Jetzt umgesetzt in Hololens\n\n\n\n\n\n&amp;quot;Specifically, AR demands more from trackers and sensors\nin three areas:\n- Greater input variety and bandwidth\n- Higher accuracy\n- Longer range&amp;quot;\n\n\n\n-&amp;gt; S.22 generell Infos zu Sensoren", "page" : "355-385", "title" : "A Survey of Augmented Reality", "type" : "article-journal", "volume" : "6" }, "uris" : [ "http://www.mendeley.com/documents/?uuid=a6a9ece9-edcb-3171-9378-2b95ce33b693" ] }, { "id" : "ITEM-2", "itemData" : { "DOI" : "10.4061/2011/908468", "ISBN" : "8192642658", "PMID" : "17691992", "author" : [ { "dropping-particle" : "", "family" : "Azuma", "given" : "Ronald T.", "non-dropping-particle" : "", "parse-names" : false, "suffix" : "" }, { "dropping-particle" : "", "family" : "Baillot", "given" : "Yohan", "non-dropping-particle" : "", "parse-names" : false, "suffix" : "" }, { "dropping-particle" : "", "family" : "Behringer", "given" : "Reinhold", "non-dropping-particle" : "", "parse-names" : false, "suffix" : "" }, { "dropping-particle" : "", "family" : "Feiner", "given" : "Steven", "non-dropping-particle" : "", "parse-names" : false, "suffix" : "" }, { "dropping-particle" : "", "family" : "Julier", "given" : "Simon", "non-dropping-particle" : "", "parse-names" : false, "suffix" : "" }, { "dropping-particle" : "", "family" : "MacIntyre", "given" : "Blair", "non-dropping-particle" : "", "parse-names" : false, "suffix" : "" } ], "container-title" : "IEEE Computer Graphics and Applications", "id" : "ITEM-2", "issue" : "6", "issued" : { "date-parts" : [ [ "2001" ] ] }, "page" : "34-47", "title" : "Recent advances in augmented reality", "type" : "article-journal", "volume" : "21" }, "uris" : [ "http://www.mendeley.com/documents/?uuid=2455c6d1-3552-4320-bb4a-98652bbf940e" ] } ], "mendeley" : { "formattedCitation" : "(Azuma, 1997; Azuma et al., 2001)", "plainTextFormattedCitation" : "(Azuma, 1997; Azuma et al., 2001)", "previouslyFormattedCitation" : "(Azuma, 1997; Azuma et al., 2001)" }, "properties" : { "noteIndex" : 0 }, "schema" : "https://github.com/citation-style-language/schema/raw/master/csl-citation.json" }</w:instrText>
+      </w:r>
+      <w:r>
+        <w:rPr>
+          <w:lang w:val="en-US"/>
+        </w:rPr>
+        <w:fldChar w:fldCharType="separate"/>
+      </w:r>
+      <w:r>
+        <w:rPr>
+          <w:noProof/>
+          <w:lang w:val="en-US"/>
+        </w:rPr>
+        <w:t>(Azuma, 1997; Azuma et al., 2001)</w:t>
+      </w:r>
+      <w:r>
+        <w:rPr>
+          <w:lang w:val="en-US"/>
+        </w:rPr>
+        <w:fldChar w:fldCharType="end"/>
+      </w:r>
+      <w:r>
+        <w:rPr>
+          <w:lang w:val="en-US"/>
+        </w:rPr>
+        <w:t xml:space="preserve">. The </w:t>
+      </w:r>
+      <w:r>
+        <w:rPr>
+          <w:lang w:val="en-US"/>
+        </w:rPr>
+        <w:t>section is</w:t>
+      </w:r>
+      <w:r>
+        <w:rPr>
+          <w:lang w:val="en-US"/>
+        </w:rPr>
+        <w:t xml:space="preserve"> therefore focused on more recent commerc</w:t>
+      </w:r>
+      <w:r>
+        <w:rPr>
+          <w:lang w:val="en-US"/>
+        </w:rPr>
+        <w:t>ial uses of AR.</w:t>
+      </w:r>
+    </w:p>
+    <w:p>
+      <w:pPr>
+        <w:pStyle w:val="StandardErstzeileneinzug"/>
+      </w:pPr>
+      <w:r>
+        <w:t xml:space="preserve">Without going into detail, </w:t>
+      </w:r>
+      <w:r>
+        <w:fldChar w:fldCharType="begin" w:fldLock="1"/>
+      </w:r>
+      <w:r>
+        <w:instrText>ADDIN CSL_CITATION { "citationItems" : [ { "id" : "ITEM-1", "itemData" : { "author" : [ { "dropping-particle" : "", "family" : "Calo", "given" : "Ryan", "non-dropping-particle" : "", "parse-names" : false, "suffix" : "" }, { "dropping-particle" : "", "family" : "Denning", "given" : "Tamara", "non-dropping-particle" : "", "parse-names" : false, "suffix" : "" }, { "dropping-particle" : "", "family" : "Friedman", "given" : "Batya", "non-dropping-particle" : "", "parse-names" : false, "suffix" : "" }, { "dropping-particle" : "", "family" : "Kohno", "given" : "Tadayoshi", "non-dropping-particle" : "", "parse-names" : false, "suffix" : "" }, { "dropping-particle" : "", "family" : "Magassa", "given" : "Lassana", "non-dropping-particle" : "", "parse-names" : false, "suffix" : "" }, { "dropping-particle" : "", "family" : "McReynolds", "given" : "Emily", "non-dropping-particle" : "", "parse-names" : false, "suffix" : "" }, { "dropping-particle" : "", "family" : "Newell", "given" : "Bryce Clayton", "non-dropping-particle" : "", "parse-names" : false, "suffix" : "" }, { "dropping-particle" : "", "family" : "Roesner", "given" : "Franziska", "non-dropping-particle" : "", "parse-names" : false, "suffix" : "" }, { "dropping-particle" : "", "family" : "Woo", "given" : "Jesse", "non-dropping-particle" : "", "parse-names" : false, "suffix" : "" } ], "id" : "ITEM-1", "issued" : { "date-parts" : [ [ "2015" ] ] }, "title" : "Augmented Reality: A Technology and Policy Primer", "type" : "article-journal" }, "uris" : [ "http://www.mendeley.com/documents/?uuid=e5f9c831-75e5-3918-b8bb-591f35780ae9" ] } ], "mendeley" : { "formattedCitation" : "(Calo et al., 2015)", "manualFormatting" : "Calo et al. (2015)", "plainTextFormattedCitation" : "(Calo et al., 2015)", "previouslyFormattedCitation" : "(Calo et al., 2015)" }, "properties" : { "noteIndex" : 0 }, "schema" : "https://github.com/citation-style-language/schema/raw/master/csl-citation.json" }</w:instrText>
+      </w:r>
+      <w:r>
+        <w:fldChar w:fldCharType="separate"/>
+      </w:r>
+      <w:r>
+        <w:rPr>
+          <w:noProof/>
+        </w:rPr>
+        <w:t>Calo et al. (</w:t>
+      </w:r>
+      <w:r>
+        <w:rPr>
+          <w:noProof/>
+        </w:rPr>
+        <w:t>2015)</w:t>
+      </w:r>
+      <w:r>
+        <w:fldChar w:fldCharType="end"/>
+      </w:r>
+      <w:r>
+        <w:t xml:space="preserve"> list</w:t>
+      </w:r>
+      <w:r>
+        <w:t xml:space="preserve"> as domains in which AR has been applied “hands-free instruction and training, language translation, obstacle avoidance, advertising, gami</w:t>
+      </w:r>
+      <w:r>
+        <w:t>ng, museum tours, and much more</w:t>
+      </w:r>
+      <w:r>
+        <w:t>”</w:t>
+      </w:r>
+      <w:r>
+        <w:t xml:space="preserve"> (p. 1).</w:t>
+      </w:r>
+      <w:r>
+        <w:t xml:space="preserve"> </w:t>
+      </w:r>
+      <w:r>
+        <w:fldChar w:fldCharType="begin" w:fldLock="1"/>
+      </w:r>
+      <w:r>
+        <w:instrText>ADDIN CSL_CITATION { "citationItems" : [ { "id" : "ITEM-1", "itemData" : { "DOI" : "10.1109/ISMAR.2009.5336486", "ISBN" : "9781424453900", "abstract" : "We present the design, implementation, and user testing of a prototype augmented reality application to support military mechanics conducting routine maintenance tasks inside an armored vehicle turret. Our prototype uses a tracked head-worn display to augment a mechanic's natural view with text, labels, arrows, and animated sequences designed to facilitate task comprehension, location, and execution. A within-subject controlled user study examined professional military mechanics using our system to complete 18 common tasks under field conditions. These tasks included installing and removing fasteners and indicator lights, and connecting cables, all within the cramped interior of an armored personnel carrier turret. An augmented reality condition was tested against two baseline conditions: an untracked headworn display with text and graphics and a fixed flat panel display representing an improved version of the laptop-based documentation currently employed in practice. The augmented reality condition allowed mechanics to locate tasks more quickly than when using either baseline, and in some instances, resulted in less overall head movement. A qualitative survey showed mechanics found the augmented reality condition intuitive and satisfying for the tested sequence of tasks.", "author" : [ { "dropping-particle" : "", "family" : "Henderson", "given" : "Steven J.", "non-dropping-particle" : "", "parse-names" : false, "suffix" : "" }, { "dropping-particle" : "", "family" : "Feiner", "given" : "Steven", "non-dropping-particle" : "", "parse-names" : false, "suffix" : "" } ], "container-title" : "IEEE International Symposium on Mixed and Augmented Reality 2009", "id" : "ITEM-1", "issued" : { "date-parts" : [ [ "2009" ] ] }, "page" : "135-144", "publisher" : "IEEE", "title" : "Evaluating the benefits of augmented reality for task localization in maintenance of an armored personnel carrier turret", "type" : "paper-conference" }, "uris" : [ "http://www.mendeley.com/documents/?uuid=8a3331bb-8d7f-4235-824c-99781ee3682b" ] } ], "mendeley" : { "formattedCitation" : "(Henderson &amp; Feiner, 2009)", "manualFormatting" : "Henderson &amp; Feiner (2009)", "plainTextFormattedCitation" : "(Henderson &amp; Feiner, 2009)", "previouslyFormattedCitation" : "(Henderson &amp; Feiner, 2009)" }, "properties" : { "noteIndex" : 0 }, "schema" : "https://github.com/citation-style-language/schema/raw/master/csl-citation.json" }</w:instrText>
+      </w:r>
+      <w:r>
+        <w:fldChar w:fldCharType="separate"/>
+      </w:r>
+      <w:r>
+        <w:rPr>
+          <w:noProof/>
+        </w:rPr>
+        <w:t>Henderson &amp; Feiner (</w:t>
+      </w:r>
+      <w:r>
+        <w:rPr>
+          <w:noProof/>
+        </w:rPr>
+        <w:t>2009)</w:t>
+      </w:r>
+      <w:r>
+        <w:fldChar w:fldCharType="end"/>
+      </w:r>
+      <w:r>
+        <w:t xml:space="preserve"> additionally refer to maintenance and repair as “an interesting and opportunity-filled problem domain for the application of augmented reality”</w:t>
+      </w:r>
+      <w:r>
+        <w:t xml:space="preserve"> (p. 135)</w:t>
+      </w:r>
+      <w:r>
+        <w:t xml:space="preserve">, </w:t>
+      </w:r>
+      <w:r>
+        <w:t>citing</w:t>
+      </w:r>
+      <w:r>
+        <w:t xml:space="preserve"> not only an abundance of previous work but also bringing up the existence of a number of consortiums dedicated to </w:t>
+      </w:r>
+      <w:r>
+        <w:t>this field of research</w:t>
+      </w:r>
+      <w:r>
+        <w:t xml:space="preserve"> (p. 136</w:t>
+      </w:r>
+      <w:r>
+        <w:t>)</w:t>
+      </w:r>
+      <w:r>
+        <w:t xml:space="preserve">. The paper by </w:t>
+      </w:r>
+      <w:r>
+        <w:fldChar w:fldCharType="begin" w:fldLock="1"/>
+      </w:r>
+      <w:r>
+        <w:instrText>ADDIN CSL_CITATION { "citationItems" : [ { "id" : "ITEM-1", "itemData" : { "DOI" : "10.1109/ISMAR.2009.5336486", "ISBN" : "9781424453900", "abstract" : "We present the design, implementation, and user testing of a prototype augmented reality application to support military mechanics conducting routine maintenance tasks inside an armored vehicle turret. Our prototype uses a tracked head-worn display to augment a mechanic's natural view with text, labels, arrows, and animated sequences designed to facilitate task comprehension, location, and execution. A within-subject controlled user study examined professional military mechanics using our system to complete 18 common tasks under field conditions. These tasks included installing and removing fasteners and indicator lights, and connecting cables, all within the cramped interior of an armored personnel carrier turret. An augmented reality condition was tested against two baseline conditions: an untracked headworn display with text and graphics and a fixed flat panel display representing an improved version of the laptop-based documentation currently employed in practice. The augmented reality condition allowed mechanics to locate tasks more quickly than when using either baseline, and in some instances, resulted in less overall head movement. A qualitative survey showed mechanics found the augmented reality condition intuitive and satisfying for the tested sequence of tasks.", "author" : [ { "dropping-particle" : "", "family" : "Henderson", "given" : "Steven J.", "non-dropping-particle" : "", "parse-names" : false, "suffix" : "" }, { "dropping-particle" : "", "family" : "Feiner", "given" : "Steven", "non-dropping-particle" : "", "parse-names" : false, "suffix" : "" } ], "container-title" : "IEEE International Symposium on Mixed and Augmented Reality 2009", "id" : "ITEM-1", "issued" : { "date-parts" : [ [ "2009" ] ] }, "page" : "135-144", "publisher" : "IEEE", "title" : "Evaluating the benefits of augmented reality for task localization in maintenance of an armored personnel carrier turret", "type" : "paper-conference" }, "uris" : [ "http://www.mendeley.com/documents/?uuid=8a3331bb-8d7f-4235-824c-99781ee3682b" ] } ], "mendeley" : { "formattedCitation" : "(Henderson &amp; Feiner, 2009)", "manualFormatting" : "Henderson &amp; Feiner (2009)", "plainTextFormattedCitation" : "(Henderson &amp; Feiner, 2009)", "previouslyFormattedCitation" : "(Henderson &amp; Feiner, 2009)" }, "properties" : { "noteIndex" : 0 }, "schema" : "https://github.com/citation-style-language/schema/raw/master/csl-citation.json" }</w:instrText>
+      </w:r>
+      <w:r>
+        <w:fldChar w:fldCharType="separate"/>
+      </w:r>
+      <w:r>
+        <w:rPr>
+          <w:noProof/>
+        </w:rPr>
+        <w:t>Henderson &amp; Feiner (</w:t>
+      </w:r>
+      <w:r>
+        <w:rPr>
+          <w:noProof/>
+        </w:rPr>
+        <w:t>2009)</w:t>
+      </w:r>
+      <w:r>
+        <w:fldChar w:fldCharType="end"/>
+      </w:r>
+      <w:r>
+        <w:t xml:space="preserve"> is itself an example of successfully applying Augmented Reality to the maintenance sector: Mechanics equipped with a head-mounted AR display were able to locate tasks more quickly than those using a more traditional static screen and while task completion time did not differ significantly, the researchers found that their approach reduced overall head movement which could provide health benefits.</w:t>
+      </w:r>
+    </w:p>
+    <w:p>
+      <w:pPr>
+        <w:pStyle w:val="StandardErstzeileneinzug"/>
+      </w:pPr>
+      <w:r>
+        <w:fldChar w:fldCharType="begin" w:fldLock="1"/>
+      </w:r>
+      <w:r>
+        <w:instrText>ADDIN CSL_CITATION { "citationItems" : [ { "id" : "ITEM-1", "itemData" : { "DOI" : "10.1109/ISMAR.2009.5336522", "abstract" : "This paper presents a study where Augmented Reality (AR) tech-nology has been used as a tool for supporting collaboration between the rescue services, the police and military personnel in a crisis management scenario. There are few studies on how AR systems should be designed to improve cooperation between actors from different organizations while at the same time support individual needs. In the present study an AR system was utilized for support-ing joint planning tasks by providing organisation-specific views of a shared working. The study involved a simulated emergency event conducted in close to real settings with representatives from the organisations for which the system is developed. As a baseline, a series of trials without the AR system was carried out. Results show that the users were positive towards the AR system, and would like to use it in real work. They also experience some performance ben-efits of using the AR system compared to their traditional tools. Finally, the problem of designing for collaborative work as well as the benefits of using an iterative design processes is discussed.", "author" : [ { "dropping-particle" : "", "family" : "Nilsson", "given" : "Susanna", "non-dropping-particle" : "", "parse-names" : false, "suffix" : "" }, { "dropping-particle" : "", "family" : "Johansson", "given" : "Bj\u00f6rn", "non-dropping-particle" : "", "parse-names" : false, "suffix" : "" }, { "dropping-particle" : "", "family" : "J\u00f6nsson", "given" : "Arne", "non-dropping-particle" : "", "parse-names" : false, "suffix" : "" } ], "container-title" : "In Proceedings of the 8th IEEE International Symposium on Mixed and Augmented Reality, ISMAR", "id" : "ITEM-1", "issued" : { "date-parts" : [ [ "2009" ] ] }, "page" : "3-12", "publisher" : "IEEE Computer Society", "publisher-place" : "Washington, DC", "title" : "Using AR to support cross-organisational collaboration in dynamic tasks", "type" : "paper-conference" }, "uris" : [ "http://www.mendeley.com/documents/?uuid=72ad75c8-4da3-3dde-a060-7566ce2ce617" ] } ], "mendeley" : { "formattedCitation" : "(Nilsson, Johansson, &amp; J\u00f6nsson, 2009)", "manualFormatting" : "Nilsson, Johansson, &amp; J\u00f6nsson (2009)", "plainTextFormattedCitation" : "(Nilsson, Johansson, &amp; J\u00f6nsson, 2009)", "previouslyFormattedCitation" : "(Nilsson, Johansson, &amp; J\u00f6nsson, 2009)" }, "properties" : { "noteIndex" : 0 }, "schema" : "https://github.com/citation-style-language/schema/raw/master/csl-citation.json" }</w:instrText>
+      </w:r>
+      <w:r>
+        <w:fldChar w:fldCharType="separate"/>
+      </w:r>
+      <w:r>
+        <w:rPr>
+          <w:noProof/>
+        </w:rPr>
+        <w:t>Nilsson, Johansson, &amp; Jönsson (</w:t>
+      </w:r>
+      <w:r>
+        <w:rPr>
+          <w:noProof/>
+        </w:rPr>
+        <w:t>2009)</w:t>
+      </w:r>
+      <w:r>
+        <w:fldChar w:fldCharType="end"/>
+      </w:r>
+      <w:r>
+        <w:t xml:space="preserve"> conducted a study in which AR was used to support collaboration between rescue services, police and military. Presented with forest fire scenarios, the users </w:t>
+      </w:r>
+      <w:r>
+        <w:t xml:space="preserve">were </w:t>
+      </w:r>
+      <w:r>
+        <w:t xml:space="preserve">able to place icons on an Augmented Reality map to coordinate their strategy. Participants gave the AR system equal or higher scores than a conventional paper </w:t>
+      </w:r>
+      <w:r>
+        <w:lastRenderedPageBreak/>
+        <w:t>map and qualitative research revealed interest in applying Augmented Reality to other tasks within the three groups.</w:t>
+      </w:r>
+    </w:p>
+    <w:p>
+      <w:pPr>
+        <w:pStyle w:val="StandardErstzeileneinzug"/>
+      </w:pPr>
+      <w:r>
+        <w:t xml:space="preserve">The field of Obscured Information Visualization (OIV) </w:t>
+      </w:r>
+      <w:r>
+        <w:fldChar w:fldCharType="begin" w:fldLock="1"/>
+      </w:r>
+      <w:r>
+        <w:instrText>ADDIN CSL_CITATION { "citationItems" : [ { "id" : "ITEM-1", "itemData" : { "DOI" : "10.1109/ISMAR.2002.1115091", "ISBN" : "0769517811", "abstract" : "One of the unique applications of Mixed and Augmented Reality (MR / AR) systems is that hidden and occluded objects can be readily visualized. We call this specialized use of MR/AR, Obscured Information Visualization (OIV). In this paper, we describe the beginning of a research program designed to develop such visualizations through the use of principles derived from perceptual psychology and cognitive science. In this paper we surveyed the cognitive science literature as it applies to such visualization tasks, described experimental questions derived from these cognitive principles, and generated general guidelines that can be used in designing future OIV systems (as well improving AR displays more generally). Here we also report the results from an experiment that utilized a functioning AR-OIV system: we found that in a relative depth judgment, subjects reported rendered objects as being in front of real-world objects, except when additional occlusion and motion cues were presented together.", "author" : [ { "dropping-particle" : "", "family" : "Furmanski", "given" : "Chris", "non-dropping-particle" : "", "parse-names" : false, "suffix" : "" }, { "dropping-particle" : "", "family" : "Azuma", "given" : "Ronald T.", "non-dropping-particle" : "", "parse-names" : false, "suffix" : "" }, { "dropping-particle" : "", "family" : "Daily", "given" : "Mike", "non-dropping-particle" : "", "parse-names" : false, "suffix" : "" } ], "container-title" : "Proceedings of the International Symposium on Mixed and Augmented Reality (ISMAR'02)", "id" : "ITEM-1", "issued" : { "date-parts" : [ [ "2002" ] ] }, "publisher" : "IEEE", "title" : "Augmented-reality visualizations guided by cognition: Perceptual heuristics for combining visible and obscured information", "type" : "paper-conference" }, "uris" : [ "http://www.mendeley.com/documents/?uuid=0986705c-3d58-4321-ac6b-fcf6db32a6f4" ] } ], "mendeley" : { "formattedCitation" : "(Furmanski et al., 2002)", "plainTextFormattedCitation" : "(Furmanski et al., 2002)", "previouslyFormattedCitation" : "(Furmanski et al., 2002)" }, "properties" : { "noteIndex" : 0 }, "schema" : "https://github.com/citation-style-language/schema/raw/master/csl-citation.json" }</w:instrText>
+      </w:r>
+      <w:r>
+        <w:fldChar w:fldCharType="separate"/>
+      </w:r>
+      <w:r>
+        <w:rPr>
+          <w:noProof/>
+        </w:rPr>
+        <w:t>(Furmanski et al., 2002)</w:t>
+      </w:r>
+      <w:r>
+        <w:fldChar w:fldCharType="end"/>
+      </w:r>
+      <w:r>
+        <w:t xml:space="preserve"> has previously been used to make visible “underground infrastructures, such as water mains and electricity lines” </w:t>
+      </w:r>
+      <w:r>
+        <w:fldChar w:fldCharType="begin" w:fldLock="1"/>
+      </w:r>
+      <w:r>
+        <w:instrText>ADDIN CSL_CITATION { "citationItems" : [ { "id" : "ITEM-1", "itemData" : { "abstract" : "Outdoor Augmented Reality typically requires tracking in unprepared environments. For global registration, Global Positioning System (GPS) is currently the best sensing technology, but its precision and update rate are not sufficient for high quality tracking. We present a system that uses Kalman filtering for fusion of Differential GPS (DGPS) or Real-Time Kinematic (RTK) based GPS with barometric heights and also for an inertial measurement unit with gyroscopes, magnetometers and accelerometers to improve the transient oscillation. Typically, inertial sensors are subjected to drift and magnetometer measurements are distorted by electro-magnetic fields in the environment. For compensation, we additionally apply a visual orientation tracker which is drift-free through online mapping of the unknown environment. This tracker allows for correction of distortions of the 3-axis magnetic compass, which increases the robustness and accuracy of the pose estimates. We present results of applying this approach in an industrial application scenario.", "author" : [ { "dropping-particle" : "", "family" : "Schall", "given" : "Gerhard", "non-dropping-particle" : "", "parse-names" : false, "suffix" : "" }, { "dropping-particle" : "", "family" : "Wagner", "given" : "Daniel", "non-dropping-particle" : "", "parse-names" : false, "suffix" : "" }, { "dropping-particle" : "", "family" : "Reitmayr", "given" : "Gerhard", "non-dropping-particle" : "", "parse-names" : false, "suffix" : "" }, { "dropping-particle" : "", "family" : "Taichmann", "given" : "Elise", "non-dropping-particle" : "", "parse-names" : false, "suffix" : "" }, { "dropping-particle" : "", "family" : "Wieser", "given" : "Manfred", "non-dropping-particle" : "", "parse-names" : false, "suffix" : "" }, { "dropping-particle" : "", "family" : "Schmalstieg", "given" : "Dieter", "non-dropping-particle" : "", "parse-names" : false, "suffix" : "" }, { "dropping-particle" : "", "family" : "Hofmann-Wellenhof", "given" : "Bernhard", "non-dropping-particle" : "", "parse-names" : false, "suffix" : "" } ], "container-title" : "Proceedings of the 2009 8th IEEE International Symposium on Mixed and Augmented Reality", "id" : "ITEM-1", "issued" : { "date-parts" : [ [ "2009" ] ] }, "page" : "153-162", "title" : "Global Pose Estimation using Multi-Sensor Fusion for Outdoor Augmented Reality", "type" : "paper-conference" }, "uris" : [ "http://www.mendeley.com/documents/?uuid=a7f3a95b-b727-362f-a7c8-d17b02076584" ] } ], "mendeley" : { "formattedCitation" : "(Schall et al., 2009)", "manualFormatting" : "(Schall et al., 2009, \u00a7 5 para. 1)", "plainTextFormattedCitation" : "(Schall et al., 2009)", "previouslyFormattedCitation" : "(Schall et al., 2009)" }, "properties" : { "noteIndex" : 0 }, "schema" : "https://github.com/citation-style-language/schema/raw/master/csl-citation.json" }</w:instrText>
+      </w:r>
+      <w:r>
+        <w:fldChar w:fldCharType="separate"/>
+      </w:r>
+      <w:r>
+        <w:rPr>
+          <w:noProof/>
+        </w:rPr>
+        <w:t>(Schall et al., 2009</w:t>
+      </w:r>
+      <w:r>
+        <w:rPr>
+          <w:noProof/>
+        </w:rPr>
+        <w:t>, § 5 para. 1</w:t>
+      </w:r>
+      <w:r>
+        <w:rPr>
+          <w:noProof/>
+        </w:rPr>
+        <w:t>)</w:t>
+      </w:r>
+      <w:r>
+        <w:fldChar w:fldCharType="end"/>
+      </w:r>
+      <w:r>
+        <w:t xml:space="preserve"> and could potentially be applied to a wide array of maintenance tasks.</w:t>
+      </w:r>
+    </w:p>
+    <w:p>
+      <w:pPr>
+        <w:pStyle w:val="StandardErstzeileneinzug"/>
+      </w:pPr>
+      <w:r>
+        <w:t xml:space="preserve">Although it had at this point not yet been applied, </w:t>
+      </w:r>
+      <w:r>
+        <w:fldChar w:fldCharType="begin" w:fldLock="1"/>
+      </w:r>
+      <w:r>
+        <w:instrText>ADDIN CSL_CITATION { "citationItems" : [ { "id" : "ITEM-1", "itemData" : { "DOI" : "10.1186/s40537-015-0031-2", "ISSN" : "2196-1115", "abstract" : "This paper provides a multi-disciplinary overview of the research issues and achievements in the field of Big Data and its visualization techniques and tools. The main aim is to summarize challenges in visualization methods for existing Big Data, as well as to offer novel solutions for issues related to the current state of Big Data Visualization. This paper provides a classification\\n of existing data types, analytical methods, visualization techniques and tools, with a particular emphasis placed on surveying the evolution of visualization methodology over the past years. Based on the results, we reveal disadvantages of existing visualization methods. Despite the technological development of the modern world, human involvement (interaction), judgment and logical thinking are necessary while working with Big Data. Therefore, the role of human perceptional limitations involving large amounts of information is evaluated. Based on the results, a non-traditional approach is proposed: we discuss how the capabilities of Augmented Reality and Virtual Reality could be applied to the field of Big Data Visualization. We discuss the promising utility of Mixed Reality technology integration with applications in Big Data Visualization. Placing the most essential data in the central area of the human visual field in Mixed Reality would allow one to obtain the presented information in a short period of time without significant data losses due to human perceptual issues. Furthermore, we discuss the impacts of new technologies, such as Virtual Reality displays and Augmented Reality helmets on the Big Data visualization as well as to the classification of the main challenges of integrating the technology.", "author" : [ { "dropping-particle" : "", "family" : "Olshannikova", "given" : "Ekaterina", "non-dropping-particle" : "", "parse-names" : false, "suffix" : "" }, { "dropping-particle" : "", "family" : "Ometov", "given" : "Aleksandr", "non-dropping-particle" : "", "parse-names" : false, "suffix" : "" }, { "dropping-particle" : "", "family" : "Koucheryavy", "given" : "Yevgeni", "non-dropping-particle" : "", "parse-names" : false, "suffix" : "" }, { "dropping-particle" : "", "family" : "Olsson", "given" : "Thomas", "non-dropping-particle" : "", "parse-names" : false, "suffix" : "" } ], "container-title" : "Journal of Big Data", "id" : "ITEM-1", "issue" : "1", "issued" : { "date-parts" : [ [ "2015" ] ] }, "publisher" : "Springer International Publishing", "title" : "Visualizing Big Data with augmented and virtual reality: challenges and research agenda", "type" : "article-journal", "volume" : "2" }, "uris" : [ "http://www.mendeley.com/documents/?uuid=e84917da-21b8-4db6-b708-22d4aa3db0ea" ] } ], "mendeley" : { "formattedCitation" : "(Olshannikova et al., 2015)", "manualFormatting" : "Olshannikova et al. (2015)", "plainTextFormattedCitation" : "(Olshannikova et al., 2015)", "previouslyFormattedCitation" : "(Olshannikova et al., 2015)" }, "properties" : { "noteIndex" : 0 }, "schema" : "https://github.com/citation-style-language/schema/raw/master/csl-citation.json" }</w:instrText>
+      </w:r>
+      <w:r>
+        <w:fldChar w:fldCharType="separate"/>
+      </w:r>
+      <w:r>
+        <w:rPr>
+          <w:noProof/>
+        </w:rPr>
+        <w:t>Olshannikova et al. (</w:t>
+      </w:r>
+      <w:r>
+        <w:rPr>
+          <w:noProof/>
+        </w:rPr>
+        <w:t>2015)</w:t>
+      </w:r>
+      <w:r>
+        <w:fldChar w:fldCharType="end"/>
+      </w:r>
+      <w:r>
+        <w:t xml:space="preserve"> </w:t>
+      </w:r>
+      <w:r>
+        <w:t xml:space="preserve">propose to make use of AR in Big Data visualization, stating that it </w:t>
+      </w:r>
+      <w:r>
+        <w:t xml:space="preserve">“might solve many issues from narrow visual angle, navigation, scaling, etc. </w:t>
+      </w:r>
+      <w:proofErr w:type="gramStart"/>
+      <w:r>
+        <w:t>For example, offering a way to have a complete 360-degrees view with a he</w:t>
+      </w:r>
+      <w:r>
+        <w:t>lmet can solve an angle problem</w:t>
+      </w:r>
+      <w:r>
+        <w:t>”</w:t>
+      </w:r>
+      <w:r>
+        <w:t xml:space="preserve"> (p. 18).</w:t>
+      </w:r>
+      <w:proofErr w:type="gramEnd"/>
+    </w:p>
+    <w:p>
+      <w:pPr>
+        <w:pStyle w:val="berschrift4"/>
+        <w:rPr>
+          <w:lang w:val="en-US"/>
+        </w:rPr>
+      </w:pPr>
+      <w:bookmarkStart w:id="16" w:name="_Toc471154321"/>
+      <w:r>
+        <w:rPr>
+          <w:lang w:val="en-US"/>
+        </w:rPr>
+        <w:t>Education and expertise transfer</w:t>
+      </w:r>
+      <w:bookmarkEnd w:id="16"/>
+    </w:p>
+    <w:p>
+      <w:pPr>
+        <w:rPr>
+          <w:lang w:val="en-US"/>
+        </w:rPr>
+      </w:pPr>
+      <w:r>
+        <w:rPr>
+          <w:lang w:val="en-US"/>
+        </w:rPr>
+        <w:t xml:space="preserve">As </w:t>
+      </w:r>
+      <w:r>
+        <w:rPr>
+          <w:lang w:val="en-US"/>
+        </w:rPr>
+        <w:fldChar w:fldCharType="begin" w:fldLock="1"/>
+      </w:r>
+      <w:r>
+        <w:rPr>
+          <w:lang w:val="en-US"/>
+        </w:rPr>
+        <w:instrText>ADDIN CSL_CITATION { "citationItems" : [ { "id" : "ITEM-1", "itemData" : { "DOI" : "10.1007/s00779-013-0747-y", "abstract" : "Augmented reality (AR) is an educational medium increasingly accessible to young users such as elementary school and high school students. Although previous research has shown that AR systems have the potential to improve student learning, the educational community remains unclear regarding the educational usefulness of AR and regarding contexts in which this technology is more effective than other educational medi-ums. This paper addresses these topics by analyzing 26 publications that have previously compared student learn-ing in AR versus non-AR applications. It identifies a list of positive and negative impacts of AR experiences on stu-dent learning and highlights factors that are potentially underlying these effects. This set of factors is argued to cause differences in educational effectiveness between AR and other media. Furthermore, based on the analysis, the paper presents a heuristic questionnaire generated for judging the educational potential of AR experiences.", "author" : [ { "dropping-particle" : "", "family" : "Radu", "given" : "Iulian", "non-dropping-particle" : "", "parse-names" : false, "suffix" : "" } ], "container-title" : "Personal and Ubiquitous Computing", "id" : "ITEM-1", "issue" : "6", "issued" : { "date-parts" : [ [ "2014" ] ] }, "page" : "1533-1543", "title" : "Augmented reality in education: a meta-review and cross-media analysis", "type" : "article-journal", "volume" : "18" }, "uris" : [ "http://www.mendeley.com/documents/?uuid=1ce63684-6e9f-3bbe-b663-0974b08f77cd" ] } ], "mendeley" : { "formattedCitation" : "(Radu, 2014)", "manualFormatting" : "Radu (2014)", "plainTextFormattedCitation" : "(Radu, 2014)", "previouslyFormattedCitation" : "(Radu, 2014)" }, "properties" : { "noteIndex" : 0 }, "schema" : "https://github.com/citation-style-language/schema/raw/master/csl-citation.json" }</w:instrText>
+      </w:r>
+      <w:r>
+        <w:rPr>
+          <w:lang w:val="en-US"/>
+        </w:rPr>
+        <w:fldChar w:fldCharType="separate"/>
+      </w:r>
+      <w:r>
+        <w:rPr>
+          <w:noProof/>
+          <w:lang w:val="en-US"/>
+        </w:rPr>
+        <w:t>Radu (</w:t>
+      </w:r>
+      <w:r>
+        <w:rPr>
+          <w:noProof/>
+          <w:lang w:val="en-US"/>
+        </w:rPr>
+        <w:t>2014)</w:t>
+      </w:r>
+      <w:r>
+        <w:rPr>
+          <w:lang w:val="en-US"/>
+        </w:rPr>
+        <w:fldChar w:fldCharType="end"/>
+      </w:r>
+      <w:r>
+        <w:rPr>
+          <w:lang w:val="en-US"/>
+        </w:rPr>
+        <w:t xml:space="preserve"> states, throughout its history</w:t>
+      </w:r>
+      <w:r>
+        <w:rPr>
+          <w:lang w:val="en-US"/>
+        </w:rPr>
+        <w:t xml:space="preserve"> </w:t>
+      </w:r>
+      <w:r>
+        <w:rPr>
+          <w:lang w:val="en-US"/>
+        </w:rPr>
+        <w:t>“a</w:t>
+      </w:r>
+      <w:r>
+        <w:rPr>
+          <w:lang w:val="en-US"/>
+        </w:rPr>
+        <w:t xml:space="preserve"> </w:t>
+      </w:r>
+      <w:r>
+        <w:rPr>
+          <w:lang w:val="en-US"/>
+        </w:rPr>
+        <w:t>relatively high amount of research studies have investigated the potential impact of augmented real</w:t>
+      </w:r>
+      <w:r>
+        <w:rPr>
+          <w:lang w:val="en-US"/>
+        </w:rPr>
+        <w:t>ity to benefit student learning</w:t>
+      </w:r>
+      <w:r>
+        <w:rPr>
+          <w:lang w:val="en-US"/>
+        </w:rPr>
+        <w:t>”</w:t>
+      </w:r>
+      <w:r>
+        <w:rPr>
+          <w:lang w:val="en-US"/>
+        </w:rPr>
+        <w:t xml:space="preserve"> (p. 1533)</w:t>
+      </w:r>
+      <w:r>
+        <w:rPr>
+          <w:lang w:val="en-US"/>
+        </w:rPr>
+        <w:t xml:space="preserve">, demonstrating a high interest in this domain. </w:t>
+      </w:r>
+      <w:r>
+        <w:rPr>
+          <w:lang w:val="en-US"/>
+        </w:rPr>
+        <w:t xml:space="preserve">In 2009, </w:t>
+      </w:r>
+      <w:r>
+        <w:rPr>
+          <w:lang w:val="en-US"/>
+        </w:rPr>
+        <w:fldChar w:fldCharType="begin" w:fldLock="1"/>
+      </w:r>
+      <w:r>
+        <w:rPr>
+          <w:lang w:val="en-US"/>
+        </w:rPr>
+        <w:instrText>ADDIN CSL_CITATION { "citationItems" : [ { "id" : "ITEM-1", "itemData" : { "DOI" : "10.1007/s10956-008-9119-1", "ISBN" : "1059-0145", "abstract" : "Abstract The purpose of this study was to document how teachers and students describe and comprehend the ways in which participating in an augmented reality (AR) simulation aids or hinders teaching and learning. Like the multi-user virtual environment (MUVE) interface that underlies Internet games, AR is a good medium for immersive collaborative simulation, but has different strengths and limitations than MUVEs. Within a design-based research project, the researchers conducted multiple qualitative case studies across two middle schools (6th and 7th grade) and one high school (10th grade) in the northeastern United States to document the affordances and limitations of AR simulations from the student and teacher perspective. The researchers collected data through formal and informal interviews, direct observations, web site posts, and site documents. Teachers and students reported that the technology-mediated narrative and the interactive, situated, collaborative problem solving affordances of the AR simulation were highly engaging, especially among students who had previously presented behavioral and academic challenges for the teachers. However, while the AR simulation provided potentially transformative added value, it simultaneously presented unique technological, managerial, and cognitive challenges to teaching and learning.", "author" : [ { "dropping-particle" : "", "family" : "Dunleavy", "given" : "Matt", "non-dropping-particle" : "", "parse-names" : false, "suffix" : "" }, { "dropping-particle" : "", "family" : "Dede", "given" : "Chris", "non-dropping-particle" : "", "parse-names" : false, "suffix" : "" }, { "dropping-particle" : "", "family" : "Mitchell", "given" : "Rebecca", "non-dropping-particle" : "", "parse-names" : false, "suffix" : "" } ], "container-title" : "Journal of Science Education and Technology", "id" : "ITEM-1", "issue" : "1", "issued" : { "date-parts" : [ [ "2009" ] ] }, "page" : "7-22", "title" : "Affordances and limitations of immersive participatory augmented reality simulations for teaching and learning", "type" : "article-journal", "volume" : "18" }, "uris" : [ "http://www.mendeley.com/documents/?uuid=6f0722d1-070d-4593-a372-e86a96963457" ] } ], "mendeley" : { "formattedCitation" : "(Dunleavy, Dede, &amp; Mitchell, 2009)", "manualFormatting" : "Dunleavy, Dede, &amp; Mitchell (2009)", "plainTextFormattedCitation" : "(Dunleavy, Dede, &amp; Mitchell, 2009)", "previouslyFormattedCitation" : "(Dunleavy, Dede, &amp; Mitchell, 2009)" }, "properties" : { "noteIndex" : 0 }, "schema" : "https://github.com/citation-style-language/schema/raw/master/csl-citation.json" }</w:instrText>
+      </w:r>
+      <w:r>
+        <w:rPr>
+          <w:lang w:val="en-US"/>
+        </w:rPr>
+        <w:fldChar w:fldCharType="separate"/>
+      </w:r>
+      <w:r>
+        <w:rPr>
+          <w:noProof/>
+          <w:lang w:val="en-US"/>
+        </w:rPr>
+        <w:t>Dunleavy, Dede, &amp; Mitchell (</w:t>
+      </w:r>
+      <w:r>
+        <w:rPr>
+          <w:noProof/>
+          <w:lang w:val="en-US"/>
+        </w:rPr>
+        <w:t>2009)</w:t>
+      </w:r>
+      <w:r>
+        <w:rPr>
+          <w:lang w:val="en-US"/>
+        </w:rPr>
+        <w:fldChar w:fldCharType="end"/>
+      </w:r>
+      <w:r>
+        <w:rPr>
+          <w:lang w:val="en-US"/>
+        </w:rPr>
+        <w:t xml:space="preserve"> named Augmented Reality as one of three kinds of technological interfaces “now shaping </w:t>
+      </w:r>
+      <w:r>
+        <w:rPr>
+          <w:lang w:val="en-US"/>
+        </w:rPr>
+        <w:t>how people learn</w:t>
+      </w:r>
+      <w:r>
+        <w:rPr>
+          <w:lang w:val="en-US"/>
+        </w:rPr>
+        <w:t>,</w:t>
+      </w:r>
+      <w:r>
+        <w:rPr>
+          <w:lang w:val="en-US"/>
+        </w:rPr>
+        <w:t>”</w:t>
+      </w:r>
+      <w:r>
+        <w:rPr>
+          <w:lang w:val="en-US"/>
+        </w:rPr>
+        <w:t xml:space="preserve"> </w:t>
+      </w:r>
+      <w:r>
+        <w:rPr>
+          <w:lang w:val="en-US"/>
+        </w:rPr>
+        <w:t>along with “t</w:t>
+      </w:r>
+      <w:r>
+        <w:rPr>
+          <w:lang w:val="en-US"/>
+        </w:rPr>
+        <w:t>he familiar ‘world- to- the- desktop’ interface</w:t>
+      </w:r>
+      <w:r>
+        <w:rPr>
+          <w:lang w:val="en-US"/>
+        </w:rPr>
+        <w:t>,</w:t>
+      </w:r>
+      <w:r>
+        <w:rPr>
+          <w:lang w:val="en-US"/>
+        </w:rPr>
+        <w:t>” and multi-user virtual environments</w:t>
+      </w:r>
+      <w:r>
+        <w:rPr>
+          <w:lang w:val="en-US"/>
+        </w:rPr>
+        <w:t xml:space="preserve"> (pp.7-8)</w:t>
+      </w:r>
+      <w:r>
+        <w:rPr>
+          <w:lang w:val="en-US"/>
+        </w:rPr>
+        <w:t xml:space="preserve">. </w:t>
+      </w:r>
+      <w:r>
+        <w:rPr>
+          <w:lang w:val="en-US"/>
+        </w:rPr>
+        <w:t xml:space="preserve">The 2011 NMC Horizon Report </w:t>
+      </w:r>
+      <w:r>
+        <w:rPr>
+          <w:lang w:val="en-US"/>
+        </w:rPr>
+        <w:fldChar w:fldCharType="begin" w:fldLock="1"/>
+      </w:r>
+      <w:r>
+        <w:rPr>
+          <w:lang w:val="en-US"/>
+        </w:rPr>
+        <w:instrText>ADDIN CSL_CITATION { "citationItems" : [ { "id" : "ITEM-1", "itemData" : { "PMID" : "20715204", "author" : [ { "dropping-particle" : "", "family" : "Johnson", "given" : "L.", "non-dropping-particle" : "", "parse-names" : false, "suffix" : "" }, { "dropping-particle" : "", "family" : "Smith", "given" : "R.", "non-dropping-particle" : "", "parse-names" : false, "suffix" : "" }, { "dropping-particle" : "", "family" : "Willis", "given" : "H.", "non-dropping-particle" : "", "parse-names" : false, "suffix" : "" }, { "dropping-particle" : "", "family" : "Levine", "given" : "A.", "non-dropping-particle" : "", "parse-names" : false, "suffix" : "" }, { "dropping-particle" : "", "family" : "Haywood", "given" : "K.", "non-dropping-particle" : "", "parse-names" : false, "suffix" : "" } ], "id" : "ITEM-1", "issued" : { "date-parts" : [ [ "2011" ] ] }, "publisher" : "The New Media Consortium", "publisher-place" : "Austin, Texas", "title" : "The 2011 Horizon Report", "type" : "report" }, "uris" : [ "http://www.mendeley.com/documents/?uuid=c107a810-dc46-4795-9d9d-59552c629334" ] } ], "mendeley" : { "formattedCitation" : "(L. Johnson et al., 2011)", "plainTextFormattedCitation" : "(L. Johnson et al., 2011)", "previouslyFormattedCitation" : "(L. Johnson et al., 2011)" }, "properties" : { "noteIndex" : 0 }, "schema" : "https://github.com/citation-style-language/schema/raw/master/csl-citation.json" }</w:instrText>
+      </w:r>
+      <w:r>
+        <w:rPr>
+          <w:lang w:val="en-US"/>
+        </w:rPr>
+        <w:fldChar w:fldCharType="separate"/>
+      </w:r>
+      <w:r>
+        <w:rPr>
+          <w:noProof/>
+          <w:lang w:val="en-US"/>
+        </w:rPr>
+        <w:t>(L. Johnson et al., 2011)</w:t>
+      </w:r>
+      <w:r>
+        <w:rPr>
+          <w:lang w:val="en-US"/>
+        </w:rPr>
+        <w:fldChar w:fldCharType="end"/>
+      </w:r>
+      <w:r>
+        <w:rPr>
+          <w:lang w:val="en-US"/>
+        </w:rPr>
+        <w:t xml:space="preserve"> </w:t>
+      </w:r>
+      <w:r>
+        <w:rPr>
+          <w:lang w:val="en-US"/>
+        </w:rPr>
+        <w:t>estimated a time of 2-3 years until mainstream adoption of Augmented Reality as a tool for “</w:t>
+      </w:r>
+      <w:r>
+        <w:rPr>
+          <w:lang w:val="en-US"/>
+        </w:rPr>
+        <w:t>teaching</w:t>
+      </w:r>
+      <w:r>
+        <w:rPr>
+          <w:lang w:val="en-US"/>
+        </w:rPr>
+        <w:t>, learning, or creative inquiry</w:t>
+      </w:r>
+      <w:r>
+        <w:rPr>
+          <w:lang w:val="en-US"/>
+        </w:rPr>
+        <w:t xml:space="preserve">” </w:t>
+      </w:r>
+      <w:r>
+        <w:rPr>
+          <w:lang w:val="en-US"/>
+        </w:rPr>
+        <w:t xml:space="preserve">(p. 4). </w:t>
+      </w:r>
+      <w:r>
+        <w:rPr>
+          <w:lang w:val="en-US"/>
+        </w:rPr>
+        <w:t xml:space="preserve">Interestingly, the same estimate was repeated in the 2016 Higher Education Edition of the Horizon Report </w:t>
+      </w:r>
+      <w:r>
+        <w:rPr>
+          <w:lang w:val="en-US"/>
+        </w:rPr>
+        <w:fldChar w:fldCharType="begin" w:fldLock="1"/>
+      </w:r>
+      <w:r>
+        <w:rPr>
+          <w:lang w:val="en-US"/>
+        </w:rPr>
+        <w:instrText>ADDIN CSL_CITATION { "citationItems" : [ { "id" : "ITEM-1", "itemData" : { "author" : [ { "dropping-particle" : "", "family" : "Johnson", "given" : "L.", "non-dropping-particle" : "", "parse-names" : false, "suffix" : "" }, { "dropping-particle" : "", "family" : "Adams Becker", "given" : "S.", "non-dropping-particle" : "", "parse-names" : false, "suffix" : "" }, { "dropping-particle" : "", "family" : "Cummins", "given" : "M.", "non-dropping-particle" : "", "parse-names" : false, "suffix" : "" }, { "dropping-particle" : "", "family" : "Estrada", "given" : "V.", "non-dropping-particle" : "", "parse-names" : false, "suffix" : "" }, { "dropping-particle" : "", "family" : "Freeman", "given" : "A.", "non-dropping-particle" : "", "parse-names" : false, "suffix" : "" }, { "dropping-particle" : "", "family" : "Hall", "given" : "C.", "non-dropping-particle" : "", "parse-names" : false, "suffix" : "" } ], "id" : "ITEM-1", "issued" : { "date-parts" : [ [ "2016" ] ] }, "publisher" : "The New Media Consortium", "publisher-place" : "Austin, Texas", "title" : "NMC Horizon Report: 2016 Higher Education Edition.", "type" : "report" }, "uris" : [ "http://www.mendeley.com/documents/?uuid=ffffedb9-517e-3c31-a378-0b715de277e2" ] } ], "mendeley" : { "formattedCitation" : "(L. Johnson et al., 2016)", "plainTextFormattedCitation" : "(L. Johnson et al., 2016)", "previouslyFormattedCitation" : "(L. Johnson et al., 2016)" }, "properties" : { "noteIndex" : 0 }, "schema" : "https://github.com/citation-style-language/schema/raw/master/csl-citation.json" }</w:instrText>
+      </w:r>
+      <w:r>
+        <w:rPr>
+          <w:lang w:val="en-US"/>
+        </w:rPr>
+        <w:fldChar w:fldCharType="separate"/>
+      </w:r>
+      <w:r>
+        <w:rPr>
+          <w:noProof/>
+          <w:lang w:val="en-US"/>
+        </w:rPr>
+        <w:t>(L. Johnson et al., 2016)</w:t>
+      </w:r>
+      <w:r>
+        <w:rPr>
+          <w:lang w:val="en-US"/>
+        </w:rPr>
+        <w:fldChar w:fldCharType="end"/>
+      </w:r>
+      <w:r>
+        <w:rPr>
+          <w:lang w:val="en-US"/>
+        </w:rPr>
+        <w:t xml:space="preserve">, showing that despite the academic interest, Augmented Reality has not managed to </w:t>
+      </w:r>
+      <w:r>
+        <w:rPr>
+          <w:lang w:val="en-US"/>
+        </w:rPr>
+        <w:t xml:space="preserve">completely </w:t>
+      </w:r>
+      <w:r>
+        <w:rPr>
+          <w:lang w:val="en-US"/>
+        </w:rPr>
+        <w:t xml:space="preserve">ground itself in education, though the report does </w:t>
+      </w:r>
+      <w:r>
+        <w:rPr>
+          <w:lang w:val="en-US"/>
+        </w:rPr>
+        <w:t>express optimism that increasing ease of use will drive this development forward</w:t>
+      </w:r>
+      <w:r>
+        <w:rPr>
+          <w:lang w:val="en-US"/>
+        </w:rPr>
+        <w:t xml:space="preserve"> (p. 40)</w:t>
       </w:r>
       <w:r>
         <w:rPr>
@@ -7501,86 +8271,109 @@
     </w:p>
     <w:p>
       <w:pPr>
-        <w:pStyle w:val="berschrift4"/>
-        <w:rPr>
-          <w:lang w:val="en-US"/>
-        </w:rPr>
-      </w:pPr>
-      <w:bookmarkStart w:id="16" w:name="_Toc471154320"/>
-      <w:r>
-        <w:rPr>
-          <w:lang w:val="en-US"/>
-        </w:rPr>
-        <w:t>Commercial</w:t>
-      </w:r>
-      <w:bookmarkEnd w:id="16"/>
-    </w:p>
-    <w:p>
-      <w:pPr>
-        <w:rPr>
-          <w:lang w:val="en-US"/>
-        </w:rPr>
-      </w:pPr>
-      <w:r>
-        <w:rPr>
-          <w:lang w:val="en-US"/>
-        </w:rPr>
-        <w:t xml:space="preserve">In </w:t>
-      </w:r>
-      <w:r>
-        <w:rPr>
-          <w:lang w:val="en-US"/>
-        </w:rPr>
+        <w:pStyle w:val="StandardErstzeileneinzug"/>
+      </w:pPr>
+      <w:r>
+        <w:t xml:space="preserve">Due to the abovementioned interest in Augmented Reality for learning, there have been not only a number of studies on the subject but also several meta-reviews and overviews </w:t>
+      </w:r>
+      <w:r>
         <w:fldChar w:fldCharType="begin" w:fldLock="1"/>
       </w:r>
       <w:r>
-        <w:rPr>
-          <w:lang w:val="en-US"/>
-        </w:rPr>
-        <w:instrText>ADDIN CSL_CITATION { "citationItems" : [ { "id" : "ITEM-1", "itemData" : { "abstract" : "This paper surveys the field of augmented reality (AR), in which 3D virtual objects are integrated into a 3D real environment in real time. It describes the medical, manufac-turing, visualization, path planning, entertainment, and military applications that have been explored. This paper describes the characteristics of augmented reality systems, including a detailed discussion of the tradeoffs between optical and video blending approaches. Registration and sensing errors are two of the biggest problems in build-ing effective augmented reality systems, so this paper summarizes current efforts to overcome these problems. Future directions and areas requiring further research are discussed. This survey provides a starting point for anyone interested in researching or using augmented reality.", "author" : [ { "dropping-particle" : "", "family" : "Azuma", "given" : "Ronald T.", "non-dropping-particle" : "", "parse-names" : false, "suffix" : "" } ], "container-title" : "Presence: Teleoperators and virtual environments", "id" : "ITEM-1", "issue" : "4", "issued" : { "date-parts" : [ [ "1997" ] ] }, "note" : "1997. Modernen Vergleich zu finden wahrscheinlich eine gute Idee.\n\n\n\n\nDefinition AR:\u00a0\n1. Combines real and virtual\n2. Is interactive in real time\n3. Is registered in three dimensions\n-&amp;gt; Keine 2D Overlays (Text scheint zu widersprechen - 2D Overlays okay, solange sie an Elemente im Raum gebunden sind?)\n\n\n\n\n\n362f -&amp;gt; M\u00f6glichkeit eines Tiefensensors wird erw\u00e4ht -&amp;gt; Jetzt umgesetzt in Hololens\n\n\n\n\n\n&amp;quot;Specifically, AR demands more from trackers and sensors\nin three areas:\n- Greater input variety and bandwidth\n- Higher accuracy\n- Longer range&amp;quot;\n\n\n\n-&amp;gt; S.22 generell Infos zu Sensoren", "page" : "355-385", "title" : "A Survey of Augmented Reality", "type" : "article-journal", "volume" : "6" }, "uris" : [ "http://www.mendeley.com/documents/?uuid=a6a9ece9-edcb-3171-9378-2b95ce33b693" ] }, { "id" : "ITEM-2", "itemData" : { "DOI" : "10.4061/2011/908468", "ISBN" : "8192642658", "PMID" : "17691992", "author" : [ { "dropping-particle" : "", "family" : "Azuma", "given" : "Ronald T.", "non-dropping-particle" : "", "parse-names" : false, "suffix" : "" }, { "dropping-particle" : "", "family" : "Baillot", "given" : "Yohan", "non-dropping-particle" : "", "parse-names" : false, "suffix" : "" }, { "dropping-particle" : "", "family" : "Behringer", "given" : "Reinhold", "non-dropping-particle" : "", "parse-names" : false, "suffix" : "" }, { "dropping-particle" : "", "family" : "Feiner", "given" : "Steven", "non-dropping-particle" : "", "parse-names" : false, "suffix" : "" }, { "dropping-particle" : "", "family" : "Julier", "given" : "Simon", "non-dropping-particle" : "", "parse-names" : false, "suffix" : "" }, { "dropping-particle" : "", "family" : "MacIntyre", "given" : "Blair", "non-dropping-particle" : "", "parse-names" : false, "suffix" : "" } ], "container-title" : "IEEE Computer Graphics and Applications", "id" : "ITEM-2", "issue" : "6", "issued" : { "date-parts" : [ [ "2001" ] ] }, "page" : "34-47", "title" : "Recent advances in augmented reality", "type" : "article-journal", "volume" : "21" }, "uris" : [ "http://www.mendeley.com/documents/?uuid=2455c6d1-3552-4320-bb4a-98652bbf940e" ] } ], "mendeley" : { "formattedCitation" : "(Azuma, 1997; Azuma et al., 2001)", "plainTextFormattedCitation" : "(Azuma, 1997; Azuma et al., 2001)", "previouslyFormattedCitation" : "(Azuma, 1997; Azuma et al., 2001)" }, "properties" : { "noteIndex" : 0 }, "schema" : "https://github.com/citation-style-language/schema/raw/master/csl-citation.json" }</w:instrText>
-      </w:r>
-      <w:r>
-        <w:rPr>
-          <w:lang w:val="en-US"/>
-        </w:rPr>
+        <w:instrText>ADDIN CSL_CITATION { "citationItems" : [ { "id" : "ITEM-1", "itemData" : { "DOI" : "10.1007/s00779-012-0624-0", "abstract" : "This paper describes and compares two audio guides used to inform the general public about local historical events, specifically the 1831 Reform Riot as it happened in and around Nottingham in the UK. One audio guide consisted of a guided walk, organised and produced by a local community history group, where members of the group performed spoken narratives at specific points of interest around Nottingham city centre, delivered to a large group of participants. The other guide was a trail of geolocated audio files, created by the same community history group and delivered via location-aware smartphones to a smaller group of participants. This second guide provided similar historical information at the same points of interest as the guided walk, authored using a third party software app that employed a mapping facility to trigger audio events at specified locations. Our central research question was to examine how these experiences differed, or were similar; whether they provided an effective means of learning by the general public about local historical events; and how these kinds of techniques can be used in the future or by other community groups.", "author" : [ { "dropping-particle" : "", "family" : "Fitzgerald", "given" : "Elizabeth", "non-dropping-particle" : "", "parse-names" : false, "suffix" : "" }, { "dropping-particle" : "", "family" : "Taylor", "given" : "Claire", "non-dropping-particle" : "", "parse-names" : false, "suffix" : "" }, { "dropping-particle" : "", "family" : "Craven", "given" : "Michael", "non-dropping-particle" : "", "parse-names" : false, "suffix" : "" } ], "container-title" : "Personal and Ubiquitous Computing", "id" : "ITEM-1", "issue" : "4", "issued" : { "date-parts" : [ [ "2013" ] ] }, "page" : "749-760", "title" : "To the Castle! A comparison of two audio guides to enable public discovery of historical events", "type" : "article-journal", "volume" : "17" }, "uris" : [ "http://www.mendeley.com/documents/?uuid=960e9972-6855-3533-8a12-fa47b090e6f7" ] }, { "id" : "ITEM-2", "itemData" : { "DOI" : "10.1007/s00779-013-0747-y", "abstract" : "Augmented reality (AR) is an educational medium increasingly accessible to young users such as elementary school and high school students. Although previous research has shown that AR systems have the potential to improve student learning, the educational community remains unclear regarding the educational usefulness of AR and regarding contexts in which this technology is more effective than other educational medi-ums. This paper addresses these topics by analyzing 26 publications that have previously compared student learn-ing in AR versus non-AR applications. It identifies a list of positive and negative impacts of AR experiences on stu-dent learning and highlights factors that are potentially underlying these effects. This set of factors is argued to cause differences in educational effectiveness between AR and other media. Furthermore, based on the analysis, the paper presents a heuristic questionnaire generated for judging the educational potential of AR experiences.", "author" : [ { "dropping-particle" : "", "family" : "Radu", "given" : "Iulian", "non-dropping-particle" : "", "parse-names" : false, "suffix" : "" } ], "container-title" : "Personal and Ubiquitous Computing", "id" : "ITEM-2", "issue" : "6", "issued" : { "date-parts" : [ [ "2014" ] ] }, "page" : "1533-1543", "title" : "Augmented reality in education: a meta-review and cross-media analysis", "type" : "article-journal", "volume" : "18" }, "uris" : [ "http://www.mendeley.com/documents/?uuid=1ce63684-6e9f-3bbe-b663-0974b08f77cd" ] }, { "id" : "ITEM-3", "itemData" : { "DOI" : "10.1080/09523987.2014.889400", "abstract" : "Augmented Reality is poised to profoundly transform Education as we know it. The capacity to overlay rich media onto the real-world for viewing through web-enabled devices such as phones and tablet devices means that information can be made available to students at the exact time and place of need. This has the potential to reduce cognitive overload by providing students with `perfectly situated scaffolding', as well as enable learning in a range of other ways. This paper will review uses of Augmented Reality both in mainstream society and in education, and discuss the pedagogical potentials afforded by the technology. Based on the prevalence of information delivery uses of Augmented Reality in Education, we argue the merit of having students design Augmented Reality experiences in order to develop their higher order thinking capabilities. A case study of `learning by design' using Augmented Reality in high school Visual Art is presented, with samples of student work and their feedback indicating that the approach resulted in high levels of independent thinking, creativity and critical analysis. The paper concludes by establishing a future outlook for Augmented Reality and setting a research agenda going forward.", "author" : [ { "dropping-particle" : "", "family" : "Bower", "given" : "Matt", "non-dropping-particle" : "", "parse-names" : false, "suffix" : "" }, { "dropping-particle" : "", "family" : "Howe", "given" : "Cathie", "non-dropping-particle" : "", "parse-names" : false, "suffix" : "" }, { "dropping-particle" : "", "family" : "McCredie", "given" : "Nerida", "non-dropping-particle" : "", "parse-names" : false, "suffix" : "" }, { "dropping-particle" : "", "family" : "Robinson", "given" : "Austin", "non-dropping-particle" : "", "parse-names" : false, "suffix" : "" }, { "dropping-particle" : "", "family" : "Grover", "given" : "David", "non-dropping-particle" : "", "parse-names" : false, "suffix" : "" } ], "container-title" : "Educational Media International", "id" : "ITEM-3", "issue" : "1", "issued" : { "date-parts" : [ [ "2014" ] ] }, "page" : "1-15", "title" : "Augmented Reality in education \u2013 cases, places and potentials", "type" : "article-journal", "volume" : "51" }, "uris" : [ "http://www.mendeley.com/documents/?uuid=f7742ff8-44c3-45c0-b1b4-9ddff54f2c28" ] } ], "mendeley" : { "formattedCitation" : "(Bower et al., 2014; Fitzgerald, Taylor, &amp; Craven, 2013; Radu, 2014)", "plainTextFormattedCitation" : "(Bower et al., 2014; Fitzgerald, Taylor, &amp; Craven, 2013; Radu, 2014)", "previouslyFormattedCitation" : "(Bower et al., 2014; Fitzgerald, Taylor, &amp; Craven, 2013; Radu, 2014)" }, "properties" : { "noteIndex" : 0 }, "schema" : "https://github.com/citation-style-language/schema/raw/master/csl-citation.json" }</w:instrText>
+      </w:r>
+      <w:r>
         <w:fldChar w:fldCharType="separate"/>
       </w:r>
       <w:r>
         <w:rPr>
           <w:noProof/>
-          <w:lang w:val="en-US"/>
-        </w:rPr>
-        <w:t>(Azuma, 1997; Azuma et al., 2001)</w:t>
-      </w:r>
-      <w:r>
-        <w:rPr>
-          <w:lang w:val="en-US"/>
-        </w:rPr>
+        </w:rPr>
+        <w:t>(Bower et al., 2014; Fitzgerald, Taylor, &amp; Craven, 2013; Radu, 2014)</w:t>
+      </w:r>
+      <w:r>
         <w:fldChar w:fldCharType="end"/>
       </w:r>
       <w:r>
-        <w:rPr>
-          <w:lang w:val="en-US"/>
-        </w:rPr>
+        <w:t>.</w:t>
+      </w:r>
+      <w:r>
         <w:t xml:space="preserve"> </w:t>
       </w:r>
       <w:r>
-        <w:rPr>
-          <w:lang w:val="en-US"/>
-        </w:rPr>
-        <w:t xml:space="preserve">a large number of examples have already been gathered. The </w:t>
-      </w:r>
-      <w:r>
-        <w:rPr>
-          <w:lang w:val="en-US"/>
-        </w:rPr>
-        <w:t>section is</w:t>
-      </w:r>
-      <w:r>
-        <w:rPr>
-          <w:lang w:val="en-US"/>
-        </w:rPr>
-        <w:t xml:space="preserve"> therefore focused on more recent commercial uses of AR. </w:t>
+        <w:fldChar w:fldCharType="begin" w:fldLock="1"/>
+      </w:r>
+      <w:r>
+        <w:instrText>ADDIN CSL_CITATION { "citationItems" : [ { "id" : "ITEM-1", "itemData" : { "DOI" : "10.1007/s00779-013-0747-y", "abstract" : "Augmented reality (AR) is an educational medium increasingly accessible to young users such as elementary school and high school students. Although previous research has shown that AR systems have the potential to improve student learning, the educational community remains unclear regarding the educational usefulness of AR and regarding contexts in which this technology is more effective than other educational medi-ums. This paper addresses these topics by analyzing 26 publications that have previously compared student learn-ing in AR versus non-AR applications. It identifies a list of positive and negative impacts of AR experiences on stu-dent learning and highlights factors that are potentially underlying these effects. This set of factors is argued to cause differences in educational effectiveness between AR and other media. Furthermore, based on the analysis, the paper presents a heuristic questionnaire generated for judging the educational potential of AR experiences.", "author" : [ { "dropping-particle" : "", "family" : "Radu", "given" : "Iulian", "non-dropping-particle" : "", "parse-names" : false, "suffix" : "" } ], "container-title" : "Personal and Ubiquitous Computing", "id" : "ITEM-1", "issue" : "6", "issued" : { "date-parts" : [ [ "2014" ] ] }, "page" : "1533-1543", "title" : "Augmented reality in education: a meta-review and cross-media analysis", "type" : "article-journal", "volume" : "18" }, "uris" : [ "http://www.mendeley.com/documents/?uuid=1ce63684-6e9f-3bbe-b663-0974b08f77cd" ] } ], "mendeley" : { "formattedCitation" : "(Radu, 2014)", "manualFormatting" : "Radu (2014)", "plainTextFormattedCitation" : "(Radu, 2014)", "previouslyFormattedCitation" : "(Radu, 2014)" }, "properties" : { "noteIndex" : 0 }, "schema" : "https://github.com/citation-style-language/schema/raw/master/csl-citation.json" }</w:instrText>
+      </w:r>
+      <w:r>
+        <w:fldChar w:fldCharType="separate"/>
+      </w:r>
+      <w:r>
+        <w:rPr>
+          <w:noProof/>
+        </w:rPr>
+        <w:t>Radu (</w:t>
+      </w:r>
+      <w:r>
+        <w:rPr>
+          <w:noProof/>
+        </w:rPr>
+        <w:t>2014)</w:t>
+      </w:r>
+      <w:r>
+        <w:fldChar w:fldCharType="end"/>
+      </w:r>
+      <w:r>
+        <w:t>‘s overview of areas that have been shown to benefit from Augmented Reality appl</w:t>
+      </w:r>
+      <w:r>
+        <w:t>ications includes l</w:t>
+      </w:r>
+      <w:r>
+        <w:t>earning spatial structure and function</w:t>
+      </w:r>
+      <w:r>
+        <w:t>, l</w:t>
+      </w:r>
+      <w:r>
+        <w:t>earning language associations</w:t>
+      </w:r>
+      <w:r>
+        <w:t>, l</w:t>
+      </w:r>
+      <w:r>
+        <w:t>ong-term memory retention</w:t>
+      </w:r>
+      <w:r>
+        <w:t>, i</w:t>
+      </w:r>
+      <w:r>
+        <w:t>mproved physical task performance</w:t>
+      </w:r>
+      <w:r>
+        <w:t>, i</w:t>
+      </w:r>
+      <w:r>
+        <w:t>mproved collaboration</w:t>
+      </w:r>
+      <w:r>
+        <w:t>, and i</w:t>
+      </w:r>
+      <w:r>
+        <w:t>ncreased student motivation</w:t>
+      </w:r>
+      <w:r>
+        <w:t xml:space="preserve"> (</w:t>
+      </w:r>
+      <w:r>
+        <w:t>pp. 1534-1536</w:t>
+      </w:r>
+      <w:r>
+        <w:t>)</w:t>
+      </w:r>
+      <w:r>
+        <w:t>.</w:t>
       </w:r>
     </w:p>
     <w:p>
@@ -7588,13 +8381,16 @@
         <w:pStyle w:val="StandardErstzeileneinzug"/>
       </w:pPr>
       <w:r>
-        <w:t xml:space="preserve">Without going into detail, </w:t>
+        <w:t>Arguments as to why learning environments benefit from Augmented Reality have been proposed in multiple papers</w:t>
+      </w:r>
+      <w:r>
+        <w:t xml:space="preserve">. As </w:t>
       </w:r>
       <w:r>
         <w:fldChar w:fldCharType="begin" w:fldLock="1"/>
       </w:r>
       <w:r>
-        <w:instrText>ADDIN CSL_CITATION { "citationItems" : [ { "id" : "ITEM-1", "itemData" : { "author" : [ { "dropping-particle" : "", "family" : "Calo", "given" : "Ryan", "non-dropping-particle" : "", "parse-names" : false, "suffix" : "" }, { "dropping-particle" : "", "family" : "Denning", "given" : "Tamara", "non-dropping-particle" : "", "parse-names" : false, "suffix" : "" }, { "dropping-particle" : "", "family" : "Friedman", "given" : "Batya", "non-dropping-particle" : "", "parse-names" : false, "suffix" : "" }, { "dropping-particle" : "", "family" : "Kohno", "given" : "Tadayoshi", "non-dropping-particle" : "", "parse-names" : false, "suffix" : "" }, { "dropping-particle" : "", "family" : "Magassa", "given" : "Lassana", "non-dropping-particle" : "", "parse-names" : false, "suffix" : "" }, { "dropping-particle" : "", "family" : "McReynolds", "given" : "Emily", "non-dropping-particle" : "", "parse-names" : false, "suffix" : "" }, { "dropping-particle" : "", "family" : "Newell", "given" : "Bryce Clayton", "non-dropping-particle" : "", "parse-names" : false, "suffix" : "" }, { "dropping-particle" : "", "family" : "Roesner", "given" : "Franziska", "non-dropping-particle" : "", "parse-names" : false, "suffix" : "" }, { "dropping-particle" : "", "family" : "Woo", "given" : "Jesse", "non-dropping-particle" : "", "parse-names" : false, "suffix" : "" } ], "id" : "ITEM-1", "issued" : { "date-parts" : [ [ "2015" ] ] }, "title" : "Augmented Reality: A Technology and Policy Primer", "type" : "article-journal" }, "uris" : [ "http://www.mendeley.com/documents/?uuid=e5f9c831-75e5-3918-b8bb-591f35780ae9" ] } ], "mendeley" : { "formattedCitation" : "(Calo et al., 2015)", "plainTextFormattedCitation" : "(Calo et al., 2015)", "previouslyFormattedCitation" : "(Calo et al., 2015)" }, "properties" : { "noteIndex" : 0 }, "schema" : "https://github.com/citation-style-language/schema/raw/master/csl-citation.json" }</w:instrText>
+        <w:instrText>ADDIN CSL_CITATION { "citationItems" : [ { "id" : "ITEM-1", "itemData" : { "abstract" : "In this paper, the authors examine the state of the art in augmented reality (AR) for mobile learning. Previous\r\nwork in the field of mobile learning has included AR as a component of a wider toolkit but little has been done\r\nto discuss the phenomenon in detail or to examine in a balanced fashion its potential for learning, identifying\r\nboth positive and negative aspects. The authors seek to provide a working definition of AR and to examine\r\nhow it can be embedded within situated learning in outdoor settings. The authors classify it according to key\r\naspects (device/technology, mode of interaction/learning design, type of media, personal or shared experiences,\r\nwhether the experience is portable or static, and the learning activities/outcomes). The authors discuss\r\nthe technical and pedagogical challenges presented by AR, before looking at ways in which it can be used for\r\nlearning. Finally, the paper looks ahead to AR technologies that may be employed in the future.", "author" : [ { "dropping-particle" : "", "family" : "FitzGerald", "given" : "Elizabeth", "non-dropping-particle" : "", "parse-names" : false, "suffix" : "" }, { "dropping-particle" : "", "family" : "Ferguson", "given" : "Rebecca", "non-dropping-particle" : "", "parse-names" : false, "suffix" : "" }, { "dropping-particle" : "", "family" : "Adams", "given" : "Anne", "non-dropping-particle" : "", "parse-names" : false, "suffix" : "" }, { "dropping-particle" : "", "family" : "Gaved", "given" : "Mark", "non-dropping-particle" : "", "parse-names" : false, "suffix" : "" }, { "dropping-particle" : "", "family" : "Mor", "given" : "Yishay", "non-dropping-particle" : "", "parse-names" : false, "suffix" : "" }, { "dropping-particle" : "", "family" : "Thomas", "given" : "Rhodri", "non-dropping-particle" : "", "parse-names" : false, "suffix" : "" } ], "container-title" : "International Journal of Mobile and Blended Learning", "id" : "ITEM-1", "issue" : "4", "issued" : { "date-parts" : [ [ "2013" ] ] }, "page" : "43-58", "title" : "Augmented reality and mobile learning: the state of the art", "type" : "article-journal", "volume" : "5" }, "uris" : [ "http://www.mendeley.com/documents/?uuid=e7a48376-4e41-36f5-8c29-eb66d1946d92" ] } ], "mendeley" : { "formattedCitation" : "(FitzGerald et al., 2013)", "manualFormatting" : "FitzGerald et al. (2013)", "plainTextFormattedCitation" : "(FitzGerald et al., 2013)", "previouslyFormattedCitation" : "(FitzGerald et al., 2013)" }, "properties" : { "noteIndex" : 0 }, "schema" : "https://github.com/citation-style-language/schema/raw/master/csl-citation.json" }</w:instrText>
       </w:r>
       <w:r>
         <w:fldChar w:fldCharType="separate"/>
@@ -7603,19 +8399,44 @@
         <w:rPr>
           <w:noProof/>
         </w:rPr>
-        <w:t>(Calo et al., 2015)</w:t>
+        <w:t>FitzGerald et al. (</w:t>
+      </w:r>
+      <w:r>
+        <w:rPr>
+          <w:noProof/>
+        </w:rPr>
+        <w:t>2013)</w:t>
       </w:r>
       <w:r>
         <w:fldChar w:fldCharType="end"/>
       </w:r>
       <w:r>
-        <w:t xml:space="preserve"> lists as domains in which AR has been applied “hands-free instruction and training, language translation, obstacle avoidance, advertising, gaming, museum tours, and much more.” </w:t>
+        <w:t xml:space="preserve"> point out, </w:t>
+      </w:r>
+      <w:r>
+        <w:t>“augmenting/adding to reality has always been a part of outdoor education</w:t>
+      </w:r>
+      <w:r>
+        <w:t xml:space="preserve">” </w:t>
+      </w:r>
+      <w:r>
+        <w:t xml:space="preserve">(p. 49) </w:t>
+      </w:r>
+      <w:r>
+        <w:t xml:space="preserve">and using Augmented Reality </w:t>
+      </w:r>
+      <w:r>
+        <w:lastRenderedPageBreak/>
+        <w:t>technology to these ends is a logical next step.</w:t>
+      </w:r>
+      <w:r>
+        <w:t xml:space="preserve"> </w:t>
       </w:r>
       <w:r>
         <w:fldChar w:fldCharType="begin" w:fldLock="1"/>
       </w:r>
       <w:r>
-        <w:instrText>ADDIN CSL_CITATION { "citationItems" : [ { "id" : "ITEM-1", "itemData" : { "DOI" : "10.1109/ISMAR.2009.5336486", "ISBN" : "9781424453900", "abstract" : "We present the design, implementation, and user testing of a prototype augmented reality application to support military mechanics conducting routine maintenance tasks inside an armored vehicle turret. Our prototype uses a tracked head-worn display to augment a mechanic's natural view with text, labels, arrows, and animated sequences designed to facilitate task comprehension, location, and execution. A within-subject controlled user study examined professional military mechanics using our system to complete 18 common tasks under field conditions. These tasks included installing and removing fasteners and indicator lights, and connecting cables, all within the cramped interior of an armored personnel carrier turret. An augmented reality condition was tested against two baseline conditions: an untracked headworn display with text and graphics and a fixed flat panel display representing an improved version of the laptop-based documentation currently employed in practice. The augmented reality condition allowed mechanics to locate tasks more quickly than when using either baseline, and in some instances, resulted in less overall head movement. A qualitative survey showed mechanics found the augmented reality condition intuitive and satisfying for the tested sequence of tasks.", "author" : [ { "dropping-particle" : "", "family" : "Henderson", "given" : "Steven J.", "non-dropping-particle" : "", "parse-names" : false, "suffix" : "" }, { "dropping-particle" : "", "family" : "Feiner", "given" : "Steven", "non-dropping-particle" : "", "parse-names" : false, "suffix" : "" } ], "container-title" : "IEEE International Symposium on Mixed and Augmented Reality 2009", "id" : "ITEM-1", "issued" : { "date-parts" : [ [ "2009" ] ] }, "page" : "135-144", "publisher" : "IEEE", "title" : "Evaluating the benefits of augmented reality for task localization in maintenance of an armored personnel carrier turret", "type" : "paper-conference" }, "uris" : [ "http://www.mendeley.com/documents/?uuid=8a3331bb-8d7f-4235-824c-99781ee3682b" ] } ], "mendeley" : { "formattedCitation" : "(Henderson &amp; Feiner, 2009)", "plainTextFormattedCitation" : "(Henderson &amp; Feiner, 2009)", "previouslyFormattedCitation" : "(Henderson &amp; Feiner, 2009)" }, "properties" : { "noteIndex" : 0 }, "schema" : "https://github.com/citation-style-language/schema/raw/master/csl-citation.json" }</w:instrText>
+        <w:instrText>ADDIN CSL_CITATION { "citationItems" : [ { "id" : "ITEM-1", "itemData" : { "DOI" : "10.1007/s00779-013-0747-y", "abstract" : "Augmented reality (AR) is an educational medium increasingly accessible to young users such as elementary school and high school students. Although previous research has shown that AR systems have the potential to improve student learning, the educational community remains unclear regarding the educational usefulness of AR and regarding contexts in which this technology is more effective than other educational medi-ums. This paper addresses these topics by analyzing 26 publications that have previously compared student learn-ing in AR versus non-AR applications. It identifies a list of positive and negative impacts of AR experiences on stu-dent learning and highlights factors that are potentially underlying these effects. This set of factors is argued to cause differences in educational effectiveness between AR and other media. Furthermore, based on the analysis, the paper presents a heuristic questionnaire generated for judging the educational potential of AR experiences.", "author" : [ { "dropping-particle" : "", "family" : "Radu", "given" : "Iulian", "non-dropping-particle" : "", "parse-names" : false, "suffix" : "" } ], "container-title" : "Personal and Ubiquitous Computing", "id" : "ITEM-1", "issue" : "6", "issued" : { "date-parts" : [ [ "2014" ] ] }, "page" : "1533-1543", "title" : "Augmented reality in education: a meta-review and cross-media analysis", "type" : "article-journal", "volume" : "18" }, "uris" : [ "http://www.mendeley.com/documents/?uuid=1ce63684-6e9f-3bbe-b663-0974b08f77cd" ] } ], "mendeley" : { "formattedCitation" : "(Radu, 2014)", "manualFormatting" : "Radu (2014)", "plainTextFormattedCitation" : "(Radu, 2014)", "previouslyFormattedCitation" : "(Radu, 2014)" }, "properties" : { "noteIndex" : 0 }, "schema" : "https://github.com/citation-style-language/schema/raw/master/csl-citation.json" }</w:instrText>
       </w:r>
       <w:r>
         <w:fldChar w:fldCharType="separate"/>
@@ -7624,580 +8445,24 @@
         <w:rPr>
           <w:noProof/>
         </w:rPr>
-        <w:t>(Henderson &amp; Feiner, 2009)</w:t>
+        <w:t>Radu (</w:t>
+      </w:r>
+      <w:r>
+        <w:rPr>
+          <w:noProof/>
+        </w:rPr>
+        <w:t>2014)</w:t>
       </w:r>
       <w:r>
         <w:fldChar w:fldCharType="end"/>
       </w:r>
       <w:r>
-        <w:t xml:space="preserve"> additionally refer to maintenance and repair as “an interesting and opportunity-filled problem domain for the application of augmented reality”, </w:t>
-      </w:r>
-      <w:r>
-        <w:t>citing</w:t>
-      </w:r>
-      <w:r>
-        <w:t xml:space="preserve"> not only an abundance of previous work but also bringing up the existence of a number of consortiums dedicated to </w:t>
-      </w:r>
-      <w:r>
-        <w:t xml:space="preserve">this field of research. The paper by </w:t>
-      </w:r>
-      <w:r>
-        <w:fldChar w:fldCharType="begin" w:fldLock="1"/>
-      </w:r>
-      <w:r>
-        <w:instrText>ADDIN CSL_CITATION { "citationItems" : [ { "id" : "ITEM-1", "itemData" : { "DOI" : "10.1109/ISMAR.2009.5336486", "ISBN" : "9781424453900", "abstract" : "We present the design, implementation, and user testing of a prototype augmented reality application to support military mechanics conducting routine maintenance tasks inside an armored vehicle turret. Our prototype uses a tracked head-worn display to augment a mechanic's natural view with text, labels, arrows, and animated sequences designed to facilitate task comprehension, location, and execution. A within-subject controlled user study examined professional military mechanics using our system to complete 18 common tasks under field conditions. These tasks included installing and removing fasteners and indicator lights, and connecting cables, all within the cramped interior of an armored personnel carrier turret. An augmented reality condition was tested against two baseline conditions: an untracked headworn display with text and graphics and a fixed flat panel display representing an improved version of the laptop-based documentation currently employed in practice. The augmented reality condition allowed mechanics to locate tasks more quickly than when using either baseline, and in some instances, resulted in less overall head movement. A qualitative survey showed mechanics found the augmented reality condition intuitive and satisfying for the tested sequence of tasks.", "author" : [ { "dropping-particle" : "", "family" : "Henderson", "given" : "Steven J.", "non-dropping-particle" : "", "parse-names" : false, "suffix" : "" }, { "dropping-particle" : "", "family" : "Feiner", "given" : "Steven", "non-dropping-particle" : "", "parse-names" : false, "suffix" : "" } ], "container-title" : "IEEE International Symposium on Mixed and Augmented Reality 2009", "id" : "ITEM-1", "issued" : { "date-parts" : [ [ "2009" ] ] }, "page" : "135-144", "publisher" : "IEEE", "title" : "Evaluating the benefits of augmented reality for task localization in maintenance of an armored personnel carrier turret", "type" : "paper-conference" }, "uris" : [ "http://www.mendeley.com/documents/?uuid=8a3331bb-8d7f-4235-824c-99781ee3682b" ] } ], "mendeley" : { "formattedCitation" : "(Henderson &amp; Feiner, 2009)", "plainTextFormattedCitation" : "(Henderson &amp; Feiner, 2009)", "previouslyFormattedCitation" : "(Henderson &amp; Feiner, 2009)" }, "properties" : { "noteIndex" : 0 }, "schema" : "https://github.com/citation-style-language/schema/raw/master/csl-citation.json" }</w:instrText>
-      </w:r>
-      <w:r>
-        <w:fldChar w:fldCharType="separate"/>
-      </w:r>
-      <w:r>
-        <w:rPr>
-          <w:noProof/>
-        </w:rPr>
-        <w:t>(Henderson &amp; Feiner, 2009)</w:t>
-      </w:r>
-      <w:r>
-        <w:fldChar w:fldCharType="end"/>
-      </w:r>
-      <w:r>
-        <w:t xml:space="preserve"> is itself an example of successfully applying Augmented Reality to the maintenance sector: Mechanics equipped with a head-mounted AR display were able to locate tasks more quickly than those using a more traditional static screen and while task completion time did not differ significantly, the researchers found that their approach reduced overall head movement which could provide health benefits.</w:t>
-      </w:r>
-    </w:p>
-    <w:p>
-      <w:pPr>
-        <w:pStyle w:val="StandardErstzeileneinzug"/>
-      </w:pPr>
-      <w:r>
-        <w:fldChar w:fldCharType="begin" w:fldLock="1"/>
-      </w:r>
-      <w:r>
-        <w:instrText>ADDIN CSL_CITATION { "citationItems" : [ { "id" : "ITEM-1", "itemData" : { "DOI" : "10.1109/ISMAR.2009.5336522", "abstract" : "This paper presents a study where Augmented Reality (AR) tech-nology has been used as a tool for supporting collaboration between the rescue services, the police and military personnel in a crisis management scenario. There are few studies on how AR systems should be designed to improve cooperation between actors from different organizations while at the same time support individual needs. In the present study an AR system was utilized for support-ing joint planning tasks by providing organisation-specific views of a shared working. The study involved a simulated emergency event conducted in close to real settings with representatives from the organisations for which the system is developed. As a baseline, a series of trials without the AR system was carried out. Results show that the users were positive towards the AR system, and would like to use it in real work. They also experience some performance ben-efits of using the AR system compared to their traditional tools. Finally, the problem of designing for collaborative work as well as the benefits of using an iterative design processes is discussed.", "author" : [ { "dropping-particle" : "", "family" : "Nilsson", "given" : "Susanna", "non-dropping-particle" : "", "parse-names" : false, "suffix" : "" }, { "dropping-particle" : "", "family" : "Johansson", "given" : "Bj\u00f6rn", "non-dropping-particle" : "", "parse-names" : false, "suffix" : "" }, { "dropping-particle" : "", "family" : "J\u00f6nsson", "given" : "Arne", "non-dropping-particle" : "", "parse-names" : false, "suffix" : "" } ], "container-title" : "In Proceedings of the 8th IEEE International Symposium on Mixed and Augmented Reality, ISMAR", "id" : "ITEM-1", "issued" : { "date-parts" : [ [ "2009" ] ] }, "page" : "3-12", "publisher" : "IEEE Computer Society", "publisher-place" : "Washington, DC", "title" : "Using AR to support cross-organisational collaboration in dynamic tasks", "type" : "paper-conference" }, "uris" : [ "http://www.mendeley.com/documents/?uuid=72ad75c8-4da3-3dde-a060-7566ce2ce617" ] } ], "mendeley" : { "formattedCitation" : "(Nilsson, Johansson, &amp; J\u00f6nsson, 2009)", "plainTextFormattedCitation" : "(Nilsson, Johansson, &amp; J\u00f6nsson, 2009)", "previouslyFormattedCitation" : "(Nilsson, Johansson, &amp; J\u00f6nsson, 2009)" }, "properties" : { "noteIndex" : 0 }, "schema" : "https://github.com/citation-style-language/schema/raw/master/csl-citation.json" }</w:instrText>
-      </w:r>
-      <w:r>
-        <w:fldChar w:fldCharType="separate"/>
-      </w:r>
-      <w:r>
-        <w:rPr>
-          <w:noProof/>
-        </w:rPr>
-        <w:t>(Nilsson, Johansson, &amp; Jönsson, 2009)</w:t>
-      </w:r>
-      <w:r>
-        <w:fldChar w:fldCharType="end"/>
-      </w:r>
-      <w:r>
-        <w:t xml:space="preserve"> conducted a study in which AR was used to support collaboration between rescue services, police and military. Presented with forest fire scenarios, the users were able to place icons on an Augmented Reality map to coordinate their strategy. Participants gave the AR system equal or higher scores than a conventional paper map and qualitative research revealed interest in applying Augmented Reality to other tasks within the three groups.</w:t>
-      </w:r>
-    </w:p>
-    <w:p>
-      <w:pPr>
-        <w:pStyle w:val="StandardErstzeileneinzug"/>
-      </w:pPr>
-      <w:r>
-        <w:lastRenderedPageBreak/>
-        <w:t xml:space="preserve">The field of Obscured Information Visualization (OIV) </w:t>
-      </w:r>
-      <w:r>
-        <w:fldChar w:fldCharType="begin" w:fldLock="1"/>
-      </w:r>
-      <w:r>
-        <w:instrText>ADDIN CSL_CITATION { "citationItems" : [ { "id" : "ITEM-1", "itemData" : { "DOI" : "10.1109/ISMAR.2002.1115091", "ISBN" : "0769517811", "abstract" : "One of the unique applications of Mixed and Augmented Reality (MR / AR) systems is that hidden and occluded objects can be readily visualized. We call this specialized use of MR/AR, Obscured Information Visualization (OIV). In this paper, we describe the beginning of a research program designed to develop such visualizations through the use of principles derived from perceptual psychology and cognitive science. In this paper we surveyed the cognitive science literature as it applies to such visualization tasks, described experimental questions derived from these cognitive principles, and generated general guidelines that can be used in designing future OIV systems (as well improving AR displays more generally). Here we also report the results from an experiment that utilized a functioning AR-OIV system: we found that in a relative depth judgment, subjects reported rendered objects as being in front of real-world objects, except when additional occlusion and motion cues were presented together.", "author" : [ { "dropping-particle" : "", "family" : "Furmanski", "given" : "Chris", "non-dropping-particle" : "", "parse-names" : false, "suffix" : "" }, { "dropping-particle" : "", "family" : "Azuma", "given" : "Ronald T.", "non-dropping-particle" : "", "parse-names" : false, "suffix" : "" }, { "dropping-particle" : "", "family" : "Daily", "given" : "Mike", "non-dropping-particle" : "", "parse-names" : false, "suffix" : "" } ], "container-title" : "Proceedings of the International Symposium on Mixed and Augmented Reality (ISMAR'02)", "id" : "ITEM-1", "issued" : { "date-parts" : [ [ "2002" ] ] }, "publisher" : "IEEE", "title" : "Augmented-reality visualizations guided by cognition: Perceptual heuristics for combining visible and obscured information", "type" : "paper-conference" }, "uris" : [ "http://www.mendeley.com/documents/?uuid=0986705c-3d58-4321-ac6b-fcf6db32a6f4" ] } ], "mendeley" : { "formattedCitation" : "(Furmanski et al., 2002)", "plainTextFormattedCitation" : "(Furmanski et al., 2002)", "previouslyFormattedCitation" : "(Furmanski et al., 2002)" }, "properties" : { "noteIndex" : 0 }, "schema" : "https://github.com/citation-style-language/schema/raw/master/csl-citation.json" }</w:instrText>
-      </w:r>
-      <w:r>
-        <w:fldChar w:fldCharType="separate"/>
-      </w:r>
-      <w:r>
-        <w:rPr>
-          <w:noProof/>
-        </w:rPr>
-        <w:t>(Furmanski et al., 2002)</w:t>
-      </w:r>
-      <w:r>
-        <w:fldChar w:fldCharType="end"/>
-      </w:r>
-      <w:r>
-        <w:t xml:space="preserve"> has previously been used to make visible “underground infrastructures, such as water mains and electricity lines” </w:t>
-      </w:r>
-      <w:r>
-        <w:fldChar w:fldCharType="begin" w:fldLock="1"/>
-      </w:r>
-      <w:r>
-        <w:instrText>ADDIN CSL_CITATION { "citationItems" : [ { "id" : "ITEM-1", "itemData" : { "abstract" : "Outdoor Augmented Reality typically requires tracking in unprepared environments. For global registration, Global Positioning System (GPS) is currently the best sensing technology, but its precision and update rate are not sufficient for high quality tracking. We present a system that uses Kalman filtering for fusion of Differential GPS (DGPS) or Real-Time Kinematic (RTK) based GPS with barometric heights and also for an inertial measurement unit with gyroscopes, magnetometers and accelerometers to improve the transient oscillation. Typically, inertial sensors are subjected to drift and magnetometer measurements are distorted by electro-magnetic fields in the environment. For compensation, we additionally apply a visual orientation tracker which is drift-free through online mapping of the unknown environment. This tracker allows for correction of distortions of the 3-axis magnetic compass, which increases the robustness and accuracy of the pose estimates. We present results of applying this approach in an industrial application scenario.", "author" : [ { "dropping-particle" : "", "family" : "Schall", "given" : "Gerhard", "non-dropping-particle" : "", "parse-names" : false, "suffix" : "" }, { "dropping-particle" : "", "family" : "Wagner", "given" : "Daniel", "non-dropping-particle" : "", "parse-names" : false, "suffix" : "" }, { "dropping-particle" : "", "family" : "Reitmayr", "given" : "Gerhard", "non-dropping-particle" : "", "parse-names" : false, "suffix" : "" }, { "dropping-particle" : "", "family" : "Taichmann", "given" : "Elise", "non-dropping-particle" : "", "parse-names" : false, "suffix" : "" }, { "dropping-particle" : "", "family" : "Wieser", "given" : "Manfred", "non-dropping-particle" : "", "parse-names" : false, "suffix" : "" }, { "dropping-particle" : "", "family" : "Schmalstieg", "given" : "Dieter", "non-dropping-particle" : "", "parse-names" : false, "suffix" : "" }, { "dropping-particle" : "", "family" : "Hofmann-Wellenhof", "given" : "Bernhard", "non-dropping-particle" : "", "parse-names" : false, "suffix" : "" } ], "container-title" : "Proceedings of the 2009 8th IEEE International Symposium on Mixed and Augmented Reality", "id" : "ITEM-1", "issued" : { "date-parts" : [ [ "2009" ] ] }, "page" : "153-162", "title" : "Global Pose Estimation using Multi-Sensor Fusion for Outdoor Augmented Reality", "type" : "paper-conference" }, "uris" : [ "http://www.mendeley.com/documents/?uuid=a7f3a95b-b727-362f-a7c8-d17b02076584" ] } ], "mendeley" : { "formattedCitation" : "(Schall et al., 2009)", "plainTextFormattedCitation" : "(Schall et al., 2009)", "previouslyFormattedCitation" : "(Schall et al., 2009)" }, "properties" : { "noteIndex" : 0 }, "schema" : "https://github.com/citation-style-language/schema/raw/master/csl-citation.json" }</w:instrText>
-      </w:r>
-      <w:r>
-        <w:fldChar w:fldCharType="separate"/>
-      </w:r>
-      <w:r>
-        <w:rPr>
-          <w:noProof/>
-        </w:rPr>
-        <w:t>(Schall et al., 2009)</w:t>
-      </w:r>
-      <w:r>
-        <w:fldChar w:fldCharType="end"/>
-      </w:r>
-      <w:r>
-        <w:t xml:space="preserve"> and could potentially be applied to a wide array of maintenance tasks.</w:t>
-      </w:r>
-    </w:p>
-    <w:p>
-      <w:pPr>
-        <w:pStyle w:val="StandardErstzeileneinzug"/>
-      </w:pPr>
-      <w:r>
-        <w:t xml:space="preserve">Although it had at this point not yet been applied, </w:t>
-      </w:r>
-      <w:r>
-        <w:fldChar w:fldCharType="begin" w:fldLock="1"/>
-      </w:r>
-      <w:r>
-        <w:instrText>ADDIN CSL_CITATION { "citationItems" : [ { "id" : "ITEM-1", "itemData" : { "DOI" : "10.1186/s40537-015-0031-2", "ISSN" : "2196-1115", "abstract" : "This paper provides a multi-disciplinary overview of the research issues and achievements in the field of Big Data and its visualization techniques and tools. The main aim is to summarize challenges in visualization methods for existing Big Data, as well as to offer novel solutions for issues related to the current state of Big Data Visualization. This paper provides a classification\\n of existing data types, analytical methods, visualization techniques and tools, with a particular emphasis placed on surveying the evolution of visualization methodology over the past years. Based on the results, we reveal disadvantages of existing visualization methods. Despite the technological development of the modern world, human involvement (interaction), judgment and logical thinking are necessary while working with Big Data. Therefore, the role of human perceptional limitations involving large amounts of information is evaluated. Based on the results, a non-traditional approach is proposed: we discuss how the capabilities of Augmented Reality and Virtual Reality could be applied to the field of Big Data Visualization. We discuss the promising utility of Mixed Reality technology integration with applications in Big Data Visualization. Placing the most essential data in the central area of the human visual field in Mixed Reality would allow one to obtain the presented information in a short period of time without significant data losses due to human perceptual issues. Furthermore, we discuss the impacts of new technologies, such as Virtual Reality displays and Augmented Reality helmets on the Big Data visualization as well as to the classification of the main challenges of integrating the technology.", "author" : [ { "dropping-particle" : "", "family" : "Olshannikova", "given" : "Ekaterina", "non-dropping-particle" : "", "parse-names" : false, "suffix" : "" }, { "dropping-particle" : "", "family" : "Ometov", "given" : "Aleksandr", "non-dropping-particle" : "", "parse-names" : false, "suffix" : "" }, { "dropping-particle" : "", "family" : "Koucheryavy", "given" : "Yevgeni", "non-dropping-particle" : "", "parse-names" : false, "suffix" : "" }, { "dropping-particle" : "", "family" : "Olsson", "given" : "Thomas", "non-dropping-particle" : "", "parse-names" : false, "suffix" : "" } ], "container-title" : "Journal of Big Data", "id" : "ITEM-1", "issue" : "1", "issued" : { "date-parts" : [ [ "2015" ] ] }, "publisher" : "Springer International Publishing", "title" : "Visualizing Big Data with augmented and virtual reality: challenges and research agenda", "type" : "article-journal", "volume" : "2" }, "uris" : [ "http://www.mendeley.com/documents/?uuid=e84917da-21b8-4db6-b708-22d4aa3db0ea" ] } ], "mendeley" : { "formattedCitation" : "(Olshannikova et al., 2015)", "plainTextFormattedCitation" : "(Olshannikova et al., 2015)", "previouslyFormattedCitation" : "(Olshannikova et al., 2015)" }, "properties" : { "noteIndex" : 0 }, "schema" : "https://github.com/citation-style-language/schema/raw/master/csl-citation.json" }</w:instrText>
-      </w:r>
-      <w:r>
-        <w:fldChar w:fldCharType="separate"/>
-      </w:r>
-      <w:r>
-        <w:rPr>
-          <w:noProof/>
-        </w:rPr>
-        <w:t>(Olshannikova et al., 2015)</w:t>
-      </w:r>
-      <w:r>
-        <w:fldChar w:fldCharType="end"/>
-      </w:r>
-      <w:r>
         <w:t xml:space="preserve"> </w:t>
       </w:r>
-      <w:r>
-        <w:t xml:space="preserve">propose to make use of AR in Big Data visualization, stating that it </w:t>
-      </w:r>
-      <w:r>
-        <w:t>“might solve many issues from narrow visual angle, navigation, scaling, etc. For example, offering a way to have a complete 360-degrees view with a helmet can solve an angle problem.”</w:t>
-      </w:r>
-    </w:p>
-    <w:p>
-      <w:pPr>
-        <w:pStyle w:val="berschrift4"/>
-        <w:rPr>
-          <w:lang w:val="en-US"/>
-        </w:rPr>
-      </w:pPr>
-      <w:bookmarkStart w:id="17" w:name="_Toc471154321"/>
-      <w:r>
-        <w:rPr>
-          <w:lang w:val="en-US"/>
-        </w:rPr>
-        <w:t>Education and expertise transfer</w:t>
-      </w:r>
+      <w:bookmarkStart w:id="17" w:name="_GoBack"/>
       <w:bookmarkEnd w:id="17"/>
-    </w:p>
-    <w:p>
-      <w:pPr>
-        <w:rPr>
-          <w:lang w:val="en-US"/>
-        </w:rPr>
-      </w:pPr>
-      <w:r>
-        <w:rPr>
-          <w:lang w:val="en-US"/>
-        </w:rPr>
-        <w:t xml:space="preserve">As </w:t>
-      </w:r>
-      <w:r>
-        <w:rPr>
-          <w:lang w:val="en-US"/>
-        </w:rPr>
-        <w:fldChar w:fldCharType="begin" w:fldLock="1"/>
-      </w:r>
-      <w:r>
-        <w:rPr>
-          <w:lang w:val="en-US"/>
-        </w:rPr>
-        <w:instrText>ADDIN CSL_CITATION { "citationItems" : [ { "id" : "ITEM-1", "itemData" : { "DOI" : "10.1007/s00779-013-0747-y", "abstract" : "Augmented reality (AR) is an educational medium increasingly accessible to young users such as elementary school and high school students. Although previous research has shown that AR systems have the potential to improve student learning, the educational community remains unclear regarding the educational usefulness of AR and regarding contexts in which this technology is more effective than other educational medi-ums. This paper addresses these topics by analyzing 26 publications that have previously compared student learn-ing in AR versus non-AR applications. It identifies a list of positive and negative impacts of AR experiences on stu-dent learning and highlights factors that are potentially underlying these effects. This set of factors is argued to cause differences in educational effectiveness between AR and other media. Furthermore, based on the analysis, the paper presents a heuristic questionnaire generated for judging the educational potential of AR experiences.", "author" : [ { "dropping-particle" : "", "family" : "Radu", "given" : "Iulian", "non-dropping-particle" : "", "parse-names" : false, "suffix" : "" } ], "container-title" : "Personal and Ubiquitous Computing", "id" : "ITEM-1", "issue" : "6", "issued" : { "date-parts" : [ [ "2014" ] ] }, "page" : "1533-1543", "title" : "Augmented reality in education: a meta-review and cross-media analysis", "type" : "article-journal", "volume" : "18" }, "uris" : [ "http://www.mendeley.com/documents/?uuid=1ce63684-6e9f-3bbe-b663-0974b08f77cd" ] } ], "mendeley" : { "formattedCitation" : "(Radu, 2014)", "plainTextFormattedCitation" : "(Radu, 2014)", "previouslyFormattedCitation" : "(Radu, 2014)" }, "properties" : { "noteIndex" : 0 }, "schema" : "https://github.com/citation-style-language/schema/raw/master/csl-citation.json" }</w:instrText>
-      </w:r>
-      <w:r>
-        <w:rPr>
-          <w:lang w:val="en-US"/>
-        </w:rPr>
-        <w:fldChar w:fldCharType="separate"/>
-      </w:r>
-      <w:r>
-        <w:rPr>
-          <w:noProof/>
-          <w:lang w:val="en-US"/>
-        </w:rPr>
-        <w:t>(Radu, 2014)</w:t>
-      </w:r>
-      <w:r>
-        <w:rPr>
-          <w:lang w:val="en-US"/>
-        </w:rPr>
-        <w:fldChar w:fldCharType="end"/>
-      </w:r>
-      <w:r>
-        <w:rPr>
-          <w:lang w:val="en-US"/>
-        </w:rPr>
-        <w:t xml:space="preserve"> states, throughout its history</w:t>
-      </w:r>
-      <w:r>
-        <w:rPr>
-          <w:lang w:val="en-US"/>
-        </w:rPr>
-        <w:t xml:space="preserve"> </w:t>
-      </w:r>
-      <w:r>
-        <w:rPr>
-          <w:lang w:val="en-US"/>
-        </w:rPr>
-        <w:t>“a</w:t>
-      </w:r>
-      <w:r>
-        <w:rPr>
-          <w:lang w:val="en-US"/>
-        </w:rPr>
-        <w:t xml:space="preserve"> </w:t>
-      </w:r>
-      <w:r>
-        <w:rPr>
-          <w:lang w:val="en-US"/>
-        </w:rPr>
-        <w:t>relatively high amount of research studies have investigated the potential impact of augmented real</w:t>
-      </w:r>
-      <w:r>
-        <w:rPr>
-          <w:lang w:val="en-US"/>
-        </w:rPr>
-        <w:t>ity to benefit student learning</w:t>
-      </w:r>
-      <w:r>
-        <w:rPr>
-          <w:lang w:val="en-US"/>
-        </w:rPr>
-        <w:t>”</w:t>
-      </w:r>
-      <w:r>
-        <w:rPr>
-          <w:lang w:val="en-US"/>
-        </w:rPr>
-        <w:t xml:space="preserve">, demonstrating a high interest in this domain. </w:t>
-      </w:r>
-      <w:r>
-        <w:rPr>
-          <w:lang w:val="en-US"/>
-        </w:rPr>
-        <w:t xml:space="preserve">In 2009, </w:t>
-      </w:r>
-      <w:r>
-        <w:rPr>
-          <w:lang w:val="en-US"/>
-        </w:rPr>
-        <w:fldChar w:fldCharType="begin" w:fldLock="1"/>
-      </w:r>
-      <w:r>
-        <w:rPr>
-          <w:lang w:val="en-US"/>
-        </w:rPr>
-        <w:instrText>ADDIN CSL_CITATION { "citationItems" : [ { "id" : "ITEM-1", "itemData" : { "DOI" : "10.1007/s10956-008-9119-1", "ISBN" : "1059-0145", "abstract" : "Abstract The purpose of this study was to document how teachers and students describe and comprehend the ways in which participating in an augmented reality (AR) simulation aids or hinders teaching and learning. Like the multi-user virtual environment (MUVE) interface that underlies Internet games, AR is a good medium for immersive collaborative simulation, but has different strengths and limitations than MUVEs. Within a design-based research project, the researchers conducted multiple qualitative case studies across two middle schools (6th and 7th grade) and one high school (10th grade) in the northeastern United States to document the affordances and limitations of AR simulations from the student and teacher perspective. The researchers collected data through formal and informal interviews, direct observations, web site posts, and site documents. Teachers and students reported that the technology-mediated narrative and the interactive, situated, collaborative problem solving affordances of the AR simulation were highly engaging, especially among students who had previously presented behavioral and academic challenges for the teachers. However, while the AR simulation provided potentially transformative added value, it simultaneously presented unique technological, managerial, and cognitive challenges to teaching and learning.", "author" : [ { "dropping-particle" : "", "family" : "Dunleavy", "given" : "Matt", "non-dropping-particle" : "", "parse-names" : false, "suffix" : "" }, { "dropping-particle" : "", "family" : "Dede", "given" : "Chris", "non-dropping-particle" : "", "parse-names" : false, "suffix" : "" }, { "dropping-particle" : "", "family" : "Mitchell", "given" : "Rebecca", "non-dropping-particle" : "", "parse-names" : false, "suffix" : "" } ], "container-title" : "Journal of Science Education and Technology", "id" : "ITEM-1", "issue" : "1", "issued" : { "date-parts" : [ [ "2009" ] ] }, "page" : "7-22", "title" : "Affordances and limitations of immersive participatory augmented reality simulations for teaching and learning", "type" : "article-journal", "volume" : "18" }, "uris" : [ "http://www.mendeley.com/documents/?uuid=6f0722d1-070d-4593-a372-e86a96963457" ] } ], "mendeley" : { "formattedCitation" : "(Dunleavy, Dede, &amp; Mitchell, 2009)", "plainTextFormattedCitation" : "(Dunleavy, Dede, &amp; Mitchell, 2009)", "previouslyFormattedCitation" : "(Dunleavy, Dede, &amp; Mitchell, 2009)" }, "properties" : { "noteIndex" : 0 }, "schema" : "https://github.com/citation-style-language/schema/raw/master/csl-citation.json" }</w:instrText>
-      </w:r>
-      <w:r>
-        <w:rPr>
-          <w:lang w:val="en-US"/>
-        </w:rPr>
-        <w:fldChar w:fldCharType="separate"/>
-      </w:r>
-      <w:r>
-        <w:rPr>
-          <w:noProof/>
-          <w:lang w:val="en-US"/>
-        </w:rPr>
-        <w:t>(Dunleavy, Dede, &amp; Mitchell, 2009)</w:t>
-      </w:r>
-      <w:r>
-        <w:rPr>
-          <w:lang w:val="en-US"/>
-        </w:rPr>
-        <w:fldChar w:fldCharType="end"/>
-      </w:r>
-      <w:r>
-        <w:rPr>
-          <w:lang w:val="en-US"/>
-        </w:rPr>
-        <w:t xml:space="preserve"> named Augmented Reality as one of three kinds of technological interfaces “now shaping </w:t>
-      </w:r>
-      <w:r>
-        <w:rPr>
-          <w:lang w:val="en-US"/>
-        </w:rPr>
-        <w:t>how people learn”, along with “t</w:t>
-      </w:r>
-      <w:r>
-        <w:rPr>
-          <w:lang w:val="en-US"/>
-        </w:rPr>
-        <w:t xml:space="preserve">he familiar ‘world- to- the- desktop’ interface” and multi-user virtual environments. </w:t>
-      </w:r>
-      <w:r>
-        <w:rPr>
-          <w:lang w:val="en-US"/>
-        </w:rPr>
-        <w:t xml:space="preserve">The 2011 NMC Horizon Report </w:t>
-      </w:r>
-      <w:r>
-        <w:rPr>
-          <w:lang w:val="en-US"/>
-        </w:rPr>
-        <w:fldChar w:fldCharType="begin" w:fldLock="1"/>
-      </w:r>
-      <w:r>
-        <w:rPr>
-          <w:lang w:val="en-US"/>
-        </w:rPr>
-        <w:instrText>ADDIN CSL_CITATION { "citationItems" : [ { "id" : "ITEM-1", "itemData" : { "PMID" : "20715204", "author" : [ { "dropping-particle" : "", "family" : "Johnson", "given" : "L.", "non-dropping-particle" : "", "parse-names" : false, "suffix" : "" }, { "dropping-particle" : "", "family" : "Smith", "given" : "R.", "non-dropping-particle" : "", "parse-names" : false, "suffix" : "" }, { "dropping-particle" : "", "family" : "Willis", "given" : "H.", "non-dropping-particle" : "", "parse-names" : false, "suffix" : "" }, { "dropping-particle" : "", "family" : "Levine", "given" : "A.", "non-dropping-particle" : "", "parse-names" : false, "suffix" : "" }, { "dropping-particle" : "", "family" : "Haywood", "given" : "K.", "non-dropping-particle" : "", "parse-names" : false, "suffix" : "" } ], "id" : "ITEM-1", "issued" : { "date-parts" : [ [ "2011" ] ] }, "publisher" : "The New Media Consortium", "publisher-place" : "Austin, Texas", "title" : "The 2011 Horizon Report", "type" : "report" }, "uris" : [ "http://www.mendeley.com/documents/?uuid=c107a810-dc46-4795-9d9d-59552c629334" ] } ], "mendeley" : { "formattedCitation" : "(L. Johnson et al., 2011)", "plainTextFormattedCitation" : "(L. Johnson et al., 2011)", "previouslyFormattedCitation" : "(L. Johnson et al., 2011)" }, "properties" : { "noteIndex" : 0 }, "schema" : "https://github.com/citation-style-language/schema/raw/master/csl-citation.json" }</w:instrText>
-      </w:r>
-      <w:r>
-        <w:rPr>
-          <w:lang w:val="en-US"/>
-        </w:rPr>
-        <w:fldChar w:fldCharType="separate"/>
-      </w:r>
-      <w:r>
-        <w:rPr>
-          <w:noProof/>
-          <w:lang w:val="en-US"/>
-        </w:rPr>
-        <w:t>(L. Johnson et al., 2011)</w:t>
-      </w:r>
-      <w:r>
-        <w:rPr>
-          <w:lang w:val="en-US"/>
-        </w:rPr>
-        <w:fldChar w:fldCharType="end"/>
-      </w:r>
-      <w:r>
-        <w:rPr>
-          <w:lang w:val="en-US"/>
-        </w:rPr>
-        <w:t xml:space="preserve"> </w:t>
-      </w:r>
-      <w:r>
-        <w:rPr>
-          <w:lang w:val="en-US"/>
-        </w:rPr>
-        <w:t>estimated a time of 2-3 years until mainstream adoption of Augmented Reality as a tool for “</w:t>
-      </w:r>
-      <w:r>
-        <w:rPr>
-          <w:lang w:val="en-US"/>
-        </w:rPr>
-        <w:t>teaching, learning, or creative inquiry.</w:t>
-      </w:r>
-      <w:r>
-        <w:rPr>
-          <w:lang w:val="en-US"/>
-        </w:rPr>
-        <w:t xml:space="preserve">” Interestingly, the same estimate was repeated in the 2016 Higher Education Edition of the Horizon Report </w:t>
-      </w:r>
-      <w:r>
-        <w:rPr>
-          <w:lang w:val="en-US"/>
-        </w:rPr>
-        <w:fldChar w:fldCharType="begin" w:fldLock="1"/>
-      </w:r>
-      <w:r>
-        <w:rPr>
-          <w:lang w:val="en-US"/>
-        </w:rPr>
-        <w:instrText>ADDIN CSL_CITATION { "citationItems" : [ { "id" : "ITEM-1", "itemData" : { "author" : [ { "dropping-particle" : "", "family" : "Johnson", "given" : "L.", "non-dropping-particle" : "", "parse-names" : false, "suffix" : "" }, { "dropping-particle" : "", "family" : "Adams Becker", "given" : "S.", "non-dropping-particle" : "", "parse-names" : false, "suffix" : "" }, { "dropping-particle" : "", "family" : "Cummins", "given" : "M.", "non-dropping-particle" : "", "parse-names" : false, "suffix" : "" }, { "dropping-particle" : "", "family" : "Estrada", "given" : "V.", "non-dropping-particle" : "", "parse-names" : false, "suffix" : "" }, { "dropping-particle" : "", "family" : "Freeman", "given" : "A.", "non-dropping-particle" : "", "parse-names" : false, "suffix" : "" }, { "dropping-particle" : "", "family" : "Hall", "given" : "C.", "non-dropping-particle" : "", "parse-names" : false, "suffix" : "" } ], "id" : "ITEM-1", "issued" : { "date-parts" : [ [ "2016" ] ] }, "publisher" : "The New Media Consortium", "publisher-place" : "Austin, Texas", "title" : "NMC Horizon Report: 2016 Higher Education Edition.", "type" : "report" }, "uris" : [ "http://www.mendeley.com/documents/?uuid=ffffedb9-517e-3c31-a378-0b715de277e2" ] } ], "mendeley" : { "formattedCitation" : "(L. Johnson et al., 2016)", "plainTextFormattedCitation" : "(L. Johnson et al., 2016)", "previouslyFormattedCitation" : "(L. Johnson et al., 2016)" }, "properties" : { "noteIndex" : 0 }, "schema" : "https://github.com/citation-style-language/schema/raw/master/csl-citation.json" }</w:instrText>
-      </w:r>
-      <w:r>
-        <w:rPr>
-          <w:lang w:val="en-US"/>
-        </w:rPr>
-        <w:fldChar w:fldCharType="separate"/>
-      </w:r>
-      <w:r>
-        <w:rPr>
-          <w:noProof/>
-          <w:lang w:val="en-US"/>
-        </w:rPr>
-        <w:t>(L. Johnson et al., 2016)</w:t>
-      </w:r>
-      <w:r>
-        <w:rPr>
-          <w:lang w:val="en-US"/>
-        </w:rPr>
-        <w:fldChar w:fldCharType="end"/>
-      </w:r>
-      <w:r>
-        <w:rPr>
-          <w:lang w:val="en-US"/>
-        </w:rPr>
-        <w:t xml:space="preserve">, showing that despite the academic interest, Augmented Reality has not managed to </w:t>
-      </w:r>
-      <w:r>
-        <w:rPr>
-          <w:lang w:val="en-US"/>
-        </w:rPr>
-        <w:t xml:space="preserve">completely </w:t>
-      </w:r>
-      <w:r>
-        <w:rPr>
-          <w:lang w:val="en-US"/>
-        </w:rPr>
-        <w:t xml:space="preserve">ground itself in education, though the report does </w:t>
-      </w:r>
-      <w:r>
-        <w:rPr>
-          <w:lang w:val="en-US"/>
-        </w:rPr>
-        <w:t>express optimism that increasing ease of use will drive this development forward.</w:t>
-      </w:r>
-    </w:p>
-    <w:p>
-      <w:pPr>
-        <w:pStyle w:val="StandardErstzeileneinzug"/>
-      </w:pPr>
-      <w:r>
-        <w:t xml:space="preserve">Due to the abovementioned interest in Augmented Reality for learning, there have been not only a number of studies on the subject but also several meta-reviews and overviews. For </w:t>
-      </w:r>
-      <w:r>
-        <w:t xml:space="preserve">recent </w:t>
-      </w:r>
-      <w:r>
-        <w:t xml:space="preserve">extensive summaries of this topic, see for example </w:t>
-      </w:r>
-      <w:r>
-        <w:fldChar w:fldCharType="begin" w:fldLock="1"/>
-      </w:r>
-      <w:r>
-        <w:instrText>ADDIN CSL_CITATION { "citationItems" : [ { "id" : "ITEM-1", "itemData" : { "DOI" : "10.1007/s00779-012-0624-0", "abstract" : "This paper describes and compares two audio guides used to inform the general public about local historical events, specifically the 1831 Reform Riot as it happened in and around Nottingham in the UK. One audio guide consisted of a guided walk, organised and produced by a local community history group, where members of the group performed spoken narratives at specific points of interest around Nottingham city centre, delivered to a large group of participants. The other guide was a trail of geolocated audio files, created by the same community history group and delivered via location-aware smartphones to a smaller group of participants. This second guide provided similar historical information at the same points of interest as the guided walk, authored using a third party software app that employed a mapping facility to trigger audio events at specified locations. Our central research question was to examine how these experiences differed, or were similar; whether they provided an effective means of learning by the general public about local historical events; and how these kinds of techniques can be used in the future or by other community groups.", "author" : [ { "dropping-particle" : "", "family" : "Fitzgerald", "given" : "Elizabeth", "non-dropping-particle" : "", "parse-names" : false, "suffix" : "" }, { "dropping-particle" : "", "family" : "Taylor", "given" : "Claire", "non-dropping-particle" : "", "parse-names" : false, "suffix" : "" }, { "dropping-particle" : "", "family" : "Craven", "given" : "Michael", "non-dropping-particle" : "", "parse-names" : false, "suffix" : "" } ], "container-title" : "Personal and Ubiquitous Computing", "id" : "ITEM-1", "issue" : "4", "issued" : { "date-parts" : [ [ "2013" ] ] }, "page" : "749-760", "title" : "To the Castle! A comparison of two audio guides to enable public discovery of historical events", "type" : "article-journal", "volume" : "17" }, "uris" : [ "http://www.mendeley.com/documents/?uuid=960e9972-6855-3533-8a12-fa47b090e6f7" ] }, { "id" : "ITEM-2", "itemData" : { "DOI" : "10.1007/s00779-013-0747-y", "abstract" : "Augmented reality (AR) is an educational medium increasingly accessible to young users such as elementary school and high school students. Although previous research has shown that AR systems have the potential to improve student learning, the educational community remains unclear regarding the educational usefulness of AR and regarding contexts in which this technology is more effective than other educational medi-ums. This paper addresses these topics by analyzing 26 publications that have previously compared student learn-ing in AR versus non-AR applications. It identifies a list of positive and negative impacts of AR experiences on stu-dent learning and highlights factors that are potentially underlying these effects. This set of factors is argued to cause differences in educational effectiveness between AR and other media. Furthermore, based on the analysis, the paper presents a heuristic questionnaire generated for judging the educational potential of AR experiences.", "author" : [ { "dropping-particle" : "", "family" : "Radu", "given" : "Iulian", "non-dropping-particle" : "", "parse-names" : false, "suffix" : "" } ], "container-title" : "Personal and Ubiquitous Computing", "id" : "ITEM-2", "issue" : "6", "issued" : { "date-parts" : [ [ "2014" ] ] }, "page" : "1533-1543", "title" : "Augmented reality in education: a meta-review and cross-media analysis", "type" : "article-journal", "volume" : "18" }, "uris" : [ "http://www.mendeley.com/documents/?uuid=1ce63684-6e9f-3bbe-b663-0974b08f77cd" ] }, { "id" : "ITEM-3", "itemData" : { "DOI" : "10.1080/09523987.2014.889400", "abstract" : "Augmented Reality is poised to profoundly transform Education as we know it. The capacity to overlay rich media onto the real-world for viewing through web-enabled devices such as phones and tablet devices means that information can be made available to students at the exact time and place of need. This has the potential to reduce cognitive overload by providing students with `perfectly situated scaffolding', as well as enable learning in a range of other ways. This paper will review uses of Augmented Reality both in mainstream society and in education, and discuss the pedagogical potentials afforded by the technology. Based on the prevalence of information delivery uses of Augmented Reality in Education, we argue the merit of having students design Augmented Reality experiences in order to develop their higher order thinking capabilities. A case study of `learning by design' using Augmented Reality in high school Visual Art is presented, with samples of student work and their feedback indicating that the approach resulted in high levels of independent thinking, creativity and critical analysis. The paper concludes by establishing a future outlook for Augmented Reality and setting a research agenda going forward.", "author" : [ { "dropping-particle" : "", "family" : "Bower", "given" : "Matt", "non-dropping-particle" : "", "parse-names" : false, "suffix" : "" }, { "dropping-particle" : "", "family" : "Howe", "given" : "Cathie", "non-dropping-particle" : "", "parse-names" : false, "suffix" : "" }, { "dropping-particle" : "", "family" : "McCredie", "given" : "Nerida", "non-dropping-particle" : "", "parse-names" : false, "suffix" : "" }, { "dropping-particle" : "", "family" : "Robinson", "given" : "Austin", "non-dropping-particle" : "", "parse-names" : false, "suffix" : "" }, { "dropping-particle" : "", "family" : "Grover", "given" : "David", "non-dropping-particle" : "", "parse-names" : false, "suffix" : "" } ], "container-title" : "Educational Media International", "id" : "ITEM-3", "issue" : "1", "issued" : { "date-parts" : [ [ "2014" ] ] }, "page" : "1-15", "title" : "Augmented Reality in education \u2013 cases, places and potentials", "type" : "article-journal", "volume" : "51" }, "uris" : [ "http://www.mendeley.com/documents/?uuid=f7742ff8-44c3-45c0-b1b4-9ddff54f2c28" ] } ], "mendeley" : { "formattedCitation" : "(Bower et al., 2014; Fitzgerald, Taylor, &amp; Craven, 2013; Radu, 2014)", "plainTextFormattedCitation" : "(Bower et al., 2014; Fitzgerald, Taylor, &amp; Craven, 2013; Radu, 2014)", "previouslyFormattedCitation" : "(Bower et al., 2014; Fitzgerald, Taylor, &amp; Craven, 2013; Radu, 2014)" }, "properties" : { "noteIndex" : 0 }, "schema" : "https://github.com/citation-style-language/schema/raw/master/csl-citation.json" }</w:instrText>
-      </w:r>
-      <w:r>
-        <w:fldChar w:fldCharType="separate"/>
-      </w:r>
-      <w:r>
-        <w:rPr>
-          <w:noProof/>
-        </w:rPr>
-        <w:t>(Bower et al., 2014; Fitzgerald, Taylor, &amp; Craven, 2013; Radu, 2014)</w:t>
-      </w:r>
-      <w:r>
-        <w:fldChar w:fldCharType="end"/>
-      </w:r>
-      <w:r>
-        <w:t>.</w:t>
-      </w:r>
-      <w:r>
-        <w:t xml:space="preserve"> </w:t>
-      </w:r>
-      <w:r>
-        <w:fldChar w:fldCharType="begin" w:fldLock="1"/>
-      </w:r>
-      <w:r>
-        <w:instrText>ADDIN CSL_CITATION { "citationItems" : [ { "id" : "ITEM-1", "itemData" : { "DOI" : "10.1007/s00779-013-0747-y", "abstract" : "Augmented reality (AR) is an educational medium increasingly accessible to young users such as elementary school and high school students. Although previous research has shown that AR systems have the potential to improve student learning, the educational community remains unclear regarding the educational usefulness of AR and regarding contexts in which this technology is more effective than other educational medi-ums. This paper addresses these topics by analyzing 26 publications that have previously compared student learn-ing in AR versus non-AR applications. It identifies a list of positive and negative impacts of AR experiences on stu-dent learning and highlights factors that are potentially underlying these effects. This set of factors is argued to cause differences in educational effectiveness between AR and other media. Furthermore, based on the analysis, the paper presents a heuristic questionnaire generated for judging the educational potential of AR experiences.", "author" : [ { "dropping-particle" : "", "family" : "Radu", "given" : "Iulian", "non-dropping-particle" : "", "parse-names" : false, "suffix" : "" } ], "container-title" : "Personal and Ubiquitous Computing", "id" : "ITEM-1", "issue" : "6", "issued" : { "date-parts" : [ [ "2014" ] ] }, "page" : "1533-1543", "title" : "Augmented reality in education: a meta-review and cross-media analysis", "type" : "article-journal", "volume" : "18" }, "uris" : [ "http://www.mendeley.com/documents/?uuid=1ce63684-6e9f-3bbe-b663-0974b08f77cd" ] } ], "mendeley" : { "formattedCitation" : "(Radu, 2014)", "plainTextFormattedCitation" : "(Radu, 2014)", "previouslyFormattedCitation" : "(Radu, 2014)" }, "properties" : { "noteIndex" : 0 }, "schema" : "https://github.com/citation-style-language/schema/raw/master/csl-citation.json" }</w:instrText>
-      </w:r>
-      <w:r>
-        <w:fldChar w:fldCharType="separate"/>
-      </w:r>
-      <w:r>
-        <w:rPr>
-          <w:noProof/>
-        </w:rPr>
-        <w:t>(Radu, 2014)</w:t>
-      </w:r>
-      <w:r>
-        <w:fldChar w:fldCharType="end"/>
-      </w:r>
-      <w:r>
-        <w:t>‘s overview of areas that have been shown to benefit from Augmented Reality appl</w:t>
-      </w:r>
-      <w:r>
-        <w:t>ications includes l</w:t>
-      </w:r>
-      <w:r>
-        <w:t>earning spatial structure and function</w:t>
-      </w:r>
-      <w:r>
-        <w:t>, l</w:t>
-      </w:r>
-      <w:r>
-        <w:t>earning language associations</w:t>
-      </w:r>
-      <w:r>
-        <w:t>, l</w:t>
-      </w:r>
-      <w:r>
-        <w:t>ong-term memory retention</w:t>
-      </w:r>
-      <w:r>
-        <w:t>, i</w:t>
-      </w:r>
-      <w:r>
-        <w:t>mproved physical task performance</w:t>
-      </w:r>
-      <w:r>
-        <w:t>, i</w:t>
-      </w:r>
-      <w:r>
-        <w:t>mproved collaboration</w:t>
-      </w:r>
-      <w:r>
-        <w:t>, and i</w:t>
-      </w:r>
-      <w:r>
-        <w:t>ncreased student motivation</w:t>
-      </w:r>
-      <w:r>
-        <w:t>.</w:t>
-      </w:r>
-    </w:p>
-    <w:p>
-      <w:pPr>
-        <w:pStyle w:val="StandardErstzeileneinzug"/>
-      </w:pPr>
-      <w:r>
-        <w:t>Arguments as to why learning environments benefit from Augmented Reality have been proposed in multiple papers</w:t>
-      </w:r>
-      <w:r>
-        <w:t xml:space="preserve">. As </w:t>
-      </w:r>
-      <w:r>
-        <w:fldChar w:fldCharType="begin" w:fldLock="1"/>
-      </w:r>
-      <w:r>
-        <w:instrText>ADDIN CSL_CITATION { "citationItems" : [ { "id" : "ITEM-1", "itemData" : { "abstract" : "In this paper, the authors examine the state of the art in augmented reality (AR) for mobile learning. Previous\r\nwork in the field of mobile learning has included AR as a component of a wider toolkit but little has been done\r\nto discuss the phenomenon in detail or to examine in a balanced fashion its potential for learning, identifying\r\nboth positive and negative aspects. The authors seek to provide a working definition of AR and to examine\r\nhow it can be embedded within situated learning in outdoor settings. The authors classify it according to key\r\naspects (device/technology, mode of interaction/learning design, type of media, personal or shared experiences,\r\nwhether the experience is portable or static, and the learning activities/outcomes). The authors discuss\r\nthe technical and pedagogical challenges presented by AR, before looking at ways in which it can be used for\r\nlearning. Finally, the paper looks ahead to AR technologies that may be employed in the future.", "author" : [ { "dropping-particle" : "", "family" : "FitzGerald", "given" : "Elizabeth", "non-dropping-particle" : "", "parse-names" : false, "suffix" : "" }, { "dropping-particle" : "", "family" : "Ferguson", "given" : "Rebecca", "non-dropping-particle" : "", "parse-names" : false, "suffix" : "" }, { "dropping-particle" : "", "family" : "Adams", "given" : "Anne", "non-dropping-particle" : "", "parse-names" : false, "suffix" : "" }, { "dropping-particle" : "", "family" : "Gaved", "given" : "Mark", "non-dropping-particle" : "", "parse-names" : false, "suffix" : "" }, { "dropping-particle" : "", "family" : "Mor", "given" : "Yishay", "non-dropping-particle" : "", "parse-names" : false, "suffix" : "" }, { "dropping-particle" : "", "family" : "Thomas", "given" : "Rhodri", "non-dropping-particle" : "", "parse-names" : false, "suffix" : "" } ], "container-title" : "International Journal of Mobile and Blended Learning", "id" : "ITEM-1", "issue" : "4", "issued" : { "date-parts" : [ [ "2013" ] ] }, "page" : "43-58", "title" : "Augmented reality and mobile learning: the state of the art", "type" : "article-journal", "volume" : "5" }, "uris" : [ "http://www.mendeley.com/documents/?uuid=e7a48376-4e41-36f5-8c29-eb66d1946d92" ] } ], "mendeley" : { "formattedCitation" : "(FitzGerald et al., 2013)", "plainTextFormattedCitation" : "(FitzGerald et al., 2013)", "previouslyFormattedCitation" : "(FitzGerald et al., 2013)" }, "properties" : { "noteIndex" : 0 }, "schema" : "https://github.com/citation-style-language/schema/raw/master/csl-citation.json" }</w:instrText>
-      </w:r>
-      <w:r>
-        <w:fldChar w:fldCharType="separate"/>
-      </w:r>
-      <w:r>
-        <w:rPr>
-          <w:noProof/>
-        </w:rPr>
-        <w:t>(FitzGerald et al., 2013)</w:t>
-      </w:r>
-      <w:r>
-        <w:fldChar w:fldCharType="end"/>
-      </w:r>
-      <w:r>
-        <w:t xml:space="preserve"> point out, </w:t>
-      </w:r>
-      <w:r>
-        <w:t>“augmenting/adding to reality has always been a part of outdoor education</w:t>
-      </w:r>
-      <w:r>
-        <w:t>” and using Augmented Reality technology to these ends is a logical next step.</w:t>
-      </w:r>
-      <w:r>
-        <w:t xml:space="preserve"> </w:t>
-      </w:r>
-      <w:r>
-        <w:t xml:space="preserve">(Radu, 2014) compares various media in regards to </w:t>
-      </w:r>
-      <w:r>
-        <w:lastRenderedPageBreak/>
-        <w:t xml:space="preserve">educational affordances and comes away with the following </w:t>
+      <w:r>
+        <w:t xml:space="preserve">compares various media in regards to educational affordances and comes away with the following </w:t>
       </w:r>
       <w:r>
         <w:t xml:space="preserve">factors </w:t>
@@ -14159,17 +14424,7 @@
           <w:noProof/>
           <w:szCs w:val="24"/>
         </w:rPr>
-        <w:t>IEEE Computer Gra</w:t>
-      </w:r>
-      <w:r>
-        <w:rPr>
-          <w:i/>
-          <w:iCs/>
-          <w:noProof/>
-          <w:szCs w:val="24"/>
-        </w:rPr>
-        <w:lastRenderedPageBreak/>
-        <w:t>phics and Applications</w:t>
+        <w:t>IEEE Computer Graphics and Applications</w:t>
       </w:r>
       <w:r>
         <w:rPr>
@@ -14212,6 +14467,7 @@
           <w:noProof/>
           <w:szCs w:val="24"/>
         </w:rPr>
+        <w:lastRenderedPageBreak/>
         <w:t xml:space="preserve">Bauer, S., Wasza, J., Haase, S., Marosi, N., &amp; Hornegger, J. (2011). Multi-modal Surface Registration for Markerless Initial Patient Setup in Radiation Therapy using Microsoft’s Kinect Sensor. In </w:t>
       </w:r>
       <w:r>
@@ -14516,7 +14772,7 @@
           <w:noProof/>
           <w:szCs w:val="24"/>
         </w:rPr>
-        <w:t xml:space="preserve">Dasarathy, B. V. </w:t>
+        <w:t xml:space="preserve">Dasarathy, B. V. (1997). Sensor fusion potential exploitation-innovative architectures and </w:t>
       </w:r>
       <w:r>
         <w:rPr>
@@ -14524,7 +14780,7 @@
           <w:szCs w:val="24"/>
         </w:rPr>
         <w:lastRenderedPageBreak/>
-        <w:t xml:space="preserve">(1997). Sensor fusion potential exploitation-innovative architectures and illustrative applications. </w:t>
+        <w:t xml:space="preserve">illustrative applications. </w:t>
       </w:r>
       <w:r>
         <w:rPr>
@@ -14960,7 +15216,7 @@
           <w:noProof/>
           <w:szCs w:val="24"/>
         </w:rPr>
-        <w:t>Hol, J. D., Schön, T</w:t>
+        <w:t xml:space="preserve">Hol, J. D., Schön, T. B., Gustafsson, F., &amp; Slycke, P. J. (2006). Sensor Fusion for Augmented </w:t>
       </w:r>
       <w:r>
         <w:rPr>
@@ -14968,7 +15224,7 @@
           <w:szCs w:val="24"/>
         </w:rPr>
         <w:lastRenderedPageBreak/>
-        <w:t xml:space="preserve">. B., Gustafsson, F., &amp; Slycke, P. J. (2006). Sensor Fusion for Augmented Reality. In </w:t>
+        <w:t xml:space="preserve">Reality. In </w:t>
       </w:r>
       <w:r>
         <w:rPr>
@@ -15296,7 +15552,7 @@
           <w:noProof/>
           <w:szCs w:val="24"/>
         </w:rPr>
-        <w:t>. Retrieved from http://ww</w:t>
+        <w:t>. Retrieved from http://www.cse.chalmers.se/research/group/idc/publication/pdf/lundgren_bjork_game_m</w:t>
       </w:r>
       <w:r>
         <w:rPr>
@@ -15304,7 +15560,7 @@
           <w:szCs w:val="24"/>
         </w:rPr>
         <w:lastRenderedPageBreak/>
-        <w:t>w.cse.chalmers.se/research/group/idc/publication/pdf/lundgren_bjork_game_mechanics.pdf</w:t>
+        <w:t>echanics.pdf</w:t>
       </w:r>
     </w:p>
     <w:p>
@@ -15664,7 +15920,7 @@
           <w:noProof/>
           <w:szCs w:val="24"/>
         </w:rPr>
-        <w:t>Papagiannakis, G., Singh, G., &amp; Magnenat-Thalmann, N. (2008). A survey of mobile and wireless technologies for augmented reality systems. Retrieved from http://</w:t>
+        <w:t>Papagiannakis, G., Singh, G., &amp; Magnenat-Thalmann, N. (2008). A survey of mobile and wireless technologies for augmented reality systems. Retrieved from http://calhoun.nps.edu/bitstream/handle/10945/41253/Singh_d912f5075af50e0812_2008</w:t>
       </w:r>
       <w:r>
         <w:rPr>
@@ -15672,7 +15928,7 @@
           <w:szCs w:val="24"/>
         </w:rPr>
         <w:lastRenderedPageBreak/>
-        <w:t>calhoun.nps.edu/bitstream/handle/10945/41253/Singh_d912f5075af50e0812_2008.pdf?sequence=1</w:t>
+        <w:t>.pdf?sequence=1</w:t>
       </w:r>
     </w:p>
     <w:p>
@@ -16052,7 +16308,7 @@
           <w:noProof/>
           <w:szCs w:val="24"/>
         </w:rPr>
-        <w:t>Ternier, S., De Vries, F., Börner, D., &amp; Specht, M. (2012). Mobile augmented reality with audio, supporting</w:t>
+        <w:t xml:space="preserve">Ternier, S., De Vries, F., Börner, D., &amp; Specht, M. (2012). Mobile augmented reality with audio, supporting fieldwork of Cultural Sciences students in Florence. In G. Eleftherakis, </w:t>
       </w:r>
       <w:r>
         <w:rPr>
@@ -16060,7 +16316,7 @@
           <w:szCs w:val="24"/>
         </w:rPr>
         <w:lastRenderedPageBreak/>
-        <w:t xml:space="preserve"> fieldwork of Cultural Sciences students in Florence. In G. Eleftherakis, M. Hinchey, &amp; M. Holcombe (Eds.), </w:t>
+        <w:t xml:space="preserve">M. Hinchey, &amp; M. Holcombe (Eds.), </w:t>
       </w:r>
       <w:r>
         <w:rPr>
@@ -16416,15 +16672,7 @@
           <w:noProof/>
           <w:szCs w:val="24"/>
         </w:rPr>
-        <w:t>Zagal, J. P., Mateas, M., Fernández-Vara, C., Hochhalter, B., &amp; Lichti, N. (2005). Towards an Ontolo</w:t>
-      </w:r>
-      <w:r>
-        <w:rPr>
-          <w:noProof/>
-          <w:szCs w:val="24"/>
-        </w:rPr>
-        <w:lastRenderedPageBreak/>
-        <w:t xml:space="preserve">gical Language for Game Analysis. In </w:t>
+        <w:t xml:space="preserve">Zagal, J. P., Mateas, M., Fernández-Vara, C., Hochhalter, B., &amp; Lichti, N. (2005). Towards an Ontological Language for Game Analysis. In </w:t>
       </w:r>
       <w:r>
         <w:rPr>
@@ -16440,7 +16688,15 @@
           <w:noProof/>
           <w:szCs w:val="24"/>
         </w:rPr>
-        <w:t xml:space="preserve"> (pp. 3–14). Retrieved from https://users.soe.ucsc.edu/~michaelm/publications/zagal-worlds-in-play-2007.pdf</w:t>
+        <w:t xml:space="preserve"> </w:t>
+      </w:r>
+      <w:r>
+        <w:rPr>
+          <w:noProof/>
+          <w:szCs w:val="24"/>
+        </w:rPr>
+        <w:lastRenderedPageBreak/>
+        <w:t>(pp. 3–14). Retrieved from https://users.soe.ucsc.edu/~michaelm/publications/zagal-worlds-in-play-2007.pdf</w:t>
       </w:r>
     </w:p>
     <w:p>
@@ -16614,7 +16870,7 @@
       </w:r>
     </w:p>
   </w:comment>
-  <w:comment w:id="14" w:author="Felix" w:date="2017-01-04T22:02:00Z" w:initials="F">
+  <w:comment w:id="13" w:author="Felix" w:date="2017-01-04T22:02:00Z" w:initials="F">
     <w:p>
       <w:pPr>
         <w:pStyle w:val="Kommentartext"/>
@@ -16775,7 +17031,7 @@
           <w:rPr>
             <w:noProof/>
           </w:rPr>
-          <w:t>11</w:t>
+          <w:t>13</w:t>
         </w:r>
         <w:r>
           <w:fldChar w:fldCharType="end"/>
@@ -16870,7 +17126,7 @@
         <v:path o:extrusionok="f" gradientshapeok="t" o:connecttype="rect"/>
         <o:lock v:ext="edit" aspectratio="t"/>
       </v:shapetype>
-      <v:shape id="_x0000_i1041" type="#_x0000_t75" style="width:12pt;height:12pt;visibility:visible" o:bullet="t">
+      <v:shape id="_x0000_i1035" type="#_x0000_t75" style="width:12pt;height:12pt;visibility:visible" o:bullet="t">
         <v:imagedata r:id="rId1" o:title=""/>
       </v:shape>
     </w:pict>
@@ -22851,7 +23107,7 @@
 </file>
 
 <file path=customXml/itemProps1.xml><?xml version="1.0" encoding="utf-8"?>
-<ds:datastoreItem xmlns:ds="http://schemas.openxmlformats.org/officeDocument/2006/customXml" ds:itemID="{B49A36FC-44B4-4382-B097-C39C0ED2271A}">
+<ds:datastoreItem xmlns:ds="http://schemas.openxmlformats.org/officeDocument/2006/customXml" ds:itemID="{39E3E786-6C46-48DA-B2AF-319E32057B68}">
   <ds:schemaRefs>
     <ds:schemaRef ds:uri="http://schemas.openxmlformats.org/officeDocument/2006/bibliography"/>
   </ds:schemaRefs>

</xml_diff>

<commit_message>
Page number project aborted.
</commit_message>
<xml_diff>
--- a/Bachelorarbeit.docx
+++ b/Bachelorarbeit.docx
@@ -4504,7 +4504,7 @@
         </w:rPr>
         <w:lastRenderedPageBreak/>
         <w:drawing>
-          <wp:inline distT="0" distB="0" distL="0" distR="0" wp14:anchorId="7BCD6588" wp14:editId="11BD1F6D">
+          <wp:inline distT="0" distB="0" distL="0" distR="0" wp14:anchorId="58C9C573" wp14:editId="4FA8AEC8">
             <wp:extent cx="5400675" cy="1000125"/>
             <wp:effectExtent l="0" t="0" r="0" b="0"/>
             <wp:docPr id="3" name="Grafik 3" descr="C:\Users\Felix\Desktop\Git\Bachelor\Continuum.png"/>
@@ -9944,7 +9944,15 @@
         <w:t xml:space="preserve"> to the interdependent work in physical spaces which AR allows as </w:t>
       </w:r>
       <w:r>
-        <w:t>“the most frequently reported affordance of AR (Dunleavy, Dede, &amp; Mitchell, 2009; Facer, Joiner, Stanton, Reid, Hull, and Kirk, 2004; Klopfer and Squire, 2008; Squire, 2010; Perry et al., 2008; Squire, Jan, Matthews, Wagler, M</w:t>
+        <w:t xml:space="preserve">“the most frequently reported affordance of AR (Dunleavy, Dede, &amp; Mitchell, 2009; Facer, Joiner, Stanton, Reid, Hull, and Kirk, 2004; Klopfer and Squire, 2008; Squire, 2010; Perry et al., 2008; Squire, Jan, Matthews, </w:t>
+      </w:r>
+      <w:proofErr w:type="spellStart"/>
+      <w:r>
+        <w:t>Wagler</w:t>
+      </w:r>
+      <w:proofErr w:type="spellEnd"/>
+      <w:r>
+        <w:t>, M</w:t>
       </w:r>
       <w:r>
         <w:t xml:space="preserve">artin, </w:t>
@@ -10312,8 +10320,6 @@
       <w:r>
         <w:t xml:space="preserve"> (§ 3 para. 6).</w:t>
       </w:r>
-      <w:bookmarkStart w:id="24" w:name="_GoBack"/>
-      <w:bookmarkEnd w:id="24"/>
     </w:p>
     <w:p>
       <w:pPr>
@@ -10323,7 +10329,7 @@
         <w:fldChar w:fldCharType="begin" w:fldLock="1"/>
       </w:r>
       <w:r>
-        <w:instrText>ADDIN CSL_CITATION { "citationItems" : [ { "id" : "ITEM-1", "itemData" : { "abstract" : "Among the most critical issues in the design of immersive virtual environments are those that deal with the problem of technologically induced intersensory con and one of the results, sensorimotor adaptation. An experiment was conducted to sup-port the design of a prototype see-through, head-mounted display (HMD). When wearing video see-through HMDs in augmented reality systems, subjects see the world around them through a pair of head-mounted video cameras. The study looked at the effects of sensory rearrangement caused by a HMD design that displaced the user's ''virtual'' eye position forward (165 mm) and above (62 mm) toward the spatial position of the cameras. The position of the cameras creates images of the world that are slightly downward and inward from normal. Measures of hand-eye coordination and speed on a manual pegboard task revealed substantial perceptual costs of the eye displacement initially, but also evidence of adaptation. Upon wearing the video see-through HMD, subjects' pointing errors increased signi along the spatial dimensions displaced (the y dimension, above-below the target, and z dimension, in front-behind the target). Speed of performance on the pegboard task decreased by 43% compared to baseline performance. Pointing accuracy improved by approxi-mately 33% as subjects adapted to the sensory rearrangement , but it did not reach baseline performance. When subjects removed the see-through HMD, there was evidence that their hand-eye coordination had been altered. Negative aftereffects were observed in the form of greater errors in pointing accuracy compared to base-line. Although these aftereffects are temporary, the results may have serious practical implications for the use of video see-through HMDs by users (e.g., surgeons) who depend on very accurate hand-eye coordination.", "author" : [ { "dropping-particle" : "", "family" : "Biocca", "given" : "Frank A.", "non-dropping-particle" : "", "parse-names" : false, "suffix" : "" }, { "dropping-particle" : "", "family" : "Rolland", "given" : "J.P.", "non-dropping-particle" : "", "parse-names" : false, "suffix" : "" } ], "container-title" : "Presence: Teleoperators and Virtual Environments", "id" : "ITEM-1", "issue" : "3", "issued" : { "date-parts" : [ [ "1998" ] ] }, "page" : "262-277", "title" : "Virtual Eyes Can Rearrange Your Body: Adaptation to Visual Displacement in See-Through, Head-Mounted Displays", "type" : "article-journal", "volume" : "7" }, "uris" : [ "http://www.mendeley.com/documents/?uuid=70eb30d4-24c4-3a71-b990-e5488b3e7223" ] } ], "mendeley" : { "formattedCitation" : "(Biocca &amp; Rolland, 1998)", "plainTextFormattedCitation" : "(Biocca &amp; Rolland, 1998)", "previouslyFormattedCitation" : "(Biocca &amp; Rolland, 1998)" }, "properties" : { "noteIndex" : 0 }, "schema" : "https://github.com/citation-style-language/schema/raw/master/csl-citation.json" }</w:instrText>
+        <w:instrText>ADDIN CSL_CITATION { "citationItems" : [ { "id" : "ITEM-1", "itemData" : { "abstract" : "Among the most critical issues in the design of immersive virtual environments are those that deal with the problem of technologically induced intersensory con and one of the results, sensorimotor adaptation. An experiment was conducted to sup-port the design of a prototype see-through, head-mounted display (HMD). When wearing video see-through HMDs in augmented reality systems, subjects see the world around them through a pair of head-mounted video cameras. The study looked at the effects of sensory rearrangement caused by a HMD design that displaced the user's ''virtual'' eye position forward (165 mm) and above (62 mm) toward the spatial position of the cameras. The position of the cameras creates images of the world that are slightly downward and inward from normal. Measures of hand-eye coordination and speed on a manual pegboard task revealed substantial perceptual costs of the eye displacement initially, but also evidence of adaptation. Upon wearing the video see-through HMD, subjects' pointing errors increased signi along the spatial dimensions displaced (the y dimension, above-below the target, and z dimension, in front-behind the target). Speed of performance on the pegboard task decreased by 43% compared to baseline performance. Pointing accuracy improved by approxi-mately 33% as subjects adapted to the sensory rearrangement , but it did not reach baseline performance. When subjects removed the see-through HMD, there was evidence that their hand-eye coordination had been altered. Negative aftereffects were observed in the form of greater errors in pointing accuracy compared to base-line. Although these aftereffects are temporary, the results may have serious practical implications for the use of video see-through HMDs by users (e.g., surgeons) who depend on very accurate hand-eye coordination.", "author" : [ { "dropping-particle" : "", "family" : "Biocca", "given" : "Frank A.", "non-dropping-particle" : "", "parse-names" : false, "suffix" : "" }, { "dropping-particle" : "", "family" : "Rolland", "given" : "J.P.", "non-dropping-particle" : "", "parse-names" : false, "suffix" : "" } ], "container-title" : "Presence: Teleoperators and Virtual Environments", "id" : "ITEM-1", "issue" : "3", "issued" : { "date-parts" : [ [ "1998" ] ] }, "page" : "262-277", "title" : "Virtual Eyes Can Rearrange Your Body: Adaptation to Visual Displacement in See-Through, Head-Mounted Displays", "type" : "article-journal", "volume" : "7" }, "uris" : [ "http://www.mendeley.com/documents/?uuid=70eb30d4-24c4-3a71-b990-e5488b3e7223" ] } ], "mendeley" : { "formattedCitation" : "(Biocca &amp; Rolland, 1998)", "manualFormatting" : "Biocca &amp; Rolland (1998)", "plainTextFormattedCitation" : "(Biocca &amp; Rolland, 1998)", "previouslyFormattedCitation" : "(Biocca &amp; Rolland, 1998)" }, "properties" : { "noteIndex" : 0 }, "schema" : "https://github.com/citation-style-language/schema/raw/master/csl-citation.json" }</w:instrText>
       </w:r>
       <w:r>
         <w:fldChar w:fldCharType="separate"/>
@@ -10332,7 +10338,13 @@
         <w:rPr>
           <w:noProof/>
         </w:rPr>
-        <w:t>(Biocca &amp; Rolland, 1998)</w:t>
+        <w:t>Biocca &amp; Rolland (</w:t>
+      </w:r>
+      <w:r>
+        <w:rPr>
+          <w:noProof/>
+        </w:rPr>
+        <w:t>1998)</w:t>
       </w:r>
       <w:r>
         <w:fldChar w:fldCharType="end"/>
@@ -10344,15 +10356,21 @@
         <w:t>existing</w:t>
       </w:r>
       <w:r>
-        <w:t xml:space="preserve"> at the same location as the </w:t>
-      </w:r>
-      <w:proofErr w:type="gramStart"/>
-      <w:r>
-        <w:t>displays ,</w:t>
-      </w:r>
-      <w:proofErr w:type="gramEnd"/>
-      <w:r>
-        <w:t xml:space="preserve"> calling such intersensory conflicts</w:t>
+        <w:t xml:space="preserve"> at th</w:t>
+      </w:r>
+      <w:r>
+        <w:t>e same location as the displays</w:t>
+      </w:r>
+      <w:r>
+        <w:t xml:space="preserve">, calling such </w:t>
+      </w:r>
+      <w:proofErr w:type="spellStart"/>
+      <w:r>
+        <w:t>intersensory</w:t>
+      </w:r>
+      <w:proofErr w:type="spellEnd"/>
+      <w:r>
+        <w:t xml:space="preserve"> conflicts</w:t>
       </w:r>
       <w:r>
         <w:t xml:space="preserve"> and the resulting adaptation “a</w:t>
@@ -10361,111 +10379,138 @@
         <w:t xml:space="preserve">mong </w:t>
       </w:r>
       <w:r>
-        <w:t>the most critical issues in the design of immersive virtual environments</w:t>
+        <w:t>the most critical issues in the design of immersive virtual environments”</w:t>
+      </w:r>
+      <w:r>
+        <w:t xml:space="preserve"> </w:t>
+      </w:r>
+      <w:r>
+        <w:t xml:space="preserve">(p. 262). </w:t>
+      </w:r>
+      <w:r>
+        <w:t xml:space="preserve">They report noticeably worse performance during hand-eye coordination tasks, as well as negative aftereffects. However, since modern technology allows cameras and displays to be located much closer together (in </w:t>
+      </w:r>
+      <w:r>
+        <w:fldChar w:fldCharType="begin" w:fldLock="1"/>
+      </w:r>
+      <w:r>
+        <w:instrText>ADDIN CSL_CITATION { "citationItems" : [ { "id" : "ITEM-1", "itemData" : { "abstract" : "Among the most critical issues in the design of immersive virtual environments are those that deal with the problem of technologically induced intersensory con and one of the results, sensorimotor adaptation. An experiment was conducted to sup-port the design of a prototype see-through, head-mounted display (HMD). When wearing video see-through HMDs in augmented reality systems, subjects see the world around them through a pair of head-mounted video cameras. The study looked at the effects of sensory rearrangement caused by a HMD design that displaced the user's ''virtual'' eye position forward (165 mm) and above (62 mm) toward the spatial position of the cameras. The position of the cameras creates images of the world that are slightly downward and inward from normal. Measures of hand-eye coordination and speed on a manual pegboard task revealed substantial perceptual costs of the eye displacement initially, but also evidence of adaptation. Upon wearing the video see-through HMD, subjects' pointing errors increased signi along the spatial dimensions displaced (the y dimension, above-below the target, and z dimension, in front-behind the target). Speed of performance on the pegboard task decreased by 43% compared to baseline performance. Pointing accuracy improved by approxi-mately 33% as subjects adapted to the sensory rearrangement , but it did not reach baseline performance. When subjects removed the see-through HMD, there was evidence that their hand-eye coordination had been altered. Negative aftereffects were observed in the form of greater errors in pointing accuracy compared to base-line. Although these aftereffects are temporary, the results may have serious practical implications for the use of video see-through HMDs by users (e.g., surgeons) who depend on very accurate hand-eye coordination.", "author" : [ { "dropping-particle" : "", "family" : "Biocca", "given" : "Frank A.", "non-dropping-particle" : "", "parse-names" : false, "suffix" : "" }, { "dropping-particle" : "", "family" : "Rolland", "given" : "J.P.", "non-dropping-particle" : "", "parse-names" : false, "suffix" : "" } ], "container-title" : "Presence: Teleoperators and Virtual Environments", "id" : "ITEM-1", "issue" : "3", "issued" : { "date-parts" : [ [ "1998" ] ] }, "page" : "262-277", "title" : "Virtual Eyes Can Rearrange Your Body: Adaptation to Visual Displacement in See-Through, Head-Mounted Displays", "type" : "article-journal", "volume" : "7" }, "uris" : [ "http://www.mendeley.com/documents/?uuid=70eb30d4-24c4-3a71-b990-e5488b3e7223" ] } ], "mendeley" : { "formattedCitation" : "(Biocca &amp; Rolland, 1998)", "manualFormatting" : "Biocca &amp; Rolland", "plainTextFormattedCitation" : "(Biocca &amp; Rolland, 1998)", "previouslyFormattedCitation" : "(Biocca &amp; Rolland, 1998)" }, "properties" : { "noteIndex" : 0 }, "schema" : "https://github.com/citation-style-language/schema/raw/master/csl-citation.json" }</w:instrText>
+      </w:r>
+      <w:r>
+        <w:fldChar w:fldCharType="separate"/>
+      </w:r>
+      <w:r>
+        <w:rPr>
+          <w:noProof/>
+        </w:rPr>
+        <w:t>Biocca &amp; Rolland</w:t>
+      </w:r>
+      <w:r>
+        <w:fldChar w:fldCharType="end"/>
+      </w:r>
+      <w:r>
+        <w:t>’s study</w:t>
+      </w:r>
+      <w:r>
+        <w:t xml:space="preserve"> there was a displacement of 62 mm above and 165 mm forward), this </w:t>
+      </w:r>
+      <w:r>
+        <w:t>effect of visual displacement can be reasonably expected to be significantly reduced.</w:t>
+      </w:r>
+    </w:p>
+    <w:p>
+      <w:pPr>
+        <w:pStyle w:val="StandardErstzeileneinzug"/>
+      </w:pPr>
+      <w:r>
+        <w:t xml:space="preserve">The task of correctly aligning real and virtual objects, known as the registration problem, is another one that has not yet been solved, despite it being </w:t>
+      </w:r>
+      <w:r>
+        <w:t>“</w:t>
+      </w:r>
+      <w:r>
+        <w:t>one of the most researched areas in AR”</w:t>
+      </w:r>
+      <w:r>
+        <w:t xml:space="preserve"> </w:t>
+      </w:r>
+      <w:r>
+        <w:fldChar w:fldCharType="begin" w:fldLock="1"/>
+      </w:r>
+      <w:r>
+        <w:instrText>ADDIN CSL_CITATION { "citationItems" : [ { "id" : "ITEM-1", "itemData" : { "abstract" : "This article discusses technological developments and applications of mobile augmented reality (AR) and their application in learning. Augmented reality interaction design patterns are introduced and educational patterns for supporting certain learning objectives with AR approaches are discussed. The article then identifies several dimensions of a user context identified with sensors contained in mobile devices and used for the contextualization of learning experiences. Finally, an AR game concept, \u201cLocatory\u201d, is presented that combines a game logic with collaborative game play and personalized mobile augmented reality visualization.", "author" : [ { "dropping-particle" : "", "family" : "Specht", "given" : "Marcus", "non-dropping-particle" : "", "parse-names" : false, "suffix" : "" }, { "dropping-particle" : "", "family" : "Ternier", "given" : "Stefaan", "non-dropping-particle" : "", "parse-names" : false, "suffix" : "" }, { "dropping-particle" : "", "family" : "Greller", "given" : "Wolfgang", "non-dropping-particle" : "", "parse-names" : false, "suffix" : "" } ], "container-title" : "Journal of the Research Center for Educational Technology (RCET)", "id" : "ITEM-1", "issue" : "1", "issued" : { "date-parts" : [ [ "2011" ] ] }, "page" : "117-127", "title" : "Dimensions of Mobile Augmented Reality for Learning: A First Inventory", "type" : "article-journal", "volume" : "7" }, "uris" : [ "http://www.mendeley.com/documents/?uuid=4eabcc66-9e6e-3ed8-9ee2-23553c2fdc68" ] } ], "mendeley" : { "formattedCitation" : "(Specht et al., 2011)", "manualFormatting" : "(Specht et al., 2011, p. 118)", "plainTextFormattedCitation" : "(Specht et al., 2011)", "previouslyFormattedCitation" : "(Specht et al., 2011)" }, "properties" : { "noteIndex" : 0 }, "schema" : "https://github.com/citation-style-language/schema/raw/master/csl-citation.json" }</w:instrText>
+      </w:r>
+      <w:r>
+        <w:fldChar w:fldCharType="separate"/>
+      </w:r>
+      <w:r>
+        <w:rPr>
+          <w:noProof/>
+        </w:rPr>
+        <w:t>(Specht et al., 2011</w:t>
+      </w:r>
+      <w:r>
+        <w:rPr>
+          <w:noProof/>
+        </w:rPr>
+        <w:t>, p. 118</w:t>
+      </w:r>
+      <w:r>
+        <w:rPr>
+          <w:noProof/>
+        </w:rPr>
+        <w:t>)</w:t>
+      </w:r>
+      <w:r>
+        <w:fldChar w:fldCharType="end"/>
       </w:r>
       <w:r>
         <w:t>.</w:t>
       </w:r>
       <w:r>
+        <w:t xml:space="preserve"> According to </w:t>
+      </w:r>
+      <w:r>
+        <w:fldChar w:fldCharType="begin" w:fldLock="1"/>
+      </w:r>
+      <w:r>
+        <w:instrText>ADDIN CSL_CITATION { "citationItems" : [ { "id" : "ITEM-1", "itemData" : { "abstract" : "This paper surveys the field of augmented reality (AR), in which 3D virtual objects are integrated into a 3D real environment in real time. It describes the medical, manufac-turing, visualization, path planning, entertainment, and military applications that have been explored. This paper describes the characteristics of augmented reality systems, including a detailed discussion of the tradeoffs between optical and video blending approaches. Registration and sensing errors are two of the biggest problems in build-ing effective augmented reality systems, so this paper summarizes current efforts to overcome these problems. Future directions and areas requiring further research are discussed. This survey provides a starting point for anyone interested in researching or using augmented reality.", "author" : [ { "dropping-particle" : "", "family" : "Azuma", "given" : "Ronald T.", "non-dropping-particle" : "", "parse-names" : false, "suffix" : "" } ], "container-title" : "Presence: Teleoperators and virtual environments", "id" : "ITEM-1", "issue" : "4", "issued" : { "date-parts" : [ [ "1997" ] ] }, "note" : "1997. Modernen Vergleich zu finden wahrscheinlich eine gute Idee.\n\n\n\n\nDefinition AR:\u00a0\n1. Combines real and virtual\n2. Is interactive in real time\n3. Is registered in three dimensions\n-&amp;gt; Keine 2D Overlays (Text scheint zu widersprechen - 2D Overlays okay, solange sie an Elemente im Raum gebunden sind?)\n\n\n\n\n\n362f -&amp;gt; M\u00f6glichkeit eines Tiefensensors wird erw\u00e4ht -&amp;gt; Jetzt umgesetzt in Hololens\n\n\n\n\n\n&amp;quot;Specifically, AR demands more from trackers and sensors\nin three areas:\n- Greater input variety and bandwidth\n- Higher accuracy\n- Longer range&amp;quot;\n\n\n\n-&amp;gt; S.22 generell Infos zu Sensoren", "page" : "355-385", "title" : "A Survey of Augmented Reality", "type" : "article-journal", "volume" : "6" }, "uris" : [ "http://www.mendeley.com/documents/?uuid=a6a9ece9-edcb-3171-9378-2b95ce33b693" ] } ], "mendeley" : { "formattedCitation" : "(Azuma, 1997)", "manualFormatting" : "Azuma (1997)", "plainTextFormattedCitation" : "(Azuma, 1997)", "previouslyFormattedCitation" : "(Azuma, 1997)" }, "properties" : { "noteIndex" : 0 }, "schema" : "https://github.com/citation-style-language/schema/raw/master/csl-citation.json" }</w:instrText>
+      </w:r>
+      <w:r>
+        <w:fldChar w:fldCharType="separate"/>
+      </w:r>
+      <w:r>
+        <w:rPr>
+          <w:noProof/>
+        </w:rPr>
+        <w:t>Azuma (</w:t>
+      </w:r>
+      <w:r>
+        <w:rPr>
+          <w:noProof/>
+        </w:rPr>
+        <w:t>1997)</w:t>
+      </w:r>
+      <w:r>
+        <w:fldChar w:fldCharType="end"/>
+      </w:r>
+      <w:r>
+        <w:t>, this task is necessary both for maintaining immersion and performing applications that require accuracy and thus “</w:t>
+      </w:r>
+      <w:r>
+        <w:t>w</w:t>
+      </w:r>
+      <w:r>
+        <w:t>ithout accurate registration, augmented reality will not b</w:t>
+      </w:r>
+      <w:r>
+        <w:t>e accepted in many applications</w:t>
+      </w:r>
+      <w:r>
         <w:t>”</w:t>
       </w:r>
       <w:r>
-        <w:t xml:space="preserve"> They report noticeably worse performance during hand-eye coordination tasks, as well as negative aftereffects. However, since modern technology allows cameras and displays to be located much closer together (in </w:t>
-      </w:r>
-      <w:r>
-        <w:fldChar w:fldCharType="begin" w:fldLock="1"/>
-      </w:r>
-      <w:r>
-        <w:instrText>ADDIN CSL_CITATION { "citationItems" : [ { "id" : "ITEM-1", "itemData" : { "abstract" : "Among the most critical issues in the design of immersive virtual environments are those that deal with the problem of technologically induced intersensory con and one of the results, sensorimotor adaptation. An experiment was conducted to sup-port the design of a prototype see-through, head-mounted display (HMD). When wearing video see-through HMDs in augmented reality systems, subjects see the world around them through a pair of head-mounted video cameras. The study looked at the effects of sensory rearrangement caused by a HMD design that displaced the user's ''virtual'' eye position forward (165 mm) and above (62 mm) toward the spatial position of the cameras. The position of the cameras creates images of the world that are slightly downward and inward from normal. Measures of hand-eye coordination and speed on a manual pegboard task revealed substantial perceptual costs of the eye displacement initially, but also evidence of adaptation. Upon wearing the video see-through HMD, subjects' pointing errors increased signi along the spatial dimensions displaced (the y dimension, above-below the target, and z dimension, in front-behind the target). Speed of performance on the pegboard task decreased by 43% compared to baseline performance. Pointing accuracy improved by approxi-mately 33% as subjects adapted to the sensory rearrangement , but it did not reach baseline performance. When subjects removed the see-through HMD, there was evidence that their hand-eye coordination had been altered. Negative aftereffects were observed in the form of greater errors in pointing accuracy compared to base-line. Although these aftereffects are temporary, the results may have serious practical implications for the use of video see-through HMDs by users (e.g., surgeons) who depend on very accurate hand-eye coordination.", "author" : [ { "dropping-particle" : "", "family" : "Biocca", "given" : "Frank A.", "non-dropping-particle" : "", "parse-names" : false, "suffix" : "" }, { "dropping-particle" : "", "family" : "Rolland", "given" : "J.P.", "non-dropping-particle" : "", "parse-names" : false, "suffix" : "" } ], "container-title" : "Presence: Teleoperators and Virtual Environments", "id" : "ITEM-1", "issue" : "3", "issued" : { "date-parts" : [ [ "1998" ] ] }, "page" : "262-277", "title" : "Virtual Eyes Can Rearrange Your Body: Adaptation to Visual Displacement in See-Through, Head-Mounted Displays", "type" : "article-journal", "volume" : "7" }, "uris" : [ "http://www.mendeley.com/documents/?uuid=70eb30d4-24c4-3a71-b990-e5488b3e7223" ] } ], "mendeley" : { "formattedCitation" : "(Biocca &amp; Rolland, 1998)", "plainTextFormattedCitation" : "(Biocca &amp; Rolland, 1998)", "previouslyFormattedCitation" : "(Biocca &amp; Rolland, 1998)" }, "properties" : { "noteIndex" : 0 }, "schema" : "https://github.com/citation-style-language/schema/raw/master/csl-citation.json" }</w:instrText>
-      </w:r>
-      <w:r>
-        <w:fldChar w:fldCharType="separate"/>
-      </w:r>
-      <w:r>
-        <w:rPr>
-          <w:noProof/>
-        </w:rPr>
-        <w:t>(Biocca &amp; Rolland, 1998)</w:t>
-      </w:r>
-      <w:r>
-        <w:fldChar w:fldCharType="end"/>
-      </w:r>
-      <w:r>
-        <w:t xml:space="preserve"> there was a displacement of 62 mm above and 165 mm forward), this </w:t>
-      </w:r>
-      <w:r>
-        <w:t>effect of visual displacement can be reasonably expected to be significantly reduced.</w:t>
-      </w:r>
-    </w:p>
-    <w:p>
-      <w:pPr>
-        <w:pStyle w:val="StandardErstzeileneinzug"/>
-      </w:pPr>
-      <w:r>
-        <w:t xml:space="preserve">The task of correctly aligning real and virtual objects, known as the registration problem, is another one that has not yet been solved, despite it being </w:t>
-      </w:r>
-      <w:r>
-        <w:t>“</w:t>
-      </w:r>
-      <w:r>
-        <w:t>one of the most researched areas in AR</w:t>
-      </w:r>
-      <w:r>
-        <w:t>.</w:t>
-      </w:r>
-      <w:r>
-        <w:t>”</w:t>
-      </w:r>
-      <w:r>
-        <w:t xml:space="preserve"> </w:t>
-      </w:r>
-      <w:r>
-        <w:fldChar w:fldCharType="begin" w:fldLock="1"/>
-      </w:r>
-      <w:r>
-        <w:instrText>ADDIN CSL_CITATION { "citationItems" : [ { "id" : "ITEM-1", "itemData" : { "abstract" : "This article discusses technological developments and applications of mobile augmented reality (AR) and their application in learning. Augmented reality interaction design patterns are introduced and educational patterns for supporting certain learning objectives with AR approaches are discussed. The article then identifies several dimensions of a user context identified with sensors contained in mobile devices and used for the contextualization of learning experiences. Finally, an AR game concept, \u201cLocatory\u201d, is presented that combines a game logic with collaborative game play and personalized mobile augmented reality visualization.", "author" : [ { "dropping-particle" : "", "family" : "Specht", "given" : "Marcus", "non-dropping-particle" : "", "parse-names" : false, "suffix" : "" }, { "dropping-particle" : "", "family" : "Ternier", "given" : "Stefaan", "non-dropping-particle" : "", "parse-names" : false, "suffix" : "" }, { "dropping-particle" : "", "family" : "Greller", "given" : "Wolfgang", "non-dropping-particle" : "", "parse-names" : false, "suffix" : "" } ], "container-title" : "Journal of the Research Center for Educational Technology (RCET)", "id" : "ITEM-1", "issue" : "1", "issued" : { "date-parts" : [ [ "2011" ] ] }, "page" : "117-127", "title" : "Dimensions of Mobile Augmented Reality for Learning: A First Inventory", "type" : "article-journal", "volume" : "7" }, "uris" : [ "http://www.mendeley.com/documents/?uuid=4eabcc66-9e6e-3ed8-9ee2-23553c2fdc68" ] } ], "mendeley" : { "formattedCitation" : "(Specht et al., 2011)", "plainTextFormattedCitation" : "(Specht et al., 2011)", "previouslyFormattedCitation" : "(Specht et al., 2011)" }, "properties" : { "noteIndex" : 0 }, "schema" : "https://github.com/citation-style-language/schema/raw/master/csl-citation.json" }</w:instrText>
-      </w:r>
-      <w:r>
-        <w:fldChar w:fldCharType="separate"/>
-      </w:r>
-      <w:r>
-        <w:rPr>
-          <w:noProof/>
-        </w:rPr>
-        <w:t>(Specht et al., 2011)</w:t>
-      </w:r>
-      <w:r>
-        <w:fldChar w:fldCharType="end"/>
-      </w:r>
-      <w:r>
-        <w:t xml:space="preserve"> According to </w:t>
-      </w:r>
-      <w:r>
-        <w:fldChar w:fldCharType="begin" w:fldLock="1"/>
-      </w:r>
-      <w:r>
-        <w:instrText>ADDIN CSL_CITATION { "citationItems" : [ { "id" : "ITEM-1", "itemData" : { "abstract" : "This paper surveys the field of augmented reality (AR), in which 3D virtual objects are integrated into a 3D real environment in real time. It describes the medical, manufac-turing, visualization, path planning, entertainment, and military applications that have been explored. This paper describes the characteristics of augmented reality systems, including a detailed discussion of the tradeoffs between optical and video blending approaches. Registration and sensing errors are two of the biggest problems in build-ing effective augmented reality systems, so this paper summarizes current efforts to overcome these problems. Future directions and areas requiring further research are discussed. This survey provides a starting point for anyone interested in researching or using augmented reality.", "author" : [ { "dropping-particle" : "", "family" : "Azuma", "given" : "Ronald T.", "non-dropping-particle" : "", "parse-names" : false, "suffix" : "" } ], "container-title" : "Presence: Teleoperators and virtual environments", "id" : "ITEM-1", "issue" : "4", "issued" : { "date-parts" : [ [ "1997" ] ] }, "note" : "1997. Modernen Vergleich zu finden wahrscheinlich eine gute Idee.\n\n\n\n\nDefinition AR:\u00a0\n1. Combines real and virtual\n2. Is interactive in real time\n3. Is registered in three dimensions\n-&amp;gt; Keine 2D Overlays (Text scheint zu widersprechen - 2D Overlays okay, solange sie an Elemente im Raum gebunden sind?)\n\n\n\n\n\n362f -&amp;gt; M\u00f6glichkeit eines Tiefensensors wird erw\u00e4ht -&amp;gt; Jetzt umgesetzt in Hololens\n\n\n\n\n\n&amp;quot;Specifically, AR demands more from trackers and sensors\nin three areas:\n- Greater input variety and bandwidth\n- Higher accuracy\n- Longer range&amp;quot;\n\n\n\n-&amp;gt; S.22 generell Infos zu Sensoren", "page" : "355-385", "title" : "A Survey of Augmented Reality", "type" : "article-journal", "volume" : "6" }, "uris" : [ "http://www.mendeley.com/documents/?uuid=a6a9ece9-edcb-3171-9378-2b95ce33b693" ] } ], "mendeley" : { "formattedCitation" : "(Azuma, 1997)", "plainTextFormattedCitation" : "(Azuma, 1997)", "previouslyFormattedCitation" : "(Azuma, 1997)" }, "properties" : { "noteIndex" : 0 }, "schema" : "https://github.com/citation-style-language/schema/raw/master/csl-citation.json" }</w:instrText>
-      </w:r>
-      <w:r>
-        <w:fldChar w:fldCharType="separate"/>
-      </w:r>
-      <w:r>
-        <w:rPr>
-          <w:noProof/>
-        </w:rPr>
-        <w:t>(Azuma, 1997)</w:t>
-      </w:r>
-      <w:r>
-        <w:fldChar w:fldCharType="end"/>
-      </w:r>
-      <w:r>
-        <w:t>, this task is necessary both for maintaining immersion and performing applications that require accuracy and thus “</w:t>
-      </w:r>
-      <w:r>
-        <w:t>w</w:t>
-      </w:r>
-      <w:r>
-        <w:t>ithout accurate registration, augmented reality will not be accepted in many applications.”</w:t>
+        <w:t xml:space="preserve"> (p 367).</w:t>
       </w:r>
     </w:p>
     <w:p>
@@ -10507,8 +10552,28 @@
         <w:rPr>
           <w:bCs/>
         </w:rPr>
-        <w:t xml:space="preserve"> and can be separated in how information is displayed and how users interact with it. </w:t>
-      </w:r>
+        <w:t xml:space="preserve"> and can be separated in</w:t>
+      </w:r>
+      <w:r>
+        <w:rPr>
+          <w:bCs/>
+        </w:rPr>
+        <w:t>to</w:t>
+      </w:r>
+      <w:r>
+        <w:rPr>
+          <w:bCs/>
+        </w:rPr>
+        <w:t xml:space="preserve"> how information is displayed and </w:t>
+      </w:r>
+      <w:r>
+        <w:rPr>
+          <w:bCs/>
+        </w:rPr>
+        <w:t>how users interact with it.</w:t>
+      </w:r>
+      <w:bookmarkStart w:id="24" w:name="_GoBack"/>
+      <w:bookmarkEnd w:id="24"/>
     </w:p>
     <w:p>
       <w:pPr>
@@ -10530,7 +10595,7 @@
         <w:rPr>
           <w:bCs/>
         </w:rPr>
-        <w:instrText>ADDIN CSL_CITATION { "citationItems" : [ { "id" : "ITEM-1", "itemData" : { "DOI" : "10.1109/ISMAR.2002.1115091", "ISBN" : "0769517811", "abstract" : "One of the unique applications of Mixed and Augmented Reality (MR / AR) systems is that hidden and occluded objects can be readily visualized. We call this specialized use of MR/AR, Obscured Information Visualization (OIV). In this paper, we describe the beginning of a research program designed to develop such visualizations through the use of principles derived from perceptual psychology and cognitive science. In this paper we surveyed the cognitive science literature as it applies to such visualization tasks, described experimental questions derived from these cognitive principles, and generated general guidelines that can be used in designing future OIV systems (as well improving AR displays more generally). Here we also report the results from an experiment that utilized a functioning AR-OIV system: we found that in a relative depth judgment, subjects reported rendered objects as being in front of real-world objects, except when additional occlusion and motion cues were presented together.", "author" : [ { "dropping-particle" : "", "family" : "Furmanski", "given" : "Chris", "non-dropping-particle" : "", "parse-names" : false, "suffix" : "" }, { "dropping-particle" : "", "family" : "Azuma", "given" : "Ronald T.", "non-dropping-particle" : "", "parse-names" : false, "suffix" : "" }, { "dropping-particle" : "", "family" : "Daily", "given" : "Mike", "non-dropping-particle" : "", "parse-names" : false, "suffix" : "" } ], "container-title" : "Proceedings of the International Symposium on Mixed and Augmented Reality (ISMAR'02)", "id" : "ITEM-1", "issued" : { "date-parts" : [ [ "2002" ] ] }, "publisher" : "IEEE", "title" : "Augmented-reality visualizations guided by cognition: Perceptual heuristics for combining visible and obscured information", "type" : "paper-conference" }, "uris" : [ "http://www.mendeley.com/documents/?uuid=0986705c-3d58-4321-ac6b-fcf6db32a6f4" ] } ], "mendeley" : { "formattedCitation" : "(Furmanski et al., 2002)", "plainTextFormattedCitation" : "(Furmanski et al., 2002)", "previouslyFormattedCitation" : "(Furmanski et al., 2002)" }, "properties" : { "noteIndex" : 0 }, "schema" : "https://github.com/citation-style-language/schema/raw/master/csl-citation.json" }</w:instrText>
+        <w:instrText>ADDIN CSL_CITATION { "citationItems" : [ { "id" : "ITEM-1", "itemData" : { "DOI" : "10.1109/ISMAR.2002.1115091", "ISBN" : "0769517811", "abstract" : "One of the unique applications of Mixed and Augmented Reality (MR / AR) systems is that hidden and occluded objects can be readily visualized. We call this specialized use of MR/AR, Obscured Information Visualization (OIV). In this paper, we describe the beginning of a research program designed to develop such visualizations through the use of principles derived from perceptual psychology and cognitive science. In this paper we surveyed the cognitive science literature as it applies to such visualization tasks, described experimental questions derived from these cognitive principles, and generated general guidelines that can be used in designing future OIV systems (as well improving AR displays more generally). Here we also report the results from an experiment that utilized a functioning AR-OIV system: we found that in a relative depth judgment, subjects reported rendered objects as being in front of real-world objects, except when additional occlusion and motion cues were presented together.", "author" : [ { "dropping-particle" : "", "family" : "Furmanski", "given" : "Chris", "non-dropping-particle" : "", "parse-names" : false, "suffix" : "" }, { "dropping-particle" : "", "family" : "Azuma", "given" : "Ronald T.", "non-dropping-particle" : "", "parse-names" : false, "suffix" : "" }, { "dropping-particle" : "", "family" : "Daily", "given" : "Mike", "non-dropping-particle" : "", "parse-names" : false, "suffix" : "" } ], "container-title" : "Proceedings of the International Symposium on Mixed and Augmented Reality (ISMAR'02)", "id" : "ITEM-1", "issued" : { "date-parts" : [ [ "2002" ] ] }, "publisher" : "IEEE", "title" : "Augmented-reality visualizations guided by cognition: Perceptual heuristics for combining visible and obscured information", "type" : "paper-conference" }, "uris" : [ "http://www.mendeley.com/documents/?uuid=0986705c-3d58-4321-ac6b-fcf6db32a6f4" ] } ], "mendeley" : { "formattedCitation" : "(Furmanski et al., 2002)", "manualFormatting" : "Furmanski et al. (2002)", "plainTextFormattedCitation" : "(Furmanski et al., 2002)", "previouslyFormattedCitation" : "(Furmanski et al., 2002)" }, "properties" : { "noteIndex" : 0 }, "schema" : "https://github.com/citation-style-language/schema/raw/master/csl-citation.json" }</w:instrText>
       </w:r>
       <w:r>
         <w:rPr>
@@ -10543,7 +10608,14 @@
           <w:bCs/>
           <w:noProof/>
         </w:rPr>
-        <w:t>(Furmanski et al., 2002)</w:t>
+        <w:t>Furmanski et al. (</w:t>
+      </w:r>
+      <w:r>
+        <w:rPr>
+          <w:bCs/>
+          <w:noProof/>
+        </w:rPr>
+        <w:t>2002)</w:t>
       </w:r>
       <w:r>
         <w:rPr>
@@ -17448,6 +17520,7 @@
         <w:docPartUnique/>
       </w:docPartObj>
     </w:sdtPr>
+    <w:sdtEndPr/>
     <w:sdtContent>
       <w:p>
         <w:pPr>
@@ -17562,7 +17635,7 @@
         <v:path o:extrusionok="f" gradientshapeok="t" o:connecttype="rect"/>
         <o:lock v:ext="edit" aspectratio="t"/>
       </v:shapetype>
-      <v:shape id="_x0000_i1034" type="#_x0000_t75" style="width:12pt;height:12pt;visibility:visible" o:bullet="t">
+      <v:shape id="_x0000_i1027" type="#_x0000_t75" style="width:12pt;height:12pt;visibility:visible" o:bullet="t">
         <v:imagedata r:id="rId1" o:title=""/>
       </v:shape>
     </w:pict>
@@ -23543,7 +23616,7 @@
 </file>
 
 <file path=customXml/itemProps1.xml><?xml version="1.0" encoding="utf-8"?>
-<ds:datastoreItem xmlns:ds="http://schemas.openxmlformats.org/officeDocument/2006/customXml" ds:itemID="{29918F60-4546-4758-844F-E6FB0BC5B78F}">
+<ds:datastoreItem xmlns:ds="http://schemas.openxmlformats.org/officeDocument/2006/customXml" ds:itemID="{EDB4AA0F-100E-4F8D-BF96-348CADEE1E19}">
   <ds:schemaRefs>
     <ds:schemaRef ds:uri="http://schemas.openxmlformats.org/officeDocument/2006/bibliography"/>
   </ds:schemaRefs>

</xml_diff>

<commit_message>
More of the same.
</commit_message>
<xml_diff>
--- a/Bachelorarbeit.docx
+++ b/Bachelorarbeit.docx
@@ -4504,7 +4504,7 @@
         </w:rPr>
         <w:lastRenderedPageBreak/>
         <w:drawing>
-          <wp:inline distT="0" distB="0" distL="0" distR="0" wp14:anchorId="3805BB7F" wp14:editId="4EF6DACA">
+          <wp:inline distT="0" distB="0" distL="0" distR="0" wp14:anchorId="3AB8D5A0" wp14:editId="5FE82228">
             <wp:extent cx="5400675" cy="1000125"/>
             <wp:effectExtent l="0" t="0" r="0" b="0"/>
             <wp:docPr id="3" name="Grafik 3" descr="C:\Users\Felix\Desktop\Git\Bachelor\Continuum.png"/>
@@ -11410,7 +11410,7 @@
         <w:fldChar w:fldCharType="begin" w:fldLock="1"/>
       </w:r>
       <w:r>
-        <w:instrText>ADDIN CSL_CITATION { "citationItems" : [ { "id" : "ITEM-1", "itemData" : { "DOI" : "10.1007/s00779-013-0747-y", "abstract" : "Augmented reality (AR) is an educational medium increasingly accessible to young users such as elementary school and high school students. Although previous research has shown that AR systems have the potential to improve student learning, the educational community remains unclear regarding the educational usefulness of AR and regarding contexts in which this technology is more effective than other educational medi-ums. This paper addresses these topics by analyzing 26 publications that have previously compared student learn-ing in AR versus non-AR applications. It identifies a list of positive and negative impacts of AR experiences on stu-dent learning and highlights factors that are potentially underlying these effects. This set of factors is argued to cause differences in educational effectiveness between AR and other media. Furthermore, based on the analysis, the paper presents a heuristic questionnaire generated for judging the educational potential of AR experiences.", "author" : [ { "dropping-particle" : "", "family" : "Radu", "given" : "Iulian", "non-dropping-particle" : "", "parse-names" : false, "suffix" : "" } ], "container-title" : "Personal and Ubiquitous Computing", "id" : "ITEM-1", "issue" : "6", "issued" : { "date-parts" : [ [ "2014" ] ] }, "page" : "1533-1543", "title" : "Augmented reality in education: a meta-review and cross-media analysis", "type" : "article-journal", "volume" : "18" }, "uris" : [ "http://www.mendeley.com/documents/?uuid=1ce63684-6e9f-3bbe-b663-0974b08f77cd" ] } ], "mendeley" : { "formattedCitation" : "(Radu, 2014)", "manualFormatting" : "Radu (2014)", "plainTextFormattedCitation" : "(Radu, 2014)", "previouslyFormattedCitation" : "(Radu, 2014)" }, "properties" : { "noteIndex" : 0 }, "schema" : "https://github.com/citation-style-language/schema/raw/master/csl-citation.json" }</w:instrText>
+        <w:instrText>ADDIN CSL_CITATION { "citationItems" : [ { "id" : "ITEM-1", "itemData" : { "DOI" : "10.1007/s00779-013-0747-y", "abstract" : "Augmented reality (AR) is an educational medium increasingly accessible to young users such as elementary school and high school students. Although previous research has shown that AR systems have the potential to improve student learning, the educational community remains unclear regarding the educational usefulness of AR and regarding contexts in which this technology is more effective than other educational medi-ums. This paper addresses these topics by analyzing 26 publications that have previously compared student learn-ing in AR versus non-AR applications. It identifies a list of positive and negative impacts of AR experiences on stu-dent learning and highlights factors that are potentially underlying these effects. This set of factors is argued to cause differences in educational effectiveness between AR and other media. Furthermore, based on the analysis, the paper presents a heuristic questionnaire generated for judging the educational potential of AR experiences.", "author" : [ { "dropping-particle" : "", "family" : "Radu", "given" : "Iulian", "non-dropping-particle" : "", "parse-names" : false, "suffix" : "" } ], "container-title" : "Personal and Ubiquitous Computing", "id" : "ITEM-1", "issue" : "6", "issued" : { "date-parts" : [ [ "2014" ] ] }, "page" : "1533-1543", "title" : "Augmented reality in education: a meta-review and cross-media analysis", "type" : "article-journal", "volume" : "18" }, "uris" : [ "http://www.mendeley.com/documents/?uuid=1ce63684-6e9f-3bbe-b663-0974b08f77cd" ] } ], "mendeley" : { "formattedCitation" : "(Radu, 2014)", "manualFormatting" : "Radu (2014, p. 1541)", "plainTextFormattedCitation" : "(Radu, 2014)", "previouslyFormattedCitation" : "(Radu, 2014)" }, "properties" : { "noteIndex" : 0 }, "schema" : "https://github.com/citation-style-language/schema/raw/master/csl-citation.json" }</w:instrText>
       </w:r>
       <w:r>
         <w:fldChar w:fldCharType="separate"/>
@@ -11425,24 +11425,195 @@
         <w:rPr>
           <w:noProof/>
         </w:rPr>
-        <w:t>2014)</w:t>
+        <w:t>2014</w:t>
+      </w:r>
+      <w:r>
+        <w:rPr>
+          <w:noProof/>
+        </w:rPr>
+        <w:t>, p. 1541</w:t>
+      </w:r>
+      <w:r>
+        <w:rPr>
+          <w:noProof/>
+        </w:rPr>
+        <w:t>)</w:t>
       </w:r>
       <w:r>
         <w:fldChar w:fldCharType="end"/>
       </w:r>
       <w:r>
+        <w:t xml:space="preserve"> stresses the investments and training necessary for Augmented Reality to be used in education</w:t>
+      </w:r>
+      <w:r>
+        <w:t xml:space="preserve"> –</w:t>
+      </w:r>
+      <w:r>
+        <w:t xml:space="preserve"> mirroring similar statements by </w:t>
+      </w:r>
+      <w:r>
+        <w:fldChar w:fldCharType="begin" w:fldLock="1"/>
+      </w:r>
+      <w:r>
+        <w:instrText>ADDIN CSL_CITATION { "citationItems" : [ { "id" : "ITEM-1", "itemData" : { "DOI" : "10.1186/s40537-015-0031-2", "ISSN" : "2196-1115", "abstract" : "This paper provides a multi-disciplinary overview of the research issues and achievements in the field of Big Data and its visualization techniques and tools. The main aim is to summarize challenges in visualization methods for existing Big Data, as well as to offer novel solutions for issues related to the current state of Big Data Visualization. This paper provides a classification\\n of existing data types, analytical methods, visualization techniques and tools, with a particular emphasis placed on surveying the evolution of visualization methodology over the past years. Based on the results, we reveal disadvantages of existing visualization methods. Despite the technological development of the modern world, human involvement (interaction), judgment and logical thinking are necessary while working with Big Data. Therefore, the role of human perceptional limitations involving large amounts of information is evaluated. Based on the results, a non-traditional approach is proposed: we discuss how the capabilities of Augmented Reality and Virtual Reality could be applied to the field of Big Data Visualization. We discuss the promising utility of Mixed Reality technology integration with applications in Big Data Visualization. Placing the most essential data in the central area of the human visual field in Mixed Reality would allow one to obtain the presented information in a short period of time without significant data losses due to human perceptual issues. Furthermore, we discuss the impacts of new technologies, such as Virtual Reality displays and Augmented Reality helmets on the Big Data visualization as well as to the classification of the main challenges of integrating the technology.", "author" : [ { "dropping-particle" : "", "family" : "Olshannikova", "given" : "Ekaterina", "non-dropping-particle" : "", "parse-names" : false, "suffix" : "" }, { "dropping-particle" : "", "family" : "Ometov", "given" : "Aleksandr", "non-dropping-particle" : "", "parse-names" : false, "suffix" : "" }, { "dropping-particle" : "", "family" : "Koucheryavy", "given" : "Yevgeni", "non-dropping-particle" : "", "parse-names" : false, "suffix" : "" }, { "dropping-particle" : "", "family" : "Olsson", "given" : "Thomas", "non-dropping-particle" : "", "parse-names" : false, "suffix" : "" } ], "container-title" : "Journal of Big Data", "id" : "ITEM-1", "issue" : "1", "issued" : { "date-parts" : [ [ "2015" ] ] }, "publisher" : "Springer International Publishing", "title" : "Visualizing Big Data with augmented and virtual reality: challenges and research agenda", "type" : "article-journal", "volume" : "2" }, "uris" : [ "http://www.mendeley.com/documents/?uuid=e84917da-21b8-4db6-b708-22d4aa3db0ea" ] } ], "mendeley" : { "formattedCitation" : "(Olshannikova et al., 2015)", "manualFormatting" : "Olshannikova et al. (2015, p. 21)", "plainTextFormattedCitation" : "(Olshannikova et al., 2015)", "previouslyFormattedCitation" : "(Olshannikova et al., 2015)" }, "properties" : { "noteIndex" : 0 }, "schema" : "https://github.com/citation-style-language/schema/raw/master/csl-citation.json" }</w:instrText>
+      </w:r>
+      <w:r>
+        <w:fldChar w:fldCharType="separate"/>
+      </w:r>
+      <w:r>
+        <w:rPr>
+          <w:noProof/>
+        </w:rPr>
+        <w:t>Olshannikova et al.</w:t>
+      </w:r>
+      <w:r>
+        <w:rPr>
+          <w:noProof/>
+        </w:rPr>
+        <w:t xml:space="preserve"> (</w:t>
+      </w:r>
+      <w:r>
+        <w:rPr>
+          <w:noProof/>
+        </w:rPr>
+        <w:t>2015</w:t>
+      </w:r>
+      <w:r>
+        <w:rPr>
+          <w:noProof/>
+        </w:rPr>
+        <w:t>, p. 21</w:t>
+      </w:r>
+      <w:r>
+        <w:rPr>
+          <w:noProof/>
+        </w:rPr>
+        <w:t>)</w:t>
+      </w:r>
+      <w:r>
+        <w:fldChar w:fldCharType="end"/>
+      </w:r>
+      <w:r>
         <w:t xml:space="preserve"> </w:t>
       </w:r>
-      <w:bookmarkStart w:id="27" w:name="_GoBack"/>
-      <w:bookmarkEnd w:id="27"/>
-      <w:r>
-        <w:t xml:space="preserve">stresses the investments and training necessary for Augmented Reality to be used in education, mirroring similar statements by </w:t>
+      <w:r>
+        <w:t>about</w:t>
+      </w:r>
+      <w:r>
+        <w:t xml:space="preserve"> AR for Big Data Visualization – </w:t>
+      </w:r>
+      <w:r>
+        <w:t xml:space="preserve">and brings up </w:t>
+      </w:r>
+      <w:r>
+        <w:t>the</w:t>
+      </w:r>
+      <w:r>
+        <w:t xml:space="preserve"> issue</w:t>
+      </w:r>
+      <w:r>
+        <w:t>,</w:t>
+      </w:r>
+      <w:r>
+        <w:t xml:space="preserve"> </w:t>
+      </w:r>
+      <w:commentRangeStart w:id="27"/>
+      <w:r>
+        <w:t>neglected</w:t>
+      </w:r>
+      <w:commentRangeEnd w:id="27"/>
+      <w:r>
+        <w:rPr>
+          <w:rStyle w:val="Kommentarzeichen"/>
+          <w:lang w:val="de-DE"/>
+        </w:rPr>
+        <w:commentReference w:id="27"/>
+      </w:r>
+      <w:r>
+        <w:t xml:space="preserve"> in the other papers surveyed as part of this literature study</w:t>
+      </w:r>
+      <w:r>
+        <w:t>,</w:t>
+      </w:r>
+      <w:r>
+        <w:t xml:space="preserve"> </w:t>
+      </w:r>
+      <w:r>
+        <w:t>of</w:t>
+      </w:r>
+      <w:r>
+        <w:t xml:space="preserve"> the bigger spaces Augmented Reality may require compared to traditional computer experiences.</w:t>
+      </w:r>
+    </w:p>
+    <w:p>
+      <w:pPr>
+        <w:pStyle w:val="berschrift2"/>
+        <w:rPr>
+          <w:lang w:val="en-US"/>
+        </w:rPr>
+      </w:pPr>
+      <w:bookmarkStart w:id="28" w:name="_Toc471154326"/>
+      <w:r>
+        <w:rPr>
+          <w:lang w:val="en-US"/>
+        </w:rPr>
+        <w:t>Sensors</w:t>
+      </w:r>
+      <w:bookmarkEnd w:id="28"/>
+    </w:p>
+    <w:p>
+      <w:pPr>
+        <w:rPr>
+          <w:lang w:val="en-US"/>
+        </w:rPr>
+      </w:pPr>
+      <w:r>
+        <w:rPr>
+          <w:lang w:val="en-US"/>
+        </w:rPr>
+        <w:t xml:space="preserve">Sensors are a prerequisite for Augmented Reality and the choice of sensors enables different kinds of applications, such as the use of a GPS system for </w:t>
+      </w:r>
+      <w:proofErr w:type="spellStart"/>
+      <w:r>
+        <w:rPr>
+          <w:lang w:val="en-US"/>
+        </w:rPr>
+        <w:t>geolocated</w:t>
+      </w:r>
+      <w:proofErr w:type="spellEnd"/>
+      <w:r>
+        <w:rPr>
+          <w:lang w:val="en-US"/>
+        </w:rPr>
+        <w:t xml:space="preserve"> AR. </w:t>
+      </w:r>
+      <w:proofErr w:type="gramStart"/>
+      <w:r>
+        <w:rPr>
+          <w:lang w:val="en-US"/>
+        </w:rPr>
+        <w:t>This sections</w:t>
+      </w:r>
+      <w:proofErr w:type="gramEnd"/>
+      <w:r>
+        <w:rPr>
+          <w:lang w:val="en-US"/>
+        </w:rPr>
+        <w:t xml:space="preserve"> will first give a brief definition of what sensors are and afterwards delve into the use of sensors in gaming and Augmented Reality respectively.</w:t>
+      </w:r>
+    </w:p>
+    <w:p>
+      <w:pPr>
+        <w:pStyle w:val="StandardErstzeileneinzug"/>
+      </w:pPr>
+      <w:r>
+        <w:t xml:space="preserve">The Merriam-Webster dictionary defines a sensor as “a device that responds to a physical stimulus (as heat, light, sound, pressure, magnetism, or a particular motion) and transmits a resulting impulse (as for measurement or operating a control).” </w:t>
       </w:r>
       <w:r>
         <w:fldChar w:fldCharType="begin" w:fldLock="1"/>
       </w:r>
       <w:r>
-        <w:instrText>ADDIN CSL_CITATION { "citationItems" : [ { "id" : "ITEM-1", "itemData" : { "DOI" : "10.1186/s40537-015-0031-2", "ISSN" : "2196-1115", "abstract" : "This paper provides a multi-disciplinary overview of the research issues and achievements in the field of Big Data and its visualization techniques and tools. The main aim is to summarize challenges in visualization methods for existing Big Data, as well as to offer novel solutions for issues related to the current state of Big Data Visualization. This paper provides a classification\\n of existing data types, analytical methods, visualization techniques and tools, with a particular emphasis placed on surveying the evolution of visualization methodology over the past years. Based on the results, we reveal disadvantages of existing visualization methods. Despite the technological development of the modern world, human involvement (interaction), judgment and logical thinking are necessary while working with Big Data. Therefore, the role of human perceptional limitations involving large amounts of information is evaluated. Based on the results, a non-traditional approach is proposed: we discuss how the capabilities of Augmented Reality and Virtual Reality could be applied to the field of Big Data Visualization. We discuss the promising utility of Mixed Reality technology integration with applications in Big Data Visualization. Placing the most essential data in the central area of the human visual field in Mixed Reality would allow one to obtain the presented information in a short period of time without significant data losses due to human perceptual issues. Furthermore, we discuss the impacts of new technologies, such as Virtual Reality displays and Augmented Reality helmets on the Big Data visualization as well as to the classification of the main challenges of integrating the technology.", "author" : [ { "dropping-particle" : "", "family" : "Olshannikova", "given" : "Ekaterina", "non-dropping-particle" : "", "parse-names" : false, "suffix" : "" }, { "dropping-particle" : "", "family" : "Ometov", "given" : "Aleksandr", "non-dropping-particle" : "", "parse-names" : false, "suffix" : "" }, { "dropping-particle" : "", "family" : "Koucheryavy", "given" : "Yevgeni", "non-dropping-particle" : "", "parse-names" : false, "suffix" : "" }, { "dropping-particle" : "", "family" : "Olsson", "given" : "Thomas", "non-dropping-particle" : "", "parse-names" : false, "suffix" : "" } ], "container-title" : "Journal of Big Data", "id" : "ITEM-1", "issue" : "1", "issued" : { "date-parts" : [ [ "2015" ] ] }, "publisher" : "Springer International Publishing", "title" : "Visualizing Big Data with augmented and virtual reality: challenges and research agenda", "type" : "article-journal", "volume" : "2" }, "uris" : [ "http://www.mendeley.com/documents/?uuid=e84917da-21b8-4db6-b708-22d4aa3db0ea" ] } ], "mendeley" : { "formattedCitation" : "(Olshannikova et al., 2015)", "plainTextFormattedCitation" : "(Olshannikova et al., 2015)", "previouslyFormattedCitation" : "(Olshannikova et al., 2015)" }, "properties" : { "noteIndex" : 0 }, "schema" : "https://github.com/citation-style-language/schema/raw/master/csl-citation.json" }</w:instrText>
+        <w:instrText>ADDIN CSL_CITATION { "citationItems" : [ { "id" : "ITEM-1", "itemData" : { "URL" : "https://www.merriam-webster.com/dictionary/sensor", "accessed" : { "date-parts" : [ [ "2016", "12", "29" ] ] }, "id" : "ITEM-1", "issued" : { "date-parts" : [ [ "0" ] ] }, "title" : "Sensor", "type" : "webpage" }, "uris" : [ "http://www.mendeley.com/documents/?uuid=5bf4d608-c9be-3242-9c9a-e24952738c2c" ] } ], "mendeley" : { "formattedCitation" : "(\u201cSensor,\u201d n.d.)", "plainTextFormattedCitation" : "(\u201cSensor,\u201d n.d.)", "previouslyFormattedCitation" : "(\u201cSensor,\u201d n.d.)" }, "properties" : { "noteIndex" : 0 }, "schema" : "https://github.com/citation-style-language/schema/raw/master/csl-citation.json" }</w:instrText>
       </w:r>
       <w:r>
         <w:fldChar w:fldCharType="separate"/>
@@ -11451,85 +11622,643 @@
         <w:rPr>
           <w:noProof/>
         </w:rPr>
-        <w:t>(Olshannikova et al., 2015)</w:t>
+        <w:t>(“Sensor,” n.d.)</w:t>
       </w:r>
       <w:r>
         <w:fldChar w:fldCharType="end"/>
       </w:r>
+    </w:p>
+    <w:p>
+      <w:pPr>
+        <w:pStyle w:val="StandardErstzeileneinzug"/>
+      </w:pPr>
+      <w:r>
+        <w:fldChar w:fldCharType="begin" w:fldLock="1"/>
+      </w:r>
+      <w:r>
+        <w:instrText>ADDIN CSL_CITATION { "citationItems" : [ { "id" : "ITEM-1", "itemData" : { "DOI" : "10.1109/5.554206", "ISBN" : "0018-9219", "ISSN" : "00189219", "author" : [ { "dropping-particle" : "V.", "family" : "Dasarathy", "given" : "Belur", "non-dropping-particle" : "", "parse-names" : false, "suffix" : "" } ], "container-title" : "Proceedings of the IEEE", "id" : "ITEM-1", "issue" : "1", "issued" : { "date-parts" : [ [ "1997" ] ] }, "page" : "24-38", "title" : "Sensor fusion potential exploitation-innovative architectures and illustrative applications", "type" : "article-journal", "volume" : "85" }, "uris" : [ "http://www.mendeley.com/documents/?uuid=232ccbb4-05ea-48ec-b14e-4cca886b5757" ] } ], "mendeley" : { "formattedCitation" : "(Dasarathy, 1997)", "manualFormatting" : "Dasarathy (1997)", "plainTextFormattedCitation" : "(Dasarathy, 1997)", "previouslyFormattedCitation" : "(Dasarathy, 1997)" }, "properties" : { "noteIndex" : 0 }, "schema" : "https://github.com/citation-style-language/schema/raw/master/csl-citation.json" }</w:instrText>
+      </w:r>
+      <w:r>
+        <w:fldChar w:fldCharType="separate"/>
+      </w:r>
+      <w:r>
+        <w:rPr>
+          <w:noProof/>
+        </w:rPr>
+        <w:t>Dasarathy (</w:t>
+      </w:r>
+      <w:r>
+        <w:rPr>
+          <w:noProof/>
+        </w:rPr>
+        <w:t>1997)</w:t>
+      </w:r>
+      <w:r>
+        <w:fldChar w:fldCharType="end"/>
+      </w:r>
       <w:r>
         <w:t xml:space="preserve"> </w:t>
       </w:r>
       <w:r>
-        <w:t>about AR for Big Data Visualization, and brings up an issue</w:t>
+        <w:t>points to a more general definition of a “se</w:t>
+      </w:r>
+      <w:r>
+        <w:t>nsor as a source of information</w:t>
+      </w:r>
+      <w:r>
+        <w:t xml:space="preserve">” </w:t>
+      </w:r>
+      <w:r>
+        <w:t xml:space="preserve">(p. 26), </w:t>
+      </w:r>
+      <w:r>
+        <w:t>which would include human sensors</w:t>
       </w:r>
       <w:r>
         <w:t>,</w:t>
       </w:r>
       <w:r>
-        <w:t xml:space="preserve"> neglected in the other papers surveyed as part of this literature study</w:t>
-      </w:r>
-      <w:r>
-        <w:t>,</w:t>
-      </w:r>
-      <w:r>
-        <w:t xml:space="preserve"> in the bigger spaces Augmented Reality may require compared to traditional computer experiences.</w:t>
-      </w:r>
-    </w:p>
-    <w:p>
-      <w:pPr>
-        <w:pStyle w:val="berschrift2"/>
-        <w:rPr>
-          <w:lang w:val="en-US"/>
-        </w:rPr>
-      </w:pPr>
-      <w:bookmarkStart w:id="28" w:name="_Toc471154326"/>
-      <w:r>
-        <w:rPr>
-          <w:lang w:val="en-US"/>
-        </w:rPr>
-        <w:t>Sensors</w:t>
-      </w:r>
-      <w:bookmarkEnd w:id="28"/>
-    </w:p>
-    <w:p>
-      <w:pPr>
-        <w:rPr>
-          <w:lang w:val="en-US"/>
-        </w:rPr>
-      </w:pPr>
-      <w:r>
-        <w:rPr>
-          <w:lang w:val="en-US"/>
-        </w:rPr>
-        <w:t xml:space="preserve">Sensors are a prerequisite for Augmented Reality and the choice of sensors enables different kinds of applications, such as the use of a GPS system for </w:t>
+        <w:t xml:space="preserve"> but clarifies that this would make rigorous analysis much more difficult. </w:t>
+      </w:r>
+      <w:r>
+        <w:fldChar w:fldCharType="begin" w:fldLock="1"/>
+      </w:r>
+      <w:r>
+        <w:instrText>ADDIN CSL_CITATION { "citationItems" : [ { "id" : "ITEM-1", "itemData" : { "DOI" : "10.1109/5.554206", "ISBN" : "0018-9219", "ISSN" : "00189219", "author" : [ { "dropping-particle" : "V.", "family" : "Dasarathy", "given" : "Belur", "non-dropping-particle" : "", "parse-names" : false, "suffix" : "" } ], "container-title" : "Proceedings of the IEEE", "id" : "ITEM-1", "issue" : "1", "issued" : { "date-parts" : [ [ "1997" ] ] }, "page" : "24-38", "title" : "Sensor fusion potential exploitation-innovative architectures and illustrative applications", "type" : "article-journal", "volume" : "85" }, "uris" : [ "http://www.mendeley.com/documents/?uuid=232ccbb4-05ea-48ec-b14e-4cca886b5757" ] } ], "mendeley" : { "formattedCitation" : "(Dasarathy, 1997)", "manualFormatting" : "Dasarathy", "plainTextFormattedCitation" : "(Dasarathy, 1997)", "previouslyFormattedCitation" : "(Dasarathy, 1997)" }, "properties" : { "noteIndex" : 0 }, "schema" : "https://github.com/citation-style-language/schema/raw/master/csl-citation.json" }</w:instrText>
+      </w:r>
+      <w:r>
+        <w:fldChar w:fldCharType="separate"/>
+      </w:r>
+      <w:r>
+        <w:rPr>
+          <w:noProof/>
+        </w:rPr>
+        <w:t>Dasarathy</w:t>
+      </w:r>
+      <w:r>
+        <w:fldChar w:fldCharType="end"/>
+      </w:r>
+      <w:r>
+        <w:t xml:space="preserve"> also </w:t>
+      </w:r>
+      <w:r>
+        <w:t>makes a distinction</w:t>
+      </w:r>
+      <w:r>
+        <w:t xml:space="preserve"> between three types of sensors: Active, passive, and mixed active/passive.</w:t>
+      </w:r>
+      <w:r>
+        <w:t xml:space="preserve"> A more in-depth classification was proposed by </w:t>
+      </w:r>
+      <w:r>
+        <w:fldChar w:fldCharType="begin" w:fldLock="1"/>
+      </w:r>
+      <w:r>
+        <w:instrText>ADDIN CSL_CITATION { "citationItems" : [ { "id" : "ITEM-1", "itemData" : { "author" : [ { "dropping-particle" : "", "family" : "White", "given" : "Richard M", "non-dropping-particle" : "", "parse-names" : false, "suffix" : "" } ], "container-title" : "IEEE Transactions on Ultrasonics, Ferroelectrics, and Frequency Control", "id" : "ITEM-1", "issue" : "2", "issued" : { "date-parts" : [ [ "1987" ] ] }, "page" : "124-126", "title" : "A Sensor Classification Scheme", "type" : "article-journal", "volume" : "34" }, "uris" : [ "http://www.mendeley.com/documents/?uuid=1022809d-0aec-3607-b732-0d68466f19de" ] } ], "mendeley" : { "formattedCitation" : "(White, 1987)", "manualFormatting" : "White (1987)", "plainTextFormattedCitation" : "(White, 1987)", "previouslyFormattedCitation" : "(White, 1987)" }, "properties" : { "noteIndex" : 0 }, "schema" : "https://github.com/citation-style-language/schema/raw/master/csl-citation.json" }</w:instrText>
+      </w:r>
+      <w:r>
+        <w:fldChar w:fldCharType="separate"/>
+      </w:r>
+      <w:r>
+        <w:rPr>
+          <w:noProof/>
+        </w:rPr>
+        <w:t>White (</w:t>
+      </w:r>
+      <w:r>
+        <w:rPr>
+          <w:noProof/>
+        </w:rPr>
+        <w:t>1987)</w:t>
+      </w:r>
+      <w:r>
+        <w:fldChar w:fldCharType="end"/>
+      </w:r>
+      <w:r>
+        <w:t xml:space="preserve">, based on </w:t>
       </w:r>
       <w:proofErr w:type="spellStart"/>
       <w:r>
-        <w:rPr>
-          <w:lang w:val="en-US"/>
-        </w:rPr>
-        <w:t>geolocated</w:t>
+        <w:t>measurands</w:t>
       </w:r>
       <w:proofErr w:type="spellEnd"/>
       <w:r>
-        <w:rPr>
-          <w:lang w:val="en-US"/>
-        </w:rPr>
-        <w:t xml:space="preserve"> AR. </w:t>
+        <w:t>, technological aspects, detection mea</w:t>
+      </w:r>
+      <w:r>
+        <w:t>ns, conversion phenomena, sensor</w:t>
+      </w:r>
+      <w:r>
+        <w:t xml:space="preserve"> materials, and fields of application.</w:t>
+      </w:r>
+      <w:r>
+        <w:t xml:space="preserve"> </w:t>
+      </w:r>
+      <w:r>
+        <w:t xml:space="preserve">Coming from an expertise transfer background, </w:t>
+      </w:r>
+      <w:r>
+        <w:fldChar w:fldCharType="begin" w:fldLock="1"/>
+      </w:r>
+      <w:r>
+        <w:instrText>ADDIN CSL_CITATION { "citationItems" : [ { "id" : "ITEM-1", "itemData" : { "author" : [ { "dropping-particle" : "", "family" : "Sharma", "given" : "Puneet", "non-dropping-particle" : "", "parse-names" : false, "suffix" : "" }, { "dropping-particle" : "", "family" : "Wild", "given" : "Fridolin", "non-dropping-particle" : "", "parse-names" : false, "suffix" : "" }, { "dropping-particle" : "", "family" : "Klemke", "given" : "Roland", "non-dropping-particle" : "", "parse-names" : false, "suffix" : "" }, { "dropping-particle" : "", "family" : "Helin", "given" : "Kaj", "non-dropping-particle" : "", "parse-names" : false, "suffix" : "" }, { "dropping-particle" : "", "family" : "Azam", "given" : "Tre", "non-dropping-particle" : "", "parse-names" : false, "suffix" : "" } ], "editor" : [ { "dropping-particle" : "", "family" : "Wild", "given" : "Fridolin", "non-dropping-particle" : "", "parse-names" : false, "suffix" : "" }, { "dropping-particle" : "", "family" : "Sharma", "given" : "Puneet", "non-dropping-particle" : "", "parse-names" : false, "suffix" : "" } ], "id" : "ITEM-1", "issued" : { "date-parts" : [ [ "2016" ] ] }, "title" : "D3.1 Requirement analysis and sensor specifications \u2013 First version", "type" : "book" }, "uris" : [ "http://www.mendeley.com/documents/?uuid=2e53e214-0587-4253-9170-aae347737643" ] } ], "mendeley" : { "formattedCitation" : "(Sharma et al., 2016)", "manualFormatting" : "Sharma et al. (2016)", "plainTextFormattedCitation" : "(Sharma et al., 2016)", "previouslyFormattedCitation" : "(Sharma et al., 2016)" }, "properties" : { "noteIndex" : 0 }, "schema" : "https://github.com/citation-style-language/schema/raw/master/csl-citation.json" }</w:instrText>
+      </w:r>
+      <w:r>
+        <w:fldChar w:fldCharType="separate"/>
+      </w:r>
+      <w:r>
+        <w:rPr>
+          <w:noProof/>
+        </w:rPr>
+        <w:t>Sharma et al. (</w:t>
+      </w:r>
+      <w:r>
+        <w:rPr>
+          <w:noProof/>
+        </w:rPr>
+        <w:t>2016)</w:t>
+      </w:r>
+      <w:r>
+        <w:fldChar w:fldCharType="end"/>
+      </w:r>
+      <w:r>
+        <w:t xml:space="preserve"> mapped high level functions to low level functions and the latter to associated sensors. The paper also provides an overview of “the state-of-the-art sensors in terms of their technical specifications, possible limita</w:t>
+      </w:r>
+      <w:r>
+        <w:t>tions, standards, and platforms</w:t>
+      </w:r>
+      <w:r>
+        <w:t>”</w:t>
+      </w:r>
+      <w:r>
+        <w:t xml:space="preserve"> (p. 5).</w:t>
+      </w:r>
+      <w:r>
+        <w:t xml:space="preserve"> Furthermore the paper presents challenges associated with linking different kinds of sensors in a system, such as incompatibility with each other or the system architecture, data synchronization and amount of data</w:t>
+      </w:r>
+      <w:r>
+        <w:t xml:space="preserve"> (pp. 37-38)</w:t>
+      </w:r>
+      <w:r>
+        <w:t>.</w:t>
+      </w:r>
+    </w:p>
+    <w:p>
+      <w:pPr>
+        <w:pStyle w:val="StandardErstzeileneinzug"/>
+      </w:pPr>
+      <w:r>
+        <w:t>Sensors also play an important role in th</w:t>
+      </w:r>
+      <w:r>
+        <w:t>e Internet of Things in which “p</w:t>
+      </w:r>
+      <w:r>
+        <w:t xml:space="preserve">hysical items are no longer disconnected from the virtual world, but can be controlled remotely and can act as </w:t>
+      </w:r>
+      <w:r>
+        <w:lastRenderedPageBreak/>
+        <w:t>physical acc</w:t>
+      </w:r>
+      <w:r>
+        <w:t>ess points to Internet services</w:t>
+      </w:r>
+      <w:r>
+        <w:t xml:space="preserve">” </w:t>
+      </w:r>
+      <w:r>
+        <w:fldChar w:fldCharType="begin" w:fldLock="1"/>
+      </w:r>
+      <w:r>
+        <w:instrText>ADDIN CSL_CITATION { "citationItems" : [ { "id" : "ITEM-1", "itemData" : { "ISBN" : "3642172253", "abstract" : "This paper discusses the vision, the challenges, possible usage scenarios and technological building blocks of the \u201cInternet of Things\u201d. In particular, we consider RFID and other important technological developments such as\r\nIP stacks and web servers for smart everyday objects. The paper concludes with a discussion of social and governance issues that are likely to arise as the vision\r\nof the Internet of Things becomes a reality. ", "author" : [ { "dropping-particle" : "", "family" : "Mattern", "given" : "Friedemann", "non-dropping-particle" : "", "parse-names" : false, "suffix" : "" }, { "dropping-particle" : "", "family" : "Floerkemeier", "given" : "Christian", "non-dropping-particle" : "", "parse-names" : false, "suffix" : "" } ], "container-title" : "From Active Data Management to Event-Based Systems and More (Lecture Notes in Computer Science, 6462)", "editor" : [ { "dropping-particle" : "", "family" : "Sachs", "given" : "Kai", "non-dropping-particle" : "", "parse-names" : false, "suffix" : "" }, { "dropping-particle" : "", "family" : "Petrov", "given" : "Ilia", "non-dropping-particle" : "", "parse-names" : false, "suffix" : "" }, { "dropping-particle" : "", "family" : "Guerrero", "given" : "Pablo", "non-dropping-particle" : "", "parse-names" : false, "suffix" : "" } ], "id" : "ITEM-1", "issued" : { "date-parts" : [ [ "2010" ] ] }, "page" : "242-259", "publisher" : "Springer Berlin Heidelberg", "title" : "From the Internet of Computers to the Internet of Things", "type" : "chapter" }, "uris" : [ "http://www.mendeley.com/documents/?uuid=8b06ccfa-898c-3bd4-97ff-2336ee5751cb" ] } ], "mendeley" : { "formattedCitation" : "(Mattern &amp; Floerkemeier, 2010)", "manualFormatting" : "(Mattern &amp; Floerkemeier, 2010, p. 242)", "plainTextFormattedCitation" : "(Mattern &amp; Floerkemeier, 2010)", "previouslyFormattedCitation" : "(Mattern &amp; Floerkemeier, 2010)" }, "properties" : { "noteIndex" : 0 }, "schema" : "https://github.com/citation-style-language/schema/raw/master/csl-citation.json" }</w:instrText>
+      </w:r>
+      <w:r>
+        <w:fldChar w:fldCharType="separate"/>
+      </w:r>
+      <w:r>
+        <w:rPr>
+          <w:noProof/>
+        </w:rPr>
+        <w:t>(Mattern &amp; Floerkemeier, 2010</w:t>
+      </w:r>
+      <w:r>
+        <w:rPr>
+          <w:noProof/>
+        </w:rPr>
+        <w:t>, p. 242</w:t>
+      </w:r>
+      <w:r>
+        <w:rPr>
+          <w:noProof/>
+        </w:rPr>
+        <w:t>)</w:t>
+      </w:r>
+      <w:r>
+        <w:fldChar w:fldCharType="end"/>
+      </w:r>
+      <w:r>
+        <w:t>.</w:t>
+      </w:r>
+      <w:r>
+        <w:t xml:space="preserve"> </w:t>
+      </w:r>
+      <w:proofErr w:type="spellStart"/>
+      <w:r>
+        <w:t>Mattern</w:t>
+      </w:r>
+      <w:proofErr w:type="spellEnd"/>
+      <w:r>
+        <w:t xml:space="preserve"> &amp; </w:t>
+      </w:r>
+      <w:proofErr w:type="spellStart"/>
+      <w:r>
+        <w:t>Floerkemeier</w:t>
+      </w:r>
+      <w:proofErr w:type="spellEnd"/>
+      <w:r>
+        <w:t xml:space="preserve"> </w:t>
+      </w:r>
+      <w:r>
+        <w:t>specifically go into detail about the role of RFID</w:t>
+      </w:r>
+      <w:r>
+        <w:t xml:space="preserve"> (radio-frequency identification), which may be connected to sensors in order to eas</w:t>
+      </w:r>
+      <w:r>
+        <w:t>ily communicate the sensor data to other devices.</w:t>
+      </w:r>
+    </w:p>
+    <w:p>
+      <w:pPr>
+        <w:pStyle w:val="berschrift3"/>
+        <w:rPr>
+          <w:lang w:val="en-US"/>
+        </w:rPr>
+      </w:pPr>
+      <w:bookmarkStart w:id="29" w:name="_Toc471154327"/>
+      <w:r>
+        <w:rPr>
+          <w:lang w:val="en-US"/>
+        </w:rPr>
+        <w:t>Sensors in games</w:t>
+      </w:r>
+      <w:bookmarkStart w:id="30" w:name="_GoBack"/>
+      <w:bookmarkEnd w:id="29"/>
+      <w:bookmarkEnd w:id="30"/>
+    </w:p>
+    <w:p>
+      <w:pPr>
+        <w:rPr>
+          <w:lang w:val="en-US"/>
+        </w:rPr>
+      </w:pPr>
+      <w:r>
+        <w:rPr>
+          <w:lang w:val="en-US"/>
+        </w:rPr>
+        <w:t xml:space="preserve">Sensors can be used in videogames as an alternative to more traditional inputs. According to </w:t>
+      </w:r>
+      <w:r>
+        <w:rPr>
+          <w:lang w:val="en-US"/>
+        </w:rPr>
+        <w:fldChar w:fldCharType="begin" w:fldLock="1"/>
+      </w:r>
+      <w:r>
+        <w:rPr>
+          <w:lang w:val="en-US"/>
+        </w:rPr>
+        <w:instrText>ADDIN CSL_CITATION { "citationItems" : [ { "id" : "ITEM-1", "itemData" : { "abstract" : "We report how new types of games can be created using the possibilities of embedded computing, sensors, new output devices and ad-hoc wireless networks while keeping characteristics from traditional non-computerized games. Applying both a technological and use-oriented research approach, we identified a number of new interaction acts made possible by the new technology. These are described using game mechanics, a concept developed by the game design community. The identified mechanics, together with examples of games using them, are described as well as the benefits and limitations of using the game mechanic concept.", "author" : [ { "dropping-particle" : "", "family" : "Lundgren", "given" : "Sus", "non-dropping-particle" : "", "parse-names" : false, "suffix" : "" }, { "dropping-particle" : "", "family" : "Bj\u00f6rk", "given" : "Staffan", "non-dropping-particle" : "", "parse-names" : false, "suffix" : "" } ], "container-title" : "Proceedings of TIDSE '03", "id" : "ITEM-1", "issued" : { "date-parts" : [ [ "2003" ] ] }, "title" : "Game Mechanics: Describing Computer-Augmented Games in Terms of Interaction", "type" : "paper-conference" }, "uris" : [ "http://www.mendeley.com/documents/?uuid=44c0e6e8-0e80-31ac-89b8-7b4c303195f7" ] } ], "mendeley" : { "formattedCitation" : "(Lundgren &amp; Bj\u00f6rk, 2003)", "plainTextFormattedCitation" : "(Lundgren &amp; Bj\u00f6rk, 2003)", "previouslyFormattedCitation" : "(Lundgren &amp; Bj\u00f6rk, 2003)" }, "properties" : { "noteIndex" : 0 }, "schema" : "https://github.com/citation-style-language/schema/raw/master/csl-citation.json" }</w:instrText>
+      </w:r>
+      <w:r>
+        <w:rPr>
+          <w:lang w:val="en-US"/>
+        </w:rPr>
+        <w:fldChar w:fldCharType="separate"/>
+      </w:r>
+      <w:r>
+        <w:rPr>
+          <w:noProof/>
+          <w:lang w:val="en-US"/>
+        </w:rPr>
+        <w:t>(Lundgren &amp; Björk, 2003)</w:t>
+      </w:r>
+      <w:r>
+        <w:rPr>
+          <w:lang w:val="en-US"/>
+        </w:rPr>
+        <w:fldChar w:fldCharType="end"/>
+      </w:r>
+      <w:r>
+        <w:rPr>
+          <w:lang w:val="en-US"/>
+        </w:rPr>
+        <w:t>, “</w:t>
+      </w:r>
+      <w:r>
+        <w:rPr>
+          <w:lang w:val="en-US"/>
+        </w:rPr>
+        <w:t>t</w:t>
+      </w:r>
+      <w:r>
+        <w:rPr>
+          <w:lang w:val="en-US"/>
+        </w:rPr>
+        <w:t xml:space="preserve">his makes the system more autonomous, and can free the user from tedious input tasks.” As </w:t>
+      </w:r>
+      <w:r>
+        <w:rPr>
+          <w:lang w:val="en-US"/>
+        </w:rPr>
+        <w:fldChar w:fldCharType="begin" w:fldLock="1"/>
+      </w:r>
+      <w:r>
+        <w:rPr>
+          <w:lang w:val="en-US"/>
+        </w:rPr>
+        <w:instrText>ADDIN CSL_CITATION { "citationItems" : [ { "id" : "ITEM-1", "itemData" : { "abstract" : "It is proposed that games, which are designed to generate positive affect, are most successful when they facilitate flow (Csikszentmihalyi 1992). Flow is a state of concentration, deep enjoyment, and total absorption in an activity. The study of games, and a resulting understanding of flow in games can inform the design of non-leisure software for positive affect. The paper considers the ways in which computer games contravene Nielsen's guidelines for heuristic evaluation (Nielsen and Molich 1990) and how these contraventions impact on flow. The paper also explores the implications for research that stem from the differences between games played on a personal computer and games played on a dedicated console. This research takes important initial steps towards defining how flow in computer games can inform affective design.", "author" : [ { "dropping-particle" : "", "family" : "Johnson", "given" : "Daniel M.", "non-dropping-particle" : "", "parse-names" : false, "suffix" : "" }, { "dropping-particle" : "", "family" : "Wiles", "given" : "Janet", "non-dropping-particle" : "", "parse-names" : false, "suffix" : "" } ], "container-title" : "Ergonomics", "id" : "ITEM-1", "issue" : "13/14", "issued" : { "date-parts" : [ [ "2003" ] ] }, "page" : "1332-1345", "title" : "Effective Affective User Interface Design in Games", "type" : "article-journal", "volume" : "46" }, "uris" : [ "http://www.mendeley.com/documents/?uuid=6874e89c-9709-3588-9900-a2738b01e3ba" ] } ], "mendeley" : { "formattedCitation" : "(D. M. Johnson &amp; Wiles, 2003)", "plainTextFormattedCitation" : "(D. M. Johnson &amp; Wiles, 2003)", "previouslyFormattedCitation" : "(D. M. Johnson &amp; Wiles, 2003)" }, "properties" : { "noteIndex" : 0 }, "schema" : "https://github.com/citation-style-language/schema/raw/master/csl-citation.json" }</w:instrText>
+      </w:r>
+      <w:r>
+        <w:rPr>
+          <w:lang w:val="en-US"/>
+        </w:rPr>
+        <w:fldChar w:fldCharType="separate"/>
+      </w:r>
+      <w:r>
+        <w:rPr>
+          <w:noProof/>
+          <w:lang w:val="en-US"/>
+        </w:rPr>
+        <w:t>(D. M. Johnson &amp; Wiles, 2003)</w:t>
+      </w:r>
+      <w:r>
+        <w:rPr>
+          <w:lang w:val="en-US"/>
+        </w:rPr>
+        <w:fldChar w:fldCharType="end"/>
+      </w:r>
+      <w:r>
+        <w:rPr>
+          <w:lang w:val="en-US"/>
+        </w:rPr>
+        <w:t xml:space="preserve"> found, simplifying input commands, as one might by using sensors, can increase concentration and engagement in the player.</w:t>
+      </w:r>
+    </w:p>
+    <w:p>
+      <w:pPr>
+        <w:pStyle w:val="StandardErstzeileneinzug"/>
+      </w:pPr>
+      <w:r>
+        <w:t xml:space="preserve">This idea is not unprecedented: In the last years, gesture-based computing was introduced to many people through the Nintendo Wii – which used as its primary </w:t>
+      </w:r>
+      <w:r>
+        <w:t xml:space="preserve">form of </w:t>
+      </w:r>
+      <w:r>
+        <w:t xml:space="preserve">input a </w:t>
+      </w:r>
+      <w:r>
+        <w:t>wireless controller</w:t>
+      </w:r>
+      <w:r>
+        <w:t xml:space="preserve"> </w:t>
+      </w:r>
+      <w:r>
+        <w:t xml:space="preserve">that has its position </w:t>
+      </w:r>
+      <w:r>
+        <w:t>tracked via an infrared sensor</w:t>
+      </w:r>
+      <w:r>
+        <w:t>, allowing users to control the software by moving the controller itself</w:t>
+      </w:r>
+      <w:r>
+        <w:t xml:space="preserve"> – and touch-based systems like smartphones </w:t>
+      </w:r>
+      <w:r>
+        <w:fldChar w:fldCharType="begin" w:fldLock="1"/>
+      </w:r>
+      <w:r>
+        <w:instrText>ADDIN CSL_CITATION { "citationItems" : [ { "id" : "ITEM-1", "itemData" : { "PMID" : "20715204", "author" : [ { "dropping-particle" : "", "family" : "Johnson", "given" : "L.", "non-dropping-particle" : "", "parse-names" : false, "suffix" : "" }, { "dropping-particle" : "", "family" : "Smith", "given" : "R.", "non-dropping-particle" : "", "parse-names" : false, "suffix" : "" }, { "dropping-particle" : "", "family" : "Willis", "given" : "H.", "non-dropping-particle" : "", "parse-names" : false, "suffix" : "" }, { "dropping-particle" : "", "family" : "Levine", "given" : "A.", "non-dropping-particle" : "", "parse-names" : false, "suffix" : "" }, { "dropping-particle" : "", "family" : "Haywood", "given" : "K.", "non-dropping-particle" : "", "parse-names" : false, "suffix" : "" } ], "id" : "ITEM-1", "issued" : { "date-parts" : [ [ "2011" ] ] }, "publisher" : "The New Media Consortium", "publisher-place" : "Austin, Texas", "title" : "The 2011 Horizon Report", "type" : "report" }, "uris" : [ "http://www.mendeley.com/documents/?uuid=c107a810-dc46-4795-9d9d-59552c629334" ] } ], "mendeley" : { "formattedCitation" : "(L. Johnson et al., 2011)", "plainTextFormattedCitation" : "(L. Johnson et al., 2011)", "previouslyFormattedCitation" : "(L. Johnson et al., 2011)" }, "properties" : { "noteIndex" : 0 }, "schema" : "https://github.com/citation-style-language/schema/raw/master/csl-citation.json" }</w:instrText>
+      </w:r>
+      <w:r>
+        <w:fldChar w:fldCharType="separate"/>
+      </w:r>
+      <w:r>
+        <w:rPr>
+          <w:noProof/>
+        </w:rPr>
+        <w:t>(L. Johnson et al., 2011)</w:t>
+      </w:r>
+      <w:r>
+        <w:fldChar w:fldCharType="end"/>
+      </w:r>
+      <w:r>
+        <w:t xml:space="preserve">. The Microsoft Kinect went even further: A depth sensor and color camera allowed for skeletal tracking and facial recognition, while a four-microphone array permitted voice recognition </w:t>
+      </w:r>
+      <w:r>
+        <w:fldChar w:fldCharType="begin" w:fldLock="1"/>
+      </w:r>
+      <w:r>
+        <w:instrText>ADDIN CSL_CITATION { "citationItems" : [ { "id" : "ITEM-1", "itemData" : { "author" : [ { "dropping-particle" : "", "family" : "Zhang", "given" : "Zhengyou", "non-dropping-particle" : "", "parse-names" : false, "suffix" : "" } ], "container-title" : "IEEE multimedia", "id" : "ITEM-1", "issue" : "2", "issued" : { "date-parts" : [ [ "2012" ] ] }, "page" : "4-10", "title" : "Microsoft Kinect Sensor and Its Effect", "type" : "article-journal", "volume" : "19" }, "uris" : [ "http://www.mendeley.com/documents/?uuid=e544746f-c6e0-3b1a-a09b-62f3505ae0e7" ] } ], "mendeley" : { "formattedCitation" : "(Zhang, 2012)", "plainTextFormattedCitation" : "(Zhang, 2012)", "previouslyFormattedCitation" : "(Zhang, 2012)" }, "properties" : { "noteIndex" : 0 }, "schema" : "https://github.com/citation-style-language/schema/raw/master/csl-citation.json" }</w:instrText>
+      </w:r>
+      <w:r>
+        <w:fldChar w:fldCharType="separate"/>
+      </w:r>
+      <w:r>
+        <w:rPr>
+          <w:noProof/>
+        </w:rPr>
+        <w:t>(Zhang, 2012)</w:t>
+      </w:r>
+      <w:r>
+        <w:fldChar w:fldCharType="end"/>
+      </w:r>
+      <w:r>
+        <w:t xml:space="preserve">. </w:t>
+      </w:r>
+      <w:r>
+        <w:t>Because of its capabilities and comparatively low price point, the Kinect even saw application outside of gaming</w:t>
+      </w:r>
+      <w:r>
+        <w:t xml:space="preserve">, e.g. for coarse patient setup in Radiation Therapy </w:t>
+      </w:r>
+      <w:r>
+        <w:fldChar w:fldCharType="begin" w:fldLock="1"/>
+      </w:r>
+      <w:r>
+        <w:instrText>ADDIN CSL_CITATION { "citationItems" : [ { "id" : "ITEM-1", "itemData" : { "abstract" : "In radiation therapy, prior to each treatment fraction, the patient must be aligned to computed tomography (CT) data. Patient setup verification systems based on range imaging (RI) can accurately verify the patient position and adjust the treatment table at a fine scale, but require an initial manual setup using lasers and skin markers. We propose a novel markerless solution that enables a fully-automatic initial coarse patient setup. The table transformation that brings template and reference data in congruence is esti-mated from point correspondences based on matching local surface descriptors. Inherently, this point-based registra-tion approach is capable of coping with gross initial mis-alignments and partial matching. Facing the challenge of multi-modal surface registration (RI/CT), we have adapted state-of-the-art descriptors to achieve invariance to mesh resolution and robustness to variations in topology. In a case study on real data from a low-cost RI device (Mi-crosoft Kinect), the performance of different descriptors is evaluated on anthropomorphic phantoms. Furthermore, we have investigated the system's resilience to deformations for mono-modal RI/RI registration of data from healthy volun-teers. Under gross initial misalignments, our method re-sulted in an average angular error of 1.5 \u2022 and an aver-age translational error of 13.4 mm in RI/CT registration. This coarse patient setup provides a feasible initialization for subsequent refinement with verification systems.", "author" : [ { "dropping-particle" : "", "family" : "Bauer", "given" : "Sebastian", "non-dropping-particle" : "", "parse-names" : false, "suffix" : "" }, { "dropping-particle" : "", "family" : "Wasza", "given" : "Jakob", "non-dropping-particle" : "", "parse-names" : false, "suffix" : "" }, { "dropping-particle" : "", "family" : "Haase", "given" : "Sven", "non-dropping-particle" : "", "parse-names" : false, "suffix" : "" }, { "dropping-particle" : "", "family" : "Marosi", "given" : "Natalia", "non-dropping-particle" : "", "parse-names" : false, "suffix" : "" }, { "dropping-particle" : "", "family" : "Hornegger", "given" : "Joachim", "non-dropping-particle" : "", "parse-names" : false, "suffix" : "" } ], "container-title" : "Proc. IEEE Workshop on Consumer Depth Cameras for Computer Vision (CDC4CV)", "id" : "ITEM-1", "issued" : { "date-parts" : [ [ "2011" ] ] }, "page" : "1175-1181", "publisher" : "IEEE Press", "title" : "Multi-modal Surface Registration for Markerless Initial Patient Setup in Radiation Therapy using Microsoft's Kinect Sensor", "type" : "paper-conference" }, "uris" : [ "http://www.mendeley.com/documents/?uuid=0855c132-dddd-3a63-bb10-b4927ac8bbbd" ] } ], "mendeley" : { "formattedCitation" : "(Bauer, Wasza, Haase, Marosi, &amp; Hornegger, 2011)", "plainTextFormattedCitation" : "(Bauer, Wasza, Haase, Marosi, &amp; Hornegger, 2011)", "previouslyFormattedCitation" : "(Bauer, Wasza, Haase, Marosi, &amp; Hornegger, 2011)" }, "properties" : { "noteIndex" : 0 }, "schema" : "https://github.com/citation-style-language/schema/raw/master/csl-citation.json" }</w:instrText>
+      </w:r>
+      <w:r>
+        <w:fldChar w:fldCharType="separate"/>
+      </w:r>
+      <w:r>
+        <w:rPr>
+          <w:noProof/>
+        </w:rPr>
+        <w:t>(Bauer, Wasza, Haase, Marosi, &amp; Hornegger, 2011)</w:t>
+      </w:r>
+      <w:r>
+        <w:fldChar w:fldCharType="end"/>
+      </w:r>
+      <w:r>
+        <w:t xml:space="preserve">. </w:t>
+      </w:r>
+    </w:p>
+    <w:p>
+      <w:pPr>
+        <w:pStyle w:val="StandardErstzeileneinzug"/>
+      </w:pPr>
+      <w:r>
+        <w:t xml:space="preserve">There is however potential for games to utilize an even wider array of different sensors. </w:t>
+      </w:r>
+      <w:r>
+        <w:fldChar w:fldCharType="begin" w:fldLock="1"/>
+      </w:r>
+      <w:r>
+        <w:instrText>ADDIN CSL_CITATION { "citationItems" : [ { "id" : "ITEM-1", "itemData" : { "abstract" : "This paper describes a novel hand gesture recognition system that utilizes both multi-channel surface electromyogram (EMG) sensors and 3D accelerometer (ACC) to realize user-friendly interaction between human and computers. Signal segments of meaningful gestures are determined from the continuous EMG signal inputs. Multi-stream Hidden Markov Models consisting of EMG and ACC streams are utilized as decision fusion method to recognize hand gestures. This paper also presents a virtual Rubik's Cube game that is controlled by the hand gestures and is used for evaluating the performance of our hand gesture recognition system. For a set of 18 kinds of gestures, each trained with 10 repetitions, the average recognition accuracy was about 91.7% in real appli-cation. The proposed method facilitates intelligent and natural control based on gesture interaction.", "author" : [ { "dropping-particle" : "", "family" : "Xu", "given" : "Zhang", "non-dropping-particle" : "", "parse-names" : false, "suffix" : "" }, { "dropping-particle" : "", "family" : "Xiang", "given" : "Chen", "non-dropping-particle" : "", "parse-names" : false, "suffix" : "" }, { "dropping-particle" : "", "family" : "Wen-Hui", "given" : "Wang", "non-dropping-particle" : "", "parse-names" : false, "suffix" : "" }, { "dropping-particle" : "", "family" : "Ji-Hai", "given" : "Yang", "non-dropping-particle" : "", "parse-names" : false, "suffix" : "" }, { "dropping-particle" : "", "family" : "Lantz", "given" : "Vuokko", "non-dropping-particle" : "", "parse-names" : false, "suffix" : "" }, { "dropping-particle" : "", "family" : "Kong-Qiao", "given" : "Wang", "non-dropping-particle" : "", "parse-names" : false, "suffix" : "" } ], "container-title" : "Proceedings of the 14th international conference on Intelligent user interfaces", "id" : "ITEM-1", "issued" : { "date-parts" : [ [ "2009" ] ] }, "page" : "401-406", "publisher" : "ACM", "title" : "Hand Gesture Recognition and Virtual Game Control Based on 3D Accelerometer and EMG Sensors", "type" : "paper-conference" }, "uris" : [ "http://www.mendeley.com/documents/?uuid=22c19e69-9943-39ab-8fca-5036bfbdeaa2" ] } ], "mendeley" : { "formattedCitation" : "(Xu et al., 2009)", "plainTextFormattedCitation" : "(Xu et al., 2009)", "previouslyFormattedCitation" : "(Xu et al., 2009)" }, "properties" : { "noteIndex" : 0 }, "schema" : "https://github.com/citation-style-language/schema/raw/master/csl-citation.json" }</w:instrText>
+      </w:r>
+      <w:r>
+        <w:fldChar w:fldCharType="separate"/>
+      </w:r>
+      <w:r>
+        <w:rPr>
+          <w:noProof/>
+        </w:rPr>
+        <w:t>(Xu et al., 2009)</w:t>
+      </w:r>
+      <w:r>
+        <w:fldChar w:fldCharType="end"/>
+      </w:r>
+      <w:r>
+        <w:t xml:space="preserve"> developed a system in which a combination of electromyogram-based gesture recognition and an accelerometer could be used to solve a virtual Rubik’s C</w:t>
+      </w:r>
+      <w:r>
+        <w:t>ube, while</w:t>
+      </w:r>
+      <w:r>
+        <w:t xml:space="preserve"> </w:t>
+      </w:r>
+      <w:r>
+        <w:fldChar w:fldCharType="begin" w:fldLock="1"/>
+      </w:r>
+      <w:r>
+        <w:instrText>ADDIN CSL_CITATION { "citationItems" : [ { "id" : "ITEM-1", "itemData" : { "abstract" : "We report how new types of games can be created using the possibilities of embedded computing, sensors, new output devices and ad-hoc wireless networks while keeping characteristics from traditional non-computerized games. Applying both a technological and use-oriented research approach, we identified a number of new interaction acts made possible by the new technology. These are described using game mechanics, a concept developed by the game design community. The identified mechanics, together with examples of games using them, are described as well as the benefits and limitations of using the game mechanic concept.", "author" : [ { "dropping-particle" : "", "family" : "Lundgren", "given" : "Sus", "non-dropping-particle" : "", "parse-names" : false, "suffix" : "" }, { "dropping-particle" : "", "family" : "Bj\u00f6rk", "given" : "Staffan", "non-dropping-particle" : "", "parse-names" : false, "suffix" : "" } ], "container-title" : "Proceedings of TIDSE '03", "id" : "ITEM-1", "issued" : { "date-parts" : [ [ "2003" ] ] }, "title" : "Game Mechanics: Describing Computer-Augmented Games in Terms of Interaction", "type" : "paper-conference" }, "uris" : [ "http://www.mendeley.com/documents/?uuid=44c0e6e8-0e80-31ac-89b8-7b4c303195f7" ] } ], "mendeley" : { "formattedCitation" : "(Lundgren &amp; Bj\u00f6rk, 2003)", "plainTextFormattedCitation" : "(Lundgren &amp; Bj\u00f6rk, 2003)", "previouslyFormattedCitation" : "(Lundgren &amp; Bj\u00f6rk, 2003)" }, "properties" : { "noteIndex" : 0 }, "schema" : "https://github.com/citation-style-language/schema/raw/master/csl-citation.json" }</w:instrText>
+      </w:r>
+      <w:r>
+        <w:fldChar w:fldCharType="separate"/>
+      </w:r>
+      <w:r>
+        <w:rPr>
+          <w:noProof/>
+        </w:rPr>
+        <w:t>(Lundgren &amp; Björk, 2003)</w:t>
+      </w:r>
+      <w:r>
+        <w:fldChar w:fldCharType="end"/>
+      </w:r>
+      <w:r>
+        <w:t xml:space="preserve"> cite biofeedback games</w:t>
+      </w:r>
+      <w:r>
+        <w:rPr>
+          <w:rStyle w:val="Kommentarzeichen"/>
+        </w:rPr>
+        <w:t xml:space="preserve">, </w:t>
+      </w:r>
+      <w:r>
+        <w:t>which are controlled through biosensors attached to the user.</w:t>
+      </w:r>
+      <w:r>
+        <w:t xml:space="preserve"> Unlike the Rubik’s Cube described above, which attempts to emulate an analog game, these biofeedback games, through their unusual interfaces, are highly different from traditional </w:t>
       </w:r>
       <w:proofErr w:type="gramStart"/>
       <w:r>
-        <w:rPr>
-          <w:lang w:val="en-US"/>
-        </w:rPr>
-        <w:t>This sections</w:t>
+        <w:t>videogames.</w:t>
       </w:r>
       <w:proofErr w:type="gramEnd"/>
       <w:r>
-        <w:rPr>
-          <w:lang w:val="en-US"/>
-        </w:rPr>
-        <w:t xml:space="preserve"> will first give a brief definition of what sensors are and afterwards delve into the use of sensors in gaming and Augmented Reality respectively.</w:t>
+        <w:t xml:space="preserve"> As </w:t>
+      </w:r>
+      <w:r>
+        <w:fldChar w:fldCharType="begin" w:fldLock="1"/>
+      </w:r>
+      <w:r>
+        <w:instrText>ADDIN CSL_CITATION { "citationItems" : [ { "id" : "ITEM-1", "itemData" : { "abstract" : "This paper proposes a design pattern language applicable to mobile mixed reality games. While on the one hand the language covers direct game mechanics and therefore game design considerations, it also aims to provide similar for other aspects of mobile mixed reality games, namely authoring, content creation, interfaces, orchestration as well as testing and logging. Eleven patterns based on these aspects are described in more detail.", "author" : [ { "dropping-particle" : "", "family" : "Wetzel", "given" : "Richard", "non-dropping-particle" : "", "parse-names" : false, "suffix" : "" } ], "container-title" : "Foundations of Digital Games", "id" : "ITEM-1", "issued" : { "date-parts" : [ [ "2013" ] ] }, "title" : "A Case for Design Patterns supporting the Development of Mobile Mixed Reality Games", "type" : "article-journal" }, "uris" : [ "http://www.mendeley.com/documents/?uuid=5d6eca59-ad19-3dea-9415-86f5e3a3495f" ] } ], "mendeley" : { "formattedCitation" : "(Wetzel, 2013)", "plainTextFormattedCitation" : "(Wetzel, 2013)", "previouslyFormattedCitation" : "(Wetzel, 2013)" }, "properties" : { "noteIndex" : 0 }, "schema" : "https://github.com/citation-style-language/schema/raw/master/csl-citation.json" }</w:instrText>
+      </w:r>
+      <w:r>
+        <w:fldChar w:fldCharType="separate"/>
+      </w:r>
+      <w:r>
+        <w:rPr>
+          <w:noProof/>
+        </w:rPr>
+        <w:t>(Wetzel, 2013)</w:t>
+      </w:r>
+      <w:r>
+        <w:fldChar w:fldCharType="end"/>
+      </w:r>
+      <w:r>
+        <w:t xml:space="preserve"> notes: “D</w:t>
+      </w:r>
+      <w:r>
+        <w:t xml:space="preserve">ifferent sensors have different strengths and weaknesses that completely change the way a game might </w:t>
+      </w:r>
+      <w:commentRangeStart w:id="31"/>
+      <w:r>
+        <w:t>work</w:t>
+      </w:r>
+      <w:commentRangeEnd w:id="31"/>
+      <w:r>
+        <w:rPr>
+          <w:rStyle w:val="Kommentarzeichen"/>
+        </w:rPr>
+        <w:commentReference w:id="31"/>
+      </w:r>
+      <w:r>
+        <w:t>.”</w:t>
+      </w:r>
+    </w:p>
+    <w:p>
+      <w:pPr>
+        <w:pStyle w:val="berschrift3"/>
+        <w:rPr>
+          <w:lang w:val="en-US"/>
+        </w:rPr>
+      </w:pPr>
+      <w:bookmarkStart w:id="32" w:name="_Toc471154328"/>
+      <w:r>
+        <w:rPr>
+          <w:lang w:val="en-US"/>
+        </w:rPr>
+        <w:t>Sensors in augmented reality</w:t>
+      </w:r>
+      <w:bookmarkEnd w:id="32"/>
+    </w:p>
+    <w:p>
+      <w:pPr>
+        <w:rPr>
+          <w:lang w:val="en-US"/>
+        </w:rPr>
+      </w:pPr>
+      <w:r>
+        <w:rPr>
+          <w:lang w:val="en-US"/>
+        </w:rPr>
+        <w:t>Since Augmen</w:t>
+      </w:r>
+      <w:r>
+        <w:rPr>
+          <w:lang w:val="en-US"/>
+        </w:rPr>
+        <w:t>ted Reality consists of augmen</w:t>
+      </w:r>
+      <w:r>
+        <w:rPr>
+          <w:lang w:val="en-US"/>
+        </w:rPr>
+        <w:t xml:space="preserve">ting the user’s environment, applications depend on sensor data in order to obtain information about same environment. </w:t>
       </w:r>
     </w:p>
     <w:p>
@@ -11537,13 +12266,44 @@
         <w:pStyle w:val="StandardErstzeileneinzug"/>
       </w:pPr>
       <w:r>
-        <w:t xml:space="preserve">The Merriam-Webster dictionary defines a sensor as “a device that responds to a physical stimulus (as heat, light, sound, pressure, magnetism, or a particular motion) and transmits a resulting impulse (as for measurement or operating a control).” </w:t>
+        <w:t>While purely marker-based AR will usually depend on</w:t>
+      </w:r>
+      <w:r>
+        <w:t xml:space="preserve"> a camera and computer vision software, </w:t>
+      </w:r>
+      <w:r>
+        <w:t xml:space="preserve">location-based </w:t>
+      </w:r>
+      <w:r>
+        <w:t>AR depends on tracking systems</w:t>
+      </w:r>
+      <w:r>
+        <w:t xml:space="preserve"> which can take a variety of forms</w:t>
+      </w:r>
+      <w:r>
+        <w:t xml:space="preserve">. </w:t>
+      </w:r>
+      <w:r>
+        <w:lastRenderedPageBreak/>
+        <w:t xml:space="preserve">As examples for </w:t>
+      </w:r>
+      <w:r>
+        <w:t>“</w:t>
+      </w:r>
+      <w:r>
+        <w:t>locationing</w:t>
+      </w:r>
+      <w:r>
+        <w:t>”</w:t>
+      </w:r>
+      <w:r>
+        <w:t xml:space="preserve"> technology, </w:t>
       </w:r>
       <w:r>
         <w:fldChar w:fldCharType="begin" w:fldLock="1"/>
       </w:r>
       <w:r>
-        <w:instrText>ADDIN CSL_CITATION { "citationItems" : [ { "id" : "ITEM-1", "itemData" : { "URL" : "https://www.merriam-webster.com/dictionary/sensor", "accessed" : { "date-parts" : [ [ "2016", "12", "29" ] ] }, "id" : "ITEM-1", "issued" : { "date-parts" : [ [ "0" ] ] }, "title" : "Sensor", "type" : "webpage" }, "uris" : [ "http://www.mendeley.com/documents/?uuid=5bf4d608-c9be-3242-9c9a-e24952738c2c" ] } ], "mendeley" : { "formattedCitation" : "(\u201cSensor,\u201d n.d.)", "plainTextFormattedCitation" : "(\u201cSensor,\u201d n.d.)", "previouslyFormattedCitation" : "(\u201cSensor,\u201d n.d.)" }, "properties" : { "noteIndex" : 0 }, "schema" : "https://github.com/citation-style-language/schema/raw/master/csl-citation.json" }</w:instrText>
+        <w:instrText>ADDIN CSL_CITATION { "citationItems" : [ { "id" : "ITEM-1", "itemData" : { "abstract" : "This paper proposes a design pattern language applicable to mobile mixed reality games. While on the one hand the language covers direct game mechanics and therefore game design considerations, it also aims to provide similar for other aspects of mobile mixed reality games, namely authoring, content creation, interfaces, orchestration as well as testing and logging. Eleven patterns based on these aspects are described in more detail.", "author" : [ { "dropping-particle" : "", "family" : "Wetzel", "given" : "Richard", "non-dropping-particle" : "", "parse-names" : false, "suffix" : "" } ], "container-title" : "Foundations of Digital Games", "id" : "ITEM-1", "issued" : { "date-parts" : [ [ "2013" ] ] }, "title" : "A Case for Design Patterns supporting the Development of Mobile Mixed Reality Games", "type" : "article-journal" }, "uris" : [ "http://www.mendeley.com/documents/?uuid=5d6eca59-ad19-3dea-9415-86f5e3a3495f" ] } ], "mendeley" : { "formattedCitation" : "(Wetzel, 2013)", "plainTextFormattedCitation" : "(Wetzel, 2013)", "previouslyFormattedCitation" : "(Wetzel, 2013)" }, "properties" : { "noteIndex" : 0 }, "schema" : "https://github.com/citation-style-language/schema/raw/master/csl-citation.json" }</w:instrText>
       </w:r>
       <w:r>
         <w:fldChar w:fldCharType="separate"/>
@@ -11552,608 +12312,13 @@
         <w:rPr>
           <w:noProof/>
         </w:rPr>
-        <w:t>(“Sensor,” n.d.)</w:t>
+        <w:t>(Wetzel, 2013)</w:t>
       </w:r>
       <w:r>
         <w:fldChar w:fldCharType="end"/>
       </w:r>
-    </w:p>
-    <w:p>
-      <w:pPr>
-        <w:pStyle w:val="StandardErstzeileneinzug"/>
-      </w:pPr>
-      <w:r>
-        <w:fldChar w:fldCharType="begin" w:fldLock="1"/>
-      </w:r>
-      <w:r>
-        <w:instrText>ADDIN CSL_CITATION { "citationItems" : [ { "id" : "ITEM-1", "itemData" : { "DOI" : "10.1109/5.554206", "ISBN" : "0018-9219", "ISSN" : "00189219", "author" : [ { "dropping-particle" : "V.", "family" : "Dasarathy", "given" : "Belur", "non-dropping-particle" : "", "parse-names" : false, "suffix" : "" } ], "container-title" : "Proceedings of the IEEE", "id" : "ITEM-1", "issue" : "1", "issued" : { "date-parts" : [ [ "1997" ] ] }, "page" : "24-38", "title" : "Sensor fusion potential exploitation-innovative architectures and illustrative applications", "type" : "article-journal", "volume" : "85" }, "uris" : [ "http://www.mendeley.com/documents/?uuid=232ccbb4-05ea-48ec-b14e-4cca886b5757" ] } ], "mendeley" : { "formattedCitation" : "(Dasarathy, 1997)", "plainTextFormattedCitation" : "(Dasarathy, 1997)", "previouslyFormattedCitation" : "(Dasarathy, 1997)" }, "properties" : { "noteIndex" : 0 }, "schema" : "https://github.com/citation-style-language/schema/raw/master/csl-citation.json" }</w:instrText>
-      </w:r>
-      <w:r>
-        <w:fldChar w:fldCharType="separate"/>
-      </w:r>
-      <w:r>
-        <w:rPr>
-          <w:noProof/>
-        </w:rPr>
-        <w:t>(Dasarathy, 1997)</w:t>
-      </w:r>
-      <w:r>
-        <w:fldChar w:fldCharType="end"/>
-      </w:r>
-      <w:r>
-        <w:t xml:space="preserve"> </w:t>
-      </w:r>
-      <w:r>
-        <w:t>points to a more general definition of a “sensor as a source of information,” which would include human sensors</w:t>
-      </w:r>
-      <w:r>
-        <w:t>,</w:t>
-      </w:r>
-      <w:r>
-        <w:t xml:space="preserve"> but clarifies that this would make rigorous analysis much more difficult. </w:t>
-      </w:r>
-      <w:r>
-        <w:fldChar w:fldCharType="begin" w:fldLock="1"/>
-      </w:r>
-      <w:r>
-        <w:instrText>ADDIN CSL_CITATION { "citationItems" : [ { "id" : "ITEM-1", "itemData" : { "DOI" : "10.1109/5.554206", "ISBN" : "0018-9219", "ISSN" : "00189219", "author" : [ { "dropping-particle" : "V.", "family" : "Dasarathy", "given" : "Belur", "non-dropping-particle" : "", "parse-names" : false, "suffix" : "" } ], "container-title" : "Proceedings of the IEEE", "id" : "ITEM-1", "issue" : "1", "issued" : { "date-parts" : [ [ "1997" ] ] }, "page" : "24-38", "title" : "Sensor fusion potential exploitation-innovative architectures and illustrative applications", "type" : "article-journal", "volume" : "85" }, "uris" : [ "http://www.mendeley.com/documents/?uuid=232ccbb4-05ea-48ec-b14e-4cca886b5757" ] } ], "mendeley" : { "formattedCitation" : "(Dasarathy, 1997)", "manualFormatting" : "Dasarathy", "plainTextFormattedCitation" : "(Dasarathy, 1997)", "previouslyFormattedCitation" : "(Dasarathy, 1997)" }, "properties" : { "noteIndex" : 0 }, "schema" : "https://github.com/citation-style-language/schema/raw/master/csl-citation.json" }</w:instrText>
-      </w:r>
-      <w:r>
-        <w:fldChar w:fldCharType="separate"/>
-      </w:r>
-      <w:r>
-        <w:rPr>
-          <w:noProof/>
-        </w:rPr>
-        <w:t>Dasarathy</w:t>
-      </w:r>
-      <w:r>
-        <w:fldChar w:fldCharType="end"/>
-      </w:r>
-      <w:r>
-        <w:t xml:space="preserve"> also </w:t>
-      </w:r>
-      <w:r>
-        <w:t>makes a distinction</w:t>
-      </w:r>
-      <w:r>
-        <w:t xml:space="preserve"> between three types of sensors: Active, passive, and mixed active/passive.</w:t>
-      </w:r>
-      <w:r>
-        <w:t xml:space="preserve"> A more in-depth classification was proposed by </w:t>
-      </w:r>
-      <w:r>
-        <w:fldChar w:fldCharType="begin" w:fldLock="1"/>
-      </w:r>
-      <w:r>
-        <w:instrText>ADDIN CSL_CITATION { "citationItems" : [ { "id" : "ITEM-1", "itemData" : { "author" : [ { "dropping-particle" : "", "family" : "White", "given" : "Richard M", "non-dropping-particle" : "", "parse-names" : false, "suffix" : "" } ], "container-title" : "IEEE Transactions on Ultrasonics, Ferroelectrics, and Frequency Control", "id" : "ITEM-1", "issue" : "2", "issued" : { "date-parts" : [ [ "1987" ] ] }, "page" : "124-126", "title" : "A Sensor Classification Scheme", "type" : "article-journal", "volume" : "34" }, "uris" : [ "http://www.mendeley.com/documents/?uuid=1022809d-0aec-3607-b732-0d68466f19de" ] } ], "mendeley" : { "formattedCitation" : "(White, 1987)", "plainTextFormattedCitation" : "(White, 1987)", "previouslyFormattedCitation" : "(White, 1987)" }, "properties" : { "noteIndex" : 0 }, "schema" : "https://github.com/citation-style-language/schema/raw/master/csl-citation.json" }</w:instrText>
-      </w:r>
-      <w:r>
-        <w:fldChar w:fldCharType="separate"/>
-      </w:r>
-      <w:r>
-        <w:rPr>
-          <w:noProof/>
-        </w:rPr>
-        <w:t>(White, 1987)</w:t>
-      </w:r>
-      <w:r>
-        <w:fldChar w:fldCharType="end"/>
-      </w:r>
-      <w:r>
-        <w:t>, based on measurands, technological aspects, detection mea</w:t>
-      </w:r>
-      <w:r>
-        <w:t>ns, conversion phenomena, sensor</w:t>
-      </w:r>
-      <w:r>
-        <w:t xml:space="preserve"> materials, and fields of application.</w:t>
-      </w:r>
-      <w:r>
-        <w:t xml:space="preserve"> </w:t>
-      </w:r>
-      <w:r>
-        <w:t xml:space="preserve">Coming from an expertise transfer background, </w:t>
-      </w:r>
-      <w:r>
-        <w:fldChar w:fldCharType="begin" w:fldLock="1"/>
-      </w:r>
-      <w:r>
-        <w:instrText>ADDIN CSL_CITATION { "citationItems" : [ { "id" : "ITEM-1", "itemData" : { "author" : [ { "dropping-particle" : "", "family" : "Sharma", "given" : "Puneet", "non-dropping-particle" : "", "parse-names" : false, "suffix" : "" }, { "dropping-particle" : "", "family" : "Wild", "given" : "Fridolin", "non-dropping-particle" : "", "parse-names" : false, "suffix" : "" }, { "dropping-particle" : "", "family" : "Klemke", "given" : "Roland", "non-dropping-particle" : "", "parse-names" : false, "suffix" : "" }, { "dropping-particle" : "", "family" : "Helin", "given" : "Kaj", "non-dropping-particle" : "", "parse-names" : false, "suffix" : "" }, { "dropping-particle" : "", "family" : "Azam", "given" : "Tre", "non-dropping-particle" : "", "parse-names" : false, "suffix" : "" } ], "editor" : [ { "dropping-particle" : "", "family" : "Wild", "given" : "Fridolin", "non-dropping-particle" : "", "parse-names" : false, "suffix" : "" }, { "dropping-particle" : "", "family" : "Sharma", "given" : "Puneet", "non-dropping-particle" : "", "parse-names" : false, "suffix" : "" } ], "id" : "ITEM-1", "issued" : { "date-parts" : [ [ "2016" ] ] }, "title" : "D3.1 Requirement analysis and sensor specifications \u2013 First version", "type" : "book" }, "uris" : [ "http://www.mendeley.com/documents/?uuid=2e53e214-0587-4253-9170-aae347737643" ] } ], "mendeley" : { "formattedCitation" : "(Sharma et al., 2016)", "plainTextFormattedCitation" : "(Sharma et al., 2016)", "previouslyFormattedCitation" : "(Sharma et al., 2016)" }, "properties" : { "noteIndex" : 0 }, "schema" : "https://github.com/citation-style-language/schema/raw/master/csl-citation.json" }</w:instrText>
-      </w:r>
-      <w:r>
-        <w:fldChar w:fldCharType="separate"/>
-      </w:r>
-      <w:r>
-        <w:rPr>
-          <w:noProof/>
-        </w:rPr>
-        <w:t>(Sharma et al., 2016)</w:t>
-      </w:r>
-      <w:r>
-        <w:fldChar w:fldCharType="end"/>
-      </w:r>
-      <w:r>
-        <w:t xml:space="preserve"> mapped high level functions to low level functions and the latter to associated sensors. The paper also provides an overview of “the state-of-the-art sensors in terms of their technical specifications, possible limitations, standards, and platforms.”</w:t>
-      </w:r>
-      <w:r>
-        <w:t xml:space="preserve"> Furthermore the paper presents challenges associated with linking different kinds of sensors in a system, such as incompatibility with each other or the system architecture, data synchronization and amount of data.</w:t>
-      </w:r>
-    </w:p>
-    <w:p>
-      <w:pPr>
-        <w:pStyle w:val="StandardErstzeileneinzug"/>
-      </w:pPr>
-      <w:r>
-        <w:t>Sensors also play an important role in th</w:t>
-      </w:r>
-      <w:r>
-        <w:t>e Internet of Things in which “p</w:t>
-      </w:r>
-      <w:r>
-        <w:t xml:space="preserve">hysical items are no longer disconnected from the virtual world, but can be controlled remotely and can act as </w:t>
-      </w:r>
-      <w:r>
-        <w:lastRenderedPageBreak/>
-        <w:t xml:space="preserve">physical access points to Internet services.” </w:t>
-      </w:r>
-      <w:r>
-        <w:fldChar w:fldCharType="begin" w:fldLock="1"/>
-      </w:r>
-      <w:r>
-        <w:instrText>ADDIN CSL_CITATION { "citationItems" : [ { "id" : "ITEM-1", "itemData" : { "ISBN" : "3642172253", "abstract" : "This paper discusses the vision, the challenges, possible usage scenarios and technological building blocks of the \u201cInternet of Things\u201d. In particular, we consider RFID and other important technological developments such as\r\nIP stacks and web servers for smart everyday objects. The paper concludes with a discussion of social and governance issues that are likely to arise as the vision\r\nof the Internet of Things becomes a reality. ", "author" : [ { "dropping-particle" : "", "family" : "Mattern", "given" : "Friedemann", "non-dropping-particle" : "", "parse-names" : false, "suffix" : "" }, { "dropping-particle" : "", "family" : "Floerkemeier", "given" : "Christian", "non-dropping-particle" : "", "parse-names" : false, "suffix" : "" } ], "container-title" : "From Active Data Management to Event-Based Systems and More (Lecture Notes in Computer Science, 6462)", "editor" : [ { "dropping-particle" : "", "family" : "Sachs", "given" : "Kai", "non-dropping-particle" : "", "parse-names" : false, "suffix" : "" }, { "dropping-particle" : "", "family" : "Petrov", "given" : "Ilia", "non-dropping-particle" : "", "parse-names" : false, "suffix" : "" }, { "dropping-particle" : "", "family" : "Guerrero", "given" : "Pablo", "non-dropping-particle" : "", "parse-names" : false, "suffix" : "" } ], "id" : "ITEM-1", "issued" : { "date-parts" : [ [ "2010" ] ] }, "page" : "242-259", "publisher" : "Springer Berlin Heidelberg", "title" : "From the Internet of Computers to the Internet of Things", "type" : "chapter" }, "uris" : [ "http://www.mendeley.com/documents/?uuid=8b06ccfa-898c-3bd4-97ff-2336ee5751cb" ] } ], "mendeley" : { "formattedCitation" : "(Mattern &amp; Floerkemeier, 2010)", "plainTextFormattedCitation" : "(Mattern &amp; Floerkemeier, 2010)", "previouslyFormattedCitation" : "(Mattern &amp; Floerkemeier, 2010)" }, "properties" : { "noteIndex" : 0 }, "schema" : "https://github.com/citation-style-language/schema/raw/master/csl-citation.json" }</w:instrText>
-      </w:r>
-      <w:r>
-        <w:fldChar w:fldCharType="separate"/>
-      </w:r>
-      <w:r>
-        <w:rPr>
-          <w:noProof/>
-        </w:rPr>
-        <w:t>(Mattern &amp; Floerkemeier, 2010)</w:t>
-      </w:r>
-      <w:r>
-        <w:fldChar w:fldCharType="end"/>
-      </w:r>
-      <w:r>
-        <w:t xml:space="preserve"> specifically go into detail about the role of RFID</w:t>
-      </w:r>
-      <w:r>
-        <w:t xml:space="preserve"> (radio-frequency identification), which may be connected to sensors in order to eas</w:t>
-      </w:r>
-      <w:r>
-        <w:t>ily communicate the sensor data to other devices.</w:t>
-      </w:r>
-    </w:p>
-    <w:p>
-      <w:pPr>
-        <w:pStyle w:val="berschrift3"/>
-        <w:rPr>
-          <w:lang w:val="en-US"/>
-        </w:rPr>
-      </w:pPr>
-      <w:bookmarkStart w:id="29" w:name="_Toc471154327"/>
-      <w:r>
-        <w:rPr>
-          <w:lang w:val="en-US"/>
-        </w:rPr>
-        <w:t>Sensors in games</w:t>
-      </w:r>
-      <w:bookmarkEnd w:id="29"/>
-    </w:p>
-    <w:p>
-      <w:pPr>
-        <w:rPr>
-          <w:lang w:val="en-US"/>
-        </w:rPr>
-      </w:pPr>
-      <w:r>
-        <w:rPr>
-          <w:lang w:val="en-US"/>
-        </w:rPr>
-        <w:t xml:space="preserve">Sensors can be used in videogames as an alternative to more traditional inputs. According to </w:t>
-      </w:r>
-      <w:r>
-        <w:rPr>
-          <w:lang w:val="en-US"/>
-        </w:rPr>
-        <w:fldChar w:fldCharType="begin" w:fldLock="1"/>
-      </w:r>
-      <w:r>
-        <w:rPr>
-          <w:lang w:val="en-US"/>
-        </w:rPr>
-        <w:instrText>ADDIN CSL_CITATION { "citationItems" : [ { "id" : "ITEM-1", "itemData" : { "abstract" : "We report how new types of games can be created using the possibilities of embedded computing, sensors, new output devices and ad-hoc wireless networks while keeping characteristics from traditional non-computerized games. Applying both a technological and use-oriented research approach, we identified a number of new interaction acts made possible by the new technology. These are described using game mechanics, a concept developed by the game design community. The identified mechanics, together with examples of games using them, are described as well as the benefits and limitations of using the game mechanic concept.", "author" : [ { "dropping-particle" : "", "family" : "Lundgren", "given" : "Sus", "non-dropping-particle" : "", "parse-names" : false, "suffix" : "" }, { "dropping-particle" : "", "family" : "Bj\u00f6rk", "given" : "Staffan", "non-dropping-particle" : "", "parse-names" : false, "suffix" : "" } ], "container-title" : "Proceedings of TIDSE '03", "id" : "ITEM-1", "issued" : { "date-parts" : [ [ "2003" ] ] }, "title" : "Game Mechanics: Describing Computer-Augmented Games in Terms of Interaction", "type" : "paper-conference" }, "uris" : [ "http://www.mendeley.com/documents/?uuid=44c0e6e8-0e80-31ac-89b8-7b4c303195f7" ] } ], "mendeley" : { "formattedCitation" : "(Lundgren &amp; Bj\u00f6rk, 2003)", "plainTextFormattedCitation" : "(Lundgren &amp; Bj\u00f6rk, 2003)", "previouslyFormattedCitation" : "(Lundgren &amp; Bj\u00f6rk, 2003)" }, "properties" : { "noteIndex" : 0 }, "schema" : "https://github.com/citation-style-language/schema/raw/master/csl-citation.json" }</w:instrText>
-      </w:r>
-      <w:r>
-        <w:rPr>
-          <w:lang w:val="en-US"/>
-        </w:rPr>
-        <w:fldChar w:fldCharType="separate"/>
-      </w:r>
-      <w:r>
-        <w:rPr>
-          <w:noProof/>
-          <w:lang w:val="en-US"/>
-        </w:rPr>
-        <w:t>(Lundgren &amp; Björk, 2003)</w:t>
-      </w:r>
-      <w:r>
-        <w:rPr>
-          <w:lang w:val="en-US"/>
-        </w:rPr>
-        <w:fldChar w:fldCharType="end"/>
-      </w:r>
-      <w:r>
-        <w:rPr>
-          <w:lang w:val="en-US"/>
-        </w:rPr>
-        <w:t>, “</w:t>
-      </w:r>
-      <w:r>
-        <w:rPr>
-          <w:lang w:val="en-US"/>
-        </w:rPr>
-        <w:t>t</w:t>
-      </w:r>
-      <w:r>
-        <w:rPr>
-          <w:lang w:val="en-US"/>
-        </w:rPr>
-        <w:t xml:space="preserve">his makes the system more autonomous, and can free the user from tedious input tasks.” As </w:t>
-      </w:r>
-      <w:r>
-        <w:rPr>
-          <w:lang w:val="en-US"/>
-        </w:rPr>
-        <w:fldChar w:fldCharType="begin" w:fldLock="1"/>
-      </w:r>
-      <w:r>
-        <w:rPr>
-          <w:lang w:val="en-US"/>
-        </w:rPr>
-        <w:instrText>ADDIN CSL_CITATION { "citationItems" : [ { "id" : "ITEM-1", "itemData" : { "abstract" : "It is proposed that games, which are designed to generate positive affect, are most successful when they facilitate flow (Csikszentmihalyi 1992). Flow is a state of concentration, deep enjoyment, and total absorption in an activity. The study of games, and a resulting understanding of flow in games can inform the design of non-leisure software for positive affect. The paper considers the ways in which computer games contravene Nielsen's guidelines for heuristic evaluation (Nielsen and Molich 1990) and how these contraventions impact on flow. The paper also explores the implications for research that stem from the differences between games played on a personal computer and games played on a dedicated console. This research takes important initial steps towards defining how flow in computer games can inform affective design.", "author" : [ { "dropping-particle" : "", "family" : "Johnson", "given" : "Daniel M.", "non-dropping-particle" : "", "parse-names" : false, "suffix" : "" }, { "dropping-particle" : "", "family" : "Wiles", "given" : "Janet", "non-dropping-particle" : "", "parse-names" : false, "suffix" : "" } ], "container-title" : "Ergonomics", "id" : "ITEM-1", "issue" : "13/14", "issued" : { "date-parts" : [ [ "2003" ] ] }, "page" : "1332-1345", "title" : "Effective Affective User Interface Design in Games", "type" : "article-journal", "volume" : "46" }, "uris" : [ "http://www.mendeley.com/documents/?uuid=6874e89c-9709-3588-9900-a2738b01e3ba" ] } ], "mendeley" : { "formattedCitation" : "(D. M. Johnson &amp; Wiles, 2003)", "plainTextFormattedCitation" : "(D. M. Johnson &amp; Wiles, 2003)", "previouslyFormattedCitation" : "(D. M. Johnson &amp; Wiles, 2003)" }, "properties" : { "noteIndex" : 0 }, "schema" : "https://github.com/citation-style-language/schema/raw/master/csl-citation.json" }</w:instrText>
-      </w:r>
-      <w:r>
-        <w:rPr>
-          <w:lang w:val="en-US"/>
-        </w:rPr>
-        <w:fldChar w:fldCharType="separate"/>
-      </w:r>
-      <w:r>
-        <w:rPr>
-          <w:noProof/>
-          <w:lang w:val="en-US"/>
-        </w:rPr>
-        <w:t>(D. M. Johnson &amp; Wiles, 2003)</w:t>
-      </w:r>
-      <w:r>
-        <w:rPr>
-          <w:lang w:val="en-US"/>
-        </w:rPr>
-        <w:fldChar w:fldCharType="end"/>
-      </w:r>
-      <w:r>
-        <w:rPr>
-          <w:lang w:val="en-US"/>
-        </w:rPr>
-        <w:t xml:space="preserve"> found, simplifying input commands, as one might by using sensors, can increase concentration and engagement in the player.</w:t>
-      </w:r>
-    </w:p>
-    <w:p>
-      <w:pPr>
-        <w:pStyle w:val="StandardErstzeileneinzug"/>
-      </w:pPr>
-      <w:r>
-        <w:t xml:space="preserve">This idea is not unprecedented: In the last years, gesture-based computing was introduced to many people through the Nintendo Wii – which used as its primary </w:t>
-      </w:r>
-      <w:r>
-        <w:t xml:space="preserve">form of </w:t>
-      </w:r>
-      <w:r>
-        <w:t xml:space="preserve">input a </w:t>
-      </w:r>
-      <w:r>
-        <w:t>wireless controller</w:t>
-      </w:r>
-      <w:r>
-        <w:t xml:space="preserve"> </w:t>
-      </w:r>
-      <w:r>
-        <w:t xml:space="preserve">that has its position </w:t>
-      </w:r>
-      <w:r>
-        <w:t>tracked via an infrared sensor</w:t>
-      </w:r>
-      <w:r>
-        <w:t>, allowing users to control the software by moving the controller itself</w:t>
-      </w:r>
-      <w:r>
-        <w:t xml:space="preserve"> – and touch-based systems like smartphones </w:t>
-      </w:r>
-      <w:r>
-        <w:fldChar w:fldCharType="begin" w:fldLock="1"/>
-      </w:r>
-      <w:r>
-        <w:instrText>ADDIN CSL_CITATION { "citationItems" : [ { "id" : "ITEM-1", "itemData" : { "PMID" : "20715204", "author" : [ { "dropping-particle" : "", "family" : "Johnson", "given" : "L.", "non-dropping-particle" : "", "parse-names" : false, "suffix" : "" }, { "dropping-particle" : "", "family" : "Smith", "given" : "R.", "non-dropping-particle" : "", "parse-names" : false, "suffix" : "" }, { "dropping-particle" : "", "family" : "Willis", "given" : "H.", "non-dropping-particle" : "", "parse-names" : false, "suffix" : "" }, { "dropping-particle" : "", "family" : "Levine", "given" : "A.", "non-dropping-particle" : "", "parse-names" : false, "suffix" : "" }, { "dropping-particle" : "", "family" : "Haywood", "given" : "K.", "non-dropping-particle" : "", "parse-names" : false, "suffix" : "" } ], "id" : "ITEM-1", "issued" : { "date-parts" : [ [ "2011" ] ] }, "publisher" : "The New Media Consortium", "publisher-place" : "Austin, Texas", "title" : "The 2011 Horizon Report", "type" : "report" }, "uris" : [ "http://www.mendeley.com/documents/?uuid=c107a810-dc46-4795-9d9d-59552c629334" ] } ], "mendeley" : { "formattedCitation" : "(L. Johnson et al., 2011)", "plainTextFormattedCitation" : "(L. Johnson et al., 2011)", "previouslyFormattedCitation" : "(L. Johnson et al., 2011)" }, "properties" : { "noteIndex" : 0 }, "schema" : "https://github.com/citation-style-language/schema/raw/master/csl-citation.json" }</w:instrText>
-      </w:r>
-      <w:r>
-        <w:fldChar w:fldCharType="separate"/>
-      </w:r>
-      <w:r>
-        <w:rPr>
-          <w:noProof/>
-        </w:rPr>
-        <w:t>(L. Johnson et al., 2011)</w:t>
-      </w:r>
-      <w:r>
-        <w:fldChar w:fldCharType="end"/>
-      </w:r>
-      <w:r>
-        <w:t xml:space="preserve">. The Microsoft Kinect went even further: A depth sensor and color camera allowed for skeletal tracking and facial recognition, while a four-microphone array permitted voice recognition </w:t>
-      </w:r>
-      <w:r>
-        <w:fldChar w:fldCharType="begin" w:fldLock="1"/>
-      </w:r>
-      <w:r>
-        <w:instrText>ADDIN CSL_CITATION { "citationItems" : [ { "id" : "ITEM-1", "itemData" : { "author" : [ { "dropping-particle" : "", "family" : "Zhang", "given" : "Zhengyou", "non-dropping-particle" : "", "parse-names" : false, "suffix" : "" } ], "container-title" : "IEEE multimedia", "id" : "ITEM-1", "issue" : "2", "issued" : { "date-parts" : [ [ "2012" ] ] }, "page" : "4-10", "title" : "Microsoft Kinect Sensor and Its Effect", "type" : "article-journal", "volume" : "19" }, "uris" : [ "http://www.mendeley.com/documents/?uuid=e544746f-c6e0-3b1a-a09b-62f3505ae0e7" ] } ], "mendeley" : { "formattedCitation" : "(Zhang, 2012)", "plainTextFormattedCitation" : "(Zhang, 2012)", "previouslyFormattedCitation" : "(Zhang, 2012)" }, "properties" : { "noteIndex" : 0 }, "schema" : "https://github.com/citation-style-language/schema/raw/master/csl-citation.json" }</w:instrText>
-      </w:r>
-      <w:r>
-        <w:fldChar w:fldCharType="separate"/>
-      </w:r>
-      <w:r>
-        <w:rPr>
-          <w:noProof/>
-        </w:rPr>
-        <w:t>(Zhang, 2012)</w:t>
-      </w:r>
-      <w:r>
-        <w:fldChar w:fldCharType="end"/>
-      </w:r>
-      <w:r>
-        <w:t xml:space="preserve">. </w:t>
-      </w:r>
-      <w:r>
-        <w:t>Because of its capabilities and comparatively low price point, the Kinect even saw application outside of gaming</w:t>
-      </w:r>
-      <w:r>
-        <w:t xml:space="preserve">, e.g. for coarse patient setup in Radiation Therapy </w:t>
-      </w:r>
-      <w:r>
-        <w:fldChar w:fldCharType="begin" w:fldLock="1"/>
-      </w:r>
-      <w:r>
-        <w:instrText>ADDIN CSL_CITATION { "citationItems" : [ { "id" : "ITEM-1", "itemData" : { "abstract" : "In radiation therapy, prior to each treatment fraction, the patient must be aligned to computed tomography (CT) data. Patient setup verification systems based on range imaging (RI) can accurately verify the patient position and adjust the treatment table at a fine scale, but require an initial manual setup using lasers and skin markers. We propose a novel markerless solution that enables a fully-automatic initial coarse patient setup. The table transformation that brings template and reference data in congruence is esti-mated from point correspondences based on matching local surface descriptors. Inherently, this point-based registra-tion approach is capable of coping with gross initial mis-alignments and partial matching. Facing the challenge of multi-modal surface registration (RI/CT), we have adapted state-of-the-art descriptors to achieve invariance to mesh resolution and robustness to variations in topology. In a case study on real data from a low-cost RI device (Mi-crosoft Kinect), the performance of different descriptors is evaluated on anthropomorphic phantoms. Furthermore, we have investigated the system's resilience to deformations for mono-modal RI/RI registration of data from healthy volun-teers. Under gross initial misalignments, our method re-sulted in an average angular error of 1.5 \u2022 and an aver-age translational error of 13.4 mm in RI/CT registration. This coarse patient setup provides a feasible initialization for subsequent refinement with verification systems.", "author" : [ { "dropping-particle" : "", "family" : "Bauer", "given" : "Sebastian", "non-dropping-particle" : "", "parse-names" : false, "suffix" : "" }, { "dropping-particle" : "", "family" : "Wasza", "given" : "Jakob", "non-dropping-particle" : "", "parse-names" : false, "suffix" : "" }, { "dropping-particle" : "", "family" : "Haase", "given" : "Sven", "non-dropping-particle" : "", "parse-names" : false, "suffix" : "" }, { "dropping-particle" : "", "family" : "Marosi", "given" : "Natalia", "non-dropping-particle" : "", "parse-names" : false, "suffix" : "" }, { "dropping-particle" : "", "family" : "Hornegger", "given" : "Joachim", "non-dropping-particle" : "", "parse-names" : false, "suffix" : "" } ], "container-title" : "Proc. IEEE Workshop on Consumer Depth Cameras for Computer Vision (CDC4CV)", "id" : "ITEM-1", "issued" : { "date-parts" : [ [ "2011" ] ] }, "page" : "1175-1181", "publisher" : "IEEE Press", "title" : "Multi-modal Surface Registration for Markerless Initial Patient Setup in Radiation Therapy using Microsoft's Kinect Sensor", "type" : "paper-conference" }, "uris" : [ "http://www.mendeley.com/documents/?uuid=0855c132-dddd-3a63-bb10-b4927ac8bbbd" ] } ], "mendeley" : { "formattedCitation" : "(Bauer, Wasza, Haase, Marosi, &amp; Hornegger, 2011)", "plainTextFormattedCitation" : "(Bauer, Wasza, Haase, Marosi, &amp; Hornegger, 2011)", "previouslyFormattedCitation" : "(Bauer, Wasza, Haase, Marosi, &amp; Hornegger, 2011)" }, "properties" : { "noteIndex" : 0 }, "schema" : "https://github.com/citation-style-language/schema/raw/master/csl-citation.json" }</w:instrText>
-      </w:r>
-      <w:r>
-        <w:fldChar w:fldCharType="separate"/>
-      </w:r>
-      <w:r>
-        <w:rPr>
-          <w:noProof/>
-        </w:rPr>
-        <w:t>(Bauer, Wasza, Haase, Marosi, &amp; Hornegger, 2011)</w:t>
-      </w:r>
-      <w:r>
-        <w:fldChar w:fldCharType="end"/>
-      </w:r>
-      <w:r>
-        <w:t xml:space="preserve">. </w:t>
-      </w:r>
-    </w:p>
-    <w:p>
-      <w:pPr>
-        <w:pStyle w:val="StandardErstzeileneinzug"/>
-      </w:pPr>
-      <w:r>
-        <w:t xml:space="preserve">There is however potential for games to utilize an even wider array of different sensors. </w:t>
-      </w:r>
-      <w:r>
-        <w:fldChar w:fldCharType="begin" w:fldLock="1"/>
-      </w:r>
-      <w:r>
-        <w:instrText>ADDIN CSL_CITATION { "citationItems" : [ { "id" : "ITEM-1", "itemData" : { "abstract" : "This paper describes a novel hand gesture recognition system that utilizes both multi-channel surface electromyogram (EMG) sensors and 3D accelerometer (ACC) to realize user-friendly interaction between human and computers. Signal segments of meaningful gestures are determined from the continuous EMG signal inputs. Multi-stream Hidden Markov Models consisting of EMG and ACC streams are utilized as decision fusion method to recognize hand gestures. This paper also presents a virtual Rubik's Cube game that is controlled by the hand gestures and is used for evaluating the performance of our hand gesture recognition system. For a set of 18 kinds of gestures, each trained with 10 repetitions, the average recognition accuracy was about 91.7% in real appli-cation. The proposed method facilitates intelligent and natural control based on gesture interaction.", "author" : [ { "dropping-particle" : "", "family" : "Xu", "given" : "Zhang", "non-dropping-particle" : "", "parse-names" : false, "suffix" : "" }, { "dropping-particle" : "", "family" : "Xiang", "given" : "Chen", "non-dropping-particle" : "", "parse-names" : false, "suffix" : "" }, { "dropping-particle" : "", "family" : "Wen-Hui", "given" : "Wang", "non-dropping-particle" : "", "parse-names" : false, "suffix" : "" }, { "dropping-particle" : "", "family" : "Ji-Hai", "given" : "Yang", "non-dropping-particle" : "", "parse-names" : false, "suffix" : "" }, { "dropping-particle" : "", "family" : "Lantz", "given" : "Vuokko", "non-dropping-particle" : "", "parse-names" : false, "suffix" : "" }, { "dropping-particle" : "", "family" : "Kong-Qiao", "given" : "Wang", "non-dropping-particle" : "", "parse-names" : false, "suffix" : "" } ], "container-title" : "Proceedings of the 14th international conference on Intelligent user interfaces", "id" : "ITEM-1", "issued" : { "date-parts" : [ [ "2009" ] ] }, "page" : "401-406", "publisher" : "ACM", "title" : "Hand Gesture Recognition and Virtual Game Control Based on 3D Accelerometer and EMG Sensors", "type" : "paper-conference" }, "uris" : [ "http://www.mendeley.com/documents/?uuid=22c19e69-9943-39ab-8fca-5036bfbdeaa2" ] } ], "mendeley" : { "formattedCitation" : "(Xu et al., 2009)", "plainTextFormattedCitation" : "(Xu et al., 2009)", "previouslyFormattedCitation" : "(Xu et al., 2009)" }, "properties" : { "noteIndex" : 0 }, "schema" : "https://github.com/citation-style-language/schema/raw/master/csl-citation.json" }</w:instrText>
-      </w:r>
-      <w:r>
-        <w:fldChar w:fldCharType="separate"/>
-      </w:r>
-      <w:r>
-        <w:rPr>
-          <w:noProof/>
-        </w:rPr>
-        <w:t>(Xu et al., 2009)</w:t>
-      </w:r>
-      <w:r>
-        <w:fldChar w:fldCharType="end"/>
-      </w:r>
-      <w:r>
-        <w:t xml:space="preserve"> developed a system in which a combination of electromyogram-based gesture recognition and an accelerometer could be used to solve a virtual Rubik’s C</w:t>
-      </w:r>
-      <w:r>
-        <w:t>ube, while</w:t>
-      </w:r>
-      <w:r>
-        <w:t xml:space="preserve"> </w:t>
-      </w:r>
-      <w:r>
-        <w:fldChar w:fldCharType="begin" w:fldLock="1"/>
-      </w:r>
-      <w:r>
-        <w:instrText>ADDIN CSL_CITATION { "citationItems" : [ { "id" : "ITEM-1", "itemData" : { "abstract" : "We report how new types of games can be created using the possibilities of embedded computing, sensors, new output devices and ad-hoc wireless networks while keeping characteristics from traditional non-computerized games. Applying both a technological and use-oriented research approach, we identified a number of new interaction acts made possible by the new technology. These are described using game mechanics, a concept developed by the game design community. The identified mechanics, together with examples of games using them, are described as well as the benefits and limitations of using the game mechanic concept.", "author" : [ { "dropping-particle" : "", "family" : "Lundgren", "given" : "Sus", "non-dropping-particle" : "", "parse-names" : false, "suffix" : "" }, { "dropping-particle" : "", "family" : "Bj\u00f6rk", "given" : "Staffan", "non-dropping-particle" : "", "parse-names" : false, "suffix" : "" } ], "container-title" : "Proceedings of TIDSE '03", "id" : "ITEM-1", "issued" : { "date-parts" : [ [ "2003" ] ] }, "title" : "Game Mechanics: Describing Computer-Augmented Games in Terms of Interaction", "type" : "paper-conference" }, "uris" : [ "http://www.mendeley.com/documents/?uuid=44c0e6e8-0e80-31ac-89b8-7b4c303195f7" ] } ], "mendeley" : { "formattedCitation" : "(Lundgren &amp; Bj\u00f6rk, 2003)", "plainTextFormattedCitation" : "(Lundgren &amp; Bj\u00f6rk, 2003)", "previouslyFormattedCitation" : "(Lundgren &amp; Bj\u00f6rk, 2003)" }, "properties" : { "noteIndex" : 0 }, "schema" : "https://github.com/citation-style-language/schema/raw/master/csl-citation.json" }</w:instrText>
-      </w:r>
-      <w:r>
-        <w:fldChar w:fldCharType="separate"/>
-      </w:r>
-      <w:r>
-        <w:rPr>
-          <w:noProof/>
-        </w:rPr>
-        <w:t>(Lundgren &amp; Björk, 2003)</w:t>
-      </w:r>
-      <w:r>
-        <w:fldChar w:fldCharType="end"/>
-      </w:r>
-      <w:r>
-        <w:t xml:space="preserve"> cite biofeedback games</w:t>
-      </w:r>
-      <w:r>
-        <w:rPr>
-          <w:rStyle w:val="Kommentarzeichen"/>
-        </w:rPr>
-        <w:t xml:space="preserve">, </w:t>
-      </w:r>
-      <w:r>
-        <w:t>which are controlled through biosensors attached to the user.</w:t>
-      </w:r>
-      <w:r>
-        <w:t xml:space="preserve"> Unlike the Rubik’s Cube described above, which attempts to emulate an analog game, these biofeedback games, through their unusual interfaces, are highly different from traditional </w:t>
-      </w:r>
-      <w:proofErr w:type="gramStart"/>
-      <w:r>
-        <w:t>videogames.</w:t>
-      </w:r>
-      <w:proofErr w:type="gramEnd"/>
-      <w:r>
-        <w:t xml:space="preserve"> As </w:t>
-      </w:r>
-      <w:r>
-        <w:fldChar w:fldCharType="begin" w:fldLock="1"/>
-      </w:r>
-      <w:r>
-        <w:instrText>ADDIN CSL_CITATION { "citationItems" : [ { "id" : "ITEM-1", "itemData" : { "abstract" : "This paper proposes a design pattern language applicable to mobile mixed reality games. While on the one hand the language covers direct game mechanics and therefore game design considerations, it also aims to provide similar for other aspects of mobile mixed reality games, namely authoring, content creation, interfaces, orchestration as well as testing and logging. Eleven patterns based on these aspects are described in more detail.", "author" : [ { "dropping-particle" : "", "family" : "Wetzel", "given" : "Richard", "non-dropping-particle" : "", "parse-names" : false, "suffix" : "" } ], "container-title" : "Foundations of Digital Games", "id" : "ITEM-1", "issued" : { "date-parts" : [ [ "2013" ] ] }, "title" : "A Case for Design Patterns supporting the Development of Mobile Mixed Reality Games", "type" : "article-journal" }, "uris" : [ "http://www.mendeley.com/documents/?uuid=5d6eca59-ad19-3dea-9415-86f5e3a3495f" ] } ], "mendeley" : { "formattedCitation" : "(Wetzel, 2013)", "plainTextFormattedCitation" : "(Wetzel, 2013)", "previouslyFormattedCitation" : "(Wetzel, 2013)" }, "properties" : { "noteIndex" : 0 }, "schema" : "https://github.com/citation-style-language/schema/raw/master/csl-citation.json" }</w:instrText>
-      </w:r>
-      <w:r>
-        <w:fldChar w:fldCharType="separate"/>
-      </w:r>
-      <w:r>
-        <w:rPr>
-          <w:noProof/>
-        </w:rPr>
-        <w:t>(Wetzel, 2013)</w:t>
-      </w:r>
-      <w:r>
-        <w:fldChar w:fldCharType="end"/>
-      </w:r>
-      <w:r>
-        <w:t xml:space="preserve"> notes: “D</w:t>
-      </w:r>
-      <w:r>
-        <w:t xml:space="preserve">ifferent sensors have different strengths and weaknesses that completely change the way a game might </w:t>
-      </w:r>
-      <w:commentRangeStart w:id="30"/>
-      <w:r>
-        <w:t>work</w:t>
-      </w:r>
-      <w:commentRangeEnd w:id="30"/>
-      <w:r>
-        <w:rPr>
-          <w:rStyle w:val="Kommentarzeichen"/>
-        </w:rPr>
-        <w:commentReference w:id="30"/>
-      </w:r>
-      <w:r>
-        <w:t>.”</w:t>
-      </w:r>
-    </w:p>
-    <w:p>
-      <w:pPr>
-        <w:pStyle w:val="berschrift3"/>
-        <w:rPr>
-          <w:lang w:val="en-US"/>
-        </w:rPr>
-      </w:pPr>
-      <w:bookmarkStart w:id="31" w:name="_Toc471154328"/>
-      <w:r>
-        <w:rPr>
-          <w:lang w:val="en-US"/>
-        </w:rPr>
-        <w:t>Sensors in augmented reality</w:t>
-      </w:r>
-      <w:bookmarkEnd w:id="31"/>
-    </w:p>
-    <w:p>
-      <w:pPr>
-        <w:rPr>
-          <w:lang w:val="en-US"/>
-        </w:rPr>
-      </w:pPr>
-      <w:r>
-        <w:rPr>
-          <w:lang w:val="en-US"/>
-        </w:rPr>
-        <w:t>Since Augmen</w:t>
-      </w:r>
-      <w:r>
-        <w:rPr>
-          <w:lang w:val="en-US"/>
-        </w:rPr>
-        <w:t>ted Reality consists of augmen</w:t>
-      </w:r>
-      <w:r>
-        <w:rPr>
-          <w:lang w:val="en-US"/>
-        </w:rPr>
-        <w:t xml:space="preserve">ting the user’s environment, applications depend on sensor data in order to obtain information about same environment. </w:t>
-      </w:r>
-    </w:p>
-    <w:p>
-      <w:pPr>
-        <w:pStyle w:val="StandardErstzeileneinzug"/>
-      </w:pPr>
-      <w:r>
-        <w:t>While purely marker-based AR will usually depend on</w:t>
-      </w:r>
-      <w:r>
-        <w:t xml:space="preserve"> a camera and computer vision software, </w:t>
-      </w:r>
-      <w:r>
-        <w:t xml:space="preserve">location-based </w:t>
-      </w:r>
-      <w:r>
-        <w:t>AR depends on tracking systems</w:t>
-      </w:r>
-      <w:r>
-        <w:t xml:space="preserve"> which can take a variety of forms</w:t>
-      </w:r>
-      <w:r>
-        <w:t xml:space="preserve">. As examples for </w:t>
-      </w:r>
-      <w:r>
-        <w:t>“</w:t>
-      </w:r>
-      <w:r>
-        <w:t>locationing</w:t>
-      </w:r>
-      <w:r>
-        <w:t>”</w:t>
-      </w:r>
-      <w:r>
-        <w:t xml:space="preserve"> technology, </w:t>
-      </w:r>
-      <w:r>
-        <w:fldChar w:fldCharType="begin" w:fldLock="1"/>
-      </w:r>
-      <w:r>
-        <w:instrText>ADDIN CSL_CITATION { "citationItems" : [ { "id" : "ITEM-1", "itemData" : { "abstract" : "This paper proposes a design pattern language applicable to mobile mixed reality games. While on the one hand the language covers direct game mechanics and therefore game design considerations, it also aims to provide similar for other aspects of mobile mixed reality games, namely authoring, content creation, interfaces, orchestration as well as testing and logging. Eleven patterns based on these aspects are described in more detail.", "author" : [ { "dropping-particle" : "", "family" : "Wetzel", "given" : "Richard", "non-dropping-particle" : "", "parse-names" : false, "suffix" : "" } ], "container-title" : "Foundations of Digital Games", "id" : "ITEM-1", "issued" : { "date-parts" : [ [ "2013" ] ] }, "title" : "A Case for Design Patterns supporting the Development of Mobile Mixed Reality Games", "type" : "article-journal" }, "uris" : [ "http://www.mendeley.com/documents/?uuid=5d6eca59-ad19-3dea-9415-86f5e3a3495f" ] } ], "mendeley" : { "formattedCitation" : "(Wetzel, 2013)", "plainTextFormattedCitation" : "(Wetzel, 2013)", "previouslyFormattedCitation" : "(Wetzel, 2013)" }, "properties" : { "noteIndex" : 0 }, "schema" : "https://github.com/citation-style-language/schema/raw/master/csl-citation.json" }</w:instrText>
-      </w:r>
-      <w:r>
-        <w:fldChar w:fldCharType="separate"/>
-      </w:r>
-      <w:r>
-        <w:rPr>
-          <w:noProof/>
-        </w:rPr>
-        <w:t>(Wetzel, 2013)</w:t>
-      </w:r>
-      <w:r>
-        <w:fldChar w:fldCharType="end"/>
-      </w:r>
-      <w:r>
-        <w:t xml:space="preserve"> mentions “GSM cells, GPS, </w:t>
-      </w:r>
-      <w:r>
-        <w:lastRenderedPageBreak/>
-        <w:t xml:space="preserve">fiducial markers, natural feature tracking, NFC/RFID as well as WiFi and Bluetooth-based proximity sensing.” Although the reliability of GPS in particular has </w:t>
+      <w:r>
+        <w:t xml:space="preserve"> mentions “GSM cells, GPS, fiducial markers, natural feature tracking, NFC/RFID as well as WiFi and Bluetooth-based proximity sensing.” Although the reliability of GPS in particular has </w:t>
       </w:r>
       <w:r>
         <w:t xml:space="preserve">previously </w:t>
@@ -12830,14 +12995,14 @@
           <w:lang w:val="en-US"/>
         </w:rPr>
       </w:pPr>
-      <w:bookmarkStart w:id="32" w:name="_Toc471154329"/>
+      <w:bookmarkStart w:id="33" w:name="_Toc471154329"/>
       <w:r>
         <w:rPr>
           <w:lang w:val="en-US"/>
         </w:rPr>
         <w:t>Design Patterns</w:t>
       </w:r>
-      <w:bookmarkEnd w:id="32"/>
+      <w:bookmarkEnd w:id="33"/>
     </w:p>
     <w:p>
       <w:pPr>
@@ -13207,16 +13372,16 @@
         <w:lastRenderedPageBreak/>
         <w:t xml:space="preserve">Since their creation, design patterns have been applied to several </w:t>
       </w:r>
-      <w:commentRangeStart w:id="33"/>
+      <w:commentRangeStart w:id="34"/>
       <w:r>
         <w:t>different fields</w:t>
       </w:r>
-      <w:commentRangeEnd w:id="33"/>
+      <w:commentRangeEnd w:id="34"/>
       <w:r>
         <w:rPr>
           <w:rStyle w:val="Kommentarzeichen"/>
         </w:rPr>
-        <w:commentReference w:id="33"/>
+        <w:commentReference w:id="34"/>
       </w:r>
       <w:r>
         <w:t xml:space="preserve"> while largely retaining these core principl</w:t>
@@ -13593,14 +13758,14 @@
           <w:lang w:val="en-US"/>
         </w:rPr>
       </w:pPr>
-      <w:bookmarkStart w:id="34" w:name="_Toc471154330"/>
+      <w:bookmarkStart w:id="35" w:name="_Toc471154330"/>
       <w:r>
         <w:rPr>
           <w:lang w:val="en-US"/>
         </w:rPr>
         <w:t>Patterns for Games</w:t>
       </w:r>
-      <w:bookmarkEnd w:id="34"/>
+      <w:bookmarkEnd w:id="35"/>
     </w:p>
     <w:p>
       <w:pPr>
@@ -13844,16 +14009,16 @@
       <w:r>
         <w:t xml:space="preserve">these concerns, </w:t>
       </w:r>
-      <w:commentRangeStart w:id="35"/>
+      <w:commentRangeStart w:id="36"/>
       <w:r>
         <w:t>Björk &amp; Holopainen</w:t>
       </w:r>
-      <w:commentRangeEnd w:id="35"/>
+      <w:commentRangeEnd w:id="36"/>
       <w:r>
         <w:rPr>
           <w:rStyle w:val="Kommentarzeichen"/>
         </w:rPr>
-        <w:commentReference w:id="35"/>
+        <w:commentReference w:id="36"/>
       </w:r>
       <w:r>
         <w:t xml:space="preserve"> went on to </w:t>
@@ -13882,16 +14047,16 @@
       <w:r>
         <w:t xml:space="preserve"> “these game design patterns follow less of a strict problem-solution approach but rather describe identified game mechanics, their uses, occurrences and </w:t>
       </w:r>
-      <w:commentRangeStart w:id="36"/>
+      <w:commentRangeStart w:id="37"/>
       <w:r>
         <w:t>consequences</w:t>
       </w:r>
-      <w:commentRangeEnd w:id="36"/>
+      <w:commentRangeEnd w:id="37"/>
       <w:r>
         <w:rPr>
           <w:rStyle w:val="Kommentarzeichen"/>
         </w:rPr>
-        <w:commentReference w:id="36"/>
+        <w:commentReference w:id="37"/>
       </w:r>
       <w:r>
         <w:t>.”</w:t>
@@ -13963,14 +14128,14 @@
           <w:lang w:val="en-US"/>
         </w:rPr>
       </w:pPr>
-      <w:bookmarkStart w:id="37" w:name="_Toc471154331"/>
+      <w:bookmarkStart w:id="38" w:name="_Toc471154331"/>
       <w:r>
         <w:rPr>
           <w:lang w:val="en-US"/>
         </w:rPr>
         <w:t>Patterns for Augmented Reality and Augmented Reality Games</w:t>
       </w:r>
-      <w:bookmarkEnd w:id="37"/>
+      <w:bookmarkEnd w:id="38"/>
     </w:p>
     <w:p>
       <w:pPr>
@@ -14577,13 +14742,13 @@
       <w:pPr>
         <w:pStyle w:val="berschrift2"/>
       </w:pPr>
-      <w:bookmarkStart w:id="38" w:name="_Toc471154332"/>
+      <w:bookmarkStart w:id="39" w:name="_Toc471154332"/>
       <w:proofErr w:type="spellStart"/>
       <w:r>
         <w:lastRenderedPageBreak/>
         <w:t>Conclusion</w:t>
       </w:r>
-      <w:bookmarkEnd w:id="38"/>
+      <w:bookmarkEnd w:id="39"/>
       <w:proofErr w:type="spellEnd"/>
     </w:p>
     <w:p/>
@@ -14605,14 +14770,14 @@
           <w:lang w:val="en-US"/>
         </w:rPr>
       </w:pPr>
-      <w:bookmarkStart w:id="39" w:name="_Toc471154333"/>
+      <w:bookmarkStart w:id="40" w:name="_Toc471154333"/>
       <w:r>
         <w:rPr>
           <w:lang w:val="en-US"/>
         </w:rPr>
         <w:t>Development of a framework for sensor-supported augmented reality games</w:t>
       </w:r>
-      <w:bookmarkEnd w:id="39"/>
+      <w:bookmarkEnd w:id="40"/>
     </w:p>
     <w:p>
       <w:pPr>
@@ -14823,14 +14988,14 @@
           <w:lang w:val="en-US"/>
         </w:rPr>
       </w:pPr>
-      <w:bookmarkStart w:id="40" w:name="_Toc471154334"/>
+      <w:bookmarkStart w:id="41" w:name="_Toc471154334"/>
       <w:r>
         <w:rPr>
           <w:lang w:val="en-US"/>
         </w:rPr>
         <w:t>Conception</w:t>
       </w:r>
-      <w:bookmarkEnd w:id="40"/>
+      <w:bookmarkEnd w:id="41"/>
     </w:p>
     <w:p>
       <w:pPr>
@@ -14983,14 +15148,14 @@
           <w:lang w:val="en-US"/>
         </w:rPr>
       </w:pPr>
-      <w:bookmarkStart w:id="41" w:name="_Toc471154335"/>
+      <w:bookmarkStart w:id="42" w:name="_Toc471154335"/>
       <w:r>
         <w:rPr>
           <w:lang w:val="en-US"/>
         </w:rPr>
         <w:t>References</w:t>
       </w:r>
-      <w:bookmarkEnd w:id="41"/>
+      <w:bookmarkEnd w:id="42"/>
     </w:p>
     <w:p>
       <w:pPr>
@@ -17469,14 +17634,14 @@
         </w:rPr>
         <w:fldChar w:fldCharType="end"/>
       </w:r>
-      <w:bookmarkStart w:id="42" w:name="_Toc471154336"/>
+      <w:bookmarkStart w:id="43" w:name="_Toc471154336"/>
       <w:r>
         <w:rPr>
           <w:lang w:val="en-US"/>
         </w:rPr>
         <w:t>Declaration of authenticity</w:t>
       </w:r>
-      <w:bookmarkEnd w:id="42"/>
+      <w:bookmarkEnd w:id="43"/>
     </w:p>
     <w:p>
       <w:pPr>
@@ -17485,14 +17650,14 @@
           <w:lang w:val="en-US"/>
         </w:rPr>
       </w:pPr>
-      <w:bookmarkStart w:id="43" w:name="_Toc471154337"/>
+      <w:bookmarkStart w:id="44" w:name="_Toc471154337"/>
       <w:r>
         <w:rPr>
           <w:lang w:val="en-US"/>
         </w:rPr>
         <w:t>Appendix</w:t>
       </w:r>
-      <w:bookmarkEnd w:id="43"/>
+      <w:bookmarkEnd w:id="44"/>
     </w:p>
     <w:sectPr>
       <w:headerReference w:type="even" r:id="rId12"/>
@@ -17699,7 +17864,7 @@
       </w:r>
     </w:p>
   </w:comment>
-  <w:comment w:id="30" w:author="Felix" w:date="2016-12-29T21:10:00Z" w:initials="F">
+  <w:comment w:id="27" w:author="Felix" w:date="2017-01-05T22:21:00Z" w:initials="F">
     <w:p>
       <w:pPr>
         <w:pStyle w:val="Kommentartext"/>
@@ -17710,12 +17875,30 @@
         </w:rPr>
         <w:annotationRef/>
       </w:r>
+      <w:proofErr w:type="spellStart"/>
+      <w:r>
+        <w:t>Ehhh</w:t>
+      </w:r>
+      <w:proofErr w:type="spellEnd"/>
+    </w:p>
+  </w:comment>
+  <w:comment w:id="31" w:author="Felix" w:date="2016-12-29T21:10:00Z" w:initials="F">
+    <w:p>
+      <w:pPr>
+        <w:pStyle w:val="Kommentartext"/>
+      </w:pPr>
+      <w:r>
+        <w:rPr>
+          <w:rStyle w:val="Kommentarzeichen"/>
+        </w:rPr>
+        <w:annotationRef/>
+      </w:r>
       <w:r>
         <w:t>Mehr (kommerzielle) Beispiele?</w:t>
       </w:r>
     </w:p>
   </w:comment>
-  <w:comment w:id="33" w:author="Felix" w:date="2016-12-30T14:30:00Z" w:initials="F">
+  <w:comment w:id="34" w:author="Felix" w:date="2016-12-30T14:30:00Z" w:initials="F">
     <w:p>
       <w:pPr>
         <w:pStyle w:val="Kommentartext"/>
@@ -17731,7 +17914,7 @@
       </w:r>
     </w:p>
   </w:comment>
-  <w:comment w:id="35" w:author="Felix" w:date="2016-12-30T18:28:00Z" w:initials="F">
+  <w:comment w:id="36" w:author="Felix" w:date="2016-12-30T18:28:00Z" w:initials="F">
     <w:p>
       <w:pPr>
         <w:pStyle w:val="Kommentartext"/>
@@ -17747,7 +17930,7 @@
       </w:r>
     </w:p>
   </w:comment>
-  <w:comment w:id="36" w:author="Felix" w:date="2017-01-03T20:38:00Z" w:initials="F">
+  <w:comment w:id="37" w:author="Felix" w:date="2017-01-03T20:38:00Z" w:initials="F">
     <w:p>
       <w:pPr>
         <w:pStyle w:val="Kommentartext"/>
@@ -17820,7 +18003,7 @@
           <w:rPr>
             <w:noProof/>
           </w:rPr>
-          <w:t>18</w:t>
+          <w:t>19</w:t>
         </w:r>
         <w:r>
           <w:fldChar w:fldCharType="end"/>
@@ -17915,7 +18098,7 @@
         <v:path o:extrusionok="f" gradientshapeok="t" o:connecttype="rect"/>
         <o:lock v:ext="edit" aspectratio="t"/>
       </v:shapetype>
-      <v:shape id="_x0000_i1035" type="#_x0000_t75" style="width:12pt;height:12pt;visibility:visible" o:bullet="t">
+      <v:shape id="_x0000_i1033" type="#_x0000_t75" style="width:12pt;height:12pt;visibility:visible" o:bullet="t">
         <v:imagedata r:id="rId1" o:title=""/>
       </v:shape>
     </w:pict>
@@ -23896,7 +24079,7 @@
 </file>
 
 <file path=customXml/itemProps1.xml><?xml version="1.0" encoding="utf-8"?>
-<ds:datastoreItem xmlns:ds="http://schemas.openxmlformats.org/officeDocument/2006/customXml" ds:itemID="{E2C0A2B1-539F-44A2-B6FD-259F3C96A3FB}">
+<ds:datastoreItem xmlns:ds="http://schemas.openxmlformats.org/officeDocument/2006/customXml" ds:itemID="{4CA97837-8371-4458-A769-A32DEA28998A}">
   <ds:schemaRefs>
     <ds:schemaRef ds:uri="http://schemas.openxmlformats.org/officeDocument/2006/bibliography"/>
   </ds:schemaRefs>

</xml_diff>

<commit_message>
Some structure. Began with summary.
</commit_message>
<xml_diff>
--- a/Bachelorarbeit.docx
+++ b/Bachelorarbeit.docx
@@ -702,7 +702,7 @@
           <w:noProof/>
           <w:lang w:val="en-US"/>
         </w:rPr>
-        <w:instrText xml:space="preserve"> PAGEREF _Toc471154309 \h </w:instrText>
+        <w:instrText xml:space="preserve"> PAGEREF _Toc471478668 \h </w:instrText>
       </w:r>
       <w:r>
         <w:rPr>
@@ -786,7 +786,7 @@
           <w:noProof/>
           <w:lang w:val="en-US"/>
         </w:rPr>
-        <w:instrText xml:space="preserve"> PAGEREF _Toc471154310 \h </w:instrText>
+        <w:instrText xml:space="preserve"> PAGEREF _Toc471478669 \h </w:instrText>
       </w:r>
       <w:r>
         <w:rPr>
@@ -870,7 +870,7 @@
           <w:noProof/>
           <w:lang w:val="en-US"/>
         </w:rPr>
-        <w:instrText xml:space="preserve"> PAGEREF _Toc471154311 \h </w:instrText>
+        <w:instrText xml:space="preserve"> PAGEREF _Toc471478670 \h </w:instrText>
       </w:r>
       <w:r>
         <w:rPr>
@@ -954,7 +954,7 @@
           <w:noProof/>
           <w:lang w:val="en-US"/>
         </w:rPr>
-        <w:instrText xml:space="preserve"> PAGEREF _Toc471154312 \h </w:instrText>
+        <w:instrText xml:space="preserve"> PAGEREF _Toc471478671 \h </w:instrText>
       </w:r>
       <w:r>
         <w:rPr>
@@ -1038,7 +1038,7 @@
           <w:noProof/>
           <w:lang w:val="en-US"/>
         </w:rPr>
-        <w:instrText xml:space="preserve"> PAGEREF _Toc471154313 \h </w:instrText>
+        <w:instrText xml:space="preserve"> PAGEREF _Toc471478672 \h </w:instrText>
       </w:r>
       <w:r>
         <w:rPr>
@@ -1122,7 +1122,7 @@
           <w:noProof/>
           <w:lang w:val="en-US"/>
         </w:rPr>
-        <w:instrText xml:space="preserve"> PAGEREF _Toc471154314 \h </w:instrText>
+        <w:instrText xml:space="preserve"> PAGEREF _Toc471478673 \h </w:instrText>
       </w:r>
       <w:r>
         <w:rPr>
@@ -1206,7 +1206,7 @@
           <w:noProof/>
           <w:lang w:val="en-US"/>
         </w:rPr>
-        <w:instrText xml:space="preserve"> PAGEREF _Toc471154315 \h </w:instrText>
+        <w:instrText xml:space="preserve"> PAGEREF _Toc471478674 \h </w:instrText>
       </w:r>
       <w:r>
         <w:rPr>
@@ -1290,7 +1290,7 @@
           <w:noProof/>
           <w:lang w:val="en-US"/>
         </w:rPr>
-        <w:instrText xml:space="preserve"> PAGEREF _Toc471154316 \h </w:instrText>
+        <w:instrText xml:space="preserve"> PAGEREF _Toc471478675 \h </w:instrText>
       </w:r>
       <w:r>
         <w:rPr>
@@ -1374,7 +1374,7 @@
           <w:noProof/>
           <w:lang w:val="en-US"/>
         </w:rPr>
-        <w:instrText xml:space="preserve"> PAGEREF _Toc471154317 \h </w:instrText>
+        <w:instrText xml:space="preserve"> PAGEREF _Toc471478676 \h </w:instrText>
       </w:r>
       <w:r>
         <w:rPr>
@@ -1458,7 +1458,7 @@
           <w:noProof/>
           <w:lang w:val="en-US"/>
         </w:rPr>
-        <w:instrText xml:space="preserve"> PAGEREF _Toc471154318 \h </w:instrText>
+        <w:instrText xml:space="preserve"> PAGEREF _Toc471478677 \h </w:instrText>
       </w:r>
       <w:r>
         <w:rPr>
@@ -1542,7 +1542,7 @@
           <w:noProof/>
           <w:lang w:val="en-US"/>
         </w:rPr>
-        <w:instrText xml:space="preserve"> PAGEREF _Toc471154319 \h </w:instrText>
+        <w:instrText xml:space="preserve"> PAGEREF _Toc471478678 \h </w:instrText>
       </w:r>
       <w:r>
         <w:rPr>
@@ -1626,7 +1626,7 @@
           <w:noProof/>
           <w:lang w:val="en-US"/>
         </w:rPr>
-        <w:instrText xml:space="preserve"> PAGEREF _Toc471154320 \h </w:instrText>
+        <w:instrText xml:space="preserve"> PAGEREF _Toc471478679 \h </w:instrText>
       </w:r>
       <w:r>
         <w:rPr>
@@ -1710,7 +1710,7 @@
           <w:noProof/>
           <w:lang w:val="en-US"/>
         </w:rPr>
-        <w:instrText xml:space="preserve"> PAGEREF _Toc471154321 \h </w:instrText>
+        <w:instrText xml:space="preserve"> PAGEREF _Toc471478680 \h </w:instrText>
       </w:r>
       <w:r>
         <w:rPr>
@@ -1794,7 +1794,7 @@
           <w:noProof/>
           <w:lang w:val="en-US"/>
         </w:rPr>
-        <w:instrText xml:space="preserve"> PAGEREF _Toc471154322 \h </w:instrText>
+        <w:instrText xml:space="preserve"> PAGEREF _Toc471478681 \h </w:instrText>
       </w:r>
       <w:r>
         <w:rPr>
@@ -1812,7 +1812,7 @@
           <w:noProof/>
           <w:lang w:val="en-US"/>
         </w:rPr>
-        <w:t>13</w:t>
+        <w:t>14</w:t>
       </w:r>
       <w:r>
         <w:rPr>
@@ -1878,7 +1878,7 @@
           <w:noProof/>
           <w:lang w:val="en-US"/>
         </w:rPr>
-        <w:instrText xml:space="preserve"> PAGEREF _Toc471154323 \h </w:instrText>
+        <w:instrText xml:space="preserve"> PAGEREF _Toc471478682 \h </w:instrText>
       </w:r>
       <w:r>
         <w:rPr>
@@ -1962,7 +1962,7 @@
           <w:noProof/>
           <w:lang w:val="en-US"/>
         </w:rPr>
-        <w:instrText xml:space="preserve"> PAGEREF _Toc471154324 \h </w:instrText>
+        <w:instrText xml:space="preserve"> PAGEREF _Toc471478683 \h </w:instrText>
       </w:r>
       <w:r>
         <w:rPr>
@@ -1980,7 +1980,7 @@
           <w:noProof/>
           <w:lang w:val="en-US"/>
         </w:rPr>
-        <w:t>14</w:t>
+        <w:t>15</w:t>
       </w:r>
       <w:r>
         <w:rPr>
@@ -2046,7 +2046,7 @@
           <w:noProof/>
           <w:lang w:val="en-US"/>
         </w:rPr>
-        <w:instrText xml:space="preserve"> PAGEREF _Toc471154325 \h </w:instrText>
+        <w:instrText xml:space="preserve"> PAGEREF _Toc471478684 \h </w:instrText>
       </w:r>
       <w:r>
         <w:rPr>
@@ -2130,7 +2130,7 @@
           <w:noProof/>
           <w:lang w:val="en-US"/>
         </w:rPr>
-        <w:instrText xml:space="preserve"> PAGEREF _Toc471154326 \h </w:instrText>
+        <w:instrText xml:space="preserve"> PAGEREF _Toc471478685 \h </w:instrText>
       </w:r>
       <w:r>
         <w:rPr>
@@ -2214,7 +2214,7 @@
           <w:noProof/>
           <w:lang w:val="en-US"/>
         </w:rPr>
-        <w:instrText xml:space="preserve"> PAGEREF _Toc471154327 \h </w:instrText>
+        <w:instrText xml:space="preserve"> PAGEREF _Toc471478686 \h </w:instrText>
       </w:r>
       <w:r>
         <w:rPr>
@@ -2298,7 +2298,7 @@
           <w:noProof/>
           <w:lang w:val="en-US"/>
         </w:rPr>
-        <w:instrText xml:space="preserve"> PAGEREF _Toc471154328 \h </w:instrText>
+        <w:instrText xml:space="preserve"> PAGEREF _Toc471478687 \h </w:instrText>
       </w:r>
       <w:r>
         <w:rPr>
@@ -2382,7 +2382,7 @@
           <w:noProof/>
           <w:lang w:val="en-US"/>
         </w:rPr>
-        <w:instrText xml:space="preserve"> PAGEREF _Toc471154329 \h </w:instrText>
+        <w:instrText xml:space="preserve"> PAGEREF _Toc471478688 \h </w:instrText>
       </w:r>
       <w:r>
         <w:rPr>
@@ -2466,7 +2466,7 @@
           <w:noProof/>
           <w:lang w:val="en-US"/>
         </w:rPr>
-        <w:instrText xml:space="preserve"> PAGEREF _Toc471154330 \h </w:instrText>
+        <w:instrText xml:space="preserve"> PAGEREF _Toc471478689 \h </w:instrText>
       </w:r>
       <w:r>
         <w:rPr>
@@ -2550,7 +2550,7 @@
           <w:noProof/>
           <w:lang w:val="en-US"/>
         </w:rPr>
-        <w:instrText xml:space="preserve"> PAGEREF _Toc471154331 \h </w:instrText>
+        <w:instrText xml:space="preserve"> PAGEREF _Toc471478690 \h </w:instrText>
       </w:r>
       <w:r>
         <w:rPr>
@@ -2614,7 +2614,7 @@
           <w:noProof/>
           <w:lang w:val="en-US"/>
         </w:rPr>
-        <w:t>Conclusion</w:t>
+        <w:t>Summary</w:t>
       </w:r>
       <w:r>
         <w:rPr>
@@ -2634,7 +2634,7 @@
           <w:noProof/>
           <w:lang w:val="en-US"/>
         </w:rPr>
-        <w:instrText xml:space="preserve"> PAGEREF _Toc471154332 \h </w:instrText>
+        <w:instrText xml:space="preserve"> PAGEREF _Toc471478691 \h </w:instrText>
       </w:r>
       <w:r>
         <w:rPr>
@@ -2718,7 +2718,7 @@
           <w:noProof/>
           <w:lang w:val="en-US"/>
         </w:rPr>
-        <w:instrText xml:space="preserve"> PAGEREF _Toc471154333 \h </w:instrText>
+        <w:instrText xml:space="preserve"> PAGEREF _Toc471478692 \h </w:instrText>
       </w:r>
       <w:r>
         <w:rPr>
@@ -2802,7 +2802,7 @@
           <w:noProof/>
           <w:lang w:val="en-US"/>
         </w:rPr>
-        <w:instrText xml:space="preserve"> PAGEREF _Toc471154334 \h </w:instrText>
+        <w:instrText xml:space="preserve"> PAGEREF _Toc471478693 \h </w:instrText>
       </w:r>
       <w:r>
         <w:rPr>
@@ -2820,7 +2820,7 @@
           <w:noProof/>
           <w:lang w:val="en-US"/>
         </w:rPr>
-        <w:t>25</w:t>
+        <w:t>26</w:t>
       </w:r>
       <w:r>
         <w:rPr>
@@ -2886,7 +2886,7 @@
           <w:noProof/>
           <w:lang w:val="en-US"/>
         </w:rPr>
-        <w:instrText xml:space="preserve"> PAGEREF _Toc471154335 \h </w:instrText>
+        <w:instrText xml:space="preserve"> PAGEREF _Toc471478694 \h </w:instrText>
       </w:r>
       <w:r>
         <w:rPr>
@@ -2904,7 +2904,7 @@
           <w:noProof/>
           <w:lang w:val="en-US"/>
         </w:rPr>
-        <w:t>27</w:t>
+        <w:t>26</w:t>
       </w:r>
       <w:r>
         <w:rPr>
@@ -2950,7 +2950,7 @@
           <w:noProof/>
           <w:lang w:val="en-US"/>
         </w:rPr>
-        <w:t>Declaration of authenticity</w:t>
+        <w:t>Appendix</w:t>
       </w:r>
       <w:r>
         <w:rPr>
@@ -2970,7 +2970,7 @@
           <w:noProof/>
           <w:lang w:val="en-US"/>
         </w:rPr>
-        <w:instrText xml:space="preserve"> PAGEREF _Toc471154336 \h </w:instrText>
+        <w:instrText xml:space="preserve"> PAGEREF _Toc471478695 \h </w:instrText>
       </w:r>
       <w:r>
         <w:rPr>
@@ -3009,6 +3009,7 @@
           <w:noProof/>
           <w:sz w:val="22"/>
           <w:szCs w:val="22"/>
+          <w:lang w:val="en-US"/>
         </w:rPr>
       </w:pPr>
       <w:r>
@@ -3024,6 +3025,7 @@
           <w:noProof/>
           <w:sz w:val="22"/>
           <w:szCs w:val="22"/>
+          <w:lang w:val="en-US"/>
         </w:rPr>
         <w:tab/>
       </w:r>
@@ -3032,11 +3034,12 @@
           <w:noProof/>
           <w:lang w:val="en-US"/>
         </w:rPr>
-        <w:t>Appendix</w:t>
-      </w:r>
-      <w:r>
-        <w:rPr>
-          <w:noProof/>
+        <w:t>Declaration of authenticity</w:t>
+      </w:r>
+      <w:r>
+        <w:rPr>
+          <w:noProof/>
+          <w:lang w:val="en-US"/>
         </w:rPr>
         <w:tab/>
       </w:r>
@@ -3049,8 +3052,9 @@
       <w:r>
         <w:rPr>
           <w:noProof/>
-        </w:rPr>
-        <w:instrText xml:space="preserve"> PAGEREF _Toc471154337 \h </w:instrText>
+          <w:lang w:val="en-US"/>
+        </w:rPr>
+        <w:instrText xml:space="preserve"> PAGEREF _Toc471478696 \h </w:instrText>
       </w:r>
       <w:r>
         <w:rPr>
@@ -3066,6 +3070,7 @@
       <w:r>
         <w:rPr>
           <w:noProof/>
+          <w:lang w:val="en-US"/>
         </w:rPr>
         <w:t>33</w:t>
       </w:r>
@@ -3090,7 +3095,7 @@
         <w:lastRenderedPageBreak/>
         <w:fldChar w:fldCharType="end"/>
       </w:r>
-      <w:bookmarkStart w:id="0" w:name="_Toc471154309"/>
+      <w:bookmarkStart w:id="0" w:name="_Toc471478668"/>
       <w:r>
         <w:rPr>
           <w:lang w:val="en-US"/>
@@ -3106,7 +3111,7 @@
           <w:lang w:val="en-US"/>
         </w:rPr>
       </w:pPr>
-      <w:bookmarkStart w:id="1" w:name="_Toc471154310"/>
+      <w:bookmarkStart w:id="1" w:name="_Toc471478669"/>
       <w:r>
         <w:rPr>
           <w:lang w:val="en-US"/>
@@ -3238,7 +3243,7 @@
           <w:lang w:val="en-US"/>
         </w:rPr>
       </w:pPr>
-      <w:bookmarkStart w:id="2" w:name="_Toc471154311"/>
+      <w:bookmarkStart w:id="2" w:name="_Toc471478670"/>
       <w:r>
         <w:rPr>
           <w:lang w:val="en-US"/>
@@ -3600,7 +3605,7 @@
           <w:lang w:val="en-US"/>
         </w:rPr>
       </w:pPr>
-      <w:bookmarkStart w:id="4" w:name="_Toc471154312"/>
+      <w:bookmarkStart w:id="4" w:name="_Toc471478671"/>
       <w:r>
         <w:rPr>
           <w:lang w:val="en-US"/>
@@ -3897,7 +3902,7 @@
           <w:lang w:val="en-US"/>
         </w:rPr>
       </w:pPr>
-      <w:bookmarkStart w:id="5" w:name="_Toc471154313"/>
+      <w:bookmarkStart w:id="5" w:name="_Toc471478672"/>
       <w:r>
         <w:rPr>
           <w:lang w:val="en-US"/>
@@ -3935,7 +3940,7 @@
           <w:lang w:val="en-US"/>
         </w:rPr>
       </w:pPr>
-      <w:bookmarkStart w:id="6" w:name="_Toc471154314"/>
+      <w:bookmarkStart w:id="6" w:name="_Toc471478673"/>
       <w:r>
         <w:rPr>
           <w:lang w:val="en-US"/>
@@ -4199,7 +4204,7 @@
           <w:lang w:val="en-US"/>
         </w:rPr>
       </w:pPr>
-      <w:bookmarkStart w:id="7" w:name="_Toc471154315"/>
+      <w:bookmarkStart w:id="7" w:name="_Toc471478674"/>
       <w:r>
         <w:rPr>
           <w:lang w:val="en-US"/>
@@ -4518,7 +4523,7 @@
         </w:rPr>
         <w:lastRenderedPageBreak/>
         <w:drawing>
-          <wp:inline distT="0" distB="0" distL="0" distR="0" wp14:anchorId="3E34AC40" wp14:editId="05C0EB98">
+          <wp:inline distT="0" distB="0" distL="0" distR="0" wp14:anchorId="64CF5583" wp14:editId="0110686C">
             <wp:extent cx="5400675" cy="1000125"/>
             <wp:effectExtent l="0" t="0" r="0" b="0"/>
             <wp:docPr id="3" name="Grafik 3" descr="C:\Users\Felix\Desktop\Git\Bachelor\Continuum.png"/>
@@ -5831,7 +5836,7 @@
           <w:lang w:val="en-US"/>
         </w:rPr>
       </w:pPr>
-      <w:bookmarkStart w:id="10" w:name="_Toc471154316"/>
+      <w:bookmarkStart w:id="10" w:name="_Toc471478675"/>
       <w:r>
         <w:rPr>
           <w:lang w:val="en-US"/>
@@ -6159,7 +6164,7 @@
           <w:lang w:val="en-US"/>
         </w:rPr>
       </w:pPr>
-      <w:bookmarkStart w:id="11" w:name="_Toc471154317"/>
+      <w:bookmarkStart w:id="11" w:name="_Toc471478676"/>
       <w:r>
         <w:rPr>
           <w:lang w:val="en-US"/>
@@ -6714,7 +6719,7 @@
           <w:lang w:val="en-US"/>
         </w:rPr>
       </w:pPr>
-      <w:bookmarkStart w:id="12" w:name="_Toc471154318"/>
+      <w:bookmarkStart w:id="12" w:name="_Toc471478677"/>
       <w:r>
         <w:rPr>
           <w:lang w:val="en-US"/>
@@ -7487,7 +7492,7 @@
           <w:lang w:val="en-US"/>
         </w:rPr>
       </w:pPr>
-      <w:bookmarkStart w:id="14" w:name="_Toc471154319"/>
+      <w:bookmarkStart w:id="14" w:name="_Toc471478678"/>
       <w:r>
         <w:rPr>
           <w:lang w:val="en-US"/>
@@ -7540,7 +7545,7 @@
           <w:lang w:val="en-US"/>
         </w:rPr>
       </w:pPr>
-      <w:bookmarkStart w:id="15" w:name="_Toc471154320"/>
+      <w:bookmarkStart w:id="15" w:name="_Toc471478679"/>
       <w:r>
         <w:rPr>
           <w:lang w:val="en-US"/>
@@ -7935,7 +7940,7 @@
           <w:lang w:val="en-US"/>
         </w:rPr>
       </w:pPr>
-      <w:bookmarkStart w:id="16" w:name="_Toc471154321"/>
+      <w:bookmarkStart w:id="16" w:name="_Toc471478680"/>
       <w:r>
         <w:rPr>
           <w:lang w:val="en-US"/>
@@ -8895,7 +8900,7 @@
           <w:lang w:val="en-US"/>
         </w:rPr>
       </w:pPr>
-      <w:bookmarkStart w:id="18" w:name="_Toc471154322"/>
+      <w:bookmarkStart w:id="18" w:name="_Toc471478681"/>
       <w:r>
         <w:rPr>
           <w:lang w:val="en-US"/>
@@ -9586,7 +9591,7 @@
           <w:lang w:val="en-US"/>
         </w:rPr>
       </w:pPr>
-      <w:bookmarkStart w:id="20" w:name="_Toc471154323"/>
+      <w:bookmarkStart w:id="20" w:name="_Toc471478682"/>
       <w:r>
         <w:rPr>
           <w:lang w:val="en-US"/>
@@ -9615,7 +9620,7 @@
           <w:lang w:val="en-US"/>
         </w:rPr>
       </w:pPr>
-      <w:bookmarkStart w:id="21" w:name="_Toc471154324"/>
+      <w:bookmarkStart w:id="21" w:name="_Toc471478683"/>
       <w:r>
         <w:rPr>
           <w:lang w:val="en-US"/>
@@ -10037,7 +10042,7 @@
           <w:lang w:val="en-US"/>
         </w:rPr>
       </w:pPr>
-      <w:bookmarkStart w:id="23" w:name="_Toc471154325"/>
+      <w:bookmarkStart w:id="23" w:name="_Toc471478684"/>
       <w:r>
         <w:rPr>
           <w:lang w:val="en-US"/>
@@ -11636,7 +11641,7 @@
           <w:lang w:val="en-US"/>
         </w:rPr>
       </w:pPr>
-      <w:bookmarkStart w:id="28" w:name="_Toc471154326"/>
+      <w:bookmarkStart w:id="28" w:name="_Toc471478685"/>
       <w:r>
         <w:rPr>
           <w:lang w:val="en-US"/>
@@ -11979,7 +11984,7 @@
           <w:lang w:val="en-US"/>
         </w:rPr>
       </w:pPr>
-      <w:bookmarkStart w:id="29" w:name="_Toc471154327"/>
+      <w:bookmarkStart w:id="29" w:name="_Toc471478686"/>
       <w:r>
         <w:rPr>
           <w:lang w:val="en-US"/>
@@ -12424,7 +12429,7 @@
           <w:lang w:val="en-US"/>
         </w:rPr>
       </w:pPr>
-      <w:bookmarkStart w:id="31" w:name="_Toc471154328"/>
+      <w:bookmarkStart w:id="31" w:name="_Toc471478687"/>
       <w:r>
         <w:rPr>
           <w:lang w:val="en-US"/>
@@ -13407,7 +13412,7 @@
           <w:lang w:val="en-US"/>
         </w:rPr>
       </w:pPr>
-      <w:bookmarkStart w:id="32" w:name="_Toc471154329"/>
+      <w:bookmarkStart w:id="32" w:name="_Toc471478688"/>
       <w:r>
         <w:rPr>
           <w:lang w:val="en-US"/>
@@ -14017,7 +14022,13 @@
         <w:rPr>
           <w:lang w:val="de-DE"/>
         </w:rPr>
-        <w:instrText>dropping-particle" : "", "parse-names" : false, "suffix" : "" }, { "dropping-particle" : "", "family" : "Mateas", "given" : "Michael", "non-dropping-particle" : "", "parse-names" : false, "suffix" : "" }, { "dropping-particle" : "", "family" : "Fern\u00e1ndez-Vara", "given" : "Clara", "non-dropping-particle" : "", "parse-names" : false, "suffix" : "" }, { "dropping-particle" : "", "family" : "Hochhalter", "given" : "Brian", "non-dropping-particle" : "", "parse-names" : false, "suffix" : "" }, { "dropping-particle" : "", "family" : "Lichti", "given" : "Nolan", "non-dropping-particle" : "", "parse-names" : false, "suffix" : "" } ], "container-title" : "Proceedings of DiGRA 2005 Conference", "id" : "ITEM-1", "issued" : { "date-parts" : [ [ "2005" ] ] }, "page" : "3-14", "title" : "Towards an Ontological Language for Game Analysis", "type" : "paper-conference" }, "uris" : [ "http://www.mendeley.com/documents/?uuid=fecc200d-e44c-3268-90e7-7271b10b8383" ] } ], "mendeley" : { "formattedCitation" : "(Zagal, Mateas, Fern\u00e1ndez-Vara, Hochhalter, &amp; Lichti, 2005)", "manualFormatting" : "(Zagal, Mateas, Fern\u00e1ndez-Vara, Hochhalter, &amp; Lichti, 2005, p. 1)", "plainTextFormattedCitation" : "(Zagal, Mateas, Fern\u00e1ndez-Vara, Hochhalter, &amp; Lichti, 2005)", "previouslyFormattedCitation" : "(Zagal, Mateas, Fern\u00e1ndez-Vara, Hochhalter, &amp; Lichti, 2005)" }, "properties" : { "noteIndex" : 0 }, "schema" : "https://github.com/citation-style-language/schema/raw/master/csl-citation.json" }</w:instrText>
+        <w:instrText>dropping-particle" : "", "parse-names" : false, "suffix" : "" }, { "dropping-particle" : "", "family" : "Mateas", "given" : "Michael", "non-dropping-particle" : "", "parse-names" : false, "suffix" : "" }, { "dropping-particle" : "", "family" : "Fern\u00e1ndez-Vara", "given" : "Clara", "non-dropping-particle" : "", "parse-names" : false, "suffix" : "" }, { "dropping-particle" : "", "family" : "Hoch</w:instrText>
+      </w:r>
+      <w:r>
+        <w:rPr>
+          <w:lang w:val="de-DE"/>
+        </w:rPr>
+        <w:instrText>halter", "given" : "Brian", "non-dropping-particle" : "", "parse-names" : false, "suffix" : "" }, { "dropping-particle" : "", "family" : "Lichti", "given" : "Nolan", "non-dropping-particle" : "", "parse-names" : false, "suffix" : "" } ], "container-title" : "Proceedings of DiGRA 2005 Conference", "id" : "ITEM-1", "issued" : { "date-parts" : [ [ "2005" ] ] }, "page" : "3-14", "title" : "Towards an Ontological Language for Game Analysis", "type" : "paper-conference" }, "uris" : [ "http://www.mendeley.com/documents/?uuid=fecc200d-e44c-3268-90e7-7271b10b8383" ] } ], "mendeley" : { "formattedCitation" : "(Zagal, Mateas, Fern\u00e1ndez-Vara, Hochhalter, &amp; Lichti, 2005)", "manualFormatting" : "(Zagal, Mateas, Fern\u00e1ndez-Vara, Hochhalter, &amp; Lichti, 2005, p. 1)", "plainTextFormattedCitation" : "(Zagal, Mateas, Fern\u00e1ndez-Vara, Hochhalter, &amp; Lichti, 2005)", "previouslyFormattedCitation" : "(Zagal, Mateas, Fern\u00e1ndez-Vara, Hochhalter, &amp; Lichti, 2005)" }, "properties" : { "noteIndex" : 0 }, "schema" : "https://github.com/citation-style-language/schema/raw/master/csl-citation.json" }</w:instrText>
       </w:r>
       <w:r>
         <w:fldChar w:fldCharType="separate"/>
@@ -14287,7 +14298,7 @@
           <w:lang w:val="en-US"/>
         </w:rPr>
       </w:pPr>
-      <w:bookmarkStart w:id="35" w:name="_Toc471154330"/>
+      <w:bookmarkStart w:id="35" w:name="_Toc471478689"/>
       <w:r>
         <w:rPr>
           <w:lang w:val="en-US"/>
@@ -14779,7 +14790,7 @@
           <w:lang w:val="en-US"/>
         </w:rPr>
       </w:pPr>
-      <w:bookmarkStart w:id="39" w:name="_Toc471154331"/>
+      <w:bookmarkStart w:id="39" w:name="_Toc471478690"/>
       <w:r>
         <w:rPr>
           <w:lang w:val="en-US"/>
@@ -15514,16 +15525,141 @@
       <w:pPr>
         <w:pStyle w:val="berschrift2"/>
       </w:pPr>
-      <w:bookmarkStart w:id="40" w:name="_Toc471154332"/>
-      <w:proofErr w:type="spellStart"/>
-      <w:r>
-        <w:t>Conclusion</w:t>
+      <w:bookmarkStart w:id="40" w:name="_Toc471478691"/>
+      <w:r>
+        <w:t>Summary</w:t>
       </w:r>
       <w:bookmarkEnd w:id="40"/>
-      <w:proofErr w:type="spellEnd"/>
-    </w:p>
-    <w:p/>
-    <w:p/>
+    </w:p>
+    <w:p>
+      <w:pPr>
+        <w:rPr>
+          <w:lang w:val="en-US"/>
+        </w:rPr>
+      </w:pPr>
+      <w:r>
+        <w:rPr>
+          <w:lang w:val="en-US"/>
+        </w:rPr>
+        <w:t xml:space="preserve">Augmented Reality has been used </w:t>
+      </w:r>
+      <w:r>
+        <w:rPr>
+          <w:lang w:val="en-US"/>
+        </w:rPr>
+        <w:t xml:space="preserve">successfully </w:t>
+      </w:r>
+      <w:r>
+        <w:rPr>
+          <w:lang w:val="en-US"/>
+        </w:rPr>
+        <w:t xml:space="preserve">in a multitude of different </w:t>
+      </w:r>
+      <w:r>
+        <w:rPr>
+          <w:lang w:val="en-US"/>
+        </w:rPr>
+        <w:t>domains</w:t>
+      </w:r>
+      <w:r>
+        <w:rPr>
+          <w:lang w:val="en-US"/>
+        </w:rPr>
+        <w:t xml:space="preserve"> and configurations</w:t>
+      </w:r>
+      <w:r>
+        <w:rPr>
+          <w:lang w:val="en-US"/>
+        </w:rPr>
+        <w:t xml:space="preserve"> and d</w:t>
+      </w:r>
+      <w:r>
+        <w:rPr>
+          <w:lang w:val="en-US"/>
+        </w:rPr>
+        <w:t xml:space="preserve">efinitions are growing </w:t>
+      </w:r>
+      <w:r>
+        <w:rPr>
+          <w:lang w:val="en-US"/>
+        </w:rPr>
+        <w:t xml:space="preserve">increasingly broader. </w:t>
+      </w:r>
+      <w:r>
+        <w:rPr>
+          <w:lang w:val="en-US"/>
+        </w:rPr>
+        <w:t>S</w:t>
+      </w:r>
+      <w:r>
+        <w:rPr>
+          <w:lang w:val="en-US"/>
+        </w:rPr>
+        <w:t>ensor data serve</w:t>
+      </w:r>
+      <w:r>
+        <w:rPr>
+          <w:lang w:val="en-US"/>
+        </w:rPr>
+        <w:t>s</w:t>
+      </w:r>
+      <w:r>
+        <w:rPr>
+          <w:lang w:val="en-US"/>
+        </w:rPr>
+        <w:t xml:space="preserve"> as the basis </w:t>
+      </w:r>
+      <w:r>
+        <w:rPr>
+          <w:lang w:val="en-US"/>
+        </w:rPr>
+        <w:t>AR applications</w:t>
+      </w:r>
+      <w:r>
+        <w:rPr>
+          <w:lang w:val="en-US"/>
+        </w:rPr>
+        <w:t xml:space="preserve"> and can be used to further enhance them</w:t>
+      </w:r>
+      <w:r>
+        <w:rPr>
+          <w:lang w:val="en-US"/>
+        </w:rPr>
+        <w:t xml:space="preserve">. </w:t>
+      </w:r>
+      <w:r>
+        <w:rPr>
+          <w:lang w:val="en-US"/>
+        </w:rPr>
+        <w:t xml:space="preserve">However, there are still some challenges AR needs to overcome. These challenges will serve to inform the framework for interactions in Augmented Reality in the second part of this paper, inspired by design patterns. </w:t>
+      </w:r>
+      <w:r>
+        <w:rPr>
+          <w:lang w:val="en-US"/>
+        </w:rPr>
+        <w:t xml:space="preserve">Patterns as a method for organizing and defining design elements have been applied to games in general and Augmented Reality games specifically. </w:t>
+      </w:r>
+      <w:r>
+        <w:rPr>
+          <w:lang w:val="en-US"/>
+        </w:rPr>
+        <w:t xml:space="preserve">The framework will thus be based on the pattern approach, </w:t>
+      </w:r>
+      <w:bookmarkStart w:id="41" w:name="_GoBack"/>
+      <w:bookmarkEnd w:id="41"/>
+    </w:p>
+    <w:p>
+      <w:pPr>
+        <w:pStyle w:val="StandardErstzeileneinzug"/>
+      </w:pPr>
+    </w:p>
+    <w:p>
+      <w:pPr>
+        <w:rPr>
+          <w:lang w:val="en-US"/>
+        </w:rPr>
+      </w:pPr>
+    </w:p>
     <w:p>
       <w:r>
         <w:t>Roland: Als Abschluss des Literaturkapitels fehlt mir noch eine kurze Zusammenfassung mit Bezug zu Deiner Arbeit: welche Ergebnisse nimmst Du mit, worauf baust Du auf, wovon grenzt Du Dich ab, was wird vertieft? Dazu reichen vermutlich 1-2 Absätze</w:t>
@@ -15541,14 +15677,14 @@
           <w:lang w:val="en-US"/>
         </w:rPr>
       </w:pPr>
-      <w:bookmarkStart w:id="41" w:name="_Toc471154333"/>
+      <w:bookmarkStart w:id="42" w:name="_Toc471478692"/>
       <w:r>
         <w:rPr>
           <w:lang w:val="en-US"/>
         </w:rPr>
         <w:t>Development of a framework for sensor-supported augmented reality games</w:t>
       </w:r>
-      <w:bookmarkEnd w:id="41"/>
+      <w:bookmarkEnd w:id="42"/>
     </w:p>
     <w:p>
       <w:pPr>
@@ -15651,7 +15787,11 @@
         <w:fldChar w:fldCharType="end"/>
       </w:r>
       <w:r>
-        <w:t xml:space="preserve">, it is important to emphasize that the approach taken in this paper is that of the design sciences to “create technological artifacts that augment human ability (Biocca, 1996), not ones that manipulate human abilities solely for the purpose of </w:t>
+        <w:t xml:space="preserve">, it is important to emphasize that the approach taken in this paper is that of the design sciences to “create technological artifacts that augment </w:t>
+      </w:r>
+      <w:r>
+        <w:lastRenderedPageBreak/>
+        <w:t xml:space="preserve">human ability (Biocca, 1996), not ones that manipulate human abilities solely for the purpose of </w:t>
       </w:r>
       <w:r>
         <w:t>experimentation and observation</w:t>
@@ -15763,8 +15903,6 @@
       <w:r>
         <w:fldChar w:fldCharType="end"/>
       </w:r>
-      <w:bookmarkStart w:id="42" w:name="_GoBack"/>
-      <w:bookmarkEnd w:id="42"/>
       <w:r>
         <w:t xml:space="preserve"> term </w:t>
       </w:r>
@@ -15788,12 +15926,11 @@
           <w:lang w:val="en-US"/>
         </w:rPr>
       </w:pPr>
-      <w:bookmarkStart w:id="43" w:name="_Toc471154334"/>
-      <w:r>
-        <w:rPr>
-          <w:lang w:val="en-US"/>
-        </w:rPr>
-        <w:lastRenderedPageBreak/>
+      <w:bookmarkStart w:id="43" w:name="_Toc471478693"/>
+      <w:r>
+        <w:rPr>
+          <w:lang w:val="en-US"/>
+        </w:rPr>
         <w:t>Conception</w:t>
       </w:r>
       <w:bookmarkEnd w:id="43"/>
@@ -15948,11 +16085,12 @@
           <w:lang w:val="en-US"/>
         </w:rPr>
       </w:pPr>
-      <w:bookmarkStart w:id="44" w:name="_Toc471154335"/>
-      <w:r>
-        <w:rPr>
-          <w:lang w:val="en-US"/>
-        </w:rPr>
+      <w:bookmarkStart w:id="44" w:name="_Toc471478694"/>
+      <w:r>
+        <w:rPr>
+          <w:lang w:val="en-US"/>
+        </w:rPr>
+        <w:lastRenderedPageBreak/>
         <w:t>References</w:t>
       </w:r>
       <w:bookmarkEnd w:id="44"/>
@@ -16132,7 +16270,6 @@
           <w:noProof/>
           <w:szCs w:val="24"/>
         </w:rPr>
-        <w:lastRenderedPageBreak/>
         <w:t xml:space="preserve">Bauer, S., Wasza, J., Haase, S., Marosi, N., &amp; Hornegger, J. (2011). Multi-modal Surface Registration for Markerless Initial Patient Setup in Radiation Therapy using Microsoft’s Kinect Sensor. In </w:t>
       </w:r>
       <w:r>
@@ -16361,7 +16498,15 @@
           <w:noProof/>
           <w:szCs w:val="24"/>
         </w:rPr>
-        <w:t>Calo, R., Denning, T., Friedman, B., Kohno, T., Magassa, L., McReynolds, E., … Woo, J. (2015). Augmented Reality: A Technology and Policy Primer. Retrieved from http://techpolicylab.org/wp-content/uploads/2016/02/Augmented_Reality_Primer-TechPolicyLab.pdf</w:t>
+        <w:t xml:space="preserve">Calo, R., Denning, T., Friedman, B., Kohno, T., Magassa, L., McReynolds, E., … Woo, J. </w:t>
+      </w:r>
+      <w:r>
+        <w:rPr>
+          <w:noProof/>
+          <w:szCs w:val="24"/>
+        </w:rPr>
+        <w:lastRenderedPageBreak/>
+        <w:t>(2015). Augmented Reality: A Technology and Policy Primer. Retrieved from http://techpolicylab.org/wp-content/uploads/2016/02/Augmented_Reality_Primer-TechPolicyLab.pdf</w:t>
       </w:r>
     </w:p>
     <w:p>
@@ -16437,15 +16582,7 @@
           <w:noProof/>
           <w:szCs w:val="24"/>
         </w:rPr>
-        <w:t xml:space="preserve">Dasarathy, B. V. (1997). Sensor fusion potential exploitation-innovative architectures and </w:t>
-      </w:r>
-      <w:r>
-        <w:rPr>
-          <w:noProof/>
-          <w:szCs w:val="24"/>
-        </w:rPr>
-        <w:lastRenderedPageBreak/>
-        <w:t xml:space="preserve">illustrative applications. </w:t>
+        <w:t xml:space="preserve">Dasarathy, B. V. (1997). Sensor fusion potential exploitation-innovative architectures and illustrative applications. </w:t>
       </w:r>
       <w:r>
         <w:rPr>
@@ -16757,7 +16894,15 @@
           <w:noProof/>
           <w:szCs w:val="24"/>
         </w:rPr>
-        <w:t xml:space="preserve">Fitzgerald, E., Taylor, C., &amp; Craven, M. (2013). To the Castle! A comparison of two audio guides to enable public discovery of historical events. </w:t>
+        <w:t xml:space="preserve">Fitzgerald, E., Taylor, C., &amp; Craven, M. (2013). To the Castle! A comparison of two audio </w:t>
+      </w:r>
+      <w:r>
+        <w:rPr>
+          <w:noProof/>
+          <w:szCs w:val="24"/>
+        </w:rPr>
+        <w:lastRenderedPageBreak/>
+        <w:t xml:space="preserve">guides to enable public discovery of historical events. </w:t>
       </w:r>
       <w:r>
         <w:rPr>
@@ -16881,15 +17026,7 @@
           <w:noProof/>
           <w:szCs w:val="24"/>
         </w:rPr>
-        <w:t xml:space="preserve">Hol, J. D., Schön, T. B., Gustafsson, F., &amp; Slycke, P. J. (2006). Sensor Fusion for Augmented </w:t>
-      </w:r>
-      <w:r>
-        <w:rPr>
-          <w:noProof/>
-          <w:szCs w:val="24"/>
-        </w:rPr>
-        <w:lastRenderedPageBreak/>
-        <w:t xml:space="preserve">Reality. In </w:t>
+        <w:t xml:space="preserve">Hol, J. D., Schön, T. B., Gustafsson, F., &amp; Slycke, P. J. (2006). Sensor Fusion for Augmented Reality. In </w:t>
       </w:r>
       <w:r>
         <w:rPr>
@@ -17141,6 +17278,7 @@
           <w:noProof/>
           <w:szCs w:val="24"/>
         </w:rPr>
+        <w:lastRenderedPageBreak/>
         <w:t>Kreimeier, B. (2002). The Case For Game Design Patterns. Retrieved December 14, 2016, from http://www.gamasutra.com/view/feature/4261/the_case_for</w:t>
       </w:r>
     </w:p>
@@ -17217,15 +17355,7 @@
           <w:noProof/>
           <w:szCs w:val="24"/>
         </w:rPr>
-        <w:t>. Retrieved from http://www.cse.chalmers.se/research/group/idc/publication/pdf/lundgren_bjork_game_m</w:t>
-      </w:r>
-      <w:r>
-        <w:rPr>
-          <w:noProof/>
-          <w:szCs w:val="24"/>
-        </w:rPr>
-        <w:lastRenderedPageBreak/>
-        <w:t>echanics.pdf</w:t>
+        <w:t>. Retrieved from http://www.cse.chalmers.se/research/group/idc/publication/pdf/lundgren_bjork_game_mechanics.pdf</w:t>
       </w:r>
     </w:p>
     <w:p>
@@ -17477,6 +17607,7 @@
           <w:noProof/>
           <w:szCs w:val="24"/>
         </w:rPr>
+        <w:lastRenderedPageBreak/>
         <w:t>Niantic. (2016). Pokémon GO. San Francisco, CA: Niantic.</w:t>
       </w:r>
     </w:p>
@@ -17585,15 +17716,7 @@
           <w:noProof/>
           <w:szCs w:val="24"/>
         </w:rPr>
-        <w:t>Papagiannakis, G., Singh, G., &amp; Magnenat-Thalmann, N. (2008). A survey of mobile and wireless technologies for augmented reality systems. Retrieved from http://calhoun.nps.edu/bitstream/handle/10945/41253/Singh_d912f5075af50e0812_2008</w:t>
-      </w:r>
-      <w:r>
-        <w:rPr>
-          <w:noProof/>
-          <w:szCs w:val="24"/>
-        </w:rPr>
-        <w:lastRenderedPageBreak/>
-        <w:t>.pdf?sequence=1</w:t>
+        <w:t>Papagiannakis, G., Singh, G., &amp; Magnenat-Thalmann, N. (2008). A survey of mobile and wireless technologies for augmented reality systems. Retrieved from http://calhoun.nps.edu/bitstream/handle/10945/41253/Singh_d912f5075af50e0812_2008.pdf?sequence=1</w:t>
       </w:r>
     </w:p>
     <w:p>
@@ -17865,6 +17988,7 @@
           <w:noProof/>
           <w:szCs w:val="24"/>
         </w:rPr>
+        <w:lastRenderedPageBreak/>
         <w:t>Spatial mapping. (n.d.). Retrieved January 4, 2017, from https://developer.microsoft.com/en-us/windows/holographic/spatial_mapping</w:t>
       </w:r>
     </w:p>
@@ -17973,15 +18097,7 @@
           <w:noProof/>
           <w:szCs w:val="24"/>
         </w:rPr>
-        <w:t xml:space="preserve">Ternier, S., De Vries, F., Börner, D., &amp; Specht, M. (2012). Mobile augmented reality with audio, supporting fieldwork of Cultural Sciences students in Florence. In G. Eleftherakis, </w:t>
-      </w:r>
-      <w:r>
-        <w:rPr>
-          <w:noProof/>
-          <w:szCs w:val="24"/>
-        </w:rPr>
-        <w:lastRenderedPageBreak/>
-        <w:t xml:space="preserve">M. Hinchey, &amp; M. Holcombe (Eds.), </w:t>
+        <w:t xml:space="preserve">Ternier, S., De Vries, F., Börner, D., &amp; Specht, M. (2012). Mobile augmented reality with audio, supporting fieldwork of Cultural Sciences students in Florence. In G. Eleftherakis, M. Hinchey, &amp; M. Holcombe (Eds.), </w:t>
       </w:r>
       <w:r>
         <w:rPr>
@@ -18222,7 +18338,17 @@
           <w:noProof/>
           <w:szCs w:val="24"/>
         </w:rPr>
-        <w:t>Proceedings of the 14th international conference on Intelligent user interfaces</w:t>
+        <w:t xml:space="preserve">Proceedings of the 14th international conference on Intelligent user </w:t>
+      </w:r>
+      <w:r>
+        <w:rPr>
+          <w:i/>
+          <w:iCs/>
+          <w:noProof/>
+          <w:szCs w:val="24"/>
+        </w:rPr>
+        <w:lastRenderedPageBreak/>
+        <w:t>interfaces</w:t>
       </w:r>
       <w:r>
         <w:rPr>
@@ -18353,15 +18479,7 @@
           <w:noProof/>
           <w:szCs w:val="24"/>
         </w:rPr>
-        <w:t xml:space="preserve"> </w:t>
-      </w:r>
-      <w:r>
-        <w:rPr>
-          <w:noProof/>
-          <w:szCs w:val="24"/>
-        </w:rPr>
-        <w:lastRenderedPageBreak/>
-        <w:t>(pp. 3–14). Retrieved from https://users.soe.ucsc.edu/~michaelm/publications/zagal-worlds-in-play-2007.pdf</w:t>
+        <w:t xml:space="preserve"> (pp. 3–14). Retrieved from https://users.soe.ucsc.edu/~michaelm/publications/zagal-worlds-in-play-2007.pdf</w:t>
       </w:r>
     </w:p>
     <w:p>
@@ -18432,13 +18550,27 @@
         </w:rPr>
         <w:fldChar w:fldCharType="end"/>
       </w:r>
-      <w:bookmarkStart w:id="45" w:name="_Toc471154336"/>
       <w:r>
         <w:rPr>
           <w:lang w:val="en-US"/>
         </w:rPr>
         <w:t>Declaration of authenticity</w:t>
       </w:r>
+    </w:p>
+    <w:p>
+      <w:pPr>
+        <w:pStyle w:val="berschrift1"/>
+        <w:rPr>
+          <w:lang w:val="en-US"/>
+        </w:rPr>
+      </w:pPr>
+      <w:bookmarkStart w:id="45" w:name="_Toc471478695"/>
+      <w:r>
+        <w:rPr>
+          <w:lang w:val="en-US"/>
+        </w:rPr>
+        <w:t>Appendix</w:t>
+      </w:r>
       <w:bookmarkEnd w:id="45"/>
     </w:p>
     <w:p>
@@ -18448,14 +18580,62 @@
           <w:lang w:val="en-US"/>
         </w:rPr>
       </w:pPr>
-      <w:bookmarkStart w:id="46" w:name="_Toc471154337"/>
-      <w:r>
-        <w:rPr>
-          <w:lang w:val="en-US"/>
-        </w:rPr>
-        <w:t>Appendix</w:t>
+      <w:bookmarkStart w:id="46" w:name="_Toc471478696"/>
+      <w:r>
+        <w:rPr>
+          <w:lang w:val="en-US"/>
+        </w:rPr>
+        <w:t>Declaration of authenticity</w:t>
       </w:r>
       <w:bookmarkEnd w:id="46"/>
+    </w:p>
+    <w:p>
+      <w:commentRangeStart w:id="47"/>
+      <w:r>
+        <w:t xml:space="preserve">I, the undersigned, declare that all material presented in this bachelor thesis is my own work or fully and specifically acknowledged wherever adapted from other sources. </w:t>
+      </w:r>
+    </w:p>
+    <w:p>
+      <w:pPr>
+        <w:pStyle w:val="StandardErstzeileneinzug"/>
+      </w:pPr>
+      <w:r>
+        <w:t xml:space="preserve">I understand that if at any time it is shown that I have significantly misrepresented material presented here, any degree or credits awarded to me on the basis of that material may be revoked. </w:t>
+      </w:r>
+    </w:p>
+    <w:p>
+      <w:pPr>
+        <w:pStyle w:val="StandardErstzeileneinzug"/>
+      </w:pPr>
+      <w:r>
+        <w:t>I declare that all statements and information contained herein are true, correct and accurate to the best of my knowledge and belief.</w:t>
+      </w:r>
+      <w:commentRangeEnd w:id="47"/>
+      <w:r>
+        <w:rPr>
+          <w:rStyle w:val="Kommentarzeichen"/>
+          <w:lang w:val="de-DE"/>
+        </w:rPr>
+        <w:commentReference w:id="47"/>
+      </w:r>
+    </w:p>
+    <w:p>
+      <w:pPr>
+        <w:pStyle w:val="StandardErstzeileneinzug"/>
+      </w:pPr>
+    </w:p>
+    <w:p>
+      <w:pPr>
+        <w:pStyle w:val="StandardErstzeileneinzug"/>
+      </w:pPr>
+      <w:r>
+        <w:t xml:space="preserve">Felix </w:t>
+      </w:r>
+      <w:proofErr w:type="spellStart"/>
+      <w:r>
+        <w:t>Emmerich</w:t>
+      </w:r>
+      <w:proofErr w:type="spellEnd"/>
     </w:p>
     <w:sectPr>
       <w:headerReference w:type="even" r:id="rId12"/>
@@ -18779,6 +18959,22 @@
       </w:r>
       <w:r>
         <w:t>Angabe? Steht auch im Abstract…</w:t>
+      </w:r>
+    </w:p>
+  </w:comment>
+  <w:comment w:id="47" w:author="Felix" w:date="2017-01-06T15:04:00Z" w:initials="F">
+    <w:p>
+      <w:pPr>
+        <w:pStyle w:val="Kommentartext"/>
+      </w:pPr>
+      <w:r>
+        <w:rPr>
+          <w:rStyle w:val="Kommentarzeichen"/>
+        </w:rPr>
+        <w:annotationRef/>
+      </w:r>
+      <w:r>
+        <w:t>Muss ich das auch zitieren?</w:t>
       </w:r>
     </w:p>
   </w:comment>
@@ -18928,7 +19124,7 @@
         <v:path o:extrusionok="f" gradientshapeok="t" o:connecttype="rect"/>
         <o:lock v:ext="edit" aspectratio="t"/>
       </v:shapetype>
-      <v:shape id="_x0000_i1039" type="#_x0000_t75" style="width:12pt;height:12pt;visibility:visible" o:bullet="t">
+      <v:shape id="_x0000_i1045" type="#_x0000_t75" style="width:12pt;height:12pt;visibility:visible" o:bullet="t">
         <v:imagedata r:id="rId1" o:title=""/>
       </v:shape>
     </w:pict>
@@ -24909,7 +25105,7 @@
 </file>
 
 <file path=customXml/itemProps1.xml><?xml version="1.0" encoding="utf-8"?>
-<ds:datastoreItem xmlns:ds="http://schemas.openxmlformats.org/officeDocument/2006/customXml" ds:itemID="{3F9D448A-94C2-48FD-81AA-7318D85C804F}">
+<ds:datastoreItem xmlns:ds="http://schemas.openxmlformats.org/officeDocument/2006/customXml" ds:itemID="{30648CF2-1006-4CD6-A8CC-096A5A2E9F4C}">
   <ds:schemaRefs>
     <ds:schemaRef ds:uri="http://schemas.openxmlformats.org/officeDocument/2006/bibliography"/>
   </ds:schemaRefs>

</xml_diff>

<commit_message>
Put pattern element table into thesis paper. PROGRESS.
</commit_message>
<xml_diff>
--- a/Bachelorarbeit.docx
+++ b/Bachelorarbeit.docx
@@ -4523,7 +4523,7 @@
         </w:rPr>
         <w:lastRenderedPageBreak/>
         <w:drawing>
-          <wp:inline distT="0" distB="0" distL="0" distR="0" wp14:anchorId="5BFB2344" wp14:editId="4C84DB2B">
+          <wp:inline distT="0" distB="0" distL="0" distR="0" wp14:anchorId="229884EE" wp14:editId="503065A4">
             <wp:extent cx="5400675" cy="1000125"/>
             <wp:effectExtent l="0" t="0" r="0" b="0"/>
             <wp:docPr id="3" name="Grafik 3" descr="C:\Users\Felix\Desktop\Git\Bachelor\Continuum.png"/>
@@ -4575,7 +4575,6 @@
     <w:p>
       <w:pPr>
         <w:pStyle w:val="Beschriftung"/>
-        <w:jc w:val="center"/>
         <w:rPr>
           <w:lang w:val="en-US"/>
         </w:rPr>
@@ -14010,12 +14009,7 @@
         <w:t>concerned with idea generation</w:t>
       </w:r>
       <w:r>
-        <w:t>. Cases like this make the definition of patterns somewhat difficult, espe</w:t>
-      </w:r>
-      <w:bookmarkStart w:id="35" w:name="_GoBack"/>
-      <w:bookmarkEnd w:id="35"/>
-      <w:r>
-        <w:t xml:space="preserve">cially when taking into account related but distinct concepts such as design rules “which offer advice and guidelines for specific design situations” </w:t>
+        <w:t xml:space="preserve">. Cases like this make the definition of patterns somewhat difficult, especially when taking into account related but distinct concepts such as design rules “which offer advice and guidelines for specific design situations” </w:t>
       </w:r>
       <w:r>
         <w:fldChar w:fldCharType="begin" w:fldLock="1"/>
@@ -14303,14 +14297,14 @@
           <w:lang w:val="en-US"/>
         </w:rPr>
       </w:pPr>
-      <w:bookmarkStart w:id="36" w:name="_Toc471491170"/>
+      <w:bookmarkStart w:id="35" w:name="_Toc471491170"/>
       <w:r>
         <w:rPr>
           <w:lang w:val="en-US"/>
         </w:rPr>
         <w:t>Patterns for Games</w:t>
       </w:r>
-      <w:bookmarkEnd w:id="36"/>
+      <w:bookmarkEnd w:id="35"/>
     </w:p>
     <w:p>
       <w:pPr>
@@ -14624,145 +14618,145 @@
       <w:r>
         <w:t xml:space="preserve">these concerns, </w:t>
       </w:r>
+      <w:commentRangeStart w:id="36"/>
+      <w:proofErr w:type="spellStart"/>
+      <w:r>
+        <w:t>Björk</w:t>
+      </w:r>
+      <w:proofErr w:type="spellEnd"/>
+      <w:r>
+        <w:t xml:space="preserve"> &amp; </w:t>
+      </w:r>
+      <w:proofErr w:type="spellStart"/>
+      <w:r>
+        <w:t>Holopainen</w:t>
+      </w:r>
+      <w:commentRangeEnd w:id="36"/>
+      <w:proofErr w:type="spellEnd"/>
+      <w:r>
+        <w:rPr>
+          <w:rStyle w:val="Kommentarzeichen"/>
+        </w:rPr>
+        <w:commentReference w:id="36"/>
+      </w:r>
+      <w:r>
+        <w:t xml:space="preserve"> went on to </w:t>
+      </w:r>
+      <w:r>
+        <w:t>formally create a collection of game design patterns</w:t>
+      </w:r>
+      <w:r>
+        <w:t xml:space="preserve">, the process behind which </w:t>
+      </w:r>
+      <w:r>
+        <w:fldChar w:fldCharType="begin" w:fldLock="1"/>
+      </w:r>
+      <w:r>
+        <w:instrText>ADDIN CSL_CITATION { "citationItems" : [ { "id" : "ITEM-1", "itemData" : { "author" : [ { "dropping-particle" : "", "family" : "Bj\u00f6rk", "given" : "Staffan", "non-dropping-particle" : "", "parse-names" : false, "suffix" : "" }, { "dropping-particle" : "", "family" : "Lundgren", "given" : "Sus", "non-dropping-particle" : "", "parse-names" : false, "suffix" : "" }, { "dropping-particle" : "", "family" : "Holopainen", "given" : "Jussi", "non-dropping-particle" : "", "parse-names" : false, "suffix" : "" } ], "container-title" : "Level Up: Digital Games Research Conference 2003", "id" : "ITEM-1", "issued" : { "date-parts" : [ [ "2003" ] ] }, "title" : "Game Design Patterns", "type" : "paper-conference" }, "uris" : [ "http://www.mendeley.com/documents/?uuid=5bb2a727-623d-3b3a-99d4-130207fde7db" ] } ], "mendeley" : { "formattedCitation" : "(Bj\u00f6rk, Lundgren, &amp; Holopainen, 2003)", "manualFormatting" : "Bj\u00f6rk, Lundgren, &amp; Holopainen (2003)", "plainTextFormattedCitation" : "(Bj\u00f6rk, Lundgren, &amp; Holopainen, 2003)", "previouslyFormattedCitation" : "(Bj\u00f6rk, Lundgren, &amp; Holopainen, 2003)" }, "properties" : { "noteIndex" : 0 }, "schema" : "https://github.com/citation-style-language/schema/raw/master/csl-citation.json" }</w:instrText>
+      </w:r>
+      <w:r>
+        <w:fldChar w:fldCharType="separate"/>
+      </w:r>
+      <w:r>
+        <w:rPr>
+          <w:noProof/>
+        </w:rPr>
+        <w:t>Björk, Lundgren, &amp; Holopainen (</w:t>
+      </w:r>
+      <w:r>
+        <w:rPr>
+          <w:noProof/>
+        </w:rPr>
+        <w:t>2003)</w:t>
+      </w:r>
+      <w:r>
+        <w:fldChar w:fldCharType="end"/>
+      </w:r>
+      <w:r>
+        <w:t xml:space="preserve"> describe. As mentioned above, these patterns differ from the original design patterns by not utilizing a problem-solution approach, with </w:t>
+      </w:r>
+      <w:r>
+        <w:fldChar w:fldCharType="begin" w:fldLock="1"/>
+      </w:r>
+      <w:r>
+        <w:instrText>ADDIN CSL_CITATION { "citationItems" : [ { "id" : "ITEM-1", "itemData" : { "author" : [ { "dropping-particle" : "", "family" : "Bj\u00f6rk", "given" : "Staffan", "non-dropping-particle" : "", "parse-names" : false, "suffix" : "" }, { "dropping-particle" : "", "family" : "Lundgren", "given" : "Sus", "non-dropping-particle" : "", "parse-names" : false, "suffix" : "" }, { "dropping-particle" : "", "family" : "Holopainen", "given" : "Jussi", "non-dropping-particle" : "", "parse-names" : false, "suffix" : "" } ], "container-title" : "Level Up: Digital Games Research Conference 2003", "id" : "ITEM-1", "issued" : { "date-parts" : [ [ "2003" ] ] }, "title" : "Game Design Patterns", "type" : "paper-conference" }, "uris" : [ "http://www.mendeley.com/documents/?uuid=5bb2a727-623d-3b3a-99d4-130207fde7db" ] } ], "mendeley" : { "formattedCitation" : "(Bj\u00f6rk et al., 2003)", "plainTextFormattedCitation" : "(Bj\u00f6rk et al., 2003)", "previouslyFormattedCitation" : "(Bj\u00f6rk et al., 2003)" }, "properties" : { "noteIndex" : 0 }, "schema" : "https://github.com/citation-style-language/schema/raw/master/csl-citation.json" }</w:instrText>
+      </w:r>
+      <w:r>
+        <w:fldChar w:fldCharType="separate"/>
+      </w:r>
+      <w:r>
+        <w:rPr>
+          <w:noProof/>
+        </w:rPr>
+        <w:t>(Björk et al., 2003)</w:t>
+      </w:r>
+      <w:r>
+        <w:fldChar w:fldCharType="end"/>
+      </w:r>
+      <w:r>
+        <w:t xml:space="preserve"> arguing that “</w:t>
+      </w:r>
+      <w:r>
+        <w:t xml:space="preserve">not all aspects of design can or should be seen as solving problems, especially in a creative activity such as game design which requires not only engineering skills but </w:t>
+      </w:r>
+      <w:r>
+        <w:t>also art and design competences” (“Theoretical foundation” para. 3).</w:t>
+      </w:r>
+    </w:p>
+    <w:p>
+      <w:pPr>
+        <w:pStyle w:val="StandardErstzeileneinzug"/>
+      </w:pPr>
+      <w:r>
+        <w:t xml:space="preserve">A conceptually similar approach was taken by </w:t>
+      </w:r>
+      <w:r>
+        <w:fldChar w:fldCharType="begin" w:fldLock="1"/>
+      </w:r>
+      <w:r>
+        <w:instrText>ADDIN CSL_CITATION { "citationItems" : [ { "id" : "ITEM-1", "itemData" : { "abstract" : "The Game Ontology Project (GOP) is creating a framework for describing, analyzing and studying games, by defining a hierarchy of concepts abstracted from an analysis of many specific games. GOP borrows concepts and methods from prototype theory as well as grounded theory to achieve a framework that is always growing and changing as new games are analyzed or particular research questions are explored. The top level of the ontology (interface, rules, goals, entities, and entity manipulation) is described as well as a particular ontological entry. Finally, by engaging in three short discussions centered on relevant games studies research questions, the ontology's utility is demonstrated.", "author" : [ { "dropping-particle" : "", "family" : "Zagal", "given" : "Jos\u00e9 P.", "non-dropping-particle" : "", "parse-names" : false, "suffix" : "" }, { "dropping-particle" : "", "family" : "Mateas", "given" : "Michael", "non-dropping-particle" : "", "parse-names" : false, "suffix" : "" }, { "dropping-particle" : "", "family" : "Fern\u00e1ndez-Vara", "given" : "Clara", "non-dropping-particle" : "", "parse-names" : false, "suffix" : "" }, { "dropping-particle" : "", "family" : "Hochhalter", "given" : "Brian", "non-dropping-particle" : "", "parse-names" : false, "suffix" : "" }, { "dropping-particle" : "", "family" : "Lichti", "given" : "Nolan", "non-dropping-particle" : "", "parse-names" : false, "suffix" : "" } ], "container-title" : "Proceedings of DiGRA 2005 Conference", "id" : "ITEM-1", "issued" : { "date-parts" : [ [ "2005" ] ] }, "page" : "3-14", "title" : "Towards an Ontological Language for Game Analysis", "type" : "paper-conference" }, "uris" : [ "http://www.mendeley.com/documents/?uuid=fecc200d-e44c-3268-90e7-7271b10b8383" ] } ], "mendeley" : { "formattedCitation" : "(Zagal et al., 2005)", "manualFormatting" : "Zagal et al. (2005)", "plainTextFormattedCitation" : "(Zagal et al., 2005)", "previouslyFormattedCitation" : "(Zagal et al., 2005)" }, "properties" : { "noteIndex" : 0 }, "schema" : "https://github.com/citation-style-language/schema/raw/master/csl-citation.json" }</w:instrText>
+      </w:r>
+      <w:r>
+        <w:fldChar w:fldCharType="separate"/>
+      </w:r>
+      <w:r>
+        <w:rPr>
+          <w:noProof/>
+        </w:rPr>
+        <w:t>Zagal et al. (</w:t>
+      </w:r>
+      <w:r>
+        <w:rPr>
+          <w:noProof/>
+        </w:rPr>
+        <w:t>2005)</w:t>
+      </w:r>
+      <w:r>
+        <w:fldChar w:fldCharType="end"/>
+      </w:r>
+      <w:r>
+        <w:t>. In the Game Ontology Project, they set out to cr</w:t>
+      </w:r>
+      <w:r>
+        <w:t>eate an alternative way to describe, analyze and study</w:t>
+      </w:r>
+      <w:r>
+        <w:t xml:space="preserve"> games</w:t>
+      </w:r>
+      <w:r>
+        <w:t xml:space="preserve">, with pattern-like entries existing in a hierarchy the top level of which </w:t>
+      </w:r>
       <w:commentRangeStart w:id="37"/>
-      <w:proofErr w:type="spellStart"/>
-      <w:r>
-        <w:t>Björk</w:t>
-      </w:r>
-      <w:proofErr w:type="spellEnd"/>
-      <w:r>
-        <w:t xml:space="preserve"> &amp; </w:t>
-      </w:r>
-      <w:proofErr w:type="spellStart"/>
-      <w:r>
-        <w:t>Holopainen</w:t>
+      <w:r>
+        <w:t>includes interface, rules, entity manipulation, and goals</w:t>
       </w:r>
       <w:commentRangeEnd w:id="37"/>
-      <w:proofErr w:type="spellEnd"/>
-      <w:r>
-        <w:rPr>
-          <w:rStyle w:val="Kommentarzeichen"/>
-        </w:rPr>
-        <w:commentReference w:id="37"/>
-      </w:r>
-      <w:r>
-        <w:t xml:space="preserve"> went on to </w:t>
-      </w:r>
-      <w:r>
-        <w:t>formally create a collection of game design patterns</w:t>
-      </w:r>
-      <w:r>
-        <w:t xml:space="preserve">, the process behind which </w:t>
-      </w:r>
-      <w:r>
-        <w:fldChar w:fldCharType="begin" w:fldLock="1"/>
-      </w:r>
-      <w:r>
-        <w:instrText>ADDIN CSL_CITATION { "citationItems" : [ { "id" : "ITEM-1", "itemData" : { "author" : [ { "dropping-particle" : "", "family" : "Bj\u00f6rk", "given" : "Staffan", "non-dropping-particle" : "", "parse-names" : false, "suffix" : "" }, { "dropping-particle" : "", "family" : "Lundgren", "given" : "Sus", "non-dropping-particle" : "", "parse-names" : false, "suffix" : "" }, { "dropping-particle" : "", "family" : "Holopainen", "given" : "Jussi", "non-dropping-particle" : "", "parse-names" : false, "suffix" : "" } ], "container-title" : "Level Up: Digital Games Research Conference 2003", "id" : "ITEM-1", "issued" : { "date-parts" : [ [ "2003" ] ] }, "title" : "Game Design Patterns", "type" : "paper-conference" }, "uris" : [ "http://www.mendeley.com/documents/?uuid=5bb2a727-623d-3b3a-99d4-130207fde7db" ] } ], "mendeley" : { "formattedCitation" : "(Bj\u00f6rk, Lundgren, &amp; Holopainen, 2003)", "manualFormatting" : "Bj\u00f6rk, Lundgren, &amp; Holopainen (2003)", "plainTextFormattedCitation" : "(Bj\u00f6rk, Lundgren, &amp; Holopainen, 2003)", "previouslyFormattedCitation" : "(Bj\u00f6rk, Lundgren, &amp; Holopainen, 2003)" }, "properties" : { "noteIndex" : 0 }, "schema" : "https://github.com/citation-style-language/schema/raw/master/csl-citation.json" }</w:instrText>
-      </w:r>
-      <w:r>
-        <w:fldChar w:fldCharType="separate"/>
-      </w:r>
-      <w:r>
-        <w:rPr>
-          <w:noProof/>
-        </w:rPr>
-        <w:t>Björk, Lundgren, &amp; Holopainen (</w:t>
-      </w:r>
-      <w:r>
-        <w:rPr>
-          <w:noProof/>
-        </w:rPr>
-        <w:t>2003)</w:t>
-      </w:r>
-      <w:r>
-        <w:fldChar w:fldCharType="end"/>
-      </w:r>
-      <w:r>
-        <w:t xml:space="preserve"> describe. As mentioned above, these patterns differ from the original design patterns by not utilizing a problem-solution approach, with </w:t>
-      </w:r>
-      <w:r>
-        <w:fldChar w:fldCharType="begin" w:fldLock="1"/>
-      </w:r>
-      <w:r>
-        <w:instrText>ADDIN CSL_CITATION { "citationItems" : [ { "id" : "ITEM-1", "itemData" : { "author" : [ { "dropping-particle" : "", "family" : "Bj\u00f6rk", "given" : "Staffan", "non-dropping-particle" : "", "parse-names" : false, "suffix" : "" }, { "dropping-particle" : "", "family" : "Lundgren", "given" : "Sus", "non-dropping-particle" : "", "parse-names" : false, "suffix" : "" }, { "dropping-particle" : "", "family" : "Holopainen", "given" : "Jussi", "non-dropping-particle" : "", "parse-names" : false, "suffix" : "" } ], "container-title" : "Level Up: Digital Games Research Conference 2003", "id" : "ITEM-1", "issued" : { "date-parts" : [ [ "2003" ] ] }, "title" : "Game Design Patterns", "type" : "paper-conference" }, "uris" : [ "http://www.mendeley.com/documents/?uuid=5bb2a727-623d-3b3a-99d4-130207fde7db" ] } ], "mendeley" : { "formattedCitation" : "(Bj\u00f6rk et al., 2003)", "plainTextFormattedCitation" : "(Bj\u00f6rk et al., 2003)" }, "properties" : { "noteIndex" : 0 }, "schema" : "https://github.com/citation-style-language/schema/raw/master/csl-citation.json" }</w:instrText>
-      </w:r>
-      <w:r>
-        <w:fldChar w:fldCharType="separate"/>
-      </w:r>
-      <w:r>
-        <w:rPr>
-          <w:noProof/>
-        </w:rPr>
-        <w:t>(Björk et al., 2003)</w:t>
-      </w:r>
-      <w:r>
-        <w:fldChar w:fldCharType="end"/>
-      </w:r>
-      <w:r>
-        <w:t xml:space="preserve"> arguing that “</w:t>
-      </w:r>
-      <w:r>
-        <w:t xml:space="preserve">not all aspects of design can or should be seen as solving problems, especially in a creative activity such as game design which requires not only engineering skills but </w:t>
-      </w:r>
-      <w:r>
-        <w:t>also art and design competences” (“Theoretical foundation” para. 3).</w:t>
-      </w:r>
-    </w:p>
-    <w:p>
-      <w:pPr>
-        <w:pStyle w:val="StandardErstzeileneinzug"/>
-      </w:pPr>
-      <w:r>
-        <w:t xml:space="preserve">A conceptually similar approach was taken by </w:t>
-      </w:r>
-      <w:r>
-        <w:fldChar w:fldCharType="begin" w:fldLock="1"/>
-      </w:r>
-      <w:r>
-        <w:instrText>ADDIN CSL_CITATION { "citationItems" : [ { "id" : "ITEM-1", "itemData" : { "abstract" : "The Game Ontology Project (GOP) is creating a framework for describing, analyzing and studying games, by defining a hierarchy of concepts abstracted from an analysis of many specific games. GOP borrows concepts and methods from prototype theory as well as grounded theory to achieve a framework that is always growing and changing as new games are analyzed or particular research questions are explored. The top level of the ontology (interface, rules, goals, entities, and entity manipulation) is described as well as a particular ontological entry. Finally, by engaging in three short discussions centered on relevant games studies research questions, the ontology's utility is demonstrated.", "author" : [ { "dropping-particle" : "", "family" : "Zagal", "given" : "Jos\u00e9 P.", "non-dropping-particle" : "", "parse-names" : false, "suffix" : "" }, { "dropping-particle" : "", "family" : "Mateas", "given" : "Michael", "non-dropping-particle" : "", "parse-names" : false, "suffix" : "" }, { "dropping-particle" : "", "family" : "Fern\u00e1ndez-Vara", "given" : "Clara", "non-dropping-particle" : "", "parse-names" : false, "suffix" : "" }, { "dropping-particle" : "", "family" : "Hochhalter", "given" : "Brian", "non-dropping-particle" : "", "parse-names" : false, "suffix" : "" }, { "dropping-particle" : "", "family" : "Lichti", "given" : "Nolan", "non-dropping-particle" : "", "parse-names" : false, "suffix" : "" } ], "container-title" : "Proceedings of DiGRA 2005 Conference", "id" : "ITEM-1", "issued" : { "date-parts" : [ [ "2005" ] ] }, "page" : "3-14", "title" : "Towards an Ontological Language for Game Analysis", "type" : "paper-conference" }, "uris" : [ "http://www.mendeley.com/documents/?uuid=fecc200d-e44c-3268-90e7-7271b10b8383" ] } ], "mendeley" : { "formattedCitation" : "(Zagal et al., 2005)", "manualFormatting" : "Zagal et al. (2005)", "plainTextFormattedCitation" : "(Zagal et al., 2005)", "previouslyFormattedCitation" : "(Zagal et al., 2005)" }, "properties" : { "noteIndex" : 0 }, "schema" : "https://github.com/citation-style-language/schema/raw/master/csl-citation.json" }</w:instrText>
-      </w:r>
-      <w:r>
-        <w:fldChar w:fldCharType="separate"/>
-      </w:r>
-      <w:r>
-        <w:rPr>
-          <w:noProof/>
-        </w:rPr>
-        <w:t>Zagal et al. (</w:t>
-      </w:r>
-      <w:r>
-        <w:rPr>
-          <w:noProof/>
-        </w:rPr>
-        <w:t>2005)</w:t>
-      </w:r>
-      <w:r>
-        <w:fldChar w:fldCharType="end"/>
-      </w:r>
-      <w:r>
-        <w:t>. In the Game Ontology Project, they set out to cr</w:t>
-      </w:r>
-      <w:r>
-        <w:t>eate an alternative way to describe, analyze and study</w:t>
-      </w:r>
-      <w:r>
-        <w:t xml:space="preserve"> games</w:t>
-      </w:r>
-      <w:r>
-        <w:t xml:space="preserve">, with pattern-like entries existing in a hierarchy the top level of which </w:t>
-      </w:r>
-      <w:commentRangeStart w:id="38"/>
-      <w:r>
-        <w:t>includes interface, rules, entity manipulation, and goals</w:t>
-      </w:r>
-      <w:commentRangeEnd w:id="38"/>
       <w:r>
         <w:rPr>
           <w:rStyle w:val="Kommentarzeichen"/>
           <w:lang w:val="de-DE"/>
         </w:rPr>
-        <w:commentReference w:id="38"/>
+        <w:commentReference w:id="37"/>
       </w:r>
       <w:r>
         <w:t xml:space="preserve">. </w:t>
@@ -14808,14 +14802,14 @@
           <w:lang w:val="en-US"/>
         </w:rPr>
       </w:pPr>
-      <w:bookmarkStart w:id="39" w:name="_Toc471491171"/>
+      <w:bookmarkStart w:id="38" w:name="_Toc471491171"/>
       <w:r>
         <w:rPr>
           <w:lang w:val="en-US"/>
         </w:rPr>
         <w:t>Patterns for Augmented Reality and Augmented Reality Games</w:t>
       </w:r>
-      <w:bookmarkEnd w:id="39"/>
+      <w:bookmarkEnd w:id="38"/>
     </w:p>
     <w:p>
       <w:pPr>
@@ -15546,12 +15540,12 @@
       <w:pPr>
         <w:pStyle w:val="berschrift2"/>
       </w:pPr>
-      <w:bookmarkStart w:id="40" w:name="_Toc471491172"/>
-      <w:commentRangeStart w:id="41"/>
+      <w:bookmarkStart w:id="39" w:name="_Toc471491172"/>
+      <w:commentRangeStart w:id="40"/>
       <w:r>
         <w:t>Summary</w:t>
       </w:r>
-      <w:commentRangeEnd w:id="41"/>
+      <w:commentRangeEnd w:id="40"/>
       <w:r>
         <w:rPr>
           <w:rStyle w:val="Kommentarzeichen"/>
@@ -15561,9 +15555,9 @@
           <w:i w:val="0"/>
           <w:iCs w:val="0"/>
         </w:rPr>
-        <w:commentReference w:id="41"/>
-      </w:r>
-      <w:bookmarkEnd w:id="40"/>
+        <w:commentReference w:id="40"/>
+      </w:r>
+      <w:bookmarkEnd w:id="39"/>
     </w:p>
     <w:p>
       <w:pPr>
@@ -15804,17 +15798,17 @@
       <w:r>
         <w:t xml:space="preserve">’s comparison of available AR systems and </w:t>
       </w:r>
-      <w:commentRangeStart w:id="42"/>
+      <w:commentRangeStart w:id="41"/>
       <w:r>
         <w:t>sensors</w:t>
       </w:r>
-      <w:commentRangeEnd w:id="42"/>
+      <w:commentRangeEnd w:id="41"/>
       <w:r>
         <w:rPr>
           <w:rStyle w:val="Kommentarzeichen"/>
           <w:lang w:val="de-DE"/>
         </w:rPr>
-        <w:commentReference w:id="42"/>
+        <w:commentReference w:id="41"/>
       </w:r>
       <w:r>
         <w:t>.</w:t>
@@ -15827,14 +15821,14 @@
           <w:lang w:val="en-US"/>
         </w:rPr>
       </w:pPr>
-      <w:bookmarkStart w:id="43" w:name="_Toc471491173"/>
+      <w:bookmarkStart w:id="42" w:name="_Toc471491173"/>
       <w:r>
         <w:rPr>
           <w:lang w:val="en-US"/>
         </w:rPr>
         <w:t>Development of a framework for sensor-supported augmented reality games</w:t>
       </w:r>
-      <w:bookmarkEnd w:id="43"/>
+      <w:bookmarkEnd w:id="42"/>
     </w:p>
     <w:p>
       <w:pPr>
@@ -16073,26 +16067,47 @@
           <w:lang w:val="en-US"/>
         </w:rPr>
       </w:pPr>
-      <w:bookmarkStart w:id="44" w:name="_Toc471491174"/>
+      <w:bookmarkStart w:id="43" w:name="_Toc471491174"/>
+      <w:commentRangeStart w:id="44"/>
       <w:r>
         <w:rPr>
           <w:lang w:val="en-US"/>
         </w:rPr>
         <w:t>Conception</w:t>
       </w:r>
-      <w:bookmarkEnd w:id="44"/>
-    </w:p>
-    <w:p>
-      <w:pPr>
-        <w:rPr>
-          <w:lang w:val="en-US"/>
-        </w:rPr>
-      </w:pPr>
+      <w:bookmarkEnd w:id="43"/>
+      <w:commentRangeEnd w:id="44"/>
+      <w:r>
+        <w:rPr>
+          <w:rStyle w:val="Kommentarzeichen"/>
+          <w:rFonts w:cs="Times New Roman"/>
+          <w:b w:val="0"/>
+          <w:bCs w:val="0"/>
+          <w:i w:val="0"/>
+          <w:iCs w:val="0"/>
+        </w:rPr>
+        <w:commentReference w:id="44"/>
+      </w:r>
+    </w:p>
+    <w:p>
+      <w:pPr>
+        <w:rPr>
+          <w:lang w:val="en-US"/>
+        </w:rPr>
+      </w:pPr>
+      <w:commentRangeStart w:id="45"/>
       <w:r>
         <w:rPr>
           <w:lang w:val="en-US"/>
         </w:rPr>
         <w:t>With the primary basis for this taxonomy being design patterns, it is reasonable to first look at approaches to the creation of patterns and then adapt these principles to the task at hand.</w:t>
+      </w:r>
+      <w:commentRangeEnd w:id="45"/>
+      <w:r>
+        <w:rPr>
+          <w:rStyle w:val="Kommentarzeichen"/>
+        </w:rPr>
+        <w:commentReference w:id="45"/>
       </w:r>
     </w:p>
     <w:p>
@@ -16257,19 +16272,1710 @@
     </w:p>
     <w:p>
       <w:pPr>
+        <w:pStyle w:val="StandardErstzeileneinzug"/>
+      </w:pPr>
+    </w:p>
+    <w:p>
+      <w:pPr>
+        <w:pStyle w:val="StandardErstzeileneinzug"/>
+      </w:pPr>
+      <w:r>
+        <w:t>As design patterns can vary in their content, the author first compared the approaches in the papers found during the literature review</w:t>
+      </w:r>
+      <w:r>
+        <w:t xml:space="preserve"> </w:t>
+      </w:r>
+      <w:r>
+        <w:fldChar w:fldCharType="begin" w:fldLock="1"/>
+      </w:r>
+      <w:r>
+        <w:instrText>ADDIN CSL_CITATION { "citationItems" : [ { "id" : "ITEM-1", "itemData" : { "abstract" : "How can we help people design well-formed and innovative games? The design Patterns of Christopher Alexander is one methodology that has been proposed to assist in the de-sign of well-formed artifacts. However, most work on game-design Patterns to date has opted either for \" best practice \" style Patterns \u2013 or for an alternative model of Patterns to support game innovation. This paper describes initial work to develop materials to help developers identify and formu-late \" best practice \" game design Patterns \u2013 and to use the resulting Patterns as part of creating innovative games.", "author" : [ { "dropping-particle" : "", "family" : "McGee", "given" : "Kevin", "non-dropping-particle" : "", "parse-names" : false, "suffix" : "" } ], "container-title" : "Proceedings of the 4th Australasian conference on Interactive entertainment", "id" : "ITEM-1", "issued" : { "date-parts" : [ [ "2007" ] ] }, "publisher" : "RMIT University", "title" : "Patterns and Computer Game Design Innovation", "type" : "paper-conference" }, "uris" : [ "http://www.mendeley.com/documents/?uuid=50160196-7253-366c-a919-cad3b76e59b3" ] }, { "id" : "ITEM-2", "itemData" : { "abstract" : "To create successful interactive systems, user interface designers need to cooperate with developers and application domain experts in an interdisciplinary team. These groups, however, usually lack a common terminology to exchange ideas, opinions and values. This paper presents an approach that uses pattern languages to capture this knowledge in software development, human-computer interaction (HCI) and the application domain. A formal, domain-independent definition of design patterns allows for computer support without sacrificing readability, and pattern use is integrated into the usability engineering life cycle. As an example, experience from building an award-winning interactive music exhibit was turned into a pattern language, which was then used to inform follow-up projects and support HCI education.", "author" : [ { "dropping-particle" : "", "family" : "Borchers", "given" : "Jan O.", "non-dropping-particle" : "", "parse-names" : false, "suffix" : "" } ], "container-title" : "AI &amp; Society", "id" : "ITEM-2", "issue" : "4", "issued" : { "date-parts" : [ [ "2001" ] ] }, "page" : "359-376", "title" : "A Pattern Approach to Interaction Design", "type" : "article-journal", "volume" : "15" }, "uris" : [ "http://www.mendeley.com/documents/?uuid=a0f20ebe-b89e-34c3-99a7-dbc431bf4c83" ] }, { "id" : "ITEM-3", "itemData" : { "abstract" : "This paper proposes a design pattern language applicable to mobile mixed reality games. While on the one hand the language covers direct game mechanics and therefore game design considerations, it also aims to provide similar for other aspects of mobile mixed reality games, namely authoring, content creation, interfaces, orchestration as well as testing and logging. Eleven patterns based on these aspects are described in more detail.", "author" : [ { "dropping-particle" : "", "family" : "Wetzel", "given" : "Richard", "non-dropping-particle" : "", "parse-names" : false, "suffix" : "" } ], "container-title" : "Foundations of Digital Games", "id" : "ITEM-3", "issued" : { "date-parts" : [ [ "2013" ] ] }, "title" : "A Case for Design Patterns supporting the Development of Mobile Mixed Reality Games", "type" : "article-journal" }, "uris" : [ "http://www.mendeley.com/documents/?uuid=5d6eca59-ad19-3dea-9415-86f5e3a3495f" ] }, { "id" : "ITEM-4", "itemData" : { "author" : [ { "dropping-particle" : "", "family" : "Bj\u00f6rk", "given" : "Staffan", "non-dropping-particle" : "", "parse-names" : false, "suffix" : "" }, { "dropping-particle" : "", "family" : "Lundgren", "given" : "Sus", "non-dropping-particle" : "", "parse-names" : false, "suffix" : "" }, { "dropping-particle" : "", "family" : "Holopainen", "given" : "Jussi", "non-dropping-particle" : "", "parse-names" : false, "suffix" : "" } ], "container-title" : "Level Up: Digital Games Research Conference 2003", "id" : "ITEM-4", "issued" : { "date-parts" : [ [ "2003" ] ] }, "title" : "Game Design Patterns", "type" : "paper-conference" }, "uris" : [ "http://www.mendeley.com/documents/?uuid=5bb2a727-623d-3b3a-99d4-130207fde7db" ] }, { "id" : "ITEM-5", "itemData" : { "URL" : "http://www.gamasutra.com/view/feature/4261/the_case_for", "accessed" : { "date-parts" : [ [ "2016", "12", "14" ] ] }, "author" : [ { "dropping-particle" : "", "family" : "Kreimeier", "given" : "Bernd", "non-dropping-particle" : "", "parse-names" : false, "suffix" : "" } ], "container-title" : "Gamasutra", "id" : "ITEM-5", "issued" : { "date-parts" : [ [ "2002" ] ] }, "title" : "The Case For Game Design Patterns", "type" : "webpage" }, "uris" : [ "http://www.mendeley.com/documents/?uuid=fd1b94e2-9f45-373d-b6d3-4b6e32490b5d" ] } ], "mendeley" : { "formattedCitation" : "(Bj\u00f6rk et al., 2003; Borchers, 2001; Kreimeier, 2002; McGee, 2007; Wetzel, 2013)", "plainTextFormattedCitation" : "(Bj\u00f6rk et al., 2003; Borchers, 2001; Kreimeier, 2002; McGee, 2007; Wetzel, 2013)", "previouslyFormattedCitation" : "(Bj\u00f6rk et al., 2003; Borchers, 2001; Kreimeier, 2002; McGee, 2007; Wetzel, 2013)" }, "properties" : { "noteIndex" : 0 }, "schema" : "https://github.com/citation-style-language/schema/raw/master/csl-citation.json" }</w:instrText>
+      </w:r>
+      <w:r>
+        <w:fldChar w:fldCharType="separate"/>
+      </w:r>
+      <w:r>
+        <w:rPr>
+          <w:noProof/>
+        </w:rPr>
+        <w:t>(Björk et al., 2003; Borchers, 2001; Kreimeier, 2002; McGee, 2007; Wetzel, 2013)</w:t>
+      </w:r>
+      <w:r>
+        <w:fldChar w:fldCharType="end"/>
+      </w:r>
+      <w:r>
+        <w:t xml:space="preserve">. </w:t>
+      </w:r>
+      <w:proofErr w:type="gramStart"/>
+      <w:r>
+        <w:t>Where applicable, different terms were counted as one element.</w:t>
+      </w:r>
+      <w:proofErr w:type="gramEnd"/>
+      <w:r>
+        <w:t xml:space="preserve"> Note that this comparison is based on which elements are actually present in the examples given </w:t>
+      </w:r>
+      <w:r>
+        <w:t xml:space="preserve">regardless of other content mentioned in the papers (such as ranking in the </w:t>
+      </w:r>
+      <w:proofErr w:type="spellStart"/>
+      <w:r>
+        <w:lastRenderedPageBreak/>
+        <w:t>Borchers</w:t>
+      </w:r>
+      <w:proofErr w:type="spellEnd"/>
+      <w:r>
+        <w:t xml:space="preserve"> paper or context in McGee’s) </w:t>
+      </w:r>
+      <w:proofErr w:type="gramStart"/>
+      <w:r>
+        <w:t xml:space="preserve">– </w:t>
+      </w:r>
+      <w:r>
+        <w:t xml:space="preserve"> this</w:t>
+      </w:r>
+      <w:proofErr w:type="gramEnd"/>
+      <w:r>
+        <w:t xml:space="preserve"> is because the author felt examples necessary for accurate implementation</w:t>
+      </w:r>
+      <w:r>
+        <w:t xml:space="preserve"> of the elements.</w:t>
+      </w:r>
+    </w:p>
+    <w:tbl>
+      <w:tblPr>
+        <w:tblStyle w:val="Tabellenraster"/>
+        <w:tblW w:w="0" w:type="auto"/>
+        <w:tblLook w:val="04A0" w:firstRow="1" w:lastRow="0" w:firstColumn="1" w:lastColumn="0" w:noHBand="0" w:noVBand="1"/>
+      </w:tblPr>
+      <w:tblGrid>
+        <w:gridCol w:w="1991"/>
+        <w:gridCol w:w="1302"/>
+        <w:gridCol w:w="1430"/>
+        <w:gridCol w:w="1274"/>
+        <w:gridCol w:w="1003"/>
+        <w:gridCol w:w="1243"/>
+        <w:gridCol w:w="1044"/>
+      </w:tblGrid>
+      <w:tr>
+        <w:tc>
+          <w:tcPr>
+            <w:tcW w:w="1991" w:type="dxa"/>
+          </w:tcPr>
+          <w:p>
+            <w:pPr>
+              <w:jc w:val="center"/>
+              <w:rPr>
+                <w:color w:val="1D2129"/>
+                <w:shd w:val="clear" w:color="auto" w:fill="FFFFFF"/>
+              </w:rPr>
+            </w:pPr>
+            <w:r>
+              <w:rPr>
+                <w:color w:val="1D2129"/>
+                <w:shd w:val="clear" w:color="auto" w:fill="FFFFFF"/>
+              </w:rPr>
+              <w:t>Element\</w:t>
+            </w:r>
+            <w:proofErr w:type="spellStart"/>
+            <w:r>
+              <w:rPr>
+                <w:color w:val="1D2129"/>
+                <w:shd w:val="clear" w:color="auto" w:fill="FFFFFF"/>
+              </w:rPr>
+              <w:t>Author</w:t>
+            </w:r>
+            <w:r>
+              <w:rPr>
+                <w:color w:val="1D2129"/>
+                <w:shd w:val="clear" w:color="auto" w:fill="FFFFFF"/>
+              </w:rPr>
+              <w:t>s</w:t>
+            </w:r>
+            <w:proofErr w:type="spellEnd"/>
+          </w:p>
+        </w:tc>
+        <w:tc>
+          <w:tcPr>
+            <w:tcW w:w="1302" w:type="dxa"/>
+          </w:tcPr>
+          <w:p>
+            <w:pPr>
+              <w:jc w:val="center"/>
+              <w:rPr>
+                <w:color w:val="1D2129"/>
+                <w:shd w:val="clear" w:color="auto" w:fill="FFFFFF"/>
+              </w:rPr>
+            </w:pPr>
+            <w:r>
+              <w:rPr>
+                <w:color w:val="1D2129"/>
+                <w:shd w:val="clear" w:color="auto" w:fill="FFFFFF"/>
+              </w:rPr>
+              <w:t>McGee</w:t>
+            </w:r>
+          </w:p>
+        </w:tc>
+        <w:tc>
+          <w:tcPr>
+            <w:tcW w:w="1430" w:type="dxa"/>
+          </w:tcPr>
+          <w:p>
+            <w:pPr>
+              <w:jc w:val="center"/>
+              <w:rPr>
+                <w:color w:val="1D2129"/>
+                <w:shd w:val="clear" w:color="auto" w:fill="FFFFFF"/>
+              </w:rPr>
+            </w:pPr>
+            <w:r>
+              <w:rPr>
+                <w:color w:val="1D2129"/>
+                <w:shd w:val="clear" w:color="auto" w:fill="FFFFFF"/>
+              </w:rPr>
+              <w:t>Borchers</w:t>
+            </w:r>
+          </w:p>
+        </w:tc>
+        <w:tc>
+          <w:tcPr>
+            <w:tcW w:w="1274" w:type="dxa"/>
+          </w:tcPr>
+          <w:p>
+            <w:pPr>
+              <w:jc w:val="center"/>
+              <w:rPr>
+                <w:color w:val="1D2129"/>
+                <w:shd w:val="clear" w:color="auto" w:fill="FFFFFF"/>
+              </w:rPr>
+            </w:pPr>
+            <w:r>
+              <w:rPr>
+                <w:color w:val="1D2129"/>
+                <w:shd w:val="clear" w:color="auto" w:fill="FFFFFF"/>
+              </w:rPr>
+              <w:t>Wetzel</w:t>
+            </w:r>
+          </w:p>
+        </w:tc>
+        <w:tc>
+          <w:tcPr>
+            <w:tcW w:w="1003" w:type="dxa"/>
+          </w:tcPr>
+          <w:p>
+            <w:pPr>
+              <w:jc w:val="center"/>
+              <w:rPr>
+                <w:color w:val="1D2129"/>
+                <w:shd w:val="clear" w:color="auto" w:fill="FFFFFF"/>
+              </w:rPr>
+            </w:pPr>
+            <w:r>
+              <w:rPr>
+                <w:color w:val="1D2129"/>
+                <w:shd w:val="clear" w:color="auto" w:fill="FFFFFF"/>
+              </w:rPr>
+              <w:t>B, L &amp; H</w:t>
+            </w:r>
+          </w:p>
+        </w:tc>
+        <w:tc>
+          <w:tcPr>
+            <w:tcW w:w="1243" w:type="dxa"/>
+          </w:tcPr>
+          <w:p>
+            <w:pPr>
+              <w:jc w:val="center"/>
+              <w:rPr>
+                <w:color w:val="1D2129"/>
+                <w:shd w:val="clear" w:color="auto" w:fill="FFFFFF"/>
+              </w:rPr>
+            </w:pPr>
+            <w:proofErr w:type="spellStart"/>
+            <w:r>
+              <w:rPr>
+                <w:color w:val="1D2129"/>
+                <w:shd w:val="clear" w:color="auto" w:fill="FFFFFF"/>
+              </w:rPr>
+              <w:t>Kreimeier</w:t>
+            </w:r>
+            <w:proofErr w:type="spellEnd"/>
+          </w:p>
+        </w:tc>
+        <w:tc>
+          <w:tcPr>
+            <w:tcW w:w="1044" w:type="dxa"/>
+            <w:shd w:val="clear" w:color="auto" w:fill="EEECE1" w:themeFill="background2"/>
+          </w:tcPr>
+          <w:p>
+            <w:pPr>
+              <w:jc w:val="center"/>
+              <w:rPr>
+                <w:color w:val="1D2129"/>
+                <w:shd w:val="clear" w:color="auto" w:fill="FFFFFF"/>
+              </w:rPr>
+            </w:pPr>
+            <w:proofErr w:type="spellStart"/>
+            <w:r>
+              <w:rPr>
+                <w:color w:val="1D2129"/>
+                <w:shd w:val="clear" w:color="auto" w:fill="FFFFFF"/>
+              </w:rPr>
+              <w:t>Amount</w:t>
+            </w:r>
+            <w:proofErr w:type="spellEnd"/>
+          </w:p>
+        </w:tc>
+      </w:tr>
+      <w:tr>
+        <w:tc>
+          <w:tcPr>
+            <w:tcW w:w="1991" w:type="dxa"/>
+          </w:tcPr>
+          <w:p>
+            <w:pPr>
+              <w:jc w:val="center"/>
+              <w:rPr>
+                <w:color w:val="1D2129"/>
+                <w:shd w:val="clear" w:color="auto" w:fill="FFFFFF"/>
+              </w:rPr>
+            </w:pPr>
+            <w:r>
+              <w:rPr>
+                <w:color w:val="1D2129"/>
+                <w:shd w:val="clear" w:color="auto" w:fill="FFFFFF"/>
+              </w:rPr>
+              <w:t>Name</w:t>
+            </w:r>
+          </w:p>
+        </w:tc>
+        <w:tc>
+          <w:tcPr>
+            <w:tcW w:w="1302" w:type="dxa"/>
+          </w:tcPr>
+          <w:p>
+            <w:pPr>
+              <w:jc w:val="center"/>
+              <w:rPr>
+                <w:color w:val="1D2129"/>
+                <w:shd w:val="clear" w:color="auto" w:fill="FFFFFF"/>
+              </w:rPr>
+            </w:pPr>
+            <w:r>
+              <w:rPr>
+                <w:color w:val="1D2129"/>
+                <w:shd w:val="clear" w:color="auto" w:fill="FFFFFF"/>
+              </w:rPr>
+              <w:t>x</w:t>
+            </w:r>
+          </w:p>
+        </w:tc>
+        <w:tc>
+          <w:tcPr>
+            <w:tcW w:w="1430" w:type="dxa"/>
+          </w:tcPr>
+          <w:p>
+            <w:pPr>
+              <w:jc w:val="center"/>
+              <w:rPr>
+                <w:color w:val="1D2129"/>
+                <w:shd w:val="clear" w:color="auto" w:fill="FFFFFF"/>
+              </w:rPr>
+            </w:pPr>
+            <w:r>
+              <w:rPr>
+                <w:color w:val="1D2129"/>
+                <w:shd w:val="clear" w:color="auto" w:fill="FFFFFF"/>
+              </w:rPr>
+              <w:t>x</w:t>
+            </w:r>
+          </w:p>
+        </w:tc>
+        <w:tc>
+          <w:tcPr>
+            <w:tcW w:w="1274" w:type="dxa"/>
+          </w:tcPr>
+          <w:p>
+            <w:pPr>
+              <w:jc w:val="center"/>
+              <w:rPr>
+                <w:color w:val="1D2129"/>
+                <w:shd w:val="clear" w:color="auto" w:fill="FFFFFF"/>
+              </w:rPr>
+            </w:pPr>
+            <w:r>
+              <w:rPr>
+                <w:color w:val="1D2129"/>
+                <w:shd w:val="clear" w:color="auto" w:fill="FFFFFF"/>
+              </w:rPr>
+              <w:t>x</w:t>
+            </w:r>
+          </w:p>
+        </w:tc>
+        <w:tc>
+          <w:tcPr>
+            <w:tcW w:w="1003" w:type="dxa"/>
+          </w:tcPr>
+          <w:p>
+            <w:pPr>
+              <w:jc w:val="center"/>
+              <w:rPr>
+                <w:color w:val="1D2129"/>
+                <w:shd w:val="clear" w:color="auto" w:fill="FFFFFF"/>
+              </w:rPr>
+            </w:pPr>
+            <w:r>
+              <w:rPr>
+                <w:color w:val="1D2129"/>
+                <w:shd w:val="clear" w:color="auto" w:fill="FFFFFF"/>
+              </w:rPr>
+              <w:t>x</w:t>
+            </w:r>
+          </w:p>
+        </w:tc>
+        <w:tc>
+          <w:tcPr>
+            <w:tcW w:w="1243" w:type="dxa"/>
+          </w:tcPr>
+          <w:p>
+            <w:pPr>
+              <w:jc w:val="center"/>
+              <w:rPr>
+                <w:color w:val="1D2129"/>
+                <w:shd w:val="clear" w:color="auto" w:fill="FFFFFF"/>
+              </w:rPr>
+            </w:pPr>
+            <w:r>
+              <w:rPr>
+                <w:color w:val="1D2129"/>
+                <w:shd w:val="clear" w:color="auto" w:fill="FFFFFF"/>
+              </w:rPr>
+              <w:t>x</w:t>
+            </w:r>
+          </w:p>
+        </w:tc>
+        <w:tc>
+          <w:tcPr>
+            <w:tcW w:w="1044" w:type="dxa"/>
+            <w:shd w:val="clear" w:color="auto" w:fill="EEECE1" w:themeFill="background2"/>
+          </w:tcPr>
+          <w:p>
+            <w:pPr>
+              <w:jc w:val="center"/>
+              <w:rPr>
+                <w:color w:val="1D2129"/>
+                <w:shd w:val="clear" w:color="auto" w:fill="FFFFFF"/>
+              </w:rPr>
+            </w:pPr>
+            <w:r>
+              <w:rPr>
+                <w:color w:val="1D2129"/>
+                <w:shd w:val="clear" w:color="auto" w:fill="FFFFFF"/>
+              </w:rPr>
+              <w:t>5</w:t>
+            </w:r>
+          </w:p>
+        </w:tc>
+      </w:tr>
+      <w:tr>
+        <w:tc>
+          <w:tcPr>
+            <w:tcW w:w="1991" w:type="dxa"/>
+          </w:tcPr>
+          <w:p>
+            <w:pPr>
+              <w:jc w:val="center"/>
+              <w:rPr>
+                <w:color w:val="1D2129"/>
+                <w:shd w:val="clear" w:color="auto" w:fill="FFFFFF"/>
+              </w:rPr>
+            </w:pPr>
+            <w:r>
+              <w:rPr>
+                <w:color w:val="1D2129"/>
+                <w:shd w:val="clear" w:color="auto" w:fill="FFFFFF"/>
+              </w:rPr>
+              <w:t>Forces/Problem</w:t>
+            </w:r>
+          </w:p>
+        </w:tc>
+        <w:tc>
+          <w:tcPr>
+            <w:tcW w:w="1302" w:type="dxa"/>
+          </w:tcPr>
+          <w:p>
+            <w:pPr>
+              <w:jc w:val="center"/>
+              <w:rPr>
+                <w:color w:val="1D2129"/>
+                <w:shd w:val="clear" w:color="auto" w:fill="FFFFFF"/>
+              </w:rPr>
+            </w:pPr>
+            <w:r>
+              <w:rPr>
+                <w:color w:val="1D2129"/>
+                <w:shd w:val="clear" w:color="auto" w:fill="FFFFFF"/>
+              </w:rPr>
+              <w:t>x</w:t>
+            </w:r>
+          </w:p>
+        </w:tc>
+        <w:tc>
+          <w:tcPr>
+            <w:tcW w:w="1430" w:type="dxa"/>
+          </w:tcPr>
+          <w:p>
+            <w:pPr>
+              <w:jc w:val="center"/>
+              <w:rPr>
+                <w:color w:val="1D2129"/>
+                <w:shd w:val="clear" w:color="auto" w:fill="FFFFFF"/>
+              </w:rPr>
+            </w:pPr>
+            <w:r>
+              <w:rPr>
+                <w:color w:val="1D2129"/>
+                <w:shd w:val="clear" w:color="auto" w:fill="FFFFFF"/>
+              </w:rPr>
+              <w:t>x</w:t>
+            </w:r>
+          </w:p>
+        </w:tc>
+        <w:tc>
+          <w:tcPr>
+            <w:tcW w:w="1274" w:type="dxa"/>
+          </w:tcPr>
+          <w:p>
+            <w:pPr>
+              <w:jc w:val="center"/>
+              <w:rPr>
+                <w:color w:val="1D2129"/>
+                <w:shd w:val="clear" w:color="auto" w:fill="FFFFFF"/>
+              </w:rPr>
+            </w:pPr>
+            <w:r>
+              <w:rPr>
+                <w:color w:val="1D2129"/>
+                <w:shd w:val="clear" w:color="auto" w:fill="FFFFFF"/>
+              </w:rPr>
+              <w:t>x</w:t>
+            </w:r>
+          </w:p>
+        </w:tc>
+        <w:tc>
+          <w:tcPr>
+            <w:tcW w:w="1003" w:type="dxa"/>
+          </w:tcPr>
+          <w:p>
+            <w:pPr>
+              <w:jc w:val="center"/>
+              <w:rPr>
+                <w:color w:val="1D2129"/>
+                <w:shd w:val="clear" w:color="auto" w:fill="FFFFFF"/>
+              </w:rPr>
+            </w:pPr>
+          </w:p>
+        </w:tc>
+        <w:tc>
+          <w:tcPr>
+            <w:tcW w:w="1243" w:type="dxa"/>
+          </w:tcPr>
+          <w:p>
+            <w:pPr>
+              <w:jc w:val="center"/>
+              <w:rPr>
+                <w:color w:val="1D2129"/>
+                <w:shd w:val="clear" w:color="auto" w:fill="FFFFFF"/>
+              </w:rPr>
+            </w:pPr>
+            <w:r>
+              <w:rPr>
+                <w:color w:val="1D2129"/>
+                <w:shd w:val="clear" w:color="auto" w:fill="FFFFFF"/>
+              </w:rPr>
+              <w:t>x</w:t>
+            </w:r>
+          </w:p>
+        </w:tc>
+        <w:tc>
+          <w:tcPr>
+            <w:tcW w:w="1044" w:type="dxa"/>
+            <w:shd w:val="clear" w:color="auto" w:fill="EEECE1" w:themeFill="background2"/>
+          </w:tcPr>
+          <w:p>
+            <w:pPr>
+              <w:jc w:val="center"/>
+              <w:rPr>
+                <w:color w:val="1D2129"/>
+                <w:shd w:val="clear" w:color="auto" w:fill="FFFFFF"/>
+              </w:rPr>
+            </w:pPr>
+            <w:r>
+              <w:rPr>
+                <w:color w:val="1D2129"/>
+                <w:shd w:val="clear" w:color="auto" w:fill="FFFFFF"/>
+              </w:rPr>
+              <w:t>4</w:t>
+            </w:r>
+          </w:p>
+        </w:tc>
+      </w:tr>
+      <w:tr>
+        <w:tc>
+          <w:tcPr>
+            <w:tcW w:w="1991" w:type="dxa"/>
+          </w:tcPr>
+          <w:p>
+            <w:pPr>
+              <w:jc w:val="center"/>
+              <w:rPr>
+                <w:color w:val="1D2129"/>
+                <w:shd w:val="clear" w:color="auto" w:fill="FFFFFF"/>
+              </w:rPr>
+            </w:pPr>
+            <w:r>
+              <w:rPr>
+                <w:color w:val="1D2129"/>
+                <w:shd w:val="clear" w:color="auto" w:fill="FFFFFF"/>
+              </w:rPr>
+              <w:t>Feature/Solution</w:t>
+            </w:r>
+          </w:p>
+        </w:tc>
+        <w:tc>
+          <w:tcPr>
+            <w:tcW w:w="1302" w:type="dxa"/>
+          </w:tcPr>
+          <w:p>
+            <w:pPr>
+              <w:jc w:val="center"/>
+              <w:rPr>
+                <w:color w:val="1D2129"/>
+                <w:shd w:val="clear" w:color="auto" w:fill="FFFFFF"/>
+              </w:rPr>
+            </w:pPr>
+            <w:r>
+              <w:rPr>
+                <w:color w:val="1D2129"/>
+                <w:shd w:val="clear" w:color="auto" w:fill="FFFFFF"/>
+              </w:rPr>
+              <w:t>x</w:t>
+            </w:r>
+          </w:p>
+        </w:tc>
+        <w:tc>
+          <w:tcPr>
+            <w:tcW w:w="1430" w:type="dxa"/>
+          </w:tcPr>
+          <w:p>
+            <w:pPr>
+              <w:jc w:val="center"/>
+              <w:rPr>
+                <w:color w:val="1D2129"/>
+                <w:shd w:val="clear" w:color="auto" w:fill="FFFFFF"/>
+              </w:rPr>
+            </w:pPr>
+            <w:r>
+              <w:rPr>
+                <w:color w:val="1D2129"/>
+                <w:shd w:val="clear" w:color="auto" w:fill="FFFFFF"/>
+              </w:rPr>
+              <w:t>x</w:t>
+            </w:r>
+          </w:p>
+        </w:tc>
+        <w:tc>
+          <w:tcPr>
+            <w:tcW w:w="1274" w:type="dxa"/>
+          </w:tcPr>
+          <w:p>
+            <w:pPr>
+              <w:jc w:val="center"/>
+              <w:rPr>
+                <w:color w:val="1D2129"/>
+                <w:shd w:val="clear" w:color="auto" w:fill="FFFFFF"/>
+              </w:rPr>
+            </w:pPr>
+            <w:r>
+              <w:rPr>
+                <w:color w:val="1D2129"/>
+                <w:shd w:val="clear" w:color="auto" w:fill="FFFFFF"/>
+              </w:rPr>
+              <w:t>x</w:t>
+            </w:r>
+          </w:p>
+        </w:tc>
+        <w:tc>
+          <w:tcPr>
+            <w:tcW w:w="1003" w:type="dxa"/>
+          </w:tcPr>
+          <w:p>
+            <w:pPr>
+              <w:jc w:val="center"/>
+              <w:rPr>
+                <w:color w:val="1D2129"/>
+                <w:shd w:val="clear" w:color="auto" w:fill="FFFFFF"/>
+              </w:rPr>
+            </w:pPr>
+          </w:p>
+        </w:tc>
+        <w:tc>
+          <w:tcPr>
+            <w:tcW w:w="1243" w:type="dxa"/>
+          </w:tcPr>
+          <w:p>
+            <w:pPr>
+              <w:jc w:val="center"/>
+              <w:rPr>
+                <w:color w:val="1D2129"/>
+                <w:shd w:val="clear" w:color="auto" w:fill="FFFFFF"/>
+              </w:rPr>
+            </w:pPr>
+            <w:r>
+              <w:rPr>
+                <w:color w:val="1D2129"/>
+                <w:shd w:val="clear" w:color="auto" w:fill="FFFFFF"/>
+              </w:rPr>
+              <w:t>x</w:t>
+            </w:r>
+          </w:p>
+        </w:tc>
+        <w:tc>
+          <w:tcPr>
+            <w:tcW w:w="1044" w:type="dxa"/>
+            <w:shd w:val="clear" w:color="auto" w:fill="EEECE1" w:themeFill="background2"/>
+          </w:tcPr>
+          <w:p>
+            <w:pPr>
+              <w:jc w:val="center"/>
+              <w:rPr>
+                <w:color w:val="1D2129"/>
+                <w:shd w:val="clear" w:color="auto" w:fill="FFFFFF"/>
+              </w:rPr>
+            </w:pPr>
+            <w:r>
+              <w:rPr>
+                <w:color w:val="1D2129"/>
+                <w:shd w:val="clear" w:color="auto" w:fill="FFFFFF"/>
+              </w:rPr>
+              <w:t>4</w:t>
+            </w:r>
+          </w:p>
+        </w:tc>
+      </w:tr>
+      <w:tr>
+        <w:tc>
+          <w:tcPr>
+            <w:tcW w:w="1991" w:type="dxa"/>
+          </w:tcPr>
+          <w:p>
+            <w:pPr>
+              <w:jc w:val="center"/>
+              <w:rPr>
+                <w:color w:val="1D2129"/>
+                <w:shd w:val="clear" w:color="auto" w:fill="FFFFFF"/>
+              </w:rPr>
+            </w:pPr>
+            <w:proofErr w:type="spellStart"/>
+            <w:r>
+              <w:rPr>
+                <w:color w:val="1D2129"/>
+                <w:shd w:val="clear" w:color="auto" w:fill="FFFFFF"/>
+              </w:rPr>
+              <w:t>Examples</w:t>
+            </w:r>
+            <w:proofErr w:type="spellEnd"/>
+          </w:p>
+        </w:tc>
+        <w:tc>
+          <w:tcPr>
+            <w:tcW w:w="1302" w:type="dxa"/>
+          </w:tcPr>
+          <w:p>
+            <w:pPr>
+              <w:jc w:val="center"/>
+              <w:rPr>
+                <w:color w:val="1D2129"/>
+                <w:shd w:val="clear" w:color="auto" w:fill="FFFFFF"/>
+              </w:rPr>
+            </w:pPr>
+          </w:p>
+        </w:tc>
+        <w:tc>
+          <w:tcPr>
+            <w:tcW w:w="1430" w:type="dxa"/>
+          </w:tcPr>
+          <w:p>
+            <w:pPr>
+              <w:jc w:val="center"/>
+              <w:rPr>
+                <w:color w:val="1D2129"/>
+                <w:shd w:val="clear" w:color="auto" w:fill="FFFFFF"/>
+              </w:rPr>
+            </w:pPr>
+            <w:r>
+              <w:rPr>
+                <w:color w:val="1D2129"/>
+                <w:shd w:val="clear" w:color="auto" w:fill="FFFFFF"/>
+              </w:rPr>
+              <w:t>x</w:t>
+            </w:r>
+          </w:p>
+        </w:tc>
+        <w:tc>
+          <w:tcPr>
+            <w:tcW w:w="1274" w:type="dxa"/>
+          </w:tcPr>
+          <w:p>
+            <w:pPr>
+              <w:jc w:val="center"/>
+              <w:rPr>
+                <w:color w:val="1D2129"/>
+                <w:shd w:val="clear" w:color="auto" w:fill="FFFFFF"/>
+              </w:rPr>
+            </w:pPr>
+            <w:r>
+              <w:rPr>
+                <w:color w:val="1D2129"/>
+                <w:shd w:val="clear" w:color="auto" w:fill="FFFFFF"/>
+              </w:rPr>
+              <w:t>x</w:t>
+            </w:r>
+          </w:p>
+        </w:tc>
+        <w:tc>
+          <w:tcPr>
+            <w:tcW w:w="1003" w:type="dxa"/>
+          </w:tcPr>
+          <w:p>
+            <w:pPr>
+              <w:jc w:val="center"/>
+              <w:rPr>
+                <w:color w:val="1D2129"/>
+                <w:shd w:val="clear" w:color="auto" w:fill="FFFFFF"/>
+              </w:rPr>
+            </w:pPr>
+            <w:r>
+              <w:rPr>
+                <w:color w:val="1D2129"/>
+                <w:shd w:val="clear" w:color="auto" w:fill="FFFFFF"/>
+              </w:rPr>
+              <w:t>x</w:t>
+            </w:r>
+          </w:p>
+        </w:tc>
+        <w:tc>
+          <w:tcPr>
+            <w:tcW w:w="1243" w:type="dxa"/>
+          </w:tcPr>
+          <w:p>
+            <w:pPr>
+              <w:jc w:val="center"/>
+              <w:rPr>
+                <w:color w:val="1D2129"/>
+                <w:shd w:val="clear" w:color="auto" w:fill="FFFFFF"/>
+              </w:rPr>
+            </w:pPr>
+            <w:r>
+              <w:rPr>
+                <w:color w:val="1D2129"/>
+                <w:shd w:val="clear" w:color="auto" w:fill="FFFFFF"/>
+              </w:rPr>
+              <w:t>x</w:t>
+            </w:r>
+          </w:p>
+        </w:tc>
+        <w:tc>
+          <w:tcPr>
+            <w:tcW w:w="1044" w:type="dxa"/>
+            <w:shd w:val="clear" w:color="auto" w:fill="EEECE1" w:themeFill="background2"/>
+          </w:tcPr>
+          <w:p>
+            <w:pPr>
+              <w:jc w:val="center"/>
+              <w:rPr>
+                <w:color w:val="1D2129"/>
+                <w:shd w:val="clear" w:color="auto" w:fill="FFFFFF"/>
+              </w:rPr>
+            </w:pPr>
+            <w:r>
+              <w:rPr>
+                <w:color w:val="1D2129"/>
+                <w:shd w:val="clear" w:color="auto" w:fill="FFFFFF"/>
+              </w:rPr>
+              <w:t>4</w:t>
+            </w:r>
+          </w:p>
+        </w:tc>
+      </w:tr>
+      <w:tr>
+        <w:tc>
+          <w:tcPr>
+            <w:tcW w:w="1991" w:type="dxa"/>
+          </w:tcPr>
+          <w:p>
+            <w:pPr>
+              <w:jc w:val="center"/>
+              <w:rPr>
+                <w:color w:val="1D2129"/>
+                <w:shd w:val="clear" w:color="auto" w:fill="FFFFFF"/>
+              </w:rPr>
+            </w:pPr>
+            <w:proofErr w:type="spellStart"/>
+            <w:r>
+              <w:rPr>
+                <w:color w:val="1D2129"/>
+                <w:shd w:val="clear" w:color="auto" w:fill="FFFFFF"/>
+              </w:rPr>
+              <w:t>Context</w:t>
+            </w:r>
+            <w:proofErr w:type="spellEnd"/>
+            <w:r>
+              <w:rPr>
+                <w:color w:val="1D2129"/>
+                <w:shd w:val="clear" w:color="auto" w:fill="FFFFFF"/>
+              </w:rPr>
+              <w:t xml:space="preserve"> / </w:t>
+            </w:r>
+            <w:r>
+              <w:rPr>
+                <w:color w:val="1D2129"/>
+                <w:shd w:val="clear" w:color="auto" w:fill="FFFFFF"/>
+              </w:rPr>
+              <w:t>References / Relations</w:t>
+            </w:r>
+          </w:p>
+        </w:tc>
+        <w:tc>
+          <w:tcPr>
+            <w:tcW w:w="1302" w:type="dxa"/>
+          </w:tcPr>
+          <w:p>
+            <w:pPr>
+              <w:jc w:val="center"/>
+              <w:rPr>
+                <w:color w:val="1D2129"/>
+                <w:shd w:val="clear" w:color="auto" w:fill="FFFFFF"/>
+              </w:rPr>
+            </w:pPr>
+          </w:p>
+        </w:tc>
+        <w:tc>
+          <w:tcPr>
+            <w:tcW w:w="1430" w:type="dxa"/>
+          </w:tcPr>
+          <w:p>
+            <w:pPr>
+              <w:jc w:val="center"/>
+              <w:rPr>
+                <w:color w:val="1D2129"/>
+                <w:shd w:val="clear" w:color="auto" w:fill="FFFFFF"/>
+              </w:rPr>
+            </w:pPr>
+            <w:r>
+              <w:rPr>
+                <w:color w:val="1D2129"/>
+                <w:shd w:val="clear" w:color="auto" w:fill="FFFFFF"/>
+              </w:rPr>
+              <w:t>x</w:t>
+            </w:r>
+          </w:p>
+        </w:tc>
+        <w:tc>
+          <w:tcPr>
+            <w:tcW w:w="1274" w:type="dxa"/>
+          </w:tcPr>
+          <w:p>
+            <w:pPr>
+              <w:jc w:val="center"/>
+              <w:rPr>
+                <w:color w:val="1D2129"/>
+                <w:shd w:val="clear" w:color="auto" w:fill="FFFFFF"/>
+              </w:rPr>
+            </w:pPr>
+          </w:p>
+        </w:tc>
+        <w:tc>
+          <w:tcPr>
+            <w:tcW w:w="1003" w:type="dxa"/>
+          </w:tcPr>
+          <w:p>
+            <w:pPr>
+              <w:jc w:val="center"/>
+              <w:rPr>
+                <w:color w:val="1D2129"/>
+                <w:shd w:val="clear" w:color="auto" w:fill="FFFFFF"/>
+              </w:rPr>
+            </w:pPr>
+            <w:r>
+              <w:rPr>
+                <w:color w:val="1D2129"/>
+                <w:shd w:val="clear" w:color="auto" w:fill="FFFFFF"/>
+              </w:rPr>
+              <w:t>x</w:t>
+            </w:r>
+          </w:p>
+        </w:tc>
+        <w:tc>
+          <w:tcPr>
+            <w:tcW w:w="1243" w:type="dxa"/>
+          </w:tcPr>
+          <w:p>
+            <w:pPr>
+              <w:jc w:val="center"/>
+              <w:rPr>
+                <w:color w:val="1D2129"/>
+                <w:shd w:val="clear" w:color="auto" w:fill="FFFFFF"/>
+              </w:rPr>
+            </w:pPr>
+          </w:p>
+        </w:tc>
+        <w:tc>
+          <w:tcPr>
+            <w:tcW w:w="1044" w:type="dxa"/>
+            <w:shd w:val="clear" w:color="auto" w:fill="EEECE1" w:themeFill="background2"/>
+          </w:tcPr>
+          <w:p>
+            <w:pPr>
+              <w:jc w:val="center"/>
+              <w:rPr>
+                <w:color w:val="1D2129"/>
+                <w:shd w:val="clear" w:color="auto" w:fill="FFFFFF"/>
+              </w:rPr>
+            </w:pPr>
+            <w:r>
+              <w:rPr>
+                <w:color w:val="1D2129"/>
+                <w:shd w:val="clear" w:color="auto" w:fill="FFFFFF"/>
+              </w:rPr>
+              <w:t>2</w:t>
+            </w:r>
+          </w:p>
+        </w:tc>
+      </w:tr>
+      <w:tr>
+        <w:tc>
+          <w:tcPr>
+            <w:tcW w:w="1991" w:type="dxa"/>
+          </w:tcPr>
+          <w:p>
+            <w:pPr>
+              <w:jc w:val="center"/>
+              <w:rPr>
+                <w:color w:val="1D2129"/>
+                <w:shd w:val="clear" w:color="auto" w:fill="FFFFFF"/>
+              </w:rPr>
+            </w:pPr>
+            <w:proofErr w:type="spellStart"/>
+            <w:r>
+              <w:rPr>
+                <w:color w:val="1D2129"/>
+                <w:shd w:val="clear" w:color="auto" w:fill="FFFFFF"/>
+              </w:rPr>
+              <w:t>Categories</w:t>
+            </w:r>
+            <w:proofErr w:type="spellEnd"/>
+          </w:p>
+        </w:tc>
+        <w:tc>
+          <w:tcPr>
+            <w:tcW w:w="1302" w:type="dxa"/>
+          </w:tcPr>
+          <w:p>
+            <w:pPr>
+              <w:jc w:val="center"/>
+              <w:rPr>
+                <w:color w:val="1D2129"/>
+                <w:shd w:val="clear" w:color="auto" w:fill="FFFFFF"/>
+              </w:rPr>
+            </w:pPr>
+          </w:p>
+        </w:tc>
+        <w:tc>
+          <w:tcPr>
+            <w:tcW w:w="1430" w:type="dxa"/>
+          </w:tcPr>
+          <w:p>
+            <w:pPr>
+              <w:jc w:val="center"/>
+              <w:rPr>
+                <w:color w:val="1D2129"/>
+                <w:shd w:val="clear" w:color="auto" w:fill="FFFFFF"/>
+              </w:rPr>
+            </w:pPr>
+          </w:p>
+        </w:tc>
+        <w:tc>
+          <w:tcPr>
+            <w:tcW w:w="1274" w:type="dxa"/>
+          </w:tcPr>
+          <w:p>
+            <w:pPr>
+              <w:jc w:val="center"/>
+              <w:rPr>
+                <w:color w:val="1D2129"/>
+                <w:shd w:val="clear" w:color="auto" w:fill="FFFFFF"/>
+              </w:rPr>
+            </w:pPr>
+            <w:r>
+              <w:rPr>
+                <w:color w:val="1D2129"/>
+                <w:shd w:val="clear" w:color="auto" w:fill="FFFFFF"/>
+              </w:rPr>
+              <w:t>x</w:t>
+            </w:r>
+          </w:p>
+        </w:tc>
+        <w:tc>
+          <w:tcPr>
+            <w:tcW w:w="1003" w:type="dxa"/>
+          </w:tcPr>
+          <w:p>
+            <w:pPr>
+              <w:jc w:val="center"/>
+              <w:rPr>
+                <w:color w:val="1D2129"/>
+                <w:shd w:val="clear" w:color="auto" w:fill="FFFFFF"/>
+              </w:rPr>
+            </w:pPr>
+          </w:p>
+        </w:tc>
+        <w:tc>
+          <w:tcPr>
+            <w:tcW w:w="1243" w:type="dxa"/>
+          </w:tcPr>
+          <w:p>
+            <w:pPr>
+              <w:jc w:val="center"/>
+              <w:rPr>
+                <w:color w:val="1D2129"/>
+                <w:shd w:val="clear" w:color="auto" w:fill="FFFFFF"/>
+              </w:rPr>
+            </w:pPr>
+          </w:p>
+        </w:tc>
+        <w:tc>
+          <w:tcPr>
+            <w:tcW w:w="1044" w:type="dxa"/>
+            <w:shd w:val="clear" w:color="auto" w:fill="EEECE1" w:themeFill="background2"/>
+          </w:tcPr>
+          <w:p>
+            <w:pPr>
+              <w:jc w:val="center"/>
+              <w:rPr>
+                <w:color w:val="1D2129"/>
+                <w:shd w:val="clear" w:color="auto" w:fill="FFFFFF"/>
+              </w:rPr>
+            </w:pPr>
+            <w:r>
+              <w:rPr>
+                <w:color w:val="1D2129"/>
+                <w:shd w:val="clear" w:color="auto" w:fill="FFFFFF"/>
+              </w:rPr>
+              <w:t>1</w:t>
+            </w:r>
+          </w:p>
+        </w:tc>
+      </w:tr>
+      <w:tr>
+        <w:tc>
+          <w:tcPr>
+            <w:tcW w:w="1991" w:type="dxa"/>
+          </w:tcPr>
+          <w:p>
+            <w:pPr>
+              <w:jc w:val="center"/>
+              <w:rPr>
+                <w:color w:val="1D2129"/>
+                <w:shd w:val="clear" w:color="auto" w:fill="FFFFFF"/>
+              </w:rPr>
+            </w:pPr>
+            <w:proofErr w:type="spellStart"/>
+            <w:r>
+              <w:rPr>
+                <w:color w:val="1D2129"/>
+                <w:shd w:val="clear" w:color="auto" w:fill="FFFFFF"/>
+              </w:rPr>
+              <w:t>Effects</w:t>
+            </w:r>
+            <w:proofErr w:type="spellEnd"/>
+            <w:r>
+              <w:rPr>
+                <w:color w:val="1D2129"/>
+                <w:shd w:val="clear" w:color="auto" w:fill="FFFFFF"/>
+              </w:rPr>
+              <w:t xml:space="preserve"> / </w:t>
+            </w:r>
+            <w:proofErr w:type="spellStart"/>
+            <w:r>
+              <w:rPr>
+                <w:color w:val="1D2129"/>
+                <w:shd w:val="clear" w:color="auto" w:fill="FFFFFF"/>
+              </w:rPr>
+              <w:t>Consequences</w:t>
+            </w:r>
+            <w:proofErr w:type="spellEnd"/>
+          </w:p>
+        </w:tc>
+        <w:tc>
+          <w:tcPr>
+            <w:tcW w:w="1302" w:type="dxa"/>
+          </w:tcPr>
+          <w:p>
+            <w:pPr>
+              <w:jc w:val="center"/>
+              <w:rPr>
+                <w:color w:val="1D2129"/>
+                <w:shd w:val="clear" w:color="auto" w:fill="FFFFFF"/>
+              </w:rPr>
+            </w:pPr>
+          </w:p>
+        </w:tc>
+        <w:tc>
+          <w:tcPr>
+            <w:tcW w:w="1430" w:type="dxa"/>
+          </w:tcPr>
+          <w:p>
+            <w:pPr>
+              <w:jc w:val="center"/>
+              <w:rPr>
+                <w:color w:val="1D2129"/>
+                <w:shd w:val="clear" w:color="auto" w:fill="FFFFFF"/>
+              </w:rPr>
+            </w:pPr>
+          </w:p>
+        </w:tc>
+        <w:tc>
+          <w:tcPr>
+            <w:tcW w:w="1274" w:type="dxa"/>
+          </w:tcPr>
+          <w:p>
+            <w:pPr>
+              <w:jc w:val="center"/>
+              <w:rPr>
+                <w:color w:val="1D2129"/>
+                <w:shd w:val="clear" w:color="auto" w:fill="FFFFFF"/>
+              </w:rPr>
+            </w:pPr>
+            <w:r>
+              <w:rPr>
+                <w:color w:val="1D2129"/>
+                <w:shd w:val="clear" w:color="auto" w:fill="FFFFFF"/>
+              </w:rPr>
+              <w:t>x</w:t>
+            </w:r>
+          </w:p>
+        </w:tc>
+        <w:tc>
+          <w:tcPr>
+            <w:tcW w:w="1003" w:type="dxa"/>
+          </w:tcPr>
+          <w:p>
+            <w:pPr>
+              <w:jc w:val="center"/>
+              <w:rPr>
+                <w:color w:val="1D2129"/>
+                <w:shd w:val="clear" w:color="auto" w:fill="FFFFFF"/>
+              </w:rPr>
+            </w:pPr>
+            <w:r>
+              <w:rPr>
+                <w:color w:val="1D2129"/>
+                <w:shd w:val="clear" w:color="auto" w:fill="FFFFFF"/>
+              </w:rPr>
+              <w:t>x</w:t>
+            </w:r>
+          </w:p>
+        </w:tc>
+        <w:tc>
+          <w:tcPr>
+            <w:tcW w:w="1243" w:type="dxa"/>
+          </w:tcPr>
+          <w:p>
+            <w:pPr>
+              <w:jc w:val="center"/>
+              <w:rPr>
+                <w:color w:val="1D2129"/>
+                <w:shd w:val="clear" w:color="auto" w:fill="FFFFFF"/>
+              </w:rPr>
+            </w:pPr>
+            <w:r>
+              <w:rPr>
+                <w:color w:val="1D2129"/>
+                <w:shd w:val="clear" w:color="auto" w:fill="FFFFFF"/>
+              </w:rPr>
+              <w:t>x</w:t>
+            </w:r>
+          </w:p>
+        </w:tc>
+        <w:tc>
+          <w:tcPr>
+            <w:tcW w:w="1044" w:type="dxa"/>
+            <w:shd w:val="clear" w:color="auto" w:fill="EEECE1" w:themeFill="background2"/>
+          </w:tcPr>
+          <w:p>
+            <w:pPr>
+              <w:jc w:val="center"/>
+              <w:rPr>
+                <w:color w:val="1D2129"/>
+                <w:shd w:val="clear" w:color="auto" w:fill="FFFFFF"/>
+              </w:rPr>
+            </w:pPr>
+            <w:r>
+              <w:rPr>
+                <w:color w:val="1D2129"/>
+                <w:shd w:val="clear" w:color="auto" w:fill="FFFFFF"/>
+              </w:rPr>
+              <w:t>3</w:t>
+            </w:r>
+          </w:p>
+        </w:tc>
+      </w:tr>
+      <w:tr>
+        <w:tc>
+          <w:tcPr>
+            <w:tcW w:w="1991" w:type="dxa"/>
+          </w:tcPr>
+          <w:p>
+            <w:pPr>
+              <w:jc w:val="center"/>
+              <w:rPr>
+                <w:color w:val="1D2129"/>
+                <w:shd w:val="clear" w:color="auto" w:fill="FFFFFF"/>
+              </w:rPr>
+            </w:pPr>
+            <w:r>
+              <w:rPr>
+                <w:color w:val="1D2129"/>
+                <w:shd w:val="clear" w:color="auto" w:fill="FFFFFF"/>
+              </w:rPr>
+              <w:t>Description</w:t>
+            </w:r>
+          </w:p>
+        </w:tc>
+        <w:tc>
+          <w:tcPr>
+            <w:tcW w:w="1302" w:type="dxa"/>
+          </w:tcPr>
+          <w:p>
+            <w:pPr>
+              <w:jc w:val="center"/>
+              <w:rPr>
+                <w:color w:val="1D2129"/>
+                <w:shd w:val="clear" w:color="auto" w:fill="FFFFFF"/>
+              </w:rPr>
+            </w:pPr>
+          </w:p>
+        </w:tc>
+        <w:tc>
+          <w:tcPr>
+            <w:tcW w:w="1430" w:type="dxa"/>
+          </w:tcPr>
+          <w:p>
+            <w:pPr>
+              <w:jc w:val="center"/>
+              <w:rPr>
+                <w:color w:val="1D2129"/>
+                <w:shd w:val="clear" w:color="auto" w:fill="FFFFFF"/>
+              </w:rPr>
+            </w:pPr>
+          </w:p>
+        </w:tc>
+        <w:tc>
+          <w:tcPr>
+            <w:tcW w:w="1274" w:type="dxa"/>
+          </w:tcPr>
+          <w:p>
+            <w:pPr>
+              <w:jc w:val="center"/>
+              <w:rPr>
+                <w:color w:val="1D2129"/>
+                <w:shd w:val="clear" w:color="auto" w:fill="FFFFFF"/>
+              </w:rPr>
+            </w:pPr>
+            <w:r>
+              <w:rPr>
+                <w:color w:val="1D2129"/>
+                <w:shd w:val="clear" w:color="auto" w:fill="FFFFFF"/>
+              </w:rPr>
+              <w:t>x</w:t>
+            </w:r>
+          </w:p>
+        </w:tc>
+        <w:tc>
+          <w:tcPr>
+            <w:tcW w:w="1003" w:type="dxa"/>
+          </w:tcPr>
+          <w:p>
+            <w:pPr>
+              <w:jc w:val="center"/>
+              <w:rPr>
+                <w:color w:val="1D2129"/>
+                <w:shd w:val="clear" w:color="auto" w:fill="FFFFFF"/>
+              </w:rPr>
+            </w:pPr>
+            <w:r>
+              <w:rPr>
+                <w:color w:val="1D2129"/>
+                <w:shd w:val="clear" w:color="auto" w:fill="FFFFFF"/>
+              </w:rPr>
+              <w:t>x</w:t>
+            </w:r>
+          </w:p>
+        </w:tc>
+        <w:tc>
+          <w:tcPr>
+            <w:tcW w:w="1243" w:type="dxa"/>
+          </w:tcPr>
+          <w:p>
+            <w:pPr>
+              <w:jc w:val="center"/>
+              <w:rPr>
+                <w:color w:val="1D2129"/>
+                <w:shd w:val="clear" w:color="auto" w:fill="FFFFFF"/>
+              </w:rPr>
+            </w:pPr>
+          </w:p>
+        </w:tc>
+        <w:tc>
+          <w:tcPr>
+            <w:tcW w:w="1044" w:type="dxa"/>
+            <w:shd w:val="clear" w:color="auto" w:fill="EEECE1" w:themeFill="background2"/>
+          </w:tcPr>
+          <w:p>
+            <w:pPr>
+              <w:jc w:val="center"/>
+              <w:rPr>
+                <w:color w:val="1D2129"/>
+                <w:shd w:val="clear" w:color="auto" w:fill="FFFFFF"/>
+              </w:rPr>
+            </w:pPr>
+            <w:r>
+              <w:rPr>
+                <w:color w:val="1D2129"/>
+                <w:shd w:val="clear" w:color="auto" w:fill="FFFFFF"/>
+              </w:rPr>
+              <w:t>2</w:t>
+            </w:r>
+          </w:p>
+        </w:tc>
+      </w:tr>
+      <w:tr>
+        <w:tc>
+          <w:tcPr>
+            <w:tcW w:w="1991" w:type="dxa"/>
+          </w:tcPr>
+          <w:p>
+            <w:pPr>
+              <w:jc w:val="center"/>
+              <w:rPr>
+                <w:color w:val="1D2129"/>
+                <w:shd w:val="clear" w:color="auto" w:fill="FFFFFF"/>
+              </w:rPr>
+            </w:pPr>
+            <w:proofErr w:type="spellStart"/>
+            <w:r>
+              <w:rPr>
+                <w:color w:val="1D2129"/>
+                <w:shd w:val="clear" w:color="auto" w:fill="FFFFFF"/>
+              </w:rPr>
+              <w:t>Using</w:t>
+            </w:r>
+            <w:proofErr w:type="spellEnd"/>
+            <w:r>
+              <w:rPr>
+                <w:color w:val="1D2129"/>
+                <w:shd w:val="clear" w:color="auto" w:fill="FFFFFF"/>
+              </w:rPr>
+              <w:t xml:space="preserve"> </w:t>
+            </w:r>
+            <w:proofErr w:type="spellStart"/>
+            <w:r>
+              <w:rPr>
+                <w:color w:val="1D2129"/>
+                <w:shd w:val="clear" w:color="auto" w:fill="FFFFFF"/>
+              </w:rPr>
+              <w:t>the</w:t>
+            </w:r>
+            <w:proofErr w:type="spellEnd"/>
+            <w:r>
+              <w:rPr>
+                <w:color w:val="1D2129"/>
+                <w:shd w:val="clear" w:color="auto" w:fill="FFFFFF"/>
+              </w:rPr>
+              <w:t xml:space="preserve"> </w:t>
+            </w:r>
+            <w:proofErr w:type="spellStart"/>
+            <w:r>
+              <w:rPr>
+                <w:color w:val="1D2129"/>
+                <w:shd w:val="clear" w:color="auto" w:fill="FFFFFF"/>
+              </w:rPr>
+              <w:t>pattern</w:t>
+            </w:r>
+            <w:proofErr w:type="spellEnd"/>
+          </w:p>
+        </w:tc>
+        <w:tc>
+          <w:tcPr>
+            <w:tcW w:w="1302" w:type="dxa"/>
+          </w:tcPr>
+          <w:p>
+            <w:pPr>
+              <w:jc w:val="center"/>
+              <w:rPr>
+                <w:color w:val="1D2129"/>
+                <w:shd w:val="clear" w:color="auto" w:fill="FFFFFF"/>
+              </w:rPr>
+            </w:pPr>
+          </w:p>
+        </w:tc>
+        <w:tc>
+          <w:tcPr>
+            <w:tcW w:w="1430" w:type="dxa"/>
+          </w:tcPr>
+          <w:p>
+            <w:pPr>
+              <w:jc w:val="center"/>
+              <w:rPr>
+                <w:color w:val="1D2129"/>
+                <w:shd w:val="clear" w:color="auto" w:fill="FFFFFF"/>
+              </w:rPr>
+            </w:pPr>
+          </w:p>
+        </w:tc>
+        <w:tc>
+          <w:tcPr>
+            <w:tcW w:w="1274" w:type="dxa"/>
+          </w:tcPr>
+          <w:p>
+            <w:pPr>
+              <w:jc w:val="center"/>
+              <w:rPr>
+                <w:color w:val="1D2129"/>
+                <w:shd w:val="clear" w:color="auto" w:fill="FFFFFF"/>
+              </w:rPr>
+            </w:pPr>
+          </w:p>
+        </w:tc>
+        <w:tc>
+          <w:tcPr>
+            <w:tcW w:w="1003" w:type="dxa"/>
+          </w:tcPr>
+          <w:p>
+            <w:pPr>
+              <w:jc w:val="center"/>
+              <w:rPr>
+                <w:color w:val="1D2129"/>
+                <w:shd w:val="clear" w:color="auto" w:fill="FFFFFF"/>
+              </w:rPr>
+            </w:pPr>
+            <w:r>
+              <w:rPr>
+                <w:color w:val="1D2129"/>
+                <w:shd w:val="clear" w:color="auto" w:fill="FFFFFF"/>
+              </w:rPr>
+              <w:t>x</w:t>
+            </w:r>
+          </w:p>
+        </w:tc>
+        <w:tc>
+          <w:tcPr>
+            <w:tcW w:w="1243" w:type="dxa"/>
+          </w:tcPr>
+          <w:p>
+            <w:pPr>
+              <w:jc w:val="center"/>
+              <w:rPr>
+                <w:color w:val="1D2129"/>
+                <w:shd w:val="clear" w:color="auto" w:fill="FFFFFF"/>
+              </w:rPr>
+            </w:pPr>
+          </w:p>
+        </w:tc>
+        <w:tc>
+          <w:tcPr>
+            <w:tcW w:w="1044" w:type="dxa"/>
+            <w:shd w:val="clear" w:color="auto" w:fill="EEECE1" w:themeFill="background2"/>
+          </w:tcPr>
+          <w:p>
+            <w:pPr>
+              <w:jc w:val="center"/>
+              <w:rPr>
+                <w:color w:val="1D2129"/>
+                <w:shd w:val="clear" w:color="auto" w:fill="FFFFFF"/>
+              </w:rPr>
+            </w:pPr>
+            <w:r>
+              <w:rPr>
+                <w:color w:val="1D2129"/>
+                <w:shd w:val="clear" w:color="auto" w:fill="FFFFFF"/>
+              </w:rPr>
+              <w:t>1</w:t>
+            </w:r>
+          </w:p>
+        </w:tc>
+      </w:tr>
+    </w:tbl>
+    <w:p>
+      <w:pPr>
+        <w:pStyle w:val="Beschriftung"/>
+        <w:rPr>
+          <w:lang w:val="en-US"/>
+        </w:rPr>
+      </w:pPr>
+      <w:r>
+        <w:rPr>
+          <w:lang w:val="en-US"/>
+        </w:rPr>
+        <w:t>Table 1: Elements present in pattern approaches</w:t>
+      </w:r>
+    </w:p>
+    <w:p>
+      <w:pPr>
+        <w:pStyle w:val="StandardErstzeileneinzug"/>
+      </w:pPr>
+      <w:r>
+        <w:t>In the first phase of the framework</w:t>
+      </w:r>
+      <w:r>
+        <w:t xml:space="preserve">, the pattern elements that were used in more than half of the papers will be used. They are: </w:t>
+      </w:r>
+    </w:p>
+    <w:p>
+      <w:pPr>
+        <w:pStyle w:val="StandardErstzeileneinzug"/>
+      </w:pPr>
+      <w:r>
+        <w:rPr>
+          <w:b/>
+        </w:rPr>
+        <w:t>Name</w:t>
+      </w:r>
+      <w:r>
+        <w:t>: A succinct name for the pattern</w:t>
+      </w:r>
+      <w:r>
+        <w:t>.</w:t>
+      </w:r>
+    </w:p>
+    <w:p>
+      <w:pPr>
+        <w:pStyle w:val="StandardErstzeileneinzug"/>
+      </w:pPr>
+      <w:r>
+        <w:rPr>
+          <w:b/>
+        </w:rPr>
+        <w:t>Forces/Problem</w:t>
+      </w:r>
+      <w:r>
+        <w:t xml:space="preserve">: </w:t>
+      </w:r>
+      <w:r>
+        <w:t>The issue or issues the pattern is intended to combat.</w:t>
+      </w:r>
+    </w:p>
+    <w:p>
+      <w:pPr>
+        <w:pStyle w:val="StandardErstzeileneinzug"/>
+      </w:pPr>
+      <w:r>
+        <w:rPr>
+          <w:b/>
+        </w:rPr>
+        <w:t>Feature/Solution</w:t>
+      </w:r>
+      <w:r>
+        <w:t xml:space="preserve">: </w:t>
+      </w:r>
+      <w:r>
+        <w:t>The core of the pattern – a description of one way to solve the problem.</w:t>
+      </w:r>
+    </w:p>
+    <w:p>
+      <w:pPr>
+        <w:pStyle w:val="StandardErstzeileneinzug"/>
+      </w:pPr>
+      <w:r>
+        <w:rPr>
+          <w:b/>
+        </w:rPr>
+        <w:t>Examples</w:t>
+      </w:r>
+      <w:r>
+        <w:t xml:space="preserve">: </w:t>
+      </w:r>
+      <w:r>
+        <w:t>Examples of how the pattern has been applied.</w:t>
+      </w:r>
+    </w:p>
+    <w:p>
+      <w:pPr>
+        <w:pStyle w:val="StandardErstzeileneinzug"/>
+      </w:pPr>
+      <w:r>
+        <w:rPr>
+          <w:b/>
+        </w:rPr>
+        <w:t>Effects/Consequences</w:t>
+      </w:r>
+      <w:r>
+        <w:t xml:space="preserve">: </w:t>
+      </w:r>
+      <w:r>
+        <w:t xml:space="preserve">The positive and negative consequences of applying the pattern. </w:t>
+      </w:r>
+      <w:r>
+        <w:fldChar w:fldCharType="begin" w:fldLock="1"/>
+      </w:r>
+      <w:r>
+        <w:instrText>ADDIN CSL_CITATION { "citationItems" : [ { "id" : "ITEM-1", "itemData" : { "author" : [ { "dropping-particle" : "", "family" : "Bj\u00f6rk", "given" : "Staffan", "non-dropping-particle" : "", "parse-names" : false, "suffix" : "" }, { "dropping-particle" : "", "family" : "Lundgren", "given" : "Sus", "non-dropping-particle" : "", "parse-names" : false, "suffix" : "" }, { "dropping-particle" : "", "family" : "Holopainen", "given" : "Jussi", "non-dropping-particle" : "", "parse-names" : false, "suffix" : "" } ], "container-title" : "Level Up: Digital Games Research Conference 2003", "id" : "ITEM-1", "issued" : { "date-parts" : [ [ "2003" ] ] }, "title" : "Game Design Patterns", "type" : "paper-conference" }, "uris" : [ "http://www.mendeley.com/documents/?uuid=5bb2a727-623d-3b3a-99d4-130207fde7db" ] } ], "mendeley" : { "formattedCitation" : "(Bj\u00f6rk et al., 2003)", "manualFormatting" : "Bj\u00f6rk et al. (2003)", "plainTextFormattedCitation" : "(Bj\u00f6rk et al., 2003)", "previouslyFormattedCitation" : "(Bj\u00f6rk et al., 2003)" }, "properties" : { "noteIndex" : 0 }, "schema" : "https://github.com/citation-style-language/schema/raw/master/csl-citation.json" }</w:instrText>
+      </w:r>
+      <w:r>
+        <w:fldChar w:fldCharType="separate"/>
+      </w:r>
+      <w:r>
+        <w:rPr>
+          <w:noProof/>
+        </w:rPr>
+        <w:t>Björk et al. (</w:t>
+      </w:r>
+      <w:r>
+        <w:rPr>
+          <w:noProof/>
+        </w:rPr>
+        <w:t>2003)</w:t>
+      </w:r>
+      <w:r>
+        <w:fldChar w:fldCharType="end"/>
+      </w:r>
+      <w:r>
+        <w:t xml:space="preserve"> differentiate</w:t>
+      </w:r>
+      <w:r>
+        <w:t xml:space="preserve"> between </w:t>
+      </w:r>
+      <w:r>
+        <w:t>consequences and “Using the pattern,” the latter of which refers to other design choices required for implementing the pattern.</w:t>
+      </w:r>
+      <w:bookmarkStart w:id="46" w:name="_GoBack"/>
+      <w:bookmarkEnd w:id="46"/>
+    </w:p>
+    <w:p>
+      <w:pPr>
         <w:pStyle w:val="berschrift1"/>
         <w:rPr>
           <w:lang w:val="en-US"/>
         </w:rPr>
       </w:pPr>
-      <w:bookmarkStart w:id="45" w:name="_Toc471491175"/>
+      <w:bookmarkStart w:id="47" w:name="_Toc471491175"/>
       <w:r>
         <w:rPr>
           <w:lang w:val="en-US"/>
         </w:rPr>
         <w:t>References</w:t>
       </w:r>
-      <w:bookmarkEnd w:id="45"/>
+      <w:bookmarkEnd w:id="47"/>
     </w:p>
     <w:p>
       <w:pPr>
@@ -16351,7 +18057,14 @@
           <w:noProof/>
           <w:szCs w:val="24"/>
         </w:rPr>
-        <w:t xml:space="preserve">Presence: Teleoperators and Virtual </w:t>
+        <w:t>Presence: Teleoperators and Virtual Environments</w:t>
+      </w:r>
+      <w:r>
+        <w:rPr>
+          <w:noProof/>
+          <w:szCs w:val="24"/>
+        </w:rPr>
+        <w:t xml:space="preserve">, </w:t>
       </w:r>
       <w:r>
         <w:rPr>
@@ -16360,31 +18073,22 @@
           <w:noProof/>
           <w:szCs w:val="24"/>
         </w:rPr>
+        <w:t>6</w:t>
+      </w:r>
+      <w:r>
+        <w:rPr>
+          <w:noProof/>
+          <w:szCs w:val="24"/>
+        </w:rPr>
+        <w:t xml:space="preserve">(4), 355–385. Retrieved from </w:t>
+      </w:r>
+      <w:r>
+        <w:rPr>
+          <w:noProof/>
+          <w:szCs w:val="24"/>
+        </w:rPr>
         <w:lastRenderedPageBreak/>
-        <w:t>Environments</w:t>
-      </w:r>
-      <w:r>
-        <w:rPr>
-          <w:noProof/>
-          <w:szCs w:val="24"/>
-        </w:rPr>
-        <w:t xml:space="preserve">, </w:t>
-      </w:r>
-      <w:r>
-        <w:rPr>
-          <w:i/>
-          <w:iCs/>
-          <w:noProof/>
-          <w:szCs w:val="24"/>
-        </w:rPr>
-        <w:t>6</w:t>
-      </w:r>
-      <w:r>
-        <w:rPr>
-          <w:noProof/>
-          <w:szCs w:val="24"/>
-        </w:rPr>
-        <w:t>(4), 355–385. Retrieved from http://www.dca.fee.unicamp.br/~leopini/DISCIPLINAS/IA369T-22014/Seminarios-entregues/Grupos-Visualização/Visualizacao-Gr-LuisPattam-paperdeapoio-1.pdf</w:t>
+        <w:t>http://www.dca.fee.unicamp.br/~leopini/DISCIPLINAS/IA369T-22014/Seminarios-entregues/Grupos-Visualização/Visualizacao-Gr-LuisPattam-paperdeapoio-1.pdf</w:t>
       </w:r>
     </w:p>
     <w:p>
@@ -16720,15 +18424,7 @@
           <w:noProof/>
           <w:szCs w:val="24"/>
         </w:rPr>
-        <w:t>Calo, R., Denning, T., Friedman, B., Kohno, T., Magassa, L., McReynolds, E., … Woo, J. (2015). Augmented Reality: A Technology and Policy Primer. Retrieved from http://techpolicylab.org/wp-content/uploads/2016/02/Augmented_Reality_Primer-</w:t>
-      </w:r>
-      <w:r>
-        <w:rPr>
-          <w:noProof/>
-          <w:szCs w:val="24"/>
-        </w:rPr>
-        <w:lastRenderedPageBreak/>
-        <w:t>TechPolicyLab.pdf</w:t>
+        <w:t>Calo, R., Denning, T., Friedman, B., Kohno, T., Magassa, L., McReynolds, E., … Woo, J. (2015). Augmented Reality: A Technology and Policy Primer. Retrieved from http://techpolicylab.org/wp-content/uploads/2016/02/Augmented_Reality_Primer-TechPolicyLab.pdf</w:t>
       </w:r>
     </w:p>
     <w:p>
@@ -16748,6 +18444,7 @@
           <w:noProof/>
           <w:szCs w:val="24"/>
         </w:rPr>
+        <w:lastRenderedPageBreak/>
         <w:t xml:space="preserve">Chandler, D., &amp; Munday, R. (2011). augmented reality. In </w:t>
       </w:r>
       <w:r>
@@ -17168,8 +18865,15 @@
           <w:noProof/>
           <w:szCs w:val="24"/>
         </w:rPr>
+        <w:t xml:space="preserve">Furmanski, C., Azuma, R. T., &amp; Daily, M. (2002). Augmented-reality visualizations guided </w:t>
+      </w:r>
+      <w:r>
+        <w:rPr>
+          <w:noProof/>
+          <w:szCs w:val="24"/>
+        </w:rPr>
         <w:lastRenderedPageBreak/>
-        <w:t xml:space="preserve">Furmanski, C., Azuma, R. T., &amp; Daily, M. (2002). Augmented-reality visualizations guided by cognition: Perceptual heuristics for combining visible and obscured information. In </w:t>
+        <w:t xml:space="preserve">by cognition: Perceptual heuristics for combining visible and obscured information. In </w:t>
       </w:r>
       <w:r>
         <w:rPr>
@@ -17513,8 +19217,15 @@
           <w:noProof/>
           <w:szCs w:val="24"/>
         </w:rPr>
+        <w:t xml:space="preserve">Kruijff, E., Swan II, J. E., &amp; Feiner, S. (2010). Perceptual Issues in Augmented Reality </w:t>
+      </w:r>
+      <w:r>
+        <w:rPr>
+          <w:noProof/>
+          <w:szCs w:val="24"/>
+        </w:rPr>
         <w:lastRenderedPageBreak/>
-        <w:t>Kruijff, E., Swan II, J. E., &amp; Feiner, S. (2010). Perceptual Issues in Augmented Reality Revisited. Retrieved from http://www.icg.tu-graz.ac.at/Members/kruijff/perceptual_issues_AR.pdf</w:t>
+        <w:t>Revisited. Retrieved from http://www.icg.tu-graz.ac.at/Members/kruijff/perceptual_issues_AR.pdf</w:t>
       </w:r>
     </w:p>
     <w:p>
@@ -17842,15 +19553,7 @@
           <w:noProof/>
           <w:szCs w:val="24"/>
         </w:rPr>
-        <w:t xml:space="preserve">Nilsson, S., Johansson, B., &amp; Jönsson, A. (2009). Using AR to support cross-organisational </w:t>
-      </w:r>
-      <w:r>
-        <w:rPr>
-          <w:noProof/>
-          <w:szCs w:val="24"/>
-        </w:rPr>
-        <w:lastRenderedPageBreak/>
-        <w:t xml:space="preserve">collaboration in dynamic tasks. In </w:t>
+        <w:t xml:space="preserve">Nilsson, S., Johansson, B., &amp; Jönsson, A. (2009). Using AR to support cross-organisational collaboration in dynamic tasks. In </w:t>
       </w:r>
       <w:r>
         <w:rPr>
@@ -17859,7 +19562,17 @@
           <w:noProof/>
           <w:szCs w:val="24"/>
         </w:rPr>
-        <w:t>In Proceedings of the 8th IEEE International Symposium on Mixed and Augmented Reality, ISMAR</w:t>
+        <w:t xml:space="preserve">In Proceedings of the 8th IEEE International </w:t>
+      </w:r>
+      <w:r>
+        <w:rPr>
+          <w:i/>
+          <w:iCs/>
+          <w:noProof/>
+          <w:szCs w:val="24"/>
+        </w:rPr>
+        <w:lastRenderedPageBreak/>
+        <w:t>Symposium on Mixed and Augmented Reality, ISMAR</w:t>
       </w:r>
       <w:r>
         <w:rPr>
@@ -18230,8 +19943,15 @@
           <w:noProof/>
           <w:szCs w:val="24"/>
         </w:rPr>
+        <w:t xml:space="preserve">Specht, M., Ternier, S., &amp; Greller, W. (2011). Dimensions of Mobile Augmented Reality for </w:t>
+      </w:r>
+      <w:r>
+        <w:rPr>
+          <w:noProof/>
+          <w:szCs w:val="24"/>
+        </w:rPr>
         <w:lastRenderedPageBreak/>
-        <w:t xml:space="preserve">Specht, M., Ternier, S., &amp; Greller, W. (2011). Dimensions of Mobile Augmented Reality for Learning: A First Inventory. </w:t>
+        <w:t xml:space="preserve">Learning: A First Inventory. </w:t>
       </w:r>
       <w:r>
         <w:rPr>
@@ -18587,8 +20307,15 @@
           <w:noProof/>
           <w:szCs w:val="24"/>
         </w:rPr>
+        <w:t xml:space="preserve">Yamabe, T., &amp; Nakajima, T. (2013). Playful training with augmented reality games: Case </w:t>
+      </w:r>
+      <w:r>
+        <w:rPr>
+          <w:noProof/>
+          <w:szCs w:val="24"/>
+        </w:rPr>
         <w:lastRenderedPageBreak/>
-        <w:t xml:space="preserve">Yamabe, T., &amp; Nakajima, T. (2013). Playful training with augmented reality games: Case studies towards reality-oriented system design. </w:t>
+        <w:t xml:space="preserve">studies towards reality-oriented system design. </w:t>
       </w:r>
       <w:r>
         <w:rPr>
@@ -18777,14 +20504,14 @@
           <w:lang w:val="en-US"/>
         </w:rPr>
       </w:pPr>
-      <w:bookmarkStart w:id="46" w:name="_Toc471491176"/>
+      <w:bookmarkStart w:id="48" w:name="_Toc471491176"/>
       <w:r>
         <w:rPr>
           <w:lang w:val="en-US"/>
         </w:rPr>
         <w:t>Appendix</w:t>
       </w:r>
-      <w:bookmarkEnd w:id="46"/>
+      <w:bookmarkEnd w:id="48"/>
     </w:p>
     <w:p>
       <w:pPr>
@@ -18793,22 +20520,22 @@
           <w:lang w:val="en-US"/>
         </w:rPr>
       </w:pPr>
-      <w:bookmarkStart w:id="47" w:name="_Toc471491177"/>
+      <w:bookmarkStart w:id="49" w:name="_Toc471491177"/>
       <w:r>
         <w:rPr>
           <w:lang w:val="en-US"/>
         </w:rPr>
         <w:t>Declaration of authenticity</w:t>
       </w:r>
-      <w:bookmarkEnd w:id="47"/>
-    </w:p>
-    <w:p>
-      <w:pPr>
-        <w:rPr>
-          <w:lang w:val="en-US"/>
-        </w:rPr>
-      </w:pPr>
-      <w:commentRangeStart w:id="48"/>
+      <w:bookmarkEnd w:id="49"/>
+    </w:p>
+    <w:p>
+      <w:pPr>
+        <w:rPr>
+          <w:lang w:val="en-US"/>
+        </w:rPr>
+      </w:pPr>
+      <w:commentRangeStart w:id="50"/>
       <w:r>
         <w:rPr>
           <w:lang w:val="en-US"/>
@@ -18831,13 +20558,13 @@
       <w:r>
         <w:t>I declare that all statements and information contained herein are true, correct and accurate to the best of my knowledge and belief.</w:t>
       </w:r>
-      <w:commentRangeEnd w:id="48"/>
+      <w:commentRangeEnd w:id="50"/>
       <w:r>
         <w:rPr>
           <w:rStyle w:val="Kommentarzeichen"/>
           <w:lang w:val="de-DE"/>
         </w:rPr>
-        <w:commentReference w:id="48"/>
+        <w:commentReference w:id="50"/>
       </w:r>
     </w:p>
     <w:p>
@@ -19129,7 +20856,7 @@
       </w:r>
     </w:p>
   </w:comment>
-  <w:comment w:id="37" w:author="Felix" w:date="2016-12-30T18:28:00Z" w:initials="F">
+  <w:comment w:id="36" w:author="Felix" w:date="2016-12-30T18:28:00Z" w:initials="F">
     <w:p>
       <w:pPr>
         <w:pStyle w:val="Kommentartext"/>
@@ -19145,7 +20872,7 @@
       </w:r>
     </w:p>
   </w:comment>
-  <w:comment w:id="38" w:author="Felix" w:date="2017-01-06T13:08:00Z" w:initials="F">
+  <w:comment w:id="37" w:author="Felix" w:date="2017-01-06T13:08:00Z" w:initials="F">
     <w:p>
       <w:pPr>
         <w:pStyle w:val="Kommentartext"/>
@@ -19158,11 +20885,32 @@
       </w:r>
       <w:r>
         <w:t>Angabe? Steht auch im Abstract…</w:t>
+      </w:r>
+    </w:p>
+  </w:comment>
+  <w:comment w:id="40" w:author="Felix" w:date="2017-01-06T18:29:00Z" w:initials="F">
+    <w:p>
+      <w:r>
+        <w:rPr>
+          <w:rStyle w:val="Kommentarzeichen"/>
+        </w:rPr>
+        <w:annotationRef/>
+      </w:r>
+      <w:r>
+        <w:t>Roland: Als Abschluss des Literaturkapitels fehlt mir noch eine kurze Zusammenfassung mit Bezug zu Deiner Arbeit: welche Ergebnisse nimmst Du mit, worauf baust Du auf, wovon grenzt Du Dich ab, was wird vertieft? Dazu reichen vermutlich 1-2 Absätze</w:t>
+      </w:r>
+    </w:p>
+    <w:p>
+      <w:r>
+        <w:t>„Zusammenfassung des Literaturkapitels, wo Du nochmal knapp beschreibst, was Du aus dem diskutierten mitnimmst: welche Patterns, welche Sensoren, welche Interaktionsformen/Visualisierungen?“</w:t>
       </w:r>
     </w:p>
   </w:comment>
   <w:comment w:id="41" w:author="Felix" w:date="2017-01-06T18:29:00Z" w:initials="F">
     <w:p>
+      <w:pPr>
+        <w:pStyle w:val="Kommentartext"/>
+      </w:pPr>
       <w:r>
         <w:rPr>
           <w:rStyle w:val="Kommentarzeichen"/>
@@ -19170,16 +20918,11 @@
         <w:annotationRef/>
       </w:r>
       <w:r>
-        <w:t>Roland: Als Abschluss des Literaturkapitels fehlt mir noch eine kurze Zusammenfassung mit Bezug zu Deiner Arbeit: welche Ergebnisse nimmst Du mit, worauf baust Du auf, wovon grenzt Du Dich ab, was wird vertieft? Dazu reichen vermutlich 1-2 Absätze</w:t>
-      </w:r>
-    </w:p>
-    <w:p>
-      <w:r>
-        <w:t>„Zusammenfassung des Literaturkapitels, wo Du nochmal knapp beschreibst, was Du aus dem diskutierten mitnimmst: welche Patterns, welche Sensoren, welche Interaktionsformen/Visualisierungen?“</w:t>
+        <w:t>Mehr?</w:t>
       </w:r>
     </w:p>
   </w:comment>
-  <w:comment w:id="42" w:author="Felix" w:date="2017-01-06T18:29:00Z" w:initials="F">
+  <w:comment w:id="44" w:author="Felix" w:date="2017-01-07T21:01:00Z" w:initials="F">
     <w:p>
       <w:pPr>
         <w:pStyle w:val="Kommentartext"/>
@@ -19191,11 +20934,43 @@
         <w:annotationRef/>
       </w:r>
       <w:r>
-        <w:t>Mehr?</w:t>
+        <w:t>Abschnitte jetzt ungeordnet</w:t>
       </w:r>
     </w:p>
   </w:comment>
-  <w:comment w:id="48" w:author="Felix" w:date="2017-01-06T15:04:00Z" w:initials="F">
+  <w:comment w:id="45" w:author="Felix" w:date="2017-01-07T21:01:00Z" w:initials="F">
+    <w:p>
+      <w:pPr>
+        <w:pStyle w:val="Kommentartext"/>
+      </w:pPr>
+      <w:r>
+        <w:rPr>
+          <w:rStyle w:val="Kommentarzeichen"/>
+        </w:rPr>
+        <w:annotationRef/>
+      </w:r>
+      <w:r>
+        <w:t xml:space="preserve">Überdenken. Vielleicht am besten </w:t>
+      </w:r>
+      <w:proofErr w:type="spellStart"/>
+      <w:r>
+        <w:t>Subsections</w:t>
+      </w:r>
+      <w:proofErr w:type="spellEnd"/>
+      <w:r>
+        <w:t xml:space="preserve"> für </w:t>
+      </w:r>
+      <w:proofErr w:type="spellStart"/>
+      <w:r>
+        <w:t>Method</w:t>
+      </w:r>
+      <w:proofErr w:type="spellEnd"/>
+      <w:r>
+        <w:t>, Content, ... (Was halt so passt)</w:t>
+      </w:r>
+    </w:p>
+  </w:comment>
+  <w:comment w:id="50" w:author="Felix" w:date="2017-01-06T15:04:00Z" w:initials="F">
     <w:p>
       <w:pPr>
         <w:pStyle w:val="Kommentartext"/>
@@ -19262,7 +21037,7 @@
           <w:rPr>
             <w:noProof/>
           </w:rPr>
-          <w:t>22</w:t>
+          <w:t>27</w:t>
         </w:r>
         <w:r>
           <w:fldChar w:fldCharType="end"/>
@@ -19357,12 +21132,125 @@
         <v:path o:extrusionok="f" gradientshapeok="t" o:connecttype="rect"/>
         <o:lock v:ext="edit" aspectratio="t"/>
       </v:shapetype>
-      <v:shape id="_x0000_i1032" type="#_x0000_t75" style="width:12pt;height:12pt;visibility:visible" o:bullet="t">
+      <v:shape id="_x0000_i1043" type="#_x0000_t75" style="width:12pt;height:12pt;visibility:visible" o:bullet="t">
         <v:imagedata r:id="rId1" o:title=""/>
       </v:shape>
     </w:pict>
   </w:numPicBullet>
   <w:abstractNum w:abstractNumId="0">
+    <w:nsid w:val="00BB2F94"/>
+    <w:multiLevelType w:val="hybridMultilevel"/>
+    <w:tmpl w:val="E97E339A"/>
+    <w:lvl w:ilvl="0" w:tplc="04070001">
+      <w:start w:val="1"/>
+      <w:numFmt w:val="bullet"/>
+      <w:lvlText w:val=""/>
+      <w:lvlJc w:val="left"/>
+      <w:pPr>
+        <w:ind w:left="1004" w:hanging="360"/>
+      </w:pPr>
+      <w:rPr>
+        <w:rFonts w:ascii="Symbol" w:hAnsi="Symbol" w:hint="default"/>
+      </w:rPr>
+    </w:lvl>
+    <w:lvl w:ilvl="1" w:tplc="04070003" w:tentative="1">
+      <w:start w:val="1"/>
+      <w:numFmt w:val="bullet"/>
+      <w:lvlText w:val="o"/>
+      <w:lvlJc w:val="left"/>
+      <w:pPr>
+        <w:ind w:left="1724" w:hanging="360"/>
+      </w:pPr>
+      <w:rPr>
+        <w:rFonts w:ascii="Courier New" w:hAnsi="Courier New" w:cs="Courier New" w:hint="default"/>
+      </w:rPr>
+    </w:lvl>
+    <w:lvl w:ilvl="2" w:tplc="04070005" w:tentative="1">
+      <w:start w:val="1"/>
+      <w:numFmt w:val="bullet"/>
+      <w:lvlText w:val=""/>
+      <w:lvlJc w:val="left"/>
+      <w:pPr>
+        <w:ind w:left="2444" w:hanging="360"/>
+      </w:pPr>
+      <w:rPr>
+        <w:rFonts w:ascii="Wingdings" w:hAnsi="Wingdings" w:hint="default"/>
+      </w:rPr>
+    </w:lvl>
+    <w:lvl w:ilvl="3" w:tplc="04070001" w:tentative="1">
+      <w:start w:val="1"/>
+      <w:numFmt w:val="bullet"/>
+      <w:lvlText w:val=""/>
+      <w:lvlJc w:val="left"/>
+      <w:pPr>
+        <w:ind w:left="3164" w:hanging="360"/>
+      </w:pPr>
+      <w:rPr>
+        <w:rFonts w:ascii="Symbol" w:hAnsi="Symbol" w:hint="default"/>
+      </w:rPr>
+    </w:lvl>
+    <w:lvl w:ilvl="4" w:tplc="04070003" w:tentative="1">
+      <w:start w:val="1"/>
+      <w:numFmt w:val="bullet"/>
+      <w:lvlText w:val="o"/>
+      <w:lvlJc w:val="left"/>
+      <w:pPr>
+        <w:ind w:left="3884" w:hanging="360"/>
+      </w:pPr>
+      <w:rPr>
+        <w:rFonts w:ascii="Courier New" w:hAnsi="Courier New" w:cs="Courier New" w:hint="default"/>
+      </w:rPr>
+    </w:lvl>
+    <w:lvl w:ilvl="5" w:tplc="04070005" w:tentative="1">
+      <w:start w:val="1"/>
+      <w:numFmt w:val="bullet"/>
+      <w:lvlText w:val=""/>
+      <w:lvlJc w:val="left"/>
+      <w:pPr>
+        <w:ind w:left="4604" w:hanging="360"/>
+      </w:pPr>
+      <w:rPr>
+        <w:rFonts w:ascii="Wingdings" w:hAnsi="Wingdings" w:hint="default"/>
+      </w:rPr>
+    </w:lvl>
+    <w:lvl w:ilvl="6" w:tplc="04070001" w:tentative="1">
+      <w:start w:val="1"/>
+      <w:numFmt w:val="bullet"/>
+      <w:lvlText w:val=""/>
+      <w:lvlJc w:val="left"/>
+      <w:pPr>
+        <w:ind w:left="5324" w:hanging="360"/>
+      </w:pPr>
+      <w:rPr>
+        <w:rFonts w:ascii="Symbol" w:hAnsi="Symbol" w:hint="default"/>
+      </w:rPr>
+    </w:lvl>
+    <w:lvl w:ilvl="7" w:tplc="04070003" w:tentative="1">
+      <w:start w:val="1"/>
+      <w:numFmt w:val="bullet"/>
+      <w:lvlText w:val="o"/>
+      <w:lvlJc w:val="left"/>
+      <w:pPr>
+        <w:ind w:left="6044" w:hanging="360"/>
+      </w:pPr>
+      <w:rPr>
+        <w:rFonts w:ascii="Courier New" w:hAnsi="Courier New" w:cs="Courier New" w:hint="default"/>
+      </w:rPr>
+    </w:lvl>
+    <w:lvl w:ilvl="8" w:tplc="04070005" w:tentative="1">
+      <w:start w:val="1"/>
+      <w:numFmt w:val="bullet"/>
+      <w:lvlText w:val=""/>
+      <w:lvlJc w:val="left"/>
+      <w:pPr>
+        <w:ind w:left="6764" w:hanging="360"/>
+      </w:pPr>
+      <w:rPr>
+        <w:rFonts w:ascii="Wingdings" w:hAnsi="Wingdings" w:hint="default"/>
+      </w:rPr>
+    </w:lvl>
+  </w:abstractNum>
+  <w:abstractNum w:abstractNumId="1">
     <w:nsid w:val="015A0038"/>
     <w:multiLevelType w:val="hybridMultilevel"/>
     <w:tmpl w:val="11F401D2"/>
@@ -19475,7 +21363,7 @@
       </w:rPr>
     </w:lvl>
   </w:abstractNum>
-  <w:abstractNum w:abstractNumId="1">
+  <w:abstractNum w:abstractNumId="2">
     <w:nsid w:val="05467F9B"/>
     <w:multiLevelType w:val="multilevel"/>
     <w:tmpl w:val="5C1C06E0"/>
@@ -19624,7 +21512,7 @@
       </w:rPr>
     </w:lvl>
   </w:abstractNum>
-  <w:abstractNum w:abstractNumId="2">
+  <w:abstractNum w:abstractNumId="3">
     <w:nsid w:val="075872CD"/>
     <w:multiLevelType w:val="multilevel"/>
     <w:tmpl w:val="E2C653F0"/>
@@ -19773,7 +21661,7 @@
       </w:rPr>
     </w:lvl>
   </w:abstractNum>
-  <w:abstractNum w:abstractNumId="3">
+  <w:abstractNum w:abstractNumId="4">
     <w:nsid w:val="08030CAE"/>
     <w:multiLevelType w:val="hybridMultilevel"/>
     <w:tmpl w:val="371800D6"/>
@@ -19886,7 +21774,7 @@
       </w:rPr>
     </w:lvl>
   </w:abstractNum>
-  <w:abstractNum w:abstractNumId="4">
+  <w:abstractNum w:abstractNumId="5">
     <w:nsid w:val="0D5057CF"/>
     <w:multiLevelType w:val="hybridMultilevel"/>
     <w:tmpl w:val="F0C2F5BC"/>
@@ -19999,7 +21887,7 @@
       </w:rPr>
     </w:lvl>
   </w:abstractNum>
-  <w:abstractNum w:abstractNumId="5">
+  <w:abstractNum w:abstractNumId="6">
     <w:nsid w:val="12D65235"/>
     <w:multiLevelType w:val="hybridMultilevel"/>
     <w:tmpl w:val="2A708D48"/>
@@ -20112,7 +22000,7 @@
       </w:rPr>
     </w:lvl>
   </w:abstractNum>
-  <w:abstractNum w:abstractNumId="6">
+  <w:abstractNum w:abstractNumId="7">
     <w:nsid w:val="14B75783"/>
     <w:multiLevelType w:val="multilevel"/>
     <w:tmpl w:val="F364E8E4"/>
@@ -20261,7 +22149,7 @@
       </w:rPr>
     </w:lvl>
   </w:abstractNum>
-  <w:abstractNum w:abstractNumId="7">
+  <w:abstractNum w:abstractNumId="8">
     <w:nsid w:val="15440427"/>
     <w:multiLevelType w:val="hybridMultilevel"/>
     <w:tmpl w:val="84CAA0DE"/>
@@ -20373,7 +22261,120 @@
       </w:rPr>
     </w:lvl>
   </w:abstractNum>
-  <w:abstractNum w:abstractNumId="8">
+  <w:abstractNum w:abstractNumId="9">
+    <w:nsid w:val="15830537"/>
+    <w:multiLevelType w:val="hybridMultilevel"/>
+    <w:tmpl w:val="8EA271D2"/>
+    <w:lvl w:ilvl="0" w:tplc="04070001">
+      <w:start w:val="1"/>
+      <w:numFmt w:val="bullet"/>
+      <w:lvlText w:val=""/>
+      <w:lvlJc w:val="left"/>
+      <w:pPr>
+        <w:ind w:left="720" w:hanging="360"/>
+      </w:pPr>
+      <w:rPr>
+        <w:rFonts w:ascii="Symbol" w:hAnsi="Symbol" w:hint="default"/>
+      </w:rPr>
+    </w:lvl>
+    <w:lvl w:ilvl="1" w:tplc="04070003" w:tentative="1">
+      <w:start w:val="1"/>
+      <w:numFmt w:val="bullet"/>
+      <w:lvlText w:val="o"/>
+      <w:lvlJc w:val="left"/>
+      <w:pPr>
+        <w:ind w:left="1440" w:hanging="360"/>
+      </w:pPr>
+      <w:rPr>
+        <w:rFonts w:ascii="Courier New" w:hAnsi="Courier New" w:cs="Courier New" w:hint="default"/>
+      </w:rPr>
+    </w:lvl>
+    <w:lvl w:ilvl="2" w:tplc="04070005" w:tentative="1">
+      <w:start w:val="1"/>
+      <w:numFmt w:val="bullet"/>
+      <w:lvlText w:val=""/>
+      <w:lvlJc w:val="left"/>
+      <w:pPr>
+        <w:ind w:left="2160" w:hanging="360"/>
+      </w:pPr>
+      <w:rPr>
+        <w:rFonts w:ascii="Wingdings" w:hAnsi="Wingdings" w:hint="default"/>
+      </w:rPr>
+    </w:lvl>
+    <w:lvl w:ilvl="3" w:tplc="04070001" w:tentative="1">
+      <w:start w:val="1"/>
+      <w:numFmt w:val="bullet"/>
+      <w:lvlText w:val=""/>
+      <w:lvlJc w:val="left"/>
+      <w:pPr>
+        <w:ind w:left="2880" w:hanging="360"/>
+      </w:pPr>
+      <w:rPr>
+        <w:rFonts w:ascii="Symbol" w:hAnsi="Symbol" w:hint="default"/>
+      </w:rPr>
+    </w:lvl>
+    <w:lvl w:ilvl="4" w:tplc="04070003" w:tentative="1">
+      <w:start w:val="1"/>
+      <w:numFmt w:val="bullet"/>
+      <w:lvlText w:val="o"/>
+      <w:lvlJc w:val="left"/>
+      <w:pPr>
+        <w:ind w:left="3600" w:hanging="360"/>
+      </w:pPr>
+      <w:rPr>
+        <w:rFonts w:ascii="Courier New" w:hAnsi="Courier New" w:cs="Courier New" w:hint="default"/>
+      </w:rPr>
+    </w:lvl>
+    <w:lvl w:ilvl="5" w:tplc="04070005" w:tentative="1">
+      <w:start w:val="1"/>
+      <w:numFmt w:val="bullet"/>
+      <w:lvlText w:val=""/>
+      <w:lvlJc w:val="left"/>
+      <w:pPr>
+        <w:ind w:left="4320" w:hanging="360"/>
+      </w:pPr>
+      <w:rPr>
+        <w:rFonts w:ascii="Wingdings" w:hAnsi="Wingdings" w:hint="default"/>
+      </w:rPr>
+    </w:lvl>
+    <w:lvl w:ilvl="6" w:tplc="04070001" w:tentative="1">
+      <w:start w:val="1"/>
+      <w:numFmt w:val="bullet"/>
+      <w:lvlText w:val=""/>
+      <w:lvlJc w:val="left"/>
+      <w:pPr>
+        <w:ind w:left="5040" w:hanging="360"/>
+      </w:pPr>
+      <w:rPr>
+        <w:rFonts w:ascii="Symbol" w:hAnsi="Symbol" w:hint="default"/>
+      </w:rPr>
+    </w:lvl>
+    <w:lvl w:ilvl="7" w:tplc="04070003" w:tentative="1">
+      <w:start w:val="1"/>
+      <w:numFmt w:val="bullet"/>
+      <w:lvlText w:val="o"/>
+      <w:lvlJc w:val="left"/>
+      <w:pPr>
+        <w:ind w:left="5760" w:hanging="360"/>
+      </w:pPr>
+      <w:rPr>
+        <w:rFonts w:ascii="Courier New" w:hAnsi="Courier New" w:cs="Courier New" w:hint="default"/>
+      </w:rPr>
+    </w:lvl>
+    <w:lvl w:ilvl="8" w:tplc="04070005" w:tentative="1">
+      <w:start w:val="1"/>
+      <w:numFmt w:val="bullet"/>
+      <w:lvlText w:val=""/>
+      <w:lvlJc w:val="left"/>
+      <w:pPr>
+        <w:ind w:left="6480" w:hanging="360"/>
+      </w:pPr>
+      <w:rPr>
+        <w:rFonts w:ascii="Wingdings" w:hAnsi="Wingdings" w:hint="default"/>
+      </w:rPr>
+    </w:lvl>
+  </w:abstractNum>
+  <w:abstractNum w:abstractNumId="10">
     <w:nsid w:val="15F34F2D"/>
     <w:multiLevelType w:val="hybridMultilevel"/>
     <w:tmpl w:val="686C50E6"/>
@@ -20486,7 +22487,7 @@
       </w:rPr>
     </w:lvl>
   </w:abstractNum>
-  <w:abstractNum w:abstractNumId="9">
+  <w:abstractNum w:abstractNumId="11">
     <w:nsid w:val="1A450061"/>
     <w:multiLevelType w:val="hybridMultilevel"/>
     <w:tmpl w:val="651EAAA2"/>
@@ -20599,7 +22600,7 @@
       </w:rPr>
     </w:lvl>
   </w:abstractNum>
-  <w:abstractNum w:abstractNumId="10">
+  <w:abstractNum w:abstractNumId="12">
     <w:nsid w:val="20AF0950"/>
     <w:multiLevelType w:val="hybridMultilevel"/>
     <w:tmpl w:val="C07851D4"/>
@@ -20711,7 +22712,7 @@
       </w:rPr>
     </w:lvl>
   </w:abstractNum>
-  <w:abstractNum w:abstractNumId="11">
+  <w:abstractNum w:abstractNumId="13">
     <w:nsid w:val="27DF5266"/>
     <w:multiLevelType w:val="multilevel"/>
     <w:tmpl w:val="B3D0C868"/>
@@ -20860,7 +22861,7 @@
       </w:rPr>
     </w:lvl>
   </w:abstractNum>
-  <w:abstractNum w:abstractNumId="12">
+  <w:abstractNum w:abstractNumId="14">
     <w:nsid w:val="2895053E"/>
     <w:multiLevelType w:val="multilevel"/>
     <w:tmpl w:val="A1326E5C"/>
@@ -21009,7 +23010,120 @@
       </w:rPr>
     </w:lvl>
   </w:abstractNum>
-  <w:abstractNum w:abstractNumId="13">
+  <w:abstractNum w:abstractNumId="15">
+    <w:nsid w:val="2F2E3C19"/>
+    <w:multiLevelType w:val="hybridMultilevel"/>
+    <w:tmpl w:val="A9ACC3B6"/>
+    <w:lvl w:ilvl="0" w:tplc="04070001">
+      <w:start w:val="1"/>
+      <w:numFmt w:val="bullet"/>
+      <w:lvlText w:val=""/>
+      <w:lvlJc w:val="left"/>
+      <w:pPr>
+        <w:ind w:left="720" w:hanging="360"/>
+      </w:pPr>
+      <w:rPr>
+        <w:rFonts w:ascii="Symbol" w:hAnsi="Symbol" w:hint="default"/>
+      </w:rPr>
+    </w:lvl>
+    <w:lvl w:ilvl="1" w:tplc="04070003" w:tentative="1">
+      <w:start w:val="1"/>
+      <w:numFmt w:val="bullet"/>
+      <w:lvlText w:val="o"/>
+      <w:lvlJc w:val="left"/>
+      <w:pPr>
+        <w:ind w:left="1440" w:hanging="360"/>
+      </w:pPr>
+      <w:rPr>
+        <w:rFonts w:ascii="Courier New" w:hAnsi="Courier New" w:cs="Courier New" w:hint="default"/>
+      </w:rPr>
+    </w:lvl>
+    <w:lvl w:ilvl="2" w:tplc="04070005" w:tentative="1">
+      <w:start w:val="1"/>
+      <w:numFmt w:val="bullet"/>
+      <w:lvlText w:val=""/>
+      <w:lvlJc w:val="left"/>
+      <w:pPr>
+        <w:ind w:left="2160" w:hanging="360"/>
+      </w:pPr>
+      <w:rPr>
+        <w:rFonts w:ascii="Wingdings" w:hAnsi="Wingdings" w:hint="default"/>
+      </w:rPr>
+    </w:lvl>
+    <w:lvl w:ilvl="3" w:tplc="04070001" w:tentative="1">
+      <w:start w:val="1"/>
+      <w:numFmt w:val="bullet"/>
+      <w:lvlText w:val=""/>
+      <w:lvlJc w:val="left"/>
+      <w:pPr>
+        <w:ind w:left="2880" w:hanging="360"/>
+      </w:pPr>
+      <w:rPr>
+        <w:rFonts w:ascii="Symbol" w:hAnsi="Symbol" w:hint="default"/>
+      </w:rPr>
+    </w:lvl>
+    <w:lvl w:ilvl="4" w:tplc="04070003" w:tentative="1">
+      <w:start w:val="1"/>
+      <w:numFmt w:val="bullet"/>
+      <w:lvlText w:val="o"/>
+      <w:lvlJc w:val="left"/>
+      <w:pPr>
+        <w:ind w:left="3600" w:hanging="360"/>
+      </w:pPr>
+      <w:rPr>
+        <w:rFonts w:ascii="Courier New" w:hAnsi="Courier New" w:cs="Courier New" w:hint="default"/>
+      </w:rPr>
+    </w:lvl>
+    <w:lvl w:ilvl="5" w:tplc="04070005" w:tentative="1">
+      <w:start w:val="1"/>
+      <w:numFmt w:val="bullet"/>
+      <w:lvlText w:val=""/>
+      <w:lvlJc w:val="left"/>
+      <w:pPr>
+        <w:ind w:left="4320" w:hanging="360"/>
+      </w:pPr>
+      <w:rPr>
+        <w:rFonts w:ascii="Wingdings" w:hAnsi="Wingdings" w:hint="default"/>
+      </w:rPr>
+    </w:lvl>
+    <w:lvl w:ilvl="6" w:tplc="04070001" w:tentative="1">
+      <w:start w:val="1"/>
+      <w:numFmt w:val="bullet"/>
+      <w:lvlText w:val=""/>
+      <w:lvlJc w:val="left"/>
+      <w:pPr>
+        <w:ind w:left="5040" w:hanging="360"/>
+      </w:pPr>
+      <w:rPr>
+        <w:rFonts w:ascii="Symbol" w:hAnsi="Symbol" w:hint="default"/>
+      </w:rPr>
+    </w:lvl>
+    <w:lvl w:ilvl="7" w:tplc="04070003" w:tentative="1">
+      <w:start w:val="1"/>
+      <w:numFmt w:val="bullet"/>
+      <w:lvlText w:val="o"/>
+      <w:lvlJc w:val="left"/>
+      <w:pPr>
+        <w:ind w:left="5760" w:hanging="360"/>
+      </w:pPr>
+      <w:rPr>
+        <w:rFonts w:ascii="Courier New" w:hAnsi="Courier New" w:cs="Courier New" w:hint="default"/>
+      </w:rPr>
+    </w:lvl>
+    <w:lvl w:ilvl="8" w:tplc="04070005" w:tentative="1">
+      <w:start w:val="1"/>
+      <w:numFmt w:val="bullet"/>
+      <w:lvlText w:val=""/>
+      <w:lvlJc w:val="left"/>
+      <w:pPr>
+        <w:ind w:left="6480" w:hanging="360"/>
+      </w:pPr>
+      <w:rPr>
+        <w:rFonts w:ascii="Wingdings" w:hAnsi="Wingdings" w:hint="default"/>
+      </w:rPr>
+    </w:lvl>
+  </w:abstractNum>
+  <w:abstractNum w:abstractNumId="16">
     <w:nsid w:val="320D55D5"/>
     <w:multiLevelType w:val="hybridMultilevel"/>
     <w:tmpl w:val="197AD87C"/>
@@ -21122,7 +23236,7 @@
       </w:rPr>
     </w:lvl>
   </w:abstractNum>
-  <w:abstractNum w:abstractNumId="14">
+  <w:abstractNum w:abstractNumId="17">
     <w:nsid w:val="349A3B8F"/>
     <w:multiLevelType w:val="hybridMultilevel"/>
     <w:tmpl w:val="4FA83108"/>
@@ -21235,7 +23349,7 @@
       </w:rPr>
     </w:lvl>
   </w:abstractNum>
-  <w:abstractNum w:abstractNumId="15">
+  <w:abstractNum w:abstractNumId="18">
     <w:nsid w:val="385F4631"/>
     <w:multiLevelType w:val="multilevel"/>
     <w:tmpl w:val="3828B38C"/>
@@ -21384,7 +23498,7 @@
       </w:rPr>
     </w:lvl>
   </w:abstractNum>
-  <w:abstractNum w:abstractNumId="16">
+  <w:abstractNum w:abstractNumId="19">
     <w:nsid w:val="3AB43D3C"/>
     <w:multiLevelType w:val="multilevel"/>
     <w:tmpl w:val="EAC6693C"/>
@@ -21533,7 +23647,7 @@
       </w:rPr>
     </w:lvl>
   </w:abstractNum>
-  <w:abstractNum w:abstractNumId="17">
+  <w:abstractNum w:abstractNumId="20">
     <w:nsid w:val="3D1D3A2F"/>
     <w:multiLevelType w:val="multilevel"/>
     <w:tmpl w:val="A7643DC6"/>
@@ -21682,7 +23796,7 @@
       </w:rPr>
     </w:lvl>
   </w:abstractNum>
-  <w:abstractNum w:abstractNumId="18">
+  <w:abstractNum w:abstractNumId="21">
     <w:nsid w:val="41935BE2"/>
     <w:multiLevelType w:val="hybridMultilevel"/>
     <w:tmpl w:val="944A8738"/>
@@ -21794,7 +23908,7 @@
       </w:rPr>
     </w:lvl>
   </w:abstractNum>
-  <w:abstractNum w:abstractNumId="19">
+  <w:abstractNum w:abstractNumId="22">
     <w:nsid w:val="46B96EA2"/>
     <w:multiLevelType w:val="multilevel"/>
     <w:tmpl w:val="FA0E7850"/>
@@ -21943,7 +24057,120 @@
       </w:rPr>
     </w:lvl>
   </w:abstractNum>
-  <w:abstractNum w:abstractNumId="20">
+  <w:abstractNum w:abstractNumId="23">
+    <w:nsid w:val="4C4E2248"/>
+    <w:multiLevelType w:val="hybridMultilevel"/>
+    <w:tmpl w:val="D082CC26"/>
+    <w:lvl w:ilvl="0" w:tplc="04070001">
+      <w:start w:val="1"/>
+      <w:numFmt w:val="bullet"/>
+      <w:lvlText w:val=""/>
+      <w:lvlJc w:val="left"/>
+      <w:pPr>
+        <w:ind w:left="1004" w:hanging="360"/>
+      </w:pPr>
+      <w:rPr>
+        <w:rFonts w:ascii="Symbol" w:hAnsi="Symbol" w:hint="default"/>
+      </w:rPr>
+    </w:lvl>
+    <w:lvl w:ilvl="1" w:tplc="04070003" w:tentative="1">
+      <w:start w:val="1"/>
+      <w:numFmt w:val="bullet"/>
+      <w:lvlText w:val="o"/>
+      <w:lvlJc w:val="left"/>
+      <w:pPr>
+        <w:ind w:left="1724" w:hanging="360"/>
+      </w:pPr>
+      <w:rPr>
+        <w:rFonts w:ascii="Courier New" w:hAnsi="Courier New" w:cs="Courier New" w:hint="default"/>
+      </w:rPr>
+    </w:lvl>
+    <w:lvl w:ilvl="2" w:tplc="04070005" w:tentative="1">
+      <w:start w:val="1"/>
+      <w:numFmt w:val="bullet"/>
+      <w:lvlText w:val=""/>
+      <w:lvlJc w:val="left"/>
+      <w:pPr>
+        <w:ind w:left="2444" w:hanging="360"/>
+      </w:pPr>
+      <w:rPr>
+        <w:rFonts w:ascii="Wingdings" w:hAnsi="Wingdings" w:hint="default"/>
+      </w:rPr>
+    </w:lvl>
+    <w:lvl w:ilvl="3" w:tplc="04070001" w:tentative="1">
+      <w:start w:val="1"/>
+      <w:numFmt w:val="bullet"/>
+      <w:lvlText w:val=""/>
+      <w:lvlJc w:val="left"/>
+      <w:pPr>
+        <w:ind w:left="3164" w:hanging="360"/>
+      </w:pPr>
+      <w:rPr>
+        <w:rFonts w:ascii="Symbol" w:hAnsi="Symbol" w:hint="default"/>
+      </w:rPr>
+    </w:lvl>
+    <w:lvl w:ilvl="4" w:tplc="04070003" w:tentative="1">
+      <w:start w:val="1"/>
+      <w:numFmt w:val="bullet"/>
+      <w:lvlText w:val="o"/>
+      <w:lvlJc w:val="left"/>
+      <w:pPr>
+        <w:ind w:left="3884" w:hanging="360"/>
+      </w:pPr>
+      <w:rPr>
+        <w:rFonts w:ascii="Courier New" w:hAnsi="Courier New" w:cs="Courier New" w:hint="default"/>
+      </w:rPr>
+    </w:lvl>
+    <w:lvl w:ilvl="5" w:tplc="04070005" w:tentative="1">
+      <w:start w:val="1"/>
+      <w:numFmt w:val="bullet"/>
+      <w:lvlText w:val=""/>
+      <w:lvlJc w:val="left"/>
+      <w:pPr>
+        <w:ind w:left="4604" w:hanging="360"/>
+      </w:pPr>
+      <w:rPr>
+        <w:rFonts w:ascii="Wingdings" w:hAnsi="Wingdings" w:hint="default"/>
+      </w:rPr>
+    </w:lvl>
+    <w:lvl w:ilvl="6" w:tplc="04070001" w:tentative="1">
+      <w:start w:val="1"/>
+      <w:numFmt w:val="bullet"/>
+      <w:lvlText w:val=""/>
+      <w:lvlJc w:val="left"/>
+      <w:pPr>
+        <w:ind w:left="5324" w:hanging="360"/>
+      </w:pPr>
+      <w:rPr>
+        <w:rFonts w:ascii="Symbol" w:hAnsi="Symbol" w:hint="default"/>
+      </w:rPr>
+    </w:lvl>
+    <w:lvl w:ilvl="7" w:tplc="04070003" w:tentative="1">
+      <w:start w:val="1"/>
+      <w:numFmt w:val="bullet"/>
+      <w:lvlText w:val="o"/>
+      <w:lvlJc w:val="left"/>
+      <w:pPr>
+        <w:ind w:left="6044" w:hanging="360"/>
+      </w:pPr>
+      <w:rPr>
+        <w:rFonts w:ascii="Courier New" w:hAnsi="Courier New" w:cs="Courier New" w:hint="default"/>
+      </w:rPr>
+    </w:lvl>
+    <w:lvl w:ilvl="8" w:tplc="04070005" w:tentative="1">
+      <w:start w:val="1"/>
+      <w:numFmt w:val="bullet"/>
+      <w:lvlText w:val=""/>
+      <w:lvlJc w:val="left"/>
+      <w:pPr>
+        <w:ind w:left="6764" w:hanging="360"/>
+      </w:pPr>
+      <w:rPr>
+        <w:rFonts w:ascii="Wingdings" w:hAnsi="Wingdings" w:hint="default"/>
+      </w:rPr>
+    </w:lvl>
+  </w:abstractNum>
+  <w:abstractNum w:abstractNumId="24">
     <w:nsid w:val="4E16662F"/>
     <w:multiLevelType w:val="multilevel"/>
     <w:tmpl w:val="BEE02BF2"/>
@@ -22092,7 +24319,7 @@
       </w:rPr>
     </w:lvl>
   </w:abstractNum>
-  <w:abstractNum w:abstractNumId="21">
+  <w:abstractNum w:abstractNumId="25">
     <w:nsid w:val="4E764C63"/>
     <w:multiLevelType w:val="hybridMultilevel"/>
     <w:tmpl w:val="76EA61EC"/>
@@ -22205,7 +24432,7 @@
       </w:rPr>
     </w:lvl>
   </w:abstractNum>
-  <w:abstractNum w:abstractNumId="22">
+  <w:abstractNum w:abstractNumId="26">
     <w:nsid w:val="587830DD"/>
     <w:multiLevelType w:val="multilevel"/>
     <w:tmpl w:val="9138A652"/>
@@ -22354,7 +24581,7 @@
       </w:rPr>
     </w:lvl>
   </w:abstractNum>
-  <w:abstractNum w:abstractNumId="23">
+  <w:abstractNum w:abstractNumId="27">
     <w:nsid w:val="5CFF59FE"/>
     <w:multiLevelType w:val="hybridMultilevel"/>
     <w:tmpl w:val="72EAFC4E"/>
@@ -22467,7 +24694,7 @@
       </w:rPr>
     </w:lvl>
   </w:abstractNum>
-  <w:abstractNum w:abstractNumId="24">
+  <w:abstractNum w:abstractNumId="28">
     <w:nsid w:val="6C530419"/>
     <w:multiLevelType w:val="multilevel"/>
     <w:tmpl w:val="B9324788"/>
@@ -22619,7 +24846,7 @@
       </w:rPr>
     </w:lvl>
   </w:abstractNum>
-  <w:abstractNum w:abstractNumId="25">
+  <w:abstractNum w:abstractNumId="29">
     <w:nsid w:val="75255EAF"/>
     <w:multiLevelType w:val="multilevel"/>
     <w:tmpl w:val="50622D56"/>
@@ -22768,7 +24995,7 @@
       </w:rPr>
     </w:lvl>
   </w:abstractNum>
-  <w:abstractNum w:abstractNumId="26">
+  <w:abstractNum w:abstractNumId="30">
     <w:nsid w:val="7BEC5C9B"/>
     <w:multiLevelType w:val="hybridMultilevel"/>
     <w:tmpl w:val="E7A65C3C"/>
@@ -22881,7 +25108,7 @@
       </w:rPr>
     </w:lvl>
   </w:abstractNum>
-  <w:abstractNum w:abstractNumId="27">
+  <w:abstractNum w:abstractNumId="31">
     <w:nsid w:val="7C0773D9"/>
     <w:multiLevelType w:val="hybridMultilevel"/>
     <w:tmpl w:val="141CD346"/>
@@ -22994,7 +25221,7 @@
       </w:rPr>
     </w:lvl>
   </w:abstractNum>
-  <w:abstractNum w:abstractNumId="28">
+  <w:abstractNum w:abstractNumId="32">
     <w:nsid w:val="7EA84AB0"/>
     <w:multiLevelType w:val="hybridMultilevel"/>
     <w:tmpl w:val="37087B5C"/>
@@ -23080,7 +25307,7 @@
       </w:pPr>
     </w:lvl>
   </w:abstractNum>
-  <w:abstractNum w:abstractNumId="29">
+  <w:abstractNum w:abstractNumId="33">
     <w:nsid w:val="7F890673"/>
     <w:multiLevelType w:val="hybridMultilevel"/>
     <w:tmpl w:val="20FCB612"/>
@@ -23194,18 +25421,64 @@
     </w:lvl>
   </w:abstractNum>
   <w:num w:numId="1">
-    <w:abstractNumId w:val="24"/>
+    <w:abstractNumId w:val="28"/>
   </w:num>
   <w:num w:numId="2">
-    <w:abstractNumId w:val="7"/>
+    <w:abstractNumId w:val="8"/>
   </w:num>
   <w:num w:numId="3">
-    <w:abstractNumId w:val="18"/>
+    <w:abstractNumId w:val="21"/>
   </w:num>
   <w:num w:numId="4">
-    <w:abstractNumId w:val="2"/>
+    <w:abstractNumId w:val="3"/>
   </w:num>
   <w:num w:numId="5">
+    <w:abstractNumId w:val="3"/>
+    <w:lvlOverride w:ilvl="1">
+      <w:lvl w:ilvl="1">
+        <w:numFmt w:val="bullet"/>
+        <w:lvlText w:val=""/>
+        <w:lvlJc w:val="left"/>
+        <w:pPr>
+          <w:tabs>
+            <w:tab w:val="num" w:pos="1440"/>
+          </w:tabs>
+          <w:ind w:left="1440" w:hanging="360"/>
+        </w:pPr>
+        <w:rPr>
+          <w:rFonts w:ascii="Symbol" w:hAnsi="Symbol" w:hint="default"/>
+          <w:sz w:val="20"/>
+        </w:rPr>
+      </w:lvl>
+    </w:lvlOverride>
+  </w:num>
+  <w:num w:numId="6">
+    <w:abstractNumId w:val="29"/>
+  </w:num>
+  <w:num w:numId="7">
+    <w:abstractNumId w:val="29"/>
+    <w:lvlOverride w:ilvl="1">
+      <w:lvl w:ilvl="1">
+        <w:numFmt w:val="bullet"/>
+        <w:lvlText w:val=""/>
+        <w:lvlJc w:val="left"/>
+        <w:pPr>
+          <w:tabs>
+            <w:tab w:val="num" w:pos="1440"/>
+          </w:tabs>
+          <w:ind w:left="1440" w:hanging="360"/>
+        </w:pPr>
+        <w:rPr>
+          <w:rFonts w:ascii="Symbol" w:hAnsi="Symbol" w:hint="default"/>
+          <w:sz w:val="20"/>
+        </w:rPr>
+      </w:lvl>
+    </w:lvlOverride>
+  </w:num>
+  <w:num w:numId="8">
+    <w:abstractNumId w:val="13"/>
+  </w:num>
+  <w:num w:numId="9">
     <w:abstractNumId w:val="2"/>
     <w:lvlOverride w:ilvl="1">
       <w:lvl w:ilvl="1">
@@ -23225,11 +25498,20 @@
       </w:lvl>
     </w:lvlOverride>
   </w:num>
-  <w:num w:numId="6">
-    <w:abstractNumId w:val="25"/>
+  <w:num w:numId="10">
+    <w:abstractNumId w:val="24"/>
   </w:num>
-  <w:num w:numId="7">
-    <w:abstractNumId w:val="25"/>
+  <w:num w:numId="11">
+    <w:abstractNumId w:val="22"/>
+  </w:num>
+  <w:num w:numId="12">
+    <w:abstractNumId w:val="19"/>
+  </w:num>
+  <w:num w:numId="13">
+    <w:abstractNumId w:val="7"/>
+  </w:num>
+  <w:num w:numId="14">
+    <w:abstractNumId w:val="7"/>
     <w:lvlOverride w:ilvl="1">
       <w:lvl w:ilvl="1">
         <w:numFmt w:val="bullet"/>
@@ -23248,11 +25530,11 @@
       </w:lvl>
     </w:lvlOverride>
   </w:num>
-  <w:num w:numId="8">
-    <w:abstractNumId w:val="11"/>
+  <w:num w:numId="15">
+    <w:abstractNumId w:val="18"/>
   </w:num>
-  <w:num w:numId="9">
-    <w:abstractNumId w:val="1"/>
+  <w:num w:numId="16">
+    <w:abstractNumId w:val="18"/>
     <w:lvlOverride w:ilvl="1">
       <w:lvl w:ilvl="1">
         <w:numFmt w:val="bullet"/>
@@ -23271,20 +25553,11 @@
       </w:lvl>
     </w:lvlOverride>
   </w:num>
-  <w:num w:numId="10">
-    <w:abstractNumId w:val="20"/>
+  <w:num w:numId="17">
+    <w:abstractNumId w:val="14"/>
   </w:num>
-  <w:num w:numId="11">
-    <w:abstractNumId w:val="19"/>
-  </w:num>
-  <w:num w:numId="12">
-    <w:abstractNumId w:val="16"/>
-  </w:num>
-  <w:num w:numId="13">
-    <w:abstractNumId w:val="6"/>
-  </w:num>
-  <w:num w:numId="14">
-    <w:abstractNumId w:val="6"/>
+  <w:num w:numId="18">
+    <w:abstractNumId w:val="14"/>
     <w:lvlOverride w:ilvl="1">
       <w:lvl w:ilvl="1">
         <w:numFmt w:val="bullet"/>
@@ -23303,11 +25576,11 @@
       </w:lvl>
     </w:lvlOverride>
   </w:num>
-  <w:num w:numId="15">
-    <w:abstractNumId w:val="15"/>
+  <w:num w:numId="19">
+    <w:abstractNumId w:val="20"/>
   </w:num>
-  <w:num w:numId="16">
-    <w:abstractNumId w:val="15"/>
+  <w:num w:numId="20">
+    <w:abstractNumId w:val="20"/>
     <w:lvlOverride w:ilvl="1">
       <w:lvl w:ilvl="1">
         <w:numFmt w:val="bullet"/>
@@ -23326,11 +25599,11 @@
       </w:lvl>
     </w:lvlOverride>
   </w:num>
-  <w:num w:numId="17">
-    <w:abstractNumId w:val="12"/>
+  <w:num w:numId="21">
+    <w:abstractNumId w:val="26"/>
   </w:num>
-  <w:num w:numId="18">
-    <w:abstractNumId w:val="12"/>
+  <w:num w:numId="22">
+    <w:abstractNumId w:val="26"/>
     <w:lvlOverride w:ilvl="1">
       <w:lvl w:ilvl="1">
         <w:numFmt w:val="bullet"/>
@@ -23349,96 +25622,50 @@
       </w:lvl>
     </w:lvlOverride>
   </w:num>
-  <w:num w:numId="19">
+  <w:num w:numId="23">
+    <w:abstractNumId w:val="12"/>
+  </w:num>
+  <w:num w:numId="24">
+    <w:abstractNumId w:val="5"/>
+  </w:num>
+  <w:num w:numId="25">
+    <w:abstractNumId w:val="10"/>
+  </w:num>
+  <w:num w:numId="26">
+    <w:abstractNumId w:val="30"/>
+  </w:num>
+  <w:num w:numId="27">
+    <w:abstractNumId w:val="4"/>
+  </w:num>
+  <w:num w:numId="28">
+    <w:abstractNumId w:val="33"/>
+  </w:num>
+  <w:num w:numId="29">
+    <w:abstractNumId w:val="27"/>
+  </w:num>
+  <w:num w:numId="30">
+    <w:abstractNumId w:val="25"/>
+  </w:num>
+  <w:num w:numId="31">
+    <w:abstractNumId w:val="16"/>
+  </w:num>
+  <w:num w:numId="32">
+    <w:abstractNumId w:val="6"/>
+  </w:num>
+  <w:num w:numId="33">
+    <w:abstractNumId w:val="31"/>
+  </w:num>
+  <w:num w:numId="34">
+    <w:abstractNumId w:val="1"/>
+  </w:num>
+  <w:num w:numId="35">
+    <w:abstractNumId w:val="11"/>
+  </w:num>
+  <w:num w:numId="36">
     <w:abstractNumId w:val="17"/>
   </w:num>
-  <w:num w:numId="20">
-    <w:abstractNumId w:val="17"/>
-    <w:lvlOverride w:ilvl="1">
-      <w:lvl w:ilvl="1">
-        <w:numFmt w:val="bullet"/>
-        <w:lvlText w:val=""/>
-        <w:lvlJc w:val="left"/>
-        <w:pPr>
-          <w:tabs>
-            <w:tab w:val="num" w:pos="1440"/>
-          </w:tabs>
-          <w:ind w:left="1440" w:hanging="360"/>
-        </w:pPr>
-        <w:rPr>
-          <w:rFonts w:ascii="Symbol" w:hAnsi="Symbol" w:hint="default"/>
-          <w:sz w:val="20"/>
-        </w:rPr>
-      </w:lvl>
-    </w:lvlOverride>
-  </w:num>
-  <w:num w:numId="21">
-    <w:abstractNumId w:val="22"/>
-  </w:num>
-  <w:num w:numId="22">
-    <w:abstractNumId w:val="22"/>
-    <w:lvlOverride w:ilvl="1">
-      <w:lvl w:ilvl="1">
-        <w:numFmt w:val="bullet"/>
-        <w:lvlText w:val=""/>
-        <w:lvlJc w:val="left"/>
-        <w:pPr>
-          <w:tabs>
-            <w:tab w:val="num" w:pos="1440"/>
-          </w:tabs>
-          <w:ind w:left="1440" w:hanging="360"/>
-        </w:pPr>
-        <w:rPr>
-          <w:rFonts w:ascii="Symbol" w:hAnsi="Symbol" w:hint="default"/>
-          <w:sz w:val="20"/>
-        </w:rPr>
-      </w:lvl>
-    </w:lvlOverride>
-  </w:num>
-  <w:num w:numId="23">
-    <w:abstractNumId w:val="10"/>
-  </w:num>
-  <w:num w:numId="24">
-    <w:abstractNumId w:val="4"/>
-  </w:num>
-  <w:num w:numId="25">
-    <w:abstractNumId w:val="8"/>
-  </w:num>
-  <w:num w:numId="26">
-    <w:abstractNumId w:val="26"/>
-  </w:num>
-  <w:num w:numId="27">
-    <w:abstractNumId w:val="3"/>
-  </w:num>
-  <w:num w:numId="28">
-    <w:abstractNumId w:val="29"/>
-  </w:num>
-  <w:num w:numId="29">
-    <w:abstractNumId w:val="23"/>
-  </w:num>
-  <w:num w:numId="30">
-    <w:abstractNumId w:val="21"/>
-  </w:num>
-  <w:num w:numId="31">
-    <w:abstractNumId w:val="13"/>
-  </w:num>
-  <w:num w:numId="32">
-    <w:abstractNumId w:val="5"/>
-  </w:num>
-  <w:num w:numId="33">
-    <w:abstractNumId w:val="27"/>
-  </w:num>
-  <w:num w:numId="34">
-    <w:abstractNumId w:val="0"/>
-  </w:num>
-  <w:num w:numId="35">
-    <w:abstractNumId w:val="9"/>
-  </w:num>
-  <w:num w:numId="36">
-    <w:abstractNumId w:val="14"/>
-  </w:num>
   <w:num w:numId="37">
-    <w:abstractNumId w:val="28"/>
+    <w:abstractNumId w:val="32"/>
     <w:lvlOverride w:ilvl="0">
       <w:startOverride w:val="1"/>
     </w:lvlOverride>
@@ -23466,6 +25693,21 @@
     <w:lvlOverride w:ilvl="8">
       <w:startOverride w:val="1"/>
     </w:lvlOverride>
+  </w:num>
+  <w:num w:numId="38">
+    <w:abstractNumId w:val="32"/>
+  </w:num>
+  <w:num w:numId="39">
+    <w:abstractNumId w:val="0"/>
+  </w:num>
+  <w:num w:numId="40">
+    <w:abstractNumId w:val="15"/>
+  </w:num>
+  <w:num w:numId="41">
+    <w:abstractNumId w:val="23"/>
+  </w:num>
+  <w:num w:numId="42">
+    <w:abstractNumId w:val="9"/>
   </w:num>
 </w:numbering>
 </file>
@@ -23509,7 +25751,7 @@
     <w:lsdException w:name="Strong" w:semiHidden="0" w:unhideWhenUsed="0" w:qFormat="1"/>
     <w:lsdException w:name="Emphasis" w:semiHidden="0" w:uiPriority="20" w:unhideWhenUsed="0" w:qFormat="1"/>
     <w:lsdException w:name="Normal (Web)" w:uiPriority="99"/>
-    <w:lsdException w:name="Table Grid" w:semiHidden="0" w:unhideWhenUsed="0"/>
+    <w:lsdException w:name="Table Grid" w:semiHidden="0" w:uiPriority="59" w:unhideWhenUsed="0"/>
     <w:lsdException w:name="Placeholder Text" w:uiPriority="99" w:unhideWhenUsed="0"/>
     <w:lsdException w:name="No Spacing" w:semiHidden="0" w:uiPriority="1" w:unhideWhenUsed="0" w:qFormat="1"/>
     <w:lsdException w:name="Light Shading" w:semiHidden="0" w:uiPriority="60" w:unhideWhenUsed="0"/>
@@ -23971,6 +26213,7 @@
   <w:style w:type="table" w:styleId="Tabellenraster">
     <w:name w:val="Table Grid"/>
     <w:basedOn w:val="NormaleTabelle"/>
+    <w:uiPriority w:val="59"/>
     <w:rsid w:val="00A4126D"/>
     <w:tblPr>
       <w:tblBorders>
@@ -24243,11 +26486,13 @@
     <w:name w:val="caption"/>
     <w:basedOn w:val="Standard"/>
     <w:next w:val="Standard"/>
+    <w:autoRedefine/>
     <w:unhideWhenUsed/>
     <w:qFormat/>
-    <w:rsid w:val="00734794"/>
+    <w:rsid w:val="0082019D"/>
     <w:pPr>
       <w:spacing w:after="200" w:line="240" w:lineRule="auto"/>
+      <w:jc w:val="center"/>
     </w:pPr>
     <w:rPr>
       <w:bCs/>
@@ -24298,7 +26543,7 @@
     <w:lsdException w:name="Strong" w:semiHidden="0" w:unhideWhenUsed="0" w:qFormat="1"/>
     <w:lsdException w:name="Emphasis" w:semiHidden="0" w:uiPriority="20" w:unhideWhenUsed="0" w:qFormat="1"/>
     <w:lsdException w:name="Normal (Web)" w:uiPriority="99"/>
-    <w:lsdException w:name="Table Grid" w:semiHidden="0" w:unhideWhenUsed="0"/>
+    <w:lsdException w:name="Table Grid" w:semiHidden="0" w:uiPriority="59" w:unhideWhenUsed="0"/>
     <w:lsdException w:name="Placeholder Text" w:uiPriority="99" w:unhideWhenUsed="0"/>
     <w:lsdException w:name="No Spacing" w:semiHidden="0" w:uiPriority="1" w:unhideWhenUsed="0" w:qFormat="1"/>
     <w:lsdException w:name="Light Shading" w:semiHidden="0" w:uiPriority="60" w:unhideWhenUsed="0"/>
@@ -24760,6 +27005,7 @@
   <w:style w:type="table" w:styleId="Tabellenraster">
     <w:name w:val="Table Grid"/>
     <w:basedOn w:val="NormaleTabelle"/>
+    <w:uiPriority w:val="59"/>
     <w:rsid w:val="00A4126D"/>
     <w:tblPr>
       <w:tblBorders>
@@ -25032,11 +27278,13 @@
     <w:name w:val="caption"/>
     <w:basedOn w:val="Standard"/>
     <w:next w:val="Standard"/>
+    <w:autoRedefine/>
     <w:unhideWhenUsed/>
     <w:qFormat/>
-    <w:rsid w:val="00734794"/>
+    <w:rsid w:val="0082019D"/>
     <w:pPr>
       <w:spacing w:after="200" w:line="240" w:lineRule="auto"/>
+      <w:jc w:val="center"/>
     </w:pPr>
     <w:rPr>
       <w:bCs/>
@@ -25338,7 +27586,7 @@
 </file>
 
 <file path=customXml/itemProps1.xml><?xml version="1.0" encoding="utf-8"?>
-<ds:datastoreItem xmlns:ds="http://schemas.openxmlformats.org/officeDocument/2006/customXml" ds:itemID="{3E18A986-9F76-4D1F-A99A-59DF3B2C6BB5}">
+<ds:datastoreItem xmlns:ds="http://schemas.openxmlformats.org/officeDocument/2006/customXml" ds:itemID="{9AC6AA2C-6A81-4B2C-802D-CF76E4AE836A}">
   <ds:schemaRefs>
     <ds:schemaRef ds:uri="http://schemas.openxmlformats.org/officeDocument/2006/bibliography"/>
   </ds:schemaRefs>

</xml_diff>

<commit_message>
Some more stuff. Iunno what to even do at the moment.
</commit_message>
<xml_diff>
--- a/Bachelorarbeit.docx
+++ b/Bachelorarbeit.docx
@@ -4523,7 +4523,7 @@
         </w:rPr>
         <w:lastRenderedPageBreak/>
         <w:drawing>
-          <wp:inline distT="0" distB="0" distL="0" distR="0" wp14:anchorId="229884EE" wp14:editId="503065A4">
+          <wp:inline distT="0" distB="0" distL="0" distR="0" wp14:anchorId="0D144C7B" wp14:editId="5EC6CFEA">
             <wp:extent cx="5400675" cy="1000125"/>
             <wp:effectExtent l="0" t="0" r="0" b="0"/>
             <wp:docPr id="3" name="Grafik 3" descr="C:\Users\Felix\Desktop\Git\Bachelor\Continuum.png"/>
@@ -17958,6 +17958,90 @@
       <w:r>
         <w:t>consequences and “Using the pattern,” the latter of which refers to other design choices required for implementing the pattern.</w:t>
       </w:r>
+    </w:p>
+    <w:p>
+      <w:pPr>
+        <w:pStyle w:val="StandardErstzeileneinzug"/>
+      </w:pPr>
+      <w:r>
+        <w:t>Because the game mechanism framework is intended to also incorporate sensors and because definitions for Augmented Reality and affordances of devices can vary immensely, sensors which must, or may be used to implement a mechanism are also represented as an element in the framework and may receive special mention in other sections. This allows game designers interested in implementing patterns to easily ascertain whether a given pattern fits their criteria.</w:t>
+      </w:r>
+    </w:p>
+    <w:p>
+      <w:pPr>
+        <w:pStyle w:val="StandardErstzeileneinzug"/>
+      </w:pPr>
+    </w:p>
+    <w:p>
+      <w:pPr>
+        <w:pStyle w:val="StandardErstzeileneinzug"/>
+      </w:pPr>
+      <w:r>
+        <w:lastRenderedPageBreak/>
+        <w:t xml:space="preserve">Although the classification is suitable for other kinds of Augmented Reality systems, the practical part of this thesis is focused on mechanisms that can be implemented with a Microsoft HoloLens, as this system includes a variety of different sensors, can utilize techniques from both vision-based and </w:t>
+      </w:r>
+      <w:proofErr w:type="spellStart"/>
+      <w:r>
+        <w:t>geolocated</w:t>
+      </w:r>
+      <w:proofErr w:type="spellEnd"/>
+      <w:r>
+        <w:t xml:space="preserve"> AR, and is available to the author for testing. </w:t>
+      </w:r>
+    </w:p>
+    <w:p>
+      <w:pPr>
+        <w:pStyle w:val="StandardErstzeileneinzug"/>
+      </w:pPr>
+    </w:p>
+    <w:p>
+      <w:pPr>
+        <w:pStyle w:val="StandardErstzeileneinzug"/>
+      </w:pPr>
+      <w:r>
+        <w:t xml:space="preserve">The software implementation is based in its structure on the </w:t>
+      </w:r>
+      <w:proofErr w:type="spellStart"/>
+      <w:r>
+        <w:t>ARLearn</w:t>
+      </w:r>
+      <w:proofErr w:type="spellEnd"/>
+      <w:r>
+        <w:t xml:space="preserve"> system described by </w:t>
+      </w:r>
+      <w:r>
+        <w:fldChar w:fldCharType="begin" w:fldLock="1"/>
+      </w:r>
+      <w:r>
+        <w:instrText>ADDIN CSL_CITATION { "citationItems" : [ { "id" : "ITEM-1", "itemData" : { "DOI" : "10.3217/jucs-018-15-2143", "ISBN" : "0948695X (ISSN)", "PMID" : "22248183", "abstract" : "This article deals with educational opportunities for mixed reality games and related scenarios for learning. It discusses several issues and educational challenges to be tackled when linking augmented reality and augmented virtuality. Second, the paper describes the architecture of the ARLearn system which offers highly flexible support for different educational settings. Three prototypical use cases implemented based on the underlying ARLearn framework are discussed, which are a field trip system, an augmented Google StreetView client called StreetLearn, and a real time crisis intervention game. ARLearn combines real time notification and mixed reality games across Mobile Augmented Reality and Virtual Reality and the authors aim to use the underlying (open source) framework for further case studies and mixed reality applications for learning support.", "author" : [ { "dropping-particle" : "", "family" : "Ternier", "given" : "Stefaan", "non-dropping-particle" : "", "parse-names" : false, "suffix" : "" }, { "dropping-particle" : "", "family" : "Klemke", "given" : "Roland", "non-dropping-particle" : "", "parse-names" : false, "suffix" : "" }, { "dropping-particle" : "", "family" : "Kalz", "given" : "Marco", "non-dropping-particle" : "", "parse-names" : false, "suffix" : "" }, { "dropping-particle" : "", "family" : "Ulzen", "given" : "Patricia", "non-dropping-particle" : "van", "parse-names" : false, "suffix" : "" }, { "dropping-particle" : "", "family" : "Specht", "given" : "Marcus", "non-dropping-particle" : "", "parse-names" : false, "suffix" : "" } ], "container-title" : "Journal of Universal Computer Science", "id" : "ITEM-1", "issue" : "15", "issued" : { "date-parts" : [ [ "2012" ] ] }, "page" : "2143-2164", "title" : "ARLearn: Augmented reality meets augmented virtuality", "type" : "article-journal", "volume" : "18" }, "label" : "part", "locator" : "4-5", "uris" : [ "http://www.mendeley.com/documents/?uuid=8ae6b190-f4f3-38f0-ba7d-0b36a1efb2e4" ] } ], "mendeley" : { "formattedCitation" : "(Ternier, Klemke, et al., 2012, pts. 4-5)", "manualFormatting" : "Ternier, Klemke, et al. (2012, \u00a7\u00a7 4-5)", "plainTextFormattedCitation" : "(Ternier, Klemke, et al., 2012, pts. 4-5)", "previouslyFormattedCitation" : "(Ternier, Klemke, et al., 2012, pts. 4-5)" }, "properties" : { "noteIndex" : 0 }, "schema" : "https://github.com/citation-style-language/schema/raw/master/csl-citation.json" }</w:instrText>
+      </w:r>
+      <w:r>
+        <w:fldChar w:fldCharType="separate"/>
+      </w:r>
+      <w:r>
+        <w:rPr>
+          <w:noProof/>
+        </w:rPr>
+        <w:t>Tern</w:t>
+      </w:r>
+      <w:r>
+        <w:rPr>
+          <w:noProof/>
+        </w:rPr>
+        <w:t xml:space="preserve">ier, Klemke, et al. (2012, §§ </w:t>
+      </w:r>
+      <w:r>
+        <w:rPr>
+          <w:noProof/>
+        </w:rPr>
+        <w:t>4-5)</w:t>
+      </w:r>
+      <w:r>
+        <w:fldChar w:fldCharType="end"/>
+      </w:r>
+      <w:r>
+        <w:t xml:space="preserve">. It differs in </w:t>
+      </w:r>
       <w:bookmarkStart w:id="46" w:name="_GoBack"/>
       <w:bookmarkEnd w:id="46"/>
     </w:p>
@@ -18080,15 +18164,7 @@
           <w:noProof/>
           <w:szCs w:val="24"/>
         </w:rPr>
-        <w:t xml:space="preserve">(4), 355–385. Retrieved from </w:t>
-      </w:r>
-      <w:r>
-        <w:rPr>
-          <w:noProof/>
-          <w:szCs w:val="24"/>
-        </w:rPr>
-        <w:lastRenderedPageBreak/>
-        <w:t>http://www.dca.fee.unicamp.br/~leopini/DISCIPLINAS/IA369T-22014/Seminarios-entregues/Grupos-Visualização/Visualizacao-Gr-LuisPattam-paperdeapoio-1.pdf</w:t>
+        <w:t>(4), 355–385. Retrieved from http://www.dca.fee.unicamp.br/~leopini/DISCIPLINAS/IA369T-22014/Seminarios-entregues/Grupos-Visualização/Visualizacao-Gr-LuisPattam-paperdeapoio-1.pdf</w:t>
       </w:r>
     </w:p>
     <w:p>
@@ -18264,7 +18340,15 @@
           <w:noProof/>
           <w:szCs w:val="24"/>
         </w:rPr>
-        <w:t>(3), 262–277. Retrieved from http://citeseerx.ist.psu.edu/viewdoc/download?doi=10.1.1.541.8417&amp;rep=rep1&amp;type=pdf</w:t>
+        <w:t xml:space="preserve">(3), 262–277. Retrieved from </w:t>
+      </w:r>
+      <w:r>
+        <w:rPr>
+          <w:noProof/>
+          <w:szCs w:val="24"/>
+        </w:rPr>
+        <w:lastRenderedPageBreak/>
+        <w:t>http://citeseerx.ist.psu.edu/viewdoc/download?doi=10.1.1.541.8417&amp;rep=rep1&amp;type=pdf</w:t>
       </w:r>
     </w:p>
     <w:p>
@@ -18444,7 +18528,6 @@
           <w:noProof/>
           <w:szCs w:val="24"/>
         </w:rPr>
-        <w:lastRenderedPageBreak/>
         <w:t xml:space="preserve">Chandler, D., &amp; Munday, R. (2011). augmented reality. In </w:t>
       </w:r>
       <w:r>
@@ -18709,6 +18792,7 @@
           <w:noProof/>
           <w:szCs w:val="24"/>
         </w:rPr>
+        <w:lastRenderedPageBreak/>
         <w:t xml:space="preserve">Feiner, S., MacIntyre, B., Höllerer, T., &amp; Webster, A. (1997). A Touring Machine: Prototyping 3D Mobile Augmented Reality Systems for Exploring the Urban Environment. </w:t>
       </w:r>
       <w:r>
@@ -18865,15 +18949,7 @@
           <w:noProof/>
           <w:szCs w:val="24"/>
         </w:rPr>
-        <w:t xml:space="preserve">Furmanski, C., Azuma, R. T., &amp; Daily, M. (2002). Augmented-reality visualizations guided </w:t>
-      </w:r>
-      <w:r>
-        <w:rPr>
-          <w:noProof/>
-          <w:szCs w:val="24"/>
-        </w:rPr>
-        <w:lastRenderedPageBreak/>
-        <w:t xml:space="preserve">by cognition: Perceptual heuristics for combining visible and obscured information. In </w:t>
+        <w:t xml:space="preserve">Furmanski, C., Azuma, R. T., &amp; Daily, M. (2002). Augmented-reality visualizations guided by cognition: Perceptual heuristics for combining visible and obscured information. In </w:t>
       </w:r>
       <w:r>
         <w:rPr>
@@ -19069,7 +19145,15 @@
           <w:noProof/>
           <w:szCs w:val="24"/>
         </w:rPr>
-        <w:t>(13/14), 1332–1345. Retrieved from http://eprints.qut.edu.au/6693/1/6693.pdf</w:t>
+        <w:t xml:space="preserve">(13/14), 1332–1345. Retrieved from </w:t>
+      </w:r>
+      <w:r>
+        <w:rPr>
+          <w:noProof/>
+          <w:szCs w:val="24"/>
+        </w:rPr>
+        <w:lastRenderedPageBreak/>
+        <w:t>http://eprints.qut.edu.au/6693/1/6693.pdf</w:t>
       </w:r>
     </w:p>
     <w:p>
@@ -19217,15 +19301,7 @@
           <w:noProof/>
           <w:szCs w:val="24"/>
         </w:rPr>
-        <w:t xml:space="preserve">Kruijff, E., Swan II, J. E., &amp; Feiner, S. (2010). Perceptual Issues in Augmented Reality </w:t>
-      </w:r>
-      <w:r>
-        <w:rPr>
-          <w:noProof/>
-          <w:szCs w:val="24"/>
-        </w:rPr>
-        <w:lastRenderedPageBreak/>
-        <w:t>Revisited. Retrieved from http://www.icg.tu-graz.ac.at/Members/kruijff/perceptual_issues_AR.pdf</w:t>
+        <w:t>Kruijff, E., Swan II, J. E., &amp; Feiner, S. (2010). Perceptual Issues in Augmented Reality Revisited. Retrieved from http://www.icg.tu-graz.ac.at/Members/kruijff/perceptual_issues_AR.pdf</w:t>
       </w:r>
     </w:p>
     <w:p>
@@ -19353,7 +19429,15 @@
           <w:noProof/>
           <w:szCs w:val="24"/>
         </w:rPr>
-        <w:t>. RMIT University. Retrieved from http://citeseerx.ist.psu.edu/viewdoc/download?doi=10.1.1.90.29&amp;rep=rep1&amp;type=pdf</w:t>
+        <w:t xml:space="preserve">. RMIT University. Retrieved from </w:t>
+      </w:r>
+      <w:r>
+        <w:rPr>
+          <w:noProof/>
+          <w:szCs w:val="24"/>
+        </w:rPr>
+        <w:lastRenderedPageBreak/>
+        <w:t>http://citeseerx.ist.psu.edu/viewdoc/download?doi=10.1.1.90.29&amp;rep=rep1&amp;type=pdf</w:t>
       </w:r>
     </w:p>
     <w:p>
@@ -19562,17 +19646,7 @@
           <w:noProof/>
           <w:szCs w:val="24"/>
         </w:rPr>
-        <w:t xml:space="preserve">In Proceedings of the 8th IEEE International </w:t>
-      </w:r>
-      <w:r>
-        <w:rPr>
-          <w:i/>
-          <w:iCs/>
-          <w:noProof/>
-          <w:szCs w:val="24"/>
-        </w:rPr>
-        <w:lastRenderedPageBreak/>
-        <w:t>Symposium on Mixed and Augmented Reality, ISMAR</w:t>
+        <w:t>In Proceedings of the 8th IEEE International Symposium on Mixed and Augmented Reality, ISMAR</w:t>
       </w:r>
       <w:r>
         <w:rPr>
@@ -19791,7 +19865,15 @@
           <w:noProof/>
           <w:szCs w:val="24"/>
         </w:rPr>
-        <w:t xml:space="preserve"> (pp. 153–162). Retrieved from http://citeseerx.ist.psu.edu/viewdoc/download?doi=10.1.1.156.6860&amp;rep=rep1&amp;type=pdf</w:t>
+        <w:t xml:space="preserve"> (pp. 153–162). Retrieved from </w:t>
+      </w:r>
+      <w:r>
+        <w:rPr>
+          <w:noProof/>
+          <w:szCs w:val="24"/>
+        </w:rPr>
+        <w:lastRenderedPageBreak/>
+        <w:t>http://citeseerx.ist.psu.edu/viewdoc/download?doi=10.1.1.156.6860&amp;rep=rep1&amp;type=pdf</w:t>
       </w:r>
     </w:p>
     <w:p>
@@ -19943,15 +20025,7 @@
           <w:noProof/>
           <w:szCs w:val="24"/>
         </w:rPr>
-        <w:t xml:space="preserve">Specht, M., Ternier, S., &amp; Greller, W. (2011). Dimensions of Mobile Augmented Reality for </w:t>
-      </w:r>
-      <w:r>
-        <w:rPr>
-          <w:noProof/>
-          <w:szCs w:val="24"/>
-        </w:rPr>
-        <w:lastRenderedPageBreak/>
-        <w:t xml:space="preserve">Learning: A First Inventory. </w:t>
+        <w:t xml:space="preserve">Specht, M., Ternier, S., &amp; Greller, W. (2011). Dimensions of Mobile Augmented Reality for Learning: A First Inventory. </w:t>
       </w:r>
       <w:r>
         <w:rPr>
@@ -20163,7 +20237,15 @@
           <w:noProof/>
           <w:szCs w:val="24"/>
         </w:rPr>
-        <w:t xml:space="preserve">Wetzel, R., McCall, R., Braun, A.-K., &amp; Broll, W. (2008). Guidelines for Designing Augmented Reality Games. In </w:t>
+        <w:t xml:space="preserve">Wetzel, R., McCall, R., Braun, A.-K., &amp; Broll, W. (2008). Guidelines for Designing </w:t>
+      </w:r>
+      <w:r>
+        <w:rPr>
+          <w:noProof/>
+          <w:szCs w:val="24"/>
+        </w:rPr>
+        <w:lastRenderedPageBreak/>
+        <w:t xml:space="preserve">Augmented Reality Games. In </w:t>
       </w:r>
       <w:r>
         <w:rPr>
@@ -20307,15 +20389,7 @@
           <w:noProof/>
           <w:szCs w:val="24"/>
         </w:rPr>
-        <w:t xml:space="preserve">Yamabe, T., &amp; Nakajima, T. (2013). Playful training with augmented reality games: Case </w:t>
-      </w:r>
-      <w:r>
-        <w:rPr>
-          <w:noProof/>
-          <w:szCs w:val="24"/>
-        </w:rPr>
-        <w:lastRenderedPageBreak/>
-        <w:t xml:space="preserve">studies towards reality-oriented system design. </w:t>
+        <w:t xml:space="preserve">Yamabe, T., &amp; Nakajima, T. (2013). Playful training with augmented reality games: Case studies towards reality-oriented system design. </w:t>
       </w:r>
       <w:r>
         <w:rPr>
@@ -20509,6 +20583,7 @@
         <w:rPr>
           <w:lang w:val="en-US"/>
         </w:rPr>
+        <w:lastRenderedPageBreak/>
         <w:t>Appendix</w:t>
       </w:r>
       <w:bookmarkEnd w:id="48"/>
@@ -21037,7 +21112,7 @@
           <w:rPr>
             <w:noProof/>
           </w:rPr>
-          <w:t>27</w:t>
+          <w:t>28</w:t>
         </w:r>
         <w:r>
           <w:fldChar w:fldCharType="end"/>
@@ -21132,7 +21207,7 @@
         <v:path o:extrusionok="f" gradientshapeok="t" o:connecttype="rect"/>
         <o:lock v:ext="edit" aspectratio="t"/>
       </v:shapetype>
-      <v:shape id="_x0000_i1043" type="#_x0000_t75" style="width:12pt;height:12pt;visibility:visible" o:bullet="t">
+      <v:shape id="_x0000_i1034" type="#_x0000_t75" style="width:12pt;height:12pt;visibility:visible" o:bullet="t">
         <v:imagedata r:id="rId1" o:title=""/>
       </v:shape>
     </w:pict>
@@ -27586,7 +27661,7 @@
 </file>
 
 <file path=customXml/itemProps1.xml><?xml version="1.0" encoding="utf-8"?>
-<ds:datastoreItem xmlns:ds="http://schemas.openxmlformats.org/officeDocument/2006/customXml" ds:itemID="{9AC6AA2C-6A81-4B2C-802D-CF76E4AE836A}">
+<ds:datastoreItem xmlns:ds="http://schemas.openxmlformats.org/officeDocument/2006/customXml" ds:itemID="{47523B3D-0D3B-413D-A5E3-5A91F20EFA78}">
   <ds:schemaRefs>
     <ds:schemaRef ds:uri="http://schemas.openxmlformats.org/officeDocument/2006/bibliography"/>
   </ds:schemaRefs>

</xml_diff>

<commit_message>
Thingken of programming :( plus did some more of that pattern stuff.
</commit_message>
<xml_diff>
--- a/Bachelorarbeit.docx
+++ b/Bachelorarbeit.docx
@@ -10044,7 +10044,6 @@
       <w:r>
         <w:t xml:space="preserve"> (</w:t>
       </w:r>
-      <w:proofErr w:type="spellStart"/>
       <w:r>
         <w:fldChar w:fldCharType="begin" w:fldLock="1"/>
       </w:r>
@@ -10058,14 +10057,7 @@
         <w:rPr>
           <w:noProof/>
         </w:rPr>
-        <w:t>Radu</w:t>
-      </w:r>
-      <w:proofErr w:type="spellEnd"/>
-      <w:r>
-        <w:rPr>
-          <w:noProof/>
-        </w:rPr>
-        <w:t xml:space="preserve"> (</w:t>
+        <w:t>Radu (</w:t>
       </w:r>
       <w:r>
         <w:rPr>
@@ -18328,8 +18320,22 @@
       <w:r>
         <w:t xml:space="preserve">: </w:t>
       </w:r>
+      <w:r>
+        <w:t xml:space="preserve">Points of interest either </w:t>
+      </w:r>
+      <w:proofErr w:type="spellStart"/>
+      <w:r>
+        <w:t>can not</w:t>
+      </w:r>
+      <w:proofErr w:type="spellEnd"/>
+      <w:r>
+        <w:t xml:space="preserve"> overlap or the system needs a method to handle such overlap. Constantly gathering information about user location and comparing it to points of interest may consume a lot of energy, which could negatively affect the user. </w:t>
+      </w:r>
       <w:bookmarkStart w:id="48" w:name="_GoBack"/>
       <w:bookmarkEnd w:id="48"/>
+      <w:r>
+        <w:t xml:space="preserve"> </w:t>
+      </w:r>
     </w:p>
     <w:p>
       <w:pPr>
@@ -18427,15 +18433,8 @@
         </w:numPr>
       </w:pPr>
       <w:r>
-        <w:t xml:space="preserve">Although the game mechanism framework may include multiplayer applications, </w:t>
-      </w:r>
-      <w:proofErr w:type="gramStart"/>
-      <w:r>
-        <w:t>unlike</w:t>
-      </w:r>
-      <w:proofErr w:type="gramEnd"/>
-      <w:r>
-        <w:t xml:space="preserve"> in </w:t>
+        <w:lastRenderedPageBreak/>
+        <w:t xml:space="preserve">Although the game mechanism framework may include multiplayer applications, unlike in </w:t>
       </w:r>
       <w:proofErr w:type="spellStart"/>
       <w:r>
@@ -18472,11 +18471,7 @@
         <w:t xml:space="preserve">minor </w:t>
       </w:r>
       <w:r>
-        <w:t xml:space="preserve">changes in the </w:t>
-      </w:r>
-      <w:r>
-        <w:lastRenderedPageBreak/>
-        <w:t>env</w:t>
+        <w:t>changes in the env</w:t>
       </w:r>
       <w:r>
         <w:t xml:space="preserve">ironment (such as moving </w:t>
@@ -18555,6 +18550,7 @@
         <w:rPr>
           <w:noProof/>
           <w:szCs w:val="24"/>
+          <w:lang w:val="en-US"/>
         </w:rPr>
       </w:pPr>
       <w:r>
@@ -18579,8 +18575,17 @@
         <w:rPr>
           <w:noProof/>
           <w:szCs w:val="24"/>
-        </w:rPr>
-        <w:t xml:space="preserve">Antonaci, A., Klemke, R., &amp; Specht, M. (2015). Towards Design Patterns for Augmented Reality Serious Games. In </w:t>
+          <w:lang w:val="es-ES_tradnl"/>
+        </w:rPr>
+        <w:t xml:space="preserve">Antonaci, A., Klemke, R., &amp; Specht, M. (2015). </w:t>
+      </w:r>
+      <w:r>
+        <w:rPr>
+          <w:noProof/>
+          <w:szCs w:val="24"/>
+          <w:lang w:val="en-US"/>
+        </w:rPr>
+        <w:t xml:space="preserve">Towards Design Patterns for Augmented Reality Serious Games. In </w:t>
       </w:r>
       <w:r>
         <w:rPr>
@@ -18588,6 +18593,7 @@
           <w:iCs/>
           <w:noProof/>
           <w:szCs w:val="24"/>
+          <w:lang w:val="en-US"/>
         </w:rPr>
         <w:t>The Mobile Learning Voyage - From Small Ripples to Massive Open Waters</w:t>
       </w:r>
@@ -18595,6 +18601,7 @@
         <w:rPr>
           <w:noProof/>
           <w:szCs w:val="24"/>
+          <w:lang w:val="en-US"/>
         </w:rPr>
         <w:t xml:space="preserve"> (pp. 273–282). https://doi.org/10.1007/978-3-319-25684-9_20</w:t>
       </w:r>
@@ -18609,12 +18616,14 @@
         <w:rPr>
           <w:noProof/>
           <w:szCs w:val="24"/>
-        </w:rPr>
-      </w:pPr>
-      <w:r>
-        <w:rPr>
-          <w:noProof/>
-          <w:szCs w:val="24"/>
+          <w:lang w:val="en-US"/>
+        </w:rPr>
+      </w:pPr>
+      <w:r>
+        <w:rPr>
+          <w:noProof/>
+          <w:szCs w:val="24"/>
+          <w:lang w:val="en-US"/>
         </w:rPr>
         <w:t xml:space="preserve">Azuma, R. T. (1997). A Survey of Augmented Reality. </w:t>
       </w:r>
@@ -18624,6 +18633,7 @@
           <w:iCs/>
           <w:noProof/>
           <w:szCs w:val="24"/>
+          <w:lang w:val="en-US"/>
         </w:rPr>
         <w:t>Presence: Teleoperators and Virtual Environments</w:t>
       </w:r>
@@ -18631,6 +18641,7 @@
         <w:rPr>
           <w:noProof/>
           <w:szCs w:val="24"/>
+          <w:lang w:val="en-US"/>
         </w:rPr>
         <w:t xml:space="preserve">, </w:t>
       </w:r>
@@ -18640,6 +18651,7 @@
           <w:iCs/>
           <w:noProof/>
           <w:szCs w:val="24"/>
+          <w:lang w:val="en-US"/>
         </w:rPr>
         <w:t>6</w:t>
       </w:r>
@@ -18647,6 +18659,7 @@
         <w:rPr>
           <w:noProof/>
           <w:szCs w:val="24"/>
+          <w:lang w:val="en-US"/>
         </w:rPr>
         <w:t>(4), 355–385. Retrieved from http://www.dca.fee.unicamp.br/~leopini/DISCIPLINAS/IA369T-22014/Seminarios-entregues/Grupos-Visualização/Visualizacao-Gr-LuisPattam-paperdeapoio-1.pdf</w:t>
       </w:r>
@@ -18661,14 +18674,23 @@
         <w:rPr>
           <w:noProof/>
           <w:szCs w:val="24"/>
-        </w:rPr>
-      </w:pPr>
-      <w:r>
-        <w:rPr>
-          <w:noProof/>
-          <w:szCs w:val="24"/>
-        </w:rPr>
-        <w:t xml:space="preserve">Azuma, R. T., Baillot, Y., Behringer, R., Feiner, S., Julier, S., &amp; MacIntyre, B. (2001). Recent advances in augmented reality. </w:t>
+          <w:lang w:val="en-US"/>
+        </w:rPr>
+      </w:pPr>
+      <w:r>
+        <w:rPr>
+          <w:noProof/>
+          <w:szCs w:val="24"/>
+        </w:rPr>
+        <w:t xml:space="preserve">Azuma, R. T., Baillot, Y., Behringer, R., Feiner, S., Julier, S., &amp; MacIntyre, B. (2001). </w:t>
+      </w:r>
+      <w:r>
+        <w:rPr>
+          <w:noProof/>
+          <w:szCs w:val="24"/>
+          <w:lang w:val="en-US"/>
+        </w:rPr>
+        <w:t xml:space="preserve">Recent advances in augmented reality. </w:t>
       </w:r>
       <w:r>
         <w:rPr>
@@ -18676,6 +18698,7 @@
           <w:iCs/>
           <w:noProof/>
           <w:szCs w:val="24"/>
+          <w:lang w:val="en-US"/>
         </w:rPr>
         <w:t>IEEE Computer Graphics and Applications</w:t>
       </w:r>
@@ -18683,6 +18706,7 @@
         <w:rPr>
           <w:noProof/>
           <w:szCs w:val="24"/>
+          <w:lang w:val="en-US"/>
         </w:rPr>
         <w:t xml:space="preserve">, </w:t>
       </w:r>
@@ -18692,6 +18716,7 @@
           <w:iCs/>
           <w:noProof/>
           <w:szCs w:val="24"/>
+          <w:lang w:val="en-US"/>
         </w:rPr>
         <w:t>21</w:t>
       </w:r>
@@ -18699,6 +18724,7 @@
         <w:rPr>
           <w:noProof/>
           <w:szCs w:val="24"/>
+          <w:lang w:val="en-US"/>
         </w:rPr>
         <w:t>(6), 34–47. https://doi.org/10.4061/2011/908468</w:t>
       </w:r>
@@ -18713,14 +18739,23 @@
         <w:rPr>
           <w:noProof/>
           <w:szCs w:val="24"/>
-        </w:rPr>
-      </w:pPr>
-      <w:r>
-        <w:rPr>
-          <w:noProof/>
-          <w:szCs w:val="24"/>
-        </w:rPr>
-        <w:t xml:space="preserve">Bauer, S., Wasza, J., Haase, S., Marosi, N., &amp; Hornegger, J. (2011). Multi-modal Surface Registration for Markerless Initial Patient Setup in Radiation Therapy using Microsoft’s Kinect Sensor. In </w:t>
+          <w:lang w:val="en-US"/>
+        </w:rPr>
+      </w:pPr>
+      <w:r>
+        <w:rPr>
+          <w:noProof/>
+          <w:szCs w:val="24"/>
+        </w:rPr>
+        <w:t xml:space="preserve">Bauer, S., Wasza, J., Haase, S., Marosi, N., &amp; Hornegger, J. (2011). </w:t>
+      </w:r>
+      <w:r>
+        <w:rPr>
+          <w:noProof/>
+          <w:szCs w:val="24"/>
+          <w:lang w:val="en-US"/>
+        </w:rPr>
+        <w:t xml:space="preserve">Multi-modal Surface Registration for Markerless Initial Patient Setup in Radiation Therapy using Microsoft’s Kinect Sensor. In </w:t>
       </w:r>
       <w:r>
         <w:rPr>
@@ -18728,6 +18763,7 @@
           <w:iCs/>
           <w:noProof/>
           <w:szCs w:val="24"/>
+          <w:lang w:val="en-US"/>
         </w:rPr>
         <w:t>Proc. IEEE Workshop on Consumer Depth Cameras for Computer Vision (CDC4CV)</w:t>
       </w:r>
@@ -18735,6 +18771,7 @@
         <w:rPr>
           <w:noProof/>
           <w:szCs w:val="24"/>
+          <w:lang w:val="en-US"/>
         </w:rPr>
         <w:t xml:space="preserve"> (pp. 1175–1181). IEEE Press. Retrieved from http://www5.informatik.uni-erlangen.de/Forschung/Publikationen/2011/Bauer11-MSR.pdf</w:t>
       </w:r>
@@ -18755,6 +18792,7 @@
         <w:rPr>
           <w:noProof/>
           <w:szCs w:val="24"/>
+          <w:lang w:val="en-US"/>
         </w:rPr>
         <w:t xml:space="preserve">Benko, H., Holz, C., Sinclair, M., &amp; Ofek, E. (2016). NormalTouch and TextureTouch : High-fidelity 3D Haptic Shape Rendering on Handheld Virtual Reality Controllers. In </w:t>
       </w:r>
@@ -18764,6 +18802,7 @@
           <w:iCs/>
           <w:noProof/>
           <w:szCs w:val="24"/>
+          <w:lang w:val="en-US"/>
         </w:rPr>
         <w:t>Proceedings of the 29th Annual Symposium on User Interface Software and Technology</w:t>
       </w:r>
@@ -18771,8 +18810,16 @@
         <w:rPr>
           <w:noProof/>
           <w:szCs w:val="24"/>
-        </w:rPr>
-        <w:t xml:space="preserve"> (pp. 717–728). ACM. https://doi.org/10.1145/2984511.2984526</w:t>
+          <w:lang w:val="en-US"/>
+        </w:rPr>
+        <w:t xml:space="preserve"> (pp. 717–728). </w:t>
+      </w:r>
+      <w:r>
+        <w:rPr>
+          <w:noProof/>
+          <w:szCs w:val="24"/>
+        </w:rPr>
+        <w:t>ACM. https://doi.org/10.1145/2984511.2984526</w:t>
       </w:r>
     </w:p>
     <w:p>
@@ -18785,14 +18832,24 @@
         <w:rPr>
           <w:noProof/>
           <w:szCs w:val="24"/>
-        </w:rPr>
-      </w:pPr>
-      <w:r>
-        <w:rPr>
-          <w:noProof/>
-          <w:szCs w:val="24"/>
-        </w:rPr>
-        <w:t xml:space="preserve">Biocca, F. A., &amp; Rolland, J. P. (1998). Virtual Eyes Can Rearrange Your Body: Adaptation to Visual Displacement in See-Through, Head-Mounted Displays. </w:t>
+          <w:lang w:val="en-US"/>
+        </w:rPr>
+      </w:pPr>
+      <w:r>
+        <w:rPr>
+          <w:noProof/>
+          <w:szCs w:val="24"/>
+        </w:rPr>
+        <w:lastRenderedPageBreak/>
+        <w:t xml:space="preserve">Biocca, F. A., &amp; Rolland, J. P. (1998). </w:t>
+      </w:r>
+      <w:r>
+        <w:rPr>
+          <w:noProof/>
+          <w:szCs w:val="24"/>
+          <w:lang w:val="en-US"/>
+        </w:rPr>
+        <w:t xml:space="preserve">Virtual Eyes Can Rearrange Your Body: Adaptation to Visual Displacement in See-Through, Head-Mounted Displays. </w:t>
       </w:r>
       <w:r>
         <w:rPr>
@@ -18800,6 +18857,7 @@
           <w:iCs/>
           <w:noProof/>
           <w:szCs w:val="24"/>
+          <w:lang w:val="en-US"/>
         </w:rPr>
         <w:t>Presence: Teleoperators and Virtual Environments</w:t>
       </w:r>
@@ -18807,6 +18865,7 @@
         <w:rPr>
           <w:noProof/>
           <w:szCs w:val="24"/>
+          <w:lang w:val="en-US"/>
         </w:rPr>
         <w:t xml:space="preserve">, </w:t>
       </w:r>
@@ -18816,6 +18875,7 @@
           <w:iCs/>
           <w:noProof/>
           <w:szCs w:val="24"/>
+          <w:lang w:val="en-US"/>
         </w:rPr>
         <w:t>7</w:t>
       </w:r>
@@ -18823,16 +18883,9 @@
         <w:rPr>
           <w:noProof/>
           <w:szCs w:val="24"/>
-        </w:rPr>
-        <w:t>(3), 262–277. Retrieved from http://citeseerx.ist.psu.edu/viewdoc/download?doi=10.1.1.541.8417&amp;rep=rep1&amp;type=pd</w:t>
-      </w:r>
-      <w:r>
-        <w:rPr>
-          <w:noProof/>
-          <w:szCs w:val="24"/>
-        </w:rPr>
-        <w:lastRenderedPageBreak/>
-        <w:t>f</w:t>
+          <w:lang w:val="en-US"/>
+        </w:rPr>
+        <w:t>(3), 262–277. Retrieved from http://citeseerx.ist.psu.edu/viewdoc/download?doi=10.1.1.541.8417&amp;rep=rep1&amp;type=pdf</w:t>
       </w:r>
     </w:p>
     <w:p>
@@ -18845,14 +18898,23 @@
         <w:rPr>
           <w:noProof/>
           <w:szCs w:val="24"/>
-        </w:rPr>
-      </w:pPr>
-      <w:r>
-        <w:rPr>
-          <w:noProof/>
-          <w:szCs w:val="24"/>
-        </w:rPr>
-        <w:t xml:space="preserve">Björk, S., Lundgren, S., &amp; Holopainen, J. (2003). Game Design Patterns. In </w:t>
+          <w:lang w:val="en-US"/>
+        </w:rPr>
+      </w:pPr>
+      <w:r>
+        <w:rPr>
+          <w:noProof/>
+          <w:szCs w:val="24"/>
+        </w:rPr>
+        <w:t xml:space="preserve">Björk, S., Lundgren, S., &amp; Holopainen, J. (2003). </w:t>
+      </w:r>
+      <w:r>
+        <w:rPr>
+          <w:noProof/>
+          <w:szCs w:val="24"/>
+          <w:lang w:val="en-US"/>
+        </w:rPr>
+        <w:t xml:space="preserve">Game Design Patterns. In </w:t>
       </w:r>
       <w:r>
         <w:rPr>
@@ -18860,6 +18922,7 @@
           <w:iCs/>
           <w:noProof/>
           <w:szCs w:val="24"/>
+          <w:lang w:val="en-US"/>
         </w:rPr>
         <w:t>Level Up: Digital Games Research Conference 2003</w:t>
       </w:r>
@@ -18867,6 +18930,7 @@
         <w:rPr>
           <w:noProof/>
           <w:szCs w:val="24"/>
+          <w:lang w:val="en-US"/>
         </w:rPr>
         <w:t>. Retrieved from http://citeseerx.ist.psu.edu/viewdoc/download?doi=10.1.1.10.4097&amp;rep=rep1&amp;type=pdf</w:t>
       </w:r>
@@ -18881,12 +18945,14 @@
         <w:rPr>
           <w:noProof/>
           <w:szCs w:val="24"/>
-        </w:rPr>
-      </w:pPr>
-      <w:r>
-        <w:rPr>
-          <w:noProof/>
-          <w:szCs w:val="24"/>
+          <w:lang w:val="en-US"/>
+        </w:rPr>
+      </w:pPr>
+      <w:r>
+        <w:rPr>
+          <w:noProof/>
+          <w:szCs w:val="24"/>
+          <w:lang w:val="en-US"/>
         </w:rPr>
         <w:t xml:space="preserve">Borchers, J. O. (2001). A Pattern Approach to Interaction Design. </w:t>
       </w:r>
@@ -18896,6 +18962,7 @@
           <w:iCs/>
           <w:noProof/>
           <w:szCs w:val="24"/>
+          <w:lang w:val="en-US"/>
         </w:rPr>
         <w:t>AI &amp; Society</w:t>
       </w:r>
@@ -18903,6 +18970,7 @@
         <w:rPr>
           <w:noProof/>
           <w:szCs w:val="24"/>
+          <w:lang w:val="en-US"/>
         </w:rPr>
         <w:t xml:space="preserve">, </w:t>
       </w:r>
@@ -18912,6 +18980,7 @@
           <w:iCs/>
           <w:noProof/>
           <w:szCs w:val="24"/>
+          <w:lang w:val="en-US"/>
         </w:rPr>
         <w:t>15</w:t>
       </w:r>
@@ -18919,6 +18988,7 @@
         <w:rPr>
           <w:noProof/>
           <w:szCs w:val="24"/>
+          <w:lang w:val="en-US"/>
         </w:rPr>
         <w:t>(4), 359–376. Retrieved from https://guzdial.cc.gatech.edu/hci-seminar/uploads/1/BorchersInteractionPatterns.pdf</w:t>
       </w:r>
@@ -18933,12 +19003,14 @@
         <w:rPr>
           <w:noProof/>
           <w:szCs w:val="24"/>
-        </w:rPr>
-      </w:pPr>
-      <w:r>
-        <w:rPr>
-          <w:noProof/>
-          <w:szCs w:val="24"/>
+          <w:lang w:val="en-US"/>
+        </w:rPr>
+      </w:pPr>
+      <w:r>
+        <w:rPr>
+          <w:noProof/>
+          <w:szCs w:val="24"/>
+          <w:lang w:val="en-US"/>
         </w:rPr>
         <w:t xml:space="preserve">Bower, M., Howe, C., McCredie, N., Robinson, A., &amp; Grover, D. (2014). Augmented Reality in education – cases, places and potentials. </w:t>
       </w:r>
@@ -18948,6 +19020,7 @@
           <w:iCs/>
           <w:noProof/>
           <w:szCs w:val="24"/>
+          <w:lang w:val="en-US"/>
         </w:rPr>
         <w:t>Educational Media International</w:t>
       </w:r>
@@ -18955,6 +19028,7 @@
         <w:rPr>
           <w:noProof/>
           <w:szCs w:val="24"/>
+          <w:lang w:val="en-US"/>
         </w:rPr>
         <w:t xml:space="preserve">, </w:t>
       </w:r>
@@ -18964,6 +19038,7 @@
           <w:iCs/>
           <w:noProof/>
           <w:szCs w:val="24"/>
+          <w:lang w:val="en-US"/>
         </w:rPr>
         <w:t>51</w:t>
       </w:r>
@@ -18971,6 +19046,7 @@
         <w:rPr>
           <w:noProof/>
           <w:szCs w:val="24"/>
+          <w:lang w:val="en-US"/>
         </w:rPr>
         <w:t>(1), 1–15. https://doi.org/10.1080/09523987.2014.889400</w:t>
       </w:r>
@@ -18985,12 +19061,14 @@
         <w:rPr>
           <w:noProof/>
           <w:szCs w:val="24"/>
-        </w:rPr>
-      </w:pPr>
-      <w:r>
-        <w:rPr>
-          <w:noProof/>
-          <w:szCs w:val="24"/>
+          <w:lang w:val="en-US"/>
+        </w:rPr>
+      </w:pPr>
+      <w:r>
+        <w:rPr>
+          <w:noProof/>
+          <w:szCs w:val="24"/>
+          <w:lang w:val="en-US"/>
         </w:rPr>
         <w:t>Calo, R., Denning, T., Friedman, B., Kohno, T., Magassa, L., McReynolds, E., … Woo, J. (2015). Augmented Reality: A Technology and Policy Primer. Retrieved from http://techpolicylab.org/wp-content/uploads/2016/02/Augmented_Reality_Primer-TechPolicyLab.pdf</w:t>
       </w:r>
@@ -19005,12 +19083,14 @@
         <w:rPr>
           <w:noProof/>
           <w:szCs w:val="24"/>
-        </w:rPr>
-      </w:pPr>
-      <w:r>
-        <w:rPr>
-          <w:noProof/>
-          <w:szCs w:val="24"/>
+          <w:lang w:val="en-US"/>
+        </w:rPr>
+      </w:pPr>
+      <w:r>
+        <w:rPr>
+          <w:noProof/>
+          <w:szCs w:val="24"/>
+          <w:lang w:val="en-US"/>
         </w:rPr>
         <w:t xml:space="preserve">Chandler, D., &amp; Munday, R. (2011). augmented reality. In </w:t>
       </w:r>
@@ -19020,6 +19100,7 @@
           <w:iCs/>
           <w:noProof/>
           <w:szCs w:val="24"/>
+          <w:lang w:val="en-US"/>
         </w:rPr>
         <w:t>A Dictionary of Media and Communication</w:t>
       </w:r>
@@ -19027,6 +19108,7 @@
         <w:rPr>
           <w:noProof/>
           <w:szCs w:val="24"/>
+          <w:lang w:val="en-US"/>
         </w:rPr>
         <w:t>. Oxford University Press. Retrieved from http://www.oxfordreference.com/view/10.1093/acref/9780199568758.001.0001/acref-9780199568758-e-0171</w:t>
       </w:r>
@@ -19041,12 +19123,14 @@
         <w:rPr>
           <w:noProof/>
           <w:szCs w:val="24"/>
-        </w:rPr>
-      </w:pPr>
-      <w:r>
-        <w:rPr>
-          <w:noProof/>
-          <w:szCs w:val="24"/>
+          <w:lang w:val="en-US"/>
+        </w:rPr>
+      </w:pPr>
+      <w:r>
+        <w:rPr>
+          <w:noProof/>
+          <w:szCs w:val="24"/>
+          <w:lang w:val="en-US"/>
         </w:rPr>
         <w:t>Crecente, B. (2016). Pokémon Go breaks iTunes record, Apple confirms. Retrieved December 27, 2016, from http://www.polygon.com/2016/7/22/12258490/pokemon-go-itunes-record-apple-confirms</w:t>
       </w:r>
@@ -19061,12 +19145,14 @@
         <w:rPr>
           <w:noProof/>
           <w:szCs w:val="24"/>
-        </w:rPr>
-      </w:pPr>
-      <w:r>
-        <w:rPr>
-          <w:noProof/>
-          <w:szCs w:val="24"/>
+          <w:lang w:val="en-US"/>
+        </w:rPr>
+      </w:pPr>
+      <w:r>
+        <w:rPr>
+          <w:noProof/>
+          <w:szCs w:val="24"/>
+          <w:lang w:val="en-US"/>
         </w:rPr>
         <w:t xml:space="preserve">Dasarathy, B. V. (1997). Sensor fusion potential exploitation-innovative architectures and illustrative applications. </w:t>
       </w:r>
@@ -19076,6 +19162,7 @@
           <w:iCs/>
           <w:noProof/>
           <w:szCs w:val="24"/>
+          <w:lang w:val="en-US"/>
         </w:rPr>
         <w:t>Proceedings of the IEEE</w:t>
       </w:r>
@@ -19083,6 +19170,7 @@
         <w:rPr>
           <w:noProof/>
           <w:szCs w:val="24"/>
+          <w:lang w:val="en-US"/>
         </w:rPr>
         <w:t xml:space="preserve">, </w:t>
       </w:r>
@@ -19092,6 +19180,7 @@
           <w:iCs/>
           <w:noProof/>
           <w:szCs w:val="24"/>
+          <w:lang w:val="en-US"/>
         </w:rPr>
         <w:t>85</w:t>
       </w:r>
@@ -19099,6 +19188,7 @@
         <w:rPr>
           <w:noProof/>
           <w:szCs w:val="24"/>
+          <w:lang w:val="en-US"/>
         </w:rPr>
         <w:t>(1), 24–38. https://doi.org/10.1109/5.554206</w:t>
       </w:r>
@@ -19113,12 +19203,14 @@
         <w:rPr>
           <w:noProof/>
           <w:szCs w:val="24"/>
-        </w:rPr>
-      </w:pPr>
-      <w:r>
-        <w:rPr>
-          <w:noProof/>
-          <w:szCs w:val="24"/>
+          <w:lang w:val="en-US"/>
+        </w:rPr>
+      </w:pPr>
+      <w:r>
+        <w:rPr>
+          <w:noProof/>
+          <w:szCs w:val="24"/>
+          <w:lang w:val="en-US"/>
         </w:rPr>
         <w:t xml:space="preserve">Dede, C. (2009). Immersive Interfaces for Engagement and Learning. </w:t>
       </w:r>
@@ -19128,6 +19220,7 @@
           <w:iCs/>
           <w:noProof/>
           <w:szCs w:val="24"/>
+          <w:lang w:val="en-US"/>
         </w:rPr>
         <w:t>Science</w:t>
       </w:r>
@@ -19135,6 +19228,7 @@
         <w:rPr>
           <w:noProof/>
           <w:szCs w:val="24"/>
+          <w:lang w:val="en-US"/>
         </w:rPr>
         <w:t xml:space="preserve">, </w:t>
       </w:r>
@@ -19144,6 +19238,7 @@
           <w:iCs/>
           <w:noProof/>
           <w:szCs w:val="24"/>
+          <w:lang w:val="en-US"/>
         </w:rPr>
         <w:t>323</w:t>
       </w:r>
@@ -19151,6 +19246,7 @@
         <w:rPr>
           <w:noProof/>
           <w:szCs w:val="24"/>
+          <w:lang w:val="en-US"/>
         </w:rPr>
         <w:t>(5910), 66–69. Retrieved from https://pdfs.semanticscholar.org/844a/742b416bf914c3e22e6a0c3d9f7f1d58a185.pdf</w:t>
       </w:r>
@@ -19165,12 +19261,14 @@
         <w:rPr>
           <w:noProof/>
           <w:szCs w:val="24"/>
-        </w:rPr>
-      </w:pPr>
-      <w:r>
-        <w:rPr>
-          <w:noProof/>
-          <w:szCs w:val="24"/>
+          <w:lang w:val="en-US"/>
+        </w:rPr>
+      </w:pPr>
+      <w:r>
+        <w:rPr>
+          <w:noProof/>
+          <w:szCs w:val="24"/>
+          <w:lang w:val="en-US"/>
         </w:rPr>
         <w:t xml:space="preserve">Dunleavy, M. (2014). Design Principles for Augmented Reality Learning. </w:t>
       </w:r>
@@ -19180,6 +19278,7 @@
           <w:iCs/>
           <w:noProof/>
           <w:szCs w:val="24"/>
+          <w:lang w:val="en-US"/>
         </w:rPr>
         <w:t>TechTrends</w:t>
       </w:r>
@@ -19187,6 +19286,7 @@
         <w:rPr>
           <w:noProof/>
           <w:szCs w:val="24"/>
+          <w:lang w:val="en-US"/>
         </w:rPr>
         <w:t xml:space="preserve">, </w:t>
       </w:r>
@@ -19196,6 +19296,7 @@
           <w:iCs/>
           <w:noProof/>
           <w:szCs w:val="24"/>
+          <w:lang w:val="en-US"/>
         </w:rPr>
         <w:t>58</w:t>
       </w:r>
@@ -19203,6 +19304,7 @@
         <w:rPr>
           <w:noProof/>
           <w:szCs w:val="24"/>
+          <w:lang w:val="en-US"/>
         </w:rPr>
         <w:t>(1), 28–34. https://doi.org/10.1007/s11528-013-0717-2</w:t>
       </w:r>
@@ -19217,13 +19319,16 @@
         <w:rPr>
           <w:noProof/>
           <w:szCs w:val="24"/>
-        </w:rPr>
-      </w:pPr>
-      <w:r>
-        <w:rPr>
-          <w:noProof/>
-          <w:szCs w:val="24"/>
-        </w:rPr>
+          <w:lang w:val="en-US"/>
+        </w:rPr>
+      </w:pPr>
+      <w:r>
+        <w:rPr>
+          <w:noProof/>
+          <w:szCs w:val="24"/>
+          <w:lang w:val="en-US"/>
+        </w:rPr>
+        <w:lastRenderedPageBreak/>
         <w:t xml:space="preserve">Dunleavy, M., Dede, C., &amp; Mitchell, R. (2009). Affordances and limitations of immersive participatory augmented reality simulations for teaching and learning. </w:t>
       </w:r>
       <w:r>
@@ -19232,6 +19337,7 @@
           <w:iCs/>
           <w:noProof/>
           <w:szCs w:val="24"/>
+          <w:lang w:val="en-US"/>
         </w:rPr>
         <w:t>Journal of Science Education and Technology</w:t>
       </w:r>
@@ -19239,6 +19345,7 @@
         <w:rPr>
           <w:noProof/>
           <w:szCs w:val="24"/>
+          <w:lang w:val="en-US"/>
         </w:rPr>
         <w:t xml:space="preserve">, </w:t>
       </w:r>
@@ -19248,6 +19355,7 @@
           <w:iCs/>
           <w:noProof/>
           <w:szCs w:val="24"/>
+          <w:lang w:val="en-US"/>
         </w:rPr>
         <w:t>18</w:t>
       </w:r>
@@ -19255,6 +19363,7 @@
         <w:rPr>
           <w:noProof/>
           <w:szCs w:val="24"/>
+          <w:lang w:val="en-US"/>
         </w:rPr>
         <w:t>(1), 7–22. https://doi.org/10.1007/s10956-008-9119-1</w:t>
       </w:r>
@@ -19269,22 +19378,16 @@
         <w:rPr>
           <w:noProof/>
           <w:szCs w:val="24"/>
-        </w:rPr>
-      </w:pPr>
-      <w:r>
-        <w:rPr>
-          <w:noProof/>
-          <w:szCs w:val="24"/>
-        </w:rPr>
-        <w:t xml:space="preserve">Evertt, J. (n.d.). Case study - Expanding the spatial mapping capabilities of HoloLens. </w:t>
-      </w:r>
-      <w:r>
-        <w:rPr>
-          <w:noProof/>
-          <w:szCs w:val="24"/>
-        </w:rPr>
-        <w:lastRenderedPageBreak/>
-        <w:t>Retrieved January 9, 2017, from https://developer.microsoft.com/en-us/windows/holographic/case_study_-_expanding_the_spatial_mapping_capabilities_of_hololens</w:t>
+          <w:lang w:val="en-US"/>
+        </w:rPr>
+      </w:pPr>
+      <w:r>
+        <w:rPr>
+          <w:noProof/>
+          <w:szCs w:val="24"/>
+          <w:lang w:val="en-US"/>
+        </w:rPr>
+        <w:t>Evertt, J. (n.d.). Case study - Expanding the spatial mapping capabilities of HoloLens. Retrieved January 9, 2017, from https://developer.microsoft.com/en-us/windows/holographic/case_study_-_expanding_the_spatial_mapping_capabilities_of_hololens</w:t>
       </w:r>
     </w:p>
     <w:p>
@@ -19297,14 +19400,23 @@
         <w:rPr>
           <w:noProof/>
           <w:szCs w:val="24"/>
-        </w:rPr>
-      </w:pPr>
-      <w:r>
-        <w:rPr>
-          <w:noProof/>
-          <w:szCs w:val="24"/>
-        </w:rPr>
-        <w:t xml:space="preserve">Feiner, S., MacIntyre, B., Höllerer, T., &amp; Webster, A. (1997). A Touring Machine: Prototyping 3D Mobile Augmented Reality Systems for Exploring the Urban Environment. </w:t>
+          <w:lang w:val="en-US"/>
+        </w:rPr>
+      </w:pPr>
+      <w:r>
+        <w:rPr>
+          <w:noProof/>
+          <w:szCs w:val="24"/>
+        </w:rPr>
+        <w:t xml:space="preserve">Feiner, S., MacIntyre, B., Höllerer, T., &amp; Webster, A. (1997). </w:t>
+      </w:r>
+      <w:r>
+        <w:rPr>
+          <w:noProof/>
+          <w:szCs w:val="24"/>
+          <w:lang w:val="en-US"/>
+        </w:rPr>
+        <w:t xml:space="preserve">A Touring Machine: Prototyping 3D Mobile Augmented Reality Systems for Exploring the Urban Environment. </w:t>
       </w:r>
       <w:r>
         <w:rPr>
@@ -19312,6 +19424,7 @@
           <w:iCs/>
           <w:noProof/>
           <w:szCs w:val="24"/>
+          <w:lang w:val="en-US"/>
         </w:rPr>
         <w:t>Personal Technologies</w:t>
       </w:r>
@@ -19319,6 +19432,7 @@
         <w:rPr>
           <w:noProof/>
           <w:szCs w:val="24"/>
+          <w:lang w:val="en-US"/>
         </w:rPr>
         <w:t xml:space="preserve">, </w:t>
       </w:r>
@@ -19328,6 +19442,7 @@
           <w:iCs/>
           <w:noProof/>
           <w:szCs w:val="24"/>
+          <w:lang w:val="en-US"/>
         </w:rPr>
         <w:t>1</w:t>
       </w:r>
@@ -19335,6 +19450,7 @@
         <w:rPr>
           <w:noProof/>
           <w:szCs w:val="24"/>
+          <w:lang w:val="en-US"/>
         </w:rPr>
         <w:t>(4), 208–217. Retrieved from https://www.researchgate.net/profile/Blair_Macintyre/publication/221240775_A_Touring_Machine_Prototyping_3D_Mobile_Augmented_Reality_Systems_for_Exploring_the_Urban_Environment/links/0f31753c5290d35949000000.pdf</w:t>
       </w:r>
@@ -19349,12 +19465,14 @@
         <w:rPr>
           <w:noProof/>
           <w:szCs w:val="24"/>
-        </w:rPr>
-      </w:pPr>
-      <w:r>
-        <w:rPr>
-          <w:noProof/>
-          <w:szCs w:val="24"/>
+          <w:lang w:val="en-US"/>
+        </w:rPr>
+      </w:pPr>
+      <w:r>
+        <w:rPr>
+          <w:noProof/>
+          <w:szCs w:val="24"/>
+          <w:lang w:val="en-US"/>
         </w:rPr>
         <w:t xml:space="preserve">FitzGerald, E., Ferguson, R., Adams, A., Gaved, M., Mor, Y., &amp; Thomas, R. (2013). Augmented reality and mobile learning: the state of the art. </w:t>
       </w:r>
@@ -19364,6 +19482,7 @@
           <w:iCs/>
           <w:noProof/>
           <w:szCs w:val="24"/>
+          <w:lang w:val="en-US"/>
         </w:rPr>
         <w:t>International Journal of Mobile and Blended Learning</w:t>
       </w:r>
@@ -19371,6 +19490,7 @@
         <w:rPr>
           <w:noProof/>
           <w:szCs w:val="24"/>
+          <w:lang w:val="en-US"/>
         </w:rPr>
         <w:t xml:space="preserve">, </w:t>
       </w:r>
@@ -19380,6 +19500,7 @@
           <w:iCs/>
           <w:noProof/>
           <w:szCs w:val="24"/>
+          <w:lang w:val="en-US"/>
         </w:rPr>
         <w:t>5</w:t>
       </w:r>
@@ -19387,6 +19508,7 @@
         <w:rPr>
           <w:noProof/>
           <w:szCs w:val="24"/>
+          <w:lang w:val="en-US"/>
         </w:rPr>
         <w:t>(4), 43–58. Retrieved from http://oro.open.ac.uk/38386/8/__userdata_documents4_ctb44_Desktop_FitzGerald paper-IJMBL 5%284%29.pdf</w:t>
       </w:r>
@@ -19401,12 +19523,14 @@
         <w:rPr>
           <w:noProof/>
           <w:szCs w:val="24"/>
-        </w:rPr>
-      </w:pPr>
-      <w:r>
-        <w:rPr>
-          <w:noProof/>
-          <w:szCs w:val="24"/>
+          <w:lang w:val="en-US"/>
+        </w:rPr>
+      </w:pPr>
+      <w:r>
+        <w:rPr>
+          <w:noProof/>
+          <w:szCs w:val="24"/>
+          <w:lang w:val="en-US"/>
         </w:rPr>
         <w:t xml:space="preserve">Fitzgerald, E., Taylor, C., &amp; Craven, M. (2013). To the Castle! A comparison of two audio guides to enable public discovery of historical events. </w:t>
       </w:r>
@@ -19416,6 +19540,7 @@
           <w:iCs/>
           <w:noProof/>
           <w:szCs w:val="24"/>
+          <w:lang w:val="en-US"/>
         </w:rPr>
         <w:t>Personal and Ubiquitous Computing</w:t>
       </w:r>
@@ -19423,6 +19548,7 @@
         <w:rPr>
           <w:noProof/>
           <w:szCs w:val="24"/>
+          <w:lang w:val="en-US"/>
         </w:rPr>
         <w:t xml:space="preserve">, </w:t>
       </w:r>
@@ -19432,6 +19558,7 @@
           <w:iCs/>
           <w:noProof/>
           <w:szCs w:val="24"/>
+          <w:lang w:val="en-US"/>
         </w:rPr>
         <w:t>17</w:t>
       </w:r>
@@ -19439,6 +19566,7 @@
         <w:rPr>
           <w:noProof/>
           <w:szCs w:val="24"/>
+          <w:lang w:val="en-US"/>
         </w:rPr>
         <w:t>(4), 749–760. https://doi.org/10.1007/s00779-012-0624-0</w:t>
       </w:r>
@@ -19459,6 +19587,7 @@
         <w:rPr>
           <w:noProof/>
           <w:szCs w:val="24"/>
+          <w:lang w:val="en-US"/>
         </w:rPr>
         <w:t xml:space="preserve">Furmanski, C., Azuma, R. T., &amp; Daily, M. (2002). Augmented-reality visualizations guided by cognition: Perceptual heuristics for combining visible and obscured information. In </w:t>
       </w:r>
@@ -19468,6 +19597,7 @@
           <w:iCs/>
           <w:noProof/>
           <w:szCs w:val="24"/>
+          <w:lang w:val="en-US"/>
         </w:rPr>
         <w:t>Proceedings of the International Symposium on Mixed and Augmented Reality (ISMAR’02)</w:t>
       </w:r>
@@ -19475,8 +19605,16 @@
         <w:rPr>
           <w:noProof/>
           <w:szCs w:val="24"/>
-        </w:rPr>
-        <w:t>. IEEE. https://doi.org/10.1109/ISMAR.2002.1115091</w:t>
+          <w:lang w:val="en-US"/>
+        </w:rPr>
+        <w:t xml:space="preserve">. </w:t>
+      </w:r>
+      <w:r>
+        <w:rPr>
+          <w:noProof/>
+          <w:szCs w:val="24"/>
+        </w:rPr>
+        <w:t>IEEE. https://doi.org/10.1109/ISMAR.2002.1115091</w:t>
       </w:r>
     </w:p>
     <w:p>
@@ -19489,14 +19627,23 @@
         <w:rPr>
           <w:noProof/>
           <w:szCs w:val="24"/>
-        </w:rPr>
-      </w:pPr>
-      <w:r>
-        <w:rPr>
-          <w:noProof/>
-          <w:szCs w:val="24"/>
-        </w:rPr>
-        <w:t xml:space="preserve">Henderson, S. J., &amp; Feiner, S. (2009). Evaluating the benefits of augmented reality for task localization in maintenance of an armored personnel carrier turret. In </w:t>
+          <w:lang w:val="en-US"/>
+        </w:rPr>
+      </w:pPr>
+      <w:r>
+        <w:rPr>
+          <w:noProof/>
+          <w:szCs w:val="24"/>
+        </w:rPr>
+        <w:t xml:space="preserve">Henderson, S. J., &amp; Feiner, S. (2009). </w:t>
+      </w:r>
+      <w:r>
+        <w:rPr>
+          <w:noProof/>
+          <w:szCs w:val="24"/>
+          <w:lang w:val="en-US"/>
+        </w:rPr>
+        <w:t xml:space="preserve">Evaluating the benefits of augmented reality for task localization in maintenance of an armored personnel carrier turret. In </w:t>
       </w:r>
       <w:r>
         <w:rPr>
@@ -19504,6 +19651,7 @@
           <w:iCs/>
           <w:noProof/>
           <w:szCs w:val="24"/>
+          <w:lang w:val="en-US"/>
         </w:rPr>
         <w:t>IEEE International Symposium on Mixed and Augmented Reality 2009</w:t>
       </w:r>
@@ -19511,6 +19659,7 @@
         <w:rPr>
           <w:noProof/>
           <w:szCs w:val="24"/>
+          <w:lang w:val="en-US"/>
         </w:rPr>
         <w:t xml:space="preserve"> (pp. 135–144). IEEE. https://doi.org/10.1109/ISMAR.2009.5336486</w:t>
       </w:r>
@@ -19525,12 +19674,14 @@
         <w:rPr>
           <w:noProof/>
           <w:szCs w:val="24"/>
-        </w:rPr>
-      </w:pPr>
-      <w:r>
-        <w:rPr>
-          <w:noProof/>
-          <w:szCs w:val="24"/>
+          <w:lang w:val="en-US"/>
+        </w:rPr>
+      </w:pPr>
+      <w:r>
+        <w:rPr>
+          <w:noProof/>
+          <w:szCs w:val="24"/>
+          <w:lang w:val="en-US"/>
         </w:rPr>
         <w:t xml:space="preserve">Hol, J. D., Schön, T. B., Gustafsson, F., &amp; Slycke, P. J. (2006). Sensor Fusion for Augmented Reality. In </w:t>
       </w:r>
@@ -19540,6 +19691,7 @@
           <w:iCs/>
           <w:noProof/>
           <w:szCs w:val="24"/>
+          <w:lang w:val="en-US"/>
         </w:rPr>
         <w:t>2006 9th International Conference on Information Fusion</w:t>
       </w:r>
@@ -19547,6 +19699,7 @@
         <w:rPr>
           <w:noProof/>
           <w:szCs w:val="24"/>
+          <w:lang w:val="en-US"/>
         </w:rPr>
         <w:t xml:space="preserve"> (pp. 1–6). IEEE. https://doi.org/10.1109/ICIF.2006.301604</w:t>
       </w:r>
@@ -19561,14 +19714,25 @@
         <w:rPr>
           <w:noProof/>
           <w:szCs w:val="24"/>
-        </w:rPr>
-      </w:pPr>
-      <w:r>
-        <w:rPr>
-          <w:noProof/>
-          <w:szCs w:val="24"/>
-        </w:rPr>
-        <w:t>Introducing the Microsoft HoloLens Development Edition. (2016). Retrieved December 29, 2016, from https://www.microsoft.com/microsoft-hololens/de-de/development-edition</w:t>
+          <w:lang w:val="en-US"/>
+        </w:rPr>
+      </w:pPr>
+      <w:r>
+        <w:rPr>
+          <w:noProof/>
+          <w:szCs w:val="24"/>
+          <w:lang w:val="en-US"/>
+        </w:rPr>
+        <w:t xml:space="preserve">Introducing the Microsoft HoloLens Development Edition. (2016). Retrieved December 29, </w:t>
+      </w:r>
+      <w:r>
+        <w:rPr>
+          <w:noProof/>
+          <w:szCs w:val="24"/>
+          <w:lang w:val="en-US"/>
+        </w:rPr>
+        <w:lastRenderedPageBreak/>
+        <w:t>2016, from https://www.microsoft.com/microsoft-hololens/de-de/development-edition</w:t>
       </w:r>
     </w:p>
     <w:p>
@@ -19581,12 +19745,14 @@
         <w:rPr>
           <w:noProof/>
           <w:szCs w:val="24"/>
-        </w:rPr>
-      </w:pPr>
-      <w:r>
-        <w:rPr>
-          <w:noProof/>
-          <w:szCs w:val="24"/>
+          <w:lang w:val="en-US"/>
+        </w:rPr>
+      </w:pPr>
+      <w:r>
+        <w:rPr>
+          <w:noProof/>
+          <w:szCs w:val="24"/>
+          <w:lang w:val="en-US"/>
         </w:rPr>
         <w:t xml:space="preserve">Ishii, H., Wisneski, C., Orbanes, J., Chun, B., &amp; Paradiso, J. (1999). PingPongPlus: design of an athletic-tangible interface for computer-supported cooperative play. In </w:t>
       </w:r>
@@ -19596,6 +19762,7 @@
           <w:iCs/>
           <w:noProof/>
           <w:szCs w:val="24"/>
+          <w:lang w:val="en-US"/>
         </w:rPr>
         <w:t>Proceedings of the SIGCHI conference on Human factors in computing systems</w:t>
       </w:r>
@@ -19603,16 +19770,9 @@
         <w:rPr>
           <w:noProof/>
           <w:szCs w:val="24"/>
-        </w:rPr>
-        <w:t xml:space="preserve">. ACM. </w:t>
-      </w:r>
-      <w:r>
-        <w:rPr>
-          <w:noProof/>
-          <w:szCs w:val="24"/>
-        </w:rPr>
-        <w:lastRenderedPageBreak/>
-        <w:t>https://doi.org/http://doi.acm.org/10.1145/302979.303115</w:t>
+          <w:lang w:val="en-US"/>
+        </w:rPr>
+        <w:t>. ACM. https://doi.org/http://doi.acm.org/10.1145/302979.303115</w:t>
       </w:r>
     </w:p>
     <w:p>
@@ -19625,12 +19785,14 @@
         <w:rPr>
           <w:noProof/>
           <w:szCs w:val="24"/>
-        </w:rPr>
-      </w:pPr>
-      <w:r>
-        <w:rPr>
-          <w:noProof/>
-          <w:szCs w:val="24"/>
+          <w:lang w:val="en-US"/>
+        </w:rPr>
+      </w:pPr>
+      <w:r>
+        <w:rPr>
+          <w:noProof/>
+          <w:szCs w:val="24"/>
+          <w:lang w:val="en-US"/>
         </w:rPr>
         <w:t xml:space="preserve">Johnson, D. M., &amp; Wiles, J. (2003). Effective Affective User Interface Design in Games. </w:t>
       </w:r>
@@ -19640,6 +19802,7 @@
           <w:iCs/>
           <w:noProof/>
           <w:szCs w:val="24"/>
+          <w:lang w:val="en-US"/>
         </w:rPr>
         <w:t>Ergonomics</w:t>
       </w:r>
@@ -19647,6 +19810,7 @@
         <w:rPr>
           <w:noProof/>
           <w:szCs w:val="24"/>
+          <w:lang w:val="en-US"/>
         </w:rPr>
         <w:t xml:space="preserve">, </w:t>
       </w:r>
@@ -19656,6 +19820,7 @@
           <w:iCs/>
           <w:noProof/>
           <w:szCs w:val="24"/>
+          <w:lang w:val="en-US"/>
         </w:rPr>
         <w:t>46</w:t>
       </w:r>
@@ -19663,6 +19828,7 @@
         <w:rPr>
           <w:noProof/>
           <w:szCs w:val="24"/>
+          <w:lang w:val="en-US"/>
         </w:rPr>
         <w:t>(13/14), 1332–1345. Retrieved from http://eprints.qut.edu.au/6693/1/6693.pdf</w:t>
       </w:r>
@@ -19677,12 +19843,14 @@
         <w:rPr>
           <w:noProof/>
           <w:szCs w:val="24"/>
-        </w:rPr>
-      </w:pPr>
-      <w:r>
-        <w:rPr>
-          <w:noProof/>
-          <w:szCs w:val="24"/>
+          <w:lang w:val="en-US"/>
+        </w:rPr>
+      </w:pPr>
+      <w:r>
+        <w:rPr>
+          <w:noProof/>
+          <w:szCs w:val="24"/>
+          <w:lang w:val="en-US"/>
         </w:rPr>
         <w:t xml:space="preserve">Johnson, L., Adams Becker, S., Cummins, M., Estrada, V., Freeman, A., &amp; Hall, C. (2016). </w:t>
       </w:r>
@@ -19692,6 +19860,7 @@
           <w:iCs/>
           <w:noProof/>
           <w:szCs w:val="24"/>
+          <w:lang w:val="en-US"/>
         </w:rPr>
         <w:t>NMC Horizon Report: 2016 Higher Education Edition.</w:t>
       </w:r>
@@ -19699,6 +19868,7 @@
         <w:rPr>
           <w:noProof/>
           <w:szCs w:val="24"/>
+          <w:lang w:val="en-US"/>
         </w:rPr>
         <w:t xml:space="preserve"> Austin, Texas: The New Media Consortium. Retrieved from http://cdn.nmc.org/media/2016-nmc-horizon-report-he-EN.pdf</w:t>
       </w:r>
@@ -19713,12 +19883,14 @@
         <w:rPr>
           <w:noProof/>
           <w:szCs w:val="24"/>
-        </w:rPr>
-      </w:pPr>
-      <w:r>
-        <w:rPr>
-          <w:noProof/>
-          <w:szCs w:val="24"/>
+          <w:lang w:val="en-US"/>
+        </w:rPr>
+      </w:pPr>
+      <w:r>
+        <w:rPr>
+          <w:noProof/>
+          <w:szCs w:val="24"/>
+          <w:lang w:val="en-US"/>
         </w:rPr>
         <w:t xml:space="preserve">Johnson, L., Smith, R., Willis, H., Levine, A., &amp; Haywood, K. (2011). </w:t>
       </w:r>
@@ -19728,6 +19900,7 @@
           <w:iCs/>
           <w:noProof/>
           <w:szCs w:val="24"/>
+          <w:lang w:val="en-US"/>
         </w:rPr>
         <w:t>The 2011 Horizon Report</w:t>
       </w:r>
@@ -19735,6 +19908,7 @@
         <w:rPr>
           <w:noProof/>
           <w:szCs w:val="24"/>
+          <w:lang w:val="en-US"/>
         </w:rPr>
         <w:t>. Austin, Texas: The New Media Consortium. Retrieved from http://www.nmc.org/pdf/2011-Horizon-Report.pdf</w:t>
       </w:r>
@@ -19749,14 +19923,23 @@
         <w:rPr>
           <w:noProof/>
           <w:szCs w:val="24"/>
-        </w:rPr>
-      </w:pPr>
-      <w:r>
-        <w:rPr>
-          <w:noProof/>
-          <w:szCs w:val="24"/>
-        </w:rPr>
-        <w:t xml:space="preserve">Julier, S., Lanzagorta, M., Baillot, Y., Rosenblum, L., Feiner, S., Höllerer, T., &amp; Sestito, S. (2000). Information filtering for mobile augmented reality. In </w:t>
+          <w:lang w:val="en-US"/>
+        </w:rPr>
+      </w:pPr>
+      <w:r>
+        <w:rPr>
+          <w:noProof/>
+          <w:szCs w:val="24"/>
+        </w:rPr>
+        <w:t xml:space="preserve">Julier, S., Lanzagorta, M., Baillot, Y., Rosenblum, L., Feiner, S., Höllerer, T., &amp; Sestito, S. (2000). </w:t>
+      </w:r>
+      <w:r>
+        <w:rPr>
+          <w:noProof/>
+          <w:szCs w:val="24"/>
+          <w:lang w:val="en-US"/>
+        </w:rPr>
+        <w:t xml:space="preserve">Information filtering for mobile augmented reality. In </w:t>
       </w:r>
       <w:r>
         <w:rPr>
@@ -19764,6 +19947,7 @@
           <w:iCs/>
           <w:noProof/>
           <w:szCs w:val="24"/>
+          <w:lang w:val="en-US"/>
         </w:rPr>
         <w:t>Proceedings - IEEE and ACM International Symposium on Augmented Reality, ISAR 2000</w:t>
       </w:r>
@@ -19771,6 +19955,7 @@
         <w:rPr>
           <w:noProof/>
           <w:szCs w:val="24"/>
+          <w:lang w:val="en-US"/>
         </w:rPr>
         <w:t xml:space="preserve"> (pp. 3–11). IEEE. https://doi.org/10.1109/ISAR.2000.880917</w:t>
       </w:r>
@@ -19785,12 +19970,14 @@
         <w:rPr>
           <w:noProof/>
           <w:szCs w:val="24"/>
-        </w:rPr>
-      </w:pPr>
-      <w:r>
-        <w:rPr>
-          <w:noProof/>
-          <w:szCs w:val="24"/>
+          <w:lang w:val="en-US"/>
+        </w:rPr>
+      </w:pPr>
+      <w:r>
+        <w:rPr>
+          <w:noProof/>
+          <w:szCs w:val="24"/>
+          <w:lang w:val="en-US"/>
         </w:rPr>
         <w:t>Kreimeier, B. (2002). The Case For Game Design Patterns. Retrieved December 14, 2016, from http://www.gamasutra.com/view/feature/4261/the_case_for</w:t>
       </w:r>
@@ -19805,14 +19992,23 @@
         <w:rPr>
           <w:noProof/>
           <w:szCs w:val="24"/>
-        </w:rPr>
-      </w:pPr>
-      <w:r>
-        <w:rPr>
-          <w:noProof/>
-          <w:szCs w:val="24"/>
-        </w:rPr>
-        <w:t>Kruijff, E., Swan II, J. E., &amp; Feiner, S. (2010). Perceptual Issues in Augmented Reality Revisited. Retrieved from http://www.icg.tu-graz.ac.at/Members/kruijff/perceptual_issues_AR.pdf</w:t>
+          <w:lang w:val="en-US"/>
+        </w:rPr>
+      </w:pPr>
+      <w:r>
+        <w:rPr>
+          <w:noProof/>
+          <w:szCs w:val="24"/>
+        </w:rPr>
+        <w:t xml:space="preserve">Kruijff, E., Swan II, J. E., &amp; Feiner, S. (2010). </w:t>
+      </w:r>
+      <w:r>
+        <w:rPr>
+          <w:noProof/>
+          <w:szCs w:val="24"/>
+          <w:lang w:val="en-US"/>
+        </w:rPr>
+        <w:t>Perceptual Issues in Augmented Reality Revisited. Retrieved from http://www.icg.tu-graz.ac.at/Members/kruijff/perceptual_issues_AR.pdf</w:t>
       </w:r>
     </w:p>
     <w:p>
@@ -19825,12 +20021,14 @@
         <w:rPr>
           <w:noProof/>
           <w:szCs w:val="24"/>
-        </w:rPr>
-      </w:pPr>
-      <w:r>
-        <w:rPr>
-          <w:noProof/>
-          <w:szCs w:val="24"/>
+          <w:lang w:val="en-US"/>
+        </w:rPr>
+      </w:pPr>
+      <w:r>
+        <w:rPr>
+          <w:noProof/>
+          <w:szCs w:val="24"/>
+          <w:lang w:val="en-US"/>
         </w:rPr>
         <w:t>Lamantia, J. (2009). Inside Out: Interaction Design for Augmented Reality. Retrieved December 19, 2016, from http://www.uxmatters.com/mt/archives/2009/08/inside-out-interaction-design-for-augmented-reality.php</w:t>
       </w:r>
@@ -19845,12 +20043,14 @@
         <w:rPr>
           <w:noProof/>
           <w:szCs w:val="24"/>
-        </w:rPr>
-      </w:pPr>
-      <w:r>
-        <w:rPr>
-          <w:noProof/>
-          <w:szCs w:val="24"/>
+          <w:lang w:val="en-US"/>
+        </w:rPr>
+      </w:pPr>
+      <w:r>
+        <w:rPr>
+          <w:noProof/>
+          <w:szCs w:val="24"/>
+          <w:lang w:val="en-US"/>
         </w:rPr>
         <w:t xml:space="preserve">Lundgren, S., &amp; Björk, S. (2003). Game Mechanics: Describing Computer-Augmented Games in Terms of Interaction. In </w:t>
       </w:r>
@@ -19860,6 +20060,7 @@
           <w:iCs/>
           <w:noProof/>
           <w:szCs w:val="24"/>
+          <w:lang w:val="en-US"/>
         </w:rPr>
         <w:t>Proceedings of TIDSE ’03</w:t>
       </w:r>
@@ -19867,6 +20068,7 @@
         <w:rPr>
           <w:noProof/>
           <w:szCs w:val="24"/>
+          <w:lang w:val="en-US"/>
         </w:rPr>
         <w:t>. Retrieved from http://www.cse.chalmers.se/research/group/idc/publication/pdf/lundgren_bjork_game_mechanics.pdf</w:t>
       </w:r>
@@ -19881,12 +20083,14 @@
         <w:rPr>
           <w:noProof/>
           <w:szCs w:val="24"/>
-        </w:rPr>
-      </w:pPr>
-      <w:r>
-        <w:rPr>
-          <w:noProof/>
-          <w:szCs w:val="24"/>
+          <w:lang w:val="en-US"/>
+        </w:rPr>
+      </w:pPr>
+      <w:r>
+        <w:rPr>
+          <w:noProof/>
+          <w:szCs w:val="24"/>
+          <w:lang w:val="en-US"/>
         </w:rPr>
         <w:t xml:space="preserve">Mattern, F., &amp; Floerkemeier, C. (2010). From the Internet of Computers to the Internet of Things. In K. Sachs, I. Petrov, &amp; P. Guerrero (Eds.), </w:t>
       </w:r>
@@ -19896,13 +20100,26 @@
           <w:iCs/>
           <w:noProof/>
           <w:szCs w:val="24"/>
-        </w:rPr>
-        <w:t>From Active Data Management to Event-Based Systems and More (Lecture Notes in Computer Science, 6462)</w:t>
-      </w:r>
-      <w:r>
-        <w:rPr>
-          <w:noProof/>
-          <w:szCs w:val="24"/>
+          <w:lang w:val="en-US"/>
+        </w:rPr>
+        <w:t xml:space="preserve">From Active Data Management to </w:t>
+      </w:r>
+      <w:r>
+        <w:rPr>
+          <w:i/>
+          <w:iCs/>
+          <w:noProof/>
+          <w:szCs w:val="24"/>
+          <w:lang w:val="en-US"/>
+        </w:rPr>
+        <w:lastRenderedPageBreak/>
+        <w:t>Event-Based Systems and More (Lecture Notes in Computer Science, 6462)</w:t>
+      </w:r>
+      <w:r>
+        <w:rPr>
+          <w:noProof/>
+          <w:szCs w:val="24"/>
+          <w:lang w:val="en-US"/>
         </w:rPr>
         <w:t xml:space="preserve"> (pp. 242–259). Springer Berlin Heidelberg. Retrieved from http://ruangbacafmipa.staff.ub.ac.id/files/2012/02/ebooksclub.org__From_Active_Data_Management_to_Event_Based_Systems_and_More.pdf#page=258</w:t>
       </w:r>
@@ -19917,14 +20134,15 @@
         <w:rPr>
           <w:noProof/>
           <w:szCs w:val="24"/>
-        </w:rPr>
-      </w:pPr>
-      <w:r>
-        <w:rPr>
-          <w:noProof/>
-          <w:szCs w:val="24"/>
-        </w:rPr>
-        <w:lastRenderedPageBreak/>
+          <w:lang w:val="en-US"/>
+        </w:rPr>
+      </w:pPr>
+      <w:r>
+        <w:rPr>
+          <w:noProof/>
+          <w:szCs w:val="24"/>
+          <w:lang w:val="en-US"/>
+        </w:rPr>
         <w:t xml:space="preserve">McGee, K. (2007). Patterns and Computer Game Design Innovation. In </w:t>
       </w:r>
       <w:r>
@@ -19933,6 +20151,7 @@
           <w:iCs/>
           <w:noProof/>
           <w:szCs w:val="24"/>
+          <w:lang w:val="en-US"/>
         </w:rPr>
         <w:t>Proceedings of the 4th Australasian conference on Interactive entertainment</w:t>
       </w:r>
@@ -19940,6 +20159,7 @@
         <w:rPr>
           <w:noProof/>
           <w:szCs w:val="24"/>
+          <w:lang w:val="en-US"/>
         </w:rPr>
         <w:t>. RMIT University. Retrieved from http://citeseerx.ist.psu.edu/viewdoc/download?doi=10.1.1.90.29&amp;rep=rep1&amp;type=pdf</w:t>
       </w:r>
@@ -19954,12 +20174,14 @@
         <w:rPr>
           <w:noProof/>
           <w:szCs w:val="24"/>
-        </w:rPr>
-      </w:pPr>
-      <w:r>
-        <w:rPr>
-          <w:noProof/>
-          <w:szCs w:val="24"/>
+          <w:lang w:val="en-US"/>
+        </w:rPr>
+      </w:pPr>
+      <w:r>
+        <w:rPr>
+          <w:noProof/>
+          <w:szCs w:val="24"/>
+          <w:lang w:val="en-US"/>
         </w:rPr>
         <w:t xml:space="preserve">Milgram, P., &amp; Kishino, F. (1994). Taxonomy of mixed reality visual displays. </w:t>
       </w:r>
@@ -19969,6 +20191,7 @@
           <w:iCs/>
           <w:noProof/>
           <w:szCs w:val="24"/>
+          <w:lang w:val="en-US"/>
         </w:rPr>
         <w:t>IEICE Transactions on Information and Systems</w:t>
       </w:r>
@@ -19976,6 +20199,7 @@
         <w:rPr>
           <w:noProof/>
           <w:szCs w:val="24"/>
+          <w:lang w:val="en-US"/>
         </w:rPr>
         <w:t xml:space="preserve">, </w:t>
       </w:r>
@@ -19985,6 +20209,7 @@
           <w:iCs/>
           <w:noProof/>
           <w:szCs w:val="24"/>
+          <w:lang w:val="en-US"/>
         </w:rPr>
         <w:t>77</w:t>
       </w:r>
@@ -19992,6 +20217,7 @@
         <w:rPr>
           <w:noProof/>
           <w:szCs w:val="24"/>
+          <w:lang w:val="en-US"/>
         </w:rPr>
         <w:t>(12), 1321–1329. Retrieved from https://cs.gmu.edu/~zduric/cs499/Readings/r76JBo-Milgram_IEICE_1994.pdf</w:t>
       </w:r>
@@ -20006,14 +20232,23 @@
         <w:rPr>
           <w:noProof/>
           <w:szCs w:val="24"/>
-        </w:rPr>
-      </w:pPr>
-      <w:r>
-        <w:rPr>
-          <w:noProof/>
-          <w:szCs w:val="24"/>
-        </w:rPr>
-        <w:t xml:space="preserve">Mulloni, A., Dünser, A., &amp; Schmalstieg, D. (2010). Zooming Interfaces for Augmented Reality Browsers. In </w:t>
+          <w:lang w:val="en-US"/>
+        </w:rPr>
+      </w:pPr>
+      <w:r>
+        <w:rPr>
+          <w:noProof/>
+          <w:szCs w:val="24"/>
+        </w:rPr>
+        <w:t xml:space="preserve">Mulloni, A., Dünser, A., &amp; Schmalstieg, D. (2010). </w:t>
+      </w:r>
+      <w:r>
+        <w:rPr>
+          <w:noProof/>
+          <w:szCs w:val="24"/>
+          <w:lang w:val="en-US"/>
+        </w:rPr>
+        <w:t xml:space="preserve">Zooming Interfaces for Augmented Reality Browsers. In </w:t>
       </w:r>
       <w:r>
         <w:rPr>
@@ -20021,6 +20256,7 @@
           <w:iCs/>
           <w:noProof/>
           <w:szCs w:val="24"/>
+          <w:lang w:val="en-US"/>
         </w:rPr>
         <w:t>Proceedings of the 12th international conference on Human computer interaction with mobile devices and services</w:t>
       </w:r>
@@ -20028,6 +20264,7 @@
         <w:rPr>
           <w:noProof/>
           <w:szCs w:val="24"/>
+          <w:lang w:val="en-US"/>
         </w:rPr>
         <w:t xml:space="preserve"> (pp. 161–170). New York: ACM. https://doi.org/10.1145/1851600.1851629</w:t>
       </w:r>
@@ -20042,12 +20279,14 @@
         <w:rPr>
           <w:noProof/>
           <w:szCs w:val="24"/>
-        </w:rPr>
-      </w:pPr>
-      <w:r>
-        <w:rPr>
-          <w:noProof/>
-          <w:szCs w:val="24"/>
+          <w:lang w:val="en-US"/>
+        </w:rPr>
+      </w:pPr>
+      <w:r>
+        <w:rPr>
+          <w:noProof/>
+          <w:szCs w:val="24"/>
+          <w:lang w:val="en-US"/>
         </w:rPr>
         <w:t xml:space="preserve">Munnerley, D., Bacon, M., Wilson, A., Steele, J., Hedberg, J., &amp; Fitzgerald, R. (2012). Confronting an augmented reality. </w:t>
       </w:r>
@@ -20057,6 +20296,7 @@
           <w:iCs/>
           <w:noProof/>
           <w:szCs w:val="24"/>
+          <w:lang w:val="en-US"/>
         </w:rPr>
         <w:t>Research in Lerning Technology</w:t>
       </w:r>
@@ -20064,6 +20304,7 @@
         <w:rPr>
           <w:noProof/>
           <w:szCs w:val="24"/>
+          <w:lang w:val="en-US"/>
         </w:rPr>
         <w:t xml:space="preserve">, </w:t>
       </w:r>
@@ -20073,6 +20314,7 @@
           <w:iCs/>
           <w:noProof/>
           <w:szCs w:val="24"/>
+          <w:lang w:val="en-US"/>
         </w:rPr>
         <w:t>20</w:t>
       </w:r>
@@ -20080,6 +20322,7 @@
         <w:rPr>
           <w:noProof/>
           <w:szCs w:val="24"/>
+          <w:lang w:val="en-US"/>
         </w:rPr>
         <w:t>, 39–48. https://doi.org/10.3402/rlt.v20i0.19189</w:t>
       </w:r>
@@ -20094,12 +20337,14 @@
         <w:rPr>
           <w:noProof/>
           <w:szCs w:val="24"/>
-        </w:rPr>
-      </w:pPr>
-      <w:r>
-        <w:rPr>
-          <w:noProof/>
-          <w:szCs w:val="24"/>
+          <w:lang w:val="en-US"/>
+        </w:rPr>
+      </w:pPr>
+      <w:r>
+        <w:rPr>
+          <w:noProof/>
+          <w:szCs w:val="24"/>
+          <w:lang w:val="en-US"/>
         </w:rPr>
         <w:t>Niantic. (2013). Ingress. San Francisco, CA: Niantic.</w:t>
       </w:r>
@@ -20114,12 +20359,14 @@
         <w:rPr>
           <w:noProof/>
           <w:szCs w:val="24"/>
-        </w:rPr>
-      </w:pPr>
-      <w:r>
-        <w:rPr>
-          <w:noProof/>
-          <w:szCs w:val="24"/>
+          <w:lang w:val="en-US"/>
+        </w:rPr>
+      </w:pPr>
+      <w:r>
+        <w:rPr>
+          <w:noProof/>
+          <w:szCs w:val="24"/>
+          <w:lang w:val="en-US"/>
         </w:rPr>
         <w:t>Niantic. (2016). Pokémon GO. San Francisco, CA: Niantic.</w:t>
       </w:r>
@@ -20134,12 +20381,14 @@
         <w:rPr>
           <w:noProof/>
           <w:szCs w:val="24"/>
-        </w:rPr>
-      </w:pPr>
-      <w:r>
-        <w:rPr>
-          <w:noProof/>
-          <w:szCs w:val="24"/>
+          <w:lang w:val="en-US"/>
+        </w:rPr>
+      </w:pPr>
+      <w:r>
+        <w:rPr>
+          <w:noProof/>
+          <w:szCs w:val="24"/>
+          <w:lang w:val="en-US"/>
         </w:rPr>
         <w:t xml:space="preserve">Nilsson, S., Johansson, B., &amp; Jönsson, A. (2009). Using AR to support cross-organisational collaboration in dynamic tasks. In </w:t>
       </w:r>
@@ -20149,6 +20398,7 @@
           <w:iCs/>
           <w:noProof/>
           <w:szCs w:val="24"/>
+          <w:lang w:val="en-US"/>
         </w:rPr>
         <w:t>In Proceedings of the 8th IEEE International Symposium on Mixed and Augmented Reality, ISMAR</w:t>
       </w:r>
@@ -20156,6 +20406,7 @@
         <w:rPr>
           <w:noProof/>
           <w:szCs w:val="24"/>
+          <w:lang w:val="en-US"/>
         </w:rPr>
         <w:t xml:space="preserve"> (pp. 3–12). Washington, DC: IEEE Computer Society. https://doi.org/10.1109/ISMAR.2009.5336522</w:t>
       </w:r>
@@ -20170,12 +20421,14 @@
         <w:rPr>
           <w:noProof/>
           <w:szCs w:val="24"/>
-        </w:rPr>
-      </w:pPr>
-      <w:r>
-        <w:rPr>
-          <w:noProof/>
-          <w:szCs w:val="24"/>
+          <w:lang w:val="en-US"/>
+        </w:rPr>
+      </w:pPr>
+      <w:r>
+        <w:rPr>
+          <w:noProof/>
+          <w:szCs w:val="24"/>
+          <w:lang w:val="en-US"/>
         </w:rPr>
         <w:t xml:space="preserve">Olshannikova, E., Ometov, A., Koucheryavy, Y., &amp; Olsson, T. (2015). Visualizing Big Data with augmented and virtual reality: challenges and research agenda. </w:t>
       </w:r>
@@ -20185,6 +20438,7 @@
           <w:iCs/>
           <w:noProof/>
           <w:szCs w:val="24"/>
+          <w:lang w:val="en-US"/>
         </w:rPr>
         <w:t>Journal of Big Data</w:t>
       </w:r>
@@ -20192,6 +20446,7 @@
         <w:rPr>
           <w:noProof/>
           <w:szCs w:val="24"/>
+          <w:lang w:val="en-US"/>
         </w:rPr>
         <w:t xml:space="preserve">, </w:t>
       </w:r>
@@ -20201,6 +20456,7 @@
           <w:iCs/>
           <w:noProof/>
           <w:szCs w:val="24"/>
+          <w:lang w:val="en-US"/>
         </w:rPr>
         <w:t>2</w:t>
       </w:r>
@@ -20208,6 +20464,7 @@
         <w:rPr>
           <w:noProof/>
           <w:szCs w:val="24"/>
+          <w:lang w:val="en-US"/>
         </w:rPr>
         <w:t>(1). https://doi.org/10.1186/s40537-015-0031-2</w:t>
       </w:r>
@@ -20222,12 +20479,14 @@
         <w:rPr>
           <w:noProof/>
           <w:szCs w:val="24"/>
-        </w:rPr>
-      </w:pPr>
-      <w:r>
-        <w:rPr>
-          <w:noProof/>
-          <w:szCs w:val="24"/>
+          <w:lang w:val="en-US"/>
+        </w:rPr>
+      </w:pPr>
+      <w:r>
+        <w:rPr>
+          <w:noProof/>
+          <w:szCs w:val="24"/>
+          <w:lang w:val="en-US"/>
         </w:rPr>
         <w:t>Papagiannakis, G., Singh, G., &amp; Magnenat-Thalmann, N. (2008). A survey of mobile and wireless technologies for augmented reality systems. Retrieved from http://calhoun.nps.edu/bitstream/handle/10945/41253/Singh_d912f5075af50e0812_2008.pdf?sequence=1</w:t>
       </w:r>
@@ -20242,12 +20501,14 @@
         <w:rPr>
           <w:noProof/>
           <w:szCs w:val="24"/>
-        </w:rPr>
-      </w:pPr>
-      <w:r>
-        <w:rPr>
-          <w:noProof/>
-          <w:szCs w:val="24"/>
+          <w:lang w:val="en-US"/>
+        </w:rPr>
+      </w:pPr>
+      <w:r>
+        <w:rPr>
+          <w:noProof/>
+          <w:szCs w:val="24"/>
+          <w:lang w:val="en-US"/>
         </w:rPr>
         <w:t xml:space="preserve">Radu, I. (2014). Augmented reality in education: a meta-review and cross-media analysis. </w:t>
       </w:r>
@@ -20257,6 +20518,7 @@
           <w:iCs/>
           <w:noProof/>
           <w:szCs w:val="24"/>
+          <w:lang w:val="en-US"/>
         </w:rPr>
         <w:t>Personal and Ubiquitous Computing</w:t>
       </w:r>
@@ -20264,6 +20526,7 @@
         <w:rPr>
           <w:noProof/>
           <w:szCs w:val="24"/>
+          <w:lang w:val="en-US"/>
         </w:rPr>
         <w:t xml:space="preserve">, </w:t>
       </w:r>
@@ -20273,6 +20536,7 @@
           <w:iCs/>
           <w:noProof/>
           <w:szCs w:val="24"/>
+          <w:lang w:val="en-US"/>
         </w:rPr>
         <w:t>18</w:t>
       </w:r>
@@ -20280,8 +20544,18 @@
         <w:rPr>
           <w:noProof/>
           <w:szCs w:val="24"/>
-        </w:rPr>
-        <w:t>(6), 1533–1543. https://doi.org/10.1007/s00779-013-0747-y</w:t>
+          <w:lang w:val="en-US"/>
+        </w:rPr>
+        <w:t>(6), 1533–1543. https://doi.org/10.1007/s00779-</w:t>
+      </w:r>
+      <w:r>
+        <w:rPr>
+          <w:noProof/>
+          <w:szCs w:val="24"/>
+          <w:lang w:val="en-US"/>
+        </w:rPr>
+        <w:lastRenderedPageBreak/>
+        <w:t>013-0747-y</w:t>
       </w:r>
     </w:p>
     <w:p>
@@ -20294,12 +20568,14 @@
         <w:rPr>
           <w:noProof/>
           <w:szCs w:val="24"/>
-        </w:rPr>
-      </w:pPr>
-      <w:r>
-        <w:rPr>
-          <w:noProof/>
-          <w:szCs w:val="24"/>
+          <w:lang w:val="en-US"/>
+        </w:rPr>
+      </w:pPr>
+      <w:r>
+        <w:rPr>
+          <w:noProof/>
+          <w:szCs w:val="24"/>
+          <w:lang w:val="en-US"/>
         </w:rPr>
         <w:t xml:space="preserve">Robinett, W. (1992). Synthetic experience: a proposed taxonomy. </w:t>
       </w:r>
@@ -20309,6 +20585,7 @@
           <w:iCs/>
           <w:noProof/>
           <w:szCs w:val="24"/>
+          <w:lang w:val="en-US"/>
         </w:rPr>
         <w:t>Presence: Teleoperators and Virtual Environments</w:t>
       </w:r>
@@ -20316,6 +20593,7 @@
         <w:rPr>
           <w:noProof/>
           <w:szCs w:val="24"/>
+          <w:lang w:val="en-US"/>
         </w:rPr>
         <w:t xml:space="preserve">, </w:t>
       </w:r>
@@ -20325,6 +20603,7 @@
           <w:iCs/>
           <w:noProof/>
           <w:szCs w:val="24"/>
+          <w:lang w:val="en-US"/>
         </w:rPr>
         <w:t>1</w:t>
       </w:r>
@@ -20332,6 +20611,7 @@
         <w:rPr>
           <w:noProof/>
           <w:szCs w:val="24"/>
+          <w:lang w:val="en-US"/>
         </w:rPr>
         <w:t>(2), 229–247.</w:t>
       </w:r>
@@ -20346,22 +20626,23 @@
         <w:rPr>
           <w:noProof/>
           <w:szCs w:val="24"/>
-        </w:rPr>
-      </w:pPr>
-      <w:r>
-        <w:rPr>
-          <w:noProof/>
-          <w:szCs w:val="24"/>
-        </w:rPr>
-        <w:t xml:space="preserve">Schall, G., Wagner, D., Reitmayr, G., Taichmann, E., Wieser, M., Schmalstieg, D., &amp; </w:t>
-      </w:r>
-      <w:r>
-        <w:rPr>
-          <w:noProof/>
-          <w:szCs w:val="24"/>
-        </w:rPr>
-        <w:lastRenderedPageBreak/>
-        <w:t xml:space="preserve">Hofmann-Wellenhof, B. (2009). Global Pose Estimation using Multi-Sensor Fusion for Outdoor Augmented Reality. In </w:t>
+          <w:lang w:val="en-US"/>
+        </w:rPr>
+      </w:pPr>
+      <w:r>
+        <w:rPr>
+          <w:noProof/>
+          <w:szCs w:val="24"/>
+        </w:rPr>
+        <w:t xml:space="preserve">Schall, G., Wagner, D., Reitmayr, G., Taichmann, E., Wieser, M., Schmalstieg, D., &amp; Hofmann-Wellenhof, B. (2009). </w:t>
+      </w:r>
+      <w:r>
+        <w:rPr>
+          <w:noProof/>
+          <w:szCs w:val="24"/>
+          <w:lang w:val="en-US"/>
+        </w:rPr>
+        <w:t xml:space="preserve">Global Pose Estimation using Multi-Sensor Fusion for Outdoor Augmented Reality. In </w:t>
       </w:r>
       <w:r>
         <w:rPr>
@@ -20369,6 +20650,7 @@
           <w:iCs/>
           <w:noProof/>
           <w:szCs w:val="24"/>
+          <w:lang w:val="en-US"/>
         </w:rPr>
         <w:t>Proceedings of the 2009 8th IEEE International Symposium on Mixed and Augmented Reality</w:t>
       </w:r>
@@ -20376,6 +20658,7 @@
         <w:rPr>
           <w:noProof/>
           <w:szCs w:val="24"/>
+          <w:lang w:val="en-US"/>
         </w:rPr>
         <w:t xml:space="preserve"> (pp. 153–162). Retrieved from http://citeseerx.ist.psu.edu/viewdoc/download?doi=10.1.1.156.6860&amp;rep=rep1&amp;type=pdf</w:t>
       </w:r>
@@ -20390,12 +20673,14 @@
         <w:rPr>
           <w:noProof/>
           <w:szCs w:val="24"/>
-        </w:rPr>
-      </w:pPr>
-      <w:r>
-        <w:rPr>
-          <w:noProof/>
-          <w:szCs w:val="24"/>
+          <w:lang w:val="en-US"/>
+        </w:rPr>
+      </w:pPr>
+      <w:r>
+        <w:rPr>
+          <w:noProof/>
+          <w:szCs w:val="24"/>
+          <w:lang w:val="en-US"/>
         </w:rPr>
         <w:t>Schell, J. (2015). VR and AR: 2016, 2020, 2025. Retrieved December 26, 2016, from https://www.youtube.com/watch?v=wD0bp0r-EpI</w:t>
       </w:r>
@@ -20410,14 +20695,23 @@
         <w:rPr>
           <w:noProof/>
           <w:szCs w:val="24"/>
-        </w:rPr>
-      </w:pPr>
-      <w:r>
-        <w:rPr>
-          <w:noProof/>
-          <w:szCs w:val="24"/>
-        </w:rPr>
-        <w:t xml:space="preserve">Schmitz, B., Specht, M., &amp; Klemke, R. (2012). An Analysis of the Educational Potential of Augmented Reality Games for Learning. In M. Specht, J. Multisilta, &amp; M. Sharples (Eds.), </w:t>
+          <w:lang w:val="en-US"/>
+        </w:rPr>
+      </w:pPr>
+      <w:r>
+        <w:rPr>
+          <w:noProof/>
+          <w:szCs w:val="24"/>
+        </w:rPr>
+        <w:t xml:space="preserve">Schmitz, B., Specht, M., &amp; Klemke, R. (2012). </w:t>
+      </w:r>
+      <w:r>
+        <w:rPr>
+          <w:noProof/>
+          <w:szCs w:val="24"/>
+          <w:lang w:val="en-US"/>
+        </w:rPr>
+        <w:t xml:space="preserve">An Analysis of the Educational Potential of Augmented Reality Games for Learning. In M. Specht, J. Multisilta, &amp; M. Sharples (Eds.), </w:t>
       </w:r>
       <w:r>
         <w:rPr>
@@ -20425,6 +20719,7 @@
           <w:iCs/>
           <w:noProof/>
           <w:szCs w:val="24"/>
+          <w:lang w:val="en-US"/>
         </w:rPr>
         <w:t>Proceedings of the 11th World Conference on Mobile and Contextual Learning 2012</w:t>
       </w:r>
@@ -20432,6 +20727,7 @@
         <w:rPr>
           <w:noProof/>
           <w:szCs w:val="24"/>
+          <w:lang w:val="en-US"/>
         </w:rPr>
         <w:t xml:space="preserve"> (pp. 140–147). Retrieved from http://dspace.ou.nl/handle/1820/4790</w:t>
       </w:r>
@@ -20446,12 +20742,14 @@
         <w:rPr>
           <w:noProof/>
           <w:szCs w:val="24"/>
-        </w:rPr>
-      </w:pPr>
-      <w:r>
-        <w:rPr>
-          <w:noProof/>
-          <w:szCs w:val="24"/>
+          <w:lang w:val="en-US"/>
+        </w:rPr>
+      </w:pPr>
+      <w:r>
+        <w:rPr>
+          <w:noProof/>
+          <w:szCs w:val="24"/>
+          <w:lang w:val="en-US"/>
         </w:rPr>
         <w:t>Sensor. (n.d.). Retrieved December 29, 2016, from https://www.merriam-webster.com/dictionary/sensor</w:t>
       </w:r>
@@ -20466,12 +20764,14 @@
         <w:rPr>
           <w:noProof/>
           <w:szCs w:val="24"/>
-        </w:rPr>
-      </w:pPr>
-      <w:r>
-        <w:rPr>
-          <w:noProof/>
-          <w:szCs w:val="24"/>
+          <w:lang w:val="en-US"/>
+        </w:rPr>
+      </w:pPr>
+      <w:r>
+        <w:rPr>
+          <w:noProof/>
+          <w:szCs w:val="24"/>
+          <w:lang w:val="en-US"/>
         </w:rPr>
         <w:t xml:space="preserve">Sharma, P., Wild, F., Klemke, R., Helin, K., &amp; Azam, T. (2016). </w:t>
       </w:r>
@@ -20481,6 +20781,7 @@
           <w:iCs/>
           <w:noProof/>
           <w:szCs w:val="24"/>
+          <w:lang w:val="en-US"/>
         </w:rPr>
         <w:t>D3.1 Requirement analysis and sensor specifications – First version</w:t>
       </w:r>
@@ -20488,6 +20789,7 @@
         <w:rPr>
           <w:noProof/>
           <w:szCs w:val="24"/>
+          <w:lang w:val="en-US"/>
         </w:rPr>
         <w:t>. (F. Wild &amp; P. Sharma, Eds.).</w:t>
       </w:r>
@@ -20502,12 +20804,14 @@
         <w:rPr>
           <w:noProof/>
           <w:szCs w:val="24"/>
-        </w:rPr>
-      </w:pPr>
-      <w:r>
-        <w:rPr>
-          <w:noProof/>
-          <w:szCs w:val="24"/>
+          <w:lang w:val="en-US"/>
+        </w:rPr>
+      </w:pPr>
+      <w:r>
+        <w:rPr>
+          <w:noProof/>
+          <w:szCs w:val="24"/>
+          <w:lang w:val="en-US"/>
         </w:rPr>
         <w:t>Spatial mapping. (n.d.). Retrieved January 4, 2017, from https://developer.microsoft.com/en-us/windows/holographic/spatial_mapping</w:t>
       </w:r>
@@ -20522,14 +20826,23 @@
         <w:rPr>
           <w:noProof/>
           <w:szCs w:val="24"/>
-        </w:rPr>
-      </w:pPr>
-      <w:r>
-        <w:rPr>
-          <w:noProof/>
-          <w:szCs w:val="24"/>
-        </w:rPr>
-        <w:t xml:space="preserve">Specht, M., Ternier, S., &amp; Greller, W. (2011). Dimensions of Mobile Augmented Reality for Learning: A First Inventory. </w:t>
+          <w:lang w:val="en-US"/>
+        </w:rPr>
+      </w:pPr>
+      <w:r>
+        <w:rPr>
+          <w:noProof/>
+          <w:szCs w:val="24"/>
+        </w:rPr>
+        <w:t xml:space="preserve">Specht, M., Ternier, S., &amp; Greller, W. (2011). </w:t>
+      </w:r>
+      <w:r>
+        <w:rPr>
+          <w:noProof/>
+          <w:szCs w:val="24"/>
+          <w:lang w:val="en-US"/>
+        </w:rPr>
+        <w:t xml:space="preserve">Dimensions of Mobile Augmented Reality for Learning: A First Inventory. </w:t>
       </w:r>
       <w:r>
         <w:rPr>
@@ -20537,6 +20850,7 @@
           <w:iCs/>
           <w:noProof/>
           <w:szCs w:val="24"/>
+          <w:lang w:val="en-US"/>
         </w:rPr>
         <w:t>Journal of the Research Center for Educational Technology (RCET)</w:t>
       </w:r>
@@ -20544,6 +20858,7 @@
         <w:rPr>
           <w:noProof/>
           <w:szCs w:val="24"/>
+          <w:lang w:val="en-US"/>
         </w:rPr>
         <w:t xml:space="preserve">, </w:t>
       </w:r>
@@ -20553,6 +20868,7 @@
           <w:iCs/>
           <w:noProof/>
           <w:szCs w:val="24"/>
+          <w:lang w:val="en-US"/>
         </w:rPr>
         <w:t>7</w:t>
       </w:r>
@@ -20560,6 +20876,7 @@
         <w:rPr>
           <w:noProof/>
           <w:szCs w:val="24"/>
+          <w:lang w:val="en-US"/>
         </w:rPr>
         <w:t>(1), 117–127. Retrieved from http://rcetj.org/index.php/rcetj/article/viewFile/151/241</w:t>
       </w:r>
@@ -20574,12 +20891,14 @@
         <w:rPr>
           <w:noProof/>
           <w:szCs w:val="24"/>
-        </w:rPr>
-      </w:pPr>
-      <w:r>
-        <w:rPr>
-          <w:noProof/>
-          <w:szCs w:val="24"/>
+          <w:lang w:val="en-US"/>
+        </w:rPr>
+      </w:pPr>
+      <w:r>
+        <w:rPr>
+          <w:noProof/>
+          <w:szCs w:val="24"/>
+          <w:lang w:val="en-US"/>
         </w:rPr>
         <w:t xml:space="preserve">Sutherland, I. E. (1968). A head-mounted three dimensional display. In </w:t>
       </w:r>
@@ -20589,6 +20908,7 @@
           <w:iCs/>
           <w:noProof/>
           <w:szCs w:val="24"/>
+          <w:lang w:val="en-US"/>
         </w:rPr>
         <w:t>Proceedings of the December 9-11, 1968, fall joint computer conference, part I</w:t>
       </w:r>
@@ -20596,6 +20916,7 @@
         <w:rPr>
           <w:noProof/>
           <w:szCs w:val="24"/>
+          <w:lang w:val="en-US"/>
         </w:rPr>
         <w:t xml:space="preserve"> (pp. 757–764). https://doi.org/10.1145/1476589.1476686</w:t>
       </w:r>
@@ -20617,7 +20938,15 @@
           <w:noProof/>
           <w:szCs w:val="24"/>
         </w:rPr>
-        <w:t xml:space="preserve">Ternier, S., De Vries, F., Börner, D., &amp; Specht, M. (2012). Mobile augmented reality with audio, supporting fieldwork of Cultural Sciences students in Florence. In G. Eleftherakis, M. Hinchey, &amp; M. Holcombe (Eds.), </w:t>
+        <w:t xml:space="preserve">Ternier, S., De Vries, F., Börner, D., &amp; Specht, M. (2012). </w:t>
+      </w:r>
+      <w:r>
+        <w:rPr>
+          <w:noProof/>
+          <w:szCs w:val="24"/>
+          <w:lang w:val="en-US"/>
+        </w:rPr>
+        <w:t xml:space="preserve">Mobile augmented reality with audio, supporting fieldwork of Cultural Sciences students in Florence. In G. Eleftherakis, M. Hinchey, &amp; M. Holcombe (Eds.), </w:t>
       </w:r>
       <w:r>
         <w:rPr>
@@ -20625,6 +20954,7 @@
           <w:iCs/>
           <w:noProof/>
           <w:szCs w:val="24"/>
+          <w:lang w:val="en-US"/>
         </w:rPr>
         <w:t>Software Engineering and Formal Methods - Proceedings of 10th International Conference, SEFM 2012</w:t>
       </w:r>
@@ -20632,8 +20962,16 @@
         <w:rPr>
           <w:noProof/>
           <w:szCs w:val="24"/>
-        </w:rPr>
-        <w:t xml:space="preserve"> (pp. 367–379). Springer. Retrieved from http://dspace.ou.nl/handle/1820/5034</w:t>
+          <w:lang w:val="en-US"/>
+        </w:rPr>
+        <w:t xml:space="preserve"> (pp. 367–379). </w:t>
+      </w:r>
+      <w:r>
+        <w:rPr>
+          <w:noProof/>
+          <w:szCs w:val="24"/>
+        </w:rPr>
+        <w:t>Springer. Retrieved from http://dspace.ou.nl/handle/1820/5034</w:t>
       </w:r>
     </w:p>
     <w:p>
@@ -20646,14 +20984,24 @@
         <w:rPr>
           <w:noProof/>
           <w:szCs w:val="24"/>
-        </w:rPr>
-      </w:pPr>
-      <w:r>
-        <w:rPr>
-          <w:noProof/>
-          <w:szCs w:val="24"/>
-        </w:rPr>
-        <w:t xml:space="preserve">Ternier, S., Klemke, R., Kalz, M., van Ulzen, P., &amp; Specht, M. (2012). ARLearn: Augmented reality meets augmented virtuality. </w:t>
+          <w:lang w:val="en-US"/>
+        </w:rPr>
+      </w:pPr>
+      <w:r>
+        <w:rPr>
+          <w:noProof/>
+          <w:szCs w:val="24"/>
+        </w:rPr>
+        <w:lastRenderedPageBreak/>
+        <w:t xml:space="preserve">Ternier, S., Klemke, R., Kalz, M., van Ulzen, P., &amp; Specht, M. (2012). </w:t>
+      </w:r>
+      <w:r>
+        <w:rPr>
+          <w:noProof/>
+          <w:szCs w:val="24"/>
+          <w:lang w:val="en-US"/>
+        </w:rPr>
+        <w:t xml:space="preserve">ARLearn: Augmented reality meets augmented virtuality. </w:t>
       </w:r>
       <w:r>
         <w:rPr>
@@ -20661,6 +21009,7 @@
           <w:iCs/>
           <w:noProof/>
           <w:szCs w:val="24"/>
+          <w:lang w:val="en-US"/>
         </w:rPr>
         <w:t>Journal of Universal Computer Science</w:t>
       </w:r>
@@ -20668,6 +21017,7 @@
         <w:rPr>
           <w:noProof/>
           <w:szCs w:val="24"/>
+          <w:lang w:val="en-US"/>
         </w:rPr>
         <w:t xml:space="preserve">, </w:t>
       </w:r>
@@ -20677,6 +21027,7 @@
           <w:iCs/>
           <w:noProof/>
           <w:szCs w:val="24"/>
+          <w:lang w:val="en-US"/>
         </w:rPr>
         <w:t>18</w:t>
       </w:r>
@@ -20684,6 +21035,7 @@
         <w:rPr>
           <w:noProof/>
           <w:szCs w:val="24"/>
+          <w:lang w:val="en-US"/>
         </w:rPr>
         <w:t>(15), 2143–2164. https://doi.org/10.3217/jucs-018-15-2143</w:t>
       </w:r>
@@ -20698,22 +21050,16 @@
         <w:rPr>
           <w:noProof/>
           <w:szCs w:val="24"/>
-        </w:rPr>
-      </w:pPr>
-      <w:r>
-        <w:rPr>
-          <w:noProof/>
-          <w:szCs w:val="24"/>
-        </w:rPr>
-        <w:t xml:space="preserve">Wetzel, R. (2013). A Case for Design Patterns supporting the Development of Mobile Mixed </w:t>
-      </w:r>
-      <w:r>
-        <w:rPr>
-          <w:noProof/>
-          <w:szCs w:val="24"/>
-        </w:rPr>
-        <w:lastRenderedPageBreak/>
-        <w:t xml:space="preserve">Reality Games. </w:t>
+          <w:lang w:val="en-US"/>
+        </w:rPr>
+      </w:pPr>
+      <w:r>
+        <w:rPr>
+          <w:noProof/>
+          <w:szCs w:val="24"/>
+          <w:lang w:val="en-US"/>
+        </w:rPr>
+        <w:t xml:space="preserve">Wetzel, R. (2013). A Case for Design Patterns supporting the Development of Mobile Mixed Reality Games. </w:t>
       </w:r>
       <w:r>
         <w:rPr>
@@ -20721,6 +21067,7 @@
           <w:iCs/>
           <w:noProof/>
           <w:szCs w:val="24"/>
+          <w:lang w:val="en-US"/>
         </w:rPr>
         <w:t>Foundations of Digital Games</w:t>
       </w:r>
@@ -20728,6 +21075,7 @@
         <w:rPr>
           <w:noProof/>
           <w:szCs w:val="24"/>
+          <w:lang w:val="en-US"/>
         </w:rPr>
         <w:t>. Retrieved from http://www.fdg2013.org/program/workshops/papers/DPG2013/b6-wetzel.pdf</w:t>
       </w:r>
@@ -20742,14 +21090,23 @@
         <w:rPr>
           <w:noProof/>
           <w:szCs w:val="24"/>
-        </w:rPr>
-      </w:pPr>
-      <w:r>
-        <w:rPr>
-          <w:noProof/>
-          <w:szCs w:val="24"/>
-        </w:rPr>
-        <w:t xml:space="preserve">Wetzel, R., McCall, R., Braun, A.-K., &amp; Broll, W. (2008). Guidelines for Designing Augmented Reality Games. In </w:t>
+          <w:lang w:val="en-US"/>
+        </w:rPr>
+      </w:pPr>
+      <w:r>
+        <w:rPr>
+          <w:noProof/>
+          <w:szCs w:val="24"/>
+        </w:rPr>
+        <w:t xml:space="preserve">Wetzel, R., McCall, R., Braun, A.-K., &amp; Broll, W. (2008). </w:t>
+      </w:r>
+      <w:r>
+        <w:rPr>
+          <w:noProof/>
+          <w:szCs w:val="24"/>
+          <w:lang w:val="en-US"/>
+        </w:rPr>
+        <w:t xml:space="preserve">Guidelines for Designing Augmented Reality Games. In </w:t>
       </w:r>
       <w:r>
         <w:rPr>
@@ -20757,6 +21114,7 @@
           <w:iCs/>
           <w:noProof/>
           <w:szCs w:val="24"/>
+          <w:lang w:val="en-US"/>
         </w:rPr>
         <w:t>Proceedings of the 2008 Conference on Future Play: Research, Play, Share</w:t>
       </w:r>
@@ -20764,6 +21122,7 @@
         <w:rPr>
           <w:noProof/>
           <w:szCs w:val="24"/>
+          <w:lang w:val="en-US"/>
         </w:rPr>
         <w:t xml:space="preserve"> (pp. 173–180). Retrieved from http://eprints.lincoln.ac.uk/24599/1/Wetzel et al. - 2008 - Guidelines for designing augmented reality games.pdf</w:t>
       </w:r>
@@ -20778,12 +21137,14 @@
         <w:rPr>
           <w:noProof/>
           <w:szCs w:val="24"/>
-        </w:rPr>
-      </w:pPr>
-      <w:r>
-        <w:rPr>
-          <w:noProof/>
-          <w:szCs w:val="24"/>
+          <w:lang w:val="en-US"/>
+        </w:rPr>
+      </w:pPr>
+      <w:r>
+        <w:rPr>
+          <w:noProof/>
+          <w:szCs w:val="24"/>
+          <w:lang w:val="en-US"/>
         </w:rPr>
         <w:t>What is WEKIT? (n.d.). Retrieved January 2, 2017, from http://wekit.eu/</w:t>
       </w:r>
@@ -20798,12 +21159,14 @@
         <w:rPr>
           <w:noProof/>
           <w:szCs w:val="24"/>
-        </w:rPr>
-      </w:pPr>
-      <w:r>
-        <w:rPr>
-          <w:noProof/>
-          <w:szCs w:val="24"/>
+          <w:lang w:val="en-US"/>
+        </w:rPr>
+      </w:pPr>
+      <w:r>
+        <w:rPr>
+          <w:noProof/>
+          <w:szCs w:val="24"/>
+          <w:lang w:val="en-US"/>
         </w:rPr>
         <w:t xml:space="preserve">White, R. M. (1987). A Sensor Classification Scheme. </w:t>
       </w:r>
@@ -20813,6 +21176,7 @@
           <w:iCs/>
           <w:noProof/>
           <w:szCs w:val="24"/>
+          <w:lang w:val="en-US"/>
         </w:rPr>
         <w:t>IEEE Transactions on Ultrasonics, Ferroelectrics, and Frequency Control</w:t>
       </w:r>
@@ -20820,6 +21184,7 @@
         <w:rPr>
           <w:noProof/>
           <w:szCs w:val="24"/>
+          <w:lang w:val="en-US"/>
         </w:rPr>
         <w:t xml:space="preserve">, </w:t>
       </w:r>
@@ -20829,6 +21194,7 @@
           <w:iCs/>
           <w:noProof/>
           <w:szCs w:val="24"/>
+          <w:lang w:val="en-US"/>
         </w:rPr>
         <w:t>34</w:t>
       </w:r>
@@ -20836,6 +21202,7 @@
         <w:rPr>
           <w:noProof/>
           <w:szCs w:val="24"/>
+          <w:lang w:val="en-US"/>
         </w:rPr>
         <w:t>(2), 124–126. Retrieved from http://ijlalhaider.pbworks.com/w/file/fetch/64130986/A Sensor Classification Scheme.pdf</w:t>
       </w:r>
@@ -20850,12 +21217,14 @@
         <w:rPr>
           <w:noProof/>
           <w:szCs w:val="24"/>
-        </w:rPr>
-      </w:pPr>
-      <w:r>
-        <w:rPr>
-          <w:noProof/>
-          <w:szCs w:val="24"/>
+          <w:lang w:val="en-US"/>
+        </w:rPr>
+      </w:pPr>
+      <w:r>
+        <w:rPr>
+          <w:noProof/>
+          <w:szCs w:val="24"/>
+          <w:lang w:val="en-US"/>
         </w:rPr>
         <w:t xml:space="preserve">Xu, Z., Xiang, C., Wen-Hui, W., Ji-Hai, Y., Lantz, V., &amp; Kong-Qiao, W. (2009). Hand Gesture Recognition and Virtual Game Control Based on 3D Accelerometer and EMG Sensors. In </w:t>
       </w:r>
@@ -20865,6 +21234,7 @@
           <w:iCs/>
           <w:noProof/>
           <w:szCs w:val="24"/>
+          <w:lang w:val="en-US"/>
         </w:rPr>
         <w:t>Proceedings of the 14th international conference on Intelligent user interfaces</w:t>
       </w:r>
@@ -20872,6 +21242,7 @@
         <w:rPr>
           <w:noProof/>
           <w:szCs w:val="24"/>
+          <w:lang w:val="en-US"/>
         </w:rPr>
         <w:t xml:space="preserve"> (pp. 401–406). ACM. Retrieved from https://pdfs.semanticscholar.org/6878/79899cb5c520970fd76eaca8b79e4aee820d.pdf</w:t>
       </w:r>
@@ -20886,12 +21257,14 @@
         <w:rPr>
           <w:noProof/>
           <w:szCs w:val="24"/>
-        </w:rPr>
-      </w:pPr>
-      <w:r>
-        <w:rPr>
-          <w:noProof/>
-          <w:szCs w:val="24"/>
+          <w:lang w:val="en-US"/>
+        </w:rPr>
+      </w:pPr>
+      <w:r>
+        <w:rPr>
+          <w:noProof/>
+          <w:szCs w:val="24"/>
+          <w:lang w:val="en-US"/>
         </w:rPr>
         <w:t xml:space="preserve">Yamabe, T., &amp; Nakajima, T. (2013). Playful training with augmented reality games: Case studies towards reality-oriented system design. </w:t>
       </w:r>
@@ -20901,6 +21274,7 @@
           <w:iCs/>
           <w:noProof/>
           <w:szCs w:val="24"/>
+          <w:lang w:val="en-US"/>
         </w:rPr>
         <w:t>Multimedia Tools and Applications</w:t>
       </w:r>
@@ -20908,6 +21282,7 @@
         <w:rPr>
           <w:noProof/>
           <w:szCs w:val="24"/>
+          <w:lang w:val="en-US"/>
         </w:rPr>
         <w:t xml:space="preserve">, </w:t>
       </w:r>
@@ -20917,6 +21292,7 @@
           <w:iCs/>
           <w:noProof/>
           <w:szCs w:val="24"/>
+          <w:lang w:val="en-US"/>
         </w:rPr>
         <w:t>62</w:t>
       </w:r>
@@ -20924,6 +21300,7 @@
         <w:rPr>
           <w:noProof/>
           <w:szCs w:val="24"/>
+          <w:lang w:val="en-US"/>
         </w:rPr>
         <w:t>(1), 259–286. https://doi.org/10.1007/s11042-011-0979-7</w:t>
       </w:r>
@@ -20938,12 +21315,14 @@
         <w:rPr>
           <w:noProof/>
           <w:szCs w:val="24"/>
-        </w:rPr>
-      </w:pPr>
-      <w:r>
-        <w:rPr>
-          <w:noProof/>
-          <w:szCs w:val="24"/>
+          <w:lang w:val="en-US"/>
+        </w:rPr>
+      </w:pPr>
+      <w:r>
+        <w:rPr>
+          <w:noProof/>
+          <w:szCs w:val="24"/>
+          <w:lang w:val="en-US"/>
         </w:rPr>
         <w:t xml:space="preserve">You, S., &amp; Neumann, U. (2001). </w:t>
       </w:r>
@@ -20953,6 +21332,7 @@
           <w:iCs/>
           <w:noProof/>
           <w:szCs w:val="24"/>
+          <w:lang w:val="en-US"/>
         </w:rPr>
         <w:t>Fusion of Vision and Gyro Tracking for Robust Augmented Reality Registration</w:t>
       </w:r>
@@ -20960,6 +21340,7 @@
         <w:rPr>
           <w:noProof/>
           <w:szCs w:val="24"/>
+          <w:lang w:val="en-US"/>
         </w:rPr>
         <w:t>. Retrieved from https://trac.v2.nl/export/5432/andres/Documentation/INS Kalman/fusion of vision and gyro tracking for AR.pdf</w:t>
       </w:r>
@@ -20974,14 +21355,23 @@
         <w:rPr>
           <w:noProof/>
           <w:szCs w:val="24"/>
-        </w:rPr>
-      </w:pPr>
-      <w:r>
-        <w:rPr>
-          <w:noProof/>
-          <w:szCs w:val="24"/>
-        </w:rPr>
-        <w:t xml:space="preserve">Zagal, J. P., Mateas, M., Fernández-Vara, C., Hochhalter, B., &amp; Lichti, N. (2005). Towards an Ontological Language for Game Analysis. In </w:t>
+          <w:lang w:val="en-US"/>
+        </w:rPr>
+      </w:pPr>
+      <w:r>
+        <w:rPr>
+          <w:noProof/>
+          <w:szCs w:val="24"/>
+        </w:rPr>
+        <w:t xml:space="preserve">Zagal, J. P., Mateas, M., Fernández-Vara, C., Hochhalter, B., &amp; Lichti, N. (2005). </w:t>
+      </w:r>
+      <w:r>
+        <w:rPr>
+          <w:noProof/>
+          <w:szCs w:val="24"/>
+          <w:lang w:val="en-US"/>
+        </w:rPr>
+        <w:t xml:space="preserve">Towards an Ontological Language for Game Analysis. In </w:t>
       </w:r>
       <w:r>
         <w:rPr>
@@ -20989,6 +21379,7 @@
           <w:iCs/>
           <w:noProof/>
           <w:szCs w:val="24"/>
+          <w:lang w:val="en-US"/>
         </w:rPr>
         <w:t>Proceedings of DiGRA 2005 Conference</w:t>
       </w:r>
@@ -20996,6 +21387,7 @@
         <w:rPr>
           <w:noProof/>
           <w:szCs w:val="24"/>
+          <w:lang w:val="en-US"/>
         </w:rPr>
         <w:t xml:space="preserve"> (pp. 3–14). Retrieved from https://users.soe.ucsc.edu/~michaelm/publications/zagal-worlds-in-play-2007.pdf</w:t>
       </w:r>
@@ -21009,12 +21401,14 @@
         <w:ind w:left="480" w:hanging="480"/>
         <w:rPr>
           <w:noProof/>
-        </w:rPr>
-      </w:pPr>
-      <w:r>
-        <w:rPr>
-          <w:noProof/>
-          <w:szCs w:val="24"/>
+          <w:lang w:val="en-US"/>
+        </w:rPr>
+      </w:pPr>
+      <w:r>
+        <w:rPr>
+          <w:noProof/>
+          <w:szCs w:val="24"/>
+          <w:lang w:val="en-US"/>
         </w:rPr>
         <w:t xml:space="preserve">Zhang, Z. (2012). Microsoft Kinect Sensor and Its Effect. </w:t>
       </w:r>
@@ -21024,6 +21418,7 @@
           <w:iCs/>
           <w:noProof/>
           <w:szCs w:val="24"/>
+          <w:lang w:val="en-US"/>
         </w:rPr>
         <w:t>IEEE Multimedia</w:t>
       </w:r>
@@ -21031,6 +21426,7 @@
         <w:rPr>
           <w:noProof/>
           <w:szCs w:val="24"/>
+          <w:lang w:val="en-US"/>
         </w:rPr>
         <w:t xml:space="preserve">, </w:t>
       </w:r>
@@ -21040,6 +21436,7 @@
           <w:iCs/>
           <w:noProof/>
           <w:szCs w:val="24"/>
+          <w:lang w:val="en-US"/>
         </w:rPr>
         <w:t>19</w:t>
       </w:r>
@@ -21047,8 +21444,18 @@
         <w:rPr>
           <w:noProof/>
           <w:szCs w:val="24"/>
-        </w:rPr>
-        <w:t>(2), 4–10. Retrieved from https://www.researchgate.net/profile/Zhengyou_Zhang/publication/254058710_Microsoft_Kinect_Sensor_and_Its_Effect/links/00b7d53ab783285cdb000000.pdf</w:t>
+          <w:lang w:val="en-US"/>
+        </w:rPr>
+        <w:t xml:space="preserve">(2), 4–10. </w:t>
+      </w:r>
+      <w:r>
+        <w:rPr>
+          <w:noProof/>
+          <w:szCs w:val="24"/>
+          <w:lang w:val="en-US"/>
+        </w:rPr>
+        <w:lastRenderedPageBreak/>
+        <w:t>Retrieved from https://www.researchgate.net/profile/Zhengyou_Zhang/publication/254058710_Microsoft_Kinect_Sensor_and_Its_Effect/links/00b7d53ab783285cdb000000.pdf</w:t>
       </w:r>
     </w:p>
     <w:p>
@@ -21087,7 +21494,6 @@
         <w:rPr>
           <w:lang w:val="en-US"/>
         </w:rPr>
-        <w:lastRenderedPageBreak/>
         <w:t>Appendix</w:t>
       </w:r>
       <w:bookmarkEnd w:id="51"/>
@@ -21579,6 +21985,7 @@
         <w:docPartUnique/>
       </w:docPartObj>
     </w:sdtPr>
+    <w:sdtEndPr/>
     <w:sdtContent>
       <w:p>
         <w:pPr>
@@ -21693,7 +22100,7 @@
         <v:path o:extrusionok="f" gradientshapeok="t" o:connecttype="rect"/>
         <o:lock v:ext="edit" aspectratio="t"/>
       </v:shapetype>
-      <v:shape id="_x0000_i1034" type="#_x0000_t75" style="width:12pt;height:12pt;visibility:visible" o:bullet="t">
+      <v:shape id="_x0000_i1027" type="#_x0000_t75" style="width:12pt;height:12pt;visibility:visible" o:bullet="t">
         <v:imagedata r:id="rId1" o:title=""/>
       </v:shape>
     </w:pict>
@@ -28263,7 +28670,7 @@
 </file>
 
 <file path=customXml/itemProps1.xml><?xml version="1.0" encoding="utf-8"?>
-<ds:datastoreItem xmlns:ds="http://schemas.openxmlformats.org/officeDocument/2006/customXml" ds:itemID="{9F5A81D9-F19B-4F51-ADB5-5E0D5CE88988}">
+<ds:datastoreItem xmlns:ds="http://schemas.openxmlformats.org/officeDocument/2006/customXml" ds:itemID="{730D1A04-5138-4FEF-B484-F3530B01FD6C}">
   <ds:schemaRefs>
     <ds:schemaRef ds:uri="http://schemas.openxmlformats.org/officeDocument/2006/bibliography"/>
   </ds:schemaRefs>

</xml_diff>

<commit_message>
Finished (?) POI. Added doc for coming up with patterns (not cluttering main doc) and went through wekit brainstorm again.
</commit_message>
<xml_diff>
--- a/Bachelorarbeit.docx
+++ b/Bachelorarbeit.docx
@@ -16300,25 +16300,12 @@
         </w:rPr>
       </w:pPr>
       <w:bookmarkStart w:id="42" w:name="_Toc471827932"/>
-      <w:commentRangeStart w:id="43"/>
       <w:r>
         <w:rPr>
           <w:lang w:val="en-US"/>
         </w:rPr>
         <w:t>Conception</w:t>
       </w:r>
-      <w:commentRangeEnd w:id="43"/>
-      <w:r>
-        <w:rPr>
-          <w:rStyle w:val="Kommentarzeichen"/>
-          <w:rFonts w:cs="Times New Roman"/>
-          <w:b w:val="0"/>
-          <w:bCs w:val="0"/>
-          <w:i w:val="0"/>
-          <w:iCs w:val="0"/>
-        </w:rPr>
-        <w:commentReference w:id="43"/>
-      </w:r>
       <w:bookmarkEnd w:id="42"/>
     </w:p>
     <w:p>
@@ -16328,34 +16315,26 @@
           <w:lang w:val="en-US"/>
         </w:rPr>
       </w:pPr>
-      <w:bookmarkStart w:id="44" w:name="_Toc471827933"/>
+      <w:bookmarkStart w:id="43" w:name="_Toc471827933"/>
       <w:r>
         <w:rPr>
           <w:lang w:val="en-US"/>
         </w:rPr>
         <w:t>Method</w:t>
       </w:r>
-      <w:bookmarkEnd w:id="44"/>
-    </w:p>
-    <w:p>
-      <w:pPr>
-        <w:rPr>
-          <w:lang w:val="en-US"/>
-        </w:rPr>
-      </w:pPr>
-      <w:commentRangeStart w:id="45"/>
+      <w:bookmarkEnd w:id="43"/>
+    </w:p>
+    <w:p>
+      <w:pPr>
+        <w:rPr>
+          <w:lang w:val="en-US"/>
+        </w:rPr>
+      </w:pPr>
       <w:r>
         <w:rPr>
           <w:lang w:val="en-US"/>
         </w:rPr>
         <w:t>With the primary basis for this taxonomy being design patterns, it is reasonable to first look at approaches to the creation of patterns and then adapt these principles to the task at hand.</w:t>
-      </w:r>
-      <w:commentRangeEnd w:id="45"/>
-      <w:r>
-        <w:rPr>
-          <w:rStyle w:val="Kommentarzeichen"/>
-        </w:rPr>
-        <w:commentReference w:id="45"/>
       </w:r>
     </w:p>
     <w:p>
@@ -18157,7 +18136,7 @@
           <w:lang w:val="en-US"/>
         </w:rPr>
       </w:pPr>
-      <w:bookmarkStart w:id="46" w:name="_Toc471827934"/>
+      <w:bookmarkStart w:id="44" w:name="_Toc471827934"/>
       <w:r>
         <w:rPr>
           <w:lang w:val="en-US"/>
@@ -18165,7 +18144,7 @@
         <w:lastRenderedPageBreak/>
         <w:t>Scope</w:t>
       </w:r>
-      <w:bookmarkEnd w:id="46"/>
+      <w:bookmarkEnd w:id="44"/>
     </w:p>
     <w:p>
       <w:pPr>
@@ -18209,13 +18188,152 @@
           <w:lang w:val="en-US"/>
         </w:rPr>
       </w:pPr>
-      <w:bookmarkStart w:id="47" w:name="_Toc471827935"/>
+      <w:bookmarkStart w:id="45" w:name="_Toc471827935"/>
       <w:r>
         <w:rPr>
           <w:lang w:val="en-US"/>
         </w:rPr>
         <w:t>Examples</w:t>
       </w:r>
+      <w:bookmarkEnd w:id="45"/>
+    </w:p>
+    <w:p>
+      <w:pPr>
+        <w:pStyle w:val="StandardErstzeileneinzug"/>
+      </w:pPr>
+      <w:r>
+        <w:rPr>
+          <w:b/>
+        </w:rPr>
+        <w:t>Name</w:t>
+      </w:r>
+      <w:r>
+        <w:t>: Point of Interest</w:t>
+      </w:r>
+    </w:p>
+    <w:p>
+      <w:pPr>
+        <w:pStyle w:val="StandardErstzeileneinzug"/>
+      </w:pPr>
+      <w:r>
+        <w:rPr>
+          <w:b/>
+        </w:rPr>
+        <w:t>Forces/Problem</w:t>
+      </w:r>
+      <w:r>
+        <w:t xml:space="preserve">: </w:t>
+      </w:r>
+      <w:commentRangeStart w:id="46"/>
+      <w:r>
+        <w:t xml:space="preserve">How can information </w:t>
+      </w:r>
+      <w:proofErr w:type="gramStart"/>
+      <w:r>
+        <w:t>be  provided</w:t>
+      </w:r>
+      <w:proofErr w:type="gramEnd"/>
+      <w:r>
+        <w:t xml:space="preserve"> to users in a location-based system? How can information be bound to locations that are not reasonably accessible to developers?</w:t>
+      </w:r>
+      <w:commentRangeEnd w:id="46"/>
+      <w:r>
+        <w:rPr>
+          <w:rStyle w:val="Kommentarzeichen"/>
+          <w:lang w:val="de-DE"/>
+        </w:rPr>
+        <w:commentReference w:id="46"/>
+      </w:r>
+    </w:p>
+    <w:p>
+      <w:pPr>
+        <w:pStyle w:val="StandardErstzeileneinzug"/>
+      </w:pPr>
+      <w:r>
+        <w:rPr>
+          <w:b/>
+        </w:rPr>
+        <w:t>Feature/Solution</w:t>
+      </w:r>
+      <w:r>
+        <w:t xml:space="preserve">: </w:t>
+      </w:r>
+      <w:r>
+        <w:t>Bind information to location data, automatically making it available to the user upon getting within a predefined range and allowing you to direct users to nearby Points of Interest.</w:t>
+      </w:r>
+    </w:p>
+    <w:p>
+      <w:pPr>
+        <w:pStyle w:val="StandardErstzeileneinzug"/>
+      </w:pPr>
+      <w:r>
+        <w:rPr>
+          <w:b/>
+        </w:rPr>
+        <w:t>Examples</w:t>
+      </w:r>
+      <w:r>
+        <w:t xml:space="preserve">: </w:t>
+      </w:r>
+      <w:r>
+        <w:t xml:space="preserve">Several Augmented Reality browsers have implemented Point of Interest approaches. </w:t>
+      </w:r>
+      <w:r>
+        <w:fldChar w:fldCharType="begin" w:fldLock="1"/>
+      </w:r>
+      <w:r>
+        <w:instrText>ADDIN CSL_CITATION { "citationItems" : [ { "id" : "ITEM-1", "itemData" : { "author" : [ { "dropping-particle" : "", "family" : "Ternier", "given" : "Stefaan", "non-dropping-particle" : "", "parse-names" : false, "suffix" : "" }, { "dropping-particle" : "", "family" : "Vries", "given" : "Fred", "non-dropping-particle" : "De", "parse-names" : false, "suffix" : "" }, { "dropping-particle" : "", "family" : "B\u00f6rner", "given" : "Dirk", "non-dropping-particle" : "", "parse-names" : false, "suffix" : "" }, { "dropping-particle" : "", "family" : "Specht", "given" : "Marcus", "non-dropping-particle" : "", "parse-names" : false, "suffix" : "" } ], "container-title" : "Software Engineering and Formal Methods - Proceedings of 10th International Conference, SEFM 2012", "editor" : [ { "dropping-particle" : "", "family" : "Eleftherakis", "given" : "G", "non-dropping-particle" : "", "parse-names" : false, "suffix" : "" }, { "dropping-particle" : "", "family" : "Hinchey", "given" : "M", "non-dropping-particle" : "", "parse-names" : false, "suffix" : "" }, { "dropping-particle" : "", "family" : "Holcombe", "given" : "M", "non-dropping-particle" : "", "parse-names" : false, "suffix" : "" } ], "id" : "ITEM-1", "issued" : { "date-parts" : [ [ "2012" ] ] }, "page" : "367-379", "publisher" : "Springer", "title" : "Mobile augmented reality with audio, supporting fieldwork of Cultural Sciences students in Florence", "type" : "paper-conference" }, "uris" : [ "http://www.mendeley.com/documents/?uuid=452e00c0-576f-3c2c-a801-e94151486318" ] } ], "mendeley" : { "formattedCitation" : "(Ternier, De Vries, et al., 2012)", "manualFormatting" : "Ternier, De Vries, et al. (2012)", "plainTextFormattedCitation" : "(Ternier, De Vries, et al., 2012)", "previouslyFormattedCitation" : "(Ternier, De Vries, et al., 2012)" }, "properties" : { "noteIndex" : 0 }, "schema" : "https://github.com/citation-style-language/schema/raw/master/csl-citation.json" }</w:instrText>
+      </w:r>
+      <w:r>
+        <w:fldChar w:fldCharType="separate"/>
+      </w:r>
+      <w:r>
+        <w:rPr>
+          <w:noProof/>
+        </w:rPr>
+        <w:t>Ternier, De Vries, et al. (</w:t>
+      </w:r>
+      <w:r>
+        <w:rPr>
+          <w:noProof/>
+        </w:rPr>
+        <w:t>2012)</w:t>
+      </w:r>
+      <w:r>
+        <w:fldChar w:fldCharType="end"/>
+      </w:r>
+      <w:r>
+        <w:t xml:space="preserve"> utilized it to guide students on a field trip.</w:t>
+      </w:r>
+    </w:p>
+    <w:p>
+      <w:pPr>
+        <w:pStyle w:val="StandardErstzeileneinzug"/>
+      </w:pPr>
+      <w:r>
+        <w:rPr>
+          <w:b/>
+        </w:rPr>
+        <w:t>Effects/Consequences</w:t>
+      </w:r>
+      <w:r>
+        <w:t xml:space="preserve">: </w:t>
+      </w:r>
+      <w:r>
+        <w:t xml:space="preserve">Points of interest either </w:t>
+      </w:r>
+      <w:proofErr w:type="spellStart"/>
+      <w:r>
+        <w:t>can not</w:t>
+      </w:r>
+      <w:proofErr w:type="spellEnd"/>
+      <w:r>
+        <w:t xml:space="preserve"> overlap or the system needs a method to handle such overlap. Constantly gathering information about user location and comparing it to points of interest may consume a lot of energy, which cou</w:t>
+      </w:r>
+      <w:r>
+        <w:t>ld negatively affect the user. If the user is directed towards points of interest, care must be taken to avoid screen clutter and information overload. A degree of precision is lost if only location data is used.</w:t>
+      </w:r>
+      <w:bookmarkStart w:id="47" w:name="_GoBack"/>
       <w:bookmarkEnd w:id="47"/>
     </w:p>
     <w:p>
@@ -18226,146 +18344,28 @@
         <w:rPr>
           <w:b/>
         </w:rPr>
-        <w:t>Name</w:t>
-      </w:r>
-      <w:r>
-        <w:t>: Point of Interest</w:t>
-      </w:r>
-    </w:p>
-    <w:p>
-      <w:pPr>
-        <w:pStyle w:val="StandardErstzeileneinzug"/>
-      </w:pPr>
-      <w:r>
-        <w:rPr>
-          <w:b/>
-        </w:rPr>
-        <w:t>Forces/Problem</w:t>
-      </w:r>
-      <w:r>
-        <w:t xml:space="preserve">: </w:t>
-      </w:r>
-    </w:p>
-    <w:p>
-      <w:pPr>
-        <w:pStyle w:val="StandardErstzeileneinzug"/>
-      </w:pPr>
-      <w:r>
-        <w:rPr>
-          <w:b/>
-        </w:rPr>
-        <w:t>Feature/Solution</w:t>
-      </w:r>
-      <w:r>
-        <w:t xml:space="preserve">: </w:t>
-      </w:r>
-      <w:r>
-        <w:t>Bind information to location data, automatically making it available to the user upon getting within a predefined range and allowing you to direct users to nearby Points of Interest.</w:t>
-      </w:r>
-    </w:p>
-    <w:p>
-      <w:pPr>
-        <w:pStyle w:val="StandardErstzeileneinzug"/>
-      </w:pPr>
-      <w:r>
-        <w:rPr>
-          <w:b/>
-        </w:rPr>
-        <w:t>Examples</w:t>
-      </w:r>
-      <w:r>
-        <w:t xml:space="preserve">: </w:t>
-      </w:r>
-      <w:r>
-        <w:t xml:space="preserve">Several Augmented Reality browsers have implemented Point of Interest approaches. </w:t>
-      </w:r>
-      <w:r>
-        <w:fldChar w:fldCharType="begin" w:fldLock="1"/>
-      </w:r>
-      <w:r>
-        <w:instrText>ADDIN CSL_CITATION { "citationItems" : [ { "id" : "ITEM-1", "itemData" : { "author" : [ { "dropping-particle" : "", "family" : "Ternier", "given" : "Stefaan", "non-dropping-particle" : "", "parse-names" : false, "suffix" : "" }, { "dropping-particle" : "", "family" : "Vries", "given" : "Fred", "non-dropping-particle" : "De", "parse-names" : false, "suffix" : "" }, { "dropping-particle" : "", "family" : "B\u00f6rner", "given" : "Dirk", "non-dropping-particle" : "", "parse-names" : false, "suffix" : "" }, { "dropping-particle" : "", "family" : "Specht", "given" : "Marcus", "non-dropping-particle" : "", "parse-names" : false, "suffix" : "" } ], "container-title" : "Software Engineering and Formal Methods - Proceedings of 10th International Conference, SEFM 2012", "editor" : [ { "dropping-particle" : "", "family" : "Eleftherakis", "given" : "G", "non-dropping-particle" : "", "parse-names" : false, "suffix" : "" }, { "dropping-particle" : "", "family" : "Hinchey", "given" : "M", "non-dropping-particle" : "", "parse-names" : false, "suffix" : "" }, { "dropping-particle" : "", "family" : "Holcombe", "given" : "M", "non-dropping-particle" : "", "parse-names" : false, "suffix" : "" } ], "id" : "ITEM-1", "issued" : { "date-parts" : [ [ "2012" ] ] }, "page" : "367-379", "publisher" : "Springer", "title" : "Mobile augmented reality with audio, supporting fieldwork of Cultural Sciences students in Florence", "type" : "paper-conference" }, "uris" : [ "http://www.mendeley.com/documents/?uuid=452e00c0-576f-3c2c-a801-e94151486318" ] } ], "mendeley" : { "formattedCitation" : "(Ternier, De Vries, et al., 2012)", "manualFormatting" : "Ternier, De Vries, et al. (2012)", "plainTextFormattedCitation" : "(Ternier, De Vries, et al., 2012)", "previouslyFormattedCitation" : "(Ternier, De Vries, et al., 2012)" }, "properties" : { "noteIndex" : 0 }, "schema" : "https://github.com/citation-style-language/schema/raw/master/csl-citation.json" }</w:instrText>
-      </w:r>
-      <w:r>
-        <w:fldChar w:fldCharType="separate"/>
-      </w:r>
-      <w:r>
-        <w:rPr>
-          <w:noProof/>
-        </w:rPr>
-        <w:t>Ternier, De Vries, et al. (</w:t>
-      </w:r>
-      <w:r>
-        <w:rPr>
-          <w:noProof/>
-        </w:rPr>
-        <w:t>2012)</w:t>
-      </w:r>
-      <w:r>
-        <w:fldChar w:fldCharType="end"/>
-      </w:r>
-      <w:r>
-        <w:t xml:space="preserve"> utilized it to guide students on a field trip.</w:t>
-      </w:r>
-    </w:p>
-    <w:p>
-      <w:pPr>
-        <w:pStyle w:val="StandardErstzeileneinzug"/>
-      </w:pPr>
-      <w:r>
-        <w:rPr>
-          <w:b/>
-        </w:rPr>
-        <w:t>Effects/Consequences</w:t>
-      </w:r>
-      <w:r>
-        <w:t xml:space="preserve">: </w:t>
-      </w:r>
-      <w:r>
-        <w:t xml:space="preserve">Points of interest either </w:t>
-      </w:r>
-      <w:proofErr w:type="spellStart"/>
-      <w:r>
-        <w:t>can not</w:t>
-      </w:r>
-      <w:proofErr w:type="spellEnd"/>
-      <w:r>
-        <w:t xml:space="preserve"> overlap or the system needs a method to handle such overlap. Constantly gathering information about user location and comparing it to points of interest may consume a lot of energy, which could negatively affect the user. </w:t>
-      </w:r>
-      <w:bookmarkStart w:id="48" w:name="_GoBack"/>
+        <w:t>Sensors</w:t>
+      </w:r>
+      <w:r>
+        <w:t>: Location technology such as GPS sensors; IMUs in vision-based systems with a local coordinate system.</w:t>
+      </w:r>
+    </w:p>
+    <w:p>
+      <w:pPr>
+        <w:pStyle w:val="berschrift2"/>
+        <w:rPr>
+          <w:lang w:val="en-US"/>
+        </w:rPr>
+      </w:pPr>
+      <w:bookmarkStart w:id="48" w:name="_Toc471827936"/>
+      <w:r>
+        <w:rPr>
+          <w:lang w:val="en-US"/>
+        </w:rPr>
+        <w:lastRenderedPageBreak/>
+        <w:t>Implementation</w:t>
+      </w:r>
       <w:bookmarkEnd w:id="48"/>
-      <w:r>
-        <w:t xml:space="preserve"> </w:t>
-      </w:r>
-    </w:p>
-    <w:p>
-      <w:pPr>
-        <w:pStyle w:val="StandardErstzeileneinzug"/>
-      </w:pPr>
-      <w:r>
-        <w:rPr>
-          <w:b/>
-        </w:rPr>
-        <w:t>Sensors</w:t>
-      </w:r>
-      <w:r>
-        <w:t>: Location technology such as GPS sensors; IMUs in vision-based systems with a local coordinate system.</w:t>
-      </w:r>
-    </w:p>
-    <w:p>
-      <w:pPr>
-        <w:pStyle w:val="berschrift2"/>
-        <w:rPr>
-          <w:lang w:val="en-US"/>
-        </w:rPr>
-      </w:pPr>
-      <w:bookmarkStart w:id="49" w:name="_Toc471827936"/>
-      <w:r>
-        <w:rPr>
-          <w:lang w:val="en-US"/>
-        </w:rPr>
-        <w:t>Implementation</w:t>
-      </w:r>
-      <w:bookmarkEnd w:id="49"/>
     </w:p>
     <w:p>
       <w:pPr>
@@ -18433,7 +18433,6 @@
         </w:numPr>
       </w:pPr>
       <w:r>
-        <w:lastRenderedPageBreak/>
         <w:t xml:space="preserve">Although the game mechanism framework may include multiplayer applications, unlike in </w:t>
       </w:r>
       <w:proofErr w:type="spellStart"/>
@@ -18531,14 +18530,14 @@
           <w:lang w:val="en-US"/>
         </w:rPr>
       </w:pPr>
-      <w:bookmarkStart w:id="50" w:name="_Toc471827937"/>
+      <w:bookmarkStart w:id="49" w:name="_Toc471827937"/>
       <w:r>
         <w:rPr>
           <w:lang w:val="en-US"/>
         </w:rPr>
         <w:t>References</w:t>
       </w:r>
-      <w:bookmarkEnd w:id="50"/>
+      <w:bookmarkEnd w:id="49"/>
     </w:p>
     <w:p>
       <w:pPr>
@@ -18794,6 +18793,7 @@
           <w:szCs w:val="24"/>
           <w:lang w:val="en-US"/>
         </w:rPr>
+        <w:lastRenderedPageBreak/>
         <w:t xml:space="preserve">Benko, H., Holz, C., Sinclair, M., &amp; Ofek, E. (2016). NormalTouch and TextureTouch : High-fidelity 3D Haptic Shape Rendering on Handheld Virtual Reality Controllers. In </w:t>
       </w:r>
       <w:r>
@@ -18840,7 +18840,6 @@
           <w:noProof/>
           <w:szCs w:val="24"/>
         </w:rPr>
-        <w:lastRenderedPageBreak/>
         <w:t xml:space="preserve">Biocca, F. A., &amp; Rolland, J. P. (1998). </w:t>
       </w:r>
       <w:r>
@@ -19248,7 +19247,16 @@
           <w:szCs w:val="24"/>
           <w:lang w:val="en-US"/>
         </w:rPr>
-        <w:t>(5910), 66–69. Retrieved from https://pdfs.semanticscholar.org/844a/742b416bf914c3e22e6a0c3d9f7f1d58a185.pdf</w:t>
+        <w:t xml:space="preserve">(5910), </w:t>
+      </w:r>
+      <w:r>
+        <w:rPr>
+          <w:noProof/>
+          <w:szCs w:val="24"/>
+          <w:lang w:val="en-US"/>
+        </w:rPr>
+        <w:lastRenderedPageBreak/>
+        <w:t>66–69. Retrieved from https://pdfs.semanticscholar.org/844a/742b416bf914c3e22e6a0c3d9f7f1d58a185.pdf</w:t>
       </w:r>
     </w:p>
     <w:p>
@@ -19328,7 +19336,6 @@
           <w:szCs w:val="24"/>
           <w:lang w:val="en-US"/>
         </w:rPr>
-        <w:lastRenderedPageBreak/>
         <w:t xml:space="preserve">Dunleavy, M., Dede, C., &amp; Mitchell, R. (2009). Affordances and limitations of immersive participatory augmented reality simulations for teaching and learning. </w:t>
       </w:r>
       <w:r>
@@ -19683,6 +19690,7 @@
           <w:szCs w:val="24"/>
           <w:lang w:val="en-US"/>
         </w:rPr>
+        <w:lastRenderedPageBreak/>
         <w:t xml:space="preserve">Hol, J. D., Schön, T. B., Gustafsson, F., &amp; Slycke, P. J. (2006). Sensor Fusion for Augmented Reality. In </w:t>
       </w:r>
       <w:r>
@@ -19723,16 +19731,7 @@
           <w:szCs w:val="24"/>
           <w:lang w:val="en-US"/>
         </w:rPr>
-        <w:t xml:space="preserve">Introducing the Microsoft HoloLens Development Edition. (2016). Retrieved December 29, </w:t>
-      </w:r>
-      <w:r>
-        <w:rPr>
-          <w:noProof/>
-          <w:szCs w:val="24"/>
-          <w:lang w:val="en-US"/>
-        </w:rPr>
-        <w:lastRenderedPageBreak/>
-        <w:t>2016, from https://www.microsoft.com/microsoft-hololens/de-de/development-edition</w:t>
+        <w:t>Introducing the Microsoft HoloLens Development Edition. (2016). Retrieved December 29, 2016, from https://www.microsoft.com/microsoft-hololens/de-de/development-edition</w:t>
       </w:r>
     </w:p>
     <w:p>
@@ -20070,7 +20069,16 @@
           <w:szCs w:val="24"/>
           <w:lang w:val="en-US"/>
         </w:rPr>
-        <w:t>. Retrieved from http://www.cse.chalmers.se/research/group/idc/publication/pdf/lundgren_bjork_game_mechanics.pdf</w:t>
+        <w:t xml:space="preserve">. Retrieved from </w:t>
+      </w:r>
+      <w:r>
+        <w:rPr>
+          <w:noProof/>
+          <w:szCs w:val="24"/>
+          <w:lang w:val="en-US"/>
+        </w:rPr>
+        <w:lastRenderedPageBreak/>
+        <w:t>http://www.cse.chalmers.se/research/group/idc/publication/pdf/lundgren_bjork_game_mechanics.pdf</w:t>
       </w:r>
     </w:p>
     <w:p>
@@ -20102,18 +20110,7 @@
           <w:szCs w:val="24"/>
           <w:lang w:val="en-US"/>
         </w:rPr>
-        <w:t xml:space="preserve">From Active Data Management to </w:t>
-      </w:r>
-      <w:r>
-        <w:rPr>
-          <w:i/>
-          <w:iCs/>
-          <w:noProof/>
-          <w:szCs w:val="24"/>
-          <w:lang w:val="en-US"/>
-        </w:rPr>
-        <w:lastRenderedPageBreak/>
-        <w:t>Event-Based Systems and More (Lecture Notes in Computer Science, 6462)</w:t>
+        <w:t>From Active Data Management to Event-Based Systems and More (Lecture Notes in Computer Science, 6462)</w:t>
       </w:r>
       <w:r>
         <w:rPr>
@@ -20488,7 +20485,16 @@
           <w:szCs w:val="24"/>
           <w:lang w:val="en-US"/>
         </w:rPr>
-        <w:t>Papagiannakis, G., Singh, G., &amp; Magnenat-Thalmann, N. (2008). A survey of mobile and wireless technologies for augmented reality systems. Retrieved from http://calhoun.nps.edu/bitstream/handle/10945/41253/Singh_d912f5075af50e0812_2008.pdf?sequence=1</w:t>
+        <w:t xml:space="preserve">Papagiannakis, G., Singh, G., &amp; Magnenat-Thalmann, N. (2008). A survey of mobile and wireless technologies for augmented reality systems. Retrieved from </w:t>
+      </w:r>
+      <w:r>
+        <w:rPr>
+          <w:noProof/>
+          <w:szCs w:val="24"/>
+          <w:lang w:val="en-US"/>
+        </w:rPr>
+        <w:lastRenderedPageBreak/>
+        <w:t>http://calhoun.nps.edu/bitstream/handle/10945/41253/Singh_d912f5075af50e0812_2008.pdf?sequence=1</w:t>
       </w:r>
     </w:p>
     <w:p>
@@ -20546,16 +20552,7 @@
           <w:szCs w:val="24"/>
           <w:lang w:val="en-US"/>
         </w:rPr>
-        <w:t>(6), 1533–1543. https://doi.org/10.1007/s00779-</w:t>
-      </w:r>
-      <w:r>
-        <w:rPr>
-          <w:noProof/>
-          <w:szCs w:val="24"/>
-          <w:lang w:val="en-US"/>
-        </w:rPr>
-        <w:lastRenderedPageBreak/>
-        <w:t>013-0747-y</w:t>
+        <w:t>(6), 1533–1543. https://doi.org/10.1007/s00779-013-0747-y</w:t>
       </w:r>
     </w:p>
     <w:p>
@@ -20946,7 +20943,16 @@
           <w:szCs w:val="24"/>
           <w:lang w:val="en-US"/>
         </w:rPr>
-        <w:t xml:space="preserve">Mobile augmented reality with audio, supporting fieldwork of Cultural Sciences students in Florence. In G. Eleftherakis, M. Hinchey, &amp; M. Holcombe (Eds.), </w:t>
+        <w:t xml:space="preserve">Mobile augmented reality with </w:t>
+      </w:r>
+      <w:r>
+        <w:rPr>
+          <w:noProof/>
+          <w:szCs w:val="24"/>
+          <w:lang w:val="en-US"/>
+        </w:rPr>
+        <w:lastRenderedPageBreak/>
+        <w:t xml:space="preserve">audio, supporting fieldwork of Cultural Sciences students in Florence. In G. Eleftherakis, M. Hinchey, &amp; M. Holcombe (Eds.), </w:t>
       </w:r>
       <w:r>
         <w:rPr>
@@ -20992,7 +20998,6 @@
           <w:noProof/>
           <w:szCs w:val="24"/>
         </w:rPr>
-        <w:lastRenderedPageBreak/>
         <w:t xml:space="preserve">Ternier, S., Klemke, R., Kalz, M., van Ulzen, P., &amp; Specht, M. (2012). </w:t>
       </w:r>
       <w:r>
@@ -21371,7 +21376,16 @@
           <w:szCs w:val="24"/>
           <w:lang w:val="en-US"/>
         </w:rPr>
-        <w:t xml:space="preserve">Towards an Ontological Language for Game Analysis. In </w:t>
+        <w:t xml:space="preserve">Towards an </w:t>
+      </w:r>
+      <w:r>
+        <w:rPr>
+          <w:noProof/>
+          <w:szCs w:val="24"/>
+          <w:lang w:val="en-US"/>
+        </w:rPr>
+        <w:lastRenderedPageBreak/>
+        <w:t xml:space="preserve">Ontological Language for Game Analysis. In </w:t>
       </w:r>
       <w:r>
         <w:rPr>
@@ -21446,16 +21460,7 @@
           <w:szCs w:val="24"/>
           <w:lang w:val="en-US"/>
         </w:rPr>
-        <w:t xml:space="preserve">(2), 4–10. </w:t>
-      </w:r>
-      <w:r>
-        <w:rPr>
-          <w:noProof/>
-          <w:szCs w:val="24"/>
-          <w:lang w:val="en-US"/>
-        </w:rPr>
-        <w:lastRenderedPageBreak/>
-        <w:t>Retrieved from https://www.researchgate.net/profile/Zhengyou_Zhang/publication/254058710_Microsoft_Kinect_Sensor_and_Its_Effect/links/00b7d53ab783285cdb000000.pdf</w:t>
+        <w:t>(2), 4–10. Retrieved from https://www.researchgate.net/profile/Zhengyou_Zhang/publication/254058710_Microsoft_Kinect_Sensor_and_Its_Effect/links/00b7d53ab783285cdb000000.pdf</w:t>
       </w:r>
     </w:p>
     <w:p>
@@ -21489,38 +21494,38 @@
           <w:lang w:val="en-US"/>
         </w:rPr>
       </w:pPr>
-      <w:bookmarkStart w:id="51" w:name="_Toc471827938"/>
+      <w:bookmarkStart w:id="50" w:name="_Toc471827938"/>
       <w:r>
         <w:rPr>
           <w:lang w:val="en-US"/>
         </w:rPr>
         <w:t>Appendix</w:t>
       </w:r>
+      <w:bookmarkEnd w:id="50"/>
+    </w:p>
+    <w:p>
+      <w:pPr>
+        <w:pStyle w:val="berschrift1"/>
+        <w:rPr>
+          <w:lang w:val="en-US"/>
+        </w:rPr>
+      </w:pPr>
+      <w:bookmarkStart w:id="51" w:name="_Toc471827939"/>
+      <w:r>
+        <w:rPr>
+          <w:lang w:val="en-US"/>
+        </w:rPr>
+        <w:t>Declaration of authenticity</w:t>
+      </w:r>
       <w:bookmarkEnd w:id="51"/>
     </w:p>
     <w:p>
       <w:pPr>
-        <w:pStyle w:val="berschrift1"/>
-        <w:rPr>
-          <w:lang w:val="en-US"/>
-        </w:rPr>
-      </w:pPr>
-      <w:bookmarkStart w:id="52" w:name="_Toc471827939"/>
-      <w:r>
-        <w:rPr>
-          <w:lang w:val="en-US"/>
-        </w:rPr>
-        <w:t>Declaration of authenticity</w:t>
-      </w:r>
-      <w:bookmarkEnd w:id="52"/>
-    </w:p>
-    <w:p>
-      <w:pPr>
-        <w:rPr>
-          <w:lang w:val="en-US"/>
-        </w:rPr>
-      </w:pPr>
-      <w:commentRangeStart w:id="53"/>
+        <w:rPr>
+          <w:lang w:val="en-US"/>
+        </w:rPr>
+      </w:pPr>
+      <w:commentRangeStart w:id="52"/>
       <w:r>
         <w:rPr>
           <w:lang w:val="en-US"/>
@@ -21543,13 +21548,13 @@
       <w:r>
         <w:t>I declare that all statements and information contained herein are true, correct and accurate to the best of my knowledge and belief.</w:t>
       </w:r>
-      <w:commentRangeEnd w:id="53"/>
+      <w:commentRangeEnd w:id="52"/>
       <w:r>
         <w:rPr>
           <w:rStyle w:val="Kommentarzeichen"/>
           <w:lang w:val="de-DE"/>
         </w:rPr>
-        <w:commentReference w:id="53"/>
+        <w:commentReference w:id="52"/>
       </w:r>
     </w:p>
     <w:p>
@@ -21889,7 +21894,7 @@
       </w:r>
     </w:p>
   </w:comment>
-  <w:comment w:id="43" w:author="Felix" w:date="2017-01-07T21:01:00Z" w:initials="F">
+  <w:comment w:id="46" w:author="Felix" w:date="2017-01-11T13:35:00Z" w:initials="F">
     <w:p>
       <w:pPr>
         <w:pStyle w:val="Kommentartext"/>
@@ -21901,43 +21906,11 @@
         <w:annotationRef/>
       </w:r>
       <w:r>
-        <w:t>Abschnitte jetzt ungeordnet</w:t>
+        <w:t>Wohl nicht optimal</w:t>
       </w:r>
     </w:p>
   </w:comment>
-  <w:comment w:id="45" w:author="Felix" w:date="2017-01-10T15:58:00Z" w:initials="F">
-    <w:p>
-      <w:pPr>
-        <w:pStyle w:val="Kommentartext"/>
-      </w:pPr>
-      <w:r>
-        <w:rPr>
-          <w:rStyle w:val="Kommentarzeichen"/>
-        </w:rPr>
-        <w:annotationRef/>
-      </w:r>
-      <w:r>
-        <w:t xml:space="preserve">Überdenken. Vielleicht am besten </w:t>
-      </w:r>
-      <w:proofErr w:type="spellStart"/>
-      <w:r>
-        <w:t>Subsections</w:t>
-      </w:r>
-      <w:proofErr w:type="spellEnd"/>
-      <w:r>
-        <w:t xml:space="preserve"> für </w:t>
-      </w:r>
-      <w:proofErr w:type="spellStart"/>
-      <w:r>
-        <w:t>Method</w:t>
-      </w:r>
-      <w:proofErr w:type="spellEnd"/>
-      <w:r>
-        <w:t>, Content, ... (Was halt so passt)</w:t>
-      </w:r>
-    </w:p>
-  </w:comment>
-  <w:comment w:id="53" w:author="Felix" w:date="2017-01-06T15:04:00Z" w:initials="F">
+  <w:comment w:id="52" w:author="Felix" w:date="2017-01-06T15:04:00Z" w:initials="F">
     <w:p>
       <w:pPr>
         <w:pStyle w:val="Kommentartext"/>
@@ -22005,7 +21978,7 @@
           <w:rPr>
             <w:noProof/>
           </w:rPr>
-          <w:t>28</w:t>
+          <w:t>29</w:t>
         </w:r>
         <w:r>
           <w:fldChar w:fldCharType="end"/>
@@ -22100,7 +22073,7 @@
         <v:path o:extrusionok="f" gradientshapeok="t" o:connecttype="rect"/>
         <o:lock v:ext="edit" aspectratio="t"/>
       </v:shapetype>
-      <v:shape id="_x0000_i1027" type="#_x0000_t75" style="width:12pt;height:12pt;visibility:visible" o:bullet="t">
+      <v:shape id="_x0000_i1028" type="#_x0000_t75" style="width:12pt;height:12pt;visibility:visible" o:bullet="t">
         <v:imagedata r:id="rId1" o:title=""/>
       </v:shape>
     </w:pict>
@@ -28670,7 +28643,7 @@
 </file>
 
 <file path=customXml/itemProps1.xml><?xml version="1.0" encoding="utf-8"?>
-<ds:datastoreItem xmlns:ds="http://schemas.openxmlformats.org/officeDocument/2006/customXml" ds:itemID="{730D1A04-5138-4FEF-B484-F3530B01FD6C}">
+<ds:datastoreItem xmlns:ds="http://schemas.openxmlformats.org/officeDocument/2006/customXml" ds:itemID="{F5364714-5323-480C-9AE0-12BB0C3F28C1}">
   <ds:schemaRefs>
     <ds:schemaRef ds:uri="http://schemas.openxmlformats.org/officeDocument/2006/bibliography"/>
   </ds:schemaRefs>

</xml_diff>

<commit_message>
Some background information on the patterns and some information about the programming rationale and process.
</commit_message>
<xml_diff>
--- a/Bachelorarbeit.docx
+++ b/Bachelorarbeit.docx
@@ -695,8 +695,6 @@
         </w:rPr>
         <w:fldChar w:fldCharType="separate"/>
       </w:r>
-      <w:bookmarkStart w:id="0" w:name="_GoBack"/>
-      <w:bookmarkEnd w:id="0"/>
       <w:r>
         <w:rPr>
           <w:noProof/>
@@ -3647,166 +3645,166 @@
       <w:r>
         <w:fldChar w:fldCharType="end"/>
       </w:r>
-      <w:bookmarkStart w:id="1" w:name="_Toc472183538"/>
+      <w:bookmarkStart w:id="0" w:name="_Toc472183538"/>
       <w:r>
         <w:t>Background</w:t>
       </w:r>
+      <w:bookmarkEnd w:id="0"/>
+    </w:p>
+    <w:p>
+      <w:pPr>
+        <w:pStyle w:val="berschrift2"/>
+        <w:rPr>
+          <w:lang w:val="en-US"/>
+        </w:rPr>
+      </w:pPr>
+      <w:bookmarkStart w:id="1" w:name="_Toc472183539"/>
+      <w:r>
+        <w:rPr>
+          <w:lang w:val="en-US"/>
+        </w:rPr>
+        <w:t>Introduction</w:t>
+      </w:r>
       <w:bookmarkEnd w:id="1"/>
     </w:p>
     <w:p>
       <w:pPr>
+        <w:rPr>
+          <w:lang w:val="en-US"/>
+        </w:rPr>
+      </w:pPr>
+      <w:r>
+        <w:rPr>
+          <w:lang w:val="en-US"/>
+        </w:rPr>
+        <w:t>Augmented Reality is bigger than ever before. The</w:t>
+      </w:r>
+      <w:r>
+        <w:rPr>
+          <w:lang w:val="en-US"/>
+        </w:rPr>
+        <w:t xml:space="preserve"> recent success of the game </w:t>
+      </w:r>
+      <w:r>
+        <w:rPr>
+          <w:i/>
+          <w:lang w:val="en-US"/>
+        </w:rPr>
+        <w:t>Pokémon GO</w:t>
+      </w:r>
+      <w:r>
+        <w:rPr>
+          <w:lang w:val="en-US"/>
+        </w:rPr>
+        <w:t xml:space="preserve">, coupled with advancements in the related domain of Virtual Reality, has spurred popular interest in the combination of real and virtual content which has long been an area of academic interest. Microsoft’s </w:t>
+      </w:r>
+      <w:r>
+        <w:rPr>
+          <w:lang w:val="en-US"/>
+        </w:rPr>
+        <w:t>HoloLens</w:t>
+      </w:r>
+      <w:r>
+        <w:rPr>
+          <w:lang w:val="en-US"/>
+        </w:rPr>
+        <w:t xml:space="preserve">, a Mixed Reality HMD (head-mounted display), </w:t>
+      </w:r>
+      <w:r>
+        <w:rPr>
+          <w:lang w:val="en-US"/>
+        </w:rPr>
+        <w:t xml:space="preserve">a development version of which was </w:t>
+      </w:r>
+      <w:r>
+        <w:rPr>
+          <w:lang w:val="en-US"/>
+        </w:rPr>
+        <w:t xml:space="preserve">released </w:t>
+      </w:r>
+      <w:r>
+        <w:rPr>
+          <w:lang w:val="en-US"/>
+        </w:rPr>
+        <w:t xml:space="preserve">in 2016, </w:t>
+      </w:r>
+      <w:proofErr w:type="gramStart"/>
+      <w:r>
+        <w:rPr>
+          <w:lang w:val="en-US"/>
+        </w:rPr>
+        <w:t>shows</w:t>
+      </w:r>
+      <w:proofErr w:type="gramEnd"/>
+      <w:r>
+        <w:rPr>
+          <w:lang w:val="en-US"/>
+        </w:rPr>
+        <w:t xml:space="preserve"> great potential despite a currently high price point. </w:t>
+      </w:r>
+    </w:p>
+    <w:p>
+      <w:pPr>
+        <w:pStyle w:val="StandardErstzeileneinzug"/>
+        <w:rPr>
+          <w:sz w:val="20"/>
+        </w:rPr>
+      </w:pPr>
+      <w:r>
+        <w:t xml:space="preserve">This </w:t>
+      </w:r>
+      <w:r>
+        <w:t>thesis</w:t>
+      </w:r>
+      <w:r>
+        <w:t xml:space="preserve"> seeks to provide an introduction </w:t>
+      </w:r>
+      <w:r>
+        <w:t xml:space="preserve">to relevant topics before </w:t>
+      </w:r>
+      <w:r>
+        <w:t>discussing</w:t>
+      </w:r>
+      <w:r>
+        <w:t xml:space="preserve"> a framework for sensor-supported Augmented Reality games. First, definitions and </w:t>
+      </w:r>
+      <w:r>
+        <w:t>approaches to</w:t>
+      </w:r>
+      <w:r>
+        <w:t xml:space="preserve"> </w:t>
+      </w:r>
+      <w:r>
+        <w:t xml:space="preserve">Augmented Reality </w:t>
+      </w:r>
+      <w:r>
+        <w:t xml:space="preserve">are presented with examples of existing applications in the fields of education and expertise transfer, industrial use, and video games, followed by a brief discussion on the potential and limitations of the medium. Afterwards, the paper goes into </w:t>
+      </w:r>
+      <w:r>
+        <w:t xml:space="preserve">sensor technology and applications, with a special focus on video games, </w:t>
+      </w:r>
+      <w:r>
+        <w:t>and finally design patterns</w:t>
+      </w:r>
+      <w:r>
+        <w:t>. In the second half, a framework for sensor-supported Augmented Reality is conceived of and partially implemented in the Unity game engine for the Microsoft HoloLens.</w:t>
+      </w:r>
+    </w:p>
+    <w:p>
+      <w:pPr>
         <w:pStyle w:val="berschrift2"/>
         <w:rPr>
           <w:lang w:val="en-US"/>
         </w:rPr>
       </w:pPr>
-      <w:bookmarkStart w:id="2" w:name="_Toc472183539"/>
-      <w:r>
-        <w:rPr>
-          <w:lang w:val="en-US"/>
-        </w:rPr>
-        <w:t>Introduction</w:t>
+      <w:bookmarkStart w:id="2" w:name="_Toc472183540"/>
+      <w:r>
+        <w:rPr>
+          <w:lang w:val="en-US"/>
+        </w:rPr>
+        <w:t>Motivation</w:t>
       </w:r>
       <w:bookmarkEnd w:id="2"/>
-    </w:p>
-    <w:p>
-      <w:pPr>
-        <w:rPr>
-          <w:lang w:val="en-US"/>
-        </w:rPr>
-      </w:pPr>
-      <w:r>
-        <w:rPr>
-          <w:lang w:val="en-US"/>
-        </w:rPr>
-        <w:t>Augmented Reality is bigger than ever before. The</w:t>
-      </w:r>
-      <w:r>
-        <w:rPr>
-          <w:lang w:val="en-US"/>
-        </w:rPr>
-        <w:t xml:space="preserve"> recent success of the game </w:t>
-      </w:r>
-      <w:r>
-        <w:rPr>
-          <w:i/>
-          <w:lang w:val="en-US"/>
-        </w:rPr>
-        <w:t>Pokémon GO</w:t>
-      </w:r>
-      <w:r>
-        <w:rPr>
-          <w:lang w:val="en-US"/>
-        </w:rPr>
-        <w:t xml:space="preserve">, coupled with advancements in the related domain of Virtual Reality, has spurred popular interest in the combination of real and virtual content which has long been an area of academic interest. Microsoft’s </w:t>
-      </w:r>
-      <w:r>
-        <w:rPr>
-          <w:lang w:val="en-US"/>
-        </w:rPr>
-        <w:t>HoloLens</w:t>
-      </w:r>
-      <w:r>
-        <w:rPr>
-          <w:lang w:val="en-US"/>
-        </w:rPr>
-        <w:t xml:space="preserve">, a Mixed Reality HMD (head-mounted display), </w:t>
-      </w:r>
-      <w:r>
-        <w:rPr>
-          <w:lang w:val="en-US"/>
-        </w:rPr>
-        <w:t xml:space="preserve">a development version of which was </w:t>
-      </w:r>
-      <w:r>
-        <w:rPr>
-          <w:lang w:val="en-US"/>
-        </w:rPr>
-        <w:t xml:space="preserve">released </w:t>
-      </w:r>
-      <w:r>
-        <w:rPr>
-          <w:lang w:val="en-US"/>
-        </w:rPr>
-        <w:t xml:space="preserve">in 2016, </w:t>
-      </w:r>
-      <w:proofErr w:type="gramStart"/>
-      <w:r>
-        <w:rPr>
-          <w:lang w:val="en-US"/>
-        </w:rPr>
-        <w:t>shows</w:t>
-      </w:r>
-      <w:proofErr w:type="gramEnd"/>
-      <w:r>
-        <w:rPr>
-          <w:lang w:val="en-US"/>
-        </w:rPr>
-        <w:t xml:space="preserve"> great potential despite a currently high price point. </w:t>
-      </w:r>
-    </w:p>
-    <w:p>
-      <w:pPr>
-        <w:pStyle w:val="StandardErstzeileneinzug"/>
-        <w:rPr>
-          <w:sz w:val="20"/>
-        </w:rPr>
-      </w:pPr>
-      <w:r>
-        <w:t xml:space="preserve">This </w:t>
-      </w:r>
-      <w:r>
-        <w:t>thesis</w:t>
-      </w:r>
-      <w:r>
-        <w:t xml:space="preserve"> seeks to provide an introduction </w:t>
-      </w:r>
-      <w:r>
-        <w:t xml:space="preserve">to relevant topics before </w:t>
-      </w:r>
-      <w:r>
-        <w:t>discussing</w:t>
-      </w:r>
-      <w:r>
-        <w:t xml:space="preserve"> a framework for sensor-supported Augmented Reality games. First, definitions and </w:t>
-      </w:r>
-      <w:r>
-        <w:t>approaches to</w:t>
-      </w:r>
-      <w:r>
-        <w:t xml:space="preserve"> </w:t>
-      </w:r>
-      <w:r>
-        <w:t xml:space="preserve">Augmented Reality </w:t>
-      </w:r>
-      <w:r>
-        <w:t xml:space="preserve">are presented with examples of existing applications in the fields of education and expertise transfer, industrial use, and video games, followed by a brief discussion on the potential and limitations of the medium. Afterwards, the paper goes into </w:t>
-      </w:r>
-      <w:r>
-        <w:t xml:space="preserve">sensor technology and applications, with a special focus on video games, </w:t>
-      </w:r>
-      <w:r>
-        <w:t>and finally design patterns</w:t>
-      </w:r>
-      <w:r>
-        <w:t>. In the second half, a framework for sensor-supported Augmented Reality is conceived of and partially implemented in the Unity game engine for the Microsoft HoloLens.</w:t>
-      </w:r>
-    </w:p>
-    <w:p>
-      <w:pPr>
-        <w:pStyle w:val="berschrift2"/>
-        <w:rPr>
-          <w:lang w:val="en-US"/>
-        </w:rPr>
-      </w:pPr>
-      <w:bookmarkStart w:id="3" w:name="_Toc472183540"/>
-      <w:r>
-        <w:rPr>
-          <w:lang w:val="en-US"/>
-        </w:rPr>
-        <w:t>Motivation</w:t>
-      </w:r>
-      <w:bookmarkEnd w:id="3"/>
     </w:p>
     <w:p>
       <w:pPr>
@@ -3986,17 +3984,17 @@
       <w:r>
         <w:t>(</w:t>
       </w:r>
-      <w:commentRangeStart w:id="4"/>
+      <w:commentRangeStart w:id="3"/>
       <w:r>
         <w:t>see appendix</w:t>
       </w:r>
-      <w:commentRangeEnd w:id="4"/>
+      <w:commentRangeEnd w:id="3"/>
       <w:r>
         <w:rPr>
           <w:rStyle w:val="Kommentarzeichen"/>
           <w:lang w:val="de-DE"/>
         </w:rPr>
-        <w:commentReference w:id="4"/>
+        <w:commentReference w:id="3"/>
       </w:r>
       <w:r>
         <w:t xml:space="preserve">) </w:t>
@@ -4161,14 +4159,14 @@
           <w:lang w:val="en-US"/>
         </w:rPr>
       </w:pPr>
-      <w:bookmarkStart w:id="5" w:name="_Toc472183541"/>
+      <w:bookmarkStart w:id="4" w:name="_Toc472183541"/>
       <w:r>
         <w:rPr>
           <w:lang w:val="en-US"/>
         </w:rPr>
         <w:t>Related Work</w:t>
       </w:r>
-      <w:bookmarkEnd w:id="5"/>
+      <w:bookmarkEnd w:id="4"/>
     </w:p>
     <w:p>
       <w:pPr>
@@ -4456,51 +4454,51 @@
       <w:pPr>
         <w:pStyle w:val="berschrift1"/>
       </w:pPr>
-      <w:bookmarkStart w:id="6" w:name="_Toc472183542"/>
+      <w:bookmarkStart w:id="5" w:name="_Toc472183542"/>
       <w:r>
         <w:t>Literature R</w:t>
       </w:r>
       <w:r>
         <w:t>eview</w:t>
       </w:r>
+      <w:bookmarkEnd w:id="5"/>
+    </w:p>
+    <w:p>
+      <w:pPr>
+        <w:rPr>
+          <w:lang w:val="en-US"/>
+        </w:rPr>
+      </w:pPr>
+      <w:r>
+        <w:rPr>
+          <w:lang w:val="en-US"/>
+        </w:rPr>
+        <w:t xml:space="preserve">This section comprises a summary of literature on the topics of Augmented Reality, sensors and design patterns. The content was selected first through online searches for possible areas of interest, such as the topics mentioned above, more specialized areas like AR visualization, related topics like the internet of things, and various combinations of all of the above. The author was also directed towards specific topics by the examiners of this paper. From there, the search shifted to references used in the above sources, and so on. </w:t>
+      </w:r>
+    </w:p>
+    <w:p>
+      <w:pPr>
+        <w:pStyle w:val="StandardErstzeileneinzug"/>
+      </w:pPr>
+      <w:r>
+        <w:t xml:space="preserve">This section does not attempt to present a comprehensive overview of any of its topics, as doing so would be out of its scope. It does however mention papers that go more in-depth. </w:t>
+      </w:r>
+    </w:p>
+    <w:p>
+      <w:pPr>
+        <w:pStyle w:val="berschrift2"/>
+        <w:rPr>
+          <w:lang w:val="en-US"/>
+        </w:rPr>
+      </w:pPr>
+      <w:bookmarkStart w:id="6" w:name="_Toc472183543"/>
+      <w:r>
+        <w:rPr>
+          <w:lang w:val="en-US"/>
+        </w:rPr>
+        <w:t>Augmented Reality</w:t>
+      </w:r>
       <w:bookmarkEnd w:id="6"/>
-    </w:p>
-    <w:p>
-      <w:pPr>
-        <w:rPr>
-          <w:lang w:val="en-US"/>
-        </w:rPr>
-      </w:pPr>
-      <w:r>
-        <w:rPr>
-          <w:lang w:val="en-US"/>
-        </w:rPr>
-        <w:t xml:space="preserve">This section comprises a summary of literature on the topics of Augmented Reality, sensors and design patterns. The content was selected first through online searches for possible areas of interest, such as the topics mentioned above, more specialized areas like AR visualization, related topics like the internet of things, and various combinations of all of the above. The author was also directed towards specific topics by the examiners of this paper. From there, the search shifted to references used in the above sources, and so on. </w:t>
-      </w:r>
-    </w:p>
-    <w:p>
-      <w:pPr>
-        <w:pStyle w:val="StandardErstzeileneinzug"/>
-      </w:pPr>
-      <w:r>
-        <w:t xml:space="preserve">This section does not attempt to present a comprehensive overview of any of its topics, as doing so would be out of its scope. It does however mention papers that go more in-depth. </w:t>
-      </w:r>
-    </w:p>
-    <w:p>
-      <w:pPr>
-        <w:pStyle w:val="berschrift2"/>
-        <w:rPr>
-          <w:lang w:val="en-US"/>
-        </w:rPr>
-      </w:pPr>
-      <w:bookmarkStart w:id="7" w:name="_Toc472183543"/>
-      <w:r>
-        <w:rPr>
-          <w:lang w:val="en-US"/>
-        </w:rPr>
-        <w:t>Augmented Reality</w:t>
-      </w:r>
-      <w:bookmarkEnd w:id="7"/>
     </w:p>
     <w:p>
       <w:pPr>
@@ -4758,14 +4756,14 @@
           <w:specVanish/>
         </w:rPr>
       </w:pPr>
-      <w:bookmarkStart w:id="8" w:name="_Toc472183544"/>
+      <w:bookmarkStart w:id="7" w:name="_Toc472183544"/>
       <w:r>
         <w:t>Definitions</w:t>
       </w:r>
       <w:r>
         <w:t xml:space="preserve"> and classifications</w:t>
       </w:r>
-      <w:bookmarkEnd w:id="8"/>
+      <w:bookmarkEnd w:id="7"/>
     </w:p>
     <w:p>
       <w:pPr>
@@ -6191,8 +6189,8 @@
       <w:r>
         <w:t xml:space="preserve">disappearing borders between Augmented Reality and Virtual Reality, </w:t>
       </w:r>
+      <w:commentRangeStart w:id="8"/>
       <w:commentRangeStart w:id="9"/>
-      <w:commentRangeStart w:id="10"/>
       <w:r>
         <w:fldChar w:fldCharType="begin" w:fldLock="1"/>
       </w:r>
@@ -6223,91 +6221,91 @@
       <w:r>
         <w:fldChar w:fldCharType="end"/>
       </w:r>
+      <w:commentRangeEnd w:id="8"/>
+      <w:r>
+        <w:rPr>
+          <w:rStyle w:val="Kommentarzeichen"/>
+        </w:rPr>
+        <w:commentReference w:id="8"/>
+      </w:r>
+      <w:r>
+        <w:t xml:space="preserve"> predicts that </w:t>
+      </w:r>
+      <w:r>
+        <w:rPr>
+          <w:bCs/>
+        </w:rPr>
+        <w:t>“b</w:t>
+      </w:r>
+      <w:r>
+        <w:rPr>
+          <w:bCs/>
+        </w:rPr>
+        <w:t>y 2025 we’re going to have VR things and we’re going to</w:t>
+      </w:r>
+      <w:r>
+        <w:rPr>
+          <w:bCs/>
+        </w:rPr>
+        <w:t xml:space="preserve"> have AR things</w:t>
+      </w:r>
+      <w:r>
+        <w:rPr>
+          <w:bCs/>
+        </w:rPr>
+        <w:t>.</w:t>
+      </w:r>
+      <w:r>
+        <w:rPr>
+          <w:bCs/>
+        </w:rPr>
+        <w:t xml:space="preserve"> . . .</w:t>
+      </w:r>
+      <w:r>
+        <w:rPr>
+          <w:bCs/>
+        </w:rPr>
+        <w:t xml:space="preserve"> </w:t>
+      </w:r>
+      <w:proofErr w:type="gramStart"/>
+      <w:r>
+        <w:rPr>
+          <w:bCs/>
+        </w:rPr>
+        <w:t>because</w:t>
+      </w:r>
+      <w:proofErr w:type="gramEnd"/>
+      <w:r>
+        <w:rPr>
+          <w:bCs/>
+        </w:rPr>
+        <w:t xml:space="preserve"> you want them both to be good and to be good t</w:t>
+      </w:r>
+      <w:r>
+        <w:rPr>
+          <w:bCs/>
+        </w:rPr>
+        <w:t>hey’re going to</w:t>
+      </w:r>
+      <w:r>
+        <w:rPr>
+          <w:bCs/>
+        </w:rPr>
+        <w:t xml:space="preserve"> need to use dif</w:t>
+      </w:r>
+      <w:r>
+        <w:rPr>
+          <w:bCs/>
+        </w:rPr>
+        <w:t>ferent technologies and systems</w:t>
+      </w:r>
+      <w:r>
+        <w:rPr>
+          <w:bCs/>
+        </w:rPr>
+        <w:t>”</w:t>
+      </w:r>
       <w:commentRangeEnd w:id="9"/>
-      <w:r>
-        <w:rPr>
-          <w:rStyle w:val="Kommentarzeichen"/>
-        </w:rPr>
-        <w:commentReference w:id="9"/>
-      </w:r>
-      <w:r>
-        <w:t xml:space="preserve"> predicts that </w:t>
-      </w:r>
-      <w:r>
-        <w:rPr>
-          <w:bCs/>
-        </w:rPr>
-        <w:t>“b</w:t>
-      </w:r>
-      <w:r>
-        <w:rPr>
-          <w:bCs/>
-        </w:rPr>
-        <w:t>y 2025 we’re going to have VR things and we’re going to</w:t>
-      </w:r>
-      <w:r>
-        <w:rPr>
-          <w:bCs/>
-        </w:rPr>
-        <w:t xml:space="preserve"> have AR things</w:t>
-      </w:r>
-      <w:r>
-        <w:rPr>
-          <w:bCs/>
-        </w:rPr>
-        <w:t>.</w:t>
-      </w:r>
-      <w:r>
-        <w:rPr>
-          <w:bCs/>
-        </w:rPr>
-        <w:t xml:space="preserve"> . . .</w:t>
-      </w:r>
-      <w:r>
-        <w:rPr>
-          <w:bCs/>
-        </w:rPr>
-        <w:t xml:space="preserve"> </w:t>
-      </w:r>
-      <w:proofErr w:type="gramStart"/>
-      <w:r>
-        <w:rPr>
-          <w:bCs/>
-        </w:rPr>
-        <w:t>because</w:t>
-      </w:r>
-      <w:proofErr w:type="gramEnd"/>
-      <w:r>
-        <w:rPr>
-          <w:bCs/>
-        </w:rPr>
-        <w:t xml:space="preserve"> you want them both to be good and to be good t</w:t>
-      </w:r>
-      <w:r>
-        <w:rPr>
-          <w:bCs/>
-        </w:rPr>
-        <w:t>hey’re going to</w:t>
-      </w:r>
-      <w:r>
-        <w:rPr>
-          <w:bCs/>
-        </w:rPr>
-        <w:t xml:space="preserve"> need to use dif</w:t>
-      </w:r>
-      <w:r>
-        <w:rPr>
-          <w:bCs/>
-        </w:rPr>
-        <w:t>ferent technologies and systems</w:t>
-      </w:r>
-      <w:r>
-        <w:rPr>
-          <w:bCs/>
-        </w:rPr>
-        <w:t>”</w:t>
-      </w:r>
-      <w:commentRangeEnd w:id="10"/>
       <w:r>
         <w:rPr>
           <w:bCs/>
@@ -6319,7 +6317,7 @@
           <w:rStyle w:val="Kommentarzeichen"/>
           <w:lang w:val="de-DE"/>
         </w:rPr>
-        <w:commentReference w:id="10"/>
+        <w:commentReference w:id="9"/>
       </w:r>
     </w:p>
     <w:p>
@@ -6330,11 +6328,11 @@
           <w:specVanish/>
         </w:rPr>
       </w:pPr>
-      <w:bookmarkStart w:id="11" w:name="_Toc472183545"/>
+      <w:bookmarkStart w:id="10" w:name="_Toc472183545"/>
       <w:r>
         <w:t>Approaches</w:t>
       </w:r>
-      <w:bookmarkEnd w:id="11"/>
+      <w:bookmarkEnd w:id="10"/>
     </w:p>
     <w:p>
       <w:pPr>
@@ -6668,7 +6666,7 @@
           <w:specVanish/>
         </w:rPr>
       </w:pPr>
-      <w:bookmarkStart w:id="12" w:name="_Toc472183546"/>
+      <w:bookmarkStart w:id="11" w:name="_Toc472183546"/>
       <w:r>
         <w:lastRenderedPageBreak/>
         <w:t>Augmentation</w:t>
@@ -6679,7 +6677,7 @@
       <w:r>
         <w:t>asis</w:t>
       </w:r>
-      <w:bookmarkEnd w:id="12"/>
+      <w:bookmarkEnd w:id="11"/>
     </w:p>
     <w:p>
       <w:pPr>
@@ -7234,14 +7232,14 @@
           <w:specVanish/>
         </w:rPr>
       </w:pPr>
-      <w:bookmarkStart w:id="13" w:name="_Toc472183547"/>
+      <w:bookmarkStart w:id="12" w:name="_Toc472183547"/>
       <w:r>
         <w:t>Technolog</w:t>
       </w:r>
       <w:r>
         <w:t>y</w:t>
       </w:r>
-      <w:bookmarkEnd w:id="13"/>
+      <w:bookmarkEnd w:id="12"/>
     </w:p>
     <w:p>
       <w:pPr>
@@ -8001,17 +7999,17 @@
       <w:r>
         <w:t>, most notably smartphones (</w:t>
       </w:r>
-      <w:commentRangeStart w:id="14"/>
+      <w:commentRangeStart w:id="13"/>
       <w:r>
         <w:t>see section 2.1.3 for various examples</w:t>
       </w:r>
-      <w:commentRangeEnd w:id="14"/>
+      <w:commentRangeEnd w:id="13"/>
       <w:r>
         <w:rPr>
           <w:rStyle w:val="Kommentarzeichen"/>
           <w:lang w:val="de-DE"/>
         </w:rPr>
-        <w:commentReference w:id="14"/>
+        <w:commentReference w:id="13"/>
       </w:r>
       <w:r>
         <w:t>).</w:t>
@@ -8025,11 +8023,11 @@
           <w:specVanish/>
         </w:rPr>
       </w:pPr>
-      <w:bookmarkStart w:id="15" w:name="_Toc472183548"/>
+      <w:bookmarkStart w:id="14" w:name="_Toc472183548"/>
       <w:r>
         <w:t>Applications</w:t>
       </w:r>
-      <w:bookmarkEnd w:id="15"/>
+      <w:bookmarkEnd w:id="14"/>
     </w:p>
     <w:p>
       <w:pPr>
@@ -8082,11 +8080,11 @@
           <w:specVanish/>
         </w:rPr>
       </w:pPr>
-      <w:bookmarkStart w:id="16" w:name="_Toc472183549"/>
+      <w:bookmarkStart w:id="15" w:name="_Toc472183549"/>
       <w:r>
         <w:t>Commercial</w:t>
       </w:r>
-      <w:bookmarkEnd w:id="16"/>
+      <w:bookmarkEnd w:id="15"/>
     </w:p>
     <w:p>
       <w:pPr>
@@ -8478,11 +8476,11 @@
           <w:specVanish/>
         </w:rPr>
       </w:pPr>
-      <w:bookmarkStart w:id="17" w:name="_Toc472183550"/>
+      <w:bookmarkStart w:id="16" w:name="_Toc472183550"/>
       <w:r>
         <w:t>Education and expertise transfer</w:t>
       </w:r>
-      <w:bookmarkEnd w:id="17"/>
+      <w:bookmarkEnd w:id="16"/>
     </w:p>
     <w:p>
       <w:pPr>
@@ -9068,7 +9066,7 @@
           <w:numId w:val="30"/>
         </w:numPr>
       </w:pPr>
-      <w:commentRangeStart w:id="18"/>
+      <w:commentRangeStart w:id="17"/>
       <w:r>
         <w:t>Content is represented in novel ways</w:t>
       </w:r>
@@ -9165,13 +9163,13 @@
       <w:r>
         <w:t xml:space="preserve"> </w:t>
       </w:r>
-      <w:commentRangeEnd w:id="18"/>
+      <w:commentRangeEnd w:id="17"/>
       <w:r>
         <w:rPr>
           <w:rStyle w:val="Kommentarzeichen"/>
           <w:lang w:val="de-DE"/>
         </w:rPr>
-        <w:commentReference w:id="18"/>
+        <w:commentReference w:id="17"/>
       </w:r>
       <w:r>
         <w:t>(pp. 1539-1540).</w:t>
@@ -9443,14 +9441,14 @@
           <w:specVanish/>
         </w:rPr>
       </w:pPr>
-      <w:bookmarkStart w:id="19" w:name="_Toc472183551"/>
+      <w:bookmarkStart w:id="18" w:name="_Toc472183551"/>
       <w:r>
         <w:t>Augmented R</w:t>
       </w:r>
       <w:r>
         <w:t>eality games</w:t>
       </w:r>
-      <w:bookmarkEnd w:id="19"/>
+      <w:bookmarkEnd w:id="18"/>
     </w:p>
     <w:p>
       <w:pPr>
@@ -10171,16 +10169,16 @@
       <w:r>
         <w:t xml:space="preserve"> the game only tries to be visually more appealing than the originals but does not include genuine engaging game </w:t>
       </w:r>
-      <w:commentRangeStart w:id="20"/>
+      <w:commentRangeStart w:id="19"/>
       <w:r>
         <w:t>play</w:t>
       </w:r>
-      <w:commentRangeEnd w:id="20"/>
+      <w:commentRangeEnd w:id="19"/>
       <w:r>
         <w:rPr>
           <w:rStyle w:val="Kommentarzeichen"/>
         </w:rPr>
-        <w:commentReference w:id="20"/>
+        <w:commentReference w:id="19"/>
       </w:r>
       <w:r>
         <w:t>”</w:t>
@@ -10197,12 +10195,12 @@
           <w:specVanish/>
         </w:rPr>
       </w:pPr>
-      <w:bookmarkStart w:id="21" w:name="_Toc472183552"/>
+      <w:bookmarkStart w:id="20" w:name="_Toc472183552"/>
       <w:r>
         <w:lastRenderedPageBreak/>
         <w:t>Outlook</w:t>
       </w:r>
-      <w:bookmarkEnd w:id="21"/>
+      <w:bookmarkEnd w:id="20"/>
     </w:p>
     <w:p>
       <w:pPr>
@@ -10243,11 +10241,11 @@
           <w:specVanish/>
         </w:rPr>
       </w:pPr>
-      <w:bookmarkStart w:id="22" w:name="_Toc472183553"/>
+      <w:bookmarkStart w:id="21" w:name="_Toc472183553"/>
       <w:r>
         <w:t>Possibilities</w:t>
       </w:r>
-      <w:bookmarkEnd w:id="22"/>
+      <w:bookmarkEnd w:id="21"/>
     </w:p>
     <w:p>
       <w:pPr>
@@ -10564,7 +10562,7 @@
       <w:r>
         <w:t xml:space="preserve">: </w:t>
       </w:r>
-      <w:commentRangeStart w:id="23"/>
+      <w:commentRangeStart w:id="22"/>
       <w:r>
         <w:fldChar w:fldCharType="begin" w:fldLock="1"/>
       </w:r>
@@ -10643,13 +10641,13 @@
       <w:r>
         <w:t>”</w:t>
       </w:r>
-      <w:commentRangeEnd w:id="23"/>
+      <w:commentRangeEnd w:id="22"/>
       <w:r>
         <w:rPr>
           <w:rStyle w:val="Kommentarzeichen"/>
           <w:lang w:val="de-DE"/>
         </w:rPr>
-        <w:commentReference w:id="23"/>
+        <w:commentReference w:id="22"/>
       </w:r>
     </w:p>
     <w:p>
@@ -10660,11 +10658,11 @@
           <w:specVanish/>
         </w:rPr>
       </w:pPr>
-      <w:bookmarkStart w:id="24" w:name="_Toc472183554"/>
+      <w:bookmarkStart w:id="23" w:name="_Toc472183554"/>
       <w:r>
         <w:t>Challenges</w:t>
       </w:r>
-      <w:bookmarkEnd w:id="24"/>
+      <w:bookmarkEnd w:id="23"/>
     </w:p>
     <w:p>
       <w:pPr>
@@ -10772,19 +10770,19 @@
         </w:rPr>
         <w:t xml:space="preserve"> </w:t>
       </w:r>
-      <w:commentRangeStart w:id="25"/>
+      <w:commentRangeStart w:id="24"/>
       <w:r>
         <w:rPr>
           <w:lang w:val="en-US"/>
         </w:rPr>
         <w:t>The author will attempt to expand on the examples given in the same source.</w:t>
       </w:r>
-      <w:commentRangeEnd w:id="25"/>
+      <w:commentRangeEnd w:id="24"/>
       <w:r>
         <w:rPr>
           <w:rStyle w:val="Kommentarzeichen"/>
         </w:rPr>
-        <w:commentReference w:id="25"/>
+        <w:commentReference w:id="24"/>
       </w:r>
     </w:p>
     <w:p>
@@ -11965,7 +11963,7 @@
           <w:numId w:val="36"/>
         </w:numPr>
       </w:pPr>
-      <w:commentRangeStart w:id="26"/>
+      <w:commentRangeStart w:id="25"/>
       <w:r>
         <w:t>Reasonable expectations of privacy</w:t>
       </w:r>
@@ -12006,13 +12004,13 @@
       <w:r>
         <w:t>Intellectual property</w:t>
       </w:r>
-      <w:commentRangeEnd w:id="26"/>
+      <w:commentRangeEnd w:id="25"/>
       <w:r>
         <w:rPr>
           <w:rStyle w:val="Kommentarzeichen"/>
           <w:lang w:val="de-DE"/>
         </w:rPr>
-        <w:commentReference w:id="26"/>
+        <w:commentReference w:id="25"/>
       </w:r>
       <w:r>
         <w:t xml:space="preserve"> (p. 6)</w:t>
@@ -12229,14 +12227,14 @@
           <w:lang w:val="en-US"/>
         </w:rPr>
       </w:pPr>
-      <w:bookmarkStart w:id="27" w:name="_Toc472183555"/>
+      <w:bookmarkStart w:id="26" w:name="_Toc472183555"/>
       <w:r>
         <w:rPr>
           <w:lang w:val="en-US"/>
         </w:rPr>
         <w:t>Sensors</w:t>
       </w:r>
-      <w:bookmarkEnd w:id="27"/>
+      <w:bookmarkEnd w:id="26"/>
     </w:p>
     <w:p>
       <w:pPr>
@@ -12570,11 +12568,11 @@
           <w:specVanish/>
         </w:rPr>
       </w:pPr>
-      <w:bookmarkStart w:id="28" w:name="_Toc472183556"/>
+      <w:bookmarkStart w:id="27" w:name="_Toc472183556"/>
       <w:r>
         <w:t>Sensors in games</w:t>
       </w:r>
-      <w:bookmarkEnd w:id="28"/>
+      <w:bookmarkEnd w:id="27"/>
     </w:p>
     <w:p>
       <w:pPr>
@@ -13008,16 +13006,16 @@
       <w:r>
         <w:t xml:space="preserve">ifferent sensors have different strengths and weaknesses that completely change the way a game might </w:t>
       </w:r>
-      <w:commentRangeStart w:id="29"/>
+      <w:commentRangeStart w:id="28"/>
       <w:r>
         <w:t>work</w:t>
       </w:r>
-      <w:commentRangeEnd w:id="29"/>
+      <w:commentRangeEnd w:id="28"/>
       <w:r>
         <w:rPr>
           <w:rStyle w:val="Kommentarzeichen"/>
         </w:rPr>
-        <w:commentReference w:id="29"/>
+        <w:commentReference w:id="28"/>
       </w:r>
       <w:r>
         <w:t>.”</w:t>
@@ -13031,7 +13029,7 @@
           <w:specVanish/>
         </w:rPr>
       </w:pPr>
-      <w:bookmarkStart w:id="30" w:name="_Toc472183557"/>
+      <w:bookmarkStart w:id="29" w:name="_Toc472183557"/>
       <w:r>
         <w:lastRenderedPageBreak/>
         <w:t>Sensors in Augmented R</w:t>
@@ -13039,7 +13037,7 @@
       <w:r>
         <w:t>eality</w:t>
       </w:r>
-      <w:bookmarkEnd w:id="30"/>
+      <w:bookmarkEnd w:id="29"/>
     </w:p>
     <w:p>
       <w:pPr>
@@ -14038,14 +14036,14 @@
           <w:lang w:val="en-US"/>
         </w:rPr>
       </w:pPr>
-      <w:bookmarkStart w:id="31" w:name="_Toc472183558"/>
+      <w:bookmarkStart w:id="30" w:name="_Toc472183558"/>
       <w:r>
         <w:rPr>
           <w:lang w:val="en-US"/>
         </w:rPr>
         <w:t>Design Patterns</w:t>
       </w:r>
-      <w:bookmarkEnd w:id="31"/>
+      <w:bookmarkEnd w:id="30"/>
     </w:p>
     <w:p>
       <w:pPr>
@@ -14435,7 +14433,7 @@
       <w:r>
         <w:t xml:space="preserve">(§ 7 para. 1). </w:t>
       </w:r>
-      <w:commentRangeStart w:id="32"/>
+      <w:commentRangeStart w:id="31"/>
       <w:r>
         <w:t>(</w:t>
       </w:r>
@@ -14484,32 +14482,32 @@
       <w:r>
         <w:t xml:space="preserve"> patterns.)</w:t>
       </w:r>
-      <w:commentRangeEnd w:id="32"/>
+      <w:commentRangeEnd w:id="31"/>
       <w:r>
         <w:rPr>
           <w:rStyle w:val="Kommentarzeichen"/>
           <w:lang w:val="de-DE"/>
         </w:rPr>
+        <w:commentReference w:id="31"/>
+      </w:r>
+    </w:p>
+    <w:p>
+      <w:pPr>
+        <w:pStyle w:val="StandardErstzeileneinzug"/>
+      </w:pPr>
+      <w:r>
+        <w:t xml:space="preserve">Since their creation, design patterns have been applied to several </w:t>
+      </w:r>
+      <w:commentRangeStart w:id="32"/>
+      <w:r>
+        <w:t>different fields</w:t>
+      </w:r>
+      <w:commentRangeEnd w:id="32"/>
+      <w:r>
+        <w:rPr>
+          <w:rStyle w:val="Kommentarzeichen"/>
+        </w:rPr>
         <w:commentReference w:id="32"/>
-      </w:r>
-    </w:p>
-    <w:p>
-      <w:pPr>
-        <w:pStyle w:val="StandardErstzeileneinzug"/>
-      </w:pPr>
-      <w:r>
-        <w:t xml:space="preserve">Since their creation, design patterns have been applied to several </w:t>
-      </w:r>
-      <w:commentRangeStart w:id="33"/>
-      <w:r>
-        <w:t>different fields</w:t>
-      </w:r>
-      <w:commentRangeEnd w:id="33"/>
-      <w:r>
-        <w:rPr>
-          <w:rStyle w:val="Kommentarzeichen"/>
-        </w:rPr>
-        <w:commentReference w:id="33"/>
       </w:r>
       <w:r>
         <w:t xml:space="preserve"> while largely retaining these core principl</w:t>
@@ -14808,7 +14806,7 @@
           <w:specVanish/>
         </w:rPr>
       </w:pPr>
-      <w:bookmarkStart w:id="34" w:name="_Toc472183559"/>
+      <w:bookmarkStart w:id="33" w:name="_Toc472183559"/>
       <w:r>
         <w:t xml:space="preserve">Patterns for </w:t>
       </w:r>
@@ -14818,7 +14816,7 @@
       <w:r>
         <w:t>ames</w:t>
       </w:r>
-      <w:bookmarkEnd w:id="34"/>
+      <w:bookmarkEnd w:id="33"/>
     </w:p>
     <w:p>
       <w:pPr>
@@ -15147,7 +15145,7 @@
       <w:r>
         <w:t xml:space="preserve">these concerns, </w:t>
       </w:r>
-      <w:commentRangeStart w:id="35"/>
+      <w:commentRangeStart w:id="34"/>
       <w:proofErr w:type="spellStart"/>
       <w:r>
         <w:t>Björk</w:t>
@@ -15160,13 +15158,13 @@
       <w:r>
         <w:t>Holopainen</w:t>
       </w:r>
-      <w:commentRangeEnd w:id="35"/>
+      <w:commentRangeEnd w:id="34"/>
       <w:proofErr w:type="spellEnd"/>
       <w:r>
         <w:rPr>
           <w:rStyle w:val="Kommentarzeichen"/>
         </w:rPr>
-        <w:commentReference w:id="35"/>
+        <w:commentReference w:id="34"/>
       </w:r>
       <w:r>
         <w:t xml:space="preserve"> went on to </w:t>
@@ -15317,7 +15315,7 @@
           <w:specVanish/>
         </w:rPr>
       </w:pPr>
-      <w:bookmarkStart w:id="36" w:name="_Toc472183560"/>
+      <w:bookmarkStart w:id="35" w:name="_Toc472183560"/>
       <w:r>
         <w:lastRenderedPageBreak/>
         <w:t>Patterns for Augmented</w:t>
@@ -15328,7 +15326,7 @@
       <w:r>
         <w:t>ames</w:t>
       </w:r>
-      <w:bookmarkEnd w:id="36"/>
+      <w:bookmarkEnd w:id="35"/>
     </w:p>
     <w:p>
       <w:pPr>
@@ -16126,11 +16124,11 @@
       <w:pPr>
         <w:pStyle w:val="berschrift2"/>
       </w:pPr>
-      <w:bookmarkStart w:id="37" w:name="_Toc472183561"/>
+      <w:bookmarkStart w:id="36" w:name="_Toc472183561"/>
       <w:r>
         <w:t>Summary</w:t>
       </w:r>
-      <w:bookmarkEnd w:id="37"/>
+      <w:bookmarkEnd w:id="36"/>
     </w:p>
     <w:p>
       <w:pPr>
@@ -16377,17 +16375,17 @@
       <w:r>
         <w:t xml:space="preserve">’s comparison of available AR systems and </w:t>
       </w:r>
-      <w:commentRangeStart w:id="38"/>
+      <w:commentRangeStart w:id="37"/>
       <w:r>
         <w:t>sensors</w:t>
       </w:r>
-      <w:commentRangeEnd w:id="38"/>
+      <w:commentRangeEnd w:id="37"/>
       <w:r>
         <w:rPr>
           <w:rStyle w:val="Kommentarzeichen"/>
           <w:lang w:val="de-DE"/>
         </w:rPr>
-        <w:commentReference w:id="38"/>
+        <w:commentReference w:id="37"/>
       </w:r>
       <w:r>
         <w:t>.</w:t>
@@ -16397,7 +16395,7 @@
       <w:pPr>
         <w:pStyle w:val="berschrift1"/>
       </w:pPr>
-      <w:bookmarkStart w:id="39" w:name="_Toc472183562"/>
+      <w:bookmarkStart w:id="38" w:name="_Toc472183562"/>
       <w:r>
         <w:lastRenderedPageBreak/>
         <w:t xml:space="preserve">Development of a </w:t>
@@ -16411,7 +16409,7 @@
       <w:r>
         <w:t>ames</w:t>
       </w:r>
-      <w:bookmarkEnd w:id="39"/>
+      <w:bookmarkEnd w:id="38"/>
     </w:p>
     <w:p>
       <w:pPr>
@@ -16591,7 +16589,7 @@
       <w:r>
         <w:t xml:space="preserve">this is not an attempt to instruct developers on what techniques to use but simply a classification of possible interactions, akin to the game mechanic terminology. </w:t>
       </w:r>
-      <w:commentRangeStart w:id="40"/>
+      <w:commentRangeStart w:id="39"/>
       <w:r>
         <w:t xml:space="preserve">To avoid confusion associated with the use of </w:t>
       </w:r>
@@ -16691,13 +16689,13 @@
       <w:r>
         <w:t>is used.</w:t>
       </w:r>
-      <w:commentRangeEnd w:id="40"/>
+      <w:commentRangeEnd w:id="39"/>
       <w:r>
         <w:rPr>
           <w:rStyle w:val="Kommentarzeichen"/>
           <w:lang w:val="de-DE"/>
         </w:rPr>
-        <w:commentReference w:id="40"/>
+        <w:commentReference w:id="39"/>
       </w:r>
     </w:p>
     <w:p>
@@ -16707,14 +16705,14 @@
           <w:lang w:val="en-US"/>
         </w:rPr>
       </w:pPr>
-      <w:bookmarkStart w:id="41" w:name="_Toc472183563"/>
+      <w:bookmarkStart w:id="40" w:name="_Toc472183563"/>
       <w:r>
         <w:rPr>
           <w:lang w:val="en-US"/>
         </w:rPr>
         <w:t>Conception</w:t>
       </w:r>
-      <w:bookmarkEnd w:id="41"/>
+      <w:bookmarkEnd w:id="40"/>
     </w:p>
     <w:p>
       <w:pPr>
@@ -16724,11 +16722,11 @@
           <w:specVanish/>
         </w:rPr>
       </w:pPr>
-      <w:bookmarkStart w:id="42" w:name="_Toc472183564"/>
+      <w:bookmarkStart w:id="41" w:name="_Toc472183564"/>
       <w:r>
         <w:t>Method</w:t>
       </w:r>
-      <w:bookmarkEnd w:id="42"/>
+      <w:bookmarkEnd w:id="41"/>
     </w:p>
     <w:p>
       <w:pPr>
@@ -18430,12 +18428,12 @@
           <w:specVanish/>
         </w:rPr>
       </w:pPr>
-      <w:bookmarkStart w:id="43" w:name="_Toc472183565"/>
+      <w:bookmarkStart w:id="42" w:name="_Toc472183565"/>
       <w:r>
         <w:lastRenderedPageBreak/>
         <w:t>Scope</w:t>
       </w:r>
-      <w:bookmarkEnd w:id="43"/>
+      <w:bookmarkEnd w:id="42"/>
     </w:p>
     <w:p>
       <w:pPr>
@@ -18513,14 +18511,60 @@
           <w:lang w:val="en-US"/>
         </w:rPr>
       </w:pPr>
-      <w:bookmarkStart w:id="44" w:name="_Toc472183566"/>
+      <w:bookmarkStart w:id="43" w:name="_Toc472183566"/>
       <w:r>
         <w:rPr>
           <w:lang w:val="en-US"/>
         </w:rPr>
         <w:t>Patterns</w:t>
       </w:r>
-      <w:bookmarkEnd w:id="44"/>
+      <w:bookmarkEnd w:id="43"/>
+    </w:p>
+    <w:p>
+      <w:pPr>
+        <w:rPr>
+          <w:lang w:val="en-US"/>
+        </w:rPr>
+      </w:pPr>
+      <w:r>
+        <w:rPr>
+          <w:lang w:val="en-US"/>
+        </w:rPr>
+        <w:t xml:space="preserve">Following the approach listed above, the author compiled a list of patterns. The content of these is derived from the results of the literature review, </w:t>
+      </w:r>
+      <w:commentRangeStart w:id="44"/>
+      <w:r>
+        <w:rPr>
+          <w:lang w:val="en-US"/>
+        </w:rPr>
+        <w:t>a brainstorming session within the WEKIT project</w:t>
+      </w:r>
+      <w:commentRangeEnd w:id="44"/>
+      <w:r>
+        <w:rPr>
+          <w:rStyle w:val="Kommentarzeichen"/>
+        </w:rPr>
+        <w:commentReference w:id="44"/>
+      </w:r>
+      <w:r>
+        <w:rPr>
+          <w:lang w:val="en-US"/>
+        </w:rPr>
+        <w:t>, and the characteristics of existing HoloLens games.</w:t>
+      </w:r>
+    </w:p>
+    <w:p>
+      <w:pPr>
+        <w:rPr>
+          <w:lang w:val="en-US"/>
+        </w:rPr>
+      </w:pPr>
+      <w:r>
+        <w:rPr>
+          <w:lang w:val="en-US"/>
+        </w:rPr>
+        <w:t xml:space="preserve"> </w:t>
+      </w:r>
     </w:p>
     <w:p>
       <w:pPr>
@@ -18805,7 +18849,15 @@
           <w:szCs w:val="24"/>
           <w:lang w:val="en-US"/>
         </w:rPr>
-        <w:t xml:space="preserve">: Content presented automatically can allow the user to avoid tunnel vision and make using the application more pleasant as less effort is required. Automatic warnings can prevent injury or incorrect use. If too much information is communicated too suddenly, </w:t>
+        <w:t xml:space="preserve">: Content presented automatically can allow the user to avoid tunnel vision and make using the application more pleasant as less effort is required. Automatic warnings can prevent injury or incorrect use. If too much information is communicated too </w:t>
+      </w:r>
+      <w:r>
+        <w:rPr>
+          <w:szCs w:val="24"/>
+          <w:lang w:val="en-US"/>
+        </w:rPr>
+        <w:lastRenderedPageBreak/>
+        <w:t xml:space="preserve">suddenly, </w:t>
       </w:r>
       <w:r>
         <w:rPr>
@@ -19321,7 +19373,15 @@
           <w:szCs w:val="24"/>
           <w:lang w:val="en-US"/>
         </w:rPr>
-        <w:t xml:space="preserve"> icons can make for a more structured AR experience and avoid user confusion. However, they may obstruct other, possibly important elements and cause screen clutter. If multiple focus points exist at a time, </w:t>
+        <w:t xml:space="preserve"> icons can make for a more structured AR experience and avoid user confusion. However, they may obstruct other, possibly important </w:t>
+      </w:r>
+      <w:r>
+        <w:rPr>
+          <w:szCs w:val="24"/>
+          <w:lang w:val="en-US"/>
+        </w:rPr>
+        <w:lastRenderedPageBreak/>
+        <w:t xml:space="preserve">elements and cause screen clutter. If multiple focus points exist at a time, </w:t>
       </w:r>
       <w:r>
         <w:rPr>
@@ -19863,6 +19923,7 @@
           <w:szCs w:val="24"/>
           <w:lang w:val="en-US"/>
         </w:rPr>
+        <w:lastRenderedPageBreak/>
         <w:t>Sensors</w:t>
       </w:r>
       <w:r>
@@ -19963,7 +20024,588 @@
           <w:szCs w:val="24"/>
           <w:lang w:val="en-US"/>
         </w:rPr>
+        <w:t>Feature/Solution</w:t>
+      </w:r>
+      <w:r>
+        <w:rPr>
+          <w:szCs w:val="24"/>
+          <w:lang w:val="en-US"/>
+        </w:rPr>
+        <w:t>: Make the game require certain environmental features.</w:t>
+      </w:r>
+    </w:p>
+    <w:p>
+      <w:pPr>
+        <w:rPr>
+          <w:szCs w:val="24"/>
+          <w:lang w:val="en-US"/>
+        </w:rPr>
+      </w:pPr>
+      <w:r>
+        <w:rPr>
+          <w:b/>
+          <w:szCs w:val="24"/>
+          <w:lang w:val="en-US"/>
+        </w:rPr>
+        <w:t>Examples</w:t>
+      </w:r>
+      <w:r>
+        <w:rPr>
+          <w:szCs w:val="24"/>
+          <w:lang w:val="en-US"/>
+        </w:rPr>
+        <w:t xml:space="preserve">: Games based on fiducial markers require a prepared environment. Some AR applications such as the </w:t>
+      </w:r>
+      <w:r>
+        <w:rPr>
+          <w:i/>
+          <w:szCs w:val="24"/>
+          <w:lang w:val="en-US"/>
+        </w:rPr>
+        <w:t>Touring Machine</w:t>
+      </w:r>
+      <w:r>
+        <w:rPr>
+          <w:szCs w:val="24"/>
+          <w:lang w:val="en-US"/>
+        </w:rPr>
+        <w:t xml:space="preserve"> </w:t>
+      </w:r>
+      <w:r>
+        <w:rPr>
+          <w:szCs w:val="24"/>
+          <w:lang w:val="en-US"/>
+        </w:rPr>
+        <w:fldChar w:fldCharType="begin" w:fldLock="1"/>
+      </w:r>
+      <w:r>
+        <w:rPr>
+          <w:szCs w:val="24"/>
+          <w:lang w:val="en-US"/>
+        </w:rPr>
+        <w:instrText>ADDIN CSL_CITATION { "citationItems" : [ { "id" : "ITEM-1", "itemData" : { "author" : [ { "dropping-particle" : "", "family" : "Feiner", "given" : "Steven", "non-dropping-particle" : "", "parse-names" : false, "suffix" : "" }, { "dropping-particle" : "", "family" : "MacIntyre", "given" : "Blair", "non-dropping-particle" : "", "parse-names" : false, "suffix" : "" }, { "dropping-particle" : "", "family" : "H\u00f6llerer", "given" : "Tobias", "non-dropping-particle" : "", "parse-names" : false, "suffix" : "" }, { "dropping-particle" : "", "family" : "Webster", "given" : "Anthony", "non-dropping-particle" : "", "parse-names" : false, "suffix" : "" } ], "container-title" : "Personal Technologies", "id" : "ITEM-1", "issue" : "4", "issued" : { "date-parts" : [ [ "1997" ] ] }, "page" : "208-217", "title" : "A Touring Machine: Prototyping 3D Mobile Augmented Reality Systems for Exploring the Urban Environment", "type" : "article-journal", "volume" : "1" }, "uris" : [ "http://www.mendeley.com/documents/?uuid=5435574e-55e4-3c99-8858-ab07575fbf2b" ] } ], "mendeley" : { "formattedCitation" : "(Feiner et al., 1997)", "plainTextFormattedCitation" : "(Feiner et al., 1997)", "previouslyFormattedCitation" : "(Feiner et al., 1997)" }, "properties" : { "noteIndex" : 0 }, "schema" : "https://github.com/citation-style-language/schema/raw/master/csl-citation.json" }</w:instrText>
+      </w:r>
+      <w:r>
+        <w:rPr>
+          <w:szCs w:val="24"/>
+          <w:lang w:val="en-US"/>
+        </w:rPr>
+        <w:fldChar w:fldCharType="separate"/>
+      </w:r>
+      <w:r>
+        <w:rPr>
+          <w:noProof/>
+          <w:szCs w:val="24"/>
+          <w:lang w:val="en-US"/>
+        </w:rPr>
+        <w:t>(Feiner et al., 1997)</w:t>
+      </w:r>
+      <w:r>
+        <w:rPr>
+          <w:szCs w:val="24"/>
+          <w:lang w:val="en-US"/>
+        </w:rPr>
+        <w:fldChar w:fldCharType="end"/>
+      </w:r>
+      <w:r>
+        <w:rPr>
+          <w:szCs w:val="24"/>
+          <w:lang w:val="en-US"/>
+        </w:rPr>
+        <w:t xml:space="preserve"> are designed for use in one specific location. The HoloLens allows for different kinds of environmental queries which could be used to judge whether the space is appropriate.</w:t>
+      </w:r>
+    </w:p>
+    <w:p>
+      <w:pPr>
+        <w:rPr>
+          <w:szCs w:val="24"/>
+          <w:lang w:val="en-US"/>
+        </w:rPr>
+      </w:pPr>
+      <w:r>
+        <w:rPr>
+          <w:b/>
+          <w:szCs w:val="24"/>
+          <w:lang w:val="en-US"/>
+        </w:rPr>
+        <w:t>Effects/Consequences</w:t>
+      </w:r>
+      <w:r>
+        <w:rPr>
+          <w:szCs w:val="24"/>
+          <w:lang w:val="en-US"/>
+        </w:rPr>
+        <w:t xml:space="preserve">: Having </w:t>
+      </w:r>
+      <w:r>
+        <w:rPr>
+          <w:smallCaps/>
+          <w:szCs w:val="24"/>
+          <w:lang w:val="en-US"/>
+        </w:rPr>
+        <w:t>Environment Requirements</w:t>
+      </w:r>
+      <w:r>
+        <w:rPr>
+          <w:i/>
+          <w:szCs w:val="24"/>
+          <w:lang w:val="en-US"/>
+        </w:rPr>
+        <w:t xml:space="preserve"> </w:t>
+      </w:r>
+      <w:r>
+        <w:rPr>
+          <w:szCs w:val="24"/>
+          <w:lang w:val="en-US"/>
+        </w:rPr>
+        <w:t>ensures that a game works as intended (other issues notwithstanding) while still making use of the affordances of Augmented Reality. However, having certain requirements means that some users will be unable or unwilling (refusing to make changes to their environment) to play the game.</w:t>
+      </w:r>
+    </w:p>
+    <w:p>
+      <w:pPr>
+        <w:rPr>
+          <w:szCs w:val="24"/>
+          <w:lang w:val="en-US"/>
+        </w:rPr>
+      </w:pPr>
+      <w:r>
+        <w:rPr>
+          <w:b/>
+          <w:szCs w:val="24"/>
+          <w:lang w:val="en-US"/>
+        </w:rPr>
+        <w:t>Sensors</w:t>
+      </w:r>
+      <w:r>
+        <w:rPr>
+          <w:szCs w:val="24"/>
+          <w:lang w:val="en-US"/>
+        </w:rPr>
+        <w:t>: Application-dependent.</w:t>
+      </w:r>
+    </w:p>
+    <w:p>
+      <w:pPr>
+        <w:rPr>
+          <w:szCs w:val="24"/>
+          <w:lang w:val="en-US"/>
+        </w:rPr>
+      </w:pPr>
+    </w:p>
+    <w:p>
+      <w:pPr>
+        <w:rPr>
+          <w:szCs w:val="24"/>
+          <w:lang w:val="en-US"/>
+        </w:rPr>
+      </w:pPr>
+      <w:r>
+        <w:rPr>
+          <w:b/>
+          <w:szCs w:val="24"/>
+          <w:lang w:val="en-US"/>
+        </w:rPr>
+        <w:t>Name</w:t>
+      </w:r>
+      <w:r>
+        <w:rPr>
+          <w:szCs w:val="24"/>
+          <w:lang w:val="en-US"/>
+        </w:rPr>
+        <w:t>: Gaze Cursor</w:t>
+      </w:r>
+    </w:p>
+    <w:p>
+      <w:pPr>
+        <w:rPr>
+          <w:szCs w:val="24"/>
+          <w:lang w:val="en-US"/>
+        </w:rPr>
+      </w:pPr>
+      <w:r>
+        <w:rPr>
+          <w:b/>
+          <w:szCs w:val="24"/>
+          <w:lang w:val="en-US"/>
+        </w:rPr>
+        <w:t>Forces/Problem</w:t>
+      </w:r>
+      <w:r>
+        <w:rPr>
+          <w:szCs w:val="24"/>
+          <w:lang w:val="en-US"/>
+        </w:rPr>
+        <w:t xml:space="preserve">: In an environment with multiple interactive objects, how do you select which ones to apply actions to? </w:t>
+      </w:r>
+    </w:p>
+    <w:p>
+      <w:pPr>
+        <w:rPr>
+          <w:szCs w:val="24"/>
+          <w:lang w:val="en-US"/>
+        </w:rPr>
+      </w:pPr>
+      <w:r>
+        <w:rPr>
+          <w:b/>
+          <w:szCs w:val="24"/>
+          <w:lang w:val="en-US"/>
+        </w:rPr>
+        <w:t>Feature/Solution</w:t>
+      </w:r>
+      <w:r>
+        <w:rPr>
+          <w:szCs w:val="24"/>
+          <w:lang w:val="en-US"/>
+        </w:rPr>
+        <w:t xml:space="preserve">: Base actions on the user’s gaze or orientation and communicate this process graphically as with a computer’s cursor. The </w:t>
+      </w:r>
+      <w:r>
+        <w:rPr>
+          <w:smallCaps/>
+          <w:szCs w:val="24"/>
+          <w:lang w:val="en-US"/>
+        </w:rPr>
+        <w:t>Gaze Cursor</w:t>
+      </w:r>
+      <w:r>
+        <w:rPr>
+          <w:szCs w:val="24"/>
+          <w:lang w:val="en-US"/>
+        </w:rPr>
+        <w:t xml:space="preserve"> can be used either for only selecting objects or for completing actions, for example based on duration of gaze.</w:t>
+      </w:r>
+    </w:p>
+    <w:p>
+      <w:pPr>
+        <w:rPr>
+          <w:szCs w:val="24"/>
+          <w:lang w:val="en-US"/>
+        </w:rPr>
+      </w:pPr>
+      <w:r>
+        <w:rPr>
+          <w:b/>
+          <w:szCs w:val="24"/>
+          <w:lang w:val="en-US"/>
+        </w:rPr>
+        <w:t>Examples</w:t>
+      </w:r>
+      <w:r>
+        <w:rPr>
+          <w:szCs w:val="24"/>
+          <w:lang w:val="en-US"/>
+        </w:rPr>
+        <w:t xml:space="preserve">: Various HoloLens applications utilize </w:t>
+      </w:r>
+      <w:r>
+        <w:rPr>
+          <w:smallCaps/>
+          <w:szCs w:val="24"/>
+          <w:lang w:val="en-US"/>
+        </w:rPr>
+        <w:t>Gaze Cursors</w:t>
+      </w:r>
+      <w:r>
+        <w:rPr>
+          <w:szCs w:val="24"/>
+          <w:lang w:val="en-US"/>
+        </w:rPr>
+        <w:t xml:space="preserve">, such as </w:t>
+      </w:r>
+      <w:proofErr w:type="spellStart"/>
+      <w:r>
+        <w:rPr>
+          <w:i/>
+          <w:szCs w:val="24"/>
+          <w:lang w:val="en-US"/>
+        </w:rPr>
+        <w:t>RoboRaid</w:t>
+      </w:r>
+      <w:proofErr w:type="spellEnd"/>
+      <w:r>
+        <w:rPr>
+          <w:szCs w:val="24"/>
+          <w:lang w:val="en-US"/>
+        </w:rPr>
+        <w:t xml:space="preserve"> </w:t>
+      </w:r>
+      <w:r>
+        <w:rPr>
+          <w:szCs w:val="24"/>
+          <w:lang w:val="en-US"/>
+        </w:rPr>
+        <w:fldChar w:fldCharType="begin" w:fldLock="1"/>
+      </w:r>
+      <w:r>
+        <w:rPr>
+          <w:szCs w:val="24"/>
+          <w:lang w:val="en-US"/>
+        </w:rPr>
+        <w:instrText>ADDIN CSL_CITATION { "citationItems" : [ { "id" : "ITEM-1", "itemData" : { "author" : [ { "dropping-particle" : "", "family" : "Microsoft", "given" : "", "non-dropping-particle" : "", "parse-names" : false, "suffix" : "" } ], "id" : "ITEM-1", "issued" : { "date-parts" : [ [ "2016" ] ] }, "publisher" : "Microsoft", "publisher-place" : "Redmond, WA", "title" : "RoboRaid", "type" : "article" }, "uris" : [ "http://www.mendeley.com/documents/?uuid=16d75e5c-3200-43ba-9b99-0d1854c34897" ] } ], "mendeley" : { "formattedCitation" : "(Microsoft, 2016)", "plainTextFormattedCitation" : "(Microsoft, 2016)", "previouslyFormattedCitation" : "(Microsoft, 2016)" }, "properties" : { "noteIndex" : 0 }, "schema" : "https://github.com/citation-style-language/schema/raw/master/csl-citation.json" }</w:instrText>
+      </w:r>
+      <w:r>
+        <w:rPr>
+          <w:szCs w:val="24"/>
+          <w:lang w:val="en-US"/>
+        </w:rPr>
+        <w:fldChar w:fldCharType="separate"/>
+      </w:r>
+      <w:r>
+        <w:rPr>
+          <w:noProof/>
+          <w:szCs w:val="24"/>
+          <w:lang w:val="en-US"/>
+        </w:rPr>
+        <w:t>(Microsoft, 2016)</w:t>
+      </w:r>
+      <w:r>
+        <w:rPr>
+          <w:szCs w:val="24"/>
+          <w:lang w:val="en-US"/>
+        </w:rPr>
+        <w:fldChar w:fldCharType="end"/>
+      </w:r>
+      <w:r>
+        <w:rPr>
+          <w:szCs w:val="24"/>
+          <w:lang w:val="en-US"/>
+        </w:rPr>
+        <w:t xml:space="preserve"> </w:t>
+      </w:r>
+      <w:r>
+        <w:rPr>
+          <w:szCs w:val="24"/>
+          <w:lang w:val="en-US"/>
+        </w:rPr>
+        <w:t xml:space="preserve">for targeting enemies and </w:t>
+      </w:r>
+      <w:r>
+        <w:rPr>
+          <w:i/>
+          <w:szCs w:val="24"/>
+          <w:lang w:val="en-US"/>
+        </w:rPr>
+        <w:t>Young Conker</w:t>
+      </w:r>
+      <w:r>
+        <w:rPr>
+          <w:szCs w:val="24"/>
+          <w:lang w:val="en-US"/>
+        </w:rPr>
+        <w:t xml:space="preserve"> </w:t>
+      </w:r>
+      <w:r>
+        <w:rPr>
+          <w:szCs w:val="24"/>
+          <w:lang w:val="en-US"/>
+        </w:rPr>
+        <w:fldChar w:fldCharType="begin" w:fldLock="1"/>
+      </w:r>
+      <w:r>
+        <w:rPr>
+          <w:szCs w:val="24"/>
+          <w:lang w:val="en-US"/>
+        </w:rPr>
+        <w:instrText>ADDIN CSL_CITATION { "citationItems" : [ { "id" : "ITEM-1", "itemData" : { "author" : [ { "dropping-particle" : "", "family" : "Asobo Studio", "given" : "", "non-dropping-particle" : "", "parse-names" : false, "suffix" : "" } ], "id" : "ITEM-1", "issued" : { "date-parts" : [ [ "2016" ] ] }, "publisher" : "Microsoft", "publisher-place" : "Redmond, WA", "title" : "Young Conker", "type" : "article" }, "uris" : [ "http://www.mendeley.com/documents/?uuid=b160d7b1-e3d0-488e-a008-32168c8bf8f5" ] } ], "mendeley" : { "formattedCitation" : "(Asobo Studio, 2016b)", "plainTextFormattedCitation" : "(Asobo Studio, 2016b)", "previouslyFormattedCitation" : "(Asobo Studio, 2016b)" }, "properties" : { "noteIndex" : 0 }, "schema" : "https://github.com/citation-style-language/schema/raw/master/csl-citation.json" }</w:instrText>
+      </w:r>
+      <w:r>
+        <w:rPr>
+          <w:szCs w:val="24"/>
+          <w:lang w:val="en-US"/>
+        </w:rPr>
+        <w:fldChar w:fldCharType="separate"/>
+      </w:r>
+      <w:r>
+        <w:rPr>
+          <w:noProof/>
+          <w:szCs w:val="24"/>
+          <w:lang w:val="en-US"/>
+        </w:rPr>
+        <w:t>(Asobo Studio, 2016b)</w:t>
+      </w:r>
+      <w:r>
+        <w:rPr>
+          <w:szCs w:val="24"/>
+          <w:lang w:val="en-US"/>
+        </w:rPr>
+        <w:fldChar w:fldCharType="end"/>
+      </w:r>
+      <w:r>
+        <w:rPr>
+          <w:szCs w:val="24"/>
+          <w:lang w:val="en-US"/>
+        </w:rPr>
+        <w:t xml:space="preserve"> </w:t>
+      </w:r>
+      <w:r>
+        <w:rPr>
+          <w:szCs w:val="24"/>
+          <w:lang w:val="en-US"/>
+        </w:rPr>
+        <w:t xml:space="preserve">for controlling the player character. In a broader sense, the entirety of the scene taken in by the camera in a marker-based AR system can be considered to be under the </w:t>
+      </w:r>
+      <w:r>
+        <w:rPr>
+          <w:smallCaps/>
+          <w:szCs w:val="24"/>
+          <w:lang w:val="en-US"/>
+        </w:rPr>
+        <w:t>Gaze Cursor</w:t>
+      </w:r>
+      <w:r>
+        <w:rPr>
+          <w:szCs w:val="24"/>
+          <w:lang w:val="en-US"/>
+        </w:rPr>
+        <w:t xml:space="preserve">. </w:t>
+      </w:r>
+    </w:p>
+    <w:p>
+      <w:pPr>
+        <w:rPr>
+          <w:szCs w:val="24"/>
+          <w:lang w:val="en-US"/>
+        </w:rPr>
+      </w:pPr>
+      <w:r>
+        <w:rPr>
+          <w:b/>
+          <w:szCs w:val="24"/>
+          <w:lang w:val="en-US"/>
+        </w:rPr>
+        <w:t>Effects/Consequences</w:t>
+      </w:r>
+      <w:r>
+        <w:rPr>
+          <w:szCs w:val="24"/>
+          <w:lang w:val="en-US"/>
+        </w:rPr>
+        <w:t xml:space="preserve">: Using a </w:t>
+      </w:r>
+      <w:r>
+        <w:rPr>
+          <w:smallCaps/>
+          <w:szCs w:val="24"/>
+          <w:lang w:val="en-US"/>
+        </w:rPr>
+        <w:t>Gaze Cursor</w:t>
+      </w:r>
+      <w:r>
+        <w:rPr>
+          <w:szCs w:val="24"/>
+          <w:lang w:val="en-US"/>
+        </w:rPr>
+        <w:t xml:space="preserve"> should make interactions more </w:t>
+      </w:r>
+      <w:proofErr w:type="gramStart"/>
+      <w:r>
+        <w:rPr>
+          <w:szCs w:val="24"/>
+          <w:lang w:val="en-US"/>
+        </w:rPr>
+        <w:t>clear</w:t>
+      </w:r>
+      <w:proofErr w:type="gramEnd"/>
+      <w:r>
+        <w:rPr>
+          <w:szCs w:val="24"/>
+          <w:lang w:val="en-US"/>
+        </w:rPr>
+        <w:t xml:space="preserve"> to the user if the cursor is accurate and consistent. Inaccurate, inconsistent, or lagging cursors may however make interaction frustrating and unreliable. A graphical representation of the user’s gaze will take up screen space – one should ensure that the object of the user’s interest is not obscured by the cursor. There might also be a danger of tunnel vision.</w:t>
+      </w:r>
+    </w:p>
+    <w:p>
+      <w:pPr>
+        <w:rPr>
+          <w:szCs w:val="24"/>
+          <w:lang w:val="en-US"/>
+        </w:rPr>
+      </w:pPr>
+      <w:r>
+        <w:rPr>
+          <w:b/>
+          <w:szCs w:val="24"/>
+          <w:lang w:val="en-US"/>
+        </w:rPr>
         <w:lastRenderedPageBreak/>
+        <w:t>Sensors</w:t>
+      </w:r>
+      <w:r>
+        <w:rPr>
+          <w:szCs w:val="24"/>
+          <w:lang w:val="en-US"/>
+        </w:rPr>
+        <w:t xml:space="preserve">: The system must be aware of the user’s gaze, which can be achieved by tracking their head movements. Eye tracking can provide a higher degree of accuracy if available. </w:t>
+      </w:r>
+    </w:p>
+    <w:p>
+      <w:pPr>
+        <w:rPr>
+          <w:szCs w:val="24"/>
+          <w:lang w:val="en-US"/>
+        </w:rPr>
+      </w:pPr>
+    </w:p>
+    <w:p>
+      <w:pPr>
+        <w:rPr>
+          <w:szCs w:val="24"/>
+          <w:lang w:val="en-US"/>
+        </w:rPr>
+      </w:pPr>
+      <w:r>
+        <w:rPr>
+          <w:b/>
+          <w:szCs w:val="24"/>
+          <w:lang w:val="en-US"/>
+        </w:rPr>
+        <w:t>Name</w:t>
+      </w:r>
+      <w:r>
+        <w:rPr>
+          <w:szCs w:val="24"/>
+          <w:lang w:val="en-US"/>
+        </w:rPr>
+        <w:t>: Gesture-based Interaction</w:t>
+      </w:r>
+    </w:p>
+    <w:p>
+      <w:pPr>
+        <w:rPr>
+          <w:szCs w:val="24"/>
+          <w:lang w:val="en-US"/>
+        </w:rPr>
+      </w:pPr>
+      <w:r>
+        <w:rPr>
+          <w:b/>
+          <w:szCs w:val="24"/>
+          <w:lang w:val="en-US"/>
+        </w:rPr>
+        <w:t>Forces/Problem</w:t>
+      </w:r>
+      <w:r>
+        <w:rPr>
+          <w:szCs w:val="24"/>
+          <w:lang w:val="en-US"/>
+        </w:rPr>
+        <w:t>: How can users interact intuitively with AR environments?</w:t>
+      </w:r>
+    </w:p>
+    <w:p>
+      <w:pPr>
+        <w:rPr>
+          <w:szCs w:val="24"/>
+          <w:lang w:val="en-US"/>
+        </w:rPr>
+      </w:pPr>
+      <w:r>
+        <w:rPr>
+          <w:b/>
+          <w:szCs w:val="24"/>
+          <w:lang w:val="en-US"/>
+        </w:rPr>
         <w:t>Feature/Solution</w:t>
       </w:r>
       <w:r>
@@ -19971,7 +20613,7 @@
           <w:szCs w:val="24"/>
           <w:lang w:val="en-US"/>
         </w:rPr>
-        <w:t>: Make the game require certain environmental features.</w:t>
+        <w:t>: Allow the manipulation of objects through gestures</w:t>
       </w:r>
     </w:p>
     <w:p>
@@ -19994,16 +20636,17 @@
           <w:szCs w:val="24"/>
           <w:lang w:val="en-US"/>
         </w:rPr>
-        <w:t xml:space="preserve">: Games based on fiducial markers require a prepared environment. Some AR applications such as the </w:t>
-      </w:r>
-      <w:r>
-        <w:rPr>
-          <w:i/>
-          <w:szCs w:val="24"/>
-          <w:lang w:val="en-US"/>
-        </w:rPr>
-        <w:t>Touring Machine</w:t>
-      </w:r>
+        <w:t xml:space="preserve">: Gestures are one of the three forms of interaction for HoloLens applications. </w:t>
+      </w:r>
+      <w:proofErr w:type="spellStart"/>
+      <w:r>
+        <w:rPr>
+          <w:szCs w:val="24"/>
+          <w:lang w:val="en-US"/>
+        </w:rPr>
+        <w:t>RoboRaid</w:t>
+      </w:r>
+      <w:proofErr w:type="spellEnd"/>
       <w:r>
         <w:rPr>
           <w:szCs w:val="24"/>
@@ -20023,7 +20666,7 @@
           <w:szCs w:val="24"/>
           <w:lang w:val="en-US"/>
         </w:rPr>
-        <w:instrText>ADDIN CSL_CITATION { "citationItems" : [ { "id" : "ITEM-1", "itemData" : { "author" : [ { "dropping-particle" : "", "family" : "Feiner", "given" : "Steven", "non-dropping-particle" : "", "parse-names" : false, "suffix" : "" }, { "dropping-particle" : "", "family" : "MacIntyre", "given" : "Blair", "non-dropping-particle" : "", "parse-names" : false, "suffix" : "" }, { "dropping-particle" : "", "family" : "H\u00f6llerer", "given" : "Tobias", "non-dropping-particle" : "", "parse-names" : false, "suffix" : "" }, { "dropping-particle" : "", "family" : "Webster", "given" : "Anthony", "non-dropping-particle" : "", "parse-names" : false, "suffix" : "" } ], "container-title" : "Personal Technologies", "id" : "ITEM-1", "issue" : "4", "issued" : { "date-parts" : [ [ "1997" ] ] }, "page" : "208-217", "title" : "A Touring Machine: Prototyping 3D Mobile Augmented Reality Systems for Exploring the Urban Environment", "type" : "article-journal", "volume" : "1" }, "uris" : [ "http://www.mendeley.com/documents/?uuid=5435574e-55e4-3c99-8858-ab07575fbf2b" ] } ], "mendeley" : { "formattedCitation" : "(Feiner et al., 1997)", "plainTextFormattedCitation" : "(Feiner et al., 1997)", "previouslyFormattedCitation" : "(Feiner et al., 1997)" }, "properties" : { "noteIndex" : 0 }, "schema" : "https://github.com/citation-style-language/schema/raw/master/csl-citation.json" }</w:instrText>
+        <w:instrText>ADDIN CSL_CITATION { "citationItems" : [ { "id" : "ITEM-1", "itemData" : { "author" : [ { "dropping-particle" : "", "family" : "Microsoft", "given" : "", "non-dropping-particle" : "", "parse-names" : false, "suffix" : "" } ], "id" : "ITEM-1", "issued" : { "date-parts" : [ [ "2016" ] ] }, "publisher" : "Microsoft", "publisher-place" : "Redmond, WA", "title" : "RoboRaid", "type" : "article" }, "uris" : [ "http://www.mendeley.com/documents/?uuid=16d75e5c-3200-43ba-9b99-0d1854c34897" ] } ], "mendeley" : { "formattedCitation" : "(Microsoft, 2016)", "plainTextFormattedCitation" : "(Microsoft, 2016)", "previouslyFormattedCitation" : "(Microsoft, 2016)" }, "properties" : { "noteIndex" : 0 }, "schema" : "https://github.com/citation-style-language/schema/raw/master/csl-citation.json" }</w:instrText>
       </w:r>
       <w:r>
         <w:rPr>
@@ -20038,7 +20681,7 @@
           <w:szCs w:val="24"/>
           <w:lang w:val="en-US"/>
         </w:rPr>
-        <w:t>(Feiner et al., 1997)</w:t>
+        <w:t>(Microsoft, 2016)</w:t>
       </w:r>
       <w:r>
         <w:rPr>
@@ -20052,7 +20695,14 @@
           <w:szCs w:val="24"/>
           <w:lang w:val="en-US"/>
         </w:rPr>
-        <w:t xml:space="preserve"> are designed for use in one specific location. The HoloLens allows for different kinds of environmental queries which could be used to judge whether the space is appropriate.</w:t>
+        <w:t xml:space="preserve"> for example has the user shoot targets by performing a hand motion. </w:t>
+      </w:r>
+      <w:r>
+        <w:rPr>
+          <w:szCs w:val="24"/>
+          <w:lang w:val="en-US"/>
+        </w:rPr>
+        <w:t>Games have previously used gestures to control games for the Microsoft Kinect. Touch displays are controlled through gestures on the screen.</w:t>
       </w:r>
     </w:p>
     <w:p>
@@ -20075,7 +20725,162 @@
           <w:szCs w:val="24"/>
           <w:lang w:val="en-US"/>
         </w:rPr>
-        <w:t xml:space="preserve">: Having </w:t>
+        <w:t>: Without additional input devices, AR systems may be more immersive and intuitive to use. However, users may accidentally make inputs. If inputs are not intuitive or require too much effort, the users may become frustrated.</w:t>
+      </w:r>
+    </w:p>
+    <w:p>
+      <w:pPr>
+        <w:rPr>
+          <w:szCs w:val="24"/>
+          <w:lang w:val="en-US"/>
+        </w:rPr>
+      </w:pPr>
+      <w:r>
+        <w:rPr>
+          <w:b/>
+          <w:szCs w:val="24"/>
+          <w:lang w:val="en-US"/>
+        </w:rPr>
+        <w:t>Sensors</w:t>
+      </w:r>
+      <w:r>
+        <w:rPr>
+          <w:szCs w:val="24"/>
+          <w:lang w:val="en-US"/>
+        </w:rPr>
+        <w:t xml:space="preserve">: Gestures can be used as input with specialized devices such as the Leap Motion, </w:t>
+      </w:r>
+      <w:proofErr w:type="spellStart"/>
+      <w:r>
+        <w:rPr>
+          <w:szCs w:val="24"/>
+          <w:lang w:val="en-US"/>
+        </w:rPr>
+        <w:t>Myo</w:t>
+      </w:r>
+      <w:proofErr w:type="spellEnd"/>
+      <w:r>
+        <w:rPr>
+          <w:szCs w:val="24"/>
+          <w:lang w:val="en-US"/>
+        </w:rPr>
+        <w:t xml:space="preserve"> armband or Microsoft Kinect. Simple gesture recognition could also be implemented with only a camera and computer vision algorithms.</w:t>
+      </w:r>
+    </w:p>
+    <w:p>
+      <w:pPr>
+        <w:rPr>
+          <w:szCs w:val="24"/>
+          <w:lang w:val="en-US"/>
+        </w:rPr>
+      </w:pPr>
+    </w:p>
+    <w:p>
+      <w:pPr>
+        <w:rPr>
+          <w:szCs w:val="24"/>
+          <w:lang w:val="en-US"/>
+        </w:rPr>
+      </w:pPr>
+      <w:r>
+        <w:rPr>
+          <w:b/>
+          <w:szCs w:val="24"/>
+          <w:lang w:val="en-US"/>
+        </w:rPr>
+        <w:t>Name</w:t>
+      </w:r>
+      <w:r>
+        <w:rPr>
+          <w:szCs w:val="24"/>
+          <w:lang w:val="en-US"/>
+        </w:rPr>
+        <w:t>: Haptic Feedback</w:t>
+      </w:r>
+    </w:p>
+    <w:p>
+      <w:pPr>
+        <w:rPr>
+          <w:szCs w:val="24"/>
+          <w:lang w:val="en-US"/>
+        </w:rPr>
+      </w:pPr>
+      <w:r>
+        <w:rPr>
+          <w:b/>
+          <w:szCs w:val="24"/>
+          <w:lang w:val="en-US"/>
+        </w:rPr>
+        <w:t>Forces/Problem</w:t>
+      </w:r>
+      <w:r>
+        <w:rPr>
+          <w:szCs w:val="24"/>
+          <w:lang w:val="en-US"/>
+        </w:rPr>
+        <w:t>: User may miss visual or audio feedback; user does not receive appropriate feedback when “touching” augmented objects</w:t>
+      </w:r>
+    </w:p>
+    <w:p>
+      <w:pPr>
+        <w:rPr>
+          <w:szCs w:val="24"/>
+          <w:lang w:val="en-US"/>
+        </w:rPr>
+      </w:pPr>
+      <w:r>
+        <w:rPr>
+          <w:b/>
+          <w:szCs w:val="24"/>
+          <w:lang w:val="en-US"/>
+        </w:rPr>
+        <w:t>Feature/Solution</w:t>
+      </w:r>
+      <w:r>
+        <w:rPr>
+          <w:szCs w:val="24"/>
+          <w:lang w:val="en-US"/>
+        </w:rPr>
+        <w:t>: Give feedback via the haptic sense, either accurately or generally</w:t>
+      </w:r>
+    </w:p>
+    <w:p>
+      <w:pPr>
+        <w:rPr>
+          <w:szCs w:val="24"/>
+          <w:lang w:val="en-US"/>
+        </w:rPr>
+      </w:pPr>
+      <w:r>
+        <w:rPr>
+          <w:b/>
+          <w:szCs w:val="24"/>
+          <w:lang w:val="en-US"/>
+        </w:rPr>
+        <w:t>Examples</w:t>
+      </w:r>
+      <w:r>
+        <w:rPr>
+          <w:szCs w:val="24"/>
+          <w:lang w:val="en-US"/>
+        </w:rPr>
+        <w:t xml:space="preserve">: </w:t>
+      </w:r>
+      <w:proofErr w:type="spellStart"/>
+      <w:r>
+        <w:rPr>
+          <w:szCs w:val="24"/>
+          <w:lang w:val="en-US"/>
+        </w:rPr>
+        <w:t>Vibrotactile</w:t>
+      </w:r>
+      <w:proofErr w:type="spellEnd"/>
+      <w:r>
+        <w:rPr>
+          <w:szCs w:val="24"/>
+          <w:lang w:val="en-US"/>
+        </w:rPr>
+        <w:t xml:space="preserve"> feedback, a form of </w:t>
       </w:r>
       <w:r>
         <w:rPr>
@@ -20083,11 +20888,101 @@
           <w:szCs w:val="24"/>
           <w:lang w:val="en-US"/>
         </w:rPr>
-        <w:t>Environment Requirements</w:t>
-      </w:r>
-      <w:r>
-        <w:rPr>
-          <w:i/>
+        <w:t>Haptic Feedback</w:t>
+      </w:r>
+      <w:r>
+        <w:rPr>
+          <w:szCs w:val="24"/>
+          <w:lang w:val="en-US"/>
+        </w:rPr>
+        <w:t xml:space="preserve">, is a standard feature of game controllers. The </w:t>
+      </w:r>
+      <w:proofErr w:type="spellStart"/>
+      <w:r>
+        <w:rPr>
+          <w:szCs w:val="24"/>
+          <w:lang w:val="en-US"/>
+        </w:rPr>
+        <w:t>Myo</w:t>
+      </w:r>
+      <w:proofErr w:type="spellEnd"/>
+      <w:r>
+        <w:rPr>
+          <w:szCs w:val="24"/>
+          <w:lang w:val="en-US"/>
+        </w:rPr>
+        <w:t xml:space="preserve"> Armband can give such feedback while keeping the user’s hands free. The </w:t>
+      </w:r>
+      <w:proofErr w:type="spellStart"/>
+      <w:r>
+        <w:rPr>
+          <w:szCs w:val="24"/>
+          <w:lang w:val="en-US"/>
+        </w:rPr>
+        <w:t>NormalTouch</w:t>
+      </w:r>
+      <w:proofErr w:type="spellEnd"/>
+      <w:r>
+        <w:rPr>
+          <w:szCs w:val="24"/>
+          <w:lang w:val="en-US"/>
+        </w:rPr>
+        <w:t xml:space="preserve"> and </w:t>
+      </w:r>
+      <w:proofErr w:type="spellStart"/>
+      <w:r>
+        <w:rPr>
+          <w:szCs w:val="24"/>
+          <w:lang w:val="en-US"/>
+        </w:rPr>
+        <w:t>TextureTouch</w:t>
+      </w:r>
+      <w:proofErr w:type="spellEnd"/>
+      <w:r>
+        <w:rPr>
+          <w:szCs w:val="24"/>
+          <w:lang w:val="en-US"/>
+        </w:rPr>
+        <w:t xml:space="preserve"> devices </w:t>
+      </w:r>
+      <w:r>
+        <w:rPr>
+          <w:szCs w:val="24"/>
+          <w:lang w:val="en-US"/>
+        </w:rPr>
+        <w:fldChar w:fldCharType="begin" w:fldLock="1"/>
+      </w:r>
+      <w:r>
+        <w:rPr>
+          <w:szCs w:val="24"/>
+          <w:lang w:val="en-US"/>
+        </w:rPr>
+        <w:instrText>ADDIN CSL_CITATION { "citationItems" : [ { "id" : "ITEM-1", "itemData" : { "DOI" : "10.1145/2984511.2984526", "ISBN" : "9781450341899", "author" : [ { "dropping-particle" : "", "family" : "Benko", "given" : "Hrvoje", "non-dropping-particle" : "", "parse-names" : false, "suffix" : "" }, { "dropping-particle" : "", "family" : "Holz", "given" : "Christian", "non-dropping-particle" : "", "parse-names" : false, "suffix" : "" }, { "dropping-particle" : "", "family" : "Sinclair", "given" : "Mike", "non-dropping-particle" : "", "parse-names" : false, "suffix" : "" }, { "dropping-particle" : "", "family" : "Ofek", "given" : "Eyal", "non-dropping-particle" : "", "parse-names" : false, "suffix" : "" } ], "container-title" : "Proceedings of the 29th Annual Symposium on User Interface Software and Technology", "id" : "ITEM-1", "issued" : { "date-parts" : [ [ "2016" ] ] }, "page" : "717-728", "publisher" : "ACM", "title" : "NormalTouch and TextureTouch : High-fidelity 3D Haptic Shape Rendering on Handheld Virtual Reality Controllers", "type" : "paper-conference" }, "uris" : [ "http://www.mendeley.com/documents/?uuid=63e85eab-ca43-48d4-a369-ce3ffe8b9e40" ] } ], "mendeley" : { "formattedCitation" : "(Benko et al., 2016)", "plainTextFormattedCitation" : "(Benko et al., 2016)", "previouslyFormattedCitation" : "(Benko et al., 2016)" }, "properties" : { "noteIndex" : 0 }, "schema" : "https://github.com/citation-style-language/schema/raw/master/csl-citation.json" }</w:instrText>
+      </w:r>
+      <w:r>
+        <w:rPr>
+          <w:szCs w:val="24"/>
+          <w:lang w:val="en-US"/>
+        </w:rPr>
+        <w:fldChar w:fldCharType="separate"/>
+      </w:r>
+      <w:r>
+        <w:rPr>
+          <w:noProof/>
+          <w:szCs w:val="24"/>
+          <w:lang w:val="en-US"/>
+        </w:rPr>
+        <w:t>(Benko et al., 2016)</w:t>
+      </w:r>
+      <w:r>
+        <w:rPr>
+          <w:szCs w:val="24"/>
+          <w:lang w:val="en-US"/>
+        </w:rPr>
+        <w:fldChar w:fldCharType="end"/>
+      </w:r>
+      <w:r>
+        <w:rPr>
           <w:szCs w:val="24"/>
           <w:lang w:val="en-US"/>
         </w:rPr>
@@ -20098,7 +20993,7 @@
           <w:szCs w:val="24"/>
           <w:lang w:val="en-US"/>
         </w:rPr>
-        <w:t>ensures that a game works as intended (other issues notwithstanding) while still making use of the affordances of Augmented Reality. However, having certain requirements means that some users will be unable or unwilling (refusing to make changes to their environment) to play the game.</w:t>
+        <w:t>are able to give somewhat accurate haptic representations of virtual objects.</w:t>
       </w:r>
     </w:p>
     <w:p>
@@ -20114,6 +21009,59 @@
           <w:szCs w:val="24"/>
           <w:lang w:val="en-US"/>
         </w:rPr>
+        <w:t>Effects/Consequences</w:t>
+      </w:r>
+      <w:r>
+        <w:rPr>
+          <w:szCs w:val="24"/>
+          <w:lang w:val="en-US"/>
+        </w:rPr>
+        <w:t xml:space="preserve">: Users may be more responsive to </w:t>
+      </w:r>
+      <w:r>
+        <w:rPr>
+          <w:smallCaps/>
+          <w:szCs w:val="24"/>
+          <w:lang w:val="en-US"/>
+        </w:rPr>
+        <w:t>Haptic Feedback</w:t>
+      </w:r>
+      <w:r>
+        <w:rPr>
+          <w:szCs w:val="24"/>
+          <w:lang w:val="en-US"/>
+        </w:rPr>
+        <w:t xml:space="preserve">, especially if their attention is not on the augmentation. The AR device has to implement haptic technology, or other devices have to be added – if the user has to hold the feedback device in one or more hands, their freedom of movement will be decreased. (Inappropriate) </w:t>
+      </w:r>
+      <w:r>
+        <w:rPr>
+          <w:smallCaps/>
+          <w:szCs w:val="24"/>
+          <w:lang w:val="en-US"/>
+        </w:rPr>
+        <w:t>Haptic Feedback</w:t>
+      </w:r>
+      <w:r>
+        <w:rPr>
+          <w:szCs w:val="24"/>
+          <w:lang w:val="en-US"/>
+        </w:rPr>
+        <w:t xml:space="preserve"> may break immersion.</w:t>
+      </w:r>
+    </w:p>
+    <w:p>
+      <w:pPr>
+        <w:rPr>
+          <w:szCs w:val="24"/>
+          <w:lang w:val="en-US"/>
+        </w:rPr>
+      </w:pPr>
+      <w:r>
+        <w:rPr>
+          <w:b/>
+          <w:szCs w:val="24"/>
+          <w:lang w:val="en-US"/>
+        </w:rPr>
         <w:t>Sensors</w:t>
       </w:r>
       <w:r>
@@ -20121,30 +21069,32 @@
           <w:szCs w:val="24"/>
           <w:lang w:val="en-US"/>
         </w:rPr>
-        <w:t>: Application-dependent.</w:t>
-      </w:r>
-    </w:p>
-    <w:p>
-      <w:pPr>
-        <w:rPr>
-          <w:szCs w:val="24"/>
-          <w:lang w:val="en-US"/>
-        </w:rPr>
-      </w:pPr>
-    </w:p>
-    <w:p>
-      <w:pPr>
-        <w:rPr>
-          <w:szCs w:val="24"/>
-          <w:lang w:val="en-US"/>
-        </w:rPr>
-      </w:pPr>
-      <w:r>
+        <w:t>: If accurate feedback corresponding to body movements is to be given, hand or full-body tracking must be used (e.g. with Leap Motion or Kinect)</w:t>
+      </w:r>
+    </w:p>
+    <w:p>
+      <w:pPr>
         <w:rPr>
           <w:b/>
           <w:szCs w:val="24"/>
           <w:lang w:val="en-US"/>
         </w:rPr>
+      </w:pPr>
+    </w:p>
+    <w:p>
+      <w:pPr>
+        <w:rPr>
+          <w:szCs w:val="24"/>
+          <w:lang w:val="en-US"/>
+        </w:rPr>
+      </w:pPr>
+      <w:r>
+        <w:rPr>
+          <w:b/>
+          <w:szCs w:val="24"/>
+          <w:lang w:val="en-US"/>
+        </w:rPr>
+        <w:lastRenderedPageBreak/>
         <w:t>Name</w:t>
       </w:r>
       <w:r>
@@ -20152,7 +21102,7 @@
           <w:szCs w:val="24"/>
           <w:lang w:val="en-US"/>
         </w:rPr>
-        <w:t>: Gaze Cursor</w:t>
+        <w:t>: Information Filtering</w:t>
       </w:r>
     </w:p>
     <w:p>
@@ -20175,7 +21125,7 @@
           <w:szCs w:val="24"/>
           <w:lang w:val="en-US"/>
         </w:rPr>
-        <w:t xml:space="preserve">: In an environment with multiple interactive objects, how do you select which ones to apply actions to? </w:t>
+        <w:t>: Too much information available at a time will clutter the screen and make the application more difficult to use. Too little information will make the application less useful.</w:t>
       </w:r>
     </w:p>
     <w:p>
@@ -20198,22 +21148,7 @@
           <w:szCs w:val="24"/>
           <w:lang w:val="en-US"/>
         </w:rPr>
-        <w:t xml:space="preserve">: Base actions on the user’s gaze or orientation and communicate this process graphically as with a computer’s cursor. The </w:t>
-      </w:r>
-      <w:r>
-        <w:rPr>
-          <w:smallCaps/>
-          <w:szCs w:val="24"/>
-          <w:lang w:val="en-US"/>
-        </w:rPr>
-        <w:t>Gaze Cursor</w:t>
-      </w:r>
-      <w:r>
-        <w:rPr>
-          <w:szCs w:val="24"/>
-          <w:lang w:val="en-US"/>
-        </w:rPr>
-        <w:t xml:space="preserve"> can be used either for only selecting objects or for completing actions, for example based on duration of gaze.</w:t>
+        <w:t xml:space="preserve">: Filter information e.g. by distance and angle of gaze. </w:t>
       </w:r>
     </w:p>
     <w:p>
@@ -20229,881 +21164,6 @@
           <w:szCs w:val="24"/>
           <w:lang w:val="en-US"/>
         </w:rPr>
-        <w:t>Examples</w:t>
-      </w:r>
-      <w:r>
-        <w:rPr>
-          <w:szCs w:val="24"/>
-          <w:lang w:val="en-US"/>
-        </w:rPr>
-        <w:t xml:space="preserve">: Various HoloLens applications utilize </w:t>
-      </w:r>
-      <w:r>
-        <w:rPr>
-          <w:smallCaps/>
-          <w:szCs w:val="24"/>
-          <w:lang w:val="en-US"/>
-        </w:rPr>
-        <w:t>Gaze Cursors</w:t>
-      </w:r>
-      <w:r>
-        <w:rPr>
-          <w:szCs w:val="24"/>
-          <w:lang w:val="en-US"/>
-        </w:rPr>
-        <w:t xml:space="preserve">, such as </w:t>
-      </w:r>
-      <w:proofErr w:type="spellStart"/>
-      <w:r>
-        <w:rPr>
-          <w:i/>
-          <w:szCs w:val="24"/>
-          <w:lang w:val="en-US"/>
-        </w:rPr>
-        <w:t>RoboRaid</w:t>
-      </w:r>
-      <w:proofErr w:type="spellEnd"/>
-      <w:r>
-        <w:rPr>
-          <w:szCs w:val="24"/>
-          <w:lang w:val="en-US"/>
-        </w:rPr>
-        <w:t xml:space="preserve"> </w:t>
-      </w:r>
-      <w:r>
-        <w:rPr>
-          <w:szCs w:val="24"/>
-          <w:lang w:val="en-US"/>
-        </w:rPr>
-        <w:fldChar w:fldCharType="begin" w:fldLock="1"/>
-      </w:r>
-      <w:r>
-        <w:rPr>
-          <w:szCs w:val="24"/>
-          <w:lang w:val="en-US"/>
-        </w:rPr>
-        <w:instrText>ADDIN CSL_CITATION { "citationItems" : [ { "id" : "ITEM-1", "itemData" : { "author" : [ { "dropping-particle" : "", "family" : "Microsoft", "given" : "", "non-dropping-particle" : "", "parse-names" : false, "suffix" : "" } ], "id" : "ITEM-1", "issued" : { "date-parts" : [ [ "2016" ] ] }, "publisher" : "Microsoft", "publisher-place" : "Redmond, WA", "title" : "RoboRaid", "type" : "article" }, "uris" : [ "http://www.mendeley.com/documents/?uuid=16d75e5c-3200-43ba-9b99-0d1854c34897" ] } ], "mendeley" : { "formattedCitation" : "(Microsoft, 2016)", "plainTextFormattedCitation" : "(Microsoft, 2016)", "previouslyFormattedCitation" : "(Microsoft, 2016)" }, "properties" : { "noteIndex" : 0 }, "schema" : "https://github.com/citation-style-language/schema/raw/master/csl-citation.json" }</w:instrText>
-      </w:r>
-      <w:r>
-        <w:rPr>
-          <w:szCs w:val="24"/>
-          <w:lang w:val="en-US"/>
-        </w:rPr>
-        <w:fldChar w:fldCharType="separate"/>
-      </w:r>
-      <w:r>
-        <w:rPr>
-          <w:noProof/>
-          <w:szCs w:val="24"/>
-          <w:lang w:val="en-US"/>
-        </w:rPr>
-        <w:t>(Microsoft, 2016)</w:t>
-      </w:r>
-      <w:r>
-        <w:rPr>
-          <w:szCs w:val="24"/>
-          <w:lang w:val="en-US"/>
-        </w:rPr>
-        <w:fldChar w:fldCharType="end"/>
-      </w:r>
-      <w:r>
-        <w:rPr>
-          <w:szCs w:val="24"/>
-          <w:lang w:val="en-US"/>
-        </w:rPr>
-        <w:t xml:space="preserve"> </w:t>
-      </w:r>
-      <w:r>
-        <w:rPr>
-          <w:szCs w:val="24"/>
-          <w:lang w:val="en-US"/>
-        </w:rPr>
-        <w:t xml:space="preserve">for targeting enemies and </w:t>
-      </w:r>
-      <w:r>
-        <w:rPr>
-          <w:i/>
-          <w:szCs w:val="24"/>
-          <w:lang w:val="en-US"/>
-        </w:rPr>
-        <w:t>Young Conker</w:t>
-      </w:r>
-      <w:r>
-        <w:rPr>
-          <w:szCs w:val="24"/>
-          <w:lang w:val="en-US"/>
-        </w:rPr>
-        <w:t xml:space="preserve"> </w:t>
-      </w:r>
-      <w:r>
-        <w:rPr>
-          <w:szCs w:val="24"/>
-          <w:lang w:val="en-US"/>
-        </w:rPr>
-        <w:fldChar w:fldCharType="begin" w:fldLock="1"/>
-      </w:r>
-      <w:r>
-        <w:rPr>
-          <w:szCs w:val="24"/>
-          <w:lang w:val="en-US"/>
-        </w:rPr>
-        <w:instrText>ADDIN CSL_CITATION { "citationItems" : [ { "id" : "ITEM-1", "itemData" : { "author" : [ { "dropping-particle" : "", "family" : "Asobo Studio", "given" : "", "non-dropping-particle" : "", "parse-names" : false, "suffix" : "" } ], "id" : "ITEM-1", "issued" : { "date-parts" : [ [ "2016" ] ] }, "publisher" : "Microsoft", "publisher-place" : "Redmond, WA", "title" : "Young Conker", "type" : "article" }, "uris" : [ "http://www.mendeley.com/documents/?uuid=b160d7b1-e3d0-488e-a008-32168c8bf8f5" ] } ], "mendeley" : { "formattedCitation" : "(Asobo Studio, 2016b)", "plainTextFormattedCitation" : "(Asobo Studio, 2016b)", "previouslyFormattedCitation" : "(Asobo Studio, 2016b)" }, "properties" : { "noteIndex" : 0 }, "schema" : "https://github.com/citation-style-language/schema/raw/master/csl-citation.json" }</w:instrText>
-      </w:r>
-      <w:r>
-        <w:rPr>
-          <w:szCs w:val="24"/>
-          <w:lang w:val="en-US"/>
-        </w:rPr>
-        <w:fldChar w:fldCharType="separate"/>
-      </w:r>
-      <w:r>
-        <w:rPr>
-          <w:noProof/>
-          <w:szCs w:val="24"/>
-          <w:lang w:val="en-US"/>
-        </w:rPr>
-        <w:t>(Asobo Studio, 2016b)</w:t>
-      </w:r>
-      <w:r>
-        <w:rPr>
-          <w:szCs w:val="24"/>
-          <w:lang w:val="en-US"/>
-        </w:rPr>
-        <w:fldChar w:fldCharType="end"/>
-      </w:r>
-      <w:r>
-        <w:rPr>
-          <w:szCs w:val="24"/>
-          <w:lang w:val="en-US"/>
-        </w:rPr>
-        <w:t xml:space="preserve"> </w:t>
-      </w:r>
-      <w:r>
-        <w:rPr>
-          <w:szCs w:val="24"/>
-          <w:lang w:val="en-US"/>
-        </w:rPr>
-        <w:t xml:space="preserve">for controlling the player character. In a broader sense, the entirety of the scene taken in by the camera in a marker-based AR system can be considered to be under the </w:t>
-      </w:r>
-      <w:r>
-        <w:rPr>
-          <w:smallCaps/>
-          <w:szCs w:val="24"/>
-          <w:lang w:val="en-US"/>
-        </w:rPr>
-        <w:t>Gaze Cursor</w:t>
-      </w:r>
-      <w:r>
-        <w:rPr>
-          <w:szCs w:val="24"/>
-          <w:lang w:val="en-US"/>
-        </w:rPr>
-        <w:t xml:space="preserve">. </w:t>
-      </w:r>
-    </w:p>
-    <w:p>
-      <w:pPr>
-        <w:rPr>
-          <w:szCs w:val="24"/>
-          <w:lang w:val="en-US"/>
-        </w:rPr>
-      </w:pPr>
-      <w:r>
-        <w:rPr>
-          <w:b/>
-          <w:szCs w:val="24"/>
-          <w:lang w:val="en-US"/>
-        </w:rPr>
-        <w:t>Effects/Consequences</w:t>
-      </w:r>
-      <w:r>
-        <w:rPr>
-          <w:szCs w:val="24"/>
-          <w:lang w:val="en-US"/>
-        </w:rPr>
-        <w:t xml:space="preserve">: Using a </w:t>
-      </w:r>
-      <w:r>
-        <w:rPr>
-          <w:smallCaps/>
-          <w:szCs w:val="24"/>
-          <w:lang w:val="en-US"/>
-        </w:rPr>
-        <w:t>Gaze Cursor</w:t>
-      </w:r>
-      <w:r>
-        <w:rPr>
-          <w:szCs w:val="24"/>
-          <w:lang w:val="en-US"/>
-        </w:rPr>
-        <w:t xml:space="preserve"> should make interactions more </w:t>
-      </w:r>
-      <w:proofErr w:type="gramStart"/>
-      <w:r>
-        <w:rPr>
-          <w:szCs w:val="24"/>
-          <w:lang w:val="en-US"/>
-        </w:rPr>
-        <w:t>clear</w:t>
-      </w:r>
-      <w:proofErr w:type="gramEnd"/>
-      <w:r>
-        <w:rPr>
-          <w:szCs w:val="24"/>
-          <w:lang w:val="en-US"/>
-        </w:rPr>
-        <w:t xml:space="preserve"> to the user if the cursor is accurate and consistent. Inaccurate, inconsistent, or lagging cursors may however make interaction frustrating and unreliable. A graphical representation of the user’s gaze will take up screen space – one should ensure that the object of the user’s interest is not obscured by the cursor. There might also be a danger of tunnel vision.</w:t>
-      </w:r>
-    </w:p>
-    <w:p>
-      <w:pPr>
-        <w:rPr>
-          <w:szCs w:val="24"/>
-          <w:lang w:val="en-US"/>
-        </w:rPr>
-      </w:pPr>
-      <w:r>
-        <w:rPr>
-          <w:b/>
-          <w:szCs w:val="24"/>
-          <w:lang w:val="en-US"/>
-        </w:rPr>
-        <w:t>Sensors</w:t>
-      </w:r>
-      <w:r>
-        <w:rPr>
-          <w:szCs w:val="24"/>
-          <w:lang w:val="en-US"/>
-        </w:rPr>
-        <w:t xml:space="preserve">: The system must be aware of the user’s gaze, which can be achieved by tracking their head movements. Eye tracking can provide a higher degree of accuracy if available. </w:t>
-      </w:r>
-    </w:p>
-    <w:p>
-      <w:pPr>
-        <w:rPr>
-          <w:szCs w:val="24"/>
-          <w:lang w:val="en-US"/>
-        </w:rPr>
-      </w:pPr>
-    </w:p>
-    <w:p>
-      <w:pPr>
-        <w:rPr>
-          <w:szCs w:val="24"/>
-          <w:lang w:val="en-US"/>
-        </w:rPr>
-      </w:pPr>
-      <w:r>
-        <w:rPr>
-          <w:b/>
-          <w:szCs w:val="24"/>
-          <w:lang w:val="en-US"/>
-        </w:rPr>
-        <w:t>Name</w:t>
-      </w:r>
-      <w:r>
-        <w:rPr>
-          <w:szCs w:val="24"/>
-          <w:lang w:val="en-US"/>
-        </w:rPr>
-        <w:t>: Gesture-based Interaction</w:t>
-      </w:r>
-    </w:p>
-    <w:p>
-      <w:pPr>
-        <w:rPr>
-          <w:szCs w:val="24"/>
-          <w:lang w:val="en-US"/>
-        </w:rPr>
-      </w:pPr>
-      <w:r>
-        <w:rPr>
-          <w:b/>
-          <w:szCs w:val="24"/>
-          <w:lang w:val="en-US"/>
-        </w:rPr>
-        <w:t>Forces/Problem</w:t>
-      </w:r>
-      <w:r>
-        <w:rPr>
-          <w:szCs w:val="24"/>
-          <w:lang w:val="en-US"/>
-        </w:rPr>
-        <w:t>: How can users interact intuitively with AR environments?</w:t>
-      </w:r>
-    </w:p>
-    <w:p>
-      <w:pPr>
-        <w:rPr>
-          <w:szCs w:val="24"/>
-          <w:lang w:val="en-US"/>
-        </w:rPr>
-      </w:pPr>
-      <w:r>
-        <w:rPr>
-          <w:b/>
-          <w:szCs w:val="24"/>
-          <w:lang w:val="en-US"/>
-        </w:rPr>
-        <w:t>Feature/Solution</w:t>
-      </w:r>
-      <w:r>
-        <w:rPr>
-          <w:szCs w:val="24"/>
-          <w:lang w:val="en-US"/>
-        </w:rPr>
-        <w:t>: Allow the manipulation of objects through gestures</w:t>
-      </w:r>
-    </w:p>
-    <w:p>
-      <w:pPr>
-        <w:rPr>
-          <w:szCs w:val="24"/>
-          <w:lang w:val="en-US"/>
-        </w:rPr>
-      </w:pPr>
-      <w:r>
-        <w:rPr>
-          <w:b/>
-          <w:szCs w:val="24"/>
-          <w:lang w:val="en-US"/>
-        </w:rPr>
-        <w:lastRenderedPageBreak/>
-        <w:t>Examples</w:t>
-      </w:r>
-      <w:r>
-        <w:rPr>
-          <w:szCs w:val="24"/>
-          <w:lang w:val="en-US"/>
-        </w:rPr>
-        <w:t xml:space="preserve">: Gestures are one of the three forms of interaction for HoloLens applications. </w:t>
-      </w:r>
-      <w:proofErr w:type="spellStart"/>
-      <w:r>
-        <w:rPr>
-          <w:szCs w:val="24"/>
-          <w:lang w:val="en-US"/>
-        </w:rPr>
-        <w:t>RoboRaid</w:t>
-      </w:r>
-      <w:proofErr w:type="spellEnd"/>
-      <w:r>
-        <w:rPr>
-          <w:szCs w:val="24"/>
-          <w:lang w:val="en-US"/>
-        </w:rPr>
-        <w:t xml:space="preserve"> </w:t>
-      </w:r>
-      <w:r>
-        <w:rPr>
-          <w:szCs w:val="24"/>
-          <w:lang w:val="en-US"/>
-        </w:rPr>
-        <w:fldChar w:fldCharType="begin" w:fldLock="1"/>
-      </w:r>
-      <w:r>
-        <w:rPr>
-          <w:szCs w:val="24"/>
-          <w:lang w:val="en-US"/>
-        </w:rPr>
-        <w:instrText>ADDIN CSL_CITATION { "citationItems" : [ { "id" : "ITEM-1", "itemData" : { "author" : [ { "dropping-particle" : "", "family" : "Microsoft", "given" : "", "non-dropping-particle" : "", "parse-names" : false, "suffix" : "" } ], "id" : "ITEM-1", "issued" : { "date-parts" : [ [ "2016" ] ] }, "publisher" : "Microsoft", "publisher-place" : "Redmond, WA", "title" : "RoboRaid", "type" : "article" }, "uris" : [ "http://www.mendeley.com/documents/?uuid=16d75e5c-3200-43ba-9b99-0d1854c34897" ] } ], "mendeley" : { "formattedCitation" : "(Microsoft, 2016)", "plainTextFormattedCitation" : "(Microsoft, 2016)", "previouslyFormattedCitation" : "(Microsoft, 2016)" }, "properties" : { "noteIndex" : 0 }, "schema" : "https://github.com/citation-style-language/schema/raw/master/csl-citation.json" }</w:instrText>
-      </w:r>
-      <w:r>
-        <w:rPr>
-          <w:szCs w:val="24"/>
-          <w:lang w:val="en-US"/>
-        </w:rPr>
-        <w:fldChar w:fldCharType="separate"/>
-      </w:r>
-      <w:r>
-        <w:rPr>
-          <w:noProof/>
-          <w:szCs w:val="24"/>
-          <w:lang w:val="en-US"/>
-        </w:rPr>
-        <w:t>(Microsoft, 2016)</w:t>
-      </w:r>
-      <w:r>
-        <w:rPr>
-          <w:szCs w:val="24"/>
-          <w:lang w:val="en-US"/>
-        </w:rPr>
-        <w:fldChar w:fldCharType="end"/>
-      </w:r>
-      <w:r>
-        <w:rPr>
-          <w:szCs w:val="24"/>
-          <w:lang w:val="en-US"/>
-        </w:rPr>
-        <w:t xml:space="preserve"> for example has the user shoot targets by performing a hand motion. </w:t>
-      </w:r>
-      <w:r>
-        <w:rPr>
-          <w:szCs w:val="24"/>
-          <w:lang w:val="en-US"/>
-        </w:rPr>
-        <w:t>Games have previously used gestures to control games for the Microsoft Kinect. Touch displays are controlled through gestures on the screen.</w:t>
-      </w:r>
-    </w:p>
-    <w:p>
-      <w:pPr>
-        <w:rPr>
-          <w:szCs w:val="24"/>
-          <w:lang w:val="en-US"/>
-        </w:rPr>
-      </w:pPr>
-      <w:r>
-        <w:rPr>
-          <w:b/>
-          <w:szCs w:val="24"/>
-          <w:lang w:val="en-US"/>
-        </w:rPr>
-        <w:t>Effects/Consequences</w:t>
-      </w:r>
-      <w:r>
-        <w:rPr>
-          <w:szCs w:val="24"/>
-          <w:lang w:val="en-US"/>
-        </w:rPr>
-        <w:t>: Without additional input devices, AR systems may be more immersive and intuitive to use. However, users may accidentally make inputs. If inputs are not intuitive or require too much effort, the users may become frustrated.</w:t>
-      </w:r>
-    </w:p>
-    <w:p>
-      <w:pPr>
-        <w:rPr>
-          <w:szCs w:val="24"/>
-          <w:lang w:val="en-US"/>
-        </w:rPr>
-      </w:pPr>
-      <w:r>
-        <w:rPr>
-          <w:b/>
-          <w:szCs w:val="24"/>
-          <w:lang w:val="en-US"/>
-        </w:rPr>
-        <w:t>Sensors</w:t>
-      </w:r>
-      <w:r>
-        <w:rPr>
-          <w:szCs w:val="24"/>
-          <w:lang w:val="en-US"/>
-        </w:rPr>
-        <w:t xml:space="preserve">: Gestures can be used as input with specialized devices such as the Leap Motion, </w:t>
-      </w:r>
-      <w:proofErr w:type="spellStart"/>
-      <w:r>
-        <w:rPr>
-          <w:szCs w:val="24"/>
-          <w:lang w:val="en-US"/>
-        </w:rPr>
-        <w:t>Myo</w:t>
-      </w:r>
-      <w:proofErr w:type="spellEnd"/>
-      <w:r>
-        <w:rPr>
-          <w:szCs w:val="24"/>
-          <w:lang w:val="en-US"/>
-        </w:rPr>
-        <w:t xml:space="preserve"> armband or Microsoft Kinect. Simple gesture recognition could also be implemented with only a camera and computer vision algorithms.</w:t>
-      </w:r>
-    </w:p>
-    <w:p>
-      <w:pPr>
-        <w:rPr>
-          <w:szCs w:val="24"/>
-          <w:lang w:val="en-US"/>
-        </w:rPr>
-      </w:pPr>
-    </w:p>
-    <w:p>
-      <w:pPr>
-        <w:rPr>
-          <w:szCs w:val="24"/>
-          <w:lang w:val="en-US"/>
-        </w:rPr>
-      </w:pPr>
-      <w:r>
-        <w:rPr>
-          <w:b/>
-          <w:szCs w:val="24"/>
-          <w:lang w:val="en-US"/>
-        </w:rPr>
-        <w:t>Name</w:t>
-      </w:r>
-      <w:r>
-        <w:rPr>
-          <w:szCs w:val="24"/>
-          <w:lang w:val="en-US"/>
-        </w:rPr>
-        <w:t>: Haptic Feedback</w:t>
-      </w:r>
-    </w:p>
-    <w:p>
-      <w:pPr>
-        <w:rPr>
-          <w:szCs w:val="24"/>
-          <w:lang w:val="en-US"/>
-        </w:rPr>
-      </w:pPr>
-      <w:r>
-        <w:rPr>
-          <w:b/>
-          <w:szCs w:val="24"/>